<commit_message>
feat: HWCR and ERS reports completed
</commit_message>
<xml_diff>
--- a/backend/templates/complaint/CDOGS-ERS-COMPLAINT-TEMPLATE-v1.docx
+++ b/backend/templates/complaint/CDOGS-ERS-COMPLAINT-TEMPLATE-v1.docx
@@ -6,8 +6,8 @@
       <w:pPr>
         <w:rPr>
           <w:rFonts w:ascii="BC Sans" w:hAnsi="BC Sans"/>
-          <w:b w:val="1"/>
-          <w:bCs w:val="1"/>
+          <w:b/>
+          <w:bCs/>
           <w:sz w:val="32"/>
           <w:szCs w:val="32"/>
         </w:rPr>
@@ -15,8 +15,8 @@
       <w:r>
         <w:rPr>
           <w:rFonts w:ascii="BC Sans" w:hAnsi="BC Sans"/>
-          <w:b w:val="1"/>
-          <w:bCs w:val="1"/>
+          <w:b/>
+          <w:bCs/>
           <w:sz w:val="32"/>
           <w:szCs w:val="32"/>
         </w:rPr>
@@ -25,8 +25,8 @@
       <w:r>
         <w:rPr>
           <w:rFonts w:ascii="BC Sans" w:hAnsi="BC Sans"/>
-          <w:b w:val="1"/>
-          <w:bCs w:val="1"/>
+          <w:b/>
+          <w:bCs/>
           <w:sz w:val="32"/>
           <w:szCs w:val="32"/>
         </w:rPr>
@@ -35,8 +35,8 @@
       <w:r>
         <w:rPr>
           <w:rFonts w:ascii="BC Sans" w:hAnsi="BC Sans"/>
-          <w:b w:val="1"/>
-          <w:bCs w:val="1"/>
+          <w:b/>
+          <w:bCs/>
           <w:sz w:val="32"/>
           <w:szCs w:val="32"/>
         </w:rPr>
@@ -45,12 +45,22 @@
       <w:r>
         <w:rPr>
           <w:rFonts w:ascii="BC Sans" w:hAnsi="BC Sans"/>
-          <w:b w:val="1"/>
-          <w:bCs w:val="1"/>
+          <w:b/>
+          <w:bCs/>
           <w:sz w:val="32"/>
           <w:szCs w:val="32"/>
         </w:rPr>
-        <w:t>complaint number}</w:t>
+        <w:t>d.id</w:t>
+      </w:r>
+      <w:r>
+        <w:rPr>
+          <w:rFonts w:ascii="BC Sans" w:hAnsi="BC Sans"/>
+          <w:b/>
+          <w:bCs/>
+          <w:sz w:val="32"/>
+          <w:szCs w:val="32"/>
+        </w:rPr>
+        <w:t>}</w:t>
       </w:r>
     </w:p>
     <w:tbl>
@@ -67,66 +77,59 @@
       </w:tblGrid>
       <w:tr>
         <w:trPr>
+          <w:cnfStyle w:val="100000000000" w:firstRow="1" w:lastRow="0" w:firstColumn="0" w:lastColumn="0" w:oddVBand="0" w:evenVBand="0" w:oddHBand="0" w:evenHBand="0" w:firstRowFirstColumn="0" w:firstRowLastColumn="0" w:lastRowFirstColumn="0" w:lastRowLastColumn="0"/>
           <w:trHeight w:val="300"/>
         </w:trPr>
         <w:tc>
           <w:tcPr>
             <w:cnfStyle w:val="001000000000" w:firstRow="0" w:lastRow="0" w:firstColumn="1" w:lastColumn="0" w:oddVBand="0" w:evenVBand="0" w:oddHBand="0" w:evenHBand="0" w:firstRowFirstColumn="0" w:firstRowLastColumn="0" w:lastRowFirstColumn="0" w:lastRowLastColumn="0"/>
             <w:tcW w:w="3300" w:type="dxa"/>
-            <w:tcMar/>
           </w:tcPr>
           <w:p>
             <w:pPr>
-              <w:pStyle w:val="Normal"/>
-              <w:rPr>
-                <w:rFonts w:ascii="BC Sans" w:hAnsi="BC Sans" w:eastAsia="Times New Roman" w:cs="Times New Roman"/>
-                <w:b w:val="0"/>
-                <w:bCs w:val="0"/>
-                <w:caps w:val="0"/>
-                <w:smallCaps w:val="0"/>
-                <w:color w:val="000000" w:themeColor="text1" w:themeTint="FF" w:themeShade="FF"/>
+              <w:rPr>
+                <w:rFonts w:ascii="BC Sans" w:eastAsia="Times New Roman" w:hAnsi="BC Sans" w:cs="Times New Roman"/>
+                <w:b w:val="0"/>
+                <w:bCs w:val="0"/>
+                <w:color w:val="000000" w:themeColor="text1"/>
                 <w:sz w:val="20"/>
                 <w:szCs w:val="20"/>
               </w:rPr>
             </w:pPr>
-            <w:commentRangeStart w:id="777963448"/>
-            <w:commentRangeStart w:id="1515699979"/>
-            <w:commentRangeStart w:id="1133293054"/>
-            <w:r>
-              <w:rPr>
-                <w:rFonts w:ascii="BC Sans" w:hAnsi="BC Sans" w:eastAsia="Times New Roman" w:cs="Times New Roman"/>
-                <w:b w:val="0"/>
-                <w:bCs w:val="0"/>
-                <w:caps w:val="0"/>
-                <w:smallCaps w:val="0"/>
-                <w:color w:val="000000" w:themeColor="text1" w:themeTint="FF" w:themeShade="FF"/>
+            <w:commentRangeStart w:id="0"/>
+            <w:commentRangeStart w:id="1"/>
+            <w:commentRangeStart w:id="2"/>
+            <w:r>
+              <w:rPr>
+                <w:rFonts w:ascii="BC Sans" w:eastAsia="Times New Roman" w:hAnsi="BC Sans" w:cs="Times New Roman"/>
+                <w:b w:val="0"/>
+                <w:bCs w:val="0"/>
+                <w:color w:val="000000" w:themeColor="text1"/>
                 <w:sz w:val="20"/>
                 <w:szCs w:val="20"/>
               </w:rPr>
               <w:t>L</w:t>
             </w:r>
-            <w:commentRangeEnd w:id="777963448"/>
+            <w:commentRangeEnd w:id="0"/>
             <w:r>
               <w:rPr>
                 <w:rStyle w:val="CommentReference"/>
               </w:rPr>
-              <w:commentReference w:id="777963448"/>
-            </w:r>
-            <w:commentRangeEnd w:id="1515699979"/>
+              <w:commentReference w:id="0"/>
+            </w:r>
+            <w:commentRangeEnd w:id="1"/>
             <w:r>
               <w:rPr>
                 <w:rStyle w:val="CommentReference"/>
               </w:rPr>
-              <w:commentReference w:id="1515699979"/>
-            </w:r>
-            <w:r>
-              <w:rPr>
-                <w:rFonts w:ascii="BC Sans" w:hAnsi="BC Sans" w:eastAsia="Times New Roman" w:cs="Times New Roman"/>
-                <w:b w:val="0"/>
-                <w:bCs w:val="0"/>
-                <w:caps w:val="0"/>
-                <w:smallCaps w:val="0"/>
-                <w:color w:val="000000" w:themeColor="text1" w:themeTint="FF" w:themeShade="FF"/>
+              <w:commentReference w:id="1"/>
+            </w:r>
+            <w:r>
+              <w:rPr>
+                <w:rFonts w:ascii="BC Sans" w:eastAsia="Times New Roman" w:hAnsi="BC Sans" w:cs="Times New Roman"/>
+                <w:b w:val="0"/>
+                <w:bCs w:val="0"/>
+                <w:color w:val="000000" w:themeColor="text1"/>
                 <w:sz w:val="20"/>
                 <w:szCs w:val="20"/>
               </w:rPr>
@@ -134,88 +137,147 @@
             </w:r>
             <w:r>
               <w:rPr>
-                <w:rFonts w:ascii="BC Sans" w:hAnsi="BC Sans" w:eastAsia="Times New Roman" w:cs="Times New Roman"/>
-                <w:b w:val="0"/>
-                <w:bCs w:val="0"/>
-                <w:caps w:val="0"/>
-                <w:smallCaps w:val="0"/>
-                <w:color w:val="000000" w:themeColor="text1" w:themeTint="FF" w:themeShade="FF"/>
-                <w:sz w:val="20"/>
-                <w:szCs w:val="20"/>
-              </w:rPr>
-              <w:t>{date/time}</w:t>
-            </w:r>
-            <w:commentRangeEnd w:id="1133293054"/>
+                <w:rFonts w:ascii="BC Sans" w:eastAsia="Times New Roman" w:hAnsi="BC Sans" w:cs="Times New Roman"/>
+                <w:b w:val="0"/>
+                <w:bCs w:val="0"/>
+                <w:color w:val="000000" w:themeColor="text1"/>
+                <w:sz w:val="20"/>
+                <w:szCs w:val="20"/>
+              </w:rPr>
+              <w:t>{</w:t>
+            </w:r>
+            <w:proofErr w:type="spellStart"/>
+            <w:proofErr w:type="gramStart"/>
+            <w:r>
+              <w:rPr>
+                <w:rFonts w:ascii="BC Sans" w:eastAsia="Times New Roman" w:hAnsi="BC Sans" w:cs="Times New Roman"/>
+                <w:b w:val="0"/>
+                <w:bCs w:val="0"/>
+                <w:color w:val="000000" w:themeColor="text1"/>
+                <w:sz w:val="20"/>
+                <w:szCs w:val="20"/>
+              </w:rPr>
+              <w:t>d.reportedOn</w:t>
+            </w:r>
+            <w:proofErr w:type="spellEnd"/>
+            <w:proofErr w:type="gramEnd"/>
+            <w:r>
+              <w:rPr>
+                <w:rFonts w:ascii="BC Sans" w:eastAsia="Times New Roman" w:hAnsi="BC Sans" w:cs="Times New Roman"/>
+                <w:b w:val="0"/>
+                <w:bCs w:val="0"/>
+                <w:color w:val="000000" w:themeColor="text1"/>
+                <w:sz w:val="20"/>
+                <w:szCs w:val="20"/>
+              </w:rPr>
+              <w:t>}</w:t>
+            </w:r>
+            <w:commentRangeEnd w:id="2"/>
             <w:r>
               <w:rPr>
                 <w:rStyle w:val="CommentReference"/>
               </w:rPr>
-              <w:commentReference w:id="1133293054"/>
+              <w:commentReference w:id="2"/>
             </w:r>
           </w:p>
         </w:tc>
         <w:tc>
           <w:tcPr>
-            <w:cnfStyle w:val="000000000000" w:firstRow="0" w:lastRow="0" w:firstColumn="0" w:lastColumn="0" w:oddVBand="0" w:evenVBand="0" w:oddHBand="0" w:evenHBand="0" w:firstRowFirstColumn="0" w:firstRowLastColumn="0" w:lastRowFirstColumn="0" w:lastRowLastColumn="0"/>
             <w:tcW w:w="5850" w:type="dxa"/>
-            <w:tcMar/>
           </w:tcPr>
           <w:p>
             <w:pPr>
-              <w:pStyle w:val="Normal"/>
-              <w:rPr>
-                <w:rFonts w:ascii="BC Sans" w:hAnsi="BC Sans" w:eastAsia="Times New Roman" w:cs="Times New Roman"/>
-                <w:b w:val="0"/>
-                <w:bCs w:val="0"/>
-                <w:caps w:val="0"/>
-                <w:smallCaps w:val="0"/>
-                <w:color w:val="000000" w:themeColor="text1" w:themeTint="FF" w:themeShade="FF"/>
+              <w:cnfStyle w:val="100000000000" w:firstRow="1" w:lastRow="0" w:firstColumn="0" w:lastColumn="0" w:oddVBand="0" w:evenVBand="0" w:oddHBand="0" w:evenHBand="0" w:firstRowFirstColumn="0" w:firstRowLastColumn="0" w:lastRowFirstColumn="0" w:lastRowLastColumn="0"/>
+              <w:rPr>
+                <w:rFonts w:ascii="BC Sans" w:eastAsia="Times New Roman" w:hAnsi="BC Sans" w:cs="Times New Roman"/>
+                <w:color w:val="000000" w:themeColor="text1"/>
                 <w:sz w:val="20"/>
                 <w:szCs w:val="20"/>
               </w:rPr>
             </w:pPr>
             <w:r>
               <w:rPr>
-                <w:rFonts w:ascii="BC Sans" w:hAnsi="BC Sans" w:eastAsia="Times New Roman" w:cs="Times New Roman"/>
-                <w:b w:val="0"/>
-                <w:bCs w:val="0"/>
-                <w:caps w:val="0"/>
-                <w:smallCaps w:val="0"/>
-                <w:color w:val="000000" w:themeColor="text1" w:themeTint="FF" w:themeShade="FF"/>
-                <w:sz w:val="20"/>
-                <w:szCs w:val="20"/>
-              </w:rPr>
-              <w:t>Created by: {created by}</w:t>
+                <w:rFonts w:ascii="BC Sans" w:eastAsia="Times New Roman" w:hAnsi="BC Sans" w:cs="Times New Roman"/>
+                <w:b w:val="0"/>
+                <w:bCs w:val="0"/>
+                <w:color w:val="000000" w:themeColor="text1"/>
+                <w:sz w:val="20"/>
+                <w:szCs w:val="20"/>
+              </w:rPr>
+              <w:t>Created by: {</w:t>
+            </w:r>
+            <w:proofErr w:type="spellStart"/>
+            <w:proofErr w:type="gramStart"/>
+            <w:r>
+              <w:rPr>
+                <w:rFonts w:ascii="BC Sans" w:eastAsia="Times New Roman" w:hAnsi="BC Sans" w:cs="Times New Roman"/>
+                <w:b w:val="0"/>
+                <w:bCs w:val="0"/>
+                <w:color w:val="000000" w:themeColor="text1"/>
+                <w:sz w:val="20"/>
+                <w:szCs w:val="20"/>
+              </w:rPr>
+              <w:t>d.createdBy</w:t>
+            </w:r>
+            <w:proofErr w:type="spellEnd"/>
+            <w:proofErr w:type="gramEnd"/>
+            <w:r>
+              <w:rPr>
+                <w:rFonts w:ascii="BC Sans" w:eastAsia="Times New Roman" w:hAnsi="BC Sans" w:cs="Times New Roman"/>
+                <w:b w:val="0"/>
+                <w:bCs w:val="0"/>
+                <w:color w:val="000000" w:themeColor="text1"/>
+                <w:sz w:val="20"/>
+                <w:szCs w:val="20"/>
+              </w:rPr>
+              <w:t>}</w:t>
             </w:r>
           </w:p>
         </w:tc>
         <w:tc>
           <w:tcPr>
-            <w:cnfStyle w:val="000000000000" w:firstRow="0" w:lastRow="0" w:firstColumn="0" w:lastColumn="0" w:oddVBand="0" w:evenVBand="0" w:oddHBand="0" w:evenHBand="0" w:firstRowFirstColumn="0" w:firstRowLastColumn="0" w:lastRowFirstColumn="0" w:lastRowLastColumn="0"/>
             <w:tcW w:w="1769" w:type="dxa"/>
-            <w:tcMar/>
           </w:tcPr>
           <w:p>
             <w:pPr>
-              <w:pStyle w:val="Normal"/>
-              <w:suppressLineNumbers w:val="0"/>
-              <w:bidi w:val="0"/>
-              <w:spacing w:before="0" w:beforeAutospacing="off" w:after="0" w:afterAutospacing="off" w:line="240" w:lineRule="auto"/>
-              <w:ind w:left="0" w:right="0"/>
-              <w:jc w:val="left"/>
+              <w:cnfStyle w:val="100000000000" w:firstRow="1" w:lastRow="0" w:firstColumn="0" w:lastColumn="0" w:oddVBand="0" w:evenVBand="0" w:oddHBand="0" w:evenHBand="0" w:firstRowFirstColumn="0" w:firstRowLastColumn="0" w:lastRowFirstColumn="0" w:lastRowLastColumn="0"/>
             </w:pPr>
             <w:r>
               <w:rPr>
-                <w:rFonts w:ascii="BC Sans" w:hAnsi="BC Sans" w:eastAsia="Times New Roman" w:cs="Times New Roman"/>
-                <w:b w:val="0"/>
-                <w:bCs w:val="0"/>
-                <w:caps w:val="0"/>
-                <w:smallCaps w:val="0"/>
-                <w:color w:val="000000" w:themeColor="text1" w:themeTint="FF" w:themeShade="FF"/>
-                <w:sz w:val="20"/>
-                <w:szCs w:val="20"/>
-              </w:rPr>
-              <w:t>Status: {status}</w:t>
+                <w:rFonts w:ascii="BC Sans" w:eastAsia="Times New Roman" w:hAnsi="BC Sans" w:cs="Times New Roman"/>
+                <w:b w:val="0"/>
+                <w:bCs w:val="0"/>
+                <w:color w:val="000000" w:themeColor="text1"/>
+                <w:sz w:val="20"/>
+                <w:szCs w:val="20"/>
+              </w:rPr>
+              <w:t>Status: {</w:t>
+            </w:r>
+            <w:proofErr w:type="spellStart"/>
+            <w:proofErr w:type="gramStart"/>
+            <w:r>
+              <w:rPr>
+                <w:rFonts w:ascii="BC Sans" w:eastAsia="Times New Roman" w:hAnsi="BC Sans" w:cs="Times New Roman"/>
+                <w:b w:val="0"/>
+                <w:bCs w:val="0"/>
+                <w:color w:val="000000" w:themeColor="text1"/>
+                <w:sz w:val="20"/>
+                <w:szCs w:val="20"/>
+              </w:rPr>
+              <w:t>d.status</w:t>
+            </w:r>
+            <w:proofErr w:type="spellEnd"/>
+            <w:proofErr w:type="gramEnd"/>
+            <w:r>
+              <w:rPr>
+                <w:rFonts w:ascii="BC Sans" w:eastAsia="Times New Roman" w:hAnsi="BC Sans" w:cs="Times New Roman"/>
+                <w:b w:val="0"/>
+                <w:bCs w:val="0"/>
+                <w:color w:val="000000" w:themeColor="text1"/>
+                <w:sz w:val="20"/>
+                <w:szCs w:val="20"/>
+              </w:rPr>
+              <w:t>}</w:t>
             </w:r>
           </w:p>
         </w:tc>
@@ -228,30 +290,24 @@
           <w:tcPr>
             <w:cnfStyle w:val="001000000000" w:firstRow="0" w:lastRow="0" w:firstColumn="1" w:lastColumn="0" w:oddVBand="0" w:evenVBand="0" w:oddHBand="0" w:evenHBand="0" w:firstRowFirstColumn="0" w:firstRowLastColumn="0" w:lastRowFirstColumn="0" w:lastRowLastColumn="0"/>
             <w:tcW w:w="3300" w:type="dxa"/>
-            <w:tcMar/>
           </w:tcPr>
           <w:p>
             <w:pPr>
-              <w:pStyle w:val="Normal"/>
-              <w:rPr>
-                <w:rFonts w:ascii="BC Sans" w:hAnsi="BC Sans" w:eastAsia="Times New Roman" w:cs="Times New Roman"/>
-                <w:b w:val="0"/>
-                <w:bCs w:val="0"/>
-                <w:caps w:val="0"/>
-                <w:smallCaps w:val="0"/>
-                <w:color w:val="000000" w:themeColor="text1" w:themeTint="FF" w:themeShade="FF"/>
+              <w:rPr>
+                <w:rFonts w:ascii="BC Sans" w:eastAsia="Times New Roman" w:hAnsi="BC Sans" w:cs="Times New Roman"/>
+                <w:b w:val="0"/>
+                <w:bCs w:val="0"/>
+                <w:color w:val="000000" w:themeColor="text1"/>
                 <w:sz w:val="20"/>
                 <w:szCs w:val="20"/>
               </w:rPr>
             </w:pPr>
             <w:r>
               <w:rPr>
-                <w:rFonts w:ascii="BC Sans" w:hAnsi="BC Sans" w:eastAsia="Times New Roman" w:cs="Times New Roman"/>
-                <w:b w:val="0"/>
-                <w:bCs w:val="0"/>
-                <w:caps w:val="0"/>
-                <w:smallCaps w:val="0"/>
-                <w:color w:val="000000" w:themeColor="text1" w:themeTint="FF" w:themeShade="FF"/>
+                <w:rFonts w:ascii="BC Sans" w:eastAsia="Times New Roman" w:hAnsi="BC Sans" w:cs="Times New Roman"/>
+                <w:b w:val="0"/>
+                <w:bCs w:val="0"/>
+                <w:color w:val="000000" w:themeColor="text1"/>
                 <w:sz w:val="20"/>
                 <w:szCs w:val="20"/>
               </w:rPr>
@@ -259,12 +315,10 @@
             </w:r>
             <w:r>
               <w:rPr>
-                <w:rFonts w:ascii="BC Sans" w:hAnsi="BC Sans" w:eastAsia="Times New Roman" w:cs="Times New Roman"/>
-                <w:b w:val="0"/>
-                <w:bCs w:val="0"/>
-                <w:caps w:val="0"/>
-                <w:smallCaps w:val="0"/>
-                <w:color w:val="000000" w:themeColor="text1" w:themeTint="FF" w:themeShade="FF"/>
+                <w:rFonts w:ascii="BC Sans" w:eastAsia="Times New Roman" w:hAnsi="BC Sans" w:cs="Times New Roman"/>
+                <w:b w:val="0"/>
+                <w:bCs w:val="0"/>
+                <w:color w:val="000000" w:themeColor="text1"/>
                 <w:sz w:val="20"/>
                 <w:szCs w:val="20"/>
               </w:rPr>
@@ -272,70 +326,109 @@
             </w:r>
             <w:r>
               <w:rPr>
-                <w:rFonts w:ascii="BC Sans" w:hAnsi="BC Sans" w:eastAsia="Times New Roman" w:cs="Times New Roman"/>
-                <w:b w:val="0"/>
-                <w:bCs w:val="0"/>
-                <w:caps w:val="0"/>
-                <w:smallCaps w:val="0"/>
-                <w:color w:val="000000" w:themeColor="text1" w:themeTint="FF" w:themeShade="FF"/>
-                <w:sz w:val="20"/>
-                <w:szCs w:val="20"/>
-              </w:rPr>
-              <w:t>{last updated}</w:t>
+                <w:rFonts w:ascii="BC Sans" w:eastAsia="Times New Roman" w:hAnsi="BC Sans" w:cs="Times New Roman"/>
+                <w:b w:val="0"/>
+                <w:bCs w:val="0"/>
+                <w:color w:val="000000" w:themeColor="text1"/>
+                <w:sz w:val="20"/>
+                <w:szCs w:val="20"/>
+              </w:rPr>
+              <w:t>{</w:t>
+            </w:r>
+            <w:proofErr w:type="spellStart"/>
+            <w:proofErr w:type="gramStart"/>
+            <w:r>
+              <w:rPr>
+                <w:rFonts w:ascii="BC Sans" w:eastAsia="Times New Roman" w:hAnsi="BC Sans" w:cs="Times New Roman"/>
+                <w:b w:val="0"/>
+                <w:bCs w:val="0"/>
+                <w:color w:val="000000" w:themeColor="text1"/>
+                <w:sz w:val="20"/>
+                <w:szCs w:val="20"/>
+              </w:rPr>
+              <w:t>d.updatedOn</w:t>
+            </w:r>
+            <w:proofErr w:type="spellEnd"/>
+            <w:proofErr w:type="gramEnd"/>
+            <w:r>
+              <w:rPr>
+                <w:rFonts w:ascii="BC Sans" w:eastAsia="Times New Roman" w:hAnsi="BC Sans" w:cs="Times New Roman"/>
+                <w:b w:val="0"/>
+                <w:bCs w:val="0"/>
+                <w:color w:val="000000" w:themeColor="text1"/>
+                <w:sz w:val="20"/>
+                <w:szCs w:val="20"/>
+              </w:rPr>
+              <w:t>}</w:t>
             </w:r>
           </w:p>
         </w:tc>
         <w:tc>
           <w:tcPr>
-            <w:cnfStyle w:val="000000000000" w:firstRow="0" w:lastRow="0" w:firstColumn="0" w:lastColumn="0" w:oddVBand="0" w:evenVBand="0" w:oddHBand="0" w:evenHBand="0" w:firstRowFirstColumn="0" w:firstRowLastColumn="0" w:lastRowFirstColumn="0" w:lastRowLastColumn="0"/>
             <w:tcW w:w="5850" w:type="dxa"/>
-            <w:tcMar/>
           </w:tcPr>
           <w:p>
             <w:pPr>
-              <w:pStyle w:val="Normal"/>
-              <w:rPr>
-                <w:rFonts w:ascii="BC Sans" w:hAnsi="BC Sans" w:eastAsia="Times New Roman" w:cs="Times New Roman"/>
-                <w:b w:val="0"/>
-                <w:bCs w:val="0"/>
-                <w:caps w:val="0"/>
-                <w:smallCaps w:val="0"/>
-                <w:color w:val="000000" w:themeColor="text1" w:themeTint="FF" w:themeShade="FF"/>
+              <w:cnfStyle w:val="000000000000" w:firstRow="0" w:lastRow="0" w:firstColumn="0" w:lastColumn="0" w:oddVBand="0" w:evenVBand="0" w:oddHBand="0" w:evenHBand="0" w:firstRowFirstColumn="0" w:firstRowLastColumn="0" w:lastRowFirstColumn="0" w:lastRowLastColumn="0"/>
+              <w:rPr>
+                <w:rFonts w:ascii="BC Sans" w:eastAsia="Times New Roman" w:hAnsi="BC Sans" w:cs="Times New Roman"/>
+                <w:color w:val="000000" w:themeColor="text1"/>
                 <w:sz w:val="20"/>
                 <w:szCs w:val="20"/>
               </w:rPr>
             </w:pPr>
             <w:r>
               <w:rPr>
-                <w:rFonts w:ascii="BC Sans" w:hAnsi="BC Sans" w:eastAsia="Times New Roman" w:cs="Times New Roman"/>
-                <w:b w:val="0"/>
-                <w:bCs w:val="0"/>
-                <w:caps w:val="0"/>
-                <w:smallCaps w:val="0"/>
-                <w:color w:val="000000" w:themeColor="text1" w:themeTint="FF" w:themeShade="FF"/>
+                <w:rFonts w:ascii="BC Sans" w:eastAsia="Times New Roman" w:hAnsi="BC Sans" w:cs="Times New Roman"/>
+                <w:color w:val="000000" w:themeColor="text1"/>
                 <w:sz w:val="20"/>
                 <w:szCs w:val="20"/>
               </w:rPr>
               <w:t>Officer assigned:</w:t>
+            </w:r>
+            <w:r>
+              <w:rPr>
+                <w:rFonts w:ascii="BC Sans" w:eastAsia="Times New Roman" w:hAnsi="BC Sans" w:cs="Times New Roman"/>
+                <w:color w:val="000000" w:themeColor="text1"/>
+                <w:sz w:val="20"/>
+                <w:szCs w:val="20"/>
+              </w:rPr>
+              <w:t xml:space="preserve"> {</w:t>
+            </w:r>
+            <w:proofErr w:type="spellStart"/>
+            <w:proofErr w:type="gramStart"/>
+            <w:r>
+              <w:rPr>
+                <w:rFonts w:ascii="BC Sans" w:eastAsia="Times New Roman" w:hAnsi="BC Sans" w:cs="Times New Roman"/>
+                <w:color w:val="000000" w:themeColor="text1"/>
+                <w:sz w:val="20"/>
+                <w:szCs w:val="20"/>
+              </w:rPr>
+              <w:t>d.officerAssigned</w:t>
+            </w:r>
+            <w:proofErr w:type="spellEnd"/>
+            <w:proofErr w:type="gramEnd"/>
+            <w:r>
+              <w:rPr>
+                <w:rFonts w:ascii="BC Sans" w:eastAsia="Times New Roman" w:hAnsi="BC Sans" w:cs="Times New Roman"/>
+                <w:color w:val="000000" w:themeColor="text1"/>
+                <w:sz w:val="20"/>
+                <w:szCs w:val="20"/>
+              </w:rPr>
+              <w:t>}</w:t>
             </w:r>
           </w:p>
         </w:tc>
         <w:tc>
           <w:tcPr>
-            <w:cnfStyle w:val="000000000000" w:firstRow="0" w:lastRow="0" w:firstColumn="0" w:lastColumn="0" w:oddVBand="0" w:evenVBand="0" w:oddHBand="0" w:evenHBand="0" w:firstRowFirstColumn="0" w:firstRowLastColumn="0" w:lastRowFirstColumn="0" w:lastRowLastColumn="0"/>
             <w:tcW w:w="1769" w:type="dxa"/>
-            <w:tcMar/>
           </w:tcPr>
           <w:p>
             <w:pPr>
-              <w:pStyle w:val="Normal"/>
-              <w:rPr>
-                <w:rFonts w:ascii="BC Sans" w:hAnsi="BC Sans" w:eastAsia="Times New Roman" w:cs="Times New Roman"/>
-                <w:b w:val="0"/>
-                <w:bCs w:val="0"/>
-                <w:caps w:val="0"/>
-                <w:smallCaps w:val="0"/>
-                <w:color w:val="000000" w:themeColor="text1" w:themeTint="FF" w:themeShade="FF"/>
+              <w:cnfStyle w:val="000000000000" w:firstRow="0" w:lastRow="0" w:firstColumn="0" w:lastColumn="0" w:oddVBand="0" w:evenVBand="0" w:oddHBand="0" w:evenHBand="0" w:firstRowFirstColumn="0" w:firstRowLastColumn="0" w:lastRowFirstColumn="0" w:lastRowLastColumn="0"/>
+              <w:rPr>
+                <w:rFonts w:ascii="BC Sans" w:eastAsia="Times New Roman" w:hAnsi="BC Sans" w:cs="Times New Roman"/>
+                <w:color w:val="000000" w:themeColor="text1"/>
                 <w:sz w:val="20"/>
                 <w:szCs w:val="20"/>
               </w:rPr>
@@ -346,19 +439,10 @@
     </w:tbl>
     <w:p>
       <w:pPr>
-        <w:pStyle w:val="Normal"/>
-        <w:suppressLineNumbers w:val="0"/>
-        <w:bidi w:val="0"/>
-        <w:spacing w:before="0" w:beforeAutospacing="off" w:after="0" w:afterAutospacing="off" w:line="259" w:lineRule="auto"/>
-        <w:ind w:left="0" w:right="0"/>
-        <w:jc w:val="left"/>
+        <w:spacing w:after="0"/>
         <w:rPr>
-          <w:rFonts w:ascii="BC Sans" w:hAnsi="BC Sans" w:eastAsia="Times New Roman" w:cs="Times New Roman"/>
-          <w:b w:val="0"/>
-          <w:bCs w:val="0"/>
-          <w:caps w:val="0"/>
-          <w:smallCaps w:val="0"/>
-          <w:color w:val="000000" w:themeColor="text1" w:themeTint="FF" w:themeShade="FF"/>
+          <w:rFonts w:ascii="BC Sans" w:eastAsia="Times New Roman" w:hAnsi="BC Sans" w:cs="Times New Roman"/>
+          <w:color w:val="000000" w:themeColor="text1"/>
           <w:sz w:val="20"/>
           <w:szCs w:val="20"/>
         </w:rPr>
@@ -384,15 +468,12 @@
             <w:cnfStyle w:val="001000000100" w:firstRow="0" w:lastRow="0" w:firstColumn="1" w:lastColumn="0" w:oddVBand="0" w:evenVBand="0" w:oddHBand="0" w:evenHBand="0" w:firstRowFirstColumn="1" w:firstRowLastColumn="0" w:lastRowFirstColumn="0" w:lastRowLastColumn="0"/>
             <w:tcW w:w="2552" w:type="dxa"/>
             <w:noWrap/>
-            <w:tcMar/>
             <w:vAlign w:val="center"/>
           </w:tcPr>
-          <w:p w14:noSpellErr="1">
+          <w:p>
             <w:pPr>
-              <w:spacing w:after="0" w:afterAutospacing="off"/>
-              <w:jc w:val="left"/>
-              <w:rPr>
-                <w:rFonts w:ascii="BC Sans" w:hAnsi="BC Sans" w:eastAsia="Times New Roman" w:cs="Times New Roman"/>
+              <w:rPr>
+                <w:rFonts w:ascii="BC Sans" w:eastAsia="Times New Roman" w:hAnsi="BC Sans" w:cs="Times New Roman"/>
                 <w:color w:val="000000"/>
                 <w:kern w:val="0"/>
                 <w:sz w:val="20"/>
@@ -402,9 +483,8 @@
             </w:pPr>
             <w:r>
               <w:rPr>
-                <w:rFonts w:ascii="BC Sans" w:hAnsi="BC Sans" w:eastAsia="Times New Roman" w:cs="Times New Roman"/>
+                <w:rFonts w:ascii="BC Sans" w:eastAsia="Times New Roman" w:hAnsi="BC Sans" w:cs="Times New Roman"/>
                 <w:caps w:val="0"/>
-                <w:smallCaps w:val="0"/>
                 <w:color w:val="000000"/>
                 <w:kern w:val="0"/>
                 <w:sz w:val="20"/>
@@ -417,18 +497,15 @@
         </w:tc>
         <w:tc>
           <w:tcPr>
-            <w:cnfStyle w:val="000000000000" w:firstRow="0" w:lastRow="0" w:firstColumn="0" w:lastColumn="0" w:oddVBand="0" w:evenVBand="0" w:oddHBand="0" w:evenHBand="0" w:firstRowFirstColumn="0" w:firstRowLastColumn="0" w:lastRowFirstColumn="0" w:lastRowLastColumn="0"/>
             <w:tcW w:w="8364" w:type="dxa"/>
             <w:noWrap/>
-            <w:tcMar/>
             <w:vAlign w:val="center"/>
           </w:tcPr>
-          <w:p w14:noSpellErr="1">
+          <w:p>
             <w:pPr>
-              <w:jc w:val="left"/>
               <w:cnfStyle w:val="100000000000" w:firstRow="1" w:lastRow="0" w:firstColumn="0" w:lastColumn="0" w:oddVBand="0" w:evenVBand="0" w:oddHBand="0" w:evenHBand="0" w:firstRowFirstColumn="0" w:firstRowLastColumn="0" w:lastRowFirstColumn="0" w:lastRowLastColumn="0"/>
               <w:rPr>
-                <w:rFonts w:ascii="BC Sans" w:hAnsi="BC Sans" w:eastAsia="Times New Roman" w:cs="Times New Roman"/>
+                <w:rFonts w:ascii="BC Sans" w:eastAsia="Times New Roman" w:hAnsi="BC Sans" w:cs="Times New Roman"/>
                 <w:color w:val="000000"/>
                 <w:kern w:val="0"/>
                 <w:sz w:val="20"/>
@@ -449,20 +526,16 @@
             <w:cnfStyle w:val="001000000000" w:firstRow="0" w:lastRow="0" w:firstColumn="1" w:lastColumn="0" w:oddVBand="0" w:evenVBand="0" w:oddHBand="0" w:evenHBand="0" w:firstRowFirstColumn="0" w:firstRowLastColumn="0" w:lastRowFirstColumn="0" w:lastRowLastColumn="0"/>
             <w:tcW w:w="2552" w:type="dxa"/>
             <w:noWrap/>
-            <w:tcMar/>
             <w:vAlign w:val="center"/>
           </w:tcPr>
           <w:p>
             <w:pPr>
-              <w:pStyle w:val="Normal"/>
-              <w:spacing w:before="0" w:beforeAutospacing="off" w:after="0" w:afterAutospacing="off" w:line="259" w:lineRule="auto"/>
-              <w:jc w:val="left"/>
+              <w:spacing w:line="259" w:lineRule="auto"/>
               <w:rPr>
                 <w:rFonts w:ascii="BC Sans" w:hAnsi="BC Sans"/>
                 <w:b w:val="0"/>
                 <w:bCs w:val="0"/>
                 <w:caps w:val="0"/>
-                <w:smallCaps w:val="0"/>
                 <w:sz w:val="20"/>
                 <w:szCs w:val="20"/>
               </w:rPr>
@@ -473,7 +546,6 @@
                 <w:b w:val="0"/>
                 <w:bCs w:val="0"/>
                 <w:caps w:val="0"/>
-                <w:smallCaps w:val="0"/>
                 <w:sz w:val="20"/>
                 <w:szCs w:val="20"/>
               </w:rPr>
@@ -485,7 +557,6 @@
                 <w:b w:val="0"/>
                 <w:bCs w:val="0"/>
                 <w:caps w:val="0"/>
-                <w:smallCaps w:val="0"/>
                 <w:sz w:val="20"/>
                 <w:szCs w:val="20"/>
               </w:rPr>
@@ -497,7 +568,6 @@
                 <w:b w:val="0"/>
                 <w:bCs w:val="0"/>
                 <w:caps w:val="0"/>
-                <w:smallCaps w:val="0"/>
                 <w:sz w:val="20"/>
                 <w:szCs w:val="20"/>
               </w:rPr>
@@ -507,50 +577,51 @@
         </w:tc>
         <w:tc>
           <w:tcPr>
-            <w:cnfStyle w:val="000000000000" w:firstRow="0" w:lastRow="0" w:firstColumn="0" w:lastColumn="0" w:oddVBand="0" w:evenVBand="0" w:oddHBand="0" w:evenHBand="0" w:firstRowFirstColumn="0" w:firstRowLastColumn="0" w:lastRowFirstColumn="0" w:lastRowLastColumn="0"/>
             <w:tcW w:w="8364" w:type="dxa"/>
             <w:noWrap/>
-            <w:tcMar/>
             <w:vAlign w:val="center"/>
           </w:tcPr>
           <w:p>
             <w:pPr>
-              <w:pStyle w:val="Normal"/>
-              <w:spacing w:before="0" w:beforeAutospacing="off" w:after="0" w:afterAutospacing="off" w:line="259" w:lineRule="auto"/>
-              <w:jc w:val="left"/>
-              <w:rPr>
-                <w:rFonts w:ascii="BC Sans" w:hAnsi="BC Sans" w:eastAsia="Times New Roman" w:cs="Times New Roman"/>
-                <w:color w:val="000000" w:themeColor="text1" w:themeTint="FF" w:themeShade="FF"/>
+              <w:spacing w:line="259" w:lineRule="auto"/>
+              <w:cnfStyle w:val="000000100000" w:firstRow="0" w:lastRow="0" w:firstColumn="0" w:lastColumn="0" w:oddVBand="0" w:evenVBand="0" w:oddHBand="1" w:evenHBand="0" w:firstRowFirstColumn="0" w:firstRowLastColumn="0" w:lastRowFirstColumn="0" w:lastRowLastColumn="0"/>
+              <w:rPr>
+                <w:rFonts w:ascii="BC Sans" w:eastAsia="Times New Roman" w:hAnsi="BC Sans" w:cs="Times New Roman"/>
+                <w:color w:val="000000" w:themeColor="text1"/>
                 <w:sz w:val="18"/>
                 <w:szCs w:val="18"/>
               </w:rPr>
             </w:pPr>
             <w:r>
               <w:rPr>
-                <w:rFonts w:ascii="BC Sans" w:hAnsi="BC Sans" w:eastAsia="Times New Roman" w:cs="Times New Roman"/>
-                <w:color w:val="000000" w:themeColor="text1" w:themeTint="FF" w:themeShade="FF"/>
-                <w:sz w:val="20"/>
-                <w:szCs w:val="20"/>
-              </w:rPr>
-              <w:t>{Incident date</w:t>
-            </w:r>
-            <w:r>
-              <w:rPr>
-                <w:rFonts w:ascii="BC Sans" w:hAnsi="BC Sans" w:eastAsia="Times New Roman" w:cs="Times New Roman"/>
-                <w:color w:val="000000" w:themeColor="text1" w:themeTint="FF" w:themeShade="FF"/>
-                <w:sz w:val="20"/>
-                <w:szCs w:val="20"/>
-              </w:rPr>
-              <w:t>/</w:t>
-            </w:r>
-            <w:r>
-              <w:rPr>
-                <w:rFonts w:ascii="BC Sans" w:hAnsi="BC Sans" w:eastAsia="Times New Roman" w:cs="Times New Roman"/>
-                <w:color w:val="000000" w:themeColor="text1" w:themeTint="FF" w:themeShade="FF"/>
-                <w:sz w:val="20"/>
-                <w:szCs w:val="20"/>
-              </w:rPr>
-              <w:t>time}</w:t>
+                <w:rFonts w:ascii="BC Sans" w:eastAsia="Times New Roman" w:hAnsi="BC Sans" w:cs="Times New Roman"/>
+                <w:color w:val="000000" w:themeColor="text1"/>
+                <w:sz w:val="20"/>
+                <w:szCs w:val="20"/>
+              </w:rPr>
+              <w:t>{</w:t>
+            </w:r>
+            <w:proofErr w:type="spellStart"/>
+            <w:proofErr w:type="gramStart"/>
+            <w:r>
+              <w:rPr>
+                <w:rFonts w:ascii="BC Sans" w:eastAsia="Times New Roman" w:hAnsi="BC Sans" w:cs="Times New Roman"/>
+                <w:color w:val="000000" w:themeColor="text1"/>
+                <w:sz w:val="20"/>
+                <w:szCs w:val="20"/>
+              </w:rPr>
+              <w:t>d.incidentDateTime</w:t>
+            </w:r>
+            <w:proofErr w:type="spellEnd"/>
+            <w:proofErr w:type="gramEnd"/>
+            <w:r>
+              <w:rPr>
+                <w:rFonts w:ascii="BC Sans" w:eastAsia="Times New Roman" w:hAnsi="BC Sans" w:cs="Times New Roman"/>
+                <w:color w:val="000000" w:themeColor="text1"/>
+                <w:sz w:val="20"/>
+                <w:szCs w:val="20"/>
+              </w:rPr>
+              <w:t>}</w:t>
             </w:r>
           </w:p>
         </w:tc>
@@ -564,23 +635,16 @@
             <w:cnfStyle w:val="001000000000" w:firstRow="0" w:lastRow="0" w:firstColumn="1" w:lastColumn="0" w:oddVBand="0" w:evenVBand="0" w:oddHBand="0" w:evenHBand="0" w:firstRowFirstColumn="0" w:firstRowLastColumn="0" w:lastRowFirstColumn="0" w:lastRowLastColumn="0"/>
             <w:tcW w:w="2552" w:type="dxa"/>
             <w:noWrap/>
-            <w:tcMar/>
             <w:vAlign w:val="center"/>
           </w:tcPr>
           <w:p>
             <w:pPr>
-              <w:pStyle w:val="Normal"/>
-              <w:suppressLineNumbers w:val="0"/>
-              <w:bidi w:val="0"/>
-              <w:spacing w:before="0" w:beforeAutospacing="off" w:after="0" w:afterAutospacing="off" w:line="259" w:lineRule="auto"/>
-              <w:ind w:left="0" w:right="0"/>
-              <w:jc w:val="left"/>
+              <w:spacing w:line="259" w:lineRule="auto"/>
               <w:rPr>
                 <w:rFonts w:ascii="BC Sans" w:hAnsi="BC Sans"/>
                 <w:b w:val="0"/>
                 <w:bCs w:val="0"/>
                 <w:caps w:val="0"/>
-                <w:smallCaps w:val="0"/>
                 <w:sz w:val="18"/>
                 <w:szCs w:val="18"/>
               </w:rPr>
@@ -591,7 +655,6 @@
                 <w:b w:val="0"/>
                 <w:bCs w:val="0"/>
                 <w:caps w:val="0"/>
-                <w:smallCaps w:val="0"/>
                 <w:sz w:val="20"/>
                 <w:szCs w:val="20"/>
               </w:rPr>
@@ -601,35 +664,51 @@
         </w:tc>
         <w:tc>
           <w:tcPr>
-            <w:cnfStyle w:val="000000000000" w:firstRow="0" w:lastRow="0" w:firstColumn="0" w:lastColumn="0" w:oddVBand="0" w:evenVBand="0" w:oddHBand="0" w:evenHBand="0" w:firstRowFirstColumn="0" w:firstRowLastColumn="0" w:lastRowFirstColumn="0" w:lastRowLastColumn="0"/>
             <w:tcW w:w="8364" w:type="dxa"/>
             <w:noWrap/>
-            <w:tcMar/>
             <w:vAlign w:val="center"/>
           </w:tcPr>
           <w:p>
             <w:pPr>
-              <w:pStyle w:val="Normal"/>
-              <w:suppressLineNumbers w:val="0"/>
-              <w:bidi w:val="0"/>
-              <w:spacing w:before="0" w:beforeAutospacing="off" w:after="0" w:afterAutospacing="off" w:line="259" w:lineRule="auto"/>
-              <w:ind w:left="0" w:right="0"/>
-              <w:jc w:val="left"/>
-              <w:rPr>
-                <w:rFonts w:ascii="BC Sans" w:hAnsi="BC Sans" w:eastAsia="Times New Roman" w:cs="Times New Roman"/>
-                <w:color w:val="000000" w:themeColor="text1" w:themeTint="FF" w:themeShade="FF"/>
+              <w:spacing w:line="259" w:lineRule="auto"/>
+              <w:cnfStyle w:val="000000000000" w:firstRow="0" w:lastRow="0" w:firstColumn="0" w:lastColumn="0" w:oddVBand="0" w:evenVBand="0" w:oddHBand="0" w:evenHBand="0" w:firstRowFirstColumn="0" w:firstRowLastColumn="0" w:lastRowFirstColumn="0" w:lastRowLastColumn="0"/>
+              <w:rPr>
+                <w:rFonts w:ascii="BC Sans" w:eastAsia="Times New Roman" w:hAnsi="BC Sans" w:cs="Times New Roman"/>
+                <w:color w:val="000000" w:themeColor="text1"/>
                 <w:sz w:val="18"/>
                 <w:szCs w:val="18"/>
               </w:rPr>
             </w:pPr>
             <w:r>
               <w:rPr>
-                <w:rFonts w:ascii="BC Sans" w:hAnsi="BC Sans" w:eastAsia="Times New Roman" w:cs="Times New Roman"/>
-                <w:color w:val="000000" w:themeColor="text1" w:themeTint="FF" w:themeShade="FF"/>
-                <w:sz w:val="20"/>
-                <w:szCs w:val="20"/>
-              </w:rPr>
-              <w:t>{violation type}</w:t>
+                <w:rFonts w:ascii="BC Sans" w:eastAsia="Times New Roman" w:hAnsi="BC Sans" w:cs="Times New Roman"/>
+                <w:color w:val="000000" w:themeColor="text1"/>
+                <w:sz w:val="20"/>
+                <w:szCs w:val="20"/>
+              </w:rPr>
+              <w:t>{</w:t>
+            </w:r>
+            <w:proofErr w:type="spellStart"/>
+            <w:proofErr w:type="gramStart"/>
+            <w:r>
+              <w:rPr>
+                <w:rFonts w:ascii="BC Sans" w:eastAsia="Times New Roman" w:hAnsi="BC Sans" w:cs="Times New Roman"/>
+                <w:color w:val="000000" w:themeColor="text1"/>
+                <w:sz w:val="20"/>
+                <w:szCs w:val="20"/>
+              </w:rPr>
+              <w:t>d.violationType</w:t>
+            </w:r>
+            <w:proofErr w:type="spellEnd"/>
+            <w:proofErr w:type="gramEnd"/>
+            <w:r>
+              <w:rPr>
+                <w:rFonts w:ascii="BC Sans" w:eastAsia="Times New Roman" w:hAnsi="BC Sans" w:cs="Times New Roman"/>
+                <w:color w:val="000000" w:themeColor="text1"/>
+                <w:sz w:val="20"/>
+                <w:szCs w:val="20"/>
+              </w:rPr>
+              <w:t>}</w:t>
             </w:r>
           </w:p>
         </w:tc>
@@ -644,21 +723,16 @@
             <w:cnfStyle w:val="001000000000" w:firstRow="0" w:lastRow="0" w:firstColumn="1" w:lastColumn="0" w:oddVBand="0" w:evenVBand="0" w:oddHBand="0" w:evenHBand="0" w:firstRowFirstColumn="0" w:firstRowLastColumn="0" w:lastRowFirstColumn="0" w:lastRowLastColumn="0"/>
             <w:tcW w:w="2552" w:type="dxa"/>
             <w:noWrap/>
-            <w:tcMar/>
             <w:vAlign w:val="center"/>
             <w:hideMark/>
           </w:tcPr>
           <w:p>
             <w:pPr>
-              <w:pStyle w:val="Normal"/>
-              <w:spacing w:before="0" w:beforeAutospacing="off" w:after="0" w:afterAutospacing="off"/>
-              <w:jc w:val="left"/>
               <w:rPr>
                 <w:rFonts w:ascii="BC Sans" w:hAnsi="BC Sans"/>
                 <w:b w:val="0"/>
                 <w:bCs w:val="0"/>
                 <w:caps w:val="0"/>
-                <w:smallCaps w:val="0"/>
                 <w:sz w:val="20"/>
                 <w:szCs w:val="20"/>
               </w:rPr>
@@ -669,7 +743,6 @@
                 <w:b w:val="0"/>
                 <w:bCs w:val="0"/>
                 <w:caps w:val="0"/>
-                <w:smallCaps w:val="0"/>
                 <w:sz w:val="20"/>
                 <w:szCs w:val="20"/>
               </w:rPr>
@@ -679,33 +752,138 @@
         </w:tc>
         <w:tc>
           <w:tcPr>
-            <w:cnfStyle w:val="000000000000" w:firstRow="0" w:lastRow="0" w:firstColumn="0" w:lastColumn="0" w:oddVBand="0" w:evenVBand="0" w:oddHBand="0" w:evenHBand="0" w:firstRowFirstColumn="0" w:firstRowLastColumn="0" w:lastRowFirstColumn="0" w:lastRowLastColumn="0"/>
             <w:tcW w:w="8364" w:type="dxa"/>
             <w:noWrap/>
-            <w:tcMar/>
             <w:vAlign w:val="center"/>
             <w:hideMark/>
           </w:tcPr>
           <w:p>
             <w:pPr>
-              <w:pStyle w:val="Normal"/>
-              <w:spacing w:before="0" w:beforeAutospacing="off" w:after="0" w:afterAutospacing="off"/>
-              <w:jc w:val="left"/>
-              <w:rPr>
-                <w:rFonts w:ascii="BC Sans" w:hAnsi="BC Sans" w:eastAsia="Times New Roman" w:cs="Times New Roman"/>
-                <w:color w:val="000000" w:themeColor="text1" w:themeTint="FF" w:themeShade="FF"/>
+              <w:cnfStyle w:val="000000100000" w:firstRow="0" w:lastRow="0" w:firstColumn="0" w:lastColumn="0" w:oddVBand="0" w:evenVBand="0" w:oddHBand="1" w:evenHBand="0" w:firstRowFirstColumn="0" w:firstRowLastColumn="0" w:lastRowFirstColumn="0" w:lastRowLastColumn="0"/>
+              <w:rPr>
+                <w:rFonts w:ascii="BC Sans" w:eastAsia="Times New Roman" w:hAnsi="BC Sans" w:cs="Times New Roman"/>
+                <w:color w:val="000000" w:themeColor="text1"/>
                 <w:sz w:val="20"/>
                 <w:szCs w:val="20"/>
               </w:rPr>
             </w:pPr>
             <w:r>
               <w:rPr>
-                <w:rFonts w:ascii="BC Sans" w:hAnsi="BC Sans" w:eastAsia="Times New Roman" w:cs="Times New Roman"/>
-                <w:color w:val="000000" w:themeColor="text1" w:themeTint="FF" w:themeShade="FF"/>
-                <w:sz w:val="20"/>
-                <w:szCs w:val="20"/>
-              </w:rPr>
-              <w:t>{in progress}</w:t>
+                <w:rFonts w:ascii="BC Sans" w:eastAsia="Times New Roman" w:hAnsi="BC Sans" w:cs="Times New Roman"/>
+                <w:color w:val="000000" w:themeColor="text1"/>
+                <w:sz w:val="20"/>
+                <w:szCs w:val="20"/>
+              </w:rPr>
+              <w:t>{</w:t>
+            </w:r>
+            <w:proofErr w:type="spellStart"/>
+            <w:proofErr w:type="gramStart"/>
+            <w:r>
+              <w:rPr>
+                <w:rFonts w:ascii="BC Sans" w:eastAsia="Times New Roman" w:hAnsi="BC Sans" w:cs="Times New Roman"/>
+                <w:color w:val="000000" w:themeColor="text1"/>
+                <w:sz w:val="20"/>
+                <w:szCs w:val="20"/>
+              </w:rPr>
+              <w:t>d.inProgress</w:t>
+            </w:r>
+            <w:proofErr w:type="spellEnd"/>
+            <w:proofErr w:type="gramEnd"/>
+            <w:r>
+              <w:rPr>
+                <w:rFonts w:ascii="BC Sans" w:eastAsia="Times New Roman" w:hAnsi="BC Sans" w:cs="Times New Roman"/>
+                <w:color w:val="000000" w:themeColor="text1"/>
+                <w:sz w:val="20"/>
+                <w:szCs w:val="20"/>
+              </w:rPr>
+              <w:t>}</w:t>
+            </w:r>
+          </w:p>
+        </w:tc>
+      </w:tr>
+      <w:tr>
+        <w:trPr>
+          <w:trHeight w:val="360"/>
+        </w:trPr>
+        <w:tc>
+          <w:tcPr>
+            <w:cnfStyle w:val="001000000000" w:firstRow="0" w:lastRow="0" w:firstColumn="1" w:lastColumn="0" w:oddVBand="0" w:evenVBand="0" w:oddHBand="0" w:evenHBand="0" w:firstRowFirstColumn="0" w:firstRowLastColumn="0" w:lastRowFirstColumn="0" w:lastRowLastColumn="0"/>
+            <w:tcW w:w="2552" w:type="dxa"/>
+            <w:noWrap/>
+            <w:vAlign w:val="center"/>
+            <w:hideMark/>
+          </w:tcPr>
+          <w:p>
+            <w:pPr>
+              <w:rPr>
+                <w:rFonts w:ascii="BC Sans" w:hAnsi="BC Sans"/>
+                <w:b w:val="0"/>
+                <w:bCs w:val="0"/>
+                <w:caps w:val="0"/>
+                <w:sz w:val="20"/>
+                <w:szCs w:val="20"/>
+              </w:rPr>
+            </w:pPr>
+            <w:r>
+              <w:rPr>
+                <w:rFonts w:ascii="BC Sans" w:hAnsi="BC Sans"/>
+                <w:b w:val="0"/>
+                <w:bCs w:val="0"/>
+                <w:caps w:val="0"/>
+                <w:sz w:val="20"/>
+                <w:szCs w:val="20"/>
+              </w:rPr>
+              <w:t>Violation observed</w:t>
+            </w:r>
+          </w:p>
+        </w:tc>
+        <w:tc>
+          <w:tcPr>
+            <w:tcW w:w="8364" w:type="dxa"/>
+            <w:noWrap/>
+            <w:vAlign w:val="center"/>
+            <w:hideMark/>
+          </w:tcPr>
+          <w:p>
+            <w:pPr>
+              <w:cnfStyle w:val="000000000000" w:firstRow="0" w:lastRow="0" w:firstColumn="0" w:lastColumn="0" w:oddVBand="0" w:evenVBand="0" w:oddHBand="0" w:evenHBand="0" w:firstRowFirstColumn="0" w:firstRowLastColumn="0" w:lastRowFirstColumn="0" w:lastRowLastColumn="0"/>
+              <w:rPr>
+                <w:rFonts w:ascii="BC Sans" w:eastAsia="Times New Roman" w:hAnsi="BC Sans" w:cs="Times New Roman"/>
+                <w:color w:val="000000" w:themeColor="text1"/>
+                <w:sz w:val="20"/>
+                <w:szCs w:val="20"/>
+              </w:rPr>
+            </w:pPr>
+            <w:r>
+              <w:rPr>
+                <w:rFonts w:ascii="BC Sans" w:eastAsia="Times New Roman" w:hAnsi="BC Sans" w:cs="Times New Roman"/>
+                <w:color w:val="000000" w:themeColor="text1"/>
+                <w:sz w:val="20"/>
+                <w:szCs w:val="20"/>
+              </w:rPr>
+              <w:t>{</w:t>
+            </w:r>
+            <w:proofErr w:type="spellStart"/>
+            <w:proofErr w:type="gramStart"/>
+            <w:r>
+              <w:rPr>
+                <w:rFonts w:ascii="BC Sans" w:eastAsia="Times New Roman" w:hAnsi="BC Sans" w:cs="Times New Roman"/>
+                <w:color w:val="000000" w:themeColor="text1"/>
+                <w:sz w:val="20"/>
+                <w:szCs w:val="20"/>
+              </w:rPr>
+              <w:t>d.wasObserved</w:t>
+            </w:r>
+            <w:proofErr w:type="spellEnd"/>
+            <w:proofErr w:type="gramEnd"/>
+            <w:r>
+              <w:rPr>
+                <w:rFonts w:ascii="BC Sans" w:eastAsia="Times New Roman" w:hAnsi="BC Sans" w:cs="Times New Roman"/>
+                <w:color w:val="000000" w:themeColor="text1"/>
+                <w:sz w:val="20"/>
+                <w:szCs w:val="20"/>
+              </w:rPr>
+              <w:t>}</w:t>
             </w:r>
           </w:p>
         </w:tc>
@@ -720,68 +898,215 @@
             <w:cnfStyle w:val="001000000000" w:firstRow="0" w:lastRow="0" w:firstColumn="1" w:lastColumn="0" w:oddVBand="0" w:evenVBand="0" w:oddHBand="0" w:evenHBand="0" w:firstRowFirstColumn="0" w:firstRowLastColumn="0" w:lastRowFirstColumn="0" w:lastRowLastColumn="0"/>
             <w:tcW w:w="2552" w:type="dxa"/>
             <w:noWrap/>
-            <w:tcMar/>
             <w:vAlign w:val="center"/>
             <w:hideMark/>
           </w:tcPr>
           <w:p>
             <w:pPr>
-              <w:pStyle w:val="Normal"/>
-              <w:spacing w:before="0" w:beforeAutospacing="off" w:after="0" w:afterAutospacing="off"/>
-              <w:jc w:val="left"/>
               <w:rPr>
                 <w:rFonts w:ascii="BC Sans" w:hAnsi="BC Sans"/>
                 <w:b w:val="0"/>
                 <w:bCs w:val="0"/>
+                <w:sz w:val="20"/>
+                <w:szCs w:val="20"/>
+              </w:rPr>
+            </w:pPr>
+            <w:r>
+              <w:rPr>
+                <w:rFonts w:ascii="BC Sans" w:hAnsi="BC Sans"/>
+                <w:b w:val="0"/>
+                <w:bCs w:val="0"/>
                 <w:caps w:val="0"/>
-                <w:smallCaps w:val="0"/>
-                <w:sz w:val="20"/>
-                <w:szCs w:val="20"/>
-              </w:rPr>
-            </w:pPr>
-            <w:r>
-              <w:rPr>
-                <w:rFonts w:ascii="BC Sans" w:hAnsi="BC Sans"/>
-                <w:b w:val="0"/>
-                <w:bCs w:val="0"/>
-                <w:caps w:val="0"/>
-                <w:smallCaps w:val="0"/>
-                <w:sz w:val="20"/>
-                <w:szCs w:val="20"/>
-              </w:rPr>
-              <w:t>Violation observed</w:t>
+                <w:sz w:val="20"/>
+                <w:szCs w:val="20"/>
+              </w:rPr>
+              <w:t>Complaint location</w:t>
             </w:r>
           </w:p>
         </w:tc>
         <w:tc>
           <w:tcPr>
-            <w:cnfStyle w:val="000000000000" w:firstRow="0" w:lastRow="0" w:firstColumn="0" w:lastColumn="0" w:oddVBand="0" w:evenVBand="0" w:oddHBand="0" w:evenHBand="0" w:firstRowFirstColumn="0" w:firstRowLastColumn="0" w:lastRowFirstColumn="0" w:lastRowLastColumn="0"/>
             <w:tcW w:w="8364" w:type="dxa"/>
             <w:noWrap/>
-            <w:tcMar/>
             <w:vAlign w:val="center"/>
             <w:hideMark/>
           </w:tcPr>
           <w:p>
             <w:pPr>
-              <w:pStyle w:val="Normal"/>
-              <w:spacing w:before="0" w:beforeAutospacing="off" w:after="0" w:afterAutospacing="off"/>
-              <w:jc w:val="left"/>
-              <w:rPr>
-                <w:rFonts w:ascii="BC Sans" w:hAnsi="BC Sans" w:eastAsia="Times New Roman" w:cs="Times New Roman"/>
-                <w:color w:val="000000" w:themeColor="text1" w:themeTint="FF" w:themeShade="FF"/>
-                <w:sz w:val="20"/>
-                <w:szCs w:val="20"/>
+              <w:cnfStyle w:val="000000100000" w:firstRow="0" w:lastRow="0" w:firstColumn="0" w:lastColumn="0" w:oddVBand="0" w:evenVBand="0" w:oddHBand="1" w:evenHBand="0" w:firstRowFirstColumn="0" w:firstRowLastColumn="0" w:lastRowFirstColumn="0" w:lastRowLastColumn="0"/>
+              <w:rPr>
+                <w:rFonts w:ascii="BC Sans" w:eastAsia="Times New Roman" w:hAnsi="BC Sans" w:cs="Times New Roman"/>
+                <w:color w:val="000000"/>
+                <w:kern w:val="0"/>
+                <w:sz w:val="20"/>
+                <w:szCs w:val="20"/>
+                <w14:ligatures w14:val="none"/>
               </w:rPr>
             </w:pPr>
             <w:r>
               <w:rPr>
-                <w:rFonts w:ascii="BC Sans" w:hAnsi="BC Sans" w:eastAsia="Times New Roman" w:cs="Times New Roman"/>
-                <w:color w:val="000000" w:themeColor="text1" w:themeTint="FF" w:themeShade="FF"/>
-                <w:sz w:val="20"/>
-                <w:szCs w:val="20"/>
-              </w:rPr>
-              <w:t>{observed}</w:t>
+                <w:rFonts w:ascii="BC Sans" w:eastAsia="Times New Roman" w:hAnsi="BC Sans" w:cs="Times New Roman"/>
+                <w:color w:val="000000"/>
+                <w:kern w:val="0"/>
+                <w:sz w:val="20"/>
+                <w:szCs w:val="20"/>
+                <w14:ligatures w14:val="none"/>
+              </w:rPr>
+              <w:t>{</w:t>
+            </w:r>
+            <w:proofErr w:type="spellStart"/>
+            <w:proofErr w:type="gramStart"/>
+            <w:r>
+              <w:rPr>
+                <w:rFonts w:ascii="BC Sans" w:eastAsia="Times New Roman" w:hAnsi="BC Sans" w:cs="Times New Roman"/>
+                <w:color w:val="000000"/>
+                <w:kern w:val="0"/>
+                <w:sz w:val="20"/>
+                <w:szCs w:val="20"/>
+                <w14:ligatures w14:val="none"/>
+              </w:rPr>
+              <w:t>d.location</w:t>
+            </w:r>
+            <w:proofErr w:type="spellEnd"/>
+            <w:proofErr w:type="gramEnd"/>
+            <w:r>
+              <w:rPr>
+                <w:rFonts w:ascii="BC Sans" w:eastAsia="Times New Roman" w:hAnsi="BC Sans" w:cs="Times New Roman"/>
+                <w:color w:val="000000"/>
+                <w:kern w:val="0"/>
+                <w:sz w:val="20"/>
+                <w:szCs w:val="20"/>
+                <w14:ligatures w14:val="none"/>
+              </w:rPr>
+              <w:t>}</w:t>
+            </w:r>
+          </w:p>
+        </w:tc>
+      </w:tr>
+      <w:tr>
+        <w:trPr>
+          <w:trHeight w:val="360"/>
+        </w:trPr>
+        <w:tc>
+          <w:tcPr>
+            <w:cnfStyle w:val="001000000000" w:firstRow="0" w:lastRow="0" w:firstColumn="1" w:lastColumn="0" w:oddVBand="0" w:evenVBand="0" w:oddHBand="0" w:evenHBand="0" w:firstRowFirstColumn="0" w:firstRowLastColumn="0" w:lastRowFirstColumn="0" w:lastRowLastColumn="0"/>
+            <w:tcW w:w="2552" w:type="dxa"/>
+            <w:noWrap/>
+            <w:vAlign w:val="center"/>
+            <w:hideMark/>
+          </w:tcPr>
+          <w:p>
+            <w:pPr>
+              <w:spacing w:line="259" w:lineRule="auto"/>
+              <w:rPr>
+                <w:rFonts w:ascii="BC Sans" w:hAnsi="BC Sans"/>
+                <w:b w:val="0"/>
+                <w:bCs w:val="0"/>
+                <w:caps w:val="0"/>
+                <w:sz w:val="18"/>
+                <w:szCs w:val="18"/>
+              </w:rPr>
+            </w:pPr>
+            <w:commentRangeStart w:id="3"/>
+            <w:r>
+              <w:rPr>
+                <w:rFonts w:ascii="BC Sans" w:hAnsi="BC Sans"/>
+                <w:b w:val="0"/>
+                <w:bCs w:val="0"/>
+                <w:caps w:val="0"/>
+                <w:sz w:val="20"/>
+                <w:szCs w:val="20"/>
+              </w:rPr>
+              <w:t>Coordinate</w:t>
+            </w:r>
+            <w:r>
+              <w:rPr>
+                <w:rFonts w:ascii="BC Sans" w:hAnsi="BC Sans"/>
+                <w:b w:val="0"/>
+                <w:bCs w:val="0"/>
+                <w:caps w:val="0"/>
+                <w:sz w:val="20"/>
+                <w:szCs w:val="20"/>
+              </w:rPr>
+              <w:t>s</w:t>
+            </w:r>
+          </w:p>
+        </w:tc>
+        <w:commentRangeEnd w:id="3"/>
+        <w:tc>
+          <w:tcPr>
+            <w:tcW w:w="8364" w:type="dxa"/>
+            <w:noWrap/>
+            <w:vAlign w:val="center"/>
+            <w:hideMark/>
+          </w:tcPr>
+          <w:p>
+            <w:pPr>
+              <w:spacing w:line="259" w:lineRule="auto"/>
+              <w:cnfStyle w:val="000000000000" w:firstRow="0" w:lastRow="0" w:firstColumn="0" w:lastColumn="0" w:oddVBand="0" w:evenVBand="0" w:oddHBand="0" w:evenHBand="0" w:firstRowFirstColumn="0" w:firstRowLastColumn="0" w:lastRowFirstColumn="0" w:lastRowLastColumn="0"/>
+              <w:rPr>
+                <w:rFonts w:ascii="BC Sans" w:eastAsia="Times New Roman" w:hAnsi="BC Sans" w:cs="Times New Roman"/>
+                <w:color w:val="000000" w:themeColor="text1"/>
+                <w:sz w:val="18"/>
+                <w:szCs w:val="18"/>
+              </w:rPr>
+            </w:pPr>
+            <w:r>
+              <w:rPr>
+                <w:rFonts w:ascii="BC Sans" w:eastAsia="Times New Roman" w:hAnsi="BC Sans" w:cs="Times New Roman"/>
+                <w:color w:val="000000" w:themeColor="text1"/>
+                <w:sz w:val="20"/>
+                <w:szCs w:val="20"/>
+              </w:rPr>
+              <w:t>{</w:t>
+            </w:r>
+            <w:proofErr w:type="spellStart"/>
+            <w:proofErr w:type="gramStart"/>
+            <w:r>
+              <w:rPr>
+                <w:rFonts w:ascii="BC Sans" w:eastAsia="Times New Roman" w:hAnsi="BC Sans" w:cs="Times New Roman"/>
+                <w:color w:val="000000" w:themeColor="text1"/>
+                <w:sz w:val="20"/>
+                <w:szCs w:val="20"/>
+              </w:rPr>
+              <w:t>d.latitude</w:t>
+            </w:r>
+            <w:proofErr w:type="spellEnd"/>
+            <w:proofErr w:type="gramEnd"/>
+            <w:r>
+              <w:rPr>
+                <w:rFonts w:ascii="BC Sans" w:eastAsia="Times New Roman" w:hAnsi="BC Sans" w:cs="Times New Roman"/>
+                <w:color w:val="000000" w:themeColor="text1"/>
+                <w:sz w:val="20"/>
+                <w:szCs w:val="20"/>
+              </w:rPr>
+              <w:t>}, {</w:t>
+            </w:r>
+            <w:proofErr w:type="spellStart"/>
+            <w:r>
+              <w:rPr>
+                <w:rFonts w:ascii="BC Sans" w:eastAsia="Times New Roman" w:hAnsi="BC Sans" w:cs="Times New Roman"/>
+                <w:color w:val="000000" w:themeColor="text1"/>
+                <w:sz w:val="20"/>
+                <w:szCs w:val="20"/>
+              </w:rPr>
+              <w:t>d.longitude</w:t>
+            </w:r>
+            <w:proofErr w:type="spellEnd"/>
+            <w:r>
+              <w:rPr>
+                <w:rFonts w:ascii="BC Sans" w:eastAsia="Times New Roman" w:hAnsi="BC Sans" w:cs="Times New Roman"/>
+                <w:color w:val="000000" w:themeColor="text1"/>
+                <w:sz w:val="20"/>
+                <w:szCs w:val="20"/>
+              </w:rPr>
+              <w:t>}</w:t>
+            </w:r>
+            <w:r>
+              <w:rPr>
+                <w:rStyle w:val="CommentReference"/>
+              </w:rPr>
+              <w:commentReference w:id="3"/>
             </w:r>
           </w:p>
         </w:tc>
@@ -796,89 +1121,245 @@
             <w:cnfStyle w:val="001000000000" w:firstRow="0" w:lastRow="0" w:firstColumn="1" w:lastColumn="0" w:oddVBand="0" w:evenVBand="0" w:oddHBand="0" w:evenHBand="0" w:firstRowFirstColumn="0" w:firstRowLastColumn="0" w:lastRowFirstColumn="0" w:lastRowLastColumn="0"/>
             <w:tcW w:w="2552" w:type="dxa"/>
             <w:noWrap/>
-            <w:tcMar/>
-            <w:vAlign w:val="center"/>
-            <w:hideMark/>
-          </w:tcPr>
-          <w:p w14:noSpellErr="1">
-            <w:pPr>
-              <w:spacing w:before="0" w:beforeAutospacing="off" w:after="0" w:afterAutospacing="off"/>
-              <w:jc w:val="left"/>
-              <w:rPr>
-                <w:rFonts w:ascii="BC Sans" w:hAnsi="BC Sans"/>
-                <w:b w:val="0"/>
-                <w:bCs w:val="0"/>
-                <w:sz w:val="20"/>
-                <w:szCs w:val="20"/>
-              </w:rPr>
-            </w:pPr>
-            <w:r>
-              <w:rPr>
-                <w:rFonts w:ascii="BC Sans" w:hAnsi="BC Sans"/>
-                <w:b w:val="0"/>
-                <w:bCs w:val="0"/>
-                <w:caps w:val="0"/>
-                <w:smallCaps w:val="0"/>
-                <w:sz w:val="20"/>
-                <w:szCs w:val="20"/>
-              </w:rPr>
-              <w:t>Complaint location</w:t>
-            </w:r>
-          </w:p>
-        </w:tc>
-        <w:tc>
-          <w:tcPr>
-            <w:cnfStyle w:val="000000000000" w:firstRow="0" w:lastRow="0" w:firstColumn="0" w:lastColumn="0" w:oddVBand="0" w:evenVBand="0" w:oddHBand="0" w:evenHBand="0" w:firstRowFirstColumn="0" w:firstRowLastColumn="0" w:lastRowFirstColumn="0" w:lastRowLastColumn="0"/>
-            <w:tcW w:w="8364" w:type="dxa"/>
-            <w:noWrap/>
-            <w:tcMar/>
             <w:vAlign w:val="center"/>
             <w:hideMark/>
           </w:tcPr>
           <w:p>
             <w:pPr>
-              <w:spacing w:before="0" w:beforeAutospacing="off" w:after="0" w:afterAutospacing="off"/>
-              <w:jc w:val="left"/>
+              <w:spacing w:line="259" w:lineRule="auto"/>
+              <w:rPr>
+                <w:rFonts w:ascii="BC Sans" w:eastAsia="BC Sans" w:hAnsi="BC Sans" w:cs="BC Sans"/>
+                <w:b w:val="0"/>
+                <w:bCs w:val="0"/>
+                <w:caps w:val="0"/>
+                <w:color w:val="000000" w:themeColor="text1"/>
+                <w:sz w:val="20"/>
+                <w:szCs w:val="20"/>
+              </w:rPr>
+            </w:pPr>
+            <w:commentRangeStart w:id="4"/>
+            <w:r>
+              <w:rPr>
+                <w:rFonts w:ascii="BC Sans" w:eastAsia="BC Sans" w:hAnsi="BC Sans" w:cs="BC Sans"/>
+                <w:b w:val="0"/>
+                <w:bCs w:val="0"/>
+                <w:caps w:val="0"/>
+                <w:color w:val="000000" w:themeColor="text1"/>
+                <w:sz w:val="20"/>
+                <w:szCs w:val="20"/>
+              </w:rPr>
+              <w:t>Community, Office, Zone, Region</w:t>
+            </w:r>
+          </w:p>
+        </w:tc>
+        <w:commentRangeEnd w:id="4"/>
+        <w:tc>
+          <w:tcPr>
+            <w:tcW w:w="8364" w:type="dxa"/>
+            <w:noWrap/>
+            <w:vAlign w:val="center"/>
+            <w:hideMark/>
+          </w:tcPr>
+          <w:p>
+            <w:pPr>
+              <w:spacing w:line="259" w:lineRule="auto"/>
               <w:cnfStyle w:val="000000100000" w:firstRow="0" w:lastRow="0" w:firstColumn="0" w:lastColumn="0" w:oddVBand="0" w:evenVBand="0" w:oddHBand="1" w:evenHBand="0" w:firstRowFirstColumn="0" w:firstRowLastColumn="0" w:lastRowFirstColumn="0" w:lastRowLastColumn="0"/>
               <w:rPr>
-                <w:rFonts w:ascii="BC Sans" w:hAnsi="BC Sans" w:eastAsia="Times New Roman" w:cs="Times New Roman"/>
-                <w:color w:val="000000"/>
-                <w:kern w:val="0"/>
-                <w:sz w:val="20"/>
-                <w:szCs w:val="20"/>
-                <w14:ligatures w14:val="none"/>
+                <w:rFonts w:ascii="BC Sans" w:eastAsia="BC Sans" w:hAnsi="BC Sans" w:cs="BC Sans"/>
+                <w:color w:val="000000" w:themeColor="text1"/>
+                <w:sz w:val="20"/>
+                <w:szCs w:val="20"/>
               </w:rPr>
             </w:pPr>
             <w:r>
               <w:rPr>
-                <w:rFonts w:ascii="BC Sans" w:hAnsi="BC Sans" w:eastAsia="Times New Roman" w:cs="Times New Roman"/>
-                <w:color w:val="000000"/>
-                <w:kern w:val="0"/>
-                <w:sz w:val="20"/>
-                <w:szCs w:val="20"/>
-                <w14:ligatures w14:val="none"/>
+                <w:rFonts w:ascii="BC Sans" w:eastAsia="BC Sans" w:hAnsi="BC Sans" w:cs="BC Sans"/>
+                <w:color w:val="000000" w:themeColor="text1"/>
+                <w:sz w:val="20"/>
+                <w:szCs w:val="20"/>
               </w:rPr>
               <w:t>{</w:t>
             </w:r>
-            <w:r>
-              <w:rPr>
-                <w:rFonts w:ascii="BC Sans" w:hAnsi="BC Sans" w:eastAsia="Times New Roman" w:cs="Times New Roman"/>
-                <w:color w:val="000000"/>
-                <w:kern w:val="0"/>
-                <w:sz w:val="20"/>
-                <w:szCs w:val="20"/>
-                <w14:ligatures w14:val="none"/>
-              </w:rPr>
-              <w:t>Complaint location</w:t>
-            </w:r>
-            <w:r>
-              <w:rPr>
-                <w:rFonts w:ascii="BC Sans" w:hAnsi="BC Sans" w:eastAsia="Times New Roman" w:cs="Times New Roman"/>
-                <w:color w:val="000000"/>
-                <w:kern w:val="0"/>
-                <w:sz w:val="20"/>
-                <w:szCs w:val="20"/>
-                <w14:ligatures w14:val="none"/>
+            <w:proofErr w:type="spellStart"/>
+            <w:proofErr w:type="gramStart"/>
+            <w:r>
+              <w:rPr>
+                <w:rFonts w:ascii="BC Sans" w:eastAsia="BC Sans" w:hAnsi="BC Sans" w:cs="BC Sans"/>
+                <w:color w:val="000000" w:themeColor="text1"/>
+                <w:sz w:val="20"/>
+                <w:szCs w:val="20"/>
+              </w:rPr>
+              <w:t>d.community</w:t>
+            </w:r>
+            <w:proofErr w:type="spellEnd"/>
+            <w:proofErr w:type="gramEnd"/>
+            <w:r>
+              <w:rPr>
+                <w:rFonts w:ascii="BC Sans" w:eastAsia="BC Sans" w:hAnsi="BC Sans" w:cs="BC Sans"/>
+                <w:color w:val="000000" w:themeColor="text1"/>
+                <w:sz w:val="20"/>
+                <w:szCs w:val="20"/>
+              </w:rPr>
+              <w:t>}, {</w:t>
+            </w:r>
+            <w:proofErr w:type="spellStart"/>
+            <w:r>
+              <w:rPr>
+                <w:rFonts w:ascii="BC Sans" w:eastAsia="BC Sans" w:hAnsi="BC Sans" w:cs="BC Sans"/>
+                <w:color w:val="000000" w:themeColor="text1"/>
+                <w:sz w:val="20"/>
+                <w:szCs w:val="20"/>
+              </w:rPr>
+              <w:t>d.office</w:t>
+            </w:r>
+            <w:proofErr w:type="spellEnd"/>
+            <w:r>
+              <w:rPr>
+                <w:rFonts w:ascii="BC Sans" w:eastAsia="BC Sans" w:hAnsi="BC Sans" w:cs="BC Sans"/>
+                <w:color w:val="000000" w:themeColor="text1"/>
+                <w:sz w:val="20"/>
+                <w:szCs w:val="20"/>
+              </w:rPr>
+              <w:t xml:space="preserve">}, </w:t>
+            </w:r>
+            <w:r>
+              <w:rPr>
+                <w:rStyle w:val="CommentReference"/>
+              </w:rPr>
+              <w:commentReference w:id="4"/>
+            </w:r>
+            <w:r>
+              <w:rPr>
+                <w:rFonts w:ascii="BC Sans" w:eastAsia="BC Sans" w:hAnsi="BC Sans" w:cs="BC Sans"/>
+                <w:color w:val="000000" w:themeColor="text1"/>
+                <w:sz w:val="20"/>
+                <w:szCs w:val="20"/>
+              </w:rPr>
+              <w:t>{</w:t>
+            </w:r>
+            <w:proofErr w:type="spellStart"/>
+            <w:r>
+              <w:rPr>
+                <w:rFonts w:ascii="BC Sans" w:eastAsia="BC Sans" w:hAnsi="BC Sans" w:cs="BC Sans"/>
+                <w:color w:val="000000" w:themeColor="text1"/>
+                <w:sz w:val="20"/>
+                <w:szCs w:val="20"/>
+              </w:rPr>
+              <w:t>d.zone</w:t>
+            </w:r>
+            <w:proofErr w:type="spellEnd"/>
+            <w:r>
+              <w:rPr>
+                <w:rFonts w:ascii="BC Sans" w:eastAsia="BC Sans" w:hAnsi="BC Sans" w:cs="BC Sans"/>
+                <w:color w:val="000000" w:themeColor="text1"/>
+                <w:sz w:val="20"/>
+                <w:szCs w:val="20"/>
+              </w:rPr>
+              <w:t>}, {</w:t>
+            </w:r>
+            <w:proofErr w:type="spellStart"/>
+            <w:r>
+              <w:rPr>
+                <w:rFonts w:ascii="BC Sans" w:eastAsia="BC Sans" w:hAnsi="BC Sans" w:cs="BC Sans"/>
+                <w:color w:val="000000" w:themeColor="text1"/>
+                <w:sz w:val="20"/>
+                <w:szCs w:val="20"/>
+              </w:rPr>
+              <w:t>d.region</w:t>
+            </w:r>
+            <w:proofErr w:type="spellEnd"/>
+            <w:r>
+              <w:rPr>
+                <w:rFonts w:ascii="BC Sans" w:eastAsia="BC Sans" w:hAnsi="BC Sans" w:cs="BC Sans"/>
+                <w:color w:val="000000" w:themeColor="text1"/>
+                <w:sz w:val="20"/>
+                <w:szCs w:val="20"/>
+              </w:rPr>
+              <w:t>}</w:t>
+            </w:r>
+          </w:p>
+        </w:tc>
+      </w:tr>
+      <w:tr>
+        <w:trPr>
+          <w:trHeight w:val="360"/>
+        </w:trPr>
+        <w:tc>
+          <w:tcPr>
+            <w:cnfStyle w:val="001000000000" w:firstRow="0" w:lastRow="0" w:firstColumn="1" w:lastColumn="0" w:oddVBand="0" w:evenVBand="0" w:oddHBand="0" w:evenHBand="0" w:firstRowFirstColumn="0" w:firstRowLastColumn="0" w:lastRowFirstColumn="0" w:lastRowLastColumn="0"/>
+            <w:tcW w:w="2552" w:type="dxa"/>
+            <w:noWrap/>
+            <w:vAlign w:val="center"/>
+            <w:hideMark/>
+          </w:tcPr>
+          <w:p>
+            <w:pPr>
+              <w:rPr>
+                <w:rFonts w:ascii="BC Sans" w:hAnsi="BC Sans"/>
+                <w:b w:val="0"/>
+                <w:bCs w:val="0"/>
+                <w:sz w:val="20"/>
+                <w:szCs w:val="20"/>
+              </w:rPr>
+            </w:pPr>
+            <w:r>
+              <w:rPr>
+                <w:rFonts w:ascii="BC Sans" w:hAnsi="BC Sans"/>
+                <w:b w:val="0"/>
+                <w:bCs w:val="0"/>
+                <w:caps w:val="0"/>
+                <w:sz w:val="20"/>
+                <w:szCs w:val="20"/>
+              </w:rPr>
+              <w:t>Location description</w:t>
+            </w:r>
+          </w:p>
+        </w:tc>
+        <w:tc>
+          <w:tcPr>
+            <w:tcW w:w="8364" w:type="dxa"/>
+            <w:noWrap/>
+            <w:vAlign w:val="center"/>
+            <w:hideMark/>
+          </w:tcPr>
+          <w:p>
+            <w:pPr>
+              <w:cnfStyle w:val="000000000000" w:firstRow="0" w:lastRow="0" w:firstColumn="0" w:lastColumn="0" w:oddVBand="0" w:evenVBand="0" w:oddHBand="0" w:evenHBand="0" w:firstRowFirstColumn="0" w:firstRowLastColumn="0" w:lastRowFirstColumn="0" w:lastRowLastColumn="0"/>
+              <w:rPr>
+                <w:rFonts w:ascii="BC Sans" w:eastAsia="Times New Roman" w:hAnsi="BC Sans" w:cs="Times New Roman"/>
+                <w:color w:val="000000" w:themeColor="text1"/>
+                <w:sz w:val="20"/>
+                <w:szCs w:val="20"/>
+              </w:rPr>
+            </w:pPr>
+            <w:r>
+              <w:rPr>
+                <w:rFonts w:ascii="BC Sans" w:eastAsia="Times New Roman" w:hAnsi="BC Sans" w:cs="Times New Roman"/>
+                <w:color w:val="000000" w:themeColor="text1"/>
+                <w:sz w:val="20"/>
+                <w:szCs w:val="20"/>
+              </w:rPr>
+              <w:t>{</w:t>
+            </w:r>
+            <w:proofErr w:type="spellStart"/>
+            <w:proofErr w:type="gramStart"/>
+            <w:r>
+              <w:rPr>
+                <w:rFonts w:ascii="BC Sans" w:eastAsia="Times New Roman" w:hAnsi="BC Sans" w:cs="Times New Roman"/>
+                <w:color w:val="000000" w:themeColor="text1"/>
+                <w:sz w:val="20"/>
+                <w:szCs w:val="20"/>
+              </w:rPr>
+              <w:t>d.locationDescription</w:t>
+            </w:r>
+            <w:proofErr w:type="spellEnd"/>
+            <w:proofErr w:type="gramEnd"/>
+            <w:r>
+              <w:rPr>
+                <w:rFonts w:ascii="BC Sans" w:eastAsia="Times New Roman" w:hAnsi="BC Sans" w:cs="Times New Roman"/>
+                <w:color w:val="000000" w:themeColor="text1"/>
+                <w:sz w:val="20"/>
+                <w:szCs w:val="20"/>
               </w:rPr>
               <w:t>}</w:t>
             </w:r>
@@ -895,103 +1376,79 @@
             <w:cnfStyle w:val="001000000000" w:firstRow="0" w:lastRow="0" w:firstColumn="1" w:lastColumn="0" w:oddVBand="0" w:evenVBand="0" w:oddHBand="0" w:evenHBand="0" w:firstRowFirstColumn="0" w:firstRowLastColumn="0" w:lastRowFirstColumn="0" w:lastRowLastColumn="0"/>
             <w:tcW w:w="2552" w:type="dxa"/>
             <w:noWrap/>
-            <w:tcMar/>
             <w:vAlign w:val="center"/>
             <w:hideMark/>
           </w:tcPr>
           <w:p>
             <w:pPr>
-              <w:pStyle w:val="Normal"/>
-              <w:suppressLineNumbers w:val="0"/>
-              <w:bidi w:val="0"/>
-              <w:spacing w:before="0" w:beforeAutospacing="off" w:after="0" w:afterAutospacing="off" w:line="259" w:lineRule="auto"/>
-              <w:ind w:left="0" w:right="0"/>
-              <w:jc w:val="left"/>
               <w:rPr>
                 <w:rFonts w:ascii="BC Sans" w:hAnsi="BC Sans"/>
                 <w:b w:val="0"/>
                 <w:bCs w:val="0"/>
+                <w:sz w:val="20"/>
+                <w:szCs w:val="20"/>
+              </w:rPr>
+            </w:pPr>
+            <w:r>
+              <w:rPr>
+                <w:rFonts w:ascii="BC Sans" w:hAnsi="BC Sans"/>
+                <w:b w:val="0"/>
+                <w:bCs w:val="0"/>
                 <w:caps w:val="0"/>
-                <w:smallCaps w:val="0"/>
-                <w:sz w:val="18"/>
-                <w:szCs w:val="18"/>
-              </w:rPr>
-            </w:pPr>
-            <w:commentRangeStart w:id="95236442"/>
-            <w:r>
-              <w:rPr>
-                <w:rFonts w:ascii="BC Sans" w:hAnsi="BC Sans"/>
-                <w:b w:val="0"/>
-                <w:bCs w:val="0"/>
-                <w:caps w:val="0"/>
-                <w:smallCaps w:val="0"/>
-                <w:sz w:val="20"/>
-                <w:szCs w:val="20"/>
-              </w:rPr>
-              <w:t>Coordinate</w:t>
-            </w:r>
-            <w:r>
-              <w:rPr>
-                <w:rFonts w:ascii="BC Sans" w:hAnsi="BC Sans"/>
-                <w:b w:val="0"/>
-                <w:bCs w:val="0"/>
-                <w:caps w:val="0"/>
-                <w:smallCaps w:val="0"/>
-                <w:sz w:val="20"/>
-                <w:szCs w:val="20"/>
-              </w:rPr>
-              <w:t>s</w:t>
+                <w:sz w:val="20"/>
+                <w:szCs w:val="20"/>
+              </w:rPr>
+              <w:t>Complaint description</w:t>
             </w:r>
           </w:p>
         </w:tc>
         <w:tc>
           <w:tcPr>
-            <w:cnfStyle w:val="000000000000" w:firstRow="0" w:lastRow="0" w:firstColumn="0" w:lastColumn="0" w:oddVBand="0" w:evenVBand="0" w:oddHBand="0" w:evenHBand="0" w:firstRowFirstColumn="0" w:firstRowLastColumn="0" w:lastRowFirstColumn="0" w:lastRowLastColumn="0"/>
             <w:tcW w:w="8364" w:type="dxa"/>
             <w:noWrap/>
-            <w:tcMar/>
             <w:vAlign w:val="center"/>
             <w:hideMark/>
           </w:tcPr>
           <w:p>
             <w:pPr>
-              <w:pStyle w:val="Normal"/>
-              <w:suppressLineNumbers w:val="0"/>
-              <w:bidi w:val="0"/>
-              <w:spacing w:before="0" w:beforeAutospacing="off" w:after="0" w:afterAutospacing="off" w:line="259" w:lineRule="auto"/>
-              <w:ind w:left="0" w:right="0"/>
-              <w:jc w:val="left"/>
-              <w:rPr>
-                <w:rFonts w:ascii="BC Sans" w:hAnsi="BC Sans" w:eastAsia="Times New Roman" w:cs="Times New Roman"/>
-                <w:color w:val="000000" w:themeColor="text1" w:themeTint="FF" w:themeShade="FF"/>
-                <w:sz w:val="18"/>
-                <w:szCs w:val="18"/>
+              <w:cnfStyle w:val="000000100000" w:firstRow="0" w:lastRow="0" w:firstColumn="0" w:lastColumn="0" w:oddVBand="0" w:evenVBand="0" w:oddHBand="1" w:evenHBand="0" w:firstRowFirstColumn="0" w:firstRowLastColumn="0" w:lastRowFirstColumn="0" w:lastRowLastColumn="0"/>
+              <w:rPr>
+                <w:rFonts w:ascii="BC Sans" w:eastAsia="Times New Roman" w:hAnsi="BC Sans" w:cs="Times New Roman"/>
+                <w:color w:val="000000" w:themeColor="text1"/>
+                <w:sz w:val="20"/>
+                <w:szCs w:val="20"/>
               </w:rPr>
             </w:pPr>
             <w:r>
               <w:rPr>
-                <w:rFonts w:ascii="BC Sans" w:hAnsi="BC Sans" w:eastAsia="Times New Roman" w:cs="Times New Roman"/>
-                <w:color w:val="000000" w:themeColor="text1" w:themeTint="FF" w:themeShade="FF"/>
-                <w:sz w:val="20"/>
-                <w:szCs w:val="20"/>
-              </w:rPr>
-              <w:t xml:space="preserve">{y}, </w:t>
-            </w:r>
-            <w:r>
-              <w:rPr>
-                <w:rFonts w:ascii="BC Sans" w:hAnsi="BC Sans" w:eastAsia="Times New Roman" w:cs="Times New Roman"/>
-                <w:color w:val="000000" w:themeColor="text1" w:themeTint="FF" w:themeShade="FF"/>
-                <w:sz w:val="20"/>
-                <w:szCs w:val="20"/>
-              </w:rPr>
-              <w:t>{x}</w:t>
-            </w:r>
-            <w:commentRangeEnd w:id="95236442"/>
-            <w:r>
-              <w:rPr>
-                <w:rStyle w:val="CommentReference"/>
-              </w:rPr>
-              <w:commentReference w:id="95236442"/>
+                <w:rFonts w:ascii="BC Sans" w:eastAsia="Times New Roman" w:hAnsi="BC Sans" w:cs="Times New Roman"/>
+                <w:color w:val="000000" w:themeColor="text1"/>
+                <w:sz w:val="20"/>
+                <w:szCs w:val="20"/>
+              </w:rPr>
+              <w:t>{</w:t>
+            </w:r>
+            <w:proofErr w:type="spellStart"/>
+            <w:proofErr w:type="gramStart"/>
+            <w:r>
+              <w:rPr>
+                <w:rFonts w:ascii="BC Sans" w:eastAsia="Times New Roman" w:hAnsi="BC Sans" w:cs="Times New Roman"/>
+                <w:color w:val="000000" w:themeColor="text1"/>
+                <w:sz w:val="20"/>
+                <w:szCs w:val="20"/>
+              </w:rPr>
+              <w:t>d.description</w:t>
+            </w:r>
+            <w:proofErr w:type="spellEnd"/>
+            <w:proofErr w:type="gramEnd"/>
+            <w:r>
+              <w:rPr>
+                <w:rFonts w:ascii="BC Sans" w:eastAsia="Times New Roman" w:hAnsi="BC Sans" w:cs="Times New Roman"/>
+                <w:color w:val="000000" w:themeColor="text1"/>
+                <w:sz w:val="20"/>
+                <w:szCs w:val="20"/>
+              </w:rPr>
+              <w:t>}</w:t>
             </w:r>
           </w:p>
         </w:tc>
@@ -1005,433 +1462,116 @@
             <w:cnfStyle w:val="001000000000" w:firstRow="0" w:lastRow="0" w:firstColumn="1" w:lastColumn="0" w:oddVBand="0" w:evenVBand="0" w:oddHBand="0" w:evenHBand="0" w:firstRowFirstColumn="0" w:firstRowLastColumn="0" w:lastRowFirstColumn="0" w:lastRowLastColumn="0"/>
             <w:tcW w:w="2552" w:type="dxa"/>
             <w:noWrap/>
-            <w:tcMar/>
             <w:vAlign w:val="center"/>
             <w:hideMark/>
           </w:tcPr>
           <w:p>
             <w:pPr>
-              <w:pStyle w:val="Normal"/>
-              <w:suppressLineNumbers w:val="0"/>
-              <w:bidi w:val="0"/>
-              <w:spacing w:before="0" w:beforeAutospacing="off" w:after="0" w:afterAutospacing="off" w:line="259" w:lineRule="auto"/>
-              <w:ind w:left="0" w:right="0"/>
-              <w:jc w:val="left"/>
-              <w:rPr>
-                <w:rFonts w:ascii="BC Sans" w:hAnsi="BC Sans" w:eastAsia="BC Sans" w:cs="BC Sans"/>
-                <w:b w:val="0"/>
-                <w:bCs w:val="0"/>
-                <w:i w:val="0"/>
-                <w:iCs w:val="0"/>
+              <w:spacing w:line="259" w:lineRule="auto"/>
+              <w:rPr>
+                <w:rFonts w:ascii="BC Sans" w:eastAsia="BC Sans" w:hAnsi="BC Sans" w:cs="BC Sans"/>
+                <w:b w:val="0"/>
+                <w:bCs w:val="0"/>
                 <w:caps w:val="0"/>
-                <w:smallCaps w:val="0"/>
-                <w:color w:val="000000" w:themeColor="text1" w:themeTint="FF" w:themeShade="FF"/>
-                <w:sz w:val="20"/>
-                <w:szCs w:val="20"/>
-                <w:lang w:val="en-US"/>
+                <w:color w:val="000000" w:themeColor="text1"/>
+                <w:sz w:val="20"/>
+                <w:szCs w:val="20"/>
               </w:rPr>
             </w:pPr>
-            <w:commentRangeStart w:id="1056044579"/>
-            <w:r>
-              <w:rPr>
-                <w:rFonts w:ascii="BC Sans" w:hAnsi="BC Sans" w:eastAsia="BC Sans" w:cs="BC Sans"/>
-                <w:b w:val="0"/>
-                <w:bCs w:val="0"/>
-                <w:i w:val="0"/>
-                <w:iCs w:val="0"/>
+            <w:r>
+              <w:rPr>
+                <w:rFonts w:ascii="BC Sans" w:eastAsia="BC Sans" w:hAnsi="BC Sans" w:cs="BC Sans"/>
+                <w:b w:val="0"/>
+                <w:bCs w:val="0"/>
                 <w:caps w:val="0"/>
-                <w:smallCaps w:val="0"/>
-                <w:color w:val="000000" w:themeColor="text1" w:themeTint="FF" w:themeShade="FF"/>
-                <w:sz w:val="20"/>
-                <w:szCs w:val="20"/>
-                <w:lang w:val="en-US"/>
-              </w:rPr>
-              <w:t>Community, Office, Zone, Region</w:t>
+                <w:color w:val="000000" w:themeColor="text1"/>
+                <w:sz w:val="20"/>
+                <w:szCs w:val="20"/>
+              </w:rPr>
+              <w:t>Subject of complaint/</w:t>
+            </w:r>
+            <w:r>
+              <w:rPr>
+                <w:rFonts w:ascii="BC Sans" w:eastAsia="BC Sans" w:hAnsi="BC Sans" w:cs="BC Sans"/>
+                <w:b w:val="0"/>
+                <w:bCs w:val="0"/>
+                <w:caps w:val="0"/>
+                <w:color w:val="000000" w:themeColor="text1"/>
+                <w:sz w:val="20"/>
+                <w:szCs w:val="20"/>
+              </w:rPr>
+              <w:t xml:space="preserve"> </w:t>
+            </w:r>
+            <w:r>
+              <w:rPr>
+                <w:rFonts w:ascii="BC Sans" w:eastAsia="BC Sans" w:hAnsi="BC Sans" w:cs="BC Sans"/>
+                <w:b w:val="0"/>
+                <w:bCs w:val="0"/>
+                <w:caps w:val="0"/>
+                <w:color w:val="000000" w:themeColor="text1"/>
+                <w:sz w:val="20"/>
+                <w:szCs w:val="20"/>
+              </w:rPr>
+              <w:t>witness details</w:t>
             </w:r>
           </w:p>
         </w:tc>
         <w:tc>
           <w:tcPr>
-            <w:cnfStyle w:val="000000000000" w:firstRow="0" w:lastRow="0" w:firstColumn="0" w:lastColumn="0" w:oddVBand="0" w:evenVBand="0" w:oddHBand="0" w:evenHBand="0" w:firstRowFirstColumn="0" w:firstRowLastColumn="0" w:lastRowFirstColumn="0" w:lastRowLastColumn="0"/>
             <w:tcW w:w="8364" w:type="dxa"/>
             <w:noWrap/>
-            <w:tcMar/>
             <w:vAlign w:val="center"/>
             <w:hideMark/>
           </w:tcPr>
           <w:p>
             <w:pPr>
-              <w:pStyle w:val="Normal"/>
-              <w:suppressLineNumbers w:val="0"/>
-              <w:bidi w:val="0"/>
-              <w:spacing w:before="0" w:beforeAutospacing="off" w:after="0" w:afterAutospacing="off" w:line="259" w:lineRule="auto"/>
-              <w:ind w:left="0" w:right="0"/>
-              <w:jc w:val="left"/>
-              <w:rPr>
-                <w:rFonts w:ascii="BC Sans" w:hAnsi="BC Sans" w:eastAsia="BC Sans" w:cs="BC Sans"/>
-                <w:b w:val="0"/>
-                <w:bCs w:val="0"/>
-                <w:i w:val="0"/>
-                <w:iCs w:val="0"/>
-                <w:caps w:val="0"/>
-                <w:smallCaps w:val="0"/>
-                <w:color w:val="000000" w:themeColor="text1" w:themeTint="FF" w:themeShade="FF"/>
-                <w:sz w:val="20"/>
-                <w:szCs w:val="20"/>
-                <w:lang w:val="en-US"/>
+              <w:spacing w:line="259" w:lineRule="auto"/>
+              <w:cnfStyle w:val="000000000000" w:firstRow="0" w:lastRow="0" w:firstColumn="0" w:lastColumn="0" w:oddVBand="0" w:evenVBand="0" w:oddHBand="0" w:evenHBand="0" w:firstRowFirstColumn="0" w:firstRowLastColumn="0" w:lastRowFirstColumn="0" w:lastRowLastColumn="0"/>
+              <w:rPr>
+                <w:rFonts w:ascii="BC Sans" w:eastAsia="BC Sans" w:hAnsi="BC Sans" w:cs="BC Sans"/>
+                <w:color w:val="000000" w:themeColor="text1"/>
+                <w:sz w:val="20"/>
+                <w:szCs w:val="20"/>
               </w:rPr>
             </w:pPr>
             <w:r>
               <w:rPr>
-                <w:rFonts w:ascii="BC Sans" w:hAnsi="BC Sans" w:eastAsia="BC Sans" w:cs="BC Sans"/>
-                <w:b w:val="0"/>
-                <w:bCs w:val="0"/>
-                <w:i w:val="0"/>
-                <w:iCs w:val="0"/>
-                <w:caps w:val="0"/>
-                <w:smallCaps w:val="0"/>
-                <w:color w:val="000000" w:themeColor="text1" w:themeTint="FF" w:themeShade="FF"/>
-                <w:sz w:val="20"/>
-                <w:szCs w:val="20"/>
-                <w:lang w:val="en-US"/>
-              </w:rPr>
-              <w:t>{Community}</w:t>
-            </w:r>
-            <w:r>
-              <w:rPr>
-                <w:rFonts w:ascii="BC Sans" w:hAnsi="BC Sans" w:eastAsia="BC Sans" w:cs="BC Sans"/>
-                <w:b w:val="0"/>
-                <w:bCs w:val="0"/>
-                <w:i w:val="0"/>
-                <w:iCs w:val="0"/>
-                <w:caps w:val="0"/>
-                <w:smallCaps w:val="0"/>
-                <w:color w:val="000000" w:themeColor="text1" w:themeTint="FF" w:themeShade="FF"/>
-                <w:sz w:val="20"/>
-                <w:szCs w:val="20"/>
-                <w:lang w:val="en-US"/>
-              </w:rPr>
-              <w:t xml:space="preserve">, {Officer}, </w:t>
-            </w:r>
-            <w:commentRangeEnd w:id="1056044579"/>
-            <w:r>
-              <w:rPr>
-                <w:rStyle w:val="CommentReference"/>
-              </w:rPr>
-              <w:commentReference w:id="1056044579"/>
-            </w:r>
-            <w:r>
-              <w:rPr>
-                <w:rFonts w:ascii="BC Sans" w:hAnsi="BC Sans" w:eastAsia="BC Sans" w:cs="BC Sans"/>
-                <w:b w:val="0"/>
-                <w:bCs w:val="0"/>
-                <w:i w:val="0"/>
-                <w:iCs w:val="0"/>
-                <w:caps w:val="0"/>
-                <w:smallCaps w:val="0"/>
-                <w:color w:val="000000" w:themeColor="text1" w:themeTint="FF" w:themeShade="FF"/>
-                <w:sz w:val="20"/>
-                <w:szCs w:val="20"/>
-                <w:lang w:val="en-US"/>
-              </w:rPr>
-              <w:t>{Zone}, {Region}</w:t>
-            </w:r>
-          </w:p>
-        </w:tc>
-      </w:tr>
-      <w:tr>
-        <w:trPr>
-          <w:trHeight w:val="360"/>
-        </w:trPr>
-        <w:tc>
-          <w:tcPr>
-            <w:cnfStyle w:val="001000000000" w:firstRow="0" w:lastRow="0" w:firstColumn="1" w:lastColumn="0" w:oddVBand="0" w:evenVBand="0" w:oddHBand="0" w:evenHBand="0" w:firstRowFirstColumn="0" w:firstRowLastColumn="0" w:lastRowFirstColumn="0" w:lastRowLastColumn="0"/>
-            <w:tcW w:w="2552" w:type="dxa"/>
-            <w:noWrap/>
-            <w:tcMar/>
-            <w:vAlign w:val="center"/>
-            <w:hideMark/>
-          </w:tcPr>
-          <w:p w14:noSpellErr="1">
-            <w:pPr>
-              <w:spacing w:before="0" w:beforeAutospacing="off" w:after="0" w:afterAutospacing="off"/>
-              <w:jc w:val="left"/>
-              <w:rPr>
-                <w:rFonts w:ascii="BC Sans" w:hAnsi="BC Sans"/>
-                <w:b w:val="0"/>
-                <w:bCs w:val="0"/>
-                <w:sz w:val="20"/>
-                <w:szCs w:val="20"/>
-              </w:rPr>
-            </w:pPr>
-            <w:r>
-              <w:rPr>
-                <w:rFonts w:ascii="BC Sans" w:hAnsi="BC Sans"/>
-                <w:b w:val="0"/>
-                <w:bCs w:val="0"/>
-                <w:caps w:val="0"/>
-                <w:smallCaps w:val="0"/>
-                <w:sz w:val="20"/>
-                <w:szCs w:val="20"/>
-              </w:rPr>
-              <w:t>Location description</w:t>
-            </w:r>
-          </w:p>
-        </w:tc>
-        <w:tc>
-          <w:tcPr>
-            <w:cnfStyle w:val="000000000000" w:firstRow="0" w:lastRow="0" w:firstColumn="0" w:lastColumn="0" w:oddVBand="0" w:evenVBand="0" w:oddHBand="0" w:evenHBand="0" w:firstRowFirstColumn="0" w:firstRowLastColumn="0" w:lastRowFirstColumn="0" w:lastRowLastColumn="0"/>
-            <w:tcW w:w="8364" w:type="dxa"/>
-            <w:noWrap/>
-            <w:tcMar/>
-            <w:vAlign w:val="center"/>
-            <w:hideMark/>
-          </w:tcPr>
-          <w:p>
-            <w:pPr>
-              <w:spacing w:before="0" w:beforeAutospacing="off" w:after="0" w:afterAutospacing="off"/>
-              <w:jc w:val="left"/>
-              <w:rPr>
-                <w:rFonts w:ascii="BC Sans" w:hAnsi="BC Sans" w:eastAsia="Times New Roman" w:cs="Times New Roman"/>
-                <w:color w:val="000000" w:themeColor="text1" w:themeTint="FF" w:themeShade="FF"/>
-                <w:sz w:val="20"/>
-                <w:szCs w:val="20"/>
-              </w:rPr>
-            </w:pPr>
-            <w:r>
-              <w:rPr>
-                <w:rFonts w:ascii="BC Sans" w:hAnsi="BC Sans" w:eastAsia="Times New Roman" w:cs="Times New Roman"/>
-                <w:color w:val="000000" w:themeColor="text1" w:themeTint="FF" w:themeShade="FF"/>
+                <w:rFonts w:ascii="BC Sans" w:eastAsia="BC Sans" w:hAnsi="BC Sans" w:cs="BC Sans"/>
+                <w:color w:val="000000" w:themeColor="text1"/>
                 <w:sz w:val="20"/>
                 <w:szCs w:val="20"/>
               </w:rPr>
               <w:t>{</w:t>
             </w:r>
-            <w:r>
-              <w:rPr>
-                <w:rFonts w:ascii="BC Sans" w:hAnsi="BC Sans" w:eastAsia="Times New Roman" w:cs="Times New Roman"/>
-                <w:color w:val="000000" w:themeColor="text1" w:themeTint="FF" w:themeShade="FF"/>
-                <w:sz w:val="20"/>
-                <w:szCs w:val="20"/>
-              </w:rPr>
-              <w:t>Location description</w:t>
-            </w:r>
-            <w:r>
-              <w:rPr>
-                <w:rFonts w:ascii="BC Sans" w:hAnsi="BC Sans" w:eastAsia="Times New Roman" w:cs="Times New Roman"/>
-                <w:color w:val="000000" w:themeColor="text1" w:themeTint="FF" w:themeShade="FF"/>
+            <w:proofErr w:type="spellStart"/>
+            <w:proofErr w:type="gramStart"/>
+            <w:r>
+              <w:rPr>
+                <w:rFonts w:ascii="BC Sans" w:eastAsia="BC Sans" w:hAnsi="BC Sans" w:cs="BC Sans"/>
+                <w:color w:val="000000" w:themeColor="text1"/>
+                <w:sz w:val="20"/>
+                <w:szCs w:val="20"/>
+              </w:rPr>
+              <w:t>d.details</w:t>
+            </w:r>
+            <w:proofErr w:type="spellEnd"/>
+            <w:proofErr w:type="gramEnd"/>
+            <w:r>
+              <w:rPr>
+                <w:rFonts w:ascii="BC Sans" w:eastAsia="BC Sans" w:hAnsi="BC Sans" w:cs="BC Sans"/>
+                <w:color w:val="000000" w:themeColor="text1"/>
                 <w:sz w:val="20"/>
                 <w:szCs w:val="20"/>
               </w:rPr>
               <w:t>}</w:t>
-            </w:r>
-          </w:p>
-        </w:tc>
-      </w:tr>
-      <w:tr>
-        <w:trPr>
-          <w:trHeight w:val="360"/>
-        </w:trPr>
-        <w:tc>
-          <w:tcPr>
-            <w:cnfStyle w:val="001000000000" w:firstRow="0" w:lastRow="0" w:firstColumn="1" w:lastColumn="0" w:oddVBand="0" w:evenVBand="0" w:oddHBand="0" w:evenHBand="0" w:firstRowFirstColumn="0" w:firstRowLastColumn="0" w:lastRowFirstColumn="0" w:lastRowLastColumn="0"/>
-            <w:tcW w:w="2552" w:type="dxa"/>
-            <w:noWrap/>
-            <w:tcMar/>
-            <w:vAlign w:val="center"/>
-            <w:hideMark/>
-          </w:tcPr>
-          <w:p w14:noSpellErr="1">
-            <w:pPr>
-              <w:spacing w:before="0" w:beforeAutospacing="off" w:after="0" w:afterAutospacing="off"/>
-              <w:jc w:val="left"/>
-              <w:rPr>
-                <w:rFonts w:ascii="BC Sans" w:hAnsi="BC Sans"/>
-                <w:b w:val="0"/>
-                <w:bCs w:val="0"/>
-                <w:sz w:val="20"/>
-                <w:szCs w:val="20"/>
-              </w:rPr>
-            </w:pPr>
-            <w:r>
-              <w:rPr>
-                <w:rFonts w:ascii="BC Sans" w:hAnsi="BC Sans"/>
-                <w:b w:val="0"/>
-                <w:bCs w:val="0"/>
-                <w:caps w:val="0"/>
-                <w:smallCaps w:val="0"/>
-                <w:sz w:val="20"/>
-                <w:szCs w:val="20"/>
-              </w:rPr>
-              <w:t>Complaint description</w:t>
-            </w:r>
-          </w:p>
-        </w:tc>
-        <w:tc>
-          <w:tcPr>
-            <w:cnfStyle w:val="000000000000" w:firstRow="0" w:lastRow="0" w:firstColumn="0" w:lastColumn="0" w:oddVBand="0" w:evenVBand="0" w:oddHBand="0" w:evenHBand="0" w:firstRowFirstColumn="0" w:firstRowLastColumn="0" w:lastRowFirstColumn="0" w:lastRowLastColumn="0"/>
-            <w:tcW w:w="8364" w:type="dxa"/>
-            <w:noWrap/>
-            <w:tcMar/>
-            <w:vAlign w:val="center"/>
-            <w:hideMark/>
-          </w:tcPr>
-          <w:p w14:noSpellErr="1">
-            <w:pPr>
-              <w:spacing w:before="0" w:beforeAutospacing="off" w:after="0" w:afterAutospacing="off"/>
-              <w:jc w:val="left"/>
-              <w:rPr>
-                <w:rFonts w:ascii="BC Sans" w:hAnsi="BC Sans" w:eastAsia="Times New Roman" w:cs="Times New Roman"/>
-                <w:color w:val="000000" w:themeColor="text1" w:themeTint="FF" w:themeShade="FF"/>
-                <w:sz w:val="20"/>
-                <w:szCs w:val="20"/>
-              </w:rPr>
-            </w:pPr>
-            <w:r>
-              <w:rPr>
-                <w:rFonts w:ascii="BC Sans" w:hAnsi="BC Sans" w:eastAsia="Times New Roman" w:cs="Times New Roman"/>
-                <w:color w:val="000000" w:themeColor="text1" w:themeTint="FF" w:themeShade="FF"/>
-                <w:sz w:val="20"/>
-                <w:szCs w:val="20"/>
-              </w:rPr>
-              <w:t>{Description}</w:t>
-            </w:r>
-          </w:p>
-        </w:tc>
-      </w:tr>
-      <w:tr>
-        <w:trPr>
-          <w:trHeight w:val="360"/>
-        </w:trPr>
-        <w:tc>
-          <w:tcPr>
-            <w:cnfStyle w:val="001000000000" w:firstRow="0" w:lastRow="0" w:firstColumn="1" w:lastColumn="0" w:oddVBand="0" w:evenVBand="0" w:oddHBand="0" w:evenHBand="0" w:firstRowFirstColumn="0" w:firstRowLastColumn="0" w:lastRowFirstColumn="0" w:lastRowLastColumn="0"/>
-            <w:tcW w:w="2552" w:type="dxa"/>
-            <w:noWrap/>
-            <w:tcMar/>
-            <w:vAlign w:val="center"/>
-            <w:hideMark/>
-          </w:tcPr>
-          <w:p>
-            <w:pPr>
-              <w:pStyle w:val="Normal"/>
-              <w:spacing w:line="259" w:lineRule="auto"/>
-              <w:jc w:val="left"/>
-              <w:rPr>
-                <w:rFonts w:ascii="BC Sans" w:hAnsi="BC Sans" w:eastAsia="BC Sans" w:cs="BC Sans"/>
-                <w:b w:val="0"/>
-                <w:bCs w:val="0"/>
-                <w:i w:val="0"/>
-                <w:iCs w:val="0"/>
-                <w:caps w:val="0"/>
-                <w:smallCaps w:val="0"/>
-                <w:color w:val="000000" w:themeColor="text1" w:themeTint="FF" w:themeShade="FF"/>
-                <w:sz w:val="20"/>
-                <w:szCs w:val="20"/>
-                <w:lang w:val="en-US"/>
-              </w:rPr>
-            </w:pPr>
-            <w:r>
-              <w:rPr>
-                <w:rFonts w:ascii="BC Sans" w:hAnsi="BC Sans" w:eastAsia="BC Sans" w:cs="BC Sans"/>
-                <w:b w:val="0"/>
-                <w:bCs w:val="0"/>
-                <w:i w:val="0"/>
-                <w:iCs w:val="0"/>
-                <w:caps w:val="0"/>
-                <w:smallCaps w:val="0"/>
-                <w:color w:val="000000" w:themeColor="text1" w:themeTint="FF" w:themeShade="FF"/>
-                <w:sz w:val="20"/>
-                <w:szCs w:val="20"/>
-                <w:lang w:val="en-US"/>
-              </w:rPr>
-              <w:t>Subject of complaint/</w:t>
-            </w:r>
-            <w:r>
-              <w:rPr>
-                <w:rFonts w:ascii="BC Sans" w:hAnsi="BC Sans" w:eastAsia="BC Sans" w:cs="BC Sans"/>
-                <w:b w:val="0"/>
-                <w:bCs w:val="0"/>
-                <w:i w:val="0"/>
-                <w:iCs w:val="0"/>
-                <w:caps w:val="0"/>
-                <w:smallCaps w:val="0"/>
-                <w:color w:val="000000" w:themeColor="text1" w:themeTint="FF" w:themeShade="FF"/>
-                <w:sz w:val="20"/>
-                <w:szCs w:val="20"/>
-                <w:lang w:val="en-US"/>
-              </w:rPr>
-              <w:t xml:space="preserve"> </w:t>
-            </w:r>
-            <w:r>
-              <w:rPr>
-                <w:rFonts w:ascii="BC Sans" w:hAnsi="BC Sans" w:eastAsia="BC Sans" w:cs="BC Sans"/>
-                <w:b w:val="0"/>
-                <w:bCs w:val="0"/>
-                <w:i w:val="0"/>
-                <w:iCs w:val="0"/>
-                <w:caps w:val="0"/>
-                <w:smallCaps w:val="0"/>
-                <w:color w:val="000000" w:themeColor="text1" w:themeTint="FF" w:themeShade="FF"/>
-                <w:sz w:val="20"/>
-                <w:szCs w:val="20"/>
-                <w:lang w:val="en-US"/>
-              </w:rPr>
-              <w:t>witness details</w:t>
-            </w:r>
-          </w:p>
-        </w:tc>
-        <w:tc>
-          <w:tcPr>
-            <w:cnfStyle w:val="000000000000" w:firstRow="0" w:lastRow="0" w:firstColumn="0" w:lastColumn="0" w:oddVBand="0" w:evenVBand="0" w:oddHBand="0" w:evenHBand="0" w:firstRowFirstColumn="0" w:firstRowLastColumn="0" w:lastRowFirstColumn="0" w:lastRowLastColumn="0"/>
-            <w:tcW w:w="8364" w:type="dxa"/>
-            <w:noWrap/>
-            <w:tcMar/>
-            <w:vAlign w:val="center"/>
-            <w:hideMark/>
-          </w:tcPr>
-          <w:p>
-            <w:pPr>
-              <w:pStyle w:val="Normal"/>
-              <w:spacing w:line="259" w:lineRule="auto"/>
-              <w:jc w:val="left"/>
-              <w:rPr>
-                <w:rFonts w:ascii="BC Sans" w:hAnsi="BC Sans" w:eastAsia="BC Sans" w:cs="BC Sans"/>
-                <w:b w:val="0"/>
-                <w:bCs w:val="0"/>
-                <w:i w:val="0"/>
-                <w:iCs w:val="0"/>
-                <w:caps w:val="0"/>
-                <w:smallCaps w:val="0"/>
-                <w:color w:val="000000" w:themeColor="text1" w:themeTint="FF" w:themeShade="FF"/>
-                <w:sz w:val="20"/>
-                <w:szCs w:val="20"/>
-                <w:lang w:val="en-US"/>
-              </w:rPr>
-            </w:pPr>
-            <w:r>
-              <w:rPr>
-                <w:rFonts w:ascii="BC Sans" w:hAnsi="BC Sans" w:eastAsia="BC Sans" w:cs="BC Sans"/>
-                <w:b w:val="0"/>
-                <w:bCs w:val="0"/>
-                <w:i w:val="0"/>
-                <w:iCs w:val="0"/>
-                <w:caps w:val="0"/>
-                <w:smallCaps w:val="0"/>
-                <w:color w:val="000000" w:themeColor="text1" w:themeTint="FF" w:themeShade="FF"/>
-                <w:sz w:val="20"/>
-                <w:szCs w:val="20"/>
-                <w:lang w:val="en-US"/>
-              </w:rPr>
-              <w:t>{description}</w:t>
             </w:r>
           </w:p>
         </w:tc>
       </w:tr>
     </w:tbl>
-    <w:p w14:noSpellErr="1">
+    <w:p>
       <w:pPr>
-        <w:spacing w:before="0" w:beforeAutospacing="off" w:after="0" w:afterAutospacing="off"/>
+        <w:spacing w:after="0"/>
         <w:rPr>
           <w:rFonts w:ascii="BC Sans" w:hAnsi="BC Sans"/>
           <w:sz w:val="20"/>
@@ -1460,15 +1600,12 @@
             <w:tcW w:w="10916" w:type="dxa"/>
             <w:gridSpan w:val="2"/>
             <w:noWrap/>
-            <w:tcMar/>
             <w:vAlign w:val="center"/>
           </w:tcPr>
-          <w:p w14:noSpellErr="1">
+          <w:p>
             <w:pPr>
-              <w:spacing w:before="0" w:beforeAutospacing="off" w:after="0" w:afterAutospacing="off"/>
-              <w:jc w:val="left"/>
-              <w:rPr>
-                <w:rFonts w:ascii="BC Sans" w:hAnsi="BC Sans" w:eastAsia="Times New Roman" w:cs="Times New Roman"/>
+              <w:rPr>
+                <w:rFonts w:ascii="BC Sans" w:eastAsia="Times New Roman" w:hAnsi="BC Sans" w:cs="Times New Roman"/>
                 <w:color w:val="000000"/>
                 <w:kern w:val="0"/>
                 <w:sz w:val="20"/>
@@ -1478,9 +1615,8 @@
             </w:pPr>
             <w:r>
               <w:rPr>
-                <w:rFonts w:ascii="BC Sans" w:hAnsi="BC Sans" w:eastAsia="Times New Roman" w:cs="Times New Roman"/>
+                <w:rFonts w:ascii="BC Sans" w:eastAsia="Times New Roman" w:hAnsi="BC Sans" w:cs="Times New Roman"/>
                 <w:caps w:val="0"/>
-                <w:smallCaps w:val="0"/>
                 <w:color w:val="000000"/>
                 <w:kern w:val="0"/>
                 <w:sz w:val="20"/>
@@ -1503,13 +1639,10 @@
             <w:cnfStyle w:val="001000000000" w:firstRow="0" w:lastRow="0" w:firstColumn="1" w:lastColumn="0" w:oddVBand="0" w:evenVBand="0" w:oddHBand="0" w:evenHBand="0" w:firstRowFirstColumn="0" w:firstRowLastColumn="0" w:lastRowFirstColumn="0" w:lastRowLastColumn="0"/>
             <w:tcW w:w="2552" w:type="dxa"/>
             <w:noWrap/>
-            <w:tcMar/>
             <w:vAlign w:val="center"/>
           </w:tcPr>
           <w:p>
             <w:pPr>
-              <w:spacing w:before="0" w:beforeAutospacing="off" w:after="0" w:afterAutospacing="off"/>
-              <w:jc w:val="left"/>
               <w:rPr>
                 <w:rFonts w:ascii="BC Sans" w:hAnsi="BC Sans" w:cs="BC Sans Light"/>
                 <w:b w:val="0"/>
@@ -1524,7 +1657,6 @@
                 <w:b w:val="0"/>
                 <w:bCs w:val="0"/>
                 <w:caps w:val="0"/>
-                <w:smallCaps w:val="0"/>
                 <w:sz w:val="20"/>
                 <w:szCs w:val="20"/>
               </w:rPr>
@@ -1534,16 +1666,12 @@
         </w:tc>
         <w:tc>
           <w:tcPr>
-            <w:cnfStyle w:val="000000000000" w:firstRow="0" w:lastRow="0" w:firstColumn="0" w:lastColumn="0" w:oddVBand="0" w:evenVBand="0" w:oddHBand="0" w:evenHBand="0" w:firstRowFirstColumn="0" w:firstRowLastColumn="0" w:lastRowFirstColumn="0" w:lastRowLastColumn="0"/>
             <w:tcW w:w="8364" w:type="dxa"/>
             <w:noWrap/>
-            <w:tcMar/>
             <w:vAlign w:val="center"/>
           </w:tcPr>
           <w:p>
             <w:pPr>
-              <w:spacing w:before="0" w:beforeAutospacing="off" w:after="0" w:afterAutospacing="off"/>
-              <w:jc w:val="left"/>
               <w:cnfStyle w:val="000000100000" w:firstRow="0" w:lastRow="0" w:firstColumn="0" w:lastColumn="0" w:oddVBand="0" w:evenVBand="0" w:oddHBand="1" w:evenHBand="0" w:firstRowFirstColumn="0" w:firstRowLastColumn="0" w:lastRowFirstColumn="0" w:lastRowLastColumn="0"/>
               <w:rPr>
                 <w:rFonts w:ascii="BC Sans" w:hAnsi="BC Sans" w:cs="BC Sans Light"/>
@@ -1557,7 +1685,23 @@
                 <w:sz w:val="20"/>
                 <w:szCs w:val="20"/>
               </w:rPr>
-              <w:t>{name}</w:t>
+              <w:t>{</w:t>
+            </w:r>
+            <w:r>
+              <w:rPr>
+                <w:rFonts w:ascii="BC Sans" w:hAnsi="BC Sans" w:cs="BC Sans Light"/>
+                <w:sz w:val="20"/>
+                <w:szCs w:val="20"/>
+              </w:rPr>
+              <w:t>d.</w:t>
+            </w:r>
+            <w:r>
+              <w:rPr>
+                <w:rFonts w:ascii="BC Sans" w:hAnsi="BC Sans" w:cs="BC Sans Light"/>
+                <w:sz w:val="20"/>
+                <w:szCs w:val="20"/>
+              </w:rPr>
+              <w:t>name}</w:t>
             </w:r>
           </w:p>
         </w:tc>
@@ -1572,13 +1716,10 @@
             <w:cnfStyle w:val="001000000000" w:firstRow="0" w:lastRow="0" w:firstColumn="1" w:lastColumn="0" w:oddVBand="0" w:evenVBand="0" w:oddHBand="0" w:evenHBand="0" w:firstRowFirstColumn="0" w:firstRowLastColumn="0" w:lastRowFirstColumn="0" w:lastRowLastColumn="0"/>
             <w:tcW w:w="2552" w:type="dxa"/>
             <w:noWrap/>
-            <w:tcMar/>
             <w:vAlign w:val="center"/>
           </w:tcPr>
           <w:p>
             <w:pPr>
-              <w:spacing w:before="0" w:beforeAutospacing="off" w:after="0" w:afterAutospacing="off"/>
-              <w:jc w:val="left"/>
               <w:rPr>
                 <w:rFonts w:ascii="BC Sans" w:hAnsi="BC Sans" w:cs="BC Sans Light"/>
                 <w:b w:val="0"/>
@@ -1593,7 +1734,6 @@
                 <w:b w:val="0"/>
                 <w:bCs w:val="0"/>
                 <w:caps w:val="0"/>
-                <w:smallCaps w:val="0"/>
                 <w:sz w:val="20"/>
                 <w:szCs w:val="20"/>
               </w:rPr>
@@ -1603,16 +1743,12 @@
         </w:tc>
         <w:tc>
           <w:tcPr>
-            <w:cnfStyle w:val="000000000000" w:firstRow="0" w:lastRow="0" w:firstColumn="0" w:lastColumn="0" w:oddVBand="0" w:evenVBand="0" w:oddHBand="0" w:evenHBand="0" w:firstRowFirstColumn="0" w:firstRowLastColumn="0" w:lastRowFirstColumn="0" w:lastRowLastColumn="0"/>
             <w:tcW w:w="8364" w:type="dxa"/>
             <w:noWrap/>
-            <w:tcMar/>
             <w:vAlign w:val="center"/>
           </w:tcPr>
           <w:p>
             <w:pPr>
-              <w:spacing w:before="0" w:beforeAutospacing="off" w:after="0" w:afterAutospacing="off"/>
-              <w:jc w:val="left"/>
               <w:cnfStyle w:val="000000000000" w:firstRow="0" w:lastRow="0" w:firstColumn="0" w:lastColumn="0" w:oddVBand="0" w:evenVBand="0" w:oddHBand="0" w:evenHBand="0" w:firstRowFirstColumn="0" w:firstRowLastColumn="0" w:lastRowFirstColumn="0" w:lastRowLastColumn="0"/>
               <w:rPr>
                 <w:rFonts w:ascii="BC Sans" w:hAnsi="BC Sans" w:cs="BC Sans Light"/>
@@ -1626,7 +1762,41 @@
                 <w:sz w:val="20"/>
                 <w:szCs w:val="20"/>
               </w:rPr>
-              <w:t>{phone}</w:t>
+              <w:t>{</w:t>
+            </w:r>
+            <w:proofErr w:type="gramStart"/>
+            <w:r>
+              <w:rPr>
+                <w:rFonts w:ascii="BC Sans" w:hAnsi="BC Sans" w:cs="BC Sans Light"/>
+                <w:sz w:val="20"/>
+                <w:szCs w:val="20"/>
+              </w:rPr>
+              <w:t>d.</w:t>
+            </w:r>
+            <w:r>
+              <w:rPr>
+                <w:rFonts w:ascii="BC Sans" w:hAnsi="BC Sans" w:cs="BC Sans Light"/>
+                <w:sz w:val="20"/>
+                <w:szCs w:val="20"/>
+              </w:rPr>
+              <w:t>phone</w:t>
+            </w:r>
+            <w:proofErr w:type="gramEnd"/>
+            <w:r>
+              <w:rPr>
+                <w:rFonts w:ascii="BC Sans" w:hAnsi="BC Sans" w:cs="BC Sans Light"/>
+                <w:sz w:val="20"/>
+                <w:szCs w:val="20"/>
+              </w:rPr>
+              <w:t>1</w:t>
+            </w:r>
+            <w:r>
+              <w:rPr>
+                <w:rFonts w:ascii="BC Sans" w:hAnsi="BC Sans" w:cs="BC Sans Light"/>
+                <w:sz w:val="20"/>
+                <w:szCs w:val="20"/>
+              </w:rPr>
+              <w:t>}</w:t>
             </w:r>
           </w:p>
         </w:tc>
@@ -1642,13 +1812,10 @@
             <w:cnfStyle w:val="001000000000" w:firstRow="0" w:lastRow="0" w:firstColumn="1" w:lastColumn="0" w:oddVBand="0" w:evenVBand="0" w:oddHBand="0" w:evenHBand="0" w:firstRowFirstColumn="0" w:firstRowLastColumn="0" w:lastRowFirstColumn="0" w:lastRowLastColumn="0"/>
             <w:tcW w:w="2552" w:type="dxa"/>
             <w:noWrap/>
-            <w:tcMar/>
             <w:vAlign w:val="center"/>
           </w:tcPr>
           <w:p>
             <w:pPr>
-              <w:spacing w:before="0" w:beforeAutospacing="off" w:after="0" w:afterAutospacing="off"/>
-              <w:jc w:val="left"/>
               <w:rPr>
                 <w:rFonts w:ascii="BC Sans" w:hAnsi="BC Sans" w:cs="BC Sans Light"/>
                 <w:b w:val="0"/>
@@ -1663,7 +1830,6 @@
                 <w:b w:val="0"/>
                 <w:bCs w:val="0"/>
                 <w:caps w:val="0"/>
-                <w:smallCaps w:val="0"/>
                 <w:sz w:val="20"/>
                 <w:szCs w:val="20"/>
               </w:rPr>
@@ -1673,16 +1839,12 @@
         </w:tc>
         <w:tc>
           <w:tcPr>
-            <w:cnfStyle w:val="000000000000" w:firstRow="0" w:lastRow="0" w:firstColumn="0" w:lastColumn="0" w:oddVBand="0" w:evenVBand="0" w:oddHBand="0" w:evenHBand="0" w:firstRowFirstColumn="0" w:firstRowLastColumn="0" w:lastRowFirstColumn="0" w:lastRowLastColumn="0"/>
             <w:tcW w:w="8364" w:type="dxa"/>
             <w:noWrap/>
-            <w:tcMar/>
             <w:vAlign w:val="center"/>
           </w:tcPr>
           <w:p>
             <w:pPr>
-              <w:spacing w:before="0" w:beforeAutospacing="off" w:after="0" w:afterAutospacing="off"/>
-              <w:jc w:val="left"/>
               <w:cnfStyle w:val="000000100000" w:firstRow="0" w:lastRow="0" w:firstColumn="0" w:lastColumn="0" w:oddVBand="0" w:evenVBand="0" w:oddHBand="1" w:evenHBand="0" w:firstRowFirstColumn="0" w:firstRowLastColumn="0" w:lastRowFirstColumn="0" w:lastRowLastColumn="0"/>
               <w:rPr>
                 <w:rFonts w:ascii="BC Sans" w:hAnsi="BC Sans" w:cs="BC Sans Light"/>
@@ -1696,7 +1858,41 @@
                 <w:sz w:val="20"/>
                 <w:szCs w:val="20"/>
               </w:rPr>
-              <w:t>{phone 1}</w:t>
+              <w:t>{</w:t>
+            </w:r>
+            <w:proofErr w:type="gramStart"/>
+            <w:r>
+              <w:rPr>
+                <w:rFonts w:ascii="BC Sans" w:hAnsi="BC Sans" w:cs="BC Sans Light"/>
+                <w:sz w:val="20"/>
+                <w:szCs w:val="20"/>
+              </w:rPr>
+              <w:t>d.</w:t>
+            </w:r>
+            <w:r>
+              <w:rPr>
+                <w:rFonts w:ascii="BC Sans" w:hAnsi="BC Sans" w:cs="BC Sans Light"/>
+                <w:sz w:val="20"/>
+                <w:szCs w:val="20"/>
+              </w:rPr>
+              <w:t>phone</w:t>
+            </w:r>
+            <w:proofErr w:type="gramEnd"/>
+            <w:r>
+              <w:rPr>
+                <w:rFonts w:ascii="BC Sans" w:hAnsi="BC Sans" w:cs="BC Sans Light"/>
+                <w:sz w:val="20"/>
+                <w:szCs w:val="20"/>
+              </w:rPr>
+              <w:t>2</w:t>
+            </w:r>
+            <w:r>
+              <w:rPr>
+                <w:rFonts w:ascii="BC Sans" w:hAnsi="BC Sans" w:cs="BC Sans Light"/>
+                <w:sz w:val="20"/>
+                <w:szCs w:val="20"/>
+              </w:rPr>
+              <w:t>}</w:t>
             </w:r>
           </w:p>
         </w:tc>
@@ -1711,13 +1907,10 @@
             <w:cnfStyle w:val="001000000000" w:firstRow="0" w:lastRow="0" w:firstColumn="1" w:lastColumn="0" w:oddVBand="0" w:evenVBand="0" w:oddHBand="0" w:evenHBand="0" w:firstRowFirstColumn="0" w:firstRowLastColumn="0" w:lastRowFirstColumn="0" w:lastRowLastColumn="0"/>
             <w:tcW w:w="2552" w:type="dxa"/>
             <w:noWrap/>
-            <w:tcMar/>
             <w:vAlign w:val="center"/>
           </w:tcPr>
           <w:p>
             <w:pPr>
-              <w:spacing w:before="0" w:beforeAutospacing="off" w:after="0" w:afterAutospacing="off"/>
-              <w:jc w:val="left"/>
               <w:rPr>
                 <w:rFonts w:ascii="BC Sans" w:hAnsi="BC Sans" w:cs="BC Sans Light"/>
                 <w:b w:val="0"/>
@@ -1732,7 +1925,6 @@
                 <w:b w:val="0"/>
                 <w:bCs w:val="0"/>
                 <w:caps w:val="0"/>
-                <w:smallCaps w:val="0"/>
                 <w:sz w:val="20"/>
                 <w:szCs w:val="20"/>
               </w:rPr>
@@ -1742,16 +1934,12 @@
         </w:tc>
         <w:tc>
           <w:tcPr>
-            <w:cnfStyle w:val="000000000000" w:firstRow="0" w:lastRow="0" w:firstColumn="0" w:lastColumn="0" w:oddVBand="0" w:evenVBand="0" w:oddHBand="0" w:evenHBand="0" w:firstRowFirstColumn="0" w:firstRowLastColumn="0" w:lastRowFirstColumn="0" w:lastRowLastColumn="0"/>
             <w:tcW w:w="8364" w:type="dxa"/>
             <w:noWrap/>
-            <w:tcMar/>
             <w:vAlign w:val="center"/>
           </w:tcPr>
           <w:p>
             <w:pPr>
-              <w:spacing w:before="0" w:beforeAutospacing="off" w:after="0" w:afterAutospacing="off"/>
-              <w:jc w:val="left"/>
               <w:cnfStyle w:val="000000000000" w:firstRow="0" w:lastRow="0" w:firstColumn="0" w:lastColumn="0" w:oddVBand="0" w:evenVBand="0" w:oddHBand="0" w:evenHBand="0" w:firstRowFirstColumn="0" w:firstRowLastColumn="0" w:lastRowFirstColumn="0" w:lastRowLastColumn="0"/>
               <w:rPr>
                 <w:rFonts w:ascii="BC Sans" w:hAnsi="BC Sans" w:cs="BC Sans Light"/>
@@ -1765,7 +1953,41 @@
                 <w:sz w:val="20"/>
                 <w:szCs w:val="20"/>
               </w:rPr>
-              <w:t>{phone 2}</w:t>
+              <w:t>{</w:t>
+            </w:r>
+            <w:proofErr w:type="gramStart"/>
+            <w:r>
+              <w:rPr>
+                <w:rFonts w:ascii="BC Sans" w:hAnsi="BC Sans" w:cs="BC Sans Light"/>
+                <w:sz w:val="20"/>
+                <w:szCs w:val="20"/>
+              </w:rPr>
+              <w:t>d.</w:t>
+            </w:r>
+            <w:r>
+              <w:rPr>
+                <w:rFonts w:ascii="BC Sans" w:hAnsi="BC Sans" w:cs="BC Sans Light"/>
+                <w:sz w:val="20"/>
+                <w:szCs w:val="20"/>
+              </w:rPr>
+              <w:t>phone</w:t>
+            </w:r>
+            <w:proofErr w:type="gramEnd"/>
+            <w:r>
+              <w:rPr>
+                <w:rFonts w:ascii="BC Sans" w:hAnsi="BC Sans" w:cs="BC Sans Light"/>
+                <w:sz w:val="20"/>
+                <w:szCs w:val="20"/>
+              </w:rPr>
+              <w:t>3</w:t>
+            </w:r>
+            <w:r>
+              <w:rPr>
+                <w:rFonts w:ascii="BC Sans" w:hAnsi="BC Sans" w:cs="BC Sans Light"/>
+                <w:sz w:val="20"/>
+                <w:szCs w:val="20"/>
+              </w:rPr>
+              <w:t>}</w:t>
             </w:r>
           </w:p>
         </w:tc>
@@ -1781,13 +2003,10 @@
             <w:cnfStyle w:val="001000000000" w:firstRow="0" w:lastRow="0" w:firstColumn="1" w:lastColumn="0" w:oddVBand="0" w:evenVBand="0" w:oddHBand="0" w:evenHBand="0" w:firstRowFirstColumn="0" w:firstRowLastColumn="0" w:lastRowFirstColumn="0" w:lastRowLastColumn="0"/>
             <w:tcW w:w="2552" w:type="dxa"/>
             <w:noWrap/>
-            <w:tcMar/>
             <w:vAlign w:val="center"/>
           </w:tcPr>
           <w:p>
             <w:pPr>
-              <w:spacing w:before="0" w:beforeAutospacing="off" w:after="0" w:afterAutospacing="off"/>
-              <w:jc w:val="left"/>
               <w:rPr>
                 <w:rFonts w:ascii="BC Sans" w:hAnsi="BC Sans" w:cs="BC Sans Light"/>
                 <w:b w:val="0"/>
@@ -1802,7 +2021,6 @@
                 <w:b w:val="0"/>
                 <w:bCs w:val="0"/>
                 <w:caps w:val="0"/>
-                <w:smallCaps w:val="0"/>
                 <w:sz w:val="20"/>
                 <w:szCs w:val="20"/>
               </w:rPr>
@@ -1812,16 +2030,12 @@
         </w:tc>
         <w:tc>
           <w:tcPr>
-            <w:cnfStyle w:val="000000000000" w:firstRow="0" w:lastRow="0" w:firstColumn="0" w:lastColumn="0" w:oddVBand="0" w:evenVBand="0" w:oddHBand="0" w:evenHBand="0" w:firstRowFirstColumn="0" w:firstRowLastColumn="0" w:lastRowFirstColumn="0" w:lastRowLastColumn="0"/>
             <w:tcW w:w="8364" w:type="dxa"/>
             <w:noWrap/>
-            <w:tcMar/>
             <w:vAlign w:val="center"/>
           </w:tcPr>
           <w:p>
             <w:pPr>
-              <w:spacing w:before="0" w:beforeAutospacing="off" w:after="0" w:afterAutospacing="off"/>
-              <w:jc w:val="left"/>
               <w:cnfStyle w:val="000000100000" w:firstRow="0" w:lastRow="0" w:firstColumn="0" w:lastColumn="0" w:oddVBand="0" w:evenVBand="0" w:oddHBand="1" w:evenHBand="0" w:firstRowFirstColumn="0" w:firstRowLastColumn="0" w:lastRowFirstColumn="0" w:lastRowLastColumn="0"/>
               <w:rPr>
                 <w:rFonts w:ascii="BC Sans" w:hAnsi="BC Sans" w:cs="BC Sans Light"/>
@@ -1835,7 +2049,35 @@
                 <w:sz w:val="20"/>
                 <w:szCs w:val="20"/>
               </w:rPr>
-              <w:t>{address}</w:t>
+              <w:t>{</w:t>
+            </w:r>
+            <w:proofErr w:type="spellStart"/>
+            <w:proofErr w:type="gramStart"/>
+            <w:r>
+              <w:rPr>
+                <w:rFonts w:ascii="BC Sans" w:hAnsi="BC Sans" w:cs="BC Sans Light"/>
+                <w:sz w:val="20"/>
+                <w:szCs w:val="20"/>
+              </w:rPr>
+              <w:t>d.</w:t>
+            </w:r>
+            <w:r>
+              <w:rPr>
+                <w:rFonts w:ascii="BC Sans" w:hAnsi="BC Sans" w:cs="BC Sans Light"/>
+                <w:sz w:val="20"/>
+                <w:szCs w:val="20"/>
+              </w:rPr>
+              <w:t>address</w:t>
+            </w:r>
+            <w:proofErr w:type="spellEnd"/>
+            <w:proofErr w:type="gramEnd"/>
+            <w:r>
+              <w:rPr>
+                <w:rFonts w:ascii="BC Sans" w:hAnsi="BC Sans" w:cs="BC Sans Light"/>
+                <w:sz w:val="20"/>
+                <w:szCs w:val="20"/>
+              </w:rPr>
+              <w:t>}</w:t>
             </w:r>
           </w:p>
         </w:tc>
@@ -1850,13 +2092,10 @@
             <w:cnfStyle w:val="001000000000" w:firstRow="0" w:lastRow="0" w:firstColumn="1" w:lastColumn="0" w:oddVBand="0" w:evenVBand="0" w:oddHBand="0" w:evenHBand="0" w:firstRowFirstColumn="0" w:firstRowLastColumn="0" w:lastRowFirstColumn="0" w:lastRowLastColumn="0"/>
             <w:tcW w:w="2552" w:type="dxa"/>
             <w:noWrap/>
-            <w:tcMar/>
             <w:vAlign w:val="center"/>
           </w:tcPr>
           <w:p>
             <w:pPr>
-              <w:spacing w:before="0" w:beforeAutospacing="off" w:after="0" w:afterAutospacing="off"/>
-              <w:jc w:val="left"/>
               <w:rPr>
                 <w:rFonts w:ascii="BC Sans" w:hAnsi="BC Sans" w:cs="BC Sans Light"/>
                 <w:b w:val="0"/>
@@ -1871,7 +2110,6 @@
                 <w:b w:val="0"/>
                 <w:bCs w:val="0"/>
                 <w:caps w:val="0"/>
-                <w:smallCaps w:val="0"/>
                 <w:sz w:val="20"/>
                 <w:szCs w:val="20"/>
               </w:rPr>
@@ -1881,16 +2119,12 @@
         </w:tc>
         <w:tc>
           <w:tcPr>
-            <w:cnfStyle w:val="000000000000" w:firstRow="0" w:lastRow="0" w:firstColumn="0" w:lastColumn="0" w:oddVBand="0" w:evenVBand="0" w:oddHBand="0" w:evenHBand="0" w:firstRowFirstColumn="0" w:firstRowLastColumn="0" w:lastRowFirstColumn="0" w:lastRowLastColumn="0"/>
             <w:tcW w:w="8364" w:type="dxa"/>
             <w:noWrap/>
-            <w:tcMar/>
             <w:vAlign w:val="center"/>
           </w:tcPr>
           <w:p>
             <w:pPr>
-              <w:spacing w:before="0" w:beforeAutospacing="off" w:after="0" w:afterAutospacing="off"/>
-              <w:jc w:val="left"/>
               <w:cnfStyle w:val="000000000000" w:firstRow="0" w:lastRow="0" w:firstColumn="0" w:lastColumn="0" w:oddVBand="0" w:evenVBand="0" w:oddHBand="0" w:evenHBand="0" w:firstRowFirstColumn="0" w:firstRowLastColumn="0" w:lastRowFirstColumn="0" w:lastRowLastColumn="0"/>
               <w:rPr>
                 <w:rFonts w:ascii="BC Sans" w:hAnsi="BC Sans" w:cs="BC Sans Light"/>
@@ -1904,7 +2138,35 @@
                 <w:sz w:val="20"/>
                 <w:szCs w:val="20"/>
               </w:rPr>
-              <w:t>{email}</w:t>
+              <w:t>{</w:t>
+            </w:r>
+            <w:proofErr w:type="spellStart"/>
+            <w:proofErr w:type="gramStart"/>
+            <w:r>
+              <w:rPr>
+                <w:rFonts w:ascii="BC Sans" w:hAnsi="BC Sans" w:cs="BC Sans Light"/>
+                <w:sz w:val="20"/>
+                <w:szCs w:val="20"/>
+              </w:rPr>
+              <w:t>d.</w:t>
+            </w:r>
+            <w:r>
+              <w:rPr>
+                <w:rFonts w:ascii="BC Sans" w:hAnsi="BC Sans" w:cs="BC Sans Light"/>
+                <w:sz w:val="20"/>
+                <w:szCs w:val="20"/>
+              </w:rPr>
+              <w:t>email</w:t>
+            </w:r>
+            <w:proofErr w:type="spellEnd"/>
+            <w:proofErr w:type="gramEnd"/>
+            <w:r>
+              <w:rPr>
+                <w:rFonts w:ascii="BC Sans" w:hAnsi="BC Sans" w:cs="BC Sans Light"/>
+                <w:sz w:val="20"/>
+                <w:szCs w:val="20"/>
+              </w:rPr>
+              <w:t>}</w:t>
             </w:r>
           </w:p>
         </w:tc>
@@ -1920,14 +2182,10 @@
             <w:cnfStyle w:val="001000000000" w:firstRow="0" w:lastRow="0" w:firstColumn="1" w:lastColumn="0" w:oddVBand="0" w:evenVBand="0" w:oddHBand="0" w:evenHBand="0" w:firstRowFirstColumn="0" w:firstRowLastColumn="0" w:lastRowFirstColumn="0" w:lastRowLastColumn="0"/>
             <w:tcW w:w="2552" w:type="dxa"/>
             <w:noWrap/>
-            <w:tcMar/>
             <w:vAlign w:val="center"/>
           </w:tcPr>
           <w:p>
             <w:pPr>
-              <w:pStyle w:val="Normal"/>
-              <w:spacing w:before="0" w:beforeAutospacing="off" w:after="0" w:afterAutospacing="off"/>
-              <w:jc w:val="left"/>
               <w:rPr>
                 <w:rFonts w:ascii="BC Sans" w:hAnsi="BC Sans" w:cs="BC Sans Light"/>
                 <w:b w:val="0"/>
@@ -1942,7 +2200,6 @@
                 <w:b w:val="0"/>
                 <w:bCs w:val="0"/>
                 <w:caps w:val="0"/>
-                <w:smallCaps w:val="0"/>
                 <w:sz w:val="20"/>
                 <w:szCs w:val="20"/>
               </w:rPr>
@@ -1952,16 +2209,12 @@
         </w:tc>
         <w:tc>
           <w:tcPr>
-            <w:cnfStyle w:val="000000000000" w:firstRow="0" w:lastRow="0" w:firstColumn="0" w:lastColumn="0" w:oddVBand="0" w:evenVBand="0" w:oddHBand="0" w:evenHBand="0" w:firstRowFirstColumn="0" w:firstRowLastColumn="0" w:lastRowFirstColumn="0" w:lastRowLastColumn="0"/>
             <w:tcW w:w="8364" w:type="dxa"/>
             <w:noWrap/>
-            <w:tcMar/>
             <w:vAlign w:val="center"/>
           </w:tcPr>
           <w:p>
             <w:pPr>
-              <w:spacing w:before="0" w:beforeAutospacing="off" w:after="0" w:afterAutospacing="off"/>
-              <w:jc w:val="left"/>
               <w:cnfStyle w:val="000000100000" w:firstRow="0" w:lastRow="0" w:firstColumn="0" w:lastColumn="0" w:oddVBand="0" w:evenVBand="0" w:oddHBand="1" w:evenHBand="0" w:firstRowFirstColumn="0" w:firstRowLastColumn="0" w:lastRowFirstColumn="0" w:lastRowLastColumn="0"/>
               <w:rPr>
                 <w:rFonts w:ascii="BC Sans" w:hAnsi="BC Sans" w:cs="BC Sans Light"/>
@@ -1975,16 +2228,35 @@
                 <w:sz w:val="20"/>
                 <w:szCs w:val="20"/>
               </w:rPr>
-              <w:t>{reported by}</w:t>
+              <w:t>{</w:t>
+            </w:r>
+            <w:proofErr w:type="spellStart"/>
+            <w:proofErr w:type="gramStart"/>
+            <w:r>
+              <w:rPr>
+                <w:rFonts w:ascii="BC Sans" w:hAnsi="BC Sans" w:cs="BC Sans Light"/>
+                <w:sz w:val="20"/>
+                <w:szCs w:val="20"/>
+              </w:rPr>
+              <w:t>d.reportedBy</w:t>
+            </w:r>
+            <w:proofErr w:type="spellEnd"/>
+            <w:proofErr w:type="gramEnd"/>
+            <w:r>
+              <w:rPr>
+                <w:rFonts w:ascii="BC Sans" w:hAnsi="BC Sans" w:cs="BC Sans Light"/>
+                <w:sz w:val="20"/>
+                <w:szCs w:val="20"/>
+              </w:rPr>
+              <w:t>}</w:t>
             </w:r>
           </w:p>
         </w:tc>
       </w:tr>
     </w:tbl>
-    <w:p w14:noSpellErr="1">
+    <w:p>
       <w:pPr>
-        <w:pStyle w:val="Normal"/>
-        <w:spacing w:before="0" w:beforeAutospacing="off" w:after="0" w:afterAutospacing="off"/>
+        <w:spacing w:after="0"/>
         <w:rPr>
           <w:rFonts w:ascii="BC Sans" w:hAnsi="BC Sans"/>
           <w:sz w:val="20"/>
@@ -1993,21 +2265,21 @@
       </w:pPr>
     </w:p>
     <w:sectPr>
-      <w:pgSz w:w="12240" w:h="15840" w:orient="portrait"/>
+      <w:headerReference w:type="default" r:id="rId13"/>
+      <w:footerReference w:type="default" r:id="rId14"/>
+      <w:pgSz w:w="12240" w:h="15840"/>
       <w:pgMar w:top="720" w:right="720" w:bottom="720" w:left="720" w:header="708" w:footer="708" w:gutter="0"/>
       <w:cols w:space="708"/>
       <w:docGrid w:linePitch="360"/>
-      <w:headerReference w:type="default" r:id="Ra4146bc7d2b34f2b"/>
-      <w:footerReference w:type="default" r:id="R71bf52b32dc540a4"/>
     </w:sectPr>
   </w:body>
 </w:document>
 </file>
 
 <file path=word/comments.xml><?xml version="1.0" encoding="utf-8"?>
-<w:comments xmlns:w14="http://schemas.microsoft.com/office/word/2010/wordml" xmlns:w="http://schemas.openxmlformats.org/wordprocessingml/2006/main">
-  <w:comment xmlns:w="http://schemas.openxmlformats.org/wordprocessingml/2006/main" w:initials="YW" w:author="Yates, Vita WLRS:EX" w:date="2024-05-16T09:24:38" w:id="777963448">
-    <w:p xmlns:w14="http://schemas.microsoft.com/office/word/2010/wordml" xmlns:w="http://schemas.openxmlformats.org/wordprocessingml/2006/main">
+<w:comments xmlns:wpc="http://schemas.microsoft.com/office/word/2010/wordprocessingCanvas" xmlns:cx="http://schemas.microsoft.com/office/drawing/2014/chartex" xmlns:cx1="http://schemas.microsoft.com/office/drawing/2015/9/8/chartex" xmlns:cx2="http://schemas.microsoft.com/office/drawing/2015/10/21/chartex" xmlns:cx3="http://schemas.microsoft.com/office/drawing/2016/5/9/chartex" xmlns:cx4="http://schemas.microsoft.com/office/drawing/2016/5/10/chartex" xmlns:cx5="http://schemas.microsoft.com/office/drawing/2016/5/11/chartex" xmlns:cx6="http://schemas.microsoft.com/office/drawing/2016/5/12/chartex" xmlns:cx7="http://schemas.microsoft.com/office/drawing/2016/5/13/chartex" xmlns:cx8="http://schemas.microsoft.com/office/drawing/2016/5/14/chartex" xmlns:mc="http://schemas.openxmlformats.org/markup-compatibility/2006" xmlns:aink="http://schemas.microsoft.com/office/drawing/2016/ink" xmlns:am3d="http://schemas.microsoft.com/office/drawing/2017/model3d" xmlns:o="urn:schemas-microsoft-com:office:office" xmlns:oel="http://schemas.microsoft.com/office/2019/extlst" xmlns:r="http://schemas.openxmlformats.org/officeDocument/2006/relationships" xmlns:m="http://schemas.openxmlformats.org/officeDocument/2006/math" xmlns:v="urn:schemas-microsoft-com:vml" xmlns:wp14="http://schemas.microsoft.com/office/word/2010/wordprocessingDrawing" xmlns:wp="http://schemas.openxmlformats.org/drawingml/2006/wordprocessingDrawing" xmlns:w10="urn:schemas-microsoft-com:office:word" xmlns:w="http://schemas.openxmlformats.org/wordprocessingml/2006/main" xmlns:w14="http://schemas.microsoft.com/office/word/2010/wordml" xmlns:w15="http://schemas.microsoft.com/office/word/2012/wordml" xmlns:w16cex="http://schemas.microsoft.com/office/word/2018/wordml/cex" xmlns:w16cid="http://schemas.microsoft.com/office/word/2016/wordml/cid" xmlns:w16="http://schemas.microsoft.com/office/word/2018/wordml" xmlns:w16sdtdh="http://schemas.microsoft.com/office/word/2020/wordml/sdtdatahash" xmlns:w16se="http://schemas.microsoft.com/office/word/2015/wordml/symex" xmlns:wpg="http://schemas.microsoft.com/office/word/2010/wordprocessingGroup" xmlns:wpi="http://schemas.microsoft.com/office/word/2010/wordprocessingInk" xmlns:wne="http://schemas.microsoft.com/office/word/2006/wordml" xmlns:wps="http://schemas.microsoft.com/office/word/2010/wordprocessingShape" mc:Ignorable="w14 w15 w16se w16cid w16 w16cex w16sdtdh wp14">
+  <w:comment w:id="0" w:author="Yates, Vita WLRS:EX" w:date="2024-05-16T09:24:00Z" w:initials="YW">
+    <w:p>
       <w:pPr>
         <w:pStyle w:val="CommentText"/>
       </w:pPr>
@@ -2022,8 +2294,8 @@
       </w:r>
     </w:p>
   </w:comment>
-  <w:comment xmlns:w="http://schemas.openxmlformats.org/wordprocessingml/2006/main" w:initials="YW" w:author="Yates, Vita WLRS:EX" w:date="2024-05-16T09:24:47" w:id="1515699979">
-    <w:p xmlns:w14="http://schemas.microsoft.com/office/word/2010/wordml" xmlns:w="http://schemas.openxmlformats.org/wordprocessingml/2006/main">
+  <w:comment w:id="1" w:author="Yates, Vita WLRS:EX" w:date="2024-05-16T09:24:00Z" w:initials="YW">
+    <w:p>
       <w:pPr>
         <w:pStyle w:val="CommentText"/>
       </w:pPr>
@@ -2034,12 +2306,31 @@
         <w:annotationRef/>
       </w:r>
       <w:r>
-        <w:t>I removed it to save space.</w:t>
+        <w:t xml:space="preserve">I </w:t>
+      </w:r>
+      <w:r>
+        <w:t>removed it to save space.</w:t>
       </w:r>
     </w:p>
   </w:comment>
-  <w:comment xmlns:w="http://schemas.openxmlformats.org/wordprocessingml/2006/main" w:initials="YW" w:author="Yates, Vita WLRS:EX" w:date="2024-05-16T09:56:37" w:id="95236442">
-    <w:p xmlns:w14="http://schemas.microsoft.com/office/word/2010/wordml" xmlns:w="http://schemas.openxmlformats.org/wordprocessingml/2006/main">
+  <w:comment w:id="2" w:author="Yates, Vita WLRS:EX" w:date="2024-05-16T17:12:00Z" w:initials="YW">
+    <w:p>
+      <w:pPr>
+        <w:pStyle w:val="CommentText"/>
+      </w:pPr>
+      <w:r>
+        <w:rPr>
+          <w:rStyle w:val="CommentReference"/>
+        </w:rPr>
+        <w:annotationRef/>
+      </w:r>
+      <w:r>
+        <w:t xml:space="preserve">width set to min needed for date and time </w:t>
+      </w:r>
+    </w:p>
+  </w:comment>
+  <w:comment w:id="3" w:author="Yates, Vita WLRS:EX" w:date="2024-05-16T09:56:00Z" w:initials="YW">
+    <w:p>
       <w:pPr>
         <w:pStyle w:val="CommentText"/>
       </w:pPr>
@@ -2054,8 +2345,8 @@
       </w:r>
     </w:p>
   </w:comment>
-  <w:comment xmlns:w="http://schemas.openxmlformats.org/wordprocessingml/2006/main" w:initials="YW" w:author="Yates, Vita WLRS:EX" w:date="2024-05-16T17:10:33" w:id="1056044579">
-    <w:p xmlns:w14="http://schemas.microsoft.com/office/word/2010/wordml" xmlns:w="http://schemas.openxmlformats.org/wordprocessingml/2006/main">
+  <w:comment w:id="4" w:author="Yates, Vita WLRS:EX" w:date="2024-05-16T17:10:00Z" w:initials="YW">
+    <w:p>
       <w:pPr>
         <w:pStyle w:val="CommentText"/>
       </w:pPr>
@@ -2070,61 +2361,68 @@
       </w:r>
     </w:p>
   </w:comment>
-  <w:comment xmlns:w="http://schemas.openxmlformats.org/wordprocessingml/2006/main" w:initials="YW" w:author="Yates, Vita WLRS:EX" w:date="2024-05-16T17:12:19" w:id="1133293054">
-    <w:p xmlns:w14="http://schemas.microsoft.com/office/word/2010/wordml" xmlns:w="http://schemas.openxmlformats.org/wordprocessingml/2006/main">
-      <w:pPr>
-        <w:pStyle w:val="CommentText"/>
-      </w:pPr>
-      <w:r>
-        <w:rPr>
-          <w:rStyle w:val="CommentReference"/>
-        </w:rPr>
-        <w:annotationRef/>
-      </w:r>
-      <w:r>
-        <w:t xml:space="preserve">width set to min needed for date and time </w:t>
-      </w:r>
-    </w:p>
-  </w:comment>
 </w:comments>
 </file>
 
 <file path=word/commentsExtended.xml><?xml version="1.0" encoding="utf-8"?>
-<w15:commentsEx xmlns:mc="http://schemas.openxmlformats.org/markup-compatibility/2006" xmlns:w15="http://schemas.microsoft.com/office/word/2012/wordml" mc:Ignorable="w15">
-  <w15:commentEx w15:done="1" w15:paraId="061BE61B"/>
-  <w15:commentEx w15:done="1" w15:paraId="4564069E" w15:paraIdParent="061BE61B"/>
-  <w15:commentEx w15:done="1" w15:paraId="4CB7F6E4"/>
-  <w15:commentEx w15:done="1" w15:paraId="33A54AD5"/>
-  <w15:commentEx w15:done="1" w15:paraId="36E075D6"/>
+<w15:commentsEx xmlns:wpc="http://schemas.microsoft.com/office/word/2010/wordprocessingCanvas" xmlns:cx="http://schemas.microsoft.com/office/drawing/2014/chartex" xmlns:cx1="http://schemas.microsoft.com/office/drawing/2015/9/8/chartex" xmlns:cx2="http://schemas.microsoft.com/office/drawing/2015/10/21/chartex" xmlns:cx3="http://schemas.microsoft.com/office/drawing/2016/5/9/chartex" xmlns:cx4="http://schemas.microsoft.com/office/drawing/2016/5/10/chartex" xmlns:cx5="http://schemas.microsoft.com/office/drawing/2016/5/11/chartex" xmlns:cx6="http://schemas.microsoft.com/office/drawing/2016/5/12/chartex" xmlns:cx7="http://schemas.microsoft.com/office/drawing/2016/5/13/chartex" xmlns:cx8="http://schemas.microsoft.com/office/drawing/2016/5/14/chartex" xmlns:mc="http://schemas.openxmlformats.org/markup-compatibility/2006" xmlns:aink="http://schemas.microsoft.com/office/drawing/2016/ink" xmlns:am3d="http://schemas.microsoft.com/office/drawing/2017/model3d" xmlns:o="urn:schemas-microsoft-com:office:office" xmlns:oel="http://schemas.microsoft.com/office/2019/extlst" xmlns:r="http://schemas.openxmlformats.org/officeDocument/2006/relationships" xmlns:m="http://schemas.openxmlformats.org/officeDocument/2006/math" xmlns:v="urn:schemas-microsoft-com:vml" xmlns:wp14="http://schemas.microsoft.com/office/word/2010/wordprocessingDrawing" xmlns:wp="http://schemas.openxmlformats.org/drawingml/2006/wordprocessingDrawing" xmlns:w10="urn:schemas-microsoft-com:office:word" xmlns:w="http://schemas.openxmlformats.org/wordprocessingml/2006/main" xmlns:w14="http://schemas.microsoft.com/office/word/2010/wordml" xmlns:w15="http://schemas.microsoft.com/office/word/2012/wordml" xmlns:w16cex="http://schemas.microsoft.com/office/word/2018/wordml/cex" xmlns:w16cid="http://schemas.microsoft.com/office/word/2016/wordml/cid" xmlns:w16="http://schemas.microsoft.com/office/word/2018/wordml" xmlns:w16sdtdh="http://schemas.microsoft.com/office/word/2020/wordml/sdtdatahash" xmlns:w16se="http://schemas.microsoft.com/office/word/2015/wordml/symex" xmlns:wpg="http://schemas.microsoft.com/office/word/2010/wordprocessingGroup" xmlns:wpi="http://schemas.microsoft.com/office/word/2010/wordprocessingInk" xmlns:wne="http://schemas.microsoft.com/office/word/2006/wordml" xmlns:wps="http://schemas.microsoft.com/office/word/2010/wordprocessingShape" mc:Ignorable="w14 w15 w16se w16cid w16 w16cex w16sdtdh wp14">
+  <w15:commentEx w15:paraId="061BE61B" w15:done="1"/>
+  <w15:commentEx w15:paraId="4564069E" w15:paraIdParent="061BE61B" w15:done="1"/>
+  <w15:commentEx w15:paraId="36E075D6" w15:done="1"/>
+  <w15:commentEx w15:paraId="0328C88A" w15:done="1"/>
+  <w15:commentEx w15:paraId="5E841539" w15:done="1"/>
 </w15:commentsEx>
 </file>
 
 <file path=word/commentsExtensible.xml><?xml version="1.0" encoding="utf-8"?>
-<w16cex:commentsExtensible xmlns:w16="http://schemas.microsoft.com/office/word/2018/wordml" xmlns:w16cex="http://schemas.microsoft.com/office/word/2018/wordml/cex" xmlns:mc="http://schemas.openxmlformats.org/markup-compatibility/2006" mc:Ignorable="w16 w16cex">
-  <w16cex:commentExtensible w16cex:durableId="255CB229" w16cex:dateUtc="2024-05-16T16:24:38.372Z"/>
-  <w16cex:commentExtensible w16cex:durableId="51C5703E" w16cex:dateUtc="2024-05-16T16:24:47.332Z"/>
-  <w16cex:commentExtensible w16cex:durableId="3B08B593" w16cex:dateUtc="2024-05-16T16:56:37.705Z"/>
-  <w16cex:commentExtensible w16cex:durableId="6729C259" w16cex:dateUtc="2024-05-17T00:10:33.824Z"/>
-  <w16cex:commentExtensible w16cex:durableId="1FD22CE0" w16cex:dateUtc="2024-05-17T00:12:19.18Z"/>
+<w16cex:commentsExtensible xmlns:wpc="http://schemas.microsoft.com/office/word/2010/wordprocessingCanvas" xmlns:cx="http://schemas.microsoft.com/office/drawing/2014/chartex" xmlns:cx1="http://schemas.microsoft.com/office/drawing/2015/9/8/chartex" xmlns:cx2="http://schemas.microsoft.com/office/drawing/2015/10/21/chartex" xmlns:cx3="http://schemas.microsoft.com/office/drawing/2016/5/9/chartex" xmlns:cx4="http://schemas.microsoft.com/office/drawing/2016/5/10/chartex" xmlns:cx5="http://schemas.microsoft.com/office/drawing/2016/5/11/chartex" xmlns:cx6="http://schemas.microsoft.com/office/drawing/2016/5/12/chartex" xmlns:cx7="http://schemas.microsoft.com/office/drawing/2016/5/13/chartex" xmlns:cx8="http://schemas.microsoft.com/office/drawing/2016/5/14/chartex" xmlns:cr="http://schemas.microsoft.com/office/comments/2020/reactions" xmlns:mc="http://schemas.openxmlformats.org/markup-compatibility/2006" xmlns:aink="http://schemas.microsoft.com/office/drawing/2016/ink" xmlns:am3d="http://schemas.microsoft.com/office/drawing/2017/model3d" xmlns:o="urn:schemas-microsoft-com:office:office" xmlns:oel="http://schemas.microsoft.com/office/2019/extlst" xmlns:r="http://schemas.openxmlformats.org/officeDocument/2006/relationships" xmlns:m="http://schemas.openxmlformats.org/officeDocument/2006/math" xmlns:v="urn:schemas-microsoft-com:vml" xmlns:wp14="http://schemas.microsoft.com/office/word/2010/wordprocessingDrawing" xmlns:wp="http://schemas.openxmlformats.org/drawingml/2006/wordprocessingDrawing" xmlns:w10="urn:schemas-microsoft-com:office:word" xmlns:w="http://schemas.openxmlformats.org/wordprocessingml/2006/main" xmlns:w14="http://schemas.microsoft.com/office/word/2010/wordml" xmlns:w15="http://schemas.microsoft.com/office/word/2012/wordml" xmlns:w16cex="http://schemas.microsoft.com/office/word/2018/wordml/cex" xmlns:w16cid="http://schemas.microsoft.com/office/word/2016/wordml/cid" xmlns:w16="http://schemas.microsoft.com/office/word/2018/wordml" xmlns:w16sdtdh="http://schemas.microsoft.com/office/word/2020/wordml/sdtdatahash" xmlns:w16se="http://schemas.microsoft.com/office/word/2015/wordml/symex" xmlns:wpg="http://schemas.microsoft.com/office/word/2010/wordprocessingGroup" xmlns:wpi="http://schemas.microsoft.com/office/word/2010/wordprocessingInk" xmlns:wne="http://schemas.microsoft.com/office/word/2006/wordml" xmlns:wps="http://schemas.microsoft.com/office/word/2010/wordprocessingShape" mc:Ignorable="w14 w15 w16se w16cid w16 w16cex w16sdtdh cr wp14">
+  <w16cex:commentExtensible w16cex:durableId="255CB229" w16cex:dateUtc="2024-05-16T16:24:00Z"/>
+  <w16cex:commentExtensible w16cex:durableId="51C5703E" w16cex:dateUtc="2024-05-16T16:24:00Z"/>
+  <w16cex:commentExtensible w16cex:durableId="1FD22CE0" w16cex:dateUtc="2024-05-17T00:12:00Z"/>
+  <w16cex:commentExtensible w16cex:durableId="3B08B593" w16cex:dateUtc="2024-05-16T16:56:00Z"/>
+  <w16cex:commentExtensible w16cex:durableId="6729C259" w16cex:dateUtc="2024-05-17T00:10:00Z"/>
 </w16cex:commentsExtensible>
 </file>
 
 <file path=word/commentsIds.xml><?xml version="1.0" encoding="utf-8"?>
-<w16cid:commentsIds xmlns:mc="http://schemas.openxmlformats.org/markup-compatibility/2006" xmlns:w16cid="http://schemas.microsoft.com/office/word/2016/wordml/cid" mc:Ignorable="w16cid">
+<w16cid:commentsIds xmlns:wpc="http://schemas.microsoft.com/office/word/2010/wordprocessingCanvas" xmlns:cx="http://schemas.microsoft.com/office/drawing/2014/chartex" xmlns:cx1="http://schemas.microsoft.com/office/drawing/2015/9/8/chartex" xmlns:cx2="http://schemas.microsoft.com/office/drawing/2015/10/21/chartex" xmlns:cx3="http://schemas.microsoft.com/office/drawing/2016/5/9/chartex" xmlns:cx4="http://schemas.microsoft.com/office/drawing/2016/5/10/chartex" xmlns:cx5="http://schemas.microsoft.com/office/drawing/2016/5/11/chartex" xmlns:cx6="http://schemas.microsoft.com/office/drawing/2016/5/12/chartex" xmlns:cx7="http://schemas.microsoft.com/office/drawing/2016/5/13/chartex" xmlns:cx8="http://schemas.microsoft.com/office/drawing/2016/5/14/chartex" xmlns:mc="http://schemas.openxmlformats.org/markup-compatibility/2006" xmlns:aink="http://schemas.microsoft.com/office/drawing/2016/ink" xmlns:am3d="http://schemas.microsoft.com/office/drawing/2017/model3d" xmlns:o="urn:schemas-microsoft-com:office:office" xmlns:oel="http://schemas.microsoft.com/office/2019/extlst" xmlns:r="http://schemas.openxmlformats.org/officeDocument/2006/relationships" xmlns:m="http://schemas.openxmlformats.org/officeDocument/2006/math" xmlns:v="urn:schemas-microsoft-com:vml" xmlns:wp14="http://schemas.microsoft.com/office/word/2010/wordprocessingDrawing" xmlns:wp="http://schemas.openxmlformats.org/drawingml/2006/wordprocessingDrawing" xmlns:w10="urn:schemas-microsoft-com:office:word" xmlns:w="http://schemas.openxmlformats.org/wordprocessingml/2006/main" xmlns:w14="http://schemas.microsoft.com/office/word/2010/wordml" xmlns:w15="http://schemas.microsoft.com/office/word/2012/wordml" xmlns:w16cex="http://schemas.microsoft.com/office/word/2018/wordml/cex" xmlns:w16cid="http://schemas.microsoft.com/office/word/2016/wordml/cid" xmlns:w16="http://schemas.microsoft.com/office/word/2018/wordml" xmlns:w16sdtdh="http://schemas.microsoft.com/office/word/2020/wordml/sdtdatahash" xmlns:w16se="http://schemas.microsoft.com/office/word/2015/wordml/symex" xmlns:wpg="http://schemas.microsoft.com/office/word/2010/wordprocessingGroup" xmlns:wpi="http://schemas.microsoft.com/office/word/2010/wordprocessingInk" xmlns:wne="http://schemas.microsoft.com/office/word/2006/wordml" xmlns:wps="http://schemas.microsoft.com/office/word/2010/wordprocessingShape" mc:Ignorable="w14 w15 w16se w16cid w16 w16cex w16sdtdh wp14">
   <w16cid:commentId w16cid:paraId="061BE61B" w16cid:durableId="255CB229"/>
   <w16cid:commentId w16cid:paraId="4564069E" w16cid:durableId="51C5703E"/>
-  <w16cid:commentId w16cid:paraId="4CB7F6E4" w16cid:durableId="3B08B593"/>
-  <w16cid:commentId w16cid:paraId="33A54AD5" w16cid:durableId="6729C259"/>
   <w16cid:commentId w16cid:paraId="36E075D6" w16cid:durableId="1FD22CE0"/>
+  <w16cid:commentId w16cid:paraId="0328C88A" w16cid:durableId="3B08B593"/>
+  <w16cid:commentId w16cid:paraId="5E841539" w16cid:durableId="6729C259"/>
 </w16cid:commentsIds>
 </file>
 
-<file path=word/footer.xml><?xml version="1.0" encoding="utf-8"?>
-<w:ftr xmlns:w14="http://schemas.microsoft.com/office/word/2010/wordml" xmlns:w="http://schemas.openxmlformats.org/wordprocessingml/2006/main">
+<file path=word/endnotes.xml><?xml version="1.0" encoding="utf-8"?>
+<w:endnotes xmlns:wpc="http://schemas.microsoft.com/office/word/2010/wordprocessingCanvas" xmlns:cx="http://schemas.microsoft.com/office/drawing/2014/chartex" xmlns:cx1="http://schemas.microsoft.com/office/drawing/2015/9/8/chartex" xmlns:cx2="http://schemas.microsoft.com/office/drawing/2015/10/21/chartex" xmlns:cx3="http://schemas.microsoft.com/office/drawing/2016/5/9/chartex" xmlns:cx4="http://schemas.microsoft.com/office/drawing/2016/5/10/chartex" xmlns:cx5="http://schemas.microsoft.com/office/drawing/2016/5/11/chartex" xmlns:cx6="http://schemas.microsoft.com/office/drawing/2016/5/12/chartex" xmlns:cx7="http://schemas.microsoft.com/office/drawing/2016/5/13/chartex" xmlns:cx8="http://schemas.microsoft.com/office/drawing/2016/5/14/chartex" xmlns:mc="http://schemas.openxmlformats.org/markup-compatibility/2006" xmlns:aink="http://schemas.microsoft.com/office/drawing/2016/ink" xmlns:am3d="http://schemas.microsoft.com/office/drawing/2017/model3d" xmlns:o="urn:schemas-microsoft-com:office:office" xmlns:oel="http://schemas.microsoft.com/office/2019/extlst" xmlns:r="http://schemas.openxmlformats.org/officeDocument/2006/relationships" xmlns:m="http://schemas.openxmlformats.org/officeDocument/2006/math" xmlns:v="urn:schemas-microsoft-com:vml" xmlns:wp14="http://schemas.microsoft.com/office/word/2010/wordprocessingDrawing" xmlns:wp="http://schemas.openxmlformats.org/drawingml/2006/wordprocessingDrawing" xmlns:w10="urn:schemas-microsoft-com:office:word" xmlns:w="http://schemas.openxmlformats.org/wordprocessingml/2006/main" xmlns:w14="http://schemas.microsoft.com/office/word/2010/wordml" xmlns:w15="http://schemas.microsoft.com/office/word/2012/wordml" xmlns:w16cex="http://schemas.microsoft.com/office/word/2018/wordml/cex" xmlns:w16cid="http://schemas.microsoft.com/office/word/2016/wordml/cid" xmlns:w16="http://schemas.microsoft.com/office/word/2018/wordml" xmlns:w16sdtdh="http://schemas.microsoft.com/office/word/2020/wordml/sdtdatahash" xmlns:w16se="http://schemas.microsoft.com/office/word/2015/wordml/symex" xmlns:wpg="http://schemas.microsoft.com/office/word/2010/wordprocessingGroup" xmlns:wpi="http://schemas.microsoft.com/office/word/2010/wordprocessingInk" xmlns:wne="http://schemas.microsoft.com/office/word/2006/wordml" xmlns:wps="http://schemas.microsoft.com/office/word/2010/wordprocessingShape" mc:Ignorable="w14 w15 w16se w16cid w16 w16cex w16sdtdh wp14">
+  <w:endnote w:type="separator" w:id="-1">
+    <w:p>
+      <w:pPr>
+        <w:spacing w:after="0" w:line="240" w:lineRule="auto"/>
+      </w:pPr>
+      <w:r>
+        <w:separator/>
+      </w:r>
+    </w:p>
+  </w:endnote>
+  <w:endnote w:type="continuationSeparator" w:id="0">
+    <w:p>
+      <w:pPr>
+        <w:spacing w:after="0" w:line="240" w:lineRule="auto"/>
+      </w:pPr>
+      <w:r>
+        <w:continuationSeparator/>
+      </w:r>
+    </w:p>
+  </w:endnote>
+</w:endnotes>
+</file>
+
+<file path=word/footer1.xml><?xml version="1.0" encoding="utf-8"?>
+<w:ftr xmlns:wpc="http://schemas.microsoft.com/office/word/2010/wordprocessingCanvas" xmlns:cx="http://schemas.microsoft.com/office/drawing/2014/chartex" xmlns:cx1="http://schemas.microsoft.com/office/drawing/2015/9/8/chartex" xmlns:cx2="http://schemas.microsoft.com/office/drawing/2015/10/21/chartex" xmlns:cx3="http://schemas.microsoft.com/office/drawing/2016/5/9/chartex" xmlns:cx4="http://schemas.microsoft.com/office/drawing/2016/5/10/chartex" xmlns:cx5="http://schemas.microsoft.com/office/drawing/2016/5/11/chartex" xmlns:cx6="http://schemas.microsoft.com/office/drawing/2016/5/12/chartex" xmlns:cx7="http://schemas.microsoft.com/office/drawing/2016/5/13/chartex" xmlns:cx8="http://schemas.microsoft.com/office/drawing/2016/5/14/chartex" xmlns:mc="http://schemas.openxmlformats.org/markup-compatibility/2006" xmlns:aink="http://schemas.microsoft.com/office/drawing/2016/ink" xmlns:am3d="http://schemas.microsoft.com/office/drawing/2017/model3d" xmlns:o="urn:schemas-microsoft-com:office:office" xmlns:oel="http://schemas.microsoft.com/office/2019/extlst" xmlns:r="http://schemas.openxmlformats.org/officeDocument/2006/relationships" xmlns:m="http://schemas.openxmlformats.org/officeDocument/2006/math" xmlns:v="urn:schemas-microsoft-com:vml" xmlns:wp14="http://schemas.microsoft.com/office/word/2010/wordprocessingDrawing" xmlns:wp="http://schemas.openxmlformats.org/drawingml/2006/wordprocessingDrawing" xmlns:w10="urn:schemas-microsoft-com:office:word" xmlns:w="http://schemas.openxmlformats.org/wordprocessingml/2006/main" xmlns:w14="http://schemas.microsoft.com/office/word/2010/wordml" xmlns:w15="http://schemas.microsoft.com/office/word/2012/wordml" xmlns:w16cex="http://schemas.microsoft.com/office/word/2018/wordml/cex" xmlns:w16cid="http://schemas.microsoft.com/office/word/2016/wordml/cid" xmlns:w16="http://schemas.microsoft.com/office/word/2018/wordml" xmlns:w16sdtdh="http://schemas.microsoft.com/office/word/2020/wordml/sdtdatahash" xmlns:w16se="http://schemas.microsoft.com/office/word/2015/wordml/symex" xmlns:wpg="http://schemas.microsoft.com/office/word/2010/wordprocessingGroup" xmlns:wpi="http://schemas.microsoft.com/office/word/2010/wordprocessingInk" xmlns:wne="http://schemas.microsoft.com/office/word/2006/wordml" xmlns:wps="http://schemas.microsoft.com/office/word/2010/wordprocessingShape" mc:Ignorable="w14 w15 w16se w16cid w16 w16cex w16sdtdh wp14">
   <w:tbl>
     <w:tblPr>
-      <w:tblStyle w:val="TableNormal"/>
-      <w:bidiVisual w:val="0"/>
       <w:tblW w:w="0" w:type="auto"/>
       <w:tblLayout w:type="fixed"/>
       <w:tblLook w:val="06A0" w:firstRow="1" w:lastRow="0" w:firstColumn="1" w:lastColumn="0" w:noHBand="1" w:noVBand="1"/>
@@ -2141,26 +2439,21 @@
       <w:tc>
         <w:tcPr>
           <w:tcW w:w="3120" w:type="dxa"/>
-          <w:tcMar/>
         </w:tcPr>
         <w:p>
           <w:pPr>
             <w:pStyle w:val="Header"/>
-            <w:bidi w:val="0"/>
             <w:ind w:left="-115"/>
-            <w:jc w:val="left"/>
           </w:pPr>
         </w:p>
       </w:tc>
       <w:tc>
         <w:tcPr>
           <w:tcW w:w="3120" w:type="dxa"/>
-          <w:tcMar/>
         </w:tcPr>
         <w:p>
           <w:pPr>
             <w:pStyle w:val="Header"/>
-            <w:bidi w:val="0"/>
             <w:jc w:val="center"/>
           </w:pPr>
         </w:p>
@@ -2168,12 +2461,10 @@
       <w:tc>
         <w:tcPr>
           <w:tcW w:w="3120" w:type="dxa"/>
-          <w:tcMar/>
         </w:tcPr>
         <w:p>
           <w:pPr>
             <w:pStyle w:val="Header"/>
-            <w:bidi w:val="0"/>
             <w:ind w:right="-115"/>
             <w:jc w:val="right"/>
           </w:pPr>
@@ -2184,18 +2475,40 @@
   <w:p>
     <w:pPr>
       <w:pStyle w:val="Footer"/>
-      <w:bidi w:val="0"/>
     </w:pPr>
   </w:p>
 </w:ftr>
 </file>
 
-<file path=word/header.xml><?xml version="1.0" encoding="utf-8"?>
-<w:hdr xmlns:w14="http://schemas.microsoft.com/office/word/2010/wordml" xmlns:wp="http://schemas.openxmlformats.org/drawingml/2006/wordprocessingDrawing" xmlns:wp14="http://schemas.microsoft.com/office/word/2010/wordprocessingDrawing" xmlns:a="http://schemas.openxmlformats.org/drawingml/2006/main" xmlns:pic="http://schemas.openxmlformats.org/drawingml/2006/picture" xmlns:r="http://schemas.openxmlformats.org/officeDocument/2006/relationships" xmlns:a14="http://schemas.microsoft.com/office/drawing/2010/main" xmlns:w="http://schemas.openxmlformats.org/wordprocessingml/2006/main">
+<file path=word/footnotes.xml><?xml version="1.0" encoding="utf-8"?>
+<w:footnotes xmlns:wpc="http://schemas.microsoft.com/office/word/2010/wordprocessingCanvas" xmlns:cx="http://schemas.microsoft.com/office/drawing/2014/chartex" xmlns:cx1="http://schemas.microsoft.com/office/drawing/2015/9/8/chartex" xmlns:cx2="http://schemas.microsoft.com/office/drawing/2015/10/21/chartex" xmlns:cx3="http://schemas.microsoft.com/office/drawing/2016/5/9/chartex" xmlns:cx4="http://schemas.microsoft.com/office/drawing/2016/5/10/chartex" xmlns:cx5="http://schemas.microsoft.com/office/drawing/2016/5/11/chartex" xmlns:cx6="http://schemas.microsoft.com/office/drawing/2016/5/12/chartex" xmlns:cx7="http://schemas.microsoft.com/office/drawing/2016/5/13/chartex" xmlns:cx8="http://schemas.microsoft.com/office/drawing/2016/5/14/chartex" xmlns:mc="http://schemas.openxmlformats.org/markup-compatibility/2006" xmlns:aink="http://schemas.microsoft.com/office/drawing/2016/ink" xmlns:am3d="http://schemas.microsoft.com/office/drawing/2017/model3d" xmlns:o="urn:schemas-microsoft-com:office:office" xmlns:oel="http://schemas.microsoft.com/office/2019/extlst" xmlns:r="http://schemas.openxmlformats.org/officeDocument/2006/relationships" xmlns:m="http://schemas.openxmlformats.org/officeDocument/2006/math" xmlns:v="urn:schemas-microsoft-com:vml" xmlns:wp14="http://schemas.microsoft.com/office/word/2010/wordprocessingDrawing" xmlns:wp="http://schemas.openxmlformats.org/drawingml/2006/wordprocessingDrawing" xmlns:w10="urn:schemas-microsoft-com:office:word" xmlns:w="http://schemas.openxmlformats.org/wordprocessingml/2006/main" xmlns:w14="http://schemas.microsoft.com/office/word/2010/wordml" xmlns:w15="http://schemas.microsoft.com/office/word/2012/wordml" xmlns:w16cex="http://schemas.microsoft.com/office/word/2018/wordml/cex" xmlns:w16cid="http://schemas.microsoft.com/office/word/2016/wordml/cid" xmlns:w16="http://schemas.microsoft.com/office/word/2018/wordml" xmlns:w16sdtdh="http://schemas.microsoft.com/office/word/2020/wordml/sdtdatahash" xmlns:w16se="http://schemas.microsoft.com/office/word/2015/wordml/symex" xmlns:wpg="http://schemas.microsoft.com/office/word/2010/wordprocessingGroup" xmlns:wpi="http://schemas.microsoft.com/office/word/2010/wordprocessingInk" xmlns:wne="http://schemas.microsoft.com/office/word/2006/wordml" xmlns:wps="http://schemas.microsoft.com/office/word/2010/wordprocessingShape" mc:Ignorable="w14 w15 w16se w16cid w16 w16cex w16sdtdh wp14">
+  <w:footnote w:type="separator" w:id="-1">
+    <w:p>
+      <w:pPr>
+        <w:spacing w:after="0" w:line="240" w:lineRule="auto"/>
+      </w:pPr>
+      <w:r>
+        <w:separator/>
+      </w:r>
+    </w:p>
+  </w:footnote>
+  <w:footnote w:type="continuationSeparator" w:id="0">
+    <w:p>
+      <w:pPr>
+        <w:spacing w:after="0" w:line="240" w:lineRule="auto"/>
+      </w:pPr>
+      <w:r>
+        <w:continuationSeparator/>
+      </w:r>
+    </w:p>
+  </w:footnote>
+</w:footnotes>
+</file>
+
+<file path=word/header1.xml><?xml version="1.0" encoding="utf-8"?>
+<w:hdr xmlns:wpc="http://schemas.microsoft.com/office/word/2010/wordprocessingCanvas" xmlns:cx="http://schemas.microsoft.com/office/drawing/2014/chartex" xmlns:cx1="http://schemas.microsoft.com/office/drawing/2015/9/8/chartex" xmlns:cx2="http://schemas.microsoft.com/office/drawing/2015/10/21/chartex" xmlns:cx3="http://schemas.microsoft.com/office/drawing/2016/5/9/chartex" xmlns:cx4="http://schemas.microsoft.com/office/drawing/2016/5/10/chartex" xmlns:cx5="http://schemas.microsoft.com/office/drawing/2016/5/11/chartex" xmlns:cx6="http://schemas.microsoft.com/office/drawing/2016/5/12/chartex" xmlns:cx7="http://schemas.microsoft.com/office/drawing/2016/5/13/chartex" xmlns:cx8="http://schemas.microsoft.com/office/drawing/2016/5/14/chartex" xmlns:mc="http://schemas.openxmlformats.org/markup-compatibility/2006" xmlns:aink="http://schemas.microsoft.com/office/drawing/2016/ink" xmlns:am3d="http://schemas.microsoft.com/office/drawing/2017/model3d" xmlns:o="urn:schemas-microsoft-com:office:office" xmlns:oel="http://schemas.microsoft.com/office/2019/extlst" xmlns:r="http://schemas.openxmlformats.org/officeDocument/2006/relationships" xmlns:m="http://schemas.openxmlformats.org/officeDocument/2006/math" xmlns:v="urn:schemas-microsoft-com:vml" xmlns:wp14="http://schemas.microsoft.com/office/word/2010/wordprocessingDrawing" xmlns:wp="http://schemas.openxmlformats.org/drawingml/2006/wordprocessingDrawing" xmlns:w10="urn:schemas-microsoft-com:office:word" xmlns:w="http://schemas.openxmlformats.org/wordprocessingml/2006/main" xmlns:w14="http://schemas.microsoft.com/office/word/2010/wordml" xmlns:w15="http://schemas.microsoft.com/office/word/2012/wordml" xmlns:w16cex="http://schemas.microsoft.com/office/word/2018/wordml/cex" xmlns:w16cid="http://schemas.microsoft.com/office/word/2016/wordml/cid" xmlns:w16="http://schemas.microsoft.com/office/word/2018/wordml" xmlns:w16sdtdh="http://schemas.microsoft.com/office/word/2020/wordml/sdtdatahash" xmlns:w16se="http://schemas.microsoft.com/office/word/2015/wordml/symex" xmlns:wpg="http://schemas.microsoft.com/office/word/2010/wordprocessingGroup" xmlns:wpi="http://schemas.microsoft.com/office/word/2010/wordprocessingInk" xmlns:wne="http://schemas.microsoft.com/office/word/2006/wordml" xmlns:wps="http://schemas.microsoft.com/office/word/2010/wordprocessingShape" mc:Ignorable="w14 w15 w16se w16cid w16 w16cex w16sdtdh wp14">
   <w:tbl>
     <w:tblPr>
-      <w:tblStyle w:val="TableNormal"/>
-      <w:bidiVisual w:val="0"/>
       <w:tblW w:w="10802" w:type="dxa"/>
       <w:tblLayout w:type="fixed"/>
       <w:tblLook w:val="06A0" w:firstRow="1" w:lastRow="0" w:firstColumn="1" w:lastColumn="0" w:noHBand="1" w:noVBand="1"/>
@@ -2212,35 +2525,35 @@
       <w:tc>
         <w:tcPr>
           <w:tcW w:w="4110" w:type="dxa"/>
-          <w:tcMar/>
         </w:tcPr>
         <w:p>
           <w:pPr>
             <w:pStyle w:val="Header"/>
-            <w:bidi w:val="0"/>
             <w:ind w:left="-115"/>
-            <w:jc w:val="left"/>
           </w:pPr>
           <w:r>
+            <w:rPr>
+              <w:noProof/>
+            </w:rPr>
             <w:drawing>
-              <wp:inline wp14:editId="01EDFDA8" wp14:anchorId="04BDFCD3">
+              <wp:inline distT="0" distB="0" distL="0" distR="0" wp14:anchorId="04BDFCD3" wp14:editId="01EDFDA8">
                 <wp:extent cx="1612447" cy="575251"/>
                 <wp:effectExtent l="0" t="0" r="0" b="0"/>
-                <wp:docPr id="1820741440" name="" title=""/>
+                <wp:docPr id="1820741440" name="Picture 1820741440"/>
                 <wp:cNvGraphicFramePr>
-                  <a:graphicFrameLocks noChangeAspect="1"/>
+                  <a:graphicFrameLocks xmlns:a="http://schemas.openxmlformats.org/drawingml/2006/main" noChangeAspect="1"/>
                 </wp:cNvGraphicFramePr>
-                <a:graphic>
+                <a:graphic xmlns:a="http://schemas.openxmlformats.org/drawingml/2006/main">
                   <a:graphicData uri="http://schemas.openxmlformats.org/drawingml/2006/picture">
-                    <pic:pic>
+                    <pic:pic xmlns:pic="http://schemas.openxmlformats.org/drawingml/2006/picture">
                       <pic:nvPicPr>
                         <pic:cNvPr id="0" name=""/>
                         <pic:cNvPicPr/>
                       </pic:nvPicPr>
                       <pic:blipFill>
-                        <a:blip r:embed="R9c5d4f2c795d4886">
-                          <a:extLst xmlns:a="http://schemas.openxmlformats.org/drawingml/2006/main">
-                            <a:ext xmlns:a="http://schemas.openxmlformats.org/drawingml/2006/main" uri="{28A0092B-C50C-407E-A947-70E740481C1C}">
+                        <a:blip r:embed="rId1">
+                          <a:extLst>
+                            <a:ext uri="{28A0092B-C50C-407E-A947-70E740481C1C}">
                               <a14:useLocalDpi xmlns:a14="http://schemas.microsoft.com/office/drawing/2010/main" val="0"/>
                             </a:ext>
                           </a:extLst>
@@ -2250,7 +2563,7 @@
                         </a:stretch>
                       </pic:blipFill>
                       <pic:spPr>
-                        <a:xfrm rot="0" flipH="0" flipV="0">
+                        <a:xfrm>
                           <a:off x="0" y="0"/>
                           <a:ext cx="1612447" cy="575251"/>
                         </a:xfrm>
@@ -2265,25 +2578,28 @@
             </w:drawing>
           </w:r>
           <w:r>
+            <w:rPr>
+              <w:noProof/>
+            </w:rPr>
             <w:drawing>
-              <wp:inline wp14:editId="3C2E7155" wp14:anchorId="68BCAC18">
+              <wp:inline distT="0" distB="0" distL="0" distR="0" wp14:anchorId="68BCAC18" wp14:editId="3C2E7155">
                 <wp:extent cx="539479" cy="649061"/>
                 <wp:effectExtent l="0" t="0" r="0" b="0"/>
-                <wp:docPr id="884531375" name="" title=""/>
+                <wp:docPr id="884531375" name="Picture 884531375"/>
                 <wp:cNvGraphicFramePr>
-                  <a:graphicFrameLocks noChangeAspect="1"/>
+                  <a:graphicFrameLocks xmlns:a="http://schemas.openxmlformats.org/drawingml/2006/main" noChangeAspect="1"/>
                 </wp:cNvGraphicFramePr>
-                <a:graphic>
+                <a:graphic xmlns:a="http://schemas.openxmlformats.org/drawingml/2006/main">
                   <a:graphicData uri="http://schemas.openxmlformats.org/drawingml/2006/picture">
-                    <pic:pic>
+                    <pic:pic xmlns:pic="http://schemas.openxmlformats.org/drawingml/2006/picture">
                       <pic:nvPicPr>
                         <pic:cNvPr id="0" name=""/>
                         <pic:cNvPicPr/>
                       </pic:nvPicPr>
                       <pic:blipFill>
-                        <a:blip r:embed="Ra39573bcd94c4a31">
-                          <a:extLst xmlns:a="http://schemas.openxmlformats.org/drawingml/2006/main">
-                            <a:ext xmlns:a="http://schemas.openxmlformats.org/drawingml/2006/main" uri="{28A0092B-C50C-407E-A947-70E740481C1C}">
+                        <a:blip r:embed="rId2">
+                          <a:extLst>
+                            <a:ext uri="{28A0092B-C50C-407E-A947-70E740481C1C}">
                               <a14:useLocalDpi xmlns:a14="http://schemas.microsoft.com/office/drawing/2010/main" val="0"/>
                             </a:ext>
                           </a:extLst>
@@ -2293,7 +2609,7 @@
                         </a:stretch>
                       </pic:blipFill>
                       <pic:spPr>
-                        <a:xfrm rot="0" flipH="0" flipV="0">
+                        <a:xfrm>
                           <a:off x="0" y="0"/>
                           <a:ext cx="539479" cy="649061"/>
                         </a:xfrm>
@@ -2312,12 +2628,10 @@
       <w:tc>
         <w:tcPr>
           <w:tcW w:w="2130" w:type="dxa"/>
-          <w:tcMar/>
         </w:tcPr>
         <w:p>
           <w:pPr>
             <w:pStyle w:val="Header"/>
-            <w:bidi w:val="0"/>
             <w:jc w:val="center"/>
           </w:pPr>
         </w:p>
@@ -2325,46 +2639,64 @@
       <w:tc>
         <w:tcPr>
           <w:tcW w:w="4562" w:type="dxa"/>
-          <w:tcMar/>
           <w:vAlign w:val="center"/>
         </w:tcPr>
         <w:p>
           <w:pPr>
             <w:pStyle w:val="Header"/>
-            <w:suppressLineNumbers w:val="0"/>
-            <w:bidi w:val="0"/>
-            <w:spacing w:before="0" w:beforeAutospacing="off" w:after="0" w:afterAutospacing="off" w:line="240" w:lineRule="auto"/>
-            <w:ind w:left="0" w:right="-115"/>
+            <w:ind w:right="-115"/>
             <w:jc w:val="right"/>
             <w:rPr>
-              <w:rFonts w:ascii="BC Sans" w:hAnsi="BC Sans" w:eastAsia="BC Sans" w:cs="BC Sans"/>
+              <w:rFonts w:ascii="BC Sans" w:eastAsia="BC Sans" w:hAnsi="BC Sans" w:cs="BC Sans"/>
               <w:sz w:val="18"/>
               <w:szCs w:val="18"/>
             </w:rPr>
           </w:pPr>
           <w:r>
             <w:rPr>
-              <w:rFonts w:ascii="BC Sans" w:hAnsi="BC Sans" w:eastAsia="BC Sans" w:cs="BC Sans"/>
+              <w:rFonts w:ascii="BC Sans" w:eastAsia="BC Sans" w:hAnsi="BC Sans" w:cs="BC Sans"/>
               <w:sz w:val="18"/>
               <w:szCs w:val="18"/>
             </w:rPr>
-            <w:t>Report printed on {current date} at {</w:t>
+            <w:t>Report printed on {</w:t>
           </w:r>
+          <w:proofErr w:type="spellStart"/>
+          <w:proofErr w:type="gramStart"/>
           <w:r>
             <w:rPr>
-              <w:rFonts w:ascii="BC Sans" w:hAnsi="BC Sans" w:eastAsia="BC Sans" w:cs="BC Sans"/>
+              <w:rFonts w:ascii="BC Sans" w:eastAsia="BC Sans" w:hAnsi="BC Sans" w:cs="BC Sans"/>
               <w:sz w:val="18"/>
               <w:szCs w:val="18"/>
             </w:rPr>
-            <w:t xml:space="preserve">current </w:t>
+            <w:t>d.reportDate</w:t>
           </w:r>
+          <w:proofErr w:type="spellEnd"/>
+          <w:proofErr w:type="gramEnd"/>
           <w:r>
             <w:rPr>
-              <w:rFonts w:ascii="BC Sans" w:hAnsi="BC Sans" w:eastAsia="BC Sans" w:cs="BC Sans"/>
+              <w:rFonts w:ascii="BC Sans" w:eastAsia="BC Sans" w:hAnsi="BC Sans" w:cs="BC Sans"/>
               <w:sz w:val="18"/>
               <w:szCs w:val="18"/>
             </w:rPr>
-            <w:t>time}</w:t>
+            <w:t>} at {</w:t>
+          </w:r>
+          <w:proofErr w:type="spellStart"/>
+          <w:r>
+            <w:rPr>
+              <w:rFonts w:ascii="BC Sans" w:eastAsia="BC Sans" w:hAnsi="BC Sans" w:cs="BC Sans"/>
+              <w:sz w:val="18"/>
+              <w:szCs w:val="18"/>
+            </w:rPr>
+            <w:t>d.reportTime</w:t>
+          </w:r>
+          <w:proofErr w:type="spellEnd"/>
+          <w:r>
+            <w:rPr>
+              <w:rFonts w:ascii="BC Sans" w:eastAsia="BC Sans" w:hAnsi="BC Sans" w:cs="BC Sans"/>
+              <w:sz w:val="18"/>
+              <w:szCs w:val="18"/>
+            </w:rPr>
+            <w:t>}</w:t>
           </w:r>
         </w:p>
       </w:tc>
@@ -2373,17 +2705,13 @@
   <w:p>
     <w:pPr>
       <w:pStyle w:val="Header"/>
-      <w:bidi w:val="0"/>
     </w:pPr>
   </w:p>
 </w:hdr>
 </file>
 
 <file path=word/people.xml><?xml version="1.0" encoding="utf-8"?>
-<w15:people xmlns:mc="http://schemas.openxmlformats.org/markup-compatibility/2006" xmlns:w15="http://schemas.microsoft.com/office/word/2012/wordml" mc:Ignorable="w15">
-  <w15:person w15:author="Yates, Vita WLRS:EX">
-    <w15:presenceInfo w15:providerId="AD" w15:userId="S::vita.yates@gov.bc.ca::45be61f0-e889-4ccc-ab3e-dbcc2d1a132d"/>
-  </w15:person>
+<w15:people xmlns:wpc="http://schemas.microsoft.com/office/word/2010/wordprocessingCanvas" xmlns:cx="http://schemas.microsoft.com/office/drawing/2014/chartex" xmlns:cx1="http://schemas.microsoft.com/office/drawing/2015/9/8/chartex" xmlns:cx2="http://schemas.microsoft.com/office/drawing/2015/10/21/chartex" xmlns:cx3="http://schemas.microsoft.com/office/drawing/2016/5/9/chartex" xmlns:cx4="http://schemas.microsoft.com/office/drawing/2016/5/10/chartex" xmlns:cx5="http://schemas.microsoft.com/office/drawing/2016/5/11/chartex" xmlns:cx6="http://schemas.microsoft.com/office/drawing/2016/5/12/chartex" xmlns:cx7="http://schemas.microsoft.com/office/drawing/2016/5/13/chartex" xmlns:cx8="http://schemas.microsoft.com/office/drawing/2016/5/14/chartex" xmlns:mc="http://schemas.openxmlformats.org/markup-compatibility/2006" xmlns:aink="http://schemas.microsoft.com/office/drawing/2016/ink" xmlns:am3d="http://schemas.microsoft.com/office/drawing/2017/model3d" xmlns:o="urn:schemas-microsoft-com:office:office" xmlns:oel="http://schemas.microsoft.com/office/2019/extlst" xmlns:r="http://schemas.openxmlformats.org/officeDocument/2006/relationships" xmlns:m="http://schemas.openxmlformats.org/officeDocument/2006/math" xmlns:v="urn:schemas-microsoft-com:vml" xmlns:wp14="http://schemas.microsoft.com/office/word/2010/wordprocessingDrawing" xmlns:wp="http://schemas.openxmlformats.org/drawingml/2006/wordprocessingDrawing" xmlns:w10="urn:schemas-microsoft-com:office:word" xmlns:w="http://schemas.openxmlformats.org/wordprocessingml/2006/main" xmlns:w14="http://schemas.microsoft.com/office/word/2010/wordml" xmlns:w15="http://schemas.microsoft.com/office/word/2012/wordml" xmlns:w16cex="http://schemas.microsoft.com/office/word/2018/wordml/cex" xmlns:w16cid="http://schemas.microsoft.com/office/word/2016/wordml/cid" xmlns:w16="http://schemas.microsoft.com/office/word/2018/wordml" xmlns:w16sdtdh="http://schemas.microsoft.com/office/word/2020/wordml/sdtdatahash" xmlns:w16se="http://schemas.microsoft.com/office/word/2015/wordml/symex" xmlns:wpg="http://schemas.microsoft.com/office/word/2010/wordprocessingGroup" xmlns:wpi="http://schemas.microsoft.com/office/word/2010/wordprocessingInk" xmlns:wne="http://schemas.microsoft.com/office/word/2006/wordml" xmlns:wps="http://schemas.microsoft.com/office/word/2010/wordprocessingShape" mc:Ignorable="w14 w15 w16se w16cid w16 w16cex w16sdtdh wp14">
   <w15:person w15:author="Yates, Vita WLRS:EX">
     <w15:presenceInfo w15:providerId="AD" w15:userId="S::vita.yates@gov.bc.ca::45be61f0-e889-4ccc-ab3e-dbcc2d1a132d"/>
   </w15:person>
@@ -2395,7 +2723,7 @@
   <w:docDefaults>
     <w:rPrDefault>
       <w:rPr>
-        <w:rFonts w:asciiTheme="minorHAnsi" w:hAnsiTheme="minorHAnsi" w:eastAsiaTheme="minorHAnsi" w:cstheme="minorBidi"/>
+        <w:rFonts w:asciiTheme="minorHAnsi" w:eastAsiaTheme="minorHAnsi" w:hAnsiTheme="minorHAnsi" w:cstheme="minorBidi"/>
         <w:kern w:val="2"/>
         <w:sz w:val="22"/>
         <w:szCs w:val="22"/>
@@ -2412,14 +2740,14 @@
   <w:latentStyles w:defLockedState="0" w:defUIPriority="99" w:defSemiHidden="0" w:defUnhideWhenUsed="0" w:defQFormat="0" w:count="376">
     <w:lsdException w:name="Normal" w:uiPriority="0" w:qFormat="1"/>
     <w:lsdException w:name="heading 1" w:uiPriority="9" w:qFormat="1"/>
-    <w:lsdException w:name="heading 2" w:uiPriority="9" w:semiHidden="1" w:unhideWhenUsed="1" w:qFormat="1"/>
-    <w:lsdException w:name="heading 3" w:uiPriority="9" w:semiHidden="1" w:unhideWhenUsed="1" w:qFormat="1"/>
-    <w:lsdException w:name="heading 4" w:uiPriority="9" w:semiHidden="1" w:unhideWhenUsed="1" w:qFormat="1"/>
-    <w:lsdException w:name="heading 5" w:uiPriority="9" w:semiHidden="1" w:unhideWhenUsed="1" w:qFormat="1"/>
-    <w:lsdException w:name="heading 6" w:uiPriority="9" w:semiHidden="1" w:unhideWhenUsed="1" w:qFormat="1"/>
-    <w:lsdException w:name="heading 7" w:uiPriority="9" w:semiHidden="1" w:unhideWhenUsed="1" w:qFormat="1"/>
-    <w:lsdException w:name="heading 8" w:uiPriority="9" w:semiHidden="1" w:unhideWhenUsed="1" w:qFormat="1"/>
-    <w:lsdException w:name="heading 9" w:uiPriority="9" w:semiHidden="1" w:unhideWhenUsed="1" w:qFormat="1"/>
+    <w:lsdException w:name="heading 2" w:semiHidden="1" w:uiPriority="9" w:unhideWhenUsed="1" w:qFormat="1"/>
+    <w:lsdException w:name="heading 3" w:semiHidden="1" w:uiPriority="9" w:unhideWhenUsed="1" w:qFormat="1"/>
+    <w:lsdException w:name="heading 4" w:semiHidden="1" w:uiPriority="9" w:unhideWhenUsed="1" w:qFormat="1"/>
+    <w:lsdException w:name="heading 5" w:semiHidden="1" w:uiPriority="9" w:unhideWhenUsed="1" w:qFormat="1"/>
+    <w:lsdException w:name="heading 6" w:semiHidden="1" w:uiPriority="9" w:unhideWhenUsed="1" w:qFormat="1"/>
+    <w:lsdException w:name="heading 7" w:semiHidden="1" w:uiPriority="9" w:unhideWhenUsed="1" w:qFormat="1"/>
+    <w:lsdException w:name="heading 8" w:semiHidden="1" w:uiPriority="9" w:unhideWhenUsed="1" w:qFormat="1"/>
+    <w:lsdException w:name="heading 9" w:semiHidden="1" w:uiPriority="9" w:unhideWhenUsed="1" w:qFormat="1"/>
     <w:lsdException w:name="index 1" w:semiHidden="1" w:unhideWhenUsed="1"/>
     <w:lsdException w:name="index 2" w:semiHidden="1" w:unhideWhenUsed="1"/>
     <w:lsdException w:name="index 3" w:semiHidden="1" w:unhideWhenUsed="1"/>
@@ -2429,22 +2757,22 @@
     <w:lsdException w:name="index 7" w:semiHidden="1" w:unhideWhenUsed="1"/>
     <w:lsdException w:name="index 8" w:semiHidden="1" w:unhideWhenUsed="1"/>
     <w:lsdException w:name="index 9" w:semiHidden="1" w:unhideWhenUsed="1"/>
-    <w:lsdException w:name="toc 1" w:uiPriority="39" w:semiHidden="1" w:unhideWhenUsed="1"/>
-    <w:lsdException w:name="toc 2" w:uiPriority="39" w:semiHidden="1" w:unhideWhenUsed="1"/>
-    <w:lsdException w:name="toc 3" w:uiPriority="39" w:semiHidden="1" w:unhideWhenUsed="1"/>
-    <w:lsdException w:name="toc 4" w:uiPriority="39" w:semiHidden="1" w:unhideWhenUsed="1"/>
-    <w:lsdException w:name="toc 5" w:uiPriority="39" w:semiHidden="1" w:unhideWhenUsed="1"/>
-    <w:lsdException w:name="toc 6" w:uiPriority="39" w:semiHidden="1" w:unhideWhenUsed="1"/>
-    <w:lsdException w:name="toc 7" w:uiPriority="39" w:semiHidden="1" w:unhideWhenUsed="1"/>
-    <w:lsdException w:name="toc 8" w:uiPriority="39" w:semiHidden="1" w:unhideWhenUsed="1"/>
-    <w:lsdException w:name="toc 9" w:uiPriority="39" w:semiHidden="1" w:unhideWhenUsed="1"/>
+    <w:lsdException w:name="toc 1" w:semiHidden="1" w:uiPriority="39" w:unhideWhenUsed="1"/>
+    <w:lsdException w:name="toc 2" w:semiHidden="1" w:uiPriority="39" w:unhideWhenUsed="1"/>
+    <w:lsdException w:name="toc 3" w:semiHidden="1" w:uiPriority="39" w:unhideWhenUsed="1"/>
+    <w:lsdException w:name="toc 4" w:semiHidden="1" w:uiPriority="39" w:unhideWhenUsed="1"/>
+    <w:lsdException w:name="toc 5" w:semiHidden="1" w:uiPriority="39" w:unhideWhenUsed="1"/>
+    <w:lsdException w:name="toc 6" w:semiHidden="1" w:uiPriority="39" w:unhideWhenUsed="1"/>
+    <w:lsdException w:name="toc 7" w:semiHidden="1" w:uiPriority="39" w:unhideWhenUsed="1"/>
+    <w:lsdException w:name="toc 8" w:semiHidden="1" w:uiPriority="39" w:unhideWhenUsed="1"/>
+    <w:lsdException w:name="toc 9" w:semiHidden="1" w:uiPriority="39" w:unhideWhenUsed="1"/>
     <w:lsdException w:name="Normal Indent" w:semiHidden="1" w:unhideWhenUsed="1"/>
     <w:lsdException w:name="footnote text" w:semiHidden="1" w:unhideWhenUsed="1"/>
     <w:lsdException w:name="annotation text" w:semiHidden="1" w:unhideWhenUsed="1"/>
     <w:lsdException w:name="header" w:semiHidden="1" w:unhideWhenUsed="1"/>
     <w:lsdException w:name="footer" w:semiHidden="1" w:unhideWhenUsed="1"/>
     <w:lsdException w:name="index heading" w:semiHidden="1" w:unhideWhenUsed="1"/>
-    <w:lsdException w:name="caption" w:uiPriority="35" w:semiHidden="1" w:unhideWhenUsed="1" w:qFormat="1"/>
+    <w:lsdException w:name="caption" w:semiHidden="1" w:uiPriority="35" w:unhideWhenUsed="1" w:qFormat="1"/>
     <w:lsdException w:name="table of figures" w:semiHidden="1" w:unhideWhenUsed="1"/>
     <w:lsdException w:name="envelope address" w:semiHidden="1" w:unhideWhenUsed="1"/>
     <w:lsdException w:name="envelope return" w:semiHidden="1" w:unhideWhenUsed="1"/>
@@ -2475,7 +2803,7 @@
     <w:lsdException w:name="Title" w:uiPriority="10" w:qFormat="1"/>
     <w:lsdException w:name="Closing" w:semiHidden="1" w:unhideWhenUsed="1"/>
     <w:lsdException w:name="Signature" w:semiHidden="1" w:unhideWhenUsed="1"/>
-    <w:lsdException w:name="Default Paragraph Font" w:uiPriority="1" w:semiHidden="1" w:unhideWhenUsed="1"/>
+    <w:lsdException w:name="Default Paragraph Font" w:semiHidden="1" w:uiPriority="1" w:unhideWhenUsed="1"/>
     <w:lsdException w:name="Body Text" w:semiHidden="1" w:unhideWhenUsed="1"/>
     <w:lsdException w:name="Body Text Indent" w:semiHidden="1" w:unhideWhenUsed="1"/>
     <w:lsdException w:name="List Continue" w:semiHidden="1" w:unhideWhenUsed="1"/>
@@ -2675,8 +3003,8 @@
     <w:lsdException w:name="Subtle Reference" w:uiPriority="31" w:qFormat="1"/>
     <w:lsdException w:name="Intense Reference" w:uiPriority="32" w:qFormat="1"/>
     <w:lsdException w:name="Book Title" w:uiPriority="33" w:qFormat="1"/>
-    <w:lsdException w:name="Bibliography" w:uiPriority="37" w:semiHidden="1" w:unhideWhenUsed="1"/>
-    <w:lsdException w:name="TOC Heading" w:uiPriority="39" w:semiHidden="1" w:unhideWhenUsed="1" w:qFormat="1"/>
+    <w:lsdException w:name="Bibliography" w:semiHidden="1" w:uiPriority="37" w:unhideWhenUsed="1"/>
+    <w:lsdException w:name="TOC Heading" w:semiHidden="1" w:uiPriority="39" w:unhideWhenUsed="1" w:qFormat="1"/>
     <w:lsdException w:name="Plain Table 1" w:uiPriority="41"/>
     <w:lsdException w:name="Plain Table 2" w:uiPriority="42"/>
     <w:lsdException w:name="Plain Table 3" w:uiPriority="43"/>
@@ -2787,7 +3115,7 @@
     <w:lsdException w:name="Unresolved Mention" w:semiHidden="1" w:unhideWhenUsed="1"/>
     <w:lsdException w:name="Smart Link" w:semiHidden="1" w:unhideWhenUsed="1"/>
   </w:latentStyles>
-  <w:style w:type="paragraph" w:styleId="Normal" w:default="1">
+  <w:style w:type="paragraph" w:default="1" w:styleId="Normal">
     <w:name w:val="Normal"/>
     <w:qFormat/>
     <w:rsid w:val="00F113CA"/>
@@ -2807,7 +3135,7 @@
       <w:outlineLvl w:val="0"/>
     </w:pPr>
     <w:rPr>
-      <w:rFonts w:asciiTheme="majorHAnsi" w:hAnsiTheme="majorHAnsi" w:eastAsiaTheme="majorEastAsia" w:cstheme="majorBidi"/>
+      <w:rFonts w:asciiTheme="majorHAnsi" w:eastAsiaTheme="majorEastAsia" w:hAnsiTheme="majorHAnsi" w:cstheme="majorBidi"/>
       <w:color w:val="0F4761" w:themeColor="accent1" w:themeShade="BF"/>
       <w:sz w:val="40"/>
       <w:szCs w:val="40"/>
@@ -2830,7 +3158,7 @@
       <w:outlineLvl w:val="1"/>
     </w:pPr>
     <w:rPr>
-      <w:rFonts w:asciiTheme="majorHAnsi" w:hAnsiTheme="majorHAnsi" w:eastAsiaTheme="majorEastAsia" w:cstheme="majorBidi"/>
+      <w:rFonts w:asciiTheme="majorHAnsi" w:eastAsiaTheme="majorEastAsia" w:hAnsiTheme="majorHAnsi" w:cstheme="majorBidi"/>
       <w:color w:val="0F4761" w:themeColor="accent1" w:themeShade="BF"/>
       <w:sz w:val="32"/>
       <w:szCs w:val="32"/>
@@ -2991,13 +3319,13 @@
       <w:color w:val="272727" w:themeColor="text1" w:themeTint="D8"/>
     </w:rPr>
   </w:style>
-  <w:style w:type="character" w:styleId="DefaultParagraphFont" w:default="1">
+  <w:style w:type="character" w:default="1" w:styleId="DefaultParagraphFont">
     <w:name w:val="Default Paragraph Font"/>
     <w:uiPriority w:val="1"/>
     <w:semiHidden/>
     <w:unhideWhenUsed/>
   </w:style>
-  <w:style w:type="table" w:styleId="TableNormal" w:default="1">
+  <w:style w:type="table" w:default="1" w:styleId="TableNormal">
     <w:name w:val="Normal Table"/>
     <w:uiPriority w:val="99"/>
     <w:semiHidden/>
@@ -3012,26 +3340,26 @@
       </w:tblCellMar>
     </w:tblPr>
   </w:style>
-  <w:style w:type="numbering" w:styleId="NoList" w:default="1">
+  <w:style w:type="numbering" w:default="1" w:styleId="NoList">
     <w:name w:val="No List"/>
     <w:uiPriority w:val="99"/>
     <w:semiHidden/>
     <w:unhideWhenUsed/>
   </w:style>
-  <w:style w:type="character" w:styleId="Heading1Char" w:customStyle="1">
+  <w:style w:type="character" w:customStyle="1" w:styleId="Heading1Char">
     <w:name w:val="Heading 1 Char"/>
     <w:basedOn w:val="DefaultParagraphFont"/>
     <w:link w:val="Heading1"/>
     <w:uiPriority w:val="9"/>
     <w:rsid w:val="002E5CD8"/>
     <w:rPr>
-      <w:rFonts w:asciiTheme="majorHAnsi" w:hAnsiTheme="majorHAnsi" w:eastAsiaTheme="majorEastAsia" w:cstheme="majorBidi"/>
+      <w:rFonts w:asciiTheme="majorHAnsi" w:eastAsiaTheme="majorEastAsia" w:hAnsiTheme="majorHAnsi" w:cstheme="majorBidi"/>
       <w:color w:val="0F4761" w:themeColor="accent1" w:themeShade="BF"/>
       <w:sz w:val="40"/>
       <w:szCs w:val="40"/>
     </w:rPr>
   </w:style>
-  <w:style w:type="character" w:styleId="Heading2Char" w:customStyle="1">
+  <w:style w:type="character" w:customStyle="1" w:styleId="Heading2Char">
     <w:name w:val="Heading 2 Char"/>
     <w:basedOn w:val="DefaultParagraphFont"/>
     <w:link w:val="Heading2"/>
@@ -3039,13 +3367,13 @@
     <w:semiHidden/>
     <w:rsid w:val="002E5CD8"/>
     <w:rPr>
-      <w:rFonts w:asciiTheme="majorHAnsi" w:hAnsiTheme="majorHAnsi" w:eastAsiaTheme="majorEastAsia" w:cstheme="majorBidi"/>
+      <w:rFonts w:asciiTheme="majorHAnsi" w:eastAsiaTheme="majorEastAsia" w:hAnsiTheme="majorHAnsi" w:cstheme="majorBidi"/>
       <w:color w:val="0F4761" w:themeColor="accent1" w:themeShade="BF"/>
       <w:sz w:val="32"/>
       <w:szCs w:val="32"/>
     </w:rPr>
   </w:style>
-  <w:style w:type="character" w:styleId="Heading3Char" w:customStyle="1">
+  <w:style w:type="character" w:customStyle="1" w:styleId="Heading3Char">
     <w:name w:val="Heading 3 Char"/>
     <w:basedOn w:val="DefaultParagraphFont"/>
     <w:link w:val="Heading3"/>
@@ -3059,7 +3387,7 @@
       <w:szCs w:val="28"/>
     </w:rPr>
   </w:style>
-  <w:style w:type="character" w:styleId="Heading4Char" w:customStyle="1">
+  <w:style w:type="character" w:customStyle="1" w:styleId="Heading4Char">
     <w:name w:val="Heading 4 Char"/>
     <w:basedOn w:val="DefaultParagraphFont"/>
     <w:link w:val="Heading4"/>
@@ -3073,7 +3401,7 @@
       <w:color w:val="0F4761" w:themeColor="accent1" w:themeShade="BF"/>
     </w:rPr>
   </w:style>
-  <w:style w:type="character" w:styleId="Heading5Char" w:customStyle="1">
+  <w:style w:type="character" w:customStyle="1" w:styleId="Heading5Char">
     <w:name w:val="Heading 5 Char"/>
     <w:basedOn w:val="DefaultParagraphFont"/>
     <w:link w:val="Heading5"/>
@@ -3085,7 +3413,7 @@
       <w:color w:val="0F4761" w:themeColor="accent1" w:themeShade="BF"/>
     </w:rPr>
   </w:style>
-  <w:style w:type="character" w:styleId="Heading6Char" w:customStyle="1">
+  <w:style w:type="character" w:customStyle="1" w:styleId="Heading6Char">
     <w:name w:val="Heading 6 Char"/>
     <w:basedOn w:val="DefaultParagraphFont"/>
     <w:link w:val="Heading6"/>
@@ -3099,7 +3427,7 @@
       <w:color w:val="595959" w:themeColor="text1" w:themeTint="A6"/>
     </w:rPr>
   </w:style>
-  <w:style w:type="character" w:styleId="Heading7Char" w:customStyle="1">
+  <w:style w:type="character" w:customStyle="1" w:styleId="Heading7Char">
     <w:name w:val="Heading 7 Char"/>
     <w:basedOn w:val="DefaultParagraphFont"/>
     <w:link w:val="Heading7"/>
@@ -3111,7 +3439,7 @@
       <w:color w:val="595959" w:themeColor="text1" w:themeTint="A6"/>
     </w:rPr>
   </w:style>
-  <w:style w:type="character" w:styleId="Heading8Char" w:customStyle="1">
+  <w:style w:type="character" w:customStyle="1" w:styleId="Heading8Char">
     <w:name w:val="Heading 8 Char"/>
     <w:basedOn w:val="DefaultParagraphFont"/>
     <w:link w:val="Heading8"/>
@@ -3125,7 +3453,7 @@
       <w:color w:val="272727" w:themeColor="text1" w:themeTint="D8"/>
     </w:rPr>
   </w:style>
-  <w:style w:type="character" w:styleId="Heading9Char" w:customStyle="1">
+  <w:style w:type="character" w:customStyle="1" w:styleId="Heading9Char">
     <w:name w:val="Heading 9 Char"/>
     <w:basedOn w:val="DefaultParagraphFont"/>
     <w:link w:val="Heading9"/>
@@ -3150,21 +3478,21 @@
       <w:contextualSpacing/>
     </w:pPr>
     <w:rPr>
-      <w:rFonts w:asciiTheme="majorHAnsi" w:hAnsiTheme="majorHAnsi" w:eastAsiaTheme="majorEastAsia" w:cstheme="majorBidi"/>
+      <w:rFonts w:asciiTheme="majorHAnsi" w:eastAsiaTheme="majorEastAsia" w:hAnsiTheme="majorHAnsi" w:cstheme="majorBidi"/>
       <w:spacing w:val="-10"/>
       <w:kern w:val="28"/>
       <w:sz w:val="56"/>
       <w:szCs w:val="56"/>
     </w:rPr>
   </w:style>
-  <w:style w:type="character" w:styleId="TitleChar" w:customStyle="1">
+  <w:style w:type="character" w:customStyle="1" w:styleId="TitleChar">
     <w:name w:val="Title Char"/>
     <w:basedOn w:val="DefaultParagraphFont"/>
     <w:link w:val="Title"/>
     <w:uiPriority w:val="10"/>
     <w:rsid w:val="002E5CD8"/>
     <w:rPr>
-      <w:rFonts w:asciiTheme="majorHAnsi" w:hAnsiTheme="majorHAnsi" w:eastAsiaTheme="majorEastAsia" w:cstheme="majorBidi"/>
+      <w:rFonts w:asciiTheme="majorHAnsi" w:eastAsiaTheme="majorEastAsia" w:hAnsiTheme="majorHAnsi" w:cstheme="majorBidi"/>
       <w:spacing w:val="-10"/>
       <w:kern w:val="28"/>
       <w:sz w:val="56"/>
@@ -3192,7 +3520,7 @@
       <w:szCs w:val="28"/>
     </w:rPr>
   </w:style>
-  <w:style w:type="character" w:styleId="SubtitleChar" w:customStyle="1">
+  <w:style w:type="character" w:customStyle="1" w:styleId="SubtitleChar">
     <w:name w:val="Subtitle Char"/>
     <w:basedOn w:val="DefaultParagraphFont"/>
     <w:link w:val="Subtitle"/>
@@ -3224,7 +3552,7 @@
       <w:color w:val="404040" w:themeColor="text1" w:themeTint="BF"/>
     </w:rPr>
   </w:style>
-  <w:style w:type="character" w:styleId="QuoteChar" w:customStyle="1">
+  <w:style w:type="character" w:customStyle="1" w:styleId="QuoteChar">
     <w:name w:val="Quote Char"/>
     <w:basedOn w:val="DefaultParagraphFont"/>
     <w:link w:val="Quote"/>
@@ -3269,8 +3597,8 @@
     <w:rsid w:val="002E5CD8"/>
     <w:pPr>
       <w:pBdr>
-        <w:top w:val="single" w:color="0F4761" w:themeColor="accent1" w:themeShade="BF" w:sz="4" w:space="10"/>
-        <w:bottom w:val="single" w:color="0F4761" w:themeColor="accent1" w:themeShade="BF" w:sz="4" w:space="10"/>
+        <w:top w:val="single" w:sz="4" w:space="10" w:color="0F4761" w:themeColor="accent1" w:themeShade="BF"/>
+        <w:bottom w:val="single" w:sz="4" w:space="10" w:color="0F4761" w:themeColor="accent1" w:themeShade="BF"/>
       </w:pBdr>
       <w:spacing w:before="360" w:after="360"/>
       <w:ind w:left="864" w:right="864"/>
@@ -3282,7 +3610,7 @@
       <w:color w:val="0F4761" w:themeColor="accent1" w:themeShade="BF"/>
     </w:rPr>
   </w:style>
-  <w:style w:type="character" w:styleId="IntenseQuoteChar" w:customStyle="1">
+  <w:style w:type="character" w:customStyle="1" w:styleId="IntenseQuoteChar">
     <w:name w:val="Intense Quote Char"/>
     <w:basedOn w:val="DefaultParagraphFont"/>
     <w:link w:val="IntenseQuote"/>
@@ -3318,12 +3646,12 @@
     </w:pPr>
     <w:tblPr>
       <w:tblBorders>
-        <w:top w:val="single" w:color="auto" w:sz="4" w:space="0"/>
-        <w:left w:val="single" w:color="auto" w:sz="4" w:space="0"/>
-        <w:bottom w:val="single" w:color="auto" w:sz="4" w:space="0"/>
-        <w:right w:val="single" w:color="auto" w:sz="4" w:space="0"/>
-        <w:insideH w:val="single" w:color="auto" w:sz="4" w:space="0"/>
-        <w:insideV w:val="single" w:color="auto" w:sz="4" w:space="0"/>
+        <w:top w:val="single" w:sz="4" w:space="0" w:color="auto"/>
+        <w:left w:val="single" w:sz="4" w:space="0" w:color="auto"/>
+        <w:bottom w:val="single" w:sz="4" w:space="0" w:color="auto"/>
+        <w:right w:val="single" w:sz="4" w:space="0" w:color="auto"/>
+        <w:insideH w:val="single" w:sz="4" w:space="0" w:color="auto"/>
+        <w:insideV w:val="single" w:sz="4" w:space="0" w:color="auto"/>
       </w:tblBorders>
     </w:tblPr>
   </w:style>
@@ -3348,7 +3676,7 @@
       <w:tblPr/>
       <w:tcPr>
         <w:tcBorders>
-          <w:bottom w:val="single" w:color="7F7F7F" w:themeColor="text1" w:themeTint="80" w:sz="4" w:space="0"/>
+          <w:bottom w:val="single" w:sz="4" w:space="0" w:color="7F7F7F" w:themeColor="text1" w:themeTint="80"/>
         </w:tcBorders>
       </w:tcPr>
     </w:tblStylePr>
@@ -3374,7 +3702,7 @@
       <w:tblPr/>
       <w:tcPr>
         <w:tcBorders>
-          <w:right w:val="single" w:color="7F7F7F" w:themeColor="text1" w:themeTint="80" w:sz="4" w:space="0"/>
+          <w:right w:val="single" w:sz="4" w:space="0" w:color="7F7F7F" w:themeColor="text1" w:themeTint="80"/>
         </w:tcBorders>
       </w:tcPr>
     </w:tblStylePr>
@@ -3447,7 +3775,7 @@
       <w:szCs w:val="20"/>
     </w:rPr>
   </w:style>
-  <w:style w:type="character" w:styleId="CommentTextChar" w:customStyle="1">
+  <w:style w:type="character" w:customStyle="1" w:styleId="CommentTextChar">
     <w:name w:val="Comment Text Char"/>
     <w:basedOn w:val="DefaultParagraphFont"/>
     <w:link w:val="CommentText"/>
@@ -3472,7 +3800,7 @@
       <w:bCs/>
     </w:rPr>
   </w:style>
-  <w:style w:type="character" w:styleId="CommentSubjectChar" w:customStyle="1">
+  <w:style w:type="character" w:customStyle="1" w:styleId="CommentSubjectChar">
     <w:name w:val="Comment Subject Char"/>
     <w:basedOn w:val="CommentTextChar"/>
     <w:link w:val="CommentSubject"/>
@@ -3486,95 +3814,88 @@
       <w:szCs w:val="20"/>
     </w:rPr>
   </w:style>
-  <w:style xmlns:w14="http://schemas.microsoft.com/office/word/2010/wordml" xmlns:mc="http://schemas.openxmlformats.org/markup-compatibility/2006" xmlns:w="http://schemas.openxmlformats.org/wordprocessingml/2006/main" w:type="character" w:styleId="HeaderChar" w:customStyle="1" mc:Ignorable="w14">
-    <w:name xmlns:w="http://schemas.openxmlformats.org/wordprocessingml/2006/main" w:val="Header Char"/>
-    <w:basedOn xmlns:w="http://schemas.openxmlformats.org/wordprocessingml/2006/main" w:val="DefaultParagraphFont"/>
-    <w:link xmlns:w="http://schemas.openxmlformats.org/wordprocessingml/2006/main" w:val="Header"/>
-    <w:uiPriority xmlns:w="http://schemas.openxmlformats.org/wordprocessingml/2006/main" w:val="99"/>
+  <w:style w:type="character" w:customStyle="1" w:styleId="HeaderChar">
+    <w:name w:val="Header Char"/>
+    <w:basedOn w:val="DefaultParagraphFont"/>
+    <w:link w:val="Header"/>
+    <w:uiPriority w:val="99"/>
   </w:style>
-  <w:style xmlns:w14="http://schemas.microsoft.com/office/word/2010/wordml" xmlns:mc="http://schemas.openxmlformats.org/markup-compatibility/2006" xmlns:w="http://schemas.openxmlformats.org/wordprocessingml/2006/main" w:type="paragraph" w:styleId="Header" mc:Ignorable="w14">
-    <w:name xmlns:w="http://schemas.openxmlformats.org/wordprocessingml/2006/main" w:val="header"/>
-    <w:basedOn xmlns:w="http://schemas.openxmlformats.org/wordprocessingml/2006/main" w:val="Normal"/>
-    <w:link xmlns:w="http://schemas.openxmlformats.org/wordprocessingml/2006/main" w:val="HeaderChar"/>
-    <w:uiPriority xmlns:w="http://schemas.openxmlformats.org/wordprocessingml/2006/main" w:val="99"/>
-    <w:unhideWhenUsed xmlns:w="http://schemas.openxmlformats.org/wordprocessingml/2006/main"/>
-    <w:pPr xmlns:w="http://schemas.openxmlformats.org/wordprocessingml/2006/main">
-      <w:tabs xmlns:w="http://schemas.openxmlformats.org/wordprocessingml/2006/main">
+  <w:style w:type="paragraph" w:styleId="Header">
+    <w:name w:val="header"/>
+    <w:basedOn w:val="Normal"/>
+    <w:link w:val="HeaderChar"/>
+    <w:uiPriority w:val="99"/>
+    <w:unhideWhenUsed/>
+    <w:pPr>
+      <w:tabs>
         <w:tab w:val="center" w:pos="4680"/>
         <w:tab w:val="right" w:pos="9360"/>
       </w:tabs>
-      <w:spacing xmlns:w="http://schemas.openxmlformats.org/wordprocessingml/2006/main" w:after="0" w:line="240" w:lineRule="auto"/>
+      <w:spacing w:after="0" w:line="240" w:lineRule="auto"/>
     </w:pPr>
   </w:style>
-  <w:style xmlns:w14="http://schemas.microsoft.com/office/word/2010/wordml" xmlns:mc="http://schemas.openxmlformats.org/markup-compatibility/2006" xmlns:w="http://schemas.openxmlformats.org/wordprocessingml/2006/main" w:type="character" w:styleId="FooterChar" w:customStyle="1" mc:Ignorable="w14">
-    <w:name xmlns:w="http://schemas.openxmlformats.org/wordprocessingml/2006/main" w:val="Footer Char"/>
-    <w:basedOn xmlns:w="http://schemas.openxmlformats.org/wordprocessingml/2006/main" w:val="DefaultParagraphFont"/>
-    <w:link xmlns:w="http://schemas.openxmlformats.org/wordprocessingml/2006/main" w:val="Footer"/>
-    <w:uiPriority xmlns:w="http://schemas.openxmlformats.org/wordprocessingml/2006/main" w:val="99"/>
+  <w:style w:type="character" w:customStyle="1" w:styleId="FooterChar">
+    <w:name w:val="Footer Char"/>
+    <w:basedOn w:val="DefaultParagraphFont"/>
+    <w:link w:val="Footer"/>
+    <w:uiPriority w:val="99"/>
   </w:style>
-  <w:style xmlns:w14="http://schemas.microsoft.com/office/word/2010/wordml" xmlns:mc="http://schemas.openxmlformats.org/markup-compatibility/2006" xmlns:w="http://schemas.openxmlformats.org/wordprocessingml/2006/main" w:type="paragraph" w:styleId="Footer" mc:Ignorable="w14">
-    <w:name xmlns:w="http://schemas.openxmlformats.org/wordprocessingml/2006/main" w:val="footer"/>
-    <w:basedOn xmlns:w="http://schemas.openxmlformats.org/wordprocessingml/2006/main" w:val="Normal"/>
-    <w:link xmlns:w="http://schemas.openxmlformats.org/wordprocessingml/2006/main" w:val="FooterChar"/>
-    <w:uiPriority xmlns:w="http://schemas.openxmlformats.org/wordprocessingml/2006/main" w:val="99"/>
-    <w:unhideWhenUsed xmlns:w="http://schemas.openxmlformats.org/wordprocessingml/2006/main"/>
-    <w:pPr xmlns:w="http://schemas.openxmlformats.org/wordprocessingml/2006/main">
-      <w:tabs xmlns:w="http://schemas.openxmlformats.org/wordprocessingml/2006/main">
+  <w:style w:type="paragraph" w:styleId="Footer">
+    <w:name w:val="footer"/>
+    <w:basedOn w:val="Normal"/>
+    <w:link w:val="FooterChar"/>
+    <w:uiPriority w:val="99"/>
+    <w:unhideWhenUsed/>
+    <w:pPr>
+      <w:tabs>
         <w:tab w:val="center" w:pos="4680"/>
         <w:tab w:val="right" w:pos="9360"/>
       </w:tabs>
-      <w:spacing xmlns:w="http://schemas.openxmlformats.org/wordprocessingml/2006/main" w:after="0" w:line="240" w:lineRule="auto"/>
+      <w:spacing w:after="0" w:line="240" w:lineRule="auto"/>
     </w:pPr>
   </w:style>
-  <w:style xmlns:w14="http://schemas.microsoft.com/office/word/2010/wordml" xmlns:mc="http://schemas.openxmlformats.org/markup-compatibility/2006" xmlns:w="http://schemas.openxmlformats.org/wordprocessingml/2006/main" w:type="table" w:styleId="PlainTable4" mc:Ignorable="w14">
-    <w:name xmlns:w="http://schemas.openxmlformats.org/wordprocessingml/2006/main" w:val="Plain Table 4"/>
-    <w:basedOn xmlns:w="http://schemas.openxmlformats.org/wordprocessingml/2006/main" w:val="TableNormal"/>
-    <w:uiPriority xmlns:w="http://schemas.openxmlformats.org/wordprocessingml/2006/main" w:val="44"/>
-    <w:pPr xmlns:w="http://schemas.openxmlformats.org/wordprocessingml/2006/main">
-      <w:spacing xmlns:w="http://schemas.openxmlformats.org/wordprocessingml/2006/main" w:after="0" w:line="240" w:lineRule="auto"/>
+  <w:style w:type="table" w:styleId="PlainTable4">
+    <w:name w:val="Plain Table 4"/>
+    <w:basedOn w:val="TableNormal"/>
+    <w:uiPriority w:val="44"/>
+    <w:pPr>
+      <w:spacing w:after="0" w:line="240" w:lineRule="auto"/>
     </w:pPr>
-    <w:tblPr xmlns:w="http://schemas.openxmlformats.org/wordprocessingml/2006/main">
+    <w:tblPr>
       <w:tblStyleRowBandSize w:val="1"/>
       <w:tblStyleColBandSize w:val="1"/>
-      <w:tblInd w:w="0" w:type="dxa"/>
-      <w:tblCellMar>
-        <w:top w:w="0" w:type="dxa"/>
-        <w:left w:w="108" w:type="dxa"/>
-        <w:bottom w:w="0" w:type="dxa"/>
-        <w:right w:w="108" w:type="dxa"/>
-      </w:tblCellMar>
     </w:tblPr>
-    <w:tblStylePr xmlns:w="http://schemas.openxmlformats.org/wordprocessingml/2006/main" w:type="firstRow">
+    <w:tblStylePr w:type="firstRow">
       <w:rPr>
         <w:b/>
         <w:bCs/>
       </w:rPr>
     </w:tblStylePr>
-    <w:tblStylePr xmlns:w="http://schemas.openxmlformats.org/wordprocessingml/2006/main" w:type="lastRow">
+    <w:tblStylePr w:type="lastRow">
       <w:rPr>
         <w:b/>
         <w:bCs/>
       </w:rPr>
     </w:tblStylePr>
-    <w:tblStylePr xmlns:w="http://schemas.openxmlformats.org/wordprocessingml/2006/main" w:type="firstCol">
+    <w:tblStylePr w:type="firstCol">
       <w:rPr>
         <w:b/>
         <w:bCs/>
       </w:rPr>
     </w:tblStylePr>
-    <w:tblStylePr xmlns:w="http://schemas.openxmlformats.org/wordprocessingml/2006/main" w:type="lastCol">
+    <w:tblStylePr w:type="lastCol">
       <w:rPr>
         <w:b/>
         <w:bCs/>
       </w:rPr>
     </w:tblStylePr>
-    <w:tblStylePr xmlns:w="http://schemas.openxmlformats.org/wordprocessingml/2006/main" w:type="band1Vert">
+    <w:tblStylePr w:type="band1Vert">
       <w:tblPr/>
       <w:tcPr>
         <w:shd w:val="clear" w:color="auto" w:fill="F2F2F2" w:themeFill="background1" w:themeFillShade="F2"/>
       </w:tcPr>
     </w:tblStylePr>
-    <w:tblStylePr xmlns:w="http://schemas.openxmlformats.org/wordprocessingml/2006/main" w:type="band1Horz">
+    <w:tblStylePr w:type="band1Horz">
       <w:tblPr/>
       <w:tcPr>
         <w:shd w:val="clear" w:color="auto" w:fill="F2F2F2" w:themeFill="background1" w:themeFillShade="F2"/>
@@ -3880,6 +4201,24 @@
 </file>
 
 <file path=customXml/item1.xml><?xml version="1.0" encoding="utf-8"?>
+<p:properties xmlns:p="http://schemas.microsoft.com/office/2006/metadata/properties" xmlns:xsi="http://www.w3.org/2001/XMLSchema-instance" xmlns:pc="http://schemas.microsoft.com/office/infopath/2007/PartnerControls">
+  <documentManagement>
+    <TaxCatchAll xmlns="cbeac988-4fd5-47cf-ad03-89cc7678fa90" xsi:nil="true"/>
+    <lcf76f155ced4ddcb4097134ff3c332f xmlns="aa9c99c1-69c1-4b58-9df5-4d4796c46f8a">
+      <Terms xmlns="http://schemas.microsoft.com/office/infopath/2007/PartnerControls"/>
+    </lcf76f155ced4ddcb4097134ff3c332f>
+    <SharedWithUsers xmlns="cbeac988-4fd5-47cf-ad03-89cc7678fa90">
+      <UserInfo>
+        <DisplayName/>
+        <AccountId xsi:nil="true"/>
+        <AccountType/>
+      </UserInfo>
+    </SharedWithUsers>
+  </documentManagement>
+</p:properties>
+</file>
+
+<file path=customXml/item2.xml><?xml version="1.0" encoding="utf-8"?>
 <ct:contentTypeSchema xmlns:ct="http://schemas.microsoft.com/office/2006/metadata/contentType" xmlns:ma="http://schemas.microsoft.com/office/2006/metadata/properties/metaAttributes" ct:_="" ma:_="" ma:contentTypeName="Document" ma:contentTypeID="0x010100ED0089B3ED392A4CB3C10705735CFAD3" ma:contentTypeVersion="15" ma:contentTypeDescription="Create a new document." ma:contentTypeScope="" ma:versionID="e9715c4352d5d9c94cf397f6db7911f6">
   <xsd:schema xmlns:xsd="http://www.w3.org/2001/XMLSchema" xmlns:xs="http://www.w3.org/2001/XMLSchema" xmlns:p="http://schemas.microsoft.com/office/2006/metadata/properties" xmlns:ns2="aa9c99c1-69c1-4b58-9df5-4d4796c46f8a" xmlns:ns3="cbeac988-4fd5-47cf-ad03-89cc7678fa90" targetNamespace="http://schemas.microsoft.com/office/2006/metadata/properties" ma:root="true" ma:fieldsID="4a7b24a40f906d6832371abf7aef78d6" ns2:_="" ns3:_="">
     <xsd:import namespace="aa9c99c1-69c1-4b58-9df5-4d4796c46f8a"/>
@@ -4114,24 +4453,6 @@
 </ct:contentTypeSchema>
 </file>
 
-<file path=customXml/item2.xml><?xml version="1.0" encoding="utf-8"?>
-<p:properties xmlns:p="http://schemas.microsoft.com/office/2006/metadata/properties" xmlns:xsi="http://www.w3.org/2001/XMLSchema-instance" xmlns:pc="http://schemas.microsoft.com/office/infopath/2007/PartnerControls">
-  <documentManagement>
-    <TaxCatchAll xmlns="cbeac988-4fd5-47cf-ad03-89cc7678fa90" xsi:nil="true"/>
-    <lcf76f155ced4ddcb4097134ff3c332f xmlns="aa9c99c1-69c1-4b58-9df5-4d4796c46f8a">
-      <Terms xmlns="http://schemas.microsoft.com/office/infopath/2007/PartnerControls"/>
-    </lcf76f155ced4ddcb4097134ff3c332f>
-    <SharedWithUsers xmlns="cbeac988-4fd5-47cf-ad03-89cc7678fa90">
-      <UserInfo>
-        <DisplayName/>
-        <AccountId xsi:nil="true"/>
-        <AccountType/>
-      </UserInfo>
-    </SharedWithUsers>
-  </documentManagement>
-</p:properties>
-</file>
-
 <file path=customXml/item3.xml><?xml version="1.0" encoding="utf-8"?>
 <?mso-contentType ?>
 <FormTemplates xmlns="http://schemas.microsoft.com/sharepoint/v3/contenttype/forms">
@@ -4142,6 +4463,17 @@
 </file>
 
 <file path=customXml/itemProps1.xml><?xml version="1.0" encoding="utf-8"?>
+<ds:datastoreItem xmlns:ds="http://schemas.openxmlformats.org/officeDocument/2006/customXml" ds:itemID="{C6C5DCE0-D69C-4B6E-96D9-C69B23DE6D4A}">
+  <ds:schemaRefs>
+    <ds:schemaRef ds:uri="http://schemas.microsoft.com/office/2006/metadata/properties"/>
+    <ds:schemaRef ds:uri="http://schemas.microsoft.com/office/infopath/2007/PartnerControls"/>
+    <ds:schemaRef ds:uri="cbeac988-4fd5-47cf-ad03-89cc7678fa90"/>
+    <ds:schemaRef ds:uri="aa9c99c1-69c1-4b58-9df5-4d4796c46f8a"/>
+  </ds:schemaRefs>
+</ds:datastoreItem>
+</file>
+
+<file path=customXml/itemProps2.xml><?xml version="1.0" encoding="utf-8"?>
 <ds:datastoreItem xmlns:ds="http://schemas.openxmlformats.org/officeDocument/2006/customXml" ds:itemID="{26FF9410-7F49-4DD5-9478-D670A139DF54}">
   <ds:schemaRefs>
     <ds:schemaRef ds:uri="http://schemas.microsoft.com/office/2006/metadata/contentType"/>
@@ -4160,23 +4492,6 @@
 </ds:datastoreItem>
 </file>
 
-<file path=customXml/itemProps2.xml><?xml version="1.0" encoding="utf-8"?>
-<ds:datastoreItem xmlns:ds="http://schemas.openxmlformats.org/officeDocument/2006/customXml" ds:itemID="{C6C5DCE0-D69C-4B6E-96D9-C69B23DE6D4A}">
-  <ds:schemaRefs>
-    <ds:schemaRef ds:uri="http://purl.org/dc/elements/1.1/"/>
-    <ds:schemaRef ds:uri="http://purl.org/dc/dcmitype/"/>
-    <ds:schemaRef ds:uri="http://schemas.microsoft.com/office/infopath/2007/PartnerControls"/>
-    <ds:schemaRef ds:uri="cbeac988-4fd5-47cf-ad03-89cc7678fa90"/>
-    <ds:schemaRef ds:uri="http://schemas.microsoft.com/office/2006/documentManagement/types"/>
-    <ds:schemaRef ds:uri="http://purl.org/dc/terms/"/>
-    <ds:schemaRef ds:uri="http://schemas.openxmlformats.org/package/2006/metadata/core-properties"/>
-    <ds:schemaRef ds:uri="http://www.w3.org/XML/1998/namespace"/>
-    <ds:schemaRef ds:uri="aa9c99c1-69c1-4b58-9df5-4d4796c46f8a"/>
-    <ds:schemaRef ds:uri="http://schemas.microsoft.com/office/2006/metadata/properties"/>
-  </ds:schemaRefs>
-</ds:datastoreItem>
-</file>
-
 <file path=customXml/itemProps3.xml><?xml version="1.0" encoding="utf-8"?>
 <ds:datastoreItem xmlns:ds="http://schemas.openxmlformats.org/officeDocument/2006/customXml" ds:itemID="{4BECF9F2-3A10-48CC-8D31-4F6E8664527E}">
   <ds:schemaRefs>

</xml_diff>

<commit_message>
fix: update to template labels
</commit_message>
<xml_diff>
--- a/backend/templates/complaint/CDOGS-ERS-COMPLAINT-TEMPLATE-v1.docx
+++ b/backend/templates/complaint/CDOGS-ERS-COMPLAINT-TEMPLATE-v1.docx
@@ -1007,29 +1007,18 @@
                 <w:szCs w:val="18"/>
               </w:rPr>
             </w:pPr>
+            <w:r>
+              <w:rPr>
+                <w:rFonts w:ascii="BC Sans" w:hAnsi="BC Sans"/>
+                <w:b w:val="0"/>
+                <w:bCs w:val="0"/>
+                <w:caps w:val="0"/>
+                <w:sz w:val="20"/>
+                <w:szCs w:val="20"/>
+              </w:rPr>
+              <w:t>Latitude/Longitude</w:t>
+            </w:r>
             <w:commentRangeStart w:id="3"/>
-            <w:r>
-              <w:rPr>
-                <w:rFonts w:ascii="BC Sans" w:hAnsi="BC Sans"/>
-                <w:b w:val="0"/>
-                <w:bCs w:val="0"/>
-                <w:caps w:val="0"/>
-                <w:sz w:val="20"/>
-                <w:szCs w:val="20"/>
-              </w:rPr>
-              <w:t>Coordinate</w:t>
-            </w:r>
-            <w:r>
-              <w:rPr>
-                <w:rFonts w:ascii="BC Sans" w:hAnsi="BC Sans"/>
-                <w:b w:val="0"/>
-                <w:bCs w:val="0"/>
-                <w:caps w:val="0"/>
-                <w:sz w:val="20"/>
-                <w:szCs w:val="20"/>
-              </w:rPr>
-              <w:t>s</w:t>
-            </w:r>
           </w:p>
         </w:tc>
         <w:commentRangeEnd w:id="3"/>
@@ -2203,7 +2192,29 @@
                 <w:sz w:val="20"/>
                 <w:szCs w:val="20"/>
               </w:rPr>
-              <w:t>Organization reporting the complaint</w:t>
+              <w:t>R</w:t>
+            </w:r>
+            <w:r>
+              <w:rPr>
+                <w:rFonts w:ascii="BC Sans" w:hAnsi="BC Sans" w:cs="BC Sans Light"/>
+                <w:b w:val="0"/>
+                <w:bCs w:val="0"/>
+                <w:caps w:val="0"/>
+                <w:sz w:val="20"/>
+                <w:szCs w:val="20"/>
+              </w:rPr>
+              <w:t xml:space="preserve">eporting </w:t>
+            </w:r>
+            <w:r>
+              <w:rPr>
+                <w:rFonts w:ascii="BC Sans" w:hAnsi="BC Sans" w:cs="BC Sans Light"/>
+                <w:b w:val="0"/>
+                <w:bCs w:val="0"/>
+                <w:caps w:val="0"/>
+                <w:sz w:val="20"/>
+                <w:szCs w:val="20"/>
+              </w:rPr>
+              <w:t>organization</w:t>
             </w:r>
           </w:p>
         </w:tc>
@@ -2265,8 +2276,12 @@
       </w:pPr>
     </w:p>
     <w:sectPr>
-      <w:headerReference w:type="default" r:id="rId13"/>
-      <w:footerReference w:type="default" r:id="rId14"/>
+      <w:headerReference w:type="even" r:id="rId13"/>
+      <w:headerReference w:type="default" r:id="rId14"/>
+      <w:footerReference w:type="even" r:id="rId15"/>
+      <w:footerReference w:type="default" r:id="rId16"/>
+      <w:headerReference w:type="first" r:id="rId17"/>
+      <w:footerReference w:type="first" r:id="rId18"/>
       <w:pgSz w:w="12240" w:h="15840"/>
       <w:pgMar w:top="720" w:right="720" w:bottom="720" w:left="720" w:header="708" w:footer="708" w:gutter="0"/>
       <w:cols w:space="708"/>
@@ -2306,10 +2321,7 @@
         <w:annotationRef/>
       </w:r>
       <w:r>
-        <w:t xml:space="preserve">I </w:t>
-      </w:r>
-      <w:r>
-        <w:t>removed it to save space.</w:t>
+        <w:t>I removed it to save space.</w:t>
       </w:r>
     </w:p>
   </w:comment>
@@ -2421,6 +2433,16 @@
 
 <file path=word/footer1.xml><?xml version="1.0" encoding="utf-8"?>
 <w:ftr xmlns:wpc="http://schemas.microsoft.com/office/word/2010/wordprocessingCanvas" xmlns:cx="http://schemas.microsoft.com/office/drawing/2014/chartex" xmlns:cx1="http://schemas.microsoft.com/office/drawing/2015/9/8/chartex" xmlns:cx2="http://schemas.microsoft.com/office/drawing/2015/10/21/chartex" xmlns:cx3="http://schemas.microsoft.com/office/drawing/2016/5/9/chartex" xmlns:cx4="http://schemas.microsoft.com/office/drawing/2016/5/10/chartex" xmlns:cx5="http://schemas.microsoft.com/office/drawing/2016/5/11/chartex" xmlns:cx6="http://schemas.microsoft.com/office/drawing/2016/5/12/chartex" xmlns:cx7="http://schemas.microsoft.com/office/drawing/2016/5/13/chartex" xmlns:cx8="http://schemas.microsoft.com/office/drawing/2016/5/14/chartex" xmlns:mc="http://schemas.openxmlformats.org/markup-compatibility/2006" xmlns:aink="http://schemas.microsoft.com/office/drawing/2016/ink" xmlns:am3d="http://schemas.microsoft.com/office/drawing/2017/model3d" xmlns:o="urn:schemas-microsoft-com:office:office" xmlns:oel="http://schemas.microsoft.com/office/2019/extlst" xmlns:r="http://schemas.openxmlformats.org/officeDocument/2006/relationships" xmlns:m="http://schemas.openxmlformats.org/officeDocument/2006/math" xmlns:v="urn:schemas-microsoft-com:vml" xmlns:wp14="http://schemas.microsoft.com/office/word/2010/wordprocessingDrawing" xmlns:wp="http://schemas.openxmlformats.org/drawingml/2006/wordprocessingDrawing" xmlns:w10="urn:schemas-microsoft-com:office:word" xmlns:w="http://schemas.openxmlformats.org/wordprocessingml/2006/main" xmlns:w14="http://schemas.microsoft.com/office/word/2010/wordml" xmlns:w15="http://schemas.microsoft.com/office/word/2012/wordml" xmlns:w16cex="http://schemas.microsoft.com/office/word/2018/wordml/cex" xmlns:w16cid="http://schemas.microsoft.com/office/word/2016/wordml/cid" xmlns:w16="http://schemas.microsoft.com/office/word/2018/wordml" xmlns:w16sdtdh="http://schemas.microsoft.com/office/word/2020/wordml/sdtdatahash" xmlns:w16se="http://schemas.microsoft.com/office/word/2015/wordml/symex" xmlns:wpg="http://schemas.microsoft.com/office/word/2010/wordprocessingGroup" xmlns:wpi="http://schemas.microsoft.com/office/word/2010/wordprocessingInk" xmlns:wne="http://schemas.microsoft.com/office/word/2006/wordml" xmlns:wps="http://schemas.microsoft.com/office/word/2010/wordprocessingShape" mc:Ignorable="w14 w15 w16se w16cid w16 w16cex w16sdtdh wp14">
+  <w:p>
+    <w:pPr>
+      <w:pStyle w:val="Footer"/>
+    </w:pPr>
+  </w:p>
+</w:ftr>
+</file>
+
+<file path=word/footer2.xml><?xml version="1.0" encoding="utf-8"?>
+<w:ftr xmlns:wpc="http://schemas.microsoft.com/office/word/2010/wordprocessingCanvas" xmlns:cx="http://schemas.microsoft.com/office/drawing/2014/chartex" xmlns:cx1="http://schemas.microsoft.com/office/drawing/2015/9/8/chartex" xmlns:cx2="http://schemas.microsoft.com/office/drawing/2015/10/21/chartex" xmlns:cx3="http://schemas.microsoft.com/office/drawing/2016/5/9/chartex" xmlns:cx4="http://schemas.microsoft.com/office/drawing/2016/5/10/chartex" xmlns:cx5="http://schemas.microsoft.com/office/drawing/2016/5/11/chartex" xmlns:cx6="http://schemas.microsoft.com/office/drawing/2016/5/12/chartex" xmlns:cx7="http://schemas.microsoft.com/office/drawing/2016/5/13/chartex" xmlns:cx8="http://schemas.microsoft.com/office/drawing/2016/5/14/chartex" xmlns:mc="http://schemas.openxmlformats.org/markup-compatibility/2006" xmlns:aink="http://schemas.microsoft.com/office/drawing/2016/ink" xmlns:am3d="http://schemas.microsoft.com/office/drawing/2017/model3d" xmlns:o="urn:schemas-microsoft-com:office:office" xmlns:oel="http://schemas.microsoft.com/office/2019/extlst" xmlns:r="http://schemas.openxmlformats.org/officeDocument/2006/relationships" xmlns:m="http://schemas.openxmlformats.org/officeDocument/2006/math" xmlns:v="urn:schemas-microsoft-com:vml" xmlns:wp14="http://schemas.microsoft.com/office/word/2010/wordprocessingDrawing" xmlns:wp="http://schemas.openxmlformats.org/drawingml/2006/wordprocessingDrawing" xmlns:w10="urn:schemas-microsoft-com:office:word" xmlns:w="http://schemas.openxmlformats.org/wordprocessingml/2006/main" xmlns:w14="http://schemas.microsoft.com/office/word/2010/wordml" xmlns:w15="http://schemas.microsoft.com/office/word/2012/wordml" xmlns:w16cex="http://schemas.microsoft.com/office/word/2018/wordml/cex" xmlns:w16cid="http://schemas.microsoft.com/office/word/2016/wordml/cid" xmlns:w16="http://schemas.microsoft.com/office/word/2018/wordml" xmlns:w16sdtdh="http://schemas.microsoft.com/office/word/2020/wordml/sdtdatahash" xmlns:w16se="http://schemas.microsoft.com/office/word/2015/wordml/symex" xmlns:wpg="http://schemas.microsoft.com/office/word/2010/wordprocessingGroup" xmlns:wpi="http://schemas.microsoft.com/office/word/2010/wordprocessingInk" xmlns:wne="http://schemas.microsoft.com/office/word/2006/wordml" xmlns:wps="http://schemas.microsoft.com/office/word/2010/wordprocessingShape" mc:Ignorable="w14 w15 w16se w16cid w16 w16cex w16sdtdh wp14">
   <w:tbl>
     <w:tblPr>
       <w:tblW w:w="0" w:type="auto"/>
@@ -2480,6 +2502,16 @@
 </w:ftr>
 </file>
 
+<file path=word/footer3.xml><?xml version="1.0" encoding="utf-8"?>
+<w:ftr xmlns:wpc="http://schemas.microsoft.com/office/word/2010/wordprocessingCanvas" xmlns:cx="http://schemas.microsoft.com/office/drawing/2014/chartex" xmlns:cx1="http://schemas.microsoft.com/office/drawing/2015/9/8/chartex" xmlns:cx2="http://schemas.microsoft.com/office/drawing/2015/10/21/chartex" xmlns:cx3="http://schemas.microsoft.com/office/drawing/2016/5/9/chartex" xmlns:cx4="http://schemas.microsoft.com/office/drawing/2016/5/10/chartex" xmlns:cx5="http://schemas.microsoft.com/office/drawing/2016/5/11/chartex" xmlns:cx6="http://schemas.microsoft.com/office/drawing/2016/5/12/chartex" xmlns:cx7="http://schemas.microsoft.com/office/drawing/2016/5/13/chartex" xmlns:cx8="http://schemas.microsoft.com/office/drawing/2016/5/14/chartex" xmlns:mc="http://schemas.openxmlformats.org/markup-compatibility/2006" xmlns:aink="http://schemas.microsoft.com/office/drawing/2016/ink" xmlns:am3d="http://schemas.microsoft.com/office/drawing/2017/model3d" xmlns:o="urn:schemas-microsoft-com:office:office" xmlns:oel="http://schemas.microsoft.com/office/2019/extlst" xmlns:r="http://schemas.openxmlformats.org/officeDocument/2006/relationships" xmlns:m="http://schemas.openxmlformats.org/officeDocument/2006/math" xmlns:v="urn:schemas-microsoft-com:vml" xmlns:wp14="http://schemas.microsoft.com/office/word/2010/wordprocessingDrawing" xmlns:wp="http://schemas.openxmlformats.org/drawingml/2006/wordprocessingDrawing" xmlns:w10="urn:schemas-microsoft-com:office:word" xmlns:w="http://schemas.openxmlformats.org/wordprocessingml/2006/main" xmlns:w14="http://schemas.microsoft.com/office/word/2010/wordml" xmlns:w15="http://schemas.microsoft.com/office/word/2012/wordml" xmlns:w16cex="http://schemas.microsoft.com/office/word/2018/wordml/cex" xmlns:w16cid="http://schemas.microsoft.com/office/word/2016/wordml/cid" xmlns:w16="http://schemas.microsoft.com/office/word/2018/wordml" xmlns:w16sdtdh="http://schemas.microsoft.com/office/word/2020/wordml/sdtdatahash" xmlns:w16se="http://schemas.microsoft.com/office/word/2015/wordml/symex" xmlns:wpg="http://schemas.microsoft.com/office/word/2010/wordprocessingGroup" xmlns:wpi="http://schemas.microsoft.com/office/word/2010/wordprocessingInk" xmlns:wne="http://schemas.microsoft.com/office/word/2006/wordml" xmlns:wps="http://schemas.microsoft.com/office/word/2010/wordprocessingShape" mc:Ignorable="w14 w15 w16se w16cid w16 w16cex w16sdtdh wp14">
+  <w:p>
+    <w:pPr>
+      <w:pStyle w:val="Footer"/>
+    </w:pPr>
+  </w:p>
+</w:ftr>
+</file>
+
 <file path=word/footnotes.xml><?xml version="1.0" encoding="utf-8"?>
 <w:footnotes xmlns:wpc="http://schemas.microsoft.com/office/word/2010/wordprocessingCanvas" xmlns:cx="http://schemas.microsoft.com/office/drawing/2014/chartex" xmlns:cx1="http://schemas.microsoft.com/office/drawing/2015/9/8/chartex" xmlns:cx2="http://schemas.microsoft.com/office/drawing/2015/10/21/chartex" xmlns:cx3="http://schemas.microsoft.com/office/drawing/2016/5/9/chartex" xmlns:cx4="http://schemas.microsoft.com/office/drawing/2016/5/10/chartex" xmlns:cx5="http://schemas.microsoft.com/office/drawing/2016/5/11/chartex" xmlns:cx6="http://schemas.microsoft.com/office/drawing/2016/5/12/chartex" xmlns:cx7="http://schemas.microsoft.com/office/drawing/2016/5/13/chartex" xmlns:cx8="http://schemas.microsoft.com/office/drawing/2016/5/14/chartex" xmlns:mc="http://schemas.openxmlformats.org/markup-compatibility/2006" xmlns:aink="http://schemas.microsoft.com/office/drawing/2016/ink" xmlns:am3d="http://schemas.microsoft.com/office/drawing/2017/model3d" xmlns:o="urn:schemas-microsoft-com:office:office" xmlns:oel="http://schemas.microsoft.com/office/2019/extlst" xmlns:r="http://schemas.openxmlformats.org/officeDocument/2006/relationships" xmlns:m="http://schemas.openxmlformats.org/officeDocument/2006/math" xmlns:v="urn:schemas-microsoft-com:vml" xmlns:wp14="http://schemas.microsoft.com/office/word/2010/wordprocessingDrawing" xmlns:wp="http://schemas.openxmlformats.org/drawingml/2006/wordprocessingDrawing" xmlns:w10="urn:schemas-microsoft-com:office:word" xmlns:w="http://schemas.openxmlformats.org/wordprocessingml/2006/main" xmlns:w14="http://schemas.microsoft.com/office/word/2010/wordml" xmlns:w15="http://schemas.microsoft.com/office/word/2012/wordml" xmlns:w16cex="http://schemas.microsoft.com/office/word/2018/wordml/cex" xmlns:w16cid="http://schemas.microsoft.com/office/word/2016/wordml/cid" xmlns:w16="http://schemas.microsoft.com/office/word/2018/wordml" xmlns:w16sdtdh="http://schemas.microsoft.com/office/word/2020/wordml/sdtdatahash" xmlns:w16se="http://schemas.microsoft.com/office/word/2015/wordml/symex" xmlns:wpg="http://schemas.microsoft.com/office/word/2010/wordprocessingGroup" xmlns:wpi="http://schemas.microsoft.com/office/word/2010/wordprocessingInk" xmlns:wne="http://schemas.microsoft.com/office/word/2006/wordml" xmlns:wps="http://schemas.microsoft.com/office/word/2010/wordprocessingShape" mc:Ignorable="w14 w15 w16se w16cid w16 w16cex w16sdtdh wp14">
   <w:footnote w:type="separator" w:id="-1">
@@ -2506,6 +2538,16 @@
 </file>
 
 <file path=word/header1.xml><?xml version="1.0" encoding="utf-8"?>
+<w:hdr xmlns:wpc="http://schemas.microsoft.com/office/word/2010/wordprocessingCanvas" xmlns:cx="http://schemas.microsoft.com/office/drawing/2014/chartex" xmlns:cx1="http://schemas.microsoft.com/office/drawing/2015/9/8/chartex" xmlns:cx2="http://schemas.microsoft.com/office/drawing/2015/10/21/chartex" xmlns:cx3="http://schemas.microsoft.com/office/drawing/2016/5/9/chartex" xmlns:cx4="http://schemas.microsoft.com/office/drawing/2016/5/10/chartex" xmlns:cx5="http://schemas.microsoft.com/office/drawing/2016/5/11/chartex" xmlns:cx6="http://schemas.microsoft.com/office/drawing/2016/5/12/chartex" xmlns:cx7="http://schemas.microsoft.com/office/drawing/2016/5/13/chartex" xmlns:cx8="http://schemas.microsoft.com/office/drawing/2016/5/14/chartex" xmlns:mc="http://schemas.openxmlformats.org/markup-compatibility/2006" xmlns:aink="http://schemas.microsoft.com/office/drawing/2016/ink" xmlns:am3d="http://schemas.microsoft.com/office/drawing/2017/model3d" xmlns:o="urn:schemas-microsoft-com:office:office" xmlns:oel="http://schemas.microsoft.com/office/2019/extlst" xmlns:r="http://schemas.openxmlformats.org/officeDocument/2006/relationships" xmlns:m="http://schemas.openxmlformats.org/officeDocument/2006/math" xmlns:v="urn:schemas-microsoft-com:vml" xmlns:wp14="http://schemas.microsoft.com/office/word/2010/wordprocessingDrawing" xmlns:wp="http://schemas.openxmlformats.org/drawingml/2006/wordprocessingDrawing" xmlns:w10="urn:schemas-microsoft-com:office:word" xmlns:w="http://schemas.openxmlformats.org/wordprocessingml/2006/main" xmlns:w14="http://schemas.microsoft.com/office/word/2010/wordml" xmlns:w15="http://schemas.microsoft.com/office/word/2012/wordml" xmlns:w16cex="http://schemas.microsoft.com/office/word/2018/wordml/cex" xmlns:w16cid="http://schemas.microsoft.com/office/word/2016/wordml/cid" xmlns:w16="http://schemas.microsoft.com/office/word/2018/wordml" xmlns:w16sdtdh="http://schemas.microsoft.com/office/word/2020/wordml/sdtdatahash" xmlns:w16se="http://schemas.microsoft.com/office/word/2015/wordml/symex" xmlns:wpg="http://schemas.microsoft.com/office/word/2010/wordprocessingGroup" xmlns:wpi="http://schemas.microsoft.com/office/word/2010/wordprocessingInk" xmlns:wne="http://schemas.microsoft.com/office/word/2006/wordml" xmlns:wps="http://schemas.microsoft.com/office/word/2010/wordprocessingShape" mc:Ignorable="w14 w15 w16se w16cid w16 w16cex w16sdtdh wp14">
+  <w:p>
+    <w:pPr>
+      <w:pStyle w:val="Header"/>
+    </w:pPr>
+  </w:p>
+</w:hdr>
+</file>
+
+<file path=word/header2.xml><?xml version="1.0" encoding="utf-8"?>
 <w:hdr xmlns:wpc="http://schemas.microsoft.com/office/word/2010/wordprocessingCanvas" xmlns:cx="http://schemas.microsoft.com/office/drawing/2014/chartex" xmlns:cx1="http://schemas.microsoft.com/office/drawing/2015/9/8/chartex" xmlns:cx2="http://schemas.microsoft.com/office/drawing/2015/10/21/chartex" xmlns:cx3="http://schemas.microsoft.com/office/drawing/2016/5/9/chartex" xmlns:cx4="http://schemas.microsoft.com/office/drawing/2016/5/10/chartex" xmlns:cx5="http://schemas.microsoft.com/office/drawing/2016/5/11/chartex" xmlns:cx6="http://schemas.microsoft.com/office/drawing/2016/5/12/chartex" xmlns:cx7="http://schemas.microsoft.com/office/drawing/2016/5/13/chartex" xmlns:cx8="http://schemas.microsoft.com/office/drawing/2016/5/14/chartex" xmlns:mc="http://schemas.openxmlformats.org/markup-compatibility/2006" xmlns:aink="http://schemas.microsoft.com/office/drawing/2016/ink" xmlns:am3d="http://schemas.microsoft.com/office/drawing/2017/model3d" xmlns:o="urn:schemas-microsoft-com:office:office" xmlns:oel="http://schemas.microsoft.com/office/2019/extlst" xmlns:r="http://schemas.openxmlformats.org/officeDocument/2006/relationships" xmlns:m="http://schemas.openxmlformats.org/officeDocument/2006/math" xmlns:v="urn:schemas-microsoft-com:vml" xmlns:wp14="http://schemas.microsoft.com/office/word/2010/wordprocessingDrawing" xmlns:wp="http://schemas.openxmlformats.org/drawingml/2006/wordprocessingDrawing" xmlns:w10="urn:schemas-microsoft-com:office:word" xmlns:w="http://schemas.openxmlformats.org/wordprocessingml/2006/main" xmlns:w14="http://schemas.microsoft.com/office/word/2010/wordml" xmlns:w15="http://schemas.microsoft.com/office/word/2012/wordml" xmlns:w16cex="http://schemas.microsoft.com/office/word/2018/wordml/cex" xmlns:w16cid="http://schemas.microsoft.com/office/word/2016/wordml/cid" xmlns:w16="http://schemas.microsoft.com/office/word/2018/wordml" xmlns:w16sdtdh="http://schemas.microsoft.com/office/word/2020/wordml/sdtdatahash" xmlns:w16se="http://schemas.microsoft.com/office/word/2015/wordml/symex" xmlns:wpg="http://schemas.microsoft.com/office/word/2010/wordprocessingGroup" xmlns:wpi="http://schemas.microsoft.com/office/word/2010/wordprocessingInk" xmlns:wne="http://schemas.microsoft.com/office/word/2006/wordml" xmlns:wps="http://schemas.microsoft.com/office/word/2010/wordprocessingShape" mc:Ignorable="w14 w15 w16se w16cid w16 w16cex w16sdtdh wp14">
   <w:tbl>
     <w:tblPr>
@@ -2678,7 +2720,23 @@
               <w:sz w:val="18"/>
               <w:szCs w:val="18"/>
             </w:rPr>
-            <w:t>} at {</w:t>
+            <w:t xml:space="preserve">} </w:t>
+          </w:r>
+          <w:r>
+            <w:rPr>
+              <w:rFonts w:ascii="BC Sans" w:eastAsia="BC Sans" w:hAnsi="BC Sans" w:cs="BC Sans"/>
+              <w:sz w:val="18"/>
+              <w:szCs w:val="18"/>
+            </w:rPr>
+            <w:t xml:space="preserve"> </w:t>
+          </w:r>
+          <w:r>
+            <w:rPr>
+              <w:rFonts w:ascii="BC Sans" w:eastAsia="BC Sans" w:hAnsi="BC Sans" w:cs="BC Sans"/>
+              <w:sz w:val="18"/>
+              <w:szCs w:val="18"/>
+            </w:rPr>
+            <w:t>at {</w:t>
           </w:r>
           <w:proofErr w:type="spellStart"/>
           <w:r>
@@ -2702,6 +2760,16 @@
       </w:tc>
     </w:tr>
   </w:tbl>
+  <w:p>
+    <w:pPr>
+      <w:pStyle w:val="Header"/>
+    </w:pPr>
+  </w:p>
+</w:hdr>
+</file>
+
+<file path=word/header3.xml><?xml version="1.0" encoding="utf-8"?>
+<w:hdr xmlns:wpc="http://schemas.microsoft.com/office/word/2010/wordprocessingCanvas" xmlns:cx="http://schemas.microsoft.com/office/drawing/2014/chartex" xmlns:cx1="http://schemas.microsoft.com/office/drawing/2015/9/8/chartex" xmlns:cx2="http://schemas.microsoft.com/office/drawing/2015/10/21/chartex" xmlns:cx3="http://schemas.microsoft.com/office/drawing/2016/5/9/chartex" xmlns:cx4="http://schemas.microsoft.com/office/drawing/2016/5/10/chartex" xmlns:cx5="http://schemas.microsoft.com/office/drawing/2016/5/11/chartex" xmlns:cx6="http://schemas.microsoft.com/office/drawing/2016/5/12/chartex" xmlns:cx7="http://schemas.microsoft.com/office/drawing/2016/5/13/chartex" xmlns:cx8="http://schemas.microsoft.com/office/drawing/2016/5/14/chartex" xmlns:mc="http://schemas.openxmlformats.org/markup-compatibility/2006" xmlns:aink="http://schemas.microsoft.com/office/drawing/2016/ink" xmlns:am3d="http://schemas.microsoft.com/office/drawing/2017/model3d" xmlns:o="urn:schemas-microsoft-com:office:office" xmlns:oel="http://schemas.microsoft.com/office/2019/extlst" xmlns:r="http://schemas.openxmlformats.org/officeDocument/2006/relationships" xmlns:m="http://schemas.openxmlformats.org/officeDocument/2006/math" xmlns:v="urn:schemas-microsoft-com:vml" xmlns:wp14="http://schemas.microsoft.com/office/word/2010/wordprocessingDrawing" xmlns:wp="http://schemas.openxmlformats.org/drawingml/2006/wordprocessingDrawing" xmlns:w10="urn:schemas-microsoft-com:office:word" xmlns:w="http://schemas.openxmlformats.org/wordprocessingml/2006/main" xmlns:w14="http://schemas.microsoft.com/office/word/2010/wordml" xmlns:w15="http://schemas.microsoft.com/office/word/2012/wordml" xmlns:w16cex="http://schemas.microsoft.com/office/word/2018/wordml/cex" xmlns:w16cid="http://schemas.microsoft.com/office/word/2016/wordml/cid" xmlns:w16="http://schemas.microsoft.com/office/word/2018/wordml" xmlns:w16sdtdh="http://schemas.microsoft.com/office/word/2020/wordml/sdtdatahash" xmlns:w16se="http://schemas.microsoft.com/office/word/2015/wordml/symex" xmlns:wpg="http://schemas.microsoft.com/office/word/2010/wordprocessingGroup" xmlns:wpi="http://schemas.microsoft.com/office/word/2010/wordprocessingInk" xmlns:wne="http://schemas.microsoft.com/office/word/2006/wordml" xmlns:wps="http://schemas.microsoft.com/office/word/2010/wordprocessingShape" mc:Ignorable="w14 w15 w16se w16cid w16 w16cex w16sdtdh wp14">
   <w:p>
     <w:pPr>
       <w:pStyle w:val="Header"/>
@@ -4201,24 +4269,6 @@
 </file>
 
 <file path=customXml/item1.xml><?xml version="1.0" encoding="utf-8"?>
-<p:properties xmlns:p="http://schemas.microsoft.com/office/2006/metadata/properties" xmlns:xsi="http://www.w3.org/2001/XMLSchema-instance" xmlns:pc="http://schemas.microsoft.com/office/infopath/2007/PartnerControls">
-  <documentManagement>
-    <TaxCatchAll xmlns="cbeac988-4fd5-47cf-ad03-89cc7678fa90" xsi:nil="true"/>
-    <lcf76f155ced4ddcb4097134ff3c332f xmlns="aa9c99c1-69c1-4b58-9df5-4d4796c46f8a">
-      <Terms xmlns="http://schemas.microsoft.com/office/infopath/2007/PartnerControls"/>
-    </lcf76f155ced4ddcb4097134ff3c332f>
-    <SharedWithUsers xmlns="cbeac988-4fd5-47cf-ad03-89cc7678fa90">
-      <UserInfo>
-        <DisplayName/>
-        <AccountId xsi:nil="true"/>
-        <AccountType/>
-      </UserInfo>
-    </SharedWithUsers>
-  </documentManagement>
-</p:properties>
-</file>
-
-<file path=customXml/item2.xml><?xml version="1.0" encoding="utf-8"?>
 <ct:contentTypeSchema xmlns:ct="http://schemas.microsoft.com/office/2006/metadata/contentType" xmlns:ma="http://schemas.microsoft.com/office/2006/metadata/properties/metaAttributes" ct:_="" ma:_="" ma:contentTypeName="Document" ma:contentTypeID="0x010100ED0089B3ED392A4CB3C10705735CFAD3" ma:contentTypeVersion="15" ma:contentTypeDescription="Create a new document." ma:contentTypeScope="" ma:versionID="e9715c4352d5d9c94cf397f6db7911f6">
   <xsd:schema xmlns:xsd="http://www.w3.org/2001/XMLSchema" xmlns:xs="http://www.w3.org/2001/XMLSchema" xmlns:p="http://schemas.microsoft.com/office/2006/metadata/properties" xmlns:ns2="aa9c99c1-69c1-4b58-9df5-4d4796c46f8a" xmlns:ns3="cbeac988-4fd5-47cf-ad03-89cc7678fa90" targetNamespace="http://schemas.microsoft.com/office/2006/metadata/properties" ma:root="true" ma:fieldsID="4a7b24a40f906d6832371abf7aef78d6" ns2:_="" ns3:_="">
     <xsd:import namespace="aa9c99c1-69c1-4b58-9df5-4d4796c46f8a"/>
@@ -4453,6 +4503,24 @@
 </ct:contentTypeSchema>
 </file>
 
+<file path=customXml/item2.xml><?xml version="1.0" encoding="utf-8"?>
+<p:properties xmlns:p="http://schemas.microsoft.com/office/2006/metadata/properties" xmlns:xsi="http://www.w3.org/2001/XMLSchema-instance" xmlns:pc="http://schemas.microsoft.com/office/infopath/2007/PartnerControls">
+  <documentManagement>
+    <TaxCatchAll xmlns="cbeac988-4fd5-47cf-ad03-89cc7678fa90" xsi:nil="true"/>
+    <lcf76f155ced4ddcb4097134ff3c332f xmlns="aa9c99c1-69c1-4b58-9df5-4d4796c46f8a">
+      <Terms xmlns="http://schemas.microsoft.com/office/infopath/2007/PartnerControls"/>
+    </lcf76f155ced4ddcb4097134ff3c332f>
+    <SharedWithUsers xmlns="cbeac988-4fd5-47cf-ad03-89cc7678fa90">
+      <UserInfo>
+        <DisplayName/>
+        <AccountId xsi:nil="true"/>
+        <AccountType/>
+      </UserInfo>
+    </SharedWithUsers>
+  </documentManagement>
+</p:properties>
+</file>
+
 <file path=customXml/item3.xml><?xml version="1.0" encoding="utf-8"?>
 <?mso-contentType ?>
 <FormTemplates xmlns="http://schemas.microsoft.com/sharepoint/v3/contenttype/forms">
@@ -4463,17 +4531,6 @@
 </file>
 
 <file path=customXml/itemProps1.xml><?xml version="1.0" encoding="utf-8"?>
-<ds:datastoreItem xmlns:ds="http://schemas.openxmlformats.org/officeDocument/2006/customXml" ds:itemID="{C6C5DCE0-D69C-4B6E-96D9-C69B23DE6D4A}">
-  <ds:schemaRefs>
-    <ds:schemaRef ds:uri="http://schemas.microsoft.com/office/2006/metadata/properties"/>
-    <ds:schemaRef ds:uri="http://schemas.microsoft.com/office/infopath/2007/PartnerControls"/>
-    <ds:schemaRef ds:uri="cbeac988-4fd5-47cf-ad03-89cc7678fa90"/>
-    <ds:schemaRef ds:uri="aa9c99c1-69c1-4b58-9df5-4d4796c46f8a"/>
-  </ds:schemaRefs>
-</ds:datastoreItem>
-</file>
-
-<file path=customXml/itemProps2.xml><?xml version="1.0" encoding="utf-8"?>
 <ds:datastoreItem xmlns:ds="http://schemas.openxmlformats.org/officeDocument/2006/customXml" ds:itemID="{26FF9410-7F49-4DD5-9478-D670A139DF54}">
   <ds:schemaRefs>
     <ds:schemaRef ds:uri="http://schemas.microsoft.com/office/2006/metadata/contentType"/>
@@ -4492,6 +4549,17 @@
 </ds:datastoreItem>
 </file>
 
+<file path=customXml/itemProps2.xml><?xml version="1.0" encoding="utf-8"?>
+<ds:datastoreItem xmlns:ds="http://schemas.openxmlformats.org/officeDocument/2006/customXml" ds:itemID="{C6C5DCE0-D69C-4B6E-96D9-C69B23DE6D4A}">
+  <ds:schemaRefs>
+    <ds:schemaRef ds:uri="http://schemas.microsoft.com/office/2006/metadata/properties"/>
+    <ds:schemaRef ds:uri="http://schemas.microsoft.com/office/infopath/2007/PartnerControls"/>
+    <ds:schemaRef ds:uri="cbeac988-4fd5-47cf-ad03-89cc7678fa90"/>
+    <ds:schemaRef ds:uri="aa9c99c1-69c1-4b58-9df5-4d4796c46f8a"/>
+  </ds:schemaRefs>
+</ds:datastoreItem>
+</file>
+
 <file path=customXml/itemProps3.xml><?xml version="1.0" encoding="utf-8"?>
 <ds:datastoreItem xmlns:ds="http://schemas.openxmlformats.org/officeDocument/2006/customXml" ds:itemID="{4BECF9F2-3A10-48CC-8D31-4F6E8664527E}">
   <ds:schemaRefs>

</xml_diff>

<commit_message>
fix: CE-828: fixes to HWCR and ERS explorted complaints (#475)
Co-authored-by: Mike Sears <mike.2.sears@gov.bc.ca>
Co-authored-by: barrfalk <bfalk@salussystems.com>
Co-authored-by: afwilcox <alecwilcox@gmail.com>
</commit_message>
<xml_diff>
--- a/backend/templates/complaint/CDOGS-ERS-COMPLAINT-TEMPLATE-v1.docx
+++ b/backend/templates/complaint/CDOGS-ERS-COMPLAINT-TEMPLATE-v1.docx
@@ -1007,29 +1007,18 @@
                 <w:szCs w:val="18"/>
               </w:rPr>
             </w:pPr>
+            <w:r>
+              <w:rPr>
+                <w:rFonts w:ascii="BC Sans" w:hAnsi="BC Sans"/>
+                <w:b w:val="0"/>
+                <w:bCs w:val="0"/>
+                <w:caps w:val="0"/>
+                <w:sz w:val="20"/>
+                <w:szCs w:val="20"/>
+              </w:rPr>
+              <w:t>Latitude/Longitude</w:t>
+            </w:r>
             <w:commentRangeStart w:id="3"/>
-            <w:r>
-              <w:rPr>
-                <w:rFonts w:ascii="BC Sans" w:hAnsi="BC Sans"/>
-                <w:b w:val="0"/>
-                <w:bCs w:val="0"/>
-                <w:caps w:val="0"/>
-                <w:sz w:val="20"/>
-                <w:szCs w:val="20"/>
-              </w:rPr>
-              <w:t>Coordinate</w:t>
-            </w:r>
-            <w:r>
-              <w:rPr>
-                <w:rFonts w:ascii="BC Sans" w:hAnsi="BC Sans"/>
-                <w:b w:val="0"/>
-                <w:bCs w:val="0"/>
-                <w:caps w:val="0"/>
-                <w:sz w:val="20"/>
-                <w:szCs w:val="20"/>
-              </w:rPr>
-              <w:t>s</w:t>
-            </w:r>
           </w:p>
         </w:tc>
         <w:commentRangeEnd w:id="3"/>
@@ -2203,7 +2192,29 @@
                 <w:sz w:val="20"/>
                 <w:szCs w:val="20"/>
               </w:rPr>
-              <w:t>Organization reporting the complaint</w:t>
+              <w:t>R</w:t>
+            </w:r>
+            <w:r>
+              <w:rPr>
+                <w:rFonts w:ascii="BC Sans" w:hAnsi="BC Sans" w:cs="BC Sans Light"/>
+                <w:b w:val="0"/>
+                <w:bCs w:val="0"/>
+                <w:caps w:val="0"/>
+                <w:sz w:val="20"/>
+                <w:szCs w:val="20"/>
+              </w:rPr>
+              <w:t xml:space="preserve">eporting </w:t>
+            </w:r>
+            <w:r>
+              <w:rPr>
+                <w:rFonts w:ascii="BC Sans" w:hAnsi="BC Sans" w:cs="BC Sans Light"/>
+                <w:b w:val="0"/>
+                <w:bCs w:val="0"/>
+                <w:caps w:val="0"/>
+                <w:sz w:val="20"/>
+                <w:szCs w:val="20"/>
+              </w:rPr>
+              <w:t>organization</w:t>
             </w:r>
           </w:p>
         </w:tc>
@@ -2265,8 +2276,12 @@
       </w:pPr>
     </w:p>
     <w:sectPr>
-      <w:headerReference w:type="default" r:id="rId13"/>
-      <w:footerReference w:type="default" r:id="rId14"/>
+      <w:headerReference w:type="even" r:id="rId13"/>
+      <w:headerReference w:type="default" r:id="rId14"/>
+      <w:footerReference w:type="even" r:id="rId15"/>
+      <w:footerReference w:type="default" r:id="rId16"/>
+      <w:headerReference w:type="first" r:id="rId17"/>
+      <w:footerReference w:type="first" r:id="rId18"/>
       <w:pgSz w:w="12240" w:h="15840"/>
       <w:pgMar w:top="720" w:right="720" w:bottom="720" w:left="720" w:header="708" w:footer="708" w:gutter="0"/>
       <w:cols w:space="708"/>
@@ -2306,10 +2321,7 @@
         <w:annotationRef/>
       </w:r>
       <w:r>
-        <w:t xml:space="preserve">I </w:t>
-      </w:r>
-      <w:r>
-        <w:t>removed it to save space.</w:t>
+        <w:t>I removed it to save space.</w:t>
       </w:r>
     </w:p>
   </w:comment>
@@ -2421,6 +2433,16 @@
 
 <file path=word/footer1.xml><?xml version="1.0" encoding="utf-8"?>
 <w:ftr xmlns:wpc="http://schemas.microsoft.com/office/word/2010/wordprocessingCanvas" xmlns:cx="http://schemas.microsoft.com/office/drawing/2014/chartex" xmlns:cx1="http://schemas.microsoft.com/office/drawing/2015/9/8/chartex" xmlns:cx2="http://schemas.microsoft.com/office/drawing/2015/10/21/chartex" xmlns:cx3="http://schemas.microsoft.com/office/drawing/2016/5/9/chartex" xmlns:cx4="http://schemas.microsoft.com/office/drawing/2016/5/10/chartex" xmlns:cx5="http://schemas.microsoft.com/office/drawing/2016/5/11/chartex" xmlns:cx6="http://schemas.microsoft.com/office/drawing/2016/5/12/chartex" xmlns:cx7="http://schemas.microsoft.com/office/drawing/2016/5/13/chartex" xmlns:cx8="http://schemas.microsoft.com/office/drawing/2016/5/14/chartex" xmlns:mc="http://schemas.openxmlformats.org/markup-compatibility/2006" xmlns:aink="http://schemas.microsoft.com/office/drawing/2016/ink" xmlns:am3d="http://schemas.microsoft.com/office/drawing/2017/model3d" xmlns:o="urn:schemas-microsoft-com:office:office" xmlns:oel="http://schemas.microsoft.com/office/2019/extlst" xmlns:r="http://schemas.openxmlformats.org/officeDocument/2006/relationships" xmlns:m="http://schemas.openxmlformats.org/officeDocument/2006/math" xmlns:v="urn:schemas-microsoft-com:vml" xmlns:wp14="http://schemas.microsoft.com/office/word/2010/wordprocessingDrawing" xmlns:wp="http://schemas.openxmlformats.org/drawingml/2006/wordprocessingDrawing" xmlns:w10="urn:schemas-microsoft-com:office:word" xmlns:w="http://schemas.openxmlformats.org/wordprocessingml/2006/main" xmlns:w14="http://schemas.microsoft.com/office/word/2010/wordml" xmlns:w15="http://schemas.microsoft.com/office/word/2012/wordml" xmlns:w16cex="http://schemas.microsoft.com/office/word/2018/wordml/cex" xmlns:w16cid="http://schemas.microsoft.com/office/word/2016/wordml/cid" xmlns:w16="http://schemas.microsoft.com/office/word/2018/wordml" xmlns:w16sdtdh="http://schemas.microsoft.com/office/word/2020/wordml/sdtdatahash" xmlns:w16se="http://schemas.microsoft.com/office/word/2015/wordml/symex" xmlns:wpg="http://schemas.microsoft.com/office/word/2010/wordprocessingGroup" xmlns:wpi="http://schemas.microsoft.com/office/word/2010/wordprocessingInk" xmlns:wne="http://schemas.microsoft.com/office/word/2006/wordml" xmlns:wps="http://schemas.microsoft.com/office/word/2010/wordprocessingShape" mc:Ignorable="w14 w15 w16se w16cid w16 w16cex w16sdtdh wp14">
+  <w:p>
+    <w:pPr>
+      <w:pStyle w:val="Footer"/>
+    </w:pPr>
+  </w:p>
+</w:ftr>
+</file>
+
+<file path=word/footer2.xml><?xml version="1.0" encoding="utf-8"?>
+<w:ftr xmlns:wpc="http://schemas.microsoft.com/office/word/2010/wordprocessingCanvas" xmlns:cx="http://schemas.microsoft.com/office/drawing/2014/chartex" xmlns:cx1="http://schemas.microsoft.com/office/drawing/2015/9/8/chartex" xmlns:cx2="http://schemas.microsoft.com/office/drawing/2015/10/21/chartex" xmlns:cx3="http://schemas.microsoft.com/office/drawing/2016/5/9/chartex" xmlns:cx4="http://schemas.microsoft.com/office/drawing/2016/5/10/chartex" xmlns:cx5="http://schemas.microsoft.com/office/drawing/2016/5/11/chartex" xmlns:cx6="http://schemas.microsoft.com/office/drawing/2016/5/12/chartex" xmlns:cx7="http://schemas.microsoft.com/office/drawing/2016/5/13/chartex" xmlns:cx8="http://schemas.microsoft.com/office/drawing/2016/5/14/chartex" xmlns:mc="http://schemas.openxmlformats.org/markup-compatibility/2006" xmlns:aink="http://schemas.microsoft.com/office/drawing/2016/ink" xmlns:am3d="http://schemas.microsoft.com/office/drawing/2017/model3d" xmlns:o="urn:schemas-microsoft-com:office:office" xmlns:oel="http://schemas.microsoft.com/office/2019/extlst" xmlns:r="http://schemas.openxmlformats.org/officeDocument/2006/relationships" xmlns:m="http://schemas.openxmlformats.org/officeDocument/2006/math" xmlns:v="urn:schemas-microsoft-com:vml" xmlns:wp14="http://schemas.microsoft.com/office/word/2010/wordprocessingDrawing" xmlns:wp="http://schemas.openxmlformats.org/drawingml/2006/wordprocessingDrawing" xmlns:w10="urn:schemas-microsoft-com:office:word" xmlns:w="http://schemas.openxmlformats.org/wordprocessingml/2006/main" xmlns:w14="http://schemas.microsoft.com/office/word/2010/wordml" xmlns:w15="http://schemas.microsoft.com/office/word/2012/wordml" xmlns:w16cex="http://schemas.microsoft.com/office/word/2018/wordml/cex" xmlns:w16cid="http://schemas.microsoft.com/office/word/2016/wordml/cid" xmlns:w16="http://schemas.microsoft.com/office/word/2018/wordml" xmlns:w16sdtdh="http://schemas.microsoft.com/office/word/2020/wordml/sdtdatahash" xmlns:w16se="http://schemas.microsoft.com/office/word/2015/wordml/symex" xmlns:wpg="http://schemas.microsoft.com/office/word/2010/wordprocessingGroup" xmlns:wpi="http://schemas.microsoft.com/office/word/2010/wordprocessingInk" xmlns:wne="http://schemas.microsoft.com/office/word/2006/wordml" xmlns:wps="http://schemas.microsoft.com/office/word/2010/wordprocessingShape" mc:Ignorable="w14 w15 w16se w16cid w16 w16cex w16sdtdh wp14">
   <w:tbl>
     <w:tblPr>
       <w:tblW w:w="0" w:type="auto"/>
@@ -2480,6 +2502,16 @@
 </w:ftr>
 </file>
 
+<file path=word/footer3.xml><?xml version="1.0" encoding="utf-8"?>
+<w:ftr xmlns:wpc="http://schemas.microsoft.com/office/word/2010/wordprocessingCanvas" xmlns:cx="http://schemas.microsoft.com/office/drawing/2014/chartex" xmlns:cx1="http://schemas.microsoft.com/office/drawing/2015/9/8/chartex" xmlns:cx2="http://schemas.microsoft.com/office/drawing/2015/10/21/chartex" xmlns:cx3="http://schemas.microsoft.com/office/drawing/2016/5/9/chartex" xmlns:cx4="http://schemas.microsoft.com/office/drawing/2016/5/10/chartex" xmlns:cx5="http://schemas.microsoft.com/office/drawing/2016/5/11/chartex" xmlns:cx6="http://schemas.microsoft.com/office/drawing/2016/5/12/chartex" xmlns:cx7="http://schemas.microsoft.com/office/drawing/2016/5/13/chartex" xmlns:cx8="http://schemas.microsoft.com/office/drawing/2016/5/14/chartex" xmlns:mc="http://schemas.openxmlformats.org/markup-compatibility/2006" xmlns:aink="http://schemas.microsoft.com/office/drawing/2016/ink" xmlns:am3d="http://schemas.microsoft.com/office/drawing/2017/model3d" xmlns:o="urn:schemas-microsoft-com:office:office" xmlns:oel="http://schemas.microsoft.com/office/2019/extlst" xmlns:r="http://schemas.openxmlformats.org/officeDocument/2006/relationships" xmlns:m="http://schemas.openxmlformats.org/officeDocument/2006/math" xmlns:v="urn:schemas-microsoft-com:vml" xmlns:wp14="http://schemas.microsoft.com/office/word/2010/wordprocessingDrawing" xmlns:wp="http://schemas.openxmlformats.org/drawingml/2006/wordprocessingDrawing" xmlns:w10="urn:schemas-microsoft-com:office:word" xmlns:w="http://schemas.openxmlformats.org/wordprocessingml/2006/main" xmlns:w14="http://schemas.microsoft.com/office/word/2010/wordml" xmlns:w15="http://schemas.microsoft.com/office/word/2012/wordml" xmlns:w16cex="http://schemas.microsoft.com/office/word/2018/wordml/cex" xmlns:w16cid="http://schemas.microsoft.com/office/word/2016/wordml/cid" xmlns:w16="http://schemas.microsoft.com/office/word/2018/wordml" xmlns:w16sdtdh="http://schemas.microsoft.com/office/word/2020/wordml/sdtdatahash" xmlns:w16se="http://schemas.microsoft.com/office/word/2015/wordml/symex" xmlns:wpg="http://schemas.microsoft.com/office/word/2010/wordprocessingGroup" xmlns:wpi="http://schemas.microsoft.com/office/word/2010/wordprocessingInk" xmlns:wne="http://schemas.microsoft.com/office/word/2006/wordml" xmlns:wps="http://schemas.microsoft.com/office/word/2010/wordprocessingShape" mc:Ignorable="w14 w15 w16se w16cid w16 w16cex w16sdtdh wp14">
+  <w:p>
+    <w:pPr>
+      <w:pStyle w:val="Footer"/>
+    </w:pPr>
+  </w:p>
+</w:ftr>
+</file>
+
 <file path=word/footnotes.xml><?xml version="1.0" encoding="utf-8"?>
 <w:footnotes xmlns:wpc="http://schemas.microsoft.com/office/word/2010/wordprocessingCanvas" xmlns:cx="http://schemas.microsoft.com/office/drawing/2014/chartex" xmlns:cx1="http://schemas.microsoft.com/office/drawing/2015/9/8/chartex" xmlns:cx2="http://schemas.microsoft.com/office/drawing/2015/10/21/chartex" xmlns:cx3="http://schemas.microsoft.com/office/drawing/2016/5/9/chartex" xmlns:cx4="http://schemas.microsoft.com/office/drawing/2016/5/10/chartex" xmlns:cx5="http://schemas.microsoft.com/office/drawing/2016/5/11/chartex" xmlns:cx6="http://schemas.microsoft.com/office/drawing/2016/5/12/chartex" xmlns:cx7="http://schemas.microsoft.com/office/drawing/2016/5/13/chartex" xmlns:cx8="http://schemas.microsoft.com/office/drawing/2016/5/14/chartex" xmlns:mc="http://schemas.openxmlformats.org/markup-compatibility/2006" xmlns:aink="http://schemas.microsoft.com/office/drawing/2016/ink" xmlns:am3d="http://schemas.microsoft.com/office/drawing/2017/model3d" xmlns:o="urn:schemas-microsoft-com:office:office" xmlns:oel="http://schemas.microsoft.com/office/2019/extlst" xmlns:r="http://schemas.openxmlformats.org/officeDocument/2006/relationships" xmlns:m="http://schemas.openxmlformats.org/officeDocument/2006/math" xmlns:v="urn:schemas-microsoft-com:vml" xmlns:wp14="http://schemas.microsoft.com/office/word/2010/wordprocessingDrawing" xmlns:wp="http://schemas.openxmlformats.org/drawingml/2006/wordprocessingDrawing" xmlns:w10="urn:schemas-microsoft-com:office:word" xmlns:w="http://schemas.openxmlformats.org/wordprocessingml/2006/main" xmlns:w14="http://schemas.microsoft.com/office/word/2010/wordml" xmlns:w15="http://schemas.microsoft.com/office/word/2012/wordml" xmlns:w16cex="http://schemas.microsoft.com/office/word/2018/wordml/cex" xmlns:w16cid="http://schemas.microsoft.com/office/word/2016/wordml/cid" xmlns:w16="http://schemas.microsoft.com/office/word/2018/wordml" xmlns:w16sdtdh="http://schemas.microsoft.com/office/word/2020/wordml/sdtdatahash" xmlns:w16se="http://schemas.microsoft.com/office/word/2015/wordml/symex" xmlns:wpg="http://schemas.microsoft.com/office/word/2010/wordprocessingGroup" xmlns:wpi="http://schemas.microsoft.com/office/word/2010/wordprocessingInk" xmlns:wne="http://schemas.microsoft.com/office/word/2006/wordml" xmlns:wps="http://schemas.microsoft.com/office/word/2010/wordprocessingShape" mc:Ignorable="w14 w15 w16se w16cid w16 w16cex w16sdtdh wp14">
   <w:footnote w:type="separator" w:id="-1">
@@ -2506,6 +2538,16 @@
 </file>
 
 <file path=word/header1.xml><?xml version="1.0" encoding="utf-8"?>
+<w:hdr xmlns:wpc="http://schemas.microsoft.com/office/word/2010/wordprocessingCanvas" xmlns:cx="http://schemas.microsoft.com/office/drawing/2014/chartex" xmlns:cx1="http://schemas.microsoft.com/office/drawing/2015/9/8/chartex" xmlns:cx2="http://schemas.microsoft.com/office/drawing/2015/10/21/chartex" xmlns:cx3="http://schemas.microsoft.com/office/drawing/2016/5/9/chartex" xmlns:cx4="http://schemas.microsoft.com/office/drawing/2016/5/10/chartex" xmlns:cx5="http://schemas.microsoft.com/office/drawing/2016/5/11/chartex" xmlns:cx6="http://schemas.microsoft.com/office/drawing/2016/5/12/chartex" xmlns:cx7="http://schemas.microsoft.com/office/drawing/2016/5/13/chartex" xmlns:cx8="http://schemas.microsoft.com/office/drawing/2016/5/14/chartex" xmlns:mc="http://schemas.openxmlformats.org/markup-compatibility/2006" xmlns:aink="http://schemas.microsoft.com/office/drawing/2016/ink" xmlns:am3d="http://schemas.microsoft.com/office/drawing/2017/model3d" xmlns:o="urn:schemas-microsoft-com:office:office" xmlns:oel="http://schemas.microsoft.com/office/2019/extlst" xmlns:r="http://schemas.openxmlformats.org/officeDocument/2006/relationships" xmlns:m="http://schemas.openxmlformats.org/officeDocument/2006/math" xmlns:v="urn:schemas-microsoft-com:vml" xmlns:wp14="http://schemas.microsoft.com/office/word/2010/wordprocessingDrawing" xmlns:wp="http://schemas.openxmlformats.org/drawingml/2006/wordprocessingDrawing" xmlns:w10="urn:schemas-microsoft-com:office:word" xmlns:w="http://schemas.openxmlformats.org/wordprocessingml/2006/main" xmlns:w14="http://schemas.microsoft.com/office/word/2010/wordml" xmlns:w15="http://schemas.microsoft.com/office/word/2012/wordml" xmlns:w16cex="http://schemas.microsoft.com/office/word/2018/wordml/cex" xmlns:w16cid="http://schemas.microsoft.com/office/word/2016/wordml/cid" xmlns:w16="http://schemas.microsoft.com/office/word/2018/wordml" xmlns:w16sdtdh="http://schemas.microsoft.com/office/word/2020/wordml/sdtdatahash" xmlns:w16se="http://schemas.microsoft.com/office/word/2015/wordml/symex" xmlns:wpg="http://schemas.microsoft.com/office/word/2010/wordprocessingGroup" xmlns:wpi="http://schemas.microsoft.com/office/word/2010/wordprocessingInk" xmlns:wne="http://schemas.microsoft.com/office/word/2006/wordml" xmlns:wps="http://schemas.microsoft.com/office/word/2010/wordprocessingShape" mc:Ignorable="w14 w15 w16se w16cid w16 w16cex w16sdtdh wp14">
+  <w:p>
+    <w:pPr>
+      <w:pStyle w:val="Header"/>
+    </w:pPr>
+  </w:p>
+</w:hdr>
+</file>
+
+<file path=word/header2.xml><?xml version="1.0" encoding="utf-8"?>
 <w:hdr xmlns:wpc="http://schemas.microsoft.com/office/word/2010/wordprocessingCanvas" xmlns:cx="http://schemas.microsoft.com/office/drawing/2014/chartex" xmlns:cx1="http://schemas.microsoft.com/office/drawing/2015/9/8/chartex" xmlns:cx2="http://schemas.microsoft.com/office/drawing/2015/10/21/chartex" xmlns:cx3="http://schemas.microsoft.com/office/drawing/2016/5/9/chartex" xmlns:cx4="http://schemas.microsoft.com/office/drawing/2016/5/10/chartex" xmlns:cx5="http://schemas.microsoft.com/office/drawing/2016/5/11/chartex" xmlns:cx6="http://schemas.microsoft.com/office/drawing/2016/5/12/chartex" xmlns:cx7="http://schemas.microsoft.com/office/drawing/2016/5/13/chartex" xmlns:cx8="http://schemas.microsoft.com/office/drawing/2016/5/14/chartex" xmlns:mc="http://schemas.openxmlformats.org/markup-compatibility/2006" xmlns:aink="http://schemas.microsoft.com/office/drawing/2016/ink" xmlns:am3d="http://schemas.microsoft.com/office/drawing/2017/model3d" xmlns:o="urn:schemas-microsoft-com:office:office" xmlns:oel="http://schemas.microsoft.com/office/2019/extlst" xmlns:r="http://schemas.openxmlformats.org/officeDocument/2006/relationships" xmlns:m="http://schemas.openxmlformats.org/officeDocument/2006/math" xmlns:v="urn:schemas-microsoft-com:vml" xmlns:wp14="http://schemas.microsoft.com/office/word/2010/wordprocessingDrawing" xmlns:wp="http://schemas.openxmlformats.org/drawingml/2006/wordprocessingDrawing" xmlns:w10="urn:schemas-microsoft-com:office:word" xmlns:w="http://schemas.openxmlformats.org/wordprocessingml/2006/main" xmlns:w14="http://schemas.microsoft.com/office/word/2010/wordml" xmlns:w15="http://schemas.microsoft.com/office/word/2012/wordml" xmlns:w16cex="http://schemas.microsoft.com/office/word/2018/wordml/cex" xmlns:w16cid="http://schemas.microsoft.com/office/word/2016/wordml/cid" xmlns:w16="http://schemas.microsoft.com/office/word/2018/wordml" xmlns:w16sdtdh="http://schemas.microsoft.com/office/word/2020/wordml/sdtdatahash" xmlns:w16se="http://schemas.microsoft.com/office/word/2015/wordml/symex" xmlns:wpg="http://schemas.microsoft.com/office/word/2010/wordprocessingGroup" xmlns:wpi="http://schemas.microsoft.com/office/word/2010/wordprocessingInk" xmlns:wne="http://schemas.microsoft.com/office/word/2006/wordml" xmlns:wps="http://schemas.microsoft.com/office/word/2010/wordprocessingShape" mc:Ignorable="w14 w15 w16se w16cid w16 w16cex w16sdtdh wp14">
   <w:tbl>
     <w:tblPr>
@@ -2678,7 +2720,23 @@
               <w:sz w:val="18"/>
               <w:szCs w:val="18"/>
             </w:rPr>
-            <w:t>} at {</w:t>
+            <w:t xml:space="preserve">} </w:t>
+          </w:r>
+          <w:r>
+            <w:rPr>
+              <w:rFonts w:ascii="BC Sans" w:eastAsia="BC Sans" w:hAnsi="BC Sans" w:cs="BC Sans"/>
+              <w:sz w:val="18"/>
+              <w:szCs w:val="18"/>
+            </w:rPr>
+            <w:t xml:space="preserve"> </w:t>
+          </w:r>
+          <w:r>
+            <w:rPr>
+              <w:rFonts w:ascii="BC Sans" w:eastAsia="BC Sans" w:hAnsi="BC Sans" w:cs="BC Sans"/>
+              <w:sz w:val="18"/>
+              <w:szCs w:val="18"/>
+            </w:rPr>
+            <w:t>at {</w:t>
           </w:r>
           <w:proofErr w:type="spellStart"/>
           <w:r>
@@ -2702,6 +2760,16 @@
       </w:tc>
     </w:tr>
   </w:tbl>
+  <w:p>
+    <w:pPr>
+      <w:pStyle w:val="Header"/>
+    </w:pPr>
+  </w:p>
+</w:hdr>
+</file>
+
+<file path=word/header3.xml><?xml version="1.0" encoding="utf-8"?>
+<w:hdr xmlns:wpc="http://schemas.microsoft.com/office/word/2010/wordprocessingCanvas" xmlns:cx="http://schemas.microsoft.com/office/drawing/2014/chartex" xmlns:cx1="http://schemas.microsoft.com/office/drawing/2015/9/8/chartex" xmlns:cx2="http://schemas.microsoft.com/office/drawing/2015/10/21/chartex" xmlns:cx3="http://schemas.microsoft.com/office/drawing/2016/5/9/chartex" xmlns:cx4="http://schemas.microsoft.com/office/drawing/2016/5/10/chartex" xmlns:cx5="http://schemas.microsoft.com/office/drawing/2016/5/11/chartex" xmlns:cx6="http://schemas.microsoft.com/office/drawing/2016/5/12/chartex" xmlns:cx7="http://schemas.microsoft.com/office/drawing/2016/5/13/chartex" xmlns:cx8="http://schemas.microsoft.com/office/drawing/2016/5/14/chartex" xmlns:mc="http://schemas.openxmlformats.org/markup-compatibility/2006" xmlns:aink="http://schemas.microsoft.com/office/drawing/2016/ink" xmlns:am3d="http://schemas.microsoft.com/office/drawing/2017/model3d" xmlns:o="urn:schemas-microsoft-com:office:office" xmlns:oel="http://schemas.microsoft.com/office/2019/extlst" xmlns:r="http://schemas.openxmlformats.org/officeDocument/2006/relationships" xmlns:m="http://schemas.openxmlformats.org/officeDocument/2006/math" xmlns:v="urn:schemas-microsoft-com:vml" xmlns:wp14="http://schemas.microsoft.com/office/word/2010/wordprocessingDrawing" xmlns:wp="http://schemas.openxmlformats.org/drawingml/2006/wordprocessingDrawing" xmlns:w10="urn:schemas-microsoft-com:office:word" xmlns:w="http://schemas.openxmlformats.org/wordprocessingml/2006/main" xmlns:w14="http://schemas.microsoft.com/office/word/2010/wordml" xmlns:w15="http://schemas.microsoft.com/office/word/2012/wordml" xmlns:w16cex="http://schemas.microsoft.com/office/word/2018/wordml/cex" xmlns:w16cid="http://schemas.microsoft.com/office/word/2016/wordml/cid" xmlns:w16="http://schemas.microsoft.com/office/word/2018/wordml" xmlns:w16sdtdh="http://schemas.microsoft.com/office/word/2020/wordml/sdtdatahash" xmlns:w16se="http://schemas.microsoft.com/office/word/2015/wordml/symex" xmlns:wpg="http://schemas.microsoft.com/office/word/2010/wordprocessingGroup" xmlns:wpi="http://schemas.microsoft.com/office/word/2010/wordprocessingInk" xmlns:wne="http://schemas.microsoft.com/office/word/2006/wordml" xmlns:wps="http://schemas.microsoft.com/office/word/2010/wordprocessingShape" mc:Ignorable="w14 w15 w16se w16cid w16 w16cex w16sdtdh wp14">
   <w:p>
     <w:pPr>
       <w:pStyle w:val="Header"/>
@@ -4201,24 +4269,6 @@
 </file>
 
 <file path=customXml/item1.xml><?xml version="1.0" encoding="utf-8"?>
-<p:properties xmlns:p="http://schemas.microsoft.com/office/2006/metadata/properties" xmlns:xsi="http://www.w3.org/2001/XMLSchema-instance" xmlns:pc="http://schemas.microsoft.com/office/infopath/2007/PartnerControls">
-  <documentManagement>
-    <TaxCatchAll xmlns="cbeac988-4fd5-47cf-ad03-89cc7678fa90" xsi:nil="true"/>
-    <lcf76f155ced4ddcb4097134ff3c332f xmlns="aa9c99c1-69c1-4b58-9df5-4d4796c46f8a">
-      <Terms xmlns="http://schemas.microsoft.com/office/infopath/2007/PartnerControls"/>
-    </lcf76f155ced4ddcb4097134ff3c332f>
-    <SharedWithUsers xmlns="cbeac988-4fd5-47cf-ad03-89cc7678fa90">
-      <UserInfo>
-        <DisplayName/>
-        <AccountId xsi:nil="true"/>
-        <AccountType/>
-      </UserInfo>
-    </SharedWithUsers>
-  </documentManagement>
-</p:properties>
-</file>
-
-<file path=customXml/item2.xml><?xml version="1.0" encoding="utf-8"?>
 <ct:contentTypeSchema xmlns:ct="http://schemas.microsoft.com/office/2006/metadata/contentType" xmlns:ma="http://schemas.microsoft.com/office/2006/metadata/properties/metaAttributes" ct:_="" ma:_="" ma:contentTypeName="Document" ma:contentTypeID="0x010100ED0089B3ED392A4CB3C10705735CFAD3" ma:contentTypeVersion="15" ma:contentTypeDescription="Create a new document." ma:contentTypeScope="" ma:versionID="e9715c4352d5d9c94cf397f6db7911f6">
   <xsd:schema xmlns:xsd="http://www.w3.org/2001/XMLSchema" xmlns:xs="http://www.w3.org/2001/XMLSchema" xmlns:p="http://schemas.microsoft.com/office/2006/metadata/properties" xmlns:ns2="aa9c99c1-69c1-4b58-9df5-4d4796c46f8a" xmlns:ns3="cbeac988-4fd5-47cf-ad03-89cc7678fa90" targetNamespace="http://schemas.microsoft.com/office/2006/metadata/properties" ma:root="true" ma:fieldsID="4a7b24a40f906d6832371abf7aef78d6" ns2:_="" ns3:_="">
     <xsd:import namespace="aa9c99c1-69c1-4b58-9df5-4d4796c46f8a"/>
@@ -4453,6 +4503,24 @@
 </ct:contentTypeSchema>
 </file>
 
+<file path=customXml/item2.xml><?xml version="1.0" encoding="utf-8"?>
+<p:properties xmlns:p="http://schemas.microsoft.com/office/2006/metadata/properties" xmlns:xsi="http://www.w3.org/2001/XMLSchema-instance" xmlns:pc="http://schemas.microsoft.com/office/infopath/2007/PartnerControls">
+  <documentManagement>
+    <TaxCatchAll xmlns="cbeac988-4fd5-47cf-ad03-89cc7678fa90" xsi:nil="true"/>
+    <lcf76f155ced4ddcb4097134ff3c332f xmlns="aa9c99c1-69c1-4b58-9df5-4d4796c46f8a">
+      <Terms xmlns="http://schemas.microsoft.com/office/infopath/2007/PartnerControls"/>
+    </lcf76f155ced4ddcb4097134ff3c332f>
+    <SharedWithUsers xmlns="cbeac988-4fd5-47cf-ad03-89cc7678fa90">
+      <UserInfo>
+        <DisplayName/>
+        <AccountId xsi:nil="true"/>
+        <AccountType/>
+      </UserInfo>
+    </SharedWithUsers>
+  </documentManagement>
+</p:properties>
+</file>
+
 <file path=customXml/item3.xml><?xml version="1.0" encoding="utf-8"?>
 <?mso-contentType ?>
 <FormTemplates xmlns="http://schemas.microsoft.com/sharepoint/v3/contenttype/forms">
@@ -4463,17 +4531,6 @@
 </file>
 
 <file path=customXml/itemProps1.xml><?xml version="1.0" encoding="utf-8"?>
-<ds:datastoreItem xmlns:ds="http://schemas.openxmlformats.org/officeDocument/2006/customXml" ds:itemID="{C6C5DCE0-D69C-4B6E-96D9-C69B23DE6D4A}">
-  <ds:schemaRefs>
-    <ds:schemaRef ds:uri="http://schemas.microsoft.com/office/2006/metadata/properties"/>
-    <ds:schemaRef ds:uri="http://schemas.microsoft.com/office/infopath/2007/PartnerControls"/>
-    <ds:schemaRef ds:uri="cbeac988-4fd5-47cf-ad03-89cc7678fa90"/>
-    <ds:schemaRef ds:uri="aa9c99c1-69c1-4b58-9df5-4d4796c46f8a"/>
-  </ds:schemaRefs>
-</ds:datastoreItem>
-</file>
-
-<file path=customXml/itemProps2.xml><?xml version="1.0" encoding="utf-8"?>
 <ds:datastoreItem xmlns:ds="http://schemas.openxmlformats.org/officeDocument/2006/customXml" ds:itemID="{26FF9410-7F49-4DD5-9478-D670A139DF54}">
   <ds:schemaRefs>
     <ds:schemaRef ds:uri="http://schemas.microsoft.com/office/2006/metadata/contentType"/>
@@ -4492,6 +4549,17 @@
 </ds:datastoreItem>
 </file>
 
+<file path=customXml/itemProps2.xml><?xml version="1.0" encoding="utf-8"?>
+<ds:datastoreItem xmlns:ds="http://schemas.openxmlformats.org/officeDocument/2006/customXml" ds:itemID="{C6C5DCE0-D69C-4B6E-96D9-C69B23DE6D4A}">
+  <ds:schemaRefs>
+    <ds:schemaRef ds:uri="http://schemas.microsoft.com/office/2006/metadata/properties"/>
+    <ds:schemaRef ds:uri="http://schemas.microsoft.com/office/infopath/2007/PartnerControls"/>
+    <ds:schemaRef ds:uri="cbeac988-4fd5-47cf-ad03-89cc7678fa90"/>
+    <ds:schemaRef ds:uri="aa9c99c1-69c1-4b58-9df5-4d4796c46f8a"/>
+  </ds:schemaRefs>
+</ds:datastoreItem>
+</file>
+
 <file path=customXml/itemProps3.xml><?xml version="1.0" encoding="utf-8"?>
 <ds:datastoreItem xmlns:ds="http://schemas.openxmlformats.org/officeDocument/2006/customXml" ds:itemID="{4BECF9F2-3A10-48CC-8D31-4F6E8664527E}">
   <ds:schemaRefs>

</xml_diff>

<commit_message>
fix: added updates to the export complaint report
</commit_message>
<xml_diff>
--- a/backend/templates/complaint/CDOGS-ERS-COMPLAINT-TEMPLATE-v1.docx
+++ b/backend/templates/complaint/CDOGS-ERS-COMPLAINT-TEMPLATE-v1.docx
@@ -1042,15 +1042,98 @@
             </w:pPr>
             <w:r>
               <w:rPr>
-                <w:rFonts w:ascii="BC Sans" w:eastAsia="Times New Roman" w:hAnsi="BC Sans" w:cs="Times New Roman"/>
-                <w:color w:val="000000" w:themeColor="text1"/>
+                <w:rFonts w:ascii="BC Sans" w:hAnsi="BC Sans" w:cs="BC Sans Light"/>
                 <w:sz w:val="20"/>
                 <w:szCs w:val="20"/>
               </w:rPr>
               <w:t>{</w:t>
             </w:r>
             <w:proofErr w:type="spellStart"/>
-            <w:proofErr w:type="gramStart"/>
+            <w:r>
+              <w:rPr>
+                <w:rFonts w:ascii="BC Sans" w:hAnsi="BC Sans" w:cs="BC Sans Light"/>
+                <w:sz w:val="20"/>
+                <w:szCs w:val="20"/>
+              </w:rPr>
+              <w:t>d</w:t>
+            </w:r>
+            <w:r>
+              <w:rPr>
+                <w:rFonts w:ascii="BC Sans" w:hAnsi="BC Sans" w:cs="BC Sans Light"/>
+                <w:sz w:val="20"/>
+                <w:szCs w:val="20"/>
+              </w:rPr>
+              <w:t>.latitude</w:t>
+            </w:r>
+            <w:r>
+              <w:rPr>
+                <w:rFonts w:ascii="BC Sans" w:hAnsi="BC Sans" w:cs="BC Sans Light"/>
+                <w:sz w:val="20"/>
+                <w:szCs w:val="20"/>
+              </w:rPr>
+              <w:t>:if</w:t>
+            </w:r>
+            <w:r>
+              <w:rPr>
+                <w:rFonts w:ascii="BC Sans" w:hAnsi="BC Sans" w:cs="BC Sans Light"/>
+                <w:sz w:val="20"/>
+                <w:szCs w:val="20"/>
+              </w:rPr>
+              <w:t>NE</w:t>
+            </w:r>
+            <w:proofErr w:type="spellEnd"/>
+            <w:r>
+              <w:rPr>
+                <w:rFonts w:ascii="BC Sans" w:hAnsi="BC Sans" w:cs="BC Sans Light"/>
+                <w:sz w:val="20"/>
+                <w:szCs w:val="20"/>
+              </w:rPr>
+              <w:t>(</w:t>
+            </w:r>
+            <w:r>
+              <w:rPr>
+                <w:rFonts w:ascii="BC Sans" w:hAnsi="BC Sans" w:cs="BC Sans Light"/>
+                <w:sz w:val="20"/>
+                <w:szCs w:val="20"/>
+              </w:rPr>
+              <w:t>0</w:t>
+            </w:r>
+            <w:r>
+              <w:rPr>
+                <w:rFonts w:ascii="BC Sans" w:hAnsi="BC Sans" w:cs="BC Sans Light"/>
+                <w:sz w:val="20"/>
+                <w:szCs w:val="20"/>
+              </w:rPr>
+              <w:t>):</w:t>
+            </w:r>
+            <w:proofErr w:type="spellStart"/>
+            <w:r>
+              <w:rPr>
+                <w:rFonts w:ascii="BC Sans" w:hAnsi="BC Sans" w:cs="BC Sans Light"/>
+                <w:sz w:val="20"/>
+                <w:szCs w:val="20"/>
+              </w:rPr>
+              <w:t>showBegin</w:t>
+            </w:r>
+            <w:proofErr w:type="spellEnd"/>
+            <w:r>
+              <w:rPr>
+                <w:rFonts w:ascii="BC Sans" w:hAnsi="BC Sans" w:cs="BC Sans Light"/>
+                <w:sz w:val="20"/>
+                <w:szCs w:val="20"/>
+              </w:rPr>
+              <w:t>}</w:t>
+            </w:r>
+            <w:r>
+              <w:rPr>
+                <w:rFonts w:ascii="BC Sans" w:eastAsia="Times New Roman" w:hAnsi="BC Sans" w:cs="Times New Roman"/>
+                <w:color w:val="000000" w:themeColor="text1"/>
+                <w:sz w:val="20"/>
+                <w:szCs w:val="20"/>
+              </w:rPr>
+              <w:t>{</w:t>
+            </w:r>
+            <w:proofErr w:type="spellStart"/>
             <w:r>
               <w:rPr>
                 <w:rFonts w:ascii="BC Sans" w:eastAsia="Times New Roman" w:hAnsi="BC Sans" w:cs="Times New Roman"/>
@@ -1061,7 +1144,6 @@
               <w:t>d.latitude</w:t>
             </w:r>
             <w:proofErr w:type="spellEnd"/>
-            <w:proofErr w:type="gramEnd"/>
             <w:r>
               <w:rPr>
                 <w:rFonts w:ascii="BC Sans" w:eastAsia="Times New Roman" w:hAnsi="BC Sans" w:cs="Times New Roman"/>
@@ -1096,6 +1178,98 @@
                 <w:rStyle w:val="CommentReference"/>
               </w:rPr>
               <w:commentReference w:id="3"/>
+            </w:r>
+            <w:r>
+              <w:rPr>
+                <w:rFonts w:ascii="BC Sans" w:hAnsi="BC Sans" w:cs="BC Sans Light"/>
+                <w:sz w:val="20"/>
+                <w:szCs w:val="20"/>
+              </w:rPr>
+              <w:t>{</w:t>
+            </w:r>
+            <w:proofErr w:type="spellStart"/>
+            <w:r>
+              <w:rPr>
+                <w:rFonts w:ascii="BC Sans" w:hAnsi="BC Sans" w:cs="BC Sans Light"/>
+                <w:sz w:val="20"/>
+                <w:szCs w:val="20"/>
+              </w:rPr>
+              <w:t>d</w:t>
+            </w:r>
+            <w:r>
+              <w:rPr>
+                <w:rFonts w:ascii="BC Sans" w:hAnsi="BC Sans" w:cs="BC Sans Light"/>
+                <w:sz w:val="20"/>
+                <w:szCs w:val="20"/>
+              </w:rPr>
+              <w:t>.latitude</w:t>
+            </w:r>
+            <w:r>
+              <w:rPr>
+                <w:rFonts w:ascii="BC Sans" w:hAnsi="BC Sans" w:cs="BC Sans Light"/>
+                <w:sz w:val="20"/>
+                <w:szCs w:val="20"/>
+              </w:rPr>
+              <w:t>:if</w:t>
+            </w:r>
+            <w:r>
+              <w:rPr>
+                <w:rFonts w:ascii="BC Sans" w:hAnsi="BC Sans" w:cs="BC Sans Light"/>
+                <w:sz w:val="20"/>
+                <w:szCs w:val="20"/>
+              </w:rPr>
+              <w:t>NE</w:t>
+            </w:r>
+            <w:proofErr w:type="spellEnd"/>
+            <w:r>
+              <w:rPr>
+                <w:rFonts w:ascii="BC Sans" w:hAnsi="BC Sans" w:cs="BC Sans Light"/>
+                <w:sz w:val="20"/>
+                <w:szCs w:val="20"/>
+              </w:rPr>
+              <w:t>(</w:t>
+            </w:r>
+            <w:r>
+              <w:rPr>
+                <w:rFonts w:ascii="BC Sans" w:hAnsi="BC Sans" w:cs="BC Sans Light"/>
+                <w:sz w:val="20"/>
+                <w:szCs w:val="20"/>
+              </w:rPr>
+              <w:t>0</w:t>
+            </w:r>
+            <w:r>
+              <w:rPr>
+                <w:rFonts w:ascii="BC Sans" w:hAnsi="BC Sans" w:cs="BC Sans Light"/>
+                <w:sz w:val="20"/>
+                <w:szCs w:val="20"/>
+              </w:rPr>
+              <w:t>):</w:t>
+            </w:r>
+            <w:proofErr w:type="spellStart"/>
+            <w:r>
+              <w:rPr>
+                <w:rFonts w:ascii="BC Sans" w:hAnsi="BC Sans" w:cs="BC Sans Light"/>
+                <w:sz w:val="20"/>
+                <w:szCs w:val="20"/>
+              </w:rPr>
+              <w:t>show</w:t>
+            </w:r>
+            <w:r>
+              <w:rPr>
+                <w:rFonts w:ascii="BC Sans" w:hAnsi="BC Sans" w:cs="BC Sans Light"/>
+                <w:sz w:val="20"/>
+                <w:szCs w:val="20"/>
+              </w:rPr>
+              <w:t>End</w:t>
+            </w:r>
+            <w:proofErr w:type="spellEnd"/>
+            <w:r>
+              <w:rPr>
+                <w:rFonts w:ascii="BC Sans" w:hAnsi="BC Sans" w:cs="BC Sans Light"/>
+                <w:sz w:val="20"/>
+                <w:szCs w:val="20"/>
+              </w:rPr>
+              <w:t>}</w:t>
             </w:r>
           </w:p>
         </w:tc>
@@ -2265,6 +2439,926 @@
         </w:tc>
       </w:tr>
     </w:tbl>
+    <w:p>
+      <w:pPr>
+        <w:spacing w:after="0"/>
+      </w:pPr>
+    </w:p>
+    <w:tbl>
+      <w:tblPr>
+        <w:tblStyle w:val="PlainTable3"/>
+        <w:tblW w:w="10916" w:type="dxa"/>
+        <w:tblLook w:val="04A0" w:firstRow="1" w:lastRow="0" w:firstColumn="1" w:lastColumn="0" w:noHBand="0" w:noVBand="1"/>
+      </w:tblPr>
+      <w:tblGrid>
+        <w:gridCol w:w="2552"/>
+        <w:gridCol w:w="8364"/>
+      </w:tblGrid>
+      <w:tr>
+        <w:trPr>
+          <w:cnfStyle w:val="100000000000" w:firstRow="1" w:lastRow="0" w:firstColumn="0" w:lastColumn="0" w:oddVBand="0" w:evenVBand="0" w:oddHBand="0" w:evenHBand="0" w:firstRowFirstColumn="0" w:firstRowLastColumn="0" w:lastRowFirstColumn="0" w:lastRowLastColumn="0"/>
+          <w:trHeight w:val="360"/>
+        </w:trPr>
+        <w:tc>
+          <w:tcPr>
+            <w:cnfStyle w:val="001000000100" w:firstRow="0" w:lastRow="0" w:firstColumn="1" w:lastColumn="0" w:oddVBand="0" w:evenVBand="0" w:oddHBand="0" w:evenHBand="0" w:firstRowFirstColumn="1" w:firstRowLastColumn="0" w:lastRowFirstColumn="0" w:lastRowLastColumn="0"/>
+            <w:tcW w:w="10916" w:type="dxa"/>
+            <w:gridSpan w:val="2"/>
+            <w:noWrap/>
+            <w:vAlign w:val="center"/>
+          </w:tcPr>
+          <w:p>
+            <w:pPr>
+              <w:rPr>
+                <w:rFonts w:ascii="BC Sans" w:eastAsia="Times New Roman" w:hAnsi="BC Sans" w:cs="Times New Roman"/>
+                <w:color w:val="000000"/>
+                <w:kern w:val="0"/>
+                <w:sz w:val="20"/>
+                <w:szCs w:val="20"/>
+                <w14:ligatures w14:val="none"/>
+              </w:rPr>
+            </w:pPr>
+            <w:r>
+              <w:rPr>
+                <w:rFonts w:ascii="BC Sans" w:eastAsia="Times New Roman" w:hAnsi="BC Sans" w:cs="Times New Roman"/>
+                <w:caps w:val="0"/>
+                <w:color w:val="000000"/>
+                <w:kern w:val="0"/>
+                <w:sz w:val="20"/>
+                <w:szCs w:val="20"/>
+                <w14:ligatures w14:val="none"/>
+              </w:rPr>
+              <w:t>Update #{</w:t>
+            </w:r>
+            <w:proofErr w:type="gramStart"/>
+            <w:r>
+              <w:rPr>
+                <w:rFonts w:ascii="BC Sans" w:eastAsia="Times New Roman" w:hAnsi="BC Sans" w:cs="Times New Roman"/>
+                <w:caps w:val="0"/>
+                <w:color w:val="000000"/>
+                <w:kern w:val="0"/>
+                <w:sz w:val="20"/>
+                <w:szCs w:val="20"/>
+                <w14:ligatures w14:val="none"/>
+              </w:rPr>
+              <w:t>d.updates</w:t>
+            </w:r>
+            <w:proofErr w:type="gramEnd"/>
+            <w:r>
+              <w:rPr>
+                <w:rFonts w:ascii="BC Sans" w:eastAsia="Times New Roman" w:hAnsi="BC Sans" w:cs="Times New Roman"/>
+                <w:caps w:val="0"/>
+                <w:color w:val="000000"/>
+                <w:kern w:val="0"/>
+                <w:sz w:val="20"/>
+                <w:szCs w:val="20"/>
+                <w14:ligatures w14:val="none"/>
+              </w:rPr>
+              <w:t>[i].sequenceId}</w:t>
+            </w:r>
+            <w:r>
+              <w:rPr>
+                <w:rFonts w:ascii="BC Sans" w:eastAsia="Times New Roman" w:hAnsi="BC Sans" w:cs="Times New Roman"/>
+                <w:b w:val="0"/>
+                <w:bCs w:val="0"/>
+                <w:caps w:val="0"/>
+                <w:color w:val="000000"/>
+                <w:kern w:val="0"/>
+                <w:sz w:val="20"/>
+                <w:szCs w:val="20"/>
+                <w14:ligatures w14:val="none"/>
+              </w:rPr>
+              <w:t>, received: {</w:t>
+            </w:r>
+            <w:proofErr w:type="spellStart"/>
+            <w:r>
+              <w:rPr>
+                <w:rFonts w:ascii="BC Sans" w:eastAsia="Times New Roman" w:hAnsi="BC Sans" w:cs="Times New Roman"/>
+                <w:b w:val="0"/>
+                <w:bCs w:val="0"/>
+                <w:caps w:val="0"/>
+                <w:color w:val="000000"/>
+                <w:kern w:val="0"/>
+                <w:sz w:val="20"/>
+                <w:szCs w:val="20"/>
+                <w14:ligatures w14:val="none"/>
+              </w:rPr>
+              <w:t>d.updates</w:t>
+            </w:r>
+            <w:proofErr w:type="spellEnd"/>
+            <w:r>
+              <w:rPr>
+                <w:rFonts w:ascii="BC Sans" w:eastAsia="Times New Roman" w:hAnsi="BC Sans" w:cs="Times New Roman"/>
+                <w:b w:val="0"/>
+                <w:bCs w:val="0"/>
+                <w:caps w:val="0"/>
+                <w:color w:val="000000"/>
+                <w:kern w:val="0"/>
+                <w:sz w:val="20"/>
+                <w:szCs w:val="20"/>
+                <w14:ligatures w14:val="none"/>
+              </w:rPr>
+              <w:t>[</w:t>
+            </w:r>
+            <w:proofErr w:type="spellStart"/>
+            <w:r>
+              <w:rPr>
+                <w:rFonts w:ascii="BC Sans" w:eastAsia="Times New Roman" w:hAnsi="BC Sans" w:cs="Times New Roman"/>
+                <w:b w:val="0"/>
+                <w:bCs w:val="0"/>
+                <w:caps w:val="0"/>
+                <w:color w:val="000000"/>
+                <w:kern w:val="0"/>
+                <w:sz w:val="20"/>
+                <w:szCs w:val="20"/>
+                <w14:ligatures w14:val="none"/>
+              </w:rPr>
+              <w:t>i</w:t>
+            </w:r>
+            <w:proofErr w:type="spellEnd"/>
+            <w:r>
+              <w:rPr>
+                <w:rFonts w:ascii="BC Sans" w:eastAsia="Times New Roman" w:hAnsi="BC Sans" w:cs="Times New Roman"/>
+                <w:b w:val="0"/>
+                <w:bCs w:val="0"/>
+                <w:caps w:val="0"/>
+                <w:color w:val="000000"/>
+                <w:kern w:val="0"/>
+                <w:sz w:val="20"/>
+                <w:szCs w:val="20"/>
+                <w14:ligatures w14:val="none"/>
+              </w:rPr>
+              <w:t>].</w:t>
+            </w:r>
+            <w:proofErr w:type="spellStart"/>
+            <w:r>
+              <w:rPr>
+                <w:rFonts w:ascii="BC Sans" w:eastAsia="Times New Roman" w:hAnsi="BC Sans" w:cs="Times New Roman"/>
+                <w:b w:val="0"/>
+                <w:bCs w:val="0"/>
+                <w:caps w:val="0"/>
+                <w:color w:val="000000"/>
+                <w:kern w:val="0"/>
+                <w:sz w:val="20"/>
+                <w:szCs w:val="20"/>
+                <w14:ligatures w14:val="none"/>
+              </w:rPr>
+              <w:t>updatedOn</w:t>
+            </w:r>
+            <w:proofErr w:type="spellEnd"/>
+            <w:r>
+              <w:rPr>
+                <w:rFonts w:ascii="BC Sans" w:eastAsia="Times New Roman" w:hAnsi="BC Sans" w:cs="Times New Roman"/>
+                <w:b w:val="0"/>
+                <w:bCs w:val="0"/>
+                <w:caps w:val="0"/>
+                <w:color w:val="000000"/>
+                <w:kern w:val="0"/>
+                <w:sz w:val="20"/>
+                <w:szCs w:val="20"/>
+                <w14:ligatures w14:val="none"/>
+              </w:rPr>
+              <w:t>} {</w:t>
+            </w:r>
+            <w:proofErr w:type="spellStart"/>
+            <w:r>
+              <w:rPr>
+                <w:rFonts w:ascii="BC Sans" w:eastAsia="Times New Roman" w:hAnsi="BC Sans" w:cs="Times New Roman"/>
+                <w:b w:val="0"/>
+                <w:bCs w:val="0"/>
+                <w:caps w:val="0"/>
+                <w:color w:val="000000"/>
+                <w:kern w:val="0"/>
+                <w:sz w:val="20"/>
+                <w:szCs w:val="20"/>
+                <w14:ligatures w14:val="none"/>
+              </w:rPr>
+              <w:t>d.updates</w:t>
+            </w:r>
+            <w:proofErr w:type="spellEnd"/>
+            <w:r>
+              <w:rPr>
+                <w:rFonts w:ascii="BC Sans" w:eastAsia="Times New Roman" w:hAnsi="BC Sans" w:cs="Times New Roman"/>
+                <w:b w:val="0"/>
+                <w:bCs w:val="0"/>
+                <w:caps w:val="0"/>
+                <w:color w:val="000000"/>
+                <w:kern w:val="0"/>
+                <w:sz w:val="20"/>
+                <w:szCs w:val="20"/>
+                <w14:ligatures w14:val="none"/>
+              </w:rPr>
+              <w:t>[</w:t>
+            </w:r>
+            <w:proofErr w:type="spellStart"/>
+            <w:r>
+              <w:rPr>
+                <w:rFonts w:ascii="BC Sans" w:eastAsia="Times New Roman" w:hAnsi="BC Sans" w:cs="Times New Roman"/>
+                <w:b w:val="0"/>
+                <w:bCs w:val="0"/>
+                <w:caps w:val="0"/>
+                <w:color w:val="000000"/>
+                <w:kern w:val="0"/>
+                <w:sz w:val="20"/>
+                <w:szCs w:val="20"/>
+                <w14:ligatures w14:val="none"/>
+              </w:rPr>
+              <w:t>i</w:t>
+            </w:r>
+            <w:proofErr w:type="spellEnd"/>
+            <w:r>
+              <w:rPr>
+                <w:rFonts w:ascii="BC Sans" w:eastAsia="Times New Roman" w:hAnsi="BC Sans" w:cs="Times New Roman"/>
+                <w:b w:val="0"/>
+                <w:bCs w:val="0"/>
+                <w:caps w:val="0"/>
+                <w:color w:val="000000"/>
+                <w:kern w:val="0"/>
+                <w:sz w:val="20"/>
+                <w:szCs w:val="20"/>
+                <w14:ligatures w14:val="none"/>
+              </w:rPr>
+              <w:t>].</w:t>
+            </w:r>
+            <w:proofErr w:type="spellStart"/>
+            <w:r>
+              <w:rPr>
+                <w:rFonts w:ascii="BC Sans" w:eastAsia="Times New Roman" w:hAnsi="BC Sans" w:cs="Times New Roman"/>
+                <w:b w:val="0"/>
+                <w:bCs w:val="0"/>
+                <w:caps w:val="0"/>
+                <w:color w:val="000000"/>
+                <w:kern w:val="0"/>
+                <w:sz w:val="20"/>
+                <w:szCs w:val="20"/>
+                <w14:ligatures w14:val="none"/>
+              </w:rPr>
+              <w:t>updatedAt</w:t>
+            </w:r>
+            <w:proofErr w:type="spellEnd"/>
+            <w:r>
+              <w:rPr>
+                <w:rFonts w:ascii="BC Sans" w:eastAsia="Times New Roman" w:hAnsi="BC Sans" w:cs="Times New Roman"/>
+                <w:b w:val="0"/>
+                <w:bCs w:val="0"/>
+                <w:caps w:val="0"/>
+                <w:color w:val="000000"/>
+                <w:kern w:val="0"/>
+                <w:sz w:val="20"/>
+                <w:szCs w:val="20"/>
+                <w14:ligatures w14:val="none"/>
+              </w:rPr>
+              <w:t>}</w:t>
+            </w:r>
+            <w:r>
+              <w:rPr>
+                <w:rFonts w:ascii="BC Sans" w:eastAsia="Times New Roman" w:hAnsi="BC Sans" w:cs="Times New Roman"/>
+                <w:caps w:val="0"/>
+                <w:color w:val="000000"/>
+                <w:kern w:val="0"/>
+                <w:sz w:val="20"/>
+                <w:szCs w:val="20"/>
+                <w14:ligatures w14:val="none"/>
+              </w:rPr>
+              <w:t xml:space="preserve"> </w:t>
+            </w:r>
+          </w:p>
+        </w:tc>
+      </w:tr>
+      <w:tr>
+        <w:trPr>
+          <w:cnfStyle w:val="000000100000" w:firstRow="0" w:lastRow="0" w:firstColumn="0" w:lastColumn="0" w:oddVBand="0" w:evenVBand="0" w:oddHBand="1" w:evenHBand="0" w:firstRowFirstColumn="0" w:firstRowLastColumn="0" w:lastRowFirstColumn="0" w:lastRowLastColumn="0"/>
+          <w:cantSplit/>
+          <w:trHeight w:val="360"/>
+        </w:trPr>
+        <w:tc>
+          <w:tcPr>
+            <w:cnfStyle w:val="001000000000" w:firstRow="0" w:lastRow="0" w:firstColumn="1" w:lastColumn="0" w:oddVBand="0" w:evenVBand="0" w:oddHBand="0" w:evenHBand="0" w:firstRowFirstColumn="0" w:firstRowLastColumn="0" w:lastRowFirstColumn="0" w:lastRowLastColumn="0"/>
+            <w:tcW w:w="2552" w:type="dxa"/>
+            <w:noWrap/>
+            <w:vAlign w:val="center"/>
+          </w:tcPr>
+          <w:p>
+            <w:pPr>
+              <w:rPr>
+                <w:rFonts w:ascii="BC Sans" w:hAnsi="BC Sans" w:cs="BC Sans Light"/>
+                <w:b w:val="0"/>
+                <w:bCs w:val="0"/>
+                <w:sz w:val="20"/>
+                <w:szCs w:val="20"/>
+              </w:rPr>
+            </w:pPr>
+            <w:r>
+              <w:rPr>
+                <w:rFonts w:ascii="BC Sans" w:hAnsi="BC Sans" w:cs="BC Sans Light"/>
+                <w:b w:val="0"/>
+                <w:bCs w:val="0"/>
+                <w:caps w:val="0"/>
+                <w:sz w:val="20"/>
+                <w:szCs w:val="20"/>
+              </w:rPr>
+              <w:t>Description</w:t>
+            </w:r>
+          </w:p>
+        </w:tc>
+        <w:tc>
+          <w:tcPr>
+            <w:tcW w:w="8364" w:type="dxa"/>
+            <w:noWrap/>
+            <w:vAlign w:val="center"/>
+          </w:tcPr>
+          <w:p>
+            <w:pPr>
+              <w:cnfStyle w:val="000000100000" w:firstRow="0" w:lastRow="0" w:firstColumn="0" w:lastColumn="0" w:oddVBand="0" w:evenVBand="0" w:oddHBand="1" w:evenHBand="0" w:firstRowFirstColumn="0" w:firstRowLastColumn="0" w:lastRowFirstColumn="0" w:lastRowLastColumn="0"/>
+              <w:rPr>
+                <w:rFonts w:ascii="BC Sans" w:hAnsi="BC Sans" w:cs="BC Sans Light"/>
+                <w:sz w:val="20"/>
+                <w:szCs w:val="20"/>
+              </w:rPr>
+            </w:pPr>
+            <w:r>
+              <w:rPr>
+                <w:rFonts w:ascii="BC Sans" w:hAnsi="BC Sans" w:cs="BC Sans Light"/>
+                <w:sz w:val="20"/>
+                <w:szCs w:val="20"/>
+              </w:rPr>
+              <w:t>{</w:t>
+            </w:r>
+            <w:proofErr w:type="spellStart"/>
+            <w:proofErr w:type="gramStart"/>
+            <w:r>
+              <w:rPr>
+                <w:rFonts w:ascii="BC Sans" w:hAnsi="BC Sans" w:cs="BC Sans Light"/>
+                <w:sz w:val="20"/>
+                <w:szCs w:val="20"/>
+              </w:rPr>
+              <w:t>d.updates</w:t>
+            </w:r>
+            <w:proofErr w:type="spellEnd"/>
+            <w:proofErr w:type="gramEnd"/>
+            <w:r>
+              <w:rPr>
+                <w:rFonts w:ascii="BC Sans" w:hAnsi="BC Sans" w:cs="BC Sans Light"/>
+                <w:sz w:val="20"/>
+                <w:szCs w:val="20"/>
+              </w:rPr>
+              <w:t>[</w:t>
+            </w:r>
+            <w:proofErr w:type="spellStart"/>
+            <w:r>
+              <w:rPr>
+                <w:rFonts w:ascii="BC Sans" w:hAnsi="BC Sans" w:cs="BC Sans Light"/>
+                <w:sz w:val="20"/>
+                <w:szCs w:val="20"/>
+              </w:rPr>
+              <w:t>i</w:t>
+            </w:r>
+            <w:proofErr w:type="spellEnd"/>
+            <w:r>
+              <w:rPr>
+                <w:rFonts w:ascii="BC Sans" w:hAnsi="BC Sans" w:cs="BC Sans Light"/>
+                <w:sz w:val="20"/>
+                <w:szCs w:val="20"/>
+              </w:rPr>
+              <w:t>].description</w:t>
+            </w:r>
+            <w:r>
+              <w:rPr>
+                <w:rFonts w:ascii="BC Sans" w:hAnsi="BC Sans" w:cs="BC Sans Light"/>
+                <w:sz w:val="20"/>
+                <w:szCs w:val="20"/>
+              </w:rPr>
+              <w:t>}</w:t>
+            </w:r>
+          </w:p>
+        </w:tc>
+      </w:tr>
+      <w:tr>
+        <w:trPr>
+          <w:cantSplit/>
+          <w:trHeight w:val="360"/>
+        </w:trPr>
+        <w:tc>
+          <w:tcPr>
+            <w:cnfStyle w:val="001000000000" w:firstRow="0" w:lastRow="0" w:firstColumn="1" w:lastColumn="0" w:oddVBand="0" w:evenVBand="0" w:oddHBand="0" w:evenHBand="0" w:firstRowFirstColumn="0" w:firstRowLastColumn="0" w:lastRowFirstColumn="0" w:lastRowLastColumn="0"/>
+            <w:tcW w:w="2552" w:type="dxa"/>
+            <w:noWrap/>
+            <w:vAlign w:val="center"/>
+          </w:tcPr>
+          <w:p>
+            <w:pPr>
+              <w:rPr>
+                <w:rFonts w:ascii="BC Sans" w:hAnsi="BC Sans" w:cs="BC Sans Light"/>
+                <w:b w:val="0"/>
+                <w:bCs w:val="0"/>
+                <w:sz w:val="20"/>
+                <w:szCs w:val="20"/>
+              </w:rPr>
+            </w:pPr>
+            <w:r>
+              <w:rPr>
+                <w:rFonts w:ascii="BC Sans" w:hAnsi="BC Sans" w:cs="BC Sans Light"/>
+                <w:b w:val="0"/>
+                <w:bCs w:val="0"/>
+                <w:caps w:val="0"/>
+                <w:sz w:val="20"/>
+                <w:szCs w:val="20"/>
+              </w:rPr>
+              <w:t>Location summary</w:t>
+            </w:r>
+          </w:p>
+        </w:tc>
+        <w:tc>
+          <w:tcPr>
+            <w:tcW w:w="8364" w:type="dxa"/>
+            <w:noWrap/>
+            <w:vAlign w:val="center"/>
+          </w:tcPr>
+          <w:p>
+            <w:pPr>
+              <w:cnfStyle w:val="000000000000" w:firstRow="0" w:lastRow="0" w:firstColumn="0" w:lastColumn="0" w:oddVBand="0" w:evenVBand="0" w:oddHBand="0" w:evenHBand="0" w:firstRowFirstColumn="0" w:firstRowLastColumn="0" w:lastRowFirstColumn="0" w:lastRowLastColumn="0"/>
+              <w:rPr>
+                <w:rFonts w:ascii="BC Sans" w:hAnsi="BC Sans" w:cs="BC Sans Light"/>
+                <w:sz w:val="20"/>
+                <w:szCs w:val="20"/>
+              </w:rPr>
+            </w:pPr>
+            <w:r>
+              <w:rPr>
+                <w:rFonts w:ascii="BC Sans" w:hAnsi="BC Sans" w:cs="BC Sans Light"/>
+                <w:sz w:val="20"/>
+                <w:szCs w:val="20"/>
+              </w:rPr>
+              <w:t>{</w:t>
+            </w:r>
+            <w:proofErr w:type="spellStart"/>
+            <w:proofErr w:type="gramStart"/>
+            <w:r>
+              <w:rPr>
+                <w:rFonts w:ascii="BC Sans" w:hAnsi="BC Sans" w:cs="BC Sans Light"/>
+                <w:sz w:val="20"/>
+                <w:szCs w:val="20"/>
+              </w:rPr>
+              <w:t>d.updates</w:t>
+            </w:r>
+            <w:proofErr w:type="spellEnd"/>
+            <w:proofErr w:type="gramEnd"/>
+            <w:r>
+              <w:rPr>
+                <w:rFonts w:ascii="BC Sans" w:hAnsi="BC Sans" w:cs="BC Sans Light"/>
+                <w:sz w:val="20"/>
+                <w:szCs w:val="20"/>
+              </w:rPr>
+              <w:t>[</w:t>
+            </w:r>
+            <w:proofErr w:type="spellStart"/>
+            <w:r>
+              <w:rPr>
+                <w:rFonts w:ascii="BC Sans" w:hAnsi="BC Sans" w:cs="BC Sans Light"/>
+                <w:sz w:val="20"/>
+                <w:szCs w:val="20"/>
+              </w:rPr>
+              <w:t>i</w:t>
+            </w:r>
+            <w:proofErr w:type="spellEnd"/>
+            <w:r>
+              <w:rPr>
+                <w:rFonts w:ascii="BC Sans" w:hAnsi="BC Sans" w:cs="BC Sans Light"/>
+                <w:sz w:val="20"/>
+                <w:szCs w:val="20"/>
+              </w:rPr>
+              <w:t>].</w:t>
+            </w:r>
+            <w:proofErr w:type="spellStart"/>
+            <w:r>
+              <w:rPr>
+                <w:rFonts w:ascii="BC Sans" w:hAnsi="BC Sans" w:cs="BC Sans Light"/>
+                <w:sz w:val="20"/>
+                <w:szCs w:val="20"/>
+              </w:rPr>
+              <w:t>location.summary</w:t>
+            </w:r>
+            <w:proofErr w:type="spellEnd"/>
+            <w:r>
+              <w:rPr>
+                <w:rFonts w:ascii="BC Sans" w:hAnsi="BC Sans" w:cs="BC Sans Light"/>
+                <w:sz w:val="20"/>
+                <w:szCs w:val="20"/>
+              </w:rPr>
+              <w:t>}</w:t>
+            </w:r>
+          </w:p>
+        </w:tc>
+      </w:tr>
+      <w:tr>
+        <w:trPr>
+          <w:cnfStyle w:val="000000100000" w:firstRow="0" w:lastRow="0" w:firstColumn="0" w:lastColumn="0" w:oddVBand="0" w:evenVBand="0" w:oddHBand="1" w:evenHBand="0" w:firstRowFirstColumn="0" w:firstRowLastColumn="0" w:lastRowFirstColumn="0" w:lastRowLastColumn="0"/>
+          <w:cantSplit/>
+          <w:trHeight w:val="360"/>
+        </w:trPr>
+        <w:tc>
+          <w:tcPr>
+            <w:cnfStyle w:val="001000000000" w:firstRow="0" w:lastRow="0" w:firstColumn="1" w:lastColumn="0" w:oddVBand="0" w:evenVBand="0" w:oddHBand="0" w:evenHBand="0" w:firstRowFirstColumn="0" w:firstRowLastColumn="0" w:lastRowFirstColumn="0" w:lastRowLastColumn="0"/>
+            <w:tcW w:w="2552" w:type="dxa"/>
+            <w:noWrap/>
+            <w:vAlign w:val="center"/>
+          </w:tcPr>
+          <w:p>
+            <w:pPr>
+              <w:rPr>
+                <w:rFonts w:ascii="BC Sans" w:hAnsi="BC Sans" w:cs="BC Sans Light"/>
+                <w:b w:val="0"/>
+                <w:bCs w:val="0"/>
+                <w:sz w:val="20"/>
+                <w:szCs w:val="20"/>
+              </w:rPr>
+            </w:pPr>
+            <w:r>
+              <w:rPr>
+                <w:rFonts w:ascii="BC Sans" w:hAnsi="BC Sans" w:cs="BC Sans Light"/>
+                <w:b w:val="0"/>
+                <w:bCs w:val="0"/>
+                <w:caps w:val="0"/>
+                <w:sz w:val="20"/>
+                <w:szCs w:val="20"/>
+              </w:rPr>
+              <w:t>Location Details</w:t>
+            </w:r>
+          </w:p>
+        </w:tc>
+        <w:tc>
+          <w:tcPr>
+            <w:tcW w:w="8364" w:type="dxa"/>
+            <w:noWrap/>
+            <w:vAlign w:val="center"/>
+          </w:tcPr>
+          <w:p>
+            <w:pPr>
+              <w:cnfStyle w:val="000000100000" w:firstRow="0" w:lastRow="0" w:firstColumn="0" w:lastColumn="0" w:oddVBand="0" w:evenVBand="0" w:oddHBand="1" w:evenHBand="0" w:firstRowFirstColumn="0" w:firstRowLastColumn="0" w:lastRowFirstColumn="0" w:lastRowLastColumn="0"/>
+              <w:rPr>
+                <w:rFonts w:ascii="BC Sans" w:hAnsi="BC Sans" w:cs="BC Sans Light"/>
+                <w:sz w:val="20"/>
+                <w:szCs w:val="20"/>
+              </w:rPr>
+            </w:pPr>
+            <w:r>
+              <w:rPr>
+                <w:rFonts w:ascii="BC Sans" w:hAnsi="BC Sans" w:cs="BC Sans Light"/>
+                <w:sz w:val="20"/>
+                <w:szCs w:val="20"/>
+              </w:rPr>
+              <w:t>{</w:t>
+            </w:r>
+            <w:proofErr w:type="spellStart"/>
+            <w:proofErr w:type="gramStart"/>
+            <w:r>
+              <w:rPr>
+                <w:rFonts w:ascii="BC Sans" w:hAnsi="BC Sans" w:cs="BC Sans Light"/>
+                <w:sz w:val="20"/>
+                <w:szCs w:val="20"/>
+              </w:rPr>
+              <w:t>d.updates</w:t>
+            </w:r>
+            <w:proofErr w:type="spellEnd"/>
+            <w:proofErr w:type="gramEnd"/>
+            <w:r>
+              <w:rPr>
+                <w:rFonts w:ascii="BC Sans" w:hAnsi="BC Sans" w:cs="BC Sans Light"/>
+                <w:sz w:val="20"/>
+                <w:szCs w:val="20"/>
+              </w:rPr>
+              <w:t>[</w:t>
+            </w:r>
+            <w:proofErr w:type="spellStart"/>
+            <w:r>
+              <w:rPr>
+                <w:rFonts w:ascii="BC Sans" w:hAnsi="BC Sans" w:cs="BC Sans Light"/>
+                <w:sz w:val="20"/>
+                <w:szCs w:val="20"/>
+              </w:rPr>
+              <w:t>i</w:t>
+            </w:r>
+            <w:proofErr w:type="spellEnd"/>
+            <w:r>
+              <w:rPr>
+                <w:rFonts w:ascii="BC Sans" w:hAnsi="BC Sans" w:cs="BC Sans Light"/>
+                <w:sz w:val="20"/>
+                <w:szCs w:val="20"/>
+              </w:rPr>
+              <w:t>].</w:t>
+            </w:r>
+            <w:proofErr w:type="spellStart"/>
+            <w:r>
+              <w:rPr>
+                <w:rFonts w:ascii="BC Sans" w:hAnsi="BC Sans" w:cs="BC Sans Light"/>
+                <w:sz w:val="20"/>
+                <w:szCs w:val="20"/>
+              </w:rPr>
+              <w:t>location.details</w:t>
+            </w:r>
+            <w:proofErr w:type="spellEnd"/>
+            <w:r>
+              <w:rPr>
+                <w:rFonts w:ascii="BC Sans" w:hAnsi="BC Sans" w:cs="BC Sans Light"/>
+                <w:sz w:val="20"/>
+                <w:szCs w:val="20"/>
+              </w:rPr>
+              <w:t>}</w:t>
+            </w:r>
+          </w:p>
+        </w:tc>
+      </w:tr>
+      <w:tr>
+        <w:trPr>
+          <w:cantSplit/>
+          <w:trHeight w:val="360"/>
+        </w:trPr>
+        <w:tc>
+          <w:tcPr>
+            <w:cnfStyle w:val="001000000000" w:firstRow="0" w:lastRow="0" w:firstColumn="1" w:lastColumn="0" w:oddVBand="0" w:evenVBand="0" w:oddHBand="0" w:evenHBand="0" w:firstRowFirstColumn="0" w:firstRowLastColumn="0" w:lastRowFirstColumn="0" w:lastRowLastColumn="0"/>
+            <w:tcW w:w="2552" w:type="dxa"/>
+            <w:noWrap/>
+            <w:vAlign w:val="center"/>
+          </w:tcPr>
+          <w:p>
+            <w:pPr>
+              <w:rPr>
+                <w:rFonts w:ascii="BC Sans" w:hAnsi="BC Sans" w:cs="BC Sans Light"/>
+                <w:b w:val="0"/>
+                <w:bCs w:val="0"/>
+                <w:sz w:val="20"/>
+                <w:szCs w:val="20"/>
+              </w:rPr>
+            </w:pPr>
+            <w:r>
+              <w:rPr>
+                <w:rFonts w:ascii="BC Sans" w:hAnsi="BC Sans" w:cs="BC Sans Light"/>
+                <w:b w:val="0"/>
+                <w:bCs w:val="0"/>
+                <w:caps w:val="0"/>
+                <w:sz w:val="20"/>
+                <w:szCs w:val="20"/>
+              </w:rPr>
+              <w:t>Latitude / Longitude</w:t>
+            </w:r>
+          </w:p>
+        </w:tc>
+        <w:tc>
+          <w:tcPr>
+            <w:tcW w:w="8364" w:type="dxa"/>
+            <w:noWrap/>
+            <w:vAlign w:val="center"/>
+          </w:tcPr>
+          <w:p>
+            <w:pPr>
+              <w:cnfStyle w:val="000000000000" w:firstRow="0" w:lastRow="0" w:firstColumn="0" w:lastColumn="0" w:oddVBand="0" w:evenVBand="0" w:oddHBand="0" w:evenHBand="0" w:firstRowFirstColumn="0" w:firstRowLastColumn="0" w:lastRowFirstColumn="0" w:lastRowLastColumn="0"/>
+              <w:rPr>
+                <w:rFonts w:ascii="BC Sans" w:hAnsi="BC Sans" w:cs="BC Sans Light"/>
+                <w:sz w:val="20"/>
+                <w:szCs w:val="20"/>
+              </w:rPr>
+            </w:pPr>
+            <w:r>
+              <w:rPr>
+                <w:rFonts w:ascii="BC Sans" w:hAnsi="BC Sans" w:cs="BC Sans Light"/>
+                <w:sz w:val="20"/>
+                <w:szCs w:val="20"/>
+              </w:rPr>
+              <w:t>{</w:t>
+            </w:r>
+            <w:proofErr w:type="gramStart"/>
+            <w:r>
+              <w:rPr>
+                <w:rFonts w:ascii="BC Sans" w:hAnsi="BC Sans" w:cs="BC Sans Light"/>
+                <w:sz w:val="20"/>
+                <w:szCs w:val="20"/>
+              </w:rPr>
+              <w:t>d.</w:t>
+            </w:r>
+            <w:r>
+              <w:rPr>
+                <w:rFonts w:ascii="BC Sans" w:hAnsi="BC Sans" w:cs="BC Sans Light"/>
+                <w:sz w:val="20"/>
+                <w:szCs w:val="20"/>
+              </w:rPr>
+              <w:t>updates</w:t>
+            </w:r>
+            <w:proofErr w:type="gramEnd"/>
+            <w:r>
+              <w:rPr>
+                <w:rFonts w:ascii="BC Sans" w:hAnsi="BC Sans" w:cs="BC Sans Light"/>
+                <w:sz w:val="20"/>
+                <w:szCs w:val="20"/>
+              </w:rPr>
+              <w:t>[i].location.latitude</w:t>
+            </w:r>
+            <w:r>
+              <w:rPr>
+                <w:rFonts w:ascii="BC Sans" w:hAnsi="BC Sans" w:cs="BC Sans Light"/>
+                <w:sz w:val="20"/>
+                <w:szCs w:val="20"/>
+              </w:rPr>
+              <w:t>:if</w:t>
+            </w:r>
+            <w:r>
+              <w:rPr>
+                <w:rFonts w:ascii="BC Sans" w:hAnsi="BC Sans" w:cs="BC Sans Light"/>
+                <w:sz w:val="20"/>
+                <w:szCs w:val="20"/>
+              </w:rPr>
+              <w:t>NEM</w:t>
+            </w:r>
+            <w:r>
+              <w:rPr>
+                <w:rFonts w:ascii="BC Sans" w:hAnsi="BC Sans" w:cs="BC Sans Light"/>
+                <w:sz w:val="20"/>
+                <w:szCs w:val="20"/>
+              </w:rPr>
+              <w:t>():showBegin}</w:t>
+            </w:r>
+            <w:r>
+              <w:rPr>
+                <w:rFonts w:ascii="BC Sans" w:hAnsi="BC Sans" w:cs="BC Sans Light"/>
+                <w:sz w:val="20"/>
+                <w:szCs w:val="20"/>
+              </w:rPr>
+              <w:t>{</w:t>
+            </w:r>
+            <w:r>
+              <w:rPr>
+                <w:rFonts w:ascii="BC Sans" w:hAnsi="BC Sans" w:cs="BC Sans Light"/>
+                <w:sz w:val="20"/>
+                <w:szCs w:val="20"/>
+              </w:rPr>
+              <w:t>d.updates[i].location.latitude</w:t>
+            </w:r>
+            <w:r>
+              <w:rPr>
+                <w:rFonts w:ascii="BC Sans" w:hAnsi="BC Sans" w:cs="BC Sans Light"/>
+                <w:sz w:val="20"/>
+                <w:szCs w:val="20"/>
+              </w:rPr>
+              <w:t>}</w:t>
+            </w:r>
+            <w:r>
+              <w:rPr>
+                <w:rFonts w:ascii="BC Sans" w:hAnsi="BC Sans" w:cs="BC Sans Light"/>
+                <w:sz w:val="20"/>
+                <w:szCs w:val="20"/>
+              </w:rPr>
+              <w:t xml:space="preserve">,  </w:t>
+            </w:r>
+            <w:r>
+              <w:rPr>
+                <w:rFonts w:ascii="BC Sans" w:hAnsi="BC Sans" w:cs="BC Sans Light"/>
+                <w:sz w:val="20"/>
+                <w:szCs w:val="20"/>
+              </w:rPr>
+              <w:t>{</w:t>
+            </w:r>
+            <w:r>
+              <w:rPr>
+                <w:rFonts w:ascii="BC Sans" w:hAnsi="BC Sans" w:cs="BC Sans Light"/>
+                <w:sz w:val="20"/>
+                <w:szCs w:val="20"/>
+              </w:rPr>
+              <w:t>d.updates[i].location.longitude</w:t>
+            </w:r>
+            <w:r>
+              <w:rPr>
+                <w:rFonts w:ascii="BC Sans" w:hAnsi="BC Sans" w:cs="BC Sans Light"/>
+                <w:sz w:val="20"/>
+                <w:szCs w:val="20"/>
+              </w:rPr>
+              <w:t>}</w:t>
+            </w:r>
+            <w:r>
+              <w:rPr>
+                <w:rFonts w:ascii="BC Sans" w:hAnsi="BC Sans" w:cs="BC Sans Light"/>
+                <w:sz w:val="20"/>
+                <w:szCs w:val="20"/>
+              </w:rPr>
+              <w:t>{d.</w:t>
+            </w:r>
+            <w:r>
+              <w:rPr>
+                <w:rFonts w:ascii="BC Sans" w:hAnsi="BC Sans" w:cs="BC Sans Light"/>
+                <w:sz w:val="20"/>
+                <w:szCs w:val="20"/>
+              </w:rPr>
+              <w:t>updates[i].location.latitude</w:t>
+            </w:r>
+            <w:r>
+              <w:rPr>
+                <w:rFonts w:ascii="BC Sans" w:hAnsi="BC Sans" w:cs="BC Sans Light"/>
+                <w:sz w:val="20"/>
+                <w:szCs w:val="20"/>
+              </w:rPr>
+              <w:t>:if</w:t>
+            </w:r>
+            <w:r>
+              <w:rPr>
+                <w:rFonts w:ascii="BC Sans" w:hAnsi="BC Sans" w:cs="BC Sans Light"/>
+                <w:sz w:val="20"/>
+                <w:szCs w:val="20"/>
+              </w:rPr>
+              <w:t>NEM</w:t>
+            </w:r>
+            <w:r>
+              <w:rPr>
+                <w:rFonts w:ascii="BC Sans" w:hAnsi="BC Sans" w:cs="BC Sans Light"/>
+                <w:sz w:val="20"/>
+                <w:szCs w:val="20"/>
+              </w:rPr>
+              <w:t>():show</w:t>
+            </w:r>
+            <w:r>
+              <w:rPr>
+                <w:rFonts w:ascii="BC Sans" w:hAnsi="BC Sans" w:cs="BC Sans Light"/>
+                <w:sz w:val="20"/>
+                <w:szCs w:val="20"/>
+              </w:rPr>
+              <w:t>End</w:t>
+            </w:r>
+            <w:r>
+              <w:rPr>
+                <w:rFonts w:ascii="BC Sans" w:hAnsi="BC Sans" w:cs="BC Sans Light"/>
+                <w:sz w:val="20"/>
+                <w:szCs w:val="20"/>
+              </w:rPr>
+              <w:t>}</w:t>
+            </w:r>
+          </w:p>
+        </w:tc>
+      </w:tr>
+    </w:tbl>
+    <w:p>
+      <w:pPr>
+        <w:spacing w:after="0"/>
+        <w:rPr>
+          <w:rFonts w:ascii="BC Sans" w:hAnsi="BC Sans"/>
+          <w:sz w:val="20"/>
+          <w:szCs w:val="20"/>
+        </w:rPr>
+      </w:pPr>
+    </w:p>
+    <w:p>
+      <w:pPr>
+        <w:spacing w:after="0"/>
+        <w:rPr>
+          <w:rFonts w:ascii="BC Sans" w:hAnsi="BC Sans"/>
+          <w:sz w:val="20"/>
+          <w:szCs w:val="20"/>
+        </w:rPr>
+      </w:pPr>
+      <w:r>
+        <w:rPr>
+          <w:rFonts w:ascii="BC Sans" w:hAnsi="BC Sans"/>
+          <w:sz w:val="20"/>
+          <w:szCs w:val="20"/>
+        </w:rPr>
+        <w:br/>
+        <w:t>{</w:t>
+      </w:r>
+      <w:proofErr w:type="spellStart"/>
+      <w:proofErr w:type="gramStart"/>
+      <w:r>
+        <w:rPr>
+          <w:rFonts w:ascii="BC Sans" w:hAnsi="BC Sans"/>
+          <w:sz w:val="20"/>
+          <w:szCs w:val="20"/>
+        </w:rPr>
+        <w:t>d.updates</w:t>
+      </w:r>
+      <w:proofErr w:type="spellEnd"/>
+      <w:proofErr w:type="gramEnd"/>
+      <w:r>
+        <w:rPr>
+          <w:rFonts w:ascii="BC Sans" w:hAnsi="BC Sans"/>
+          <w:sz w:val="20"/>
+          <w:szCs w:val="20"/>
+        </w:rPr>
+        <w:t>[i+1].</w:t>
+      </w:r>
+      <w:proofErr w:type="spellStart"/>
+      <w:r>
+        <w:rPr>
+          <w:rFonts w:ascii="BC Sans" w:hAnsi="BC Sans"/>
+          <w:sz w:val="20"/>
+          <w:szCs w:val="20"/>
+        </w:rPr>
+        <w:t>sequenceId</w:t>
+      </w:r>
+      <w:proofErr w:type="spellEnd"/>
+      <w:r>
+        <w:rPr>
+          <w:rFonts w:ascii="BC Sans" w:hAnsi="BC Sans"/>
+          <w:sz w:val="20"/>
+          <w:szCs w:val="20"/>
+        </w:rPr>
+        <w:t>}</w:t>
+      </w:r>
+    </w:p>
     <w:p>
       <w:pPr>
         <w:spacing w:after="0"/>
@@ -2381,7 +3475,7 @@
   <w15:commentEx w15:paraId="061BE61B" w15:done="1"/>
   <w15:commentEx w15:paraId="4564069E" w15:paraIdParent="061BE61B" w15:done="1"/>
   <w15:commentEx w15:paraId="36E075D6" w15:done="1"/>
-  <w15:commentEx w15:paraId="0328C88A" w15:done="1"/>
+  <w15:commentEx w15:paraId="2A23795E" w15:done="1"/>
   <w15:commentEx w15:paraId="5E841539" w15:done="1"/>
 </w15:commentsEx>
 </file>
@@ -2401,7 +3495,7 @@
   <w16cid:commentId w16cid:paraId="061BE61B" w16cid:durableId="255CB229"/>
   <w16cid:commentId w16cid:paraId="4564069E" w16cid:durableId="51C5703E"/>
   <w16cid:commentId w16cid:paraId="36E075D6" w16cid:durableId="1FD22CE0"/>
-  <w16cid:commentId w16cid:paraId="0328C88A" w16cid:durableId="3B08B593"/>
+  <w16cid:commentId w16cid:paraId="2A23795E" w16cid:durableId="3B08B593"/>
   <w16cid:commentId w16cid:paraId="5E841539" w16cid:durableId="6729C259"/>
 </w16cid:commentsIds>
 </file>
@@ -4269,6 +5363,15 @@
 </file>
 
 <file path=customXml/item1.xml><?xml version="1.0" encoding="utf-8"?>
+<?mso-contentType ?>
+<FormTemplates xmlns="http://schemas.microsoft.com/sharepoint/v3/contenttype/forms">
+  <Display>DocumentLibraryForm</Display>
+  <Edit>DocumentLibraryForm</Edit>
+  <New>DocumentLibraryForm</New>
+</FormTemplates>
+</file>
+
+<file path=customXml/item2.xml><?xml version="1.0" encoding="utf-8"?>
 <ct:contentTypeSchema xmlns:ct="http://schemas.microsoft.com/office/2006/metadata/contentType" xmlns:ma="http://schemas.microsoft.com/office/2006/metadata/properties/metaAttributes" ct:_="" ma:_="" ma:contentTypeName="Document" ma:contentTypeID="0x010100ED0089B3ED392A4CB3C10705735CFAD3" ma:contentTypeVersion="15" ma:contentTypeDescription="Create a new document." ma:contentTypeScope="" ma:versionID="e9715c4352d5d9c94cf397f6db7911f6">
   <xsd:schema xmlns:xsd="http://www.w3.org/2001/XMLSchema" xmlns:xs="http://www.w3.org/2001/XMLSchema" xmlns:p="http://schemas.microsoft.com/office/2006/metadata/properties" xmlns:ns2="aa9c99c1-69c1-4b58-9df5-4d4796c46f8a" xmlns:ns3="cbeac988-4fd5-47cf-ad03-89cc7678fa90" targetNamespace="http://schemas.microsoft.com/office/2006/metadata/properties" ma:root="true" ma:fieldsID="4a7b24a40f906d6832371abf7aef78d6" ns2:_="" ns3:_="">
     <xsd:import namespace="aa9c99c1-69c1-4b58-9df5-4d4796c46f8a"/>
@@ -4503,7 +5606,7 @@
 </ct:contentTypeSchema>
 </file>
 
-<file path=customXml/item2.xml><?xml version="1.0" encoding="utf-8"?>
+<file path=customXml/item3.xml><?xml version="1.0" encoding="utf-8"?>
 <p:properties xmlns:p="http://schemas.microsoft.com/office/2006/metadata/properties" xmlns:xsi="http://www.w3.org/2001/XMLSchema-instance" xmlns:pc="http://schemas.microsoft.com/office/infopath/2007/PartnerControls">
   <documentManagement>
     <TaxCatchAll xmlns="cbeac988-4fd5-47cf-ad03-89cc7678fa90" xsi:nil="true"/>
@@ -4521,16 +5624,15 @@
 </p:properties>
 </file>
 
-<file path=customXml/item3.xml><?xml version="1.0" encoding="utf-8"?>
-<?mso-contentType ?>
-<FormTemplates xmlns="http://schemas.microsoft.com/sharepoint/v3/contenttype/forms">
-  <Display>DocumentLibraryForm</Display>
-  <Edit>DocumentLibraryForm</Edit>
-  <New>DocumentLibraryForm</New>
-</FormTemplates>
+<file path=customXml/itemProps1.xml><?xml version="1.0" encoding="utf-8"?>
+<ds:datastoreItem xmlns:ds="http://schemas.openxmlformats.org/officeDocument/2006/customXml" ds:itemID="{4BECF9F2-3A10-48CC-8D31-4F6E8664527E}">
+  <ds:schemaRefs>
+    <ds:schemaRef ds:uri="http://schemas.microsoft.com/sharepoint/v3/contenttype/forms"/>
+  </ds:schemaRefs>
+</ds:datastoreItem>
 </file>
 
-<file path=customXml/itemProps1.xml><?xml version="1.0" encoding="utf-8"?>
+<file path=customXml/itemProps2.xml><?xml version="1.0" encoding="utf-8"?>
 <ds:datastoreItem xmlns:ds="http://schemas.openxmlformats.org/officeDocument/2006/customXml" ds:itemID="{26FF9410-7F49-4DD5-9478-D670A139DF54}">
   <ds:schemaRefs>
     <ds:schemaRef ds:uri="http://schemas.microsoft.com/office/2006/metadata/contentType"/>
@@ -4549,7 +5651,7 @@
 </ds:datastoreItem>
 </file>
 
-<file path=customXml/itemProps2.xml><?xml version="1.0" encoding="utf-8"?>
+<file path=customXml/itemProps3.xml><?xml version="1.0" encoding="utf-8"?>
 <ds:datastoreItem xmlns:ds="http://schemas.openxmlformats.org/officeDocument/2006/customXml" ds:itemID="{C6C5DCE0-D69C-4B6E-96D9-C69B23DE6D4A}">
   <ds:schemaRefs>
     <ds:schemaRef ds:uri="http://schemas.microsoft.com/office/2006/metadata/properties"/>
@@ -4558,12 +5660,4 @@
     <ds:schemaRef ds:uri="aa9c99c1-69c1-4b58-9df5-4d4796c46f8a"/>
   </ds:schemaRefs>
 </ds:datastoreItem>
-</file>
-
-<file path=customXml/itemProps3.xml><?xml version="1.0" encoding="utf-8"?>
-<ds:datastoreItem xmlns:ds="http://schemas.openxmlformats.org/officeDocument/2006/customXml" ds:itemID="{4BECF9F2-3A10-48CC-8D31-4F6E8664527E}">
-  <ds:schemaRefs>
-    <ds:schemaRef ds:uri="http://schemas.microsoft.com/sharepoint/v3/contenttype/forms"/>
-  </ds:schemaRefs>
-</ds:datastoreItem>
 </file>
</xml_diff>

<commit_message>
fix: updated the way dates are rendered in templates
</commit_message>
<xml_diff>
--- a/backend/templates/complaint/CDOGS-ERS-COMPLAINT-TEMPLATE-v1.docx
+++ b/backend/templates/complaint/CDOGS-ERS-COMPLAINT-TEMPLATE-v1.docx
@@ -2603,97 +2603,7 @@
                 <w:szCs w:val="20"/>
                 <w14:ligatures w14:val="none"/>
               </w:rPr>
-              <w:t>updatedOn</w:t>
-            </w:r>
-            <w:proofErr w:type="spellEnd"/>
-            <w:r>
-              <w:rPr>
-                <w:rFonts w:ascii="BC Sans" w:eastAsia="Times New Roman" w:hAnsi="BC Sans" w:cs="Times New Roman"/>
-                <w:b w:val="0"/>
-                <w:bCs w:val="0"/>
-                <w:caps w:val="0"/>
-                <w:color w:val="000000"/>
-                <w:kern w:val="0"/>
-                <w:sz w:val="20"/>
-                <w:szCs w:val="20"/>
-                <w14:ligatures w14:val="none"/>
-              </w:rPr>
-              <w:t>} {</w:t>
-            </w:r>
-            <w:proofErr w:type="spellStart"/>
-            <w:r>
-              <w:rPr>
-                <w:rFonts w:ascii="BC Sans" w:eastAsia="Times New Roman" w:hAnsi="BC Sans" w:cs="Times New Roman"/>
-                <w:b w:val="0"/>
-                <w:bCs w:val="0"/>
-                <w:caps w:val="0"/>
-                <w:color w:val="000000"/>
-                <w:kern w:val="0"/>
-                <w:sz w:val="20"/>
-                <w:szCs w:val="20"/>
-                <w14:ligatures w14:val="none"/>
-              </w:rPr>
-              <w:t>d.updates</w:t>
-            </w:r>
-            <w:proofErr w:type="spellEnd"/>
-            <w:r>
-              <w:rPr>
-                <w:rFonts w:ascii="BC Sans" w:eastAsia="Times New Roman" w:hAnsi="BC Sans" w:cs="Times New Roman"/>
-                <w:b w:val="0"/>
-                <w:bCs w:val="0"/>
-                <w:caps w:val="0"/>
-                <w:color w:val="000000"/>
-                <w:kern w:val="0"/>
-                <w:sz w:val="20"/>
-                <w:szCs w:val="20"/>
-                <w14:ligatures w14:val="none"/>
-              </w:rPr>
-              <w:t>[</w:t>
-            </w:r>
-            <w:proofErr w:type="spellStart"/>
-            <w:r>
-              <w:rPr>
-                <w:rFonts w:ascii="BC Sans" w:eastAsia="Times New Roman" w:hAnsi="BC Sans" w:cs="Times New Roman"/>
-                <w:b w:val="0"/>
-                <w:bCs w:val="0"/>
-                <w:caps w:val="0"/>
-                <w:color w:val="000000"/>
-                <w:kern w:val="0"/>
-                <w:sz w:val="20"/>
-                <w:szCs w:val="20"/>
-                <w14:ligatures w14:val="none"/>
-              </w:rPr>
-              <w:t>i</w:t>
-            </w:r>
-            <w:proofErr w:type="spellEnd"/>
-            <w:r>
-              <w:rPr>
-                <w:rFonts w:ascii="BC Sans" w:eastAsia="Times New Roman" w:hAnsi="BC Sans" w:cs="Times New Roman"/>
-                <w:b w:val="0"/>
-                <w:bCs w:val="0"/>
-                <w:caps w:val="0"/>
-                <w:color w:val="000000"/>
-                <w:kern w:val="0"/>
-                <w:sz w:val="20"/>
-                <w:szCs w:val="20"/>
-                <w14:ligatures w14:val="none"/>
-              </w:rPr>
-              <w:t>].</w:t>
-            </w:r>
-            <w:proofErr w:type="spellStart"/>
-            <w:r>
-              <w:rPr>
-                <w:rFonts w:ascii="BC Sans" w:eastAsia="Times New Roman" w:hAnsi="BC Sans" w:cs="Times New Roman"/>
-                <w:b w:val="0"/>
-                <w:bCs w:val="0"/>
-                <w:caps w:val="0"/>
-                <w:color w:val="000000"/>
-                <w:kern w:val="0"/>
-                <w:sz w:val="20"/>
-                <w:szCs w:val="20"/>
-                <w14:ligatures w14:val="none"/>
-              </w:rPr>
-              <w:t>updatedAt</w:t>
+              <w:t>updateOn</w:t>
             </w:r>
             <w:proofErr w:type="spellEnd"/>
             <w:r>
@@ -3804,17 +3714,7 @@
               <w:sz w:val="18"/>
               <w:szCs w:val="18"/>
             </w:rPr>
-            <w:t>d.reportDate</w:t>
-          </w:r>
-          <w:proofErr w:type="spellEnd"/>
-          <w:proofErr w:type="gramEnd"/>
-          <w:r>
-            <w:rPr>
-              <w:rFonts w:ascii="BC Sans" w:eastAsia="BC Sans" w:hAnsi="BC Sans" w:cs="BC Sans"/>
-              <w:sz w:val="18"/>
-              <w:szCs w:val="18"/>
-            </w:rPr>
-            <w:t xml:space="preserve">} </w:t>
+            <w:t>d</w:t>
           </w:r>
           <w:r>
             <w:rPr>
@@ -3822,26 +3722,10 @@
               <w:sz w:val="18"/>
               <w:szCs w:val="18"/>
             </w:rPr>
-            <w:t xml:space="preserve"> </w:t>
-          </w:r>
-          <w:r>
-            <w:rPr>
-              <w:rFonts w:ascii="BC Sans" w:eastAsia="BC Sans" w:hAnsi="BC Sans" w:cs="BC Sans"/>
-              <w:sz w:val="18"/>
-              <w:szCs w:val="18"/>
-            </w:rPr>
-            <w:t>at {</w:t>
-          </w:r>
-          <w:proofErr w:type="spellStart"/>
-          <w:r>
-            <w:rPr>
-              <w:rFonts w:ascii="BC Sans" w:eastAsia="BC Sans" w:hAnsi="BC Sans" w:cs="BC Sans"/>
-              <w:sz w:val="18"/>
-              <w:szCs w:val="18"/>
-            </w:rPr>
-            <w:t>d.reportTime</w:t>
+            <w:t>.generatedOn</w:t>
           </w:r>
           <w:proofErr w:type="spellEnd"/>
+          <w:proofErr w:type="gramEnd"/>
           <w:r>
             <w:rPr>
               <w:rFonts w:ascii="BC Sans" w:eastAsia="BC Sans" w:hAnsi="BC Sans" w:cs="BC Sans"/>
@@ -5363,12 +5247,21 @@
 </file>
 
 <file path=customXml/item1.xml><?xml version="1.0" encoding="utf-8"?>
-<?mso-contentType ?>
-<FormTemplates xmlns="http://schemas.microsoft.com/sharepoint/v3/contenttype/forms">
-  <Display>DocumentLibraryForm</Display>
-  <Edit>DocumentLibraryForm</Edit>
-  <New>DocumentLibraryForm</New>
-</FormTemplates>
+<p:properties xmlns:p="http://schemas.microsoft.com/office/2006/metadata/properties" xmlns:xsi="http://www.w3.org/2001/XMLSchema-instance" xmlns:pc="http://schemas.microsoft.com/office/infopath/2007/PartnerControls">
+  <documentManagement>
+    <TaxCatchAll xmlns="cbeac988-4fd5-47cf-ad03-89cc7678fa90" xsi:nil="true"/>
+    <lcf76f155ced4ddcb4097134ff3c332f xmlns="aa9c99c1-69c1-4b58-9df5-4d4796c46f8a">
+      <Terms xmlns="http://schemas.microsoft.com/office/infopath/2007/PartnerControls"/>
+    </lcf76f155ced4ddcb4097134ff3c332f>
+    <SharedWithUsers xmlns="cbeac988-4fd5-47cf-ad03-89cc7678fa90">
+      <UserInfo>
+        <DisplayName/>
+        <AccountId xsi:nil="true"/>
+        <AccountType/>
+      </UserInfo>
+    </SharedWithUsers>
+  </documentManagement>
+</p:properties>
 </file>
 
 <file path=customXml/item2.xml><?xml version="1.0" encoding="utf-8"?>
@@ -5607,27 +5500,21 @@
 </file>
 
 <file path=customXml/item3.xml><?xml version="1.0" encoding="utf-8"?>
-<p:properties xmlns:p="http://schemas.microsoft.com/office/2006/metadata/properties" xmlns:xsi="http://www.w3.org/2001/XMLSchema-instance" xmlns:pc="http://schemas.microsoft.com/office/infopath/2007/PartnerControls">
-  <documentManagement>
-    <TaxCatchAll xmlns="cbeac988-4fd5-47cf-ad03-89cc7678fa90" xsi:nil="true"/>
-    <lcf76f155ced4ddcb4097134ff3c332f xmlns="aa9c99c1-69c1-4b58-9df5-4d4796c46f8a">
-      <Terms xmlns="http://schemas.microsoft.com/office/infopath/2007/PartnerControls"/>
-    </lcf76f155ced4ddcb4097134ff3c332f>
-    <SharedWithUsers xmlns="cbeac988-4fd5-47cf-ad03-89cc7678fa90">
-      <UserInfo>
-        <DisplayName/>
-        <AccountId xsi:nil="true"/>
-        <AccountType/>
-      </UserInfo>
-    </SharedWithUsers>
-  </documentManagement>
-</p:properties>
+<?mso-contentType ?>
+<FormTemplates xmlns="http://schemas.microsoft.com/sharepoint/v3/contenttype/forms">
+  <Display>DocumentLibraryForm</Display>
+  <Edit>DocumentLibraryForm</Edit>
+  <New>DocumentLibraryForm</New>
+</FormTemplates>
 </file>
 
 <file path=customXml/itemProps1.xml><?xml version="1.0" encoding="utf-8"?>
-<ds:datastoreItem xmlns:ds="http://schemas.openxmlformats.org/officeDocument/2006/customXml" ds:itemID="{4BECF9F2-3A10-48CC-8D31-4F6E8664527E}">
+<ds:datastoreItem xmlns:ds="http://schemas.openxmlformats.org/officeDocument/2006/customXml" ds:itemID="{C6C5DCE0-D69C-4B6E-96D9-C69B23DE6D4A}">
   <ds:schemaRefs>
-    <ds:schemaRef ds:uri="http://schemas.microsoft.com/sharepoint/v3/contenttype/forms"/>
+    <ds:schemaRef ds:uri="http://schemas.microsoft.com/office/2006/metadata/properties"/>
+    <ds:schemaRef ds:uri="http://schemas.microsoft.com/office/infopath/2007/PartnerControls"/>
+    <ds:schemaRef ds:uri="cbeac988-4fd5-47cf-ad03-89cc7678fa90"/>
+    <ds:schemaRef ds:uri="aa9c99c1-69c1-4b58-9df5-4d4796c46f8a"/>
   </ds:schemaRefs>
 </ds:datastoreItem>
 </file>
@@ -5652,12 +5539,9 @@
 </file>
 
 <file path=customXml/itemProps3.xml><?xml version="1.0" encoding="utf-8"?>
-<ds:datastoreItem xmlns:ds="http://schemas.openxmlformats.org/officeDocument/2006/customXml" ds:itemID="{C6C5DCE0-D69C-4B6E-96D9-C69B23DE6D4A}">
+<ds:datastoreItem xmlns:ds="http://schemas.openxmlformats.org/officeDocument/2006/customXml" ds:itemID="{4BECF9F2-3A10-48CC-8D31-4F6E8664527E}">
   <ds:schemaRefs>
-    <ds:schemaRef ds:uri="http://schemas.microsoft.com/office/2006/metadata/properties"/>
-    <ds:schemaRef ds:uri="http://schemas.microsoft.com/office/infopath/2007/PartnerControls"/>
-    <ds:schemaRef ds:uri="cbeac988-4fd5-47cf-ad03-89cc7678fa90"/>
-    <ds:schemaRef ds:uri="aa9c99c1-69c1-4b58-9df5-4d4796c46f8a"/>
+    <ds:schemaRef ds:uri="http://schemas.microsoft.com/sharepoint/v3/contenttype/forms"/>
   </ds:schemaRefs>
 </ds:datastoreItem>
 </file>
</xml_diff>

<commit_message>
fix: CE-812 - Add missing complaint updates (#484)
Co-authored-by: Mike Sears <mike.2.sears@gov.bc.ca>
Co-authored-by: afwilcox <alecwilcox@gmail.com>
</commit_message>
<xml_diff>
--- a/backend/templates/complaint/CDOGS-ERS-COMPLAINT-TEMPLATE-v1.docx
+++ b/backend/templates/complaint/CDOGS-ERS-COMPLAINT-TEMPLATE-v1.docx
@@ -1042,15 +1042,98 @@
             </w:pPr>
             <w:r>
               <w:rPr>
-                <w:rFonts w:ascii="BC Sans" w:eastAsia="Times New Roman" w:hAnsi="BC Sans" w:cs="Times New Roman"/>
-                <w:color w:val="000000" w:themeColor="text1"/>
+                <w:rFonts w:ascii="BC Sans" w:hAnsi="BC Sans" w:cs="BC Sans Light"/>
                 <w:sz w:val="20"/>
                 <w:szCs w:val="20"/>
               </w:rPr>
               <w:t>{</w:t>
             </w:r>
             <w:proofErr w:type="spellStart"/>
-            <w:proofErr w:type="gramStart"/>
+            <w:r>
+              <w:rPr>
+                <w:rFonts w:ascii="BC Sans" w:hAnsi="BC Sans" w:cs="BC Sans Light"/>
+                <w:sz w:val="20"/>
+                <w:szCs w:val="20"/>
+              </w:rPr>
+              <w:t>d</w:t>
+            </w:r>
+            <w:r>
+              <w:rPr>
+                <w:rFonts w:ascii="BC Sans" w:hAnsi="BC Sans" w:cs="BC Sans Light"/>
+                <w:sz w:val="20"/>
+                <w:szCs w:val="20"/>
+              </w:rPr>
+              <w:t>.latitude</w:t>
+            </w:r>
+            <w:r>
+              <w:rPr>
+                <w:rFonts w:ascii="BC Sans" w:hAnsi="BC Sans" w:cs="BC Sans Light"/>
+                <w:sz w:val="20"/>
+                <w:szCs w:val="20"/>
+              </w:rPr>
+              <w:t>:if</w:t>
+            </w:r>
+            <w:r>
+              <w:rPr>
+                <w:rFonts w:ascii="BC Sans" w:hAnsi="BC Sans" w:cs="BC Sans Light"/>
+                <w:sz w:val="20"/>
+                <w:szCs w:val="20"/>
+              </w:rPr>
+              <w:t>NE</w:t>
+            </w:r>
+            <w:proofErr w:type="spellEnd"/>
+            <w:r>
+              <w:rPr>
+                <w:rFonts w:ascii="BC Sans" w:hAnsi="BC Sans" w:cs="BC Sans Light"/>
+                <w:sz w:val="20"/>
+                <w:szCs w:val="20"/>
+              </w:rPr>
+              <w:t>(</w:t>
+            </w:r>
+            <w:r>
+              <w:rPr>
+                <w:rFonts w:ascii="BC Sans" w:hAnsi="BC Sans" w:cs="BC Sans Light"/>
+                <w:sz w:val="20"/>
+                <w:szCs w:val="20"/>
+              </w:rPr>
+              <w:t>0</w:t>
+            </w:r>
+            <w:r>
+              <w:rPr>
+                <w:rFonts w:ascii="BC Sans" w:hAnsi="BC Sans" w:cs="BC Sans Light"/>
+                <w:sz w:val="20"/>
+                <w:szCs w:val="20"/>
+              </w:rPr>
+              <w:t>):</w:t>
+            </w:r>
+            <w:proofErr w:type="spellStart"/>
+            <w:r>
+              <w:rPr>
+                <w:rFonts w:ascii="BC Sans" w:hAnsi="BC Sans" w:cs="BC Sans Light"/>
+                <w:sz w:val="20"/>
+                <w:szCs w:val="20"/>
+              </w:rPr>
+              <w:t>showBegin</w:t>
+            </w:r>
+            <w:proofErr w:type="spellEnd"/>
+            <w:r>
+              <w:rPr>
+                <w:rFonts w:ascii="BC Sans" w:hAnsi="BC Sans" w:cs="BC Sans Light"/>
+                <w:sz w:val="20"/>
+                <w:szCs w:val="20"/>
+              </w:rPr>
+              <w:t>}</w:t>
+            </w:r>
+            <w:r>
+              <w:rPr>
+                <w:rFonts w:ascii="BC Sans" w:eastAsia="Times New Roman" w:hAnsi="BC Sans" w:cs="Times New Roman"/>
+                <w:color w:val="000000" w:themeColor="text1"/>
+                <w:sz w:val="20"/>
+                <w:szCs w:val="20"/>
+              </w:rPr>
+              <w:t>{</w:t>
+            </w:r>
+            <w:proofErr w:type="spellStart"/>
             <w:r>
               <w:rPr>
                 <w:rFonts w:ascii="BC Sans" w:eastAsia="Times New Roman" w:hAnsi="BC Sans" w:cs="Times New Roman"/>
@@ -1061,7 +1144,6 @@
               <w:t>d.latitude</w:t>
             </w:r>
             <w:proofErr w:type="spellEnd"/>
-            <w:proofErr w:type="gramEnd"/>
             <w:r>
               <w:rPr>
                 <w:rFonts w:ascii="BC Sans" w:eastAsia="Times New Roman" w:hAnsi="BC Sans" w:cs="Times New Roman"/>
@@ -1096,6 +1178,98 @@
                 <w:rStyle w:val="CommentReference"/>
               </w:rPr>
               <w:commentReference w:id="3"/>
+            </w:r>
+            <w:r>
+              <w:rPr>
+                <w:rFonts w:ascii="BC Sans" w:hAnsi="BC Sans" w:cs="BC Sans Light"/>
+                <w:sz w:val="20"/>
+                <w:szCs w:val="20"/>
+              </w:rPr>
+              <w:t>{</w:t>
+            </w:r>
+            <w:proofErr w:type="spellStart"/>
+            <w:r>
+              <w:rPr>
+                <w:rFonts w:ascii="BC Sans" w:hAnsi="BC Sans" w:cs="BC Sans Light"/>
+                <w:sz w:val="20"/>
+                <w:szCs w:val="20"/>
+              </w:rPr>
+              <w:t>d</w:t>
+            </w:r>
+            <w:r>
+              <w:rPr>
+                <w:rFonts w:ascii="BC Sans" w:hAnsi="BC Sans" w:cs="BC Sans Light"/>
+                <w:sz w:val="20"/>
+                <w:szCs w:val="20"/>
+              </w:rPr>
+              <w:t>.latitude</w:t>
+            </w:r>
+            <w:r>
+              <w:rPr>
+                <w:rFonts w:ascii="BC Sans" w:hAnsi="BC Sans" w:cs="BC Sans Light"/>
+                <w:sz w:val="20"/>
+                <w:szCs w:val="20"/>
+              </w:rPr>
+              <w:t>:if</w:t>
+            </w:r>
+            <w:r>
+              <w:rPr>
+                <w:rFonts w:ascii="BC Sans" w:hAnsi="BC Sans" w:cs="BC Sans Light"/>
+                <w:sz w:val="20"/>
+                <w:szCs w:val="20"/>
+              </w:rPr>
+              <w:t>NE</w:t>
+            </w:r>
+            <w:proofErr w:type="spellEnd"/>
+            <w:r>
+              <w:rPr>
+                <w:rFonts w:ascii="BC Sans" w:hAnsi="BC Sans" w:cs="BC Sans Light"/>
+                <w:sz w:val="20"/>
+                <w:szCs w:val="20"/>
+              </w:rPr>
+              <w:t>(</w:t>
+            </w:r>
+            <w:r>
+              <w:rPr>
+                <w:rFonts w:ascii="BC Sans" w:hAnsi="BC Sans" w:cs="BC Sans Light"/>
+                <w:sz w:val="20"/>
+                <w:szCs w:val="20"/>
+              </w:rPr>
+              <w:t>0</w:t>
+            </w:r>
+            <w:r>
+              <w:rPr>
+                <w:rFonts w:ascii="BC Sans" w:hAnsi="BC Sans" w:cs="BC Sans Light"/>
+                <w:sz w:val="20"/>
+                <w:szCs w:val="20"/>
+              </w:rPr>
+              <w:t>):</w:t>
+            </w:r>
+            <w:proofErr w:type="spellStart"/>
+            <w:r>
+              <w:rPr>
+                <w:rFonts w:ascii="BC Sans" w:hAnsi="BC Sans" w:cs="BC Sans Light"/>
+                <w:sz w:val="20"/>
+                <w:szCs w:val="20"/>
+              </w:rPr>
+              <w:t>show</w:t>
+            </w:r>
+            <w:r>
+              <w:rPr>
+                <w:rFonts w:ascii="BC Sans" w:hAnsi="BC Sans" w:cs="BC Sans Light"/>
+                <w:sz w:val="20"/>
+                <w:szCs w:val="20"/>
+              </w:rPr>
+              <w:t>End</w:t>
+            </w:r>
+            <w:proofErr w:type="spellEnd"/>
+            <w:r>
+              <w:rPr>
+                <w:rFonts w:ascii="BC Sans" w:hAnsi="BC Sans" w:cs="BC Sans Light"/>
+                <w:sz w:val="20"/>
+                <w:szCs w:val="20"/>
+              </w:rPr>
+              <w:t>}</w:t>
             </w:r>
           </w:p>
         </w:tc>
@@ -2265,6 +2439,836 @@
         </w:tc>
       </w:tr>
     </w:tbl>
+    <w:p>
+      <w:pPr>
+        <w:spacing w:after="0"/>
+      </w:pPr>
+    </w:p>
+    <w:tbl>
+      <w:tblPr>
+        <w:tblStyle w:val="PlainTable3"/>
+        <w:tblW w:w="10916" w:type="dxa"/>
+        <w:tblLook w:val="04A0" w:firstRow="1" w:lastRow="0" w:firstColumn="1" w:lastColumn="0" w:noHBand="0" w:noVBand="1"/>
+      </w:tblPr>
+      <w:tblGrid>
+        <w:gridCol w:w="2552"/>
+        <w:gridCol w:w="8364"/>
+      </w:tblGrid>
+      <w:tr>
+        <w:trPr>
+          <w:cnfStyle w:val="100000000000" w:firstRow="1" w:lastRow="0" w:firstColumn="0" w:lastColumn="0" w:oddVBand="0" w:evenVBand="0" w:oddHBand="0" w:evenHBand="0" w:firstRowFirstColumn="0" w:firstRowLastColumn="0" w:lastRowFirstColumn="0" w:lastRowLastColumn="0"/>
+          <w:trHeight w:val="360"/>
+        </w:trPr>
+        <w:tc>
+          <w:tcPr>
+            <w:cnfStyle w:val="001000000100" w:firstRow="0" w:lastRow="0" w:firstColumn="1" w:lastColumn="0" w:oddVBand="0" w:evenVBand="0" w:oddHBand="0" w:evenHBand="0" w:firstRowFirstColumn="1" w:firstRowLastColumn="0" w:lastRowFirstColumn="0" w:lastRowLastColumn="0"/>
+            <w:tcW w:w="10916" w:type="dxa"/>
+            <w:gridSpan w:val="2"/>
+            <w:noWrap/>
+            <w:vAlign w:val="center"/>
+          </w:tcPr>
+          <w:p>
+            <w:pPr>
+              <w:rPr>
+                <w:rFonts w:ascii="BC Sans" w:eastAsia="Times New Roman" w:hAnsi="BC Sans" w:cs="Times New Roman"/>
+                <w:color w:val="000000"/>
+                <w:kern w:val="0"/>
+                <w:sz w:val="20"/>
+                <w:szCs w:val="20"/>
+                <w14:ligatures w14:val="none"/>
+              </w:rPr>
+            </w:pPr>
+            <w:r>
+              <w:rPr>
+                <w:rFonts w:ascii="BC Sans" w:eastAsia="Times New Roman" w:hAnsi="BC Sans" w:cs="Times New Roman"/>
+                <w:caps w:val="0"/>
+                <w:color w:val="000000"/>
+                <w:kern w:val="0"/>
+                <w:sz w:val="20"/>
+                <w:szCs w:val="20"/>
+                <w14:ligatures w14:val="none"/>
+              </w:rPr>
+              <w:t>Update #{</w:t>
+            </w:r>
+            <w:proofErr w:type="gramStart"/>
+            <w:r>
+              <w:rPr>
+                <w:rFonts w:ascii="BC Sans" w:eastAsia="Times New Roman" w:hAnsi="BC Sans" w:cs="Times New Roman"/>
+                <w:caps w:val="0"/>
+                <w:color w:val="000000"/>
+                <w:kern w:val="0"/>
+                <w:sz w:val="20"/>
+                <w:szCs w:val="20"/>
+                <w14:ligatures w14:val="none"/>
+              </w:rPr>
+              <w:t>d.updates</w:t>
+            </w:r>
+            <w:proofErr w:type="gramEnd"/>
+            <w:r>
+              <w:rPr>
+                <w:rFonts w:ascii="BC Sans" w:eastAsia="Times New Roman" w:hAnsi="BC Sans" w:cs="Times New Roman"/>
+                <w:caps w:val="0"/>
+                <w:color w:val="000000"/>
+                <w:kern w:val="0"/>
+                <w:sz w:val="20"/>
+                <w:szCs w:val="20"/>
+                <w14:ligatures w14:val="none"/>
+              </w:rPr>
+              <w:t>[i].sequenceId}</w:t>
+            </w:r>
+            <w:r>
+              <w:rPr>
+                <w:rFonts w:ascii="BC Sans" w:eastAsia="Times New Roman" w:hAnsi="BC Sans" w:cs="Times New Roman"/>
+                <w:b w:val="0"/>
+                <w:bCs w:val="0"/>
+                <w:caps w:val="0"/>
+                <w:color w:val="000000"/>
+                <w:kern w:val="0"/>
+                <w:sz w:val="20"/>
+                <w:szCs w:val="20"/>
+                <w14:ligatures w14:val="none"/>
+              </w:rPr>
+              <w:t>, received: {</w:t>
+            </w:r>
+            <w:proofErr w:type="spellStart"/>
+            <w:r>
+              <w:rPr>
+                <w:rFonts w:ascii="BC Sans" w:eastAsia="Times New Roman" w:hAnsi="BC Sans" w:cs="Times New Roman"/>
+                <w:b w:val="0"/>
+                <w:bCs w:val="0"/>
+                <w:caps w:val="0"/>
+                <w:color w:val="000000"/>
+                <w:kern w:val="0"/>
+                <w:sz w:val="20"/>
+                <w:szCs w:val="20"/>
+                <w14:ligatures w14:val="none"/>
+              </w:rPr>
+              <w:t>d.updates</w:t>
+            </w:r>
+            <w:proofErr w:type="spellEnd"/>
+            <w:r>
+              <w:rPr>
+                <w:rFonts w:ascii="BC Sans" w:eastAsia="Times New Roman" w:hAnsi="BC Sans" w:cs="Times New Roman"/>
+                <w:b w:val="0"/>
+                <w:bCs w:val="0"/>
+                <w:caps w:val="0"/>
+                <w:color w:val="000000"/>
+                <w:kern w:val="0"/>
+                <w:sz w:val="20"/>
+                <w:szCs w:val="20"/>
+                <w14:ligatures w14:val="none"/>
+              </w:rPr>
+              <w:t>[</w:t>
+            </w:r>
+            <w:proofErr w:type="spellStart"/>
+            <w:r>
+              <w:rPr>
+                <w:rFonts w:ascii="BC Sans" w:eastAsia="Times New Roman" w:hAnsi="BC Sans" w:cs="Times New Roman"/>
+                <w:b w:val="0"/>
+                <w:bCs w:val="0"/>
+                <w:caps w:val="0"/>
+                <w:color w:val="000000"/>
+                <w:kern w:val="0"/>
+                <w:sz w:val="20"/>
+                <w:szCs w:val="20"/>
+                <w14:ligatures w14:val="none"/>
+              </w:rPr>
+              <w:t>i</w:t>
+            </w:r>
+            <w:proofErr w:type="spellEnd"/>
+            <w:r>
+              <w:rPr>
+                <w:rFonts w:ascii="BC Sans" w:eastAsia="Times New Roman" w:hAnsi="BC Sans" w:cs="Times New Roman"/>
+                <w:b w:val="0"/>
+                <w:bCs w:val="0"/>
+                <w:caps w:val="0"/>
+                <w:color w:val="000000"/>
+                <w:kern w:val="0"/>
+                <w:sz w:val="20"/>
+                <w:szCs w:val="20"/>
+                <w14:ligatures w14:val="none"/>
+              </w:rPr>
+              <w:t>].</w:t>
+            </w:r>
+            <w:proofErr w:type="spellStart"/>
+            <w:r>
+              <w:rPr>
+                <w:rFonts w:ascii="BC Sans" w:eastAsia="Times New Roman" w:hAnsi="BC Sans" w:cs="Times New Roman"/>
+                <w:b w:val="0"/>
+                <w:bCs w:val="0"/>
+                <w:caps w:val="0"/>
+                <w:color w:val="000000"/>
+                <w:kern w:val="0"/>
+                <w:sz w:val="20"/>
+                <w:szCs w:val="20"/>
+                <w14:ligatures w14:val="none"/>
+              </w:rPr>
+              <w:t>updateOn</w:t>
+            </w:r>
+            <w:proofErr w:type="spellEnd"/>
+            <w:r>
+              <w:rPr>
+                <w:rFonts w:ascii="BC Sans" w:eastAsia="Times New Roman" w:hAnsi="BC Sans" w:cs="Times New Roman"/>
+                <w:b w:val="0"/>
+                <w:bCs w:val="0"/>
+                <w:caps w:val="0"/>
+                <w:color w:val="000000"/>
+                <w:kern w:val="0"/>
+                <w:sz w:val="20"/>
+                <w:szCs w:val="20"/>
+                <w14:ligatures w14:val="none"/>
+              </w:rPr>
+              <w:t>}</w:t>
+            </w:r>
+            <w:r>
+              <w:rPr>
+                <w:rFonts w:ascii="BC Sans" w:eastAsia="Times New Roman" w:hAnsi="BC Sans" w:cs="Times New Roman"/>
+                <w:caps w:val="0"/>
+                <w:color w:val="000000"/>
+                <w:kern w:val="0"/>
+                <w:sz w:val="20"/>
+                <w:szCs w:val="20"/>
+                <w14:ligatures w14:val="none"/>
+              </w:rPr>
+              <w:t xml:space="preserve"> </w:t>
+            </w:r>
+          </w:p>
+        </w:tc>
+      </w:tr>
+      <w:tr>
+        <w:trPr>
+          <w:cnfStyle w:val="000000100000" w:firstRow="0" w:lastRow="0" w:firstColumn="0" w:lastColumn="0" w:oddVBand="0" w:evenVBand="0" w:oddHBand="1" w:evenHBand="0" w:firstRowFirstColumn="0" w:firstRowLastColumn="0" w:lastRowFirstColumn="0" w:lastRowLastColumn="0"/>
+          <w:cantSplit/>
+          <w:trHeight w:val="360"/>
+        </w:trPr>
+        <w:tc>
+          <w:tcPr>
+            <w:cnfStyle w:val="001000000000" w:firstRow="0" w:lastRow="0" w:firstColumn="1" w:lastColumn="0" w:oddVBand="0" w:evenVBand="0" w:oddHBand="0" w:evenHBand="0" w:firstRowFirstColumn="0" w:firstRowLastColumn="0" w:lastRowFirstColumn="0" w:lastRowLastColumn="0"/>
+            <w:tcW w:w="2552" w:type="dxa"/>
+            <w:noWrap/>
+            <w:vAlign w:val="center"/>
+          </w:tcPr>
+          <w:p>
+            <w:pPr>
+              <w:rPr>
+                <w:rFonts w:ascii="BC Sans" w:hAnsi="BC Sans" w:cs="BC Sans Light"/>
+                <w:b w:val="0"/>
+                <w:bCs w:val="0"/>
+                <w:sz w:val="20"/>
+                <w:szCs w:val="20"/>
+              </w:rPr>
+            </w:pPr>
+            <w:r>
+              <w:rPr>
+                <w:rFonts w:ascii="BC Sans" w:hAnsi="BC Sans" w:cs="BC Sans Light"/>
+                <w:b w:val="0"/>
+                <w:bCs w:val="0"/>
+                <w:caps w:val="0"/>
+                <w:sz w:val="20"/>
+                <w:szCs w:val="20"/>
+              </w:rPr>
+              <w:t>Description</w:t>
+            </w:r>
+          </w:p>
+        </w:tc>
+        <w:tc>
+          <w:tcPr>
+            <w:tcW w:w="8364" w:type="dxa"/>
+            <w:noWrap/>
+            <w:vAlign w:val="center"/>
+          </w:tcPr>
+          <w:p>
+            <w:pPr>
+              <w:cnfStyle w:val="000000100000" w:firstRow="0" w:lastRow="0" w:firstColumn="0" w:lastColumn="0" w:oddVBand="0" w:evenVBand="0" w:oddHBand="1" w:evenHBand="0" w:firstRowFirstColumn="0" w:firstRowLastColumn="0" w:lastRowFirstColumn="0" w:lastRowLastColumn="0"/>
+              <w:rPr>
+                <w:rFonts w:ascii="BC Sans" w:hAnsi="BC Sans" w:cs="BC Sans Light"/>
+                <w:sz w:val="20"/>
+                <w:szCs w:val="20"/>
+              </w:rPr>
+            </w:pPr>
+            <w:r>
+              <w:rPr>
+                <w:rFonts w:ascii="BC Sans" w:hAnsi="BC Sans" w:cs="BC Sans Light"/>
+                <w:sz w:val="20"/>
+                <w:szCs w:val="20"/>
+              </w:rPr>
+              <w:t>{</w:t>
+            </w:r>
+            <w:proofErr w:type="spellStart"/>
+            <w:proofErr w:type="gramStart"/>
+            <w:r>
+              <w:rPr>
+                <w:rFonts w:ascii="BC Sans" w:hAnsi="BC Sans" w:cs="BC Sans Light"/>
+                <w:sz w:val="20"/>
+                <w:szCs w:val="20"/>
+              </w:rPr>
+              <w:t>d.updates</w:t>
+            </w:r>
+            <w:proofErr w:type="spellEnd"/>
+            <w:proofErr w:type="gramEnd"/>
+            <w:r>
+              <w:rPr>
+                <w:rFonts w:ascii="BC Sans" w:hAnsi="BC Sans" w:cs="BC Sans Light"/>
+                <w:sz w:val="20"/>
+                <w:szCs w:val="20"/>
+              </w:rPr>
+              <w:t>[</w:t>
+            </w:r>
+            <w:proofErr w:type="spellStart"/>
+            <w:r>
+              <w:rPr>
+                <w:rFonts w:ascii="BC Sans" w:hAnsi="BC Sans" w:cs="BC Sans Light"/>
+                <w:sz w:val="20"/>
+                <w:szCs w:val="20"/>
+              </w:rPr>
+              <w:t>i</w:t>
+            </w:r>
+            <w:proofErr w:type="spellEnd"/>
+            <w:r>
+              <w:rPr>
+                <w:rFonts w:ascii="BC Sans" w:hAnsi="BC Sans" w:cs="BC Sans Light"/>
+                <w:sz w:val="20"/>
+                <w:szCs w:val="20"/>
+              </w:rPr>
+              <w:t>].description</w:t>
+            </w:r>
+            <w:r>
+              <w:rPr>
+                <w:rFonts w:ascii="BC Sans" w:hAnsi="BC Sans" w:cs="BC Sans Light"/>
+                <w:sz w:val="20"/>
+                <w:szCs w:val="20"/>
+              </w:rPr>
+              <w:t>}</w:t>
+            </w:r>
+          </w:p>
+        </w:tc>
+      </w:tr>
+      <w:tr>
+        <w:trPr>
+          <w:cantSplit/>
+          <w:trHeight w:val="360"/>
+        </w:trPr>
+        <w:tc>
+          <w:tcPr>
+            <w:cnfStyle w:val="001000000000" w:firstRow="0" w:lastRow="0" w:firstColumn="1" w:lastColumn="0" w:oddVBand="0" w:evenVBand="0" w:oddHBand="0" w:evenHBand="0" w:firstRowFirstColumn="0" w:firstRowLastColumn="0" w:lastRowFirstColumn="0" w:lastRowLastColumn="0"/>
+            <w:tcW w:w="2552" w:type="dxa"/>
+            <w:noWrap/>
+            <w:vAlign w:val="center"/>
+          </w:tcPr>
+          <w:p>
+            <w:pPr>
+              <w:rPr>
+                <w:rFonts w:ascii="BC Sans" w:hAnsi="BC Sans" w:cs="BC Sans Light"/>
+                <w:b w:val="0"/>
+                <w:bCs w:val="0"/>
+                <w:sz w:val="20"/>
+                <w:szCs w:val="20"/>
+              </w:rPr>
+            </w:pPr>
+            <w:r>
+              <w:rPr>
+                <w:rFonts w:ascii="BC Sans" w:hAnsi="BC Sans" w:cs="BC Sans Light"/>
+                <w:b w:val="0"/>
+                <w:bCs w:val="0"/>
+                <w:caps w:val="0"/>
+                <w:sz w:val="20"/>
+                <w:szCs w:val="20"/>
+              </w:rPr>
+              <w:t>Location summary</w:t>
+            </w:r>
+          </w:p>
+        </w:tc>
+        <w:tc>
+          <w:tcPr>
+            <w:tcW w:w="8364" w:type="dxa"/>
+            <w:noWrap/>
+            <w:vAlign w:val="center"/>
+          </w:tcPr>
+          <w:p>
+            <w:pPr>
+              <w:cnfStyle w:val="000000000000" w:firstRow="0" w:lastRow="0" w:firstColumn="0" w:lastColumn="0" w:oddVBand="0" w:evenVBand="0" w:oddHBand="0" w:evenHBand="0" w:firstRowFirstColumn="0" w:firstRowLastColumn="0" w:lastRowFirstColumn="0" w:lastRowLastColumn="0"/>
+              <w:rPr>
+                <w:rFonts w:ascii="BC Sans" w:hAnsi="BC Sans" w:cs="BC Sans Light"/>
+                <w:sz w:val="20"/>
+                <w:szCs w:val="20"/>
+              </w:rPr>
+            </w:pPr>
+            <w:r>
+              <w:rPr>
+                <w:rFonts w:ascii="BC Sans" w:hAnsi="BC Sans" w:cs="BC Sans Light"/>
+                <w:sz w:val="20"/>
+                <w:szCs w:val="20"/>
+              </w:rPr>
+              <w:t>{</w:t>
+            </w:r>
+            <w:proofErr w:type="spellStart"/>
+            <w:proofErr w:type="gramStart"/>
+            <w:r>
+              <w:rPr>
+                <w:rFonts w:ascii="BC Sans" w:hAnsi="BC Sans" w:cs="BC Sans Light"/>
+                <w:sz w:val="20"/>
+                <w:szCs w:val="20"/>
+              </w:rPr>
+              <w:t>d.updates</w:t>
+            </w:r>
+            <w:proofErr w:type="spellEnd"/>
+            <w:proofErr w:type="gramEnd"/>
+            <w:r>
+              <w:rPr>
+                <w:rFonts w:ascii="BC Sans" w:hAnsi="BC Sans" w:cs="BC Sans Light"/>
+                <w:sz w:val="20"/>
+                <w:szCs w:val="20"/>
+              </w:rPr>
+              <w:t>[</w:t>
+            </w:r>
+            <w:proofErr w:type="spellStart"/>
+            <w:r>
+              <w:rPr>
+                <w:rFonts w:ascii="BC Sans" w:hAnsi="BC Sans" w:cs="BC Sans Light"/>
+                <w:sz w:val="20"/>
+                <w:szCs w:val="20"/>
+              </w:rPr>
+              <w:t>i</w:t>
+            </w:r>
+            <w:proofErr w:type="spellEnd"/>
+            <w:r>
+              <w:rPr>
+                <w:rFonts w:ascii="BC Sans" w:hAnsi="BC Sans" w:cs="BC Sans Light"/>
+                <w:sz w:val="20"/>
+                <w:szCs w:val="20"/>
+              </w:rPr>
+              <w:t>].</w:t>
+            </w:r>
+            <w:proofErr w:type="spellStart"/>
+            <w:r>
+              <w:rPr>
+                <w:rFonts w:ascii="BC Sans" w:hAnsi="BC Sans" w:cs="BC Sans Light"/>
+                <w:sz w:val="20"/>
+                <w:szCs w:val="20"/>
+              </w:rPr>
+              <w:t>location.summary</w:t>
+            </w:r>
+            <w:proofErr w:type="spellEnd"/>
+            <w:r>
+              <w:rPr>
+                <w:rFonts w:ascii="BC Sans" w:hAnsi="BC Sans" w:cs="BC Sans Light"/>
+                <w:sz w:val="20"/>
+                <w:szCs w:val="20"/>
+              </w:rPr>
+              <w:t>}</w:t>
+            </w:r>
+          </w:p>
+        </w:tc>
+      </w:tr>
+      <w:tr>
+        <w:trPr>
+          <w:cnfStyle w:val="000000100000" w:firstRow="0" w:lastRow="0" w:firstColumn="0" w:lastColumn="0" w:oddVBand="0" w:evenVBand="0" w:oddHBand="1" w:evenHBand="0" w:firstRowFirstColumn="0" w:firstRowLastColumn="0" w:lastRowFirstColumn="0" w:lastRowLastColumn="0"/>
+          <w:cantSplit/>
+          <w:trHeight w:val="360"/>
+        </w:trPr>
+        <w:tc>
+          <w:tcPr>
+            <w:cnfStyle w:val="001000000000" w:firstRow="0" w:lastRow="0" w:firstColumn="1" w:lastColumn="0" w:oddVBand="0" w:evenVBand="0" w:oddHBand="0" w:evenHBand="0" w:firstRowFirstColumn="0" w:firstRowLastColumn="0" w:lastRowFirstColumn="0" w:lastRowLastColumn="0"/>
+            <w:tcW w:w="2552" w:type="dxa"/>
+            <w:noWrap/>
+            <w:vAlign w:val="center"/>
+          </w:tcPr>
+          <w:p>
+            <w:pPr>
+              <w:rPr>
+                <w:rFonts w:ascii="BC Sans" w:hAnsi="BC Sans" w:cs="BC Sans Light"/>
+                <w:b w:val="0"/>
+                <w:bCs w:val="0"/>
+                <w:sz w:val="20"/>
+                <w:szCs w:val="20"/>
+              </w:rPr>
+            </w:pPr>
+            <w:r>
+              <w:rPr>
+                <w:rFonts w:ascii="BC Sans" w:hAnsi="BC Sans" w:cs="BC Sans Light"/>
+                <w:b w:val="0"/>
+                <w:bCs w:val="0"/>
+                <w:caps w:val="0"/>
+                <w:sz w:val="20"/>
+                <w:szCs w:val="20"/>
+              </w:rPr>
+              <w:t>Location Details</w:t>
+            </w:r>
+          </w:p>
+        </w:tc>
+        <w:tc>
+          <w:tcPr>
+            <w:tcW w:w="8364" w:type="dxa"/>
+            <w:noWrap/>
+            <w:vAlign w:val="center"/>
+          </w:tcPr>
+          <w:p>
+            <w:pPr>
+              <w:cnfStyle w:val="000000100000" w:firstRow="0" w:lastRow="0" w:firstColumn="0" w:lastColumn="0" w:oddVBand="0" w:evenVBand="0" w:oddHBand="1" w:evenHBand="0" w:firstRowFirstColumn="0" w:firstRowLastColumn="0" w:lastRowFirstColumn="0" w:lastRowLastColumn="0"/>
+              <w:rPr>
+                <w:rFonts w:ascii="BC Sans" w:hAnsi="BC Sans" w:cs="BC Sans Light"/>
+                <w:sz w:val="20"/>
+                <w:szCs w:val="20"/>
+              </w:rPr>
+            </w:pPr>
+            <w:r>
+              <w:rPr>
+                <w:rFonts w:ascii="BC Sans" w:hAnsi="BC Sans" w:cs="BC Sans Light"/>
+                <w:sz w:val="20"/>
+                <w:szCs w:val="20"/>
+              </w:rPr>
+              <w:t>{</w:t>
+            </w:r>
+            <w:proofErr w:type="spellStart"/>
+            <w:proofErr w:type="gramStart"/>
+            <w:r>
+              <w:rPr>
+                <w:rFonts w:ascii="BC Sans" w:hAnsi="BC Sans" w:cs="BC Sans Light"/>
+                <w:sz w:val="20"/>
+                <w:szCs w:val="20"/>
+              </w:rPr>
+              <w:t>d.updates</w:t>
+            </w:r>
+            <w:proofErr w:type="spellEnd"/>
+            <w:proofErr w:type="gramEnd"/>
+            <w:r>
+              <w:rPr>
+                <w:rFonts w:ascii="BC Sans" w:hAnsi="BC Sans" w:cs="BC Sans Light"/>
+                <w:sz w:val="20"/>
+                <w:szCs w:val="20"/>
+              </w:rPr>
+              <w:t>[</w:t>
+            </w:r>
+            <w:proofErr w:type="spellStart"/>
+            <w:r>
+              <w:rPr>
+                <w:rFonts w:ascii="BC Sans" w:hAnsi="BC Sans" w:cs="BC Sans Light"/>
+                <w:sz w:val="20"/>
+                <w:szCs w:val="20"/>
+              </w:rPr>
+              <w:t>i</w:t>
+            </w:r>
+            <w:proofErr w:type="spellEnd"/>
+            <w:r>
+              <w:rPr>
+                <w:rFonts w:ascii="BC Sans" w:hAnsi="BC Sans" w:cs="BC Sans Light"/>
+                <w:sz w:val="20"/>
+                <w:szCs w:val="20"/>
+              </w:rPr>
+              <w:t>].</w:t>
+            </w:r>
+            <w:proofErr w:type="spellStart"/>
+            <w:r>
+              <w:rPr>
+                <w:rFonts w:ascii="BC Sans" w:hAnsi="BC Sans" w:cs="BC Sans Light"/>
+                <w:sz w:val="20"/>
+                <w:szCs w:val="20"/>
+              </w:rPr>
+              <w:t>location.details</w:t>
+            </w:r>
+            <w:proofErr w:type="spellEnd"/>
+            <w:r>
+              <w:rPr>
+                <w:rFonts w:ascii="BC Sans" w:hAnsi="BC Sans" w:cs="BC Sans Light"/>
+                <w:sz w:val="20"/>
+                <w:szCs w:val="20"/>
+              </w:rPr>
+              <w:t>}</w:t>
+            </w:r>
+          </w:p>
+        </w:tc>
+      </w:tr>
+      <w:tr>
+        <w:trPr>
+          <w:cantSplit/>
+          <w:trHeight w:val="360"/>
+        </w:trPr>
+        <w:tc>
+          <w:tcPr>
+            <w:cnfStyle w:val="001000000000" w:firstRow="0" w:lastRow="0" w:firstColumn="1" w:lastColumn="0" w:oddVBand="0" w:evenVBand="0" w:oddHBand="0" w:evenHBand="0" w:firstRowFirstColumn="0" w:firstRowLastColumn="0" w:lastRowFirstColumn="0" w:lastRowLastColumn="0"/>
+            <w:tcW w:w="2552" w:type="dxa"/>
+            <w:noWrap/>
+            <w:vAlign w:val="center"/>
+          </w:tcPr>
+          <w:p>
+            <w:pPr>
+              <w:rPr>
+                <w:rFonts w:ascii="BC Sans" w:hAnsi="BC Sans" w:cs="BC Sans Light"/>
+                <w:b w:val="0"/>
+                <w:bCs w:val="0"/>
+                <w:sz w:val="20"/>
+                <w:szCs w:val="20"/>
+              </w:rPr>
+            </w:pPr>
+            <w:r>
+              <w:rPr>
+                <w:rFonts w:ascii="BC Sans" w:hAnsi="BC Sans" w:cs="BC Sans Light"/>
+                <w:b w:val="0"/>
+                <w:bCs w:val="0"/>
+                <w:caps w:val="0"/>
+                <w:sz w:val="20"/>
+                <w:szCs w:val="20"/>
+              </w:rPr>
+              <w:t>Latitude / Longitude</w:t>
+            </w:r>
+          </w:p>
+        </w:tc>
+        <w:tc>
+          <w:tcPr>
+            <w:tcW w:w="8364" w:type="dxa"/>
+            <w:noWrap/>
+            <w:vAlign w:val="center"/>
+          </w:tcPr>
+          <w:p>
+            <w:pPr>
+              <w:cnfStyle w:val="000000000000" w:firstRow="0" w:lastRow="0" w:firstColumn="0" w:lastColumn="0" w:oddVBand="0" w:evenVBand="0" w:oddHBand="0" w:evenHBand="0" w:firstRowFirstColumn="0" w:firstRowLastColumn="0" w:lastRowFirstColumn="0" w:lastRowLastColumn="0"/>
+              <w:rPr>
+                <w:rFonts w:ascii="BC Sans" w:hAnsi="BC Sans" w:cs="BC Sans Light"/>
+                <w:sz w:val="20"/>
+                <w:szCs w:val="20"/>
+              </w:rPr>
+            </w:pPr>
+            <w:r>
+              <w:rPr>
+                <w:rFonts w:ascii="BC Sans" w:hAnsi="BC Sans" w:cs="BC Sans Light"/>
+                <w:sz w:val="20"/>
+                <w:szCs w:val="20"/>
+              </w:rPr>
+              <w:t>{</w:t>
+            </w:r>
+            <w:proofErr w:type="gramStart"/>
+            <w:r>
+              <w:rPr>
+                <w:rFonts w:ascii="BC Sans" w:hAnsi="BC Sans" w:cs="BC Sans Light"/>
+                <w:sz w:val="20"/>
+                <w:szCs w:val="20"/>
+              </w:rPr>
+              <w:t>d.</w:t>
+            </w:r>
+            <w:r>
+              <w:rPr>
+                <w:rFonts w:ascii="BC Sans" w:hAnsi="BC Sans" w:cs="BC Sans Light"/>
+                <w:sz w:val="20"/>
+                <w:szCs w:val="20"/>
+              </w:rPr>
+              <w:t>updates</w:t>
+            </w:r>
+            <w:proofErr w:type="gramEnd"/>
+            <w:r>
+              <w:rPr>
+                <w:rFonts w:ascii="BC Sans" w:hAnsi="BC Sans" w:cs="BC Sans Light"/>
+                <w:sz w:val="20"/>
+                <w:szCs w:val="20"/>
+              </w:rPr>
+              <w:t>[i].location.latitude</w:t>
+            </w:r>
+            <w:r>
+              <w:rPr>
+                <w:rFonts w:ascii="BC Sans" w:hAnsi="BC Sans" w:cs="BC Sans Light"/>
+                <w:sz w:val="20"/>
+                <w:szCs w:val="20"/>
+              </w:rPr>
+              <w:t>:if</w:t>
+            </w:r>
+            <w:r>
+              <w:rPr>
+                <w:rFonts w:ascii="BC Sans" w:hAnsi="BC Sans" w:cs="BC Sans Light"/>
+                <w:sz w:val="20"/>
+                <w:szCs w:val="20"/>
+              </w:rPr>
+              <w:t>NEM</w:t>
+            </w:r>
+            <w:r>
+              <w:rPr>
+                <w:rFonts w:ascii="BC Sans" w:hAnsi="BC Sans" w:cs="BC Sans Light"/>
+                <w:sz w:val="20"/>
+                <w:szCs w:val="20"/>
+              </w:rPr>
+              <w:t>():showBegin}</w:t>
+            </w:r>
+            <w:r>
+              <w:rPr>
+                <w:rFonts w:ascii="BC Sans" w:hAnsi="BC Sans" w:cs="BC Sans Light"/>
+                <w:sz w:val="20"/>
+                <w:szCs w:val="20"/>
+              </w:rPr>
+              <w:t>{</w:t>
+            </w:r>
+            <w:r>
+              <w:rPr>
+                <w:rFonts w:ascii="BC Sans" w:hAnsi="BC Sans" w:cs="BC Sans Light"/>
+                <w:sz w:val="20"/>
+                <w:szCs w:val="20"/>
+              </w:rPr>
+              <w:t>d.updates[i].location.latitude</w:t>
+            </w:r>
+            <w:r>
+              <w:rPr>
+                <w:rFonts w:ascii="BC Sans" w:hAnsi="BC Sans" w:cs="BC Sans Light"/>
+                <w:sz w:val="20"/>
+                <w:szCs w:val="20"/>
+              </w:rPr>
+              <w:t>}</w:t>
+            </w:r>
+            <w:r>
+              <w:rPr>
+                <w:rFonts w:ascii="BC Sans" w:hAnsi="BC Sans" w:cs="BC Sans Light"/>
+                <w:sz w:val="20"/>
+                <w:szCs w:val="20"/>
+              </w:rPr>
+              <w:t xml:space="preserve">,  </w:t>
+            </w:r>
+            <w:r>
+              <w:rPr>
+                <w:rFonts w:ascii="BC Sans" w:hAnsi="BC Sans" w:cs="BC Sans Light"/>
+                <w:sz w:val="20"/>
+                <w:szCs w:val="20"/>
+              </w:rPr>
+              <w:t>{</w:t>
+            </w:r>
+            <w:r>
+              <w:rPr>
+                <w:rFonts w:ascii="BC Sans" w:hAnsi="BC Sans" w:cs="BC Sans Light"/>
+                <w:sz w:val="20"/>
+                <w:szCs w:val="20"/>
+              </w:rPr>
+              <w:t>d.updates[i].location.longitude</w:t>
+            </w:r>
+            <w:r>
+              <w:rPr>
+                <w:rFonts w:ascii="BC Sans" w:hAnsi="BC Sans" w:cs="BC Sans Light"/>
+                <w:sz w:val="20"/>
+                <w:szCs w:val="20"/>
+              </w:rPr>
+              <w:t>}</w:t>
+            </w:r>
+            <w:r>
+              <w:rPr>
+                <w:rFonts w:ascii="BC Sans" w:hAnsi="BC Sans" w:cs="BC Sans Light"/>
+                <w:sz w:val="20"/>
+                <w:szCs w:val="20"/>
+              </w:rPr>
+              <w:t>{d.</w:t>
+            </w:r>
+            <w:r>
+              <w:rPr>
+                <w:rFonts w:ascii="BC Sans" w:hAnsi="BC Sans" w:cs="BC Sans Light"/>
+                <w:sz w:val="20"/>
+                <w:szCs w:val="20"/>
+              </w:rPr>
+              <w:t>updates[i].location.latitude</w:t>
+            </w:r>
+            <w:r>
+              <w:rPr>
+                <w:rFonts w:ascii="BC Sans" w:hAnsi="BC Sans" w:cs="BC Sans Light"/>
+                <w:sz w:val="20"/>
+                <w:szCs w:val="20"/>
+              </w:rPr>
+              <w:t>:if</w:t>
+            </w:r>
+            <w:r>
+              <w:rPr>
+                <w:rFonts w:ascii="BC Sans" w:hAnsi="BC Sans" w:cs="BC Sans Light"/>
+                <w:sz w:val="20"/>
+                <w:szCs w:val="20"/>
+              </w:rPr>
+              <w:t>NEM</w:t>
+            </w:r>
+            <w:r>
+              <w:rPr>
+                <w:rFonts w:ascii="BC Sans" w:hAnsi="BC Sans" w:cs="BC Sans Light"/>
+                <w:sz w:val="20"/>
+                <w:szCs w:val="20"/>
+              </w:rPr>
+              <w:t>():show</w:t>
+            </w:r>
+            <w:r>
+              <w:rPr>
+                <w:rFonts w:ascii="BC Sans" w:hAnsi="BC Sans" w:cs="BC Sans Light"/>
+                <w:sz w:val="20"/>
+                <w:szCs w:val="20"/>
+              </w:rPr>
+              <w:t>End</w:t>
+            </w:r>
+            <w:r>
+              <w:rPr>
+                <w:rFonts w:ascii="BC Sans" w:hAnsi="BC Sans" w:cs="BC Sans Light"/>
+                <w:sz w:val="20"/>
+                <w:szCs w:val="20"/>
+              </w:rPr>
+              <w:t>}</w:t>
+            </w:r>
+          </w:p>
+        </w:tc>
+      </w:tr>
+    </w:tbl>
+    <w:p>
+      <w:pPr>
+        <w:spacing w:after="0"/>
+        <w:rPr>
+          <w:rFonts w:ascii="BC Sans" w:hAnsi="BC Sans"/>
+          <w:sz w:val="20"/>
+          <w:szCs w:val="20"/>
+        </w:rPr>
+      </w:pPr>
+    </w:p>
+    <w:p>
+      <w:pPr>
+        <w:spacing w:after="0"/>
+        <w:rPr>
+          <w:rFonts w:ascii="BC Sans" w:hAnsi="BC Sans"/>
+          <w:sz w:val="20"/>
+          <w:szCs w:val="20"/>
+        </w:rPr>
+      </w:pPr>
+      <w:r>
+        <w:rPr>
+          <w:rFonts w:ascii="BC Sans" w:hAnsi="BC Sans"/>
+          <w:sz w:val="20"/>
+          <w:szCs w:val="20"/>
+        </w:rPr>
+        <w:br/>
+        <w:t>{</w:t>
+      </w:r>
+      <w:proofErr w:type="spellStart"/>
+      <w:proofErr w:type="gramStart"/>
+      <w:r>
+        <w:rPr>
+          <w:rFonts w:ascii="BC Sans" w:hAnsi="BC Sans"/>
+          <w:sz w:val="20"/>
+          <w:szCs w:val="20"/>
+        </w:rPr>
+        <w:t>d.updates</w:t>
+      </w:r>
+      <w:proofErr w:type="spellEnd"/>
+      <w:proofErr w:type="gramEnd"/>
+      <w:r>
+        <w:rPr>
+          <w:rFonts w:ascii="BC Sans" w:hAnsi="BC Sans"/>
+          <w:sz w:val="20"/>
+          <w:szCs w:val="20"/>
+        </w:rPr>
+        <w:t>[i+1].</w:t>
+      </w:r>
+      <w:proofErr w:type="spellStart"/>
+      <w:r>
+        <w:rPr>
+          <w:rFonts w:ascii="BC Sans" w:hAnsi="BC Sans"/>
+          <w:sz w:val="20"/>
+          <w:szCs w:val="20"/>
+        </w:rPr>
+        <w:t>sequenceId</w:t>
+      </w:r>
+      <w:proofErr w:type="spellEnd"/>
+      <w:r>
+        <w:rPr>
+          <w:rFonts w:ascii="BC Sans" w:hAnsi="BC Sans"/>
+          <w:sz w:val="20"/>
+          <w:szCs w:val="20"/>
+        </w:rPr>
+        <w:t>}</w:t>
+      </w:r>
+    </w:p>
     <w:p>
       <w:pPr>
         <w:spacing w:after="0"/>
@@ -2381,7 +3385,7 @@
   <w15:commentEx w15:paraId="061BE61B" w15:done="1"/>
   <w15:commentEx w15:paraId="4564069E" w15:paraIdParent="061BE61B" w15:done="1"/>
   <w15:commentEx w15:paraId="36E075D6" w15:done="1"/>
-  <w15:commentEx w15:paraId="0328C88A" w15:done="1"/>
+  <w15:commentEx w15:paraId="2A23795E" w15:done="1"/>
   <w15:commentEx w15:paraId="5E841539" w15:done="1"/>
 </w15:commentsEx>
 </file>
@@ -2401,7 +3405,7 @@
   <w16cid:commentId w16cid:paraId="061BE61B" w16cid:durableId="255CB229"/>
   <w16cid:commentId w16cid:paraId="4564069E" w16cid:durableId="51C5703E"/>
   <w16cid:commentId w16cid:paraId="36E075D6" w16cid:durableId="1FD22CE0"/>
-  <w16cid:commentId w16cid:paraId="0328C88A" w16cid:durableId="3B08B593"/>
+  <w16cid:commentId w16cid:paraId="2A23795E" w16cid:durableId="3B08B593"/>
   <w16cid:commentId w16cid:paraId="5E841539" w16cid:durableId="6729C259"/>
 </w16cid:commentsIds>
 </file>
@@ -2710,17 +3714,7 @@
               <w:sz w:val="18"/>
               <w:szCs w:val="18"/>
             </w:rPr>
-            <w:t>d.reportDate</w:t>
-          </w:r>
-          <w:proofErr w:type="spellEnd"/>
-          <w:proofErr w:type="gramEnd"/>
-          <w:r>
-            <w:rPr>
-              <w:rFonts w:ascii="BC Sans" w:eastAsia="BC Sans" w:hAnsi="BC Sans" w:cs="BC Sans"/>
-              <w:sz w:val="18"/>
-              <w:szCs w:val="18"/>
-            </w:rPr>
-            <w:t xml:space="preserve">} </w:t>
+            <w:t>d</w:t>
           </w:r>
           <w:r>
             <w:rPr>
@@ -2728,26 +3722,10 @@
               <w:sz w:val="18"/>
               <w:szCs w:val="18"/>
             </w:rPr>
-            <w:t xml:space="preserve"> </w:t>
-          </w:r>
-          <w:r>
-            <w:rPr>
-              <w:rFonts w:ascii="BC Sans" w:eastAsia="BC Sans" w:hAnsi="BC Sans" w:cs="BC Sans"/>
-              <w:sz w:val="18"/>
-              <w:szCs w:val="18"/>
-            </w:rPr>
-            <w:t>at {</w:t>
-          </w:r>
-          <w:proofErr w:type="spellStart"/>
-          <w:r>
-            <w:rPr>
-              <w:rFonts w:ascii="BC Sans" w:eastAsia="BC Sans" w:hAnsi="BC Sans" w:cs="BC Sans"/>
-              <w:sz w:val="18"/>
-              <w:szCs w:val="18"/>
-            </w:rPr>
-            <w:t>d.reportTime</w:t>
+            <w:t>.generatedOn</w:t>
           </w:r>
           <w:proofErr w:type="spellEnd"/>
+          <w:proofErr w:type="gramEnd"/>
           <w:r>
             <w:rPr>
               <w:rFonts w:ascii="BC Sans" w:eastAsia="BC Sans" w:hAnsi="BC Sans" w:cs="BC Sans"/>
@@ -4269,6 +5247,24 @@
 </file>
 
 <file path=customXml/item1.xml><?xml version="1.0" encoding="utf-8"?>
+<p:properties xmlns:p="http://schemas.microsoft.com/office/2006/metadata/properties" xmlns:xsi="http://www.w3.org/2001/XMLSchema-instance" xmlns:pc="http://schemas.microsoft.com/office/infopath/2007/PartnerControls">
+  <documentManagement>
+    <TaxCatchAll xmlns="cbeac988-4fd5-47cf-ad03-89cc7678fa90" xsi:nil="true"/>
+    <lcf76f155ced4ddcb4097134ff3c332f xmlns="aa9c99c1-69c1-4b58-9df5-4d4796c46f8a">
+      <Terms xmlns="http://schemas.microsoft.com/office/infopath/2007/PartnerControls"/>
+    </lcf76f155ced4ddcb4097134ff3c332f>
+    <SharedWithUsers xmlns="cbeac988-4fd5-47cf-ad03-89cc7678fa90">
+      <UserInfo>
+        <DisplayName/>
+        <AccountId xsi:nil="true"/>
+        <AccountType/>
+      </UserInfo>
+    </SharedWithUsers>
+  </documentManagement>
+</p:properties>
+</file>
+
+<file path=customXml/item2.xml><?xml version="1.0" encoding="utf-8"?>
 <ct:contentTypeSchema xmlns:ct="http://schemas.microsoft.com/office/2006/metadata/contentType" xmlns:ma="http://schemas.microsoft.com/office/2006/metadata/properties/metaAttributes" ct:_="" ma:_="" ma:contentTypeName="Document" ma:contentTypeID="0x010100ED0089B3ED392A4CB3C10705735CFAD3" ma:contentTypeVersion="15" ma:contentTypeDescription="Create a new document." ma:contentTypeScope="" ma:versionID="e9715c4352d5d9c94cf397f6db7911f6">
   <xsd:schema xmlns:xsd="http://www.w3.org/2001/XMLSchema" xmlns:xs="http://www.w3.org/2001/XMLSchema" xmlns:p="http://schemas.microsoft.com/office/2006/metadata/properties" xmlns:ns2="aa9c99c1-69c1-4b58-9df5-4d4796c46f8a" xmlns:ns3="cbeac988-4fd5-47cf-ad03-89cc7678fa90" targetNamespace="http://schemas.microsoft.com/office/2006/metadata/properties" ma:root="true" ma:fieldsID="4a7b24a40f906d6832371abf7aef78d6" ns2:_="" ns3:_="">
     <xsd:import namespace="aa9c99c1-69c1-4b58-9df5-4d4796c46f8a"/>
@@ -4503,24 +5499,6 @@
 </ct:contentTypeSchema>
 </file>
 
-<file path=customXml/item2.xml><?xml version="1.0" encoding="utf-8"?>
-<p:properties xmlns:p="http://schemas.microsoft.com/office/2006/metadata/properties" xmlns:xsi="http://www.w3.org/2001/XMLSchema-instance" xmlns:pc="http://schemas.microsoft.com/office/infopath/2007/PartnerControls">
-  <documentManagement>
-    <TaxCatchAll xmlns="cbeac988-4fd5-47cf-ad03-89cc7678fa90" xsi:nil="true"/>
-    <lcf76f155ced4ddcb4097134ff3c332f xmlns="aa9c99c1-69c1-4b58-9df5-4d4796c46f8a">
-      <Terms xmlns="http://schemas.microsoft.com/office/infopath/2007/PartnerControls"/>
-    </lcf76f155ced4ddcb4097134ff3c332f>
-    <SharedWithUsers xmlns="cbeac988-4fd5-47cf-ad03-89cc7678fa90">
-      <UserInfo>
-        <DisplayName/>
-        <AccountId xsi:nil="true"/>
-        <AccountType/>
-      </UserInfo>
-    </SharedWithUsers>
-  </documentManagement>
-</p:properties>
-</file>
-
 <file path=customXml/item3.xml><?xml version="1.0" encoding="utf-8"?>
 <?mso-contentType ?>
 <FormTemplates xmlns="http://schemas.microsoft.com/sharepoint/v3/contenttype/forms">
@@ -4531,6 +5509,17 @@
 </file>
 
 <file path=customXml/itemProps1.xml><?xml version="1.0" encoding="utf-8"?>
+<ds:datastoreItem xmlns:ds="http://schemas.openxmlformats.org/officeDocument/2006/customXml" ds:itemID="{C6C5DCE0-D69C-4B6E-96D9-C69B23DE6D4A}">
+  <ds:schemaRefs>
+    <ds:schemaRef ds:uri="http://schemas.microsoft.com/office/2006/metadata/properties"/>
+    <ds:schemaRef ds:uri="http://schemas.microsoft.com/office/infopath/2007/PartnerControls"/>
+    <ds:schemaRef ds:uri="cbeac988-4fd5-47cf-ad03-89cc7678fa90"/>
+    <ds:schemaRef ds:uri="aa9c99c1-69c1-4b58-9df5-4d4796c46f8a"/>
+  </ds:schemaRefs>
+</ds:datastoreItem>
+</file>
+
+<file path=customXml/itemProps2.xml><?xml version="1.0" encoding="utf-8"?>
 <ds:datastoreItem xmlns:ds="http://schemas.openxmlformats.org/officeDocument/2006/customXml" ds:itemID="{26FF9410-7F49-4DD5-9478-D670A139DF54}">
   <ds:schemaRefs>
     <ds:schemaRef ds:uri="http://schemas.microsoft.com/office/2006/metadata/contentType"/>
@@ -4549,17 +5538,6 @@
 </ds:datastoreItem>
 </file>
 
-<file path=customXml/itemProps2.xml><?xml version="1.0" encoding="utf-8"?>
-<ds:datastoreItem xmlns:ds="http://schemas.openxmlformats.org/officeDocument/2006/customXml" ds:itemID="{C6C5DCE0-D69C-4B6E-96D9-C69B23DE6D4A}">
-  <ds:schemaRefs>
-    <ds:schemaRef ds:uri="http://schemas.microsoft.com/office/2006/metadata/properties"/>
-    <ds:schemaRef ds:uri="http://schemas.microsoft.com/office/infopath/2007/PartnerControls"/>
-    <ds:schemaRef ds:uri="cbeac988-4fd5-47cf-ad03-89cc7678fa90"/>
-    <ds:schemaRef ds:uri="aa9c99c1-69c1-4b58-9df5-4d4796c46f8a"/>
-  </ds:schemaRefs>
-</ds:datastoreItem>
-</file>
-
 <file path=customXml/itemProps3.xml><?xml version="1.0" encoding="utf-8"?>
 <ds:datastoreItem xmlns:ds="http://schemas.openxmlformats.org/officeDocument/2006/customXml" ds:itemID="{4BECF9F2-3A10-48CC-8D31-4F6E8664527E}">
   <ds:schemaRefs>

</xml_diff>

<commit_message>
fix: codesmell, complaint template update
removed code-smell, and updated the ers complaint template to correct a miss labeled field
</commit_message>
<xml_diff>
--- a/backend/templates/complaint/CDOGS-ERS-COMPLAINT-TEMPLATE-v1.docx
+++ b/backend/templates/complaint/CDOGS-ERS-COMPLAINT-TEMPLATE-v1.docx
@@ -146,8 +146,6 @@
               </w:rPr>
               <w:t>{</w:t>
             </w:r>
-            <w:proofErr w:type="spellStart"/>
-            <w:proofErr w:type="gramStart"/>
             <w:r>
               <w:rPr>
                 <w:rFonts w:ascii="BC Sans" w:eastAsia="Times New Roman" w:hAnsi="BC Sans" w:cs="Times New Roman"/>
@@ -159,8 +157,6 @@
               </w:rPr>
               <w:t>d.reportedOn</w:t>
             </w:r>
-            <w:proofErr w:type="spellEnd"/>
-            <w:proofErr w:type="gramEnd"/>
             <w:r>
               <w:rPr>
                 <w:rFonts w:ascii="BC Sans" w:eastAsia="Times New Roman" w:hAnsi="BC Sans" w:cs="Times New Roman"/>
@@ -206,8 +202,6 @@
               </w:rPr>
               <w:t>Created by: {</w:t>
             </w:r>
-            <w:proofErr w:type="spellStart"/>
-            <w:proofErr w:type="gramStart"/>
             <w:r>
               <w:rPr>
                 <w:rFonts w:ascii="BC Sans" w:eastAsia="Times New Roman" w:hAnsi="BC Sans" w:cs="Times New Roman"/>
@@ -219,8 +213,6 @@
               </w:rPr>
               <w:t>d.createdBy</w:t>
             </w:r>
-            <w:proofErr w:type="spellEnd"/>
-            <w:proofErr w:type="gramEnd"/>
             <w:r>
               <w:rPr>
                 <w:rFonts w:ascii="BC Sans" w:eastAsia="Times New Roman" w:hAnsi="BC Sans" w:cs="Times New Roman"/>
@@ -253,8 +245,6 @@
               </w:rPr>
               <w:t>Status: {</w:t>
             </w:r>
-            <w:proofErr w:type="spellStart"/>
-            <w:proofErr w:type="gramStart"/>
             <w:r>
               <w:rPr>
                 <w:rFonts w:ascii="BC Sans" w:eastAsia="Times New Roman" w:hAnsi="BC Sans" w:cs="Times New Roman"/>
@@ -266,8 +256,6 @@
               </w:rPr>
               <w:t>d.status</w:t>
             </w:r>
-            <w:proofErr w:type="spellEnd"/>
-            <w:proofErr w:type="gramEnd"/>
             <w:r>
               <w:rPr>
                 <w:rFonts w:ascii="BC Sans" w:eastAsia="Times New Roman" w:hAnsi="BC Sans" w:cs="Times New Roman"/>
@@ -335,8 +323,6 @@
               </w:rPr>
               <w:t>{</w:t>
             </w:r>
-            <w:proofErr w:type="spellStart"/>
-            <w:proofErr w:type="gramStart"/>
             <w:r>
               <w:rPr>
                 <w:rFonts w:ascii="BC Sans" w:eastAsia="Times New Roman" w:hAnsi="BC Sans" w:cs="Times New Roman"/>
@@ -348,8 +334,6 @@
               </w:rPr>
               <w:t>d.updatedOn</w:t>
             </w:r>
-            <w:proofErr w:type="spellEnd"/>
-            <w:proofErr w:type="gramEnd"/>
             <w:r>
               <w:rPr>
                 <w:rFonts w:ascii="BC Sans" w:eastAsia="Times New Roman" w:hAnsi="BC Sans" w:cs="Times New Roman"/>
@@ -393,29 +377,7 @@
                 <w:sz w:val="20"/>
                 <w:szCs w:val="20"/>
               </w:rPr>
-              <w:t xml:space="preserve"> {</w:t>
-            </w:r>
-            <w:proofErr w:type="spellStart"/>
-            <w:proofErr w:type="gramStart"/>
-            <w:r>
-              <w:rPr>
-                <w:rFonts w:ascii="BC Sans" w:eastAsia="Times New Roman" w:hAnsi="BC Sans" w:cs="Times New Roman"/>
-                <w:color w:val="000000" w:themeColor="text1"/>
-                <w:sz w:val="20"/>
-                <w:szCs w:val="20"/>
-              </w:rPr>
-              <w:t>d.officerAssigned</w:t>
-            </w:r>
-            <w:proofErr w:type="spellEnd"/>
-            <w:proofErr w:type="gramEnd"/>
-            <w:r>
-              <w:rPr>
-                <w:rFonts w:ascii="BC Sans" w:eastAsia="Times New Roman" w:hAnsi="BC Sans" w:cs="Times New Roman"/>
-                <w:color w:val="000000" w:themeColor="text1"/>
-                <w:sz w:val="20"/>
-                <w:szCs w:val="20"/>
-              </w:rPr>
-              <w:t>}</w:t>
+              <w:t xml:space="preserve"> {d.officerAssigned}</w:t>
             </w:r>
           </w:p>
         </w:tc>
@@ -601,8 +563,6 @@
               </w:rPr>
               <w:t>{</w:t>
             </w:r>
-            <w:proofErr w:type="spellStart"/>
-            <w:proofErr w:type="gramStart"/>
             <w:r>
               <w:rPr>
                 <w:rFonts w:ascii="BC Sans" w:eastAsia="Times New Roman" w:hAnsi="BC Sans" w:cs="Times New Roman"/>
@@ -612,8 +572,6 @@
               </w:rPr>
               <w:t>d.incidentDateTime</w:t>
             </w:r>
-            <w:proofErr w:type="spellEnd"/>
-            <w:proofErr w:type="gramEnd"/>
             <w:r>
               <w:rPr>
                 <w:rFonts w:ascii="BC Sans" w:eastAsia="Times New Roman" w:hAnsi="BC Sans" w:cs="Times New Roman"/>
@@ -688,8 +646,6 @@
               </w:rPr>
               <w:t>{</w:t>
             </w:r>
-            <w:proofErr w:type="spellStart"/>
-            <w:proofErr w:type="gramStart"/>
             <w:r>
               <w:rPr>
                 <w:rFonts w:ascii="BC Sans" w:eastAsia="Times New Roman" w:hAnsi="BC Sans" w:cs="Times New Roman"/>
@@ -699,8 +655,6 @@
               </w:rPr>
               <w:t>d.violationType</w:t>
             </w:r>
-            <w:proofErr w:type="spellEnd"/>
-            <w:proofErr w:type="gramEnd"/>
             <w:r>
               <w:rPr>
                 <w:rFonts w:ascii="BC Sans" w:eastAsia="Times New Roman" w:hAnsi="BC Sans" w:cs="Times New Roman"/>
@@ -776,8 +730,6 @@
               </w:rPr>
               <w:t>{</w:t>
             </w:r>
-            <w:proofErr w:type="spellStart"/>
-            <w:proofErr w:type="gramStart"/>
             <w:r>
               <w:rPr>
                 <w:rFonts w:ascii="BC Sans" w:eastAsia="Times New Roman" w:hAnsi="BC Sans" w:cs="Times New Roman"/>
@@ -787,8 +739,6 @@
               </w:rPr>
               <w:t>d.inProgress</w:t>
             </w:r>
-            <w:proofErr w:type="spellEnd"/>
-            <w:proofErr w:type="gramEnd"/>
             <w:r>
               <w:rPr>
                 <w:rFonts w:ascii="BC Sans" w:eastAsia="Times New Roman" w:hAnsi="BC Sans" w:cs="Times New Roman"/>
@@ -863,8 +813,6 @@
               </w:rPr>
               <w:t>{</w:t>
             </w:r>
-            <w:proofErr w:type="spellStart"/>
-            <w:proofErr w:type="gramStart"/>
             <w:r>
               <w:rPr>
                 <w:rFonts w:ascii="BC Sans" w:eastAsia="Times New Roman" w:hAnsi="BC Sans" w:cs="Times New Roman"/>
@@ -874,8 +822,6 @@
               </w:rPr>
               <w:t>d.wasObserved</w:t>
             </w:r>
-            <w:proofErr w:type="spellEnd"/>
-            <w:proofErr w:type="gramEnd"/>
             <w:r>
               <w:rPr>
                 <w:rFonts w:ascii="BC Sans" w:eastAsia="Times New Roman" w:hAnsi="BC Sans" w:cs="Times New Roman"/>
@@ -954,8 +900,6 @@
               </w:rPr>
               <w:t>{</w:t>
             </w:r>
-            <w:proofErr w:type="spellStart"/>
-            <w:proofErr w:type="gramStart"/>
             <w:r>
               <w:rPr>
                 <w:rFonts w:ascii="BC Sans" w:eastAsia="Times New Roman" w:hAnsi="BC Sans" w:cs="Times New Roman"/>
@@ -967,8 +911,6 @@
               </w:rPr>
               <w:t>d.location</w:t>
             </w:r>
-            <w:proofErr w:type="spellEnd"/>
-            <w:proofErr w:type="gramEnd"/>
             <w:r>
               <w:rPr>
                 <w:rFonts w:ascii="BC Sans" w:eastAsia="Times New Roman" w:hAnsi="BC Sans" w:cs="Times New Roman"/>
@@ -1046,16 +988,114 @@
                 <w:sz w:val="20"/>
                 <w:szCs w:val="20"/>
               </w:rPr>
+              <w:t>{d</w:t>
+            </w:r>
+            <w:r>
+              <w:rPr>
+                <w:rFonts w:ascii="BC Sans" w:hAnsi="BC Sans" w:cs="BC Sans Light"/>
+                <w:sz w:val="20"/>
+                <w:szCs w:val="20"/>
+              </w:rPr>
+              <w:t>.latitude</w:t>
+            </w:r>
+            <w:r>
+              <w:rPr>
+                <w:rFonts w:ascii="BC Sans" w:hAnsi="BC Sans" w:cs="BC Sans Light"/>
+                <w:sz w:val="20"/>
+                <w:szCs w:val="20"/>
+              </w:rPr>
+              <w:t>:if</w:t>
+            </w:r>
+            <w:r>
+              <w:rPr>
+                <w:rFonts w:ascii="BC Sans" w:hAnsi="BC Sans" w:cs="BC Sans Light"/>
+                <w:sz w:val="20"/>
+                <w:szCs w:val="20"/>
+              </w:rPr>
+              <w:t>NE</w:t>
+            </w:r>
+            <w:r>
+              <w:rPr>
+                <w:rFonts w:ascii="BC Sans" w:hAnsi="BC Sans" w:cs="BC Sans Light"/>
+                <w:sz w:val="20"/>
+                <w:szCs w:val="20"/>
+              </w:rPr>
+              <w:t>(</w:t>
+            </w:r>
+            <w:r>
+              <w:rPr>
+                <w:rFonts w:ascii="BC Sans" w:hAnsi="BC Sans" w:cs="BC Sans Light"/>
+                <w:sz w:val="20"/>
+                <w:szCs w:val="20"/>
+              </w:rPr>
+              <w:t>0</w:t>
+            </w:r>
+            <w:r>
+              <w:rPr>
+                <w:rFonts w:ascii="BC Sans" w:hAnsi="BC Sans" w:cs="BC Sans Light"/>
+                <w:sz w:val="20"/>
+                <w:szCs w:val="20"/>
+              </w:rPr>
+              <w:t>):showBegin}</w:t>
+            </w:r>
+            <w:r>
+              <w:rPr>
+                <w:rFonts w:ascii="BC Sans" w:eastAsia="Times New Roman" w:hAnsi="BC Sans" w:cs="Times New Roman"/>
+                <w:color w:val="000000" w:themeColor="text1"/>
+                <w:sz w:val="20"/>
+                <w:szCs w:val="20"/>
+              </w:rPr>
               <w:t>{</w:t>
             </w:r>
-            <w:proofErr w:type="spellStart"/>
-            <w:r>
-              <w:rPr>
-                <w:rFonts w:ascii="BC Sans" w:hAnsi="BC Sans" w:cs="BC Sans Light"/>
-                <w:sz w:val="20"/>
-                <w:szCs w:val="20"/>
-              </w:rPr>
-              <w:t>d</w:t>
+            <w:r>
+              <w:rPr>
+                <w:rFonts w:ascii="BC Sans" w:eastAsia="Times New Roman" w:hAnsi="BC Sans" w:cs="Times New Roman"/>
+                <w:color w:val="000000" w:themeColor="text1"/>
+                <w:sz w:val="20"/>
+                <w:szCs w:val="20"/>
+              </w:rPr>
+              <w:t>d.latitude</w:t>
+            </w:r>
+            <w:r>
+              <w:rPr>
+                <w:rFonts w:ascii="BC Sans" w:eastAsia="Times New Roman" w:hAnsi="BC Sans" w:cs="Times New Roman"/>
+                <w:color w:val="000000" w:themeColor="text1"/>
+                <w:sz w:val="20"/>
+                <w:szCs w:val="20"/>
+              </w:rPr>
+              <w:t>}, {</w:t>
+            </w:r>
+            <w:r>
+              <w:rPr>
+                <w:rFonts w:ascii="BC Sans" w:eastAsia="Times New Roman" w:hAnsi="BC Sans" w:cs="Times New Roman"/>
+                <w:color w:val="000000" w:themeColor="text1"/>
+                <w:sz w:val="20"/>
+                <w:szCs w:val="20"/>
+              </w:rPr>
+              <w:t>d.longitude</w:t>
+            </w:r>
+            <w:r>
+              <w:rPr>
+                <w:rFonts w:ascii="BC Sans" w:eastAsia="Times New Roman" w:hAnsi="BC Sans" w:cs="Times New Roman"/>
+                <w:color w:val="000000" w:themeColor="text1"/>
+                <w:sz w:val="20"/>
+                <w:szCs w:val="20"/>
+              </w:rPr>
+              <w:t>}</w:t>
+            </w:r>
+            <w:r>
+              <w:rPr>
+                <w:rStyle w:val="CommentReference"/>
+              </w:rPr>
+              <w:commentReference w:id="3"/>
+            </w:r>
+            <w:r>
+              <w:rPr>
+                <w:rFonts w:ascii="BC Sans" w:hAnsi="BC Sans" w:cs="BC Sans Light"/>
+                <w:sz w:val="20"/>
+                <w:szCs w:val="20"/>
+              </w:rPr>
+              <w:t>{d</w:t>
             </w:r>
             <w:r>
               <w:rPr>
@@ -1081,7 +1121,6 @@
               </w:rPr>
               <w:t>NE</w:t>
             </w:r>
-            <w:proofErr w:type="spellEnd"/>
             <w:r>
               <w:rPr>
                 <w:rFonts w:ascii="BC Sans" w:hAnsi="BC Sans" w:cs="BC Sans Light"/>
@@ -1104,155 +1143,7 @@
                 <w:sz w:val="20"/>
                 <w:szCs w:val="20"/>
               </w:rPr>
-              <w:t>):</w:t>
-            </w:r>
-            <w:proofErr w:type="spellStart"/>
-            <w:r>
-              <w:rPr>
-                <w:rFonts w:ascii="BC Sans" w:hAnsi="BC Sans" w:cs="BC Sans Light"/>
-                <w:sz w:val="20"/>
-                <w:szCs w:val="20"/>
-              </w:rPr>
-              <w:t>showBegin</w:t>
-            </w:r>
-            <w:proofErr w:type="spellEnd"/>
-            <w:r>
-              <w:rPr>
-                <w:rFonts w:ascii="BC Sans" w:hAnsi="BC Sans" w:cs="BC Sans Light"/>
-                <w:sz w:val="20"/>
-                <w:szCs w:val="20"/>
-              </w:rPr>
-              <w:t>}</w:t>
-            </w:r>
-            <w:r>
-              <w:rPr>
-                <w:rFonts w:ascii="BC Sans" w:eastAsia="Times New Roman" w:hAnsi="BC Sans" w:cs="Times New Roman"/>
-                <w:color w:val="000000" w:themeColor="text1"/>
-                <w:sz w:val="20"/>
-                <w:szCs w:val="20"/>
-              </w:rPr>
-              <w:t>{</w:t>
-            </w:r>
-            <w:proofErr w:type="spellStart"/>
-            <w:r>
-              <w:rPr>
-                <w:rFonts w:ascii="BC Sans" w:eastAsia="Times New Roman" w:hAnsi="BC Sans" w:cs="Times New Roman"/>
-                <w:color w:val="000000" w:themeColor="text1"/>
-                <w:sz w:val="20"/>
-                <w:szCs w:val="20"/>
-              </w:rPr>
-              <w:t>d.latitude</w:t>
-            </w:r>
-            <w:proofErr w:type="spellEnd"/>
-            <w:r>
-              <w:rPr>
-                <w:rFonts w:ascii="BC Sans" w:eastAsia="Times New Roman" w:hAnsi="BC Sans" w:cs="Times New Roman"/>
-                <w:color w:val="000000" w:themeColor="text1"/>
-                <w:sz w:val="20"/>
-                <w:szCs w:val="20"/>
-              </w:rPr>
-              <w:t>}, {</w:t>
-            </w:r>
-            <w:proofErr w:type="spellStart"/>
-            <w:r>
-              <w:rPr>
-                <w:rFonts w:ascii="BC Sans" w:eastAsia="Times New Roman" w:hAnsi="BC Sans" w:cs="Times New Roman"/>
-                <w:color w:val="000000" w:themeColor="text1"/>
-                <w:sz w:val="20"/>
-                <w:szCs w:val="20"/>
-              </w:rPr>
-              <w:t>d.longitude</w:t>
-            </w:r>
-            <w:proofErr w:type="spellEnd"/>
-            <w:r>
-              <w:rPr>
-                <w:rFonts w:ascii="BC Sans" w:eastAsia="Times New Roman" w:hAnsi="BC Sans" w:cs="Times New Roman"/>
-                <w:color w:val="000000" w:themeColor="text1"/>
-                <w:sz w:val="20"/>
-                <w:szCs w:val="20"/>
-              </w:rPr>
-              <w:t>}</w:t>
-            </w:r>
-            <w:r>
-              <w:rPr>
-                <w:rStyle w:val="CommentReference"/>
-              </w:rPr>
-              <w:commentReference w:id="3"/>
-            </w:r>
-            <w:r>
-              <w:rPr>
-                <w:rFonts w:ascii="BC Sans" w:hAnsi="BC Sans" w:cs="BC Sans Light"/>
-                <w:sz w:val="20"/>
-                <w:szCs w:val="20"/>
-              </w:rPr>
-              <w:t>{</w:t>
-            </w:r>
-            <w:proofErr w:type="spellStart"/>
-            <w:r>
-              <w:rPr>
-                <w:rFonts w:ascii="BC Sans" w:hAnsi="BC Sans" w:cs="BC Sans Light"/>
-                <w:sz w:val="20"/>
-                <w:szCs w:val="20"/>
-              </w:rPr>
-              <w:t>d</w:t>
-            </w:r>
-            <w:r>
-              <w:rPr>
-                <w:rFonts w:ascii="BC Sans" w:hAnsi="BC Sans" w:cs="BC Sans Light"/>
-                <w:sz w:val="20"/>
-                <w:szCs w:val="20"/>
-              </w:rPr>
-              <w:t>.latitude</w:t>
-            </w:r>
-            <w:r>
-              <w:rPr>
-                <w:rFonts w:ascii="BC Sans" w:hAnsi="BC Sans" w:cs="BC Sans Light"/>
-                <w:sz w:val="20"/>
-                <w:szCs w:val="20"/>
-              </w:rPr>
-              <w:t>:if</w:t>
-            </w:r>
-            <w:r>
-              <w:rPr>
-                <w:rFonts w:ascii="BC Sans" w:hAnsi="BC Sans" w:cs="BC Sans Light"/>
-                <w:sz w:val="20"/>
-                <w:szCs w:val="20"/>
-              </w:rPr>
-              <w:t>NE</w:t>
-            </w:r>
-            <w:proofErr w:type="spellEnd"/>
-            <w:r>
-              <w:rPr>
-                <w:rFonts w:ascii="BC Sans" w:hAnsi="BC Sans" w:cs="BC Sans Light"/>
-                <w:sz w:val="20"/>
-                <w:szCs w:val="20"/>
-              </w:rPr>
-              <w:t>(</w:t>
-            </w:r>
-            <w:r>
-              <w:rPr>
-                <w:rFonts w:ascii="BC Sans" w:hAnsi="BC Sans" w:cs="BC Sans Light"/>
-                <w:sz w:val="20"/>
-                <w:szCs w:val="20"/>
-              </w:rPr>
-              <w:t>0</w:t>
-            </w:r>
-            <w:r>
-              <w:rPr>
-                <w:rFonts w:ascii="BC Sans" w:hAnsi="BC Sans" w:cs="BC Sans Light"/>
-                <w:sz w:val="20"/>
-                <w:szCs w:val="20"/>
-              </w:rPr>
-              <w:t>):</w:t>
-            </w:r>
-            <w:proofErr w:type="spellStart"/>
-            <w:r>
-              <w:rPr>
-                <w:rFonts w:ascii="BC Sans" w:hAnsi="BC Sans" w:cs="BC Sans Light"/>
-                <w:sz w:val="20"/>
-                <w:szCs w:val="20"/>
-              </w:rPr>
-              <w:t>show</w:t>
+              <w:t>):show</w:t>
             </w:r>
             <w:r>
               <w:rPr>
@@ -1262,7 +1153,6 @@
               </w:rPr>
               <w:t>End</w:t>
             </w:r>
-            <w:proofErr w:type="spellEnd"/>
             <w:r>
               <w:rPr>
                 <w:rFonts w:ascii="BC Sans" w:hAnsi="BC Sans" w:cs="BC Sans Light"/>
@@ -1343,8 +1233,6 @@
               </w:rPr>
               <w:t>{</w:t>
             </w:r>
-            <w:proofErr w:type="spellStart"/>
-            <w:proofErr w:type="gramStart"/>
             <w:r>
               <w:rPr>
                 <w:rFonts w:ascii="BC Sans" w:eastAsia="BC Sans" w:hAnsi="BC Sans" w:cs="BC Sans"/>
@@ -1354,8 +1242,6 @@
               </w:rPr>
               <w:t>d.community</w:t>
             </w:r>
-            <w:proofErr w:type="spellEnd"/>
-            <w:proofErr w:type="gramEnd"/>
             <w:r>
               <w:rPr>
                 <w:rFonts w:ascii="BC Sans" w:eastAsia="BC Sans" w:hAnsi="BC Sans" w:cs="BC Sans"/>
@@ -1365,7 +1251,6 @@
               </w:rPr>
               <w:t>}, {</w:t>
             </w:r>
-            <w:proofErr w:type="spellStart"/>
             <w:r>
               <w:rPr>
                 <w:rFonts w:ascii="BC Sans" w:eastAsia="BC Sans" w:hAnsi="BC Sans" w:cs="BC Sans"/>
@@ -1375,7 +1260,6 @@
               </w:rPr>
               <w:t>d.office</w:t>
             </w:r>
-            <w:proofErr w:type="spellEnd"/>
             <w:r>
               <w:rPr>
                 <w:rFonts w:ascii="BC Sans" w:eastAsia="BC Sans" w:hAnsi="BC Sans" w:cs="BC Sans"/>
@@ -1400,7 +1284,6 @@
               </w:rPr>
               <w:t>{</w:t>
             </w:r>
-            <w:proofErr w:type="spellStart"/>
             <w:r>
               <w:rPr>
                 <w:rFonts w:ascii="BC Sans" w:eastAsia="BC Sans" w:hAnsi="BC Sans" w:cs="BC Sans"/>
@@ -1410,7 +1293,6 @@
               </w:rPr>
               <w:t>d.zone</w:t>
             </w:r>
-            <w:proofErr w:type="spellEnd"/>
             <w:r>
               <w:rPr>
                 <w:rFonts w:ascii="BC Sans" w:eastAsia="BC Sans" w:hAnsi="BC Sans" w:cs="BC Sans"/>
@@ -1420,7 +1302,6 @@
               </w:rPr>
               <w:t>}, {</w:t>
             </w:r>
-            <w:proofErr w:type="spellStart"/>
             <w:r>
               <w:rPr>
                 <w:rFonts w:ascii="BC Sans" w:eastAsia="BC Sans" w:hAnsi="BC Sans" w:cs="BC Sans"/>
@@ -1428,17 +1309,7 @@
                 <w:sz w:val="20"/>
                 <w:szCs w:val="20"/>
               </w:rPr>
-              <w:t>d.region</w:t>
-            </w:r>
-            <w:proofErr w:type="spellEnd"/>
-            <w:r>
-              <w:rPr>
-                <w:rFonts w:ascii="BC Sans" w:eastAsia="BC Sans" w:hAnsi="BC Sans" w:cs="BC Sans"/>
-                <w:color w:val="000000" w:themeColor="text1"/>
-                <w:sz w:val="20"/>
-                <w:szCs w:val="20"/>
-              </w:rPr>
-              <w:t>}</w:t>
+              <w:t>d.region}</w:t>
             </w:r>
           </w:p>
         </w:tc>
@@ -1504,8 +1375,6 @@
               </w:rPr>
               <w:t>{</w:t>
             </w:r>
-            <w:proofErr w:type="spellStart"/>
-            <w:proofErr w:type="gramStart"/>
             <w:r>
               <w:rPr>
                 <w:rFonts w:ascii="BC Sans" w:eastAsia="Times New Roman" w:hAnsi="BC Sans" w:cs="Times New Roman"/>
@@ -1515,8 +1384,6 @@
               </w:rPr>
               <w:t>d.locationDescription</w:t>
             </w:r>
-            <w:proofErr w:type="spellEnd"/>
-            <w:proofErr w:type="gramEnd"/>
             <w:r>
               <w:rPr>
                 <w:rFonts w:ascii="BC Sans" w:eastAsia="Times New Roman" w:hAnsi="BC Sans" w:cs="Times New Roman"/>
@@ -1591,8 +1458,6 @@
               </w:rPr>
               <w:t>{</w:t>
             </w:r>
-            <w:proofErr w:type="spellStart"/>
-            <w:proofErr w:type="gramStart"/>
             <w:r>
               <w:rPr>
                 <w:rFonts w:ascii="BC Sans" w:eastAsia="Times New Roman" w:hAnsi="BC Sans" w:cs="Times New Roman"/>
@@ -1602,8 +1467,6 @@
               </w:rPr>
               <w:t>d.description</w:t>
             </w:r>
-            <w:proofErr w:type="spellEnd"/>
-            <w:proofErr w:type="gramEnd"/>
             <w:r>
               <w:rPr>
                 <w:rFonts w:ascii="BC Sans" w:eastAsia="Times New Roman" w:hAnsi="BC Sans" w:cs="Times New Roman"/>
@@ -1704,29 +1567,7 @@
                 <w:sz w:val="20"/>
                 <w:szCs w:val="20"/>
               </w:rPr>
-              <w:t>{</w:t>
-            </w:r>
-            <w:proofErr w:type="spellStart"/>
-            <w:proofErr w:type="gramStart"/>
-            <w:r>
-              <w:rPr>
-                <w:rFonts w:ascii="BC Sans" w:eastAsia="BC Sans" w:hAnsi="BC Sans" w:cs="BC Sans"/>
-                <w:color w:val="000000" w:themeColor="text1"/>
-                <w:sz w:val="20"/>
-                <w:szCs w:val="20"/>
-              </w:rPr>
-              <w:t>d.details</w:t>
-            </w:r>
-            <w:proofErr w:type="spellEnd"/>
-            <w:proofErr w:type="gramEnd"/>
-            <w:r>
-              <w:rPr>
-                <w:rFonts w:ascii="BC Sans" w:eastAsia="BC Sans" w:hAnsi="BC Sans" w:cs="BC Sans"/>
-                <w:color w:val="000000" w:themeColor="text1"/>
-                <w:sz w:val="20"/>
-                <w:szCs w:val="20"/>
-              </w:rPr>
-              <w:t>}</w:t>
+              <w:t>{d.details}</w:t>
             </w:r>
           </w:p>
         </w:tc>
@@ -1927,7 +1768,6 @@
               </w:rPr>
               <w:t>{</w:t>
             </w:r>
-            <w:proofErr w:type="gramStart"/>
             <w:r>
               <w:rPr>
                 <w:rFonts w:ascii="BC Sans" w:hAnsi="BC Sans" w:cs="BC Sans Light"/>
@@ -1944,7 +1784,6 @@
               </w:rPr>
               <w:t>phone</w:t>
             </w:r>
-            <w:proofErr w:type="gramEnd"/>
             <w:r>
               <w:rPr>
                 <w:rFonts w:ascii="BC Sans" w:hAnsi="BC Sans" w:cs="BC Sans Light"/>
@@ -2023,7 +1862,6 @@
               </w:rPr>
               <w:t>{</w:t>
             </w:r>
-            <w:proofErr w:type="gramStart"/>
             <w:r>
               <w:rPr>
                 <w:rFonts w:ascii="BC Sans" w:hAnsi="BC Sans" w:cs="BC Sans Light"/>
@@ -2040,7 +1878,6 @@
               </w:rPr>
               <w:t>phone</w:t>
             </w:r>
-            <w:proofErr w:type="gramEnd"/>
             <w:r>
               <w:rPr>
                 <w:rFonts w:ascii="BC Sans" w:hAnsi="BC Sans" w:cs="BC Sans Light"/>
@@ -2118,7 +1955,6 @@
               </w:rPr>
               <w:t>{</w:t>
             </w:r>
-            <w:proofErr w:type="gramStart"/>
             <w:r>
               <w:rPr>
                 <w:rFonts w:ascii="BC Sans" w:hAnsi="BC Sans" w:cs="BC Sans Light"/>
@@ -2135,7 +1971,6 @@
               </w:rPr>
               <w:t>phone</w:t>
             </w:r>
-            <w:proofErr w:type="gramEnd"/>
             <w:r>
               <w:rPr>
                 <w:rFonts w:ascii="BC Sans" w:hAnsi="BC Sans" w:cs="BC Sans Light"/>
@@ -2214,8 +2049,6 @@
               </w:rPr>
               <w:t>{</w:t>
             </w:r>
-            <w:proofErr w:type="spellStart"/>
-            <w:proofErr w:type="gramStart"/>
             <w:r>
               <w:rPr>
                 <w:rFonts w:ascii="BC Sans" w:hAnsi="BC Sans" w:cs="BC Sans Light"/>
@@ -2230,17 +2063,7 @@
                 <w:sz w:val="20"/>
                 <w:szCs w:val="20"/>
               </w:rPr>
-              <w:t>address</w:t>
-            </w:r>
-            <w:proofErr w:type="spellEnd"/>
-            <w:proofErr w:type="gramEnd"/>
-            <w:r>
-              <w:rPr>
-                <w:rFonts w:ascii="BC Sans" w:hAnsi="BC Sans" w:cs="BC Sans Light"/>
-                <w:sz w:val="20"/>
-                <w:szCs w:val="20"/>
-              </w:rPr>
-              <w:t>}</w:t>
+              <w:t>address}</w:t>
             </w:r>
           </w:p>
         </w:tc>
@@ -2303,8 +2126,6 @@
               </w:rPr>
               <w:t>{</w:t>
             </w:r>
-            <w:proofErr w:type="spellStart"/>
-            <w:proofErr w:type="gramStart"/>
             <w:r>
               <w:rPr>
                 <w:rFonts w:ascii="BC Sans" w:hAnsi="BC Sans" w:cs="BC Sans Light"/>
@@ -2319,17 +2140,7 @@
                 <w:sz w:val="20"/>
                 <w:szCs w:val="20"/>
               </w:rPr>
-              <w:t>email</w:t>
-            </w:r>
-            <w:proofErr w:type="spellEnd"/>
-            <w:proofErr w:type="gramEnd"/>
-            <w:r>
-              <w:rPr>
-                <w:rFonts w:ascii="BC Sans" w:hAnsi="BC Sans" w:cs="BC Sans Light"/>
-                <w:sz w:val="20"/>
-                <w:szCs w:val="20"/>
-              </w:rPr>
-              <w:t>}</w:t>
+              <w:t>email}</w:t>
             </w:r>
           </w:p>
         </w:tc>
@@ -2366,29 +2177,7 @@
                 <w:sz w:val="20"/>
                 <w:szCs w:val="20"/>
               </w:rPr>
-              <w:t>R</w:t>
-            </w:r>
-            <w:r>
-              <w:rPr>
-                <w:rFonts w:ascii="BC Sans" w:hAnsi="BC Sans" w:cs="BC Sans Light"/>
-                <w:b w:val="0"/>
-                <w:bCs w:val="0"/>
-                <w:caps w:val="0"/>
-                <w:sz w:val="20"/>
-                <w:szCs w:val="20"/>
-              </w:rPr>
-              <w:t xml:space="preserve">eporting </w:t>
-            </w:r>
-            <w:r>
-              <w:rPr>
-                <w:rFonts w:ascii="BC Sans" w:hAnsi="BC Sans" w:cs="BC Sans Light"/>
-                <w:b w:val="0"/>
-                <w:bCs w:val="0"/>
-                <w:caps w:val="0"/>
-                <w:sz w:val="20"/>
-                <w:szCs w:val="20"/>
-              </w:rPr>
-              <w:t>organization</w:t>
+              <w:t>Organization reporting the complaint</w:t>
             </w:r>
           </w:p>
         </w:tc>
@@ -2415,8 +2204,6 @@
               </w:rPr>
               <w:t>{</w:t>
             </w:r>
-            <w:proofErr w:type="spellStart"/>
-            <w:proofErr w:type="gramStart"/>
             <w:r>
               <w:rPr>
                 <w:rFonts w:ascii="BC Sans" w:hAnsi="BC Sans" w:cs="BC Sans Light"/>
@@ -2425,8 +2212,6 @@
               </w:rPr>
               <w:t>d.reportedBy</w:t>
             </w:r>
-            <w:proofErr w:type="spellEnd"/>
-            <w:proofErr w:type="gramEnd"/>
             <w:r>
               <w:rPr>
                 <w:rFonts w:ascii="BC Sans" w:hAnsi="BC Sans" w:cs="BC Sans Light"/>
@@ -2488,12 +2273,13 @@
                 <w:szCs w:val="20"/>
                 <w14:ligatures w14:val="none"/>
               </w:rPr>
-              <w:t>Update #{</w:t>
-            </w:r>
-            <w:proofErr w:type="gramStart"/>
-            <w:r>
-              <w:rPr>
-                <w:rFonts w:ascii="BC Sans" w:eastAsia="Times New Roman" w:hAnsi="BC Sans" w:cs="Times New Roman"/>
+              <w:t>Update #{d.updates[i].sequenceId}</w:t>
+            </w:r>
+            <w:r>
+              <w:rPr>
+                <w:rFonts w:ascii="BC Sans" w:eastAsia="Times New Roman" w:hAnsi="BC Sans" w:cs="Times New Roman"/>
+                <w:b w:val="0"/>
+                <w:bCs w:val="0"/>
                 <w:caps w:val="0"/>
                 <w:color w:val="000000"/>
                 <w:kern w:val="0"/>
@@ -2501,124 +2287,7 @@
                 <w:szCs w:val="20"/>
                 <w14:ligatures w14:val="none"/>
               </w:rPr>
-              <w:t>d.updates</w:t>
-            </w:r>
-            <w:proofErr w:type="gramEnd"/>
-            <w:r>
-              <w:rPr>
-                <w:rFonts w:ascii="BC Sans" w:eastAsia="Times New Roman" w:hAnsi="BC Sans" w:cs="Times New Roman"/>
-                <w:caps w:val="0"/>
-                <w:color w:val="000000"/>
-                <w:kern w:val="0"/>
-                <w:sz w:val="20"/>
-                <w:szCs w:val="20"/>
-                <w14:ligatures w14:val="none"/>
-              </w:rPr>
-              <w:t>[i].sequenceId}</w:t>
-            </w:r>
-            <w:r>
-              <w:rPr>
-                <w:rFonts w:ascii="BC Sans" w:eastAsia="Times New Roman" w:hAnsi="BC Sans" w:cs="Times New Roman"/>
-                <w:b w:val="0"/>
-                <w:bCs w:val="0"/>
-                <w:caps w:val="0"/>
-                <w:color w:val="000000"/>
-                <w:kern w:val="0"/>
-                <w:sz w:val="20"/>
-                <w:szCs w:val="20"/>
-                <w14:ligatures w14:val="none"/>
-              </w:rPr>
-              <w:t>, received: {</w:t>
-            </w:r>
-            <w:proofErr w:type="spellStart"/>
-            <w:r>
-              <w:rPr>
-                <w:rFonts w:ascii="BC Sans" w:eastAsia="Times New Roman" w:hAnsi="BC Sans" w:cs="Times New Roman"/>
-                <w:b w:val="0"/>
-                <w:bCs w:val="0"/>
-                <w:caps w:val="0"/>
-                <w:color w:val="000000"/>
-                <w:kern w:val="0"/>
-                <w:sz w:val="20"/>
-                <w:szCs w:val="20"/>
-                <w14:ligatures w14:val="none"/>
-              </w:rPr>
-              <w:t>d.updates</w:t>
-            </w:r>
-            <w:proofErr w:type="spellEnd"/>
-            <w:r>
-              <w:rPr>
-                <w:rFonts w:ascii="BC Sans" w:eastAsia="Times New Roman" w:hAnsi="BC Sans" w:cs="Times New Roman"/>
-                <w:b w:val="0"/>
-                <w:bCs w:val="0"/>
-                <w:caps w:val="0"/>
-                <w:color w:val="000000"/>
-                <w:kern w:val="0"/>
-                <w:sz w:val="20"/>
-                <w:szCs w:val="20"/>
-                <w14:ligatures w14:val="none"/>
-              </w:rPr>
-              <w:t>[</w:t>
-            </w:r>
-            <w:proofErr w:type="spellStart"/>
-            <w:r>
-              <w:rPr>
-                <w:rFonts w:ascii="BC Sans" w:eastAsia="Times New Roman" w:hAnsi="BC Sans" w:cs="Times New Roman"/>
-                <w:b w:val="0"/>
-                <w:bCs w:val="0"/>
-                <w:caps w:val="0"/>
-                <w:color w:val="000000"/>
-                <w:kern w:val="0"/>
-                <w:sz w:val="20"/>
-                <w:szCs w:val="20"/>
-                <w14:ligatures w14:val="none"/>
-              </w:rPr>
-              <w:t>i</w:t>
-            </w:r>
-            <w:proofErr w:type="spellEnd"/>
-            <w:r>
-              <w:rPr>
-                <w:rFonts w:ascii="BC Sans" w:eastAsia="Times New Roman" w:hAnsi="BC Sans" w:cs="Times New Roman"/>
-                <w:b w:val="0"/>
-                <w:bCs w:val="0"/>
-                <w:caps w:val="0"/>
-                <w:color w:val="000000"/>
-                <w:kern w:val="0"/>
-                <w:sz w:val="20"/>
-                <w:szCs w:val="20"/>
-                <w14:ligatures w14:val="none"/>
-              </w:rPr>
-              <w:t>].</w:t>
-            </w:r>
-            <w:proofErr w:type="spellStart"/>
-            <w:r>
-              <w:rPr>
-                <w:rFonts w:ascii="BC Sans" w:eastAsia="Times New Roman" w:hAnsi="BC Sans" w:cs="Times New Roman"/>
-                <w:b w:val="0"/>
-                <w:bCs w:val="0"/>
-                <w:caps w:val="0"/>
-                <w:color w:val="000000"/>
-                <w:kern w:val="0"/>
-                <w:sz w:val="20"/>
-                <w:szCs w:val="20"/>
-                <w14:ligatures w14:val="none"/>
-              </w:rPr>
-              <w:t>updateOn</w:t>
-            </w:r>
-            <w:proofErr w:type="spellEnd"/>
-            <w:r>
-              <w:rPr>
-                <w:rFonts w:ascii="BC Sans" w:eastAsia="Times New Roman" w:hAnsi="BC Sans" w:cs="Times New Roman"/>
-                <w:b w:val="0"/>
-                <w:bCs w:val="0"/>
-                <w:caps w:val="0"/>
-                <w:color w:val="000000"/>
-                <w:kern w:val="0"/>
-                <w:sz w:val="20"/>
-                <w:szCs w:val="20"/>
-                <w14:ligatures w14:val="none"/>
-              </w:rPr>
-              <w:t>}</w:t>
+              <w:t>, received: {d.updates[i].updateOn}</w:t>
             </w:r>
             <w:r>
               <w:rPr>
@@ -2694,43 +2363,13 @@
               </w:rPr>
               <w:t>{</w:t>
             </w:r>
-            <w:proofErr w:type="spellStart"/>
-            <w:proofErr w:type="gramStart"/>
-            <w:r>
-              <w:rPr>
-                <w:rFonts w:ascii="BC Sans" w:hAnsi="BC Sans" w:cs="BC Sans Light"/>
-                <w:sz w:val="20"/>
-                <w:szCs w:val="20"/>
-              </w:rPr>
-              <w:t>d.updates</w:t>
-            </w:r>
-            <w:proofErr w:type="spellEnd"/>
-            <w:proofErr w:type="gramEnd"/>
-            <w:r>
-              <w:rPr>
-                <w:rFonts w:ascii="BC Sans" w:hAnsi="BC Sans" w:cs="BC Sans Light"/>
-                <w:sz w:val="20"/>
-                <w:szCs w:val="20"/>
-              </w:rPr>
-              <w:t>[</w:t>
-            </w:r>
-            <w:proofErr w:type="spellStart"/>
-            <w:r>
-              <w:rPr>
-                <w:rFonts w:ascii="BC Sans" w:hAnsi="BC Sans" w:cs="BC Sans Light"/>
-                <w:sz w:val="20"/>
-                <w:szCs w:val="20"/>
-              </w:rPr>
-              <w:t>i</w:t>
-            </w:r>
-            <w:proofErr w:type="spellEnd"/>
-            <w:r>
-              <w:rPr>
-                <w:rFonts w:ascii="BC Sans" w:hAnsi="BC Sans" w:cs="BC Sans Light"/>
-                <w:sz w:val="20"/>
-                <w:szCs w:val="20"/>
-              </w:rPr>
-              <w:t>].description</w:t>
+            <w:r>
+              <w:rPr>
+                <w:rFonts w:ascii="BC Sans" w:hAnsi="BC Sans" w:cs="BC Sans Light"/>
+                <w:sz w:val="20"/>
+                <w:szCs w:val="20"/>
+              </w:rPr>
+              <w:t>d.updates[i].description</w:t>
             </w:r>
             <w:r>
               <w:rPr>
@@ -2801,54 +2440,14 @@
               </w:rPr>
               <w:t>{</w:t>
             </w:r>
-            <w:proofErr w:type="spellStart"/>
-            <w:proofErr w:type="gramStart"/>
-            <w:r>
-              <w:rPr>
-                <w:rFonts w:ascii="BC Sans" w:hAnsi="BC Sans" w:cs="BC Sans Light"/>
-                <w:sz w:val="20"/>
-                <w:szCs w:val="20"/>
-              </w:rPr>
-              <w:t>d.updates</w:t>
-            </w:r>
-            <w:proofErr w:type="spellEnd"/>
-            <w:proofErr w:type="gramEnd"/>
-            <w:r>
-              <w:rPr>
-                <w:rFonts w:ascii="BC Sans" w:hAnsi="BC Sans" w:cs="BC Sans Light"/>
-                <w:sz w:val="20"/>
-                <w:szCs w:val="20"/>
-              </w:rPr>
-              <w:t>[</w:t>
-            </w:r>
-            <w:proofErr w:type="spellStart"/>
-            <w:r>
-              <w:rPr>
-                <w:rFonts w:ascii="BC Sans" w:hAnsi="BC Sans" w:cs="BC Sans Light"/>
-                <w:sz w:val="20"/>
-                <w:szCs w:val="20"/>
-              </w:rPr>
-              <w:t>i</w:t>
-            </w:r>
-            <w:proofErr w:type="spellEnd"/>
-            <w:r>
-              <w:rPr>
-                <w:rFonts w:ascii="BC Sans" w:hAnsi="BC Sans" w:cs="BC Sans Light"/>
-                <w:sz w:val="20"/>
-                <w:szCs w:val="20"/>
-              </w:rPr>
-              <w:t>].</w:t>
-            </w:r>
-            <w:proofErr w:type="spellStart"/>
-            <w:r>
-              <w:rPr>
-                <w:rFonts w:ascii="BC Sans" w:hAnsi="BC Sans" w:cs="BC Sans Light"/>
-                <w:sz w:val="20"/>
-                <w:szCs w:val="20"/>
-              </w:rPr>
-              <w:t>location.summary</w:t>
-            </w:r>
-            <w:proofErr w:type="spellEnd"/>
+            <w:r>
+              <w:rPr>
+                <w:rFonts w:ascii="BC Sans" w:hAnsi="BC Sans" w:cs="BC Sans Light"/>
+                <w:sz w:val="20"/>
+                <w:szCs w:val="20"/>
+              </w:rPr>
+              <w:t>d.updates[i].location.summary</w:t>
+            </w:r>
             <w:r>
               <w:rPr>
                 <w:rFonts w:ascii="BC Sans" w:hAnsi="BC Sans" w:cs="BC Sans Light"/>
@@ -2919,54 +2518,14 @@
               </w:rPr>
               <w:t>{</w:t>
             </w:r>
-            <w:proofErr w:type="spellStart"/>
-            <w:proofErr w:type="gramStart"/>
-            <w:r>
-              <w:rPr>
-                <w:rFonts w:ascii="BC Sans" w:hAnsi="BC Sans" w:cs="BC Sans Light"/>
-                <w:sz w:val="20"/>
-                <w:szCs w:val="20"/>
-              </w:rPr>
-              <w:t>d.updates</w:t>
-            </w:r>
-            <w:proofErr w:type="spellEnd"/>
-            <w:proofErr w:type="gramEnd"/>
-            <w:r>
-              <w:rPr>
-                <w:rFonts w:ascii="BC Sans" w:hAnsi="BC Sans" w:cs="BC Sans Light"/>
-                <w:sz w:val="20"/>
-                <w:szCs w:val="20"/>
-              </w:rPr>
-              <w:t>[</w:t>
-            </w:r>
-            <w:proofErr w:type="spellStart"/>
-            <w:r>
-              <w:rPr>
-                <w:rFonts w:ascii="BC Sans" w:hAnsi="BC Sans" w:cs="BC Sans Light"/>
-                <w:sz w:val="20"/>
-                <w:szCs w:val="20"/>
-              </w:rPr>
-              <w:t>i</w:t>
-            </w:r>
-            <w:proofErr w:type="spellEnd"/>
-            <w:r>
-              <w:rPr>
-                <w:rFonts w:ascii="BC Sans" w:hAnsi="BC Sans" w:cs="BC Sans Light"/>
-                <w:sz w:val="20"/>
-                <w:szCs w:val="20"/>
-              </w:rPr>
-              <w:t>].</w:t>
-            </w:r>
-            <w:proofErr w:type="spellStart"/>
-            <w:r>
-              <w:rPr>
-                <w:rFonts w:ascii="BC Sans" w:hAnsi="BC Sans" w:cs="BC Sans Light"/>
-                <w:sz w:val="20"/>
-                <w:szCs w:val="20"/>
-              </w:rPr>
-              <w:t>location.details</w:t>
-            </w:r>
-            <w:proofErr w:type="spellEnd"/>
+            <w:r>
+              <w:rPr>
+                <w:rFonts w:ascii="BC Sans" w:hAnsi="BC Sans" w:cs="BC Sans Light"/>
+                <w:sz w:val="20"/>
+                <w:szCs w:val="20"/>
+              </w:rPr>
+              <w:t>d.updates[i].location.details</w:t>
+            </w:r>
             <w:r>
               <w:rPr>
                 <w:rFonts w:ascii="BC Sans" w:hAnsi="BC Sans" w:cs="BC Sans Light"/>
@@ -3034,33 +2593,15 @@
                 <w:sz w:val="20"/>
                 <w:szCs w:val="20"/>
               </w:rPr>
-              <w:t>{</w:t>
-            </w:r>
-            <w:proofErr w:type="gramStart"/>
-            <w:r>
-              <w:rPr>
-                <w:rFonts w:ascii="BC Sans" w:hAnsi="BC Sans" w:cs="BC Sans Light"/>
-                <w:sz w:val="20"/>
-                <w:szCs w:val="20"/>
-              </w:rPr>
-              <w:t>d.</w:t>
-            </w:r>
-            <w:r>
-              <w:rPr>
-                <w:rFonts w:ascii="BC Sans" w:hAnsi="BC Sans" w:cs="BC Sans Light"/>
-                <w:sz w:val="20"/>
-                <w:szCs w:val="20"/>
-              </w:rPr>
-              <w:t>updates</w:t>
-            </w:r>
-            <w:proofErr w:type="gramEnd"/>
-            <w:r>
-              <w:rPr>
-                <w:rFonts w:ascii="BC Sans" w:hAnsi="BC Sans" w:cs="BC Sans Light"/>
-                <w:sz w:val="20"/>
-                <w:szCs w:val="20"/>
-              </w:rPr>
-              <w:t>[i].location.latitude</w:t>
+              <w:t>{d.</w:t>
+            </w:r>
+            <w:r>
+              <w:rPr>
+                <w:rFonts w:ascii="BC Sans" w:hAnsi="BC Sans" w:cs="BC Sans Light"/>
+                <w:sz w:val="20"/>
+                <w:szCs w:val="20"/>
+              </w:rPr>
+              <w:t>updates[i].location.latitude</w:t>
             </w:r>
             <w:r>
               <w:rPr>
@@ -3228,45 +2769,7 @@
           <w:szCs w:val="20"/>
         </w:rPr>
         <w:br/>
-        <w:t>{</w:t>
-      </w:r>
-      <w:proofErr w:type="spellStart"/>
-      <w:proofErr w:type="gramStart"/>
-      <w:r>
-        <w:rPr>
-          <w:rFonts w:ascii="BC Sans" w:hAnsi="BC Sans"/>
-          <w:sz w:val="20"/>
-          <w:szCs w:val="20"/>
-        </w:rPr>
-        <w:t>d.updates</w:t>
-      </w:r>
-      <w:proofErr w:type="spellEnd"/>
-      <w:proofErr w:type="gramEnd"/>
-      <w:r>
-        <w:rPr>
-          <w:rFonts w:ascii="BC Sans" w:hAnsi="BC Sans"/>
-          <w:sz w:val="20"/>
-          <w:szCs w:val="20"/>
-        </w:rPr>
-        <w:t>[i+1].</w:t>
-      </w:r>
-      <w:proofErr w:type="spellStart"/>
-      <w:r>
-        <w:rPr>
-          <w:rFonts w:ascii="BC Sans" w:hAnsi="BC Sans"/>
-          <w:sz w:val="20"/>
-          <w:szCs w:val="20"/>
-        </w:rPr>
-        <w:t>sequenceId</w:t>
-      </w:r>
-      <w:proofErr w:type="spellEnd"/>
-      <w:r>
-        <w:rPr>
-          <w:rFonts w:ascii="BC Sans" w:hAnsi="BC Sans"/>
-          <w:sz w:val="20"/>
-          <w:szCs w:val="20"/>
-        </w:rPr>
-        <w:t>}</w:t>
+        <w:t>{d.updates[i+1].sequenceId}</w:t>
       </w:r>
     </w:p>
     <w:p>
@@ -3706,8 +3209,6 @@
             </w:rPr>
             <w:t>Report printed on {</w:t>
           </w:r>
-          <w:proofErr w:type="spellStart"/>
-          <w:proofErr w:type="gramStart"/>
           <w:r>
             <w:rPr>
               <w:rFonts w:ascii="BC Sans" w:eastAsia="BC Sans" w:hAnsi="BC Sans" w:cs="BC Sans"/>
@@ -3724,8 +3225,6 @@
             </w:rPr>
             <w:t>.generatedOn</w:t>
           </w:r>
-          <w:proofErr w:type="spellEnd"/>
-          <w:proofErr w:type="gramEnd"/>
           <w:r>
             <w:rPr>
               <w:rFonts w:ascii="BC Sans" w:eastAsia="BC Sans" w:hAnsi="BC Sans" w:cs="BC Sans"/>
@@ -5247,24 +4746,6 @@
 </file>
 
 <file path=customXml/item1.xml><?xml version="1.0" encoding="utf-8"?>
-<p:properties xmlns:p="http://schemas.microsoft.com/office/2006/metadata/properties" xmlns:xsi="http://www.w3.org/2001/XMLSchema-instance" xmlns:pc="http://schemas.microsoft.com/office/infopath/2007/PartnerControls">
-  <documentManagement>
-    <TaxCatchAll xmlns="cbeac988-4fd5-47cf-ad03-89cc7678fa90" xsi:nil="true"/>
-    <lcf76f155ced4ddcb4097134ff3c332f xmlns="aa9c99c1-69c1-4b58-9df5-4d4796c46f8a">
-      <Terms xmlns="http://schemas.microsoft.com/office/infopath/2007/PartnerControls"/>
-    </lcf76f155ced4ddcb4097134ff3c332f>
-    <SharedWithUsers xmlns="cbeac988-4fd5-47cf-ad03-89cc7678fa90">
-      <UserInfo>
-        <DisplayName/>
-        <AccountId xsi:nil="true"/>
-        <AccountType/>
-      </UserInfo>
-    </SharedWithUsers>
-  </documentManagement>
-</p:properties>
-</file>
-
-<file path=customXml/item2.xml><?xml version="1.0" encoding="utf-8"?>
 <ct:contentTypeSchema xmlns:ct="http://schemas.microsoft.com/office/2006/metadata/contentType" xmlns:ma="http://schemas.microsoft.com/office/2006/metadata/properties/metaAttributes" ct:_="" ma:_="" ma:contentTypeName="Document" ma:contentTypeID="0x010100ED0089B3ED392A4CB3C10705735CFAD3" ma:contentTypeVersion="15" ma:contentTypeDescription="Create a new document." ma:contentTypeScope="" ma:versionID="e9715c4352d5d9c94cf397f6db7911f6">
   <xsd:schema xmlns:xsd="http://www.w3.org/2001/XMLSchema" xmlns:xs="http://www.w3.org/2001/XMLSchema" xmlns:p="http://schemas.microsoft.com/office/2006/metadata/properties" xmlns:ns2="aa9c99c1-69c1-4b58-9df5-4d4796c46f8a" xmlns:ns3="cbeac988-4fd5-47cf-ad03-89cc7678fa90" targetNamespace="http://schemas.microsoft.com/office/2006/metadata/properties" ma:root="true" ma:fieldsID="4a7b24a40f906d6832371abf7aef78d6" ns2:_="" ns3:_="">
     <xsd:import namespace="aa9c99c1-69c1-4b58-9df5-4d4796c46f8a"/>
@@ -5499,6 +4980,24 @@
 </ct:contentTypeSchema>
 </file>
 
+<file path=customXml/item2.xml><?xml version="1.0" encoding="utf-8"?>
+<p:properties xmlns:p="http://schemas.microsoft.com/office/2006/metadata/properties" xmlns:xsi="http://www.w3.org/2001/XMLSchema-instance" xmlns:pc="http://schemas.microsoft.com/office/infopath/2007/PartnerControls">
+  <documentManagement>
+    <TaxCatchAll xmlns="cbeac988-4fd5-47cf-ad03-89cc7678fa90" xsi:nil="true"/>
+    <lcf76f155ced4ddcb4097134ff3c332f xmlns="aa9c99c1-69c1-4b58-9df5-4d4796c46f8a">
+      <Terms xmlns="http://schemas.microsoft.com/office/infopath/2007/PartnerControls"/>
+    </lcf76f155ced4ddcb4097134ff3c332f>
+    <SharedWithUsers xmlns="cbeac988-4fd5-47cf-ad03-89cc7678fa90">
+      <UserInfo>
+        <DisplayName/>
+        <AccountId xsi:nil="true"/>
+        <AccountType/>
+      </UserInfo>
+    </SharedWithUsers>
+  </documentManagement>
+</p:properties>
+</file>
+
 <file path=customXml/item3.xml><?xml version="1.0" encoding="utf-8"?>
 <?mso-contentType ?>
 <FormTemplates xmlns="http://schemas.microsoft.com/sharepoint/v3/contenttype/forms">
@@ -5509,17 +5008,6 @@
 </file>
 
 <file path=customXml/itemProps1.xml><?xml version="1.0" encoding="utf-8"?>
-<ds:datastoreItem xmlns:ds="http://schemas.openxmlformats.org/officeDocument/2006/customXml" ds:itemID="{C6C5DCE0-D69C-4B6E-96D9-C69B23DE6D4A}">
-  <ds:schemaRefs>
-    <ds:schemaRef ds:uri="http://schemas.microsoft.com/office/2006/metadata/properties"/>
-    <ds:schemaRef ds:uri="http://schemas.microsoft.com/office/infopath/2007/PartnerControls"/>
-    <ds:schemaRef ds:uri="cbeac988-4fd5-47cf-ad03-89cc7678fa90"/>
-    <ds:schemaRef ds:uri="aa9c99c1-69c1-4b58-9df5-4d4796c46f8a"/>
-  </ds:schemaRefs>
-</ds:datastoreItem>
-</file>
-
-<file path=customXml/itemProps2.xml><?xml version="1.0" encoding="utf-8"?>
 <ds:datastoreItem xmlns:ds="http://schemas.openxmlformats.org/officeDocument/2006/customXml" ds:itemID="{26FF9410-7F49-4DD5-9478-D670A139DF54}">
   <ds:schemaRefs>
     <ds:schemaRef ds:uri="http://schemas.microsoft.com/office/2006/metadata/contentType"/>
@@ -5538,6 +5026,17 @@
 </ds:datastoreItem>
 </file>
 
+<file path=customXml/itemProps2.xml><?xml version="1.0" encoding="utf-8"?>
+<ds:datastoreItem xmlns:ds="http://schemas.openxmlformats.org/officeDocument/2006/customXml" ds:itemID="{C6C5DCE0-D69C-4B6E-96D9-C69B23DE6D4A}">
+  <ds:schemaRefs>
+    <ds:schemaRef ds:uri="http://schemas.microsoft.com/office/2006/metadata/properties"/>
+    <ds:schemaRef ds:uri="http://schemas.microsoft.com/office/infopath/2007/PartnerControls"/>
+    <ds:schemaRef ds:uri="cbeac988-4fd5-47cf-ad03-89cc7678fa90"/>
+    <ds:schemaRef ds:uri="aa9c99c1-69c1-4b58-9df5-4d4796c46f8a"/>
+  </ds:schemaRefs>
+</ds:datastoreItem>
+</file>
+
 <file path=customXml/itemProps3.xml><?xml version="1.0" encoding="utf-8"?>
 <ds:datastoreItem xmlns:ds="http://schemas.openxmlformats.org/officeDocument/2006/customXml" ds:itemID="{4BECF9F2-3A10-48CC-8D31-4F6E8664527E}">
   <ds:schemaRefs>

</xml_diff>

<commit_message>
fix: CE-787: Changes to complaint form (#494)
Co-authored-by: Mike Sears <mike.2.sears@gov.bc.ca>
Co-authored-by: afwilcox <alecwilcox@gmail.com>
</commit_message>
<xml_diff>
--- a/backend/templates/complaint/CDOGS-ERS-COMPLAINT-TEMPLATE-v1.docx
+++ b/backend/templates/complaint/CDOGS-ERS-COMPLAINT-TEMPLATE-v1.docx
@@ -146,8 +146,6 @@
               </w:rPr>
               <w:t>{</w:t>
             </w:r>
-            <w:proofErr w:type="spellStart"/>
-            <w:proofErr w:type="gramStart"/>
             <w:r>
               <w:rPr>
                 <w:rFonts w:ascii="BC Sans" w:eastAsia="Times New Roman" w:hAnsi="BC Sans" w:cs="Times New Roman"/>
@@ -159,8 +157,6 @@
               </w:rPr>
               <w:t>d.reportedOn</w:t>
             </w:r>
-            <w:proofErr w:type="spellEnd"/>
-            <w:proofErr w:type="gramEnd"/>
             <w:r>
               <w:rPr>
                 <w:rFonts w:ascii="BC Sans" w:eastAsia="Times New Roman" w:hAnsi="BC Sans" w:cs="Times New Roman"/>
@@ -206,8 +202,6 @@
               </w:rPr>
               <w:t>Created by: {</w:t>
             </w:r>
-            <w:proofErr w:type="spellStart"/>
-            <w:proofErr w:type="gramStart"/>
             <w:r>
               <w:rPr>
                 <w:rFonts w:ascii="BC Sans" w:eastAsia="Times New Roman" w:hAnsi="BC Sans" w:cs="Times New Roman"/>
@@ -219,8 +213,6 @@
               </w:rPr>
               <w:t>d.createdBy</w:t>
             </w:r>
-            <w:proofErr w:type="spellEnd"/>
-            <w:proofErr w:type="gramEnd"/>
             <w:r>
               <w:rPr>
                 <w:rFonts w:ascii="BC Sans" w:eastAsia="Times New Roman" w:hAnsi="BC Sans" w:cs="Times New Roman"/>
@@ -253,8 +245,6 @@
               </w:rPr>
               <w:t>Status: {</w:t>
             </w:r>
-            <w:proofErr w:type="spellStart"/>
-            <w:proofErr w:type="gramStart"/>
             <w:r>
               <w:rPr>
                 <w:rFonts w:ascii="BC Sans" w:eastAsia="Times New Roman" w:hAnsi="BC Sans" w:cs="Times New Roman"/>
@@ -266,8 +256,6 @@
               </w:rPr>
               <w:t>d.status</w:t>
             </w:r>
-            <w:proofErr w:type="spellEnd"/>
-            <w:proofErr w:type="gramEnd"/>
             <w:r>
               <w:rPr>
                 <w:rFonts w:ascii="BC Sans" w:eastAsia="Times New Roman" w:hAnsi="BC Sans" w:cs="Times New Roman"/>
@@ -335,8 +323,6 @@
               </w:rPr>
               <w:t>{</w:t>
             </w:r>
-            <w:proofErr w:type="spellStart"/>
-            <w:proofErr w:type="gramStart"/>
             <w:r>
               <w:rPr>
                 <w:rFonts w:ascii="BC Sans" w:eastAsia="Times New Roman" w:hAnsi="BC Sans" w:cs="Times New Roman"/>
@@ -348,8 +334,6 @@
               </w:rPr>
               <w:t>d.updatedOn</w:t>
             </w:r>
-            <w:proofErr w:type="spellEnd"/>
-            <w:proofErr w:type="gramEnd"/>
             <w:r>
               <w:rPr>
                 <w:rFonts w:ascii="BC Sans" w:eastAsia="Times New Roman" w:hAnsi="BC Sans" w:cs="Times New Roman"/>
@@ -393,29 +377,7 @@
                 <w:sz w:val="20"/>
                 <w:szCs w:val="20"/>
               </w:rPr>
-              <w:t xml:space="preserve"> {</w:t>
-            </w:r>
-            <w:proofErr w:type="spellStart"/>
-            <w:proofErr w:type="gramStart"/>
-            <w:r>
-              <w:rPr>
-                <w:rFonts w:ascii="BC Sans" w:eastAsia="Times New Roman" w:hAnsi="BC Sans" w:cs="Times New Roman"/>
-                <w:color w:val="000000" w:themeColor="text1"/>
-                <w:sz w:val="20"/>
-                <w:szCs w:val="20"/>
-              </w:rPr>
-              <w:t>d.officerAssigned</w:t>
-            </w:r>
-            <w:proofErr w:type="spellEnd"/>
-            <w:proofErr w:type="gramEnd"/>
-            <w:r>
-              <w:rPr>
-                <w:rFonts w:ascii="BC Sans" w:eastAsia="Times New Roman" w:hAnsi="BC Sans" w:cs="Times New Roman"/>
-                <w:color w:val="000000" w:themeColor="text1"/>
-                <w:sz w:val="20"/>
-                <w:szCs w:val="20"/>
-              </w:rPr>
-              <w:t>}</w:t>
+              <w:t xml:space="preserve"> {d.officerAssigned}</w:t>
             </w:r>
           </w:p>
         </w:tc>
@@ -601,8 +563,6 @@
               </w:rPr>
               <w:t>{</w:t>
             </w:r>
-            <w:proofErr w:type="spellStart"/>
-            <w:proofErr w:type="gramStart"/>
             <w:r>
               <w:rPr>
                 <w:rFonts w:ascii="BC Sans" w:eastAsia="Times New Roman" w:hAnsi="BC Sans" w:cs="Times New Roman"/>
@@ -612,8 +572,6 @@
               </w:rPr>
               <w:t>d.incidentDateTime</w:t>
             </w:r>
-            <w:proofErr w:type="spellEnd"/>
-            <w:proofErr w:type="gramEnd"/>
             <w:r>
               <w:rPr>
                 <w:rFonts w:ascii="BC Sans" w:eastAsia="Times New Roman" w:hAnsi="BC Sans" w:cs="Times New Roman"/>
@@ -688,8 +646,6 @@
               </w:rPr>
               <w:t>{</w:t>
             </w:r>
-            <w:proofErr w:type="spellStart"/>
-            <w:proofErr w:type="gramStart"/>
             <w:r>
               <w:rPr>
                 <w:rFonts w:ascii="BC Sans" w:eastAsia="Times New Roman" w:hAnsi="BC Sans" w:cs="Times New Roman"/>
@@ -699,8 +655,6 @@
               </w:rPr>
               <w:t>d.violationType</w:t>
             </w:r>
-            <w:proofErr w:type="spellEnd"/>
-            <w:proofErr w:type="gramEnd"/>
             <w:r>
               <w:rPr>
                 <w:rFonts w:ascii="BC Sans" w:eastAsia="Times New Roman" w:hAnsi="BC Sans" w:cs="Times New Roman"/>
@@ -776,8 +730,6 @@
               </w:rPr>
               <w:t>{</w:t>
             </w:r>
-            <w:proofErr w:type="spellStart"/>
-            <w:proofErr w:type="gramStart"/>
             <w:r>
               <w:rPr>
                 <w:rFonts w:ascii="BC Sans" w:eastAsia="Times New Roman" w:hAnsi="BC Sans" w:cs="Times New Roman"/>
@@ -787,8 +739,6 @@
               </w:rPr>
               <w:t>d.inProgress</w:t>
             </w:r>
-            <w:proofErr w:type="spellEnd"/>
-            <w:proofErr w:type="gramEnd"/>
             <w:r>
               <w:rPr>
                 <w:rFonts w:ascii="BC Sans" w:eastAsia="Times New Roman" w:hAnsi="BC Sans" w:cs="Times New Roman"/>
@@ -863,8 +813,6 @@
               </w:rPr>
               <w:t>{</w:t>
             </w:r>
-            <w:proofErr w:type="spellStart"/>
-            <w:proofErr w:type="gramStart"/>
             <w:r>
               <w:rPr>
                 <w:rFonts w:ascii="BC Sans" w:eastAsia="Times New Roman" w:hAnsi="BC Sans" w:cs="Times New Roman"/>
@@ -874,8 +822,6 @@
               </w:rPr>
               <w:t>d.wasObserved</w:t>
             </w:r>
-            <w:proofErr w:type="spellEnd"/>
-            <w:proofErr w:type="gramEnd"/>
             <w:r>
               <w:rPr>
                 <w:rFonts w:ascii="BC Sans" w:eastAsia="Times New Roman" w:hAnsi="BC Sans" w:cs="Times New Roman"/>
@@ -954,8 +900,6 @@
               </w:rPr>
               <w:t>{</w:t>
             </w:r>
-            <w:proofErr w:type="spellStart"/>
-            <w:proofErr w:type="gramStart"/>
             <w:r>
               <w:rPr>
                 <w:rFonts w:ascii="BC Sans" w:eastAsia="Times New Roman" w:hAnsi="BC Sans" w:cs="Times New Roman"/>
@@ -967,8 +911,6 @@
               </w:rPr>
               <w:t>d.location</w:t>
             </w:r>
-            <w:proofErr w:type="spellEnd"/>
-            <w:proofErr w:type="gramEnd"/>
             <w:r>
               <w:rPr>
                 <w:rFonts w:ascii="BC Sans" w:eastAsia="Times New Roman" w:hAnsi="BC Sans" w:cs="Times New Roman"/>
@@ -1046,16 +988,114 @@
                 <w:sz w:val="20"/>
                 <w:szCs w:val="20"/>
               </w:rPr>
+              <w:t>{d</w:t>
+            </w:r>
+            <w:r>
+              <w:rPr>
+                <w:rFonts w:ascii="BC Sans" w:hAnsi="BC Sans" w:cs="BC Sans Light"/>
+                <w:sz w:val="20"/>
+                <w:szCs w:val="20"/>
+              </w:rPr>
+              <w:t>.latitude</w:t>
+            </w:r>
+            <w:r>
+              <w:rPr>
+                <w:rFonts w:ascii="BC Sans" w:hAnsi="BC Sans" w:cs="BC Sans Light"/>
+                <w:sz w:val="20"/>
+                <w:szCs w:val="20"/>
+              </w:rPr>
+              <w:t>:if</w:t>
+            </w:r>
+            <w:r>
+              <w:rPr>
+                <w:rFonts w:ascii="BC Sans" w:hAnsi="BC Sans" w:cs="BC Sans Light"/>
+                <w:sz w:val="20"/>
+                <w:szCs w:val="20"/>
+              </w:rPr>
+              <w:t>NE</w:t>
+            </w:r>
+            <w:r>
+              <w:rPr>
+                <w:rFonts w:ascii="BC Sans" w:hAnsi="BC Sans" w:cs="BC Sans Light"/>
+                <w:sz w:val="20"/>
+                <w:szCs w:val="20"/>
+              </w:rPr>
+              <w:t>(</w:t>
+            </w:r>
+            <w:r>
+              <w:rPr>
+                <w:rFonts w:ascii="BC Sans" w:hAnsi="BC Sans" w:cs="BC Sans Light"/>
+                <w:sz w:val="20"/>
+                <w:szCs w:val="20"/>
+              </w:rPr>
+              <w:t>0</w:t>
+            </w:r>
+            <w:r>
+              <w:rPr>
+                <w:rFonts w:ascii="BC Sans" w:hAnsi="BC Sans" w:cs="BC Sans Light"/>
+                <w:sz w:val="20"/>
+                <w:szCs w:val="20"/>
+              </w:rPr>
+              <w:t>):showBegin}</w:t>
+            </w:r>
+            <w:r>
+              <w:rPr>
+                <w:rFonts w:ascii="BC Sans" w:eastAsia="Times New Roman" w:hAnsi="BC Sans" w:cs="Times New Roman"/>
+                <w:color w:val="000000" w:themeColor="text1"/>
+                <w:sz w:val="20"/>
+                <w:szCs w:val="20"/>
+              </w:rPr>
               <w:t>{</w:t>
             </w:r>
-            <w:proofErr w:type="spellStart"/>
-            <w:r>
-              <w:rPr>
-                <w:rFonts w:ascii="BC Sans" w:hAnsi="BC Sans" w:cs="BC Sans Light"/>
-                <w:sz w:val="20"/>
-                <w:szCs w:val="20"/>
-              </w:rPr>
-              <w:t>d</w:t>
+            <w:r>
+              <w:rPr>
+                <w:rFonts w:ascii="BC Sans" w:eastAsia="Times New Roman" w:hAnsi="BC Sans" w:cs="Times New Roman"/>
+                <w:color w:val="000000" w:themeColor="text1"/>
+                <w:sz w:val="20"/>
+                <w:szCs w:val="20"/>
+              </w:rPr>
+              <w:t>d.latitude</w:t>
+            </w:r>
+            <w:r>
+              <w:rPr>
+                <w:rFonts w:ascii="BC Sans" w:eastAsia="Times New Roman" w:hAnsi="BC Sans" w:cs="Times New Roman"/>
+                <w:color w:val="000000" w:themeColor="text1"/>
+                <w:sz w:val="20"/>
+                <w:szCs w:val="20"/>
+              </w:rPr>
+              <w:t>}, {</w:t>
+            </w:r>
+            <w:r>
+              <w:rPr>
+                <w:rFonts w:ascii="BC Sans" w:eastAsia="Times New Roman" w:hAnsi="BC Sans" w:cs="Times New Roman"/>
+                <w:color w:val="000000" w:themeColor="text1"/>
+                <w:sz w:val="20"/>
+                <w:szCs w:val="20"/>
+              </w:rPr>
+              <w:t>d.longitude</w:t>
+            </w:r>
+            <w:r>
+              <w:rPr>
+                <w:rFonts w:ascii="BC Sans" w:eastAsia="Times New Roman" w:hAnsi="BC Sans" w:cs="Times New Roman"/>
+                <w:color w:val="000000" w:themeColor="text1"/>
+                <w:sz w:val="20"/>
+                <w:szCs w:val="20"/>
+              </w:rPr>
+              <w:t>}</w:t>
+            </w:r>
+            <w:r>
+              <w:rPr>
+                <w:rStyle w:val="CommentReference"/>
+              </w:rPr>
+              <w:commentReference w:id="3"/>
+            </w:r>
+            <w:r>
+              <w:rPr>
+                <w:rFonts w:ascii="BC Sans" w:hAnsi="BC Sans" w:cs="BC Sans Light"/>
+                <w:sz w:val="20"/>
+                <w:szCs w:val="20"/>
+              </w:rPr>
+              <w:t>{d</w:t>
             </w:r>
             <w:r>
               <w:rPr>
@@ -1081,7 +1121,6 @@
               </w:rPr>
               <w:t>NE</w:t>
             </w:r>
-            <w:proofErr w:type="spellEnd"/>
             <w:r>
               <w:rPr>
                 <w:rFonts w:ascii="BC Sans" w:hAnsi="BC Sans" w:cs="BC Sans Light"/>
@@ -1104,155 +1143,7 @@
                 <w:sz w:val="20"/>
                 <w:szCs w:val="20"/>
               </w:rPr>
-              <w:t>):</w:t>
-            </w:r>
-            <w:proofErr w:type="spellStart"/>
-            <w:r>
-              <w:rPr>
-                <w:rFonts w:ascii="BC Sans" w:hAnsi="BC Sans" w:cs="BC Sans Light"/>
-                <w:sz w:val="20"/>
-                <w:szCs w:val="20"/>
-              </w:rPr>
-              <w:t>showBegin</w:t>
-            </w:r>
-            <w:proofErr w:type="spellEnd"/>
-            <w:r>
-              <w:rPr>
-                <w:rFonts w:ascii="BC Sans" w:hAnsi="BC Sans" w:cs="BC Sans Light"/>
-                <w:sz w:val="20"/>
-                <w:szCs w:val="20"/>
-              </w:rPr>
-              <w:t>}</w:t>
-            </w:r>
-            <w:r>
-              <w:rPr>
-                <w:rFonts w:ascii="BC Sans" w:eastAsia="Times New Roman" w:hAnsi="BC Sans" w:cs="Times New Roman"/>
-                <w:color w:val="000000" w:themeColor="text1"/>
-                <w:sz w:val="20"/>
-                <w:szCs w:val="20"/>
-              </w:rPr>
-              <w:t>{</w:t>
-            </w:r>
-            <w:proofErr w:type="spellStart"/>
-            <w:r>
-              <w:rPr>
-                <w:rFonts w:ascii="BC Sans" w:eastAsia="Times New Roman" w:hAnsi="BC Sans" w:cs="Times New Roman"/>
-                <w:color w:val="000000" w:themeColor="text1"/>
-                <w:sz w:val="20"/>
-                <w:szCs w:val="20"/>
-              </w:rPr>
-              <w:t>d.latitude</w:t>
-            </w:r>
-            <w:proofErr w:type="spellEnd"/>
-            <w:r>
-              <w:rPr>
-                <w:rFonts w:ascii="BC Sans" w:eastAsia="Times New Roman" w:hAnsi="BC Sans" w:cs="Times New Roman"/>
-                <w:color w:val="000000" w:themeColor="text1"/>
-                <w:sz w:val="20"/>
-                <w:szCs w:val="20"/>
-              </w:rPr>
-              <w:t>}, {</w:t>
-            </w:r>
-            <w:proofErr w:type="spellStart"/>
-            <w:r>
-              <w:rPr>
-                <w:rFonts w:ascii="BC Sans" w:eastAsia="Times New Roman" w:hAnsi="BC Sans" w:cs="Times New Roman"/>
-                <w:color w:val="000000" w:themeColor="text1"/>
-                <w:sz w:val="20"/>
-                <w:szCs w:val="20"/>
-              </w:rPr>
-              <w:t>d.longitude</w:t>
-            </w:r>
-            <w:proofErr w:type="spellEnd"/>
-            <w:r>
-              <w:rPr>
-                <w:rFonts w:ascii="BC Sans" w:eastAsia="Times New Roman" w:hAnsi="BC Sans" w:cs="Times New Roman"/>
-                <w:color w:val="000000" w:themeColor="text1"/>
-                <w:sz w:val="20"/>
-                <w:szCs w:val="20"/>
-              </w:rPr>
-              <w:t>}</w:t>
-            </w:r>
-            <w:r>
-              <w:rPr>
-                <w:rStyle w:val="CommentReference"/>
-              </w:rPr>
-              <w:commentReference w:id="3"/>
-            </w:r>
-            <w:r>
-              <w:rPr>
-                <w:rFonts w:ascii="BC Sans" w:hAnsi="BC Sans" w:cs="BC Sans Light"/>
-                <w:sz w:val="20"/>
-                <w:szCs w:val="20"/>
-              </w:rPr>
-              <w:t>{</w:t>
-            </w:r>
-            <w:proofErr w:type="spellStart"/>
-            <w:r>
-              <w:rPr>
-                <w:rFonts w:ascii="BC Sans" w:hAnsi="BC Sans" w:cs="BC Sans Light"/>
-                <w:sz w:val="20"/>
-                <w:szCs w:val="20"/>
-              </w:rPr>
-              <w:t>d</w:t>
-            </w:r>
-            <w:r>
-              <w:rPr>
-                <w:rFonts w:ascii="BC Sans" w:hAnsi="BC Sans" w:cs="BC Sans Light"/>
-                <w:sz w:val="20"/>
-                <w:szCs w:val="20"/>
-              </w:rPr>
-              <w:t>.latitude</w:t>
-            </w:r>
-            <w:r>
-              <w:rPr>
-                <w:rFonts w:ascii="BC Sans" w:hAnsi="BC Sans" w:cs="BC Sans Light"/>
-                <w:sz w:val="20"/>
-                <w:szCs w:val="20"/>
-              </w:rPr>
-              <w:t>:if</w:t>
-            </w:r>
-            <w:r>
-              <w:rPr>
-                <w:rFonts w:ascii="BC Sans" w:hAnsi="BC Sans" w:cs="BC Sans Light"/>
-                <w:sz w:val="20"/>
-                <w:szCs w:val="20"/>
-              </w:rPr>
-              <w:t>NE</w:t>
-            </w:r>
-            <w:proofErr w:type="spellEnd"/>
-            <w:r>
-              <w:rPr>
-                <w:rFonts w:ascii="BC Sans" w:hAnsi="BC Sans" w:cs="BC Sans Light"/>
-                <w:sz w:val="20"/>
-                <w:szCs w:val="20"/>
-              </w:rPr>
-              <w:t>(</w:t>
-            </w:r>
-            <w:r>
-              <w:rPr>
-                <w:rFonts w:ascii="BC Sans" w:hAnsi="BC Sans" w:cs="BC Sans Light"/>
-                <w:sz w:val="20"/>
-                <w:szCs w:val="20"/>
-              </w:rPr>
-              <w:t>0</w:t>
-            </w:r>
-            <w:r>
-              <w:rPr>
-                <w:rFonts w:ascii="BC Sans" w:hAnsi="BC Sans" w:cs="BC Sans Light"/>
-                <w:sz w:val="20"/>
-                <w:szCs w:val="20"/>
-              </w:rPr>
-              <w:t>):</w:t>
-            </w:r>
-            <w:proofErr w:type="spellStart"/>
-            <w:r>
-              <w:rPr>
-                <w:rFonts w:ascii="BC Sans" w:hAnsi="BC Sans" w:cs="BC Sans Light"/>
-                <w:sz w:val="20"/>
-                <w:szCs w:val="20"/>
-              </w:rPr>
-              <w:t>show</w:t>
+              <w:t>):show</w:t>
             </w:r>
             <w:r>
               <w:rPr>
@@ -1262,7 +1153,6 @@
               </w:rPr>
               <w:t>End</w:t>
             </w:r>
-            <w:proofErr w:type="spellEnd"/>
             <w:r>
               <w:rPr>
                 <w:rFonts w:ascii="BC Sans" w:hAnsi="BC Sans" w:cs="BC Sans Light"/>
@@ -1343,8 +1233,6 @@
               </w:rPr>
               <w:t>{</w:t>
             </w:r>
-            <w:proofErr w:type="spellStart"/>
-            <w:proofErr w:type="gramStart"/>
             <w:r>
               <w:rPr>
                 <w:rFonts w:ascii="BC Sans" w:eastAsia="BC Sans" w:hAnsi="BC Sans" w:cs="BC Sans"/>
@@ -1354,8 +1242,6 @@
               </w:rPr>
               <w:t>d.community</w:t>
             </w:r>
-            <w:proofErr w:type="spellEnd"/>
-            <w:proofErr w:type="gramEnd"/>
             <w:r>
               <w:rPr>
                 <w:rFonts w:ascii="BC Sans" w:eastAsia="BC Sans" w:hAnsi="BC Sans" w:cs="BC Sans"/>
@@ -1365,7 +1251,6 @@
               </w:rPr>
               <w:t>}, {</w:t>
             </w:r>
-            <w:proofErr w:type="spellStart"/>
             <w:r>
               <w:rPr>
                 <w:rFonts w:ascii="BC Sans" w:eastAsia="BC Sans" w:hAnsi="BC Sans" w:cs="BC Sans"/>
@@ -1375,7 +1260,6 @@
               </w:rPr>
               <w:t>d.office</w:t>
             </w:r>
-            <w:proofErr w:type="spellEnd"/>
             <w:r>
               <w:rPr>
                 <w:rFonts w:ascii="BC Sans" w:eastAsia="BC Sans" w:hAnsi="BC Sans" w:cs="BC Sans"/>
@@ -1400,7 +1284,6 @@
               </w:rPr>
               <w:t>{</w:t>
             </w:r>
-            <w:proofErr w:type="spellStart"/>
             <w:r>
               <w:rPr>
                 <w:rFonts w:ascii="BC Sans" w:eastAsia="BC Sans" w:hAnsi="BC Sans" w:cs="BC Sans"/>
@@ -1410,7 +1293,6 @@
               </w:rPr>
               <w:t>d.zone</w:t>
             </w:r>
-            <w:proofErr w:type="spellEnd"/>
             <w:r>
               <w:rPr>
                 <w:rFonts w:ascii="BC Sans" w:eastAsia="BC Sans" w:hAnsi="BC Sans" w:cs="BC Sans"/>
@@ -1420,7 +1302,6 @@
               </w:rPr>
               <w:t>}, {</w:t>
             </w:r>
-            <w:proofErr w:type="spellStart"/>
             <w:r>
               <w:rPr>
                 <w:rFonts w:ascii="BC Sans" w:eastAsia="BC Sans" w:hAnsi="BC Sans" w:cs="BC Sans"/>
@@ -1428,17 +1309,7 @@
                 <w:sz w:val="20"/>
                 <w:szCs w:val="20"/>
               </w:rPr>
-              <w:t>d.region</w:t>
-            </w:r>
-            <w:proofErr w:type="spellEnd"/>
-            <w:r>
-              <w:rPr>
-                <w:rFonts w:ascii="BC Sans" w:eastAsia="BC Sans" w:hAnsi="BC Sans" w:cs="BC Sans"/>
-                <w:color w:val="000000" w:themeColor="text1"/>
-                <w:sz w:val="20"/>
-                <w:szCs w:val="20"/>
-              </w:rPr>
-              <w:t>}</w:t>
+              <w:t>d.region}</w:t>
             </w:r>
           </w:p>
         </w:tc>
@@ -1504,8 +1375,6 @@
               </w:rPr>
               <w:t>{</w:t>
             </w:r>
-            <w:proofErr w:type="spellStart"/>
-            <w:proofErr w:type="gramStart"/>
             <w:r>
               <w:rPr>
                 <w:rFonts w:ascii="BC Sans" w:eastAsia="Times New Roman" w:hAnsi="BC Sans" w:cs="Times New Roman"/>
@@ -1515,8 +1384,6 @@
               </w:rPr>
               <w:t>d.locationDescription</w:t>
             </w:r>
-            <w:proofErr w:type="spellEnd"/>
-            <w:proofErr w:type="gramEnd"/>
             <w:r>
               <w:rPr>
                 <w:rFonts w:ascii="BC Sans" w:eastAsia="Times New Roman" w:hAnsi="BC Sans" w:cs="Times New Roman"/>
@@ -1591,8 +1458,6 @@
               </w:rPr>
               <w:t>{</w:t>
             </w:r>
-            <w:proofErr w:type="spellStart"/>
-            <w:proofErr w:type="gramStart"/>
             <w:r>
               <w:rPr>
                 <w:rFonts w:ascii="BC Sans" w:eastAsia="Times New Roman" w:hAnsi="BC Sans" w:cs="Times New Roman"/>
@@ -1602,8 +1467,6 @@
               </w:rPr>
               <w:t>d.description</w:t>
             </w:r>
-            <w:proofErr w:type="spellEnd"/>
-            <w:proofErr w:type="gramEnd"/>
             <w:r>
               <w:rPr>
                 <w:rFonts w:ascii="BC Sans" w:eastAsia="Times New Roman" w:hAnsi="BC Sans" w:cs="Times New Roman"/>
@@ -1704,29 +1567,7 @@
                 <w:sz w:val="20"/>
                 <w:szCs w:val="20"/>
               </w:rPr>
-              <w:t>{</w:t>
-            </w:r>
-            <w:proofErr w:type="spellStart"/>
-            <w:proofErr w:type="gramStart"/>
-            <w:r>
-              <w:rPr>
-                <w:rFonts w:ascii="BC Sans" w:eastAsia="BC Sans" w:hAnsi="BC Sans" w:cs="BC Sans"/>
-                <w:color w:val="000000" w:themeColor="text1"/>
-                <w:sz w:val="20"/>
-                <w:szCs w:val="20"/>
-              </w:rPr>
-              <w:t>d.details</w:t>
-            </w:r>
-            <w:proofErr w:type="spellEnd"/>
-            <w:proofErr w:type="gramEnd"/>
-            <w:r>
-              <w:rPr>
-                <w:rFonts w:ascii="BC Sans" w:eastAsia="BC Sans" w:hAnsi="BC Sans" w:cs="BC Sans"/>
-                <w:color w:val="000000" w:themeColor="text1"/>
-                <w:sz w:val="20"/>
-                <w:szCs w:val="20"/>
-              </w:rPr>
-              <w:t>}</w:t>
+              <w:t>{d.details}</w:t>
             </w:r>
           </w:p>
         </w:tc>
@@ -1927,7 +1768,6 @@
               </w:rPr>
               <w:t>{</w:t>
             </w:r>
-            <w:proofErr w:type="gramStart"/>
             <w:r>
               <w:rPr>
                 <w:rFonts w:ascii="BC Sans" w:hAnsi="BC Sans" w:cs="BC Sans Light"/>
@@ -1944,7 +1784,6 @@
               </w:rPr>
               <w:t>phone</w:t>
             </w:r>
-            <w:proofErr w:type="gramEnd"/>
             <w:r>
               <w:rPr>
                 <w:rFonts w:ascii="BC Sans" w:hAnsi="BC Sans" w:cs="BC Sans Light"/>
@@ -2023,7 +1862,6 @@
               </w:rPr>
               <w:t>{</w:t>
             </w:r>
-            <w:proofErr w:type="gramStart"/>
             <w:r>
               <w:rPr>
                 <w:rFonts w:ascii="BC Sans" w:hAnsi="BC Sans" w:cs="BC Sans Light"/>
@@ -2040,7 +1878,6 @@
               </w:rPr>
               <w:t>phone</w:t>
             </w:r>
-            <w:proofErr w:type="gramEnd"/>
             <w:r>
               <w:rPr>
                 <w:rFonts w:ascii="BC Sans" w:hAnsi="BC Sans" w:cs="BC Sans Light"/>
@@ -2118,7 +1955,6 @@
               </w:rPr>
               <w:t>{</w:t>
             </w:r>
-            <w:proofErr w:type="gramStart"/>
             <w:r>
               <w:rPr>
                 <w:rFonts w:ascii="BC Sans" w:hAnsi="BC Sans" w:cs="BC Sans Light"/>
@@ -2135,7 +1971,6 @@
               </w:rPr>
               <w:t>phone</w:t>
             </w:r>
-            <w:proofErr w:type="gramEnd"/>
             <w:r>
               <w:rPr>
                 <w:rFonts w:ascii="BC Sans" w:hAnsi="BC Sans" w:cs="BC Sans Light"/>
@@ -2214,8 +2049,6 @@
               </w:rPr>
               <w:t>{</w:t>
             </w:r>
-            <w:proofErr w:type="spellStart"/>
-            <w:proofErr w:type="gramStart"/>
             <w:r>
               <w:rPr>
                 <w:rFonts w:ascii="BC Sans" w:hAnsi="BC Sans" w:cs="BC Sans Light"/>
@@ -2230,17 +2063,7 @@
                 <w:sz w:val="20"/>
                 <w:szCs w:val="20"/>
               </w:rPr>
-              <w:t>address</w:t>
-            </w:r>
-            <w:proofErr w:type="spellEnd"/>
-            <w:proofErr w:type="gramEnd"/>
-            <w:r>
-              <w:rPr>
-                <w:rFonts w:ascii="BC Sans" w:hAnsi="BC Sans" w:cs="BC Sans Light"/>
-                <w:sz w:val="20"/>
-                <w:szCs w:val="20"/>
-              </w:rPr>
-              <w:t>}</w:t>
+              <w:t>address}</w:t>
             </w:r>
           </w:p>
         </w:tc>
@@ -2303,8 +2126,6 @@
               </w:rPr>
               <w:t>{</w:t>
             </w:r>
-            <w:proofErr w:type="spellStart"/>
-            <w:proofErr w:type="gramStart"/>
             <w:r>
               <w:rPr>
                 <w:rFonts w:ascii="BC Sans" w:hAnsi="BC Sans" w:cs="BC Sans Light"/>
@@ -2319,17 +2140,7 @@
                 <w:sz w:val="20"/>
                 <w:szCs w:val="20"/>
               </w:rPr>
-              <w:t>email</w:t>
-            </w:r>
-            <w:proofErr w:type="spellEnd"/>
-            <w:proofErr w:type="gramEnd"/>
-            <w:r>
-              <w:rPr>
-                <w:rFonts w:ascii="BC Sans" w:hAnsi="BC Sans" w:cs="BC Sans Light"/>
-                <w:sz w:val="20"/>
-                <w:szCs w:val="20"/>
-              </w:rPr>
-              <w:t>}</w:t>
+              <w:t>email}</w:t>
             </w:r>
           </w:p>
         </w:tc>
@@ -2366,29 +2177,7 @@
                 <w:sz w:val="20"/>
                 <w:szCs w:val="20"/>
               </w:rPr>
-              <w:t>R</w:t>
-            </w:r>
-            <w:r>
-              <w:rPr>
-                <w:rFonts w:ascii="BC Sans" w:hAnsi="BC Sans" w:cs="BC Sans Light"/>
-                <w:b w:val="0"/>
-                <w:bCs w:val="0"/>
-                <w:caps w:val="0"/>
-                <w:sz w:val="20"/>
-                <w:szCs w:val="20"/>
-              </w:rPr>
-              <w:t xml:space="preserve">eporting </w:t>
-            </w:r>
-            <w:r>
-              <w:rPr>
-                <w:rFonts w:ascii="BC Sans" w:hAnsi="BC Sans" w:cs="BC Sans Light"/>
-                <w:b w:val="0"/>
-                <w:bCs w:val="0"/>
-                <w:caps w:val="0"/>
-                <w:sz w:val="20"/>
-                <w:szCs w:val="20"/>
-              </w:rPr>
-              <w:t>organization</w:t>
+              <w:t>Organization reporting the complaint</w:t>
             </w:r>
           </w:p>
         </w:tc>
@@ -2415,8 +2204,6 @@
               </w:rPr>
               <w:t>{</w:t>
             </w:r>
-            <w:proofErr w:type="spellStart"/>
-            <w:proofErr w:type="gramStart"/>
             <w:r>
               <w:rPr>
                 <w:rFonts w:ascii="BC Sans" w:hAnsi="BC Sans" w:cs="BC Sans Light"/>
@@ -2425,8 +2212,6 @@
               </w:rPr>
               <w:t>d.reportedBy</w:t>
             </w:r>
-            <w:proofErr w:type="spellEnd"/>
-            <w:proofErr w:type="gramEnd"/>
             <w:r>
               <w:rPr>
                 <w:rFonts w:ascii="BC Sans" w:hAnsi="BC Sans" w:cs="BC Sans Light"/>
@@ -2488,12 +2273,13 @@
                 <w:szCs w:val="20"/>
                 <w14:ligatures w14:val="none"/>
               </w:rPr>
-              <w:t>Update #{</w:t>
-            </w:r>
-            <w:proofErr w:type="gramStart"/>
-            <w:r>
-              <w:rPr>
-                <w:rFonts w:ascii="BC Sans" w:eastAsia="Times New Roman" w:hAnsi="BC Sans" w:cs="Times New Roman"/>
+              <w:t>Update #{d.updates[i].sequenceId}</w:t>
+            </w:r>
+            <w:r>
+              <w:rPr>
+                <w:rFonts w:ascii="BC Sans" w:eastAsia="Times New Roman" w:hAnsi="BC Sans" w:cs="Times New Roman"/>
+                <w:b w:val="0"/>
+                <w:bCs w:val="0"/>
                 <w:caps w:val="0"/>
                 <w:color w:val="000000"/>
                 <w:kern w:val="0"/>
@@ -2501,124 +2287,7 @@
                 <w:szCs w:val="20"/>
                 <w14:ligatures w14:val="none"/>
               </w:rPr>
-              <w:t>d.updates</w:t>
-            </w:r>
-            <w:proofErr w:type="gramEnd"/>
-            <w:r>
-              <w:rPr>
-                <w:rFonts w:ascii="BC Sans" w:eastAsia="Times New Roman" w:hAnsi="BC Sans" w:cs="Times New Roman"/>
-                <w:caps w:val="0"/>
-                <w:color w:val="000000"/>
-                <w:kern w:val="0"/>
-                <w:sz w:val="20"/>
-                <w:szCs w:val="20"/>
-                <w14:ligatures w14:val="none"/>
-              </w:rPr>
-              <w:t>[i].sequenceId}</w:t>
-            </w:r>
-            <w:r>
-              <w:rPr>
-                <w:rFonts w:ascii="BC Sans" w:eastAsia="Times New Roman" w:hAnsi="BC Sans" w:cs="Times New Roman"/>
-                <w:b w:val="0"/>
-                <w:bCs w:val="0"/>
-                <w:caps w:val="0"/>
-                <w:color w:val="000000"/>
-                <w:kern w:val="0"/>
-                <w:sz w:val="20"/>
-                <w:szCs w:val="20"/>
-                <w14:ligatures w14:val="none"/>
-              </w:rPr>
-              <w:t>, received: {</w:t>
-            </w:r>
-            <w:proofErr w:type="spellStart"/>
-            <w:r>
-              <w:rPr>
-                <w:rFonts w:ascii="BC Sans" w:eastAsia="Times New Roman" w:hAnsi="BC Sans" w:cs="Times New Roman"/>
-                <w:b w:val="0"/>
-                <w:bCs w:val="0"/>
-                <w:caps w:val="0"/>
-                <w:color w:val="000000"/>
-                <w:kern w:val="0"/>
-                <w:sz w:val="20"/>
-                <w:szCs w:val="20"/>
-                <w14:ligatures w14:val="none"/>
-              </w:rPr>
-              <w:t>d.updates</w:t>
-            </w:r>
-            <w:proofErr w:type="spellEnd"/>
-            <w:r>
-              <w:rPr>
-                <w:rFonts w:ascii="BC Sans" w:eastAsia="Times New Roman" w:hAnsi="BC Sans" w:cs="Times New Roman"/>
-                <w:b w:val="0"/>
-                <w:bCs w:val="0"/>
-                <w:caps w:val="0"/>
-                <w:color w:val="000000"/>
-                <w:kern w:val="0"/>
-                <w:sz w:val="20"/>
-                <w:szCs w:val="20"/>
-                <w14:ligatures w14:val="none"/>
-              </w:rPr>
-              <w:t>[</w:t>
-            </w:r>
-            <w:proofErr w:type="spellStart"/>
-            <w:r>
-              <w:rPr>
-                <w:rFonts w:ascii="BC Sans" w:eastAsia="Times New Roman" w:hAnsi="BC Sans" w:cs="Times New Roman"/>
-                <w:b w:val="0"/>
-                <w:bCs w:val="0"/>
-                <w:caps w:val="0"/>
-                <w:color w:val="000000"/>
-                <w:kern w:val="0"/>
-                <w:sz w:val="20"/>
-                <w:szCs w:val="20"/>
-                <w14:ligatures w14:val="none"/>
-              </w:rPr>
-              <w:t>i</w:t>
-            </w:r>
-            <w:proofErr w:type="spellEnd"/>
-            <w:r>
-              <w:rPr>
-                <w:rFonts w:ascii="BC Sans" w:eastAsia="Times New Roman" w:hAnsi="BC Sans" w:cs="Times New Roman"/>
-                <w:b w:val="0"/>
-                <w:bCs w:val="0"/>
-                <w:caps w:val="0"/>
-                <w:color w:val="000000"/>
-                <w:kern w:val="0"/>
-                <w:sz w:val="20"/>
-                <w:szCs w:val="20"/>
-                <w14:ligatures w14:val="none"/>
-              </w:rPr>
-              <w:t>].</w:t>
-            </w:r>
-            <w:proofErr w:type="spellStart"/>
-            <w:r>
-              <w:rPr>
-                <w:rFonts w:ascii="BC Sans" w:eastAsia="Times New Roman" w:hAnsi="BC Sans" w:cs="Times New Roman"/>
-                <w:b w:val="0"/>
-                <w:bCs w:val="0"/>
-                <w:caps w:val="0"/>
-                <w:color w:val="000000"/>
-                <w:kern w:val="0"/>
-                <w:sz w:val="20"/>
-                <w:szCs w:val="20"/>
-                <w14:ligatures w14:val="none"/>
-              </w:rPr>
-              <w:t>updateOn</w:t>
-            </w:r>
-            <w:proofErr w:type="spellEnd"/>
-            <w:r>
-              <w:rPr>
-                <w:rFonts w:ascii="BC Sans" w:eastAsia="Times New Roman" w:hAnsi="BC Sans" w:cs="Times New Roman"/>
-                <w:b w:val="0"/>
-                <w:bCs w:val="0"/>
-                <w:caps w:val="0"/>
-                <w:color w:val="000000"/>
-                <w:kern w:val="0"/>
-                <w:sz w:val="20"/>
-                <w:szCs w:val="20"/>
-                <w14:ligatures w14:val="none"/>
-              </w:rPr>
-              <w:t>}</w:t>
+              <w:t>, received: {d.updates[i].updateOn}</w:t>
             </w:r>
             <w:r>
               <w:rPr>
@@ -2694,43 +2363,13 @@
               </w:rPr>
               <w:t>{</w:t>
             </w:r>
-            <w:proofErr w:type="spellStart"/>
-            <w:proofErr w:type="gramStart"/>
-            <w:r>
-              <w:rPr>
-                <w:rFonts w:ascii="BC Sans" w:hAnsi="BC Sans" w:cs="BC Sans Light"/>
-                <w:sz w:val="20"/>
-                <w:szCs w:val="20"/>
-              </w:rPr>
-              <w:t>d.updates</w:t>
-            </w:r>
-            <w:proofErr w:type="spellEnd"/>
-            <w:proofErr w:type="gramEnd"/>
-            <w:r>
-              <w:rPr>
-                <w:rFonts w:ascii="BC Sans" w:hAnsi="BC Sans" w:cs="BC Sans Light"/>
-                <w:sz w:val="20"/>
-                <w:szCs w:val="20"/>
-              </w:rPr>
-              <w:t>[</w:t>
-            </w:r>
-            <w:proofErr w:type="spellStart"/>
-            <w:r>
-              <w:rPr>
-                <w:rFonts w:ascii="BC Sans" w:hAnsi="BC Sans" w:cs="BC Sans Light"/>
-                <w:sz w:val="20"/>
-                <w:szCs w:val="20"/>
-              </w:rPr>
-              <w:t>i</w:t>
-            </w:r>
-            <w:proofErr w:type="spellEnd"/>
-            <w:r>
-              <w:rPr>
-                <w:rFonts w:ascii="BC Sans" w:hAnsi="BC Sans" w:cs="BC Sans Light"/>
-                <w:sz w:val="20"/>
-                <w:szCs w:val="20"/>
-              </w:rPr>
-              <w:t>].description</w:t>
+            <w:r>
+              <w:rPr>
+                <w:rFonts w:ascii="BC Sans" w:hAnsi="BC Sans" w:cs="BC Sans Light"/>
+                <w:sz w:val="20"/>
+                <w:szCs w:val="20"/>
+              </w:rPr>
+              <w:t>d.updates[i].description</w:t>
             </w:r>
             <w:r>
               <w:rPr>
@@ -2801,54 +2440,14 @@
               </w:rPr>
               <w:t>{</w:t>
             </w:r>
-            <w:proofErr w:type="spellStart"/>
-            <w:proofErr w:type="gramStart"/>
-            <w:r>
-              <w:rPr>
-                <w:rFonts w:ascii="BC Sans" w:hAnsi="BC Sans" w:cs="BC Sans Light"/>
-                <w:sz w:val="20"/>
-                <w:szCs w:val="20"/>
-              </w:rPr>
-              <w:t>d.updates</w:t>
-            </w:r>
-            <w:proofErr w:type="spellEnd"/>
-            <w:proofErr w:type="gramEnd"/>
-            <w:r>
-              <w:rPr>
-                <w:rFonts w:ascii="BC Sans" w:hAnsi="BC Sans" w:cs="BC Sans Light"/>
-                <w:sz w:val="20"/>
-                <w:szCs w:val="20"/>
-              </w:rPr>
-              <w:t>[</w:t>
-            </w:r>
-            <w:proofErr w:type="spellStart"/>
-            <w:r>
-              <w:rPr>
-                <w:rFonts w:ascii="BC Sans" w:hAnsi="BC Sans" w:cs="BC Sans Light"/>
-                <w:sz w:val="20"/>
-                <w:szCs w:val="20"/>
-              </w:rPr>
-              <w:t>i</w:t>
-            </w:r>
-            <w:proofErr w:type="spellEnd"/>
-            <w:r>
-              <w:rPr>
-                <w:rFonts w:ascii="BC Sans" w:hAnsi="BC Sans" w:cs="BC Sans Light"/>
-                <w:sz w:val="20"/>
-                <w:szCs w:val="20"/>
-              </w:rPr>
-              <w:t>].</w:t>
-            </w:r>
-            <w:proofErr w:type="spellStart"/>
-            <w:r>
-              <w:rPr>
-                <w:rFonts w:ascii="BC Sans" w:hAnsi="BC Sans" w:cs="BC Sans Light"/>
-                <w:sz w:val="20"/>
-                <w:szCs w:val="20"/>
-              </w:rPr>
-              <w:t>location.summary</w:t>
-            </w:r>
-            <w:proofErr w:type="spellEnd"/>
+            <w:r>
+              <w:rPr>
+                <w:rFonts w:ascii="BC Sans" w:hAnsi="BC Sans" w:cs="BC Sans Light"/>
+                <w:sz w:val="20"/>
+                <w:szCs w:val="20"/>
+              </w:rPr>
+              <w:t>d.updates[i].location.summary</w:t>
+            </w:r>
             <w:r>
               <w:rPr>
                 <w:rFonts w:ascii="BC Sans" w:hAnsi="BC Sans" w:cs="BC Sans Light"/>
@@ -2919,54 +2518,14 @@
               </w:rPr>
               <w:t>{</w:t>
             </w:r>
-            <w:proofErr w:type="spellStart"/>
-            <w:proofErr w:type="gramStart"/>
-            <w:r>
-              <w:rPr>
-                <w:rFonts w:ascii="BC Sans" w:hAnsi="BC Sans" w:cs="BC Sans Light"/>
-                <w:sz w:val="20"/>
-                <w:szCs w:val="20"/>
-              </w:rPr>
-              <w:t>d.updates</w:t>
-            </w:r>
-            <w:proofErr w:type="spellEnd"/>
-            <w:proofErr w:type="gramEnd"/>
-            <w:r>
-              <w:rPr>
-                <w:rFonts w:ascii="BC Sans" w:hAnsi="BC Sans" w:cs="BC Sans Light"/>
-                <w:sz w:val="20"/>
-                <w:szCs w:val="20"/>
-              </w:rPr>
-              <w:t>[</w:t>
-            </w:r>
-            <w:proofErr w:type="spellStart"/>
-            <w:r>
-              <w:rPr>
-                <w:rFonts w:ascii="BC Sans" w:hAnsi="BC Sans" w:cs="BC Sans Light"/>
-                <w:sz w:val="20"/>
-                <w:szCs w:val="20"/>
-              </w:rPr>
-              <w:t>i</w:t>
-            </w:r>
-            <w:proofErr w:type="spellEnd"/>
-            <w:r>
-              <w:rPr>
-                <w:rFonts w:ascii="BC Sans" w:hAnsi="BC Sans" w:cs="BC Sans Light"/>
-                <w:sz w:val="20"/>
-                <w:szCs w:val="20"/>
-              </w:rPr>
-              <w:t>].</w:t>
-            </w:r>
-            <w:proofErr w:type="spellStart"/>
-            <w:r>
-              <w:rPr>
-                <w:rFonts w:ascii="BC Sans" w:hAnsi="BC Sans" w:cs="BC Sans Light"/>
-                <w:sz w:val="20"/>
-                <w:szCs w:val="20"/>
-              </w:rPr>
-              <w:t>location.details</w:t>
-            </w:r>
-            <w:proofErr w:type="spellEnd"/>
+            <w:r>
+              <w:rPr>
+                <w:rFonts w:ascii="BC Sans" w:hAnsi="BC Sans" w:cs="BC Sans Light"/>
+                <w:sz w:val="20"/>
+                <w:szCs w:val="20"/>
+              </w:rPr>
+              <w:t>d.updates[i].location.details</w:t>
+            </w:r>
             <w:r>
               <w:rPr>
                 <w:rFonts w:ascii="BC Sans" w:hAnsi="BC Sans" w:cs="BC Sans Light"/>
@@ -3034,33 +2593,15 @@
                 <w:sz w:val="20"/>
                 <w:szCs w:val="20"/>
               </w:rPr>
-              <w:t>{</w:t>
-            </w:r>
-            <w:proofErr w:type="gramStart"/>
-            <w:r>
-              <w:rPr>
-                <w:rFonts w:ascii="BC Sans" w:hAnsi="BC Sans" w:cs="BC Sans Light"/>
-                <w:sz w:val="20"/>
-                <w:szCs w:val="20"/>
-              </w:rPr>
-              <w:t>d.</w:t>
-            </w:r>
-            <w:r>
-              <w:rPr>
-                <w:rFonts w:ascii="BC Sans" w:hAnsi="BC Sans" w:cs="BC Sans Light"/>
-                <w:sz w:val="20"/>
-                <w:szCs w:val="20"/>
-              </w:rPr>
-              <w:t>updates</w:t>
-            </w:r>
-            <w:proofErr w:type="gramEnd"/>
-            <w:r>
-              <w:rPr>
-                <w:rFonts w:ascii="BC Sans" w:hAnsi="BC Sans" w:cs="BC Sans Light"/>
-                <w:sz w:val="20"/>
-                <w:szCs w:val="20"/>
-              </w:rPr>
-              <w:t>[i].location.latitude</w:t>
+              <w:t>{d.</w:t>
+            </w:r>
+            <w:r>
+              <w:rPr>
+                <w:rFonts w:ascii="BC Sans" w:hAnsi="BC Sans" w:cs="BC Sans Light"/>
+                <w:sz w:val="20"/>
+                <w:szCs w:val="20"/>
+              </w:rPr>
+              <w:t>updates[i].location.latitude</w:t>
             </w:r>
             <w:r>
               <w:rPr>
@@ -3228,45 +2769,7 @@
           <w:szCs w:val="20"/>
         </w:rPr>
         <w:br/>
-        <w:t>{</w:t>
-      </w:r>
-      <w:proofErr w:type="spellStart"/>
-      <w:proofErr w:type="gramStart"/>
-      <w:r>
-        <w:rPr>
-          <w:rFonts w:ascii="BC Sans" w:hAnsi="BC Sans"/>
-          <w:sz w:val="20"/>
-          <w:szCs w:val="20"/>
-        </w:rPr>
-        <w:t>d.updates</w:t>
-      </w:r>
-      <w:proofErr w:type="spellEnd"/>
-      <w:proofErr w:type="gramEnd"/>
-      <w:r>
-        <w:rPr>
-          <w:rFonts w:ascii="BC Sans" w:hAnsi="BC Sans"/>
-          <w:sz w:val="20"/>
-          <w:szCs w:val="20"/>
-        </w:rPr>
-        <w:t>[i+1].</w:t>
-      </w:r>
-      <w:proofErr w:type="spellStart"/>
-      <w:r>
-        <w:rPr>
-          <w:rFonts w:ascii="BC Sans" w:hAnsi="BC Sans"/>
-          <w:sz w:val="20"/>
-          <w:szCs w:val="20"/>
-        </w:rPr>
-        <w:t>sequenceId</w:t>
-      </w:r>
-      <w:proofErr w:type="spellEnd"/>
-      <w:r>
-        <w:rPr>
-          <w:rFonts w:ascii="BC Sans" w:hAnsi="BC Sans"/>
-          <w:sz w:val="20"/>
-          <w:szCs w:val="20"/>
-        </w:rPr>
-        <w:t>}</w:t>
+        <w:t>{d.updates[i+1].sequenceId}</w:t>
       </w:r>
     </w:p>
     <w:p>
@@ -3706,8 +3209,6 @@
             </w:rPr>
             <w:t>Report printed on {</w:t>
           </w:r>
-          <w:proofErr w:type="spellStart"/>
-          <w:proofErr w:type="gramStart"/>
           <w:r>
             <w:rPr>
               <w:rFonts w:ascii="BC Sans" w:eastAsia="BC Sans" w:hAnsi="BC Sans" w:cs="BC Sans"/>
@@ -3724,8 +3225,6 @@
             </w:rPr>
             <w:t>.generatedOn</w:t>
           </w:r>
-          <w:proofErr w:type="spellEnd"/>
-          <w:proofErr w:type="gramEnd"/>
           <w:r>
             <w:rPr>
               <w:rFonts w:ascii="BC Sans" w:eastAsia="BC Sans" w:hAnsi="BC Sans" w:cs="BC Sans"/>
@@ -5247,24 +4746,6 @@
 </file>
 
 <file path=customXml/item1.xml><?xml version="1.0" encoding="utf-8"?>
-<p:properties xmlns:p="http://schemas.microsoft.com/office/2006/metadata/properties" xmlns:xsi="http://www.w3.org/2001/XMLSchema-instance" xmlns:pc="http://schemas.microsoft.com/office/infopath/2007/PartnerControls">
-  <documentManagement>
-    <TaxCatchAll xmlns="cbeac988-4fd5-47cf-ad03-89cc7678fa90" xsi:nil="true"/>
-    <lcf76f155ced4ddcb4097134ff3c332f xmlns="aa9c99c1-69c1-4b58-9df5-4d4796c46f8a">
-      <Terms xmlns="http://schemas.microsoft.com/office/infopath/2007/PartnerControls"/>
-    </lcf76f155ced4ddcb4097134ff3c332f>
-    <SharedWithUsers xmlns="cbeac988-4fd5-47cf-ad03-89cc7678fa90">
-      <UserInfo>
-        <DisplayName/>
-        <AccountId xsi:nil="true"/>
-        <AccountType/>
-      </UserInfo>
-    </SharedWithUsers>
-  </documentManagement>
-</p:properties>
-</file>
-
-<file path=customXml/item2.xml><?xml version="1.0" encoding="utf-8"?>
 <ct:contentTypeSchema xmlns:ct="http://schemas.microsoft.com/office/2006/metadata/contentType" xmlns:ma="http://schemas.microsoft.com/office/2006/metadata/properties/metaAttributes" ct:_="" ma:_="" ma:contentTypeName="Document" ma:contentTypeID="0x010100ED0089B3ED392A4CB3C10705735CFAD3" ma:contentTypeVersion="15" ma:contentTypeDescription="Create a new document." ma:contentTypeScope="" ma:versionID="e9715c4352d5d9c94cf397f6db7911f6">
   <xsd:schema xmlns:xsd="http://www.w3.org/2001/XMLSchema" xmlns:xs="http://www.w3.org/2001/XMLSchema" xmlns:p="http://schemas.microsoft.com/office/2006/metadata/properties" xmlns:ns2="aa9c99c1-69c1-4b58-9df5-4d4796c46f8a" xmlns:ns3="cbeac988-4fd5-47cf-ad03-89cc7678fa90" targetNamespace="http://schemas.microsoft.com/office/2006/metadata/properties" ma:root="true" ma:fieldsID="4a7b24a40f906d6832371abf7aef78d6" ns2:_="" ns3:_="">
     <xsd:import namespace="aa9c99c1-69c1-4b58-9df5-4d4796c46f8a"/>
@@ -5499,6 +4980,24 @@
 </ct:contentTypeSchema>
 </file>
 
+<file path=customXml/item2.xml><?xml version="1.0" encoding="utf-8"?>
+<p:properties xmlns:p="http://schemas.microsoft.com/office/2006/metadata/properties" xmlns:xsi="http://www.w3.org/2001/XMLSchema-instance" xmlns:pc="http://schemas.microsoft.com/office/infopath/2007/PartnerControls">
+  <documentManagement>
+    <TaxCatchAll xmlns="cbeac988-4fd5-47cf-ad03-89cc7678fa90" xsi:nil="true"/>
+    <lcf76f155ced4ddcb4097134ff3c332f xmlns="aa9c99c1-69c1-4b58-9df5-4d4796c46f8a">
+      <Terms xmlns="http://schemas.microsoft.com/office/infopath/2007/PartnerControls"/>
+    </lcf76f155ced4ddcb4097134ff3c332f>
+    <SharedWithUsers xmlns="cbeac988-4fd5-47cf-ad03-89cc7678fa90">
+      <UserInfo>
+        <DisplayName/>
+        <AccountId xsi:nil="true"/>
+        <AccountType/>
+      </UserInfo>
+    </SharedWithUsers>
+  </documentManagement>
+</p:properties>
+</file>
+
 <file path=customXml/item3.xml><?xml version="1.0" encoding="utf-8"?>
 <?mso-contentType ?>
 <FormTemplates xmlns="http://schemas.microsoft.com/sharepoint/v3/contenttype/forms">
@@ -5509,17 +5008,6 @@
 </file>
 
 <file path=customXml/itemProps1.xml><?xml version="1.0" encoding="utf-8"?>
-<ds:datastoreItem xmlns:ds="http://schemas.openxmlformats.org/officeDocument/2006/customXml" ds:itemID="{C6C5DCE0-D69C-4B6E-96D9-C69B23DE6D4A}">
-  <ds:schemaRefs>
-    <ds:schemaRef ds:uri="http://schemas.microsoft.com/office/2006/metadata/properties"/>
-    <ds:schemaRef ds:uri="http://schemas.microsoft.com/office/infopath/2007/PartnerControls"/>
-    <ds:schemaRef ds:uri="cbeac988-4fd5-47cf-ad03-89cc7678fa90"/>
-    <ds:schemaRef ds:uri="aa9c99c1-69c1-4b58-9df5-4d4796c46f8a"/>
-  </ds:schemaRefs>
-</ds:datastoreItem>
-</file>
-
-<file path=customXml/itemProps2.xml><?xml version="1.0" encoding="utf-8"?>
 <ds:datastoreItem xmlns:ds="http://schemas.openxmlformats.org/officeDocument/2006/customXml" ds:itemID="{26FF9410-7F49-4DD5-9478-D670A139DF54}">
   <ds:schemaRefs>
     <ds:schemaRef ds:uri="http://schemas.microsoft.com/office/2006/metadata/contentType"/>
@@ -5538,6 +5026,17 @@
 </ds:datastoreItem>
 </file>
 
+<file path=customXml/itemProps2.xml><?xml version="1.0" encoding="utf-8"?>
+<ds:datastoreItem xmlns:ds="http://schemas.openxmlformats.org/officeDocument/2006/customXml" ds:itemID="{C6C5DCE0-D69C-4B6E-96D9-C69B23DE6D4A}">
+  <ds:schemaRefs>
+    <ds:schemaRef ds:uri="http://schemas.microsoft.com/office/2006/metadata/properties"/>
+    <ds:schemaRef ds:uri="http://schemas.microsoft.com/office/infopath/2007/PartnerControls"/>
+    <ds:schemaRef ds:uri="cbeac988-4fd5-47cf-ad03-89cc7678fa90"/>
+    <ds:schemaRef ds:uri="aa9c99c1-69c1-4b58-9df5-4d4796c46f8a"/>
+  </ds:schemaRefs>
+</ds:datastoreItem>
+</file>
+
 <file path=customXml/itemProps3.xml><?xml version="1.0" encoding="utf-8"?>
 <ds:datastoreItem xmlns:ds="http://schemas.openxmlformats.org/officeDocument/2006/customXml" ds:itemID="{4BECF9F2-3A10-48CC-8D31-4F6E8664527E}">
   <ds:schemaRefs>

</xml_diff>

<commit_message>
Added method complaint was received to export reports
</commit_message>
<xml_diff>
--- a/backend/templates/complaint/CDOGS-ERS-COMPLAINT-TEMPLATE-v1.docx
+++ b/backend/templates/complaint/CDOGS-ERS-COMPLAINT-TEMPLATE-v1.docx
@@ -1,6 +1,6 @@
 
 <file path=word/document.xml><?xml version="1.0" encoding="utf-8"?>
-<w:document xmlns:wpc="http://schemas.microsoft.com/office/word/2010/wordprocessingCanvas" xmlns:cx="http://schemas.microsoft.com/office/drawing/2014/chartex" xmlns:cx1="http://schemas.microsoft.com/office/drawing/2015/9/8/chartex" xmlns:cx2="http://schemas.microsoft.com/office/drawing/2015/10/21/chartex" xmlns:cx3="http://schemas.microsoft.com/office/drawing/2016/5/9/chartex" xmlns:cx4="http://schemas.microsoft.com/office/drawing/2016/5/10/chartex" xmlns:cx5="http://schemas.microsoft.com/office/drawing/2016/5/11/chartex" xmlns:cx6="http://schemas.microsoft.com/office/drawing/2016/5/12/chartex" xmlns:cx7="http://schemas.microsoft.com/office/drawing/2016/5/13/chartex" xmlns:cx8="http://schemas.microsoft.com/office/drawing/2016/5/14/chartex" xmlns:mc="http://schemas.openxmlformats.org/markup-compatibility/2006" xmlns:aink="http://schemas.microsoft.com/office/drawing/2016/ink" xmlns:am3d="http://schemas.microsoft.com/office/drawing/2017/model3d" xmlns:o="urn:schemas-microsoft-com:office:office" xmlns:oel="http://schemas.microsoft.com/office/2019/extlst" xmlns:r="http://schemas.openxmlformats.org/officeDocument/2006/relationships" xmlns:m="http://schemas.openxmlformats.org/officeDocument/2006/math" xmlns:v="urn:schemas-microsoft-com:vml" xmlns:wp14="http://schemas.microsoft.com/office/word/2010/wordprocessingDrawing" xmlns:wp="http://schemas.openxmlformats.org/drawingml/2006/wordprocessingDrawing" xmlns:w10="urn:schemas-microsoft-com:office:word" xmlns:w="http://schemas.openxmlformats.org/wordprocessingml/2006/main" xmlns:w14="http://schemas.microsoft.com/office/word/2010/wordml" xmlns:w15="http://schemas.microsoft.com/office/word/2012/wordml" xmlns:w16cex="http://schemas.microsoft.com/office/word/2018/wordml/cex" xmlns:w16cid="http://schemas.microsoft.com/office/word/2016/wordml/cid" xmlns:w16="http://schemas.microsoft.com/office/word/2018/wordml" xmlns:w16sdtdh="http://schemas.microsoft.com/office/word/2020/wordml/sdtdatahash" xmlns:w16se="http://schemas.microsoft.com/office/word/2015/wordml/symex" xmlns:wpg="http://schemas.microsoft.com/office/word/2010/wordprocessingGroup" xmlns:wpi="http://schemas.microsoft.com/office/word/2010/wordprocessingInk" xmlns:wne="http://schemas.microsoft.com/office/word/2006/wordml" xmlns:wps="http://schemas.microsoft.com/office/word/2010/wordprocessingShape" mc:Ignorable="w14 w15 w16se w16cid w16 w16cex w16sdtdh wp14">
+<w:document xmlns:wpc="http://schemas.microsoft.com/office/word/2010/wordprocessingCanvas" xmlns:cx="http://schemas.microsoft.com/office/drawing/2014/chartex" xmlns:cx1="http://schemas.microsoft.com/office/drawing/2015/9/8/chartex" xmlns:cx2="http://schemas.microsoft.com/office/drawing/2015/10/21/chartex" xmlns:cx3="http://schemas.microsoft.com/office/drawing/2016/5/9/chartex" xmlns:cx4="http://schemas.microsoft.com/office/drawing/2016/5/10/chartex" xmlns:cx5="http://schemas.microsoft.com/office/drawing/2016/5/11/chartex" xmlns:cx6="http://schemas.microsoft.com/office/drawing/2016/5/12/chartex" xmlns:cx7="http://schemas.microsoft.com/office/drawing/2016/5/13/chartex" xmlns:cx8="http://schemas.microsoft.com/office/drawing/2016/5/14/chartex" xmlns:mc="http://schemas.openxmlformats.org/markup-compatibility/2006" xmlns:aink="http://schemas.microsoft.com/office/drawing/2016/ink" xmlns:am3d="http://schemas.microsoft.com/office/drawing/2017/model3d" xmlns:o="urn:schemas-microsoft-com:office:office" xmlns:oel="http://schemas.microsoft.com/office/2019/extlst" xmlns:r="http://schemas.openxmlformats.org/officeDocument/2006/relationships" xmlns:m="http://schemas.openxmlformats.org/officeDocument/2006/math" xmlns:v="urn:schemas-microsoft-com:vml" xmlns:wp14="http://schemas.microsoft.com/office/word/2010/wordprocessingDrawing" xmlns:wp="http://schemas.openxmlformats.org/drawingml/2006/wordprocessingDrawing" xmlns:w10="urn:schemas-microsoft-com:office:word" xmlns:w="http://schemas.openxmlformats.org/wordprocessingml/2006/main" xmlns:w14="http://schemas.microsoft.com/office/word/2010/wordml" xmlns:w15="http://schemas.microsoft.com/office/word/2012/wordml" xmlns:w16cex="http://schemas.microsoft.com/office/word/2018/wordml/cex" xmlns:w16cid="http://schemas.microsoft.com/office/word/2016/wordml/cid" xmlns:w16="http://schemas.microsoft.com/office/word/2018/wordml" xmlns:w16du="http://schemas.microsoft.com/office/word/2023/wordml/word16du" xmlns:w16sdtdh="http://schemas.microsoft.com/office/word/2020/wordml/sdtdatahash" xmlns:w16se="http://schemas.microsoft.com/office/word/2015/wordml/symex" xmlns:wpg="http://schemas.microsoft.com/office/word/2010/wordprocessingGroup" xmlns:wpi="http://schemas.microsoft.com/office/word/2010/wordprocessingInk" xmlns:wne="http://schemas.microsoft.com/office/word/2006/wordml" xmlns:wps="http://schemas.microsoft.com/office/word/2010/wordprocessingShape" mc:Ignorable="w14 w15 w16se w16cid w16 w16cex w16sdtdh w16du wp14">
   <w:body>
     <w:p>
       <w:pPr>
@@ -597,14 +597,13 @@
           </w:tcPr>
           <w:p>
             <w:pPr>
-              <w:spacing w:line="259" w:lineRule="auto"/>
               <w:rPr>
                 <w:rFonts w:ascii="BC Sans" w:hAnsi="BC Sans"/>
                 <w:b w:val="0"/>
                 <w:bCs w:val="0"/>
                 <w:caps w:val="0"/>
-                <w:sz w:val="18"/>
-                <w:szCs w:val="18"/>
+                <w:sz w:val="20"/>
+                <w:szCs w:val="20"/>
               </w:rPr>
             </w:pPr>
             <w:r>
@@ -616,7 +615,29 @@
                 <w:sz w:val="20"/>
                 <w:szCs w:val="20"/>
               </w:rPr>
-              <w:t>Violation type</w:t>
+              <w:t xml:space="preserve">Method </w:t>
+            </w:r>
+            <w:r>
+              <w:rPr>
+                <w:rFonts w:ascii="BC Sans" w:hAnsi="BC Sans"/>
+                <w:b w:val="0"/>
+                <w:bCs w:val="0"/>
+                <w:caps w:val="0"/>
+                <w:sz w:val="20"/>
+                <w:szCs w:val="20"/>
+              </w:rPr>
+              <w:t>c</w:t>
+            </w:r>
+            <w:r>
+              <w:rPr>
+                <w:rFonts w:ascii="BC Sans" w:hAnsi="BC Sans"/>
+                <w:b w:val="0"/>
+                <w:bCs w:val="0"/>
+                <w:caps w:val="0"/>
+                <w:sz w:val="20"/>
+                <w:szCs w:val="20"/>
+              </w:rPr>
+              <w:t>omplaint was received</w:t>
             </w:r>
           </w:p>
         </w:tc>
@@ -628,13 +649,12 @@
           </w:tcPr>
           <w:p>
             <w:pPr>
-              <w:spacing w:line="259" w:lineRule="auto"/>
               <w:cnfStyle w:val="000000000000" w:firstRow="0" w:lastRow="0" w:firstColumn="0" w:lastColumn="0" w:oddVBand="0" w:evenVBand="0" w:oddHBand="0" w:evenHBand="0" w:firstRowFirstColumn="0" w:firstRowLastColumn="0" w:lastRowFirstColumn="0" w:lastRowLastColumn="0"/>
               <w:rPr>
                 <w:rFonts w:ascii="BC Sans" w:eastAsia="Times New Roman" w:hAnsi="BC Sans" w:cs="Times New Roman"/>
                 <w:color w:val="000000" w:themeColor="text1"/>
-                <w:sz w:val="18"/>
-                <w:szCs w:val="18"/>
+                <w:sz w:val="20"/>
+                <w:szCs w:val="20"/>
               </w:rPr>
             </w:pPr>
             <w:r>
@@ -653,12 +673,21 @@
                 <w:sz w:val="20"/>
                 <w:szCs w:val="20"/>
               </w:rPr>
-              <w:t>d.violationType</w:t>
-            </w:r>
-            <w:r>
-              <w:rPr>
-                <w:rFonts w:ascii="BC Sans" w:eastAsia="Times New Roman" w:hAnsi="BC Sans" w:cs="Times New Roman"/>
-                <w:color w:val="000000" w:themeColor="text1"/>
+              <w:t>d.</w:t>
+            </w:r>
+            <w:r>
+              <w:rPr>
+                <w:rFonts w:ascii="BC Sans" w:eastAsia="Times New Roman" w:hAnsi="BC Sans" w:cs="Times New Roman"/>
+                <w:color w:val="000000" w:themeColor="text1"/>
+                <w:sz w:val="20"/>
+                <w:szCs w:val="20"/>
+                <w:lang w:val="en-CA"/>
+              </w:rPr>
+              <w:t>complaintMethodReceivedCode</w:t>
+            </w:r>
+            <w:r>
+              <w:rPr>
+                <w:rFonts w:ascii="BC Sans" w:hAnsi="BC Sans"/>
                 <w:sz w:val="20"/>
                 <w:szCs w:val="20"/>
               </w:rPr>
@@ -678,17 +707,17 @@
             <w:tcW w:w="2552" w:type="dxa"/>
             <w:noWrap/>
             <w:vAlign w:val="center"/>
-            <w:hideMark/>
-          </w:tcPr>
-          <w:p>
-            <w:pPr>
+          </w:tcPr>
+          <w:p>
+            <w:pPr>
+              <w:spacing w:line="259" w:lineRule="auto"/>
               <w:rPr>
                 <w:rFonts w:ascii="BC Sans" w:hAnsi="BC Sans"/>
                 <w:b w:val="0"/>
                 <w:bCs w:val="0"/>
                 <w:caps w:val="0"/>
-                <w:sz w:val="20"/>
-                <w:szCs w:val="20"/>
+                <w:sz w:val="18"/>
+                <w:szCs w:val="18"/>
               </w:rPr>
             </w:pPr>
             <w:r>
@@ -700,7 +729,7 @@
                 <w:sz w:val="20"/>
                 <w:szCs w:val="20"/>
               </w:rPr>
-              <w:t>Violation in progress</w:t>
+              <w:t>Violation type</w:t>
             </w:r>
           </w:p>
         </w:tc>
@@ -709,16 +738,16 @@
             <w:tcW w:w="8364" w:type="dxa"/>
             <w:noWrap/>
             <w:vAlign w:val="center"/>
-            <w:hideMark/>
-          </w:tcPr>
-          <w:p>
-            <w:pPr>
+          </w:tcPr>
+          <w:p>
+            <w:pPr>
+              <w:spacing w:line="259" w:lineRule="auto"/>
               <w:cnfStyle w:val="000000100000" w:firstRow="0" w:lastRow="0" w:firstColumn="0" w:lastColumn="0" w:oddVBand="0" w:evenVBand="0" w:oddHBand="1" w:evenHBand="0" w:firstRowFirstColumn="0" w:firstRowLastColumn="0" w:lastRowFirstColumn="0" w:lastRowLastColumn="0"/>
               <w:rPr>
                 <w:rFonts w:ascii="BC Sans" w:eastAsia="Times New Roman" w:hAnsi="BC Sans" w:cs="Times New Roman"/>
                 <w:color w:val="000000" w:themeColor="text1"/>
-                <w:sz w:val="20"/>
-                <w:szCs w:val="20"/>
+                <w:sz w:val="18"/>
+                <w:szCs w:val="18"/>
               </w:rPr>
             </w:pPr>
             <w:r>
@@ -737,7 +766,7 @@
                 <w:sz w:val="20"/>
                 <w:szCs w:val="20"/>
               </w:rPr>
-              <w:t>d.inProgress</w:t>
+              <w:t>d.violationType</w:t>
             </w:r>
             <w:r>
               <w:rPr>
@@ -783,7 +812,7 @@
                 <w:sz w:val="20"/>
                 <w:szCs w:val="20"/>
               </w:rPr>
-              <w:t>Violation observed</w:t>
+              <w:t>Violation in progress</w:t>
             </w:r>
           </w:p>
         </w:tc>
@@ -820,7 +849,7 @@
                 <w:sz w:val="20"/>
                 <w:szCs w:val="20"/>
               </w:rPr>
-              <w:t>d.wasObserved</w:t>
+              <w:t>d.inProgress</w:t>
             </w:r>
             <w:r>
               <w:rPr>
@@ -853,6 +882,7 @@
                 <w:rFonts w:ascii="BC Sans" w:hAnsi="BC Sans"/>
                 <w:b w:val="0"/>
                 <w:bCs w:val="0"/>
+                <w:caps w:val="0"/>
                 <w:sz w:val="20"/>
                 <w:szCs w:val="20"/>
               </w:rPr>
@@ -866,7 +896,7 @@
                 <w:sz w:val="20"/>
                 <w:szCs w:val="20"/>
               </w:rPr>
-              <w:t>Complaint location</w:t>
+              <w:t>Violation observed</w:t>
             </w:r>
           </w:p>
         </w:tc>
@@ -882,43 +912,35 @@
               <w:cnfStyle w:val="000000100000" w:firstRow="0" w:lastRow="0" w:firstColumn="0" w:lastColumn="0" w:oddVBand="0" w:evenVBand="0" w:oddHBand="1" w:evenHBand="0" w:firstRowFirstColumn="0" w:firstRowLastColumn="0" w:lastRowFirstColumn="0" w:lastRowLastColumn="0"/>
               <w:rPr>
                 <w:rFonts w:ascii="BC Sans" w:eastAsia="Times New Roman" w:hAnsi="BC Sans" w:cs="Times New Roman"/>
-                <w:color w:val="000000"/>
-                <w:kern w:val="0"/>
-                <w:sz w:val="20"/>
-                <w:szCs w:val="20"/>
-                <w14:ligatures w14:val="none"/>
-              </w:rPr>
-            </w:pPr>
-            <w:r>
-              <w:rPr>
-                <w:rFonts w:ascii="BC Sans" w:eastAsia="Times New Roman" w:hAnsi="BC Sans" w:cs="Times New Roman"/>
-                <w:color w:val="000000"/>
-                <w:kern w:val="0"/>
-                <w:sz w:val="20"/>
-                <w:szCs w:val="20"/>
-                <w14:ligatures w14:val="none"/>
+                <w:color w:val="000000" w:themeColor="text1"/>
+                <w:sz w:val="20"/>
+                <w:szCs w:val="20"/>
+              </w:rPr>
+            </w:pPr>
+            <w:r>
+              <w:rPr>
+                <w:rFonts w:ascii="BC Sans" w:eastAsia="Times New Roman" w:hAnsi="BC Sans" w:cs="Times New Roman"/>
+                <w:color w:val="000000" w:themeColor="text1"/>
+                <w:sz w:val="20"/>
+                <w:szCs w:val="20"/>
               </w:rPr>
               <w:t>{</w:t>
             </w:r>
             <w:r>
               <w:rPr>
                 <w:rFonts w:ascii="BC Sans" w:eastAsia="Times New Roman" w:hAnsi="BC Sans" w:cs="Times New Roman"/>
-                <w:color w:val="000000"/>
-                <w:kern w:val="0"/>
-                <w:sz w:val="20"/>
-                <w:szCs w:val="20"/>
-                <w14:ligatures w14:val="none"/>
-              </w:rPr>
-              <w:t>d.location</w:t>
-            </w:r>
-            <w:r>
-              <w:rPr>
-                <w:rFonts w:ascii="BC Sans" w:eastAsia="Times New Roman" w:hAnsi="BC Sans" w:cs="Times New Roman"/>
-                <w:color w:val="000000"/>
-                <w:kern w:val="0"/>
-                <w:sz w:val="20"/>
-                <w:szCs w:val="20"/>
-                <w14:ligatures w14:val="none"/>
+                <w:color w:val="000000" w:themeColor="text1"/>
+                <w:sz w:val="20"/>
+                <w:szCs w:val="20"/>
+              </w:rPr>
+              <w:t>d.wasObserved</w:t>
+            </w:r>
+            <w:r>
+              <w:rPr>
+                <w:rFonts w:ascii="BC Sans" w:eastAsia="Times New Roman" w:hAnsi="BC Sans" w:cs="Times New Roman"/>
+                <w:color w:val="000000" w:themeColor="text1"/>
+                <w:sz w:val="20"/>
+                <w:szCs w:val="20"/>
               </w:rPr>
               <w:t>}</w:t>
             </w:r>
@@ -939,31 +961,27 @@
           </w:tcPr>
           <w:p>
             <w:pPr>
-              <w:spacing w:line="259" w:lineRule="auto"/>
               <w:rPr>
                 <w:rFonts w:ascii="BC Sans" w:hAnsi="BC Sans"/>
                 <w:b w:val="0"/>
                 <w:bCs w:val="0"/>
+                <w:sz w:val="20"/>
+                <w:szCs w:val="20"/>
+              </w:rPr>
+            </w:pPr>
+            <w:r>
+              <w:rPr>
+                <w:rFonts w:ascii="BC Sans" w:hAnsi="BC Sans"/>
+                <w:b w:val="0"/>
+                <w:bCs w:val="0"/>
                 <w:caps w:val="0"/>
-                <w:sz w:val="18"/>
-                <w:szCs w:val="18"/>
-              </w:rPr>
-            </w:pPr>
-            <w:r>
-              <w:rPr>
-                <w:rFonts w:ascii="BC Sans" w:hAnsi="BC Sans"/>
-                <w:b w:val="0"/>
-                <w:bCs w:val="0"/>
-                <w:caps w:val="0"/>
-                <w:sz w:val="20"/>
-                <w:szCs w:val="20"/>
-              </w:rPr>
-              <w:t>Latitude/Longitude</w:t>
-            </w:r>
-            <w:commentRangeStart w:id="3"/>
-          </w:p>
-        </w:tc>
-        <w:commentRangeEnd w:id="3"/>
+                <w:sz w:val="20"/>
+                <w:szCs w:val="20"/>
+              </w:rPr>
+              <w:t>Complaint location</w:t>
+            </w:r>
+          </w:p>
+        </w:tc>
         <w:tc>
           <w:tcPr>
             <w:tcW w:w="8364" w:type="dxa"/>
@@ -973,191 +991,46 @@
           </w:tcPr>
           <w:p>
             <w:pPr>
-              <w:spacing w:line="259" w:lineRule="auto"/>
               <w:cnfStyle w:val="000000000000" w:firstRow="0" w:lastRow="0" w:firstColumn="0" w:lastColumn="0" w:oddVBand="0" w:evenVBand="0" w:oddHBand="0" w:evenHBand="0" w:firstRowFirstColumn="0" w:firstRowLastColumn="0" w:lastRowFirstColumn="0" w:lastRowLastColumn="0"/>
               <w:rPr>
                 <w:rFonts w:ascii="BC Sans" w:eastAsia="Times New Roman" w:hAnsi="BC Sans" w:cs="Times New Roman"/>
-                <w:color w:val="000000" w:themeColor="text1"/>
-                <w:sz w:val="18"/>
-                <w:szCs w:val="18"/>
-              </w:rPr>
-            </w:pPr>
-            <w:r>
-              <w:rPr>
-                <w:rFonts w:ascii="BC Sans" w:hAnsi="BC Sans" w:cs="BC Sans Light"/>
-                <w:sz w:val="20"/>
-                <w:szCs w:val="20"/>
-              </w:rPr>
-              <w:t>{d</w:t>
-            </w:r>
-            <w:r>
-              <w:rPr>
-                <w:rFonts w:ascii="BC Sans" w:hAnsi="BC Sans" w:cs="BC Sans Light"/>
-                <w:sz w:val="20"/>
-                <w:szCs w:val="20"/>
-              </w:rPr>
-              <w:t>.latitude</w:t>
-            </w:r>
-            <w:r>
-              <w:rPr>
-                <w:rFonts w:ascii="BC Sans" w:hAnsi="BC Sans" w:cs="BC Sans Light"/>
-                <w:sz w:val="20"/>
-                <w:szCs w:val="20"/>
-              </w:rPr>
-              <w:t>:if</w:t>
-            </w:r>
-            <w:r>
-              <w:rPr>
-                <w:rFonts w:ascii="BC Sans" w:hAnsi="BC Sans" w:cs="BC Sans Light"/>
-                <w:sz w:val="20"/>
-                <w:szCs w:val="20"/>
-              </w:rPr>
-              <w:t>NE</w:t>
-            </w:r>
-            <w:r>
-              <w:rPr>
-                <w:rFonts w:ascii="BC Sans" w:hAnsi="BC Sans" w:cs="BC Sans Light"/>
-                <w:sz w:val="20"/>
-                <w:szCs w:val="20"/>
-              </w:rPr>
-              <w:t>(</w:t>
-            </w:r>
-            <w:r>
-              <w:rPr>
-                <w:rFonts w:ascii="BC Sans" w:hAnsi="BC Sans" w:cs="BC Sans Light"/>
-                <w:sz w:val="20"/>
-                <w:szCs w:val="20"/>
-              </w:rPr>
-              <w:t>0</w:t>
-            </w:r>
-            <w:r>
-              <w:rPr>
-                <w:rFonts w:ascii="BC Sans" w:hAnsi="BC Sans" w:cs="BC Sans Light"/>
-                <w:sz w:val="20"/>
-                <w:szCs w:val="20"/>
-              </w:rPr>
-              <w:t>):showBegin}</w:t>
-            </w:r>
-            <w:r>
-              <w:rPr>
-                <w:rFonts w:ascii="BC Sans" w:eastAsia="Times New Roman" w:hAnsi="BC Sans" w:cs="Times New Roman"/>
-                <w:color w:val="000000" w:themeColor="text1"/>
-                <w:sz w:val="20"/>
-                <w:szCs w:val="20"/>
+                <w:color w:val="000000"/>
+                <w:kern w:val="0"/>
+                <w:sz w:val="20"/>
+                <w:szCs w:val="20"/>
+                <w14:ligatures w14:val="none"/>
+              </w:rPr>
+            </w:pPr>
+            <w:r>
+              <w:rPr>
+                <w:rFonts w:ascii="BC Sans" w:eastAsia="Times New Roman" w:hAnsi="BC Sans" w:cs="Times New Roman"/>
+                <w:color w:val="000000"/>
+                <w:kern w:val="0"/>
+                <w:sz w:val="20"/>
+                <w:szCs w:val="20"/>
+                <w14:ligatures w14:val="none"/>
               </w:rPr>
               <w:t>{</w:t>
             </w:r>
             <w:r>
               <w:rPr>
                 <w:rFonts w:ascii="BC Sans" w:eastAsia="Times New Roman" w:hAnsi="BC Sans" w:cs="Times New Roman"/>
-                <w:color w:val="000000" w:themeColor="text1"/>
-                <w:sz w:val="20"/>
-                <w:szCs w:val="20"/>
-              </w:rPr>
-              <w:t>d.latitude</w:t>
-            </w:r>
-            <w:r>
-              <w:rPr>
-                <w:rFonts w:ascii="BC Sans" w:eastAsia="Times New Roman" w:hAnsi="BC Sans" w:cs="Times New Roman"/>
-                <w:color w:val="000000" w:themeColor="text1"/>
-                <w:sz w:val="20"/>
-                <w:szCs w:val="20"/>
-              </w:rPr>
-              <w:t>}, {</w:t>
-            </w:r>
-            <w:r>
-              <w:rPr>
-                <w:rFonts w:ascii="BC Sans" w:eastAsia="Times New Roman" w:hAnsi="BC Sans" w:cs="Times New Roman"/>
-                <w:color w:val="000000" w:themeColor="text1"/>
-                <w:sz w:val="20"/>
-                <w:szCs w:val="20"/>
-              </w:rPr>
-              <w:t>d.longitude</w:t>
-            </w:r>
-            <w:r>
-              <w:rPr>
-                <w:rFonts w:ascii="BC Sans" w:eastAsia="Times New Roman" w:hAnsi="BC Sans" w:cs="Times New Roman"/>
-                <w:color w:val="000000" w:themeColor="text1"/>
-                <w:sz w:val="20"/>
-                <w:szCs w:val="20"/>
-              </w:rPr>
-              <w:t>}</w:t>
-            </w:r>
-            <w:r>
-              <w:rPr>
-                <w:rStyle w:val="CommentReference"/>
-              </w:rPr>
-              <w:commentReference w:id="3"/>
-            </w:r>
-            <w:r>
-              <w:rPr>
-                <w:rFonts w:ascii="BC Sans" w:hAnsi="BC Sans" w:cs="BC Sans Light"/>
-                <w:sz w:val="20"/>
-                <w:szCs w:val="20"/>
-              </w:rPr>
-              <w:t>{d</w:t>
-            </w:r>
-            <w:r>
-              <w:rPr>
-                <w:rFonts w:ascii="BC Sans" w:hAnsi="BC Sans" w:cs="BC Sans Light"/>
-                <w:sz w:val="20"/>
-                <w:szCs w:val="20"/>
-              </w:rPr>
-              <w:t>.latitude</w:t>
-            </w:r>
-            <w:r>
-              <w:rPr>
-                <w:rFonts w:ascii="BC Sans" w:hAnsi="BC Sans" w:cs="BC Sans Light"/>
-                <w:sz w:val="20"/>
-                <w:szCs w:val="20"/>
-              </w:rPr>
-              <w:t>:if</w:t>
-            </w:r>
-            <w:r>
-              <w:rPr>
-                <w:rFonts w:ascii="BC Sans" w:hAnsi="BC Sans" w:cs="BC Sans Light"/>
-                <w:sz w:val="20"/>
-                <w:szCs w:val="20"/>
-              </w:rPr>
-              <w:t>NE</w:t>
-            </w:r>
-            <w:r>
-              <w:rPr>
-                <w:rFonts w:ascii="BC Sans" w:hAnsi="BC Sans" w:cs="BC Sans Light"/>
-                <w:sz w:val="20"/>
-                <w:szCs w:val="20"/>
-              </w:rPr>
-              <w:t>(</w:t>
-            </w:r>
-            <w:r>
-              <w:rPr>
-                <w:rFonts w:ascii="BC Sans" w:hAnsi="BC Sans" w:cs="BC Sans Light"/>
-                <w:sz w:val="20"/>
-                <w:szCs w:val="20"/>
-              </w:rPr>
-              <w:t>0</w:t>
-            </w:r>
-            <w:r>
-              <w:rPr>
-                <w:rFonts w:ascii="BC Sans" w:hAnsi="BC Sans" w:cs="BC Sans Light"/>
-                <w:sz w:val="20"/>
-                <w:szCs w:val="20"/>
-              </w:rPr>
-              <w:t>):show</w:t>
-            </w:r>
-            <w:r>
-              <w:rPr>
-                <w:rFonts w:ascii="BC Sans" w:hAnsi="BC Sans" w:cs="BC Sans Light"/>
-                <w:sz w:val="20"/>
-                <w:szCs w:val="20"/>
-              </w:rPr>
-              <w:t>End</w:t>
-            </w:r>
-            <w:r>
-              <w:rPr>
-                <w:rFonts w:ascii="BC Sans" w:hAnsi="BC Sans" w:cs="BC Sans Light"/>
-                <w:sz w:val="20"/>
-                <w:szCs w:val="20"/>
+                <w:color w:val="000000"/>
+                <w:kern w:val="0"/>
+                <w:sz w:val="20"/>
+                <w:szCs w:val="20"/>
+                <w14:ligatures w14:val="none"/>
+              </w:rPr>
+              <w:t>d.location</w:t>
+            </w:r>
+            <w:r>
+              <w:rPr>
+                <w:rFonts w:ascii="BC Sans" w:eastAsia="Times New Roman" w:hAnsi="BC Sans" w:cs="Times New Roman"/>
+                <w:color w:val="000000"/>
+                <w:kern w:val="0"/>
+                <w:sz w:val="20"/>
+                <w:szCs w:val="20"/>
+                <w14:ligatures w14:val="none"/>
               </w:rPr>
               <w:t>}</w:t>
             </w:r>
@@ -1181,31 +1054,29 @@
             <w:pPr>
               <w:spacing w:line="259" w:lineRule="auto"/>
               <w:rPr>
-                <w:rFonts w:ascii="BC Sans" w:eastAsia="BC Sans" w:hAnsi="BC Sans" w:cs="BC Sans"/>
+                <w:rFonts w:ascii="BC Sans" w:hAnsi="BC Sans"/>
                 <w:b w:val="0"/>
                 <w:bCs w:val="0"/>
                 <w:caps w:val="0"/>
-                <w:color w:val="000000" w:themeColor="text1"/>
-                <w:sz w:val="20"/>
-                <w:szCs w:val="20"/>
-              </w:rPr>
-            </w:pPr>
-            <w:commentRangeStart w:id="4"/>
-            <w:r>
-              <w:rPr>
-                <w:rFonts w:ascii="BC Sans" w:eastAsia="BC Sans" w:hAnsi="BC Sans" w:cs="BC Sans"/>
+                <w:sz w:val="18"/>
+                <w:szCs w:val="18"/>
+              </w:rPr>
+            </w:pPr>
+            <w:r>
+              <w:rPr>
+                <w:rFonts w:ascii="BC Sans" w:hAnsi="BC Sans"/>
                 <w:b w:val="0"/>
                 <w:bCs w:val="0"/>
                 <w:caps w:val="0"/>
-                <w:color w:val="000000" w:themeColor="text1"/>
-                <w:sz w:val="20"/>
-                <w:szCs w:val="20"/>
-              </w:rPr>
-              <w:t>Community, Office, Zone, Region</w:t>
-            </w:r>
-          </w:p>
-        </w:tc>
-        <w:commentRangeEnd w:id="4"/>
+                <w:sz w:val="20"/>
+                <w:szCs w:val="20"/>
+              </w:rPr>
+              <w:t>Latitude/Longitude</w:t>
+            </w:r>
+            <w:commentRangeStart w:id="3"/>
+          </w:p>
+        </w:tc>
+        <w:commentRangeEnd w:id="3"/>
         <w:tc>
           <w:tcPr>
             <w:tcW w:w="8364" w:type="dxa"/>
@@ -1218,15 +1089,71 @@
               <w:spacing w:line="259" w:lineRule="auto"/>
               <w:cnfStyle w:val="000000100000" w:firstRow="0" w:lastRow="0" w:firstColumn="0" w:lastColumn="0" w:oddVBand="0" w:evenVBand="0" w:oddHBand="1" w:evenHBand="0" w:firstRowFirstColumn="0" w:firstRowLastColumn="0" w:lastRowFirstColumn="0" w:lastRowLastColumn="0"/>
               <w:rPr>
-                <w:rFonts w:ascii="BC Sans" w:eastAsia="BC Sans" w:hAnsi="BC Sans" w:cs="BC Sans"/>
-                <w:color w:val="000000" w:themeColor="text1"/>
-                <w:sz w:val="20"/>
-                <w:szCs w:val="20"/>
-              </w:rPr>
-            </w:pPr>
-            <w:r>
-              <w:rPr>
-                <w:rFonts w:ascii="BC Sans" w:eastAsia="BC Sans" w:hAnsi="BC Sans" w:cs="BC Sans"/>
+                <w:rFonts w:ascii="BC Sans" w:eastAsia="Times New Roman" w:hAnsi="BC Sans" w:cs="Times New Roman"/>
+                <w:color w:val="000000" w:themeColor="text1"/>
+                <w:sz w:val="18"/>
+                <w:szCs w:val="18"/>
+              </w:rPr>
+            </w:pPr>
+            <w:r>
+              <w:rPr>
+                <w:rFonts w:ascii="BC Sans" w:hAnsi="BC Sans" w:cs="BC Sans Light"/>
+                <w:sz w:val="20"/>
+                <w:szCs w:val="20"/>
+              </w:rPr>
+              <w:t>{d</w:t>
+            </w:r>
+            <w:r>
+              <w:rPr>
+                <w:rFonts w:ascii="BC Sans" w:hAnsi="BC Sans" w:cs="BC Sans Light"/>
+                <w:sz w:val="20"/>
+                <w:szCs w:val="20"/>
+              </w:rPr>
+              <w:t>.latitude</w:t>
+            </w:r>
+            <w:r>
+              <w:rPr>
+                <w:rFonts w:ascii="BC Sans" w:hAnsi="BC Sans" w:cs="BC Sans Light"/>
+                <w:sz w:val="20"/>
+                <w:szCs w:val="20"/>
+              </w:rPr>
+              <w:t>:if</w:t>
+            </w:r>
+            <w:r>
+              <w:rPr>
+                <w:rFonts w:ascii="BC Sans" w:hAnsi="BC Sans" w:cs="BC Sans Light"/>
+                <w:sz w:val="20"/>
+                <w:szCs w:val="20"/>
+              </w:rPr>
+              <w:t>NE</w:t>
+            </w:r>
+            <w:r>
+              <w:rPr>
+                <w:rFonts w:ascii="BC Sans" w:hAnsi="BC Sans" w:cs="BC Sans Light"/>
+                <w:sz w:val="20"/>
+                <w:szCs w:val="20"/>
+              </w:rPr>
+              <w:t>(</w:t>
+            </w:r>
+            <w:r>
+              <w:rPr>
+                <w:rFonts w:ascii="BC Sans" w:hAnsi="BC Sans" w:cs="BC Sans Light"/>
+                <w:sz w:val="20"/>
+                <w:szCs w:val="20"/>
+              </w:rPr>
+              <w:t>0</w:t>
+            </w:r>
+            <w:r>
+              <w:rPr>
+                <w:rFonts w:ascii="BC Sans" w:hAnsi="BC Sans" w:cs="BC Sans Light"/>
+                <w:sz w:val="20"/>
+                <w:szCs w:val="20"/>
+              </w:rPr>
+              <w:t>):showBegin}</w:t>
+            </w:r>
+            <w:r>
+              <w:rPr>
+                <w:rFonts w:ascii="BC Sans" w:eastAsia="Times New Roman" w:hAnsi="BC Sans" w:cs="Times New Roman"/>
                 <w:color w:val="000000" w:themeColor="text1"/>
                 <w:sz w:val="20"/>
                 <w:szCs w:val="20"/>
@@ -1235,16 +1162,16 @@
             </w:r>
             <w:r>
               <w:rPr>
-                <w:rFonts w:ascii="BC Sans" w:eastAsia="BC Sans" w:hAnsi="BC Sans" w:cs="BC Sans"/>
-                <w:color w:val="000000" w:themeColor="text1"/>
-                <w:sz w:val="20"/>
-                <w:szCs w:val="20"/>
-              </w:rPr>
-              <w:t>d.community</w:t>
-            </w:r>
-            <w:r>
-              <w:rPr>
-                <w:rFonts w:ascii="BC Sans" w:eastAsia="BC Sans" w:hAnsi="BC Sans" w:cs="BC Sans"/>
+                <w:rFonts w:ascii="BC Sans" w:eastAsia="Times New Roman" w:hAnsi="BC Sans" w:cs="Times New Roman"/>
+                <w:color w:val="000000" w:themeColor="text1"/>
+                <w:sz w:val="20"/>
+                <w:szCs w:val="20"/>
+              </w:rPr>
+              <w:t>d.latitude</w:t>
+            </w:r>
+            <w:r>
+              <w:rPr>
+                <w:rFonts w:ascii="BC Sans" w:eastAsia="Times New Roman" w:hAnsi="BC Sans" w:cs="Times New Roman"/>
                 <w:color w:val="000000" w:themeColor="text1"/>
                 <w:sz w:val="20"/>
                 <w:szCs w:val="20"/>
@@ -1253,63 +1180,99 @@
             </w:r>
             <w:r>
               <w:rPr>
-                <w:rFonts w:ascii="BC Sans" w:eastAsia="BC Sans" w:hAnsi="BC Sans" w:cs="BC Sans"/>
-                <w:color w:val="000000" w:themeColor="text1"/>
-                <w:sz w:val="20"/>
-                <w:szCs w:val="20"/>
-              </w:rPr>
-              <w:t>d.office</w:t>
-            </w:r>
-            <w:r>
-              <w:rPr>
-                <w:rFonts w:ascii="BC Sans" w:eastAsia="BC Sans" w:hAnsi="BC Sans" w:cs="BC Sans"/>
-                <w:color w:val="000000" w:themeColor="text1"/>
-                <w:sz w:val="20"/>
-                <w:szCs w:val="20"/>
-              </w:rPr>
-              <w:t xml:space="preserve">}, </w:t>
+                <w:rFonts w:ascii="BC Sans" w:eastAsia="Times New Roman" w:hAnsi="BC Sans" w:cs="Times New Roman"/>
+                <w:color w:val="000000" w:themeColor="text1"/>
+                <w:sz w:val="20"/>
+                <w:szCs w:val="20"/>
+              </w:rPr>
+              <w:t>d.longitude</w:t>
+            </w:r>
+            <w:r>
+              <w:rPr>
+                <w:rFonts w:ascii="BC Sans" w:eastAsia="Times New Roman" w:hAnsi="BC Sans" w:cs="Times New Roman"/>
+                <w:color w:val="000000" w:themeColor="text1"/>
+                <w:sz w:val="20"/>
+                <w:szCs w:val="20"/>
+              </w:rPr>
+              <w:t>}</w:t>
             </w:r>
             <w:r>
               <w:rPr>
                 <w:rStyle w:val="CommentReference"/>
               </w:rPr>
-              <w:commentReference w:id="4"/>
-            </w:r>
-            <w:r>
-              <w:rPr>
-                <w:rFonts w:ascii="BC Sans" w:eastAsia="BC Sans" w:hAnsi="BC Sans" w:cs="BC Sans"/>
-                <w:color w:val="000000" w:themeColor="text1"/>
-                <w:sz w:val="20"/>
-                <w:szCs w:val="20"/>
-              </w:rPr>
-              <w:t>{</w:t>
-            </w:r>
-            <w:r>
-              <w:rPr>
-                <w:rFonts w:ascii="BC Sans" w:eastAsia="BC Sans" w:hAnsi="BC Sans" w:cs="BC Sans"/>
-                <w:color w:val="000000" w:themeColor="text1"/>
-                <w:sz w:val="20"/>
-                <w:szCs w:val="20"/>
-              </w:rPr>
-              <w:t>d.zone</w:t>
-            </w:r>
-            <w:r>
-              <w:rPr>
-                <w:rFonts w:ascii="BC Sans" w:eastAsia="BC Sans" w:hAnsi="BC Sans" w:cs="BC Sans"/>
-                <w:color w:val="000000" w:themeColor="text1"/>
-                <w:sz w:val="20"/>
-                <w:szCs w:val="20"/>
-              </w:rPr>
-              <w:t>}, {</w:t>
-            </w:r>
-            <w:r>
-              <w:rPr>
-                <w:rFonts w:ascii="BC Sans" w:eastAsia="BC Sans" w:hAnsi="BC Sans" w:cs="BC Sans"/>
-                <w:color w:val="000000" w:themeColor="text1"/>
-                <w:sz w:val="20"/>
-                <w:szCs w:val="20"/>
-              </w:rPr>
-              <w:t>d.region}</w:t>
+              <w:commentReference w:id="3"/>
+            </w:r>
+            <w:r>
+              <w:rPr>
+                <w:rFonts w:ascii="BC Sans" w:hAnsi="BC Sans" w:cs="BC Sans Light"/>
+                <w:sz w:val="20"/>
+                <w:szCs w:val="20"/>
+              </w:rPr>
+              <w:t>{d</w:t>
+            </w:r>
+            <w:r>
+              <w:rPr>
+                <w:rFonts w:ascii="BC Sans" w:hAnsi="BC Sans" w:cs="BC Sans Light"/>
+                <w:sz w:val="20"/>
+                <w:szCs w:val="20"/>
+              </w:rPr>
+              <w:t>.latitude</w:t>
+            </w:r>
+            <w:r>
+              <w:rPr>
+                <w:rFonts w:ascii="BC Sans" w:hAnsi="BC Sans" w:cs="BC Sans Light"/>
+                <w:sz w:val="20"/>
+                <w:szCs w:val="20"/>
+              </w:rPr>
+              <w:t>:if</w:t>
+            </w:r>
+            <w:r>
+              <w:rPr>
+                <w:rFonts w:ascii="BC Sans" w:hAnsi="BC Sans" w:cs="BC Sans Light"/>
+                <w:sz w:val="20"/>
+                <w:szCs w:val="20"/>
+              </w:rPr>
+              <w:t>NE</w:t>
+            </w:r>
+            <w:r>
+              <w:rPr>
+                <w:rFonts w:ascii="BC Sans" w:hAnsi="BC Sans" w:cs="BC Sans Light"/>
+                <w:sz w:val="20"/>
+                <w:szCs w:val="20"/>
+              </w:rPr>
+              <w:t>(</w:t>
+            </w:r>
+            <w:r>
+              <w:rPr>
+                <w:rFonts w:ascii="BC Sans" w:hAnsi="BC Sans" w:cs="BC Sans Light"/>
+                <w:sz w:val="20"/>
+                <w:szCs w:val="20"/>
+              </w:rPr>
+              <w:t>0</w:t>
+            </w:r>
+            <w:r>
+              <w:rPr>
+                <w:rFonts w:ascii="BC Sans" w:hAnsi="BC Sans" w:cs="BC Sans Light"/>
+                <w:sz w:val="20"/>
+                <w:szCs w:val="20"/>
+              </w:rPr>
+              <w:t>):show</w:t>
+            </w:r>
+            <w:r>
+              <w:rPr>
+                <w:rFonts w:ascii="BC Sans" w:hAnsi="BC Sans" w:cs="BC Sans Light"/>
+                <w:sz w:val="20"/>
+                <w:szCs w:val="20"/>
+              </w:rPr>
+              <w:t>End</w:t>
+            </w:r>
+            <w:r>
+              <w:rPr>
+                <w:rFonts w:ascii="BC Sans" w:hAnsi="BC Sans" w:cs="BC Sans Light"/>
+                <w:sz w:val="20"/>
+                <w:szCs w:val="20"/>
+              </w:rPr>
+              <w:t>}</w:t>
             </w:r>
           </w:p>
         </w:tc>
@@ -1328,27 +1291,33 @@
           </w:tcPr>
           <w:p>
             <w:pPr>
-              <w:rPr>
-                <w:rFonts w:ascii="BC Sans" w:hAnsi="BC Sans"/>
-                <w:b w:val="0"/>
-                <w:bCs w:val="0"/>
-                <w:sz w:val="20"/>
-                <w:szCs w:val="20"/>
-              </w:rPr>
-            </w:pPr>
-            <w:r>
-              <w:rPr>
-                <w:rFonts w:ascii="BC Sans" w:hAnsi="BC Sans"/>
+              <w:spacing w:line="259" w:lineRule="auto"/>
+              <w:rPr>
+                <w:rFonts w:ascii="BC Sans" w:eastAsia="BC Sans" w:hAnsi="BC Sans" w:cs="BC Sans"/>
                 <w:b w:val="0"/>
                 <w:bCs w:val="0"/>
                 <w:caps w:val="0"/>
-                <w:sz w:val="20"/>
-                <w:szCs w:val="20"/>
-              </w:rPr>
-              <w:t>Location description</w:t>
-            </w:r>
-          </w:p>
-        </w:tc>
+                <w:color w:val="000000" w:themeColor="text1"/>
+                <w:sz w:val="20"/>
+                <w:szCs w:val="20"/>
+              </w:rPr>
+            </w:pPr>
+            <w:commentRangeStart w:id="4"/>
+            <w:r>
+              <w:rPr>
+                <w:rFonts w:ascii="BC Sans" w:eastAsia="BC Sans" w:hAnsi="BC Sans" w:cs="BC Sans"/>
+                <w:b w:val="0"/>
+                <w:bCs w:val="0"/>
+                <w:caps w:val="0"/>
+                <w:color w:val="000000" w:themeColor="text1"/>
+                <w:sz w:val="20"/>
+                <w:szCs w:val="20"/>
+              </w:rPr>
+              <w:t>Community, Office, Zone, Region</w:t>
+            </w:r>
+          </w:p>
+        </w:tc>
+        <w:commentRangeEnd w:id="4"/>
         <w:tc>
           <w:tcPr>
             <w:tcW w:w="8364" w:type="dxa"/>
@@ -1358,17 +1327,18 @@
           </w:tcPr>
           <w:p>
             <w:pPr>
+              <w:spacing w:line="259" w:lineRule="auto"/>
               <w:cnfStyle w:val="000000000000" w:firstRow="0" w:lastRow="0" w:firstColumn="0" w:lastColumn="0" w:oddVBand="0" w:evenVBand="0" w:oddHBand="0" w:evenHBand="0" w:firstRowFirstColumn="0" w:firstRowLastColumn="0" w:lastRowFirstColumn="0" w:lastRowLastColumn="0"/>
               <w:rPr>
-                <w:rFonts w:ascii="BC Sans" w:eastAsia="Times New Roman" w:hAnsi="BC Sans" w:cs="Times New Roman"/>
-                <w:color w:val="000000" w:themeColor="text1"/>
-                <w:sz w:val="20"/>
-                <w:szCs w:val="20"/>
-              </w:rPr>
-            </w:pPr>
-            <w:r>
-              <w:rPr>
-                <w:rFonts w:ascii="BC Sans" w:eastAsia="Times New Roman" w:hAnsi="BC Sans" w:cs="Times New Roman"/>
+                <w:rFonts w:ascii="BC Sans" w:eastAsia="BC Sans" w:hAnsi="BC Sans" w:cs="BC Sans"/>
+                <w:color w:val="000000" w:themeColor="text1"/>
+                <w:sz w:val="20"/>
+                <w:szCs w:val="20"/>
+              </w:rPr>
+            </w:pPr>
+            <w:r>
+              <w:rPr>
+                <w:rFonts w:ascii="BC Sans" w:eastAsia="BC Sans" w:hAnsi="BC Sans" w:cs="BC Sans"/>
                 <w:color w:val="000000" w:themeColor="text1"/>
                 <w:sz w:val="20"/>
                 <w:szCs w:val="20"/>
@@ -1377,21 +1347,81 @@
             </w:r>
             <w:r>
               <w:rPr>
-                <w:rFonts w:ascii="BC Sans" w:eastAsia="Times New Roman" w:hAnsi="BC Sans" w:cs="Times New Roman"/>
-                <w:color w:val="000000" w:themeColor="text1"/>
-                <w:sz w:val="20"/>
-                <w:szCs w:val="20"/>
-              </w:rPr>
-              <w:t>d.locationDescription</w:t>
-            </w:r>
-            <w:r>
-              <w:rPr>
-                <w:rFonts w:ascii="BC Sans" w:eastAsia="Times New Roman" w:hAnsi="BC Sans" w:cs="Times New Roman"/>
-                <w:color w:val="000000" w:themeColor="text1"/>
-                <w:sz w:val="20"/>
-                <w:szCs w:val="20"/>
-              </w:rPr>
-              <w:t>}</w:t>
+                <w:rFonts w:ascii="BC Sans" w:eastAsia="BC Sans" w:hAnsi="BC Sans" w:cs="BC Sans"/>
+                <w:color w:val="000000" w:themeColor="text1"/>
+                <w:sz w:val="20"/>
+                <w:szCs w:val="20"/>
+              </w:rPr>
+              <w:t>d.community</w:t>
+            </w:r>
+            <w:r>
+              <w:rPr>
+                <w:rFonts w:ascii="BC Sans" w:eastAsia="BC Sans" w:hAnsi="BC Sans" w:cs="BC Sans"/>
+                <w:color w:val="000000" w:themeColor="text1"/>
+                <w:sz w:val="20"/>
+                <w:szCs w:val="20"/>
+              </w:rPr>
+              <w:t>}, {</w:t>
+            </w:r>
+            <w:r>
+              <w:rPr>
+                <w:rFonts w:ascii="BC Sans" w:eastAsia="BC Sans" w:hAnsi="BC Sans" w:cs="BC Sans"/>
+                <w:color w:val="000000" w:themeColor="text1"/>
+                <w:sz w:val="20"/>
+                <w:szCs w:val="20"/>
+              </w:rPr>
+              <w:t>d.office</w:t>
+            </w:r>
+            <w:r>
+              <w:rPr>
+                <w:rFonts w:ascii="BC Sans" w:eastAsia="BC Sans" w:hAnsi="BC Sans" w:cs="BC Sans"/>
+                <w:color w:val="000000" w:themeColor="text1"/>
+                <w:sz w:val="20"/>
+                <w:szCs w:val="20"/>
+              </w:rPr>
+              <w:t xml:space="preserve">}, </w:t>
+            </w:r>
+            <w:r>
+              <w:rPr>
+                <w:rStyle w:val="CommentReference"/>
+              </w:rPr>
+              <w:commentReference w:id="4"/>
+            </w:r>
+            <w:r>
+              <w:rPr>
+                <w:rFonts w:ascii="BC Sans" w:eastAsia="BC Sans" w:hAnsi="BC Sans" w:cs="BC Sans"/>
+                <w:color w:val="000000" w:themeColor="text1"/>
+                <w:sz w:val="20"/>
+                <w:szCs w:val="20"/>
+              </w:rPr>
+              <w:t>{</w:t>
+            </w:r>
+            <w:r>
+              <w:rPr>
+                <w:rFonts w:ascii="BC Sans" w:eastAsia="BC Sans" w:hAnsi="BC Sans" w:cs="BC Sans"/>
+                <w:color w:val="000000" w:themeColor="text1"/>
+                <w:sz w:val="20"/>
+                <w:szCs w:val="20"/>
+              </w:rPr>
+              <w:t>d.zone</w:t>
+            </w:r>
+            <w:r>
+              <w:rPr>
+                <w:rFonts w:ascii="BC Sans" w:eastAsia="BC Sans" w:hAnsi="BC Sans" w:cs="BC Sans"/>
+                <w:color w:val="000000" w:themeColor="text1"/>
+                <w:sz w:val="20"/>
+                <w:szCs w:val="20"/>
+              </w:rPr>
+              <w:t>}, {</w:t>
+            </w:r>
+            <w:r>
+              <w:rPr>
+                <w:rFonts w:ascii="BC Sans" w:eastAsia="BC Sans" w:hAnsi="BC Sans" w:cs="BC Sans"/>
+                <w:color w:val="000000" w:themeColor="text1"/>
+                <w:sz w:val="20"/>
+                <w:szCs w:val="20"/>
+              </w:rPr>
+              <w:t>d.region}</w:t>
             </w:r>
           </w:p>
         </w:tc>
@@ -1428,7 +1458,7 @@
                 <w:sz w:val="20"/>
                 <w:szCs w:val="20"/>
               </w:rPr>
-              <w:t>Complaint description</w:t>
+              <w:t>Location description</w:t>
             </w:r>
           </w:p>
         </w:tc>
@@ -1465,7 +1495,7 @@
                 <w:sz w:val="20"/>
                 <w:szCs w:val="20"/>
               </w:rPr>
-              <w:t>d.description</w:t>
+              <w:t>d.locationDescription</w:t>
             </w:r>
             <w:r>
               <w:rPr>
@@ -1493,52 +1523,24 @@
           </w:tcPr>
           <w:p>
             <w:pPr>
-              <w:spacing w:line="259" w:lineRule="auto"/>
-              <w:rPr>
-                <w:rFonts w:ascii="BC Sans" w:eastAsia="BC Sans" w:hAnsi="BC Sans" w:cs="BC Sans"/>
+              <w:rPr>
+                <w:rFonts w:ascii="BC Sans" w:hAnsi="BC Sans"/>
+                <w:b w:val="0"/>
+                <w:bCs w:val="0"/>
+                <w:sz w:val="20"/>
+                <w:szCs w:val="20"/>
+              </w:rPr>
+            </w:pPr>
+            <w:r>
+              <w:rPr>
+                <w:rFonts w:ascii="BC Sans" w:hAnsi="BC Sans"/>
                 <w:b w:val="0"/>
                 <w:bCs w:val="0"/>
                 <w:caps w:val="0"/>
-                <w:color w:val="000000" w:themeColor="text1"/>
-                <w:sz w:val="20"/>
-                <w:szCs w:val="20"/>
-              </w:rPr>
-            </w:pPr>
-            <w:r>
-              <w:rPr>
-                <w:rFonts w:ascii="BC Sans" w:eastAsia="BC Sans" w:hAnsi="BC Sans" w:cs="BC Sans"/>
-                <w:b w:val="0"/>
-                <w:bCs w:val="0"/>
-                <w:caps w:val="0"/>
-                <w:color w:val="000000" w:themeColor="text1"/>
-                <w:sz w:val="20"/>
-                <w:szCs w:val="20"/>
-              </w:rPr>
-              <w:t>Subject of complaint/</w:t>
-            </w:r>
-            <w:r>
-              <w:rPr>
-                <w:rFonts w:ascii="BC Sans" w:eastAsia="BC Sans" w:hAnsi="BC Sans" w:cs="BC Sans"/>
-                <w:b w:val="0"/>
-                <w:bCs w:val="0"/>
-                <w:caps w:val="0"/>
-                <w:color w:val="000000" w:themeColor="text1"/>
-                <w:sz w:val="20"/>
-                <w:szCs w:val="20"/>
-              </w:rPr>
-              <w:t xml:space="preserve"> </w:t>
-            </w:r>
-            <w:r>
-              <w:rPr>
-                <w:rFonts w:ascii="BC Sans" w:eastAsia="BC Sans" w:hAnsi="BC Sans" w:cs="BC Sans"/>
-                <w:b w:val="0"/>
-                <w:bCs w:val="0"/>
-                <w:caps w:val="0"/>
-                <w:color w:val="000000" w:themeColor="text1"/>
-                <w:sz w:val="20"/>
-                <w:szCs w:val="20"/>
-              </w:rPr>
-              <w:t>witness details</w:t>
+                <w:sz w:val="20"/>
+                <w:szCs w:val="20"/>
+              </w:rPr>
+              <w:t>Complaint description</w:t>
             </w:r>
           </w:p>
         </w:tc>
@@ -1551,8 +1553,119 @@
           </w:tcPr>
           <w:p>
             <w:pPr>
+              <w:cnfStyle w:val="000000000000" w:firstRow="0" w:lastRow="0" w:firstColumn="0" w:lastColumn="0" w:oddVBand="0" w:evenVBand="0" w:oddHBand="0" w:evenHBand="0" w:firstRowFirstColumn="0" w:firstRowLastColumn="0" w:lastRowFirstColumn="0" w:lastRowLastColumn="0"/>
+              <w:rPr>
+                <w:rFonts w:ascii="BC Sans" w:eastAsia="Times New Roman" w:hAnsi="BC Sans" w:cs="Times New Roman"/>
+                <w:color w:val="000000" w:themeColor="text1"/>
+                <w:sz w:val="20"/>
+                <w:szCs w:val="20"/>
+              </w:rPr>
+            </w:pPr>
+            <w:r>
+              <w:rPr>
+                <w:rFonts w:ascii="BC Sans" w:eastAsia="Times New Roman" w:hAnsi="BC Sans" w:cs="Times New Roman"/>
+                <w:color w:val="000000" w:themeColor="text1"/>
+                <w:sz w:val="20"/>
+                <w:szCs w:val="20"/>
+              </w:rPr>
+              <w:t>{</w:t>
+            </w:r>
+            <w:r>
+              <w:rPr>
+                <w:rFonts w:ascii="BC Sans" w:eastAsia="Times New Roman" w:hAnsi="BC Sans" w:cs="Times New Roman"/>
+                <w:color w:val="000000" w:themeColor="text1"/>
+                <w:sz w:val="20"/>
+                <w:szCs w:val="20"/>
+              </w:rPr>
+              <w:t>d.description</w:t>
+            </w:r>
+            <w:r>
+              <w:rPr>
+                <w:rFonts w:ascii="BC Sans" w:eastAsia="Times New Roman" w:hAnsi="BC Sans" w:cs="Times New Roman"/>
+                <w:color w:val="000000" w:themeColor="text1"/>
+                <w:sz w:val="20"/>
+                <w:szCs w:val="20"/>
+              </w:rPr>
+              <w:t>}</w:t>
+            </w:r>
+          </w:p>
+        </w:tc>
+      </w:tr>
+      <w:tr>
+        <w:trPr>
+          <w:cnfStyle w:val="000000100000" w:firstRow="0" w:lastRow="0" w:firstColumn="0" w:lastColumn="0" w:oddVBand="0" w:evenVBand="0" w:oddHBand="1" w:evenHBand="0" w:firstRowFirstColumn="0" w:firstRowLastColumn="0" w:lastRowFirstColumn="0" w:lastRowLastColumn="0"/>
+          <w:trHeight w:val="360"/>
+        </w:trPr>
+        <w:tc>
+          <w:tcPr>
+            <w:cnfStyle w:val="001000000000" w:firstRow="0" w:lastRow="0" w:firstColumn="1" w:lastColumn="0" w:oddVBand="0" w:evenVBand="0" w:oddHBand="0" w:evenHBand="0" w:firstRowFirstColumn="0" w:firstRowLastColumn="0" w:lastRowFirstColumn="0" w:lastRowLastColumn="0"/>
+            <w:tcW w:w="2552" w:type="dxa"/>
+            <w:noWrap/>
+            <w:vAlign w:val="center"/>
+            <w:hideMark/>
+          </w:tcPr>
+          <w:p>
+            <w:pPr>
               <w:spacing w:line="259" w:lineRule="auto"/>
-              <w:cnfStyle w:val="000000000000" w:firstRow="0" w:lastRow="0" w:firstColumn="0" w:lastColumn="0" w:oddVBand="0" w:evenVBand="0" w:oddHBand="0" w:evenHBand="0" w:firstRowFirstColumn="0" w:firstRowLastColumn="0" w:lastRowFirstColumn="0" w:lastRowLastColumn="0"/>
+              <w:rPr>
+                <w:rFonts w:ascii="BC Sans" w:eastAsia="BC Sans" w:hAnsi="BC Sans" w:cs="BC Sans"/>
+                <w:b w:val="0"/>
+                <w:bCs w:val="0"/>
+                <w:caps w:val="0"/>
+                <w:color w:val="000000" w:themeColor="text1"/>
+                <w:sz w:val="20"/>
+                <w:szCs w:val="20"/>
+              </w:rPr>
+            </w:pPr>
+            <w:r>
+              <w:rPr>
+                <w:rFonts w:ascii="BC Sans" w:eastAsia="BC Sans" w:hAnsi="BC Sans" w:cs="BC Sans"/>
+                <w:b w:val="0"/>
+                <w:bCs w:val="0"/>
+                <w:caps w:val="0"/>
+                <w:color w:val="000000" w:themeColor="text1"/>
+                <w:sz w:val="20"/>
+                <w:szCs w:val="20"/>
+              </w:rPr>
+              <w:t>Subject of complaint/</w:t>
+            </w:r>
+            <w:r>
+              <w:rPr>
+                <w:rFonts w:ascii="BC Sans" w:eastAsia="BC Sans" w:hAnsi="BC Sans" w:cs="BC Sans"/>
+                <w:b w:val="0"/>
+                <w:bCs w:val="0"/>
+                <w:caps w:val="0"/>
+                <w:color w:val="000000" w:themeColor="text1"/>
+                <w:sz w:val="20"/>
+                <w:szCs w:val="20"/>
+              </w:rPr>
+              <w:t xml:space="preserve"> </w:t>
+            </w:r>
+            <w:r>
+              <w:rPr>
+                <w:rFonts w:ascii="BC Sans" w:eastAsia="BC Sans" w:hAnsi="BC Sans" w:cs="BC Sans"/>
+                <w:b w:val="0"/>
+                <w:bCs w:val="0"/>
+                <w:caps w:val="0"/>
+                <w:color w:val="000000" w:themeColor="text1"/>
+                <w:sz w:val="20"/>
+                <w:szCs w:val="20"/>
+              </w:rPr>
+              <w:t>witness details</w:t>
+            </w:r>
+          </w:p>
+        </w:tc>
+        <w:tc>
+          <w:tcPr>
+            <w:tcW w:w="8364" w:type="dxa"/>
+            <w:noWrap/>
+            <w:vAlign w:val="center"/>
+            <w:hideMark/>
+          </w:tcPr>
+          <w:p>
+            <w:pPr>
+              <w:spacing w:line="259" w:lineRule="auto"/>
+              <w:cnfStyle w:val="000000100000" w:firstRow="0" w:lastRow="0" w:firstColumn="0" w:lastColumn="0" w:oddVBand="0" w:evenVBand="0" w:oddHBand="1" w:evenHBand="0" w:firstRowFirstColumn="0" w:firstRowLastColumn="0" w:lastRowFirstColumn="0" w:lastRowLastColumn="0"/>
               <w:rPr>
                 <w:rFonts w:ascii="BC Sans" w:eastAsia="BC Sans" w:hAnsi="BC Sans" w:cs="BC Sans"/>
                 <w:color w:val="000000" w:themeColor="text1"/>
@@ -2768,6 +2881,7 @@
           <w:sz w:val="20"/>
           <w:szCs w:val="20"/>
         </w:rPr>
+        <w:lastRenderedPageBreak/>
         <w:br/>
         <w:t>{d.updates[i+1].sequenceId}</w:t>
       </w:r>
@@ -2799,7 +2913,7 @@
 </file>
 
 <file path=word/comments.xml><?xml version="1.0" encoding="utf-8"?>
-<w:comments xmlns:wpc="http://schemas.microsoft.com/office/word/2010/wordprocessingCanvas" xmlns:cx="http://schemas.microsoft.com/office/drawing/2014/chartex" xmlns:cx1="http://schemas.microsoft.com/office/drawing/2015/9/8/chartex" xmlns:cx2="http://schemas.microsoft.com/office/drawing/2015/10/21/chartex" xmlns:cx3="http://schemas.microsoft.com/office/drawing/2016/5/9/chartex" xmlns:cx4="http://schemas.microsoft.com/office/drawing/2016/5/10/chartex" xmlns:cx5="http://schemas.microsoft.com/office/drawing/2016/5/11/chartex" xmlns:cx6="http://schemas.microsoft.com/office/drawing/2016/5/12/chartex" xmlns:cx7="http://schemas.microsoft.com/office/drawing/2016/5/13/chartex" xmlns:cx8="http://schemas.microsoft.com/office/drawing/2016/5/14/chartex" xmlns:mc="http://schemas.openxmlformats.org/markup-compatibility/2006" xmlns:aink="http://schemas.microsoft.com/office/drawing/2016/ink" xmlns:am3d="http://schemas.microsoft.com/office/drawing/2017/model3d" xmlns:o="urn:schemas-microsoft-com:office:office" xmlns:oel="http://schemas.microsoft.com/office/2019/extlst" xmlns:r="http://schemas.openxmlformats.org/officeDocument/2006/relationships" xmlns:m="http://schemas.openxmlformats.org/officeDocument/2006/math" xmlns:v="urn:schemas-microsoft-com:vml" xmlns:wp14="http://schemas.microsoft.com/office/word/2010/wordprocessingDrawing" xmlns:wp="http://schemas.openxmlformats.org/drawingml/2006/wordprocessingDrawing" xmlns:w10="urn:schemas-microsoft-com:office:word" xmlns:w="http://schemas.openxmlformats.org/wordprocessingml/2006/main" xmlns:w14="http://schemas.microsoft.com/office/word/2010/wordml" xmlns:w15="http://schemas.microsoft.com/office/word/2012/wordml" xmlns:w16cex="http://schemas.microsoft.com/office/word/2018/wordml/cex" xmlns:w16cid="http://schemas.microsoft.com/office/word/2016/wordml/cid" xmlns:w16="http://schemas.microsoft.com/office/word/2018/wordml" xmlns:w16sdtdh="http://schemas.microsoft.com/office/word/2020/wordml/sdtdatahash" xmlns:w16se="http://schemas.microsoft.com/office/word/2015/wordml/symex" xmlns:wpg="http://schemas.microsoft.com/office/word/2010/wordprocessingGroup" xmlns:wpi="http://schemas.microsoft.com/office/word/2010/wordprocessingInk" xmlns:wne="http://schemas.microsoft.com/office/word/2006/wordml" xmlns:wps="http://schemas.microsoft.com/office/word/2010/wordprocessingShape" mc:Ignorable="w14 w15 w16se w16cid w16 w16cex w16sdtdh wp14">
+<w:comments xmlns:wpc="http://schemas.microsoft.com/office/word/2010/wordprocessingCanvas" xmlns:cx="http://schemas.microsoft.com/office/drawing/2014/chartex" xmlns:cx1="http://schemas.microsoft.com/office/drawing/2015/9/8/chartex" xmlns:cx2="http://schemas.microsoft.com/office/drawing/2015/10/21/chartex" xmlns:cx3="http://schemas.microsoft.com/office/drawing/2016/5/9/chartex" xmlns:cx4="http://schemas.microsoft.com/office/drawing/2016/5/10/chartex" xmlns:cx5="http://schemas.microsoft.com/office/drawing/2016/5/11/chartex" xmlns:cx6="http://schemas.microsoft.com/office/drawing/2016/5/12/chartex" xmlns:cx7="http://schemas.microsoft.com/office/drawing/2016/5/13/chartex" xmlns:cx8="http://schemas.microsoft.com/office/drawing/2016/5/14/chartex" xmlns:mc="http://schemas.openxmlformats.org/markup-compatibility/2006" xmlns:aink="http://schemas.microsoft.com/office/drawing/2016/ink" xmlns:am3d="http://schemas.microsoft.com/office/drawing/2017/model3d" xmlns:o="urn:schemas-microsoft-com:office:office" xmlns:oel="http://schemas.microsoft.com/office/2019/extlst" xmlns:r="http://schemas.openxmlformats.org/officeDocument/2006/relationships" xmlns:m="http://schemas.openxmlformats.org/officeDocument/2006/math" xmlns:v="urn:schemas-microsoft-com:vml" xmlns:wp14="http://schemas.microsoft.com/office/word/2010/wordprocessingDrawing" xmlns:wp="http://schemas.openxmlformats.org/drawingml/2006/wordprocessingDrawing" xmlns:w10="urn:schemas-microsoft-com:office:word" xmlns:w="http://schemas.openxmlformats.org/wordprocessingml/2006/main" xmlns:w14="http://schemas.microsoft.com/office/word/2010/wordml" xmlns:w15="http://schemas.microsoft.com/office/word/2012/wordml" xmlns:w16cex="http://schemas.microsoft.com/office/word/2018/wordml/cex" xmlns:w16cid="http://schemas.microsoft.com/office/word/2016/wordml/cid" xmlns:w16="http://schemas.microsoft.com/office/word/2018/wordml" xmlns:w16du="http://schemas.microsoft.com/office/word/2023/wordml/word16du" xmlns:w16sdtdh="http://schemas.microsoft.com/office/word/2020/wordml/sdtdatahash" xmlns:w16se="http://schemas.microsoft.com/office/word/2015/wordml/symex" xmlns:wpg="http://schemas.microsoft.com/office/word/2010/wordprocessingGroup" xmlns:wpi="http://schemas.microsoft.com/office/word/2010/wordprocessingInk" xmlns:wne="http://schemas.microsoft.com/office/word/2006/wordml" xmlns:wps="http://schemas.microsoft.com/office/word/2010/wordprocessingShape" mc:Ignorable="w14 w15 w16se w16cid w16 w16cex w16sdtdh w16du wp14">
   <w:comment w:id="0" w:author="Yates, Vita WLRS:EX" w:date="2024-05-16T09:24:00Z" w:initials="YW">
     <w:p>
       <w:pPr>
@@ -2884,7 +2998,7 @@
 </file>
 
 <file path=word/commentsExtended.xml><?xml version="1.0" encoding="utf-8"?>
-<w15:commentsEx xmlns:wpc="http://schemas.microsoft.com/office/word/2010/wordprocessingCanvas" xmlns:cx="http://schemas.microsoft.com/office/drawing/2014/chartex" xmlns:cx1="http://schemas.microsoft.com/office/drawing/2015/9/8/chartex" xmlns:cx2="http://schemas.microsoft.com/office/drawing/2015/10/21/chartex" xmlns:cx3="http://schemas.microsoft.com/office/drawing/2016/5/9/chartex" xmlns:cx4="http://schemas.microsoft.com/office/drawing/2016/5/10/chartex" xmlns:cx5="http://schemas.microsoft.com/office/drawing/2016/5/11/chartex" xmlns:cx6="http://schemas.microsoft.com/office/drawing/2016/5/12/chartex" xmlns:cx7="http://schemas.microsoft.com/office/drawing/2016/5/13/chartex" xmlns:cx8="http://schemas.microsoft.com/office/drawing/2016/5/14/chartex" xmlns:mc="http://schemas.openxmlformats.org/markup-compatibility/2006" xmlns:aink="http://schemas.microsoft.com/office/drawing/2016/ink" xmlns:am3d="http://schemas.microsoft.com/office/drawing/2017/model3d" xmlns:o="urn:schemas-microsoft-com:office:office" xmlns:oel="http://schemas.microsoft.com/office/2019/extlst" xmlns:r="http://schemas.openxmlformats.org/officeDocument/2006/relationships" xmlns:m="http://schemas.openxmlformats.org/officeDocument/2006/math" xmlns:v="urn:schemas-microsoft-com:vml" xmlns:wp14="http://schemas.microsoft.com/office/word/2010/wordprocessingDrawing" xmlns:wp="http://schemas.openxmlformats.org/drawingml/2006/wordprocessingDrawing" xmlns:w10="urn:schemas-microsoft-com:office:word" xmlns:w="http://schemas.openxmlformats.org/wordprocessingml/2006/main" xmlns:w14="http://schemas.microsoft.com/office/word/2010/wordml" xmlns:w15="http://schemas.microsoft.com/office/word/2012/wordml" xmlns:w16cex="http://schemas.microsoft.com/office/word/2018/wordml/cex" xmlns:w16cid="http://schemas.microsoft.com/office/word/2016/wordml/cid" xmlns:w16="http://schemas.microsoft.com/office/word/2018/wordml" xmlns:w16sdtdh="http://schemas.microsoft.com/office/word/2020/wordml/sdtdatahash" xmlns:w16se="http://schemas.microsoft.com/office/word/2015/wordml/symex" xmlns:wpg="http://schemas.microsoft.com/office/word/2010/wordprocessingGroup" xmlns:wpi="http://schemas.microsoft.com/office/word/2010/wordprocessingInk" xmlns:wne="http://schemas.microsoft.com/office/word/2006/wordml" xmlns:wps="http://schemas.microsoft.com/office/word/2010/wordprocessingShape" mc:Ignorable="w14 w15 w16se w16cid w16 w16cex w16sdtdh wp14">
+<w15:commentsEx xmlns:wpc="http://schemas.microsoft.com/office/word/2010/wordprocessingCanvas" xmlns:cx="http://schemas.microsoft.com/office/drawing/2014/chartex" xmlns:cx1="http://schemas.microsoft.com/office/drawing/2015/9/8/chartex" xmlns:cx2="http://schemas.microsoft.com/office/drawing/2015/10/21/chartex" xmlns:cx3="http://schemas.microsoft.com/office/drawing/2016/5/9/chartex" xmlns:cx4="http://schemas.microsoft.com/office/drawing/2016/5/10/chartex" xmlns:cx5="http://schemas.microsoft.com/office/drawing/2016/5/11/chartex" xmlns:cx6="http://schemas.microsoft.com/office/drawing/2016/5/12/chartex" xmlns:cx7="http://schemas.microsoft.com/office/drawing/2016/5/13/chartex" xmlns:cx8="http://schemas.microsoft.com/office/drawing/2016/5/14/chartex" xmlns:mc="http://schemas.openxmlformats.org/markup-compatibility/2006" xmlns:aink="http://schemas.microsoft.com/office/drawing/2016/ink" xmlns:am3d="http://schemas.microsoft.com/office/drawing/2017/model3d" xmlns:o="urn:schemas-microsoft-com:office:office" xmlns:oel="http://schemas.microsoft.com/office/2019/extlst" xmlns:r="http://schemas.openxmlformats.org/officeDocument/2006/relationships" xmlns:m="http://schemas.openxmlformats.org/officeDocument/2006/math" xmlns:v="urn:schemas-microsoft-com:vml" xmlns:wp14="http://schemas.microsoft.com/office/word/2010/wordprocessingDrawing" xmlns:wp="http://schemas.openxmlformats.org/drawingml/2006/wordprocessingDrawing" xmlns:w10="urn:schemas-microsoft-com:office:word" xmlns:w="http://schemas.openxmlformats.org/wordprocessingml/2006/main" xmlns:w14="http://schemas.microsoft.com/office/word/2010/wordml" xmlns:w15="http://schemas.microsoft.com/office/word/2012/wordml" xmlns:w16cex="http://schemas.microsoft.com/office/word/2018/wordml/cex" xmlns:w16cid="http://schemas.microsoft.com/office/word/2016/wordml/cid" xmlns:w16="http://schemas.microsoft.com/office/word/2018/wordml" xmlns:w16du="http://schemas.microsoft.com/office/word/2023/wordml/word16du" xmlns:w16sdtdh="http://schemas.microsoft.com/office/word/2020/wordml/sdtdatahash" xmlns:w16se="http://schemas.microsoft.com/office/word/2015/wordml/symex" xmlns:wpg="http://schemas.microsoft.com/office/word/2010/wordprocessingGroup" xmlns:wpi="http://schemas.microsoft.com/office/word/2010/wordprocessingInk" xmlns:wne="http://schemas.microsoft.com/office/word/2006/wordml" xmlns:wps="http://schemas.microsoft.com/office/word/2010/wordprocessingShape" mc:Ignorable="w14 w15 w16se w16cid w16 w16cex w16sdtdh w16du wp14">
   <w15:commentEx w15:paraId="061BE61B" w15:done="1"/>
   <w15:commentEx w15:paraId="4564069E" w15:paraIdParent="061BE61B" w15:done="1"/>
   <w15:commentEx w15:paraId="36E075D6" w15:done="1"/>
@@ -2894,7 +3008,7 @@
 </file>
 
 <file path=word/commentsExtensible.xml><?xml version="1.0" encoding="utf-8"?>
-<w16cex:commentsExtensible xmlns:wpc="http://schemas.microsoft.com/office/word/2010/wordprocessingCanvas" xmlns:cx="http://schemas.microsoft.com/office/drawing/2014/chartex" xmlns:cx1="http://schemas.microsoft.com/office/drawing/2015/9/8/chartex" xmlns:cx2="http://schemas.microsoft.com/office/drawing/2015/10/21/chartex" xmlns:cx3="http://schemas.microsoft.com/office/drawing/2016/5/9/chartex" xmlns:cx4="http://schemas.microsoft.com/office/drawing/2016/5/10/chartex" xmlns:cx5="http://schemas.microsoft.com/office/drawing/2016/5/11/chartex" xmlns:cx6="http://schemas.microsoft.com/office/drawing/2016/5/12/chartex" xmlns:cx7="http://schemas.microsoft.com/office/drawing/2016/5/13/chartex" xmlns:cx8="http://schemas.microsoft.com/office/drawing/2016/5/14/chartex" xmlns:cr="http://schemas.microsoft.com/office/comments/2020/reactions" xmlns:mc="http://schemas.openxmlformats.org/markup-compatibility/2006" xmlns:aink="http://schemas.microsoft.com/office/drawing/2016/ink" xmlns:am3d="http://schemas.microsoft.com/office/drawing/2017/model3d" xmlns:o="urn:schemas-microsoft-com:office:office" xmlns:oel="http://schemas.microsoft.com/office/2019/extlst" xmlns:r="http://schemas.openxmlformats.org/officeDocument/2006/relationships" xmlns:m="http://schemas.openxmlformats.org/officeDocument/2006/math" xmlns:v="urn:schemas-microsoft-com:vml" xmlns:wp14="http://schemas.microsoft.com/office/word/2010/wordprocessingDrawing" xmlns:wp="http://schemas.openxmlformats.org/drawingml/2006/wordprocessingDrawing" xmlns:w10="urn:schemas-microsoft-com:office:word" xmlns:w="http://schemas.openxmlformats.org/wordprocessingml/2006/main" xmlns:w14="http://schemas.microsoft.com/office/word/2010/wordml" xmlns:w15="http://schemas.microsoft.com/office/word/2012/wordml" xmlns:w16cex="http://schemas.microsoft.com/office/word/2018/wordml/cex" xmlns:w16cid="http://schemas.microsoft.com/office/word/2016/wordml/cid" xmlns:w16="http://schemas.microsoft.com/office/word/2018/wordml" xmlns:w16sdtdh="http://schemas.microsoft.com/office/word/2020/wordml/sdtdatahash" xmlns:w16se="http://schemas.microsoft.com/office/word/2015/wordml/symex" xmlns:wpg="http://schemas.microsoft.com/office/word/2010/wordprocessingGroup" xmlns:wpi="http://schemas.microsoft.com/office/word/2010/wordprocessingInk" xmlns:wne="http://schemas.microsoft.com/office/word/2006/wordml" xmlns:wps="http://schemas.microsoft.com/office/word/2010/wordprocessingShape" mc:Ignorable="w14 w15 w16se w16cid w16 w16cex w16sdtdh cr wp14">
+<w16cex:commentsExtensible xmlns:wpc="http://schemas.microsoft.com/office/word/2010/wordprocessingCanvas" xmlns:cx="http://schemas.microsoft.com/office/drawing/2014/chartex" xmlns:cx1="http://schemas.microsoft.com/office/drawing/2015/9/8/chartex" xmlns:cx2="http://schemas.microsoft.com/office/drawing/2015/10/21/chartex" xmlns:cx3="http://schemas.microsoft.com/office/drawing/2016/5/9/chartex" xmlns:cx4="http://schemas.microsoft.com/office/drawing/2016/5/10/chartex" xmlns:cx5="http://schemas.microsoft.com/office/drawing/2016/5/11/chartex" xmlns:cx6="http://schemas.microsoft.com/office/drawing/2016/5/12/chartex" xmlns:cx7="http://schemas.microsoft.com/office/drawing/2016/5/13/chartex" xmlns:cx8="http://schemas.microsoft.com/office/drawing/2016/5/14/chartex" xmlns:cr="http://schemas.microsoft.com/office/comments/2020/reactions" xmlns:mc="http://schemas.openxmlformats.org/markup-compatibility/2006" xmlns:aink="http://schemas.microsoft.com/office/drawing/2016/ink" xmlns:am3d="http://schemas.microsoft.com/office/drawing/2017/model3d" xmlns:o="urn:schemas-microsoft-com:office:office" xmlns:oel="http://schemas.microsoft.com/office/2019/extlst" xmlns:r="http://schemas.openxmlformats.org/officeDocument/2006/relationships" xmlns:m="http://schemas.openxmlformats.org/officeDocument/2006/math" xmlns:v="urn:schemas-microsoft-com:vml" xmlns:wp14="http://schemas.microsoft.com/office/word/2010/wordprocessingDrawing" xmlns:wp="http://schemas.openxmlformats.org/drawingml/2006/wordprocessingDrawing" xmlns:w10="urn:schemas-microsoft-com:office:word" xmlns:w="http://schemas.openxmlformats.org/wordprocessingml/2006/main" xmlns:w14="http://schemas.microsoft.com/office/word/2010/wordml" xmlns:w15="http://schemas.microsoft.com/office/word/2012/wordml" xmlns:w16cex="http://schemas.microsoft.com/office/word/2018/wordml/cex" xmlns:w16cid="http://schemas.microsoft.com/office/word/2016/wordml/cid" xmlns:w16="http://schemas.microsoft.com/office/word/2018/wordml" xmlns:w16du="http://schemas.microsoft.com/office/word/2023/wordml/word16du" xmlns:w16sdtdh="http://schemas.microsoft.com/office/word/2020/wordml/sdtdatahash" xmlns:w16se="http://schemas.microsoft.com/office/word/2015/wordml/symex" xmlns:wpg="http://schemas.microsoft.com/office/word/2010/wordprocessingGroup" xmlns:wpi="http://schemas.microsoft.com/office/word/2010/wordprocessingInk" xmlns:wne="http://schemas.microsoft.com/office/word/2006/wordml" xmlns:wps="http://schemas.microsoft.com/office/word/2010/wordprocessingShape" mc:Ignorable="w14 w15 w16se w16cid w16 w16cex w16sdtdh cr w16du wp14">
   <w16cex:commentExtensible w16cex:durableId="255CB229" w16cex:dateUtc="2024-05-16T16:24:00Z"/>
   <w16cex:commentExtensible w16cex:durableId="51C5703E" w16cex:dateUtc="2024-05-16T16:24:00Z"/>
   <w16cex:commentExtensible w16cex:durableId="1FD22CE0" w16cex:dateUtc="2024-05-17T00:12:00Z"/>
@@ -2904,7 +3018,7 @@
 </file>
 
 <file path=word/commentsIds.xml><?xml version="1.0" encoding="utf-8"?>
-<w16cid:commentsIds xmlns:wpc="http://schemas.microsoft.com/office/word/2010/wordprocessingCanvas" xmlns:cx="http://schemas.microsoft.com/office/drawing/2014/chartex" xmlns:cx1="http://schemas.microsoft.com/office/drawing/2015/9/8/chartex" xmlns:cx2="http://schemas.microsoft.com/office/drawing/2015/10/21/chartex" xmlns:cx3="http://schemas.microsoft.com/office/drawing/2016/5/9/chartex" xmlns:cx4="http://schemas.microsoft.com/office/drawing/2016/5/10/chartex" xmlns:cx5="http://schemas.microsoft.com/office/drawing/2016/5/11/chartex" xmlns:cx6="http://schemas.microsoft.com/office/drawing/2016/5/12/chartex" xmlns:cx7="http://schemas.microsoft.com/office/drawing/2016/5/13/chartex" xmlns:cx8="http://schemas.microsoft.com/office/drawing/2016/5/14/chartex" xmlns:mc="http://schemas.openxmlformats.org/markup-compatibility/2006" xmlns:aink="http://schemas.microsoft.com/office/drawing/2016/ink" xmlns:am3d="http://schemas.microsoft.com/office/drawing/2017/model3d" xmlns:o="urn:schemas-microsoft-com:office:office" xmlns:oel="http://schemas.microsoft.com/office/2019/extlst" xmlns:r="http://schemas.openxmlformats.org/officeDocument/2006/relationships" xmlns:m="http://schemas.openxmlformats.org/officeDocument/2006/math" xmlns:v="urn:schemas-microsoft-com:vml" xmlns:wp14="http://schemas.microsoft.com/office/word/2010/wordprocessingDrawing" xmlns:wp="http://schemas.openxmlformats.org/drawingml/2006/wordprocessingDrawing" xmlns:w10="urn:schemas-microsoft-com:office:word" xmlns:w="http://schemas.openxmlformats.org/wordprocessingml/2006/main" xmlns:w14="http://schemas.microsoft.com/office/word/2010/wordml" xmlns:w15="http://schemas.microsoft.com/office/word/2012/wordml" xmlns:w16cex="http://schemas.microsoft.com/office/word/2018/wordml/cex" xmlns:w16cid="http://schemas.microsoft.com/office/word/2016/wordml/cid" xmlns:w16="http://schemas.microsoft.com/office/word/2018/wordml" xmlns:w16sdtdh="http://schemas.microsoft.com/office/word/2020/wordml/sdtdatahash" xmlns:w16se="http://schemas.microsoft.com/office/word/2015/wordml/symex" xmlns:wpg="http://schemas.microsoft.com/office/word/2010/wordprocessingGroup" xmlns:wpi="http://schemas.microsoft.com/office/word/2010/wordprocessingInk" xmlns:wne="http://schemas.microsoft.com/office/word/2006/wordml" xmlns:wps="http://schemas.microsoft.com/office/word/2010/wordprocessingShape" mc:Ignorable="w14 w15 w16se w16cid w16 w16cex w16sdtdh wp14">
+<w16cid:commentsIds xmlns:wpc="http://schemas.microsoft.com/office/word/2010/wordprocessingCanvas" xmlns:cx="http://schemas.microsoft.com/office/drawing/2014/chartex" xmlns:cx1="http://schemas.microsoft.com/office/drawing/2015/9/8/chartex" xmlns:cx2="http://schemas.microsoft.com/office/drawing/2015/10/21/chartex" xmlns:cx3="http://schemas.microsoft.com/office/drawing/2016/5/9/chartex" xmlns:cx4="http://schemas.microsoft.com/office/drawing/2016/5/10/chartex" xmlns:cx5="http://schemas.microsoft.com/office/drawing/2016/5/11/chartex" xmlns:cx6="http://schemas.microsoft.com/office/drawing/2016/5/12/chartex" xmlns:cx7="http://schemas.microsoft.com/office/drawing/2016/5/13/chartex" xmlns:cx8="http://schemas.microsoft.com/office/drawing/2016/5/14/chartex" xmlns:mc="http://schemas.openxmlformats.org/markup-compatibility/2006" xmlns:aink="http://schemas.microsoft.com/office/drawing/2016/ink" xmlns:am3d="http://schemas.microsoft.com/office/drawing/2017/model3d" xmlns:o="urn:schemas-microsoft-com:office:office" xmlns:oel="http://schemas.microsoft.com/office/2019/extlst" xmlns:r="http://schemas.openxmlformats.org/officeDocument/2006/relationships" xmlns:m="http://schemas.openxmlformats.org/officeDocument/2006/math" xmlns:v="urn:schemas-microsoft-com:vml" xmlns:wp14="http://schemas.microsoft.com/office/word/2010/wordprocessingDrawing" xmlns:wp="http://schemas.openxmlformats.org/drawingml/2006/wordprocessingDrawing" xmlns:w10="urn:schemas-microsoft-com:office:word" xmlns:w="http://schemas.openxmlformats.org/wordprocessingml/2006/main" xmlns:w14="http://schemas.microsoft.com/office/word/2010/wordml" xmlns:w15="http://schemas.microsoft.com/office/word/2012/wordml" xmlns:w16cex="http://schemas.microsoft.com/office/word/2018/wordml/cex" xmlns:w16cid="http://schemas.microsoft.com/office/word/2016/wordml/cid" xmlns:w16="http://schemas.microsoft.com/office/word/2018/wordml" xmlns:w16du="http://schemas.microsoft.com/office/word/2023/wordml/word16du" xmlns:w16sdtdh="http://schemas.microsoft.com/office/word/2020/wordml/sdtdatahash" xmlns:w16se="http://schemas.microsoft.com/office/word/2015/wordml/symex" xmlns:wpg="http://schemas.microsoft.com/office/word/2010/wordprocessingGroup" xmlns:wpi="http://schemas.microsoft.com/office/word/2010/wordprocessingInk" xmlns:wne="http://schemas.microsoft.com/office/word/2006/wordml" xmlns:wps="http://schemas.microsoft.com/office/word/2010/wordprocessingShape" mc:Ignorable="w14 w15 w16se w16cid w16 w16cex w16sdtdh w16du wp14">
   <w16cid:commentId w16cid:paraId="061BE61B" w16cid:durableId="255CB229"/>
   <w16cid:commentId w16cid:paraId="4564069E" w16cid:durableId="51C5703E"/>
   <w16cid:commentId w16cid:paraId="36E075D6" w16cid:durableId="1FD22CE0"/>
@@ -2914,7 +3028,7 @@
 </file>
 
 <file path=word/endnotes.xml><?xml version="1.0" encoding="utf-8"?>
-<w:endnotes xmlns:wpc="http://schemas.microsoft.com/office/word/2010/wordprocessingCanvas" xmlns:cx="http://schemas.microsoft.com/office/drawing/2014/chartex" xmlns:cx1="http://schemas.microsoft.com/office/drawing/2015/9/8/chartex" xmlns:cx2="http://schemas.microsoft.com/office/drawing/2015/10/21/chartex" xmlns:cx3="http://schemas.microsoft.com/office/drawing/2016/5/9/chartex" xmlns:cx4="http://schemas.microsoft.com/office/drawing/2016/5/10/chartex" xmlns:cx5="http://schemas.microsoft.com/office/drawing/2016/5/11/chartex" xmlns:cx6="http://schemas.microsoft.com/office/drawing/2016/5/12/chartex" xmlns:cx7="http://schemas.microsoft.com/office/drawing/2016/5/13/chartex" xmlns:cx8="http://schemas.microsoft.com/office/drawing/2016/5/14/chartex" xmlns:mc="http://schemas.openxmlformats.org/markup-compatibility/2006" xmlns:aink="http://schemas.microsoft.com/office/drawing/2016/ink" xmlns:am3d="http://schemas.microsoft.com/office/drawing/2017/model3d" xmlns:o="urn:schemas-microsoft-com:office:office" xmlns:oel="http://schemas.microsoft.com/office/2019/extlst" xmlns:r="http://schemas.openxmlformats.org/officeDocument/2006/relationships" xmlns:m="http://schemas.openxmlformats.org/officeDocument/2006/math" xmlns:v="urn:schemas-microsoft-com:vml" xmlns:wp14="http://schemas.microsoft.com/office/word/2010/wordprocessingDrawing" xmlns:wp="http://schemas.openxmlformats.org/drawingml/2006/wordprocessingDrawing" xmlns:w10="urn:schemas-microsoft-com:office:word" xmlns:w="http://schemas.openxmlformats.org/wordprocessingml/2006/main" xmlns:w14="http://schemas.microsoft.com/office/word/2010/wordml" xmlns:w15="http://schemas.microsoft.com/office/word/2012/wordml" xmlns:w16cex="http://schemas.microsoft.com/office/word/2018/wordml/cex" xmlns:w16cid="http://schemas.microsoft.com/office/word/2016/wordml/cid" xmlns:w16="http://schemas.microsoft.com/office/word/2018/wordml" xmlns:w16sdtdh="http://schemas.microsoft.com/office/word/2020/wordml/sdtdatahash" xmlns:w16se="http://schemas.microsoft.com/office/word/2015/wordml/symex" xmlns:wpg="http://schemas.microsoft.com/office/word/2010/wordprocessingGroup" xmlns:wpi="http://schemas.microsoft.com/office/word/2010/wordprocessingInk" xmlns:wne="http://schemas.microsoft.com/office/word/2006/wordml" xmlns:wps="http://schemas.microsoft.com/office/word/2010/wordprocessingShape" mc:Ignorable="w14 w15 w16se w16cid w16 w16cex w16sdtdh wp14">
+<w:endnotes xmlns:wpc="http://schemas.microsoft.com/office/word/2010/wordprocessingCanvas" xmlns:cx="http://schemas.microsoft.com/office/drawing/2014/chartex" xmlns:cx1="http://schemas.microsoft.com/office/drawing/2015/9/8/chartex" xmlns:cx2="http://schemas.microsoft.com/office/drawing/2015/10/21/chartex" xmlns:cx3="http://schemas.microsoft.com/office/drawing/2016/5/9/chartex" xmlns:cx4="http://schemas.microsoft.com/office/drawing/2016/5/10/chartex" xmlns:cx5="http://schemas.microsoft.com/office/drawing/2016/5/11/chartex" xmlns:cx6="http://schemas.microsoft.com/office/drawing/2016/5/12/chartex" xmlns:cx7="http://schemas.microsoft.com/office/drawing/2016/5/13/chartex" xmlns:cx8="http://schemas.microsoft.com/office/drawing/2016/5/14/chartex" xmlns:mc="http://schemas.openxmlformats.org/markup-compatibility/2006" xmlns:aink="http://schemas.microsoft.com/office/drawing/2016/ink" xmlns:am3d="http://schemas.microsoft.com/office/drawing/2017/model3d" xmlns:o="urn:schemas-microsoft-com:office:office" xmlns:oel="http://schemas.microsoft.com/office/2019/extlst" xmlns:r="http://schemas.openxmlformats.org/officeDocument/2006/relationships" xmlns:m="http://schemas.openxmlformats.org/officeDocument/2006/math" xmlns:v="urn:schemas-microsoft-com:vml" xmlns:wp14="http://schemas.microsoft.com/office/word/2010/wordprocessingDrawing" xmlns:wp="http://schemas.openxmlformats.org/drawingml/2006/wordprocessingDrawing" xmlns:w10="urn:schemas-microsoft-com:office:word" xmlns:w="http://schemas.openxmlformats.org/wordprocessingml/2006/main" xmlns:w14="http://schemas.microsoft.com/office/word/2010/wordml" xmlns:w15="http://schemas.microsoft.com/office/word/2012/wordml" xmlns:w16cex="http://schemas.microsoft.com/office/word/2018/wordml/cex" xmlns:w16cid="http://schemas.microsoft.com/office/word/2016/wordml/cid" xmlns:w16="http://schemas.microsoft.com/office/word/2018/wordml" xmlns:w16du="http://schemas.microsoft.com/office/word/2023/wordml/word16du" xmlns:w16sdtdh="http://schemas.microsoft.com/office/word/2020/wordml/sdtdatahash" xmlns:w16se="http://schemas.microsoft.com/office/word/2015/wordml/symex" xmlns:wpg="http://schemas.microsoft.com/office/word/2010/wordprocessingGroup" xmlns:wpi="http://schemas.microsoft.com/office/word/2010/wordprocessingInk" xmlns:wne="http://schemas.microsoft.com/office/word/2006/wordml" xmlns:wps="http://schemas.microsoft.com/office/word/2010/wordprocessingShape" mc:Ignorable="w14 w15 w16se w16cid w16 w16cex w16sdtdh w16du wp14">
   <w:endnote w:type="separator" w:id="-1">
     <w:p>
       <w:pPr>
@@ -2939,7 +3053,7 @@
 </file>
 
 <file path=word/footer1.xml><?xml version="1.0" encoding="utf-8"?>
-<w:ftr xmlns:wpc="http://schemas.microsoft.com/office/word/2010/wordprocessingCanvas" xmlns:cx="http://schemas.microsoft.com/office/drawing/2014/chartex" xmlns:cx1="http://schemas.microsoft.com/office/drawing/2015/9/8/chartex" xmlns:cx2="http://schemas.microsoft.com/office/drawing/2015/10/21/chartex" xmlns:cx3="http://schemas.microsoft.com/office/drawing/2016/5/9/chartex" xmlns:cx4="http://schemas.microsoft.com/office/drawing/2016/5/10/chartex" xmlns:cx5="http://schemas.microsoft.com/office/drawing/2016/5/11/chartex" xmlns:cx6="http://schemas.microsoft.com/office/drawing/2016/5/12/chartex" xmlns:cx7="http://schemas.microsoft.com/office/drawing/2016/5/13/chartex" xmlns:cx8="http://schemas.microsoft.com/office/drawing/2016/5/14/chartex" xmlns:mc="http://schemas.openxmlformats.org/markup-compatibility/2006" xmlns:aink="http://schemas.microsoft.com/office/drawing/2016/ink" xmlns:am3d="http://schemas.microsoft.com/office/drawing/2017/model3d" xmlns:o="urn:schemas-microsoft-com:office:office" xmlns:oel="http://schemas.microsoft.com/office/2019/extlst" xmlns:r="http://schemas.openxmlformats.org/officeDocument/2006/relationships" xmlns:m="http://schemas.openxmlformats.org/officeDocument/2006/math" xmlns:v="urn:schemas-microsoft-com:vml" xmlns:wp14="http://schemas.microsoft.com/office/word/2010/wordprocessingDrawing" xmlns:wp="http://schemas.openxmlformats.org/drawingml/2006/wordprocessingDrawing" xmlns:w10="urn:schemas-microsoft-com:office:word" xmlns:w="http://schemas.openxmlformats.org/wordprocessingml/2006/main" xmlns:w14="http://schemas.microsoft.com/office/word/2010/wordml" xmlns:w15="http://schemas.microsoft.com/office/word/2012/wordml" xmlns:w16cex="http://schemas.microsoft.com/office/word/2018/wordml/cex" xmlns:w16cid="http://schemas.microsoft.com/office/word/2016/wordml/cid" xmlns:w16="http://schemas.microsoft.com/office/word/2018/wordml" xmlns:w16sdtdh="http://schemas.microsoft.com/office/word/2020/wordml/sdtdatahash" xmlns:w16se="http://schemas.microsoft.com/office/word/2015/wordml/symex" xmlns:wpg="http://schemas.microsoft.com/office/word/2010/wordprocessingGroup" xmlns:wpi="http://schemas.microsoft.com/office/word/2010/wordprocessingInk" xmlns:wne="http://schemas.microsoft.com/office/word/2006/wordml" xmlns:wps="http://schemas.microsoft.com/office/word/2010/wordprocessingShape" mc:Ignorable="w14 w15 w16se w16cid w16 w16cex w16sdtdh wp14">
+<w:ftr xmlns:wpc="http://schemas.microsoft.com/office/word/2010/wordprocessingCanvas" xmlns:cx="http://schemas.microsoft.com/office/drawing/2014/chartex" xmlns:cx1="http://schemas.microsoft.com/office/drawing/2015/9/8/chartex" xmlns:cx2="http://schemas.microsoft.com/office/drawing/2015/10/21/chartex" xmlns:cx3="http://schemas.microsoft.com/office/drawing/2016/5/9/chartex" xmlns:cx4="http://schemas.microsoft.com/office/drawing/2016/5/10/chartex" xmlns:cx5="http://schemas.microsoft.com/office/drawing/2016/5/11/chartex" xmlns:cx6="http://schemas.microsoft.com/office/drawing/2016/5/12/chartex" xmlns:cx7="http://schemas.microsoft.com/office/drawing/2016/5/13/chartex" xmlns:cx8="http://schemas.microsoft.com/office/drawing/2016/5/14/chartex" xmlns:mc="http://schemas.openxmlformats.org/markup-compatibility/2006" xmlns:aink="http://schemas.microsoft.com/office/drawing/2016/ink" xmlns:am3d="http://schemas.microsoft.com/office/drawing/2017/model3d" xmlns:o="urn:schemas-microsoft-com:office:office" xmlns:oel="http://schemas.microsoft.com/office/2019/extlst" xmlns:r="http://schemas.openxmlformats.org/officeDocument/2006/relationships" xmlns:m="http://schemas.openxmlformats.org/officeDocument/2006/math" xmlns:v="urn:schemas-microsoft-com:vml" xmlns:wp14="http://schemas.microsoft.com/office/word/2010/wordprocessingDrawing" xmlns:wp="http://schemas.openxmlformats.org/drawingml/2006/wordprocessingDrawing" xmlns:w10="urn:schemas-microsoft-com:office:word" xmlns:w="http://schemas.openxmlformats.org/wordprocessingml/2006/main" xmlns:w14="http://schemas.microsoft.com/office/word/2010/wordml" xmlns:w15="http://schemas.microsoft.com/office/word/2012/wordml" xmlns:w16cex="http://schemas.microsoft.com/office/word/2018/wordml/cex" xmlns:w16cid="http://schemas.microsoft.com/office/word/2016/wordml/cid" xmlns:w16="http://schemas.microsoft.com/office/word/2018/wordml" xmlns:w16du="http://schemas.microsoft.com/office/word/2023/wordml/word16du" xmlns:w16sdtdh="http://schemas.microsoft.com/office/word/2020/wordml/sdtdatahash" xmlns:w16se="http://schemas.microsoft.com/office/word/2015/wordml/symex" xmlns:wpg="http://schemas.microsoft.com/office/word/2010/wordprocessingGroup" xmlns:wpi="http://schemas.microsoft.com/office/word/2010/wordprocessingInk" xmlns:wne="http://schemas.microsoft.com/office/word/2006/wordml" xmlns:wps="http://schemas.microsoft.com/office/word/2010/wordprocessingShape" mc:Ignorable="w14 w15 w16se w16cid w16 w16cex w16sdtdh w16du wp14">
   <w:p>
     <w:pPr>
       <w:pStyle w:val="Footer"/>
@@ -2949,7 +3063,7 @@
 </file>
 
 <file path=word/footer2.xml><?xml version="1.0" encoding="utf-8"?>
-<w:ftr xmlns:wpc="http://schemas.microsoft.com/office/word/2010/wordprocessingCanvas" xmlns:cx="http://schemas.microsoft.com/office/drawing/2014/chartex" xmlns:cx1="http://schemas.microsoft.com/office/drawing/2015/9/8/chartex" xmlns:cx2="http://schemas.microsoft.com/office/drawing/2015/10/21/chartex" xmlns:cx3="http://schemas.microsoft.com/office/drawing/2016/5/9/chartex" xmlns:cx4="http://schemas.microsoft.com/office/drawing/2016/5/10/chartex" xmlns:cx5="http://schemas.microsoft.com/office/drawing/2016/5/11/chartex" xmlns:cx6="http://schemas.microsoft.com/office/drawing/2016/5/12/chartex" xmlns:cx7="http://schemas.microsoft.com/office/drawing/2016/5/13/chartex" xmlns:cx8="http://schemas.microsoft.com/office/drawing/2016/5/14/chartex" xmlns:mc="http://schemas.openxmlformats.org/markup-compatibility/2006" xmlns:aink="http://schemas.microsoft.com/office/drawing/2016/ink" xmlns:am3d="http://schemas.microsoft.com/office/drawing/2017/model3d" xmlns:o="urn:schemas-microsoft-com:office:office" xmlns:oel="http://schemas.microsoft.com/office/2019/extlst" xmlns:r="http://schemas.openxmlformats.org/officeDocument/2006/relationships" xmlns:m="http://schemas.openxmlformats.org/officeDocument/2006/math" xmlns:v="urn:schemas-microsoft-com:vml" xmlns:wp14="http://schemas.microsoft.com/office/word/2010/wordprocessingDrawing" xmlns:wp="http://schemas.openxmlformats.org/drawingml/2006/wordprocessingDrawing" xmlns:w10="urn:schemas-microsoft-com:office:word" xmlns:w="http://schemas.openxmlformats.org/wordprocessingml/2006/main" xmlns:w14="http://schemas.microsoft.com/office/word/2010/wordml" xmlns:w15="http://schemas.microsoft.com/office/word/2012/wordml" xmlns:w16cex="http://schemas.microsoft.com/office/word/2018/wordml/cex" xmlns:w16cid="http://schemas.microsoft.com/office/word/2016/wordml/cid" xmlns:w16="http://schemas.microsoft.com/office/word/2018/wordml" xmlns:w16sdtdh="http://schemas.microsoft.com/office/word/2020/wordml/sdtdatahash" xmlns:w16se="http://schemas.microsoft.com/office/word/2015/wordml/symex" xmlns:wpg="http://schemas.microsoft.com/office/word/2010/wordprocessingGroup" xmlns:wpi="http://schemas.microsoft.com/office/word/2010/wordprocessingInk" xmlns:wne="http://schemas.microsoft.com/office/word/2006/wordml" xmlns:wps="http://schemas.microsoft.com/office/word/2010/wordprocessingShape" mc:Ignorable="w14 w15 w16se w16cid w16 w16cex w16sdtdh wp14">
+<w:ftr xmlns:wpc="http://schemas.microsoft.com/office/word/2010/wordprocessingCanvas" xmlns:cx="http://schemas.microsoft.com/office/drawing/2014/chartex" xmlns:cx1="http://schemas.microsoft.com/office/drawing/2015/9/8/chartex" xmlns:cx2="http://schemas.microsoft.com/office/drawing/2015/10/21/chartex" xmlns:cx3="http://schemas.microsoft.com/office/drawing/2016/5/9/chartex" xmlns:cx4="http://schemas.microsoft.com/office/drawing/2016/5/10/chartex" xmlns:cx5="http://schemas.microsoft.com/office/drawing/2016/5/11/chartex" xmlns:cx6="http://schemas.microsoft.com/office/drawing/2016/5/12/chartex" xmlns:cx7="http://schemas.microsoft.com/office/drawing/2016/5/13/chartex" xmlns:cx8="http://schemas.microsoft.com/office/drawing/2016/5/14/chartex" xmlns:mc="http://schemas.openxmlformats.org/markup-compatibility/2006" xmlns:aink="http://schemas.microsoft.com/office/drawing/2016/ink" xmlns:am3d="http://schemas.microsoft.com/office/drawing/2017/model3d" xmlns:o="urn:schemas-microsoft-com:office:office" xmlns:oel="http://schemas.microsoft.com/office/2019/extlst" xmlns:r="http://schemas.openxmlformats.org/officeDocument/2006/relationships" xmlns:m="http://schemas.openxmlformats.org/officeDocument/2006/math" xmlns:v="urn:schemas-microsoft-com:vml" xmlns:wp14="http://schemas.microsoft.com/office/word/2010/wordprocessingDrawing" xmlns:wp="http://schemas.openxmlformats.org/drawingml/2006/wordprocessingDrawing" xmlns:w10="urn:schemas-microsoft-com:office:word" xmlns:w="http://schemas.openxmlformats.org/wordprocessingml/2006/main" xmlns:w14="http://schemas.microsoft.com/office/word/2010/wordml" xmlns:w15="http://schemas.microsoft.com/office/word/2012/wordml" xmlns:w16cex="http://schemas.microsoft.com/office/word/2018/wordml/cex" xmlns:w16cid="http://schemas.microsoft.com/office/word/2016/wordml/cid" xmlns:w16="http://schemas.microsoft.com/office/word/2018/wordml" xmlns:w16du="http://schemas.microsoft.com/office/word/2023/wordml/word16du" xmlns:w16sdtdh="http://schemas.microsoft.com/office/word/2020/wordml/sdtdatahash" xmlns:w16se="http://schemas.microsoft.com/office/word/2015/wordml/symex" xmlns:wpg="http://schemas.microsoft.com/office/word/2010/wordprocessingGroup" xmlns:wpi="http://schemas.microsoft.com/office/word/2010/wordprocessingInk" xmlns:wne="http://schemas.microsoft.com/office/word/2006/wordml" xmlns:wps="http://schemas.microsoft.com/office/word/2010/wordprocessingShape" mc:Ignorable="w14 w15 w16se w16cid w16 w16cex w16sdtdh w16du wp14">
   <w:tbl>
     <w:tblPr>
       <w:tblW w:w="0" w:type="auto"/>
@@ -3010,7 +3124,7 @@
 </file>
 
 <file path=word/footer3.xml><?xml version="1.0" encoding="utf-8"?>
-<w:ftr xmlns:wpc="http://schemas.microsoft.com/office/word/2010/wordprocessingCanvas" xmlns:cx="http://schemas.microsoft.com/office/drawing/2014/chartex" xmlns:cx1="http://schemas.microsoft.com/office/drawing/2015/9/8/chartex" xmlns:cx2="http://schemas.microsoft.com/office/drawing/2015/10/21/chartex" xmlns:cx3="http://schemas.microsoft.com/office/drawing/2016/5/9/chartex" xmlns:cx4="http://schemas.microsoft.com/office/drawing/2016/5/10/chartex" xmlns:cx5="http://schemas.microsoft.com/office/drawing/2016/5/11/chartex" xmlns:cx6="http://schemas.microsoft.com/office/drawing/2016/5/12/chartex" xmlns:cx7="http://schemas.microsoft.com/office/drawing/2016/5/13/chartex" xmlns:cx8="http://schemas.microsoft.com/office/drawing/2016/5/14/chartex" xmlns:mc="http://schemas.openxmlformats.org/markup-compatibility/2006" xmlns:aink="http://schemas.microsoft.com/office/drawing/2016/ink" xmlns:am3d="http://schemas.microsoft.com/office/drawing/2017/model3d" xmlns:o="urn:schemas-microsoft-com:office:office" xmlns:oel="http://schemas.microsoft.com/office/2019/extlst" xmlns:r="http://schemas.openxmlformats.org/officeDocument/2006/relationships" xmlns:m="http://schemas.openxmlformats.org/officeDocument/2006/math" xmlns:v="urn:schemas-microsoft-com:vml" xmlns:wp14="http://schemas.microsoft.com/office/word/2010/wordprocessingDrawing" xmlns:wp="http://schemas.openxmlformats.org/drawingml/2006/wordprocessingDrawing" xmlns:w10="urn:schemas-microsoft-com:office:word" xmlns:w="http://schemas.openxmlformats.org/wordprocessingml/2006/main" xmlns:w14="http://schemas.microsoft.com/office/word/2010/wordml" xmlns:w15="http://schemas.microsoft.com/office/word/2012/wordml" xmlns:w16cex="http://schemas.microsoft.com/office/word/2018/wordml/cex" xmlns:w16cid="http://schemas.microsoft.com/office/word/2016/wordml/cid" xmlns:w16="http://schemas.microsoft.com/office/word/2018/wordml" xmlns:w16sdtdh="http://schemas.microsoft.com/office/word/2020/wordml/sdtdatahash" xmlns:w16se="http://schemas.microsoft.com/office/word/2015/wordml/symex" xmlns:wpg="http://schemas.microsoft.com/office/word/2010/wordprocessingGroup" xmlns:wpi="http://schemas.microsoft.com/office/word/2010/wordprocessingInk" xmlns:wne="http://schemas.microsoft.com/office/word/2006/wordml" xmlns:wps="http://schemas.microsoft.com/office/word/2010/wordprocessingShape" mc:Ignorable="w14 w15 w16se w16cid w16 w16cex w16sdtdh wp14">
+<w:ftr xmlns:wpc="http://schemas.microsoft.com/office/word/2010/wordprocessingCanvas" xmlns:cx="http://schemas.microsoft.com/office/drawing/2014/chartex" xmlns:cx1="http://schemas.microsoft.com/office/drawing/2015/9/8/chartex" xmlns:cx2="http://schemas.microsoft.com/office/drawing/2015/10/21/chartex" xmlns:cx3="http://schemas.microsoft.com/office/drawing/2016/5/9/chartex" xmlns:cx4="http://schemas.microsoft.com/office/drawing/2016/5/10/chartex" xmlns:cx5="http://schemas.microsoft.com/office/drawing/2016/5/11/chartex" xmlns:cx6="http://schemas.microsoft.com/office/drawing/2016/5/12/chartex" xmlns:cx7="http://schemas.microsoft.com/office/drawing/2016/5/13/chartex" xmlns:cx8="http://schemas.microsoft.com/office/drawing/2016/5/14/chartex" xmlns:mc="http://schemas.openxmlformats.org/markup-compatibility/2006" xmlns:aink="http://schemas.microsoft.com/office/drawing/2016/ink" xmlns:am3d="http://schemas.microsoft.com/office/drawing/2017/model3d" xmlns:o="urn:schemas-microsoft-com:office:office" xmlns:oel="http://schemas.microsoft.com/office/2019/extlst" xmlns:r="http://schemas.openxmlformats.org/officeDocument/2006/relationships" xmlns:m="http://schemas.openxmlformats.org/officeDocument/2006/math" xmlns:v="urn:schemas-microsoft-com:vml" xmlns:wp14="http://schemas.microsoft.com/office/word/2010/wordprocessingDrawing" xmlns:wp="http://schemas.openxmlformats.org/drawingml/2006/wordprocessingDrawing" xmlns:w10="urn:schemas-microsoft-com:office:word" xmlns:w="http://schemas.openxmlformats.org/wordprocessingml/2006/main" xmlns:w14="http://schemas.microsoft.com/office/word/2010/wordml" xmlns:w15="http://schemas.microsoft.com/office/word/2012/wordml" xmlns:w16cex="http://schemas.microsoft.com/office/word/2018/wordml/cex" xmlns:w16cid="http://schemas.microsoft.com/office/word/2016/wordml/cid" xmlns:w16="http://schemas.microsoft.com/office/word/2018/wordml" xmlns:w16du="http://schemas.microsoft.com/office/word/2023/wordml/word16du" xmlns:w16sdtdh="http://schemas.microsoft.com/office/word/2020/wordml/sdtdatahash" xmlns:w16se="http://schemas.microsoft.com/office/word/2015/wordml/symex" xmlns:wpg="http://schemas.microsoft.com/office/word/2010/wordprocessingGroup" xmlns:wpi="http://schemas.microsoft.com/office/word/2010/wordprocessingInk" xmlns:wne="http://schemas.microsoft.com/office/word/2006/wordml" xmlns:wps="http://schemas.microsoft.com/office/word/2010/wordprocessingShape" mc:Ignorable="w14 w15 w16se w16cid w16 w16cex w16sdtdh w16du wp14">
   <w:p>
     <w:pPr>
       <w:pStyle w:val="Footer"/>
@@ -3020,7 +3134,7 @@
 </file>
 
 <file path=word/footnotes.xml><?xml version="1.0" encoding="utf-8"?>
-<w:footnotes xmlns:wpc="http://schemas.microsoft.com/office/word/2010/wordprocessingCanvas" xmlns:cx="http://schemas.microsoft.com/office/drawing/2014/chartex" xmlns:cx1="http://schemas.microsoft.com/office/drawing/2015/9/8/chartex" xmlns:cx2="http://schemas.microsoft.com/office/drawing/2015/10/21/chartex" xmlns:cx3="http://schemas.microsoft.com/office/drawing/2016/5/9/chartex" xmlns:cx4="http://schemas.microsoft.com/office/drawing/2016/5/10/chartex" xmlns:cx5="http://schemas.microsoft.com/office/drawing/2016/5/11/chartex" xmlns:cx6="http://schemas.microsoft.com/office/drawing/2016/5/12/chartex" xmlns:cx7="http://schemas.microsoft.com/office/drawing/2016/5/13/chartex" xmlns:cx8="http://schemas.microsoft.com/office/drawing/2016/5/14/chartex" xmlns:mc="http://schemas.openxmlformats.org/markup-compatibility/2006" xmlns:aink="http://schemas.microsoft.com/office/drawing/2016/ink" xmlns:am3d="http://schemas.microsoft.com/office/drawing/2017/model3d" xmlns:o="urn:schemas-microsoft-com:office:office" xmlns:oel="http://schemas.microsoft.com/office/2019/extlst" xmlns:r="http://schemas.openxmlformats.org/officeDocument/2006/relationships" xmlns:m="http://schemas.openxmlformats.org/officeDocument/2006/math" xmlns:v="urn:schemas-microsoft-com:vml" xmlns:wp14="http://schemas.microsoft.com/office/word/2010/wordprocessingDrawing" xmlns:wp="http://schemas.openxmlformats.org/drawingml/2006/wordprocessingDrawing" xmlns:w10="urn:schemas-microsoft-com:office:word" xmlns:w="http://schemas.openxmlformats.org/wordprocessingml/2006/main" xmlns:w14="http://schemas.microsoft.com/office/word/2010/wordml" xmlns:w15="http://schemas.microsoft.com/office/word/2012/wordml" xmlns:w16cex="http://schemas.microsoft.com/office/word/2018/wordml/cex" xmlns:w16cid="http://schemas.microsoft.com/office/word/2016/wordml/cid" xmlns:w16="http://schemas.microsoft.com/office/word/2018/wordml" xmlns:w16sdtdh="http://schemas.microsoft.com/office/word/2020/wordml/sdtdatahash" xmlns:w16se="http://schemas.microsoft.com/office/word/2015/wordml/symex" xmlns:wpg="http://schemas.microsoft.com/office/word/2010/wordprocessingGroup" xmlns:wpi="http://schemas.microsoft.com/office/word/2010/wordprocessingInk" xmlns:wne="http://schemas.microsoft.com/office/word/2006/wordml" xmlns:wps="http://schemas.microsoft.com/office/word/2010/wordprocessingShape" mc:Ignorable="w14 w15 w16se w16cid w16 w16cex w16sdtdh wp14">
+<w:footnotes xmlns:wpc="http://schemas.microsoft.com/office/word/2010/wordprocessingCanvas" xmlns:cx="http://schemas.microsoft.com/office/drawing/2014/chartex" xmlns:cx1="http://schemas.microsoft.com/office/drawing/2015/9/8/chartex" xmlns:cx2="http://schemas.microsoft.com/office/drawing/2015/10/21/chartex" xmlns:cx3="http://schemas.microsoft.com/office/drawing/2016/5/9/chartex" xmlns:cx4="http://schemas.microsoft.com/office/drawing/2016/5/10/chartex" xmlns:cx5="http://schemas.microsoft.com/office/drawing/2016/5/11/chartex" xmlns:cx6="http://schemas.microsoft.com/office/drawing/2016/5/12/chartex" xmlns:cx7="http://schemas.microsoft.com/office/drawing/2016/5/13/chartex" xmlns:cx8="http://schemas.microsoft.com/office/drawing/2016/5/14/chartex" xmlns:mc="http://schemas.openxmlformats.org/markup-compatibility/2006" xmlns:aink="http://schemas.microsoft.com/office/drawing/2016/ink" xmlns:am3d="http://schemas.microsoft.com/office/drawing/2017/model3d" xmlns:o="urn:schemas-microsoft-com:office:office" xmlns:oel="http://schemas.microsoft.com/office/2019/extlst" xmlns:r="http://schemas.openxmlformats.org/officeDocument/2006/relationships" xmlns:m="http://schemas.openxmlformats.org/officeDocument/2006/math" xmlns:v="urn:schemas-microsoft-com:vml" xmlns:wp14="http://schemas.microsoft.com/office/word/2010/wordprocessingDrawing" xmlns:wp="http://schemas.openxmlformats.org/drawingml/2006/wordprocessingDrawing" xmlns:w10="urn:schemas-microsoft-com:office:word" xmlns:w="http://schemas.openxmlformats.org/wordprocessingml/2006/main" xmlns:w14="http://schemas.microsoft.com/office/word/2010/wordml" xmlns:w15="http://schemas.microsoft.com/office/word/2012/wordml" xmlns:w16cex="http://schemas.microsoft.com/office/word/2018/wordml/cex" xmlns:w16cid="http://schemas.microsoft.com/office/word/2016/wordml/cid" xmlns:w16="http://schemas.microsoft.com/office/word/2018/wordml" xmlns:w16du="http://schemas.microsoft.com/office/word/2023/wordml/word16du" xmlns:w16sdtdh="http://schemas.microsoft.com/office/word/2020/wordml/sdtdatahash" xmlns:w16se="http://schemas.microsoft.com/office/word/2015/wordml/symex" xmlns:wpg="http://schemas.microsoft.com/office/word/2010/wordprocessingGroup" xmlns:wpi="http://schemas.microsoft.com/office/word/2010/wordprocessingInk" xmlns:wne="http://schemas.microsoft.com/office/word/2006/wordml" xmlns:wps="http://schemas.microsoft.com/office/word/2010/wordprocessingShape" mc:Ignorable="w14 w15 w16se w16cid w16 w16cex w16sdtdh w16du wp14">
   <w:footnote w:type="separator" w:id="-1">
     <w:p>
       <w:pPr>
@@ -3045,7 +3159,7 @@
 </file>
 
 <file path=word/header1.xml><?xml version="1.0" encoding="utf-8"?>
-<w:hdr xmlns:wpc="http://schemas.microsoft.com/office/word/2010/wordprocessingCanvas" xmlns:cx="http://schemas.microsoft.com/office/drawing/2014/chartex" xmlns:cx1="http://schemas.microsoft.com/office/drawing/2015/9/8/chartex" xmlns:cx2="http://schemas.microsoft.com/office/drawing/2015/10/21/chartex" xmlns:cx3="http://schemas.microsoft.com/office/drawing/2016/5/9/chartex" xmlns:cx4="http://schemas.microsoft.com/office/drawing/2016/5/10/chartex" xmlns:cx5="http://schemas.microsoft.com/office/drawing/2016/5/11/chartex" xmlns:cx6="http://schemas.microsoft.com/office/drawing/2016/5/12/chartex" xmlns:cx7="http://schemas.microsoft.com/office/drawing/2016/5/13/chartex" xmlns:cx8="http://schemas.microsoft.com/office/drawing/2016/5/14/chartex" xmlns:mc="http://schemas.openxmlformats.org/markup-compatibility/2006" xmlns:aink="http://schemas.microsoft.com/office/drawing/2016/ink" xmlns:am3d="http://schemas.microsoft.com/office/drawing/2017/model3d" xmlns:o="urn:schemas-microsoft-com:office:office" xmlns:oel="http://schemas.microsoft.com/office/2019/extlst" xmlns:r="http://schemas.openxmlformats.org/officeDocument/2006/relationships" xmlns:m="http://schemas.openxmlformats.org/officeDocument/2006/math" xmlns:v="urn:schemas-microsoft-com:vml" xmlns:wp14="http://schemas.microsoft.com/office/word/2010/wordprocessingDrawing" xmlns:wp="http://schemas.openxmlformats.org/drawingml/2006/wordprocessingDrawing" xmlns:w10="urn:schemas-microsoft-com:office:word" xmlns:w="http://schemas.openxmlformats.org/wordprocessingml/2006/main" xmlns:w14="http://schemas.microsoft.com/office/word/2010/wordml" xmlns:w15="http://schemas.microsoft.com/office/word/2012/wordml" xmlns:w16cex="http://schemas.microsoft.com/office/word/2018/wordml/cex" xmlns:w16cid="http://schemas.microsoft.com/office/word/2016/wordml/cid" xmlns:w16="http://schemas.microsoft.com/office/word/2018/wordml" xmlns:w16sdtdh="http://schemas.microsoft.com/office/word/2020/wordml/sdtdatahash" xmlns:w16se="http://schemas.microsoft.com/office/word/2015/wordml/symex" xmlns:wpg="http://schemas.microsoft.com/office/word/2010/wordprocessingGroup" xmlns:wpi="http://schemas.microsoft.com/office/word/2010/wordprocessingInk" xmlns:wne="http://schemas.microsoft.com/office/word/2006/wordml" xmlns:wps="http://schemas.microsoft.com/office/word/2010/wordprocessingShape" mc:Ignorable="w14 w15 w16se w16cid w16 w16cex w16sdtdh wp14">
+<w:hdr xmlns:wpc="http://schemas.microsoft.com/office/word/2010/wordprocessingCanvas" xmlns:cx="http://schemas.microsoft.com/office/drawing/2014/chartex" xmlns:cx1="http://schemas.microsoft.com/office/drawing/2015/9/8/chartex" xmlns:cx2="http://schemas.microsoft.com/office/drawing/2015/10/21/chartex" xmlns:cx3="http://schemas.microsoft.com/office/drawing/2016/5/9/chartex" xmlns:cx4="http://schemas.microsoft.com/office/drawing/2016/5/10/chartex" xmlns:cx5="http://schemas.microsoft.com/office/drawing/2016/5/11/chartex" xmlns:cx6="http://schemas.microsoft.com/office/drawing/2016/5/12/chartex" xmlns:cx7="http://schemas.microsoft.com/office/drawing/2016/5/13/chartex" xmlns:cx8="http://schemas.microsoft.com/office/drawing/2016/5/14/chartex" xmlns:mc="http://schemas.openxmlformats.org/markup-compatibility/2006" xmlns:aink="http://schemas.microsoft.com/office/drawing/2016/ink" xmlns:am3d="http://schemas.microsoft.com/office/drawing/2017/model3d" xmlns:o="urn:schemas-microsoft-com:office:office" xmlns:oel="http://schemas.microsoft.com/office/2019/extlst" xmlns:r="http://schemas.openxmlformats.org/officeDocument/2006/relationships" xmlns:m="http://schemas.openxmlformats.org/officeDocument/2006/math" xmlns:v="urn:schemas-microsoft-com:vml" xmlns:wp14="http://schemas.microsoft.com/office/word/2010/wordprocessingDrawing" xmlns:wp="http://schemas.openxmlformats.org/drawingml/2006/wordprocessingDrawing" xmlns:w10="urn:schemas-microsoft-com:office:word" xmlns:w="http://schemas.openxmlformats.org/wordprocessingml/2006/main" xmlns:w14="http://schemas.microsoft.com/office/word/2010/wordml" xmlns:w15="http://schemas.microsoft.com/office/word/2012/wordml" xmlns:w16cex="http://schemas.microsoft.com/office/word/2018/wordml/cex" xmlns:w16cid="http://schemas.microsoft.com/office/word/2016/wordml/cid" xmlns:w16="http://schemas.microsoft.com/office/word/2018/wordml" xmlns:w16du="http://schemas.microsoft.com/office/word/2023/wordml/word16du" xmlns:w16sdtdh="http://schemas.microsoft.com/office/word/2020/wordml/sdtdatahash" xmlns:w16se="http://schemas.microsoft.com/office/word/2015/wordml/symex" xmlns:wpg="http://schemas.microsoft.com/office/word/2010/wordprocessingGroup" xmlns:wpi="http://schemas.microsoft.com/office/word/2010/wordprocessingInk" xmlns:wne="http://schemas.microsoft.com/office/word/2006/wordml" xmlns:wps="http://schemas.microsoft.com/office/word/2010/wordprocessingShape" mc:Ignorable="w14 w15 w16se w16cid w16 w16cex w16sdtdh w16du wp14">
   <w:p>
     <w:pPr>
       <w:pStyle w:val="Header"/>
@@ -3055,7 +3169,7 @@
 </file>
 
 <file path=word/header2.xml><?xml version="1.0" encoding="utf-8"?>
-<w:hdr xmlns:wpc="http://schemas.microsoft.com/office/word/2010/wordprocessingCanvas" xmlns:cx="http://schemas.microsoft.com/office/drawing/2014/chartex" xmlns:cx1="http://schemas.microsoft.com/office/drawing/2015/9/8/chartex" xmlns:cx2="http://schemas.microsoft.com/office/drawing/2015/10/21/chartex" xmlns:cx3="http://schemas.microsoft.com/office/drawing/2016/5/9/chartex" xmlns:cx4="http://schemas.microsoft.com/office/drawing/2016/5/10/chartex" xmlns:cx5="http://schemas.microsoft.com/office/drawing/2016/5/11/chartex" xmlns:cx6="http://schemas.microsoft.com/office/drawing/2016/5/12/chartex" xmlns:cx7="http://schemas.microsoft.com/office/drawing/2016/5/13/chartex" xmlns:cx8="http://schemas.microsoft.com/office/drawing/2016/5/14/chartex" xmlns:mc="http://schemas.openxmlformats.org/markup-compatibility/2006" xmlns:aink="http://schemas.microsoft.com/office/drawing/2016/ink" xmlns:am3d="http://schemas.microsoft.com/office/drawing/2017/model3d" xmlns:o="urn:schemas-microsoft-com:office:office" xmlns:oel="http://schemas.microsoft.com/office/2019/extlst" xmlns:r="http://schemas.openxmlformats.org/officeDocument/2006/relationships" xmlns:m="http://schemas.openxmlformats.org/officeDocument/2006/math" xmlns:v="urn:schemas-microsoft-com:vml" xmlns:wp14="http://schemas.microsoft.com/office/word/2010/wordprocessingDrawing" xmlns:wp="http://schemas.openxmlformats.org/drawingml/2006/wordprocessingDrawing" xmlns:w10="urn:schemas-microsoft-com:office:word" xmlns:w="http://schemas.openxmlformats.org/wordprocessingml/2006/main" xmlns:w14="http://schemas.microsoft.com/office/word/2010/wordml" xmlns:w15="http://schemas.microsoft.com/office/word/2012/wordml" xmlns:w16cex="http://schemas.microsoft.com/office/word/2018/wordml/cex" xmlns:w16cid="http://schemas.microsoft.com/office/word/2016/wordml/cid" xmlns:w16="http://schemas.microsoft.com/office/word/2018/wordml" xmlns:w16sdtdh="http://schemas.microsoft.com/office/word/2020/wordml/sdtdatahash" xmlns:w16se="http://schemas.microsoft.com/office/word/2015/wordml/symex" xmlns:wpg="http://schemas.microsoft.com/office/word/2010/wordprocessingGroup" xmlns:wpi="http://schemas.microsoft.com/office/word/2010/wordprocessingInk" xmlns:wne="http://schemas.microsoft.com/office/word/2006/wordml" xmlns:wps="http://schemas.microsoft.com/office/word/2010/wordprocessingShape" mc:Ignorable="w14 w15 w16se w16cid w16 w16cex w16sdtdh wp14">
+<w:hdr xmlns:wpc="http://schemas.microsoft.com/office/word/2010/wordprocessingCanvas" xmlns:cx="http://schemas.microsoft.com/office/drawing/2014/chartex" xmlns:cx1="http://schemas.microsoft.com/office/drawing/2015/9/8/chartex" xmlns:cx2="http://schemas.microsoft.com/office/drawing/2015/10/21/chartex" xmlns:cx3="http://schemas.microsoft.com/office/drawing/2016/5/9/chartex" xmlns:cx4="http://schemas.microsoft.com/office/drawing/2016/5/10/chartex" xmlns:cx5="http://schemas.microsoft.com/office/drawing/2016/5/11/chartex" xmlns:cx6="http://schemas.microsoft.com/office/drawing/2016/5/12/chartex" xmlns:cx7="http://schemas.microsoft.com/office/drawing/2016/5/13/chartex" xmlns:cx8="http://schemas.microsoft.com/office/drawing/2016/5/14/chartex" xmlns:mc="http://schemas.openxmlformats.org/markup-compatibility/2006" xmlns:aink="http://schemas.microsoft.com/office/drawing/2016/ink" xmlns:am3d="http://schemas.microsoft.com/office/drawing/2017/model3d" xmlns:o="urn:schemas-microsoft-com:office:office" xmlns:oel="http://schemas.microsoft.com/office/2019/extlst" xmlns:r="http://schemas.openxmlformats.org/officeDocument/2006/relationships" xmlns:m="http://schemas.openxmlformats.org/officeDocument/2006/math" xmlns:v="urn:schemas-microsoft-com:vml" xmlns:wp14="http://schemas.microsoft.com/office/word/2010/wordprocessingDrawing" xmlns:wp="http://schemas.openxmlformats.org/drawingml/2006/wordprocessingDrawing" xmlns:w10="urn:schemas-microsoft-com:office:word" xmlns:w="http://schemas.openxmlformats.org/wordprocessingml/2006/main" xmlns:w14="http://schemas.microsoft.com/office/word/2010/wordml" xmlns:w15="http://schemas.microsoft.com/office/word/2012/wordml" xmlns:w16cex="http://schemas.microsoft.com/office/word/2018/wordml/cex" xmlns:w16cid="http://schemas.microsoft.com/office/word/2016/wordml/cid" xmlns:w16="http://schemas.microsoft.com/office/word/2018/wordml" xmlns:w16du="http://schemas.microsoft.com/office/word/2023/wordml/word16du" xmlns:w16sdtdh="http://schemas.microsoft.com/office/word/2020/wordml/sdtdatahash" xmlns:w16se="http://schemas.microsoft.com/office/word/2015/wordml/symex" xmlns:wpg="http://schemas.microsoft.com/office/word/2010/wordprocessingGroup" xmlns:wpi="http://schemas.microsoft.com/office/word/2010/wordprocessingInk" xmlns:wne="http://schemas.microsoft.com/office/word/2006/wordml" xmlns:wps="http://schemas.microsoft.com/office/word/2010/wordprocessingShape" mc:Ignorable="w14 w15 w16se w16cid w16 w16cex w16sdtdh w16du wp14">
   <w:tbl>
     <w:tblPr>
       <w:tblW w:w="10802" w:type="dxa"/>
@@ -3246,7 +3360,7 @@
 </file>
 
 <file path=word/header3.xml><?xml version="1.0" encoding="utf-8"?>
-<w:hdr xmlns:wpc="http://schemas.microsoft.com/office/word/2010/wordprocessingCanvas" xmlns:cx="http://schemas.microsoft.com/office/drawing/2014/chartex" xmlns:cx1="http://schemas.microsoft.com/office/drawing/2015/9/8/chartex" xmlns:cx2="http://schemas.microsoft.com/office/drawing/2015/10/21/chartex" xmlns:cx3="http://schemas.microsoft.com/office/drawing/2016/5/9/chartex" xmlns:cx4="http://schemas.microsoft.com/office/drawing/2016/5/10/chartex" xmlns:cx5="http://schemas.microsoft.com/office/drawing/2016/5/11/chartex" xmlns:cx6="http://schemas.microsoft.com/office/drawing/2016/5/12/chartex" xmlns:cx7="http://schemas.microsoft.com/office/drawing/2016/5/13/chartex" xmlns:cx8="http://schemas.microsoft.com/office/drawing/2016/5/14/chartex" xmlns:mc="http://schemas.openxmlformats.org/markup-compatibility/2006" xmlns:aink="http://schemas.microsoft.com/office/drawing/2016/ink" xmlns:am3d="http://schemas.microsoft.com/office/drawing/2017/model3d" xmlns:o="urn:schemas-microsoft-com:office:office" xmlns:oel="http://schemas.microsoft.com/office/2019/extlst" xmlns:r="http://schemas.openxmlformats.org/officeDocument/2006/relationships" xmlns:m="http://schemas.openxmlformats.org/officeDocument/2006/math" xmlns:v="urn:schemas-microsoft-com:vml" xmlns:wp14="http://schemas.microsoft.com/office/word/2010/wordprocessingDrawing" xmlns:wp="http://schemas.openxmlformats.org/drawingml/2006/wordprocessingDrawing" xmlns:w10="urn:schemas-microsoft-com:office:word" xmlns:w="http://schemas.openxmlformats.org/wordprocessingml/2006/main" xmlns:w14="http://schemas.microsoft.com/office/word/2010/wordml" xmlns:w15="http://schemas.microsoft.com/office/word/2012/wordml" xmlns:w16cex="http://schemas.microsoft.com/office/word/2018/wordml/cex" xmlns:w16cid="http://schemas.microsoft.com/office/word/2016/wordml/cid" xmlns:w16="http://schemas.microsoft.com/office/word/2018/wordml" xmlns:w16sdtdh="http://schemas.microsoft.com/office/word/2020/wordml/sdtdatahash" xmlns:w16se="http://schemas.microsoft.com/office/word/2015/wordml/symex" xmlns:wpg="http://schemas.microsoft.com/office/word/2010/wordprocessingGroup" xmlns:wpi="http://schemas.microsoft.com/office/word/2010/wordprocessingInk" xmlns:wne="http://schemas.microsoft.com/office/word/2006/wordml" xmlns:wps="http://schemas.microsoft.com/office/word/2010/wordprocessingShape" mc:Ignorable="w14 w15 w16se w16cid w16 w16cex w16sdtdh wp14">
+<w:hdr xmlns:wpc="http://schemas.microsoft.com/office/word/2010/wordprocessingCanvas" xmlns:cx="http://schemas.microsoft.com/office/drawing/2014/chartex" xmlns:cx1="http://schemas.microsoft.com/office/drawing/2015/9/8/chartex" xmlns:cx2="http://schemas.microsoft.com/office/drawing/2015/10/21/chartex" xmlns:cx3="http://schemas.microsoft.com/office/drawing/2016/5/9/chartex" xmlns:cx4="http://schemas.microsoft.com/office/drawing/2016/5/10/chartex" xmlns:cx5="http://schemas.microsoft.com/office/drawing/2016/5/11/chartex" xmlns:cx6="http://schemas.microsoft.com/office/drawing/2016/5/12/chartex" xmlns:cx7="http://schemas.microsoft.com/office/drawing/2016/5/13/chartex" xmlns:cx8="http://schemas.microsoft.com/office/drawing/2016/5/14/chartex" xmlns:mc="http://schemas.openxmlformats.org/markup-compatibility/2006" xmlns:aink="http://schemas.microsoft.com/office/drawing/2016/ink" xmlns:am3d="http://schemas.microsoft.com/office/drawing/2017/model3d" xmlns:o="urn:schemas-microsoft-com:office:office" xmlns:oel="http://schemas.microsoft.com/office/2019/extlst" xmlns:r="http://schemas.openxmlformats.org/officeDocument/2006/relationships" xmlns:m="http://schemas.openxmlformats.org/officeDocument/2006/math" xmlns:v="urn:schemas-microsoft-com:vml" xmlns:wp14="http://schemas.microsoft.com/office/word/2010/wordprocessingDrawing" xmlns:wp="http://schemas.openxmlformats.org/drawingml/2006/wordprocessingDrawing" xmlns:w10="urn:schemas-microsoft-com:office:word" xmlns:w="http://schemas.openxmlformats.org/wordprocessingml/2006/main" xmlns:w14="http://schemas.microsoft.com/office/word/2010/wordml" xmlns:w15="http://schemas.microsoft.com/office/word/2012/wordml" xmlns:w16cex="http://schemas.microsoft.com/office/word/2018/wordml/cex" xmlns:w16cid="http://schemas.microsoft.com/office/word/2016/wordml/cid" xmlns:w16="http://schemas.microsoft.com/office/word/2018/wordml" xmlns:w16du="http://schemas.microsoft.com/office/word/2023/wordml/word16du" xmlns:w16sdtdh="http://schemas.microsoft.com/office/word/2020/wordml/sdtdatahash" xmlns:w16se="http://schemas.microsoft.com/office/word/2015/wordml/symex" xmlns:wpg="http://schemas.microsoft.com/office/word/2010/wordprocessingGroup" xmlns:wpi="http://schemas.microsoft.com/office/word/2010/wordprocessingInk" xmlns:wne="http://schemas.microsoft.com/office/word/2006/wordml" xmlns:wps="http://schemas.microsoft.com/office/word/2010/wordprocessingShape" mc:Ignorable="w14 w15 w16se w16cid w16 w16cex w16sdtdh w16du wp14">
   <w:p>
     <w:pPr>
       <w:pStyle w:val="Header"/>
@@ -3256,7 +3370,7 @@
 </file>
 
 <file path=word/people.xml><?xml version="1.0" encoding="utf-8"?>
-<w15:people xmlns:wpc="http://schemas.microsoft.com/office/word/2010/wordprocessingCanvas" xmlns:cx="http://schemas.microsoft.com/office/drawing/2014/chartex" xmlns:cx1="http://schemas.microsoft.com/office/drawing/2015/9/8/chartex" xmlns:cx2="http://schemas.microsoft.com/office/drawing/2015/10/21/chartex" xmlns:cx3="http://schemas.microsoft.com/office/drawing/2016/5/9/chartex" xmlns:cx4="http://schemas.microsoft.com/office/drawing/2016/5/10/chartex" xmlns:cx5="http://schemas.microsoft.com/office/drawing/2016/5/11/chartex" xmlns:cx6="http://schemas.microsoft.com/office/drawing/2016/5/12/chartex" xmlns:cx7="http://schemas.microsoft.com/office/drawing/2016/5/13/chartex" xmlns:cx8="http://schemas.microsoft.com/office/drawing/2016/5/14/chartex" xmlns:mc="http://schemas.openxmlformats.org/markup-compatibility/2006" xmlns:aink="http://schemas.microsoft.com/office/drawing/2016/ink" xmlns:am3d="http://schemas.microsoft.com/office/drawing/2017/model3d" xmlns:o="urn:schemas-microsoft-com:office:office" xmlns:oel="http://schemas.microsoft.com/office/2019/extlst" xmlns:r="http://schemas.openxmlformats.org/officeDocument/2006/relationships" xmlns:m="http://schemas.openxmlformats.org/officeDocument/2006/math" xmlns:v="urn:schemas-microsoft-com:vml" xmlns:wp14="http://schemas.microsoft.com/office/word/2010/wordprocessingDrawing" xmlns:wp="http://schemas.openxmlformats.org/drawingml/2006/wordprocessingDrawing" xmlns:w10="urn:schemas-microsoft-com:office:word" xmlns:w="http://schemas.openxmlformats.org/wordprocessingml/2006/main" xmlns:w14="http://schemas.microsoft.com/office/word/2010/wordml" xmlns:w15="http://schemas.microsoft.com/office/word/2012/wordml" xmlns:w16cex="http://schemas.microsoft.com/office/word/2018/wordml/cex" xmlns:w16cid="http://schemas.microsoft.com/office/word/2016/wordml/cid" xmlns:w16="http://schemas.microsoft.com/office/word/2018/wordml" xmlns:w16sdtdh="http://schemas.microsoft.com/office/word/2020/wordml/sdtdatahash" xmlns:w16se="http://schemas.microsoft.com/office/word/2015/wordml/symex" xmlns:wpg="http://schemas.microsoft.com/office/word/2010/wordprocessingGroup" xmlns:wpi="http://schemas.microsoft.com/office/word/2010/wordprocessingInk" xmlns:wne="http://schemas.microsoft.com/office/word/2006/wordml" xmlns:wps="http://schemas.microsoft.com/office/word/2010/wordprocessingShape" mc:Ignorable="w14 w15 w16se w16cid w16 w16cex w16sdtdh wp14">
+<w15:people xmlns:wpc="http://schemas.microsoft.com/office/word/2010/wordprocessingCanvas" xmlns:cx="http://schemas.microsoft.com/office/drawing/2014/chartex" xmlns:cx1="http://schemas.microsoft.com/office/drawing/2015/9/8/chartex" xmlns:cx2="http://schemas.microsoft.com/office/drawing/2015/10/21/chartex" xmlns:cx3="http://schemas.microsoft.com/office/drawing/2016/5/9/chartex" xmlns:cx4="http://schemas.microsoft.com/office/drawing/2016/5/10/chartex" xmlns:cx5="http://schemas.microsoft.com/office/drawing/2016/5/11/chartex" xmlns:cx6="http://schemas.microsoft.com/office/drawing/2016/5/12/chartex" xmlns:cx7="http://schemas.microsoft.com/office/drawing/2016/5/13/chartex" xmlns:cx8="http://schemas.microsoft.com/office/drawing/2016/5/14/chartex" xmlns:mc="http://schemas.openxmlformats.org/markup-compatibility/2006" xmlns:aink="http://schemas.microsoft.com/office/drawing/2016/ink" xmlns:am3d="http://schemas.microsoft.com/office/drawing/2017/model3d" xmlns:o="urn:schemas-microsoft-com:office:office" xmlns:oel="http://schemas.microsoft.com/office/2019/extlst" xmlns:r="http://schemas.openxmlformats.org/officeDocument/2006/relationships" xmlns:m="http://schemas.openxmlformats.org/officeDocument/2006/math" xmlns:v="urn:schemas-microsoft-com:vml" xmlns:wp14="http://schemas.microsoft.com/office/word/2010/wordprocessingDrawing" xmlns:wp="http://schemas.openxmlformats.org/drawingml/2006/wordprocessingDrawing" xmlns:w10="urn:schemas-microsoft-com:office:word" xmlns:w="http://schemas.openxmlformats.org/wordprocessingml/2006/main" xmlns:w14="http://schemas.microsoft.com/office/word/2010/wordml" xmlns:w15="http://schemas.microsoft.com/office/word/2012/wordml" xmlns:w16cex="http://schemas.microsoft.com/office/word/2018/wordml/cex" xmlns:w16cid="http://schemas.microsoft.com/office/word/2016/wordml/cid" xmlns:w16="http://schemas.microsoft.com/office/word/2018/wordml" xmlns:w16du="http://schemas.microsoft.com/office/word/2023/wordml/word16du" xmlns:w16sdtdh="http://schemas.microsoft.com/office/word/2020/wordml/sdtdatahash" xmlns:w16se="http://schemas.microsoft.com/office/word/2015/wordml/symex" xmlns:wpg="http://schemas.microsoft.com/office/word/2010/wordprocessingGroup" xmlns:wpi="http://schemas.microsoft.com/office/word/2010/wordprocessingInk" xmlns:wne="http://schemas.microsoft.com/office/word/2006/wordml" xmlns:wps="http://schemas.microsoft.com/office/word/2010/wordprocessingShape" mc:Ignorable="w14 w15 w16se w16cid w16 w16cex w16sdtdh w16du wp14">
   <w15:person w15:author="Yates, Vita WLRS:EX">
     <w15:presenceInfo w15:providerId="AD" w15:userId="S::vita.yates@gov.bc.ca::45be61f0-e889-4ccc-ab3e-dbcc2d1a132d"/>
   </w15:person>
@@ -3264,7 +3378,7 @@
 </file>
 
 <file path=word/styles.xml><?xml version="1.0" encoding="utf-8"?>
-<w:styles xmlns:mc="http://schemas.openxmlformats.org/markup-compatibility/2006" xmlns:r="http://schemas.openxmlformats.org/officeDocument/2006/relationships" xmlns:w="http://schemas.openxmlformats.org/wordprocessingml/2006/main" xmlns:w14="http://schemas.microsoft.com/office/word/2010/wordml" xmlns:w15="http://schemas.microsoft.com/office/word/2012/wordml" xmlns:w16cex="http://schemas.microsoft.com/office/word/2018/wordml/cex" xmlns:w16cid="http://schemas.microsoft.com/office/word/2016/wordml/cid" xmlns:w16="http://schemas.microsoft.com/office/word/2018/wordml" xmlns:w16sdtdh="http://schemas.microsoft.com/office/word/2020/wordml/sdtdatahash" xmlns:w16se="http://schemas.microsoft.com/office/word/2015/wordml/symex" mc:Ignorable="w14 w15 w16se w16cid w16 w16cex w16sdtdh">
+<w:styles xmlns:mc="http://schemas.openxmlformats.org/markup-compatibility/2006" xmlns:r="http://schemas.openxmlformats.org/officeDocument/2006/relationships" xmlns:w="http://schemas.openxmlformats.org/wordprocessingml/2006/main" xmlns:w14="http://schemas.microsoft.com/office/word/2010/wordml" xmlns:w15="http://schemas.microsoft.com/office/word/2012/wordml" xmlns:w16cex="http://schemas.microsoft.com/office/word/2018/wordml/cex" xmlns:w16cid="http://schemas.microsoft.com/office/word/2016/wordml/cid" xmlns:w16="http://schemas.microsoft.com/office/word/2018/wordml" xmlns:w16du="http://schemas.microsoft.com/office/word/2023/wordml/word16du" xmlns:w16sdtdh="http://schemas.microsoft.com/office/word/2020/wordml/sdtdatahash" xmlns:w16se="http://schemas.microsoft.com/office/word/2015/wordml/symex" mc:Ignorable="w14 w15 w16se w16cid w16 w16cex w16sdtdh w16du">
   <w:docDefaults>
     <w:rPrDefault>
       <w:rPr>
@@ -4746,6 +4860,33 @@
 </file>
 
 <file path=customXml/item1.xml><?xml version="1.0" encoding="utf-8"?>
+<?mso-contentType ?>
+<FormTemplates xmlns="http://schemas.microsoft.com/sharepoint/v3/contenttype/forms">
+  <Display>DocumentLibraryForm</Display>
+  <Edit>DocumentLibraryForm</Edit>
+  <New>DocumentLibraryForm</New>
+</FormTemplates>
+</file>
+
+<file path=customXml/item2.xml><?xml version="1.0" encoding="utf-8"?>
+<p:properties xmlns:p="http://schemas.microsoft.com/office/2006/metadata/properties" xmlns:xsi="http://www.w3.org/2001/XMLSchema-instance" xmlns:pc="http://schemas.microsoft.com/office/infopath/2007/PartnerControls">
+  <documentManagement>
+    <TaxCatchAll xmlns="cbeac988-4fd5-47cf-ad03-89cc7678fa90" xsi:nil="true"/>
+    <lcf76f155ced4ddcb4097134ff3c332f xmlns="aa9c99c1-69c1-4b58-9df5-4d4796c46f8a">
+      <Terms xmlns="http://schemas.microsoft.com/office/infopath/2007/PartnerControls"/>
+    </lcf76f155ced4ddcb4097134ff3c332f>
+    <SharedWithUsers xmlns="cbeac988-4fd5-47cf-ad03-89cc7678fa90">
+      <UserInfo>
+        <DisplayName/>
+        <AccountId xsi:nil="true"/>
+        <AccountType/>
+      </UserInfo>
+    </SharedWithUsers>
+  </documentManagement>
+</p:properties>
+</file>
+
+<file path=customXml/item3.xml><?xml version="1.0" encoding="utf-8"?>
 <ct:contentTypeSchema xmlns:ct="http://schemas.microsoft.com/office/2006/metadata/contentType" xmlns:ma="http://schemas.microsoft.com/office/2006/metadata/properties/metaAttributes" ct:_="" ma:_="" ma:contentTypeName="Document" ma:contentTypeID="0x010100ED0089B3ED392A4CB3C10705735CFAD3" ma:contentTypeVersion="15" ma:contentTypeDescription="Create a new document." ma:contentTypeScope="" ma:versionID="e9715c4352d5d9c94cf397f6db7911f6">
   <xsd:schema xmlns:xsd="http://www.w3.org/2001/XMLSchema" xmlns:xs="http://www.w3.org/2001/XMLSchema" xmlns:p="http://schemas.microsoft.com/office/2006/metadata/properties" xmlns:ns2="aa9c99c1-69c1-4b58-9df5-4d4796c46f8a" xmlns:ns3="cbeac988-4fd5-47cf-ad03-89cc7678fa90" targetNamespace="http://schemas.microsoft.com/office/2006/metadata/properties" ma:root="true" ma:fieldsID="4a7b24a40f906d6832371abf7aef78d6" ns2:_="" ns3:_="">
     <xsd:import namespace="aa9c99c1-69c1-4b58-9df5-4d4796c46f8a"/>
@@ -4980,34 +5121,26 @@
 </ct:contentTypeSchema>
 </file>
 
-<file path=customXml/item2.xml><?xml version="1.0" encoding="utf-8"?>
-<p:properties xmlns:p="http://schemas.microsoft.com/office/2006/metadata/properties" xmlns:xsi="http://www.w3.org/2001/XMLSchema-instance" xmlns:pc="http://schemas.microsoft.com/office/infopath/2007/PartnerControls">
-  <documentManagement>
-    <TaxCatchAll xmlns="cbeac988-4fd5-47cf-ad03-89cc7678fa90" xsi:nil="true"/>
-    <lcf76f155ced4ddcb4097134ff3c332f xmlns="aa9c99c1-69c1-4b58-9df5-4d4796c46f8a">
-      <Terms xmlns="http://schemas.microsoft.com/office/infopath/2007/PartnerControls"/>
-    </lcf76f155ced4ddcb4097134ff3c332f>
-    <SharedWithUsers xmlns="cbeac988-4fd5-47cf-ad03-89cc7678fa90">
-      <UserInfo>
-        <DisplayName/>
-        <AccountId xsi:nil="true"/>
-        <AccountType/>
-      </UserInfo>
-    </SharedWithUsers>
-  </documentManagement>
-</p:properties>
+<file path=customXml/itemProps1.xml><?xml version="1.0" encoding="utf-8"?>
+<ds:datastoreItem xmlns:ds="http://schemas.openxmlformats.org/officeDocument/2006/customXml" ds:itemID="{4BECF9F2-3A10-48CC-8D31-4F6E8664527E}">
+  <ds:schemaRefs>
+    <ds:schemaRef ds:uri="http://schemas.microsoft.com/sharepoint/v3/contenttype/forms"/>
+  </ds:schemaRefs>
+</ds:datastoreItem>
 </file>
 
-<file path=customXml/item3.xml><?xml version="1.0" encoding="utf-8"?>
-<?mso-contentType ?>
-<FormTemplates xmlns="http://schemas.microsoft.com/sharepoint/v3/contenttype/forms">
-  <Display>DocumentLibraryForm</Display>
-  <Edit>DocumentLibraryForm</Edit>
-  <New>DocumentLibraryForm</New>
-</FormTemplates>
+<file path=customXml/itemProps2.xml><?xml version="1.0" encoding="utf-8"?>
+<ds:datastoreItem xmlns:ds="http://schemas.openxmlformats.org/officeDocument/2006/customXml" ds:itemID="{C6C5DCE0-D69C-4B6E-96D9-C69B23DE6D4A}">
+  <ds:schemaRefs>
+    <ds:schemaRef ds:uri="http://schemas.microsoft.com/office/2006/metadata/properties"/>
+    <ds:schemaRef ds:uri="http://schemas.microsoft.com/office/infopath/2007/PartnerControls"/>
+    <ds:schemaRef ds:uri="cbeac988-4fd5-47cf-ad03-89cc7678fa90"/>
+    <ds:schemaRef ds:uri="aa9c99c1-69c1-4b58-9df5-4d4796c46f8a"/>
+  </ds:schemaRefs>
+</ds:datastoreItem>
 </file>
 
-<file path=customXml/itemProps1.xml><?xml version="1.0" encoding="utf-8"?>
+<file path=customXml/itemProps3.xml><?xml version="1.0" encoding="utf-8"?>
 <ds:datastoreItem xmlns:ds="http://schemas.openxmlformats.org/officeDocument/2006/customXml" ds:itemID="{26FF9410-7F49-4DD5-9478-D670A139DF54}">
   <ds:schemaRefs>
     <ds:schemaRef ds:uri="http://schemas.microsoft.com/office/2006/metadata/contentType"/>
@@ -5024,23 +5157,4 @@
     <ds:schemaRef ds:uri="http://schemas.microsoft.com/internal/obd"/>
   </ds:schemaRefs>
 </ds:datastoreItem>
-</file>
-
-<file path=customXml/itemProps2.xml><?xml version="1.0" encoding="utf-8"?>
-<ds:datastoreItem xmlns:ds="http://schemas.openxmlformats.org/officeDocument/2006/customXml" ds:itemID="{C6C5DCE0-D69C-4B6E-96D9-C69B23DE6D4A}">
-  <ds:schemaRefs>
-    <ds:schemaRef ds:uri="http://schemas.microsoft.com/office/2006/metadata/properties"/>
-    <ds:schemaRef ds:uri="http://schemas.microsoft.com/office/infopath/2007/PartnerControls"/>
-    <ds:schemaRef ds:uri="cbeac988-4fd5-47cf-ad03-89cc7678fa90"/>
-    <ds:schemaRef ds:uri="aa9c99c1-69c1-4b58-9df5-4d4796c46f8a"/>
-  </ds:schemaRefs>
-</ds:datastoreItem>
-</file>
-
-<file path=customXml/itemProps3.xml><?xml version="1.0" encoding="utf-8"?>
-<ds:datastoreItem xmlns:ds="http://schemas.openxmlformats.org/officeDocument/2006/customXml" ds:itemID="{4BECF9F2-3A10-48CC-8D31-4F6E8664527E}">
-  <ds:schemaRefs>
-    <ds:schemaRef ds:uri="http://schemas.microsoft.com/sharepoint/v3/contenttype/forms"/>
-  </ds:schemaRefs>
-</ds:datastoreItem>
 </file>
</xml_diff>

<commit_message>
feat: CE-996-Add Method complaint was received field to Complaint (#626)
</commit_message>
<xml_diff>
--- a/backend/templates/complaint/CDOGS-ERS-COMPLAINT-TEMPLATE-v1.docx
+++ b/backend/templates/complaint/CDOGS-ERS-COMPLAINT-TEMPLATE-v1.docx
@@ -1,6 +1,6 @@
 
 <file path=word/document.xml><?xml version="1.0" encoding="utf-8"?>
-<w:document xmlns:wpc="http://schemas.microsoft.com/office/word/2010/wordprocessingCanvas" xmlns:cx="http://schemas.microsoft.com/office/drawing/2014/chartex" xmlns:cx1="http://schemas.microsoft.com/office/drawing/2015/9/8/chartex" xmlns:cx2="http://schemas.microsoft.com/office/drawing/2015/10/21/chartex" xmlns:cx3="http://schemas.microsoft.com/office/drawing/2016/5/9/chartex" xmlns:cx4="http://schemas.microsoft.com/office/drawing/2016/5/10/chartex" xmlns:cx5="http://schemas.microsoft.com/office/drawing/2016/5/11/chartex" xmlns:cx6="http://schemas.microsoft.com/office/drawing/2016/5/12/chartex" xmlns:cx7="http://schemas.microsoft.com/office/drawing/2016/5/13/chartex" xmlns:cx8="http://schemas.microsoft.com/office/drawing/2016/5/14/chartex" xmlns:mc="http://schemas.openxmlformats.org/markup-compatibility/2006" xmlns:aink="http://schemas.microsoft.com/office/drawing/2016/ink" xmlns:am3d="http://schemas.microsoft.com/office/drawing/2017/model3d" xmlns:o="urn:schemas-microsoft-com:office:office" xmlns:oel="http://schemas.microsoft.com/office/2019/extlst" xmlns:r="http://schemas.openxmlformats.org/officeDocument/2006/relationships" xmlns:m="http://schemas.openxmlformats.org/officeDocument/2006/math" xmlns:v="urn:schemas-microsoft-com:vml" xmlns:wp14="http://schemas.microsoft.com/office/word/2010/wordprocessingDrawing" xmlns:wp="http://schemas.openxmlformats.org/drawingml/2006/wordprocessingDrawing" xmlns:w10="urn:schemas-microsoft-com:office:word" xmlns:w="http://schemas.openxmlformats.org/wordprocessingml/2006/main" xmlns:w14="http://schemas.microsoft.com/office/word/2010/wordml" xmlns:w15="http://schemas.microsoft.com/office/word/2012/wordml" xmlns:w16cex="http://schemas.microsoft.com/office/word/2018/wordml/cex" xmlns:w16cid="http://schemas.microsoft.com/office/word/2016/wordml/cid" xmlns:w16="http://schemas.microsoft.com/office/word/2018/wordml" xmlns:w16sdtdh="http://schemas.microsoft.com/office/word/2020/wordml/sdtdatahash" xmlns:w16se="http://schemas.microsoft.com/office/word/2015/wordml/symex" xmlns:wpg="http://schemas.microsoft.com/office/word/2010/wordprocessingGroup" xmlns:wpi="http://schemas.microsoft.com/office/word/2010/wordprocessingInk" xmlns:wne="http://schemas.microsoft.com/office/word/2006/wordml" xmlns:wps="http://schemas.microsoft.com/office/word/2010/wordprocessingShape" mc:Ignorable="w14 w15 w16se w16cid w16 w16cex w16sdtdh wp14">
+<w:document xmlns:wpc="http://schemas.microsoft.com/office/word/2010/wordprocessingCanvas" xmlns:cx="http://schemas.microsoft.com/office/drawing/2014/chartex" xmlns:cx1="http://schemas.microsoft.com/office/drawing/2015/9/8/chartex" xmlns:cx2="http://schemas.microsoft.com/office/drawing/2015/10/21/chartex" xmlns:cx3="http://schemas.microsoft.com/office/drawing/2016/5/9/chartex" xmlns:cx4="http://schemas.microsoft.com/office/drawing/2016/5/10/chartex" xmlns:cx5="http://schemas.microsoft.com/office/drawing/2016/5/11/chartex" xmlns:cx6="http://schemas.microsoft.com/office/drawing/2016/5/12/chartex" xmlns:cx7="http://schemas.microsoft.com/office/drawing/2016/5/13/chartex" xmlns:cx8="http://schemas.microsoft.com/office/drawing/2016/5/14/chartex" xmlns:mc="http://schemas.openxmlformats.org/markup-compatibility/2006" xmlns:aink="http://schemas.microsoft.com/office/drawing/2016/ink" xmlns:am3d="http://schemas.microsoft.com/office/drawing/2017/model3d" xmlns:o="urn:schemas-microsoft-com:office:office" xmlns:oel="http://schemas.microsoft.com/office/2019/extlst" xmlns:r="http://schemas.openxmlformats.org/officeDocument/2006/relationships" xmlns:m="http://schemas.openxmlformats.org/officeDocument/2006/math" xmlns:v="urn:schemas-microsoft-com:vml" xmlns:wp14="http://schemas.microsoft.com/office/word/2010/wordprocessingDrawing" xmlns:wp="http://schemas.openxmlformats.org/drawingml/2006/wordprocessingDrawing" xmlns:w10="urn:schemas-microsoft-com:office:word" xmlns:w="http://schemas.openxmlformats.org/wordprocessingml/2006/main" xmlns:w14="http://schemas.microsoft.com/office/word/2010/wordml" xmlns:w15="http://schemas.microsoft.com/office/word/2012/wordml" xmlns:w16cex="http://schemas.microsoft.com/office/word/2018/wordml/cex" xmlns:w16cid="http://schemas.microsoft.com/office/word/2016/wordml/cid" xmlns:w16="http://schemas.microsoft.com/office/word/2018/wordml" xmlns:w16du="http://schemas.microsoft.com/office/word/2023/wordml/word16du" xmlns:w16sdtdh="http://schemas.microsoft.com/office/word/2020/wordml/sdtdatahash" xmlns:w16se="http://schemas.microsoft.com/office/word/2015/wordml/symex" xmlns:wpg="http://schemas.microsoft.com/office/word/2010/wordprocessingGroup" xmlns:wpi="http://schemas.microsoft.com/office/word/2010/wordprocessingInk" xmlns:wne="http://schemas.microsoft.com/office/word/2006/wordml" xmlns:wps="http://schemas.microsoft.com/office/word/2010/wordprocessingShape" mc:Ignorable="w14 w15 w16se w16cid w16 w16cex w16sdtdh w16du wp14">
   <w:body>
     <w:p>
       <w:pPr>
@@ -597,14 +597,13 @@
           </w:tcPr>
           <w:p>
             <w:pPr>
-              <w:spacing w:line="259" w:lineRule="auto"/>
               <w:rPr>
                 <w:rFonts w:ascii="BC Sans" w:hAnsi="BC Sans"/>
                 <w:b w:val="0"/>
                 <w:bCs w:val="0"/>
                 <w:caps w:val="0"/>
-                <w:sz w:val="18"/>
-                <w:szCs w:val="18"/>
+                <w:sz w:val="20"/>
+                <w:szCs w:val="20"/>
               </w:rPr>
             </w:pPr>
             <w:r>
@@ -616,7 +615,29 @@
                 <w:sz w:val="20"/>
                 <w:szCs w:val="20"/>
               </w:rPr>
-              <w:t>Violation type</w:t>
+              <w:t xml:space="preserve">Method </w:t>
+            </w:r>
+            <w:r>
+              <w:rPr>
+                <w:rFonts w:ascii="BC Sans" w:hAnsi="BC Sans"/>
+                <w:b w:val="0"/>
+                <w:bCs w:val="0"/>
+                <w:caps w:val="0"/>
+                <w:sz w:val="20"/>
+                <w:szCs w:val="20"/>
+              </w:rPr>
+              <w:t>c</w:t>
+            </w:r>
+            <w:r>
+              <w:rPr>
+                <w:rFonts w:ascii="BC Sans" w:hAnsi="BC Sans"/>
+                <w:b w:val="0"/>
+                <w:bCs w:val="0"/>
+                <w:caps w:val="0"/>
+                <w:sz w:val="20"/>
+                <w:szCs w:val="20"/>
+              </w:rPr>
+              <w:t>omplaint was received</w:t>
             </w:r>
           </w:p>
         </w:tc>
@@ -628,13 +649,12 @@
           </w:tcPr>
           <w:p>
             <w:pPr>
-              <w:spacing w:line="259" w:lineRule="auto"/>
               <w:cnfStyle w:val="000000000000" w:firstRow="0" w:lastRow="0" w:firstColumn="0" w:lastColumn="0" w:oddVBand="0" w:evenVBand="0" w:oddHBand="0" w:evenHBand="0" w:firstRowFirstColumn="0" w:firstRowLastColumn="0" w:lastRowFirstColumn="0" w:lastRowLastColumn="0"/>
               <w:rPr>
                 <w:rFonts w:ascii="BC Sans" w:eastAsia="Times New Roman" w:hAnsi="BC Sans" w:cs="Times New Roman"/>
                 <w:color w:val="000000" w:themeColor="text1"/>
-                <w:sz w:val="18"/>
-                <w:szCs w:val="18"/>
+                <w:sz w:val="20"/>
+                <w:szCs w:val="20"/>
               </w:rPr>
             </w:pPr>
             <w:r>
@@ -653,12 +673,21 @@
                 <w:sz w:val="20"/>
                 <w:szCs w:val="20"/>
               </w:rPr>
-              <w:t>d.violationType</w:t>
-            </w:r>
-            <w:r>
-              <w:rPr>
-                <w:rFonts w:ascii="BC Sans" w:eastAsia="Times New Roman" w:hAnsi="BC Sans" w:cs="Times New Roman"/>
-                <w:color w:val="000000" w:themeColor="text1"/>
+              <w:t>d.</w:t>
+            </w:r>
+            <w:r>
+              <w:rPr>
+                <w:rFonts w:ascii="BC Sans" w:eastAsia="Times New Roman" w:hAnsi="BC Sans" w:cs="Times New Roman"/>
+                <w:color w:val="000000" w:themeColor="text1"/>
+                <w:sz w:val="20"/>
+                <w:szCs w:val="20"/>
+                <w:lang w:val="en-CA"/>
+              </w:rPr>
+              <w:t>complaintMethodReceivedCode</w:t>
+            </w:r>
+            <w:r>
+              <w:rPr>
+                <w:rFonts w:ascii="BC Sans" w:hAnsi="BC Sans"/>
                 <w:sz w:val="20"/>
                 <w:szCs w:val="20"/>
               </w:rPr>
@@ -678,17 +707,17 @@
             <w:tcW w:w="2552" w:type="dxa"/>
             <w:noWrap/>
             <w:vAlign w:val="center"/>
-            <w:hideMark/>
-          </w:tcPr>
-          <w:p>
-            <w:pPr>
+          </w:tcPr>
+          <w:p>
+            <w:pPr>
+              <w:spacing w:line="259" w:lineRule="auto"/>
               <w:rPr>
                 <w:rFonts w:ascii="BC Sans" w:hAnsi="BC Sans"/>
                 <w:b w:val="0"/>
                 <w:bCs w:val="0"/>
                 <w:caps w:val="0"/>
-                <w:sz w:val="20"/>
-                <w:szCs w:val="20"/>
+                <w:sz w:val="18"/>
+                <w:szCs w:val="18"/>
               </w:rPr>
             </w:pPr>
             <w:r>
@@ -700,7 +729,7 @@
                 <w:sz w:val="20"/>
                 <w:szCs w:val="20"/>
               </w:rPr>
-              <w:t>Violation in progress</w:t>
+              <w:t>Violation type</w:t>
             </w:r>
           </w:p>
         </w:tc>
@@ -709,16 +738,16 @@
             <w:tcW w:w="8364" w:type="dxa"/>
             <w:noWrap/>
             <w:vAlign w:val="center"/>
-            <w:hideMark/>
-          </w:tcPr>
-          <w:p>
-            <w:pPr>
+          </w:tcPr>
+          <w:p>
+            <w:pPr>
+              <w:spacing w:line="259" w:lineRule="auto"/>
               <w:cnfStyle w:val="000000100000" w:firstRow="0" w:lastRow="0" w:firstColumn="0" w:lastColumn="0" w:oddVBand="0" w:evenVBand="0" w:oddHBand="1" w:evenHBand="0" w:firstRowFirstColumn="0" w:firstRowLastColumn="0" w:lastRowFirstColumn="0" w:lastRowLastColumn="0"/>
               <w:rPr>
                 <w:rFonts w:ascii="BC Sans" w:eastAsia="Times New Roman" w:hAnsi="BC Sans" w:cs="Times New Roman"/>
                 <w:color w:val="000000" w:themeColor="text1"/>
-                <w:sz w:val="20"/>
-                <w:szCs w:val="20"/>
+                <w:sz w:val="18"/>
+                <w:szCs w:val="18"/>
               </w:rPr>
             </w:pPr>
             <w:r>
@@ -737,7 +766,7 @@
                 <w:sz w:val="20"/>
                 <w:szCs w:val="20"/>
               </w:rPr>
-              <w:t>d.inProgress</w:t>
+              <w:t>d.violationType</w:t>
             </w:r>
             <w:r>
               <w:rPr>
@@ -783,7 +812,7 @@
                 <w:sz w:val="20"/>
                 <w:szCs w:val="20"/>
               </w:rPr>
-              <w:t>Violation observed</w:t>
+              <w:t>Violation in progress</w:t>
             </w:r>
           </w:p>
         </w:tc>
@@ -820,7 +849,7 @@
                 <w:sz w:val="20"/>
                 <w:szCs w:val="20"/>
               </w:rPr>
-              <w:t>d.wasObserved</w:t>
+              <w:t>d.inProgress</w:t>
             </w:r>
             <w:r>
               <w:rPr>
@@ -853,6 +882,7 @@
                 <w:rFonts w:ascii="BC Sans" w:hAnsi="BC Sans"/>
                 <w:b w:val="0"/>
                 <w:bCs w:val="0"/>
+                <w:caps w:val="0"/>
                 <w:sz w:val="20"/>
                 <w:szCs w:val="20"/>
               </w:rPr>
@@ -866,7 +896,7 @@
                 <w:sz w:val="20"/>
                 <w:szCs w:val="20"/>
               </w:rPr>
-              <w:t>Complaint location</w:t>
+              <w:t>Violation observed</w:t>
             </w:r>
           </w:p>
         </w:tc>
@@ -882,43 +912,35 @@
               <w:cnfStyle w:val="000000100000" w:firstRow="0" w:lastRow="0" w:firstColumn="0" w:lastColumn="0" w:oddVBand="0" w:evenVBand="0" w:oddHBand="1" w:evenHBand="0" w:firstRowFirstColumn="0" w:firstRowLastColumn="0" w:lastRowFirstColumn="0" w:lastRowLastColumn="0"/>
               <w:rPr>
                 <w:rFonts w:ascii="BC Sans" w:eastAsia="Times New Roman" w:hAnsi="BC Sans" w:cs="Times New Roman"/>
-                <w:color w:val="000000"/>
-                <w:kern w:val="0"/>
-                <w:sz w:val="20"/>
-                <w:szCs w:val="20"/>
-                <w14:ligatures w14:val="none"/>
-              </w:rPr>
-            </w:pPr>
-            <w:r>
-              <w:rPr>
-                <w:rFonts w:ascii="BC Sans" w:eastAsia="Times New Roman" w:hAnsi="BC Sans" w:cs="Times New Roman"/>
-                <w:color w:val="000000"/>
-                <w:kern w:val="0"/>
-                <w:sz w:val="20"/>
-                <w:szCs w:val="20"/>
-                <w14:ligatures w14:val="none"/>
+                <w:color w:val="000000" w:themeColor="text1"/>
+                <w:sz w:val="20"/>
+                <w:szCs w:val="20"/>
+              </w:rPr>
+            </w:pPr>
+            <w:r>
+              <w:rPr>
+                <w:rFonts w:ascii="BC Sans" w:eastAsia="Times New Roman" w:hAnsi="BC Sans" w:cs="Times New Roman"/>
+                <w:color w:val="000000" w:themeColor="text1"/>
+                <w:sz w:val="20"/>
+                <w:szCs w:val="20"/>
               </w:rPr>
               <w:t>{</w:t>
             </w:r>
             <w:r>
               <w:rPr>
                 <w:rFonts w:ascii="BC Sans" w:eastAsia="Times New Roman" w:hAnsi="BC Sans" w:cs="Times New Roman"/>
-                <w:color w:val="000000"/>
-                <w:kern w:val="0"/>
-                <w:sz w:val="20"/>
-                <w:szCs w:val="20"/>
-                <w14:ligatures w14:val="none"/>
-              </w:rPr>
-              <w:t>d.location</w:t>
-            </w:r>
-            <w:r>
-              <w:rPr>
-                <w:rFonts w:ascii="BC Sans" w:eastAsia="Times New Roman" w:hAnsi="BC Sans" w:cs="Times New Roman"/>
-                <w:color w:val="000000"/>
-                <w:kern w:val="0"/>
-                <w:sz w:val="20"/>
-                <w:szCs w:val="20"/>
-                <w14:ligatures w14:val="none"/>
+                <w:color w:val="000000" w:themeColor="text1"/>
+                <w:sz w:val="20"/>
+                <w:szCs w:val="20"/>
+              </w:rPr>
+              <w:t>d.wasObserved</w:t>
+            </w:r>
+            <w:r>
+              <w:rPr>
+                <w:rFonts w:ascii="BC Sans" w:eastAsia="Times New Roman" w:hAnsi="BC Sans" w:cs="Times New Roman"/>
+                <w:color w:val="000000" w:themeColor="text1"/>
+                <w:sz w:val="20"/>
+                <w:szCs w:val="20"/>
               </w:rPr>
               <w:t>}</w:t>
             </w:r>
@@ -939,31 +961,27 @@
           </w:tcPr>
           <w:p>
             <w:pPr>
-              <w:spacing w:line="259" w:lineRule="auto"/>
               <w:rPr>
                 <w:rFonts w:ascii="BC Sans" w:hAnsi="BC Sans"/>
                 <w:b w:val="0"/>
                 <w:bCs w:val="0"/>
+                <w:sz w:val="20"/>
+                <w:szCs w:val="20"/>
+              </w:rPr>
+            </w:pPr>
+            <w:r>
+              <w:rPr>
+                <w:rFonts w:ascii="BC Sans" w:hAnsi="BC Sans"/>
+                <w:b w:val="0"/>
+                <w:bCs w:val="0"/>
                 <w:caps w:val="0"/>
-                <w:sz w:val="18"/>
-                <w:szCs w:val="18"/>
-              </w:rPr>
-            </w:pPr>
-            <w:r>
-              <w:rPr>
-                <w:rFonts w:ascii="BC Sans" w:hAnsi="BC Sans"/>
-                <w:b w:val="0"/>
-                <w:bCs w:val="0"/>
-                <w:caps w:val="0"/>
-                <w:sz w:val="20"/>
-                <w:szCs w:val="20"/>
-              </w:rPr>
-              <w:t>Latitude/Longitude</w:t>
-            </w:r>
-            <w:commentRangeStart w:id="3"/>
-          </w:p>
-        </w:tc>
-        <w:commentRangeEnd w:id="3"/>
+                <w:sz w:val="20"/>
+                <w:szCs w:val="20"/>
+              </w:rPr>
+              <w:t>Complaint location</w:t>
+            </w:r>
+          </w:p>
+        </w:tc>
         <w:tc>
           <w:tcPr>
             <w:tcW w:w="8364" w:type="dxa"/>
@@ -973,191 +991,46 @@
           </w:tcPr>
           <w:p>
             <w:pPr>
-              <w:spacing w:line="259" w:lineRule="auto"/>
               <w:cnfStyle w:val="000000000000" w:firstRow="0" w:lastRow="0" w:firstColumn="0" w:lastColumn="0" w:oddVBand="0" w:evenVBand="0" w:oddHBand="0" w:evenHBand="0" w:firstRowFirstColumn="0" w:firstRowLastColumn="0" w:lastRowFirstColumn="0" w:lastRowLastColumn="0"/>
               <w:rPr>
                 <w:rFonts w:ascii="BC Sans" w:eastAsia="Times New Roman" w:hAnsi="BC Sans" w:cs="Times New Roman"/>
-                <w:color w:val="000000" w:themeColor="text1"/>
-                <w:sz w:val="18"/>
-                <w:szCs w:val="18"/>
-              </w:rPr>
-            </w:pPr>
-            <w:r>
-              <w:rPr>
-                <w:rFonts w:ascii="BC Sans" w:hAnsi="BC Sans" w:cs="BC Sans Light"/>
-                <w:sz w:val="20"/>
-                <w:szCs w:val="20"/>
-              </w:rPr>
-              <w:t>{d</w:t>
-            </w:r>
-            <w:r>
-              <w:rPr>
-                <w:rFonts w:ascii="BC Sans" w:hAnsi="BC Sans" w:cs="BC Sans Light"/>
-                <w:sz w:val="20"/>
-                <w:szCs w:val="20"/>
-              </w:rPr>
-              <w:t>.latitude</w:t>
-            </w:r>
-            <w:r>
-              <w:rPr>
-                <w:rFonts w:ascii="BC Sans" w:hAnsi="BC Sans" w:cs="BC Sans Light"/>
-                <w:sz w:val="20"/>
-                <w:szCs w:val="20"/>
-              </w:rPr>
-              <w:t>:if</w:t>
-            </w:r>
-            <w:r>
-              <w:rPr>
-                <w:rFonts w:ascii="BC Sans" w:hAnsi="BC Sans" w:cs="BC Sans Light"/>
-                <w:sz w:val="20"/>
-                <w:szCs w:val="20"/>
-              </w:rPr>
-              <w:t>NE</w:t>
-            </w:r>
-            <w:r>
-              <w:rPr>
-                <w:rFonts w:ascii="BC Sans" w:hAnsi="BC Sans" w:cs="BC Sans Light"/>
-                <w:sz w:val="20"/>
-                <w:szCs w:val="20"/>
-              </w:rPr>
-              <w:t>(</w:t>
-            </w:r>
-            <w:r>
-              <w:rPr>
-                <w:rFonts w:ascii="BC Sans" w:hAnsi="BC Sans" w:cs="BC Sans Light"/>
-                <w:sz w:val="20"/>
-                <w:szCs w:val="20"/>
-              </w:rPr>
-              <w:t>0</w:t>
-            </w:r>
-            <w:r>
-              <w:rPr>
-                <w:rFonts w:ascii="BC Sans" w:hAnsi="BC Sans" w:cs="BC Sans Light"/>
-                <w:sz w:val="20"/>
-                <w:szCs w:val="20"/>
-              </w:rPr>
-              <w:t>):showBegin}</w:t>
-            </w:r>
-            <w:r>
-              <w:rPr>
-                <w:rFonts w:ascii="BC Sans" w:eastAsia="Times New Roman" w:hAnsi="BC Sans" w:cs="Times New Roman"/>
-                <w:color w:val="000000" w:themeColor="text1"/>
-                <w:sz w:val="20"/>
-                <w:szCs w:val="20"/>
+                <w:color w:val="000000"/>
+                <w:kern w:val="0"/>
+                <w:sz w:val="20"/>
+                <w:szCs w:val="20"/>
+                <w14:ligatures w14:val="none"/>
+              </w:rPr>
+            </w:pPr>
+            <w:r>
+              <w:rPr>
+                <w:rFonts w:ascii="BC Sans" w:eastAsia="Times New Roman" w:hAnsi="BC Sans" w:cs="Times New Roman"/>
+                <w:color w:val="000000"/>
+                <w:kern w:val="0"/>
+                <w:sz w:val="20"/>
+                <w:szCs w:val="20"/>
+                <w14:ligatures w14:val="none"/>
               </w:rPr>
               <w:t>{</w:t>
             </w:r>
             <w:r>
               <w:rPr>
                 <w:rFonts w:ascii="BC Sans" w:eastAsia="Times New Roman" w:hAnsi="BC Sans" w:cs="Times New Roman"/>
-                <w:color w:val="000000" w:themeColor="text1"/>
-                <w:sz w:val="20"/>
-                <w:szCs w:val="20"/>
-              </w:rPr>
-              <w:t>d.latitude</w:t>
-            </w:r>
-            <w:r>
-              <w:rPr>
-                <w:rFonts w:ascii="BC Sans" w:eastAsia="Times New Roman" w:hAnsi="BC Sans" w:cs="Times New Roman"/>
-                <w:color w:val="000000" w:themeColor="text1"/>
-                <w:sz w:val="20"/>
-                <w:szCs w:val="20"/>
-              </w:rPr>
-              <w:t>}, {</w:t>
-            </w:r>
-            <w:r>
-              <w:rPr>
-                <w:rFonts w:ascii="BC Sans" w:eastAsia="Times New Roman" w:hAnsi="BC Sans" w:cs="Times New Roman"/>
-                <w:color w:val="000000" w:themeColor="text1"/>
-                <w:sz w:val="20"/>
-                <w:szCs w:val="20"/>
-              </w:rPr>
-              <w:t>d.longitude</w:t>
-            </w:r>
-            <w:r>
-              <w:rPr>
-                <w:rFonts w:ascii="BC Sans" w:eastAsia="Times New Roman" w:hAnsi="BC Sans" w:cs="Times New Roman"/>
-                <w:color w:val="000000" w:themeColor="text1"/>
-                <w:sz w:val="20"/>
-                <w:szCs w:val="20"/>
-              </w:rPr>
-              <w:t>}</w:t>
-            </w:r>
-            <w:r>
-              <w:rPr>
-                <w:rStyle w:val="CommentReference"/>
-              </w:rPr>
-              <w:commentReference w:id="3"/>
-            </w:r>
-            <w:r>
-              <w:rPr>
-                <w:rFonts w:ascii="BC Sans" w:hAnsi="BC Sans" w:cs="BC Sans Light"/>
-                <w:sz w:val="20"/>
-                <w:szCs w:val="20"/>
-              </w:rPr>
-              <w:t>{d</w:t>
-            </w:r>
-            <w:r>
-              <w:rPr>
-                <w:rFonts w:ascii="BC Sans" w:hAnsi="BC Sans" w:cs="BC Sans Light"/>
-                <w:sz w:val="20"/>
-                <w:szCs w:val="20"/>
-              </w:rPr>
-              <w:t>.latitude</w:t>
-            </w:r>
-            <w:r>
-              <w:rPr>
-                <w:rFonts w:ascii="BC Sans" w:hAnsi="BC Sans" w:cs="BC Sans Light"/>
-                <w:sz w:val="20"/>
-                <w:szCs w:val="20"/>
-              </w:rPr>
-              <w:t>:if</w:t>
-            </w:r>
-            <w:r>
-              <w:rPr>
-                <w:rFonts w:ascii="BC Sans" w:hAnsi="BC Sans" w:cs="BC Sans Light"/>
-                <w:sz w:val="20"/>
-                <w:szCs w:val="20"/>
-              </w:rPr>
-              <w:t>NE</w:t>
-            </w:r>
-            <w:r>
-              <w:rPr>
-                <w:rFonts w:ascii="BC Sans" w:hAnsi="BC Sans" w:cs="BC Sans Light"/>
-                <w:sz w:val="20"/>
-                <w:szCs w:val="20"/>
-              </w:rPr>
-              <w:t>(</w:t>
-            </w:r>
-            <w:r>
-              <w:rPr>
-                <w:rFonts w:ascii="BC Sans" w:hAnsi="BC Sans" w:cs="BC Sans Light"/>
-                <w:sz w:val="20"/>
-                <w:szCs w:val="20"/>
-              </w:rPr>
-              <w:t>0</w:t>
-            </w:r>
-            <w:r>
-              <w:rPr>
-                <w:rFonts w:ascii="BC Sans" w:hAnsi="BC Sans" w:cs="BC Sans Light"/>
-                <w:sz w:val="20"/>
-                <w:szCs w:val="20"/>
-              </w:rPr>
-              <w:t>):show</w:t>
-            </w:r>
-            <w:r>
-              <w:rPr>
-                <w:rFonts w:ascii="BC Sans" w:hAnsi="BC Sans" w:cs="BC Sans Light"/>
-                <w:sz w:val="20"/>
-                <w:szCs w:val="20"/>
-              </w:rPr>
-              <w:t>End</w:t>
-            </w:r>
-            <w:r>
-              <w:rPr>
-                <w:rFonts w:ascii="BC Sans" w:hAnsi="BC Sans" w:cs="BC Sans Light"/>
-                <w:sz w:val="20"/>
-                <w:szCs w:val="20"/>
+                <w:color w:val="000000"/>
+                <w:kern w:val="0"/>
+                <w:sz w:val="20"/>
+                <w:szCs w:val="20"/>
+                <w14:ligatures w14:val="none"/>
+              </w:rPr>
+              <w:t>d.location</w:t>
+            </w:r>
+            <w:r>
+              <w:rPr>
+                <w:rFonts w:ascii="BC Sans" w:eastAsia="Times New Roman" w:hAnsi="BC Sans" w:cs="Times New Roman"/>
+                <w:color w:val="000000"/>
+                <w:kern w:val="0"/>
+                <w:sz w:val="20"/>
+                <w:szCs w:val="20"/>
+                <w14:ligatures w14:val="none"/>
               </w:rPr>
               <w:t>}</w:t>
             </w:r>
@@ -1181,31 +1054,29 @@
             <w:pPr>
               <w:spacing w:line="259" w:lineRule="auto"/>
               <w:rPr>
-                <w:rFonts w:ascii="BC Sans" w:eastAsia="BC Sans" w:hAnsi="BC Sans" w:cs="BC Sans"/>
+                <w:rFonts w:ascii="BC Sans" w:hAnsi="BC Sans"/>
                 <w:b w:val="0"/>
                 <w:bCs w:val="0"/>
                 <w:caps w:val="0"/>
-                <w:color w:val="000000" w:themeColor="text1"/>
-                <w:sz w:val="20"/>
-                <w:szCs w:val="20"/>
-              </w:rPr>
-            </w:pPr>
-            <w:commentRangeStart w:id="4"/>
-            <w:r>
-              <w:rPr>
-                <w:rFonts w:ascii="BC Sans" w:eastAsia="BC Sans" w:hAnsi="BC Sans" w:cs="BC Sans"/>
+                <w:sz w:val="18"/>
+                <w:szCs w:val="18"/>
+              </w:rPr>
+            </w:pPr>
+            <w:r>
+              <w:rPr>
+                <w:rFonts w:ascii="BC Sans" w:hAnsi="BC Sans"/>
                 <w:b w:val="0"/>
                 <w:bCs w:val="0"/>
                 <w:caps w:val="0"/>
-                <w:color w:val="000000" w:themeColor="text1"/>
-                <w:sz w:val="20"/>
-                <w:szCs w:val="20"/>
-              </w:rPr>
-              <w:t>Community, Office, Zone, Region</w:t>
-            </w:r>
-          </w:p>
-        </w:tc>
-        <w:commentRangeEnd w:id="4"/>
+                <w:sz w:val="20"/>
+                <w:szCs w:val="20"/>
+              </w:rPr>
+              <w:t>Latitude/Longitude</w:t>
+            </w:r>
+            <w:commentRangeStart w:id="3"/>
+          </w:p>
+        </w:tc>
+        <w:commentRangeEnd w:id="3"/>
         <w:tc>
           <w:tcPr>
             <w:tcW w:w="8364" w:type="dxa"/>
@@ -1218,15 +1089,71 @@
               <w:spacing w:line="259" w:lineRule="auto"/>
               <w:cnfStyle w:val="000000100000" w:firstRow="0" w:lastRow="0" w:firstColumn="0" w:lastColumn="0" w:oddVBand="0" w:evenVBand="0" w:oddHBand="1" w:evenHBand="0" w:firstRowFirstColumn="0" w:firstRowLastColumn="0" w:lastRowFirstColumn="0" w:lastRowLastColumn="0"/>
               <w:rPr>
-                <w:rFonts w:ascii="BC Sans" w:eastAsia="BC Sans" w:hAnsi="BC Sans" w:cs="BC Sans"/>
-                <w:color w:val="000000" w:themeColor="text1"/>
-                <w:sz w:val="20"/>
-                <w:szCs w:val="20"/>
-              </w:rPr>
-            </w:pPr>
-            <w:r>
-              <w:rPr>
-                <w:rFonts w:ascii="BC Sans" w:eastAsia="BC Sans" w:hAnsi="BC Sans" w:cs="BC Sans"/>
+                <w:rFonts w:ascii="BC Sans" w:eastAsia="Times New Roman" w:hAnsi="BC Sans" w:cs="Times New Roman"/>
+                <w:color w:val="000000" w:themeColor="text1"/>
+                <w:sz w:val="18"/>
+                <w:szCs w:val="18"/>
+              </w:rPr>
+            </w:pPr>
+            <w:r>
+              <w:rPr>
+                <w:rFonts w:ascii="BC Sans" w:hAnsi="BC Sans" w:cs="BC Sans Light"/>
+                <w:sz w:val="20"/>
+                <w:szCs w:val="20"/>
+              </w:rPr>
+              <w:t>{d</w:t>
+            </w:r>
+            <w:r>
+              <w:rPr>
+                <w:rFonts w:ascii="BC Sans" w:hAnsi="BC Sans" w:cs="BC Sans Light"/>
+                <w:sz w:val="20"/>
+                <w:szCs w:val="20"/>
+              </w:rPr>
+              <w:t>.latitude</w:t>
+            </w:r>
+            <w:r>
+              <w:rPr>
+                <w:rFonts w:ascii="BC Sans" w:hAnsi="BC Sans" w:cs="BC Sans Light"/>
+                <w:sz w:val="20"/>
+                <w:szCs w:val="20"/>
+              </w:rPr>
+              <w:t>:if</w:t>
+            </w:r>
+            <w:r>
+              <w:rPr>
+                <w:rFonts w:ascii="BC Sans" w:hAnsi="BC Sans" w:cs="BC Sans Light"/>
+                <w:sz w:val="20"/>
+                <w:szCs w:val="20"/>
+              </w:rPr>
+              <w:t>NE</w:t>
+            </w:r>
+            <w:r>
+              <w:rPr>
+                <w:rFonts w:ascii="BC Sans" w:hAnsi="BC Sans" w:cs="BC Sans Light"/>
+                <w:sz w:val="20"/>
+                <w:szCs w:val="20"/>
+              </w:rPr>
+              <w:t>(</w:t>
+            </w:r>
+            <w:r>
+              <w:rPr>
+                <w:rFonts w:ascii="BC Sans" w:hAnsi="BC Sans" w:cs="BC Sans Light"/>
+                <w:sz w:val="20"/>
+                <w:szCs w:val="20"/>
+              </w:rPr>
+              <w:t>0</w:t>
+            </w:r>
+            <w:r>
+              <w:rPr>
+                <w:rFonts w:ascii="BC Sans" w:hAnsi="BC Sans" w:cs="BC Sans Light"/>
+                <w:sz w:val="20"/>
+                <w:szCs w:val="20"/>
+              </w:rPr>
+              <w:t>):showBegin}</w:t>
+            </w:r>
+            <w:r>
+              <w:rPr>
+                <w:rFonts w:ascii="BC Sans" w:eastAsia="Times New Roman" w:hAnsi="BC Sans" w:cs="Times New Roman"/>
                 <w:color w:val="000000" w:themeColor="text1"/>
                 <w:sz w:val="20"/>
                 <w:szCs w:val="20"/>
@@ -1235,16 +1162,16 @@
             </w:r>
             <w:r>
               <w:rPr>
-                <w:rFonts w:ascii="BC Sans" w:eastAsia="BC Sans" w:hAnsi="BC Sans" w:cs="BC Sans"/>
-                <w:color w:val="000000" w:themeColor="text1"/>
-                <w:sz w:val="20"/>
-                <w:szCs w:val="20"/>
-              </w:rPr>
-              <w:t>d.community</w:t>
-            </w:r>
-            <w:r>
-              <w:rPr>
-                <w:rFonts w:ascii="BC Sans" w:eastAsia="BC Sans" w:hAnsi="BC Sans" w:cs="BC Sans"/>
+                <w:rFonts w:ascii="BC Sans" w:eastAsia="Times New Roman" w:hAnsi="BC Sans" w:cs="Times New Roman"/>
+                <w:color w:val="000000" w:themeColor="text1"/>
+                <w:sz w:val="20"/>
+                <w:szCs w:val="20"/>
+              </w:rPr>
+              <w:t>d.latitude</w:t>
+            </w:r>
+            <w:r>
+              <w:rPr>
+                <w:rFonts w:ascii="BC Sans" w:eastAsia="Times New Roman" w:hAnsi="BC Sans" w:cs="Times New Roman"/>
                 <w:color w:val="000000" w:themeColor="text1"/>
                 <w:sz w:val="20"/>
                 <w:szCs w:val="20"/>
@@ -1253,63 +1180,99 @@
             </w:r>
             <w:r>
               <w:rPr>
-                <w:rFonts w:ascii="BC Sans" w:eastAsia="BC Sans" w:hAnsi="BC Sans" w:cs="BC Sans"/>
-                <w:color w:val="000000" w:themeColor="text1"/>
-                <w:sz w:val="20"/>
-                <w:szCs w:val="20"/>
-              </w:rPr>
-              <w:t>d.office</w:t>
-            </w:r>
-            <w:r>
-              <w:rPr>
-                <w:rFonts w:ascii="BC Sans" w:eastAsia="BC Sans" w:hAnsi="BC Sans" w:cs="BC Sans"/>
-                <w:color w:val="000000" w:themeColor="text1"/>
-                <w:sz w:val="20"/>
-                <w:szCs w:val="20"/>
-              </w:rPr>
-              <w:t xml:space="preserve">}, </w:t>
+                <w:rFonts w:ascii="BC Sans" w:eastAsia="Times New Roman" w:hAnsi="BC Sans" w:cs="Times New Roman"/>
+                <w:color w:val="000000" w:themeColor="text1"/>
+                <w:sz w:val="20"/>
+                <w:szCs w:val="20"/>
+              </w:rPr>
+              <w:t>d.longitude</w:t>
+            </w:r>
+            <w:r>
+              <w:rPr>
+                <w:rFonts w:ascii="BC Sans" w:eastAsia="Times New Roman" w:hAnsi="BC Sans" w:cs="Times New Roman"/>
+                <w:color w:val="000000" w:themeColor="text1"/>
+                <w:sz w:val="20"/>
+                <w:szCs w:val="20"/>
+              </w:rPr>
+              <w:t>}</w:t>
             </w:r>
             <w:r>
               <w:rPr>
                 <w:rStyle w:val="CommentReference"/>
               </w:rPr>
-              <w:commentReference w:id="4"/>
-            </w:r>
-            <w:r>
-              <w:rPr>
-                <w:rFonts w:ascii="BC Sans" w:eastAsia="BC Sans" w:hAnsi="BC Sans" w:cs="BC Sans"/>
-                <w:color w:val="000000" w:themeColor="text1"/>
-                <w:sz w:val="20"/>
-                <w:szCs w:val="20"/>
-              </w:rPr>
-              <w:t>{</w:t>
-            </w:r>
-            <w:r>
-              <w:rPr>
-                <w:rFonts w:ascii="BC Sans" w:eastAsia="BC Sans" w:hAnsi="BC Sans" w:cs="BC Sans"/>
-                <w:color w:val="000000" w:themeColor="text1"/>
-                <w:sz w:val="20"/>
-                <w:szCs w:val="20"/>
-              </w:rPr>
-              <w:t>d.zone</w:t>
-            </w:r>
-            <w:r>
-              <w:rPr>
-                <w:rFonts w:ascii="BC Sans" w:eastAsia="BC Sans" w:hAnsi="BC Sans" w:cs="BC Sans"/>
-                <w:color w:val="000000" w:themeColor="text1"/>
-                <w:sz w:val="20"/>
-                <w:szCs w:val="20"/>
-              </w:rPr>
-              <w:t>}, {</w:t>
-            </w:r>
-            <w:r>
-              <w:rPr>
-                <w:rFonts w:ascii="BC Sans" w:eastAsia="BC Sans" w:hAnsi="BC Sans" w:cs="BC Sans"/>
-                <w:color w:val="000000" w:themeColor="text1"/>
-                <w:sz w:val="20"/>
-                <w:szCs w:val="20"/>
-              </w:rPr>
-              <w:t>d.region}</w:t>
+              <w:commentReference w:id="3"/>
+            </w:r>
+            <w:r>
+              <w:rPr>
+                <w:rFonts w:ascii="BC Sans" w:hAnsi="BC Sans" w:cs="BC Sans Light"/>
+                <w:sz w:val="20"/>
+                <w:szCs w:val="20"/>
+              </w:rPr>
+              <w:t>{d</w:t>
+            </w:r>
+            <w:r>
+              <w:rPr>
+                <w:rFonts w:ascii="BC Sans" w:hAnsi="BC Sans" w:cs="BC Sans Light"/>
+                <w:sz w:val="20"/>
+                <w:szCs w:val="20"/>
+              </w:rPr>
+              <w:t>.latitude</w:t>
+            </w:r>
+            <w:r>
+              <w:rPr>
+                <w:rFonts w:ascii="BC Sans" w:hAnsi="BC Sans" w:cs="BC Sans Light"/>
+                <w:sz w:val="20"/>
+                <w:szCs w:val="20"/>
+              </w:rPr>
+              <w:t>:if</w:t>
+            </w:r>
+            <w:r>
+              <w:rPr>
+                <w:rFonts w:ascii="BC Sans" w:hAnsi="BC Sans" w:cs="BC Sans Light"/>
+                <w:sz w:val="20"/>
+                <w:szCs w:val="20"/>
+              </w:rPr>
+              <w:t>NE</w:t>
+            </w:r>
+            <w:r>
+              <w:rPr>
+                <w:rFonts w:ascii="BC Sans" w:hAnsi="BC Sans" w:cs="BC Sans Light"/>
+                <w:sz w:val="20"/>
+                <w:szCs w:val="20"/>
+              </w:rPr>
+              <w:t>(</w:t>
+            </w:r>
+            <w:r>
+              <w:rPr>
+                <w:rFonts w:ascii="BC Sans" w:hAnsi="BC Sans" w:cs="BC Sans Light"/>
+                <w:sz w:val="20"/>
+                <w:szCs w:val="20"/>
+              </w:rPr>
+              <w:t>0</w:t>
+            </w:r>
+            <w:r>
+              <w:rPr>
+                <w:rFonts w:ascii="BC Sans" w:hAnsi="BC Sans" w:cs="BC Sans Light"/>
+                <w:sz w:val="20"/>
+                <w:szCs w:val="20"/>
+              </w:rPr>
+              <w:t>):show</w:t>
+            </w:r>
+            <w:r>
+              <w:rPr>
+                <w:rFonts w:ascii="BC Sans" w:hAnsi="BC Sans" w:cs="BC Sans Light"/>
+                <w:sz w:val="20"/>
+                <w:szCs w:val="20"/>
+              </w:rPr>
+              <w:t>End</w:t>
+            </w:r>
+            <w:r>
+              <w:rPr>
+                <w:rFonts w:ascii="BC Sans" w:hAnsi="BC Sans" w:cs="BC Sans Light"/>
+                <w:sz w:val="20"/>
+                <w:szCs w:val="20"/>
+              </w:rPr>
+              <w:t>}</w:t>
             </w:r>
           </w:p>
         </w:tc>
@@ -1328,27 +1291,33 @@
           </w:tcPr>
           <w:p>
             <w:pPr>
-              <w:rPr>
-                <w:rFonts w:ascii="BC Sans" w:hAnsi="BC Sans"/>
-                <w:b w:val="0"/>
-                <w:bCs w:val="0"/>
-                <w:sz w:val="20"/>
-                <w:szCs w:val="20"/>
-              </w:rPr>
-            </w:pPr>
-            <w:r>
-              <w:rPr>
-                <w:rFonts w:ascii="BC Sans" w:hAnsi="BC Sans"/>
+              <w:spacing w:line="259" w:lineRule="auto"/>
+              <w:rPr>
+                <w:rFonts w:ascii="BC Sans" w:eastAsia="BC Sans" w:hAnsi="BC Sans" w:cs="BC Sans"/>
                 <w:b w:val="0"/>
                 <w:bCs w:val="0"/>
                 <w:caps w:val="0"/>
-                <w:sz w:val="20"/>
-                <w:szCs w:val="20"/>
-              </w:rPr>
-              <w:t>Location description</w:t>
-            </w:r>
-          </w:p>
-        </w:tc>
+                <w:color w:val="000000" w:themeColor="text1"/>
+                <w:sz w:val="20"/>
+                <w:szCs w:val="20"/>
+              </w:rPr>
+            </w:pPr>
+            <w:commentRangeStart w:id="4"/>
+            <w:r>
+              <w:rPr>
+                <w:rFonts w:ascii="BC Sans" w:eastAsia="BC Sans" w:hAnsi="BC Sans" w:cs="BC Sans"/>
+                <w:b w:val="0"/>
+                <w:bCs w:val="0"/>
+                <w:caps w:val="0"/>
+                <w:color w:val="000000" w:themeColor="text1"/>
+                <w:sz w:val="20"/>
+                <w:szCs w:val="20"/>
+              </w:rPr>
+              <w:t>Community, Office, Zone, Region</w:t>
+            </w:r>
+          </w:p>
+        </w:tc>
+        <w:commentRangeEnd w:id="4"/>
         <w:tc>
           <w:tcPr>
             <w:tcW w:w="8364" w:type="dxa"/>
@@ -1358,17 +1327,18 @@
           </w:tcPr>
           <w:p>
             <w:pPr>
+              <w:spacing w:line="259" w:lineRule="auto"/>
               <w:cnfStyle w:val="000000000000" w:firstRow="0" w:lastRow="0" w:firstColumn="0" w:lastColumn="0" w:oddVBand="0" w:evenVBand="0" w:oddHBand="0" w:evenHBand="0" w:firstRowFirstColumn="0" w:firstRowLastColumn="0" w:lastRowFirstColumn="0" w:lastRowLastColumn="0"/>
               <w:rPr>
-                <w:rFonts w:ascii="BC Sans" w:eastAsia="Times New Roman" w:hAnsi="BC Sans" w:cs="Times New Roman"/>
-                <w:color w:val="000000" w:themeColor="text1"/>
-                <w:sz w:val="20"/>
-                <w:szCs w:val="20"/>
-              </w:rPr>
-            </w:pPr>
-            <w:r>
-              <w:rPr>
-                <w:rFonts w:ascii="BC Sans" w:eastAsia="Times New Roman" w:hAnsi="BC Sans" w:cs="Times New Roman"/>
+                <w:rFonts w:ascii="BC Sans" w:eastAsia="BC Sans" w:hAnsi="BC Sans" w:cs="BC Sans"/>
+                <w:color w:val="000000" w:themeColor="text1"/>
+                <w:sz w:val="20"/>
+                <w:szCs w:val="20"/>
+              </w:rPr>
+            </w:pPr>
+            <w:r>
+              <w:rPr>
+                <w:rFonts w:ascii="BC Sans" w:eastAsia="BC Sans" w:hAnsi="BC Sans" w:cs="BC Sans"/>
                 <w:color w:val="000000" w:themeColor="text1"/>
                 <w:sz w:val="20"/>
                 <w:szCs w:val="20"/>
@@ -1377,21 +1347,81 @@
             </w:r>
             <w:r>
               <w:rPr>
-                <w:rFonts w:ascii="BC Sans" w:eastAsia="Times New Roman" w:hAnsi="BC Sans" w:cs="Times New Roman"/>
-                <w:color w:val="000000" w:themeColor="text1"/>
-                <w:sz w:val="20"/>
-                <w:szCs w:val="20"/>
-              </w:rPr>
-              <w:t>d.locationDescription</w:t>
-            </w:r>
-            <w:r>
-              <w:rPr>
-                <w:rFonts w:ascii="BC Sans" w:eastAsia="Times New Roman" w:hAnsi="BC Sans" w:cs="Times New Roman"/>
-                <w:color w:val="000000" w:themeColor="text1"/>
-                <w:sz w:val="20"/>
-                <w:szCs w:val="20"/>
-              </w:rPr>
-              <w:t>}</w:t>
+                <w:rFonts w:ascii="BC Sans" w:eastAsia="BC Sans" w:hAnsi="BC Sans" w:cs="BC Sans"/>
+                <w:color w:val="000000" w:themeColor="text1"/>
+                <w:sz w:val="20"/>
+                <w:szCs w:val="20"/>
+              </w:rPr>
+              <w:t>d.community</w:t>
+            </w:r>
+            <w:r>
+              <w:rPr>
+                <w:rFonts w:ascii="BC Sans" w:eastAsia="BC Sans" w:hAnsi="BC Sans" w:cs="BC Sans"/>
+                <w:color w:val="000000" w:themeColor="text1"/>
+                <w:sz w:val="20"/>
+                <w:szCs w:val="20"/>
+              </w:rPr>
+              <w:t>}, {</w:t>
+            </w:r>
+            <w:r>
+              <w:rPr>
+                <w:rFonts w:ascii="BC Sans" w:eastAsia="BC Sans" w:hAnsi="BC Sans" w:cs="BC Sans"/>
+                <w:color w:val="000000" w:themeColor="text1"/>
+                <w:sz w:val="20"/>
+                <w:szCs w:val="20"/>
+              </w:rPr>
+              <w:t>d.office</w:t>
+            </w:r>
+            <w:r>
+              <w:rPr>
+                <w:rFonts w:ascii="BC Sans" w:eastAsia="BC Sans" w:hAnsi="BC Sans" w:cs="BC Sans"/>
+                <w:color w:val="000000" w:themeColor="text1"/>
+                <w:sz w:val="20"/>
+                <w:szCs w:val="20"/>
+              </w:rPr>
+              <w:t xml:space="preserve">}, </w:t>
+            </w:r>
+            <w:r>
+              <w:rPr>
+                <w:rStyle w:val="CommentReference"/>
+              </w:rPr>
+              <w:commentReference w:id="4"/>
+            </w:r>
+            <w:r>
+              <w:rPr>
+                <w:rFonts w:ascii="BC Sans" w:eastAsia="BC Sans" w:hAnsi="BC Sans" w:cs="BC Sans"/>
+                <w:color w:val="000000" w:themeColor="text1"/>
+                <w:sz w:val="20"/>
+                <w:szCs w:val="20"/>
+              </w:rPr>
+              <w:t>{</w:t>
+            </w:r>
+            <w:r>
+              <w:rPr>
+                <w:rFonts w:ascii="BC Sans" w:eastAsia="BC Sans" w:hAnsi="BC Sans" w:cs="BC Sans"/>
+                <w:color w:val="000000" w:themeColor="text1"/>
+                <w:sz w:val="20"/>
+                <w:szCs w:val="20"/>
+              </w:rPr>
+              <w:t>d.zone</w:t>
+            </w:r>
+            <w:r>
+              <w:rPr>
+                <w:rFonts w:ascii="BC Sans" w:eastAsia="BC Sans" w:hAnsi="BC Sans" w:cs="BC Sans"/>
+                <w:color w:val="000000" w:themeColor="text1"/>
+                <w:sz w:val="20"/>
+                <w:szCs w:val="20"/>
+              </w:rPr>
+              <w:t>}, {</w:t>
+            </w:r>
+            <w:r>
+              <w:rPr>
+                <w:rFonts w:ascii="BC Sans" w:eastAsia="BC Sans" w:hAnsi="BC Sans" w:cs="BC Sans"/>
+                <w:color w:val="000000" w:themeColor="text1"/>
+                <w:sz w:val="20"/>
+                <w:szCs w:val="20"/>
+              </w:rPr>
+              <w:t>d.region}</w:t>
             </w:r>
           </w:p>
         </w:tc>
@@ -1428,7 +1458,7 @@
                 <w:sz w:val="20"/>
                 <w:szCs w:val="20"/>
               </w:rPr>
-              <w:t>Complaint description</w:t>
+              <w:t>Location description</w:t>
             </w:r>
           </w:p>
         </w:tc>
@@ -1465,7 +1495,7 @@
                 <w:sz w:val="20"/>
                 <w:szCs w:val="20"/>
               </w:rPr>
-              <w:t>d.description</w:t>
+              <w:t>d.locationDescription</w:t>
             </w:r>
             <w:r>
               <w:rPr>
@@ -1493,52 +1523,24 @@
           </w:tcPr>
           <w:p>
             <w:pPr>
-              <w:spacing w:line="259" w:lineRule="auto"/>
-              <w:rPr>
-                <w:rFonts w:ascii="BC Sans" w:eastAsia="BC Sans" w:hAnsi="BC Sans" w:cs="BC Sans"/>
+              <w:rPr>
+                <w:rFonts w:ascii="BC Sans" w:hAnsi="BC Sans"/>
+                <w:b w:val="0"/>
+                <w:bCs w:val="0"/>
+                <w:sz w:val="20"/>
+                <w:szCs w:val="20"/>
+              </w:rPr>
+            </w:pPr>
+            <w:r>
+              <w:rPr>
+                <w:rFonts w:ascii="BC Sans" w:hAnsi="BC Sans"/>
                 <w:b w:val="0"/>
                 <w:bCs w:val="0"/>
                 <w:caps w:val="0"/>
-                <w:color w:val="000000" w:themeColor="text1"/>
-                <w:sz w:val="20"/>
-                <w:szCs w:val="20"/>
-              </w:rPr>
-            </w:pPr>
-            <w:r>
-              <w:rPr>
-                <w:rFonts w:ascii="BC Sans" w:eastAsia="BC Sans" w:hAnsi="BC Sans" w:cs="BC Sans"/>
-                <w:b w:val="0"/>
-                <w:bCs w:val="0"/>
-                <w:caps w:val="0"/>
-                <w:color w:val="000000" w:themeColor="text1"/>
-                <w:sz w:val="20"/>
-                <w:szCs w:val="20"/>
-              </w:rPr>
-              <w:t>Subject of complaint/</w:t>
-            </w:r>
-            <w:r>
-              <w:rPr>
-                <w:rFonts w:ascii="BC Sans" w:eastAsia="BC Sans" w:hAnsi="BC Sans" w:cs="BC Sans"/>
-                <w:b w:val="0"/>
-                <w:bCs w:val="0"/>
-                <w:caps w:val="0"/>
-                <w:color w:val="000000" w:themeColor="text1"/>
-                <w:sz w:val="20"/>
-                <w:szCs w:val="20"/>
-              </w:rPr>
-              <w:t xml:space="preserve"> </w:t>
-            </w:r>
-            <w:r>
-              <w:rPr>
-                <w:rFonts w:ascii="BC Sans" w:eastAsia="BC Sans" w:hAnsi="BC Sans" w:cs="BC Sans"/>
-                <w:b w:val="0"/>
-                <w:bCs w:val="0"/>
-                <w:caps w:val="0"/>
-                <w:color w:val="000000" w:themeColor="text1"/>
-                <w:sz w:val="20"/>
-                <w:szCs w:val="20"/>
-              </w:rPr>
-              <w:t>witness details</w:t>
+                <w:sz w:val="20"/>
+                <w:szCs w:val="20"/>
+              </w:rPr>
+              <w:t>Complaint description</w:t>
             </w:r>
           </w:p>
         </w:tc>
@@ -1551,8 +1553,119 @@
           </w:tcPr>
           <w:p>
             <w:pPr>
+              <w:cnfStyle w:val="000000000000" w:firstRow="0" w:lastRow="0" w:firstColumn="0" w:lastColumn="0" w:oddVBand="0" w:evenVBand="0" w:oddHBand="0" w:evenHBand="0" w:firstRowFirstColumn="0" w:firstRowLastColumn="0" w:lastRowFirstColumn="0" w:lastRowLastColumn="0"/>
+              <w:rPr>
+                <w:rFonts w:ascii="BC Sans" w:eastAsia="Times New Roman" w:hAnsi="BC Sans" w:cs="Times New Roman"/>
+                <w:color w:val="000000" w:themeColor="text1"/>
+                <w:sz w:val="20"/>
+                <w:szCs w:val="20"/>
+              </w:rPr>
+            </w:pPr>
+            <w:r>
+              <w:rPr>
+                <w:rFonts w:ascii="BC Sans" w:eastAsia="Times New Roman" w:hAnsi="BC Sans" w:cs="Times New Roman"/>
+                <w:color w:val="000000" w:themeColor="text1"/>
+                <w:sz w:val="20"/>
+                <w:szCs w:val="20"/>
+              </w:rPr>
+              <w:t>{</w:t>
+            </w:r>
+            <w:r>
+              <w:rPr>
+                <w:rFonts w:ascii="BC Sans" w:eastAsia="Times New Roman" w:hAnsi="BC Sans" w:cs="Times New Roman"/>
+                <w:color w:val="000000" w:themeColor="text1"/>
+                <w:sz w:val="20"/>
+                <w:szCs w:val="20"/>
+              </w:rPr>
+              <w:t>d.description</w:t>
+            </w:r>
+            <w:r>
+              <w:rPr>
+                <w:rFonts w:ascii="BC Sans" w:eastAsia="Times New Roman" w:hAnsi="BC Sans" w:cs="Times New Roman"/>
+                <w:color w:val="000000" w:themeColor="text1"/>
+                <w:sz w:val="20"/>
+                <w:szCs w:val="20"/>
+              </w:rPr>
+              <w:t>}</w:t>
+            </w:r>
+          </w:p>
+        </w:tc>
+      </w:tr>
+      <w:tr>
+        <w:trPr>
+          <w:cnfStyle w:val="000000100000" w:firstRow="0" w:lastRow="0" w:firstColumn="0" w:lastColumn="0" w:oddVBand="0" w:evenVBand="0" w:oddHBand="1" w:evenHBand="0" w:firstRowFirstColumn="0" w:firstRowLastColumn="0" w:lastRowFirstColumn="0" w:lastRowLastColumn="0"/>
+          <w:trHeight w:val="360"/>
+        </w:trPr>
+        <w:tc>
+          <w:tcPr>
+            <w:cnfStyle w:val="001000000000" w:firstRow="0" w:lastRow="0" w:firstColumn="1" w:lastColumn="0" w:oddVBand="0" w:evenVBand="0" w:oddHBand="0" w:evenHBand="0" w:firstRowFirstColumn="0" w:firstRowLastColumn="0" w:lastRowFirstColumn="0" w:lastRowLastColumn="0"/>
+            <w:tcW w:w="2552" w:type="dxa"/>
+            <w:noWrap/>
+            <w:vAlign w:val="center"/>
+            <w:hideMark/>
+          </w:tcPr>
+          <w:p>
+            <w:pPr>
               <w:spacing w:line="259" w:lineRule="auto"/>
-              <w:cnfStyle w:val="000000000000" w:firstRow="0" w:lastRow="0" w:firstColumn="0" w:lastColumn="0" w:oddVBand="0" w:evenVBand="0" w:oddHBand="0" w:evenHBand="0" w:firstRowFirstColumn="0" w:firstRowLastColumn="0" w:lastRowFirstColumn="0" w:lastRowLastColumn="0"/>
+              <w:rPr>
+                <w:rFonts w:ascii="BC Sans" w:eastAsia="BC Sans" w:hAnsi="BC Sans" w:cs="BC Sans"/>
+                <w:b w:val="0"/>
+                <w:bCs w:val="0"/>
+                <w:caps w:val="0"/>
+                <w:color w:val="000000" w:themeColor="text1"/>
+                <w:sz w:val="20"/>
+                <w:szCs w:val="20"/>
+              </w:rPr>
+            </w:pPr>
+            <w:r>
+              <w:rPr>
+                <w:rFonts w:ascii="BC Sans" w:eastAsia="BC Sans" w:hAnsi="BC Sans" w:cs="BC Sans"/>
+                <w:b w:val="0"/>
+                <w:bCs w:val="0"/>
+                <w:caps w:val="0"/>
+                <w:color w:val="000000" w:themeColor="text1"/>
+                <w:sz w:val="20"/>
+                <w:szCs w:val="20"/>
+              </w:rPr>
+              <w:t>Subject of complaint/</w:t>
+            </w:r>
+            <w:r>
+              <w:rPr>
+                <w:rFonts w:ascii="BC Sans" w:eastAsia="BC Sans" w:hAnsi="BC Sans" w:cs="BC Sans"/>
+                <w:b w:val="0"/>
+                <w:bCs w:val="0"/>
+                <w:caps w:val="0"/>
+                <w:color w:val="000000" w:themeColor="text1"/>
+                <w:sz w:val="20"/>
+                <w:szCs w:val="20"/>
+              </w:rPr>
+              <w:t xml:space="preserve"> </w:t>
+            </w:r>
+            <w:r>
+              <w:rPr>
+                <w:rFonts w:ascii="BC Sans" w:eastAsia="BC Sans" w:hAnsi="BC Sans" w:cs="BC Sans"/>
+                <w:b w:val="0"/>
+                <w:bCs w:val="0"/>
+                <w:caps w:val="0"/>
+                <w:color w:val="000000" w:themeColor="text1"/>
+                <w:sz w:val="20"/>
+                <w:szCs w:val="20"/>
+              </w:rPr>
+              <w:t>witness details</w:t>
+            </w:r>
+          </w:p>
+        </w:tc>
+        <w:tc>
+          <w:tcPr>
+            <w:tcW w:w="8364" w:type="dxa"/>
+            <w:noWrap/>
+            <w:vAlign w:val="center"/>
+            <w:hideMark/>
+          </w:tcPr>
+          <w:p>
+            <w:pPr>
+              <w:spacing w:line="259" w:lineRule="auto"/>
+              <w:cnfStyle w:val="000000100000" w:firstRow="0" w:lastRow="0" w:firstColumn="0" w:lastColumn="0" w:oddVBand="0" w:evenVBand="0" w:oddHBand="1" w:evenHBand="0" w:firstRowFirstColumn="0" w:firstRowLastColumn="0" w:lastRowFirstColumn="0" w:lastRowLastColumn="0"/>
               <w:rPr>
                 <w:rFonts w:ascii="BC Sans" w:eastAsia="BC Sans" w:hAnsi="BC Sans" w:cs="BC Sans"/>
                 <w:color w:val="000000" w:themeColor="text1"/>
@@ -2768,6 +2881,7 @@
           <w:sz w:val="20"/>
           <w:szCs w:val="20"/>
         </w:rPr>
+        <w:lastRenderedPageBreak/>
         <w:br/>
         <w:t>{d.updates[i+1].sequenceId}</w:t>
       </w:r>
@@ -2799,7 +2913,7 @@
 </file>
 
 <file path=word/comments.xml><?xml version="1.0" encoding="utf-8"?>
-<w:comments xmlns:wpc="http://schemas.microsoft.com/office/word/2010/wordprocessingCanvas" xmlns:cx="http://schemas.microsoft.com/office/drawing/2014/chartex" xmlns:cx1="http://schemas.microsoft.com/office/drawing/2015/9/8/chartex" xmlns:cx2="http://schemas.microsoft.com/office/drawing/2015/10/21/chartex" xmlns:cx3="http://schemas.microsoft.com/office/drawing/2016/5/9/chartex" xmlns:cx4="http://schemas.microsoft.com/office/drawing/2016/5/10/chartex" xmlns:cx5="http://schemas.microsoft.com/office/drawing/2016/5/11/chartex" xmlns:cx6="http://schemas.microsoft.com/office/drawing/2016/5/12/chartex" xmlns:cx7="http://schemas.microsoft.com/office/drawing/2016/5/13/chartex" xmlns:cx8="http://schemas.microsoft.com/office/drawing/2016/5/14/chartex" xmlns:mc="http://schemas.openxmlformats.org/markup-compatibility/2006" xmlns:aink="http://schemas.microsoft.com/office/drawing/2016/ink" xmlns:am3d="http://schemas.microsoft.com/office/drawing/2017/model3d" xmlns:o="urn:schemas-microsoft-com:office:office" xmlns:oel="http://schemas.microsoft.com/office/2019/extlst" xmlns:r="http://schemas.openxmlformats.org/officeDocument/2006/relationships" xmlns:m="http://schemas.openxmlformats.org/officeDocument/2006/math" xmlns:v="urn:schemas-microsoft-com:vml" xmlns:wp14="http://schemas.microsoft.com/office/word/2010/wordprocessingDrawing" xmlns:wp="http://schemas.openxmlformats.org/drawingml/2006/wordprocessingDrawing" xmlns:w10="urn:schemas-microsoft-com:office:word" xmlns:w="http://schemas.openxmlformats.org/wordprocessingml/2006/main" xmlns:w14="http://schemas.microsoft.com/office/word/2010/wordml" xmlns:w15="http://schemas.microsoft.com/office/word/2012/wordml" xmlns:w16cex="http://schemas.microsoft.com/office/word/2018/wordml/cex" xmlns:w16cid="http://schemas.microsoft.com/office/word/2016/wordml/cid" xmlns:w16="http://schemas.microsoft.com/office/word/2018/wordml" xmlns:w16sdtdh="http://schemas.microsoft.com/office/word/2020/wordml/sdtdatahash" xmlns:w16se="http://schemas.microsoft.com/office/word/2015/wordml/symex" xmlns:wpg="http://schemas.microsoft.com/office/word/2010/wordprocessingGroup" xmlns:wpi="http://schemas.microsoft.com/office/word/2010/wordprocessingInk" xmlns:wne="http://schemas.microsoft.com/office/word/2006/wordml" xmlns:wps="http://schemas.microsoft.com/office/word/2010/wordprocessingShape" mc:Ignorable="w14 w15 w16se w16cid w16 w16cex w16sdtdh wp14">
+<w:comments xmlns:wpc="http://schemas.microsoft.com/office/word/2010/wordprocessingCanvas" xmlns:cx="http://schemas.microsoft.com/office/drawing/2014/chartex" xmlns:cx1="http://schemas.microsoft.com/office/drawing/2015/9/8/chartex" xmlns:cx2="http://schemas.microsoft.com/office/drawing/2015/10/21/chartex" xmlns:cx3="http://schemas.microsoft.com/office/drawing/2016/5/9/chartex" xmlns:cx4="http://schemas.microsoft.com/office/drawing/2016/5/10/chartex" xmlns:cx5="http://schemas.microsoft.com/office/drawing/2016/5/11/chartex" xmlns:cx6="http://schemas.microsoft.com/office/drawing/2016/5/12/chartex" xmlns:cx7="http://schemas.microsoft.com/office/drawing/2016/5/13/chartex" xmlns:cx8="http://schemas.microsoft.com/office/drawing/2016/5/14/chartex" xmlns:mc="http://schemas.openxmlformats.org/markup-compatibility/2006" xmlns:aink="http://schemas.microsoft.com/office/drawing/2016/ink" xmlns:am3d="http://schemas.microsoft.com/office/drawing/2017/model3d" xmlns:o="urn:schemas-microsoft-com:office:office" xmlns:oel="http://schemas.microsoft.com/office/2019/extlst" xmlns:r="http://schemas.openxmlformats.org/officeDocument/2006/relationships" xmlns:m="http://schemas.openxmlformats.org/officeDocument/2006/math" xmlns:v="urn:schemas-microsoft-com:vml" xmlns:wp14="http://schemas.microsoft.com/office/word/2010/wordprocessingDrawing" xmlns:wp="http://schemas.openxmlformats.org/drawingml/2006/wordprocessingDrawing" xmlns:w10="urn:schemas-microsoft-com:office:word" xmlns:w="http://schemas.openxmlformats.org/wordprocessingml/2006/main" xmlns:w14="http://schemas.microsoft.com/office/word/2010/wordml" xmlns:w15="http://schemas.microsoft.com/office/word/2012/wordml" xmlns:w16cex="http://schemas.microsoft.com/office/word/2018/wordml/cex" xmlns:w16cid="http://schemas.microsoft.com/office/word/2016/wordml/cid" xmlns:w16="http://schemas.microsoft.com/office/word/2018/wordml" xmlns:w16du="http://schemas.microsoft.com/office/word/2023/wordml/word16du" xmlns:w16sdtdh="http://schemas.microsoft.com/office/word/2020/wordml/sdtdatahash" xmlns:w16se="http://schemas.microsoft.com/office/word/2015/wordml/symex" xmlns:wpg="http://schemas.microsoft.com/office/word/2010/wordprocessingGroup" xmlns:wpi="http://schemas.microsoft.com/office/word/2010/wordprocessingInk" xmlns:wne="http://schemas.microsoft.com/office/word/2006/wordml" xmlns:wps="http://schemas.microsoft.com/office/word/2010/wordprocessingShape" mc:Ignorable="w14 w15 w16se w16cid w16 w16cex w16sdtdh w16du wp14">
   <w:comment w:id="0" w:author="Yates, Vita WLRS:EX" w:date="2024-05-16T09:24:00Z" w:initials="YW">
     <w:p>
       <w:pPr>
@@ -2884,7 +2998,7 @@
 </file>
 
 <file path=word/commentsExtended.xml><?xml version="1.0" encoding="utf-8"?>
-<w15:commentsEx xmlns:wpc="http://schemas.microsoft.com/office/word/2010/wordprocessingCanvas" xmlns:cx="http://schemas.microsoft.com/office/drawing/2014/chartex" xmlns:cx1="http://schemas.microsoft.com/office/drawing/2015/9/8/chartex" xmlns:cx2="http://schemas.microsoft.com/office/drawing/2015/10/21/chartex" xmlns:cx3="http://schemas.microsoft.com/office/drawing/2016/5/9/chartex" xmlns:cx4="http://schemas.microsoft.com/office/drawing/2016/5/10/chartex" xmlns:cx5="http://schemas.microsoft.com/office/drawing/2016/5/11/chartex" xmlns:cx6="http://schemas.microsoft.com/office/drawing/2016/5/12/chartex" xmlns:cx7="http://schemas.microsoft.com/office/drawing/2016/5/13/chartex" xmlns:cx8="http://schemas.microsoft.com/office/drawing/2016/5/14/chartex" xmlns:mc="http://schemas.openxmlformats.org/markup-compatibility/2006" xmlns:aink="http://schemas.microsoft.com/office/drawing/2016/ink" xmlns:am3d="http://schemas.microsoft.com/office/drawing/2017/model3d" xmlns:o="urn:schemas-microsoft-com:office:office" xmlns:oel="http://schemas.microsoft.com/office/2019/extlst" xmlns:r="http://schemas.openxmlformats.org/officeDocument/2006/relationships" xmlns:m="http://schemas.openxmlformats.org/officeDocument/2006/math" xmlns:v="urn:schemas-microsoft-com:vml" xmlns:wp14="http://schemas.microsoft.com/office/word/2010/wordprocessingDrawing" xmlns:wp="http://schemas.openxmlformats.org/drawingml/2006/wordprocessingDrawing" xmlns:w10="urn:schemas-microsoft-com:office:word" xmlns:w="http://schemas.openxmlformats.org/wordprocessingml/2006/main" xmlns:w14="http://schemas.microsoft.com/office/word/2010/wordml" xmlns:w15="http://schemas.microsoft.com/office/word/2012/wordml" xmlns:w16cex="http://schemas.microsoft.com/office/word/2018/wordml/cex" xmlns:w16cid="http://schemas.microsoft.com/office/word/2016/wordml/cid" xmlns:w16="http://schemas.microsoft.com/office/word/2018/wordml" xmlns:w16sdtdh="http://schemas.microsoft.com/office/word/2020/wordml/sdtdatahash" xmlns:w16se="http://schemas.microsoft.com/office/word/2015/wordml/symex" xmlns:wpg="http://schemas.microsoft.com/office/word/2010/wordprocessingGroup" xmlns:wpi="http://schemas.microsoft.com/office/word/2010/wordprocessingInk" xmlns:wne="http://schemas.microsoft.com/office/word/2006/wordml" xmlns:wps="http://schemas.microsoft.com/office/word/2010/wordprocessingShape" mc:Ignorable="w14 w15 w16se w16cid w16 w16cex w16sdtdh wp14">
+<w15:commentsEx xmlns:wpc="http://schemas.microsoft.com/office/word/2010/wordprocessingCanvas" xmlns:cx="http://schemas.microsoft.com/office/drawing/2014/chartex" xmlns:cx1="http://schemas.microsoft.com/office/drawing/2015/9/8/chartex" xmlns:cx2="http://schemas.microsoft.com/office/drawing/2015/10/21/chartex" xmlns:cx3="http://schemas.microsoft.com/office/drawing/2016/5/9/chartex" xmlns:cx4="http://schemas.microsoft.com/office/drawing/2016/5/10/chartex" xmlns:cx5="http://schemas.microsoft.com/office/drawing/2016/5/11/chartex" xmlns:cx6="http://schemas.microsoft.com/office/drawing/2016/5/12/chartex" xmlns:cx7="http://schemas.microsoft.com/office/drawing/2016/5/13/chartex" xmlns:cx8="http://schemas.microsoft.com/office/drawing/2016/5/14/chartex" xmlns:mc="http://schemas.openxmlformats.org/markup-compatibility/2006" xmlns:aink="http://schemas.microsoft.com/office/drawing/2016/ink" xmlns:am3d="http://schemas.microsoft.com/office/drawing/2017/model3d" xmlns:o="urn:schemas-microsoft-com:office:office" xmlns:oel="http://schemas.microsoft.com/office/2019/extlst" xmlns:r="http://schemas.openxmlformats.org/officeDocument/2006/relationships" xmlns:m="http://schemas.openxmlformats.org/officeDocument/2006/math" xmlns:v="urn:schemas-microsoft-com:vml" xmlns:wp14="http://schemas.microsoft.com/office/word/2010/wordprocessingDrawing" xmlns:wp="http://schemas.openxmlformats.org/drawingml/2006/wordprocessingDrawing" xmlns:w10="urn:schemas-microsoft-com:office:word" xmlns:w="http://schemas.openxmlformats.org/wordprocessingml/2006/main" xmlns:w14="http://schemas.microsoft.com/office/word/2010/wordml" xmlns:w15="http://schemas.microsoft.com/office/word/2012/wordml" xmlns:w16cex="http://schemas.microsoft.com/office/word/2018/wordml/cex" xmlns:w16cid="http://schemas.microsoft.com/office/word/2016/wordml/cid" xmlns:w16="http://schemas.microsoft.com/office/word/2018/wordml" xmlns:w16du="http://schemas.microsoft.com/office/word/2023/wordml/word16du" xmlns:w16sdtdh="http://schemas.microsoft.com/office/word/2020/wordml/sdtdatahash" xmlns:w16se="http://schemas.microsoft.com/office/word/2015/wordml/symex" xmlns:wpg="http://schemas.microsoft.com/office/word/2010/wordprocessingGroup" xmlns:wpi="http://schemas.microsoft.com/office/word/2010/wordprocessingInk" xmlns:wne="http://schemas.microsoft.com/office/word/2006/wordml" xmlns:wps="http://schemas.microsoft.com/office/word/2010/wordprocessingShape" mc:Ignorable="w14 w15 w16se w16cid w16 w16cex w16sdtdh w16du wp14">
   <w15:commentEx w15:paraId="061BE61B" w15:done="1"/>
   <w15:commentEx w15:paraId="4564069E" w15:paraIdParent="061BE61B" w15:done="1"/>
   <w15:commentEx w15:paraId="36E075D6" w15:done="1"/>
@@ -2894,7 +3008,7 @@
 </file>
 
 <file path=word/commentsExtensible.xml><?xml version="1.0" encoding="utf-8"?>
-<w16cex:commentsExtensible xmlns:wpc="http://schemas.microsoft.com/office/word/2010/wordprocessingCanvas" xmlns:cx="http://schemas.microsoft.com/office/drawing/2014/chartex" xmlns:cx1="http://schemas.microsoft.com/office/drawing/2015/9/8/chartex" xmlns:cx2="http://schemas.microsoft.com/office/drawing/2015/10/21/chartex" xmlns:cx3="http://schemas.microsoft.com/office/drawing/2016/5/9/chartex" xmlns:cx4="http://schemas.microsoft.com/office/drawing/2016/5/10/chartex" xmlns:cx5="http://schemas.microsoft.com/office/drawing/2016/5/11/chartex" xmlns:cx6="http://schemas.microsoft.com/office/drawing/2016/5/12/chartex" xmlns:cx7="http://schemas.microsoft.com/office/drawing/2016/5/13/chartex" xmlns:cx8="http://schemas.microsoft.com/office/drawing/2016/5/14/chartex" xmlns:cr="http://schemas.microsoft.com/office/comments/2020/reactions" xmlns:mc="http://schemas.openxmlformats.org/markup-compatibility/2006" xmlns:aink="http://schemas.microsoft.com/office/drawing/2016/ink" xmlns:am3d="http://schemas.microsoft.com/office/drawing/2017/model3d" xmlns:o="urn:schemas-microsoft-com:office:office" xmlns:oel="http://schemas.microsoft.com/office/2019/extlst" xmlns:r="http://schemas.openxmlformats.org/officeDocument/2006/relationships" xmlns:m="http://schemas.openxmlformats.org/officeDocument/2006/math" xmlns:v="urn:schemas-microsoft-com:vml" xmlns:wp14="http://schemas.microsoft.com/office/word/2010/wordprocessingDrawing" xmlns:wp="http://schemas.openxmlformats.org/drawingml/2006/wordprocessingDrawing" xmlns:w10="urn:schemas-microsoft-com:office:word" xmlns:w="http://schemas.openxmlformats.org/wordprocessingml/2006/main" xmlns:w14="http://schemas.microsoft.com/office/word/2010/wordml" xmlns:w15="http://schemas.microsoft.com/office/word/2012/wordml" xmlns:w16cex="http://schemas.microsoft.com/office/word/2018/wordml/cex" xmlns:w16cid="http://schemas.microsoft.com/office/word/2016/wordml/cid" xmlns:w16="http://schemas.microsoft.com/office/word/2018/wordml" xmlns:w16sdtdh="http://schemas.microsoft.com/office/word/2020/wordml/sdtdatahash" xmlns:w16se="http://schemas.microsoft.com/office/word/2015/wordml/symex" xmlns:wpg="http://schemas.microsoft.com/office/word/2010/wordprocessingGroup" xmlns:wpi="http://schemas.microsoft.com/office/word/2010/wordprocessingInk" xmlns:wne="http://schemas.microsoft.com/office/word/2006/wordml" xmlns:wps="http://schemas.microsoft.com/office/word/2010/wordprocessingShape" mc:Ignorable="w14 w15 w16se w16cid w16 w16cex w16sdtdh cr wp14">
+<w16cex:commentsExtensible xmlns:wpc="http://schemas.microsoft.com/office/word/2010/wordprocessingCanvas" xmlns:cx="http://schemas.microsoft.com/office/drawing/2014/chartex" xmlns:cx1="http://schemas.microsoft.com/office/drawing/2015/9/8/chartex" xmlns:cx2="http://schemas.microsoft.com/office/drawing/2015/10/21/chartex" xmlns:cx3="http://schemas.microsoft.com/office/drawing/2016/5/9/chartex" xmlns:cx4="http://schemas.microsoft.com/office/drawing/2016/5/10/chartex" xmlns:cx5="http://schemas.microsoft.com/office/drawing/2016/5/11/chartex" xmlns:cx6="http://schemas.microsoft.com/office/drawing/2016/5/12/chartex" xmlns:cx7="http://schemas.microsoft.com/office/drawing/2016/5/13/chartex" xmlns:cx8="http://schemas.microsoft.com/office/drawing/2016/5/14/chartex" xmlns:cr="http://schemas.microsoft.com/office/comments/2020/reactions" xmlns:mc="http://schemas.openxmlformats.org/markup-compatibility/2006" xmlns:aink="http://schemas.microsoft.com/office/drawing/2016/ink" xmlns:am3d="http://schemas.microsoft.com/office/drawing/2017/model3d" xmlns:o="urn:schemas-microsoft-com:office:office" xmlns:oel="http://schemas.microsoft.com/office/2019/extlst" xmlns:r="http://schemas.openxmlformats.org/officeDocument/2006/relationships" xmlns:m="http://schemas.openxmlformats.org/officeDocument/2006/math" xmlns:v="urn:schemas-microsoft-com:vml" xmlns:wp14="http://schemas.microsoft.com/office/word/2010/wordprocessingDrawing" xmlns:wp="http://schemas.openxmlformats.org/drawingml/2006/wordprocessingDrawing" xmlns:w10="urn:schemas-microsoft-com:office:word" xmlns:w="http://schemas.openxmlformats.org/wordprocessingml/2006/main" xmlns:w14="http://schemas.microsoft.com/office/word/2010/wordml" xmlns:w15="http://schemas.microsoft.com/office/word/2012/wordml" xmlns:w16cex="http://schemas.microsoft.com/office/word/2018/wordml/cex" xmlns:w16cid="http://schemas.microsoft.com/office/word/2016/wordml/cid" xmlns:w16="http://schemas.microsoft.com/office/word/2018/wordml" xmlns:w16du="http://schemas.microsoft.com/office/word/2023/wordml/word16du" xmlns:w16sdtdh="http://schemas.microsoft.com/office/word/2020/wordml/sdtdatahash" xmlns:w16se="http://schemas.microsoft.com/office/word/2015/wordml/symex" xmlns:wpg="http://schemas.microsoft.com/office/word/2010/wordprocessingGroup" xmlns:wpi="http://schemas.microsoft.com/office/word/2010/wordprocessingInk" xmlns:wne="http://schemas.microsoft.com/office/word/2006/wordml" xmlns:wps="http://schemas.microsoft.com/office/word/2010/wordprocessingShape" mc:Ignorable="w14 w15 w16se w16cid w16 w16cex w16sdtdh cr w16du wp14">
   <w16cex:commentExtensible w16cex:durableId="255CB229" w16cex:dateUtc="2024-05-16T16:24:00Z"/>
   <w16cex:commentExtensible w16cex:durableId="51C5703E" w16cex:dateUtc="2024-05-16T16:24:00Z"/>
   <w16cex:commentExtensible w16cex:durableId="1FD22CE0" w16cex:dateUtc="2024-05-17T00:12:00Z"/>
@@ -2904,7 +3018,7 @@
 </file>
 
 <file path=word/commentsIds.xml><?xml version="1.0" encoding="utf-8"?>
-<w16cid:commentsIds xmlns:wpc="http://schemas.microsoft.com/office/word/2010/wordprocessingCanvas" xmlns:cx="http://schemas.microsoft.com/office/drawing/2014/chartex" xmlns:cx1="http://schemas.microsoft.com/office/drawing/2015/9/8/chartex" xmlns:cx2="http://schemas.microsoft.com/office/drawing/2015/10/21/chartex" xmlns:cx3="http://schemas.microsoft.com/office/drawing/2016/5/9/chartex" xmlns:cx4="http://schemas.microsoft.com/office/drawing/2016/5/10/chartex" xmlns:cx5="http://schemas.microsoft.com/office/drawing/2016/5/11/chartex" xmlns:cx6="http://schemas.microsoft.com/office/drawing/2016/5/12/chartex" xmlns:cx7="http://schemas.microsoft.com/office/drawing/2016/5/13/chartex" xmlns:cx8="http://schemas.microsoft.com/office/drawing/2016/5/14/chartex" xmlns:mc="http://schemas.openxmlformats.org/markup-compatibility/2006" xmlns:aink="http://schemas.microsoft.com/office/drawing/2016/ink" xmlns:am3d="http://schemas.microsoft.com/office/drawing/2017/model3d" xmlns:o="urn:schemas-microsoft-com:office:office" xmlns:oel="http://schemas.microsoft.com/office/2019/extlst" xmlns:r="http://schemas.openxmlformats.org/officeDocument/2006/relationships" xmlns:m="http://schemas.openxmlformats.org/officeDocument/2006/math" xmlns:v="urn:schemas-microsoft-com:vml" xmlns:wp14="http://schemas.microsoft.com/office/word/2010/wordprocessingDrawing" xmlns:wp="http://schemas.openxmlformats.org/drawingml/2006/wordprocessingDrawing" xmlns:w10="urn:schemas-microsoft-com:office:word" xmlns:w="http://schemas.openxmlformats.org/wordprocessingml/2006/main" xmlns:w14="http://schemas.microsoft.com/office/word/2010/wordml" xmlns:w15="http://schemas.microsoft.com/office/word/2012/wordml" xmlns:w16cex="http://schemas.microsoft.com/office/word/2018/wordml/cex" xmlns:w16cid="http://schemas.microsoft.com/office/word/2016/wordml/cid" xmlns:w16="http://schemas.microsoft.com/office/word/2018/wordml" xmlns:w16sdtdh="http://schemas.microsoft.com/office/word/2020/wordml/sdtdatahash" xmlns:w16se="http://schemas.microsoft.com/office/word/2015/wordml/symex" xmlns:wpg="http://schemas.microsoft.com/office/word/2010/wordprocessingGroup" xmlns:wpi="http://schemas.microsoft.com/office/word/2010/wordprocessingInk" xmlns:wne="http://schemas.microsoft.com/office/word/2006/wordml" xmlns:wps="http://schemas.microsoft.com/office/word/2010/wordprocessingShape" mc:Ignorable="w14 w15 w16se w16cid w16 w16cex w16sdtdh wp14">
+<w16cid:commentsIds xmlns:wpc="http://schemas.microsoft.com/office/word/2010/wordprocessingCanvas" xmlns:cx="http://schemas.microsoft.com/office/drawing/2014/chartex" xmlns:cx1="http://schemas.microsoft.com/office/drawing/2015/9/8/chartex" xmlns:cx2="http://schemas.microsoft.com/office/drawing/2015/10/21/chartex" xmlns:cx3="http://schemas.microsoft.com/office/drawing/2016/5/9/chartex" xmlns:cx4="http://schemas.microsoft.com/office/drawing/2016/5/10/chartex" xmlns:cx5="http://schemas.microsoft.com/office/drawing/2016/5/11/chartex" xmlns:cx6="http://schemas.microsoft.com/office/drawing/2016/5/12/chartex" xmlns:cx7="http://schemas.microsoft.com/office/drawing/2016/5/13/chartex" xmlns:cx8="http://schemas.microsoft.com/office/drawing/2016/5/14/chartex" xmlns:mc="http://schemas.openxmlformats.org/markup-compatibility/2006" xmlns:aink="http://schemas.microsoft.com/office/drawing/2016/ink" xmlns:am3d="http://schemas.microsoft.com/office/drawing/2017/model3d" xmlns:o="urn:schemas-microsoft-com:office:office" xmlns:oel="http://schemas.microsoft.com/office/2019/extlst" xmlns:r="http://schemas.openxmlformats.org/officeDocument/2006/relationships" xmlns:m="http://schemas.openxmlformats.org/officeDocument/2006/math" xmlns:v="urn:schemas-microsoft-com:vml" xmlns:wp14="http://schemas.microsoft.com/office/word/2010/wordprocessingDrawing" xmlns:wp="http://schemas.openxmlformats.org/drawingml/2006/wordprocessingDrawing" xmlns:w10="urn:schemas-microsoft-com:office:word" xmlns:w="http://schemas.openxmlformats.org/wordprocessingml/2006/main" xmlns:w14="http://schemas.microsoft.com/office/word/2010/wordml" xmlns:w15="http://schemas.microsoft.com/office/word/2012/wordml" xmlns:w16cex="http://schemas.microsoft.com/office/word/2018/wordml/cex" xmlns:w16cid="http://schemas.microsoft.com/office/word/2016/wordml/cid" xmlns:w16="http://schemas.microsoft.com/office/word/2018/wordml" xmlns:w16du="http://schemas.microsoft.com/office/word/2023/wordml/word16du" xmlns:w16sdtdh="http://schemas.microsoft.com/office/word/2020/wordml/sdtdatahash" xmlns:w16se="http://schemas.microsoft.com/office/word/2015/wordml/symex" xmlns:wpg="http://schemas.microsoft.com/office/word/2010/wordprocessingGroup" xmlns:wpi="http://schemas.microsoft.com/office/word/2010/wordprocessingInk" xmlns:wne="http://schemas.microsoft.com/office/word/2006/wordml" xmlns:wps="http://schemas.microsoft.com/office/word/2010/wordprocessingShape" mc:Ignorable="w14 w15 w16se w16cid w16 w16cex w16sdtdh w16du wp14">
   <w16cid:commentId w16cid:paraId="061BE61B" w16cid:durableId="255CB229"/>
   <w16cid:commentId w16cid:paraId="4564069E" w16cid:durableId="51C5703E"/>
   <w16cid:commentId w16cid:paraId="36E075D6" w16cid:durableId="1FD22CE0"/>
@@ -2914,7 +3028,7 @@
 </file>
 
 <file path=word/endnotes.xml><?xml version="1.0" encoding="utf-8"?>
-<w:endnotes xmlns:wpc="http://schemas.microsoft.com/office/word/2010/wordprocessingCanvas" xmlns:cx="http://schemas.microsoft.com/office/drawing/2014/chartex" xmlns:cx1="http://schemas.microsoft.com/office/drawing/2015/9/8/chartex" xmlns:cx2="http://schemas.microsoft.com/office/drawing/2015/10/21/chartex" xmlns:cx3="http://schemas.microsoft.com/office/drawing/2016/5/9/chartex" xmlns:cx4="http://schemas.microsoft.com/office/drawing/2016/5/10/chartex" xmlns:cx5="http://schemas.microsoft.com/office/drawing/2016/5/11/chartex" xmlns:cx6="http://schemas.microsoft.com/office/drawing/2016/5/12/chartex" xmlns:cx7="http://schemas.microsoft.com/office/drawing/2016/5/13/chartex" xmlns:cx8="http://schemas.microsoft.com/office/drawing/2016/5/14/chartex" xmlns:mc="http://schemas.openxmlformats.org/markup-compatibility/2006" xmlns:aink="http://schemas.microsoft.com/office/drawing/2016/ink" xmlns:am3d="http://schemas.microsoft.com/office/drawing/2017/model3d" xmlns:o="urn:schemas-microsoft-com:office:office" xmlns:oel="http://schemas.microsoft.com/office/2019/extlst" xmlns:r="http://schemas.openxmlformats.org/officeDocument/2006/relationships" xmlns:m="http://schemas.openxmlformats.org/officeDocument/2006/math" xmlns:v="urn:schemas-microsoft-com:vml" xmlns:wp14="http://schemas.microsoft.com/office/word/2010/wordprocessingDrawing" xmlns:wp="http://schemas.openxmlformats.org/drawingml/2006/wordprocessingDrawing" xmlns:w10="urn:schemas-microsoft-com:office:word" xmlns:w="http://schemas.openxmlformats.org/wordprocessingml/2006/main" xmlns:w14="http://schemas.microsoft.com/office/word/2010/wordml" xmlns:w15="http://schemas.microsoft.com/office/word/2012/wordml" xmlns:w16cex="http://schemas.microsoft.com/office/word/2018/wordml/cex" xmlns:w16cid="http://schemas.microsoft.com/office/word/2016/wordml/cid" xmlns:w16="http://schemas.microsoft.com/office/word/2018/wordml" xmlns:w16sdtdh="http://schemas.microsoft.com/office/word/2020/wordml/sdtdatahash" xmlns:w16se="http://schemas.microsoft.com/office/word/2015/wordml/symex" xmlns:wpg="http://schemas.microsoft.com/office/word/2010/wordprocessingGroup" xmlns:wpi="http://schemas.microsoft.com/office/word/2010/wordprocessingInk" xmlns:wne="http://schemas.microsoft.com/office/word/2006/wordml" xmlns:wps="http://schemas.microsoft.com/office/word/2010/wordprocessingShape" mc:Ignorable="w14 w15 w16se w16cid w16 w16cex w16sdtdh wp14">
+<w:endnotes xmlns:wpc="http://schemas.microsoft.com/office/word/2010/wordprocessingCanvas" xmlns:cx="http://schemas.microsoft.com/office/drawing/2014/chartex" xmlns:cx1="http://schemas.microsoft.com/office/drawing/2015/9/8/chartex" xmlns:cx2="http://schemas.microsoft.com/office/drawing/2015/10/21/chartex" xmlns:cx3="http://schemas.microsoft.com/office/drawing/2016/5/9/chartex" xmlns:cx4="http://schemas.microsoft.com/office/drawing/2016/5/10/chartex" xmlns:cx5="http://schemas.microsoft.com/office/drawing/2016/5/11/chartex" xmlns:cx6="http://schemas.microsoft.com/office/drawing/2016/5/12/chartex" xmlns:cx7="http://schemas.microsoft.com/office/drawing/2016/5/13/chartex" xmlns:cx8="http://schemas.microsoft.com/office/drawing/2016/5/14/chartex" xmlns:mc="http://schemas.openxmlformats.org/markup-compatibility/2006" xmlns:aink="http://schemas.microsoft.com/office/drawing/2016/ink" xmlns:am3d="http://schemas.microsoft.com/office/drawing/2017/model3d" xmlns:o="urn:schemas-microsoft-com:office:office" xmlns:oel="http://schemas.microsoft.com/office/2019/extlst" xmlns:r="http://schemas.openxmlformats.org/officeDocument/2006/relationships" xmlns:m="http://schemas.openxmlformats.org/officeDocument/2006/math" xmlns:v="urn:schemas-microsoft-com:vml" xmlns:wp14="http://schemas.microsoft.com/office/word/2010/wordprocessingDrawing" xmlns:wp="http://schemas.openxmlformats.org/drawingml/2006/wordprocessingDrawing" xmlns:w10="urn:schemas-microsoft-com:office:word" xmlns:w="http://schemas.openxmlformats.org/wordprocessingml/2006/main" xmlns:w14="http://schemas.microsoft.com/office/word/2010/wordml" xmlns:w15="http://schemas.microsoft.com/office/word/2012/wordml" xmlns:w16cex="http://schemas.microsoft.com/office/word/2018/wordml/cex" xmlns:w16cid="http://schemas.microsoft.com/office/word/2016/wordml/cid" xmlns:w16="http://schemas.microsoft.com/office/word/2018/wordml" xmlns:w16du="http://schemas.microsoft.com/office/word/2023/wordml/word16du" xmlns:w16sdtdh="http://schemas.microsoft.com/office/word/2020/wordml/sdtdatahash" xmlns:w16se="http://schemas.microsoft.com/office/word/2015/wordml/symex" xmlns:wpg="http://schemas.microsoft.com/office/word/2010/wordprocessingGroup" xmlns:wpi="http://schemas.microsoft.com/office/word/2010/wordprocessingInk" xmlns:wne="http://schemas.microsoft.com/office/word/2006/wordml" xmlns:wps="http://schemas.microsoft.com/office/word/2010/wordprocessingShape" mc:Ignorable="w14 w15 w16se w16cid w16 w16cex w16sdtdh w16du wp14">
   <w:endnote w:type="separator" w:id="-1">
     <w:p>
       <w:pPr>
@@ -2939,7 +3053,7 @@
 </file>
 
 <file path=word/footer1.xml><?xml version="1.0" encoding="utf-8"?>
-<w:ftr xmlns:wpc="http://schemas.microsoft.com/office/word/2010/wordprocessingCanvas" xmlns:cx="http://schemas.microsoft.com/office/drawing/2014/chartex" xmlns:cx1="http://schemas.microsoft.com/office/drawing/2015/9/8/chartex" xmlns:cx2="http://schemas.microsoft.com/office/drawing/2015/10/21/chartex" xmlns:cx3="http://schemas.microsoft.com/office/drawing/2016/5/9/chartex" xmlns:cx4="http://schemas.microsoft.com/office/drawing/2016/5/10/chartex" xmlns:cx5="http://schemas.microsoft.com/office/drawing/2016/5/11/chartex" xmlns:cx6="http://schemas.microsoft.com/office/drawing/2016/5/12/chartex" xmlns:cx7="http://schemas.microsoft.com/office/drawing/2016/5/13/chartex" xmlns:cx8="http://schemas.microsoft.com/office/drawing/2016/5/14/chartex" xmlns:mc="http://schemas.openxmlformats.org/markup-compatibility/2006" xmlns:aink="http://schemas.microsoft.com/office/drawing/2016/ink" xmlns:am3d="http://schemas.microsoft.com/office/drawing/2017/model3d" xmlns:o="urn:schemas-microsoft-com:office:office" xmlns:oel="http://schemas.microsoft.com/office/2019/extlst" xmlns:r="http://schemas.openxmlformats.org/officeDocument/2006/relationships" xmlns:m="http://schemas.openxmlformats.org/officeDocument/2006/math" xmlns:v="urn:schemas-microsoft-com:vml" xmlns:wp14="http://schemas.microsoft.com/office/word/2010/wordprocessingDrawing" xmlns:wp="http://schemas.openxmlformats.org/drawingml/2006/wordprocessingDrawing" xmlns:w10="urn:schemas-microsoft-com:office:word" xmlns:w="http://schemas.openxmlformats.org/wordprocessingml/2006/main" xmlns:w14="http://schemas.microsoft.com/office/word/2010/wordml" xmlns:w15="http://schemas.microsoft.com/office/word/2012/wordml" xmlns:w16cex="http://schemas.microsoft.com/office/word/2018/wordml/cex" xmlns:w16cid="http://schemas.microsoft.com/office/word/2016/wordml/cid" xmlns:w16="http://schemas.microsoft.com/office/word/2018/wordml" xmlns:w16sdtdh="http://schemas.microsoft.com/office/word/2020/wordml/sdtdatahash" xmlns:w16se="http://schemas.microsoft.com/office/word/2015/wordml/symex" xmlns:wpg="http://schemas.microsoft.com/office/word/2010/wordprocessingGroup" xmlns:wpi="http://schemas.microsoft.com/office/word/2010/wordprocessingInk" xmlns:wne="http://schemas.microsoft.com/office/word/2006/wordml" xmlns:wps="http://schemas.microsoft.com/office/word/2010/wordprocessingShape" mc:Ignorable="w14 w15 w16se w16cid w16 w16cex w16sdtdh wp14">
+<w:ftr xmlns:wpc="http://schemas.microsoft.com/office/word/2010/wordprocessingCanvas" xmlns:cx="http://schemas.microsoft.com/office/drawing/2014/chartex" xmlns:cx1="http://schemas.microsoft.com/office/drawing/2015/9/8/chartex" xmlns:cx2="http://schemas.microsoft.com/office/drawing/2015/10/21/chartex" xmlns:cx3="http://schemas.microsoft.com/office/drawing/2016/5/9/chartex" xmlns:cx4="http://schemas.microsoft.com/office/drawing/2016/5/10/chartex" xmlns:cx5="http://schemas.microsoft.com/office/drawing/2016/5/11/chartex" xmlns:cx6="http://schemas.microsoft.com/office/drawing/2016/5/12/chartex" xmlns:cx7="http://schemas.microsoft.com/office/drawing/2016/5/13/chartex" xmlns:cx8="http://schemas.microsoft.com/office/drawing/2016/5/14/chartex" xmlns:mc="http://schemas.openxmlformats.org/markup-compatibility/2006" xmlns:aink="http://schemas.microsoft.com/office/drawing/2016/ink" xmlns:am3d="http://schemas.microsoft.com/office/drawing/2017/model3d" xmlns:o="urn:schemas-microsoft-com:office:office" xmlns:oel="http://schemas.microsoft.com/office/2019/extlst" xmlns:r="http://schemas.openxmlformats.org/officeDocument/2006/relationships" xmlns:m="http://schemas.openxmlformats.org/officeDocument/2006/math" xmlns:v="urn:schemas-microsoft-com:vml" xmlns:wp14="http://schemas.microsoft.com/office/word/2010/wordprocessingDrawing" xmlns:wp="http://schemas.openxmlformats.org/drawingml/2006/wordprocessingDrawing" xmlns:w10="urn:schemas-microsoft-com:office:word" xmlns:w="http://schemas.openxmlformats.org/wordprocessingml/2006/main" xmlns:w14="http://schemas.microsoft.com/office/word/2010/wordml" xmlns:w15="http://schemas.microsoft.com/office/word/2012/wordml" xmlns:w16cex="http://schemas.microsoft.com/office/word/2018/wordml/cex" xmlns:w16cid="http://schemas.microsoft.com/office/word/2016/wordml/cid" xmlns:w16="http://schemas.microsoft.com/office/word/2018/wordml" xmlns:w16du="http://schemas.microsoft.com/office/word/2023/wordml/word16du" xmlns:w16sdtdh="http://schemas.microsoft.com/office/word/2020/wordml/sdtdatahash" xmlns:w16se="http://schemas.microsoft.com/office/word/2015/wordml/symex" xmlns:wpg="http://schemas.microsoft.com/office/word/2010/wordprocessingGroup" xmlns:wpi="http://schemas.microsoft.com/office/word/2010/wordprocessingInk" xmlns:wne="http://schemas.microsoft.com/office/word/2006/wordml" xmlns:wps="http://schemas.microsoft.com/office/word/2010/wordprocessingShape" mc:Ignorable="w14 w15 w16se w16cid w16 w16cex w16sdtdh w16du wp14">
   <w:p>
     <w:pPr>
       <w:pStyle w:val="Footer"/>
@@ -2949,7 +3063,7 @@
 </file>
 
 <file path=word/footer2.xml><?xml version="1.0" encoding="utf-8"?>
-<w:ftr xmlns:wpc="http://schemas.microsoft.com/office/word/2010/wordprocessingCanvas" xmlns:cx="http://schemas.microsoft.com/office/drawing/2014/chartex" xmlns:cx1="http://schemas.microsoft.com/office/drawing/2015/9/8/chartex" xmlns:cx2="http://schemas.microsoft.com/office/drawing/2015/10/21/chartex" xmlns:cx3="http://schemas.microsoft.com/office/drawing/2016/5/9/chartex" xmlns:cx4="http://schemas.microsoft.com/office/drawing/2016/5/10/chartex" xmlns:cx5="http://schemas.microsoft.com/office/drawing/2016/5/11/chartex" xmlns:cx6="http://schemas.microsoft.com/office/drawing/2016/5/12/chartex" xmlns:cx7="http://schemas.microsoft.com/office/drawing/2016/5/13/chartex" xmlns:cx8="http://schemas.microsoft.com/office/drawing/2016/5/14/chartex" xmlns:mc="http://schemas.openxmlformats.org/markup-compatibility/2006" xmlns:aink="http://schemas.microsoft.com/office/drawing/2016/ink" xmlns:am3d="http://schemas.microsoft.com/office/drawing/2017/model3d" xmlns:o="urn:schemas-microsoft-com:office:office" xmlns:oel="http://schemas.microsoft.com/office/2019/extlst" xmlns:r="http://schemas.openxmlformats.org/officeDocument/2006/relationships" xmlns:m="http://schemas.openxmlformats.org/officeDocument/2006/math" xmlns:v="urn:schemas-microsoft-com:vml" xmlns:wp14="http://schemas.microsoft.com/office/word/2010/wordprocessingDrawing" xmlns:wp="http://schemas.openxmlformats.org/drawingml/2006/wordprocessingDrawing" xmlns:w10="urn:schemas-microsoft-com:office:word" xmlns:w="http://schemas.openxmlformats.org/wordprocessingml/2006/main" xmlns:w14="http://schemas.microsoft.com/office/word/2010/wordml" xmlns:w15="http://schemas.microsoft.com/office/word/2012/wordml" xmlns:w16cex="http://schemas.microsoft.com/office/word/2018/wordml/cex" xmlns:w16cid="http://schemas.microsoft.com/office/word/2016/wordml/cid" xmlns:w16="http://schemas.microsoft.com/office/word/2018/wordml" xmlns:w16sdtdh="http://schemas.microsoft.com/office/word/2020/wordml/sdtdatahash" xmlns:w16se="http://schemas.microsoft.com/office/word/2015/wordml/symex" xmlns:wpg="http://schemas.microsoft.com/office/word/2010/wordprocessingGroup" xmlns:wpi="http://schemas.microsoft.com/office/word/2010/wordprocessingInk" xmlns:wne="http://schemas.microsoft.com/office/word/2006/wordml" xmlns:wps="http://schemas.microsoft.com/office/word/2010/wordprocessingShape" mc:Ignorable="w14 w15 w16se w16cid w16 w16cex w16sdtdh wp14">
+<w:ftr xmlns:wpc="http://schemas.microsoft.com/office/word/2010/wordprocessingCanvas" xmlns:cx="http://schemas.microsoft.com/office/drawing/2014/chartex" xmlns:cx1="http://schemas.microsoft.com/office/drawing/2015/9/8/chartex" xmlns:cx2="http://schemas.microsoft.com/office/drawing/2015/10/21/chartex" xmlns:cx3="http://schemas.microsoft.com/office/drawing/2016/5/9/chartex" xmlns:cx4="http://schemas.microsoft.com/office/drawing/2016/5/10/chartex" xmlns:cx5="http://schemas.microsoft.com/office/drawing/2016/5/11/chartex" xmlns:cx6="http://schemas.microsoft.com/office/drawing/2016/5/12/chartex" xmlns:cx7="http://schemas.microsoft.com/office/drawing/2016/5/13/chartex" xmlns:cx8="http://schemas.microsoft.com/office/drawing/2016/5/14/chartex" xmlns:mc="http://schemas.openxmlformats.org/markup-compatibility/2006" xmlns:aink="http://schemas.microsoft.com/office/drawing/2016/ink" xmlns:am3d="http://schemas.microsoft.com/office/drawing/2017/model3d" xmlns:o="urn:schemas-microsoft-com:office:office" xmlns:oel="http://schemas.microsoft.com/office/2019/extlst" xmlns:r="http://schemas.openxmlformats.org/officeDocument/2006/relationships" xmlns:m="http://schemas.openxmlformats.org/officeDocument/2006/math" xmlns:v="urn:schemas-microsoft-com:vml" xmlns:wp14="http://schemas.microsoft.com/office/word/2010/wordprocessingDrawing" xmlns:wp="http://schemas.openxmlformats.org/drawingml/2006/wordprocessingDrawing" xmlns:w10="urn:schemas-microsoft-com:office:word" xmlns:w="http://schemas.openxmlformats.org/wordprocessingml/2006/main" xmlns:w14="http://schemas.microsoft.com/office/word/2010/wordml" xmlns:w15="http://schemas.microsoft.com/office/word/2012/wordml" xmlns:w16cex="http://schemas.microsoft.com/office/word/2018/wordml/cex" xmlns:w16cid="http://schemas.microsoft.com/office/word/2016/wordml/cid" xmlns:w16="http://schemas.microsoft.com/office/word/2018/wordml" xmlns:w16du="http://schemas.microsoft.com/office/word/2023/wordml/word16du" xmlns:w16sdtdh="http://schemas.microsoft.com/office/word/2020/wordml/sdtdatahash" xmlns:w16se="http://schemas.microsoft.com/office/word/2015/wordml/symex" xmlns:wpg="http://schemas.microsoft.com/office/word/2010/wordprocessingGroup" xmlns:wpi="http://schemas.microsoft.com/office/word/2010/wordprocessingInk" xmlns:wne="http://schemas.microsoft.com/office/word/2006/wordml" xmlns:wps="http://schemas.microsoft.com/office/word/2010/wordprocessingShape" mc:Ignorable="w14 w15 w16se w16cid w16 w16cex w16sdtdh w16du wp14">
   <w:tbl>
     <w:tblPr>
       <w:tblW w:w="0" w:type="auto"/>
@@ -3010,7 +3124,7 @@
 </file>
 
 <file path=word/footer3.xml><?xml version="1.0" encoding="utf-8"?>
-<w:ftr xmlns:wpc="http://schemas.microsoft.com/office/word/2010/wordprocessingCanvas" xmlns:cx="http://schemas.microsoft.com/office/drawing/2014/chartex" xmlns:cx1="http://schemas.microsoft.com/office/drawing/2015/9/8/chartex" xmlns:cx2="http://schemas.microsoft.com/office/drawing/2015/10/21/chartex" xmlns:cx3="http://schemas.microsoft.com/office/drawing/2016/5/9/chartex" xmlns:cx4="http://schemas.microsoft.com/office/drawing/2016/5/10/chartex" xmlns:cx5="http://schemas.microsoft.com/office/drawing/2016/5/11/chartex" xmlns:cx6="http://schemas.microsoft.com/office/drawing/2016/5/12/chartex" xmlns:cx7="http://schemas.microsoft.com/office/drawing/2016/5/13/chartex" xmlns:cx8="http://schemas.microsoft.com/office/drawing/2016/5/14/chartex" xmlns:mc="http://schemas.openxmlformats.org/markup-compatibility/2006" xmlns:aink="http://schemas.microsoft.com/office/drawing/2016/ink" xmlns:am3d="http://schemas.microsoft.com/office/drawing/2017/model3d" xmlns:o="urn:schemas-microsoft-com:office:office" xmlns:oel="http://schemas.microsoft.com/office/2019/extlst" xmlns:r="http://schemas.openxmlformats.org/officeDocument/2006/relationships" xmlns:m="http://schemas.openxmlformats.org/officeDocument/2006/math" xmlns:v="urn:schemas-microsoft-com:vml" xmlns:wp14="http://schemas.microsoft.com/office/word/2010/wordprocessingDrawing" xmlns:wp="http://schemas.openxmlformats.org/drawingml/2006/wordprocessingDrawing" xmlns:w10="urn:schemas-microsoft-com:office:word" xmlns:w="http://schemas.openxmlformats.org/wordprocessingml/2006/main" xmlns:w14="http://schemas.microsoft.com/office/word/2010/wordml" xmlns:w15="http://schemas.microsoft.com/office/word/2012/wordml" xmlns:w16cex="http://schemas.microsoft.com/office/word/2018/wordml/cex" xmlns:w16cid="http://schemas.microsoft.com/office/word/2016/wordml/cid" xmlns:w16="http://schemas.microsoft.com/office/word/2018/wordml" xmlns:w16sdtdh="http://schemas.microsoft.com/office/word/2020/wordml/sdtdatahash" xmlns:w16se="http://schemas.microsoft.com/office/word/2015/wordml/symex" xmlns:wpg="http://schemas.microsoft.com/office/word/2010/wordprocessingGroup" xmlns:wpi="http://schemas.microsoft.com/office/word/2010/wordprocessingInk" xmlns:wne="http://schemas.microsoft.com/office/word/2006/wordml" xmlns:wps="http://schemas.microsoft.com/office/word/2010/wordprocessingShape" mc:Ignorable="w14 w15 w16se w16cid w16 w16cex w16sdtdh wp14">
+<w:ftr xmlns:wpc="http://schemas.microsoft.com/office/word/2010/wordprocessingCanvas" xmlns:cx="http://schemas.microsoft.com/office/drawing/2014/chartex" xmlns:cx1="http://schemas.microsoft.com/office/drawing/2015/9/8/chartex" xmlns:cx2="http://schemas.microsoft.com/office/drawing/2015/10/21/chartex" xmlns:cx3="http://schemas.microsoft.com/office/drawing/2016/5/9/chartex" xmlns:cx4="http://schemas.microsoft.com/office/drawing/2016/5/10/chartex" xmlns:cx5="http://schemas.microsoft.com/office/drawing/2016/5/11/chartex" xmlns:cx6="http://schemas.microsoft.com/office/drawing/2016/5/12/chartex" xmlns:cx7="http://schemas.microsoft.com/office/drawing/2016/5/13/chartex" xmlns:cx8="http://schemas.microsoft.com/office/drawing/2016/5/14/chartex" xmlns:mc="http://schemas.openxmlformats.org/markup-compatibility/2006" xmlns:aink="http://schemas.microsoft.com/office/drawing/2016/ink" xmlns:am3d="http://schemas.microsoft.com/office/drawing/2017/model3d" xmlns:o="urn:schemas-microsoft-com:office:office" xmlns:oel="http://schemas.microsoft.com/office/2019/extlst" xmlns:r="http://schemas.openxmlformats.org/officeDocument/2006/relationships" xmlns:m="http://schemas.openxmlformats.org/officeDocument/2006/math" xmlns:v="urn:schemas-microsoft-com:vml" xmlns:wp14="http://schemas.microsoft.com/office/word/2010/wordprocessingDrawing" xmlns:wp="http://schemas.openxmlformats.org/drawingml/2006/wordprocessingDrawing" xmlns:w10="urn:schemas-microsoft-com:office:word" xmlns:w="http://schemas.openxmlformats.org/wordprocessingml/2006/main" xmlns:w14="http://schemas.microsoft.com/office/word/2010/wordml" xmlns:w15="http://schemas.microsoft.com/office/word/2012/wordml" xmlns:w16cex="http://schemas.microsoft.com/office/word/2018/wordml/cex" xmlns:w16cid="http://schemas.microsoft.com/office/word/2016/wordml/cid" xmlns:w16="http://schemas.microsoft.com/office/word/2018/wordml" xmlns:w16du="http://schemas.microsoft.com/office/word/2023/wordml/word16du" xmlns:w16sdtdh="http://schemas.microsoft.com/office/word/2020/wordml/sdtdatahash" xmlns:w16se="http://schemas.microsoft.com/office/word/2015/wordml/symex" xmlns:wpg="http://schemas.microsoft.com/office/word/2010/wordprocessingGroup" xmlns:wpi="http://schemas.microsoft.com/office/word/2010/wordprocessingInk" xmlns:wne="http://schemas.microsoft.com/office/word/2006/wordml" xmlns:wps="http://schemas.microsoft.com/office/word/2010/wordprocessingShape" mc:Ignorable="w14 w15 w16se w16cid w16 w16cex w16sdtdh w16du wp14">
   <w:p>
     <w:pPr>
       <w:pStyle w:val="Footer"/>
@@ -3020,7 +3134,7 @@
 </file>
 
 <file path=word/footnotes.xml><?xml version="1.0" encoding="utf-8"?>
-<w:footnotes xmlns:wpc="http://schemas.microsoft.com/office/word/2010/wordprocessingCanvas" xmlns:cx="http://schemas.microsoft.com/office/drawing/2014/chartex" xmlns:cx1="http://schemas.microsoft.com/office/drawing/2015/9/8/chartex" xmlns:cx2="http://schemas.microsoft.com/office/drawing/2015/10/21/chartex" xmlns:cx3="http://schemas.microsoft.com/office/drawing/2016/5/9/chartex" xmlns:cx4="http://schemas.microsoft.com/office/drawing/2016/5/10/chartex" xmlns:cx5="http://schemas.microsoft.com/office/drawing/2016/5/11/chartex" xmlns:cx6="http://schemas.microsoft.com/office/drawing/2016/5/12/chartex" xmlns:cx7="http://schemas.microsoft.com/office/drawing/2016/5/13/chartex" xmlns:cx8="http://schemas.microsoft.com/office/drawing/2016/5/14/chartex" xmlns:mc="http://schemas.openxmlformats.org/markup-compatibility/2006" xmlns:aink="http://schemas.microsoft.com/office/drawing/2016/ink" xmlns:am3d="http://schemas.microsoft.com/office/drawing/2017/model3d" xmlns:o="urn:schemas-microsoft-com:office:office" xmlns:oel="http://schemas.microsoft.com/office/2019/extlst" xmlns:r="http://schemas.openxmlformats.org/officeDocument/2006/relationships" xmlns:m="http://schemas.openxmlformats.org/officeDocument/2006/math" xmlns:v="urn:schemas-microsoft-com:vml" xmlns:wp14="http://schemas.microsoft.com/office/word/2010/wordprocessingDrawing" xmlns:wp="http://schemas.openxmlformats.org/drawingml/2006/wordprocessingDrawing" xmlns:w10="urn:schemas-microsoft-com:office:word" xmlns:w="http://schemas.openxmlformats.org/wordprocessingml/2006/main" xmlns:w14="http://schemas.microsoft.com/office/word/2010/wordml" xmlns:w15="http://schemas.microsoft.com/office/word/2012/wordml" xmlns:w16cex="http://schemas.microsoft.com/office/word/2018/wordml/cex" xmlns:w16cid="http://schemas.microsoft.com/office/word/2016/wordml/cid" xmlns:w16="http://schemas.microsoft.com/office/word/2018/wordml" xmlns:w16sdtdh="http://schemas.microsoft.com/office/word/2020/wordml/sdtdatahash" xmlns:w16se="http://schemas.microsoft.com/office/word/2015/wordml/symex" xmlns:wpg="http://schemas.microsoft.com/office/word/2010/wordprocessingGroup" xmlns:wpi="http://schemas.microsoft.com/office/word/2010/wordprocessingInk" xmlns:wne="http://schemas.microsoft.com/office/word/2006/wordml" xmlns:wps="http://schemas.microsoft.com/office/word/2010/wordprocessingShape" mc:Ignorable="w14 w15 w16se w16cid w16 w16cex w16sdtdh wp14">
+<w:footnotes xmlns:wpc="http://schemas.microsoft.com/office/word/2010/wordprocessingCanvas" xmlns:cx="http://schemas.microsoft.com/office/drawing/2014/chartex" xmlns:cx1="http://schemas.microsoft.com/office/drawing/2015/9/8/chartex" xmlns:cx2="http://schemas.microsoft.com/office/drawing/2015/10/21/chartex" xmlns:cx3="http://schemas.microsoft.com/office/drawing/2016/5/9/chartex" xmlns:cx4="http://schemas.microsoft.com/office/drawing/2016/5/10/chartex" xmlns:cx5="http://schemas.microsoft.com/office/drawing/2016/5/11/chartex" xmlns:cx6="http://schemas.microsoft.com/office/drawing/2016/5/12/chartex" xmlns:cx7="http://schemas.microsoft.com/office/drawing/2016/5/13/chartex" xmlns:cx8="http://schemas.microsoft.com/office/drawing/2016/5/14/chartex" xmlns:mc="http://schemas.openxmlformats.org/markup-compatibility/2006" xmlns:aink="http://schemas.microsoft.com/office/drawing/2016/ink" xmlns:am3d="http://schemas.microsoft.com/office/drawing/2017/model3d" xmlns:o="urn:schemas-microsoft-com:office:office" xmlns:oel="http://schemas.microsoft.com/office/2019/extlst" xmlns:r="http://schemas.openxmlformats.org/officeDocument/2006/relationships" xmlns:m="http://schemas.openxmlformats.org/officeDocument/2006/math" xmlns:v="urn:schemas-microsoft-com:vml" xmlns:wp14="http://schemas.microsoft.com/office/word/2010/wordprocessingDrawing" xmlns:wp="http://schemas.openxmlformats.org/drawingml/2006/wordprocessingDrawing" xmlns:w10="urn:schemas-microsoft-com:office:word" xmlns:w="http://schemas.openxmlformats.org/wordprocessingml/2006/main" xmlns:w14="http://schemas.microsoft.com/office/word/2010/wordml" xmlns:w15="http://schemas.microsoft.com/office/word/2012/wordml" xmlns:w16cex="http://schemas.microsoft.com/office/word/2018/wordml/cex" xmlns:w16cid="http://schemas.microsoft.com/office/word/2016/wordml/cid" xmlns:w16="http://schemas.microsoft.com/office/word/2018/wordml" xmlns:w16du="http://schemas.microsoft.com/office/word/2023/wordml/word16du" xmlns:w16sdtdh="http://schemas.microsoft.com/office/word/2020/wordml/sdtdatahash" xmlns:w16se="http://schemas.microsoft.com/office/word/2015/wordml/symex" xmlns:wpg="http://schemas.microsoft.com/office/word/2010/wordprocessingGroup" xmlns:wpi="http://schemas.microsoft.com/office/word/2010/wordprocessingInk" xmlns:wne="http://schemas.microsoft.com/office/word/2006/wordml" xmlns:wps="http://schemas.microsoft.com/office/word/2010/wordprocessingShape" mc:Ignorable="w14 w15 w16se w16cid w16 w16cex w16sdtdh w16du wp14">
   <w:footnote w:type="separator" w:id="-1">
     <w:p>
       <w:pPr>
@@ -3045,7 +3159,7 @@
 </file>
 
 <file path=word/header1.xml><?xml version="1.0" encoding="utf-8"?>
-<w:hdr xmlns:wpc="http://schemas.microsoft.com/office/word/2010/wordprocessingCanvas" xmlns:cx="http://schemas.microsoft.com/office/drawing/2014/chartex" xmlns:cx1="http://schemas.microsoft.com/office/drawing/2015/9/8/chartex" xmlns:cx2="http://schemas.microsoft.com/office/drawing/2015/10/21/chartex" xmlns:cx3="http://schemas.microsoft.com/office/drawing/2016/5/9/chartex" xmlns:cx4="http://schemas.microsoft.com/office/drawing/2016/5/10/chartex" xmlns:cx5="http://schemas.microsoft.com/office/drawing/2016/5/11/chartex" xmlns:cx6="http://schemas.microsoft.com/office/drawing/2016/5/12/chartex" xmlns:cx7="http://schemas.microsoft.com/office/drawing/2016/5/13/chartex" xmlns:cx8="http://schemas.microsoft.com/office/drawing/2016/5/14/chartex" xmlns:mc="http://schemas.openxmlformats.org/markup-compatibility/2006" xmlns:aink="http://schemas.microsoft.com/office/drawing/2016/ink" xmlns:am3d="http://schemas.microsoft.com/office/drawing/2017/model3d" xmlns:o="urn:schemas-microsoft-com:office:office" xmlns:oel="http://schemas.microsoft.com/office/2019/extlst" xmlns:r="http://schemas.openxmlformats.org/officeDocument/2006/relationships" xmlns:m="http://schemas.openxmlformats.org/officeDocument/2006/math" xmlns:v="urn:schemas-microsoft-com:vml" xmlns:wp14="http://schemas.microsoft.com/office/word/2010/wordprocessingDrawing" xmlns:wp="http://schemas.openxmlformats.org/drawingml/2006/wordprocessingDrawing" xmlns:w10="urn:schemas-microsoft-com:office:word" xmlns:w="http://schemas.openxmlformats.org/wordprocessingml/2006/main" xmlns:w14="http://schemas.microsoft.com/office/word/2010/wordml" xmlns:w15="http://schemas.microsoft.com/office/word/2012/wordml" xmlns:w16cex="http://schemas.microsoft.com/office/word/2018/wordml/cex" xmlns:w16cid="http://schemas.microsoft.com/office/word/2016/wordml/cid" xmlns:w16="http://schemas.microsoft.com/office/word/2018/wordml" xmlns:w16sdtdh="http://schemas.microsoft.com/office/word/2020/wordml/sdtdatahash" xmlns:w16se="http://schemas.microsoft.com/office/word/2015/wordml/symex" xmlns:wpg="http://schemas.microsoft.com/office/word/2010/wordprocessingGroup" xmlns:wpi="http://schemas.microsoft.com/office/word/2010/wordprocessingInk" xmlns:wne="http://schemas.microsoft.com/office/word/2006/wordml" xmlns:wps="http://schemas.microsoft.com/office/word/2010/wordprocessingShape" mc:Ignorable="w14 w15 w16se w16cid w16 w16cex w16sdtdh wp14">
+<w:hdr xmlns:wpc="http://schemas.microsoft.com/office/word/2010/wordprocessingCanvas" xmlns:cx="http://schemas.microsoft.com/office/drawing/2014/chartex" xmlns:cx1="http://schemas.microsoft.com/office/drawing/2015/9/8/chartex" xmlns:cx2="http://schemas.microsoft.com/office/drawing/2015/10/21/chartex" xmlns:cx3="http://schemas.microsoft.com/office/drawing/2016/5/9/chartex" xmlns:cx4="http://schemas.microsoft.com/office/drawing/2016/5/10/chartex" xmlns:cx5="http://schemas.microsoft.com/office/drawing/2016/5/11/chartex" xmlns:cx6="http://schemas.microsoft.com/office/drawing/2016/5/12/chartex" xmlns:cx7="http://schemas.microsoft.com/office/drawing/2016/5/13/chartex" xmlns:cx8="http://schemas.microsoft.com/office/drawing/2016/5/14/chartex" xmlns:mc="http://schemas.openxmlformats.org/markup-compatibility/2006" xmlns:aink="http://schemas.microsoft.com/office/drawing/2016/ink" xmlns:am3d="http://schemas.microsoft.com/office/drawing/2017/model3d" xmlns:o="urn:schemas-microsoft-com:office:office" xmlns:oel="http://schemas.microsoft.com/office/2019/extlst" xmlns:r="http://schemas.openxmlformats.org/officeDocument/2006/relationships" xmlns:m="http://schemas.openxmlformats.org/officeDocument/2006/math" xmlns:v="urn:schemas-microsoft-com:vml" xmlns:wp14="http://schemas.microsoft.com/office/word/2010/wordprocessingDrawing" xmlns:wp="http://schemas.openxmlformats.org/drawingml/2006/wordprocessingDrawing" xmlns:w10="urn:schemas-microsoft-com:office:word" xmlns:w="http://schemas.openxmlformats.org/wordprocessingml/2006/main" xmlns:w14="http://schemas.microsoft.com/office/word/2010/wordml" xmlns:w15="http://schemas.microsoft.com/office/word/2012/wordml" xmlns:w16cex="http://schemas.microsoft.com/office/word/2018/wordml/cex" xmlns:w16cid="http://schemas.microsoft.com/office/word/2016/wordml/cid" xmlns:w16="http://schemas.microsoft.com/office/word/2018/wordml" xmlns:w16du="http://schemas.microsoft.com/office/word/2023/wordml/word16du" xmlns:w16sdtdh="http://schemas.microsoft.com/office/word/2020/wordml/sdtdatahash" xmlns:w16se="http://schemas.microsoft.com/office/word/2015/wordml/symex" xmlns:wpg="http://schemas.microsoft.com/office/word/2010/wordprocessingGroup" xmlns:wpi="http://schemas.microsoft.com/office/word/2010/wordprocessingInk" xmlns:wne="http://schemas.microsoft.com/office/word/2006/wordml" xmlns:wps="http://schemas.microsoft.com/office/word/2010/wordprocessingShape" mc:Ignorable="w14 w15 w16se w16cid w16 w16cex w16sdtdh w16du wp14">
   <w:p>
     <w:pPr>
       <w:pStyle w:val="Header"/>
@@ -3055,7 +3169,7 @@
 </file>
 
 <file path=word/header2.xml><?xml version="1.0" encoding="utf-8"?>
-<w:hdr xmlns:wpc="http://schemas.microsoft.com/office/word/2010/wordprocessingCanvas" xmlns:cx="http://schemas.microsoft.com/office/drawing/2014/chartex" xmlns:cx1="http://schemas.microsoft.com/office/drawing/2015/9/8/chartex" xmlns:cx2="http://schemas.microsoft.com/office/drawing/2015/10/21/chartex" xmlns:cx3="http://schemas.microsoft.com/office/drawing/2016/5/9/chartex" xmlns:cx4="http://schemas.microsoft.com/office/drawing/2016/5/10/chartex" xmlns:cx5="http://schemas.microsoft.com/office/drawing/2016/5/11/chartex" xmlns:cx6="http://schemas.microsoft.com/office/drawing/2016/5/12/chartex" xmlns:cx7="http://schemas.microsoft.com/office/drawing/2016/5/13/chartex" xmlns:cx8="http://schemas.microsoft.com/office/drawing/2016/5/14/chartex" xmlns:mc="http://schemas.openxmlformats.org/markup-compatibility/2006" xmlns:aink="http://schemas.microsoft.com/office/drawing/2016/ink" xmlns:am3d="http://schemas.microsoft.com/office/drawing/2017/model3d" xmlns:o="urn:schemas-microsoft-com:office:office" xmlns:oel="http://schemas.microsoft.com/office/2019/extlst" xmlns:r="http://schemas.openxmlformats.org/officeDocument/2006/relationships" xmlns:m="http://schemas.openxmlformats.org/officeDocument/2006/math" xmlns:v="urn:schemas-microsoft-com:vml" xmlns:wp14="http://schemas.microsoft.com/office/word/2010/wordprocessingDrawing" xmlns:wp="http://schemas.openxmlformats.org/drawingml/2006/wordprocessingDrawing" xmlns:w10="urn:schemas-microsoft-com:office:word" xmlns:w="http://schemas.openxmlformats.org/wordprocessingml/2006/main" xmlns:w14="http://schemas.microsoft.com/office/word/2010/wordml" xmlns:w15="http://schemas.microsoft.com/office/word/2012/wordml" xmlns:w16cex="http://schemas.microsoft.com/office/word/2018/wordml/cex" xmlns:w16cid="http://schemas.microsoft.com/office/word/2016/wordml/cid" xmlns:w16="http://schemas.microsoft.com/office/word/2018/wordml" xmlns:w16sdtdh="http://schemas.microsoft.com/office/word/2020/wordml/sdtdatahash" xmlns:w16se="http://schemas.microsoft.com/office/word/2015/wordml/symex" xmlns:wpg="http://schemas.microsoft.com/office/word/2010/wordprocessingGroup" xmlns:wpi="http://schemas.microsoft.com/office/word/2010/wordprocessingInk" xmlns:wne="http://schemas.microsoft.com/office/word/2006/wordml" xmlns:wps="http://schemas.microsoft.com/office/word/2010/wordprocessingShape" mc:Ignorable="w14 w15 w16se w16cid w16 w16cex w16sdtdh wp14">
+<w:hdr xmlns:wpc="http://schemas.microsoft.com/office/word/2010/wordprocessingCanvas" xmlns:cx="http://schemas.microsoft.com/office/drawing/2014/chartex" xmlns:cx1="http://schemas.microsoft.com/office/drawing/2015/9/8/chartex" xmlns:cx2="http://schemas.microsoft.com/office/drawing/2015/10/21/chartex" xmlns:cx3="http://schemas.microsoft.com/office/drawing/2016/5/9/chartex" xmlns:cx4="http://schemas.microsoft.com/office/drawing/2016/5/10/chartex" xmlns:cx5="http://schemas.microsoft.com/office/drawing/2016/5/11/chartex" xmlns:cx6="http://schemas.microsoft.com/office/drawing/2016/5/12/chartex" xmlns:cx7="http://schemas.microsoft.com/office/drawing/2016/5/13/chartex" xmlns:cx8="http://schemas.microsoft.com/office/drawing/2016/5/14/chartex" xmlns:mc="http://schemas.openxmlformats.org/markup-compatibility/2006" xmlns:aink="http://schemas.microsoft.com/office/drawing/2016/ink" xmlns:am3d="http://schemas.microsoft.com/office/drawing/2017/model3d" xmlns:o="urn:schemas-microsoft-com:office:office" xmlns:oel="http://schemas.microsoft.com/office/2019/extlst" xmlns:r="http://schemas.openxmlformats.org/officeDocument/2006/relationships" xmlns:m="http://schemas.openxmlformats.org/officeDocument/2006/math" xmlns:v="urn:schemas-microsoft-com:vml" xmlns:wp14="http://schemas.microsoft.com/office/word/2010/wordprocessingDrawing" xmlns:wp="http://schemas.openxmlformats.org/drawingml/2006/wordprocessingDrawing" xmlns:w10="urn:schemas-microsoft-com:office:word" xmlns:w="http://schemas.openxmlformats.org/wordprocessingml/2006/main" xmlns:w14="http://schemas.microsoft.com/office/word/2010/wordml" xmlns:w15="http://schemas.microsoft.com/office/word/2012/wordml" xmlns:w16cex="http://schemas.microsoft.com/office/word/2018/wordml/cex" xmlns:w16cid="http://schemas.microsoft.com/office/word/2016/wordml/cid" xmlns:w16="http://schemas.microsoft.com/office/word/2018/wordml" xmlns:w16du="http://schemas.microsoft.com/office/word/2023/wordml/word16du" xmlns:w16sdtdh="http://schemas.microsoft.com/office/word/2020/wordml/sdtdatahash" xmlns:w16se="http://schemas.microsoft.com/office/word/2015/wordml/symex" xmlns:wpg="http://schemas.microsoft.com/office/word/2010/wordprocessingGroup" xmlns:wpi="http://schemas.microsoft.com/office/word/2010/wordprocessingInk" xmlns:wne="http://schemas.microsoft.com/office/word/2006/wordml" xmlns:wps="http://schemas.microsoft.com/office/word/2010/wordprocessingShape" mc:Ignorable="w14 w15 w16se w16cid w16 w16cex w16sdtdh w16du wp14">
   <w:tbl>
     <w:tblPr>
       <w:tblW w:w="10802" w:type="dxa"/>
@@ -3246,7 +3360,7 @@
 </file>
 
 <file path=word/header3.xml><?xml version="1.0" encoding="utf-8"?>
-<w:hdr xmlns:wpc="http://schemas.microsoft.com/office/word/2010/wordprocessingCanvas" xmlns:cx="http://schemas.microsoft.com/office/drawing/2014/chartex" xmlns:cx1="http://schemas.microsoft.com/office/drawing/2015/9/8/chartex" xmlns:cx2="http://schemas.microsoft.com/office/drawing/2015/10/21/chartex" xmlns:cx3="http://schemas.microsoft.com/office/drawing/2016/5/9/chartex" xmlns:cx4="http://schemas.microsoft.com/office/drawing/2016/5/10/chartex" xmlns:cx5="http://schemas.microsoft.com/office/drawing/2016/5/11/chartex" xmlns:cx6="http://schemas.microsoft.com/office/drawing/2016/5/12/chartex" xmlns:cx7="http://schemas.microsoft.com/office/drawing/2016/5/13/chartex" xmlns:cx8="http://schemas.microsoft.com/office/drawing/2016/5/14/chartex" xmlns:mc="http://schemas.openxmlformats.org/markup-compatibility/2006" xmlns:aink="http://schemas.microsoft.com/office/drawing/2016/ink" xmlns:am3d="http://schemas.microsoft.com/office/drawing/2017/model3d" xmlns:o="urn:schemas-microsoft-com:office:office" xmlns:oel="http://schemas.microsoft.com/office/2019/extlst" xmlns:r="http://schemas.openxmlformats.org/officeDocument/2006/relationships" xmlns:m="http://schemas.openxmlformats.org/officeDocument/2006/math" xmlns:v="urn:schemas-microsoft-com:vml" xmlns:wp14="http://schemas.microsoft.com/office/word/2010/wordprocessingDrawing" xmlns:wp="http://schemas.openxmlformats.org/drawingml/2006/wordprocessingDrawing" xmlns:w10="urn:schemas-microsoft-com:office:word" xmlns:w="http://schemas.openxmlformats.org/wordprocessingml/2006/main" xmlns:w14="http://schemas.microsoft.com/office/word/2010/wordml" xmlns:w15="http://schemas.microsoft.com/office/word/2012/wordml" xmlns:w16cex="http://schemas.microsoft.com/office/word/2018/wordml/cex" xmlns:w16cid="http://schemas.microsoft.com/office/word/2016/wordml/cid" xmlns:w16="http://schemas.microsoft.com/office/word/2018/wordml" xmlns:w16sdtdh="http://schemas.microsoft.com/office/word/2020/wordml/sdtdatahash" xmlns:w16se="http://schemas.microsoft.com/office/word/2015/wordml/symex" xmlns:wpg="http://schemas.microsoft.com/office/word/2010/wordprocessingGroup" xmlns:wpi="http://schemas.microsoft.com/office/word/2010/wordprocessingInk" xmlns:wne="http://schemas.microsoft.com/office/word/2006/wordml" xmlns:wps="http://schemas.microsoft.com/office/word/2010/wordprocessingShape" mc:Ignorable="w14 w15 w16se w16cid w16 w16cex w16sdtdh wp14">
+<w:hdr xmlns:wpc="http://schemas.microsoft.com/office/word/2010/wordprocessingCanvas" xmlns:cx="http://schemas.microsoft.com/office/drawing/2014/chartex" xmlns:cx1="http://schemas.microsoft.com/office/drawing/2015/9/8/chartex" xmlns:cx2="http://schemas.microsoft.com/office/drawing/2015/10/21/chartex" xmlns:cx3="http://schemas.microsoft.com/office/drawing/2016/5/9/chartex" xmlns:cx4="http://schemas.microsoft.com/office/drawing/2016/5/10/chartex" xmlns:cx5="http://schemas.microsoft.com/office/drawing/2016/5/11/chartex" xmlns:cx6="http://schemas.microsoft.com/office/drawing/2016/5/12/chartex" xmlns:cx7="http://schemas.microsoft.com/office/drawing/2016/5/13/chartex" xmlns:cx8="http://schemas.microsoft.com/office/drawing/2016/5/14/chartex" xmlns:mc="http://schemas.openxmlformats.org/markup-compatibility/2006" xmlns:aink="http://schemas.microsoft.com/office/drawing/2016/ink" xmlns:am3d="http://schemas.microsoft.com/office/drawing/2017/model3d" xmlns:o="urn:schemas-microsoft-com:office:office" xmlns:oel="http://schemas.microsoft.com/office/2019/extlst" xmlns:r="http://schemas.openxmlformats.org/officeDocument/2006/relationships" xmlns:m="http://schemas.openxmlformats.org/officeDocument/2006/math" xmlns:v="urn:schemas-microsoft-com:vml" xmlns:wp14="http://schemas.microsoft.com/office/word/2010/wordprocessingDrawing" xmlns:wp="http://schemas.openxmlformats.org/drawingml/2006/wordprocessingDrawing" xmlns:w10="urn:schemas-microsoft-com:office:word" xmlns:w="http://schemas.openxmlformats.org/wordprocessingml/2006/main" xmlns:w14="http://schemas.microsoft.com/office/word/2010/wordml" xmlns:w15="http://schemas.microsoft.com/office/word/2012/wordml" xmlns:w16cex="http://schemas.microsoft.com/office/word/2018/wordml/cex" xmlns:w16cid="http://schemas.microsoft.com/office/word/2016/wordml/cid" xmlns:w16="http://schemas.microsoft.com/office/word/2018/wordml" xmlns:w16du="http://schemas.microsoft.com/office/word/2023/wordml/word16du" xmlns:w16sdtdh="http://schemas.microsoft.com/office/word/2020/wordml/sdtdatahash" xmlns:w16se="http://schemas.microsoft.com/office/word/2015/wordml/symex" xmlns:wpg="http://schemas.microsoft.com/office/word/2010/wordprocessingGroup" xmlns:wpi="http://schemas.microsoft.com/office/word/2010/wordprocessingInk" xmlns:wne="http://schemas.microsoft.com/office/word/2006/wordml" xmlns:wps="http://schemas.microsoft.com/office/word/2010/wordprocessingShape" mc:Ignorable="w14 w15 w16se w16cid w16 w16cex w16sdtdh w16du wp14">
   <w:p>
     <w:pPr>
       <w:pStyle w:val="Header"/>
@@ -3256,7 +3370,7 @@
 </file>
 
 <file path=word/people.xml><?xml version="1.0" encoding="utf-8"?>
-<w15:people xmlns:wpc="http://schemas.microsoft.com/office/word/2010/wordprocessingCanvas" xmlns:cx="http://schemas.microsoft.com/office/drawing/2014/chartex" xmlns:cx1="http://schemas.microsoft.com/office/drawing/2015/9/8/chartex" xmlns:cx2="http://schemas.microsoft.com/office/drawing/2015/10/21/chartex" xmlns:cx3="http://schemas.microsoft.com/office/drawing/2016/5/9/chartex" xmlns:cx4="http://schemas.microsoft.com/office/drawing/2016/5/10/chartex" xmlns:cx5="http://schemas.microsoft.com/office/drawing/2016/5/11/chartex" xmlns:cx6="http://schemas.microsoft.com/office/drawing/2016/5/12/chartex" xmlns:cx7="http://schemas.microsoft.com/office/drawing/2016/5/13/chartex" xmlns:cx8="http://schemas.microsoft.com/office/drawing/2016/5/14/chartex" xmlns:mc="http://schemas.openxmlformats.org/markup-compatibility/2006" xmlns:aink="http://schemas.microsoft.com/office/drawing/2016/ink" xmlns:am3d="http://schemas.microsoft.com/office/drawing/2017/model3d" xmlns:o="urn:schemas-microsoft-com:office:office" xmlns:oel="http://schemas.microsoft.com/office/2019/extlst" xmlns:r="http://schemas.openxmlformats.org/officeDocument/2006/relationships" xmlns:m="http://schemas.openxmlformats.org/officeDocument/2006/math" xmlns:v="urn:schemas-microsoft-com:vml" xmlns:wp14="http://schemas.microsoft.com/office/word/2010/wordprocessingDrawing" xmlns:wp="http://schemas.openxmlformats.org/drawingml/2006/wordprocessingDrawing" xmlns:w10="urn:schemas-microsoft-com:office:word" xmlns:w="http://schemas.openxmlformats.org/wordprocessingml/2006/main" xmlns:w14="http://schemas.microsoft.com/office/word/2010/wordml" xmlns:w15="http://schemas.microsoft.com/office/word/2012/wordml" xmlns:w16cex="http://schemas.microsoft.com/office/word/2018/wordml/cex" xmlns:w16cid="http://schemas.microsoft.com/office/word/2016/wordml/cid" xmlns:w16="http://schemas.microsoft.com/office/word/2018/wordml" xmlns:w16sdtdh="http://schemas.microsoft.com/office/word/2020/wordml/sdtdatahash" xmlns:w16se="http://schemas.microsoft.com/office/word/2015/wordml/symex" xmlns:wpg="http://schemas.microsoft.com/office/word/2010/wordprocessingGroup" xmlns:wpi="http://schemas.microsoft.com/office/word/2010/wordprocessingInk" xmlns:wne="http://schemas.microsoft.com/office/word/2006/wordml" xmlns:wps="http://schemas.microsoft.com/office/word/2010/wordprocessingShape" mc:Ignorable="w14 w15 w16se w16cid w16 w16cex w16sdtdh wp14">
+<w15:people xmlns:wpc="http://schemas.microsoft.com/office/word/2010/wordprocessingCanvas" xmlns:cx="http://schemas.microsoft.com/office/drawing/2014/chartex" xmlns:cx1="http://schemas.microsoft.com/office/drawing/2015/9/8/chartex" xmlns:cx2="http://schemas.microsoft.com/office/drawing/2015/10/21/chartex" xmlns:cx3="http://schemas.microsoft.com/office/drawing/2016/5/9/chartex" xmlns:cx4="http://schemas.microsoft.com/office/drawing/2016/5/10/chartex" xmlns:cx5="http://schemas.microsoft.com/office/drawing/2016/5/11/chartex" xmlns:cx6="http://schemas.microsoft.com/office/drawing/2016/5/12/chartex" xmlns:cx7="http://schemas.microsoft.com/office/drawing/2016/5/13/chartex" xmlns:cx8="http://schemas.microsoft.com/office/drawing/2016/5/14/chartex" xmlns:mc="http://schemas.openxmlformats.org/markup-compatibility/2006" xmlns:aink="http://schemas.microsoft.com/office/drawing/2016/ink" xmlns:am3d="http://schemas.microsoft.com/office/drawing/2017/model3d" xmlns:o="urn:schemas-microsoft-com:office:office" xmlns:oel="http://schemas.microsoft.com/office/2019/extlst" xmlns:r="http://schemas.openxmlformats.org/officeDocument/2006/relationships" xmlns:m="http://schemas.openxmlformats.org/officeDocument/2006/math" xmlns:v="urn:schemas-microsoft-com:vml" xmlns:wp14="http://schemas.microsoft.com/office/word/2010/wordprocessingDrawing" xmlns:wp="http://schemas.openxmlformats.org/drawingml/2006/wordprocessingDrawing" xmlns:w10="urn:schemas-microsoft-com:office:word" xmlns:w="http://schemas.openxmlformats.org/wordprocessingml/2006/main" xmlns:w14="http://schemas.microsoft.com/office/word/2010/wordml" xmlns:w15="http://schemas.microsoft.com/office/word/2012/wordml" xmlns:w16cex="http://schemas.microsoft.com/office/word/2018/wordml/cex" xmlns:w16cid="http://schemas.microsoft.com/office/word/2016/wordml/cid" xmlns:w16="http://schemas.microsoft.com/office/word/2018/wordml" xmlns:w16du="http://schemas.microsoft.com/office/word/2023/wordml/word16du" xmlns:w16sdtdh="http://schemas.microsoft.com/office/word/2020/wordml/sdtdatahash" xmlns:w16se="http://schemas.microsoft.com/office/word/2015/wordml/symex" xmlns:wpg="http://schemas.microsoft.com/office/word/2010/wordprocessingGroup" xmlns:wpi="http://schemas.microsoft.com/office/word/2010/wordprocessingInk" xmlns:wne="http://schemas.microsoft.com/office/word/2006/wordml" xmlns:wps="http://schemas.microsoft.com/office/word/2010/wordprocessingShape" mc:Ignorable="w14 w15 w16se w16cid w16 w16cex w16sdtdh w16du wp14">
   <w15:person w15:author="Yates, Vita WLRS:EX">
     <w15:presenceInfo w15:providerId="AD" w15:userId="S::vita.yates@gov.bc.ca::45be61f0-e889-4ccc-ab3e-dbcc2d1a132d"/>
   </w15:person>
@@ -3264,7 +3378,7 @@
 </file>
 
 <file path=word/styles.xml><?xml version="1.0" encoding="utf-8"?>
-<w:styles xmlns:mc="http://schemas.openxmlformats.org/markup-compatibility/2006" xmlns:r="http://schemas.openxmlformats.org/officeDocument/2006/relationships" xmlns:w="http://schemas.openxmlformats.org/wordprocessingml/2006/main" xmlns:w14="http://schemas.microsoft.com/office/word/2010/wordml" xmlns:w15="http://schemas.microsoft.com/office/word/2012/wordml" xmlns:w16cex="http://schemas.microsoft.com/office/word/2018/wordml/cex" xmlns:w16cid="http://schemas.microsoft.com/office/word/2016/wordml/cid" xmlns:w16="http://schemas.microsoft.com/office/word/2018/wordml" xmlns:w16sdtdh="http://schemas.microsoft.com/office/word/2020/wordml/sdtdatahash" xmlns:w16se="http://schemas.microsoft.com/office/word/2015/wordml/symex" mc:Ignorable="w14 w15 w16se w16cid w16 w16cex w16sdtdh">
+<w:styles xmlns:mc="http://schemas.openxmlformats.org/markup-compatibility/2006" xmlns:r="http://schemas.openxmlformats.org/officeDocument/2006/relationships" xmlns:w="http://schemas.openxmlformats.org/wordprocessingml/2006/main" xmlns:w14="http://schemas.microsoft.com/office/word/2010/wordml" xmlns:w15="http://schemas.microsoft.com/office/word/2012/wordml" xmlns:w16cex="http://schemas.microsoft.com/office/word/2018/wordml/cex" xmlns:w16cid="http://schemas.microsoft.com/office/word/2016/wordml/cid" xmlns:w16="http://schemas.microsoft.com/office/word/2018/wordml" xmlns:w16du="http://schemas.microsoft.com/office/word/2023/wordml/word16du" xmlns:w16sdtdh="http://schemas.microsoft.com/office/word/2020/wordml/sdtdatahash" xmlns:w16se="http://schemas.microsoft.com/office/word/2015/wordml/symex" mc:Ignorable="w14 w15 w16se w16cid w16 w16cex w16sdtdh w16du">
   <w:docDefaults>
     <w:rPrDefault>
       <w:rPr>
@@ -4746,6 +4860,33 @@
 </file>
 
 <file path=customXml/item1.xml><?xml version="1.0" encoding="utf-8"?>
+<?mso-contentType ?>
+<FormTemplates xmlns="http://schemas.microsoft.com/sharepoint/v3/contenttype/forms">
+  <Display>DocumentLibraryForm</Display>
+  <Edit>DocumentLibraryForm</Edit>
+  <New>DocumentLibraryForm</New>
+</FormTemplates>
+</file>
+
+<file path=customXml/item2.xml><?xml version="1.0" encoding="utf-8"?>
+<p:properties xmlns:p="http://schemas.microsoft.com/office/2006/metadata/properties" xmlns:xsi="http://www.w3.org/2001/XMLSchema-instance" xmlns:pc="http://schemas.microsoft.com/office/infopath/2007/PartnerControls">
+  <documentManagement>
+    <TaxCatchAll xmlns="cbeac988-4fd5-47cf-ad03-89cc7678fa90" xsi:nil="true"/>
+    <lcf76f155ced4ddcb4097134ff3c332f xmlns="aa9c99c1-69c1-4b58-9df5-4d4796c46f8a">
+      <Terms xmlns="http://schemas.microsoft.com/office/infopath/2007/PartnerControls"/>
+    </lcf76f155ced4ddcb4097134ff3c332f>
+    <SharedWithUsers xmlns="cbeac988-4fd5-47cf-ad03-89cc7678fa90">
+      <UserInfo>
+        <DisplayName/>
+        <AccountId xsi:nil="true"/>
+        <AccountType/>
+      </UserInfo>
+    </SharedWithUsers>
+  </documentManagement>
+</p:properties>
+</file>
+
+<file path=customXml/item3.xml><?xml version="1.0" encoding="utf-8"?>
 <ct:contentTypeSchema xmlns:ct="http://schemas.microsoft.com/office/2006/metadata/contentType" xmlns:ma="http://schemas.microsoft.com/office/2006/metadata/properties/metaAttributes" ct:_="" ma:_="" ma:contentTypeName="Document" ma:contentTypeID="0x010100ED0089B3ED392A4CB3C10705735CFAD3" ma:contentTypeVersion="15" ma:contentTypeDescription="Create a new document." ma:contentTypeScope="" ma:versionID="e9715c4352d5d9c94cf397f6db7911f6">
   <xsd:schema xmlns:xsd="http://www.w3.org/2001/XMLSchema" xmlns:xs="http://www.w3.org/2001/XMLSchema" xmlns:p="http://schemas.microsoft.com/office/2006/metadata/properties" xmlns:ns2="aa9c99c1-69c1-4b58-9df5-4d4796c46f8a" xmlns:ns3="cbeac988-4fd5-47cf-ad03-89cc7678fa90" targetNamespace="http://schemas.microsoft.com/office/2006/metadata/properties" ma:root="true" ma:fieldsID="4a7b24a40f906d6832371abf7aef78d6" ns2:_="" ns3:_="">
     <xsd:import namespace="aa9c99c1-69c1-4b58-9df5-4d4796c46f8a"/>
@@ -4980,34 +5121,26 @@
 </ct:contentTypeSchema>
 </file>
 
-<file path=customXml/item2.xml><?xml version="1.0" encoding="utf-8"?>
-<p:properties xmlns:p="http://schemas.microsoft.com/office/2006/metadata/properties" xmlns:xsi="http://www.w3.org/2001/XMLSchema-instance" xmlns:pc="http://schemas.microsoft.com/office/infopath/2007/PartnerControls">
-  <documentManagement>
-    <TaxCatchAll xmlns="cbeac988-4fd5-47cf-ad03-89cc7678fa90" xsi:nil="true"/>
-    <lcf76f155ced4ddcb4097134ff3c332f xmlns="aa9c99c1-69c1-4b58-9df5-4d4796c46f8a">
-      <Terms xmlns="http://schemas.microsoft.com/office/infopath/2007/PartnerControls"/>
-    </lcf76f155ced4ddcb4097134ff3c332f>
-    <SharedWithUsers xmlns="cbeac988-4fd5-47cf-ad03-89cc7678fa90">
-      <UserInfo>
-        <DisplayName/>
-        <AccountId xsi:nil="true"/>
-        <AccountType/>
-      </UserInfo>
-    </SharedWithUsers>
-  </documentManagement>
-</p:properties>
+<file path=customXml/itemProps1.xml><?xml version="1.0" encoding="utf-8"?>
+<ds:datastoreItem xmlns:ds="http://schemas.openxmlformats.org/officeDocument/2006/customXml" ds:itemID="{4BECF9F2-3A10-48CC-8D31-4F6E8664527E}">
+  <ds:schemaRefs>
+    <ds:schemaRef ds:uri="http://schemas.microsoft.com/sharepoint/v3/contenttype/forms"/>
+  </ds:schemaRefs>
+</ds:datastoreItem>
 </file>
 
-<file path=customXml/item3.xml><?xml version="1.0" encoding="utf-8"?>
-<?mso-contentType ?>
-<FormTemplates xmlns="http://schemas.microsoft.com/sharepoint/v3/contenttype/forms">
-  <Display>DocumentLibraryForm</Display>
-  <Edit>DocumentLibraryForm</Edit>
-  <New>DocumentLibraryForm</New>
-</FormTemplates>
+<file path=customXml/itemProps2.xml><?xml version="1.0" encoding="utf-8"?>
+<ds:datastoreItem xmlns:ds="http://schemas.openxmlformats.org/officeDocument/2006/customXml" ds:itemID="{C6C5DCE0-D69C-4B6E-96D9-C69B23DE6D4A}">
+  <ds:schemaRefs>
+    <ds:schemaRef ds:uri="http://schemas.microsoft.com/office/2006/metadata/properties"/>
+    <ds:schemaRef ds:uri="http://schemas.microsoft.com/office/infopath/2007/PartnerControls"/>
+    <ds:schemaRef ds:uri="cbeac988-4fd5-47cf-ad03-89cc7678fa90"/>
+    <ds:schemaRef ds:uri="aa9c99c1-69c1-4b58-9df5-4d4796c46f8a"/>
+  </ds:schemaRefs>
+</ds:datastoreItem>
 </file>
 
-<file path=customXml/itemProps1.xml><?xml version="1.0" encoding="utf-8"?>
+<file path=customXml/itemProps3.xml><?xml version="1.0" encoding="utf-8"?>
 <ds:datastoreItem xmlns:ds="http://schemas.openxmlformats.org/officeDocument/2006/customXml" ds:itemID="{26FF9410-7F49-4DD5-9478-D670A139DF54}">
   <ds:schemaRefs>
     <ds:schemaRef ds:uri="http://schemas.microsoft.com/office/2006/metadata/contentType"/>
@@ -5024,23 +5157,4 @@
     <ds:schemaRef ds:uri="http://schemas.microsoft.com/internal/obd"/>
   </ds:schemaRefs>
 </ds:datastoreItem>
-</file>
-
-<file path=customXml/itemProps2.xml><?xml version="1.0" encoding="utf-8"?>
-<ds:datastoreItem xmlns:ds="http://schemas.openxmlformats.org/officeDocument/2006/customXml" ds:itemID="{C6C5DCE0-D69C-4B6E-96D9-C69B23DE6D4A}">
-  <ds:schemaRefs>
-    <ds:schemaRef ds:uri="http://schemas.microsoft.com/office/2006/metadata/properties"/>
-    <ds:schemaRef ds:uri="http://schemas.microsoft.com/office/infopath/2007/PartnerControls"/>
-    <ds:schemaRef ds:uri="cbeac988-4fd5-47cf-ad03-89cc7678fa90"/>
-    <ds:schemaRef ds:uri="aa9c99c1-69c1-4b58-9df5-4d4796c46f8a"/>
-  </ds:schemaRefs>
-</ds:datastoreItem>
-</file>
-
-<file path=customXml/itemProps3.xml><?xml version="1.0" encoding="utf-8"?>
-<ds:datastoreItem xmlns:ds="http://schemas.openxmlformats.org/officeDocument/2006/customXml" ds:itemID="{4BECF9F2-3A10-48CC-8D31-4F6E8664527E}">
-  <ds:schemaRefs>
-    <ds:schemaRef ds:uri="http://schemas.microsoft.com/sharepoint/v3/contenttype/forms"/>
-  </ds:schemaRefs>
-</ds:datastoreItem>
 </file>
</xml_diff>

<commit_message>
feat: Release/lewis moon snail (#648)
Co-authored-by: dmitri-korin-bcps <108112696+dmitri-korin-bcps@users.noreply.github.com>
Co-authored-by: Barrett Falk <bfalk@salussystems.com>
Co-authored-by: gregorylavery <100631366+gregorylavery@users.noreply.github.com>
Co-authored-by: Scarlett <35635257+Scarlett-Truong@users.noreply.github.com>
Co-authored-by: Mike <100624415+marqueone-ps@users.noreply.github.com>
Co-authored-by: Mike Sears <mike.2.sears@gov.bc.ca>
Co-authored-by: jeznorth <twenty15creative@gmail.com>
Co-authored-by: renovate[bot] <29139614+renovate[bot]@users.noreply.github.com>
Co-authored-by: Scarlett <scarlett.truong307@gmail.com>
</commit_message>
<xml_diff>
--- a/backend/templates/complaint/CDOGS-ERS-COMPLAINT-TEMPLATE-v1.docx
+++ b/backend/templates/complaint/CDOGS-ERS-COMPLAINT-TEMPLATE-v1.docx
@@ -1,6 +1,6 @@
 
 <file path=word/document.xml><?xml version="1.0" encoding="utf-8"?>
-<w:document xmlns:wpc="http://schemas.microsoft.com/office/word/2010/wordprocessingCanvas" xmlns:cx="http://schemas.microsoft.com/office/drawing/2014/chartex" xmlns:cx1="http://schemas.microsoft.com/office/drawing/2015/9/8/chartex" xmlns:cx2="http://schemas.microsoft.com/office/drawing/2015/10/21/chartex" xmlns:cx3="http://schemas.microsoft.com/office/drawing/2016/5/9/chartex" xmlns:cx4="http://schemas.microsoft.com/office/drawing/2016/5/10/chartex" xmlns:cx5="http://schemas.microsoft.com/office/drawing/2016/5/11/chartex" xmlns:cx6="http://schemas.microsoft.com/office/drawing/2016/5/12/chartex" xmlns:cx7="http://schemas.microsoft.com/office/drawing/2016/5/13/chartex" xmlns:cx8="http://schemas.microsoft.com/office/drawing/2016/5/14/chartex" xmlns:mc="http://schemas.openxmlformats.org/markup-compatibility/2006" xmlns:aink="http://schemas.microsoft.com/office/drawing/2016/ink" xmlns:am3d="http://schemas.microsoft.com/office/drawing/2017/model3d" xmlns:o="urn:schemas-microsoft-com:office:office" xmlns:oel="http://schemas.microsoft.com/office/2019/extlst" xmlns:r="http://schemas.openxmlformats.org/officeDocument/2006/relationships" xmlns:m="http://schemas.openxmlformats.org/officeDocument/2006/math" xmlns:v="urn:schemas-microsoft-com:vml" xmlns:wp14="http://schemas.microsoft.com/office/word/2010/wordprocessingDrawing" xmlns:wp="http://schemas.openxmlformats.org/drawingml/2006/wordprocessingDrawing" xmlns:w10="urn:schemas-microsoft-com:office:word" xmlns:w="http://schemas.openxmlformats.org/wordprocessingml/2006/main" xmlns:w14="http://schemas.microsoft.com/office/word/2010/wordml" xmlns:w15="http://schemas.microsoft.com/office/word/2012/wordml" xmlns:w16cex="http://schemas.microsoft.com/office/word/2018/wordml/cex" xmlns:w16cid="http://schemas.microsoft.com/office/word/2016/wordml/cid" xmlns:w16="http://schemas.microsoft.com/office/word/2018/wordml" xmlns:w16sdtdh="http://schemas.microsoft.com/office/word/2020/wordml/sdtdatahash" xmlns:w16se="http://schemas.microsoft.com/office/word/2015/wordml/symex" xmlns:wpg="http://schemas.microsoft.com/office/word/2010/wordprocessingGroup" xmlns:wpi="http://schemas.microsoft.com/office/word/2010/wordprocessingInk" xmlns:wne="http://schemas.microsoft.com/office/word/2006/wordml" xmlns:wps="http://schemas.microsoft.com/office/word/2010/wordprocessingShape" mc:Ignorable="w14 w15 w16se w16cid w16 w16cex w16sdtdh wp14">
+<w:document xmlns:wpc="http://schemas.microsoft.com/office/word/2010/wordprocessingCanvas" xmlns:cx="http://schemas.microsoft.com/office/drawing/2014/chartex" xmlns:cx1="http://schemas.microsoft.com/office/drawing/2015/9/8/chartex" xmlns:cx2="http://schemas.microsoft.com/office/drawing/2015/10/21/chartex" xmlns:cx3="http://schemas.microsoft.com/office/drawing/2016/5/9/chartex" xmlns:cx4="http://schemas.microsoft.com/office/drawing/2016/5/10/chartex" xmlns:cx5="http://schemas.microsoft.com/office/drawing/2016/5/11/chartex" xmlns:cx6="http://schemas.microsoft.com/office/drawing/2016/5/12/chartex" xmlns:cx7="http://schemas.microsoft.com/office/drawing/2016/5/13/chartex" xmlns:cx8="http://schemas.microsoft.com/office/drawing/2016/5/14/chartex" xmlns:mc="http://schemas.openxmlformats.org/markup-compatibility/2006" xmlns:aink="http://schemas.microsoft.com/office/drawing/2016/ink" xmlns:am3d="http://schemas.microsoft.com/office/drawing/2017/model3d" xmlns:o="urn:schemas-microsoft-com:office:office" xmlns:oel="http://schemas.microsoft.com/office/2019/extlst" xmlns:r="http://schemas.openxmlformats.org/officeDocument/2006/relationships" xmlns:m="http://schemas.openxmlformats.org/officeDocument/2006/math" xmlns:v="urn:schemas-microsoft-com:vml" xmlns:wp14="http://schemas.microsoft.com/office/word/2010/wordprocessingDrawing" xmlns:wp="http://schemas.openxmlformats.org/drawingml/2006/wordprocessingDrawing" xmlns:w10="urn:schemas-microsoft-com:office:word" xmlns:w="http://schemas.openxmlformats.org/wordprocessingml/2006/main" xmlns:w14="http://schemas.microsoft.com/office/word/2010/wordml" xmlns:w15="http://schemas.microsoft.com/office/word/2012/wordml" xmlns:w16cex="http://schemas.microsoft.com/office/word/2018/wordml/cex" xmlns:w16cid="http://schemas.microsoft.com/office/word/2016/wordml/cid" xmlns:w16="http://schemas.microsoft.com/office/word/2018/wordml" xmlns:w16du="http://schemas.microsoft.com/office/word/2023/wordml/word16du" xmlns:w16sdtdh="http://schemas.microsoft.com/office/word/2020/wordml/sdtdatahash" xmlns:w16se="http://schemas.microsoft.com/office/word/2015/wordml/symex" xmlns:wpg="http://schemas.microsoft.com/office/word/2010/wordprocessingGroup" xmlns:wpi="http://schemas.microsoft.com/office/word/2010/wordprocessingInk" xmlns:wne="http://schemas.microsoft.com/office/word/2006/wordml" xmlns:wps="http://schemas.microsoft.com/office/word/2010/wordprocessingShape" mc:Ignorable="w14 w15 w16se w16cid w16 w16cex w16sdtdh w16du wp14">
   <w:body>
     <w:p>
       <w:pPr>
@@ -597,14 +597,13 @@
           </w:tcPr>
           <w:p>
             <w:pPr>
-              <w:spacing w:line="259" w:lineRule="auto"/>
               <w:rPr>
                 <w:rFonts w:ascii="BC Sans" w:hAnsi="BC Sans"/>
                 <w:b w:val="0"/>
                 <w:bCs w:val="0"/>
                 <w:caps w:val="0"/>
-                <w:sz w:val="18"/>
-                <w:szCs w:val="18"/>
+                <w:sz w:val="20"/>
+                <w:szCs w:val="20"/>
               </w:rPr>
             </w:pPr>
             <w:r>
@@ -616,7 +615,29 @@
                 <w:sz w:val="20"/>
                 <w:szCs w:val="20"/>
               </w:rPr>
-              <w:t>Violation type</w:t>
+              <w:t xml:space="preserve">Method </w:t>
+            </w:r>
+            <w:r>
+              <w:rPr>
+                <w:rFonts w:ascii="BC Sans" w:hAnsi="BC Sans"/>
+                <w:b w:val="0"/>
+                <w:bCs w:val="0"/>
+                <w:caps w:val="0"/>
+                <w:sz w:val="20"/>
+                <w:szCs w:val="20"/>
+              </w:rPr>
+              <w:t>c</w:t>
+            </w:r>
+            <w:r>
+              <w:rPr>
+                <w:rFonts w:ascii="BC Sans" w:hAnsi="BC Sans"/>
+                <w:b w:val="0"/>
+                <w:bCs w:val="0"/>
+                <w:caps w:val="0"/>
+                <w:sz w:val="20"/>
+                <w:szCs w:val="20"/>
+              </w:rPr>
+              <w:t>omplaint was received</w:t>
             </w:r>
           </w:p>
         </w:tc>
@@ -628,13 +649,12 @@
           </w:tcPr>
           <w:p>
             <w:pPr>
-              <w:spacing w:line="259" w:lineRule="auto"/>
               <w:cnfStyle w:val="000000000000" w:firstRow="0" w:lastRow="0" w:firstColumn="0" w:lastColumn="0" w:oddVBand="0" w:evenVBand="0" w:oddHBand="0" w:evenHBand="0" w:firstRowFirstColumn="0" w:firstRowLastColumn="0" w:lastRowFirstColumn="0" w:lastRowLastColumn="0"/>
               <w:rPr>
                 <w:rFonts w:ascii="BC Sans" w:eastAsia="Times New Roman" w:hAnsi="BC Sans" w:cs="Times New Roman"/>
                 <w:color w:val="000000" w:themeColor="text1"/>
-                <w:sz w:val="18"/>
-                <w:szCs w:val="18"/>
+                <w:sz w:val="20"/>
+                <w:szCs w:val="20"/>
               </w:rPr>
             </w:pPr>
             <w:r>
@@ -653,12 +673,21 @@
                 <w:sz w:val="20"/>
                 <w:szCs w:val="20"/>
               </w:rPr>
-              <w:t>d.violationType</w:t>
-            </w:r>
-            <w:r>
-              <w:rPr>
-                <w:rFonts w:ascii="BC Sans" w:eastAsia="Times New Roman" w:hAnsi="BC Sans" w:cs="Times New Roman"/>
-                <w:color w:val="000000" w:themeColor="text1"/>
+              <w:t>d.</w:t>
+            </w:r>
+            <w:r>
+              <w:rPr>
+                <w:rFonts w:ascii="BC Sans" w:eastAsia="Times New Roman" w:hAnsi="BC Sans" w:cs="Times New Roman"/>
+                <w:color w:val="000000" w:themeColor="text1"/>
+                <w:sz w:val="20"/>
+                <w:szCs w:val="20"/>
+                <w:lang w:val="en-CA"/>
+              </w:rPr>
+              <w:t>complaintMethodReceivedCode</w:t>
+            </w:r>
+            <w:r>
+              <w:rPr>
+                <w:rFonts w:ascii="BC Sans" w:hAnsi="BC Sans"/>
                 <w:sz w:val="20"/>
                 <w:szCs w:val="20"/>
               </w:rPr>
@@ -678,17 +707,17 @@
             <w:tcW w:w="2552" w:type="dxa"/>
             <w:noWrap/>
             <w:vAlign w:val="center"/>
-            <w:hideMark/>
-          </w:tcPr>
-          <w:p>
-            <w:pPr>
+          </w:tcPr>
+          <w:p>
+            <w:pPr>
+              <w:spacing w:line="259" w:lineRule="auto"/>
               <w:rPr>
                 <w:rFonts w:ascii="BC Sans" w:hAnsi="BC Sans"/>
                 <w:b w:val="0"/>
                 <w:bCs w:val="0"/>
                 <w:caps w:val="0"/>
-                <w:sz w:val="20"/>
-                <w:szCs w:val="20"/>
+                <w:sz w:val="18"/>
+                <w:szCs w:val="18"/>
               </w:rPr>
             </w:pPr>
             <w:r>
@@ -700,7 +729,7 @@
                 <w:sz w:val="20"/>
                 <w:szCs w:val="20"/>
               </w:rPr>
-              <w:t>Violation in progress</w:t>
+              <w:t>Violation type</w:t>
             </w:r>
           </w:p>
         </w:tc>
@@ -709,16 +738,16 @@
             <w:tcW w:w="8364" w:type="dxa"/>
             <w:noWrap/>
             <w:vAlign w:val="center"/>
-            <w:hideMark/>
-          </w:tcPr>
-          <w:p>
-            <w:pPr>
+          </w:tcPr>
+          <w:p>
+            <w:pPr>
+              <w:spacing w:line="259" w:lineRule="auto"/>
               <w:cnfStyle w:val="000000100000" w:firstRow="0" w:lastRow="0" w:firstColumn="0" w:lastColumn="0" w:oddVBand="0" w:evenVBand="0" w:oddHBand="1" w:evenHBand="0" w:firstRowFirstColumn="0" w:firstRowLastColumn="0" w:lastRowFirstColumn="0" w:lastRowLastColumn="0"/>
               <w:rPr>
                 <w:rFonts w:ascii="BC Sans" w:eastAsia="Times New Roman" w:hAnsi="BC Sans" w:cs="Times New Roman"/>
                 <w:color w:val="000000" w:themeColor="text1"/>
-                <w:sz w:val="20"/>
-                <w:szCs w:val="20"/>
+                <w:sz w:val="18"/>
+                <w:szCs w:val="18"/>
               </w:rPr>
             </w:pPr>
             <w:r>
@@ -737,7 +766,7 @@
                 <w:sz w:val="20"/>
                 <w:szCs w:val="20"/>
               </w:rPr>
-              <w:t>d.inProgress</w:t>
+              <w:t>d.violationType</w:t>
             </w:r>
             <w:r>
               <w:rPr>
@@ -783,7 +812,7 @@
                 <w:sz w:val="20"/>
                 <w:szCs w:val="20"/>
               </w:rPr>
-              <w:t>Violation observed</w:t>
+              <w:t>Violation in progress</w:t>
             </w:r>
           </w:p>
         </w:tc>
@@ -820,7 +849,7 @@
                 <w:sz w:val="20"/>
                 <w:szCs w:val="20"/>
               </w:rPr>
-              <w:t>d.wasObserved</w:t>
+              <w:t>d.inProgress</w:t>
             </w:r>
             <w:r>
               <w:rPr>
@@ -853,6 +882,7 @@
                 <w:rFonts w:ascii="BC Sans" w:hAnsi="BC Sans"/>
                 <w:b w:val="0"/>
                 <w:bCs w:val="0"/>
+                <w:caps w:val="0"/>
                 <w:sz w:val="20"/>
                 <w:szCs w:val="20"/>
               </w:rPr>
@@ -866,7 +896,7 @@
                 <w:sz w:val="20"/>
                 <w:szCs w:val="20"/>
               </w:rPr>
-              <w:t>Complaint location</w:t>
+              <w:t>Violation observed</w:t>
             </w:r>
           </w:p>
         </w:tc>
@@ -882,43 +912,35 @@
               <w:cnfStyle w:val="000000100000" w:firstRow="0" w:lastRow="0" w:firstColumn="0" w:lastColumn="0" w:oddVBand="0" w:evenVBand="0" w:oddHBand="1" w:evenHBand="0" w:firstRowFirstColumn="0" w:firstRowLastColumn="0" w:lastRowFirstColumn="0" w:lastRowLastColumn="0"/>
               <w:rPr>
                 <w:rFonts w:ascii="BC Sans" w:eastAsia="Times New Roman" w:hAnsi="BC Sans" w:cs="Times New Roman"/>
-                <w:color w:val="000000"/>
-                <w:kern w:val="0"/>
-                <w:sz w:val="20"/>
-                <w:szCs w:val="20"/>
-                <w14:ligatures w14:val="none"/>
-              </w:rPr>
-            </w:pPr>
-            <w:r>
-              <w:rPr>
-                <w:rFonts w:ascii="BC Sans" w:eastAsia="Times New Roman" w:hAnsi="BC Sans" w:cs="Times New Roman"/>
-                <w:color w:val="000000"/>
-                <w:kern w:val="0"/>
-                <w:sz w:val="20"/>
-                <w:szCs w:val="20"/>
-                <w14:ligatures w14:val="none"/>
+                <w:color w:val="000000" w:themeColor="text1"/>
+                <w:sz w:val="20"/>
+                <w:szCs w:val="20"/>
+              </w:rPr>
+            </w:pPr>
+            <w:r>
+              <w:rPr>
+                <w:rFonts w:ascii="BC Sans" w:eastAsia="Times New Roman" w:hAnsi="BC Sans" w:cs="Times New Roman"/>
+                <w:color w:val="000000" w:themeColor="text1"/>
+                <w:sz w:val="20"/>
+                <w:szCs w:val="20"/>
               </w:rPr>
               <w:t>{</w:t>
             </w:r>
             <w:r>
               <w:rPr>
                 <w:rFonts w:ascii="BC Sans" w:eastAsia="Times New Roman" w:hAnsi="BC Sans" w:cs="Times New Roman"/>
-                <w:color w:val="000000"/>
-                <w:kern w:val="0"/>
-                <w:sz w:val="20"/>
-                <w:szCs w:val="20"/>
-                <w14:ligatures w14:val="none"/>
-              </w:rPr>
-              <w:t>d.location</w:t>
-            </w:r>
-            <w:r>
-              <w:rPr>
-                <w:rFonts w:ascii="BC Sans" w:eastAsia="Times New Roman" w:hAnsi="BC Sans" w:cs="Times New Roman"/>
-                <w:color w:val="000000"/>
-                <w:kern w:val="0"/>
-                <w:sz w:val="20"/>
-                <w:szCs w:val="20"/>
-                <w14:ligatures w14:val="none"/>
+                <w:color w:val="000000" w:themeColor="text1"/>
+                <w:sz w:val="20"/>
+                <w:szCs w:val="20"/>
+              </w:rPr>
+              <w:t>d.wasObserved</w:t>
+            </w:r>
+            <w:r>
+              <w:rPr>
+                <w:rFonts w:ascii="BC Sans" w:eastAsia="Times New Roman" w:hAnsi="BC Sans" w:cs="Times New Roman"/>
+                <w:color w:val="000000" w:themeColor="text1"/>
+                <w:sz w:val="20"/>
+                <w:szCs w:val="20"/>
               </w:rPr>
               <w:t>}</w:t>
             </w:r>
@@ -939,31 +961,27 @@
           </w:tcPr>
           <w:p>
             <w:pPr>
-              <w:spacing w:line="259" w:lineRule="auto"/>
               <w:rPr>
                 <w:rFonts w:ascii="BC Sans" w:hAnsi="BC Sans"/>
                 <w:b w:val="0"/>
                 <w:bCs w:val="0"/>
+                <w:sz w:val="20"/>
+                <w:szCs w:val="20"/>
+              </w:rPr>
+            </w:pPr>
+            <w:r>
+              <w:rPr>
+                <w:rFonts w:ascii="BC Sans" w:hAnsi="BC Sans"/>
+                <w:b w:val="0"/>
+                <w:bCs w:val="0"/>
                 <w:caps w:val="0"/>
-                <w:sz w:val="18"/>
-                <w:szCs w:val="18"/>
-              </w:rPr>
-            </w:pPr>
-            <w:r>
-              <w:rPr>
-                <w:rFonts w:ascii="BC Sans" w:hAnsi="BC Sans"/>
-                <w:b w:val="0"/>
-                <w:bCs w:val="0"/>
-                <w:caps w:val="0"/>
-                <w:sz w:val="20"/>
-                <w:szCs w:val="20"/>
-              </w:rPr>
-              <w:t>Latitude/Longitude</w:t>
-            </w:r>
-            <w:commentRangeStart w:id="3"/>
-          </w:p>
-        </w:tc>
-        <w:commentRangeEnd w:id="3"/>
+                <w:sz w:val="20"/>
+                <w:szCs w:val="20"/>
+              </w:rPr>
+              <w:t>Complaint location</w:t>
+            </w:r>
+          </w:p>
+        </w:tc>
         <w:tc>
           <w:tcPr>
             <w:tcW w:w="8364" w:type="dxa"/>
@@ -973,191 +991,46 @@
           </w:tcPr>
           <w:p>
             <w:pPr>
-              <w:spacing w:line="259" w:lineRule="auto"/>
               <w:cnfStyle w:val="000000000000" w:firstRow="0" w:lastRow="0" w:firstColumn="0" w:lastColumn="0" w:oddVBand="0" w:evenVBand="0" w:oddHBand="0" w:evenHBand="0" w:firstRowFirstColumn="0" w:firstRowLastColumn="0" w:lastRowFirstColumn="0" w:lastRowLastColumn="0"/>
               <w:rPr>
                 <w:rFonts w:ascii="BC Sans" w:eastAsia="Times New Roman" w:hAnsi="BC Sans" w:cs="Times New Roman"/>
-                <w:color w:val="000000" w:themeColor="text1"/>
-                <w:sz w:val="18"/>
-                <w:szCs w:val="18"/>
-              </w:rPr>
-            </w:pPr>
-            <w:r>
-              <w:rPr>
-                <w:rFonts w:ascii="BC Sans" w:hAnsi="BC Sans" w:cs="BC Sans Light"/>
-                <w:sz w:val="20"/>
-                <w:szCs w:val="20"/>
-              </w:rPr>
-              <w:t>{d</w:t>
-            </w:r>
-            <w:r>
-              <w:rPr>
-                <w:rFonts w:ascii="BC Sans" w:hAnsi="BC Sans" w:cs="BC Sans Light"/>
-                <w:sz w:val="20"/>
-                <w:szCs w:val="20"/>
-              </w:rPr>
-              <w:t>.latitude</w:t>
-            </w:r>
-            <w:r>
-              <w:rPr>
-                <w:rFonts w:ascii="BC Sans" w:hAnsi="BC Sans" w:cs="BC Sans Light"/>
-                <w:sz w:val="20"/>
-                <w:szCs w:val="20"/>
-              </w:rPr>
-              <w:t>:if</w:t>
-            </w:r>
-            <w:r>
-              <w:rPr>
-                <w:rFonts w:ascii="BC Sans" w:hAnsi="BC Sans" w:cs="BC Sans Light"/>
-                <w:sz w:val="20"/>
-                <w:szCs w:val="20"/>
-              </w:rPr>
-              <w:t>NE</w:t>
-            </w:r>
-            <w:r>
-              <w:rPr>
-                <w:rFonts w:ascii="BC Sans" w:hAnsi="BC Sans" w:cs="BC Sans Light"/>
-                <w:sz w:val="20"/>
-                <w:szCs w:val="20"/>
-              </w:rPr>
-              <w:t>(</w:t>
-            </w:r>
-            <w:r>
-              <w:rPr>
-                <w:rFonts w:ascii="BC Sans" w:hAnsi="BC Sans" w:cs="BC Sans Light"/>
-                <w:sz w:val="20"/>
-                <w:szCs w:val="20"/>
-              </w:rPr>
-              <w:t>0</w:t>
-            </w:r>
-            <w:r>
-              <w:rPr>
-                <w:rFonts w:ascii="BC Sans" w:hAnsi="BC Sans" w:cs="BC Sans Light"/>
-                <w:sz w:val="20"/>
-                <w:szCs w:val="20"/>
-              </w:rPr>
-              <w:t>):showBegin}</w:t>
-            </w:r>
-            <w:r>
-              <w:rPr>
-                <w:rFonts w:ascii="BC Sans" w:eastAsia="Times New Roman" w:hAnsi="BC Sans" w:cs="Times New Roman"/>
-                <w:color w:val="000000" w:themeColor="text1"/>
-                <w:sz w:val="20"/>
-                <w:szCs w:val="20"/>
+                <w:color w:val="000000"/>
+                <w:kern w:val="0"/>
+                <w:sz w:val="20"/>
+                <w:szCs w:val="20"/>
+                <w14:ligatures w14:val="none"/>
+              </w:rPr>
+            </w:pPr>
+            <w:r>
+              <w:rPr>
+                <w:rFonts w:ascii="BC Sans" w:eastAsia="Times New Roman" w:hAnsi="BC Sans" w:cs="Times New Roman"/>
+                <w:color w:val="000000"/>
+                <w:kern w:val="0"/>
+                <w:sz w:val="20"/>
+                <w:szCs w:val="20"/>
+                <w14:ligatures w14:val="none"/>
               </w:rPr>
               <w:t>{</w:t>
             </w:r>
             <w:r>
               <w:rPr>
                 <w:rFonts w:ascii="BC Sans" w:eastAsia="Times New Roman" w:hAnsi="BC Sans" w:cs="Times New Roman"/>
-                <w:color w:val="000000" w:themeColor="text1"/>
-                <w:sz w:val="20"/>
-                <w:szCs w:val="20"/>
-              </w:rPr>
-              <w:t>d.latitude</w:t>
-            </w:r>
-            <w:r>
-              <w:rPr>
-                <w:rFonts w:ascii="BC Sans" w:eastAsia="Times New Roman" w:hAnsi="BC Sans" w:cs="Times New Roman"/>
-                <w:color w:val="000000" w:themeColor="text1"/>
-                <w:sz w:val="20"/>
-                <w:szCs w:val="20"/>
-              </w:rPr>
-              <w:t>}, {</w:t>
-            </w:r>
-            <w:r>
-              <w:rPr>
-                <w:rFonts w:ascii="BC Sans" w:eastAsia="Times New Roman" w:hAnsi="BC Sans" w:cs="Times New Roman"/>
-                <w:color w:val="000000" w:themeColor="text1"/>
-                <w:sz w:val="20"/>
-                <w:szCs w:val="20"/>
-              </w:rPr>
-              <w:t>d.longitude</w:t>
-            </w:r>
-            <w:r>
-              <w:rPr>
-                <w:rFonts w:ascii="BC Sans" w:eastAsia="Times New Roman" w:hAnsi="BC Sans" w:cs="Times New Roman"/>
-                <w:color w:val="000000" w:themeColor="text1"/>
-                <w:sz w:val="20"/>
-                <w:szCs w:val="20"/>
-              </w:rPr>
-              <w:t>}</w:t>
-            </w:r>
-            <w:r>
-              <w:rPr>
-                <w:rStyle w:val="CommentReference"/>
-              </w:rPr>
-              <w:commentReference w:id="3"/>
-            </w:r>
-            <w:r>
-              <w:rPr>
-                <w:rFonts w:ascii="BC Sans" w:hAnsi="BC Sans" w:cs="BC Sans Light"/>
-                <w:sz w:val="20"/>
-                <w:szCs w:val="20"/>
-              </w:rPr>
-              <w:t>{d</w:t>
-            </w:r>
-            <w:r>
-              <w:rPr>
-                <w:rFonts w:ascii="BC Sans" w:hAnsi="BC Sans" w:cs="BC Sans Light"/>
-                <w:sz w:val="20"/>
-                <w:szCs w:val="20"/>
-              </w:rPr>
-              <w:t>.latitude</w:t>
-            </w:r>
-            <w:r>
-              <w:rPr>
-                <w:rFonts w:ascii="BC Sans" w:hAnsi="BC Sans" w:cs="BC Sans Light"/>
-                <w:sz w:val="20"/>
-                <w:szCs w:val="20"/>
-              </w:rPr>
-              <w:t>:if</w:t>
-            </w:r>
-            <w:r>
-              <w:rPr>
-                <w:rFonts w:ascii="BC Sans" w:hAnsi="BC Sans" w:cs="BC Sans Light"/>
-                <w:sz w:val="20"/>
-                <w:szCs w:val="20"/>
-              </w:rPr>
-              <w:t>NE</w:t>
-            </w:r>
-            <w:r>
-              <w:rPr>
-                <w:rFonts w:ascii="BC Sans" w:hAnsi="BC Sans" w:cs="BC Sans Light"/>
-                <w:sz w:val="20"/>
-                <w:szCs w:val="20"/>
-              </w:rPr>
-              <w:t>(</w:t>
-            </w:r>
-            <w:r>
-              <w:rPr>
-                <w:rFonts w:ascii="BC Sans" w:hAnsi="BC Sans" w:cs="BC Sans Light"/>
-                <w:sz w:val="20"/>
-                <w:szCs w:val="20"/>
-              </w:rPr>
-              <w:t>0</w:t>
-            </w:r>
-            <w:r>
-              <w:rPr>
-                <w:rFonts w:ascii="BC Sans" w:hAnsi="BC Sans" w:cs="BC Sans Light"/>
-                <w:sz w:val="20"/>
-                <w:szCs w:val="20"/>
-              </w:rPr>
-              <w:t>):show</w:t>
-            </w:r>
-            <w:r>
-              <w:rPr>
-                <w:rFonts w:ascii="BC Sans" w:hAnsi="BC Sans" w:cs="BC Sans Light"/>
-                <w:sz w:val="20"/>
-                <w:szCs w:val="20"/>
-              </w:rPr>
-              <w:t>End</w:t>
-            </w:r>
-            <w:r>
-              <w:rPr>
-                <w:rFonts w:ascii="BC Sans" w:hAnsi="BC Sans" w:cs="BC Sans Light"/>
-                <w:sz w:val="20"/>
-                <w:szCs w:val="20"/>
+                <w:color w:val="000000"/>
+                <w:kern w:val="0"/>
+                <w:sz w:val="20"/>
+                <w:szCs w:val="20"/>
+                <w14:ligatures w14:val="none"/>
+              </w:rPr>
+              <w:t>d.location</w:t>
+            </w:r>
+            <w:r>
+              <w:rPr>
+                <w:rFonts w:ascii="BC Sans" w:eastAsia="Times New Roman" w:hAnsi="BC Sans" w:cs="Times New Roman"/>
+                <w:color w:val="000000"/>
+                <w:kern w:val="0"/>
+                <w:sz w:val="20"/>
+                <w:szCs w:val="20"/>
+                <w14:ligatures w14:val="none"/>
               </w:rPr>
               <w:t>}</w:t>
             </w:r>
@@ -1181,31 +1054,29 @@
             <w:pPr>
               <w:spacing w:line="259" w:lineRule="auto"/>
               <w:rPr>
-                <w:rFonts w:ascii="BC Sans" w:eastAsia="BC Sans" w:hAnsi="BC Sans" w:cs="BC Sans"/>
+                <w:rFonts w:ascii="BC Sans" w:hAnsi="BC Sans"/>
                 <w:b w:val="0"/>
                 <w:bCs w:val="0"/>
                 <w:caps w:val="0"/>
-                <w:color w:val="000000" w:themeColor="text1"/>
-                <w:sz w:val="20"/>
-                <w:szCs w:val="20"/>
-              </w:rPr>
-            </w:pPr>
-            <w:commentRangeStart w:id="4"/>
-            <w:r>
-              <w:rPr>
-                <w:rFonts w:ascii="BC Sans" w:eastAsia="BC Sans" w:hAnsi="BC Sans" w:cs="BC Sans"/>
+                <w:sz w:val="18"/>
+                <w:szCs w:val="18"/>
+              </w:rPr>
+            </w:pPr>
+            <w:r>
+              <w:rPr>
+                <w:rFonts w:ascii="BC Sans" w:hAnsi="BC Sans"/>
                 <w:b w:val="0"/>
                 <w:bCs w:val="0"/>
                 <w:caps w:val="0"/>
-                <w:color w:val="000000" w:themeColor="text1"/>
-                <w:sz w:val="20"/>
-                <w:szCs w:val="20"/>
-              </w:rPr>
-              <w:t>Community, Office, Zone, Region</w:t>
-            </w:r>
-          </w:p>
-        </w:tc>
-        <w:commentRangeEnd w:id="4"/>
+                <w:sz w:val="20"/>
+                <w:szCs w:val="20"/>
+              </w:rPr>
+              <w:t>Latitude/Longitude</w:t>
+            </w:r>
+            <w:commentRangeStart w:id="3"/>
+          </w:p>
+        </w:tc>
+        <w:commentRangeEnd w:id="3"/>
         <w:tc>
           <w:tcPr>
             <w:tcW w:w="8364" w:type="dxa"/>
@@ -1218,15 +1089,71 @@
               <w:spacing w:line="259" w:lineRule="auto"/>
               <w:cnfStyle w:val="000000100000" w:firstRow="0" w:lastRow="0" w:firstColumn="0" w:lastColumn="0" w:oddVBand="0" w:evenVBand="0" w:oddHBand="1" w:evenHBand="0" w:firstRowFirstColumn="0" w:firstRowLastColumn="0" w:lastRowFirstColumn="0" w:lastRowLastColumn="0"/>
               <w:rPr>
-                <w:rFonts w:ascii="BC Sans" w:eastAsia="BC Sans" w:hAnsi="BC Sans" w:cs="BC Sans"/>
-                <w:color w:val="000000" w:themeColor="text1"/>
-                <w:sz w:val="20"/>
-                <w:szCs w:val="20"/>
-              </w:rPr>
-            </w:pPr>
-            <w:r>
-              <w:rPr>
-                <w:rFonts w:ascii="BC Sans" w:eastAsia="BC Sans" w:hAnsi="BC Sans" w:cs="BC Sans"/>
+                <w:rFonts w:ascii="BC Sans" w:eastAsia="Times New Roman" w:hAnsi="BC Sans" w:cs="Times New Roman"/>
+                <w:color w:val="000000" w:themeColor="text1"/>
+                <w:sz w:val="18"/>
+                <w:szCs w:val="18"/>
+              </w:rPr>
+            </w:pPr>
+            <w:r>
+              <w:rPr>
+                <w:rFonts w:ascii="BC Sans" w:hAnsi="BC Sans" w:cs="BC Sans Light"/>
+                <w:sz w:val="20"/>
+                <w:szCs w:val="20"/>
+              </w:rPr>
+              <w:t>{d</w:t>
+            </w:r>
+            <w:r>
+              <w:rPr>
+                <w:rFonts w:ascii="BC Sans" w:hAnsi="BC Sans" w:cs="BC Sans Light"/>
+                <w:sz w:val="20"/>
+                <w:szCs w:val="20"/>
+              </w:rPr>
+              <w:t>.latitude</w:t>
+            </w:r>
+            <w:r>
+              <w:rPr>
+                <w:rFonts w:ascii="BC Sans" w:hAnsi="BC Sans" w:cs="BC Sans Light"/>
+                <w:sz w:val="20"/>
+                <w:szCs w:val="20"/>
+              </w:rPr>
+              <w:t>:if</w:t>
+            </w:r>
+            <w:r>
+              <w:rPr>
+                <w:rFonts w:ascii="BC Sans" w:hAnsi="BC Sans" w:cs="BC Sans Light"/>
+                <w:sz w:val="20"/>
+                <w:szCs w:val="20"/>
+              </w:rPr>
+              <w:t>NE</w:t>
+            </w:r>
+            <w:r>
+              <w:rPr>
+                <w:rFonts w:ascii="BC Sans" w:hAnsi="BC Sans" w:cs="BC Sans Light"/>
+                <w:sz w:val="20"/>
+                <w:szCs w:val="20"/>
+              </w:rPr>
+              <w:t>(</w:t>
+            </w:r>
+            <w:r>
+              <w:rPr>
+                <w:rFonts w:ascii="BC Sans" w:hAnsi="BC Sans" w:cs="BC Sans Light"/>
+                <w:sz w:val="20"/>
+                <w:szCs w:val="20"/>
+              </w:rPr>
+              <w:t>0</w:t>
+            </w:r>
+            <w:r>
+              <w:rPr>
+                <w:rFonts w:ascii="BC Sans" w:hAnsi="BC Sans" w:cs="BC Sans Light"/>
+                <w:sz w:val="20"/>
+                <w:szCs w:val="20"/>
+              </w:rPr>
+              <w:t>):showBegin}</w:t>
+            </w:r>
+            <w:r>
+              <w:rPr>
+                <w:rFonts w:ascii="BC Sans" w:eastAsia="Times New Roman" w:hAnsi="BC Sans" w:cs="Times New Roman"/>
                 <w:color w:val="000000" w:themeColor="text1"/>
                 <w:sz w:val="20"/>
                 <w:szCs w:val="20"/>
@@ -1235,16 +1162,16 @@
             </w:r>
             <w:r>
               <w:rPr>
-                <w:rFonts w:ascii="BC Sans" w:eastAsia="BC Sans" w:hAnsi="BC Sans" w:cs="BC Sans"/>
-                <w:color w:val="000000" w:themeColor="text1"/>
-                <w:sz w:val="20"/>
-                <w:szCs w:val="20"/>
-              </w:rPr>
-              <w:t>d.community</w:t>
-            </w:r>
-            <w:r>
-              <w:rPr>
-                <w:rFonts w:ascii="BC Sans" w:eastAsia="BC Sans" w:hAnsi="BC Sans" w:cs="BC Sans"/>
+                <w:rFonts w:ascii="BC Sans" w:eastAsia="Times New Roman" w:hAnsi="BC Sans" w:cs="Times New Roman"/>
+                <w:color w:val="000000" w:themeColor="text1"/>
+                <w:sz w:val="20"/>
+                <w:szCs w:val="20"/>
+              </w:rPr>
+              <w:t>d.latitude</w:t>
+            </w:r>
+            <w:r>
+              <w:rPr>
+                <w:rFonts w:ascii="BC Sans" w:eastAsia="Times New Roman" w:hAnsi="BC Sans" w:cs="Times New Roman"/>
                 <w:color w:val="000000" w:themeColor="text1"/>
                 <w:sz w:val="20"/>
                 <w:szCs w:val="20"/>
@@ -1253,63 +1180,99 @@
             </w:r>
             <w:r>
               <w:rPr>
-                <w:rFonts w:ascii="BC Sans" w:eastAsia="BC Sans" w:hAnsi="BC Sans" w:cs="BC Sans"/>
-                <w:color w:val="000000" w:themeColor="text1"/>
-                <w:sz w:val="20"/>
-                <w:szCs w:val="20"/>
-              </w:rPr>
-              <w:t>d.office</w:t>
-            </w:r>
-            <w:r>
-              <w:rPr>
-                <w:rFonts w:ascii="BC Sans" w:eastAsia="BC Sans" w:hAnsi="BC Sans" w:cs="BC Sans"/>
-                <w:color w:val="000000" w:themeColor="text1"/>
-                <w:sz w:val="20"/>
-                <w:szCs w:val="20"/>
-              </w:rPr>
-              <w:t xml:space="preserve">}, </w:t>
+                <w:rFonts w:ascii="BC Sans" w:eastAsia="Times New Roman" w:hAnsi="BC Sans" w:cs="Times New Roman"/>
+                <w:color w:val="000000" w:themeColor="text1"/>
+                <w:sz w:val="20"/>
+                <w:szCs w:val="20"/>
+              </w:rPr>
+              <w:t>d.longitude</w:t>
+            </w:r>
+            <w:r>
+              <w:rPr>
+                <w:rFonts w:ascii="BC Sans" w:eastAsia="Times New Roman" w:hAnsi="BC Sans" w:cs="Times New Roman"/>
+                <w:color w:val="000000" w:themeColor="text1"/>
+                <w:sz w:val="20"/>
+                <w:szCs w:val="20"/>
+              </w:rPr>
+              <w:t>}</w:t>
             </w:r>
             <w:r>
               <w:rPr>
                 <w:rStyle w:val="CommentReference"/>
               </w:rPr>
-              <w:commentReference w:id="4"/>
-            </w:r>
-            <w:r>
-              <w:rPr>
-                <w:rFonts w:ascii="BC Sans" w:eastAsia="BC Sans" w:hAnsi="BC Sans" w:cs="BC Sans"/>
-                <w:color w:val="000000" w:themeColor="text1"/>
-                <w:sz w:val="20"/>
-                <w:szCs w:val="20"/>
-              </w:rPr>
-              <w:t>{</w:t>
-            </w:r>
-            <w:r>
-              <w:rPr>
-                <w:rFonts w:ascii="BC Sans" w:eastAsia="BC Sans" w:hAnsi="BC Sans" w:cs="BC Sans"/>
-                <w:color w:val="000000" w:themeColor="text1"/>
-                <w:sz w:val="20"/>
-                <w:szCs w:val="20"/>
-              </w:rPr>
-              <w:t>d.zone</w:t>
-            </w:r>
-            <w:r>
-              <w:rPr>
-                <w:rFonts w:ascii="BC Sans" w:eastAsia="BC Sans" w:hAnsi="BC Sans" w:cs="BC Sans"/>
-                <w:color w:val="000000" w:themeColor="text1"/>
-                <w:sz w:val="20"/>
-                <w:szCs w:val="20"/>
-              </w:rPr>
-              <w:t>}, {</w:t>
-            </w:r>
-            <w:r>
-              <w:rPr>
-                <w:rFonts w:ascii="BC Sans" w:eastAsia="BC Sans" w:hAnsi="BC Sans" w:cs="BC Sans"/>
-                <w:color w:val="000000" w:themeColor="text1"/>
-                <w:sz w:val="20"/>
-                <w:szCs w:val="20"/>
-              </w:rPr>
-              <w:t>d.region}</w:t>
+              <w:commentReference w:id="3"/>
+            </w:r>
+            <w:r>
+              <w:rPr>
+                <w:rFonts w:ascii="BC Sans" w:hAnsi="BC Sans" w:cs="BC Sans Light"/>
+                <w:sz w:val="20"/>
+                <w:szCs w:val="20"/>
+              </w:rPr>
+              <w:t>{d</w:t>
+            </w:r>
+            <w:r>
+              <w:rPr>
+                <w:rFonts w:ascii="BC Sans" w:hAnsi="BC Sans" w:cs="BC Sans Light"/>
+                <w:sz w:val="20"/>
+                <w:szCs w:val="20"/>
+              </w:rPr>
+              <w:t>.latitude</w:t>
+            </w:r>
+            <w:r>
+              <w:rPr>
+                <w:rFonts w:ascii="BC Sans" w:hAnsi="BC Sans" w:cs="BC Sans Light"/>
+                <w:sz w:val="20"/>
+                <w:szCs w:val="20"/>
+              </w:rPr>
+              <w:t>:if</w:t>
+            </w:r>
+            <w:r>
+              <w:rPr>
+                <w:rFonts w:ascii="BC Sans" w:hAnsi="BC Sans" w:cs="BC Sans Light"/>
+                <w:sz w:val="20"/>
+                <w:szCs w:val="20"/>
+              </w:rPr>
+              <w:t>NE</w:t>
+            </w:r>
+            <w:r>
+              <w:rPr>
+                <w:rFonts w:ascii="BC Sans" w:hAnsi="BC Sans" w:cs="BC Sans Light"/>
+                <w:sz w:val="20"/>
+                <w:szCs w:val="20"/>
+              </w:rPr>
+              <w:t>(</w:t>
+            </w:r>
+            <w:r>
+              <w:rPr>
+                <w:rFonts w:ascii="BC Sans" w:hAnsi="BC Sans" w:cs="BC Sans Light"/>
+                <w:sz w:val="20"/>
+                <w:szCs w:val="20"/>
+              </w:rPr>
+              <w:t>0</w:t>
+            </w:r>
+            <w:r>
+              <w:rPr>
+                <w:rFonts w:ascii="BC Sans" w:hAnsi="BC Sans" w:cs="BC Sans Light"/>
+                <w:sz w:val="20"/>
+                <w:szCs w:val="20"/>
+              </w:rPr>
+              <w:t>):show</w:t>
+            </w:r>
+            <w:r>
+              <w:rPr>
+                <w:rFonts w:ascii="BC Sans" w:hAnsi="BC Sans" w:cs="BC Sans Light"/>
+                <w:sz w:val="20"/>
+                <w:szCs w:val="20"/>
+              </w:rPr>
+              <w:t>End</w:t>
+            </w:r>
+            <w:r>
+              <w:rPr>
+                <w:rFonts w:ascii="BC Sans" w:hAnsi="BC Sans" w:cs="BC Sans Light"/>
+                <w:sz w:val="20"/>
+                <w:szCs w:val="20"/>
+              </w:rPr>
+              <w:t>}</w:t>
             </w:r>
           </w:p>
         </w:tc>
@@ -1328,27 +1291,33 @@
           </w:tcPr>
           <w:p>
             <w:pPr>
-              <w:rPr>
-                <w:rFonts w:ascii="BC Sans" w:hAnsi="BC Sans"/>
-                <w:b w:val="0"/>
-                <w:bCs w:val="0"/>
-                <w:sz w:val="20"/>
-                <w:szCs w:val="20"/>
-              </w:rPr>
-            </w:pPr>
-            <w:r>
-              <w:rPr>
-                <w:rFonts w:ascii="BC Sans" w:hAnsi="BC Sans"/>
+              <w:spacing w:line="259" w:lineRule="auto"/>
+              <w:rPr>
+                <w:rFonts w:ascii="BC Sans" w:eastAsia="BC Sans" w:hAnsi="BC Sans" w:cs="BC Sans"/>
                 <w:b w:val="0"/>
                 <w:bCs w:val="0"/>
                 <w:caps w:val="0"/>
-                <w:sz w:val="20"/>
-                <w:szCs w:val="20"/>
-              </w:rPr>
-              <w:t>Location description</w:t>
-            </w:r>
-          </w:p>
-        </w:tc>
+                <w:color w:val="000000" w:themeColor="text1"/>
+                <w:sz w:val="20"/>
+                <w:szCs w:val="20"/>
+              </w:rPr>
+            </w:pPr>
+            <w:commentRangeStart w:id="4"/>
+            <w:r>
+              <w:rPr>
+                <w:rFonts w:ascii="BC Sans" w:eastAsia="BC Sans" w:hAnsi="BC Sans" w:cs="BC Sans"/>
+                <w:b w:val="0"/>
+                <w:bCs w:val="0"/>
+                <w:caps w:val="0"/>
+                <w:color w:val="000000" w:themeColor="text1"/>
+                <w:sz w:val="20"/>
+                <w:szCs w:val="20"/>
+              </w:rPr>
+              <w:t>Community, Office, Zone, Region</w:t>
+            </w:r>
+          </w:p>
+        </w:tc>
+        <w:commentRangeEnd w:id="4"/>
         <w:tc>
           <w:tcPr>
             <w:tcW w:w="8364" w:type="dxa"/>
@@ -1358,17 +1327,18 @@
           </w:tcPr>
           <w:p>
             <w:pPr>
+              <w:spacing w:line="259" w:lineRule="auto"/>
               <w:cnfStyle w:val="000000000000" w:firstRow="0" w:lastRow="0" w:firstColumn="0" w:lastColumn="0" w:oddVBand="0" w:evenVBand="0" w:oddHBand="0" w:evenHBand="0" w:firstRowFirstColumn="0" w:firstRowLastColumn="0" w:lastRowFirstColumn="0" w:lastRowLastColumn="0"/>
               <w:rPr>
-                <w:rFonts w:ascii="BC Sans" w:eastAsia="Times New Roman" w:hAnsi="BC Sans" w:cs="Times New Roman"/>
-                <w:color w:val="000000" w:themeColor="text1"/>
-                <w:sz w:val="20"/>
-                <w:szCs w:val="20"/>
-              </w:rPr>
-            </w:pPr>
-            <w:r>
-              <w:rPr>
-                <w:rFonts w:ascii="BC Sans" w:eastAsia="Times New Roman" w:hAnsi="BC Sans" w:cs="Times New Roman"/>
+                <w:rFonts w:ascii="BC Sans" w:eastAsia="BC Sans" w:hAnsi="BC Sans" w:cs="BC Sans"/>
+                <w:color w:val="000000" w:themeColor="text1"/>
+                <w:sz w:val="20"/>
+                <w:szCs w:val="20"/>
+              </w:rPr>
+            </w:pPr>
+            <w:r>
+              <w:rPr>
+                <w:rFonts w:ascii="BC Sans" w:eastAsia="BC Sans" w:hAnsi="BC Sans" w:cs="BC Sans"/>
                 <w:color w:val="000000" w:themeColor="text1"/>
                 <w:sz w:val="20"/>
                 <w:szCs w:val="20"/>
@@ -1377,21 +1347,81 @@
             </w:r>
             <w:r>
               <w:rPr>
-                <w:rFonts w:ascii="BC Sans" w:eastAsia="Times New Roman" w:hAnsi="BC Sans" w:cs="Times New Roman"/>
-                <w:color w:val="000000" w:themeColor="text1"/>
-                <w:sz w:val="20"/>
-                <w:szCs w:val="20"/>
-              </w:rPr>
-              <w:t>d.locationDescription</w:t>
-            </w:r>
-            <w:r>
-              <w:rPr>
-                <w:rFonts w:ascii="BC Sans" w:eastAsia="Times New Roman" w:hAnsi="BC Sans" w:cs="Times New Roman"/>
-                <w:color w:val="000000" w:themeColor="text1"/>
-                <w:sz w:val="20"/>
-                <w:szCs w:val="20"/>
-              </w:rPr>
-              <w:t>}</w:t>
+                <w:rFonts w:ascii="BC Sans" w:eastAsia="BC Sans" w:hAnsi="BC Sans" w:cs="BC Sans"/>
+                <w:color w:val="000000" w:themeColor="text1"/>
+                <w:sz w:val="20"/>
+                <w:szCs w:val="20"/>
+              </w:rPr>
+              <w:t>d.community</w:t>
+            </w:r>
+            <w:r>
+              <w:rPr>
+                <w:rFonts w:ascii="BC Sans" w:eastAsia="BC Sans" w:hAnsi="BC Sans" w:cs="BC Sans"/>
+                <w:color w:val="000000" w:themeColor="text1"/>
+                <w:sz w:val="20"/>
+                <w:szCs w:val="20"/>
+              </w:rPr>
+              <w:t>}, {</w:t>
+            </w:r>
+            <w:r>
+              <w:rPr>
+                <w:rFonts w:ascii="BC Sans" w:eastAsia="BC Sans" w:hAnsi="BC Sans" w:cs="BC Sans"/>
+                <w:color w:val="000000" w:themeColor="text1"/>
+                <w:sz w:val="20"/>
+                <w:szCs w:val="20"/>
+              </w:rPr>
+              <w:t>d.office</w:t>
+            </w:r>
+            <w:r>
+              <w:rPr>
+                <w:rFonts w:ascii="BC Sans" w:eastAsia="BC Sans" w:hAnsi="BC Sans" w:cs="BC Sans"/>
+                <w:color w:val="000000" w:themeColor="text1"/>
+                <w:sz w:val="20"/>
+                <w:szCs w:val="20"/>
+              </w:rPr>
+              <w:t xml:space="preserve">}, </w:t>
+            </w:r>
+            <w:r>
+              <w:rPr>
+                <w:rStyle w:val="CommentReference"/>
+              </w:rPr>
+              <w:commentReference w:id="4"/>
+            </w:r>
+            <w:r>
+              <w:rPr>
+                <w:rFonts w:ascii="BC Sans" w:eastAsia="BC Sans" w:hAnsi="BC Sans" w:cs="BC Sans"/>
+                <w:color w:val="000000" w:themeColor="text1"/>
+                <w:sz w:val="20"/>
+                <w:szCs w:val="20"/>
+              </w:rPr>
+              <w:t>{</w:t>
+            </w:r>
+            <w:r>
+              <w:rPr>
+                <w:rFonts w:ascii="BC Sans" w:eastAsia="BC Sans" w:hAnsi="BC Sans" w:cs="BC Sans"/>
+                <w:color w:val="000000" w:themeColor="text1"/>
+                <w:sz w:val="20"/>
+                <w:szCs w:val="20"/>
+              </w:rPr>
+              <w:t>d.zone</w:t>
+            </w:r>
+            <w:r>
+              <w:rPr>
+                <w:rFonts w:ascii="BC Sans" w:eastAsia="BC Sans" w:hAnsi="BC Sans" w:cs="BC Sans"/>
+                <w:color w:val="000000" w:themeColor="text1"/>
+                <w:sz w:val="20"/>
+                <w:szCs w:val="20"/>
+              </w:rPr>
+              <w:t>}, {</w:t>
+            </w:r>
+            <w:r>
+              <w:rPr>
+                <w:rFonts w:ascii="BC Sans" w:eastAsia="BC Sans" w:hAnsi="BC Sans" w:cs="BC Sans"/>
+                <w:color w:val="000000" w:themeColor="text1"/>
+                <w:sz w:val="20"/>
+                <w:szCs w:val="20"/>
+              </w:rPr>
+              <w:t>d.region}</w:t>
             </w:r>
           </w:p>
         </w:tc>
@@ -1428,7 +1458,7 @@
                 <w:sz w:val="20"/>
                 <w:szCs w:val="20"/>
               </w:rPr>
-              <w:t>Complaint description</w:t>
+              <w:t>Location description</w:t>
             </w:r>
           </w:p>
         </w:tc>
@@ -1465,7 +1495,7 @@
                 <w:sz w:val="20"/>
                 <w:szCs w:val="20"/>
               </w:rPr>
-              <w:t>d.description</w:t>
+              <w:t>d.locationDescription</w:t>
             </w:r>
             <w:r>
               <w:rPr>
@@ -1493,52 +1523,24 @@
           </w:tcPr>
           <w:p>
             <w:pPr>
-              <w:spacing w:line="259" w:lineRule="auto"/>
-              <w:rPr>
-                <w:rFonts w:ascii="BC Sans" w:eastAsia="BC Sans" w:hAnsi="BC Sans" w:cs="BC Sans"/>
+              <w:rPr>
+                <w:rFonts w:ascii="BC Sans" w:hAnsi="BC Sans"/>
+                <w:b w:val="0"/>
+                <w:bCs w:val="0"/>
+                <w:sz w:val="20"/>
+                <w:szCs w:val="20"/>
+              </w:rPr>
+            </w:pPr>
+            <w:r>
+              <w:rPr>
+                <w:rFonts w:ascii="BC Sans" w:hAnsi="BC Sans"/>
                 <w:b w:val="0"/>
                 <w:bCs w:val="0"/>
                 <w:caps w:val="0"/>
-                <w:color w:val="000000" w:themeColor="text1"/>
-                <w:sz w:val="20"/>
-                <w:szCs w:val="20"/>
-              </w:rPr>
-            </w:pPr>
-            <w:r>
-              <w:rPr>
-                <w:rFonts w:ascii="BC Sans" w:eastAsia="BC Sans" w:hAnsi="BC Sans" w:cs="BC Sans"/>
-                <w:b w:val="0"/>
-                <w:bCs w:val="0"/>
-                <w:caps w:val="0"/>
-                <w:color w:val="000000" w:themeColor="text1"/>
-                <w:sz w:val="20"/>
-                <w:szCs w:val="20"/>
-              </w:rPr>
-              <w:t>Subject of complaint/</w:t>
-            </w:r>
-            <w:r>
-              <w:rPr>
-                <w:rFonts w:ascii="BC Sans" w:eastAsia="BC Sans" w:hAnsi="BC Sans" w:cs="BC Sans"/>
-                <w:b w:val="0"/>
-                <w:bCs w:val="0"/>
-                <w:caps w:val="0"/>
-                <w:color w:val="000000" w:themeColor="text1"/>
-                <w:sz w:val="20"/>
-                <w:szCs w:val="20"/>
-              </w:rPr>
-              <w:t xml:space="preserve"> </w:t>
-            </w:r>
-            <w:r>
-              <w:rPr>
-                <w:rFonts w:ascii="BC Sans" w:eastAsia="BC Sans" w:hAnsi="BC Sans" w:cs="BC Sans"/>
-                <w:b w:val="0"/>
-                <w:bCs w:val="0"/>
-                <w:caps w:val="0"/>
-                <w:color w:val="000000" w:themeColor="text1"/>
-                <w:sz w:val="20"/>
-                <w:szCs w:val="20"/>
-              </w:rPr>
-              <w:t>witness details</w:t>
+                <w:sz w:val="20"/>
+                <w:szCs w:val="20"/>
+              </w:rPr>
+              <w:t>Complaint description</w:t>
             </w:r>
           </w:p>
         </w:tc>
@@ -1551,8 +1553,119 @@
           </w:tcPr>
           <w:p>
             <w:pPr>
+              <w:cnfStyle w:val="000000000000" w:firstRow="0" w:lastRow="0" w:firstColumn="0" w:lastColumn="0" w:oddVBand="0" w:evenVBand="0" w:oddHBand="0" w:evenHBand="0" w:firstRowFirstColumn="0" w:firstRowLastColumn="0" w:lastRowFirstColumn="0" w:lastRowLastColumn="0"/>
+              <w:rPr>
+                <w:rFonts w:ascii="BC Sans" w:eastAsia="Times New Roman" w:hAnsi="BC Sans" w:cs="Times New Roman"/>
+                <w:color w:val="000000" w:themeColor="text1"/>
+                <w:sz w:val="20"/>
+                <w:szCs w:val="20"/>
+              </w:rPr>
+            </w:pPr>
+            <w:r>
+              <w:rPr>
+                <w:rFonts w:ascii="BC Sans" w:eastAsia="Times New Roman" w:hAnsi="BC Sans" w:cs="Times New Roman"/>
+                <w:color w:val="000000" w:themeColor="text1"/>
+                <w:sz w:val="20"/>
+                <w:szCs w:val="20"/>
+              </w:rPr>
+              <w:t>{</w:t>
+            </w:r>
+            <w:r>
+              <w:rPr>
+                <w:rFonts w:ascii="BC Sans" w:eastAsia="Times New Roman" w:hAnsi="BC Sans" w:cs="Times New Roman"/>
+                <w:color w:val="000000" w:themeColor="text1"/>
+                <w:sz w:val="20"/>
+                <w:szCs w:val="20"/>
+              </w:rPr>
+              <w:t>d.description</w:t>
+            </w:r>
+            <w:r>
+              <w:rPr>
+                <w:rFonts w:ascii="BC Sans" w:eastAsia="Times New Roman" w:hAnsi="BC Sans" w:cs="Times New Roman"/>
+                <w:color w:val="000000" w:themeColor="text1"/>
+                <w:sz w:val="20"/>
+                <w:szCs w:val="20"/>
+              </w:rPr>
+              <w:t>}</w:t>
+            </w:r>
+          </w:p>
+        </w:tc>
+      </w:tr>
+      <w:tr>
+        <w:trPr>
+          <w:cnfStyle w:val="000000100000" w:firstRow="0" w:lastRow="0" w:firstColumn="0" w:lastColumn="0" w:oddVBand="0" w:evenVBand="0" w:oddHBand="1" w:evenHBand="0" w:firstRowFirstColumn="0" w:firstRowLastColumn="0" w:lastRowFirstColumn="0" w:lastRowLastColumn="0"/>
+          <w:trHeight w:val="360"/>
+        </w:trPr>
+        <w:tc>
+          <w:tcPr>
+            <w:cnfStyle w:val="001000000000" w:firstRow="0" w:lastRow="0" w:firstColumn="1" w:lastColumn="0" w:oddVBand="0" w:evenVBand="0" w:oddHBand="0" w:evenHBand="0" w:firstRowFirstColumn="0" w:firstRowLastColumn="0" w:lastRowFirstColumn="0" w:lastRowLastColumn="0"/>
+            <w:tcW w:w="2552" w:type="dxa"/>
+            <w:noWrap/>
+            <w:vAlign w:val="center"/>
+            <w:hideMark/>
+          </w:tcPr>
+          <w:p>
+            <w:pPr>
               <w:spacing w:line="259" w:lineRule="auto"/>
-              <w:cnfStyle w:val="000000000000" w:firstRow="0" w:lastRow="0" w:firstColumn="0" w:lastColumn="0" w:oddVBand="0" w:evenVBand="0" w:oddHBand="0" w:evenHBand="0" w:firstRowFirstColumn="0" w:firstRowLastColumn="0" w:lastRowFirstColumn="0" w:lastRowLastColumn="0"/>
+              <w:rPr>
+                <w:rFonts w:ascii="BC Sans" w:eastAsia="BC Sans" w:hAnsi="BC Sans" w:cs="BC Sans"/>
+                <w:b w:val="0"/>
+                <w:bCs w:val="0"/>
+                <w:caps w:val="0"/>
+                <w:color w:val="000000" w:themeColor="text1"/>
+                <w:sz w:val="20"/>
+                <w:szCs w:val="20"/>
+              </w:rPr>
+            </w:pPr>
+            <w:r>
+              <w:rPr>
+                <w:rFonts w:ascii="BC Sans" w:eastAsia="BC Sans" w:hAnsi="BC Sans" w:cs="BC Sans"/>
+                <w:b w:val="0"/>
+                <w:bCs w:val="0"/>
+                <w:caps w:val="0"/>
+                <w:color w:val="000000" w:themeColor="text1"/>
+                <w:sz w:val="20"/>
+                <w:szCs w:val="20"/>
+              </w:rPr>
+              <w:t>Subject of complaint/</w:t>
+            </w:r>
+            <w:r>
+              <w:rPr>
+                <w:rFonts w:ascii="BC Sans" w:eastAsia="BC Sans" w:hAnsi="BC Sans" w:cs="BC Sans"/>
+                <w:b w:val="0"/>
+                <w:bCs w:val="0"/>
+                <w:caps w:val="0"/>
+                <w:color w:val="000000" w:themeColor="text1"/>
+                <w:sz w:val="20"/>
+                <w:szCs w:val="20"/>
+              </w:rPr>
+              <w:t xml:space="preserve"> </w:t>
+            </w:r>
+            <w:r>
+              <w:rPr>
+                <w:rFonts w:ascii="BC Sans" w:eastAsia="BC Sans" w:hAnsi="BC Sans" w:cs="BC Sans"/>
+                <w:b w:val="0"/>
+                <w:bCs w:val="0"/>
+                <w:caps w:val="0"/>
+                <w:color w:val="000000" w:themeColor="text1"/>
+                <w:sz w:val="20"/>
+                <w:szCs w:val="20"/>
+              </w:rPr>
+              <w:t>witness details</w:t>
+            </w:r>
+          </w:p>
+        </w:tc>
+        <w:tc>
+          <w:tcPr>
+            <w:tcW w:w="8364" w:type="dxa"/>
+            <w:noWrap/>
+            <w:vAlign w:val="center"/>
+            <w:hideMark/>
+          </w:tcPr>
+          <w:p>
+            <w:pPr>
+              <w:spacing w:line="259" w:lineRule="auto"/>
+              <w:cnfStyle w:val="000000100000" w:firstRow="0" w:lastRow="0" w:firstColumn="0" w:lastColumn="0" w:oddVBand="0" w:evenVBand="0" w:oddHBand="1" w:evenHBand="0" w:firstRowFirstColumn="0" w:firstRowLastColumn="0" w:lastRowFirstColumn="0" w:lastRowLastColumn="0"/>
               <w:rPr>
                 <w:rFonts w:ascii="BC Sans" w:eastAsia="BC Sans" w:hAnsi="BC Sans" w:cs="BC Sans"/>
                 <w:color w:val="000000" w:themeColor="text1"/>
@@ -2768,6 +2881,7 @@
           <w:sz w:val="20"/>
           <w:szCs w:val="20"/>
         </w:rPr>
+        <w:lastRenderedPageBreak/>
         <w:br/>
         <w:t>{d.updates[i+1].sequenceId}</w:t>
       </w:r>
@@ -2799,7 +2913,7 @@
 </file>
 
 <file path=word/comments.xml><?xml version="1.0" encoding="utf-8"?>
-<w:comments xmlns:wpc="http://schemas.microsoft.com/office/word/2010/wordprocessingCanvas" xmlns:cx="http://schemas.microsoft.com/office/drawing/2014/chartex" xmlns:cx1="http://schemas.microsoft.com/office/drawing/2015/9/8/chartex" xmlns:cx2="http://schemas.microsoft.com/office/drawing/2015/10/21/chartex" xmlns:cx3="http://schemas.microsoft.com/office/drawing/2016/5/9/chartex" xmlns:cx4="http://schemas.microsoft.com/office/drawing/2016/5/10/chartex" xmlns:cx5="http://schemas.microsoft.com/office/drawing/2016/5/11/chartex" xmlns:cx6="http://schemas.microsoft.com/office/drawing/2016/5/12/chartex" xmlns:cx7="http://schemas.microsoft.com/office/drawing/2016/5/13/chartex" xmlns:cx8="http://schemas.microsoft.com/office/drawing/2016/5/14/chartex" xmlns:mc="http://schemas.openxmlformats.org/markup-compatibility/2006" xmlns:aink="http://schemas.microsoft.com/office/drawing/2016/ink" xmlns:am3d="http://schemas.microsoft.com/office/drawing/2017/model3d" xmlns:o="urn:schemas-microsoft-com:office:office" xmlns:oel="http://schemas.microsoft.com/office/2019/extlst" xmlns:r="http://schemas.openxmlformats.org/officeDocument/2006/relationships" xmlns:m="http://schemas.openxmlformats.org/officeDocument/2006/math" xmlns:v="urn:schemas-microsoft-com:vml" xmlns:wp14="http://schemas.microsoft.com/office/word/2010/wordprocessingDrawing" xmlns:wp="http://schemas.openxmlformats.org/drawingml/2006/wordprocessingDrawing" xmlns:w10="urn:schemas-microsoft-com:office:word" xmlns:w="http://schemas.openxmlformats.org/wordprocessingml/2006/main" xmlns:w14="http://schemas.microsoft.com/office/word/2010/wordml" xmlns:w15="http://schemas.microsoft.com/office/word/2012/wordml" xmlns:w16cex="http://schemas.microsoft.com/office/word/2018/wordml/cex" xmlns:w16cid="http://schemas.microsoft.com/office/word/2016/wordml/cid" xmlns:w16="http://schemas.microsoft.com/office/word/2018/wordml" xmlns:w16sdtdh="http://schemas.microsoft.com/office/word/2020/wordml/sdtdatahash" xmlns:w16se="http://schemas.microsoft.com/office/word/2015/wordml/symex" xmlns:wpg="http://schemas.microsoft.com/office/word/2010/wordprocessingGroup" xmlns:wpi="http://schemas.microsoft.com/office/word/2010/wordprocessingInk" xmlns:wne="http://schemas.microsoft.com/office/word/2006/wordml" xmlns:wps="http://schemas.microsoft.com/office/word/2010/wordprocessingShape" mc:Ignorable="w14 w15 w16se w16cid w16 w16cex w16sdtdh wp14">
+<w:comments xmlns:wpc="http://schemas.microsoft.com/office/word/2010/wordprocessingCanvas" xmlns:cx="http://schemas.microsoft.com/office/drawing/2014/chartex" xmlns:cx1="http://schemas.microsoft.com/office/drawing/2015/9/8/chartex" xmlns:cx2="http://schemas.microsoft.com/office/drawing/2015/10/21/chartex" xmlns:cx3="http://schemas.microsoft.com/office/drawing/2016/5/9/chartex" xmlns:cx4="http://schemas.microsoft.com/office/drawing/2016/5/10/chartex" xmlns:cx5="http://schemas.microsoft.com/office/drawing/2016/5/11/chartex" xmlns:cx6="http://schemas.microsoft.com/office/drawing/2016/5/12/chartex" xmlns:cx7="http://schemas.microsoft.com/office/drawing/2016/5/13/chartex" xmlns:cx8="http://schemas.microsoft.com/office/drawing/2016/5/14/chartex" xmlns:mc="http://schemas.openxmlformats.org/markup-compatibility/2006" xmlns:aink="http://schemas.microsoft.com/office/drawing/2016/ink" xmlns:am3d="http://schemas.microsoft.com/office/drawing/2017/model3d" xmlns:o="urn:schemas-microsoft-com:office:office" xmlns:oel="http://schemas.microsoft.com/office/2019/extlst" xmlns:r="http://schemas.openxmlformats.org/officeDocument/2006/relationships" xmlns:m="http://schemas.openxmlformats.org/officeDocument/2006/math" xmlns:v="urn:schemas-microsoft-com:vml" xmlns:wp14="http://schemas.microsoft.com/office/word/2010/wordprocessingDrawing" xmlns:wp="http://schemas.openxmlformats.org/drawingml/2006/wordprocessingDrawing" xmlns:w10="urn:schemas-microsoft-com:office:word" xmlns:w="http://schemas.openxmlformats.org/wordprocessingml/2006/main" xmlns:w14="http://schemas.microsoft.com/office/word/2010/wordml" xmlns:w15="http://schemas.microsoft.com/office/word/2012/wordml" xmlns:w16cex="http://schemas.microsoft.com/office/word/2018/wordml/cex" xmlns:w16cid="http://schemas.microsoft.com/office/word/2016/wordml/cid" xmlns:w16="http://schemas.microsoft.com/office/word/2018/wordml" xmlns:w16du="http://schemas.microsoft.com/office/word/2023/wordml/word16du" xmlns:w16sdtdh="http://schemas.microsoft.com/office/word/2020/wordml/sdtdatahash" xmlns:w16se="http://schemas.microsoft.com/office/word/2015/wordml/symex" xmlns:wpg="http://schemas.microsoft.com/office/word/2010/wordprocessingGroup" xmlns:wpi="http://schemas.microsoft.com/office/word/2010/wordprocessingInk" xmlns:wne="http://schemas.microsoft.com/office/word/2006/wordml" xmlns:wps="http://schemas.microsoft.com/office/word/2010/wordprocessingShape" mc:Ignorable="w14 w15 w16se w16cid w16 w16cex w16sdtdh w16du wp14">
   <w:comment w:id="0" w:author="Yates, Vita WLRS:EX" w:date="2024-05-16T09:24:00Z" w:initials="YW">
     <w:p>
       <w:pPr>
@@ -2884,7 +2998,7 @@
 </file>
 
 <file path=word/commentsExtended.xml><?xml version="1.0" encoding="utf-8"?>
-<w15:commentsEx xmlns:wpc="http://schemas.microsoft.com/office/word/2010/wordprocessingCanvas" xmlns:cx="http://schemas.microsoft.com/office/drawing/2014/chartex" xmlns:cx1="http://schemas.microsoft.com/office/drawing/2015/9/8/chartex" xmlns:cx2="http://schemas.microsoft.com/office/drawing/2015/10/21/chartex" xmlns:cx3="http://schemas.microsoft.com/office/drawing/2016/5/9/chartex" xmlns:cx4="http://schemas.microsoft.com/office/drawing/2016/5/10/chartex" xmlns:cx5="http://schemas.microsoft.com/office/drawing/2016/5/11/chartex" xmlns:cx6="http://schemas.microsoft.com/office/drawing/2016/5/12/chartex" xmlns:cx7="http://schemas.microsoft.com/office/drawing/2016/5/13/chartex" xmlns:cx8="http://schemas.microsoft.com/office/drawing/2016/5/14/chartex" xmlns:mc="http://schemas.openxmlformats.org/markup-compatibility/2006" xmlns:aink="http://schemas.microsoft.com/office/drawing/2016/ink" xmlns:am3d="http://schemas.microsoft.com/office/drawing/2017/model3d" xmlns:o="urn:schemas-microsoft-com:office:office" xmlns:oel="http://schemas.microsoft.com/office/2019/extlst" xmlns:r="http://schemas.openxmlformats.org/officeDocument/2006/relationships" xmlns:m="http://schemas.openxmlformats.org/officeDocument/2006/math" xmlns:v="urn:schemas-microsoft-com:vml" xmlns:wp14="http://schemas.microsoft.com/office/word/2010/wordprocessingDrawing" xmlns:wp="http://schemas.openxmlformats.org/drawingml/2006/wordprocessingDrawing" xmlns:w10="urn:schemas-microsoft-com:office:word" xmlns:w="http://schemas.openxmlformats.org/wordprocessingml/2006/main" xmlns:w14="http://schemas.microsoft.com/office/word/2010/wordml" xmlns:w15="http://schemas.microsoft.com/office/word/2012/wordml" xmlns:w16cex="http://schemas.microsoft.com/office/word/2018/wordml/cex" xmlns:w16cid="http://schemas.microsoft.com/office/word/2016/wordml/cid" xmlns:w16="http://schemas.microsoft.com/office/word/2018/wordml" xmlns:w16sdtdh="http://schemas.microsoft.com/office/word/2020/wordml/sdtdatahash" xmlns:w16se="http://schemas.microsoft.com/office/word/2015/wordml/symex" xmlns:wpg="http://schemas.microsoft.com/office/word/2010/wordprocessingGroup" xmlns:wpi="http://schemas.microsoft.com/office/word/2010/wordprocessingInk" xmlns:wne="http://schemas.microsoft.com/office/word/2006/wordml" xmlns:wps="http://schemas.microsoft.com/office/word/2010/wordprocessingShape" mc:Ignorable="w14 w15 w16se w16cid w16 w16cex w16sdtdh wp14">
+<w15:commentsEx xmlns:wpc="http://schemas.microsoft.com/office/word/2010/wordprocessingCanvas" xmlns:cx="http://schemas.microsoft.com/office/drawing/2014/chartex" xmlns:cx1="http://schemas.microsoft.com/office/drawing/2015/9/8/chartex" xmlns:cx2="http://schemas.microsoft.com/office/drawing/2015/10/21/chartex" xmlns:cx3="http://schemas.microsoft.com/office/drawing/2016/5/9/chartex" xmlns:cx4="http://schemas.microsoft.com/office/drawing/2016/5/10/chartex" xmlns:cx5="http://schemas.microsoft.com/office/drawing/2016/5/11/chartex" xmlns:cx6="http://schemas.microsoft.com/office/drawing/2016/5/12/chartex" xmlns:cx7="http://schemas.microsoft.com/office/drawing/2016/5/13/chartex" xmlns:cx8="http://schemas.microsoft.com/office/drawing/2016/5/14/chartex" xmlns:mc="http://schemas.openxmlformats.org/markup-compatibility/2006" xmlns:aink="http://schemas.microsoft.com/office/drawing/2016/ink" xmlns:am3d="http://schemas.microsoft.com/office/drawing/2017/model3d" xmlns:o="urn:schemas-microsoft-com:office:office" xmlns:oel="http://schemas.microsoft.com/office/2019/extlst" xmlns:r="http://schemas.openxmlformats.org/officeDocument/2006/relationships" xmlns:m="http://schemas.openxmlformats.org/officeDocument/2006/math" xmlns:v="urn:schemas-microsoft-com:vml" xmlns:wp14="http://schemas.microsoft.com/office/word/2010/wordprocessingDrawing" xmlns:wp="http://schemas.openxmlformats.org/drawingml/2006/wordprocessingDrawing" xmlns:w10="urn:schemas-microsoft-com:office:word" xmlns:w="http://schemas.openxmlformats.org/wordprocessingml/2006/main" xmlns:w14="http://schemas.microsoft.com/office/word/2010/wordml" xmlns:w15="http://schemas.microsoft.com/office/word/2012/wordml" xmlns:w16cex="http://schemas.microsoft.com/office/word/2018/wordml/cex" xmlns:w16cid="http://schemas.microsoft.com/office/word/2016/wordml/cid" xmlns:w16="http://schemas.microsoft.com/office/word/2018/wordml" xmlns:w16du="http://schemas.microsoft.com/office/word/2023/wordml/word16du" xmlns:w16sdtdh="http://schemas.microsoft.com/office/word/2020/wordml/sdtdatahash" xmlns:w16se="http://schemas.microsoft.com/office/word/2015/wordml/symex" xmlns:wpg="http://schemas.microsoft.com/office/word/2010/wordprocessingGroup" xmlns:wpi="http://schemas.microsoft.com/office/word/2010/wordprocessingInk" xmlns:wne="http://schemas.microsoft.com/office/word/2006/wordml" xmlns:wps="http://schemas.microsoft.com/office/word/2010/wordprocessingShape" mc:Ignorable="w14 w15 w16se w16cid w16 w16cex w16sdtdh w16du wp14">
   <w15:commentEx w15:paraId="061BE61B" w15:done="1"/>
   <w15:commentEx w15:paraId="4564069E" w15:paraIdParent="061BE61B" w15:done="1"/>
   <w15:commentEx w15:paraId="36E075D6" w15:done="1"/>
@@ -2894,7 +3008,7 @@
 </file>
 
 <file path=word/commentsExtensible.xml><?xml version="1.0" encoding="utf-8"?>
-<w16cex:commentsExtensible xmlns:wpc="http://schemas.microsoft.com/office/word/2010/wordprocessingCanvas" xmlns:cx="http://schemas.microsoft.com/office/drawing/2014/chartex" xmlns:cx1="http://schemas.microsoft.com/office/drawing/2015/9/8/chartex" xmlns:cx2="http://schemas.microsoft.com/office/drawing/2015/10/21/chartex" xmlns:cx3="http://schemas.microsoft.com/office/drawing/2016/5/9/chartex" xmlns:cx4="http://schemas.microsoft.com/office/drawing/2016/5/10/chartex" xmlns:cx5="http://schemas.microsoft.com/office/drawing/2016/5/11/chartex" xmlns:cx6="http://schemas.microsoft.com/office/drawing/2016/5/12/chartex" xmlns:cx7="http://schemas.microsoft.com/office/drawing/2016/5/13/chartex" xmlns:cx8="http://schemas.microsoft.com/office/drawing/2016/5/14/chartex" xmlns:cr="http://schemas.microsoft.com/office/comments/2020/reactions" xmlns:mc="http://schemas.openxmlformats.org/markup-compatibility/2006" xmlns:aink="http://schemas.microsoft.com/office/drawing/2016/ink" xmlns:am3d="http://schemas.microsoft.com/office/drawing/2017/model3d" xmlns:o="urn:schemas-microsoft-com:office:office" xmlns:oel="http://schemas.microsoft.com/office/2019/extlst" xmlns:r="http://schemas.openxmlformats.org/officeDocument/2006/relationships" xmlns:m="http://schemas.openxmlformats.org/officeDocument/2006/math" xmlns:v="urn:schemas-microsoft-com:vml" xmlns:wp14="http://schemas.microsoft.com/office/word/2010/wordprocessingDrawing" xmlns:wp="http://schemas.openxmlformats.org/drawingml/2006/wordprocessingDrawing" xmlns:w10="urn:schemas-microsoft-com:office:word" xmlns:w="http://schemas.openxmlformats.org/wordprocessingml/2006/main" xmlns:w14="http://schemas.microsoft.com/office/word/2010/wordml" xmlns:w15="http://schemas.microsoft.com/office/word/2012/wordml" xmlns:w16cex="http://schemas.microsoft.com/office/word/2018/wordml/cex" xmlns:w16cid="http://schemas.microsoft.com/office/word/2016/wordml/cid" xmlns:w16="http://schemas.microsoft.com/office/word/2018/wordml" xmlns:w16sdtdh="http://schemas.microsoft.com/office/word/2020/wordml/sdtdatahash" xmlns:w16se="http://schemas.microsoft.com/office/word/2015/wordml/symex" xmlns:wpg="http://schemas.microsoft.com/office/word/2010/wordprocessingGroup" xmlns:wpi="http://schemas.microsoft.com/office/word/2010/wordprocessingInk" xmlns:wne="http://schemas.microsoft.com/office/word/2006/wordml" xmlns:wps="http://schemas.microsoft.com/office/word/2010/wordprocessingShape" mc:Ignorable="w14 w15 w16se w16cid w16 w16cex w16sdtdh cr wp14">
+<w16cex:commentsExtensible xmlns:wpc="http://schemas.microsoft.com/office/word/2010/wordprocessingCanvas" xmlns:cx="http://schemas.microsoft.com/office/drawing/2014/chartex" xmlns:cx1="http://schemas.microsoft.com/office/drawing/2015/9/8/chartex" xmlns:cx2="http://schemas.microsoft.com/office/drawing/2015/10/21/chartex" xmlns:cx3="http://schemas.microsoft.com/office/drawing/2016/5/9/chartex" xmlns:cx4="http://schemas.microsoft.com/office/drawing/2016/5/10/chartex" xmlns:cx5="http://schemas.microsoft.com/office/drawing/2016/5/11/chartex" xmlns:cx6="http://schemas.microsoft.com/office/drawing/2016/5/12/chartex" xmlns:cx7="http://schemas.microsoft.com/office/drawing/2016/5/13/chartex" xmlns:cx8="http://schemas.microsoft.com/office/drawing/2016/5/14/chartex" xmlns:cr="http://schemas.microsoft.com/office/comments/2020/reactions" xmlns:mc="http://schemas.openxmlformats.org/markup-compatibility/2006" xmlns:aink="http://schemas.microsoft.com/office/drawing/2016/ink" xmlns:am3d="http://schemas.microsoft.com/office/drawing/2017/model3d" xmlns:o="urn:schemas-microsoft-com:office:office" xmlns:oel="http://schemas.microsoft.com/office/2019/extlst" xmlns:r="http://schemas.openxmlformats.org/officeDocument/2006/relationships" xmlns:m="http://schemas.openxmlformats.org/officeDocument/2006/math" xmlns:v="urn:schemas-microsoft-com:vml" xmlns:wp14="http://schemas.microsoft.com/office/word/2010/wordprocessingDrawing" xmlns:wp="http://schemas.openxmlformats.org/drawingml/2006/wordprocessingDrawing" xmlns:w10="urn:schemas-microsoft-com:office:word" xmlns:w="http://schemas.openxmlformats.org/wordprocessingml/2006/main" xmlns:w14="http://schemas.microsoft.com/office/word/2010/wordml" xmlns:w15="http://schemas.microsoft.com/office/word/2012/wordml" xmlns:w16cex="http://schemas.microsoft.com/office/word/2018/wordml/cex" xmlns:w16cid="http://schemas.microsoft.com/office/word/2016/wordml/cid" xmlns:w16="http://schemas.microsoft.com/office/word/2018/wordml" xmlns:w16du="http://schemas.microsoft.com/office/word/2023/wordml/word16du" xmlns:w16sdtdh="http://schemas.microsoft.com/office/word/2020/wordml/sdtdatahash" xmlns:w16se="http://schemas.microsoft.com/office/word/2015/wordml/symex" xmlns:wpg="http://schemas.microsoft.com/office/word/2010/wordprocessingGroup" xmlns:wpi="http://schemas.microsoft.com/office/word/2010/wordprocessingInk" xmlns:wne="http://schemas.microsoft.com/office/word/2006/wordml" xmlns:wps="http://schemas.microsoft.com/office/word/2010/wordprocessingShape" mc:Ignorable="w14 w15 w16se w16cid w16 w16cex w16sdtdh cr w16du wp14">
   <w16cex:commentExtensible w16cex:durableId="255CB229" w16cex:dateUtc="2024-05-16T16:24:00Z"/>
   <w16cex:commentExtensible w16cex:durableId="51C5703E" w16cex:dateUtc="2024-05-16T16:24:00Z"/>
   <w16cex:commentExtensible w16cex:durableId="1FD22CE0" w16cex:dateUtc="2024-05-17T00:12:00Z"/>
@@ -2904,7 +3018,7 @@
 </file>
 
 <file path=word/commentsIds.xml><?xml version="1.0" encoding="utf-8"?>
-<w16cid:commentsIds xmlns:wpc="http://schemas.microsoft.com/office/word/2010/wordprocessingCanvas" xmlns:cx="http://schemas.microsoft.com/office/drawing/2014/chartex" xmlns:cx1="http://schemas.microsoft.com/office/drawing/2015/9/8/chartex" xmlns:cx2="http://schemas.microsoft.com/office/drawing/2015/10/21/chartex" xmlns:cx3="http://schemas.microsoft.com/office/drawing/2016/5/9/chartex" xmlns:cx4="http://schemas.microsoft.com/office/drawing/2016/5/10/chartex" xmlns:cx5="http://schemas.microsoft.com/office/drawing/2016/5/11/chartex" xmlns:cx6="http://schemas.microsoft.com/office/drawing/2016/5/12/chartex" xmlns:cx7="http://schemas.microsoft.com/office/drawing/2016/5/13/chartex" xmlns:cx8="http://schemas.microsoft.com/office/drawing/2016/5/14/chartex" xmlns:mc="http://schemas.openxmlformats.org/markup-compatibility/2006" xmlns:aink="http://schemas.microsoft.com/office/drawing/2016/ink" xmlns:am3d="http://schemas.microsoft.com/office/drawing/2017/model3d" xmlns:o="urn:schemas-microsoft-com:office:office" xmlns:oel="http://schemas.microsoft.com/office/2019/extlst" xmlns:r="http://schemas.openxmlformats.org/officeDocument/2006/relationships" xmlns:m="http://schemas.openxmlformats.org/officeDocument/2006/math" xmlns:v="urn:schemas-microsoft-com:vml" xmlns:wp14="http://schemas.microsoft.com/office/word/2010/wordprocessingDrawing" xmlns:wp="http://schemas.openxmlformats.org/drawingml/2006/wordprocessingDrawing" xmlns:w10="urn:schemas-microsoft-com:office:word" xmlns:w="http://schemas.openxmlformats.org/wordprocessingml/2006/main" xmlns:w14="http://schemas.microsoft.com/office/word/2010/wordml" xmlns:w15="http://schemas.microsoft.com/office/word/2012/wordml" xmlns:w16cex="http://schemas.microsoft.com/office/word/2018/wordml/cex" xmlns:w16cid="http://schemas.microsoft.com/office/word/2016/wordml/cid" xmlns:w16="http://schemas.microsoft.com/office/word/2018/wordml" xmlns:w16sdtdh="http://schemas.microsoft.com/office/word/2020/wordml/sdtdatahash" xmlns:w16se="http://schemas.microsoft.com/office/word/2015/wordml/symex" xmlns:wpg="http://schemas.microsoft.com/office/word/2010/wordprocessingGroup" xmlns:wpi="http://schemas.microsoft.com/office/word/2010/wordprocessingInk" xmlns:wne="http://schemas.microsoft.com/office/word/2006/wordml" xmlns:wps="http://schemas.microsoft.com/office/word/2010/wordprocessingShape" mc:Ignorable="w14 w15 w16se w16cid w16 w16cex w16sdtdh wp14">
+<w16cid:commentsIds xmlns:wpc="http://schemas.microsoft.com/office/word/2010/wordprocessingCanvas" xmlns:cx="http://schemas.microsoft.com/office/drawing/2014/chartex" xmlns:cx1="http://schemas.microsoft.com/office/drawing/2015/9/8/chartex" xmlns:cx2="http://schemas.microsoft.com/office/drawing/2015/10/21/chartex" xmlns:cx3="http://schemas.microsoft.com/office/drawing/2016/5/9/chartex" xmlns:cx4="http://schemas.microsoft.com/office/drawing/2016/5/10/chartex" xmlns:cx5="http://schemas.microsoft.com/office/drawing/2016/5/11/chartex" xmlns:cx6="http://schemas.microsoft.com/office/drawing/2016/5/12/chartex" xmlns:cx7="http://schemas.microsoft.com/office/drawing/2016/5/13/chartex" xmlns:cx8="http://schemas.microsoft.com/office/drawing/2016/5/14/chartex" xmlns:mc="http://schemas.openxmlformats.org/markup-compatibility/2006" xmlns:aink="http://schemas.microsoft.com/office/drawing/2016/ink" xmlns:am3d="http://schemas.microsoft.com/office/drawing/2017/model3d" xmlns:o="urn:schemas-microsoft-com:office:office" xmlns:oel="http://schemas.microsoft.com/office/2019/extlst" xmlns:r="http://schemas.openxmlformats.org/officeDocument/2006/relationships" xmlns:m="http://schemas.openxmlformats.org/officeDocument/2006/math" xmlns:v="urn:schemas-microsoft-com:vml" xmlns:wp14="http://schemas.microsoft.com/office/word/2010/wordprocessingDrawing" xmlns:wp="http://schemas.openxmlformats.org/drawingml/2006/wordprocessingDrawing" xmlns:w10="urn:schemas-microsoft-com:office:word" xmlns:w="http://schemas.openxmlformats.org/wordprocessingml/2006/main" xmlns:w14="http://schemas.microsoft.com/office/word/2010/wordml" xmlns:w15="http://schemas.microsoft.com/office/word/2012/wordml" xmlns:w16cex="http://schemas.microsoft.com/office/word/2018/wordml/cex" xmlns:w16cid="http://schemas.microsoft.com/office/word/2016/wordml/cid" xmlns:w16="http://schemas.microsoft.com/office/word/2018/wordml" xmlns:w16du="http://schemas.microsoft.com/office/word/2023/wordml/word16du" xmlns:w16sdtdh="http://schemas.microsoft.com/office/word/2020/wordml/sdtdatahash" xmlns:w16se="http://schemas.microsoft.com/office/word/2015/wordml/symex" xmlns:wpg="http://schemas.microsoft.com/office/word/2010/wordprocessingGroup" xmlns:wpi="http://schemas.microsoft.com/office/word/2010/wordprocessingInk" xmlns:wne="http://schemas.microsoft.com/office/word/2006/wordml" xmlns:wps="http://schemas.microsoft.com/office/word/2010/wordprocessingShape" mc:Ignorable="w14 w15 w16se w16cid w16 w16cex w16sdtdh w16du wp14">
   <w16cid:commentId w16cid:paraId="061BE61B" w16cid:durableId="255CB229"/>
   <w16cid:commentId w16cid:paraId="4564069E" w16cid:durableId="51C5703E"/>
   <w16cid:commentId w16cid:paraId="36E075D6" w16cid:durableId="1FD22CE0"/>
@@ -2914,7 +3028,7 @@
 </file>
 
 <file path=word/endnotes.xml><?xml version="1.0" encoding="utf-8"?>
-<w:endnotes xmlns:wpc="http://schemas.microsoft.com/office/word/2010/wordprocessingCanvas" xmlns:cx="http://schemas.microsoft.com/office/drawing/2014/chartex" xmlns:cx1="http://schemas.microsoft.com/office/drawing/2015/9/8/chartex" xmlns:cx2="http://schemas.microsoft.com/office/drawing/2015/10/21/chartex" xmlns:cx3="http://schemas.microsoft.com/office/drawing/2016/5/9/chartex" xmlns:cx4="http://schemas.microsoft.com/office/drawing/2016/5/10/chartex" xmlns:cx5="http://schemas.microsoft.com/office/drawing/2016/5/11/chartex" xmlns:cx6="http://schemas.microsoft.com/office/drawing/2016/5/12/chartex" xmlns:cx7="http://schemas.microsoft.com/office/drawing/2016/5/13/chartex" xmlns:cx8="http://schemas.microsoft.com/office/drawing/2016/5/14/chartex" xmlns:mc="http://schemas.openxmlformats.org/markup-compatibility/2006" xmlns:aink="http://schemas.microsoft.com/office/drawing/2016/ink" xmlns:am3d="http://schemas.microsoft.com/office/drawing/2017/model3d" xmlns:o="urn:schemas-microsoft-com:office:office" xmlns:oel="http://schemas.microsoft.com/office/2019/extlst" xmlns:r="http://schemas.openxmlformats.org/officeDocument/2006/relationships" xmlns:m="http://schemas.openxmlformats.org/officeDocument/2006/math" xmlns:v="urn:schemas-microsoft-com:vml" xmlns:wp14="http://schemas.microsoft.com/office/word/2010/wordprocessingDrawing" xmlns:wp="http://schemas.openxmlformats.org/drawingml/2006/wordprocessingDrawing" xmlns:w10="urn:schemas-microsoft-com:office:word" xmlns:w="http://schemas.openxmlformats.org/wordprocessingml/2006/main" xmlns:w14="http://schemas.microsoft.com/office/word/2010/wordml" xmlns:w15="http://schemas.microsoft.com/office/word/2012/wordml" xmlns:w16cex="http://schemas.microsoft.com/office/word/2018/wordml/cex" xmlns:w16cid="http://schemas.microsoft.com/office/word/2016/wordml/cid" xmlns:w16="http://schemas.microsoft.com/office/word/2018/wordml" xmlns:w16sdtdh="http://schemas.microsoft.com/office/word/2020/wordml/sdtdatahash" xmlns:w16se="http://schemas.microsoft.com/office/word/2015/wordml/symex" xmlns:wpg="http://schemas.microsoft.com/office/word/2010/wordprocessingGroup" xmlns:wpi="http://schemas.microsoft.com/office/word/2010/wordprocessingInk" xmlns:wne="http://schemas.microsoft.com/office/word/2006/wordml" xmlns:wps="http://schemas.microsoft.com/office/word/2010/wordprocessingShape" mc:Ignorable="w14 w15 w16se w16cid w16 w16cex w16sdtdh wp14">
+<w:endnotes xmlns:wpc="http://schemas.microsoft.com/office/word/2010/wordprocessingCanvas" xmlns:cx="http://schemas.microsoft.com/office/drawing/2014/chartex" xmlns:cx1="http://schemas.microsoft.com/office/drawing/2015/9/8/chartex" xmlns:cx2="http://schemas.microsoft.com/office/drawing/2015/10/21/chartex" xmlns:cx3="http://schemas.microsoft.com/office/drawing/2016/5/9/chartex" xmlns:cx4="http://schemas.microsoft.com/office/drawing/2016/5/10/chartex" xmlns:cx5="http://schemas.microsoft.com/office/drawing/2016/5/11/chartex" xmlns:cx6="http://schemas.microsoft.com/office/drawing/2016/5/12/chartex" xmlns:cx7="http://schemas.microsoft.com/office/drawing/2016/5/13/chartex" xmlns:cx8="http://schemas.microsoft.com/office/drawing/2016/5/14/chartex" xmlns:mc="http://schemas.openxmlformats.org/markup-compatibility/2006" xmlns:aink="http://schemas.microsoft.com/office/drawing/2016/ink" xmlns:am3d="http://schemas.microsoft.com/office/drawing/2017/model3d" xmlns:o="urn:schemas-microsoft-com:office:office" xmlns:oel="http://schemas.microsoft.com/office/2019/extlst" xmlns:r="http://schemas.openxmlformats.org/officeDocument/2006/relationships" xmlns:m="http://schemas.openxmlformats.org/officeDocument/2006/math" xmlns:v="urn:schemas-microsoft-com:vml" xmlns:wp14="http://schemas.microsoft.com/office/word/2010/wordprocessingDrawing" xmlns:wp="http://schemas.openxmlformats.org/drawingml/2006/wordprocessingDrawing" xmlns:w10="urn:schemas-microsoft-com:office:word" xmlns:w="http://schemas.openxmlformats.org/wordprocessingml/2006/main" xmlns:w14="http://schemas.microsoft.com/office/word/2010/wordml" xmlns:w15="http://schemas.microsoft.com/office/word/2012/wordml" xmlns:w16cex="http://schemas.microsoft.com/office/word/2018/wordml/cex" xmlns:w16cid="http://schemas.microsoft.com/office/word/2016/wordml/cid" xmlns:w16="http://schemas.microsoft.com/office/word/2018/wordml" xmlns:w16du="http://schemas.microsoft.com/office/word/2023/wordml/word16du" xmlns:w16sdtdh="http://schemas.microsoft.com/office/word/2020/wordml/sdtdatahash" xmlns:w16se="http://schemas.microsoft.com/office/word/2015/wordml/symex" xmlns:wpg="http://schemas.microsoft.com/office/word/2010/wordprocessingGroup" xmlns:wpi="http://schemas.microsoft.com/office/word/2010/wordprocessingInk" xmlns:wne="http://schemas.microsoft.com/office/word/2006/wordml" xmlns:wps="http://schemas.microsoft.com/office/word/2010/wordprocessingShape" mc:Ignorable="w14 w15 w16se w16cid w16 w16cex w16sdtdh w16du wp14">
   <w:endnote w:type="separator" w:id="-1">
     <w:p>
       <w:pPr>
@@ -2939,7 +3053,7 @@
 </file>
 
 <file path=word/footer1.xml><?xml version="1.0" encoding="utf-8"?>
-<w:ftr xmlns:wpc="http://schemas.microsoft.com/office/word/2010/wordprocessingCanvas" xmlns:cx="http://schemas.microsoft.com/office/drawing/2014/chartex" xmlns:cx1="http://schemas.microsoft.com/office/drawing/2015/9/8/chartex" xmlns:cx2="http://schemas.microsoft.com/office/drawing/2015/10/21/chartex" xmlns:cx3="http://schemas.microsoft.com/office/drawing/2016/5/9/chartex" xmlns:cx4="http://schemas.microsoft.com/office/drawing/2016/5/10/chartex" xmlns:cx5="http://schemas.microsoft.com/office/drawing/2016/5/11/chartex" xmlns:cx6="http://schemas.microsoft.com/office/drawing/2016/5/12/chartex" xmlns:cx7="http://schemas.microsoft.com/office/drawing/2016/5/13/chartex" xmlns:cx8="http://schemas.microsoft.com/office/drawing/2016/5/14/chartex" xmlns:mc="http://schemas.openxmlformats.org/markup-compatibility/2006" xmlns:aink="http://schemas.microsoft.com/office/drawing/2016/ink" xmlns:am3d="http://schemas.microsoft.com/office/drawing/2017/model3d" xmlns:o="urn:schemas-microsoft-com:office:office" xmlns:oel="http://schemas.microsoft.com/office/2019/extlst" xmlns:r="http://schemas.openxmlformats.org/officeDocument/2006/relationships" xmlns:m="http://schemas.openxmlformats.org/officeDocument/2006/math" xmlns:v="urn:schemas-microsoft-com:vml" xmlns:wp14="http://schemas.microsoft.com/office/word/2010/wordprocessingDrawing" xmlns:wp="http://schemas.openxmlformats.org/drawingml/2006/wordprocessingDrawing" xmlns:w10="urn:schemas-microsoft-com:office:word" xmlns:w="http://schemas.openxmlformats.org/wordprocessingml/2006/main" xmlns:w14="http://schemas.microsoft.com/office/word/2010/wordml" xmlns:w15="http://schemas.microsoft.com/office/word/2012/wordml" xmlns:w16cex="http://schemas.microsoft.com/office/word/2018/wordml/cex" xmlns:w16cid="http://schemas.microsoft.com/office/word/2016/wordml/cid" xmlns:w16="http://schemas.microsoft.com/office/word/2018/wordml" xmlns:w16sdtdh="http://schemas.microsoft.com/office/word/2020/wordml/sdtdatahash" xmlns:w16se="http://schemas.microsoft.com/office/word/2015/wordml/symex" xmlns:wpg="http://schemas.microsoft.com/office/word/2010/wordprocessingGroup" xmlns:wpi="http://schemas.microsoft.com/office/word/2010/wordprocessingInk" xmlns:wne="http://schemas.microsoft.com/office/word/2006/wordml" xmlns:wps="http://schemas.microsoft.com/office/word/2010/wordprocessingShape" mc:Ignorable="w14 w15 w16se w16cid w16 w16cex w16sdtdh wp14">
+<w:ftr xmlns:wpc="http://schemas.microsoft.com/office/word/2010/wordprocessingCanvas" xmlns:cx="http://schemas.microsoft.com/office/drawing/2014/chartex" xmlns:cx1="http://schemas.microsoft.com/office/drawing/2015/9/8/chartex" xmlns:cx2="http://schemas.microsoft.com/office/drawing/2015/10/21/chartex" xmlns:cx3="http://schemas.microsoft.com/office/drawing/2016/5/9/chartex" xmlns:cx4="http://schemas.microsoft.com/office/drawing/2016/5/10/chartex" xmlns:cx5="http://schemas.microsoft.com/office/drawing/2016/5/11/chartex" xmlns:cx6="http://schemas.microsoft.com/office/drawing/2016/5/12/chartex" xmlns:cx7="http://schemas.microsoft.com/office/drawing/2016/5/13/chartex" xmlns:cx8="http://schemas.microsoft.com/office/drawing/2016/5/14/chartex" xmlns:mc="http://schemas.openxmlformats.org/markup-compatibility/2006" xmlns:aink="http://schemas.microsoft.com/office/drawing/2016/ink" xmlns:am3d="http://schemas.microsoft.com/office/drawing/2017/model3d" xmlns:o="urn:schemas-microsoft-com:office:office" xmlns:oel="http://schemas.microsoft.com/office/2019/extlst" xmlns:r="http://schemas.openxmlformats.org/officeDocument/2006/relationships" xmlns:m="http://schemas.openxmlformats.org/officeDocument/2006/math" xmlns:v="urn:schemas-microsoft-com:vml" xmlns:wp14="http://schemas.microsoft.com/office/word/2010/wordprocessingDrawing" xmlns:wp="http://schemas.openxmlformats.org/drawingml/2006/wordprocessingDrawing" xmlns:w10="urn:schemas-microsoft-com:office:word" xmlns:w="http://schemas.openxmlformats.org/wordprocessingml/2006/main" xmlns:w14="http://schemas.microsoft.com/office/word/2010/wordml" xmlns:w15="http://schemas.microsoft.com/office/word/2012/wordml" xmlns:w16cex="http://schemas.microsoft.com/office/word/2018/wordml/cex" xmlns:w16cid="http://schemas.microsoft.com/office/word/2016/wordml/cid" xmlns:w16="http://schemas.microsoft.com/office/word/2018/wordml" xmlns:w16du="http://schemas.microsoft.com/office/word/2023/wordml/word16du" xmlns:w16sdtdh="http://schemas.microsoft.com/office/word/2020/wordml/sdtdatahash" xmlns:w16se="http://schemas.microsoft.com/office/word/2015/wordml/symex" xmlns:wpg="http://schemas.microsoft.com/office/word/2010/wordprocessingGroup" xmlns:wpi="http://schemas.microsoft.com/office/word/2010/wordprocessingInk" xmlns:wne="http://schemas.microsoft.com/office/word/2006/wordml" xmlns:wps="http://schemas.microsoft.com/office/word/2010/wordprocessingShape" mc:Ignorable="w14 w15 w16se w16cid w16 w16cex w16sdtdh w16du wp14">
   <w:p>
     <w:pPr>
       <w:pStyle w:val="Footer"/>
@@ -2949,7 +3063,7 @@
 </file>
 
 <file path=word/footer2.xml><?xml version="1.0" encoding="utf-8"?>
-<w:ftr xmlns:wpc="http://schemas.microsoft.com/office/word/2010/wordprocessingCanvas" xmlns:cx="http://schemas.microsoft.com/office/drawing/2014/chartex" xmlns:cx1="http://schemas.microsoft.com/office/drawing/2015/9/8/chartex" xmlns:cx2="http://schemas.microsoft.com/office/drawing/2015/10/21/chartex" xmlns:cx3="http://schemas.microsoft.com/office/drawing/2016/5/9/chartex" xmlns:cx4="http://schemas.microsoft.com/office/drawing/2016/5/10/chartex" xmlns:cx5="http://schemas.microsoft.com/office/drawing/2016/5/11/chartex" xmlns:cx6="http://schemas.microsoft.com/office/drawing/2016/5/12/chartex" xmlns:cx7="http://schemas.microsoft.com/office/drawing/2016/5/13/chartex" xmlns:cx8="http://schemas.microsoft.com/office/drawing/2016/5/14/chartex" xmlns:mc="http://schemas.openxmlformats.org/markup-compatibility/2006" xmlns:aink="http://schemas.microsoft.com/office/drawing/2016/ink" xmlns:am3d="http://schemas.microsoft.com/office/drawing/2017/model3d" xmlns:o="urn:schemas-microsoft-com:office:office" xmlns:oel="http://schemas.microsoft.com/office/2019/extlst" xmlns:r="http://schemas.openxmlformats.org/officeDocument/2006/relationships" xmlns:m="http://schemas.openxmlformats.org/officeDocument/2006/math" xmlns:v="urn:schemas-microsoft-com:vml" xmlns:wp14="http://schemas.microsoft.com/office/word/2010/wordprocessingDrawing" xmlns:wp="http://schemas.openxmlformats.org/drawingml/2006/wordprocessingDrawing" xmlns:w10="urn:schemas-microsoft-com:office:word" xmlns:w="http://schemas.openxmlformats.org/wordprocessingml/2006/main" xmlns:w14="http://schemas.microsoft.com/office/word/2010/wordml" xmlns:w15="http://schemas.microsoft.com/office/word/2012/wordml" xmlns:w16cex="http://schemas.microsoft.com/office/word/2018/wordml/cex" xmlns:w16cid="http://schemas.microsoft.com/office/word/2016/wordml/cid" xmlns:w16="http://schemas.microsoft.com/office/word/2018/wordml" xmlns:w16sdtdh="http://schemas.microsoft.com/office/word/2020/wordml/sdtdatahash" xmlns:w16se="http://schemas.microsoft.com/office/word/2015/wordml/symex" xmlns:wpg="http://schemas.microsoft.com/office/word/2010/wordprocessingGroup" xmlns:wpi="http://schemas.microsoft.com/office/word/2010/wordprocessingInk" xmlns:wne="http://schemas.microsoft.com/office/word/2006/wordml" xmlns:wps="http://schemas.microsoft.com/office/word/2010/wordprocessingShape" mc:Ignorable="w14 w15 w16se w16cid w16 w16cex w16sdtdh wp14">
+<w:ftr xmlns:wpc="http://schemas.microsoft.com/office/word/2010/wordprocessingCanvas" xmlns:cx="http://schemas.microsoft.com/office/drawing/2014/chartex" xmlns:cx1="http://schemas.microsoft.com/office/drawing/2015/9/8/chartex" xmlns:cx2="http://schemas.microsoft.com/office/drawing/2015/10/21/chartex" xmlns:cx3="http://schemas.microsoft.com/office/drawing/2016/5/9/chartex" xmlns:cx4="http://schemas.microsoft.com/office/drawing/2016/5/10/chartex" xmlns:cx5="http://schemas.microsoft.com/office/drawing/2016/5/11/chartex" xmlns:cx6="http://schemas.microsoft.com/office/drawing/2016/5/12/chartex" xmlns:cx7="http://schemas.microsoft.com/office/drawing/2016/5/13/chartex" xmlns:cx8="http://schemas.microsoft.com/office/drawing/2016/5/14/chartex" xmlns:mc="http://schemas.openxmlformats.org/markup-compatibility/2006" xmlns:aink="http://schemas.microsoft.com/office/drawing/2016/ink" xmlns:am3d="http://schemas.microsoft.com/office/drawing/2017/model3d" xmlns:o="urn:schemas-microsoft-com:office:office" xmlns:oel="http://schemas.microsoft.com/office/2019/extlst" xmlns:r="http://schemas.openxmlformats.org/officeDocument/2006/relationships" xmlns:m="http://schemas.openxmlformats.org/officeDocument/2006/math" xmlns:v="urn:schemas-microsoft-com:vml" xmlns:wp14="http://schemas.microsoft.com/office/word/2010/wordprocessingDrawing" xmlns:wp="http://schemas.openxmlformats.org/drawingml/2006/wordprocessingDrawing" xmlns:w10="urn:schemas-microsoft-com:office:word" xmlns:w="http://schemas.openxmlformats.org/wordprocessingml/2006/main" xmlns:w14="http://schemas.microsoft.com/office/word/2010/wordml" xmlns:w15="http://schemas.microsoft.com/office/word/2012/wordml" xmlns:w16cex="http://schemas.microsoft.com/office/word/2018/wordml/cex" xmlns:w16cid="http://schemas.microsoft.com/office/word/2016/wordml/cid" xmlns:w16="http://schemas.microsoft.com/office/word/2018/wordml" xmlns:w16du="http://schemas.microsoft.com/office/word/2023/wordml/word16du" xmlns:w16sdtdh="http://schemas.microsoft.com/office/word/2020/wordml/sdtdatahash" xmlns:w16se="http://schemas.microsoft.com/office/word/2015/wordml/symex" xmlns:wpg="http://schemas.microsoft.com/office/word/2010/wordprocessingGroup" xmlns:wpi="http://schemas.microsoft.com/office/word/2010/wordprocessingInk" xmlns:wne="http://schemas.microsoft.com/office/word/2006/wordml" xmlns:wps="http://schemas.microsoft.com/office/word/2010/wordprocessingShape" mc:Ignorable="w14 w15 w16se w16cid w16 w16cex w16sdtdh w16du wp14">
   <w:tbl>
     <w:tblPr>
       <w:tblW w:w="0" w:type="auto"/>
@@ -3010,7 +3124,7 @@
 </file>
 
 <file path=word/footer3.xml><?xml version="1.0" encoding="utf-8"?>
-<w:ftr xmlns:wpc="http://schemas.microsoft.com/office/word/2010/wordprocessingCanvas" xmlns:cx="http://schemas.microsoft.com/office/drawing/2014/chartex" xmlns:cx1="http://schemas.microsoft.com/office/drawing/2015/9/8/chartex" xmlns:cx2="http://schemas.microsoft.com/office/drawing/2015/10/21/chartex" xmlns:cx3="http://schemas.microsoft.com/office/drawing/2016/5/9/chartex" xmlns:cx4="http://schemas.microsoft.com/office/drawing/2016/5/10/chartex" xmlns:cx5="http://schemas.microsoft.com/office/drawing/2016/5/11/chartex" xmlns:cx6="http://schemas.microsoft.com/office/drawing/2016/5/12/chartex" xmlns:cx7="http://schemas.microsoft.com/office/drawing/2016/5/13/chartex" xmlns:cx8="http://schemas.microsoft.com/office/drawing/2016/5/14/chartex" xmlns:mc="http://schemas.openxmlformats.org/markup-compatibility/2006" xmlns:aink="http://schemas.microsoft.com/office/drawing/2016/ink" xmlns:am3d="http://schemas.microsoft.com/office/drawing/2017/model3d" xmlns:o="urn:schemas-microsoft-com:office:office" xmlns:oel="http://schemas.microsoft.com/office/2019/extlst" xmlns:r="http://schemas.openxmlformats.org/officeDocument/2006/relationships" xmlns:m="http://schemas.openxmlformats.org/officeDocument/2006/math" xmlns:v="urn:schemas-microsoft-com:vml" xmlns:wp14="http://schemas.microsoft.com/office/word/2010/wordprocessingDrawing" xmlns:wp="http://schemas.openxmlformats.org/drawingml/2006/wordprocessingDrawing" xmlns:w10="urn:schemas-microsoft-com:office:word" xmlns:w="http://schemas.openxmlformats.org/wordprocessingml/2006/main" xmlns:w14="http://schemas.microsoft.com/office/word/2010/wordml" xmlns:w15="http://schemas.microsoft.com/office/word/2012/wordml" xmlns:w16cex="http://schemas.microsoft.com/office/word/2018/wordml/cex" xmlns:w16cid="http://schemas.microsoft.com/office/word/2016/wordml/cid" xmlns:w16="http://schemas.microsoft.com/office/word/2018/wordml" xmlns:w16sdtdh="http://schemas.microsoft.com/office/word/2020/wordml/sdtdatahash" xmlns:w16se="http://schemas.microsoft.com/office/word/2015/wordml/symex" xmlns:wpg="http://schemas.microsoft.com/office/word/2010/wordprocessingGroup" xmlns:wpi="http://schemas.microsoft.com/office/word/2010/wordprocessingInk" xmlns:wne="http://schemas.microsoft.com/office/word/2006/wordml" xmlns:wps="http://schemas.microsoft.com/office/word/2010/wordprocessingShape" mc:Ignorable="w14 w15 w16se w16cid w16 w16cex w16sdtdh wp14">
+<w:ftr xmlns:wpc="http://schemas.microsoft.com/office/word/2010/wordprocessingCanvas" xmlns:cx="http://schemas.microsoft.com/office/drawing/2014/chartex" xmlns:cx1="http://schemas.microsoft.com/office/drawing/2015/9/8/chartex" xmlns:cx2="http://schemas.microsoft.com/office/drawing/2015/10/21/chartex" xmlns:cx3="http://schemas.microsoft.com/office/drawing/2016/5/9/chartex" xmlns:cx4="http://schemas.microsoft.com/office/drawing/2016/5/10/chartex" xmlns:cx5="http://schemas.microsoft.com/office/drawing/2016/5/11/chartex" xmlns:cx6="http://schemas.microsoft.com/office/drawing/2016/5/12/chartex" xmlns:cx7="http://schemas.microsoft.com/office/drawing/2016/5/13/chartex" xmlns:cx8="http://schemas.microsoft.com/office/drawing/2016/5/14/chartex" xmlns:mc="http://schemas.openxmlformats.org/markup-compatibility/2006" xmlns:aink="http://schemas.microsoft.com/office/drawing/2016/ink" xmlns:am3d="http://schemas.microsoft.com/office/drawing/2017/model3d" xmlns:o="urn:schemas-microsoft-com:office:office" xmlns:oel="http://schemas.microsoft.com/office/2019/extlst" xmlns:r="http://schemas.openxmlformats.org/officeDocument/2006/relationships" xmlns:m="http://schemas.openxmlformats.org/officeDocument/2006/math" xmlns:v="urn:schemas-microsoft-com:vml" xmlns:wp14="http://schemas.microsoft.com/office/word/2010/wordprocessingDrawing" xmlns:wp="http://schemas.openxmlformats.org/drawingml/2006/wordprocessingDrawing" xmlns:w10="urn:schemas-microsoft-com:office:word" xmlns:w="http://schemas.openxmlformats.org/wordprocessingml/2006/main" xmlns:w14="http://schemas.microsoft.com/office/word/2010/wordml" xmlns:w15="http://schemas.microsoft.com/office/word/2012/wordml" xmlns:w16cex="http://schemas.microsoft.com/office/word/2018/wordml/cex" xmlns:w16cid="http://schemas.microsoft.com/office/word/2016/wordml/cid" xmlns:w16="http://schemas.microsoft.com/office/word/2018/wordml" xmlns:w16du="http://schemas.microsoft.com/office/word/2023/wordml/word16du" xmlns:w16sdtdh="http://schemas.microsoft.com/office/word/2020/wordml/sdtdatahash" xmlns:w16se="http://schemas.microsoft.com/office/word/2015/wordml/symex" xmlns:wpg="http://schemas.microsoft.com/office/word/2010/wordprocessingGroup" xmlns:wpi="http://schemas.microsoft.com/office/word/2010/wordprocessingInk" xmlns:wne="http://schemas.microsoft.com/office/word/2006/wordml" xmlns:wps="http://schemas.microsoft.com/office/word/2010/wordprocessingShape" mc:Ignorable="w14 w15 w16se w16cid w16 w16cex w16sdtdh w16du wp14">
   <w:p>
     <w:pPr>
       <w:pStyle w:val="Footer"/>
@@ -3020,7 +3134,7 @@
 </file>
 
 <file path=word/footnotes.xml><?xml version="1.0" encoding="utf-8"?>
-<w:footnotes xmlns:wpc="http://schemas.microsoft.com/office/word/2010/wordprocessingCanvas" xmlns:cx="http://schemas.microsoft.com/office/drawing/2014/chartex" xmlns:cx1="http://schemas.microsoft.com/office/drawing/2015/9/8/chartex" xmlns:cx2="http://schemas.microsoft.com/office/drawing/2015/10/21/chartex" xmlns:cx3="http://schemas.microsoft.com/office/drawing/2016/5/9/chartex" xmlns:cx4="http://schemas.microsoft.com/office/drawing/2016/5/10/chartex" xmlns:cx5="http://schemas.microsoft.com/office/drawing/2016/5/11/chartex" xmlns:cx6="http://schemas.microsoft.com/office/drawing/2016/5/12/chartex" xmlns:cx7="http://schemas.microsoft.com/office/drawing/2016/5/13/chartex" xmlns:cx8="http://schemas.microsoft.com/office/drawing/2016/5/14/chartex" xmlns:mc="http://schemas.openxmlformats.org/markup-compatibility/2006" xmlns:aink="http://schemas.microsoft.com/office/drawing/2016/ink" xmlns:am3d="http://schemas.microsoft.com/office/drawing/2017/model3d" xmlns:o="urn:schemas-microsoft-com:office:office" xmlns:oel="http://schemas.microsoft.com/office/2019/extlst" xmlns:r="http://schemas.openxmlformats.org/officeDocument/2006/relationships" xmlns:m="http://schemas.openxmlformats.org/officeDocument/2006/math" xmlns:v="urn:schemas-microsoft-com:vml" xmlns:wp14="http://schemas.microsoft.com/office/word/2010/wordprocessingDrawing" xmlns:wp="http://schemas.openxmlformats.org/drawingml/2006/wordprocessingDrawing" xmlns:w10="urn:schemas-microsoft-com:office:word" xmlns:w="http://schemas.openxmlformats.org/wordprocessingml/2006/main" xmlns:w14="http://schemas.microsoft.com/office/word/2010/wordml" xmlns:w15="http://schemas.microsoft.com/office/word/2012/wordml" xmlns:w16cex="http://schemas.microsoft.com/office/word/2018/wordml/cex" xmlns:w16cid="http://schemas.microsoft.com/office/word/2016/wordml/cid" xmlns:w16="http://schemas.microsoft.com/office/word/2018/wordml" xmlns:w16sdtdh="http://schemas.microsoft.com/office/word/2020/wordml/sdtdatahash" xmlns:w16se="http://schemas.microsoft.com/office/word/2015/wordml/symex" xmlns:wpg="http://schemas.microsoft.com/office/word/2010/wordprocessingGroup" xmlns:wpi="http://schemas.microsoft.com/office/word/2010/wordprocessingInk" xmlns:wne="http://schemas.microsoft.com/office/word/2006/wordml" xmlns:wps="http://schemas.microsoft.com/office/word/2010/wordprocessingShape" mc:Ignorable="w14 w15 w16se w16cid w16 w16cex w16sdtdh wp14">
+<w:footnotes xmlns:wpc="http://schemas.microsoft.com/office/word/2010/wordprocessingCanvas" xmlns:cx="http://schemas.microsoft.com/office/drawing/2014/chartex" xmlns:cx1="http://schemas.microsoft.com/office/drawing/2015/9/8/chartex" xmlns:cx2="http://schemas.microsoft.com/office/drawing/2015/10/21/chartex" xmlns:cx3="http://schemas.microsoft.com/office/drawing/2016/5/9/chartex" xmlns:cx4="http://schemas.microsoft.com/office/drawing/2016/5/10/chartex" xmlns:cx5="http://schemas.microsoft.com/office/drawing/2016/5/11/chartex" xmlns:cx6="http://schemas.microsoft.com/office/drawing/2016/5/12/chartex" xmlns:cx7="http://schemas.microsoft.com/office/drawing/2016/5/13/chartex" xmlns:cx8="http://schemas.microsoft.com/office/drawing/2016/5/14/chartex" xmlns:mc="http://schemas.openxmlformats.org/markup-compatibility/2006" xmlns:aink="http://schemas.microsoft.com/office/drawing/2016/ink" xmlns:am3d="http://schemas.microsoft.com/office/drawing/2017/model3d" xmlns:o="urn:schemas-microsoft-com:office:office" xmlns:oel="http://schemas.microsoft.com/office/2019/extlst" xmlns:r="http://schemas.openxmlformats.org/officeDocument/2006/relationships" xmlns:m="http://schemas.openxmlformats.org/officeDocument/2006/math" xmlns:v="urn:schemas-microsoft-com:vml" xmlns:wp14="http://schemas.microsoft.com/office/word/2010/wordprocessingDrawing" xmlns:wp="http://schemas.openxmlformats.org/drawingml/2006/wordprocessingDrawing" xmlns:w10="urn:schemas-microsoft-com:office:word" xmlns:w="http://schemas.openxmlformats.org/wordprocessingml/2006/main" xmlns:w14="http://schemas.microsoft.com/office/word/2010/wordml" xmlns:w15="http://schemas.microsoft.com/office/word/2012/wordml" xmlns:w16cex="http://schemas.microsoft.com/office/word/2018/wordml/cex" xmlns:w16cid="http://schemas.microsoft.com/office/word/2016/wordml/cid" xmlns:w16="http://schemas.microsoft.com/office/word/2018/wordml" xmlns:w16du="http://schemas.microsoft.com/office/word/2023/wordml/word16du" xmlns:w16sdtdh="http://schemas.microsoft.com/office/word/2020/wordml/sdtdatahash" xmlns:w16se="http://schemas.microsoft.com/office/word/2015/wordml/symex" xmlns:wpg="http://schemas.microsoft.com/office/word/2010/wordprocessingGroup" xmlns:wpi="http://schemas.microsoft.com/office/word/2010/wordprocessingInk" xmlns:wne="http://schemas.microsoft.com/office/word/2006/wordml" xmlns:wps="http://schemas.microsoft.com/office/word/2010/wordprocessingShape" mc:Ignorable="w14 w15 w16se w16cid w16 w16cex w16sdtdh w16du wp14">
   <w:footnote w:type="separator" w:id="-1">
     <w:p>
       <w:pPr>
@@ -3045,7 +3159,7 @@
 </file>
 
 <file path=word/header1.xml><?xml version="1.0" encoding="utf-8"?>
-<w:hdr xmlns:wpc="http://schemas.microsoft.com/office/word/2010/wordprocessingCanvas" xmlns:cx="http://schemas.microsoft.com/office/drawing/2014/chartex" xmlns:cx1="http://schemas.microsoft.com/office/drawing/2015/9/8/chartex" xmlns:cx2="http://schemas.microsoft.com/office/drawing/2015/10/21/chartex" xmlns:cx3="http://schemas.microsoft.com/office/drawing/2016/5/9/chartex" xmlns:cx4="http://schemas.microsoft.com/office/drawing/2016/5/10/chartex" xmlns:cx5="http://schemas.microsoft.com/office/drawing/2016/5/11/chartex" xmlns:cx6="http://schemas.microsoft.com/office/drawing/2016/5/12/chartex" xmlns:cx7="http://schemas.microsoft.com/office/drawing/2016/5/13/chartex" xmlns:cx8="http://schemas.microsoft.com/office/drawing/2016/5/14/chartex" xmlns:mc="http://schemas.openxmlformats.org/markup-compatibility/2006" xmlns:aink="http://schemas.microsoft.com/office/drawing/2016/ink" xmlns:am3d="http://schemas.microsoft.com/office/drawing/2017/model3d" xmlns:o="urn:schemas-microsoft-com:office:office" xmlns:oel="http://schemas.microsoft.com/office/2019/extlst" xmlns:r="http://schemas.openxmlformats.org/officeDocument/2006/relationships" xmlns:m="http://schemas.openxmlformats.org/officeDocument/2006/math" xmlns:v="urn:schemas-microsoft-com:vml" xmlns:wp14="http://schemas.microsoft.com/office/word/2010/wordprocessingDrawing" xmlns:wp="http://schemas.openxmlformats.org/drawingml/2006/wordprocessingDrawing" xmlns:w10="urn:schemas-microsoft-com:office:word" xmlns:w="http://schemas.openxmlformats.org/wordprocessingml/2006/main" xmlns:w14="http://schemas.microsoft.com/office/word/2010/wordml" xmlns:w15="http://schemas.microsoft.com/office/word/2012/wordml" xmlns:w16cex="http://schemas.microsoft.com/office/word/2018/wordml/cex" xmlns:w16cid="http://schemas.microsoft.com/office/word/2016/wordml/cid" xmlns:w16="http://schemas.microsoft.com/office/word/2018/wordml" xmlns:w16sdtdh="http://schemas.microsoft.com/office/word/2020/wordml/sdtdatahash" xmlns:w16se="http://schemas.microsoft.com/office/word/2015/wordml/symex" xmlns:wpg="http://schemas.microsoft.com/office/word/2010/wordprocessingGroup" xmlns:wpi="http://schemas.microsoft.com/office/word/2010/wordprocessingInk" xmlns:wne="http://schemas.microsoft.com/office/word/2006/wordml" xmlns:wps="http://schemas.microsoft.com/office/word/2010/wordprocessingShape" mc:Ignorable="w14 w15 w16se w16cid w16 w16cex w16sdtdh wp14">
+<w:hdr xmlns:wpc="http://schemas.microsoft.com/office/word/2010/wordprocessingCanvas" xmlns:cx="http://schemas.microsoft.com/office/drawing/2014/chartex" xmlns:cx1="http://schemas.microsoft.com/office/drawing/2015/9/8/chartex" xmlns:cx2="http://schemas.microsoft.com/office/drawing/2015/10/21/chartex" xmlns:cx3="http://schemas.microsoft.com/office/drawing/2016/5/9/chartex" xmlns:cx4="http://schemas.microsoft.com/office/drawing/2016/5/10/chartex" xmlns:cx5="http://schemas.microsoft.com/office/drawing/2016/5/11/chartex" xmlns:cx6="http://schemas.microsoft.com/office/drawing/2016/5/12/chartex" xmlns:cx7="http://schemas.microsoft.com/office/drawing/2016/5/13/chartex" xmlns:cx8="http://schemas.microsoft.com/office/drawing/2016/5/14/chartex" xmlns:mc="http://schemas.openxmlformats.org/markup-compatibility/2006" xmlns:aink="http://schemas.microsoft.com/office/drawing/2016/ink" xmlns:am3d="http://schemas.microsoft.com/office/drawing/2017/model3d" xmlns:o="urn:schemas-microsoft-com:office:office" xmlns:oel="http://schemas.microsoft.com/office/2019/extlst" xmlns:r="http://schemas.openxmlformats.org/officeDocument/2006/relationships" xmlns:m="http://schemas.openxmlformats.org/officeDocument/2006/math" xmlns:v="urn:schemas-microsoft-com:vml" xmlns:wp14="http://schemas.microsoft.com/office/word/2010/wordprocessingDrawing" xmlns:wp="http://schemas.openxmlformats.org/drawingml/2006/wordprocessingDrawing" xmlns:w10="urn:schemas-microsoft-com:office:word" xmlns:w="http://schemas.openxmlformats.org/wordprocessingml/2006/main" xmlns:w14="http://schemas.microsoft.com/office/word/2010/wordml" xmlns:w15="http://schemas.microsoft.com/office/word/2012/wordml" xmlns:w16cex="http://schemas.microsoft.com/office/word/2018/wordml/cex" xmlns:w16cid="http://schemas.microsoft.com/office/word/2016/wordml/cid" xmlns:w16="http://schemas.microsoft.com/office/word/2018/wordml" xmlns:w16du="http://schemas.microsoft.com/office/word/2023/wordml/word16du" xmlns:w16sdtdh="http://schemas.microsoft.com/office/word/2020/wordml/sdtdatahash" xmlns:w16se="http://schemas.microsoft.com/office/word/2015/wordml/symex" xmlns:wpg="http://schemas.microsoft.com/office/word/2010/wordprocessingGroup" xmlns:wpi="http://schemas.microsoft.com/office/word/2010/wordprocessingInk" xmlns:wne="http://schemas.microsoft.com/office/word/2006/wordml" xmlns:wps="http://schemas.microsoft.com/office/word/2010/wordprocessingShape" mc:Ignorable="w14 w15 w16se w16cid w16 w16cex w16sdtdh w16du wp14">
   <w:p>
     <w:pPr>
       <w:pStyle w:val="Header"/>
@@ -3055,7 +3169,7 @@
 </file>
 
 <file path=word/header2.xml><?xml version="1.0" encoding="utf-8"?>
-<w:hdr xmlns:wpc="http://schemas.microsoft.com/office/word/2010/wordprocessingCanvas" xmlns:cx="http://schemas.microsoft.com/office/drawing/2014/chartex" xmlns:cx1="http://schemas.microsoft.com/office/drawing/2015/9/8/chartex" xmlns:cx2="http://schemas.microsoft.com/office/drawing/2015/10/21/chartex" xmlns:cx3="http://schemas.microsoft.com/office/drawing/2016/5/9/chartex" xmlns:cx4="http://schemas.microsoft.com/office/drawing/2016/5/10/chartex" xmlns:cx5="http://schemas.microsoft.com/office/drawing/2016/5/11/chartex" xmlns:cx6="http://schemas.microsoft.com/office/drawing/2016/5/12/chartex" xmlns:cx7="http://schemas.microsoft.com/office/drawing/2016/5/13/chartex" xmlns:cx8="http://schemas.microsoft.com/office/drawing/2016/5/14/chartex" xmlns:mc="http://schemas.openxmlformats.org/markup-compatibility/2006" xmlns:aink="http://schemas.microsoft.com/office/drawing/2016/ink" xmlns:am3d="http://schemas.microsoft.com/office/drawing/2017/model3d" xmlns:o="urn:schemas-microsoft-com:office:office" xmlns:oel="http://schemas.microsoft.com/office/2019/extlst" xmlns:r="http://schemas.openxmlformats.org/officeDocument/2006/relationships" xmlns:m="http://schemas.openxmlformats.org/officeDocument/2006/math" xmlns:v="urn:schemas-microsoft-com:vml" xmlns:wp14="http://schemas.microsoft.com/office/word/2010/wordprocessingDrawing" xmlns:wp="http://schemas.openxmlformats.org/drawingml/2006/wordprocessingDrawing" xmlns:w10="urn:schemas-microsoft-com:office:word" xmlns:w="http://schemas.openxmlformats.org/wordprocessingml/2006/main" xmlns:w14="http://schemas.microsoft.com/office/word/2010/wordml" xmlns:w15="http://schemas.microsoft.com/office/word/2012/wordml" xmlns:w16cex="http://schemas.microsoft.com/office/word/2018/wordml/cex" xmlns:w16cid="http://schemas.microsoft.com/office/word/2016/wordml/cid" xmlns:w16="http://schemas.microsoft.com/office/word/2018/wordml" xmlns:w16sdtdh="http://schemas.microsoft.com/office/word/2020/wordml/sdtdatahash" xmlns:w16se="http://schemas.microsoft.com/office/word/2015/wordml/symex" xmlns:wpg="http://schemas.microsoft.com/office/word/2010/wordprocessingGroup" xmlns:wpi="http://schemas.microsoft.com/office/word/2010/wordprocessingInk" xmlns:wne="http://schemas.microsoft.com/office/word/2006/wordml" xmlns:wps="http://schemas.microsoft.com/office/word/2010/wordprocessingShape" mc:Ignorable="w14 w15 w16se w16cid w16 w16cex w16sdtdh wp14">
+<w:hdr xmlns:wpc="http://schemas.microsoft.com/office/word/2010/wordprocessingCanvas" xmlns:cx="http://schemas.microsoft.com/office/drawing/2014/chartex" xmlns:cx1="http://schemas.microsoft.com/office/drawing/2015/9/8/chartex" xmlns:cx2="http://schemas.microsoft.com/office/drawing/2015/10/21/chartex" xmlns:cx3="http://schemas.microsoft.com/office/drawing/2016/5/9/chartex" xmlns:cx4="http://schemas.microsoft.com/office/drawing/2016/5/10/chartex" xmlns:cx5="http://schemas.microsoft.com/office/drawing/2016/5/11/chartex" xmlns:cx6="http://schemas.microsoft.com/office/drawing/2016/5/12/chartex" xmlns:cx7="http://schemas.microsoft.com/office/drawing/2016/5/13/chartex" xmlns:cx8="http://schemas.microsoft.com/office/drawing/2016/5/14/chartex" xmlns:mc="http://schemas.openxmlformats.org/markup-compatibility/2006" xmlns:aink="http://schemas.microsoft.com/office/drawing/2016/ink" xmlns:am3d="http://schemas.microsoft.com/office/drawing/2017/model3d" xmlns:o="urn:schemas-microsoft-com:office:office" xmlns:oel="http://schemas.microsoft.com/office/2019/extlst" xmlns:r="http://schemas.openxmlformats.org/officeDocument/2006/relationships" xmlns:m="http://schemas.openxmlformats.org/officeDocument/2006/math" xmlns:v="urn:schemas-microsoft-com:vml" xmlns:wp14="http://schemas.microsoft.com/office/word/2010/wordprocessingDrawing" xmlns:wp="http://schemas.openxmlformats.org/drawingml/2006/wordprocessingDrawing" xmlns:w10="urn:schemas-microsoft-com:office:word" xmlns:w="http://schemas.openxmlformats.org/wordprocessingml/2006/main" xmlns:w14="http://schemas.microsoft.com/office/word/2010/wordml" xmlns:w15="http://schemas.microsoft.com/office/word/2012/wordml" xmlns:w16cex="http://schemas.microsoft.com/office/word/2018/wordml/cex" xmlns:w16cid="http://schemas.microsoft.com/office/word/2016/wordml/cid" xmlns:w16="http://schemas.microsoft.com/office/word/2018/wordml" xmlns:w16du="http://schemas.microsoft.com/office/word/2023/wordml/word16du" xmlns:w16sdtdh="http://schemas.microsoft.com/office/word/2020/wordml/sdtdatahash" xmlns:w16se="http://schemas.microsoft.com/office/word/2015/wordml/symex" xmlns:wpg="http://schemas.microsoft.com/office/word/2010/wordprocessingGroup" xmlns:wpi="http://schemas.microsoft.com/office/word/2010/wordprocessingInk" xmlns:wne="http://schemas.microsoft.com/office/word/2006/wordml" xmlns:wps="http://schemas.microsoft.com/office/word/2010/wordprocessingShape" mc:Ignorable="w14 w15 w16se w16cid w16 w16cex w16sdtdh w16du wp14">
   <w:tbl>
     <w:tblPr>
       <w:tblW w:w="10802" w:type="dxa"/>
@@ -3246,7 +3360,7 @@
 </file>
 
 <file path=word/header3.xml><?xml version="1.0" encoding="utf-8"?>
-<w:hdr xmlns:wpc="http://schemas.microsoft.com/office/word/2010/wordprocessingCanvas" xmlns:cx="http://schemas.microsoft.com/office/drawing/2014/chartex" xmlns:cx1="http://schemas.microsoft.com/office/drawing/2015/9/8/chartex" xmlns:cx2="http://schemas.microsoft.com/office/drawing/2015/10/21/chartex" xmlns:cx3="http://schemas.microsoft.com/office/drawing/2016/5/9/chartex" xmlns:cx4="http://schemas.microsoft.com/office/drawing/2016/5/10/chartex" xmlns:cx5="http://schemas.microsoft.com/office/drawing/2016/5/11/chartex" xmlns:cx6="http://schemas.microsoft.com/office/drawing/2016/5/12/chartex" xmlns:cx7="http://schemas.microsoft.com/office/drawing/2016/5/13/chartex" xmlns:cx8="http://schemas.microsoft.com/office/drawing/2016/5/14/chartex" xmlns:mc="http://schemas.openxmlformats.org/markup-compatibility/2006" xmlns:aink="http://schemas.microsoft.com/office/drawing/2016/ink" xmlns:am3d="http://schemas.microsoft.com/office/drawing/2017/model3d" xmlns:o="urn:schemas-microsoft-com:office:office" xmlns:oel="http://schemas.microsoft.com/office/2019/extlst" xmlns:r="http://schemas.openxmlformats.org/officeDocument/2006/relationships" xmlns:m="http://schemas.openxmlformats.org/officeDocument/2006/math" xmlns:v="urn:schemas-microsoft-com:vml" xmlns:wp14="http://schemas.microsoft.com/office/word/2010/wordprocessingDrawing" xmlns:wp="http://schemas.openxmlformats.org/drawingml/2006/wordprocessingDrawing" xmlns:w10="urn:schemas-microsoft-com:office:word" xmlns:w="http://schemas.openxmlformats.org/wordprocessingml/2006/main" xmlns:w14="http://schemas.microsoft.com/office/word/2010/wordml" xmlns:w15="http://schemas.microsoft.com/office/word/2012/wordml" xmlns:w16cex="http://schemas.microsoft.com/office/word/2018/wordml/cex" xmlns:w16cid="http://schemas.microsoft.com/office/word/2016/wordml/cid" xmlns:w16="http://schemas.microsoft.com/office/word/2018/wordml" xmlns:w16sdtdh="http://schemas.microsoft.com/office/word/2020/wordml/sdtdatahash" xmlns:w16se="http://schemas.microsoft.com/office/word/2015/wordml/symex" xmlns:wpg="http://schemas.microsoft.com/office/word/2010/wordprocessingGroup" xmlns:wpi="http://schemas.microsoft.com/office/word/2010/wordprocessingInk" xmlns:wne="http://schemas.microsoft.com/office/word/2006/wordml" xmlns:wps="http://schemas.microsoft.com/office/word/2010/wordprocessingShape" mc:Ignorable="w14 w15 w16se w16cid w16 w16cex w16sdtdh wp14">
+<w:hdr xmlns:wpc="http://schemas.microsoft.com/office/word/2010/wordprocessingCanvas" xmlns:cx="http://schemas.microsoft.com/office/drawing/2014/chartex" xmlns:cx1="http://schemas.microsoft.com/office/drawing/2015/9/8/chartex" xmlns:cx2="http://schemas.microsoft.com/office/drawing/2015/10/21/chartex" xmlns:cx3="http://schemas.microsoft.com/office/drawing/2016/5/9/chartex" xmlns:cx4="http://schemas.microsoft.com/office/drawing/2016/5/10/chartex" xmlns:cx5="http://schemas.microsoft.com/office/drawing/2016/5/11/chartex" xmlns:cx6="http://schemas.microsoft.com/office/drawing/2016/5/12/chartex" xmlns:cx7="http://schemas.microsoft.com/office/drawing/2016/5/13/chartex" xmlns:cx8="http://schemas.microsoft.com/office/drawing/2016/5/14/chartex" xmlns:mc="http://schemas.openxmlformats.org/markup-compatibility/2006" xmlns:aink="http://schemas.microsoft.com/office/drawing/2016/ink" xmlns:am3d="http://schemas.microsoft.com/office/drawing/2017/model3d" xmlns:o="urn:schemas-microsoft-com:office:office" xmlns:oel="http://schemas.microsoft.com/office/2019/extlst" xmlns:r="http://schemas.openxmlformats.org/officeDocument/2006/relationships" xmlns:m="http://schemas.openxmlformats.org/officeDocument/2006/math" xmlns:v="urn:schemas-microsoft-com:vml" xmlns:wp14="http://schemas.microsoft.com/office/word/2010/wordprocessingDrawing" xmlns:wp="http://schemas.openxmlformats.org/drawingml/2006/wordprocessingDrawing" xmlns:w10="urn:schemas-microsoft-com:office:word" xmlns:w="http://schemas.openxmlformats.org/wordprocessingml/2006/main" xmlns:w14="http://schemas.microsoft.com/office/word/2010/wordml" xmlns:w15="http://schemas.microsoft.com/office/word/2012/wordml" xmlns:w16cex="http://schemas.microsoft.com/office/word/2018/wordml/cex" xmlns:w16cid="http://schemas.microsoft.com/office/word/2016/wordml/cid" xmlns:w16="http://schemas.microsoft.com/office/word/2018/wordml" xmlns:w16du="http://schemas.microsoft.com/office/word/2023/wordml/word16du" xmlns:w16sdtdh="http://schemas.microsoft.com/office/word/2020/wordml/sdtdatahash" xmlns:w16se="http://schemas.microsoft.com/office/word/2015/wordml/symex" xmlns:wpg="http://schemas.microsoft.com/office/word/2010/wordprocessingGroup" xmlns:wpi="http://schemas.microsoft.com/office/word/2010/wordprocessingInk" xmlns:wne="http://schemas.microsoft.com/office/word/2006/wordml" xmlns:wps="http://schemas.microsoft.com/office/word/2010/wordprocessingShape" mc:Ignorable="w14 w15 w16se w16cid w16 w16cex w16sdtdh w16du wp14">
   <w:p>
     <w:pPr>
       <w:pStyle w:val="Header"/>
@@ -3256,7 +3370,7 @@
 </file>
 
 <file path=word/people.xml><?xml version="1.0" encoding="utf-8"?>
-<w15:people xmlns:wpc="http://schemas.microsoft.com/office/word/2010/wordprocessingCanvas" xmlns:cx="http://schemas.microsoft.com/office/drawing/2014/chartex" xmlns:cx1="http://schemas.microsoft.com/office/drawing/2015/9/8/chartex" xmlns:cx2="http://schemas.microsoft.com/office/drawing/2015/10/21/chartex" xmlns:cx3="http://schemas.microsoft.com/office/drawing/2016/5/9/chartex" xmlns:cx4="http://schemas.microsoft.com/office/drawing/2016/5/10/chartex" xmlns:cx5="http://schemas.microsoft.com/office/drawing/2016/5/11/chartex" xmlns:cx6="http://schemas.microsoft.com/office/drawing/2016/5/12/chartex" xmlns:cx7="http://schemas.microsoft.com/office/drawing/2016/5/13/chartex" xmlns:cx8="http://schemas.microsoft.com/office/drawing/2016/5/14/chartex" xmlns:mc="http://schemas.openxmlformats.org/markup-compatibility/2006" xmlns:aink="http://schemas.microsoft.com/office/drawing/2016/ink" xmlns:am3d="http://schemas.microsoft.com/office/drawing/2017/model3d" xmlns:o="urn:schemas-microsoft-com:office:office" xmlns:oel="http://schemas.microsoft.com/office/2019/extlst" xmlns:r="http://schemas.openxmlformats.org/officeDocument/2006/relationships" xmlns:m="http://schemas.openxmlformats.org/officeDocument/2006/math" xmlns:v="urn:schemas-microsoft-com:vml" xmlns:wp14="http://schemas.microsoft.com/office/word/2010/wordprocessingDrawing" xmlns:wp="http://schemas.openxmlformats.org/drawingml/2006/wordprocessingDrawing" xmlns:w10="urn:schemas-microsoft-com:office:word" xmlns:w="http://schemas.openxmlformats.org/wordprocessingml/2006/main" xmlns:w14="http://schemas.microsoft.com/office/word/2010/wordml" xmlns:w15="http://schemas.microsoft.com/office/word/2012/wordml" xmlns:w16cex="http://schemas.microsoft.com/office/word/2018/wordml/cex" xmlns:w16cid="http://schemas.microsoft.com/office/word/2016/wordml/cid" xmlns:w16="http://schemas.microsoft.com/office/word/2018/wordml" xmlns:w16sdtdh="http://schemas.microsoft.com/office/word/2020/wordml/sdtdatahash" xmlns:w16se="http://schemas.microsoft.com/office/word/2015/wordml/symex" xmlns:wpg="http://schemas.microsoft.com/office/word/2010/wordprocessingGroup" xmlns:wpi="http://schemas.microsoft.com/office/word/2010/wordprocessingInk" xmlns:wne="http://schemas.microsoft.com/office/word/2006/wordml" xmlns:wps="http://schemas.microsoft.com/office/word/2010/wordprocessingShape" mc:Ignorable="w14 w15 w16se w16cid w16 w16cex w16sdtdh wp14">
+<w15:people xmlns:wpc="http://schemas.microsoft.com/office/word/2010/wordprocessingCanvas" xmlns:cx="http://schemas.microsoft.com/office/drawing/2014/chartex" xmlns:cx1="http://schemas.microsoft.com/office/drawing/2015/9/8/chartex" xmlns:cx2="http://schemas.microsoft.com/office/drawing/2015/10/21/chartex" xmlns:cx3="http://schemas.microsoft.com/office/drawing/2016/5/9/chartex" xmlns:cx4="http://schemas.microsoft.com/office/drawing/2016/5/10/chartex" xmlns:cx5="http://schemas.microsoft.com/office/drawing/2016/5/11/chartex" xmlns:cx6="http://schemas.microsoft.com/office/drawing/2016/5/12/chartex" xmlns:cx7="http://schemas.microsoft.com/office/drawing/2016/5/13/chartex" xmlns:cx8="http://schemas.microsoft.com/office/drawing/2016/5/14/chartex" xmlns:mc="http://schemas.openxmlformats.org/markup-compatibility/2006" xmlns:aink="http://schemas.microsoft.com/office/drawing/2016/ink" xmlns:am3d="http://schemas.microsoft.com/office/drawing/2017/model3d" xmlns:o="urn:schemas-microsoft-com:office:office" xmlns:oel="http://schemas.microsoft.com/office/2019/extlst" xmlns:r="http://schemas.openxmlformats.org/officeDocument/2006/relationships" xmlns:m="http://schemas.openxmlformats.org/officeDocument/2006/math" xmlns:v="urn:schemas-microsoft-com:vml" xmlns:wp14="http://schemas.microsoft.com/office/word/2010/wordprocessingDrawing" xmlns:wp="http://schemas.openxmlformats.org/drawingml/2006/wordprocessingDrawing" xmlns:w10="urn:schemas-microsoft-com:office:word" xmlns:w="http://schemas.openxmlformats.org/wordprocessingml/2006/main" xmlns:w14="http://schemas.microsoft.com/office/word/2010/wordml" xmlns:w15="http://schemas.microsoft.com/office/word/2012/wordml" xmlns:w16cex="http://schemas.microsoft.com/office/word/2018/wordml/cex" xmlns:w16cid="http://schemas.microsoft.com/office/word/2016/wordml/cid" xmlns:w16="http://schemas.microsoft.com/office/word/2018/wordml" xmlns:w16du="http://schemas.microsoft.com/office/word/2023/wordml/word16du" xmlns:w16sdtdh="http://schemas.microsoft.com/office/word/2020/wordml/sdtdatahash" xmlns:w16se="http://schemas.microsoft.com/office/word/2015/wordml/symex" xmlns:wpg="http://schemas.microsoft.com/office/word/2010/wordprocessingGroup" xmlns:wpi="http://schemas.microsoft.com/office/word/2010/wordprocessingInk" xmlns:wne="http://schemas.microsoft.com/office/word/2006/wordml" xmlns:wps="http://schemas.microsoft.com/office/word/2010/wordprocessingShape" mc:Ignorable="w14 w15 w16se w16cid w16 w16cex w16sdtdh w16du wp14">
   <w15:person w15:author="Yates, Vita WLRS:EX">
     <w15:presenceInfo w15:providerId="AD" w15:userId="S::vita.yates@gov.bc.ca::45be61f0-e889-4ccc-ab3e-dbcc2d1a132d"/>
   </w15:person>
@@ -3264,7 +3378,7 @@
 </file>
 
 <file path=word/styles.xml><?xml version="1.0" encoding="utf-8"?>
-<w:styles xmlns:mc="http://schemas.openxmlformats.org/markup-compatibility/2006" xmlns:r="http://schemas.openxmlformats.org/officeDocument/2006/relationships" xmlns:w="http://schemas.openxmlformats.org/wordprocessingml/2006/main" xmlns:w14="http://schemas.microsoft.com/office/word/2010/wordml" xmlns:w15="http://schemas.microsoft.com/office/word/2012/wordml" xmlns:w16cex="http://schemas.microsoft.com/office/word/2018/wordml/cex" xmlns:w16cid="http://schemas.microsoft.com/office/word/2016/wordml/cid" xmlns:w16="http://schemas.microsoft.com/office/word/2018/wordml" xmlns:w16sdtdh="http://schemas.microsoft.com/office/word/2020/wordml/sdtdatahash" xmlns:w16se="http://schemas.microsoft.com/office/word/2015/wordml/symex" mc:Ignorable="w14 w15 w16se w16cid w16 w16cex w16sdtdh">
+<w:styles xmlns:mc="http://schemas.openxmlformats.org/markup-compatibility/2006" xmlns:r="http://schemas.openxmlformats.org/officeDocument/2006/relationships" xmlns:w="http://schemas.openxmlformats.org/wordprocessingml/2006/main" xmlns:w14="http://schemas.microsoft.com/office/word/2010/wordml" xmlns:w15="http://schemas.microsoft.com/office/word/2012/wordml" xmlns:w16cex="http://schemas.microsoft.com/office/word/2018/wordml/cex" xmlns:w16cid="http://schemas.microsoft.com/office/word/2016/wordml/cid" xmlns:w16="http://schemas.microsoft.com/office/word/2018/wordml" xmlns:w16du="http://schemas.microsoft.com/office/word/2023/wordml/word16du" xmlns:w16sdtdh="http://schemas.microsoft.com/office/word/2020/wordml/sdtdatahash" xmlns:w16se="http://schemas.microsoft.com/office/word/2015/wordml/symex" mc:Ignorable="w14 w15 w16se w16cid w16 w16cex w16sdtdh w16du">
   <w:docDefaults>
     <w:rPrDefault>
       <w:rPr>
@@ -4746,6 +4860,33 @@
 </file>
 
 <file path=customXml/item1.xml><?xml version="1.0" encoding="utf-8"?>
+<?mso-contentType ?>
+<FormTemplates xmlns="http://schemas.microsoft.com/sharepoint/v3/contenttype/forms">
+  <Display>DocumentLibraryForm</Display>
+  <Edit>DocumentLibraryForm</Edit>
+  <New>DocumentLibraryForm</New>
+</FormTemplates>
+</file>
+
+<file path=customXml/item2.xml><?xml version="1.0" encoding="utf-8"?>
+<p:properties xmlns:p="http://schemas.microsoft.com/office/2006/metadata/properties" xmlns:xsi="http://www.w3.org/2001/XMLSchema-instance" xmlns:pc="http://schemas.microsoft.com/office/infopath/2007/PartnerControls">
+  <documentManagement>
+    <TaxCatchAll xmlns="cbeac988-4fd5-47cf-ad03-89cc7678fa90" xsi:nil="true"/>
+    <lcf76f155ced4ddcb4097134ff3c332f xmlns="aa9c99c1-69c1-4b58-9df5-4d4796c46f8a">
+      <Terms xmlns="http://schemas.microsoft.com/office/infopath/2007/PartnerControls"/>
+    </lcf76f155ced4ddcb4097134ff3c332f>
+    <SharedWithUsers xmlns="cbeac988-4fd5-47cf-ad03-89cc7678fa90">
+      <UserInfo>
+        <DisplayName/>
+        <AccountId xsi:nil="true"/>
+        <AccountType/>
+      </UserInfo>
+    </SharedWithUsers>
+  </documentManagement>
+</p:properties>
+</file>
+
+<file path=customXml/item3.xml><?xml version="1.0" encoding="utf-8"?>
 <ct:contentTypeSchema xmlns:ct="http://schemas.microsoft.com/office/2006/metadata/contentType" xmlns:ma="http://schemas.microsoft.com/office/2006/metadata/properties/metaAttributes" ct:_="" ma:_="" ma:contentTypeName="Document" ma:contentTypeID="0x010100ED0089B3ED392A4CB3C10705735CFAD3" ma:contentTypeVersion="15" ma:contentTypeDescription="Create a new document." ma:contentTypeScope="" ma:versionID="e9715c4352d5d9c94cf397f6db7911f6">
   <xsd:schema xmlns:xsd="http://www.w3.org/2001/XMLSchema" xmlns:xs="http://www.w3.org/2001/XMLSchema" xmlns:p="http://schemas.microsoft.com/office/2006/metadata/properties" xmlns:ns2="aa9c99c1-69c1-4b58-9df5-4d4796c46f8a" xmlns:ns3="cbeac988-4fd5-47cf-ad03-89cc7678fa90" targetNamespace="http://schemas.microsoft.com/office/2006/metadata/properties" ma:root="true" ma:fieldsID="4a7b24a40f906d6832371abf7aef78d6" ns2:_="" ns3:_="">
     <xsd:import namespace="aa9c99c1-69c1-4b58-9df5-4d4796c46f8a"/>
@@ -4980,34 +5121,26 @@
 </ct:contentTypeSchema>
 </file>
 
-<file path=customXml/item2.xml><?xml version="1.0" encoding="utf-8"?>
-<p:properties xmlns:p="http://schemas.microsoft.com/office/2006/metadata/properties" xmlns:xsi="http://www.w3.org/2001/XMLSchema-instance" xmlns:pc="http://schemas.microsoft.com/office/infopath/2007/PartnerControls">
-  <documentManagement>
-    <TaxCatchAll xmlns="cbeac988-4fd5-47cf-ad03-89cc7678fa90" xsi:nil="true"/>
-    <lcf76f155ced4ddcb4097134ff3c332f xmlns="aa9c99c1-69c1-4b58-9df5-4d4796c46f8a">
-      <Terms xmlns="http://schemas.microsoft.com/office/infopath/2007/PartnerControls"/>
-    </lcf76f155ced4ddcb4097134ff3c332f>
-    <SharedWithUsers xmlns="cbeac988-4fd5-47cf-ad03-89cc7678fa90">
-      <UserInfo>
-        <DisplayName/>
-        <AccountId xsi:nil="true"/>
-        <AccountType/>
-      </UserInfo>
-    </SharedWithUsers>
-  </documentManagement>
-</p:properties>
+<file path=customXml/itemProps1.xml><?xml version="1.0" encoding="utf-8"?>
+<ds:datastoreItem xmlns:ds="http://schemas.openxmlformats.org/officeDocument/2006/customXml" ds:itemID="{4BECF9F2-3A10-48CC-8D31-4F6E8664527E}">
+  <ds:schemaRefs>
+    <ds:schemaRef ds:uri="http://schemas.microsoft.com/sharepoint/v3/contenttype/forms"/>
+  </ds:schemaRefs>
+</ds:datastoreItem>
 </file>
 
-<file path=customXml/item3.xml><?xml version="1.0" encoding="utf-8"?>
-<?mso-contentType ?>
-<FormTemplates xmlns="http://schemas.microsoft.com/sharepoint/v3/contenttype/forms">
-  <Display>DocumentLibraryForm</Display>
-  <Edit>DocumentLibraryForm</Edit>
-  <New>DocumentLibraryForm</New>
-</FormTemplates>
+<file path=customXml/itemProps2.xml><?xml version="1.0" encoding="utf-8"?>
+<ds:datastoreItem xmlns:ds="http://schemas.openxmlformats.org/officeDocument/2006/customXml" ds:itemID="{C6C5DCE0-D69C-4B6E-96D9-C69B23DE6D4A}">
+  <ds:schemaRefs>
+    <ds:schemaRef ds:uri="http://schemas.microsoft.com/office/2006/metadata/properties"/>
+    <ds:schemaRef ds:uri="http://schemas.microsoft.com/office/infopath/2007/PartnerControls"/>
+    <ds:schemaRef ds:uri="cbeac988-4fd5-47cf-ad03-89cc7678fa90"/>
+    <ds:schemaRef ds:uri="aa9c99c1-69c1-4b58-9df5-4d4796c46f8a"/>
+  </ds:schemaRefs>
+</ds:datastoreItem>
 </file>
 
-<file path=customXml/itemProps1.xml><?xml version="1.0" encoding="utf-8"?>
+<file path=customXml/itemProps3.xml><?xml version="1.0" encoding="utf-8"?>
 <ds:datastoreItem xmlns:ds="http://schemas.openxmlformats.org/officeDocument/2006/customXml" ds:itemID="{26FF9410-7F49-4DD5-9478-D670A139DF54}">
   <ds:schemaRefs>
     <ds:schemaRef ds:uri="http://schemas.microsoft.com/office/2006/metadata/contentType"/>
@@ -5024,23 +5157,4 @@
     <ds:schemaRef ds:uri="http://schemas.microsoft.com/internal/obd"/>
   </ds:schemaRefs>
 </ds:datastoreItem>
-</file>
-
-<file path=customXml/itemProps2.xml><?xml version="1.0" encoding="utf-8"?>
-<ds:datastoreItem xmlns:ds="http://schemas.openxmlformats.org/officeDocument/2006/customXml" ds:itemID="{C6C5DCE0-D69C-4B6E-96D9-C69B23DE6D4A}">
-  <ds:schemaRefs>
-    <ds:schemaRef ds:uri="http://schemas.microsoft.com/office/2006/metadata/properties"/>
-    <ds:schemaRef ds:uri="http://schemas.microsoft.com/office/infopath/2007/PartnerControls"/>
-    <ds:schemaRef ds:uri="cbeac988-4fd5-47cf-ad03-89cc7678fa90"/>
-    <ds:schemaRef ds:uri="aa9c99c1-69c1-4b58-9df5-4d4796c46f8a"/>
-  </ds:schemaRefs>
-</ds:datastoreItem>
-</file>
-
-<file path=customXml/itemProps3.xml><?xml version="1.0" encoding="utf-8"?>
-<ds:datastoreItem xmlns:ds="http://schemas.openxmlformats.org/officeDocument/2006/customXml" ds:itemID="{4BECF9F2-3A10-48CC-8D31-4F6E8664527E}">
-  <ds:schemaRefs>
-    <ds:schemaRef ds:uri="http://schemas.microsoft.com/sharepoint/v3/contenttype/forms"/>
-  </ds:schemaRefs>
-</ds:datastoreItem>
 </file>
</xml_diff>

<commit_message>
feat: updated export template to include new privacy requested value
</commit_message>
<xml_diff>
--- a/backend/templates/complaint/CDOGS-ERS-COMPLAINT-TEMPLATE-v1.docx
+++ b/backend/templates/complaint/CDOGS-ERS-COMPLAINT-TEMPLATE-v1.docx
@@ -146,6 +146,8 @@
               </w:rPr>
               <w:t>{</w:t>
             </w:r>
+            <w:proofErr w:type="spellStart"/>
+            <w:proofErr w:type="gramStart"/>
             <w:r>
               <w:rPr>
                 <w:rFonts w:ascii="BC Sans" w:eastAsia="Times New Roman" w:hAnsi="BC Sans" w:cs="Times New Roman"/>
@@ -157,6 +159,8 @@
               </w:rPr>
               <w:t>d.reportedOn</w:t>
             </w:r>
+            <w:proofErr w:type="spellEnd"/>
+            <w:proofErr w:type="gramEnd"/>
             <w:r>
               <w:rPr>
                 <w:rFonts w:ascii="BC Sans" w:eastAsia="Times New Roman" w:hAnsi="BC Sans" w:cs="Times New Roman"/>
@@ -202,6 +206,8 @@
               </w:rPr>
               <w:t>Created by: {</w:t>
             </w:r>
+            <w:proofErr w:type="spellStart"/>
+            <w:proofErr w:type="gramStart"/>
             <w:r>
               <w:rPr>
                 <w:rFonts w:ascii="BC Sans" w:eastAsia="Times New Roman" w:hAnsi="BC Sans" w:cs="Times New Roman"/>
@@ -213,6 +219,8 @@
               </w:rPr>
               <w:t>d.createdBy</w:t>
             </w:r>
+            <w:proofErr w:type="spellEnd"/>
+            <w:proofErr w:type="gramEnd"/>
             <w:r>
               <w:rPr>
                 <w:rFonts w:ascii="BC Sans" w:eastAsia="Times New Roman" w:hAnsi="BC Sans" w:cs="Times New Roman"/>
@@ -245,6 +253,8 @@
               </w:rPr>
               <w:t>Status: {</w:t>
             </w:r>
+            <w:proofErr w:type="spellStart"/>
+            <w:proofErr w:type="gramStart"/>
             <w:r>
               <w:rPr>
                 <w:rFonts w:ascii="BC Sans" w:eastAsia="Times New Roman" w:hAnsi="BC Sans" w:cs="Times New Roman"/>
@@ -256,6 +266,8 @@
               </w:rPr>
               <w:t>d.status</w:t>
             </w:r>
+            <w:proofErr w:type="spellEnd"/>
+            <w:proofErr w:type="gramEnd"/>
             <w:r>
               <w:rPr>
                 <w:rFonts w:ascii="BC Sans" w:eastAsia="Times New Roman" w:hAnsi="BC Sans" w:cs="Times New Roman"/>
@@ -323,6 +335,8 @@
               </w:rPr>
               <w:t>{</w:t>
             </w:r>
+            <w:proofErr w:type="spellStart"/>
+            <w:proofErr w:type="gramStart"/>
             <w:r>
               <w:rPr>
                 <w:rFonts w:ascii="BC Sans" w:eastAsia="Times New Roman" w:hAnsi="BC Sans" w:cs="Times New Roman"/>
@@ -334,6 +348,8 @@
               </w:rPr>
               <w:t>d.updatedOn</w:t>
             </w:r>
+            <w:proofErr w:type="spellEnd"/>
+            <w:proofErr w:type="gramEnd"/>
             <w:r>
               <w:rPr>
                 <w:rFonts w:ascii="BC Sans" w:eastAsia="Times New Roman" w:hAnsi="BC Sans" w:cs="Times New Roman"/>
@@ -377,7 +393,29 @@
                 <w:sz w:val="20"/>
                 <w:szCs w:val="20"/>
               </w:rPr>
-              <w:t xml:space="preserve"> {d.officerAssigned}</w:t>
+              <w:t xml:space="preserve"> {</w:t>
+            </w:r>
+            <w:proofErr w:type="spellStart"/>
+            <w:proofErr w:type="gramStart"/>
+            <w:r>
+              <w:rPr>
+                <w:rFonts w:ascii="BC Sans" w:eastAsia="Times New Roman" w:hAnsi="BC Sans" w:cs="Times New Roman"/>
+                <w:color w:val="000000" w:themeColor="text1"/>
+                <w:sz w:val="20"/>
+                <w:szCs w:val="20"/>
+              </w:rPr>
+              <w:t>d.officerAssigned</w:t>
+            </w:r>
+            <w:proofErr w:type="spellEnd"/>
+            <w:proofErr w:type="gramEnd"/>
+            <w:r>
+              <w:rPr>
+                <w:rFonts w:ascii="BC Sans" w:eastAsia="Times New Roman" w:hAnsi="BC Sans" w:cs="Times New Roman"/>
+                <w:color w:val="000000" w:themeColor="text1"/>
+                <w:sz w:val="20"/>
+                <w:szCs w:val="20"/>
+              </w:rPr>
+              <w:t>}</w:t>
             </w:r>
           </w:p>
         </w:tc>
@@ -563,6 +601,8 @@
               </w:rPr>
               <w:t>{</w:t>
             </w:r>
+            <w:proofErr w:type="spellStart"/>
+            <w:proofErr w:type="gramStart"/>
             <w:r>
               <w:rPr>
                 <w:rFonts w:ascii="BC Sans" w:eastAsia="Times New Roman" w:hAnsi="BC Sans" w:cs="Times New Roman"/>
@@ -572,6 +612,8 @@
               </w:rPr>
               <w:t>d.incidentDateTime</w:t>
             </w:r>
+            <w:proofErr w:type="spellEnd"/>
+            <w:proofErr w:type="gramEnd"/>
             <w:r>
               <w:rPr>
                 <w:rFonts w:ascii="BC Sans" w:eastAsia="Times New Roman" w:hAnsi="BC Sans" w:cs="Times New Roman"/>
@@ -666,6 +708,7 @@
               </w:rPr>
               <w:t>{</w:t>
             </w:r>
+            <w:proofErr w:type="gramStart"/>
             <w:r>
               <w:rPr>
                 <w:rFonts w:ascii="BC Sans" w:eastAsia="Times New Roman" w:hAnsi="BC Sans" w:cs="Times New Roman"/>
@@ -675,6 +718,7 @@
               </w:rPr>
               <w:t>d.</w:t>
             </w:r>
+            <w:proofErr w:type="spellStart"/>
             <w:r>
               <w:rPr>
                 <w:rFonts w:ascii="BC Sans" w:eastAsia="Times New Roman" w:hAnsi="BC Sans" w:cs="Times New Roman"/>
@@ -685,6 +729,8 @@
               </w:rPr>
               <w:t>complaintMethodReceivedCode</w:t>
             </w:r>
+            <w:proofErr w:type="spellEnd"/>
+            <w:proofErr w:type="gramEnd"/>
             <w:r>
               <w:rPr>
                 <w:rFonts w:ascii="BC Sans" w:hAnsi="BC Sans"/>
@@ -759,6 +805,8 @@
               </w:rPr>
               <w:t>{</w:t>
             </w:r>
+            <w:proofErr w:type="spellStart"/>
+            <w:proofErr w:type="gramStart"/>
             <w:r>
               <w:rPr>
                 <w:rFonts w:ascii="BC Sans" w:eastAsia="Times New Roman" w:hAnsi="BC Sans" w:cs="Times New Roman"/>
@@ -768,6 +816,8 @@
               </w:rPr>
               <w:t>d.violationType</w:t>
             </w:r>
+            <w:proofErr w:type="spellEnd"/>
+            <w:proofErr w:type="gramEnd"/>
             <w:r>
               <w:rPr>
                 <w:rFonts w:ascii="BC Sans" w:eastAsia="Times New Roman" w:hAnsi="BC Sans" w:cs="Times New Roman"/>
@@ -842,6 +892,8 @@
               </w:rPr>
               <w:t>{</w:t>
             </w:r>
+            <w:proofErr w:type="spellStart"/>
+            <w:proofErr w:type="gramStart"/>
             <w:r>
               <w:rPr>
                 <w:rFonts w:ascii="BC Sans" w:eastAsia="Times New Roman" w:hAnsi="BC Sans" w:cs="Times New Roman"/>
@@ -851,6 +903,8 @@
               </w:rPr>
               <w:t>d.inProgress</w:t>
             </w:r>
+            <w:proofErr w:type="spellEnd"/>
+            <w:proofErr w:type="gramEnd"/>
             <w:r>
               <w:rPr>
                 <w:rFonts w:ascii="BC Sans" w:eastAsia="Times New Roman" w:hAnsi="BC Sans" w:cs="Times New Roman"/>
@@ -926,6 +980,8 @@
               </w:rPr>
               <w:t>{</w:t>
             </w:r>
+            <w:proofErr w:type="spellStart"/>
+            <w:proofErr w:type="gramStart"/>
             <w:r>
               <w:rPr>
                 <w:rFonts w:ascii="BC Sans" w:eastAsia="Times New Roman" w:hAnsi="BC Sans" w:cs="Times New Roman"/>
@@ -935,6 +991,8 @@
               </w:rPr>
               <w:t>d.wasObserved</w:t>
             </w:r>
+            <w:proofErr w:type="spellEnd"/>
+            <w:proofErr w:type="gramEnd"/>
             <w:r>
               <w:rPr>
                 <w:rFonts w:ascii="BC Sans" w:eastAsia="Times New Roman" w:hAnsi="BC Sans" w:cs="Times New Roman"/>
@@ -1012,6 +1070,8 @@
               </w:rPr>
               <w:t>{</w:t>
             </w:r>
+            <w:proofErr w:type="spellStart"/>
+            <w:proofErr w:type="gramStart"/>
             <w:r>
               <w:rPr>
                 <w:rFonts w:ascii="BC Sans" w:eastAsia="Times New Roman" w:hAnsi="BC Sans" w:cs="Times New Roman"/>
@@ -1023,6 +1083,8 @@
               </w:rPr>
               <w:t>d.location</w:t>
             </w:r>
+            <w:proofErr w:type="spellEnd"/>
+            <w:proofErr w:type="gramEnd"/>
             <w:r>
               <w:rPr>
                 <w:rFonts w:ascii="BC Sans" w:eastAsia="Times New Roman" w:hAnsi="BC Sans" w:cs="Times New Roman"/>
@@ -1101,7 +1163,17 @@
                 <w:sz w:val="20"/>
                 <w:szCs w:val="20"/>
               </w:rPr>
-              <w:t>{d</w:t>
+              <w:t>{</w:t>
+            </w:r>
+            <w:proofErr w:type="spellStart"/>
+            <w:proofErr w:type="gramStart"/>
+            <w:r>
+              <w:rPr>
+                <w:rFonts w:ascii="BC Sans" w:hAnsi="BC Sans" w:cs="BC Sans Light"/>
+                <w:sz w:val="20"/>
+                <w:szCs w:val="20"/>
+              </w:rPr>
+              <w:t>d</w:t>
             </w:r>
             <w:r>
               <w:rPr>
@@ -1111,6 +1183,7 @@
               </w:rPr>
               <w:t>.latitude</w:t>
             </w:r>
+            <w:proofErr w:type="gramEnd"/>
             <w:r>
               <w:rPr>
                 <w:rFonts w:ascii="BC Sans" w:hAnsi="BC Sans" w:cs="BC Sans Light"/>
@@ -1127,6 +1200,7 @@
               </w:rPr>
               <w:t>NE</w:t>
             </w:r>
+            <w:proofErr w:type="spellEnd"/>
             <w:r>
               <w:rPr>
                 <w:rFonts w:ascii="BC Sans" w:hAnsi="BC Sans" w:cs="BC Sans Light"/>
@@ -1149,7 +1223,25 @@
                 <w:sz w:val="20"/>
                 <w:szCs w:val="20"/>
               </w:rPr>
-              <w:t>):showBegin}</w:t>
+              <w:t>):</w:t>
+            </w:r>
+            <w:proofErr w:type="spellStart"/>
+            <w:r>
+              <w:rPr>
+                <w:rFonts w:ascii="BC Sans" w:hAnsi="BC Sans" w:cs="BC Sans Light"/>
+                <w:sz w:val="20"/>
+                <w:szCs w:val="20"/>
+              </w:rPr>
+              <w:t>showBegin</w:t>
+            </w:r>
+            <w:proofErr w:type="spellEnd"/>
+            <w:r>
+              <w:rPr>
+                <w:rFonts w:ascii="BC Sans" w:hAnsi="BC Sans" w:cs="BC Sans Light"/>
+                <w:sz w:val="20"/>
+                <w:szCs w:val="20"/>
+              </w:rPr>
+              <w:t>}</w:t>
             </w:r>
             <w:r>
               <w:rPr>
@@ -1160,6 +1252,7 @@
               </w:rPr>
               <w:t>{</w:t>
             </w:r>
+            <w:proofErr w:type="spellStart"/>
             <w:r>
               <w:rPr>
                 <w:rFonts w:ascii="BC Sans" w:eastAsia="Times New Roman" w:hAnsi="BC Sans" w:cs="Times New Roman"/>
@@ -1169,6 +1262,7 @@
               </w:rPr>
               <w:t>d.latitude</w:t>
             </w:r>
+            <w:proofErr w:type="spellEnd"/>
             <w:r>
               <w:rPr>
                 <w:rFonts w:ascii="BC Sans" w:eastAsia="Times New Roman" w:hAnsi="BC Sans" w:cs="Times New Roman"/>
@@ -1178,6 +1272,7 @@
               </w:rPr>
               <w:t>}, {</w:t>
             </w:r>
+            <w:proofErr w:type="spellStart"/>
             <w:r>
               <w:rPr>
                 <w:rFonts w:ascii="BC Sans" w:eastAsia="Times New Roman" w:hAnsi="BC Sans" w:cs="Times New Roman"/>
@@ -1187,6 +1282,7 @@
               </w:rPr>
               <w:t>d.longitude</w:t>
             </w:r>
+            <w:proofErr w:type="spellEnd"/>
             <w:r>
               <w:rPr>
                 <w:rFonts w:ascii="BC Sans" w:eastAsia="Times New Roman" w:hAnsi="BC Sans" w:cs="Times New Roman"/>
@@ -1208,7 +1304,16 @@
                 <w:sz w:val="20"/>
                 <w:szCs w:val="20"/>
               </w:rPr>
-              <w:t>{d</w:t>
+              <w:t>{</w:t>
+            </w:r>
+            <w:proofErr w:type="spellStart"/>
+            <w:r>
+              <w:rPr>
+                <w:rFonts w:ascii="BC Sans" w:hAnsi="BC Sans" w:cs="BC Sans Light"/>
+                <w:sz w:val="20"/>
+                <w:szCs w:val="20"/>
+              </w:rPr>
+              <w:t>d</w:t>
             </w:r>
             <w:r>
               <w:rPr>
@@ -1234,6 +1339,7 @@
               </w:rPr>
               <w:t>NE</w:t>
             </w:r>
+            <w:proofErr w:type="spellEnd"/>
             <w:r>
               <w:rPr>
                 <w:rFonts w:ascii="BC Sans" w:hAnsi="BC Sans" w:cs="BC Sans Light"/>
@@ -1256,7 +1362,16 @@
                 <w:sz w:val="20"/>
                 <w:szCs w:val="20"/>
               </w:rPr>
-              <w:t>):show</w:t>
+              <w:t>):</w:t>
+            </w:r>
+            <w:proofErr w:type="spellStart"/>
+            <w:r>
+              <w:rPr>
+                <w:rFonts w:ascii="BC Sans" w:hAnsi="BC Sans" w:cs="BC Sans Light"/>
+                <w:sz w:val="20"/>
+                <w:szCs w:val="20"/>
+              </w:rPr>
+              <w:t>show</w:t>
             </w:r>
             <w:r>
               <w:rPr>
@@ -1266,6 +1381,7 @@
               </w:rPr>
               <w:t>End</w:t>
             </w:r>
+            <w:proofErr w:type="spellEnd"/>
             <w:r>
               <w:rPr>
                 <w:rFonts w:ascii="BC Sans" w:hAnsi="BC Sans" w:cs="BC Sans Light"/>
@@ -1345,6 +1461,8 @@
               </w:rPr>
               <w:t>{</w:t>
             </w:r>
+            <w:proofErr w:type="spellStart"/>
+            <w:proofErr w:type="gramStart"/>
             <w:r>
               <w:rPr>
                 <w:rFonts w:ascii="BC Sans" w:eastAsia="BC Sans" w:hAnsi="BC Sans" w:cs="BC Sans"/>
@@ -1354,6 +1472,8 @@
               </w:rPr>
               <w:t>d.community</w:t>
             </w:r>
+            <w:proofErr w:type="spellEnd"/>
+            <w:proofErr w:type="gramEnd"/>
             <w:r>
               <w:rPr>
                 <w:rFonts w:ascii="BC Sans" w:eastAsia="BC Sans" w:hAnsi="BC Sans" w:cs="BC Sans"/>
@@ -1363,6 +1483,7 @@
               </w:rPr>
               <w:t>}, {</w:t>
             </w:r>
+            <w:proofErr w:type="spellStart"/>
             <w:r>
               <w:rPr>
                 <w:rFonts w:ascii="BC Sans" w:eastAsia="BC Sans" w:hAnsi="BC Sans" w:cs="BC Sans"/>
@@ -1372,6 +1493,7 @@
               </w:rPr>
               <w:t>d.office</w:t>
             </w:r>
+            <w:proofErr w:type="spellEnd"/>
             <w:r>
               <w:rPr>
                 <w:rFonts w:ascii="BC Sans" w:eastAsia="BC Sans" w:hAnsi="BC Sans" w:cs="BC Sans"/>
@@ -1396,6 +1518,7 @@
               </w:rPr>
               <w:t>{</w:t>
             </w:r>
+            <w:proofErr w:type="spellStart"/>
             <w:r>
               <w:rPr>
                 <w:rFonts w:ascii="BC Sans" w:eastAsia="BC Sans" w:hAnsi="BC Sans" w:cs="BC Sans"/>
@@ -1405,6 +1528,7 @@
               </w:rPr>
               <w:t>d.zone</w:t>
             </w:r>
+            <w:proofErr w:type="spellEnd"/>
             <w:r>
               <w:rPr>
                 <w:rFonts w:ascii="BC Sans" w:eastAsia="BC Sans" w:hAnsi="BC Sans" w:cs="BC Sans"/>
@@ -1414,6 +1538,7 @@
               </w:rPr>
               <w:t>}, {</w:t>
             </w:r>
+            <w:proofErr w:type="spellStart"/>
             <w:r>
               <w:rPr>
                 <w:rFonts w:ascii="BC Sans" w:eastAsia="BC Sans" w:hAnsi="BC Sans" w:cs="BC Sans"/>
@@ -1421,7 +1546,17 @@
                 <w:sz w:val="20"/>
                 <w:szCs w:val="20"/>
               </w:rPr>
-              <w:t>d.region}</w:t>
+              <w:t>d.region</w:t>
+            </w:r>
+            <w:proofErr w:type="spellEnd"/>
+            <w:r>
+              <w:rPr>
+                <w:rFonts w:ascii="BC Sans" w:eastAsia="BC Sans" w:hAnsi="BC Sans" w:cs="BC Sans"/>
+                <w:color w:val="000000" w:themeColor="text1"/>
+                <w:sz w:val="20"/>
+                <w:szCs w:val="20"/>
+              </w:rPr>
+              <w:t>}</w:t>
             </w:r>
           </w:p>
         </w:tc>
@@ -1488,6 +1623,8 @@
               </w:rPr>
               <w:t>{</w:t>
             </w:r>
+            <w:proofErr w:type="spellStart"/>
+            <w:proofErr w:type="gramStart"/>
             <w:r>
               <w:rPr>
                 <w:rFonts w:ascii="BC Sans" w:eastAsia="Times New Roman" w:hAnsi="BC Sans" w:cs="Times New Roman"/>
@@ -1497,6 +1634,8 @@
               </w:rPr>
               <w:t>d.locationDescription</w:t>
             </w:r>
+            <w:proofErr w:type="spellEnd"/>
+            <w:proofErr w:type="gramEnd"/>
             <w:r>
               <w:rPr>
                 <w:rFonts w:ascii="BC Sans" w:eastAsia="Times New Roman" w:hAnsi="BC Sans" w:cs="Times New Roman"/>
@@ -1570,6 +1709,8 @@
               </w:rPr>
               <w:t>{</w:t>
             </w:r>
+            <w:proofErr w:type="spellStart"/>
+            <w:proofErr w:type="gramStart"/>
             <w:r>
               <w:rPr>
                 <w:rFonts w:ascii="BC Sans" w:eastAsia="Times New Roman" w:hAnsi="BC Sans" w:cs="Times New Roman"/>
@@ -1579,6 +1720,8 @@
               </w:rPr>
               <w:t>d.description</w:t>
             </w:r>
+            <w:proofErr w:type="spellEnd"/>
+            <w:proofErr w:type="gramEnd"/>
             <w:r>
               <w:rPr>
                 <w:rFonts w:ascii="BC Sans" w:eastAsia="Times New Roman" w:hAnsi="BC Sans" w:cs="Times New Roman"/>
@@ -1680,7 +1823,29 @@
                 <w:sz w:val="20"/>
                 <w:szCs w:val="20"/>
               </w:rPr>
-              <w:t>{d.details}</w:t>
+              <w:t>{</w:t>
+            </w:r>
+            <w:proofErr w:type="spellStart"/>
+            <w:proofErr w:type="gramStart"/>
+            <w:r>
+              <w:rPr>
+                <w:rFonts w:ascii="BC Sans" w:eastAsia="BC Sans" w:hAnsi="BC Sans" w:cs="BC Sans"/>
+                <w:color w:val="000000" w:themeColor="text1"/>
+                <w:sz w:val="20"/>
+                <w:szCs w:val="20"/>
+              </w:rPr>
+              <w:t>d.details</w:t>
+            </w:r>
+            <w:proofErr w:type="spellEnd"/>
+            <w:proofErr w:type="gramEnd"/>
+            <w:r>
+              <w:rPr>
+                <w:rFonts w:ascii="BC Sans" w:eastAsia="BC Sans" w:hAnsi="BC Sans" w:cs="BC Sans"/>
+                <w:color w:val="000000" w:themeColor="text1"/>
+                <w:sz w:val="20"/>
+                <w:szCs w:val="20"/>
+              </w:rPr>
+              <w:t>}</w:t>
             </w:r>
           </w:p>
         </w:tc>
@@ -1762,8 +1927,6 @@
             <w:pPr>
               <w:rPr>
                 <w:rFonts w:ascii="BC Sans" w:hAnsi="BC Sans" w:cs="BC Sans Light"/>
-                <w:b w:val="0"/>
-                <w:bCs w:val="0"/>
                 <w:sz w:val="20"/>
                 <w:szCs w:val="20"/>
               </w:rPr>
@@ -1777,7 +1940,101 @@
                 <w:sz w:val="20"/>
                 <w:szCs w:val="20"/>
               </w:rPr>
-              <w:t>Name</w:t>
+              <w:t>Privacy requested</w:t>
+            </w:r>
+            <w:r>
+              <w:rPr>
+                <w:rFonts w:ascii="BC Sans" w:hAnsi="BC Sans" w:cs="BC Sans Light"/>
+                <w:b w:val="0"/>
+                <w:bCs w:val="0"/>
+                <w:caps w:val="0"/>
+                <w:sz w:val="20"/>
+                <w:szCs w:val="20"/>
+              </w:rPr>
+              <w:t xml:space="preserve"> </w:t>
+            </w:r>
+            <w:r>
+              <w:rPr>
+                <w:rFonts w:ascii="BC Sans" w:hAnsi="BC Sans" w:cs="BC Sans Light"/>
+                <w:b w:val="0"/>
+                <w:bCs w:val="0"/>
+                <w:caps w:val="0"/>
+                <w:sz w:val="20"/>
+                <w:szCs w:val="20"/>
+              </w:rPr>
+              <w:t>{</w:t>
+            </w:r>
+            <w:proofErr w:type="spellStart"/>
+            <w:proofErr w:type="gramStart"/>
+            <w:r>
+              <w:rPr>
+                <w:rFonts w:ascii="BC Sans" w:hAnsi="BC Sans" w:cs="BC Sans Light"/>
+                <w:b w:val="0"/>
+                <w:bCs w:val="0"/>
+                <w:caps w:val="0"/>
+                <w:sz w:val="20"/>
+                <w:szCs w:val="20"/>
+              </w:rPr>
+              <w:t>d.</w:t>
+            </w:r>
+            <w:r>
+              <w:rPr>
+                <w:rFonts w:ascii="BC Sans" w:hAnsi="BC Sans" w:cs="BC Sans Light"/>
+                <w:b w:val="0"/>
+                <w:bCs w:val="0"/>
+                <w:caps w:val="0"/>
+                <w:sz w:val="20"/>
+                <w:szCs w:val="20"/>
+              </w:rPr>
+              <w:t>privacy</w:t>
+            </w:r>
+            <w:proofErr w:type="spellEnd"/>
+            <w:proofErr w:type="gramEnd"/>
+            <w:r>
+              <w:rPr>
+                <w:rFonts w:ascii="BC Sans" w:hAnsi="BC Sans" w:cs="BC Sans Light"/>
+                <w:b w:val="0"/>
+                <w:bCs w:val="0"/>
+                <w:caps w:val="0"/>
+                <w:sz w:val="20"/>
+                <w:szCs w:val="20"/>
+              </w:rPr>
+              <w:t>[</w:t>
+            </w:r>
+            <w:proofErr w:type="spellStart"/>
+            <w:r>
+              <w:rPr>
+                <w:rFonts w:ascii="BC Sans" w:hAnsi="BC Sans" w:cs="BC Sans Light"/>
+                <w:b w:val="0"/>
+                <w:bCs w:val="0"/>
+                <w:caps w:val="0"/>
+                <w:sz w:val="20"/>
+                <w:szCs w:val="20"/>
+              </w:rPr>
+              <w:t>i</w:t>
+            </w:r>
+            <w:proofErr w:type="spellEnd"/>
+            <w:r>
+              <w:rPr>
+                <w:rFonts w:ascii="BC Sans" w:hAnsi="BC Sans" w:cs="BC Sans Light"/>
+                <w:b w:val="0"/>
+                <w:bCs w:val="0"/>
+                <w:caps w:val="0"/>
+                <w:sz w:val="20"/>
+                <w:szCs w:val="20"/>
+              </w:rPr>
+              <w:t>]</w:t>
+            </w:r>
+            <w:r>
+              <w:rPr>
+                <w:rFonts w:ascii="BC Sans" w:hAnsi="BC Sans" w:cs="BC Sans Light"/>
+                <w:b w:val="0"/>
+                <w:bCs w:val="0"/>
+                <w:caps w:val="0"/>
+                <w:sz w:val="20"/>
+                <w:szCs w:val="20"/>
+              </w:rPr>
+              <w:t>}</w:t>
             </w:r>
           </w:p>
         </w:tc>
@@ -1804,6 +2061,8 @@
               </w:rPr>
               <w:t>{</w:t>
             </w:r>
+            <w:proofErr w:type="spellStart"/>
+            <w:proofErr w:type="gramStart"/>
             <w:r>
               <w:rPr>
                 <w:rFonts w:ascii="BC Sans" w:hAnsi="BC Sans" w:cs="BC Sans Light"/>
@@ -1818,7 +2077,59 @@
                 <w:sz w:val="20"/>
                 <w:szCs w:val="20"/>
               </w:rPr>
-              <w:t>name}</w:t>
+              <w:t>privacy</w:t>
+            </w:r>
+            <w:proofErr w:type="spellEnd"/>
+            <w:proofErr w:type="gramEnd"/>
+            <w:r>
+              <w:rPr>
+                <w:rFonts w:ascii="BC Sans" w:hAnsi="BC Sans" w:cs="BC Sans Light"/>
+                <w:sz w:val="20"/>
+                <w:szCs w:val="20"/>
+              </w:rPr>
+              <w:t>[</w:t>
+            </w:r>
+            <w:proofErr w:type="spellStart"/>
+            <w:r>
+              <w:rPr>
+                <w:rFonts w:ascii="BC Sans" w:hAnsi="BC Sans" w:cs="BC Sans Light"/>
+                <w:sz w:val="20"/>
+                <w:szCs w:val="20"/>
+              </w:rPr>
+              <w:t>i</w:t>
+            </w:r>
+            <w:proofErr w:type="spellEnd"/>
+            <w:r>
+              <w:rPr>
+                <w:rFonts w:ascii="BC Sans" w:hAnsi="BC Sans" w:cs="BC Sans Light"/>
+                <w:sz w:val="20"/>
+                <w:szCs w:val="20"/>
+              </w:rPr>
+              <w:t>].</w:t>
+            </w:r>
+            <w:commentRangeStart w:id="5"/>
+            <w:r>
+              <w:rPr>
+                <w:rFonts w:ascii="BC Sans" w:hAnsi="BC Sans" w:cs="BC Sans Light"/>
+                <w:sz w:val="20"/>
+                <w:szCs w:val="20"/>
+              </w:rPr>
+              <w:t>value</w:t>
+            </w:r>
+            <w:commentRangeEnd w:id="5"/>
+            <w:r>
+              <w:rPr>
+                <w:rStyle w:val="CommentReference"/>
+              </w:rPr>
+              <w:commentReference w:id="5"/>
+            </w:r>
+            <w:r>
+              <w:rPr>
+                <w:rFonts w:ascii="BC Sans" w:hAnsi="BC Sans" w:cs="BC Sans Light"/>
+                <w:sz w:val="20"/>
+                <w:szCs w:val="20"/>
+              </w:rPr>
+              <w:t>}</w:t>
             </w:r>
           </w:p>
         </w:tc>
@@ -1854,7 +2165,66 @@
                 <w:sz w:val="20"/>
                 <w:szCs w:val="20"/>
               </w:rPr>
-              <w:t>Primary phone</w:t>
+              <w:t>Privacy requested {</w:t>
+            </w:r>
+            <w:proofErr w:type="spellStart"/>
+            <w:proofErr w:type="gramStart"/>
+            <w:r>
+              <w:rPr>
+                <w:rFonts w:ascii="BC Sans" w:hAnsi="BC Sans" w:cs="BC Sans Light"/>
+                <w:b w:val="0"/>
+                <w:bCs w:val="0"/>
+                <w:caps w:val="0"/>
+                <w:sz w:val="20"/>
+                <w:szCs w:val="20"/>
+              </w:rPr>
+              <w:t>d.</w:t>
+            </w:r>
+            <w:r>
+              <w:rPr>
+                <w:rFonts w:ascii="BC Sans" w:hAnsi="BC Sans" w:cs="BC Sans Light"/>
+                <w:b w:val="0"/>
+                <w:bCs w:val="0"/>
+                <w:caps w:val="0"/>
+                <w:sz w:val="20"/>
+                <w:szCs w:val="20"/>
+              </w:rPr>
+              <w:t>privacy</w:t>
+            </w:r>
+            <w:proofErr w:type="spellEnd"/>
+            <w:proofErr w:type="gramEnd"/>
+            <w:r>
+              <w:rPr>
+                <w:rFonts w:ascii="BC Sans" w:hAnsi="BC Sans" w:cs="BC Sans Light"/>
+                <w:b w:val="0"/>
+                <w:bCs w:val="0"/>
+                <w:caps w:val="0"/>
+                <w:sz w:val="20"/>
+                <w:szCs w:val="20"/>
+              </w:rPr>
+              <w:t>[i</w:t>
+            </w:r>
+            <w:r>
+              <w:rPr>
+                <w:rFonts w:ascii="BC Sans" w:hAnsi="BC Sans" w:cs="BC Sans Light"/>
+                <w:b w:val="0"/>
+                <w:bCs w:val="0"/>
+                <w:caps w:val="0"/>
+                <w:sz w:val="20"/>
+                <w:szCs w:val="20"/>
+              </w:rPr>
+              <w:t>+1</w:t>
+            </w:r>
+            <w:r>
+              <w:rPr>
+                <w:rFonts w:ascii="BC Sans" w:hAnsi="BC Sans" w:cs="BC Sans Light"/>
+                <w:b w:val="0"/>
+                <w:bCs w:val="0"/>
+                <w:caps w:val="0"/>
+                <w:sz w:val="20"/>
+                <w:szCs w:val="20"/>
+              </w:rPr>
+              <w:t>]}</w:t>
             </w:r>
           </w:p>
         </w:tc>
@@ -1879,39 +2249,23 @@
                 <w:sz w:val="20"/>
                 <w:szCs w:val="20"/>
               </w:rPr>
-              <w:t>{</w:t>
-            </w:r>
-            <w:r>
-              <w:rPr>
-                <w:rFonts w:ascii="BC Sans" w:hAnsi="BC Sans" w:cs="BC Sans Light"/>
-                <w:sz w:val="20"/>
-                <w:szCs w:val="20"/>
-              </w:rPr>
-              <w:t>d.</w:t>
-            </w:r>
-            <w:r>
-              <w:rPr>
-                <w:rFonts w:ascii="BC Sans" w:hAnsi="BC Sans" w:cs="BC Sans Light"/>
-                <w:sz w:val="20"/>
-                <w:szCs w:val="20"/>
-              </w:rPr>
-              <w:t>phone</w:t>
-            </w:r>
-            <w:r>
-              <w:rPr>
-                <w:rFonts w:ascii="BC Sans" w:hAnsi="BC Sans" w:cs="BC Sans Light"/>
-                <w:sz w:val="20"/>
-                <w:szCs w:val="20"/>
-              </w:rPr>
-              <w:t>1</w:t>
-            </w:r>
-            <w:r>
-              <w:rPr>
-                <w:rFonts w:ascii="BC Sans" w:hAnsi="BC Sans" w:cs="BC Sans Light"/>
-                <w:sz w:val="20"/>
-                <w:szCs w:val="20"/>
-              </w:rPr>
-              <w:t>}</w:t>
+              <w:t>{d.privacy[i</w:t>
+            </w:r>
+            <w:r>
+              <w:rPr>
+                <w:rFonts w:ascii="BC Sans" w:hAnsi="BC Sans" w:cs="BC Sans Light"/>
+                <w:sz w:val="20"/>
+                <w:szCs w:val="20"/>
+              </w:rPr>
+              <w:t>+1</w:t>
+            </w:r>
+            <w:r>
+              <w:rPr>
+                <w:rFonts w:ascii="BC Sans" w:hAnsi="BC Sans" w:cs="BC Sans Light"/>
+                <w:sz w:val="20"/>
+                <w:szCs w:val="20"/>
+              </w:rPr>
+              <w:t>].value}</w:t>
             </w:r>
           </w:p>
         </w:tc>
@@ -1948,7 +2302,7 @@
                 <w:sz w:val="20"/>
                 <w:szCs w:val="20"/>
               </w:rPr>
-              <w:t>Alternate phone 1</w:t>
+              <w:t>Name</w:t>
             </w:r>
           </w:p>
         </w:tc>
@@ -1989,23 +2343,7 @@
                 <w:sz w:val="20"/>
                 <w:szCs w:val="20"/>
               </w:rPr>
-              <w:t>phone</w:t>
-            </w:r>
-            <w:r>
-              <w:rPr>
-                <w:rFonts w:ascii="BC Sans" w:hAnsi="BC Sans" w:cs="BC Sans Light"/>
-                <w:sz w:val="20"/>
-                <w:szCs w:val="20"/>
-              </w:rPr>
-              <w:t>2</w:t>
-            </w:r>
-            <w:r>
-              <w:rPr>
-                <w:rFonts w:ascii="BC Sans" w:hAnsi="BC Sans" w:cs="BC Sans Light"/>
-                <w:sz w:val="20"/>
-                <w:szCs w:val="20"/>
-              </w:rPr>
-              <w:t>}</w:t>
+              <w:t>name}</w:t>
             </w:r>
           </w:p>
         </w:tc>
@@ -2041,7 +2379,7 @@
                 <w:sz w:val="20"/>
                 <w:szCs w:val="20"/>
               </w:rPr>
-              <w:t>Alternate phone 2</w:t>
+              <w:t>Primary phone</w:t>
             </w:r>
           </w:p>
         </w:tc>
@@ -2068,6 +2406,7 @@
               </w:rPr>
               <w:t>{</w:t>
             </w:r>
+            <w:proofErr w:type="gramStart"/>
             <w:r>
               <w:rPr>
                 <w:rFonts w:ascii="BC Sans" w:hAnsi="BC Sans" w:cs="BC Sans Light"/>
@@ -2084,13 +2423,14 @@
               </w:rPr>
               <w:t>phone</w:t>
             </w:r>
-            <w:r>
-              <w:rPr>
-                <w:rFonts w:ascii="BC Sans" w:hAnsi="BC Sans" w:cs="BC Sans Light"/>
-                <w:sz w:val="20"/>
-                <w:szCs w:val="20"/>
-              </w:rPr>
-              <w:t>3</w:t>
+            <w:proofErr w:type="gramEnd"/>
+            <w:r>
+              <w:rPr>
+                <w:rFonts w:ascii="BC Sans" w:hAnsi="BC Sans" w:cs="BC Sans Light"/>
+                <w:sz w:val="20"/>
+                <w:szCs w:val="20"/>
+              </w:rPr>
+              <w:t>1</w:t>
             </w:r>
             <w:r>
               <w:rPr>
@@ -2135,7 +2475,7 @@
                 <w:sz w:val="20"/>
                 <w:szCs w:val="20"/>
               </w:rPr>
-              <w:t>Address</w:t>
+              <w:t>Alternate phone 1</w:t>
             </w:r>
           </w:p>
         </w:tc>
@@ -2162,6 +2502,7 @@
               </w:rPr>
               <w:t>{</w:t>
             </w:r>
+            <w:proofErr w:type="gramStart"/>
             <w:r>
               <w:rPr>
                 <w:rFonts w:ascii="BC Sans" w:hAnsi="BC Sans" w:cs="BC Sans Light"/>
@@ -2176,7 +2517,24 @@
                 <w:sz w:val="20"/>
                 <w:szCs w:val="20"/>
               </w:rPr>
-              <w:t>address}</w:t>
+              <w:t>phone</w:t>
+            </w:r>
+            <w:proofErr w:type="gramEnd"/>
+            <w:r>
+              <w:rPr>
+                <w:rFonts w:ascii="BC Sans" w:hAnsi="BC Sans" w:cs="BC Sans Light"/>
+                <w:sz w:val="20"/>
+                <w:szCs w:val="20"/>
+              </w:rPr>
+              <w:t>2</w:t>
+            </w:r>
+            <w:r>
+              <w:rPr>
+                <w:rFonts w:ascii="BC Sans" w:hAnsi="BC Sans" w:cs="BC Sans Light"/>
+                <w:sz w:val="20"/>
+                <w:szCs w:val="20"/>
+              </w:rPr>
+              <w:t>}</w:t>
             </w:r>
           </w:p>
         </w:tc>
@@ -2212,7 +2570,7 @@
                 <w:sz w:val="20"/>
                 <w:szCs w:val="20"/>
               </w:rPr>
-              <w:t>Email</w:t>
+              <w:t>Alternate phone 2</w:t>
             </w:r>
           </w:p>
         </w:tc>
@@ -2239,6 +2597,7 @@
               </w:rPr>
               <w:t>{</w:t>
             </w:r>
+            <w:proofErr w:type="gramStart"/>
             <w:r>
               <w:rPr>
                 <w:rFonts w:ascii="BC Sans" w:hAnsi="BC Sans" w:cs="BC Sans Light"/>
@@ -2253,7 +2612,24 @@
                 <w:sz w:val="20"/>
                 <w:szCs w:val="20"/>
               </w:rPr>
-              <w:t>email}</w:t>
+              <w:t>phone</w:t>
+            </w:r>
+            <w:proofErr w:type="gramEnd"/>
+            <w:r>
+              <w:rPr>
+                <w:rFonts w:ascii="BC Sans" w:hAnsi="BC Sans" w:cs="BC Sans Light"/>
+                <w:sz w:val="20"/>
+                <w:szCs w:val="20"/>
+              </w:rPr>
+              <w:t>3</w:t>
+            </w:r>
+            <w:r>
+              <w:rPr>
+                <w:rFonts w:ascii="BC Sans" w:hAnsi="BC Sans" w:cs="BC Sans Light"/>
+                <w:sz w:val="20"/>
+                <w:szCs w:val="20"/>
+              </w:rPr>
+              <w:t>}</w:t>
             </w:r>
           </w:p>
         </w:tc>
@@ -2290,7 +2666,7 @@
                 <w:sz w:val="20"/>
                 <w:szCs w:val="20"/>
               </w:rPr>
-              <w:t>Organization reporting the complaint</w:t>
+              <w:t>Address</w:t>
             </w:r>
           </w:p>
         </w:tc>
@@ -2317,6 +2693,187 @@
               </w:rPr>
               <w:t>{</w:t>
             </w:r>
+            <w:proofErr w:type="spellStart"/>
+            <w:proofErr w:type="gramStart"/>
+            <w:r>
+              <w:rPr>
+                <w:rFonts w:ascii="BC Sans" w:hAnsi="BC Sans" w:cs="BC Sans Light"/>
+                <w:sz w:val="20"/>
+                <w:szCs w:val="20"/>
+              </w:rPr>
+              <w:t>d.</w:t>
+            </w:r>
+            <w:r>
+              <w:rPr>
+                <w:rFonts w:ascii="BC Sans" w:hAnsi="BC Sans" w:cs="BC Sans Light"/>
+                <w:sz w:val="20"/>
+                <w:szCs w:val="20"/>
+              </w:rPr>
+              <w:t>address</w:t>
+            </w:r>
+            <w:proofErr w:type="spellEnd"/>
+            <w:proofErr w:type="gramEnd"/>
+            <w:r>
+              <w:rPr>
+                <w:rFonts w:ascii="BC Sans" w:hAnsi="BC Sans" w:cs="BC Sans Light"/>
+                <w:sz w:val="20"/>
+                <w:szCs w:val="20"/>
+              </w:rPr>
+              <w:t>}</w:t>
+            </w:r>
+          </w:p>
+        </w:tc>
+      </w:tr>
+      <w:tr>
+        <w:trPr>
+          <w:cantSplit/>
+          <w:trHeight w:val="360"/>
+        </w:trPr>
+        <w:tc>
+          <w:tcPr>
+            <w:cnfStyle w:val="001000000000" w:firstRow="0" w:lastRow="0" w:firstColumn="1" w:lastColumn="0" w:oddVBand="0" w:evenVBand="0" w:oddHBand="0" w:evenHBand="0" w:firstRowFirstColumn="0" w:firstRowLastColumn="0" w:lastRowFirstColumn="0" w:lastRowLastColumn="0"/>
+            <w:tcW w:w="2552" w:type="dxa"/>
+            <w:noWrap/>
+            <w:vAlign w:val="center"/>
+          </w:tcPr>
+          <w:p>
+            <w:pPr>
+              <w:rPr>
+                <w:rFonts w:ascii="BC Sans" w:hAnsi="BC Sans" w:cs="BC Sans Light"/>
+                <w:b w:val="0"/>
+                <w:bCs w:val="0"/>
+                <w:sz w:val="20"/>
+                <w:szCs w:val="20"/>
+              </w:rPr>
+            </w:pPr>
+            <w:r>
+              <w:rPr>
+                <w:rFonts w:ascii="BC Sans" w:hAnsi="BC Sans" w:cs="BC Sans Light"/>
+                <w:b w:val="0"/>
+                <w:bCs w:val="0"/>
+                <w:caps w:val="0"/>
+                <w:sz w:val="20"/>
+                <w:szCs w:val="20"/>
+              </w:rPr>
+              <w:t>Email</w:t>
+            </w:r>
+          </w:p>
+        </w:tc>
+        <w:tc>
+          <w:tcPr>
+            <w:tcW w:w="8364" w:type="dxa"/>
+            <w:noWrap/>
+            <w:vAlign w:val="center"/>
+          </w:tcPr>
+          <w:p>
+            <w:pPr>
+              <w:cnfStyle w:val="000000000000" w:firstRow="0" w:lastRow="0" w:firstColumn="0" w:lastColumn="0" w:oddVBand="0" w:evenVBand="0" w:oddHBand="0" w:evenHBand="0" w:firstRowFirstColumn="0" w:firstRowLastColumn="0" w:lastRowFirstColumn="0" w:lastRowLastColumn="0"/>
+              <w:rPr>
+                <w:rFonts w:ascii="BC Sans" w:hAnsi="BC Sans" w:cs="BC Sans Light"/>
+                <w:sz w:val="20"/>
+                <w:szCs w:val="20"/>
+              </w:rPr>
+            </w:pPr>
+            <w:r>
+              <w:rPr>
+                <w:rFonts w:ascii="BC Sans" w:hAnsi="BC Sans" w:cs="BC Sans Light"/>
+                <w:sz w:val="20"/>
+                <w:szCs w:val="20"/>
+              </w:rPr>
+              <w:t>{</w:t>
+            </w:r>
+            <w:proofErr w:type="spellStart"/>
+            <w:proofErr w:type="gramStart"/>
+            <w:r>
+              <w:rPr>
+                <w:rFonts w:ascii="BC Sans" w:hAnsi="BC Sans" w:cs="BC Sans Light"/>
+                <w:sz w:val="20"/>
+                <w:szCs w:val="20"/>
+              </w:rPr>
+              <w:t>d.</w:t>
+            </w:r>
+            <w:r>
+              <w:rPr>
+                <w:rFonts w:ascii="BC Sans" w:hAnsi="BC Sans" w:cs="BC Sans Light"/>
+                <w:sz w:val="20"/>
+                <w:szCs w:val="20"/>
+              </w:rPr>
+              <w:t>email</w:t>
+            </w:r>
+            <w:proofErr w:type="spellEnd"/>
+            <w:proofErr w:type="gramEnd"/>
+            <w:r>
+              <w:rPr>
+                <w:rFonts w:ascii="BC Sans" w:hAnsi="BC Sans" w:cs="BC Sans Light"/>
+                <w:sz w:val="20"/>
+                <w:szCs w:val="20"/>
+              </w:rPr>
+              <w:t>}</w:t>
+            </w:r>
+          </w:p>
+        </w:tc>
+      </w:tr>
+      <w:tr>
+        <w:trPr>
+          <w:cnfStyle w:val="000000100000" w:firstRow="0" w:lastRow="0" w:firstColumn="0" w:lastColumn="0" w:oddVBand="0" w:evenVBand="0" w:oddHBand="1" w:evenHBand="0" w:firstRowFirstColumn="0" w:firstRowLastColumn="0" w:lastRowFirstColumn="0" w:lastRowLastColumn="0"/>
+          <w:cantSplit/>
+          <w:trHeight w:val="360"/>
+        </w:trPr>
+        <w:tc>
+          <w:tcPr>
+            <w:cnfStyle w:val="001000000000" w:firstRow="0" w:lastRow="0" w:firstColumn="1" w:lastColumn="0" w:oddVBand="0" w:evenVBand="0" w:oddHBand="0" w:evenHBand="0" w:firstRowFirstColumn="0" w:firstRowLastColumn="0" w:lastRowFirstColumn="0" w:lastRowLastColumn="0"/>
+            <w:tcW w:w="2552" w:type="dxa"/>
+            <w:noWrap/>
+            <w:vAlign w:val="center"/>
+          </w:tcPr>
+          <w:p>
+            <w:pPr>
+              <w:rPr>
+                <w:rFonts w:ascii="BC Sans" w:hAnsi="BC Sans" w:cs="BC Sans Light"/>
+                <w:b w:val="0"/>
+                <w:bCs w:val="0"/>
+                <w:sz w:val="20"/>
+                <w:szCs w:val="20"/>
+              </w:rPr>
+            </w:pPr>
+            <w:r>
+              <w:rPr>
+                <w:rFonts w:ascii="BC Sans" w:hAnsi="BC Sans" w:cs="BC Sans Light"/>
+                <w:b w:val="0"/>
+                <w:bCs w:val="0"/>
+                <w:caps w:val="0"/>
+                <w:sz w:val="20"/>
+                <w:szCs w:val="20"/>
+              </w:rPr>
+              <w:t>Organization reporting the complaint</w:t>
+            </w:r>
+          </w:p>
+        </w:tc>
+        <w:tc>
+          <w:tcPr>
+            <w:tcW w:w="8364" w:type="dxa"/>
+            <w:noWrap/>
+            <w:vAlign w:val="center"/>
+          </w:tcPr>
+          <w:p>
+            <w:pPr>
+              <w:cnfStyle w:val="000000100000" w:firstRow="0" w:lastRow="0" w:firstColumn="0" w:lastColumn="0" w:oddVBand="0" w:evenVBand="0" w:oddHBand="1" w:evenHBand="0" w:firstRowFirstColumn="0" w:firstRowLastColumn="0" w:lastRowFirstColumn="0" w:lastRowLastColumn="0"/>
+              <w:rPr>
+                <w:rFonts w:ascii="BC Sans" w:hAnsi="BC Sans" w:cs="BC Sans Light"/>
+                <w:sz w:val="20"/>
+                <w:szCs w:val="20"/>
+              </w:rPr>
+            </w:pPr>
+            <w:r>
+              <w:rPr>
+                <w:rFonts w:ascii="BC Sans" w:hAnsi="BC Sans" w:cs="BC Sans Light"/>
+                <w:sz w:val="20"/>
+                <w:szCs w:val="20"/>
+              </w:rPr>
+              <w:t>{</w:t>
+            </w:r>
+            <w:proofErr w:type="spellStart"/>
+            <w:proofErr w:type="gramStart"/>
             <w:r>
               <w:rPr>
                 <w:rFonts w:ascii="BC Sans" w:hAnsi="BC Sans" w:cs="BC Sans Light"/>
@@ -2325,6 +2882,8 @@
               </w:rPr>
               <w:t>d.reportedBy</w:t>
             </w:r>
+            <w:proofErr w:type="spellEnd"/>
+            <w:proofErr w:type="gramEnd"/>
             <w:r>
               <w:rPr>
                 <w:rFonts w:ascii="BC Sans" w:hAnsi="BC Sans" w:cs="BC Sans Light"/>
@@ -2386,13 +2945,12 @@
                 <w:szCs w:val="20"/>
                 <w14:ligatures w14:val="none"/>
               </w:rPr>
-              <w:t>Update #{d.updates[i].sequenceId}</w:t>
-            </w:r>
-            <w:r>
-              <w:rPr>
-                <w:rFonts w:ascii="BC Sans" w:eastAsia="Times New Roman" w:hAnsi="BC Sans" w:cs="Times New Roman"/>
-                <w:b w:val="0"/>
-                <w:bCs w:val="0"/>
+              <w:t>Update #{</w:t>
+            </w:r>
+            <w:proofErr w:type="gramStart"/>
+            <w:r>
+              <w:rPr>
+                <w:rFonts w:ascii="BC Sans" w:eastAsia="Times New Roman" w:hAnsi="BC Sans" w:cs="Times New Roman"/>
                 <w:caps w:val="0"/>
                 <w:color w:val="000000"/>
                 <w:kern w:val="0"/>
@@ -2400,7 +2958,124 @@
                 <w:szCs w:val="20"/>
                 <w14:ligatures w14:val="none"/>
               </w:rPr>
-              <w:t>, received: {d.updates[i].updateOn}</w:t>
+              <w:t>d.updates</w:t>
+            </w:r>
+            <w:proofErr w:type="gramEnd"/>
+            <w:r>
+              <w:rPr>
+                <w:rFonts w:ascii="BC Sans" w:eastAsia="Times New Roman" w:hAnsi="BC Sans" w:cs="Times New Roman"/>
+                <w:caps w:val="0"/>
+                <w:color w:val="000000"/>
+                <w:kern w:val="0"/>
+                <w:sz w:val="20"/>
+                <w:szCs w:val="20"/>
+                <w14:ligatures w14:val="none"/>
+              </w:rPr>
+              <w:t>[i].sequenceId}</w:t>
+            </w:r>
+            <w:r>
+              <w:rPr>
+                <w:rFonts w:ascii="BC Sans" w:eastAsia="Times New Roman" w:hAnsi="BC Sans" w:cs="Times New Roman"/>
+                <w:b w:val="0"/>
+                <w:bCs w:val="0"/>
+                <w:caps w:val="0"/>
+                <w:color w:val="000000"/>
+                <w:kern w:val="0"/>
+                <w:sz w:val="20"/>
+                <w:szCs w:val="20"/>
+                <w14:ligatures w14:val="none"/>
+              </w:rPr>
+              <w:t>, received: {</w:t>
+            </w:r>
+            <w:proofErr w:type="spellStart"/>
+            <w:r>
+              <w:rPr>
+                <w:rFonts w:ascii="BC Sans" w:eastAsia="Times New Roman" w:hAnsi="BC Sans" w:cs="Times New Roman"/>
+                <w:b w:val="0"/>
+                <w:bCs w:val="0"/>
+                <w:caps w:val="0"/>
+                <w:color w:val="000000"/>
+                <w:kern w:val="0"/>
+                <w:sz w:val="20"/>
+                <w:szCs w:val="20"/>
+                <w14:ligatures w14:val="none"/>
+              </w:rPr>
+              <w:t>d.updates</w:t>
+            </w:r>
+            <w:proofErr w:type="spellEnd"/>
+            <w:r>
+              <w:rPr>
+                <w:rFonts w:ascii="BC Sans" w:eastAsia="Times New Roman" w:hAnsi="BC Sans" w:cs="Times New Roman"/>
+                <w:b w:val="0"/>
+                <w:bCs w:val="0"/>
+                <w:caps w:val="0"/>
+                <w:color w:val="000000"/>
+                <w:kern w:val="0"/>
+                <w:sz w:val="20"/>
+                <w:szCs w:val="20"/>
+                <w14:ligatures w14:val="none"/>
+              </w:rPr>
+              <w:t>[</w:t>
+            </w:r>
+            <w:proofErr w:type="spellStart"/>
+            <w:r>
+              <w:rPr>
+                <w:rFonts w:ascii="BC Sans" w:eastAsia="Times New Roman" w:hAnsi="BC Sans" w:cs="Times New Roman"/>
+                <w:b w:val="0"/>
+                <w:bCs w:val="0"/>
+                <w:caps w:val="0"/>
+                <w:color w:val="000000"/>
+                <w:kern w:val="0"/>
+                <w:sz w:val="20"/>
+                <w:szCs w:val="20"/>
+                <w14:ligatures w14:val="none"/>
+              </w:rPr>
+              <w:t>i</w:t>
+            </w:r>
+            <w:proofErr w:type="spellEnd"/>
+            <w:r>
+              <w:rPr>
+                <w:rFonts w:ascii="BC Sans" w:eastAsia="Times New Roman" w:hAnsi="BC Sans" w:cs="Times New Roman"/>
+                <w:b w:val="0"/>
+                <w:bCs w:val="0"/>
+                <w:caps w:val="0"/>
+                <w:color w:val="000000"/>
+                <w:kern w:val="0"/>
+                <w:sz w:val="20"/>
+                <w:szCs w:val="20"/>
+                <w14:ligatures w14:val="none"/>
+              </w:rPr>
+              <w:t>].</w:t>
+            </w:r>
+            <w:proofErr w:type="spellStart"/>
+            <w:r>
+              <w:rPr>
+                <w:rFonts w:ascii="BC Sans" w:eastAsia="Times New Roman" w:hAnsi="BC Sans" w:cs="Times New Roman"/>
+                <w:b w:val="0"/>
+                <w:bCs w:val="0"/>
+                <w:caps w:val="0"/>
+                <w:color w:val="000000"/>
+                <w:kern w:val="0"/>
+                <w:sz w:val="20"/>
+                <w:szCs w:val="20"/>
+                <w14:ligatures w14:val="none"/>
+              </w:rPr>
+              <w:t>updateOn</w:t>
+            </w:r>
+            <w:proofErr w:type="spellEnd"/>
+            <w:r>
+              <w:rPr>
+                <w:rFonts w:ascii="BC Sans" w:eastAsia="Times New Roman" w:hAnsi="BC Sans" w:cs="Times New Roman"/>
+                <w:b w:val="0"/>
+                <w:bCs w:val="0"/>
+                <w:caps w:val="0"/>
+                <w:color w:val="000000"/>
+                <w:kern w:val="0"/>
+                <w:sz w:val="20"/>
+                <w:szCs w:val="20"/>
+                <w14:ligatures w14:val="none"/>
+              </w:rPr>
+              <w:t>}</w:t>
             </w:r>
             <w:r>
               <w:rPr>
@@ -2476,13 +3151,43 @@
               </w:rPr>
               <w:t>{</w:t>
             </w:r>
-            <w:r>
-              <w:rPr>
-                <w:rFonts w:ascii="BC Sans" w:hAnsi="BC Sans" w:cs="BC Sans Light"/>
-                <w:sz w:val="20"/>
-                <w:szCs w:val="20"/>
-              </w:rPr>
-              <w:t>d.updates[i].description</w:t>
+            <w:proofErr w:type="spellStart"/>
+            <w:proofErr w:type="gramStart"/>
+            <w:r>
+              <w:rPr>
+                <w:rFonts w:ascii="BC Sans" w:hAnsi="BC Sans" w:cs="BC Sans Light"/>
+                <w:sz w:val="20"/>
+                <w:szCs w:val="20"/>
+              </w:rPr>
+              <w:t>d.updates</w:t>
+            </w:r>
+            <w:proofErr w:type="spellEnd"/>
+            <w:proofErr w:type="gramEnd"/>
+            <w:r>
+              <w:rPr>
+                <w:rFonts w:ascii="BC Sans" w:hAnsi="BC Sans" w:cs="BC Sans Light"/>
+                <w:sz w:val="20"/>
+                <w:szCs w:val="20"/>
+              </w:rPr>
+              <w:t>[</w:t>
+            </w:r>
+            <w:proofErr w:type="spellStart"/>
+            <w:r>
+              <w:rPr>
+                <w:rFonts w:ascii="BC Sans" w:hAnsi="BC Sans" w:cs="BC Sans Light"/>
+                <w:sz w:val="20"/>
+                <w:szCs w:val="20"/>
+              </w:rPr>
+              <w:t>i</w:t>
+            </w:r>
+            <w:proofErr w:type="spellEnd"/>
+            <w:r>
+              <w:rPr>
+                <w:rFonts w:ascii="BC Sans" w:hAnsi="BC Sans" w:cs="BC Sans Light"/>
+                <w:sz w:val="20"/>
+                <w:szCs w:val="20"/>
+              </w:rPr>
+              <w:t>].description</w:t>
             </w:r>
             <w:r>
               <w:rPr>
@@ -2526,6 +3231,7 @@
                 <w:sz w:val="20"/>
                 <w:szCs w:val="20"/>
               </w:rPr>
+              <w:lastRenderedPageBreak/>
               <w:t>Location summary</w:t>
             </w:r>
           </w:p>
@@ -2553,14 +3259,54 @@
               </w:rPr>
               <w:t>{</w:t>
             </w:r>
-            <w:r>
-              <w:rPr>
-                <w:rFonts w:ascii="BC Sans" w:hAnsi="BC Sans" w:cs="BC Sans Light"/>
-                <w:sz w:val="20"/>
-                <w:szCs w:val="20"/>
-              </w:rPr>
-              <w:t>d.updates[i].location.summary</w:t>
-            </w:r>
+            <w:proofErr w:type="spellStart"/>
+            <w:proofErr w:type="gramStart"/>
+            <w:r>
+              <w:rPr>
+                <w:rFonts w:ascii="BC Sans" w:hAnsi="BC Sans" w:cs="BC Sans Light"/>
+                <w:sz w:val="20"/>
+                <w:szCs w:val="20"/>
+              </w:rPr>
+              <w:t>d.updates</w:t>
+            </w:r>
+            <w:proofErr w:type="spellEnd"/>
+            <w:proofErr w:type="gramEnd"/>
+            <w:r>
+              <w:rPr>
+                <w:rFonts w:ascii="BC Sans" w:hAnsi="BC Sans" w:cs="BC Sans Light"/>
+                <w:sz w:val="20"/>
+                <w:szCs w:val="20"/>
+              </w:rPr>
+              <w:t>[</w:t>
+            </w:r>
+            <w:proofErr w:type="spellStart"/>
+            <w:r>
+              <w:rPr>
+                <w:rFonts w:ascii="BC Sans" w:hAnsi="BC Sans" w:cs="BC Sans Light"/>
+                <w:sz w:val="20"/>
+                <w:szCs w:val="20"/>
+              </w:rPr>
+              <w:t>i</w:t>
+            </w:r>
+            <w:proofErr w:type="spellEnd"/>
+            <w:r>
+              <w:rPr>
+                <w:rFonts w:ascii="BC Sans" w:hAnsi="BC Sans" w:cs="BC Sans Light"/>
+                <w:sz w:val="20"/>
+                <w:szCs w:val="20"/>
+              </w:rPr>
+              <w:t>].</w:t>
+            </w:r>
+            <w:proofErr w:type="spellStart"/>
+            <w:r>
+              <w:rPr>
+                <w:rFonts w:ascii="BC Sans" w:hAnsi="BC Sans" w:cs="BC Sans Light"/>
+                <w:sz w:val="20"/>
+                <w:szCs w:val="20"/>
+              </w:rPr>
+              <w:t>location.summary</w:t>
+            </w:r>
+            <w:proofErr w:type="spellEnd"/>
             <w:r>
               <w:rPr>
                 <w:rFonts w:ascii="BC Sans" w:hAnsi="BC Sans" w:cs="BC Sans Light"/>
@@ -2631,14 +3377,54 @@
               </w:rPr>
               <w:t>{</w:t>
             </w:r>
-            <w:r>
-              <w:rPr>
-                <w:rFonts w:ascii="BC Sans" w:hAnsi="BC Sans" w:cs="BC Sans Light"/>
-                <w:sz w:val="20"/>
-                <w:szCs w:val="20"/>
-              </w:rPr>
-              <w:t>d.updates[i].location.details</w:t>
-            </w:r>
+            <w:proofErr w:type="spellStart"/>
+            <w:proofErr w:type="gramStart"/>
+            <w:r>
+              <w:rPr>
+                <w:rFonts w:ascii="BC Sans" w:hAnsi="BC Sans" w:cs="BC Sans Light"/>
+                <w:sz w:val="20"/>
+                <w:szCs w:val="20"/>
+              </w:rPr>
+              <w:t>d.updates</w:t>
+            </w:r>
+            <w:proofErr w:type="spellEnd"/>
+            <w:proofErr w:type="gramEnd"/>
+            <w:r>
+              <w:rPr>
+                <w:rFonts w:ascii="BC Sans" w:hAnsi="BC Sans" w:cs="BC Sans Light"/>
+                <w:sz w:val="20"/>
+                <w:szCs w:val="20"/>
+              </w:rPr>
+              <w:t>[</w:t>
+            </w:r>
+            <w:proofErr w:type="spellStart"/>
+            <w:r>
+              <w:rPr>
+                <w:rFonts w:ascii="BC Sans" w:hAnsi="BC Sans" w:cs="BC Sans Light"/>
+                <w:sz w:val="20"/>
+                <w:szCs w:val="20"/>
+              </w:rPr>
+              <w:t>i</w:t>
+            </w:r>
+            <w:proofErr w:type="spellEnd"/>
+            <w:r>
+              <w:rPr>
+                <w:rFonts w:ascii="BC Sans" w:hAnsi="BC Sans" w:cs="BC Sans Light"/>
+                <w:sz w:val="20"/>
+                <w:szCs w:val="20"/>
+              </w:rPr>
+              <w:t>].</w:t>
+            </w:r>
+            <w:proofErr w:type="spellStart"/>
+            <w:r>
+              <w:rPr>
+                <w:rFonts w:ascii="BC Sans" w:hAnsi="BC Sans" w:cs="BC Sans Light"/>
+                <w:sz w:val="20"/>
+                <w:szCs w:val="20"/>
+              </w:rPr>
+              <w:t>location.details</w:t>
+            </w:r>
+            <w:proofErr w:type="spellEnd"/>
             <w:r>
               <w:rPr>
                 <w:rFonts w:ascii="BC Sans" w:hAnsi="BC Sans" w:cs="BC Sans Light"/>
@@ -2706,15 +3492,33 @@
                 <w:sz w:val="20"/>
                 <w:szCs w:val="20"/>
               </w:rPr>
-              <w:t>{d.</w:t>
-            </w:r>
-            <w:r>
-              <w:rPr>
-                <w:rFonts w:ascii="BC Sans" w:hAnsi="BC Sans" w:cs="BC Sans Light"/>
-                <w:sz w:val="20"/>
-                <w:szCs w:val="20"/>
-              </w:rPr>
-              <w:t>updates[i].location.latitude</w:t>
+              <w:t>{</w:t>
+            </w:r>
+            <w:proofErr w:type="gramStart"/>
+            <w:r>
+              <w:rPr>
+                <w:rFonts w:ascii="BC Sans" w:hAnsi="BC Sans" w:cs="BC Sans Light"/>
+                <w:sz w:val="20"/>
+                <w:szCs w:val="20"/>
+              </w:rPr>
+              <w:t>d.</w:t>
+            </w:r>
+            <w:r>
+              <w:rPr>
+                <w:rFonts w:ascii="BC Sans" w:hAnsi="BC Sans" w:cs="BC Sans Light"/>
+                <w:sz w:val="20"/>
+                <w:szCs w:val="20"/>
+              </w:rPr>
+              <w:t>updates</w:t>
+            </w:r>
+            <w:proofErr w:type="gramEnd"/>
+            <w:r>
+              <w:rPr>
+                <w:rFonts w:ascii="BC Sans" w:hAnsi="BC Sans" w:cs="BC Sans Light"/>
+                <w:sz w:val="20"/>
+                <w:szCs w:val="20"/>
+              </w:rPr>
+              <w:t>[i].location.latitude</w:t>
             </w:r>
             <w:r>
               <w:rPr>
@@ -2881,9 +3685,46 @@
           <w:sz w:val="20"/>
           <w:szCs w:val="20"/>
         </w:rPr>
-        <w:lastRenderedPageBreak/>
         <w:br/>
-        <w:t>{d.updates[i+1].sequenceId}</w:t>
+        <w:t>{</w:t>
+      </w:r>
+      <w:proofErr w:type="spellStart"/>
+      <w:proofErr w:type="gramStart"/>
+      <w:r>
+        <w:rPr>
+          <w:rFonts w:ascii="BC Sans" w:hAnsi="BC Sans"/>
+          <w:sz w:val="20"/>
+          <w:szCs w:val="20"/>
+        </w:rPr>
+        <w:t>d.updates</w:t>
+      </w:r>
+      <w:proofErr w:type="spellEnd"/>
+      <w:proofErr w:type="gramEnd"/>
+      <w:r>
+        <w:rPr>
+          <w:rFonts w:ascii="BC Sans" w:hAnsi="BC Sans"/>
+          <w:sz w:val="20"/>
+          <w:szCs w:val="20"/>
+        </w:rPr>
+        <w:t>[i+1].</w:t>
+      </w:r>
+      <w:proofErr w:type="spellStart"/>
+      <w:r>
+        <w:rPr>
+          <w:rFonts w:ascii="BC Sans" w:hAnsi="BC Sans"/>
+          <w:sz w:val="20"/>
+          <w:szCs w:val="20"/>
+        </w:rPr>
+        <w:t>sequenceId</w:t>
+      </w:r>
+      <w:proofErr w:type="spellEnd"/>
+      <w:r>
+        <w:rPr>
+          <w:rFonts w:ascii="BC Sans" w:hAnsi="BC Sans"/>
+          <w:sz w:val="20"/>
+          <w:szCs w:val="20"/>
+        </w:rPr>
+        <w:t>}</w:t>
       </w:r>
     </w:p>
     <w:p>
@@ -2994,6 +3835,24 @@
       </w:r>
     </w:p>
   </w:comment>
+  <w:comment w:id="5" w:author="Mike Sears" w:date="2024-09-23T10:33:00Z" w:initials="M">
+    <w:p>
+      <w:r>
+        <w:rPr>
+          <w:rStyle w:val="CommentReference"/>
+        </w:rPr>
+        <w:annotationRef/>
+      </w:r>
+      <w:r>
+        <w:rPr>
+          <w:color w:val="000000"/>
+          <w:sz w:val="20"/>
+          <w:szCs w:val="20"/>
+        </w:rPr>
+        <w:t>In order to make the privacy requested row work properly the template MUST have duplicated rows using array notation otherwise the row will not render properly</w:t>
+      </w:r>
+    </w:p>
+  </w:comment>
 </w:comments>
 </file>
 
@@ -3004,6 +3863,7 @@
   <w15:commentEx w15:paraId="36E075D6" w15:done="1"/>
   <w15:commentEx w15:paraId="2A23795E" w15:done="1"/>
   <w15:commentEx w15:paraId="5E841539" w15:done="1"/>
+  <w15:commentEx w15:paraId="40CF5EC2" w15:done="0"/>
 </w15:commentsEx>
 </file>
 
@@ -3014,6 +3874,7 @@
   <w16cex:commentExtensible w16cex:durableId="1FD22CE0" w16cex:dateUtc="2024-05-17T00:12:00Z"/>
   <w16cex:commentExtensible w16cex:durableId="3B08B593" w16cex:dateUtc="2024-05-16T16:56:00Z"/>
   <w16cex:commentExtensible w16cex:durableId="6729C259" w16cex:dateUtc="2024-05-17T00:10:00Z"/>
+  <w16cex:commentExtensible w16cex:durableId="76E1BB1C" w16cex:dateUtc="2024-09-23T17:33:00Z"/>
 </w16cex:commentsExtensible>
 </file>
 
@@ -3024,6 +3885,7 @@
   <w16cid:commentId w16cid:paraId="36E075D6" w16cid:durableId="1FD22CE0"/>
   <w16cid:commentId w16cid:paraId="2A23795E" w16cid:durableId="3B08B593"/>
   <w16cid:commentId w16cid:paraId="5E841539" w16cid:durableId="6729C259"/>
+  <w16cid:commentId w16cid:paraId="40CF5EC2" w16cid:durableId="76E1BB1C"/>
 </w16cid:commentsIds>
 </file>
 
@@ -3323,6 +4185,8 @@
             </w:rPr>
             <w:t>Report printed on {</w:t>
           </w:r>
+          <w:proofErr w:type="spellStart"/>
+          <w:proofErr w:type="gramStart"/>
           <w:r>
             <w:rPr>
               <w:rFonts w:ascii="BC Sans" w:eastAsia="BC Sans" w:hAnsi="BC Sans" w:cs="BC Sans"/>
@@ -3339,6 +4203,8 @@
             </w:rPr>
             <w:t>.generatedOn</w:t>
           </w:r>
+          <w:proofErr w:type="spellEnd"/>
+          <w:proofErr w:type="gramEnd"/>
           <w:r>
             <w:rPr>
               <w:rFonts w:ascii="BC Sans" w:eastAsia="BC Sans" w:hAnsi="BC Sans" w:cs="BC Sans"/>
@@ -3373,6 +4239,9 @@
 <w15:people xmlns:wpc="http://schemas.microsoft.com/office/word/2010/wordprocessingCanvas" xmlns:cx="http://schemas.microsoft.com/office/drawing/2014/chartex" xmlns:cx1="http://schemas.microsoft.com/office/drawing/2015/9/8/chartex" xmlns:cx2="http://schemas.microsoft.com/office/drawing/2015/10/21/chartex" xmlns:cx3="http://schemas.microsoft.com/office/drawing/2016/5/9/chartex" xmlns:cx4="http://schemas.microsoft.com/office/drawing/2016/5/10/chartex" xmlns:cx5="http://schemas.microsoft.com/office/drawing/2016/5/11/chartex" xmlns:cx6="http://schemas.microsoft.com/office/drawing/2016/5/12/chartex" xmlns:cx7="http://schemas.microsoft.com/office/drawing/2016/5/13/chartex" xmlns:cx8="http://schemas.microsoft.com/office/drawing/2016/5/14/chartex" xmlns:mc="http://schemas.openxmlformats.org/markup-compatibility/2006" xmlns:aink="http://schemas.microsoft.com/office/drawing/2016/ink" xmlns:am3d="http://schemas.microsoft.com/office/drawing/2017/model3d" xmlns:o="urn:schemas-microsoft-com:office:office" xmlns:oel="http://schemas.microsoft.com/office/2019/extlst" xmlns:r="http://schemas.openxmlformats.org/officeDocument/2006/relationships" xmlns:m="http://schemas.openxmlformats.org/officeDocument/2006/math" xmlns:v="urn:schemas-microsoft-com:vml" xmlns:wp14="http://schemas.microsoft.com/office/word/2010/wordprocessingDrawing" xmlns:wp="http://schemas.openxmlformats.org/drawingml/2006/wordprocessingDrawing" xmlns:w10="urn:schemas-microsoft-com:office:word" xmlns:w="http://schemas.openxmlformats.org/wordprocessingml/2006/main" xmlns:w14="http://schemas.microsoft.com/office/word/2010/wordml" xmlns:w15="http://schemas.microsoft.com/office/word/2012/wordml" xmlns:w16cex="http://schemas.microsoft.com/office/word/2018/wordml/cex" xmlns:w16cid="http://schemas.microsoft.com/office/word/2016/wordml/cid" xmlns:w16="http://schemas.microsoft.com/office/word/2018/wordml" xmlns:w16du="http://schemas.microsoft.com/office/word/2023/wordml/word16du" xmlns:w16sdtdh="http://schemas.microsoft.com/office/word/2020/wordml/sdtdatahash" xmlns:w16se="http://schemas.microsoft.com/office/word/2015/wordml/symex" xmlns:wpg="http://schemas.microsoft.com/office/word/2010/wordprocessingGroup" xmlns:wpi="http://schemas.microsoft.com/office/word/2010/wordprocessingInk" xmlns:wne="http://schemas.microsoft.com/office/word/2006/wordml" xmlns:wps="http://schemas.microsoft.com/office/word/2010/wordprocessingShape" mc:Ignorable="w14 w15 w16se w16cid w16 w16cex w16sdtdh w16du wp14">
   <w15:person w15:author="Yates, Vita WLRS:EX">
     <w15:presenceInfo w15:providerId="AD" w15:userId="S::vita.yates@gov.bc.ca::45be61f0-e889-4ccc-ab3e-dbcc2d1a132d"/>
+  </w15:person>
+  <w15:person w15:author="Mike Sears">
+    <w15:presenceInfo w15:providerId="AD" w15:userId="S::msears@parcsystems.ca::506795d7-c51c-44a4-9dba-fce4a2ad56d9"/>
   </w15:person>
 </w15:people>
 </file>
@@ -4860,15 +5729,6 @@
 </file>
 
 <file path=customXml/item1.xml><?xml version="1.0" encoding="utf-8"?>
-<?mso-contentType ?>
-<FormTemplates xmlns="http://schemas.microsoft.com/sharepoint/v3/contenttype/forms">
-  <Display>DocumentLibraryForm</Display>
-  <Edit>DocumentLibraryForm</Edit>
-  <New>DocumentLibraryForm</New>
-</FormTemplates>
-</file>
-
-<file path=customXml/item2.xml><?xml version="1.0" encoding="utf-8"?>
 <p:properties xmlns:p="http://schemas.microsoft.com/office/2006/metadata/properties" xmlns:xsi="http://www.w3.org/2001/XMLSchema-instance" xmlns:pc="http://schemas.microsoft.com/office/infopath/2007/PartnerControls">
   <documentManagement>
     <TaxCatchAll xmlns="cbeac988-4fd5-47cf-ad03-89cc7678fa90" xsi:nil="true"/>
@@ -4884,6 +5744,15 @@
     </SharedWithUsers>
   </documentManagement>
 </p:properties>
+</file>
+
+<file path=customXml/item2.xml><?xml version="1.0" encoding="utf-8"?>
+<?mso-contentType ?>
+<FormTemplates xmlns="http://schemas.microsoft.com/sharepoint/v3/contenttype/forms">
+  <Display>DocumentLibraryForm</Display>
+  <Edit>DocumentLibraryForm</Edit>
+  <New>DocumentLibraryForm</New>
+</FormTemplates>
 </file>
 
 <file path=customXml/item3.xml><?xml version="1.0" encoding="utf-8"?>
@@ -5122,20 +5991,20 @@
 </file>
 
 <file path=customXml/itemProps1.xml><?xml version="1.0" encoding="utf-8"?>
-<ds:datastoreItem xmlns:ds="http://schemas.openxmlformats.org/officeDocument/2006/customXml" ds:itemID="{4BECF9F2-3A10-48CC-8D31-4F6E8664527E}">
-  <ds:schemaRefs>
-    <ds:schemaRef ds:uri="http://schemas.microsoft.com/sharepoint/v3/contenttype/forms"/>
-  </ds:schemaRefs>
-</ds:datastoreItem>
-</file>
-
-<file path=customXml/itemProps2.xml><?xml version="1.0" encoding="utf-8"?>
 <ds:datastoreItem xmlns:ds="http://schemas.openxmlformats.org/officeDocument/2006/customXml" ds:itemID="{C6C5DCE0-D69C-4B6E-96D9-C69B23DE6D4A}">
   <ds:schemaRefs>
     <ds:schemaRef ds:uri="http://schemas.microsoft.com/office/2006/metadata/properties"/>
     <ds:schemaRef ds:uri="http://schemas.microsoft.com/office/infopath/2007/PartnerControls"/>
     <ds:schemaRef ds:uri="cbeac988-4fd5-47cf-ad03-89cc7678fa90"/>
     <ds:schemaRef ds:uri="aa9c99c1-69c1-4b58-9df5-4d4796c46f8a"/>
+  </ds:schemaRefs>
+</ds:datastoreItem>
+</file>
+
+<file path=customXml/itemProps2.xml><?xml version="1.0" encoding="utf-8"?>
+<ds:datastoreItem xmlns:ds="http://schemas.openxmlformats.org/officeDocument/2006/customXml" ds:itemID="{4BECF9F2-3A10-48CC-8D31-4F6E8664527E}">
+  <ds:schemaRefs>
+    <ds:schemaRef ds:uri="http://schemas.microsoft.com/sharepoint/v3/contenttype/forms"/>
   </ds:schemaRefs>
 </ds:datastoreItem>
 </file>

</xml_diff>

<commit_message>
feat: CE-936 Add privacy indication field to complaint (#647)
Co-authored-by: dmitri-korin-bcps <108112696+dmitri-korin-bcps@users.noreply.github.com>
Co-authored-by: Barrett Falk <bfalk@salussystems.com>
Co-authored-by: gregorylavery <100631366+gregorylavery@users.noreply.github.com>
Co-authored-by: Scarlett <35635257+Scarlett-Truong@users.noreply.github.com>
Co-authored-by: Mike Sears <mike.2.sears@gov.bc.ca>
Co-authored-by: jeznorth <twenty15creative@gmail.com>
Co-authored-by: renovate[bot] <29139614+renovate[bot]@users.noreply.github.com>
Co-authored-by: afwilcox <alecwilcox@gmail.com>
Co-authored-by: Scarlett <scarlett.truong307@gmail.com>
</commit_message>
<xml_diff>
--- a/backend/templates/complaint/CDOGS-ERS-COMPLAINT-TEMPLATE-v1.docx
+++ b/backend/templates/complaint/CDOGS-ERS-COMPLAINT-TEMPLATE-v1.docx
@@ -146,6 +146,8 @@
               </w:rPr>
               <w:t>{</w:t>
             </w:r>
+            <w:proofErr w:type="spellStart"/>
+            <w:proofErr w:type="gramStart"/>
             <w:r>
               <w:rPr>
                 <w:rFonts w:ascii="BC Sans" w:eastAsia="Times New Roman" w:hAnsi="BC Sans" w:cs="Times New Roman"/>
@@ -157,6 +159,8 @@
               </w:rPr>
               <w:t>d.reportedOn</w:t>
             </w:r>
+            <w:proofErr w:type="spellEnd"/>
+            <w:proofErr w:type="gramEnd"/>
             <w:r>
               <w:rPr>
                 <w:rFonts w:ascii="BC Sans" w:eastAsia="Times New Roman" w:hAnsi="BC Sans" w:cs="Times New Roman"/>
@@ -202,6 +206,8 @@
               </w:rPr>
               <w:t>Created by: {</w:t>
             </w:r>
+            <w:proofErr w:type="spellStart"/>
+            <w:proofErr w:type="gramStart"/>
             <w:r>
               <w:rPr>
                 <w:rFonts w:ascii="BC Sans" w:eastAsia="Times New Roman" w:hAnsi="BC Sans" w:cs="Times New Roman"/>
@@ -213,6 +219,8 @@
               </w:rPr>
               <w:t>d.createdBy</w:t>
             </w:r>
+            <w:proofErr w:type="spellEnd"/>
+            <w:proofErr w:type="gramEnd"/>
             <w:r>
               <w:rPr>
                 <w:rFonts w:ascii="BC Sans" w:eastAsia="Times New Roman" w:hAnsi="BC Sans" w:cs="Times New Roman"/>
@@ -245,6 +253,8 @@
               </w:rPr>
               <w:t>Status: {</w:t>
             </w:r>
+            <w:proofErr w:type="spellStart"/>
+            <w:proofErr w:type="gramStart"/>
             <w:r>
               <w:rPr>
                 <w:rFonts w:ascii="BC Sans" w:eastAsia="Times New Roman" w:hAnsi="BC Sans" w:cs="Times New Roman"/>
@@ -256,6 +266,8 @@
               </w:rPr>
               <w:t>d.status</w:t>
             </w:r>
+            <w:proofErr w:type="spellEnd"/>
+            <w:proofErr w:type="gramEnd"/>
             <w:r>
               <w:rPr>
                 <w:rFonts w:ascii="BC Sans" w:eastAsia="Times New Roman" w:hAnsi="BC Sans" w:cs="Times New Roman"/>
@@ -323,6 +335,8 @@
               </w:rPr>
               <w:t>{</w:t>
             </w:r>
+            <w:proofErr w:type="spellStart"/>
+            <w:proofErr w:type="gramStart"/>
             <w:r>
               <w:rPr>
                 <w:rFonts w:ascii="BC Sans" w:eastAsia="Times New Roman" w:hAnsi="BC Sans" w:cs="Times New Roman"/>
@@ -334,6 +348,8 @@
               </w:rPr>
               <w:t>d.updatedOn</w:t>
             </w:r>
+            <w:proofErr w:type="spellEnd"/>
+            <w:proofErr w:type="gramEnd"/>
             <w:r>
               <w:rPr>
                 <w:rFonts w:ascii="BC Sans" w:eastAsia="Times New Roman" w:hAnsi="BC Sans" w:cs="Times New Roman"/>
@@ -377,7 +393,29 @@
                 <w:sz w:val="20"/>
                 <w:szCs w:val="20"/>
               </w:rPr>
-              <w:t xml:space="preserve"> {d.officerAssigned}</w:t>
+              <w:t xml:space="preserve"> {</w:t>
+            </w:r>
+            <w:proofErr w:type="spellStart"/>
+            <w:proofErr w:type="gramStart"/>
+            <w:r>
+              <w:rPr>
+                <w:rFonts w:ascii="BC Sans" w:eastAsia="Times New Roman" w:hAnsi="BC Sans" w:cs="Times New Roman"/>
+                <w:color w:val="000000" w:themeColor="text1"/>
+                <w:sz w:val="20"/>
+                <w:szCs w:val="20"/>
+              </w:rPr>
+              <w:t>d.officerAssigned</w:t>
+            </w:r>
+            <w:proofErr w:type="spellEnd"/>
+            <w:proofErr w:type="gramEnd"/>
+            <w:r>
+              <w:rPr>
+                <w:rFonts w:ascii="BC Sans" w:eastAsia="Times New Roman" w:hAnsi="BC Sans" w:cs="Times New Roman"/>
+                <w:color w:val="000000" w:themeColor="text1"/>
+                <w:sz w:val="20"/>
+                <w:szCs w:val="20"/>
+              </w:rPr>
+              <w:t>}</w:t>
             </w:r>
           </w:p>
         </w:tc>
@@ -563,6 +601,8 @@
               </w:rPr>
               <w:t>{</w:t>
             </w:r>
+            <w:proofErr w:type="spellStart"/>
+            <w:proofErr w:type="gramStart"/>
             <w:r>
               <w:rPr>
                 <w:rFonts w:ascii="BC Sans" w:eastAsia="Times New Roman" w:hAnsi="BC Sans" w:cs="Times New Roman"/>
@@ -572,6 +612,8 @@
               </w:rPr>
               <w:t>d.incidentDateTime</w:t>
             </w:r>
+            <w:proofErr w:type="spellEnd"/>
+            <w:proofErr w:type="gramEnd"/>
             <w:r>
               <w:rPr>
                 <w:rFonts w:ascii="BC Sans" w:eastAsia="Times New Roman" w:hAnsi="BC Sans" w:cs="Times New Roman"/>
@@ -666,6 +708,7 @@
               </w:rPr>
               <w:t>{</w:t>
             </w:r>
+            <w:proofErr w:type="gramStart"/>
             <w:r>
               <w:rPr>
                 <w:rFonts w:ascii="BC Sans" w:eastAsia="Times New Roman" w:hAnsi="BC Sans" w:cs="Times New Roman"/>
@@ -675,6 +718,7 @@
               </w:rPr>
               <w:t>d.</w:t>
             </w:r>
+            <w:proofErr w:type="spellStart"/>
             <w:r>
               <w:rPr>
                 <w:rFonts w:ascii="BC Sans" w:eastAsia="Times New Roman" w:hAnsi="BC Sans" w:cs="Times New Roman"/>
@@ -685,6 +729,8 @@
               </w:rPr>
               <w:t>complaintMethodReceivedCode</w:t>
             </w:r>
+            <w:proofErr w:type="spellEnd"/>
+            <w:proofErr w:type="gramEnd"/>
             <w:r>
               <w:rPr>
                 <w:rFonts w:ascii="BC Sans" w:hAnsi="BC Sans"/>
@@ -759,6 +805,8 @@
               </w:rPr>
               <w:t>{</w:t>
             </w:r>
+            <w:proofErr w:type="spellStart"/>
+            <w:proofErr w:type="gramStart"/>
             <w:r>
               <w:rPr>
                 <w:rFonts w:ascii="BC Sans" w:eastAsia="Times New Roman" w:hAnsi="BC Sans" w:cs="Times New Roman"/>
@@ -768,6 +816,8 @@
               </w:rPr>
               <w:t>d.violationType</w:t>
             </w:r>
+            <w:proofErr w:type="spellEnd"/>
+            <w:proofErr w:type="gramEnd"/>
             <w:r>
               <w:rPr>
                 <w:rFonts w:ascii="BC Sans" w:eastAsia="Times New Roman" w:hAnsi="BC Sans" w:cs="Times New Roman"/>
@@ -842,6 +892,8 @@
               </w:rPr>
               <w:t>{</w:t>
             </w:r>
+            <w:proofErr w:type="spellStart"/>
+            <w:proofErr w:type="gramStart"/>
             <w:r>
               <w:rPr>
                 <w:rFonts w:ascii="BC Sans" w:eastAsia="Times New Roman" w:hAnsi="BC Sans" w:cs="Times New Roman"/>
@@ -851,6 +903,8 @@
               </w:rPr>
               <w:t>d.inProgress</w:t>
             </w:r>
+            <w:proofErr w:type="spellEnd"/>
+            <w:proofErr w:type="gramEnd"/>
             <w:r>
               <w:rPr>
                 <w:rFonts w:ascii="BC Sans" w:eastAsia="Times New Roman" w:hAnsi="BC Sans" w:cs="Times New Roman"/>
@@ -926,6 +980,8 @@
               </w:rPr>
               <w:t>{</w:t>
             </w:r>
+            <w:proofErr w:type="spellStart"/>
+            <w:proofErr w:type="gramStart"/>
             <w:r>
               <w:rPr>
                 <w:rFonts w:ascii="BC Sans" w:eastAsia="Times New Roman" w:hAnsi="BC Sans" w:cs="Times New Roman"/>
@@ -935,6 +991,8 @@
               </w:rPr>
               <w:t>d.wasObserved</w:t>
             </w:r>
+            <w:proofErr w:type="spellEnd"/>
+            <w:proofErr w:type="gramEnd"/>
             <w:r>
               <w:rPr>
                 <w:rFonts w:ascii="BC Sans" w:eastAsia="Times New Roman" w:hAnsi="BC Sans" w:cs="Times New Roman"/>
@@ -1012,6 +1070,8 @@
               </w:rPr>
               <w:t>{</w:t>
             </w:r>
+            <w:proofErr w:type="spellStart"/>
+            <w:proofErr w:type="gramStart"/>
             <w:r>
               <w:rPr>
                 <w:rFonts w:ascii="BC Sans" w:eastAsia="Times New Roman" w:hAnsi="BC Sans" w:cs="Times New Roman"/>
@@ -1023,6 +1083,8 @@
               </w:rPr>
               <w:t>d.location</w:t>
             </w:r>
+            <w:proofErr w:type="spellEnd"/>
+            <w:proofErr w:type="gramEnd"/>
             <w:r>
               <w:rPr>
                 <w:rFonts w:ascii="BC Sans" w:eastAsia="Times New Roman" w:hAnsi="BC Sans" w:cs="Times New Roman"/>
@@ -1101,7 +1163,17 @@
                 <w:sz w:val="20"/>
                 <w:szCs w:val="20"/>
               </w:rPr>
-              <w:t>{d</w:t>
+              <w:t>{</w:t>
+            </w:r>
+            <w:proofErr w:type="spellStart"/>
+            <w:proofErr w:type="gramStart"/>
+            <w:r>
+              <w:rPr>
+                <w:rFonts w:ascii="BC Sans" w:hAnsi="BC Sans" w:cs="BC Sans Light"/>
+                <w:sz w:val="20"/>
+                <w:szCs w:val="20"/>
+              </w:rPr>
+              <w:t>d</w:t>
             </w:r>
             <w:r>
               <w:rPr>
@@ -1111,6 +1183,7 @@
               </w:rPr>
               <w:t>.latitude</w:t>
             </w:r>
+            <w:proofErr w:type="gramEnd"/>
             <w:r>
               <w:rPr>
                 <w:rFonts w:ascii="BC Sans" w:hAnsi="BC Sans" w:cs="BC Sans Light"/>
@@ -1127,6 +1200,7 @@
               </w:rPr>
               <w:t>NE</w:t>
             </w:r>
+            <w:proofErr w:type="spellEnd"/>
             <w:r>
               <w:rPr>
                 <w:rFonts w:ascii="BC Sans" w:hAnsi="BC Sans" w:cs="BC Sans Light"/>
@@ -1149,7 +1223,25 @@
                 <w:sz w:val="20"/>
                 <w:szCs w:val="20"/>
               </w:rPr>
-              <w:t>):showBegin}</w:t>
+              <w:t>):</w:t>
+            </w:r>
+            <w:proofErr w:type="spellStart"/>
+            <w:r>
+              <w:rPr>
+                <w:rFonts w:ascii="BC Sans" w:hAnsi="BC Sans" w:cs="BC Sans Light"/>
+                <w:sz w:val="20"/>
+                <w:szCs w:val="20"/>
+              </w:rPr>
+              <w:t>showBegin</w:t>
+            </w:r>
+            <w:proofErr w:type="spellEnd"/>
+            <w:r>
+              <w:rPr>
+                <w:rFonts w:ascii="BC Sans" w:hAnsi="BC Sans" w:cs="BC Sans Light"/>
+                <w:sz w:val="20"/>
+                <w:szCs w:val="20"/>
+              </w:rPr>
+              <w:t>}</w:t>
             </w:r>
             <w:r>
               <w:rPr>
@@ -1160,6 +1252,7 @@
               </w:rPr>
               <w:t>{</w:t>
             </w:r>
+            <w:proofErr w:type="spellStart"/>
             <w:r>
               <w:rPr>
                 <w:rFonts w:ascii="BC Sans" w:eastAsia="Times New Roman" w:hAnsi="BC Sans" w:cs="Times New Roman"/>
@@ -1169,6 +1262,7 @@
               </w:rPr>
               <w:t>d.latitude</w:t>
             </w:r>
+            <w:proofErr w:type="spellEnd"/>
             <w:r>
               <w:rPr>
                 <w:rFonts w:ascii="BC Sans" w:eastAsia="Times New Roman" w:hAnsi="BC Sans" w:cs="Times New Roman"/>
@@ -1178,6 +1272,7 @@
               </w:rPr>
               <w:t>}, {</w:t>
             </w:r>
+            <w:proofErr w:type="spellStart"/>
             <w:r>
               <w:rPr>
                 <w:rFonts w:ascii="BC Sans" w:eastAsia="Times New Roman" w:hAnsi="BC Sans" w:cs="Times New Roman"/>
@@ -1187,6 +1282,7 @@
               </w:rPr>
               <w:t>d.longitude</w:t>
             </w:r>
+            <w:proofErr w:type="spellEnd"/>
             <w:r>
               <w:rPr>
                 <w:rFonts w:ascii="BC Sans" w:eastAsia="Times New Roman" w:hAnsi="BC Sans" w:cs="Times New Roman"/>
@@ -1208,7 +1304,16 @@
                 <w:sz w:val="20"/>
                 <w:szCs w:val="20"/>
               </w:rPr>
-              <w:t>{d</w:t>
+              <w:t>{</w:t>
+            </w:r>
+            <w:proofErr w:type="spellStart"/>
+            <w:r>
+              <w:rPr>
+                <w:rFonts w:ascii="BC Sans" w:hAnsi="BC Sans" w:cs="BC Sans Light"/>
+                <w:sz w:val="20"/>
+                <w:szCs w:val="20"/>
+              </w:rPr>
+              <w:t>d</w:t>
             </w:r>
             <w:r>
               <w:rPr>
@@ -1234,6 +1339,7 @@
               </w:rPr>
               <w:t>NE</w:t>
             </w:r>
+            <w:proofErr w:type="spellEnd"/>
             <w:r>
               <w:rPr>
                 <w:rFonts w:ascii="BC Sans" w:hAnsi="BC Sans" w:cs="BC Sans Light"/>
@@ -1256,7 +1362,16 @@
                 <w:sz w:val="20"/>
                 <w:szCs w:val="20"/>
               </w:rPr>
-              <w:t>):show</w:t>
+              <w:t>):</w:t>
+            </w:r>
+            <w:proofErr w:type="spellStart"/>
+            <w:r>
+              <w:rPr>
+                <w:rFonts w:ascii="BC Sans" w:hAnsi="BC Sans" w:cs="BC Sans Light"/>
+                <w:sz w:val="20"/>
+                <w:szCs w:val="20"/>
+              </w:rPr>
+              <w:t>show</w:t>
             </w:r>
             <w:r>
               <w:rPr>
@@ -1266,6 +1381,7 @@
               </w:rPr>
               <w:t>End</w:t>
             </w:r>
+            <w:proofErr w:type="spellEnd"/>
             <w:r>
               <w:rPr>
                 <w:rFonts w:ascii="BC Sans" w:hAnsi="BC Sans" w:cs="BC Sans Light"/>
@@ -1345,6 +1461,8 @@
               </w:rPr>
               <w:t>{</w:t>
             </w:r>
+            <w:proofErr w:type="spellStart"/>
+            <w:proofErr w:type="gramStart"/>
             <w:r>
               <w:rPr>
                 <w:rFonts w:ascii="BC Sans" w:eastAsia="BC Sans" w:hAnsi="BC Sans" w:cs="BC Sans"/>
@@ -1354,6 +1472,8 @@
               </w:rPr>
               <w:t>d.community</w:t>
             </w:r>
+            <w:proofErr w:type="spellEnd"/>
+            <w:proofErr w:type="gramEnd"/>
             <w:r>
               <w:rPr>
                 <w:rFonts w:ascii="BC Sans" w:eastAsia="BC Sans" w:hAnsi="BC Sans" w:cs="BC Sans"/>
@@ -1363,6 +1483,7 @@
               </w:rPr>
               <w:t>}, {</w:t>
             </w:r>
+            <w:proofErr w:type="spellStart"/>
             <w:r>
               <w:rPr>
                 <w:rFonts w:ascii="BC Sans" w:eastAsia="BC Sans" w:hAnsi="BC Sans" w:cs="BC Sans"/>
@@ -1372,6 +1493,7 @@
               </w:rPr>
               <w:t>d.office</w:t>
             </w:r>
+            <w:proofErr w:type="spellEnd"/>
             <w:r>
               <w:rPr>
                 <w:rFonts w:ascii="BC Sans" w:eastAsia="BC Sans" w:hAnsi="BC Sans" w:cs="BC Sans"/>
@@ -1396,6 +1518,7 @@
               </w:rPr>
               <w:t>{</w:t>
             </w:r>
+            <w:proofErr w:type="spellStart"/>
             <w:r>
               <w:rPr>
                 <w:rFonts w:ascii="BC Sans" w:eastAsia="BC Sans" w:hAnsi="BC Sans" w:cs="BC Sans"/>
@@ -1405,6 +1528,7 @@
               </w:rPr>
               <w:t>d.zone</w:t>
             </w:r>
+            <w:proofErr w:type="spellEnd"/>
             <w:r>
               <w:rPr>
                 <w:rFonts w:ascii="BC Sans" w:eastAsia="BC Sans" w:hAnsi="BC Sans" w:cs="BC Sans"/>
@@ -1414,6 +1538,7 @@
               </w:rPr>
               <w:t>}, {</w:t>
             </w:r>
+            <w:proofErr w:type="spellStart"/>
             <w:r>
               <w:rPr>
                 <w:rFonts w:ascii="BC Sans" w:eastAsia="BC Sans" w:hAnsi="BC Sans" w:cs="BC Sans"/>
@@ -1421,7 +1546,17 @@
                 <w:sz w:val="20"/>
                 <w:szCs w:val="20"/>
               </w:rPr>
-              <w:t>d.region}</w:t>
+              <w:t>d.region</w:t>
+            </w:r>
+            <w:proofErr w:type="spellEnd"/>
+            <w:r>
+              <w:rPr>
+                <w:rFonts w:ascii="BC Sans" w:eastAsia="BC Sans" w:hAnsi="BC Sans" w:cs="BC Sans"/>
+                <w:color w:val="000000" w:themeColor="text1"/>
+                <w:sz w:val="20"/>
+                <w:szCs w:val="20"/>
+              </w:rPr>
+              <w:t>}</w:t>
             </w:r>
           </w:p>
         </w:tc>
@@ -1488,6 +1623,8 @@
               </w:rPr>
               <w:t>{</w:t>
             </w:r>
+            <w:proofErr w:type="spellStart"/>
+            <w:proofErr w:type="gramStart"/>
             <w:r>
               <w:rPr>
                 <w:rFonts w:ascii="BC Sans" w:eastAsia="Times New Roman" w:hAnsi="BC Sans" w:cs="Times New Roman"/>
@@ -1497,6 +1634,8 @@
               </w:rPr>
               <w:t>d.locationDescription</w:t>
             </w:r>
+            <w:proofErr w:type="spellEnd"/>
+            <w:proofErr w:type="gramEnd"/>
             <w:r>
               <w:rPr>
                 <w:rFonts w:ascii="BC Sans" w:eastAsia="Times New Roman" w:hAnsi="BC Sans" w:cs="Times New Roman"/>
@@ -1570,6 +1709,8 @@
               </w:rPr>
               <w:t>{</w:t>
             </w:r>
+            <w:proofErr w:type="spellStart"/>
+            <w:proofErr w:type="gramStart"/>
             <w:r>
               <w:rPr>
                 <w:rFonts w:ascii="BC Sans" w:eastAsia="Times New Roman" w:hAnsi="BC Sans" w:cs="Times New Roman"/>
@@ -1579,6 +1720,8 @@
               </w:rPr>
               <w:t>d.description</w:t>
             </w:r>
+            <w:proofErr w:type="spellEnd"/>
+            <w:proofErr w:type="gramEnd"/>
             <w:r>
               <w:rPr>
                 <w:rFonts w:ascii="BC Sans" w:eastAsia="Times New Roman" w:hAnsi="BC Sans" w:cs="Times New Roman"/>
@@ -1680,7 +1823,29 @@
                 <w:sz w:val="20"/>
                 <w:szCs w:val="20"/>
               </w:rPr>
-              <w:t>{d.details}</w:t>
+              <w:t>{</w:t>
+            </w:r>
+            <w:proofErr w:type="spellStart"/>
+            <w:proofErr w:type="gramStart"/>
+            <w:r>
+              <w:rPr>
+                <w:rFonts w:ascii="BC Sans" w:eastAsia="BC Sans" w:hAnsi="BC Sans" w:cs="BC Sans"/>
+                <w:color w:val="000000" w:themeColor="text1"/>
+                <w:sz w:val="20"/>
+                <w:szCs w:val="20"/>
+              </w:rPr>
+              <w:t>d.details</w:t>
+            </w:r>
+            <w:proofErr w:type="spellEnd"/>
+            <w:proofErr w:type="gramEnd"/>
+            <w:r>
+              <w:rPr>
+                <w:rFonts w:ascii="BC Sans" w:eastAsia="BC Sans" w:hAnsi="BC Sans" w:cs="BC Sans"/>
+                <w:color w:val="000000" w:themeColor="text1"/>
+                <w:sz w:val="20"/>
+                <w:szCs w:val="20"/>
+              </w:rPr>
+              <w:t>}</w:t>
             </w:r>
           </w:p>
         </w:tc>
@@ -1762,8 +1927,6 @@
             <w:pPr>
               <w:rPr>
                 <w:rFonts w:ascii="BC Sans" w:hAnsi="BC Sans" w:cs="BC Sans Light"/>
-                <w:b w:val="0"/>
-                <w:bCs w:val="0"/>
                 <w:sz w:val="20"/>
                 <w:szCs w:val="20"/>
               </w:rPr>
@@ -1777,7 +1940,101 @@
                 <w:sz w:val="20"/>
                 <w:szCs w:val="20"/>
               </w:rPr>
-              <w:t>Name</w:t>
+              <w:t>Privacy requested</w:t>
+            </w:r>
+            <w:r>
+              <w:rPr>
+                <w:rFonts w:ascii="BC Sans" w:hAnsi="BC Sans" w:cs="BC Sans Light"/>
+                <w:b w:val="0"/>
+                <w:bCs w:val="0"/>
+                <w:caps w:val="0"/>
+                <w:sz w:val="20"/>
+                <w:szCs w:val="20"/>
+              </w:rPr>
+              <w:t xml:space="preserve"> </w:t>
+            </w:r>
+            <w:r>
+              <w:rPr>
+                <w:rFonts w:ascii="BC Sans" w:hAnsi="BC Sans" w:cs="BC Sans Light"/>
+                <w:b w:val="0"/>
+                <w:bCs w:val="0"/>
+                <w:caps w:val="0"/>
+                <w:sz w:val="20"/>
+                <w:szCs w:val="20"/>
+              </w:rPr>
+              <w:t>{</w:t>
+            </w:r>
+            <w:proofErr w:type="spellStart"/>
+            <w:proofErr w:type="gramStart"/>
+            <w:r>
+              <w:rPr>
+                <w:rFonts w:ascii="BC Sans" w:hAnsi="BC Sans" w:cs="BC Sans Light"/>
+                <w:b w:val="0"/>
+                <w:bCs w:val="0"/>
+                <w:caps w:val="0"/>
+                <w:sz w:val="20"/>
+                <w:szCs w:val="20"/>
+              </w:rPr>
+              <w:t>d.</w:t>
+            </w:r>
+            <w:r>
+              <w:rPr>
+                <w:rFonts w:ascii="BC Sans" w:hAnsi="BC Sans" w:cs="BC Sans Light"/>
+                <w:b w:val="0"/>
+                <w:bCs w:val="0"/>
+                <w:caps w:val="0"/>
+                <w:sz w:val="20"/>
+                <w:szCs w:val="20"/>
+              </w:rPr>
+              <w:t>privacy</w:t>
+            </w:r>
+            <w:proofErr w:type="spellEnd"/>
+            <w:proofErr w:type="gramEnd"/>
+            <w:r>
+              <w:rPr>
+                <w:rFonts w:ascii="BC Sans" w:hAnsi="BC Sans" w:cs="BC Sans Light"/>
+                <w:b w:val="0"/>
+                <w:bCs w:val="0"/>
+                <w:caps w:val="0"/>
+                <w:sz w:val="20"/>
+                <w:szCs w:val="20"/>
+              </w:rPr>
+              <w:t>[</w:t>
+            </w:r>
+            <w:proofErr w:type="spellStart"/>
+            <w:r>
+              <w:rPr>
+                <w:rFonts w:ascii="BC Sans" w:hAnsi="BC Sans" w:cs="BC Sans Light"/>
+                <w:b w:val="0"/>
+                <w:bCs w:val="0"/>
+                <w:caps w:val="0"/>
+                <w:sz w:val="20"/>
+                <w:szCs w:val="20"/>
+              </w:rPr>
+              <w:t>i</w:t>
+            </w:r>
+            <w:proofErr w:type="spellEnd"/>
+            <w:r>
+              <w:rPr>
+                <w:rFonts w:ascii="BC Sans" w:hAnsi="BC Sans" w:cs="BC Sans Light"/>
+                <w:b w:val="0"/>
+                <w:bCs w:val="0"/>
+                <w:caps w:val="0"/>
+                <w:sz w:val="20"/>
+                <w:szCs w:val="20"/>
+              </w:rPr>
+              <w:t>]</w:t>
+            </w:r>
+            <w:r>
+              <w:rPr>
+                <w:rFonts w:ascii="BC Sans" w:hAnsi="BC Sans" w:cs="BC Sans Light"/>
+                <w:b w:val="0"/>
+                <w:bCs w:val="0"/>
+                <w:caps w:val="0"/>
+                <w:sz w:val="20"/>
+                <w:szCs w:val="20"/>
+              </w:rPr>
+              <w:t>}</w:t>
             </w:r>
           </w:p>
         </w:tc>
@@ -1804,6 +2061,8 @@
               </w:rPr>
               <w:t>{</w:t>
             </w:r>
+            <w:proofErr w:type="spellStart"/>
+            <w:proofErr w:type="gramStart"/>
             <w:r>
               <w:rPr>
                 <w:rFonts w:ascii="BC Sans" w:hAnsi="BC Sans" w:cs="BC Sans Light"/>
@@ -1818,7 +2077,59 @@
                 <w:sz w:val="20"/>
                 <w:szCs w:val="20"/>
               </w:rPr>
-              <w:t>name}</w:t>
+              <w:t>privacy</w:t>
+            </w:r>
+            <w:proofErr w:type="spellEnd"/>
+            <w:proofErr w:type="gramEnd"/>
+            <w:r>
+              <w:rPr>
+                <w:rFonts w:ascii="BC Sans" w:hAnsi="BC Sans" w:cs="BC Sans Light"/>
+                <w:sz w:val="20"/>
+                <w:szCs w:val="20"/>
+              </w:rPr>
+              <w:t>[</w:t>
+            </w:r>
+            <w:proofErr w:type="spellStart"/>
+            <w:r>
+              <w:rPr>
+                <w:rFonts w:ascii="BC Sans" w:hAnsi="BC Sans" w:cs="BC Sans Light"/>
+                <w:sz w:val="20"/>
+                <w:szCs w:val="20"/>
+              </w:rPr>
+              <w:t>i</w:t>
+            </w:r>
+            <w:proofErr w:type="spellEnd"/>
+            <w:r>
+              <w:rPr>
+                <w:rFonts w:ascii="BC Sans" w:hAnsi="BC Sans" w:cs="BC Sans Light"/>
+                <w:sz w:val="20"/>
+                <w:szCs w:val="20"/>
+              </w:rPr>
+              <w:t>].</w:t>
+            </w:r>
+            <w:commentRangeStart w:id="5"/>
+            <w:r>
+              <w:rPr>
+                <w:rFonts w:ascii="BC Sans" w:hAnsi="BC Sans" w:cs="BC Sans Light"/>
+                <w:sz w:val="20"/>
+                <w:szCs w:val="20"/>
+              </w:rPr>
+              <w:t>value</w:t>
+            </w:r>
+            <w:commentRangeEnd w:id="5"/>
+            <w:r>
+              <w:rPr>
+                <w:rStyle w:val="CommentReference"/>
+              </w:rPr>
+              <w:commentReference w:id="5"/>
+            </w:r>
+            <w:r>
+              <w:rPr>
+                <w:rFonts w:ascii="BC Sans" w:hAnsi="BC Sans" w:cs="BC Sans Light"/>
+                <w:sz w:val="20"/>
+                <w:szCs w:val="20"/>
+              </w:rPr>
+              <w:t>}</w:t>
             </w:r>
           </w:p>
         </w:tc>
@@ -1854,7 +2165,66 @@
                 <w:sz w:val="20"/>
                 <w:szCs w:val="20"/>
               </w:rPr>
-              <w:t>Primary phone</w:t>
+              <w:t>Privacy requested {</w:t>
+            </w:r>
+            <w:proofErr w:type="spellStart"/>
+            <w:proofErr w:type="gramStart"/>
+            <w:r>
+              <w:rPr>
+                <w:rFonts w:ascii="BC Sans" w:hAnsi="BC Sans" w:cs="BC Sans Light"/>
+                <w:b w:val="0"/>
+                <w:bCs w:val="0"/>
+                <w:caps w:val="0"/>
+                <w:sz w:val="20"/>
+                <w:szCs w:val="20"/>
+              </w:rPr>
+              <w:t>d.</w:t>
+            </w:r>
+            <w:r>
+              <w:rPr>
+                <w:rFonts w:ascii="BC Sans" w:hAnsi="BC Sans" w:cs="BC Sans Light"/>
+                <w:b w:val="0"/>
+                <w:bCs w:val="0"/>
+                <w:caps w:val="0"/>
+                <w:sz w:val="20"/>
+                <w:szCs w:val="20"/>
+              </w:rPr>
+              <w:t>privacy</w:t>
+            </w:r>
+            <w:proofErr w:type="spellEnd"/>
+            <w:proofErr w:type="gramEnd"/>
+            <w:r>
+              <w:rPr>
+                <w:rFonts w:ascii="BC Sans" w:hAnsi="BC Sans" w:cs="BC Sans Light"/>
+                <w:b w:val="0"/>
+                <w:bCs w:val="0"/>
+                <w:caps w:val="0"/>
+                <w:sz w:val="20"/>
+                <w:szCs w:val="20"/>
+              </w:rPr>
+              <w:t>[i</w:t>
+            </w:r>
+            <w:r>
+              <w:rPr>
+                <w:rFonts w:ascii="BC Sans" w:hAnsi="BC Sans" w:cs="BC Sans Light"/>
+                <w:b w:val="0"/>
+                <w:bCs w:val="0"/>
+                <w:caps w:val="0"/>
+                <w:sz w:val="20"/>
+                <w:szCs w:val="20"/>
+              </w:rPr>
+              <w:t>+1</w:t>
+            </w:r>
+            <w:r>
+              <w:rPr>
+                <w:rFonts w:ascii="BC Sans" w:hAnsi="BC Sans" w:cs="BC Sans Light"/>
+                <w:b w:val="0"/>
+                <w:bCs w:val="0"/>
+                <w:caps w:val="0"/>
+                <w:sz w:val="20"/>
+                <w:szCs w:val="20"/>
+              </w:rPr>
+              <w:t>]}</w:t>
             </w:r>
           </w:p>
         </w:tc>
@@ -1879,39 +2249,23 @@
                 <w:sz w:val="20"/>
                 <w:szCs w:val="20"/>
               </w:rPr>
-              <w:t>{</w:t>
-            </w:r>
-            <w:r>
-              <w:rPr>
-                <w:rFonts w:ascii="BC Sans" w:hAnsi="BC Sans" w:cs="BC Sans Light"/>
-                <w:sz w:val="20"/>
-                <w:szCs w:val="20"/>
-              </w:rPr>
-              <w:t>d.</w:t>
-            </w:r>
-            <w:r>
-              <w:rPr>
-                <w:rFonts w:ascii="BC Sans" w:hAnsi="BC Sans" w:cs="BC Sans Light"/>
-                <w:sz w:val="20"/>
-                <w:szCs w:val="20"/>
-              </w:rPr>
-              <w:t>phone</w:t>
-            </w:r>
-            <w:r>
-              <w:rPr>
-                <w:rFonts w:ascii="BC Sans" w:hAnsi="BC Sans" w:cs="BC Sans Light"/>
-                <w:sz w:val="20"/>
-                <w:szCs w:val="20"/>
-              </w:rPr>
-              <w:t>1</w:t>
-            </w:r>
-            <w:r>
-              <w:rPr>
-                <w:rFonts w:ascii="BC Sans" w:hAnsi="BC Sans" w:cs="BC Sans Light"/>
-                <w:sz w:val="20"/>
-                <w:szCs w:val="20"/>
-              </w:rPr>
-              <w:t>}</w:t>
+              <w:t>{d.privacy[i</w:t>
+            </w:r>
+            <w:r>
+              <w:rPr>
+                <w:rFonts w:ascii="BC Sans" w:hAnsi="BC Sans" w:cs="BC Sans Light"/>
+                <w:sz w:val="20"/>
+                <w:szCs w:val="20"/>
+              </w:rPr>
+              <w:t>+1</w:t>
+            </w:r>
+            <w:r>
+              <w:rPr>
+                <w:rFonts w:ascii="BC Sans" w:hAnsi="BC Sans" w:cs="BC Sans Light"/>
+                <w:sz w:val="20"/>
+                <w:szCs w:val="20"/>
+              </w:rPr>
+              <w:t>].value}</w:t>
             </w:r>
           </w:p>
         </w:tc>
@@ -1948,7 +2302,7 @@
                 <w:sz w:val="20"/>
                 <w:szCs w:val="20"/>
               </w:rPr>
-              <w:t>Alternate phone 1</w:t>
+              <w:t>Name</w:t>
             </w:r>
           </w:p>
         </w:tc>
@@ -1989,23 +2343,7 @@
                 <w:sz w:val="20"/>
                 <w:szCs w:val="20"/>
               </w:rPr>
-              <w:t>phone</w:t>
-            </w:r>
-            <w:r>
-              <w:rPr>
-                <w:rFonts w:ascii="BC Sans" w:hAnsi="BC Sans" w:cs="BC Sans Light"/>
-                <w:sz w:val="20"/>
-                <w:szCs w:val="20"/>
-              </w:rPr>
-              <w:t>2</w:t>
-            </w:r>
-            <w:r>
-              <w:rPr>
-                <w:rFonts w:ascii="BC Sans" w:hAnsi="BC Sans" w:cs="BC Sans Light"/>
-                <w:sz w:val="20"/>
-                <w:szCs w:val="20"/>
-              </w:rPr>
-              <w:t>}</w:t>
+              <w:t>name}</w:t>
             </w:r>
           </w:p>
         </w:tc>
@@ -2041,7 +2379,7 @@
                 <w:sz w:val="20"/>
                 <w:szCs w:val="20"/>
               </w:rPr>
-              <w:t>Alternate phone 2</w:t>
+              <w:t>Primary phone</w:t>
             </w:r>
           </w:p>
         </w:tc>
@@ -2068,6 +2406,7 @@
               </w:rPr>
               <w:t>{</w:t>
             </w:r>
+            <w:proofErr w:type="gramStart"/>
             <w:r>
               <w:rPr>
                 <w:rFonts w:ascii="BC Sans" w:hAnsi="BC Sans" w:cs="BC Sans Light"/>
@@ -2084,13 +2423,14 @@
               </w:rPr>
               <w:t>phone</w:t>
             </w:r>
-            <w:r>
-              <w:rPr>
-                <w:rFonts w:ascii="BC Sans" w:hAnsi="BC Sans" w:cs="BC Sans Light"/>
-                <w:sz w:val="20"/>
-                <w:szCs w:val="20"/>
-              </w:rPr>
-              <w:t>3</w:t>
+            <w:proofErr w:type="gramEnd"/>
+            <w:r>
+              <w:rPr>
+                <w:rFonts w:ascii="BC Sans" w:hAnsi="BC Sans" w:cs="BC Sans Light"/>
+                <w:sz w:val="20"/>
+                <w:szCs w:val="20"/>
+              </w:rPr>
+              <w:t>1</w:t>
             </w:r>
             <w:r>
               <w:rPr>
@@ -2135,7 +2475,7 @@
                 <w:sz w:val="20"/>
                 <w:szCs w:val="20"/>
               </w:rPr>
-              <w:t>Address</w:t>
+              <w:t>Alternate phone 1</w:t>
             </w:r>
           </w:p>
         </w:tc>
@@ -2162,6 +2502,7 @@
               </w:rPr>
               <w:t>{</w:t>
             </w:r>
+            <w:proofErr w:type="gramStart"/>
             <w:r>
               <w:rPr>
                 <w:rFonts w:ascii="BC Sans" w:hAnsi="BC Sans" w:cs="BC Sans Light"/>
@@ -2176,7 +2517,24 @@
                 <w:sz w:val="20"/>
                 <w:szCs w:val="20"/>
               </w:rPr>
-              <w:t>address}</w:t>
+              <w:t>phone</w:t>
+            </w:r>
+            <w:proofErr w:type="gramEnd"/>
+            <w:r>
+              <w:rPr>
+                <w:rFonts w:ascii="BC Sans" w:hAnsi="BC Sans" w:cs="BC Sans Light"/>
+                <w:sz w:val="20"/>
+                <w:szCs w:val="20"/>
+              </w:rPr>
+              <w:t>2</w:t>
+            </w:r>
+            <w:r>
+              <w:rPr>
+                <w:rFonts w:ascii="BC Sans" w:hAnsi="BC Sans" w:cs="BC Sans Light"/>
+                <w:sz w:val="20"/>
+                <w:szCs w:val="20"/>
+              </w:rPr>
+              <w:t>}</w:t>
             </w:r>
           </w:p>
         </w:tc>
@@ -2212,7 +2570,7 @@
                 <w:sz w:val="20"/>
                 <w:szCs w:val="20"/>
               </w:rPr>
-              <w:t>Email</w:t>
+              <w:t>Alternate phone 2</w:t>
             </w:r>
           </w:p>
         </w:tc>
@@ -2239,6 +2597,7 @@
               </w:rPr>
               <w:t>{</w:t>
             </w:r>
+            <w:proofErr w:type="gramStart"/>
             <w:r>
               <w:rPr>
                 <w:rFonts w:ascii="BC Sans" w:hAnsi="BC Sans" w:cs="BC Sans Light"/>
@@ -2253,7 +2612,24 @@
                 <w:sz w:val="20"/>
                 <w:szCs w:val="20"/>
               </w:rPr>
-              <w:t>email}</w:t>
+              <w:t>phone</w:t>
+            </w:r>
+            <w:proofErr w:type="gramEnd"/>
+            <w:r>
+              <w:rPr>
+                <w:rFonts w:ascii="BC Sans" w:hAnsi="BC Sans" w:cs="BC Sans Light"/>
+                <w:sz w:val="20"/>
+                <w:szCs w:val="20"/>
+              </w:rPr>
+              <w:t>3</w:t>
+            </w:r>
+            <w:r>
+              <w:rPr>
+                <w:rFonts w:ascii="BC Sans" w:hAnsi="BC Sans" w:cs="BC Sans Light"/>
+                <w:sz w:val="20"/>
+                <w:szCs w:val="20"/>
+              </w:rPr>
+              <w:t>}</w:t>
             </w:r>
           </w:p>
         </w:tc>
@@ -2290,7 +2666,7 @@
                 <w:sz w:val="20"/>
                 <w:szCs w:val="20"/>
               </w:rPr>
-              <w:t>Organization reporting the complaint</w:t>
+              <w:t>Address</w:t>
             </w:r>
           </w:p>
         </w:tc>
@@ -2317,6 +2693,187 @@
               </w:rPr>
               <w:t>{</w:t>
             </w:r>
+            <w:proofErr w:type="spellStart"/>
+            <w:proofErr w:type="gramStart"/>
+            <w:r>
+              <w:rPr>
+                <w:rFonts w:ascii="BC Sans" w:hAnsi="BC Sans" w:cs="BC Sans Light"/>
+                <w:sz w:val="20"/>
+                <w:szCs w:val="20"/>
+              </w:rPr>
+              <w:t>d.</w:t>
+            </w:r>
+            <w:r>
+              <w:rPr>
+                <w:rFonts w:ascii="BC Sans" w:hAnsi="BC Sans" w:cs="BC Sans Light"/>
+                <w:sz w:val="20"/>
+                <w:szCs w:val="20"/>
+              </w:rPr>
+              <w:t>address</w:t>
+            </w:r>
+            <w:proofErr w:type="spellEnd"/>
+            <w:proofErr w:type="gramEnd"/>
+            <w:r>
+              <w:rPr>
+                <w:rFonts w:ascii="BC Sans" w:hAnsi="BC Sans" w:cs="BC Sans Light"/>
+                <w:sz w:val="20"/>
+                <w:szCs w:val="20"/>
+              </w:rPr>
+              <w:t>}</w:t>
+            </w:r>
+          </w:p>
+        </w:tc>
+      </w:tr>
+      <w:tr>
+        <w:trPr>
+          <w:cantSplit/>
+          <w:trHeight w:val="360"/>
+        </w:trPr>
+        <w:tc>
+          <w:tcPr>
+            <w:cnfStyle w:val="001000000000" w:firstRow="0" w:lastRow="0" w:firstColumn="1" w:lastColumn="0" w:oddVBand="0" w:evenVBand="0" w:oddHBand="0" w:evenHBand="0" w:firstRowFirstColumn="0" w:firstRowLastColumn="0" w:lastRowFirstColumn="0" w:lastRowLastColumn="0"/>
+            <w:tcW w:w="2552" w:type="dxa"/>
+            <w:noWrap/>
+            <w:vAlign w:val="center"/>
+          </w:tcPr>
+          <w:p>
+            <w:pPr>
+              <w:rPr>
+                <w:rFonts w:ascii="BC Sans" w:hAnsi="BC Sans" w:cs="BC Sans Light"/>
+                <w:b w:val="0"/>
+                <w:bCs w:val="0"/>
+                <w:sz w:val="20"/>
+                <w:szCs w:val="20"/>
+              </w:rPr>
+            </w:pPr>
+            <w:r>
+              <w:rPr>
+                <w:rFonts w:ascii="BC Sans" w:hAnsi="BC Sans" w:cs="BC Sans Light"/>
+                <w:b w:val="0"/>
+                <w:bCs w:val="0"/>
+                <w:caps w:val="0"/>
+                <w:sz w:val="20"/>
+                <w:szCs w:val="20"/>
+              </w:rPr>
+              <w:t>Email</w:t>
+            </w:r>
+          </w:p>
+        </w:tc>
+        <w:tc>
+          <w:tcPr>
+            <w:tcW w:w="8364" w:type="dxa"/>
+            <w:noWrap/>
+            <w:vAlign w:val="center"/>
+          </w:tcPr>
+          <w:p>
+            <w:pPr>
+              <w:cnfStyle w:val="000000000000" w:firstRow="0" w:lastRow="0" w:firstColumn="0" w:lastColumn="0" w:oddVBand="0" w:evenVBand="0" w:oddHBand="0" w:evenHBand="0" w:firstRowFirstColumn="0" w:firstRowLastColumn="0" w:lastRowFirstColumn="0" w:lastRowLastColumn="0"/>
+              <w:rPr>
+                <w:rFonts w:ascii="BC Sans" w:hAnsi="BC Sans" w:cs="BC Sans Light"/>
+                <w:sz w:val="20"/>
+                <w:szCs w:val="20"/>
+              </w:rPr>
+            </w:pPr>
+            <w:r>
+              <w:rPr>
+                <w:rFonts w:ascii="BC Sans" w:hAnsi="BC Sans" w:cs="BC Sans Light"/>
+                <w:sz w:val="20"/>
+                <w:szCs w:val="20"/>
+              </w:rPr>
+              <w:t>{</w:t>
+            </w:r>
+            <w:proofErr w:type="spellStart"/>
+            <w:proofErr w:type="gramStart"/>
+            <w:r>
+              <w:rPr>
+                <w:rFonts w:ascii="BC Sans" w:hAnsi="BC Sans" w:cs="BC Sans Light"/>
+                <w:sz w:val="20"/>
+                <w:szCs w:val="20"/>
+              </w:rPr>
+              <w:t>d.</w:t>
+            </w:r>
+            <w:r>
+              <w:rPr>
+                <w:rFonts w:ascii="BC Sans" w:hAnsi="BC Sans" w:cs="BC Sans Light"/>
+                <w:sz w:val="20"/>
+                <w:szCs w:val="20"/>
+              </w:rPr>
+              <w:t>email</w:t>
+            </w:r>
+            <w:proofErr w:type="spellEnd"/>
+            <w:proofErr w:type="gramEnd"/>
+            <w:r>
+              <w:rPr>
+                <w:rFonts w:ascii="BC Sans" w:hAnsi="BC Sans" w:cs="BC Sans Light"/>
+                <w:sz w:val="20"/>
+                <w:szCs w:val="20"/>
+              </w:rPr>
+              <w:t>}</w:t>
+            </w:r>
+          </w:p>
+        </w:tc>
+      </w:tr>
+      <w:tr>
+        <w:trPr>
+          <w:cnfStyle w:val="000000100000" w:firstRow="0" w:lastRow="0" w:firstColumn="0" w:lastColumn="0" w:oddVBand="0" w:evenVBand="0" w:oddHBand="1" w:evenHBand="0" w:firstRowFirstColumn="0" w:firstRowLastColumn="0" w:lastRowFirstColumn="0" w:lastRowLastColumn="0"/>
+          <w:cantSplit/>
+          <w:trHeight w:val="360"/>
+        </w:trPr>
+        <w:tc>
+          <w:tcPr>
+            <w:cnfStyle w:val="001000000000" w:firstRow="0" w:lastRow="0" w:firstColumn="1" w:lastColumn="0" w:oddVBand="0" w:evenVBand="0" w:oddHBand="0" w:evenHBand="0" w:firstRowFirstColumn="0" w:firstRowLastColumn="0" w:lastRowFirstColumn="0" w:lastRowLastColumn="0"/>
+            <w:tcW w:w="2552" w:type="dxa"/>
+            <w:noWrap/>
+            <w:vAlign w:val="center"/>
+          </w:tcPr>
+          <w:p>
+            <w:pPr>
+              <w:rPr>
+                <w:rFonts w:ascii="BC Sans" w:hAnsi="BC Sans" w:cs="BC Sans Light"/>
+                <w:b w:val="0"/>
+                <w:bCs w:val="0"/>
+                <w:sz w:val="20"/>
+                <w:szCs w:val="20"/>
+              </w:rPr>
+            </w:pPr>
+            <w:r>
+              <w:rPr>
+                <w:rFonts w:ascii="BC Sans" w:hAnsi="BC Sans" w:cs="BC Sans Light"/>
+                <w:b w:val="0"/>
+                <w:bCs w:val="0"/>
+                <w:caps w:val="0"/>
+                <w:sz w:val="20"/>
+                <w:szCs w:val="20"/>
+              </w:rPr>
+              <w:t>Organization reporting the complaint</w:t>
+            </w:r>
+          </w:p>
+        </w:tc>
+        <w:tc>
+          <w:tcPr>
+            <w:tcW w:w="8364" w:type="dxa"/>
+            <w:noWrap/>
+            <w:vAlign w:val="center"/>
+          </w:tcPr>
+          <w:p>
+            <w:pPr>
+              <w:cnfStyle w:val="000000100000" w:firstRow="0" w:lastRow="0" w:firstColumn="0" w:lastColumn="0" w:oddVBand="0" w:evenVBand="0" w:oddHBand="1" w:evenHBand="0" w:firstRowFirstColumn="0" w:firstRowLastColumn="0" w:lastRowFirstColumn="0" w:lastRowLastColumn="0"/>
+              <w:rPr>
+                <w:rFonts w:ascii="BC Sans" w:hAnsi="BC Sans" w:cs="BC Sans Light"/>
+                <w:sz w:val="20"/>
+                <w:szCs w:val="20"/>
+              </w:rPr>
+            </w:pPr>
+            <w:r>
+              <w:rPr>
+                <w:rFonts w:ascii="BC Sans" w:hAnsi="BC Sans" w:cs="BC Sans Light"/>
+                <w:sz w:val="20"/>
+                <w:szCs w:val="20"/>
+              </w:rPr>
+              <w:t>{</w:t>
+            </w:r>
+            <w:proofErr w:type="spellStart"/>
+            <w:proofErr w:type="gramStart"/>
             <w:r>
               <w:rPr>
                 <w:rFonts w:ascii="BC Sans" w:hAnsi="BC Sans" w:cs="BC Sans Light"/>
@@ -2325,6 +2882,8 @@
               </w:rPr>
               <w:t>d.reportedBy</w:t>
             </w:r>
+            <w:proofErr w:type="spellEnd"/>
+            <w:proofErr w:type="gramEnd"/>
             <w:r>
               <w:rPr>
                 <w:rFonts w:ascii="BC Sans" w:hAnsi="BC Sans" w:cs="BC Sans Light"/>
@@ -2386,13 +2945,12 @@
                 <w:szCs w:val="20"/>
                 <w14:ligatures w14:val="none"/>
               </w:rPr>
-              <w:t>Update #{d.updates[i].sequenceId}</w:t>
-            </w:r>
-            <w:r>
-              <w:rPr>
-                <w:rFonts w:ascii="BC Sans" w:eastAsia="Times New Roman" w:hAnsi="BC Sans" w:cs="Times New Roman"/>
-                <w:b w:val="0"/>
-                <w:bCs w:val="0"/>
+              <w:t>Update #{</w:t>
+            </w:r>
+            <w:proofErr w:type="gramStart"/>
+            <w:r>
+              <w:rPr>
+                <w:rFonts w:ascii="BC Sans" w:eastAsia="Times New Roman" w:hAnsi="BC Sans" w:cs="Times New Roman"/>
                 <w:caps w:val="0"/>
                 <w:color w:val="000000"/>
                 <w:kern w:val="0"/>
@@ -2400,7 +2958,124 @@
                 <w:szCs w:val="20"/>
                 <w14:ligatures w14:val="none"/>
               </w:rPr>
-              <w:t>, received: {d.updates[i].updateOn}</w:t>
+              <w:t>d.updates</w:t>
+            </w:r>
+            <w:proofErr w:type="gramEnd"/>
+            <w:r>
+              <w:rPr>
+                <w:rFonts w:ascii="BC Sans" w:eastAsia="Times New Roman" w:hAnsi="BC Sans" w:cs="Times New Roman"/>
+                <w:caps w:val="0"/>
+                <w:color w:val="000000"/>
+                <w:kern w:val="0"/>
+                <w:sz w:val="20"/>
+                <w:szCs w:val="20"/>
+                <w14:ligatures w14:val="none"/>
+              </w:rPr>
+              <w:t>[i].sequenceId}</w:t>
+            </w:r>
+            <w:r>
+              <w:rPr>
+                <w:rFonts w:ascii="BC Sans" w:eastAsia="Times New Roman" w:hAnsi="BC Sans" w:cs="Times New Roman"/>
+                <w:b w:val="0"/>
+                <w:bCs w:val="0"/>
+                <w:caps w:val="0"/>
+                <w:color w:val="000000"/>
+                <w:kern w:val="0"/>
+                <w:sz w:val="20"/>
+                <w:szCs w:val="20"/>
+                <w14:ligatures w14:val="none"/>
+              </w:rPr>
+              <w:t>, received: {</w:t>
+            </w:r>
+            <w:proofErr w:type="spellStart"/>
+            <w:r>
+              <w:rPr>
+                <w:rFonts w:ascii="BC Sans" w:eastAsia="Times New Roman" w:hAnsi="BC Sans" w:cs="Times New Roman"/>
+                <w:b w:val="0"/>
+                <w:bCs w:val="0"/>
+                <w:caps w:val="0"/>
+                <w:color w:val="000000"/>
+                <w:kern w:val="0"/>
+                <w:sz w:val="20"/>
+                <w:szCs w:val="20"/>
+                <w14:ligatures w14:val="none"/>
+              </w:rPr>
+              <w:t>d.updates</w:t>
+            </w:r>
+            <w:proofErr w:type="spellEnd"/>
+            <w:r>
+              <w:rPr>
+                <w:rFonts w:ascii="BC Sans" w:eastAsia="Times New Roman" w:hAnsi="BC Sans" w:cs="Times New Roman"/>
+                <w:b w:val="0"/>
+                <w:bCs w:val="0"/>
+                <w:caps w:val="0"/>
+                <w:color w:val="000000"/>
+                <w:kern w:val="0"/>
+                <w:sz w:val="20"/>
+                <w:szCs w:val="20"/>
+                <w14:ligatures w14:val="none"/>
+              </w:rPr>
+              <w:t>[</w:t>
+            </w:r>
+            <w:proofErr w:type="spellStart"/>
+            <w:r>
+              <w:rPr>
+                <w:rFonts w:ascii="BC Sans" w:eastAsia="Times New Roman" w:hAnsi="BC Sans" w:cs="Times New Roman"/>
+                <w:b w:val="0"/>
+                <w:bCs w:val="0"/>
+                <w:caps w:val="0"/>
+                <w:color w:val="000000"/>
+                <w:kern w:val="0"/>
+                <w:sz w:val="20"/>
+                <w:szCs w:val="20"/>
+                <w14:ligatures w14:val="none"/>
+              </w:rPr>
+              <w:t>i</w:t>
+            </w:r>
+            <w:proofErr w:type="spellEnd"/>
+            <w:r>
+              <w:rPr>
+                <w:rFonts w:ascii="BC Sans" w:eastAsia="Times New Roman" w:hAnsi="BC Sans" w:cs="Times New Roman"/>
+                <w:b w:val="0"/>
+                <w:bCs w:val="0"/>
+                <w:caps w:val="0"/>
+                <w:color w:val="000000"/>
+                <w:kern w:val="0"/>
+                <w:sz w:val="20"/>
+                <w:szCs w:val="20"/>
+                <w14:ligatures w14:val="none"/>
+              </w:rPr>
+              <w:t>].</w:t>
+            </w:r>
+            <w:proofErr w:type="spellStart"/>
+            <w:r>
+              <w:rPr>
+                <w:rFonts w:ascii="BC Sans" w:eastAsia="Times New Roman" w:hAnsi="BC Sans" w:cs="Times New Roman"/>
+                <w:b w:val="0"/>
+                <w:bCs w:val="0"/>
+                <w:caps w:val="0"/>
+                <w:color w:val="000000"/>
+                <w:kern w:val="0"/>
+                <w:sz w:val="20"/>
+                <w:szCs w:val="20"/>
+                <w14:ligatures w14:val="none"/>
+              </w:rPr>
+              <w:t>updateOn</w:t>
+            </w:r>
+            <w:proofErr w:type="spellEnd"/>
+            <w:r>
+              <w:rPr>
+                <w:rFonts w:ascii="BC Sans" w:eastAsia="Times New Roman" w:hAnsi="BC Sans" w:cs="Times New Roman"/>
+                <w:b w:val="0"/>
+                <w:bCs w:val="0"/>
+                <w:caps w:val="0"/>
+                <w:color w:val="000000"/>
+                <w:kern w:val="0"/>
+                <w:sz w:val="20"/>
+                <w:szCs w:val="20"/>
+                <w14:ligatures w14:val="none"/>
+              </w:rPr>
+              <w:t>}</w:t>
             </w:r>
             <w:r>
               <w:rPr>
@@ -2476,13 +3151,43 @@
               </w:rPr>
               <w:t>{</w:t>
             </w:r>
-            <w:r>
-              <w:rPr>
-                <w:rFonts w:ascii="BC Sans" w:hAnsi="BC Sans" w:cs="BC Sans Light"/>
-                <w:sz w:val="20"/>
-                <w:szCs w:val="20"/>
-              </w:rPr>
-              <w:t>d.updates[i].description</w:t>
+            <w:proofErr w:type="spellStart"/>
+            <w:proofErr w:type="gramStart"/>
+            <w:r>
+              <w:rPr>
+                <w:rFonts w:ascii="BC Sans" w:hAnsi="BC Sans" w:cs="BC Sans Light"/>
+                <w:sz w:val="20"/>
+                <w:szCs w:val="20"/>
+              </w:rPr>
+              <w:t>d.updates</w:t>
+            </w:r>
+            <w:proofErr w:type="spellEnd"/>
+            <w:proofErr w:type="gramEnd"/>
+            <w:r>
+              <w:rPr>
+                <w:rFonts w:ascii="BC Sans" w:hAnsi="BC Sans" w:cs="BC Sans Light"/>
+                <w:sz w:val="20"/>
+                <w:szCs w:val="20"/>
+              </w:rPr>
+              <w:t>[</w:t>
+            </w:r>
+            <w:proofErr w:type="spellStart"/>
+            <w:r>
+              <w:rPr>
+                <w:rFonts w:ascii="BC Sans" w:hAnsi="BC Sans" w:cs="BC Sans Light"/>
+                <w:sz w:val="20"/>
+                <w:szCs w:val="20"/>
+              </w:rPr>
+              <w:t>i</w:t>
+            </w:r>
+            <w:proofErr w:type="spellEnd"/>
+            <w:r>
+              <w:rPr>
+                <w:rFonts w:ascii="BC Sans" w:hAnsi="BC Sans" w:cs="BC Sans Light"/>
+                <w:sz w:val="20"/>
+                <w:szCs w:val="20"/>
+              </w:rPr>
+              <w:t>].description</w:t>
             </w:r>
             <w:r>
               <w:rPr>
@@ -2526,6 +3231,7 @@
                 <w:sz w:val="20"/>
                 <w:szCs w:val="20"/>
               </w:rPr>
+              <w:lastRenderedPageBreak/>
               <w:t>Location summary</w:t>
             </w:r>
           </w:p>
@@ -2553,14 +3259,54 @@
               </w:rPr>
               <w:t>{</w:t>
             </w:r>
-            <w:r>
-              <w:rPr>
-                <w:rFonts w:ascii="BC Sans" w:hAnsi="BC Sans" w:cs="BC Sans Light"/>
-                <w:sz w:val="20"/>
-                <w:szCs w:val="20"/>
-              </w:rPr>
-              <w:t>d.updates[i].location.summary</w:t>
-            </w:r>
+            <w:proofErr w:type="spellStart"/>
+            <w:proofErr w:type="gramStart"/>
+            <w:r>
+              <w:rPr>
+                <w:rFonts w:ascii="BC Sans" w:hAnsi="BC Sans" w:cs="BC Sans Light"/>
+                <w:sz w:val="20"/>
+                <w:szCs w:val="20"/>
+              </w:rPr>
+              <w:t>d.updates</w:t>
+            </w:r>
+            <w:proofErr w:type="spellEnd"/>
+            <w:proofErr w:type="gramEnd"/>
+            <w:r>
+              <w:rPr>
+                <w:rFonts w:ascii="BC Sans" w:hAnsi="BC Sans" w:cs="BC Sans Light"/>
+                <w:sz w:val="20"/>
+                <w:szCs w:val="20"/>
+              </w:rPr>
+              <w:t>[</w:t>
+            </w:r>
+            <w:proofErr w:type="spellStart"/>
+            <w:r>
+              <w:rPr>
+                <w:rFonts w:ascii="BC Sans" w:hAnsi="BC Sans" w:cs="BC Sans Light"/>
+                <w:sz w:val="20"/>
+                <w:szCs w:val="20"/>
+              </w:rPr>
+              <w:t>i</w:t>
+            </w:r>
+            <w:proofErr w:type="spellEnd"/>
+            <w:r>
+              <w:rPr>
+                <w:rFonts w:ascii="BC Sans" w:hAnsi="BC Sans" w:cs="BC Sans Light"/>
+                <w:sz w:val="20"/>
+                <w:szCs w:val="20"/>
+              </w:rPr>
+              <w:t>].</w:t>
+            </w:r>
+            <w:proofErr w:type="spellStart"/>
+            <w:r>
+              <w:rPr>
+                <w:rFonts w:ascii="BC Sans" w:hAnsi="BC Sans" w:cs="BC Sans Light"/>
+                <w:sz w:val="20"/>
+                <w:szCs w:val="20"/>
+              </w:rPr>
+              <w:t>location.summary</w:t>
+            </w:r>
+            <w:proofErr w:type="spellEnd"/>
             <w:r>
               <w:rPr>
                 <w:rFonts w:ascii="BC Sans" w:hAnsi="BC Sans" w:cs="BC Sans Light"/>
@@ -2631,14 +3377,54 @@
               </w:rPr>
               <w:t>{</w:t>
             </w:r>
-            <w:r>
-              <w:rPr>
-                <w:rFonts w:ascii="BC Sans" w:hAnsi="BC Sans" w:cs="BC Sans Light"/>
-                <w:sz w:val="20"/>
-                <w:szCs w:val="20"/>
-              </w:rPr>
-              <w:t>d.updates[i].location.details</w:t>
-            </w:r>
+            <w:proofErr w:type="spellStart"/>
+            <w:proofErr w:type="gramStart"/>
+            <w:r>
+              <w:rPr>
+                <w:rFonts w:ascii="BC Sans" w:hAnsi="BC Sans" w:cs="BC Sans Light"/>
+                <w:sz w:val="20"/>
+                <w:szCs w:val="20"/>
+              </w:rPr>
+              <w:t>d.updates</w:t>
+            </w:r>
+            <w:proofErr w:type="spellEnd"/>
+            <w:proofErr w:type="gramEnd"/>
+            <w:r>
+              <w:rPr>
+                <w:rFonts w:ascii="BC Sans" w:hAnsi="BC Sans" w:cs="BC Sans Light"/>
+                <w:sz w:val="20"/>
+                <w:szCs w:val="20"/>
+              </w:rPr>
+              <w:t>[</w:t>
+            </w:r>
+            <w:proofErr w:type="spellStart"/>
+            <w:r>
+              <w:rPr>
+                <w:rFonts w:ascii="BC Sans" w:hAnsi="BC Sans" w:cs="BC Sans Light"/>
+                <w:sz w:val="20"/>
+                <w:szCs w:val="20"/>
+              </w:rPr>
+              <w:t>i</w:t>
+            </w:r>
+            <w:proofErr w:type="spellEnd"/>
+            <w:r>
+              <w:rPr>
+                <w:rFonts w:ascii="BC Sans" w:hAnsi="BC Sans" w:cs="BC Sans Light"/>
+                <w:sz w:val="20"/>
+                <w:szCs w:val="20"/>
+              </w:rPr>
+              <w:t>].</w:t>
+            </w:r>
+            <w:proofErr w:type="spellStart"/>
+            <w:r>
+              <w:rPr>
+                <w:rFonts w:ascii="BC Sans" w:hAnsi="BC Sans" w:cs="BC Sans Light"/>
+                <w:sz w:val="20"/>
+                <w:szCs w:val="20"/>
+              </w:rPr>
+              <w:t>location.details</w:t>
+            </w:r>
+            <w:proofErr w:type="spellEnd"/>
             <w:r>
               <w:rPr>
                 <w:rFonts w:ascii="BC Sans" w:hAnsi="BC Sans" w:cs="BC Sans Light"/>
@@ -2706,15 +3492,33 @@
                 <w:sz w:val="20"/>
                 <w:szCs w:val="20"/>
               </w:rPr>
-              <w:t>{d.</w:t>
-            </w:r>
-            <w:r>
-              <w:rPr>
-                <w:rFonts w:ascii="BC Sans" w:hAnsi="BC Sans" w:cs="BC Sans Light"/>
-                <w:sz w:val="20"/>
-                <w:szCs w:val="20"/>
-              </w:rPr>
-              <w:t>updates[i].location.latitude</w:t>
+              <w:t>{</w:t>
+            </w:r>
+            <w:proofErr w:type="gramStart"/>
+            <w:r>
+              <w:rPr>
+                <w:rFonts w:ascii="BC Sans" w:hAnsi="BC Sans" w:cs="BC Sans Light"/>
+                <w:sz w:val="20"/>
+                <w:szCs w:val="20"/>
+              </w:rPr>
+              <w:t>d.</w:t>
+            </w:r>
+            <w:r>
+              <w:rPr>
+                <w:rFonts w:ascii="BC Sans" w:hAnsi="BC Sans" w:cs="BC Sans Light"/>
+                <w:sz w:val="20"/>
+                <w:szCs w:val="20"/>
+              </w:rPr>
+              <w:t>updates</w:t>
+            </w:r>
+            <w:proofErr w:type="gramEnd"/>
+            <w:r>
+              <w:rPr>
+                <w:rFonts w:ascii="BC Sans" w:hAnsi="BC Sans" w:cs="BC Sans Light"/>
+                <w:sz w:val="20"/>
+                <w:szCs w:val="20"/>
+              </w:rPr>
+              <w:t>[i].location.latitude</w:t>
             </w:r>
             <w:r>
               <w:rPr>
@@ -2881,9 +3685,46 @@
           <w:sz w:val="20"/>
           <w:szCs w:val="20"/>
         </w:rPr>
-        <w:lastRenderedPageBreak/>
         <w:br/>
-        <w:t>{d.updates[i+1].sequenceId}</w:t>
+        <w:t>{</w:t>
+      </w:r>
+      <w:proofErr w:type="spellStart"/>
+      <w:proofErr w:type="gramStart"/>
+      <w:r>
+        <w:rPr>
+          <w:rFonts w:ascii="BC Sans" w:hAnsi="BC Sans"/>
+          <w:sz w:val="20"/>
+          <w:szCs w:val="20"/>
+        </w:rPr>
+        <w:t>d.updates</w:t>
+      </w:r>
+      <w:proofErr w:type="spellEnd"/>
+      <w:proofErr w:type="gramEnd"/>
+      <w:r>
+        <w:rPr>
+          <w:rFonts w:ascii="BC Sans" w:hAnsi="BC Sans"/>
+          <w:sz w:val="20"/>
+          <w:szCs w:val="20"/>
+        </w:rPr>
+        <w:t>[i+1].</w:t>
+      </w:r>
+      <w:proofErr w:type="spellStart"/>
+      <w:r>
+        <w:rPr>
+          <w:rFonts w:ascii="BC Sans" w:hAnsi="BC Sans"/>
+          <w:sz w:val="20"/>
+          <w:szCs w:val="20"/>
+        </w:rPr>
+        <w:t>sequenceId</w:t>
+      </w:r>
+      <w:proofErr w:type="spellEnd"/>
+      <w:r>
+        <w:rPr>
+          <w:rFonts w:ascii="BC Sans" w:hAnsi="BC Sans"/>
+          <w:sz w:val="20"/>
+          <w:szCs w:val="20"/>
+        </w:rPr>
+        <w:t>}</w:t>
       </w:r>
     </w:p>
     <w:p>
@@ -2994,6 +3835,24 @@
       </w:r>
     </w:p>
   </w:comment>
+  <w:comment w:id="5" w:author="Mike Sears" w:date="2024-09-23T10:33:00Z" w:initials="M">
+    <w:p>
+      <w:r>
+        <w:rPr>
+          <w:rStyle w:val="CommentReference"/>
+        </w:rPr>
+        <w:annotationRef/>
+      </w:r>
+      <w:r>
+        <w:rPr>
+          <w:color w:val="000000"/>
+          <w:sz w:val="20"/>
+          <w:szCs w:val="20"/>
+        </w:rPr>
+        <w:t>In order to make the privacy requested row work properly the template MUST have duplicated rows using array notation otherwise the row will not render properly</w:t>
+      </w:r>
+    </w:p>
+  </w:comment>
 </w:comments>
 </file>
 
@@ -3004,6 +3863,7 @@
   <w15:commentEx w15:paraId="36E075D6" w15:done="1"/>
   <w15:commentEx w15:paraId="2A23795E" w15:done="1"/>
   <w15:commentEx w15:paraId="5E841539" w15:done="1"/>
+  <w15:commentEx w15:paraId="40CF5EC2" w15:done="0"/>
 </w15:commentsEx>
 </file>
 
@@ -3014,6 +3874,7 @@
   <w16cex:commentExtensible w16cex:durableId="1FD22CE0" w16cex:dateUtc="2024-05-17T00:12:00Z"/>
   <w16cex:commentExtensible w16cex:durableId="3B08B593" w16cex:dateUtc="2024-05-16T16:56:00Z"/>
   <w16cex:commentExtensible w16cex:durableId="6729C259" w16cex:dateUtc="2024-05-17T00:10:00Z"/>
+  <w16cex:commentExtensible w16cex:durableId="76E1BB1C" w16cex:dateUtc="2024-09-23T17:33:00Z"/>
 </w16cex:commentsExtensible>
 </file>
 
@@ -3024,6 +3885,7 @@
   <w16cid:commentId w16cid:paraId="36E075D6" w16cid:durableId="1FD22CE0"/>
   <w16cid:commentId w16cid:paraId="2A23795E" w16cid:durableId="3B08B593"/>
   <w16cid:commentId w16cid:paraId="5E841539" w16cid:durableId="6729C259"/>
+  <w16cid:commentId w16cid:paraId="40CF5EC2" w16cid:durableId="76E1BB1C"/>
 </w16cid:commentsIds>
 </file>
 
@@ -3323,6 +4185,8 @@
             </w:rPr>
             <w:t>Report printed on {</w:t>
           </w:r>
+          <w:proofErr w:type="spellStart"/>
+          <w:proofErr w:type="gramStart"/>
           <w:r>
             <w:rPr>
               <w:rFonts w:ascii="BC Sans" w:eastAsia="BC Sans" w:hAnsi="BC Sans" w:cs="BC Sans"/>
@@ -3339,6 +4203,8 @@
             </w:rPr>
             <w:t>.generatedOn</w:t>
           </w:r>
+          <w:proofErr w:type="spellEnd"/>
+          <w:proofErr w:type="gramEnd"/>
           <w:r>
             <w:rPr>
               <w:rFonts w:ascii="BC Sans" w:eastAsia="BC Sans" w:hAnsi="BC Sans" w:cs="BC Sans"/>
@@ -3373,6 +4239,9 @@
 <w15:people xmlns:wpc="http://schemas.microsoft.com/office/word/2010/wordprocessingCanvas" xmlns:cx="http://schemas.microsoft.com/office/drawing/2014/chartex" xmlns:cx1="http://schemas.microsoft.com/office/drawing/2015/9/8/chartex" xmlns:cx2="http://schemas.microsoft.com/office/drawing/2015/10/21/chartex" xmlns:cx3="http://schemas.microsoft.com/office/drawing/2016/5/9/chartex" xmlns:cx4="http://schemas.microsoft.com/office/drawing/2016/5/10/chartex" xmlns:cx5="http://schemas.microsoft.com/office/drawing/2016/5/11/chartex" xmlns:cx6="http://schemas.microsoft.com/office/drawing/2016/5/12/chartex" xmlns:cx7="http://schemas.microsoft.com/office/drawing/2016/5/13/chartex" xmlns:cx8="http://schemas.microsoft.com/office/drawing/2016/5/14/chartex" xmlns:mc="http://schemas.openxmlformats.org/markup-compatibility/2006" xmlns:aink="http://schemas.microsoft.com/office/drawing/2016/ink" xmlns:am3d="http://schemas.microsoft.com/office/drawing/2017/model3d" xmlns:o="urn:schemas-microsoft-com:office:office" xmlns:oel="http://schemas.microsoft.com/office/2019/extlst" xmlns:r="http://schemas.openxmlformats.org/officeDocument/2006/relationships" xmlns:m="http://schemas.openxmlformats.org/officeDocument/2006/math" xmlns:v="urn:schemas-microsoft-com:vml" xmlns:wp14="http://schemas.microsoft.com/office/word/2010/wordprocessingDrawing" xmlns:wp="http://schemas.openxmlformats.org/drawingml/2006/wordprocessingDrawing" xmlns:w10="urn:schemas-microsoft-com:office:word" xmlns:w="http://schemas.openxmlformats.org/wordprocessingml/2006/main" xmlns:w14="http://schemas.microsoft.com/office/word/2010/wordml" xmlns:w15="http://schemas.microsoft.com/office/word/2012/wordml" xmlns:w16cex="http://schemas.microsoft.com/office/word/2018/wordml/cex" xmlns:w16cid="http://schemas.microsoft.com/office/word/2016/wordml/cid" xmlns:w16="http://schemas.microsoft.com/office/word/2018/wordml" xmlns:w16du="http://schemas.microsoft.com/office/word/2023/wordml/word16du" xmlns:w16sdtdh="http://schemas.microsoft.com/office/word/2020/wordml/sdtdatahash" xmlns:w16se="http://schemas.microsoft.com/office/word/2015/wordml/symex" xmlns:wpg="http://schemas.microsoft.com/office/word/2010/wordprocessingGroup" xmlns:wpi="http://schemas.microsoft.com/office/word/2010/wordprocessingInk" xmlns:wne="http://schemas.microsoft.com/office/word/2006/wordml" xmlns:wps="http://schemas.microsoft.com/office/word/2010/wordprocessingShape" mc:Ignorable="w14 w15 w16se w16cid w16 w16cex w16sdtdh w16du wp14">
   <w15:person w15:author="Yates, Vita WLRS:EX">
     <w15:presenceInfo w15:providerId="AD" w15:userId="S::vita.yates@gov.bc.ca::45be61f0-e889-4ccc-ab3e-dbcc2d1a132d"/>
+  </w15:person>
+  <w15:person w15:author="Mike Sears">
+    <w15:presenceInfo w15:providerId="AD" w15:userId="S::msears@parcsystems.ca::506795d7-c51c-44a4-9dba-fce4a2ad56d9"/>
   </w15:person>
 </w15:people>
 </file>
@@ -4860,15 +5729,6 @@
 </file>
 
 <file path=customXml/item1.xml><?xml version="1.0" encoding="utf-8"?>
-<?mso-contentType ?>
-<FormTemplates xmlns="http://schemas.microsoft.com/sharepoint/v3/contenttype/forms">
-  <Display>DocumentLibraryForm</Display>
-  <Edit>DocumentLibraryForm</Edit>
-  <New>DocumentLibraryForm</New>
-</FormTemplates>
-</file>
-
-<file path=customXml/item2.xml><?xml version="1.0" encoding="utf-8"?>
 <p:properties xmlns:p="http://schemas.microsoft.com/office/2006/metadata/properties" xmlns:xsi="http://www.w3.org/2001/XMLSchema-instance" xmlns:pc="http://schemas.microsoft.com/office/infopath/2007/PartnerControls">
   <documentManagement>
     <TaxCatchAll xmlns="cbeac988-4fd5-47cf-ad03-89cc7678fa90" xsi:nil="true"/>
@@ -4884,6 +5744,15 @@
     </SharedWithUsers>
   </documentManagement>
 </p:properties>
+</file>
+
+<file path=customXml/item2.xml><?xml version="1.0" encoding="utf-8"?>
+<?mso-contentType ?>
+<FormTemplates xmlns="http://schemas.microsoft.com/sharepoint/v3/contenttype/forms">
+  <Display>DocumentLibraryForm</Display>
+  <Edit>DocumentLibraryForm</Edit>
+  <New>DocumentLibraryForm</New>
+</FormTemplates>
 </file>
 
 <file path=customXml/item3.xml><?xml version="1.0" encoding="utf-8"?>
@@ -5122,20 +5991,20 @@
 </file>
 
 <file path=customXml/itemProps1.xml><?xml version="1.0" encoding="utf-8"?>
-<ds:datastoreItem xmlns:ds="http://schemas.openxmlformats.org/officeDocument/2006/customXml" ds:itemID="{4BECF9F2-3A10-48CC-8D31-4F6E8664527E}">
-  <ds:schemaRefs>
-    <ds:schemaRef ds:uri="http://schemas.microsoft.com/sharepoint/v3/contenttype/forms"/>
-  </ds:schemaRefs>
-</ds:datastoreItem>
-</file>
-
-<file path=customXml/itemProps2.xml><?xml version="1.0" encoding="utf-8"?>
 <ds:datastoreItem xmlns:ds="http://schemas.openxmlformats.org/officeDocument/2006/customXml" ds:itemID="{C6C5DCE0-D69C-4B6E-96D9-C69B23DE6D4A}">
   <ds:schemaRefs>
     <ds:schemaRef ds:uri="http://schemas.microsoft.com/office/2006/metadata/properties"/>
     <ds:schemaRef ds:uri="http://schemas.microsoft.com/office/infopath/2007/PartnerControls"/>
     <ds:schemaRef ds:uri="cbeac988-4fd5-47cf-ad03-89cc7678fa90"/>
     <ds:schemaRef ds:uri="aa9c99c1-69c1-4b58-9df5-4d4796c46f8a"/>
+  </ds:schemaRefs>
+</ds:datastoreItem>
+</file>
+
+<file path=customXml/itemProps2.xml><?xml version="1.0" encoding="utf-8"?>
+<ds:datastoreItem xmlns:ds="http://schemas.openxmlformats.org/officeDocument/2006/customXml" ds:itemID="{4BECF9F2-3A10-48CC-8D31-4F6E8664527E}">
+  <ds:schemaRefs>
+    <ds:schemaRef ds:uri="http://schemas.microsoft.com/sharepoint/v3/contenttype/forms"/>
   </ds:schemaRefs>
 </ds:datastoreItem>
 </file>

</xml_diff>

<commit_message>
Includes the COORS number in the template for ERS exports.
</commit_message>
<xml_diff>
--- a/backend/templates/complaint/CDOGS-ERS-COMPLAINT-TEMPLATE-v1.docx
+++ b/backend/templates/complaint/CDOGS-ERS-COMPLAINT-TEMPLATE-v1.docx
@@ -66,14 +66,14 @@
     <w:tbl>
       <w:tblPr>
         <w:tblStyle w:val="PlainTable4"/>
-        <w:tblW w:w="0" w:type="auto"/>
+        <w:tblW w:w="10919" w:type="dxa"/>
         <w:tblLayout w:type="fixed"/>
         <w:tblLook w:val="06A0" w:firstRow="1" w:lastRow="0" w:firstColumn="1" w:lastColumn="0" w:noHBand="1" w:noVBand="1"/>
       </w:tblPr>
       <w:tblGrid>
         <w:gridCol w:w="3300"/>
-        <w:gridCol w:w="5850"/>
-        <w:gridCol w:w="1769"/>
+        <w:gridCol w:w="4071"/>
+        <w:gridCol w:w="3548"/>
       </w:tblGrid>
       <w:tr>
         <w:trPr>
@@ -183,7 +183,7 @@
         </w:tc>
         <w:tc>
           <w:tcPr>
-            <w:tcW w:w="5850" w:type="dxa"/>
+            <w:tcW w:w="4071" w:type="dxa"/>
           </w:tcPr>
           <w:p>
             <w:pPr>
@@ -236,7 +236,7 @@
         </w:tc>
         <w:tc>
           <w:tcPr>
-            <w:tcW w:w="1769" w:type="dxa"/>
+            <w:tcW w:w="3548" w:type="dxa"/>
           </w:tcPr>
           <w:p>
             <w:pPr>
@@ -365,7 +365,7 @@
         </w:tc>
         <w:tc>
           <w:tcPr>
-            <w:tcW w:w="5850" w:type="dxa"/>
+            <w:tcW w:w="4071" w:type="dxa"/>
           </w:tcPr>
           <w:p>
             <w:pPr>
@@ -421,7 +421,7 @@
         </w:tc>
         <w:tc>
           <w:tcPr>
-            <w:tcW w:w="1769" w:type="dxa"/>
+            <w:tcW w:w="3548" w:type="dxa"/>
           </w:tcPr>
           <w:p>
             <w:pPr>
@@ -433,6 +433,37 @@
                 <w:szCs w:val="20"/>
               </w:rPr>
             </w:pPr>
+            <w:r>
+              <w:rPr>
+                <w:rFonts w:ascii="BC Sans" w:eastAsia="Times New Roman" w:hAnsi="BC Sans" w:cs="Times New Roman"/>
+                <w:color w:val="000000" w:themeColor="text1"/>
+                <w:sz w:val="20"/>
+                <w:szCs w:val="20"/>
+              </w:rPr>
+              <w:t>COORS number: {</w:t>
+            </w:r>
+            <w:proofErr w:type="spellStart"/>
+            <w:proofErr w:type="gramStart"/>
+            <w:r>
+              <w:rPr>
+                <w:rFonts w:ascii="BC Sans" w:eastAsia="Times New Roman" w:hAnsi="BC Sans" w:cs="Times New Roman"/>
+                <w:color w:val="000000" w:themeColor="text1"/>
+                <w:sz w:val="20"/>
+                <w:szCs w:val="20"/>
+              </w:rPr>
+              <w:t>d.referenceNumber</w:t>
+            </w:r>
+            <w:proofErr w:type="spellEnd"/>
+            <w:proofErr w:type="gramEnd"/>
+            <w:r>
+              <w:rPr>
+                <w:rFonts w:ascii="BC Sans" w:eastAsia="Times New Roman" w:hAnsi="BC Sans" w:cs="Times New Roman"/>
+                <w:color w:val="000000" w:themeColor="text1"/>
+                <w:sz w:val="20"/>
+                <w:szCs w:val="20"/>
+              </w:rPr>
+              <w:t>}</w:t>
+            </w:r>
           </w:p>
         </w:tc>
       </w:tr>
@@ -3231,7 +3262,6 @@
                 <w:sz w:val="20"/>
                 <w:szCs w:val="20"/>
               </w:rPr>
-              <w:lastRenderedPageBreak/>
               <w:t>Location summary</w:t>
             </w:r>
           </w:p>
@@ -3350,6 +3380,7 @@
                 <w:sz w:val="20"/>
                 <w:szCs w:val="20"/>
               </w:rPr>
+              <w:lastRenderedPageBreak/>
               <w:t>Location Details</w:t>
             </w:r>
           </w:p>
@@ -5729,33 +5760,6 @@
 </file>
 
 <file path=customXml/item1.xml><?xml version="1.0" encoding="utf-8"?>
-<p:properties xmlns:p="http://schemas.microsoft.com/office/2006/metadata/properties" xmlns:xsi="http://www.w3.org/2001/XMLSchema-instance" xmlns:pc="http://schemas.microsoft.com/office/infopath/2007/PartnerControls">
-  <documentManagement>
-    <TaxCatchAll xmlns="cbeac988-4fd5-47cf-ad03-89cc7678fa90" xsi:nil="true"/>
-    <lcf76f155ced4ddcb4097134ff3c332f xmlns="aa9c99c1-69c1-4b58-9df5-4d4796c46f8a">
-      <Terms xmlns="http://schemas.microsoft.com/office/infopath/2007/PartnerControls"/>
-    </lcf76f155ced4ddcb4097134ff3c332f>
-    <SharedWithUsers xmlns="cbeac988-4fd5-47cf-ad03-89cc7678fa90">
-      <UserInfo>
-        <DisplayName/>
-        <AccountId xsi:nil="true"/>
-        <AccountType/>
-      </UserInfo>
-    </SharedWithUsers>
-  </documentManagement>
-</p:properties>
-</file>
-
-<file path=customXml/item2.xml><?xml version="1.0" encoding="utf-8"?>
-<?mso-contentType ?>
-<FormTemplates xmlns="http://schemas.microsoft.com/sharepoint/v3/contenttype/forms">
-  <Display>DocumentLibraryForm</Display>
-  <Edit>DocumentLibraryForm</Edit>
-  <New>DocumentLibraryForm</New>
-</FormTemplates>
-</file>
-
-<file path=customXml/item3.xml><?xml version="1.0" encoding="utf-8"?>
 <ct:contentTypeSchema xmlns:ct="http://schemas.microsoft.com/office/2006/metadata/contentType" xmlns:ma="http://schemas.microsoft.com/office/2006/metadata/properties/metaAttributes" ct:_="" ma:_="" ma:contentTypeName="Document" ma:contentTypeID="0x010100ED0089B3ED392A4CB3C10705735CFAD3" ma:contentTypeVersion="15" ma:contentTypeDescription="Create a new document." ma:contentTypeScope="" ma:versionID="e9715c4352d5d9c94cf397f6db7911f6">
   <xsd:schema xmlns:xsd="http://www.w3.org/2001/XMLSchema" xmlns:xs="http://www.w3.org/2001/XMLSchema" xmlns:p="http://schemas.microsoft.com/office/2006/metadata/properties" xmlns:ns2="aa9c99c1-69c1-4b58-9df5-4d4796c46f8a" xmlns:ns3="cbeac988-4fd5-47cf-ad03-89cc7678fa90" targetNamespace="http://schemas.microsoft.com/office/2006/metadata/properties" ma:root="true" ma:fieldsID="4a7b24a40f906d6832371abf7aef78d6" ns2:_="" ns3:_="">
     <xsd:import namespace="aa9c99c1-69c1-4b58-9df5-4d4796c46f8a"/>
@@ -5990,26 +5994,34 @@
 </ct:contentTypeSchema>
 </file>
 
-<file path=customXml/itemProps1.xml><?xml version="1.0" encoding="utf-8"?>
-<ds:datastoreItem xmlns:ds="http://schemas.openxmlformats.org/officeDocument/2006/customXml" ds:itemID="{C6C5DCE0-D69C-4B6E-96D9-C69B23DE6D4A}">
-  <ds:schemaRefs>
-    <ds:schemaRef ds:uri="http://schemas.microsoft.com/office/2006/metadata/properties"/>
-    <ds:schemaRef ds:uri="http://schemas.microsoft.com/office/infopath/2007/PartnerControls"/>
-    <ds:schemaRef ds:uri="cbeac988-4fd5-47cf-ad03-89cc7678fa90"/>
-    <ds:schemaRef ds:uri="aa9c99c1-69c1-4b58-9df5-4d4796c46f8a"/>
-  </ds:schemaRefs>
-</ds:datastoreItem>
+<file path=customXml/item2.xml><?xml version="1.0" encoding="utf-8"?>
+<?mso-contentType ?>
+<FormTemplates xmlns="http://schemas.microsoft.com/sharepoint/v3/contenttype/forms">
+  <Display>DocumentLibraryForm</Display>
+  <Edit>DocumentLibraryForm</Edit>
+  <New>DocumentLibraryForm</New>
+</FormTemplates>
 </file>
 
-<file path=customXml/itemProps2.xml><?xml version="1.0" encoding="utf-8"?>
-<ds:datastoreItem xmlns:ds="http://schemas.openxmlformats.org/officeDocument/2006/customXml" ds:itemID="{4BECF9F2-3A10-48CC-8D31-4F6E8664527E}">
-  <ds:schemaRefs>
-    <ds:schemaRef ds:uri="http://schemas.microsoft.com/sharepoint/v3/contenttype/forms"/>
-  </ds:schemaRefs>
-</ds:datastoreItem>
+<file path=customXml/item3.xml><?xml version="1.0" encoding="utf-8"?>
+<p:properties xmlns:p="http://schemas.microsoft.com/office/2006/metadata/properties" xmlns:xsi="http://www.w3.org/2001/XMLSchema-instance" xmlns:pc="http://schemas.microsoft.com/office/infopath/2007/PartnerControls">
+  <documentManagement>
+    <TaxCatchAll xmlns="cbeac988-4fd5-47cf-ad03-89cc7678fa90" xsi:nil="true"/>
+    <lcf76f155ced4ddcb4097134ff3c332f xmlns="aa9c99c1-69c1-4b58-9df5-4d4796c46f8a">
+      <Terms xmlns="http://schemas.microsoft.com/office/infopath/2007/PartnerControls"/>
+    </lcf76f155ced4ddcb4097134ff3c332f>
+    <SharedWithUsers xmlns="cbeac988-4fd5-47cf-ad03-89cc7678fa90">
+      <UserInfo>
+        <DisplayName/>
+        <AccountId xsi:nil="true"/>
+        <AccountType/>
+      </UserInfo>
+    </SharedWithUsers>
+  </documentManagement>
+</p:properties>
 </file>
 
-<file path=customXml/itemProps3.xml><?xml version="1.0" encoding="utf-8"?>
+<file path=customXml/itemProps1.xml><?xml version="1.0" encoding="utf-8"?>
 <ds:datastoreItem xmlns:ds="http://schemas.openxmlformats.org/officeDocument/2006/customXml" ds:itemID="{26FF9410-7F49-4DD5-9478-D670A139DF54}">
   <ds:schemaRefs>
     <ds:schemaRef ds:uri="http://schemas.microsoft.com/office/2006/metadata/contentType"/>
@@ -6026,4 +6038,23 @@
     <ds:schemaRef ds:uri="http://schemas.microsoft.com/internal/obd"/>
   </ds:schemaRefs>
 </ds:datastoreItem>
+</file>
+
+<file path=customXml/itemProps2.xml><?xml version="1.0" encoding="utf-8"?>
+<ds:datastoreItem xmlns:ds="http://schemas.openxmlformats.org/officeDocument/2006/customXml" ds:itemID="{4BECF9F2-3A10-48CC-8D31-4F6E8664527E}">
+  <ds:schemaRefs>
+    <ds:schemaRef ds:uri="http://schemas.microsoft.com/sharepoint/v3/contenttype/forms"/>
+  </ds:schemaRefs>
+</ds:datastoreItem>
+</file>
+
+<file path=customXml/itemProps3.xml><?xml version="1.0" encoding="utf-8"?>
+<ds:datastoreItem xmlns:ds="http://schemas.openxmlformats.org/officeDocument/2006/customXml" ds:itemID="{C6C5DCE0-D69C-4B6E-96D9-C69B23DE6D4A}">
+  <ds:schemaRefs>
+    <ds:schemaRef ds:uri="http://schemas.microsoft.com/office/2006/metadata/properties"/>
+    <ds:schemaRef ds:uri="http://schemas.microsoft.com/office/infopath/2007/PartnerControls"/>
+    <ds:schemaRef ds:uri="cbeac988-4fd5-47cf-ad03-89cc7678fa90"/>
+    <ds:schemaRef ds:uri="aa9c99c1-69c1-4b58-9df5-4d4796c46f8a"/>
+  </ds:schemaRefs>
+</ds:datastoreItem>
 </file>
</xml_diff>

<commit_message>
Fix on templates to add/remove the Label properly.
</commit_message>
<xml_diff>
--- a/backend/templates/complaint/CDOGS-ERS-COMPLAINT-TEMPLATE-v1.docx
+++ b/backend/templates/complaint/CDOGS-ERS-COMPLAINT-TEMPLATE-v1.docx
@@ -146,8 +146,6 @@
               </w:rPr>
               <w:t>{</w:t>
             </w:r>
-            <w:proofErr w:type="spellStart"/>
-            <w:proofErr w:type="gramStart"/>
             <w:r>
               <w:rPr>
                 <w:rFonts w:ascii="BC Sans" w:eastAsia="Times New Roman" w:hAnsi="BC Sans" w:cs="Times New Roman"/>
@@ -159,8 +157,6 @@
               </w:rPr>
               <w:t>d.reportedOn</w:t>
             </w:r>
-            <w:proofErr w:type="spellEnd"/>
-            <w:proofErr w:type="gramEnd"/>
             <w:r>
               <w:rPr>
                 <w:rFonts w:ascii="BC Sans" w:eastAsia="Times New Roman" w:hAnsi="BC Sans" w:cs="Times New Roman"/>
@@ -206,8 +202,6 @@
               </w:rPr>
               <w:t>Created by: {</w:t>
             </w:r>
-            <w:proofErr w:type="spellStart"/>
-            <w:proofErr w:type="gramStart"/>
             <w:r>
               <w:rPr>
                 <w:rFonts w:ascii="BC Sans" w:eastAsia="Times New Roman" w:hAnsi="BC Sans" w:cs="Times New Roman"/>
@@ -219,8 +213,6 @@
               </w:rPr>
               <w:t>d.createdBy</w:t>
             </w:r>
-            <w:proofErr w:type="spellEnd"/>
-            <w:proofErr w:type="gramEnd"/>
             <w:r>
               <w:rPr>
                 <w:rFonts w:ascii="BC Sans" w:eastAsia="Times New Roman" w:hAnsi="BC Sans" w:cs="Times New Roman"/>
@@ -253,8 +245,6 @@
               </w:rPr>
               <w:t>Status: {</w:t>
             </w:r>
-            <w:proofErr w:type="spellStart"/>
-            <w:proofErr w:type="gramStart"/>
             <w:r>
               <w:rPr>
                 <w:rFonts w:ascii="BC Sans" w:eastAsia="Times New Roman" w:hAnsi="BC Sans" w:cs="Times New Roman"/>
@@ -266,8 +256,6 @@
               </w:rPr>
               <w:t>d.status</w:t>
             </w:r>
-            <w:proofErr w:type="spellEnd"/>
-            <w:proofErr w:type="gramEnd"/>
             <w:r>
               <w:rPr>
                 <w:rFonts w:ascii="BC Sans" w:eastAsia="Times New Roman" w:hAnsi="BC Sans" w:cs="Times New Roman"/>
@@ -335,8 +323,6 @@
               </w:rPr>
               <w:t>{</w:t>
             </w:r>
-            <w:proofErr w:type="spellStart"/>
-            <w:proofErr w:type="gramStart"/>
             <w:r>
               <w:rPr>
                 <w:rFonts w:ascii="BC Sans" w:eastAsia="Times New Roman" w:hAnsi="BC Sans" w:cs="Times New Roman"/>
@@ -348,8 +334,6 @@
               </w:rPr>
               <w:t>d.updatedOn</w:t>
             </w:r>
-            <w:proofErr w:type="spellEnd"/>
-            <w:proofErr w:type="gramEnd"/>
             <w:r>
               <w:rPr>
                 <w:rFonts w:ascii="BC Sans" w:eastAsia="Times New Roman" w:hAnsi="BC Sans" w:cs="Times New Roman"/>
@@ -393,29 +377,7 @@
                 <w:sz w:val="20"/>
                 <w:szCs w:val="20"/>
               </w:rPr>
-              <w:t xml:space="preserve"> {</w:t>
-            </w:r>
-            <w:proofErr w:type="spellStart"/>
-            <w:proofErr w:type="gramStart"/>
-            <w:r>
-              <w:rPr>
-                <w:rFonts w:ascii="BC Sans" w:eastAsia="Times New Roman" w:hAnsi="BC Sans" w:cs="Times New Roman"/>
-                <w:color w:val="000000" w:themeColor="text1"/>
-                <w:sz w:val="20"/>
-                <w:szCs w:val="20"/>
-              </w:rPr>
-              <w:t>d.officerAssigned</w:t>
-            </w:r>
-            <w:proofErr w:type="spellEnd"/>
-            <w:proofErr w:type="gramEnd"/>
-            <w:r>
-              <w:rPr>
-                <w:rFonts w:ascii="BC Sans" w:eastAsia="Times New Roman" w:hAnsi="BC Sans" w:cs="Times New Roman"/>
-                <w:color w:val="000000" w:themeColor="text1"/>
-                <w:sz w:val="20"/>
-                <w:szCs w:val="20"/>
-              </w:rPr>
-              <w:t>}</w:t>
+              <w:t xml:space="preserve"> {d.officerAssigned}</w:t>
             </w:r>
           </w:p>
         </w:tc>
@@ -440,29 +402,7 @@
                 <w:sz w:val="20"/>
                 <w:szCs w:val="20"/>
               </w:rPr>
-              <w:t>COORS number: {</w:t>
-            </w:r>
-            <w:proofErr w:type="spellStart"/>
-            <w:proofErr w:type="gramStart"/>
-            <w:r>
-              <w:rPr>
-                <w:rFonts w:ascii="BC Sans" w:eastAsia="Times New Roman" w:hAnsi="BC Sans" w:cs="Times New Roman"/>
-                <w:color w:val="000000" w:themeColor="text1"/>
-                <w:sz w:val="20"/>
-                <w:szCs w:val="20"/>
-              </w:rPr>
-              <w:t>d.referenceNumber</w:t>
-            </w:r>
-            <w:proofErr w:type="spellEnd"/>
-            <w:proofErr w:type="gramEnd"/>
-            <w:r>
-              <w:rPr>
-                <w:rFonts w:ascii="BC Sans" w:eastAsia="Times New Roman" w:hAnsi="BC Sans" w:cs="Times New Roman"/>
-                <w:color w:val="000000" w:themeColor="text1"/>
-                <w:sz w:val="20"/>
-                <w:szCs w:val="20"/>
-              </w:rPr>
-              <w:t>}</w:t>
+              <w:t>{d.referenceNumber:ifEM:hideBegin}COORS number: {d.referenceNumber}{d.referenceNumber:hideEnd}</w:t>
             </w:r>
           </w:p>
         </w:tc>
@@ -632,8 +572,6 @@
               </w:rPr>
               <w:t>{</w:t>
             </w:r>
-            <w:proofErr w:type="spellStart"/>
-            <w:proofErr w:type="gramStart"/>
             <w:r>
               <w:rPr>
                 <w:rFonts w:ascii="BC Sans" w:eastAsia="Times New Roman" w:hAnsi="BC Sans" w:cs="Times New Roman"/>
@@ -643,8 +581,6 @@
               </w:rPr>
               <w:t>d.incidentDateTime</w:t>
             </w:r>
-            <w:proofErr w:type="spellEnd"/>
-            <w:proofErr w:type="gramEnd"/>
             <w:r>
               <w:rPr>
                 <w:rFonts w:ascii="BC Sans" w:eastAsia="Times New Roman" w:hAnsi="BC Sans" w:cs="Times New Roman"/>
@@ -739,7 +675,6 @@
               </w:rPr>
               <w:t>{</w:t>
             </w:r>
-            <w:proofErr w:type="gramStart"/>
             <w:r>
               <w:rPr>
                 <w:rFonts w:ascii="BC Sans" w:eastAsia="Times New Roman" w:hAnsi="BC Sans" w:cs="Times New Roman"/>
@@ -749,7 +684,6 @@
               </w:rPr>
               <w:t>d.</w:t>
             </w:r>
-            <w:proofErr w:type="spellStart"/>
             <w:r>
               <w:rPr>
                 <w:rFonts w:ascii="BC Sans" w:eastAsia="Times New Roman" w:hAnsi="BC Sans" w:cs="Times New Roman"/>
@@ -760,8 +694,6 @@
               </w:rPr>
               <w:t>complaintMethodReceivedCode</w:t>
             </w:r>
-            <w:proofErr w:type="spellEnd"/>
-            <w:proofErr w:type="gramEnd"/>
             <w:r>
               <w:rPr>
                 <w:rFonts w:ascii="BC Sans" w:hAnsi="BC Sans"/>
@@ -836,8 +768,6 @@
               </w:rPr>
               <w:t>{</w:t>
             </w:r>
-            <w:proofErr w:type="spellStart"/>
-            <w:proofErr w:type="gramStart"/>
             <w:r>
               <w:rPr>
                 <w:rFonts w:ascii="BC Sans" w:eastAsia="Times New Roman" w:hAnsi="BC Sans" w:cs="Times New Roman"/>
@@ -847,8 +777,6 @@
               </w:rPr>
               <w:t>d.violationType</w:t>
             </w:r>
-            <w:proofErr w:type="spellEnd"/>
-            <w:proofErr w:type="gramEnd"/>
             <w:r>
               <w:rPr>
                 <w:rFonts w:ascii="BC Sans" w:eastAsia="Times New Roman" w:hAnsi="BC Sans" w:cs="Times New Roman"/>
@@ -923,8 +851,6 @@
               </w:rPr>
               <w:t>{</w:t>
             </w:r>
-            <w:proofErr w:type="spellStart"/>
-            <w:proofErr w:type="gramStart"/>
             <w:r>
               <w:rPr>
                 <w:rFonts w:ascii="BC Sans" w:eastAsia="Times New Roman" w:hAnsi="BC Sans" w:cs="Times New Roman"/>
@@ -934,8 +860,6 @@
               </w:rPr>
               <w:t>d.inProgress</w:t>
             </w:r>
-            <w:proofErr w:type="spellEnd"/>
-            <w:proofErr w:type="gramEnd"/>
             <w:r>
               <w:rPr>
                 <w:rFonts w:ascii="BC Sans" w:eastAsia="Times New Roman" w:hAnsi="BC Sans" w:cs="Times New Roman"/>
@@ -1011,8 +935,6 @@
               </w:rPr>
               <w:t>{</w:t>
             </w:r>
-            <w:proofErr w:type="spellStart"/>
-            <w:proofErr w:type="gramStart"/>
             <w:r>
               <w:rPr>
                 <w:rFonts w:ascii="BC Sans" w:eastAsia="Times New Roman" w:hAnsi="BC Sans" w:cs="Times New Roman"/>
@@ -1022,8 +944,6 @@
               </w:rPr>
               <w:t>d.wasObserved</w:t>
             </w:r>
-            <w:proofErr w:type="spellEnd"/>
-            <w:proofErr w:type="gramEnd"/>
             <w:r>
               <w:rPr>
                 <w:rFonts w:ascii="BC Sans" w:eastAsia="Times New Roman" w:hAnsi="BC Sans" w:cs="Times New Roman"/>
@@ -1101,8 +1021,6 @@
               </w:rPr>
               <w:t>{</w:t>
             </w:r>
-            <w:proofErr w:type="spellStart"/>
-            <w:proofErr w:type="gramStart"/>
             <w:r>
               <w:rPr>
                 <w:rFonts w:ascii="BC Sans" w:eastAsia="Times New Roman" w:hAnsi="BC Sans" w:cs="Times New Roman"/>
@@ -1114,8 +1032,6 @@
               </w:rPr>
               <w:t>d.location</w:t>
             </w:r>
-            <w:proofErr w:type="spellEnd"/>
-            <w:proofErr w:type="gramEnd"/>
             <w:r>
               <w:rPr>
                 <w:rFonts w:ascii="BC Sans" w:eastAsia="Times New Roman" w:hAnsi="BC Sans" w:cs="Times New Roman"/>
@@ -1194,17 +1110,114 @@
                 <w:sz w:val="20"/>
                 <w:szCs w:val="20"/>
               </w:rPr>
+              <w:t>{d</w:t>
+            </w:r>
+            <w:r>
+              <w:rPr>
+                <w:rFonts w:ascii="BC Sans" w:hAnsi="BC Sans" w:cs="BC Sans Light"/>
+                <w:sz w:val="20"/>
+                <w:szCs w:val="20"/>
+              </w:rPr>
+              <w:t>.latitude</w:t>
+            </w:r>
+            <w:r>
+              <w:rPr>
+                <w:rFonts w:ascii="BC Sans" w:hAnsi="BC Sans" w:cs="BC Sans Light"/>
+                <w:sz w:val="20"/>
+                <w:szCs w:val="20"/>
+              </w:rPr>
+              <w:t>:if</w:t>
+            </w:r>
+            <w:r>
+              <w:rPr>
+                <w:rFonts w:ascii="BC Sans" w:hAnsi="BC Sans" w:cs="BC Sans Light"/>
+                <w:sz w:val="20"/>
+                <w:szCs w:val="20"/>
+              </w:rPr>
+              <w:t>NE</w:t>
+            </w:r>
+            <w:r>
+              <w:rPr>
+                <w:rFonts w:ascii="BC Sans" w:hAnsi="BC Sans" w:cs="BC Sans Light"/>
+                <w:sz w:val="20"/>
+                <w:szCs w:val="20"/>
+              </w:rPr>
+              <w:t>(</w:t>
+            </w:r>
+            <w:r>
+              <w:rPr>
+                <w:rFonts w:ascii="BC Sans" w:hAnsi="BC Sans" w:cs="BC Sans Light"/>
+                <w:sz w:val="20"/>
+                <w:szCs w:val="20"/>
+              </w:rPr>
+              <w:t>0</w:t>
+            </w:r>
+            <w:r>
+              <w:rPr>
+                <w:rFonts w:ascii="BC Sans" w:hAnsi="BC Sans" w:cs="BC Sans Light"/>
+                <w:sz w:val="20"/>
+                <w:szCs w:val="20"/>
+              </w:rPr>
+              <w:t>):showBegin}</w:t>
+            </w:r>
+            <w:r>
+              <w:rPr>
+                <w:rFonts w:ascii="BC Sans" w:eastAsia="Times New Roman" w:hAnsi="BC Sans" w:cs="Times New Roman"/>
+                <w:color w:val="000000" w:themeColor="text1"/>
+                <w:sz w:val="20"/>
+                <w:szCs w:val="20"/>
+              </w:rPr>
               <w:t>{</w:t>
             </w:r>
-            <w:proofErr w:type="spellStart"/>
-            <w:proofErr w:type="gramStart"/>
-            <w:r>
-              <w:rPr>
-                <w:rFonts w:ascii="BC Sans" w:hAnsi="BC Sans" w:cs="BC Sans Light"/>
-                <w:sz w:val="20"/>
-                <w:szCs w:val="20"/>
-              </w:rPr>
-              <w:t>d</w:t>
+            <w:r>
+              <w:rPr>
+                <w:rFonts w:ascii="BC Sans" w:eastAsia="Times New Roman" w:hAnsi="BC Sans" w:cs="Times New Roman"/>
+                <w:color w:val="000000" w:themeColor="text1"/>
+                <w:sz w:val="20"/>
+                <w:szCs w:val="20"/>
+              </w:rPr>
+              <w:t>d.latitude</w:t>
+            </w:r>
+            <w:r>
+              <w:rPr>
+                <w:rFonts w:ascii="BC Sans" w:eastAsia="Times New Roman" w:hAnsi="BC Sans" w:cs="Times New Roman"/>
+                <w:color w:val="000000" w:themeColor="text1"/>
+                <w:sz w:val="20"/>
+                <w:szCs w:val="20"/>
+              </w:rPr>
+              <w:t>}, {</w:t>
+            </w:r>
+            <w:r>
+              <w:rPr>
+                <w:rFonts w:ascii="BC Sans" w:eastAsia="Times New Roman" w:hAnsi="BC Sans" w:cs="Times New Roman"/>
+                <w:color w:val="000000" w:themeColor="text1"/>
+                <w:sz w:val="20"/>
+                <w:szCs w:val="20"/>
+              </w:rPr>
+              <w:t>d.longitude</w:t>
+            </w:r>
+            <w:r>
+              <w:rPr>
+                <w:rFonts w:ascii="BC Sans" w:eastAsia="Times New Roman" w:hAnsi="BC Sans" w:cs="Times New Roman"/>
+                <w:color w:val="000000" w:themeColor="text1"/>
+                <w:sz w:val="20"/>
+                <w:szCs w:val="20"/>
+              </w:rPr>
+              <w:t>}</w:t>
+            </w:r>
+            <w:r>
+              <w:rPr>
+                <w:rStyle w:val="CommentReference"/>
+              </w:rPr>
+              <w:commentReference w:id="3"/>
+            </w:r>
+            <w:r>
+              <w:rPr>
+                <w:rFonts w:ascii="BC Sans" w:hAnsi="BC Sans" w:cs="BC Sans Light"/>
+                <w:sz w:val="20"/>
+                <w:szCs w:val="20"/>
+              </w:rPr>
+              <w:t>{d</w:t>
             </w:r>
             <w:r>
               <w:rPr>
@@ -1214,7 +1227,6 @@
               </w:rPr>
               <w:t>.latitude</w:t>
             </w:r>
-            <w:proofErr w:type="gramEnd"/>
             <w:r>
               <w:rPr>
                 <w:rFonts w:ascii="BC Sans" w:hAnsi="BC Sans" w:cs="BC Sans Light"/>
@@ -1231,7 +1243,6 @@
               </w:rPr>
               <w:t>NE</w:t>
             </w:r>
-            <w:proofErr w:type="spellEnd"/>
             <w:r>
               <w:rPr>
                 <w:rFonts w:ascii="BC Sans" w:hAnsi="BC Sans" w:cs="BC Sans Light"/>
@@ -1254,155 +1265,7 @@
                 <w:sz w:val="20"/>
                 <w:szCs w:val="20"/>
               </w:rPr>
-              <w:t>):</w:t>
-            </w:r>
-            <w:proofErr w:type="spellStart"/>
-            <w:r>
-              <w:rPr>
-                <w:rFonts w:ascii="BC Sans" w:hAnsi="BC Sans" w:cs="BC Sans Light"/>
-                <w:sz w:val="20"/>
-                <w:szCs w:val="20"/>
-              </w:rPr>
-              <w:t>showBegin</w:t>
-            </w:r>
-            <w:proofErr w:type="spellEnd"/>
-            <w:r>
-              <w:rPr>
-                <w:rFonts w:ascii="BC Sans" w:hAnsi="BC Sans" w:cs="BC Sans Light"/>
-                <w:sz w:val="20"/>
-                <w:szCs w:val="20"/>
-              </w:rPr>
-              <w:t>}</w:t>
-            </w:r>
-            <w:r>
-              <w:rPr>
-                <w:rFonts w:ascii="BC Sans" w:eastAsia="Times New Roman" w:hAnsi="BC Sans" w:cs="Times New Roman"/>
-                <w:color w:val="000000" w:themeColor="text1"/>
-                <w:sz w:val="20"/>
-                <w:szCs w:val="20"/>
-              </w:rPr>
-              <w:t>{</w:t>
-            </w:r>
-            <w:proofErr w:type="spellStart"/>
-            <w:r>
-              <w:rPr>
-                <w:rFonts w:ascii="BC Sans" w:eastAsia="Times New Roman" w:hAnsi="BC Sans" w:cs="Times New Roman"/>
-                <w:color w:val="000000" w:themeColor="text1"/>
-                <w:sz w:val="20"/>
-                <w:szCs w:val="20"/>
-              </w:rPr>
-              <w:t>d.latitude</w:t>
-            </w:r>
-            <w:proofErr w:type="spellEnd"/>
-            <w:r>
-              <w:rPr>
-                <w:rFonts w:ascii="BC Sans" w:eastAsia="Times New Roman" w:hAnsi="BC Sans" w:cs="Times New Roman"/>
-                <w:color w:val="000000" w:themeColor="text1"/>
-                <w:sz w:val="20"/>
-                <w:szCs w:val="20"/>
-              </w:rPr>
-              <w:t>}, {</w:t>
-            </w:r>
-            <w:proofErr w:type="spellStart"/>
-            <w:r>
-              <w:rPr>
-                <w:rFonts w:ascii="BC Sans" w:eastAsia="Times New Roman" w:hAnsi="BC Sans" w:cs="Times New Roman"/>
-                <w:color w:val="000000" w:themeColor="text1"/>
-                <w:sz w:val="20"/>
-                <w:szCs w:val="20"/>
-              </w:rPr>
-              <w:t>d.longitude</w:t>
-            </w:r>
-            <w:proofErr w:type="spellEnd"/>
-            <w:r>
-              <w:rPr>
-                <w:rFonts w:ascii="BC Sans" w:eastAsia="Times New Roman" w:hAnsi="BC Sans" w:cs="Times New Roman"/>
-                <w:color w:val="000000" w:themeColor="text1"/>
-                <w:sz w:val="20"/>
-                <w:szCs w:val="20"/>
-              </w:rPr>
-              <w:t>}</w:t>
-            </w:r>
-            <w:r>
-              <w:rPr>
-                <w:rStyle w:val="CommentReference"/>
-              </w:rPr>
-              <w:commentReference w:id="3"/>
-            </w:r>
-            <w:r>
-              <w:rPr>
-                <w:rFonts w:ascii="BC Sans" w:hAnsi="BC Sans" w:cs="BC Sans Light"/>
-                <w:sz w:val="20"/>
-                <w:szCs w:val="20"/>
-              </w:rPr>
-              <w:t>{</w:t>
-            </w:r>
-            <w:proofErr w:type="spellStart"/>
-            <w:r>
-              <w:rPr>
-                <w:rFonts w:ascii="BC Sans" w:hAnsi="BC Sans" w:cs="BC Sans Light"/>
-                <w:sz w:val="20"/>
-                <w:szCs w:val="20"/>
-              </w:rPr>
-              <w:t>d</w:t>
-            </w:r>
-            <w:r>
-              <w:rPr>
-                <w:rFonts w:ascii="BC Sans" w:hAnsi="BC Sans" w:cs="BC Sans Light"/>
-                <w:sz w:val="20"/>
-                <w:szCs w:val="20"/>
-              </w:rPr>
-              <w:t>.latitude</w:t>
-            </w:r>
-            <w:r>
-              <w:rPr>
-                <w:rFonts w:ascii="BC Sans" w:hAnsi="BC Sans" w:cs="BC Sans Light"/>
-                <w:sz w:val="20"/>
-                <w:szCs w:val="20"/>
-              </w:rPr>
-              <w:t>:if</w:t>
-            </w:r>
-            <w:r>
-              <w:rPr>
-                <w:rFonts w:ascii="BC Sans" w:hAnsi="BC Sans" w:cs="BC Sans Light"/>
-                <w:sz w:val="20"/>
-                <w:szCs w:val="20"/>
-              </w:rPr>
-              <w:t>NE</w:t>
-            </w:r>
-            <w:proofErr w:type="spellEnd"/>
-            <w:r>
-              <w:rPr>
-                <w:rFonts w:ascii="BC Sans" w:hAnsi="BC Sans" w:cs="BC Sans Light"/>
-                <w:sz w:val="20"/>
-                <w:szCs w:val="20"/>
-              </w:rPr>
-              <w:t>(</w:t>
-            </w:r>
-            <w:r>
-              <w:rPr>
-                <w:rFonts w:ascii="BC Sans" w:hAnsi="BC Sans" w:cs="BC Sans Light"/>
-                <w:sz w:val="20"/>
-                <w:szCs w:val="20"/>
-              </w:rPr>
-              <w:t>0</w:t>
-            </w:r>
-            <w:r>
-              <w:rPr>
-                <w:rFonts w:ascii="BC Sans" w:hAnsi="BC Sans" w:cs="BC Sans Light"/>
-                <w:sz w:val="20"/>
-                <w:szCs w:val="20"/>
-              </w:rPr>
-              <w:t>):</w:t>
-            </w:r>
-            <w:proofErr w:type="spellStart"/>
-            <w:r>
-              <w:rPr>
-                <w:rFonts w:ascii="BC Sans" w:hAnsi="BC Sans" w:cs="BC Sans Light"/>
-                <w:sz w:val="20"/>
-                <w:szCs w:val="20"/>
-              </w:rPr>
-              <w:t>show</w:t>
+              <w:t>):show</w:t>
             </w:r>
             <w:r>
               <w:rPr>
@@ -1412,7 +1275,6 @@
               </w:rPr>
               <w:t>End</w:t>
             </w:r>
-            <w:proofErr w:type="spellEnd"/>
             <w:r>
               <w:rPr>
                 <w:rFonts w:ascii="BC Sans" w:hAnsi="BC Sans" w:cs="BC Sans Light"/>
@@ -1492,8 +1354,6 @@
               </w:rPr>
               <w:t>{</w:t>
             </w:r>
-            <w:proofErr w:type="spellStart"/>
-            <w:proofErr w:type="gramStart"/>
             <w:r>
               <w:rPr>
                 <w:rFonts w:ascii="BC Sans" w:eastAsia="BC Sans" w:hAnsi="BC Sans" w:cs="BC Sans"/>
@@ -1503,8 +1363,6 @@
               </w:rPr>
               <w:t>d.community</w:t>
             </w:r>
-            <w:proofErr w:type="spellEnd"/>
-            <w:proofErr w:type="gramEnd"/>
             <w:r>
               <w:rPr>
                 <w:rFonts w:ascii="BC Sans" w:eastAsia="BC Sans" w:hAnsi="BC Sans" w:cs="BC Sans"/>
@@ -1514,7 +1372,6 @@
               </w:rPr>
               <w:t>}, {</w:t>
             </w:r>
-            <w:proofErr w:type="spellStart"/>
             <w:r>
               <w:rPr>
                 <w:rFonts w:ascii="BC Sans" w:eastAsia="BC Sans" w:hAnsi="BC Sans" w:cs="BC Sans"/>
@@ -1524,7 +1381,6 @@
               </w:rPr>
               <w:t>d.office</w:t>
             </w:r>
-            <w:proofErr w:type="spellEnd"/>
             <w:r>
               <w:rPr>
                 <w:rFonts w:ascii="BC Sans" w:eastAsia="BC Sans" w:hAnsi="BC Sans" w:cs="BC Sans"/>
@@ -1549,7 +1405,6 @@
               </w:rPr>
               <w:t>{</w:t>
             </w:r>
-            <w:proofErr w:type="spellStart"/>
             <w:r>
               <w:rPr>
                 <w:rFonts w:ascii="BC Sans" w:eastAsia="BC Sans" w:hAnsi="BC Sans" w:cs="BC Sans"/>
@@ -1559,7 +1414,6 @@
               </w:rPr>
               <w:t>d.zone</w:t>
             </w:r>
-            <w:proofErr w:type="spellEnd"/>
             <w:r>
               <w:rPr>
                 <w:rFonts w:ascii="BC Sans" w:eastAsia="BC Sans" w:hAnsi="BC Sans" w:cs="BC Sans"/>
@@ -1569,7 +1423,6 @@
               </w:rPr>
               <w:t>}, {</w:t>
             </w:r>
-            <w:proofErr w:type="spellStart"/>
             <w:r>
               <w:rPr>
                 <w:rFonts w:ascii="BC Sans" w:eastAsia="BC Sans" w:hAnsi="BC Sans" w:cs="BC Sans"/>
@@ -1577,17 +1430,7 @@
                 <w:sz w:val="20"/>
                 <w:szCs w:val="20"/>
               </w:rPr>
-              <w:t>d.region</w:t>
-            </w:r>
-            <w:proofErr w:type="spellEnd"/>
-            <w:r>
-              <w:rPr>
-                <w:rFonts w:ascii="BC Sans" w:eastAsia="BC Sans" w:hAnsi="BC Sans" w:cs="BC Sans"/>
-                <w:color w:val="000000" w:themeColor="text1"/>
-                <w:sz w:val="20"/>
-                <w:szCs w:val="20"/>
-              </w:rPr>
-              <w:t>}</w:t>
+              <w:t>d.region}</w:t>
             </w:r>
           </w:p>
         </w:tc>
@@ -1654,8 +1497,6 @@
               </w:rPr>
               <w:t>{</w:t>
             </w:r>
-            <w:proofErr w:type="spellStart"/>
-            <w:proofErr w:type="gramStart"/>
             <w:r>
               <w:rPr>
                 <w:rFonts w:ascii="BC Sans" w:eastAsia="Times New Roman" w:hAnsi="BC Sans" w:cs="Times New Roman"/>
@@ -1665,8 +1506,6 @@
               </w:rPr>
               <w:t>d.locationDescription</w:t>
             </w:r>
-            <w:proofErr w:type="spellEnd"/>
-            <w:proofErr w:type="gramEnd"/>
             <w:r>
               <w:rPr>
                 <w:rFonts w:ascii="BC Sans" w:eastAsia="Times New Roman" w:hAnsi="BC Sans" w:cs="Times New Roman"/>
@@ -1740,8 +1579,6 @@
               </w:rPr>
               <w:t>{</w:t>
             </w:r>
-            <w:proofErr w:type="spellStart"/>
-            <w:proofErr w:type="gramStart"/>
             <w:r>
               <w:rPr>
                 <w:rFonts w:ascii="BC Sans" w:eastAsia="Times New Roman" w:hAnsi="BC Sans" w:cs="Times New Roman"/>
@@ -1751,8 +1588,6 @@
               </w:rPr>
               <w:t>d.description</w:t>
             </w:r>
-            <w:proofErr w:type="spellEnd"/>
-            <w:proofErr w:type="gramEnd"/>
             <w:r>
               <w:rPr>
                 <w:rFonts w:ascii="BC Sans" w:eastAsia="Times New Roman" w:hAnsi="BC Sans" w:cs="Times New Roman"/>
@@ -1854,29 +1689,7 @@
                 <w:sz w:val="20"/>
                 <w:szCs w:val="20"/>
               </w:rPr>
-              <w:t>{</w:t>
-            </w:r>
-            <w:proofErr w:type="spellStart"/>
-            <w:proofErr w:type="gramStart"/>
-            <w:r>
-              <w:rPr>
-                <w:rFonts w:ascii="BC Sans" w:eastAsia="BC Sans" w:hAnsi="BC Sans" w:cs="BC Sans"/>
-                <w:color w:val="000000" w:themeColor="text1"/>
-                <w:sz w:val="20"/>
-                <w:szCs w:val="20"/>
-              </w:rPr>
-              <w:t>d.details</w:t>
-            </w:r>
-            <w:proofErr w:type="spellEnd"/>
-            <w:proofErr w:type="gramEnd"/>
-            <w:r>
-              <w:rPr>
-                <w:rFonts w:ascii="BC Sans" w:eastAsia="BC Sans" w:hAnsi="BC Sans" w:cs="BC Sans"/>
-                <w:color w:val="000000" w:themeColor="text1"/>
-                <w:sz w:val="20"/>
-                <w:szCs w:val="20"/>
-              </w:rPr>
-              <w:t>}</w:t>
+              <w:t>{d.details}</w:t>
             </w:r>
           </w:p>
         </w:tc>
@@ -1993,10 +1806,8 @@
                 <w:sz w:val="20"/>
                 <w:szCs w:val="20"/>
               </w:rPr>
-              <w:t>{</w:t>
-            </w:r>
-            <w:proofErr w:type="spellStart"/>
-            <w:proofErr w:type="gramStart"/>
+              <w:t>{d.</w:t>
+            </w:r>
             <w:r>
               <w:rPr>
                 <w:rFonts w:ascii="BC Sans" w:hAnsi="BC Sans" w:cs="BC Sans Light"/>
@@ -2006,7 +1817,7 @@
                 <w:sz w:val="20"/>
                 <w:szCs w:val="20"/>
               </w:rPr>
-              <w:t>d.</w:t>
+              <w:t>privacy</w:t>
             </w:r>
             <w:r>
               <w:rPr>
@@ -2017,44 +1828,7 @@
                 <w:sz w:val="20"/>
                 <w:szCs w:val="20"/>
               </w:rPr>
-              <w:t>privacy</w:t>
-            </w:r>
-            <w:proofErr w:type="spellEnd"/>
-            <w:proofErr w:type="gramEnd"/>
-            <w:r>
-              <w:rPr>
-                <w:rFonts w:ascii="BC Sans" w:hAnsi="BC Sans" w:cs="BC Sans Light"/>
-                <w:b w:val="0"/>
-                <w:bCs w:val="0"/>
-                <w:caps w:val="0"/>
-                <w:sz w:val="20"/>
-                <w:szCs w:val="20"/>
-              </w:rPr>
-              <w:t>[</w:t>
-            </w:r>
-            <w:proofErr w:type="spellStart"/>
-            <w:r>
-              <w:rPr>
-                <w:rFonts w:ascii="BC Sans" w:hAnsi="BC Sans" w:cs="BC Sans Light"/>
-                <w:b w:val="0"/>
-                <w:bCs w:val="0"/>
-                <w:caps w:val="0"/>
-                <w:sz w:val="20"/>
-                <w:szCs w:val="20"/>
-              </w:rPr>
-              <w:t>i</w:t>
-            </w:r>
-            <w:proofErr w:type="spellEnd"/>
-            <w:r>
-              <w:rPr>
-                <w:rFonts w:ascii="BC Sans" w:hAnsi="BC Sans" w:cs="BC Sans Light"/>
-                <w:b w:val="0"/>
-                <w:bCs w:val="0"/>
-                <w:caps w:val="0"/>
-                <w:sz w:val="20"/>
-                <w:szCs w:val="20"/>
-              </w:rPr>
-              <w:t>]</w:t>
+              <w:t>[i]</w:t>
             </w:r>
             <w:r>
               <w:rPr>
@@ -2090,17 +1864,7 @@
                 <w:sz w:val="20"/>
                 <w:szCs w:val="20"/>
               </w:rPr>
-              <w:t>{</w:t>
-            </w:r>
-            <w:proofErr w:type="spellStart"/>
-            <w:proofErr w:type="gramStart"/>
-            <w:r>
-              <w:rPr>
-                <w:rFonts w:ascii="BC Sans" w:hAnsi="BC Sans" w:cs="BC Sans Light"/>
-                <w:sz w:val="20"/>
-                <w:szCs w:val="20"/>
-              </w:rPr>
-              <w:t>d.</w:t>
+              <w:t>{d.</w:t>
             </w:r>
             <w:r>
               <w:rPr>
@@ -2110,33 +1874,13 @@
               </w:rPr>
               <w:t>privacy</w:t>
             </w:r>
-            <w:proofErr w:type="spellEnd"/>
-            <w:proofErr w:type="gramEnd"/>
-            <w:r>
-              <w:rPr>
-                <w:rFonts w:ascii="BC Sans" w:hAnsi="BC Sans" w:cs="BC Sans Light"/>
-                <w:sz w:val="20"/>
-                <w:szCs w:val="20"/>
-              </w:rPr>
-              <w:t>[</w:t>
-            </w:r>
-            <w:proofErr w:type="spellStart"/>
-            <w:r>
-              <w:rPr>
-                <w:rFonts w:ascii="BC Sans" w:hAnsi="BC Sans" w:cs="BC Sans Light"/>
-                <w:sz w:val="20"/>
-                <w:szCs w:val="20"/>
-              </w:rPr>
-              <w:t>i</w:t>
-            </w:r>
-            <w:proofErr w:type="spellEnd"/>
-            <w:r>
-              <w:rPr>
-                <w:rFonts w:ascii="BC Sans" w:hAnsi="BC Sans" w:cs="BC Sans Light"/>
-                <w:sz w:val="20"/>
-                <w:szCs w:val="20"/>
-              </w:rPr>
-              <w:t>].</w:t>
+            <w:r>
+              <w:rPr>
+                <w:rFonts w:ascii="BC Sans" w:hAnsi="BC Sans" w:cs="BC Sans Light"/>
+                <w:sz w:val="20"/>
+                <w:szCs w:val="20"/>
+              </w:rPr>
+              <w:t>[i].</w:t>
             </w:r>
             <w:commentRangeStart w:id="5"/>
             <w:r>
@@ -2196,10 +1940,8 @@
                 <w:sz w:val="20"/>
                 <w:szCs w:val="20"/>
               </w:rPr>
-              <w:t>Privacy requested {</w:t>
-            </w:r>
-            <w:proofErr w:type="spellStart"/>
-            <w:proofErr w:type="gramStart"/>
+              <w:t>Privacy requested {d.</w:t>
+            </w:r>
             <w:r>
               <w:rPr>
                 <w:rFonts w:ascii="BC Sans" w:hAnsi="BC Sans" w:cs="BC Sans Light"/>
@@ -2209,21 +1951,8 @@
                 <w:sz w:val="20"/>
                 <w:szCs w:val="20"/>
               </w:rPr>
-              <w:t>d.</w:t>
-            </w:r>
-            <w:r>
-              <w:rPr>
-                <w:rFonts w:ascii="BC Sans" w:hAnsi="BC Sans" w:cs="BC Sans Light"/>
-                <w:b w:val="0"/>
-                <w:bCs w:val="0"/>
-                <w:caps w:val="0"/>
-                <w:sz w:val="20"/>
-                <w:szCs w:val="20"/>
-              </w:rPr>
               <w:t>privacy</w:t>
             </w:r>
-            <w:proofErr w:type="spellEnd"/>
-            <w:proofErr w:type="gramEnd"/>
             <w:r>
               <w:rPr>
                 <w:rFonts w:ascii="BC Sans" w:hAnsi="BC Sans" w:cs="BC Sans Light"/>
@@ -2437,7 +2166,6 @@
               </w:rPr>
               <w:t>{</w:t>
             </w:r>
-            <w:proofErr w:type="gramStart"/>
             <w:r>
               <w:rPr>
                 <w:rFonts w:ascii="BC Sans" w:hAnsi="BC Sans" w:cs="BC Sans Light"/>
@@ -2454,7 +2182,6 @@
               </w:rPr>
               <w:t>phone</w:t>
             </w:r>
-            <w:proofErr w:type="gramEnd"/>
             <w:r>
               <w:rPr>
                 <w:rFonts w:ascii="BC Sans" w:hAnsi="BC Sans" w:cs="BC Sans Light"/>
@@ -2533,7 +2260,6 @@
               </w:rPr>
               <w:t>{</w:t>
             </w:r>
-            <w:proofErr w:type="gramStart"/>
             <w:r>
               <w:rPr>
                 <w:rFonts w:ascii="BC Sans" w:hAnsi="BC Sans" w:cs="BC Sans Light"/>
@@ -2550,7 +2276,6 @@
               </w:rPr>
               <w:t>phone</w:t>
             </w:r>
-            <w:proofErr w:type="gramEnd"/>
             <w:r>
               <w:rPr>
                 <w:rFonts w:ascii="BC Sans" w:hAnsi="BC Sans" w:cs="BC Sans Light"/>
@@ -2628,7 +2353,6 @@
               </w:rPr>
               <w:t>{</w:t>
             </w:r>
-            <w:proofErr w:type="gramStart"/>
             <w:r>
               <w:rPr>
                 <w:rFonts w:ascii="BC Sans" w:hAnsi="BC Sans" w:cs="BC Sans Light"/>
@@ -2645,7 +2369,6 @@
               </w:rPr>
               <w:t>phone</w:t>
             </w:r>
-            <w:proofErr w:type="gramEnd"/>
             <w:r>
               <w:rPr>
                 <w:rFonts w:ascii="BC Sans" w:hAnsi="BC Sans" w:cs="BC Sans Light"/>
@@ -2724,8 +2447,6 @@
               </w:rPr>
               <w:t>{</w:t>
             </w:r>
-            <w:proofErr w:type="spellStart"/>
-            <w:proofErr w:type="gramStart"/>
             <w:r>
               <w:rPr>
                 <w:rFonts w:ascii="BC Sans" w:hAnsi="BC Sans" w:cs="BC Sans Light"/>
@@ -2740,17 +2461,7 @@
                 <w:sz w:val="20"/>
                 <w:szCs w:val="20"/>
               </w:rPr>
-              <w:t>address</w:t>
-            </w:r>
-            <w:proofErr w:type="spellEnd"/>
-            <w:proofErr w:type="gramEnd"/>
-            <w:r>
-              <w:rPr>
-                <w:rFonts w:ascii="BC Sans" w:hAnsi="BC Sans" w:cs="BC Sans Light"/>
-                <w:sz w:val="20"/>
-                <w:szCs w:val="20"/>
-              </w:rPr>
-              <w:t>}</w:t>
+              <w:t>address}</w:t>
             </w:r>
           </w:p>
         </w:tc>
@@ -2813,8 +2524,6 @@
               </w:rPr>
               <w:t>{</w:t>
             </w:r>
-            <w:proofErr w:type="spellStart"/>
-            <w:proofErr w:type="gramStart"/>
             <w:r>
               <w:rPr>
                 <w:rFonts w:ascii="BC Sans" w:hAnsi="BC Sans" w:cs="BC Sans Light"/>
@@ -2829,17 +2538,7 @@
                 <w:sz w:val="20"/>
                 <w:szCs w:val="20"/>
               </w:rPr>
-              <w:t>email</w:t>
-            </w:r>
-            <w:proofErr w:type="spellEnd"/>
-            <w:proofErr w:type="gramEnd"/>
-            <w:r>
-              <w:rPr>
-                <w:rFonts w:ascii="BC Sans" w:hAnsi="BC Sans" w:cs="BC Sans Light"/>
-                <w:sz w:val="20"/>
-                <w:szCs w:val="20"/>
-              </w:rPr>
-              <w:t>}</w:t>
+              <w:t>email}</w:t>
             </w:r>
           </w:p>
         </w:tc>
@@ -2903,8 +2602,6 @@
               </w:rPr>
               <w:t>{</w:t>
             </w:r>
-            <w:proofErr w:type="spellStart"/>
-            <w:proofErr w:type="gramStart"/>
             <w:r>
               <w:rPr>
                 <w:rFonts w:ascii="BC Sans" w:hAnsi="BC Sans" w:cs="BC Sans Light"/>
@@ -2913,8 +2610,6 @@
               </w:rPr>
               <w:t>d.reportedBy</w:t>
             </w:r>
-            <w:proofErr w:type="spellEnd"/>
-            <w:proofErr w:type="gramEnd"/>
             <w:r>
               <w:rPr>
                 <w:rFonts w:ascii="BC Sans" w:hAnsi="BC Sans" w:cs="BC Sans Light"/>
@@ -2976,12 +2671,13 @@
                 <w:szCs w:val="20"/>
                 <w14:ligatures w14:val="none"/>
               </w:rPr>
-              <w:t>Update #{</w:t>
-            </w:r>
-            <w:proofErr w:type="gramStart"/>
-            <w:r>
-              <w:rPr>
-                <w:rFonts w:ascii="BC Sans" w:eastAsia="Times New Roman" w:hAnsi="BC Sans" w:cs="Times New Roman"/>
+              <w:t>Update #{d.updates[i].sequenceId}</w:t>
+            </w:r>
+            <w:r>
+              <w:rPr>
+                <w:rFonts w:ascii="BC Sans" w:eastAsia="Times New Roman" w:hAnsi="BC Sans" w:cs="Times New Roman"/>
+                <w:b w:val="0"/>
+                <w:bCs w:val="0"/>
                 <w:caps w:val="0"/>
                 <w:color w:val="000000"/>
                 <w:kern w:val="0"/>
@@ -2989,124 +2685,7 @@
                 <w:szCs w:val="20"/>
                 <w14:ligatures w14:val="none"/>
               </w:rPr>
-              <w:t>d.updates</w:t>
-            </w:r>
-            <w:proofErr w:type="gramEnd"/>
-            <w:r>
-              <w:rPr>
-                <w:rFonts w:ascii="BC Sans" w:eastAsia="Times New Roman" w:hAnsi="BC Sans" w:cs="Times New Roman"/>
-                <w:caps w:val="0"/>
-                <w:color w:val="000000"/>
-                <w:kern w:val="0"/>
-                <w:sz w:val="20"/>
-                <w:szCs w:val="20"/>
-                <w14:ligatures w14:val="none"/>
-              </w:rPr>
-              <w:t>[i].sequenceId}</w:t>
-            </w:r>
-            <w:r>
-              <w:rPr>
-                <w:rFonts w:ascii="BC Sans" w:eastAsia="Times New Roman" w:hAnsi="BC Sans" w:cs="Times New Roman"/>
-                <w:b w:val="0"/>
-                <w:bCs w:val="0"/>
-                <w:caps w:val="0"/>
-                <w:color w:val="000000"/>
-                <w:kern w:val="0"/>
-                <w:sz w:val="20"/>
-                <w:szCs w:val="20"/>
-                <w14:ligatures w14:val="none"/>
-              </w:rPr>
-              <w:t>, received: {</w:t>
-            </w:r>
-            <w:proofErr w:type="spellStart"/>
-            <w:r>
-              <w:rPr>
-                <w:rFonts w:ascii="BC Sans" w:eastAsia="Times New Roman" w:hAnsi="BC Sans" w:cs="Times New Roman"/>
-                <w:b w:val="0"/>
-                <w:bCs w:val="0"/>
-                <w:caps w:val="0"/>
-                <w:color w:val="000000"/>
-                <w:kern w:val="0"/>
-                <w:sz w:val="20"/>
-                <w:szCs w:val="20"/>
-                <w14:ligatures w14:val="none"/>
-              </w:rPr>
-              <w:t>d.updates</w:t>
-            </w:r>
-            <w:proofErr w:type="spellEnd"/>
-            <w:r>
-              <w:rPr>
-                <w:rFonts w:ascii="BC Sans" w:eastAsia="Times New Roman" w:hAnsi="BC Sans" w:cs="Times New Roman"/>
-                <w:b w:val="0"/>
-                <w:bCs w:val="0"/>
-                <w:caps w:val="0"/>
-                <w:color w:val="000000"/>
-                <w:kern w:val="0"/>
-                <w:sz w:val="20"/>
-                <w:szCs w:val="20"/>
-                <w14:ligatures w14:val="none"/>
-              </w:rPr>
-              <w:t>[</w:t>
-            </w:r>
-            <w:proofErr w:type="spellStart"/>
-            <w:r>
-              <w:rPr>
-                <w:rFonts w:ascii="BC Sans" w:eastAsia="Times New Roman" w:hAnsi="BC Sans" w:cs="Times New Roman"/>
-                <w:b w:val="0"/>
-                <w:bCs w:val="0"/>
-                <w:caps w:val="0"/>
-                <w:color w:val="000000"/>
-                <w:kern w:val="0"/>
-                <w:sz w:val="20"/>
-                <w:szCs w:val="20"/>
-                <w14:ligatures w14:val="none"/>
-              </w:rPr>
-              <w:t>i</w:t>
-            </w:r>
-            <w:proofErr w:type="spellEnd"/>
-            <w:r>
-              <w:rPr>
-                <w:rFonts w:ascii="BC Sans" w:eastAsia="Times New Roman" w:hAnsi="BC Sans" w:cs="Times New Roman"/>
-                <w:b w:val="0"/>
-                <w:bCs w:val="0"/>
-                <w:caps w:val="0"/>
-                <w:color w:val="000000"/>
-                <w:kern w:val="0"/>
-                <w:sz w:val="20"/>
-                <w:szCs w:val="20"/>
-                <w14:ligatures w14:val="none"/>
-              </w:rPr>
-              <w:t>].</w:t>
-            </w:r>
-            <w:proofErr w:type="spellStart"/>
-            <w:r>
-              <w:rPr>
-                <w:rFonts w:ascii="BC Sans" w:eastAsia="Times New Roman" w:hAnsi="BC Sans" w:cs="Times New Roman"/>
-                <w:b w:val="0"/>
-                <w:bCs w:val="0"/>
-                <w:caps w:val="0"/>
-                <w:color w:val="000000"/>
-                <w:kern w:val="0"/>
-                <w:sz w:val="20"/>
-                <w:szCs w:val="20"/>
-                <w14:ligatures w14:val="none"/>
-              </w:rPr>
-              <w:t>updateOn</w:t>
-            </w:r>
-            <w:proofErr w:type="spellEnd"/>
-            <w:r>
-              <w:rPr>
-                <w:rFonts w:ascii="BC Sans" w:eastAsia="Times New Roman" w:hAnsi="BC Sans" w:cs="Times New Roman"/>
-                <w:b w:val="0"/>
-                <w:bCs w:val="0"/>
-                <w:caps w:val="0"/>
-                <w:color w:val="000000"/>
-                <w:kern w:val="0"/>
-                <w:sz w:val="20"/>
-                <w:szCs w:val="20"/>
-                <w14:ligatures w14:val="none"/>
-              </w:rPr>
-              <w:t>}</w:t>
+              <w:t>, received: {d.updates[i].updateOn}</w:t>
             </w:r>
             <w:r>
               <w:rPr>
@@ -3182,43 +2761,13 @@
               </w:rPr>
               <w:t>{</w:t>
             </w:r>
-            <w:proofErr w:type="spellStart"/>
-            <w:proofErr w:type="gramStart"/>
-            <w:r>
-              <w:rPr>
-                <w:rFonts w:ascii="BC Sans" w:hAnsi="BC Sans" w:cs="BC Sans Light"/>
-                <w:sz w:val="20"/>
-                <w:szCs w:val="20"/>
-              </w:rPr>
-              <w:t>d.updates</w:t>
-            </w:r>
-            <w:proofErr w:type="spellEnd"/>
-            <w:proofErr w:type="gramEnd"/>
-            <w:r>
-              <w:rPr>
-                <w:rFonts w:ascii="BC Sans" w:hAnsi="BC Sans" w:cs="BC Sans Light"/>
-                <w:sz w:val="20"/>
-                <w:szCs w:val="20"/>
-              </w:rPr>
-              <w:t>[</w:t>
-            </w:r>
-            <w:proofErr w:type="spellStart"/>
-            <w:r>
-              <w:rPr>
-                <w:rFonts w:ascii="BC Sans" w:hAnsi="BC Sans" w:cs="BC Sans Light"/>
-                <w:sz w:val="20"/>
-                <w:szCs w:val="20"/>
-              </w:rPr>
-              <w:t>i</w:t>
-            </w:r>
-            <w:proofErr w:type="spellEnd"/>
-            <w:r>
-              <w:rPr>
-                <w:rFonts w:ascii="BC Sans" w:hAnsi="BC Sans" w:cs="BC Sans Light"/>
-                <w:sz w:val="20"/>
-                <w:szCs w:val="20"/>
-              </w:rPr>
-              <w:t>].description</w:t>
+            <w:r>
+              <w:rPr>
+                <w:rFonts w:ascii="BC Sans" w:hAnsi="BC Sans" w:cs="BC Sans Light"/>
+                <w:sz w:val="20"/>
+                <w:szCs w:val="20"/>
+              </w:rPr>
+              <w:t>d.updates[i].description</w:t>
             </w:r>
             <w:r>
               <w:rPr>
@@ -3262,6 +2811,7 @@
                 <w:sz w:val="20"/>
                 <w:szCs w:val="20"/>
               </w:rPr>
+              <w:lastRenderedPageBreak/>
               <w:t>Location summary</w:t>
             </w:r>
           </w:p>
@@ -3289,54 +2839,14 @@
               </w:rPr>
               <w:t>{</w:t>
             </w:r>
-            <w:proofErr w:type="spellStart"/>
-            <w:proofErr w:type="gramStart"/>
-            <w:r>
-              <w:rPr>
-                <w:rFonts w:ascii="BC Sans" w:hAnsi="BC Sans" w:cs="BC Sans Light"/>
-                <w:sz w:val="20"/>
-                <w:szCs w:val="20"/>
-              </w:rPr>
-              <w:t>d.updates</w:t>
-            </w:r>
-            <w:proofErr w:type="spellEnd"/>
-            <w:proofErr w:type="gramEnd"/>
-            <w:r>
-              <w:rPr>
-                <w:rFonts w:ascii="BC Sans" w:hAnsi="BC Sans" w:cs="BC Sans Light"/>
-                <w:sz w:val="20"/>
-                <w:szCs w:val="20"/>
-              </w:rPr>
-              <w:t>[</w:t>
-            </w:r>
-            <w:proofErr w:type="spellStart"/>
-            <w:r>
-              <w:rPr>
-                <w:rFonts w:ascii="BC Sans" w:hAnsi="BC Sans" w:cs="BC Sans Light"/>
-                <w:sz w:val="20"/>
-                <w:szCs w:val="20"/>
-              </w:rPr>
-              <w:t>i</w:t>
-            </w:r>
-            <w:proofErr w:type="spellEnd"/>
-            <w:r>
-              <w:rPr>
-                <w:rFonts w:ascii="BC Sans" w:hAnsi="BC Sans" w:cs="BC Sans Light"/>
-                <w:sz w:val="20"/>
-                <w:szCs w:val="20"/>
-              </w:rPr>
-              <w:t>].</w:t>
-            </w:r>
-            <w:proofErr w:type="spellStart"/>
-            <w:r>
-              <w:rPr>
-                <w:rFonts w:ascii="BC Sans" w:hAnsi="BC Sans" w:cs="BC Sans Light"/>
-                <w:sz w:val="20"/>
-                <w:szCs w:val="20"/>
-              </w:rPr>
-              <w:t>location.summary</w:t>
-            </w:r>
-            <w:proofErr w:type="spellEnd"/>
+            <w:r>
+              <w:rPr>
+                <w:rFonts w:ascii="BC Sans" w:hAnsi="BC Sans" w:cs="BC Sans Light"/>
+                <w:sz w:val="20"/>
+                <w:szCs w:val="20"/>
+              </w:rPr>
+              <w:t>d.updates[i].location.summary</w:t>
+            </w:r>
             <w:r>
               <w:rPr>
                 <w:rFonts w:ascii="BC Sans" w:hAnsi="BC Sans" w:cs="BC Sans Light"/>
@@ -3380,7 +2890,6 @@
                 <w:sz w:val="20"/>
                 <w:szCs w:val="20"/>
               </w:rPr>
-              <w:lastRenderedPageBreak/>
               <w:t>Location Details</w:t>
             </w:r>
           </w:p>
@@ -3408,54 +2917,14 @@
               </w:rPr>
               <w:t>{</w:t>
             </w:r>
-            <w:proofErr w:type="spellStart"/>
-            <w:proofErr w:type="gramStart"/>
-            <w:r>
-              <w:rPr>
-                <w:rFonts w:ascii="BC Sans" w:hAnsi="BC Sans" w:cs="BC Sans Light"/>
-                <w:sz w:val="20"/>
-                <w:szCs w:val="20"/>
-              </w:rPr>
-              <w:t>d.updates</w:t>
-            </w:r>
-            <w:proofErr w:type="spellEnd"/>
-            <w:proofErr w:type="gramEnd"/>
-            <w:r>
-              <w:rPr>
-                <w:rFonts w:ascii="BC Sans" w:hAnsi="BC Sans" w:cs="BC Sans Light"/>
-                <w:sz w:val="20"/>
-                <w:szCs w:val="20"/>
-              </w:rPr>
-              <w:t>[</w:t>
-            </w:r>
-            <w:proofErr w:type="spellStart"/>
-            <w:r>
-              <w:rPr>
-                <w:rFonts w:ascii="BC Sans" w:hAnsi="BC Sans" w:cs="BC Sans Light"/>
-                <w:sz w:val="20"/>
-                <w:szCs w:val="20"/>
-              </w:rPr>
-              <w:t>i</w:t>
-            </w:r>
-            <w:proofErr w:type="spellEnd"/>
-            <w:r>
-              <w:rPr>
-                <w:rFonts w:ascii="BC Sans" w:hAnsi="BC Sans" w:cs="BC Sans Light"/>
-                <w:sz w:val="20"/>
-                <w:szCs w:val="20"/>
-              </w:rPr>
-              <w:t>].</w:t>
-            </w:r>
-            <w:proofErr w:type="spellStart"/>
-            <w:r>
-              <w:rPr>
-                <w:rFonts w:ascii="BC Sans" w:hAnsi="BC Sans" w:cs="BC Sans Light"/>
-                <w:sz w:val="20"/>
-                <w:szCs w:val="20"/>
-              </w:rPr>
-              <w:t>location.details</w:t>
-            </w:r>
-            <w:proofErr w:type="spellEnd"/>
+            <w:r>
+              <w:rPr>
+                <w:rFonts w:ascii="BC Sans" w:hAnsi="BC Sans" w:cs="BC Sans Light"/>
+                <w:sz w:val="20"/>
+                <w:szCs w:val="20"/>
+              </w:rPr>
+              <w:t>d.updates[i].location.details</w:t>
+            </w:r>
             <w:r>
               <w:rPr>
                 <w:rFonts w:ascii="BC Sans" w:hAnsi="BC Sans" w:cs="BC Sans Light"/>
@@ -3523,33 +2992,15 @@
                 <w:sz w:val="20"/>
                 <w:szCs w:val="20"/>
               </w:rPr>
-              <w:t>{</w:t>
-            </w:r>
-            <w:proofErr w:type="gramStart"/>
-            <w:r>
-              <w:rPr>
-                <w:rFonts w:ascii="BC Sans" w:hAnsi="BC Sans" w:cs="BC Sans Light"/>
-                <w:sz w:val="20"/>
-                <w:szCs w:val="20"/>
-              </w:rPr>
-              <w:t>d.</w:t>
-            </w:r>
-            <w:r>
-              <w:rPr>
-                <w:rFonts w:ascii="BC Sans" w:hAnsi="BC Sans" w:cs="BC Sans Light"/>
-                <w:sz w:val="20"/>
-                <w:szCs w:val="20"/>
-              </w:rPr>
-              <w:t>updates</w:t>
-            </w:r>
-            <w:proofErr w:type="gramEnd"/>
-            <w:r>
-              <w:rPr>
-                <w:rFonts w:ascii="BC Sans" w:hAnsi="BC Sans" w:cs="BC Sans Light"/>
-                <w:sz w:val="20"/>
-                <w:szCs w:val="20"/>
-              </w:rPr>
-              <w:t>[i].location.latitude</w:t>
+              <w:t>{d.</w:t>
+            </w:r>
+            <w:r>
+              <w:rPr>
+                <w:rFonts w:ascii="BC Sans" w:hAnsi="BC Sans" w:cs="BC Sans Light"/>
+                <w:sz w:val="20"/>
+                <w:szCs w:val="20"/>
+              </w:rPr>
+              <w:t>updates[i].location.latitude</w:t>
             </w:r>
             <w:r>
               <w:rPr>
@@ -3717,45 +3168,7 @@
           <w:szCs w:val="20"/>
         </w:rPr>
         <w:br/>
-        <w:t>{</w:t>
-      </w:r>
-      <w:proofErr w:type="spellStart"/>
-      <w:proofErr w:type="gramStart"/>
-      <w:r>
-        <w:rPr>
-          <w:rFonts w:ascii="BC Sans" w:hAnsi="BC Sans"/>
-          <w:sz w:val="20"/>
-          <w:szCs w:val="20"/>
-        </w:rPr>
-        <w:t>d.updates</w:t>
-      </w:r>
-      <w:proofErr w:type="spellEnd"/>
-      <w:proofErr w:type="gramEnd"/>
-      <w:r>
-        <w:rPr>
-          <w:rFonts w:ascii="BC Sans" w:hAnsi="BC Sans"/>
-          <w:sz w:val="20"/>
-          <w:szCs w:val="20"/>
-        </w:rPr>
-        <w:t>[i+1].</w:t>
-      </w:r>
-      <w:proofErr w:type="spellStart"/>
-      <w:r>
-        <w:rPr>
-          <w:rFonts w:ascii="BC Sans" w:hAnsi="BC Sans"/>
-          <w:sz w:val="20"/>
-          <w:szCs w:val="20"/>
-        </w:rPr>
-        <w:t>sequenceId</w:t>
-      </w:r>
-      <w:proofErr w:type="spellEnd"/>
-      <w:r>
-        <w:rPr>
-          <w:rFonts w:ascii="BC Sans" w:hAnsi="BC Sans"/>
-          <w:sz w:val="20"/>
-          <w:szCs w:val="20"/>
-        </w:rPr>
-        <w:t>}</w:t>
+        <w:t>{d.updates[i+1].sequenceId}</w:t>
       </w:r>
     </w:p>
     <w:p>
@@ -4216,8 +3629,6 @@
             </w:rPr>
             <w:t>Report printed on {</w:t>
           </w:r>
-          <w:proofErr w:type="spellStart"/>
-          <w:proofErr w:type="gramStart"/>
           <w:r>
             <w:rPr>
               <w:rFonts w:ascii="BC Sans" w:eastAsia="BC Sans" w:hAnsi="BC Sans" w:cs="BC Sans"/>
@@ -4234,8 +3645,6 @@
             </w:rPr>
             <w:t>.generatedOn</w:t>
           </w:r>
-          <w:proofErr w:type="spellEnd"/>
-          <w:proofErr w:type="gramEnd"/>
           <w:r>
             <w:rPr>
               <w:rFonts w:ascii="BC Sans" w:eastAsia="BC Sans" w:hAnsi="BC Sans" w:cs="BC Sans"/>
@@ -5760,6 +5169,33 @@
 </file>
 
 <file path=customXml/item1.xml><?xml version="1.0" encoding="utf-8"?>
+<p:properties xmlns:p="http://schemas.microsoft.com/office/2006/metadata/properties" xmlns:xsi="http://www.w3.org/2001/XMLSchema-instance" xmlns:pc="http://schemas.microsoft.com/office/infopath/2007/PartnerControls">
+  <documentManagement>
+    <TaxCatchAll xmlns="cbeac988-4fd5-47cf-ad03-89cc7678fa90" xsi:nil="true"/>
+    <lcf76f155ced4ddcb4097134ff3c332f xmlns="aa9c99c1-69c1-4b58-9df5-4d4796c46f8a">
+      <Terms xmlns="http://schemas.microsoft.com/office/infopath/2007/PartnerControls"/>
+    </lcf76f155ced4ddcb4097134ff3c332f>
+    <SharedWithUsers xmlns="cbeac988-4fd5-47cf-ad03-89cc7678fa90">
+      <UserInfo>
+        <DisplayName/>
+        <AccountId xsi:nil="true"/>
+        <AccountType/>
+      </UserInfo>
+    </SharedWithUsers>
+  </documentManagement>
+</p:properties>
+</file>
+
+<file path=customXml/item2.xml><?xml version="1.0" encoding="utf-8"?>
+<?mso-contentType ?>
+<FormTemplates xmlns="http://schemas.microsoft.com/sharepoint/v3/contenttype/forms">
+  <Display>DocumentLibraryForm</Display>
+  <Edit>DocumentLibraryForm</Edit>
+  <New>DocumentLibraryForm</New>
+</FormTemplates>
+</file>
+
+<file path=customXml/item3.xml><?xml version="1.0" encoding="utf-8"?>
 <ct:contentTypeSchema xmlns:ct="http://schemas.microsoft.com/office/2006/metadata/contentType" xmlns:ma="http://schemas.microsoft.com/office/2006/metadata/properties/metaAttributes" ct:_="" ma:_="" ma:contentTypeName="Document" ma:contentTypeID="0x010100ED0089B3ED392A4CB3C10705735CFAD3" ma:contentTypeVersion="15" ma:contentTypeDescription="Create a new document." ma:contentTypeScope="" ma:versionID="e9715c4352d5d9c94cf397f6db7911f6">
   <xsd:schema xmlns:xsd="http://www.w3.org/2001/XMLSchema" xmlns:xs="http://www.w3.org/2001/XMLSchema" xmlns:p="http://schemas.microsoft.com/office/2006/metadata/properties" xmlns:ns2="aa9c99c1-69c1-4b58-9df5-4d4796c46f8a" xmlns:ns3="cbeac988-4fd5-47cf-ad03-89cc7678fa90" targetNamespace="http://schemas.microsoft.com/office/2006/metadata/properties" ma:root="true" ma:fieldsID="4a7b24a40f906d6832371abf7aef78d6" ns2:_="" ns3:_="">
     <xsd:import namespace="aa9c99c1-69c1-4b58-9df5-4d4796c46f8a"/>
@@ -5994,34 +5430,26 @@
 </ct:contentTypeSchema>
 </file>
 
-<file path=customXml/item2.xml><?xml version="1.0" encoding="utf-8"?>
-<?mso-contentType ?>
-<FormTemplates xmlns="http://schemas.microsoft.com/sharepoint/v3/contenttype/forms">
-  <Display>DocumentLibraryForm</Display>
-  <Edit>DocumentLibraryForm</Edit>
-  <New>DocumentLibraryForm</New>
-</FormTemplates>
+<file path=customXml/itemProps1.xml><?xml version="1.0" encoding="utf-8"?>
+<ds:datastoreItem xmlns:ds="http://schemas.openxmlformats.org/officeDocument/2006/customXml" ds:itemID="{C6C5DCE0-D69C-4B6E-96D9-C69B23DE6D4A}">
+  <ds:schemaRefs>
+    <ds:schemaRef ds:uri="http://schemas.microsoft.com/office/2006/metadata/properties"/>
+    <ds:schemaRef ds:uri="http://schemas.microsoft.com/office/infopath/2007/PartnerControls"/>
+    <ds:schemaRef ds:uri="cbeac988-4fd5-47cf-ad03-89cc7678fa90"/>
+    <ds:schemaRef ds:uri="aa9c99c1-69c1-4b58-9df5-4d4796c46f8a"/>
+  </ds:schemaRefs>
+</ds:datastoreItem>
 </file>
 
-<file path=customXml/item3.xml><?xml version="1.0" encoding="utf-8"?>
-<p:properties xmlns:p="http://schemas.microsoft.com/office/2006/metadata/properties" xmlns:xsi="http://www.w3.org/2001/XMLSchema-instance" xmlns:pc="http://schemas.microsoft.com/office/infopath/2007/PartnerControls">
-  <documentManagement>
-    <TaxCatchAll xmlns="cbeac988-4fd5-47cf-ad03-89cc7678fa90" xsi:nil="true"/>
-    <lcf76f155ced4ddcb4097134ff3c332f xmlns="aa9c99c1-69c1-4b58-9df5-4d4796c46f8a">
-      <Terms xmlns="http://schemas.microsoft.com/office/infopath/2007/PartnerControls"/>
-    </lcf76f155ced4ddcb4097134ff3c332f>
-    <SharedWithUsers xmlns="cbeac988-4fd5-47cf-ad03-89cc7678fa90">
-      <UserInfo>
-        <DisplayName/>
-        <AccountId xsi:nil="true"/>
-        <AccountType/>
-      </UserInfo>
-    </SharedWithUsers>
-  </documentManagement>
-</p:properties>
+<file path=customXml/itemProps2.xml><?xml version="1.0" encoding="utf-8"?>
+<ds:datastoreItem xmlns:ds="http://schemas.openxmlformats.org/officeDocument/2006/customXml" ds:itemID="{4BECF9F2-3A10-48CC-8D31-4F6E8664527E}">
+  <ds:schemaRefs>
+    <ds:schemaRef ds:uri="http://schemas.microsoft.com/sharepoint/v3/contenttype/forms"/>
+  </ds:schemaRefs>
+</ds:datastoreItem>
 </file>
 
-<file path=customXml/itemProps1.xml><?xml version="1.0" encoding="utf-8"?>
+<file path=customXml/itemProps3.xml><?xml version="1.0" encoding="utf-8"?>
 <ds:datastoreItem xmlns:ds="http://schemas.openxmlformats.org/officeDocument/2006/customXml" ds:itemID="{26FF9410-7F49-4DD5-9478-D670A139DF54}">
   <ds:schemaRefs>
     <ds:schemaRef ds:uri="http://schemas.microsoft.com/office/2006/metadata/contentType"/>
@@ -6038,23 +5466,4 @@
     <ds:schemaRef ds:uri="http://schemas.microsoft.com/internal/obd"/>
   </ds:schemaRefs>
 </ds:datastoreItem>
-</file>
-
-<file path=customXml/itemProps2.xml><?xml version="1.0" encoding="utf-8"?>
-<ds:datastoreItem xmlns:ds="http://schemas.openxmlformats.org/officeDocument/2006/customXml" ds:itemID="{4BECF9F2-3A10-48CC-8D31-4F6E8664527E}">
-  <ds:schemaRefs>
-    <ds:schemaRef ds:uri="http://schemas.microsoft.com/sharepoint/v3/contenttype/forms"/>
-  </ds:schemaRefs>
-</ds:datastoreItem>
-</file>
-
-<file path=customXml/itemProps3.xml><?xml version="1.0" encoding="utf-8"?>
-<ds:datastoreItem xmlns:ds="http://schemas.openxmlformats.org/officeDocument/2006/customXml" ds:itemID="{C6C5DCE0-D69C-4B6E-96D9-C69B23DE6D4A}">
-  <ds:schemaRefs>
-    <ds:schemaRef ds:uri="http://schemas.microsoft.com/office/2006/metadata/properties"/>
-    <ds:schemaRef ds:uri="http://schemas.microsoft.com/office/infopath/2007/PartnerControls"/>
-    <ds:schemaRef ds:uri="cbeac988-4fd5-47cf-ad03-89cc7678fa90"/>
-    <ds:schemaRef ds:uri="aa9c99c1-69c1-4b58-9df5-4d4796c46f8a"/>
-  </ds:schemaRefs>
-</ds:datastoreItem>
 </file>
</xml_diff>

<commit_message>
feat: Add COORS Number to Complaints (#723)
Co-authored-by: gregorylavery <100631366+gregorylavery@users.noreply.github.com>
</commit_message>
<xml_diff>
--- a/backend/templates/complaint/CDOGS-ERS-COMPLAINT-TEMPLATE-v1.docx
+++ b/backend/templates/complaint/CDOGS-ERS-COMPLAINT-TEMPLATE-v1.docx
@@ -66,14 +66,14 @@
     <w:tbl>
       <w:tblPr>
         <w:tblStyle w:val="PlainTable4"/>
-        <w:tblW w:w="0" w:type="auto"/>
+        <w:tblW w:w="10919" w:type="dxa"/>
         <w:tblLayout w:type="fixed"/>
         <w:tblLook w:val="06A0" w:firstRow="1" w:lastRow="0" w:firstColumn="1" w:lastColumn="0" w:noHBand="1" w:noVBand="1"/>
       </w:tblPr>
       <w:tblGrid>
         <w:gridCol w:w="3300"/>
-        <w:gridCol w:w="5850"/>
-        <w:gridCol w:w="1769"/>
+        <w:gridCol w:w="4071"/>
+        <w:gridCol w:w="3548"/>
       </w:tblGrid>
       <w:tr>
         <w:trPr>
@@ -146,8 +146,6 @@
               </w:rPr>
               <w:t>{</w:t>
             </w:r>
-            <w:proofErr w:type="spellStart"/>
-            <w:proofErr w:type="gramStart"/>
             <w:r>
               <w:rPr>
                 <w:rFonts w:ascii="BC Sans" w:eastAsia="Times New Roman" w:hAnsi="BC Sans" w:cs="Times New Roman"/>
@@ -159,8 +157,6 @@
               </w:rPr>
               <w:t>d.reportedOn</w:t>
             </w:r>
-            <w:proofErr w:type="spellEnd"/>
-            <w:proofErr w:type="gramEnd"/>
             <w:r>
               <w:rPr>
                 <w:rFonts w:ascii="BC Sans" w:eastAsia="Times New Roman" w:hAnsi="BC Sans" w:cs="Times New Roman"/>
@@ -183,7 +179,7 @@
         </w:tc>
         <w:tc>
           <w:tcPr>
-            <w:tcW w:w="5850" w:type="dxa"/>
+            <w:tcW w:w="4071" w:type="dxa"/>
           </w:tcPr>
           <w:p>
             <w:pPr>
@@ -206,8 +202,6 @@
               </w:rPr>
               <w:t>Created by: {</w:t>
             </w:r>
-            <w:proofErr w:type="spellStart"/>
-            <w:proofErr w:type="gramStart"/>
             <w:r>
               <w:rPr>
                 <w:rFonts w:ascii="BC Sans" w:eastAsia="Times New Roman" w:hAnsi="BC Sans" w:cs="Times New Roman"/>
@@ -219,8 +213,6 @@
               </w:rPr>
               <w:t>d.createdBy</w:t>
             </w:r>
-            <w:proofErr w:type="spellEnd"/>
-            <w:proofErr w:type="gramEnd"/>
             <w:r>
               <w:rPr>
                 <w:rFonts w:ascii="BC Sans" w:eastAsia="Times New Roman" w:hAnsi="BC Sans" w:cs="Times New Roman"/>
@@ -236,7 +228,7 @@
         </w:tc>
         <w:tc>
           <w:tcPr>
-            <w:tcW w:w="1769" w:type="dxa"/>
+            <w:tcW w:w="3548" w:type="dxa"/>
           </w:tcPr>
           <w:p>
             <w:pPr>
@@ -253,8 +245,6 @@
               </w:rPr>
               <w:t>Status: {</w:t>
             </w:r>
-            <w:proofErr w:type="spellStart"/>
-            <w:proofErr w:type="gramStart"/>
             <w:r>
               <w:rPr>
                 <w:rFonts w:ascii="BC Sans" w:eastAsia="Times New Roman" w:hAnsi="BC Sans" w:cs="Times New Roman"/>
@@ -266,8 +256,6 @@
               </w:rPr>
               <w:t>d.status</w:t>
             </w:r>
-            <w:proofErr w:type="spellEnd"/>
-            <w:proofErr w:type="gramEnd"/>
             <w:r>
               <w:rPr>
                 <w:rFonts w:ascii="BC Sans" w:eastAsia="Times New Roman" w:hAnsi="BC Sans" w:cs="Times New Roman"/>
@@ -335,8 +323,6 @@
               </w:rPr>
               <w:t>{</w:t>
             </w:r>
-            <w:proofErr w:type="spellStart"/>
-            <w:proofErr w:type="gramStart"/>
             <w:r>
               <w:rPr>
                 <w:rFonts w:ascii="BC Sans" w:eastAsia="Times New Roman" w:hAnsi="BC Sans" w:cs="Times New Roman"/>
@@ -348,8 +334,6 @@
               </w:rPr>
               <w:t>d.updatedOn</w:t>
             </w:r>
-            <w:proofErr w:type="spellEnd"/>
-            <w:proofErr w:type="gramEnd"/>
             <w:r>
               <w:rPr>
                 <w:rFonts w:ascii="BC Sans" w:eastAsia="Times New Roman" w:hAnsi="BC Sans" w:cs="Times New Roman"/>
@@ -365,7 +349,7 @@
         </w:tc>
         <w:tc>
           <w:tcPr>
-            <w:tcW w:w="5850" w:type="dxa"/>
+            <w:tcW w:w="4071" w:type="dxa"/>
           </w:tcPr>
           <w:p>
             <w:pPr>
@@ -393,35 +377,13 @@
                 <w:sz w:val="20"/>
                 <w:szCs w:val="20"/>
               </w:rPr>
-              <w:t xml:space="preserve"> {</w:t>
-            </w:r>
-            <w:proofErr w:type="spellStart"/>
-            <w:proofErr w:type="gramStart"/>
-            <w:r>
-              <w:rPr>
-                <w:rFonts w:ascii="BC Sans" w:eastAsia="Times New Roman" w:hAnsi="BC Sans" w:cs="Times New Roman"/>
-                <w:color w:val="000000" w:themeColor="text1"/>
-                <w:sz w:val="20"/>
-                <w:szCs w:val="20"/>
-              </w:rPr>
-              <w:t>d.officerAssigned</w:t>
-            </w:r>
-            <w:proofErr w:type="spellEnd"/>
-            <w:proofErr w:type="gramEnd"/>
-            <w:r>
-              <w:rPr>
-                <w:rFonts w:ascii="BC Sans" w:eastAsia="Times New Roman" w:hAnsi="BC Sans" w:cs="Times New Roman"/>
-                <w:color w:val="000000" w:themeColor="text1"/>
-                <w:sz w:val="20"/>
-                <w:szCs w:val="20"/>
-              </w:rPr>
-              <w:t>}</w:t>
-            </w:r>
-          </w:p>
-        </w:tc>
-        <w:tc>
-          <w:tcPr>
-            <w:tcW w:w="1769" w:type="dxa"/>
+              <w:t xml:space="preserve"> {d.officerAssigned}</w:t>
+            </w:r>
+          </w:p>
+        </w:tc>
+        <w:tc>
+          <w:tcPr>
+            <w:tcW w:w="3548" w:type="dxa"/>
           </w:tcPr>
           <w:p>
             <w:pPr>
@@ -433,6 +395,15 @@
                 <w:szCs w:val="20"/>
               </w:rPr>
             </w:pPr>
+            <w:r>
+              <w:rPr>
+                <w:rFonts w:ascii="BC Sans" w:eastAsia="Times New Roman" w:hAnsi="BC Sans" w:cs="Times New Roman"/>
+                <w:color w:val="000000" w:themeColor="text1"/>
+                <w:sz w:val="20"/>
+                <w:szCs w:val="20"/>
+              </w:rPr>
+              <w:t>{d.referenceNumber:ifEM:hideBegin}COORS number: {d.referenceNumber}{d.referenceNumber:hideEnd}</w:t>
+            </w:r>
           </w:p>
         </w:tc>
       </w:tr>
@@ -601,8 +572,6 @@
               </w:rPr>
               <w:t>{</w:t>
             </w:r>
-            <w:proofErr w:type="spellStart"/>
-            <w:proofErr w:type="gramStart"/>
             <w:r>
               <w:rPr>
                 <w:rFonts w:ascii="BC Sans" w:eastAsia="Times New Roman" w:hAnsi="BC Sans" w:cs="Times New Roman"/>
@@ -612,8 +581,6 @@
               </w:rPr>
               <w:t>d.incidentDateTime</w:t>
             </w:r>
-            <w:proofErr w:type="spellEnd"/>
-            <w:proofErr w:type="gramEnd"/>
             <w:r>
               <w:rPr>
                 <w:rFonts w:ascii="BC Sans" w:eastAsia="Times New Roman" w:hAnsi="BC Sans" w:cs="Times New Roman"/>
@@ -708,7 +675,6 @@
               </w:rPr>
               <w:t>{</w:t>
             </w:r>
-            <w:proofErr w:type="gramStart"/>
             <w:r>
               <w:rPr>
                 <w:rFonts w:ascii="BC Sans" w:eastAsia="Times New Roman" w:hAnsi="BC Sans" w:cs="Times New Roman"/>
@@ -718,7 +684,6 @@
               </w:rPr>
               <w:t>d.</w:t>
             </w:r>
-            <w:proofErr w:type="spellStart"/>
             <w:r>
               <w:rPr>
                 <w:rFonts w:ascii="BC Sans" w:eastAsia="Times New Roman" w:hAnsi="BC Sans" w:cs="Times New Roman"/>
@@ -729,8 +694,6 @@
               </w:rPr>
               <w:t>complaintMethodReceivedCode</w:t>
             </w:r>
-            <w:proofErr w:type="spellEnd"/>
-            <w:proofErr w:type="gramEnd"/>
             <w:r>
               <w:rPr>
                 <w:rFonts w:ascii="BC Sans" w:hAnsi="BC Sans"/>
@@ -805,8 +768,6 @@
               </w:rPr>
               <w:t>{</w:t>
             </w:r>
-            <w:proofErr w:type="spellStart"/>
-            <w:proofErr w:type="gramStart"/>
             <w:r>
               <w:rPr>
                 <w:rFonts w:ascii="BC Sans" w:eastAsia="Times New Roman" w:hAnsi="BC Sans" w:cs="Times New Roman"/>
@@ -816,8 +777,6 @@
               </w:rPr>
               <w:t>d.violationType</w:t>
             </w:r>
-            <w:proofErr w:type="spellEnd"/>
-            <w:proofErr w:type="gramEnd"/>
             <w:r>
               <w:rPr>
                 <w:rFonts w:ascii="BC Sans" w:eastAsia="Times New Roman" w:hAnsi="BC Sans" w:cs="Times New Roman"/>
@@ -892,8 +851,6 @@
               </w:rPr>
               <w:t>{</w:t>
             </w:r>
-            <w:proofErr w:type="spellStart"/>
-            <w:proofErr w:type="gramStart"/>
             <w:r>
               <w:rPr>
                 <w:rFonts w:ascii="BC Sans" w:eastAsia="Times New Roman" w:hAnsi="BC Sans" w:cs="Times New Roman"/>
@@ -903,8 +860,6 @@
               </w:rPr>
               <w:t>d.inProgress</w:t>
             </w:r>
-            <w:proofErr w:type="spellEnd"/>
-            <w:proofErr w:type="gramEnd"/>
             <w:r>
               <w:rPr>
                 <w:rFonts w:ascii="BC Sans" w:eastAsia="Times New Roman" w:hAnsi="BC Sans" w:cs="Times New Roman"/>
@@ -980,8 +935,6 @@
               </w:rPr>
               <w:t>{</w:t>
             </w:r>
-            <w:proofErr w:type="spellStart"/>
-            <w:proofErr w:type="gramStart"/>
             <w:r>
               <w:rPr>
                 <w:rFonts w:ascii="BC Sans" w:eastAsia="Times New Roman" w:hAnsi="BC Sans" w:cs="Times New Roman"/>
@@ -991,8 +944,6 @@
               </w:rPr>
               <w:t>d.wasObserved</w:t>
             </w:r>
-            <w:proofErr w:type="spellEnd"/>
-            <w:proofErr w:type="gramEnd"/>
             <w:r>
               <w:rPr>
                 <w:rFonts w:ascii="BC Sans" w:eastAsia="Times New Roman" w:hAnsi="BC Sans" w:cs="Times New Roman"/>
@@ -1070,8 +1021,6 @@
               </w:rPr>
               <w:t>{</w:t>
             </w:r>
-            <w:proofErr w:type="spellStart"/>
-            <w:proofErr w:type="gramStart"/>
             <w:r>
               <w:rPr>
                 <w:rFonts w:ascii="BC Sans" w:eastAsia="Times New Roman" w:hAnsi="BC Sans" w:cs="Times New Roman"/>
@@ -1083,8 +1032,6 @@
               </w:rPr>
               <w:t>d.location</w:t>
             </w:r>
-            <w:proofErr w:type="spellEnd"/>
-            <w:proofErr w:type="gramEnd"/>
             <w:r>
               <w:rPr>
                 <w:rFonts w:ascii="BC Sans" w:eastAsia="Times New Roman" w:hAnsi="BC Sans" w:cs="Times New Roman"/>
@@ -1163,17 +1110,114 @@
                 <w:sz w:val="20"/>
                 <w:szCs w:val="20"/>
               </w:rPr>
+              <w:t>{d</w:t>
+            </w:r>
+            <w:r>
+              <w:rPr>
+                <w:rFonts w:ascii="BC Sans" w:hAnsi="BC Sans" w:cs="BC Sans Light"/>
+                <w:sz w:val="20"/>
+                <w:szCs w:val="20"/>
+              </w:rPr>
+              <w:t>.latitude</w:t>
+            </w:r>
+            <w:r>
+              <w:rPr>
+                <w:rFonts w:ascii="BC Sans" w:hAnsi="BC Sans" w:cs="BC Sans Light"/>
+                <w:sz w:val="20"/>
+                <w:szCs w:val="20"/>
+              </w:rPr>
+              <w:t>:if</w:t>
+            </w:r>
+            <w:r>
+              <w:rPr>
+                <w:rFonts w:ascii="BC Sans" w:hAnsi="BC Sans" w:cs="BC Sans Light"/>
+                <w:sz w:val="20"/>
+                <w:szCs w:val="20"/>
+              </w:rPr>
+              <w:t>NE</w:t>
+            </w:r>
+            <w:r>
+              <w:rPr>
+                <w:rFonts w:ascii="BC Sans" w:hAnsi="BC Sans" w:cs="BC Sans Light"/>
+                <w:sz w:val="20"/>
+                <w:szCs w:val="20"/>
+              </w:rPr>
+              <w:t>(</w:t>
+            </w:r>
+            <w:r>
+              <w:rPr>
+                <w:rFonts w:ascii="BC Sans" w:hAnsi="BC Sans" w:cs="BC Sans Light"/>
+                <w:sz w:val="20"/>
+                <w:szCs w:val="20"/>
+              </w:rPr>
+              <w:t>0</w:t>
+            </w:r>
+            <w:r>
+              <w:rPr>
+                <w:rFonts w:ascii="BC Sans" w:hAnsi="BC Sans" w:cs="BC Sans Light"/>
+                <w:sz w:val="20"/>
+                <w:szCs w:val="20"/>
+              </w:rPr>
+              <w:t>):showBegin}</w:t>
+            </w:r>
+            <w:r>
+              <w:rPr>
+                <w:rFonts w:ascii="BC Sans" w:eastAsia="Times New Roman" w:hAnsi="BC Sans" w:cs="Times New Roman"/>
+                <w:color w:val="000000" w:themeColor="text1"/>
+                <w:sz w:val="20"/>
+                <w:szCs w:val="20"/>
+              </w:rPr>
               <w:t>{</w:t>
             </w:r>
-            <w:proofErr w:type="spellStart"/>
-            <w:proofErr w:type="gramStart"/>
-            <w:r>
-              <w:rPr>
-                <w:rFonts w:ascii="BC Sans" w:hAnsi="BC Sans" w:cs="BC Sans Light"/>
-                <w:sz w:val="20"/>
-                <w:szCs w:val="20"/>
-              </w:rPr>
-              <w:t>d</w:t>
+            <w:r>
+              <w:rPr>
+                <w:rFonts w:ascii="BC Sans" w:eastAsia="Times New Roman" w:hAnsi="BC Sans" w:cs="Times New Roman"/>
+                <w:color w:val="000000" w:themeColor="text1"/>
+                <w:sz w:val="20"/>
+                <w:szCs w:val="20"/>
+              </w:rPr>
+              <w:t>d.latitude</w:t>
+            </w:r>
+            <w:r>
+              <w:rPr>
+                <w:rFonts w:ascii="BC Sans" w:eastAsia="Times New Roman" w:hAnsi="BC Sans" w:cs="Times New Roman"/>
+                <w:color w:val="000000" w:themeColor="text1"/>
+                <w:sz w:val="20"/>
+                <w:szCs w:val="20"/>
+              </w:rPr>
+              <w:t>}, {</w:t>
+            </w:r>
+            <w:r>
+              <w:rPr>
+                <w:rFonts w:ascii="BC Sans" w:eastAsia="Times New Roman" w:hAnsi="BC Sans" w:cs="Times New Roman"/>
+                <w:color w:val="000000" w:themeColor="text1"/>
+                <w:sz w:val="20"/>
+                <w:szCs w:val="20"/>
+              </w:rPr>
+              <w:t>d.longitude</w:t>
+            </w:r>
+            <w:r>
+              <w:rPr>
+                <w:rFonts w:ascii="BC Sans" w:eastAsia="Times New Roman" w:hAnsi="BC Sans" w:cs="Times New Roman"/>
+                <w:color w:val="000000" w:themeColor="text1"/>
+                <w:sz w:val="20"/>
+                <w:szCs w:val="20"/>
+              </w:rPr>
+              <w:t>}</w:t>
+            </w:r>
+            <w:r>
+              <w:rPr>
+                <w:rStyle w:val="CommentReference"/>
+              </w:rPr>
+              <w:commentReference w:id="3"/>
+            </w:r>
+            <w:r>
+              <w:rPr>
+                <w:rFonts w:ascii="BC Sans" w:hAnsi="BC Sans" w:cs="BC Sans Light"/>
+                <w:sz w:val="20"/>
+                <w:szCs w:val="20"/>
+              </w:rPr>
+              <w:t>{d</w:t>
             </w:r>
             <w:r>
               <w:rPr>
@@ -1183,7 +1227,6 @@
               </w:rPr>
               <w:t>.latitude</w:t>
             </w:r>
-            <w:proofErr w:type="gramEnd"/>
             <w:r>
               <w:rPr>
                 <w:rFonts w:ascii="BC Sans" w:hAnsi="BC Sans" w:cs="BC Sans Light"/>
@@ -1200,7 +1243,6 @@
               </w:rPr>
               <w:t>NE</w:t>
             </w:r>
-            <w:proofErr w:type="spellEnd"/>
             <w:r>
               <w:rPr>
                 <w:rFonts w:ascii="BC Sans" w:hAnsi="BC Sans" w:cs="BC Sans Light"/>
@@ -1223,155 +1265,7 @@
                 <w:sz w:val="20"/>
                 <w:szCs w:val="20"/>
               </w:rPr>
-              <w:t>):</w:t>
-            </w:r>
-            <w:proofErr w:type="spellStart"/>
-            <w:r>
-              <w:rPr>
-                <w:rFonts w:ascii="BC Sans" w:hAnsi="BC Sans" w:cs="BC Sans Light"/>
-                <w:sz w:val="20"/>
-                <w:szCs w:val="20"/>
-              </w:rPr>
-              <w:t>showBegin</w:t>
-            </w:r>
-            <w:proofErr w:type="spellEnd"/>
-            <w:r>
-              <w:rPr>
-                <w:rFonts w:ascii="BC Sans" w:hAnsi="BC Sans" w:cs="BC Sans Light"/>
-                <w:sz w:val="20"/>
-                <w:szCs w:val="20"/>
-              </w:rPr>
-              <w:t>}</w:t>
-            </w:r>
-            <w:r>
-              <w:rPr>
-                <w:rFonts w:ascii="BC Sans" w:eastAsia="Times New Roman" w:hAnsi="BC Sans" w:cs="Times New Roman"/>
-                <w:color w:val="000000" w:themeColor="text1"/>
-                <w:sz w:val="20"/>
-                <w:szCs w:val="20"/>
-              </w:rPr>
-              <w:t>{</w:t>
-            </w:r>
-            <w:proofErr w:type="spellStart"/>
-            <w:r>
-              <w:rPr>
-                <w:rFonts w:ascii="BC Sans" w:eastAsia="Times New Roman" w:hAnsi="BC Sans" w:cs="Times New Roman"/>
-                <w:color w:val="000000" w:themeColor="text1"/>
-                <w:sz w:val="20"/>
-                <w:szCs w:val="20"/>
-              </w:rPr>
-              <w:t>d.latitude</w:t>
-            </w:r>
-            <w:proofErr w:type="spellEnd"/>
-            <w:r>
-              <w:rPr>
-                <w:rFonts w:ascii="BC Sans" w:eastAsia="Times New Roman" w:hAnsi="BC Sans" w:cs="Times New Roman"/>
-                <w:color w:val="000000" w:themeColor="text1"/>
-                <w:sz w:val="20"/>
-                <w:szCs w:val="20"/>
-              </w:rPr>
-              <w:t>}, {</w:t>
-            </w:r>
-            <w:proofErr w:type="spellStart"/>
-            <w:r>
-              <w:rPr>
-                <w:rFonts w:ascii="BC Sans" w:eastAsia="Times New Roman" w:hAnsi="BC Sans" w:cs="Times New Roman"/>
-                <w:color w:val="000000" w:themeColor="text1"/>
-                <w:sz w:val="20"/>
-                <w:szCs w:val="20"/>
-              </w:rPr>
-              <w:t>d.longitude</w:t>
-            </w:r>
-            <w:proofErr w:type="spellEnd"/>
-            <w:r>
-              <w:rPr>
-                <w:rFonts w:ascii="BC Sans" w:eastAsia="Times New Roman" w:hAnsi="BC Sans" w:cs="Times New Roman"/>
-                <w:color w:val="000000" w:themeColor="text1"/>
-                <w:sz w:val="20"/>
-                <w:szCs w:val="20"/>
-              </w:rPr>
-              <w:t>}</w:t>
-            </w:r>
-            <w:r>
-              <w:rPr>
-                <w:rStyle w:val="CommentReference"/>
-              </w:rPr>
-              <w:commentReference w:id="3"/>
-            </w:r>
-            <w:r>
-              <w:rPr>
-                <w:rFonts w:ascii="BC Sans" w:hAnsi="BC Sans" w:cs="BC Sans Light"/>
-                <w:sz w:val="20"/>
-                <w:szCs w:val="20"/>
-              </w:rPr>
-              <w:t>{</w:t>
-            </w:r>
-            <w:proofErr w:type="spellStart"/>
-            <w:r>
-              <w:rPr>
-                <w:rFonts w:ascii="BC Sans" w:hAnsi="BC Sans" w:cs="BC Sans Light"/>
-                <w:sz w:val="20"/>
-                <w:szCs w:val="20"/>
-              </w:rPr>
-              <w:t>d</w:t>
-            </w:r>
-            <w:r>
-              <w:rPr>
-                <w:rFonts w:ascii="BC Sans" w:hAnsi="BC Sans" w:cs="BC Sans Light"/>
-                <w:sz w:val="20"/>
-                <w:szCs w:val="20"/>
-              </w:rPr>
-              <w:t>.latitude</w:t>
-            </w:r>
-            <w:r>
-              <w:rPr>
-                <w:rFonts w:ascii="BC Sans" w:hAnsi="BC Sans" w:cs="BC Sans Light"/>
-                <w:sz w:val="20"/>
-                <w:szCs w:val="20"/>
-              </w:rPr>
-              <w:t>:if</w:t>
-            </w:r>
-            <w:r>
-              <w:rPr>
-                <w:rFonts w:ascii="BC Sans" w:hAnsi="BC Sans" w:cs="BC Sans Light"/>
-                <w:sz w:val="20"/>
-                <w:szCs w:val="20"/>
-              </w:rPr>
-              <w:t>NE</w:t>
-            </w:r>
-            <w:proofErr w:type="spellEnd"/>
-            <w:r>
-              <w:rPr>
-                <w:rFonts w:ascii="BC Sans" w:hAnsi="BC Sans" w:cs="BC Sans Light"/>
-                <w:sz w:val="20"/>
-                <w:szCs w:val="20"/>
-              </w:rPr>
-              <w:t>(</w:t>
-            </w:r>
-            <w:r>
-              <w:rPr>
-                <w:rFonts w:ascii="BC Sans" w:hAnsi="BC Sans" w:cs="BC Sans Light"/>
-                <w:sz w:val="20"/>
-                <w:szCs w:val="20"/>
-              </w:rPr>
-              <w:t>0</w:t>
-            </w:r>
-            <w:r>
-              <w:rPr>
-                <w:rFonts w:ascii="BC Sans" w:hAnsi="BC Sans" w:cs="BC Sans Light"/>
-                <w:sz w:val="20"/>
-                <w:szCs w:val="20"/>
-              </w:rPr>
-              <w:t>):</w:t>
-            </w:r>
-            <w:proofErr w:type="spellStart"/>
-            <w:r>
-              <w:rPr>
-                <w:rFonts w:ascii="BC Sans" w:hAnsi="BC Sans" w:cs="BC Sans Light"/>
-                <w:sz w:val="20"/>
-                <w:szCs w:val="20"/>
-              </w:rPr>
-              <w:t>show</w:t>
+              <w:t>):show</w:t>
             </w:r>
             <w:r>
               <w:rPr>
@@ -1381,7 +1275,6 @@
               </w:rPr>
               <w:t>End</w:t>
             </w:r>
-            <w:proofErr w:type="spellEnd"/>
             <w:r>
               <w:rPr>
                 <w:rFonts w:ascii="BC Sans" w:hAnsi="BC Sans" w:cs="BC Sans Light"/>
@@ -1461,8 +1354,6 @@
               </w:rPr>
               <w:t>{</w:t>
             </w:r>
-            <w:proofErr w:type="spellStart"/>
-            <w:proofErr w:type="gramStart"/>
             <w:r>
               <w:rPr>
                 <w:rFonts w:ascii="BC Sans" w:eastAsia="BC Sans" w:hAnsi="BC Sans" w:cs="BC Sans"/>
@@ -1472,8 +1363,6 @@
               </w:rPr>
               <w:t>d.community</w:t>
             </w:r>
-            <w:proofErr w:type="spellEnd"/>
-            <w:proofErr w:type="gramEnd"/>
             <w:r>
               <w:rPr>
                 <w:rFonts w:ascii="BC Sans" w:eastAsia="BC Sans" w:hAnsi="BC Sans" w:cs="BC Sans"/>
@@ -1483,7 +1372,6 @@
               </w:rPr>
               <w:t>}, {</w:t>
             </w:r>
-            <w:proofErr w:type="spellStart"/>
             <w:r>
               <w:rPr>
                 <w:rFonts w:ascii="BC Sans" w:eastAsia="BC Sans" w:hAnsi="BC Sans" w:cs="BC Sans"/>
@@ -1493,7 +1381,6 @@
               </w:rPr>
               <w:t>d.office</w:t>
             </w:r>
-            <w:proofErr w:type="spellEnd"/>
             <w:r>
               <w:rPr>
                 <w:rFonts w:ascii="BC Sans" w:eastAsia="BC Sans" w:hAnsi="BC Sans" w:cs="BC Sans"/>
@@ -1518,7 +1405,6 @@
               </w:rPr>
               <w:t>{</w:t>
             </w:r>
-            <w:proofErr w:type="spellStart"/>
             <w:r>
               <w:rPr>
                 <w:rFonts w:ascii="BC Sans" w:eastAsia="BC Sans" w:hAnsi="BC Sans" w:cs="BC Sans"/>
@@ -1528,7 +1414,6 @@
               </w:rPr>
               <w:t>d.zone</w:t>
             </w:r>
-            <w:proofErr w:type="spellEnd"/>
             <w:r>
               <w:rPr>
                 <w:rFonts w:ascii="BC Sans" w:eastAsia="BC Sans" w:hAnsi="BC Sans" w:cs="BC Sans"/>
@@ -1538,7 +1423,6 @@
               </w:rPr>
               <w:t>}, {</w:t>
             </w:r>
-            <w:proofErr w:type="spellStart"/>
             <w:r>
               <w:rPr>
                 <w:rFonts w:ascii="BC Sans" w:eastAsia="BC Sans" w:hAnsi="BC Sans" w:cs="BC Sans"/>
@@ -1546,17 +1430,7 @@
                 <w:sz w:val="20"/>
                 <w:szCs w:val="20"/>
               </w:rPr>
-              <w:t>d.region</w:t>
-            </w:r>
-            <w:proofErr w:type="spellEnd"/>
-            <w:r>
-              <w:rPr>
-                <w:rFonts w:ascii="BC Sans" w:eastAsia="BC Sans" w:hAnsi="BC Sans" w:cs="BC Sans"/>
-                <w:color w:val="000000" w:themeColor="text1"/>
-                <w:sz w:val="20"/>
-                <w:szCs w:val="20"/>
-              </w:rPr>
-              <w:t>}</w:t>
+              <w:t>d.region}</w:t>
             </w:r>
           </w:p>
         </w:tc>
@@ -1623,8 +1497,6 @@
               </w:rPr>
               <w:t>{</w:t>
             </w:r>
-            <w:proofErr w:type="spellStart"/>
-            <w:proofErr w:type="gramStart"/>
             <w:r>
               <w:rPr>
                 <w:rFonts w:ascii="BC Sans" w:eastAsia="Times New Roman" w:hAnsi="BC Sans" w:cs="Times New Roman"/>
@@ -1634,8 +1506,6 @@
               </w:rPr>
               <w:t>d.locationDescription</w:t>
             </w:r>
-            <w:proofErr w:type="spellEnd"/>
-            <w:proofErr w:type="gramEnd"/>
             <w:r>
               <w:rPr>
                 <w:rFonts w:ascii="BC Sans" w:eastAsia="Times New Roman" w:hAnsi="BC Sans" w:cs="Times New Roman"/>
@@ -1709,8 +1579,6 @@
               </w:rPr>
               <w:t>{</w:t>
             </w:r>
-            <w:proofErr w:type="spellStart"/>
-            <w:proofErr w:type="gramStart"/>
             <w:r>
               <w:rPr>
                 <w:rFonts w:ascii="BC Sans" w:eastAsia="Times New Roman" w:hAnsi="BC Sans" w:cs="Times New Roman"/>
@@ -1720,8 +1588,6 @@
               </w:rPr>
               <w:t>d.description</w:t>
             </w:r>
-            <w:proofErr w:type="spellEnd"/>
-            <w:proofErr w:type="gramEnd"/>
             <w:r>
               <w:rPr>
                 <w:rFonts w:ascii="BC Sans" w:eastAsia="Times New Roman" w:hAnsi="BC Sans" w:cs="Times New Roman"/>
@@ -1823,29 +1689,7 @@
                 <w:sz w:val="20"/>
                 <w:szCs w:val="20"/>
               </w:rPr>
-              <w:t>{</w:t>
-            </w:r>
-            <w:proofErr w:type="spellStart"/>
-            <w:proofErr w:type="gramStart"/>
-            <w:r>
-              <w:rPr>
-                <w:rFonts w:ascii="BC Sans" w:eastAsia="BC Sans" w:hAnsi="BC Sans" w:cs="BC Sans"/>
-                <w:color w:val="000000" w:themeColor="text1"/>
-                <w:sz w:val="20"/>
-                <w:szCs w:val="20"/>
-              </w:rPr>
-              <w:t>d.details</w:t>
-            </w:r>
-            <w:proofErr w:type="spellEnd"/>
-            <w:proofErr w:type="gramEnd"/>
-            <w:r>
-              <w:rPr>
-                <w:rFonts w:ascii="BC Sans" w:eastAsia="BC Sans" w:hAnsi="BC Sans" w:cs="BC Sans"/>
-                <w:color w:val="000000" w:themeColor="text1"/>
-                <w:sz w:val="20"/>
-                <w:szCs w:val="20"/>
-              </w:rPr>
-              <w:t>}</w:t>
+              <w:t>{d.details}</w:t>
             </w:r>
           </w:p>
         </w:tc>
@@ -1962,10 +1806,8 @@
                 <w:sz w:val="20"/>
                 <w:szCs w:val="20"/>
               </w:rPr>
-              <w:t>{</w:t>
-            </w:r>
-            <w:proofErr w:type="spellStart"/>
-            <w:proofErr w:type="gramStart"/>
+              <w:t>{d.</w:t>
+            </w:r>
             <w:r>
               <w:rPr>
                 <w:rFonts w:ascii="BC Sans" w:hAnsi="BC Sans" w:cs="BC Sans Light"/>
@@ -1975,7 +1817,7 @@
                 <w:sz w:val="20"/>
                 <w:szCs w:val="20"/>
               </w:rPr>
-              <w:t>d.</w:t>
+              <w:t>privacy</w:t>
             </w:r>
             <w:r>
               <w:rPr>
@@ -1986,44 +1828,7 @@
                 <w:sz w:val="20"/>
                 <w:szCs w:val="20"/>
               </w:rPr>
-              <w:t>privacy</w:t>
-            </w:r>
-            <w:proofErr w:type="spellEnd"/>
-            <w:proofErr w:type="gramEnd"/>
-            <w:r>
-              <w:rPr>
-                <w:rFonts w:ascii="BC Sans" w:hAnsi="BC Sans" w:cs="BC Sans Light"/>
-                <w:b w:val="0"/>
-                <w:bCs w:val="0"/>
-                <w:caps w:val="0"/>
-                <w:sz w:val="20"/>
-                <w:szCs w:val="20"/>
-              </w:rPr>
-              <w:t>[</w:t>
-            </w:r>
-            <w:proofErr w:type="spellStart"/>
-            <w:r>
-              <w:rPr>
-                <w:rFonts w:ascii="BC Sans" w:hAnsi="BC Sans" w:cs="BC Sans Light"/>
-                <w:b w:val="0"/>
-                <w:bCs w:val="0"/>
-                <w:caps w:val="0"/>
-                <w:sz w:val="20"/>
-                <w:szCs w:val="20"/>
-              </w:rPr>
-              <w:t>i</w:t>
-            </w:r>
-            <w:proofErr w:type="spellEnd"/>
-            <w:r>
-              <w:rPr>
-                <w:rFonts w:ascii="BC Sans" w:hAnsi="BC Sans" w:cs="BC Sans Light"/>
-                <w:b w:val="0"/>
-                <w:bCs w:val="0"/>
-                <w:caps w:val="0"/>
-                <w:sz w:val="20"/>
-                <w:szCs w:val="20"/>
-              </w:rPr>
-              <w:t>]</w:t>
+              <w:t>[i]</w:t>
             </w:r>
             <w:r>
               <w:rPr>
@@ -2059,17 +1864,7 @@
                 <w:sz w:val="20"/>
                 <w:szCs w:val="20"/>
               </w:rPr>
-              <w:t>{</w:t>
-            </w:r>
-            <w:proofErr w:type="spellStart"/>
-            <w:proofErr w:type="gramStart"/>
-            <w:r>
-              <w:rPr>
-                <w:rFonts w:ascii="BC Sans" w:hAnsi="BC Sans" w:cs="BC Sans Light"/>
-                <w:sz w:val="20"/>
-                <w:szCs w:val="20"/>
-              </w:rPr>
-              <w:t>d.</w:t>
+              <w:t>{d.</w:t>
             </w:r>
             <w:r>
               <w:rPr>
@@ -2079,33 +1874,13 @@
               </w:rPr>
               <w:t>privacy</w:t>
             </w:r>
-            <w:proofErr w:type="spellEnd"/>
-            <w:proofErr w:type="gramEnd"/>
-            <w:r>
-              <w:rPr>
-                <w:rFonts w:ascii="BC Sans" w:hAnsi="BC Sans" w:cs="BC Sans Light"/>
-                <w:sz w:val="20"/>
-                <w:szCs w:val="20"/>
-              </w:rPr>
-              <w:t>[</w:t>
-            </w:r>
-            <w:proofErr w:type="spellStart"/>
-            <w:r>
-              <w:rPr>
-                <w:rFonts w:ascii="BC Sans" w:hAnsi="BC Sans" w:cs="BC Sans Light"/>
-                <w:sz w:val="20"/>
-                <w:szCs w:val="20"/>
-              </w:rPr>
-              <w:t>i</w:t>
-            </w:r>
-            <w:proofErr w:type="spellEnd"/>
-            <w:r>
-              <w:rPr>
-                <w:rFonts w:ascii="BC Sans" w:hAnsi="BC Sans" w:cs="BC Sans Light"/>
-                <w:sz w:val="20"/>
-                <w:szCs w:val="20"/>
-              </w:rPr>
-              <w:t>].</w:t>
+            <w:r>
+              <w:rPr>
+                <w:rFonts w:ascii="BC Sans" w:hAnsi="BC Sans" w:cs="BC Sans Light"/>
+                <w:sz w:val="20"/>
+                <w:szCs w:val="20"/>
+              </w:rPr>
+              <w:t>[i].</w:t>
             </w:r>
             <w:commentRangeStart w:id="5"/>
             <w:r>
@@ -2165,10 +1940,8 @@
                 <w:sz w:val="20"/>
                 <w:szCs w:val="20"/>
               </w:rPr>
-              <w:t>Privacy requested {</w:t>
-            </w:r>
-            <w:proofErr w:type="spellStart"/>
-            <w:proofErr w:type="gramStart"/>
+              <w:t>Privacy requested {d.</w:t>
+            </w:r>
             <w:r>
               <w:rPr>
                 <w:rFonts w:ascii="BC Sans" w:hAnsi="BC Sans" w:cs="BC Sans Light"/>
@@ -2178,21 +1951,8 @@
                 <w:sz w:val="20"/>
                 <w:szCs w:val="20"/>
               </w:rPr>
-              <w:t>d.</w:t>
-            </w:r>
-            <w:r>
-              <w:rPr>
-                <w:rFonts w:ascii="BC Sans" w:hAnsi="BC Sans" w:cs="BC Sans Light"/>
-                <w:b w:val="0"/>
-                <w:bCs w:val="0"/>
-                <w:caps w:val="0"/>
-                <w:sz w:val="20"/>
-                <w:szCs w:val="20"/>
-              </w:rPr>
               <w:t>privacy</w:t>
             </w:r>
-            <w:proofErr w:type="spellEnd"/>
-            <w:proofErr w:type="gramEnd"/>
             <w:r>
               <w:rPr>
                 <w:rFonts w:ascii="BC Sans" w:hAnsi="BC Sans" w:cs="BC Sans Light"/>
@@ -2406,7 +2166,6 @@
               </w:rPr>
               <w:t>{</w:t>
             </w:r>
-            <w:proofErr w:type="gramStart"/>
             <w:r>
               <w:rPr>
                 <w:rFonts w:ascii="BC Sans" w:hAnsi="BC Sans" w:cs="BC Sans Light"/>
@@ -2423,7 +2182,6 @@
               </w:rPr>
               <w:t>phone</w:t>
             </w:r>
-            <w:proofErr w:type="gramEnd"/>
             <w:r>
               <w:rPr>
                 <w:rFonts w:ascii="BC Sans" w:hAnsi="BC Sans" w:cs="BC Sans Light"/>
@@ -2502,7 +2260,6 @@
               </w:rPr>
               <w:t>{</w:t>
             </w:r>
-            <w:proofErr w:type="gramStart"/>
             <w:r>
               <w:rPr>
                 <w:rFonts w:ascii="BC Sans" w:hAnsi="BC Sans" w:cs="BC Sans Light"/>
@@ -2519,7 +2276,6 @@
               </w:rPr>
               <w:t>phone</w:t>
             </w:r>
-            <w:proofErr w:type="gramEnd"/>
             <w:r>
               <w:rPr>
                 <w:rFonts w:ascii="BC Sans" w:hAnsi="BC Sans" w:cs="BC Sans Light"/>
@@ -2597,7 +2353,6 @@
               </w:rPr>
               <w:t>{</w:t>
             </w:r>
-            <w:proofErr w:type="gramStart"/>
             <w:r>
               <w:rPr>
                 <w:rFonts w:ascii="BC Sans" w:hAnsi="BC Sans" w:cs="BC Sans Light"/>
@@ -2614,7 +2369,6 @@
               </w:rPr>
               <w:t>phone</w:t>
             </w:r>
-            <w:proofErr w:type="gramEnd"/>
             <w:r>
               <w:rPr>
                 <w:rFonts w:ascii="BC Sans" w:hAnsi="BC Sans" w:cs="BC Sans Light"/>
@@ -2693,8 +2447,6 @@
               </w:rPr>
               <w:t>{</w:t>
             </w:r>
-            <w:proofErr w:type="spellStart"/>
-            <w:proofErr w:type="gramStart"/>
             <w:r>
               <w:rPr>
                 <w:rFonts w:ascii="BC Sans" w:hAnsi="BC Sans" w:cs="BC Sans Light"/>
@@ -2709,17 +2461,7 @@
                 <w:sz w:val="20"/>
                 <w:szCs w:val="20"/>
               </w:rPr>
-              <w:t>address</w:t>
-            </w:r>
-            <w:proofErr w:type="spellEnd"/>
-            <w:proofErr w:type="gramEnd"/>
-            <w:r>
-              <w:rPr>
-                <w:rFonts w:ascii="BC Sans" w:hAnsi="BC Sans" w:cs="BC Sans Light"/>
-                <w:sz w:val="20"/>
-                <w:szCs w:val="20"/>
-              </w:rPr>
-              <w:t>}</w:t>
+              <w:t>address}</w:t>
             </w:r>
           </w:p>
         </w:tc>
@@ -2782,8 +2524,6 @@
               </w:rPr>
               <w:t>{</w:t>
             </w:r>
-            <w:proofErr w:type="spellStart"/>
-            <w:proofErr w:type="gramStart"/>
             <w:r>
               <w:rPr>
                 <w:rFonts w:ascii="BC Sans" w:hAnsi="BC Sans" w:cs="BC Sans Light"/>
@@ -2798,17 +2538,7 @@
                 <w:sz w:val="20"/>
                 <w:szCs w:val="20"/>
               </w:rPr>
-              <w:t>email</w:t>
-            </w:r>
-            <w:proofErr w:type="spellEnd"/>
-            <w:proofErr w:type="gramEnd"/>
-            <w:r>
-              <w:rPr>
-                <w:rFonts w:ascii="BC Sans" w:hAnsi="BC Sans" w:cs="BC Sans Light"/>
-                <w:sz w:val="20"/>
-                <w:szCs w:val="20"/>
-              </w:rPr>
-              <w:t>}</w:t>
+              <w:t>email}</w:t>
             </w:r>
           </w:p>
         </w:tc>
@@ -2872,8 +2602,6 @@
               </w:rPr>
               <w:t>{</w:t>
             </w:r>
-            <w:proofErr w:type="spellStart"/>
-            <w:proofErr w:type="gramStart"/>
             <w:r>
               <w:rPr>
                 <w:rFonts w:ascii="BC Sans" w:hAnsi="BC Sans" w:cs="BC Sans Light"/>
@@ -2882,8 +2610,6 @@
               </w:rPr>
               <w:t>d.reportedBy</w:t>
             </w:r>
-            <w:proofErr w:type="spellEnd"/>
-            <w:proofErr w:type="gramEnd"/>
             <w:r>
               <w:rPr>
                 <w:rFonts w:ascii="BC Sans" w:hAnsi="BC Sans" w:cs="BC Sans Light"/>
@@ -2945,12 +2671,13 @@
                 <w:szCs w:val="20"/>
                 <w14:ligatures w14:val="none"/>
               </w:rPr>
-              <w:t>Update #{</w:t>
-            </w:r>
-            <w:proofErr w:type="gramStart"/>
-            <w:r>
-              <w:rPr>
-                <w:rFonts w:ascii="BC Sans" w:eastAsia="Times New Roman" w:hAnsi="BC Sans" w:cs="Times New Roman"/>
+              <w:t>Update #{d.updates[i].sequenceId}</w:t>
+            </w:r>
+            <w:r>
+              <w:rPr>
+                <w:rFonts w:ascii="BC Sans" w:eastAsia="Times New Roman" w:hAnsi="BC Sans" w:cs="Times New Roman"/>
+                <w:b w:val="0"/>
+                <w:bCs w:val="0"/>
                 <w:caps w:val="0"/>
                 <w:color w:val="000000"/>
                 <w:kern w:val="0"/>
@@ -2958,124 +2685,7 @@
                 <w:szCs w:val="20"/>
                 <w14:ligatures w14:val="none"/>
               </w:rPr>
-              <w:t>d.updates</w:t>
-            </w:r>
-            <w:proofErr w:type="gramEnd"/>
-            <w:r>
-              <w:rPr>
-                <w:rFonts w:ascii="BC Sans" w:eastAsia="Times New Roman" w:hAnsi="BC Sans" w:cs="Times New Roman"/>
-                <w:caps w:val="0"/>
-                <w:color w:val="000000"/>
-                <w:kern w:val="0"/>
-                <w:sz w:val="20"/>
-                <w:szCs w:val="20"/>
-                <w14:ligatures w14:val="none"/>
-              </w:rPr>
-              <w:t>[i].sequenceId}</w:t>
-            </w:r>
-            <w:r>
-              <w:rPr>
-                <w:rFonts w:ascii="BC Sans" w:eastAsia="Times New Roman" w:hAnsi="BC Sans" w:cs="Times New Roman"/>
-                <w:b w:val="0"/>
-                <w:bCs w:val="0"/>
-                <w:caps w:val="0"/>
-                <w:color w:val="000000"/>
-                <w:kern w:val="0"/>
-                <w:sz w:val="20"/>
-                <w:szCs w:val="20"/>
-                <w14:ligatures w14:val="none"/>
-              </w:rPr>
-              <w:t>, received: {</w:t>
-            </w:r>
-            <w:proofErr w:type="spellStart"/>
-            <w:r>
-              <w:rPr>
-                <w:rFonts w:ascii="BC Sans" w:eastAsia="Times New Roman" w:hAnsi="BC Sans" w:cs="Times New Roman"/>
-                <w:b w:val="0"/>
-                <w:bCs w:val="0"/>
-                <w:caps w:val="0"/>
-                <w:color w:val="000000"/>
-                <w:kern w:val="0"/>
-                <w:sz w:val="20"/>
-                <w:szCs w:val="20"/>
-                <w14:ligatures w14:val="none"/>
-              </w:rPr>
-              <w:t>d.updates</w:t>
-            </w:r>
-            <w:proofErr w:type="spellEnd"/>
-            <w:r>
-              <w:rPr>
-                <w:rFonts w:ascii="BC Sans" w:eastAsia="Times New Roman" w:hAnsi="BC Sans" w:cs="Times New Roman"/>
-                <w:b w:val="0"/>
-                <w:bCs w:val="0"/>
-                <w:caps w:val="0"/>
-                <w:color w:val="000000"/>
-                <w:kern w:val="0"/>
-                <w:sz w:val="20"/>
-                <w:szCs w:val="20"/>
-                <w14:ligatures w14:val="none"/>
-              </w:rPr>
-              <w:t>[</w:t>
-            </w:r>
-            <w:proofErr w:type="spellStart"/>
-            <w:r>
-              <w:rPr>
-                <w:rFonts w:ascii="BC Sans" w:eastAsia="Times New Roman" w:hAnsi="BC Sans" w:cs="Times New Roman"/>
-                <w:b w:val="0"/>
-                <w:bCs w:val="0"/>
-                <w:caps w:val="0"/>
-                <w:color w:val="000000"/>
-                <w:kern w:val="0"/>
-                <w:sz w:val="20"/>
-                <w:szCs w:val="20"/>
-                <w14:ligatures w14:val="none"/>
-              </w:rPr>
-              <w:t>i</w:t>
-            </w:r>
-            <w:proofErr w:type="spellEnd"/>
-            <w:r>
-              <w:rPr>
-                <w:rFonts w:ascii="BC Sans" w:eastAsia="Times New Roman" w:hAnsi="BC Sans" w:cs="Times New Roman"/>
-                <w:b w:val="0"/>
-                <w:bCs w:val="0"/>
-                <w:caps w:val="0"/>
-                <w:color w:val="000000"/>
-                <w:kern w:val="0"/>
-                <w:sz w:val="20"/>
-                <w:szCs w:val="20"/>
-                <w14:ligatures w14:val="none"/>
-              </w:rPr>
-              <w:t>].</w:t>
-            </w:r>
-            <w:proofErr w:type="spellStart"/>
-            <w:r>
-              <w:rPr>
-                <w:rFonts w:ascii="BC Sans" w:eastAsia="Times New Roman" w:hAnsi="BC Sans" w:cs="Times New Roman"/>
-                <w:b w:val="0"/>
-                <w:bCs w:val="0"/>
-                <w:caps w:val="0"/>
-                <w:color w:val="000000"/>
-                <w:kern w:val="0"/>
-                <w:sz w:val="20"/>
-                <w:szCs w:val="20"/>
-                <w14:ligatures w14:val="none"/>
-              </w:rPr>
-              <w:t>updateOn</w:t>
-            </w:r>
-            <w:proofErr w:type="spellEnd"/>
-            <w:r>
-              <w:rPr>
-                <w:rFonts w:ascii="BC Sans" w:eastAsia="Times New Roman" w:hAnsi="BC Sans" w:cs="Times New Roman"/>
-                <w:b w:val="0"/>
-                <w:bCs w:val="0"/>
-                <w:caps w:val="0"/>
-                <w:color w:val="000000"/>
-                <w:kern w:val="0"/>
-                <w:sz w:val="20"/>
-                <w:szCs w:val="20"/>
-                <w14:ligatures w14:val="none"/>
-              </w:rPr>
-              <w:t>}</w:t>
+              <w:t>, received: {d.updates[i].updateOn}</w:t>
             </w:r>
             <w:r>
               <w:rPr>
@@ -3151,43 +2761,13 @@
               </w:rPr>
               <w:t>{</w:t>
             </w:r>
-            <w:proofErr w:type="spellStart"/>
-            <w:proofErr w:type="gramStart"/>
-            <w:r>
-              <w:rPr>
-                <w:rFonts w:ascii="BC Sans" w:hAnsi="BC Sans" w:cs="BC Sans Light"/>
-                <w:sz w:val="20"/>
-                <w:szCs w:val="20"/>
-              </w:rPr>
-              <w:t>d.updates</w:t>
-            </w:r>
-            <w:proofErr w:type="spellEnd"/>
-            <w:proofErr w:type="gramEnd"/>
-            <w:r>
-              <w:rPr>
-                <w:rFonts w:ascii="BC Sans" w:hAnsi="BC Sans" w:cs="BC Sans Light"/>
-                <w:sz w:val="20"/>
-                <w:szCs w:val="20"/>
-              </w:rPr>
-              <w:t>[</w:t>
-            </w:r>
-            <w:proofErr w:type="spellStart"/>
-            <w:r>
-              <w:rPr>
-                <w:rFonts w:ascii="BC Sans" w:hAnsi="BC Sans" w:cs="BC Sans Light"/>
-                <w:sz w:val="20"/>
-                <w:szCs w:val="20"/>
-              </w:rPr>
-              <w:t>i</w:t>
-            </w:r>
-            <w:proofErr w:type="spellEnd"/>
-            <w:r>
-              <w:rPr>
-                <w:rFonts w:ascii="BC Sans" w:hAnsi="BC Sans" w:cs="BC Sans Light"/>
-                <w:sz w:val="20"/>
-                <w:szCs w:val="20"/>
-              </w:rPr>
-              <w:t>].description</w:t>
+            <w:r>
+              <w:rPr>
+                <w:rFonts w:ascii="BC Sans" w:hAnsi="BC Sans" w:cs="BC Sans Light"/>
+                <w:sz w:val="20"/>
+                <w:szCs w:val="20"/>
+              </w:rPr>
+              <w:t>d.updates[i].description</w:t>
             </w:r>
             <w:r>
               <w:rPr>
@@ -3259,54 +2839,14 @@
               </w:rPr>
               <w:t>{</w:t>
             </w:r>
-            <w:proofErr w:type="spellStart"/>
-            <w:proofErr w:type="gramStart"/>
-            <w:r>
-              <w:rPr>
-                <w:rFonts w:ascii="BC Sans" w:hAnsi="BC Sans" w:cs="BC Sans Light"/>
-                <w:sz w:val="20"/>
-                <w:szCs w:val="20"/>
-              </w:rPr>
-              <w:t>d.updates</w:t>
-            </w:r>
-            <w:proofErr w:type="spellEnd"/>
-            <w:proofErr w:type="gramEnd"/>
-            <w:r>
-              <w:rPr>
-                <w:rFonts w:ascii="BC Sans" w:hAnsi="BC Sans" w:cs="BC Sans Light"/>
-                <w:sz w:val="20"/>
-                <w:szCs w:val="20"/>
-              </w:rPr>
-              <w:t>[</w:t>
-            </w:r>
-            <w:proofErr w:type="spellStart"/>
-            <w:r>
-              <w:rPr>
-                <w:rFonts w:ascii="BC Sans" w:hAnsi="BC Sans" w:cs="BC Sans Light"/>
-                <w:sz w:val="20"/>
-                <w:szCs w:val="20"/>
-              </w:rPr>
-              <w:t>i</w:t>
-            </w:r>
-            <w:proofErr w:type="spellEnd"/>
-            <w:r>
-              <w:rPr>
-                <w:rFonts w:ascii="BC Sans" w:hAnsi="BC Sans" w:cs="BC Sans Light"/>
-                <w:sz w:val="20"/>
-                <w:szCs w:val="20"/>
-              </w:rPr>
-              <w:t>].</w:t>
-            </w:r>
-            <w:proofErr w:type="spellStart"/>
-            <w:r>
-              <w:rPr>
-                <w:rFonts w:ascii="BC Sans" w:hAnsi="BC Sans" w:cs="BC Sans Light"/>
-                <w:sz w:val="20"/>
-                <w:szCs w:val="20"/>
-              </w:rPr>
-              <w:t>location.summary</w:t>
-            </w:r>
-            <w:proofErr w:type="spellEnd"/>
+            <w:r>
+              <w:rPr>
+                <w:rFonts w:ascii="BC Sans" w:hAnsi="BC Sans" w:cs="BC Sans Light"/>
+                <w:sz w:val="20"/>
+                <w:szCs w:val="20"/>
+              </w:rPr>
+              <w:t>d.updates[i].location.summary</w:t>
+            </w:r>
             <w:r>
               <w:rPr>
                 <w:rFonts w:ascii="BC Sans" w:hAnsi="BC Sans" w:cs="BC Sans Light"/>
@@ -3377,54 +2917,14 @@
               </w:rPr>
               <w:t>{</w:t>
             </w:r>
-            <w:proofErr w:type="spellStart"/>
-            <w:proofErr w:type="gramStart"/>
-            <w:r>
-              <w:rPr>
-                <w:rFonts w:ascii="BC Sans" w:hAnsi="BC Sans" w:cs="BC Sans Light"/>
-                <w:sz w:val="20"/>
-                <w:szCs w:val="20"/>
-              </w:rPr>
-              <w:t>d.updates</w:t>
-            </w:r>
-            <w:proofErr w:type="spellEnd"/>
-            <w:proofErr w:type="gramEnd"/>
-            <w:r>
-              <w:rPr>
-                <w:rFonts w:ascii="BC Sans" w:hAnsi="BC Sans" w:cs="BC Sans Light"/>
-                <w:sz w:val="20"/>
-                <w:szCs w:val="20"/>
-              </w:rPr>
-              <w:t>[</w:t>
-            </w:r>
-            <w:proofErr w:type="spellStart"/>
-            <w:r>
-              <w:rPr>
-                <w:rFonts w:ascii="BC Sans" w:hAnsi="BC Sans" w:cs="BC Sans Light"/>
-                <w:sz w:val="20"/>
-                <w:szCs w:val="20"/>
-              </w:rPr>
-              <w:t>i</w:t>
-            </w:r>
-            <w:proofErr w:type="spellEnd"/>
-            <w:r>
-              <w:rPr>
-                <w:rFonts w:ascii="BC Sans" w:hAnsi="BC Sans" w:cs="BC Sans Light"/>
-                <w:sz w:val="20"/>
-                <w:szCs w:val="20"/>
-              </w:rPr>
-              <w:t>].</w:t>
-            </w:r>
-            <w:proofErr w:type="spellStart"/>
-            <w:r>
-              <w:rPr>
-                <w:rFonts w:ascii="BC Sans" w:hAnsi="BC Sans" w:cs="BC Sans Light"/>
-                <w:sz w:val="20"/>
-                <w:szCs w:val="20"/>
-              </w:rPr>
-              <w:t>location.details</w:t>
-            </w:r>
-            <w:proofErr w:type="spellEnd"/>
+            <w:r>
+              <w:rPr>
+                <w:rFonts w:ascii="BC Sans" w:hAnsi="BC Sans" w:cs="BC Sans Light"/>
+                <w:sz w:val="20"/>
+                <w:szCs w:val="20"/>
+              </w:rPr>
+              <w:t>d.updates[i].location.details</w:t>
+            </w:r>
             <w:r>
               <w:rPr>
                 <w:rFonts w:ascii="BC Sans" w:hAnsi="BC Sans" w:cs="BC Sans Light"/>
@@ -3492,33 +2992,15 @@
                 <w:sz w:val="20"/>
                 <w:szCs w:val="20"/>
               </w:rPr>
-              <w:t>{</w:t>
-            </w:r>
-            <w:proofErr w:type="gramStart"/>
-            <w:r>
-              <w:rPr>
-                <w:rFonts w:ascii="BC Sans" w:hAnsi="BC Sans" w:cs="BC Sans Light"/>
-                <w:sz w:val="20"/>
-                <w:szCs w:val="20"/>
-              </w:rPr>
-              <w:t>d.</w:t>
-            </w:r>
-            <w:r>
-              <w:rPr>
-                <w:rFonts w:ascii="BC Sans" w:hAnsi="BC Sans" w:cs="BC Sans Light"/>
-                <w:sz w:val="20"/>
-                <w:szCs w:val="20"/>
-              </w:rPr>
-              <w:t>updates</w:t>
-            </w:r>
-            <w:proofErr w:type="gramEnd"/>
-            <w:r>
-              <w:rPr>
-                <w:rFonts w:ascii="BC Sans" w:hAnsi="BC Sans" w:cs="BC Sans Light"/>
-                <w:sz w:val="20"/>
-                <w:szCs w:val="20"/>
-              </w:rPr>
-              <w:t>[i].location.latitude</w:t>
+              <w:t>{d.</w:t>
+            </w:r>
+            <w:r>
+              <w:rPr>
+                <w:rFonts w:ascii="BC Sans" w:hAnsi="BC Sans" w:cs="BC Sans Light"/>
+                <w:sz w:val="20"/>
+                <w:szCs w:val="20"/>
+              </w:rPr>
+              <w:t>updates[i].location.latitude</w:t>
             </w:r>
             <w:r>
               <w:rPr>
@@ -3686,45 +3168,7 @@
           <w:szCs w:val="20"/>
         </w:rPr>
         <w:br/>
-        <w:t>{</w:t>
-      </w:r>
-      <w:proofErr w:type="spellStart"/>
-      <w:proofErr w:type="gramStart"/>
-      <w:r>
-        <w:rPr>
-          <w:rFonts w:ascii="BC Sans" w:hAnsi="BC Sans"/>
-          <w:sz w:val="20"/>
-          <w:szCs w:val="20"/>
-        </w:rPr>
-        <w:t>d.updates</w:t>
-      </w:r>
-      <w:proofErr w:type="spellEnd"/>
-      <w:proofErr w:type="gramEnd"/>
-      <w:r>
-        <w:rPr>
-          <w:rFonts w:ascii="BC Sans" w:hAnsi="BC Sans"/>
-          <w:sz w:val="20"/>
-          <w:szCs w:val="20"/>
-        </w:rPr>
-        <w:t>[i+1].</w:t>
-      </w:r>
-      <w:proofErr w:type="spellStart"/>
-      <w:r>
-        <w:rPr>
-          <w:rFonts w:ascii="BC Sans" w:hAnsi="BC Sans"/>
-          <w:sz w:val="20"/>
-          <w:szCs w:val="20"/>
-        </w:rPr>
-        <w:t>sequenceId</w:t>
-      </w:r>
-      <w:proofErr w:type="spellEnd"/>
-      <w:r>
-        <w:rPr>
-          <w:rFonts w:ascii="BC Sans" w:hAnsi="BC Sans"/>
-          <w:sz w:val="20"/>
-          <w:szCs w:val="20"/>
-        </w:rPr>
-        <w:t>}</w:t>
+        <w:t>{d.updates[i+1].sequenceId}</w:t>
       </w:r>
     </w:p>
     <w:p>
@@ -4185,8 +3629,6 @@
             </w:rPr>
             <w:t>Report printed on {</w:t>
           </w:r>
-          <w:proofErr w:type="spellStart"/>
-          <w:proofErr w:type="gramStart"/>
           <w:r>
             <w:rPr>
               <w:rFonts w:ascii="BC Sans" w:eastAsia="BC Sans" w:hAnsi="BC Sans" w:cs="BC Sans"/>
@@ -4203,8 +3645,6 @@
             </w:rPr>
             <w:t>.generatedOn</w:t>
           </w:r>
-          <w:proofErr w:type="spellEnd"/>
-          <w:proofErr w:type="gramEnd"/>
           <w:r>
             <w:rPr>
               <w:rFonts w:ascii="BC Sans" w:eastAsia="BC Sans" w:hAnsi="BC Sans" w:cs="BC Sans"/>

</xml_diff>

<commit_message>
feat: Add outcome data to report JSON
</commit_message>
<xml_diff>
--- a/backend/templates/complaint/CDOGS-ERS-COMPLAINT-TEMPLATE-v1.docx
+++ b/backend/templates/complaint/CDOGS-ERS-COMPLAINT-TEMPLATE-v1.docx
@@ -10,6 +10,7 @@
           <w:bCs/>
           <w:sz w:val="32"/>
           <w:szCs w:val="32"/>
+          <w:lang w:val="fr-FR"/>
         </w:rPr>
       </w:pPr>
       <w:r>
@@ -19,6 +20,7 @@
           <w:bCs/>
           <w:sz w:val="32"/>
           <w:szCs w:val="32"/>
+          <w:lang w:val="fr-FR"/>
         </w:rPr>
         <w:t>Enforcement complaint report</w:t>
       </w:r>
@@ -29,6 +31,7 @@
           <w:bCs/>
           <w:sz w:val="32"/>
           <w:szCs w:val="32"/>
+          <w:lang w:val="fr-FR"/>
         </w:rPr>
         <w:t xml:space="preserve"> </w:t>
       </w:r>
@@ -39,8 +42,21 @@
           <w:bCs/>
           <w:sz w:val="32"/>
           <w:szCs w:val="32"/>
+          <w:lang w:val="fr-FR"/>
         </w:rPr>
         <w:t>#{</w:t>
+      </w:r>
+      <w:proofErr w:type="gramStart"/>
+      <w:r>
+        <w:rPr>
+          <w:rFonts w:ascii="BC Sans" w:hAnsi="BC Sans"/>
+          <w:b/>
+          <w:bCs/>
+          <w:sz w:val="32"/>
+          <w:szCs w:val="32"/>
+          <w:lang w:val="fr-FR"/>
+        </w:rPr>
+        <w:t>d</w:t>
       </w:r>
       <w:r>
         <w:rPr>
@@ -49,8 +65,9 @@
           <w:bCs/>
           <w:sz w:val="32"/>
           <w:szCs w:val="32"/>
+          <w:lang w:val="fr-FR"/>
         </w:rPr>
-        <w:t>d.id</w:t>
+        <w:t>.complaint.</w:t>
       </w:r>
       <w:r>
         <w:rPr>
@@ -59,6 +76,19 @@
           <w:bCs/>
           <w:sz w:val="32"/>
           <w:szCs w:val="32"/>
+          <w:lang w:val="fr-FR"/>
+        </w:rPr>
+        <w:t>id</w:t>
+      </w:r>
+      <w:proofErr w:type="gramEnd"/>
+      <w:r>
+        <w:rPr>
+          <w:rFonts w:ascii="BC Sans" w:hAnsi="BC Sans"/>
+          <w:b/>
+          <w:bCs/>
+          <w:sz w:val="32"/>
+          <w:szCs w:val="32"/>
+          <w:lang w:val="fr-FR"/>
         </w:rPr>
         <w:t>}</w:t>
       </w:r>
@@ -96,44 +126,16 @@
                 <w:szCs w:val="20"/>
               </w:rPr>
             </w:pPr>
-            <w:commentRangeStart w:id="0"/>
-            <w:commentRangeStart w:id="1"/>
-            <w:commentRangeStart w:id="2"/>
-            <w:r>
-              <w:rPr>
-                <w:rFonts w:ascii="BC Sans" w:eastAsia="Times New Roman" w:hAnsi="BC Sans" w:cs="Times New Roman"/>
-                <w:b w:val="0"/>
-                <w:bCs w:val="0"/>
-                <w:color w:val="000000" w:themeColor="text1"/>
-                <w:sz w:val="20"/>
-                <w:szCs w:val="20"/>
-              </w:rPr>
-              <w:t>L</w:t>
-            </w:r>
-            <w:commentRangeEnd w:id="0"/>
-            <w:r>
-              <w:rPr>
-                <w:rStyle w:val="CommentReference"/>
-              </w:rPr>
-              <w:commentReference w:id="0"/>
-            </w:r>
-            <w:commentRangeEnd w:id="1"/>
-            <w:r>
-              <w:rPr>
-                <w:rStyle w:val="CommentReference"/>
-              </w:rPr>
-              <w:commentReference w:id="1"/>
-            </w:r>
-            <w:r>
-              <w:rPr>
-                <w:rFonts w:ascii="BC Sans" w:eastAsia="Times New Roman" w:hAnsi="BC Sans" w:cs="Times New Roman"/>
-                <w:b w:val="0"/>
-                <w:bCs w:val="0"/>
-                <w:color w:val="000000" w:themeColor="text1"/>
-                <w:sz w:val="20"/>
-                <w:szCs w:val="20"/>
-              </w:rPr>
-              <w:t xml:space="preserve">ogged: </w:t>
+            <w:r>
+              <w:rPr>
+                <w:rFonts w:ascii="BC Sans" w:eastAsia="Times New Roman" w:hAnsi="BC Sans" w:cs="Times New Roman"/>
+                <w:b w:val="0"/>
+                <w:bCs w:val="0"/>
+                <w:color w:val="000000" w:themeColor="text1"/>
+                <w:sz w:val="20"/>
+                <w:szCs w:val="20"/>
+              </w:rPr>
+              <w:t xml:space="preserve">Logged: </w:t>
             </w:r>
             <w:r>
               <w:rPr>
@@ -146,17 +148,58 @@
               </w:rPr>
               <w:t>{</w:t>
             </w:r>
-            <w:r>
-              <w:rPr>
-                <w:rFonts w:ascii="BC Sans" w:eastAsia="Times New Roman" w:hAnsi="BC Sans" w:cs="Times New Roman"/>
-                <w:b w:val="0"/>
-                <w:bCs w:val="0"/>
-                <w:color w:val="000000" w:themeColor="text1"/>
-                <w:sz w:val="20"/>
-                <w:szCs w:val="20"/>
-              </w:rPr>
-              <w:t>d.reportedOn</w:t>
-            </w:r>
+            <w:proofErr w:type="spellStart"/>
+            <w:proofErr w:type="gramStart"/>
+            <w:r>
+              <w:rPr>
+                <w:rFonts w:ascii="BC Sans" w:eastAsia="Times New Roman" w:hAnsi="BC Sans" w:cs="Times New Roman"/>
+                <w:b w:val="0"/>
+                <w:bCs w:val="0"/>
+                <w:color w:val="000000" w:themeColor="text1"/>
+                <w:sz w:val="20"/>
+                <w:szCs w:val="20"/>
+              </w:rPr>
+              <w:t>d</w:t>
+            </w:r>
+            <w:r>
+              <w:rPr>
+                <w:rFonts w:ascii="BC Sans" w:eastAsia="BC Sans" w:hAnsi="BC Sans" w:cs="BC Sans"/>
+                <w:sz w:val="18"/>
+                <w:szCs w:val="18"/>
+              </w:rPr>
+              <w:t>.</w:t>
+            </w:r>
+            <w:r>
+              <w:rPr>
+                <w:rFonts w:ascii="BC Sans" w:eastAsia="BC Sans" w:hAnsi="BC Sans" w:cs="BC Sans"/>
+                <w:b w:val="0"/>
+                <w:bCs w:val="0"/>
+                <w:sz w:val="18"/>
+                <w:szCs w:val="18"/>
+              </w:rPr>
+              <w:t>complaint</w:t>
+            </w:r>
+            <w:proofErr w:type="gramEnd"/>
+            <w:r>
+              <w:rPr>
+                <w:rFonts w:ascii="BC Sans" w:eastAsia="BC Sans" w:hAnsi="BC Sans" w:cs="BC Sans"/>
+                <w:sz w:val="18"/>
+                <w:szCs w:val="18"/>
+              </w:rPr>
+              <w:t>.</w:t>
+            </w:r>
+            <w:r>
+              <w:rPr>
+                <w:rFonts w:ascii="BC Sans" w:eastAsia="Times New Roman" w:hAnsi="BC Sans" w:cs="Times New Roman"/>
+                <w:b w:val="0"/>
+                <w:bCs w:val="0"/>
+                <w:color w:val="000000" w:themeColor="text1"/>
+                <w:sz w:val="20"/>
+                <w:szCs w:val="20"/>
+              </w:rPr>
+              <w:t>reportedOn</w:t>
+            </w:r>
+            <w:proofErr w:type="spellEnd"/>
             <w:r>
               <w:rPr>
                 <w:rFonts w:ascii="BC Sans" w:eastAsia="Times New Roman" w:hAnsi="BC Sans" w:cs="Times New Roman"/>
@@ -168,13 +211,6 @@
               </w:rPr>
               <w:t>}</w:t>
             </w:r>
-            <w:commentRangeEnd w:id="2"/>
-            <w:r>
-              <w:rPr>
-                <w:rStyle w:val="CommentReference"/>
-              </w:rPr>
-              <w:commentReference w:id="2"/>
-            </w:r>
           </w:p>
         </w:tc>
         <w:tc>
@@ -202,17 +238,60 @@
               </w:rPr>
               <w:t>Created by: {</w:t>
             </w:r>
-            <w:r>
-              <w:rPr>
-                <w:rFonts w:ascii="BC Sans" w:eastAsia="Times New Roman" w:hAnsi="BC Sans" w:cs="Times New Roman"/>
-                <w:b w:val="0"/>
-                <w:bCs w:val="0"/>
-                <w:color w:val="000000" w:themeColor="text1"/>
-                <w:sz w:val="20"/>
-                <w:szCs w:val="20"/>
-              </w:rPr>
-              <w:t>d.createdBy</w:t>
-            </w:r>
+            <w:proofErr w:type="spellStart"/>
+            <w:proofErr w:type="gramStart"/>
+            <w:r>
+              <w:rPr>
+                <w:rFonts w:ascii="BC Sans" w:eastAsia="Times New Roman" w:hAnsi="BC Sans" w:cs="Times New Roman"/>
+                <w:b w:val="0"/>
+                <w:bCs w:val="0"/>
+                <w:color w:val="000000" w:themeColor="text1"/>
+                <w:sz w:val="20"/>
+                <w:szCs w:val="20"/>
+              </w:rPr>
+              <w:t>d</w:t>
+            </w:r>
+            <w:r>
+              <w:rPr>
+                <w:rFonts w:ascii="BC Sans" w:eastAsia="BC Sans" w:hAnsi="BC Sans" w:cs="BC Sans"/>
+                <w:sz w:val="18"/>
+                <w:szCs w:val="18"/>
+              </w:rPr>
+              <w:t>.</w:t>
+            </w:r>
+            <w:r>
+              <w:rPr>
+                <w:rFonts w:ascii="BC Sans" w:eastAsia="BC Sans" w:hAnsi="BC Sans" w:cs="BC Sans"/>
+                <w:b w:val="0"/>
+                <w:bCs w:val="0"/>
+                <w:sz w:val="18"/>
+                <w:szCs w:val="18"/>
+              </w:rPr>
+              <w:t>complaint</w:t>
+            </w:r>
+            <w:proofErr w:type="gramEnd"/>
+            <w:r>
+              <w:rPr>
+                <w:rFonts w:ascii="BC Sans" w:eastAsia="BC Sans" w:hAnsi="BC Sans" w:cs="BC Sans"/>
+                <w:b w:val="0"/>
+                <w:bCs w:val="0"/>
+                <w:sz w:val="18"/>
+                <w:szCs w:val="18"/>
+              </w:rPr>
+              <w:t>.</w:t>
+            </w:r>
+            <w:r>
+              <w:rPr>
+                <w:rFonts w:ascii="BC Sans" w:eastAsia="Times New Roman" w:hAnsi="BC Sans" w:cs="Times New Roman"/>
+                <w:b w:val="0"/>
+                <w:bCs w:val="0"/>
+                <w:color w:val="000000" w:themeColor="text1"/>
+                <w:sz w:val="20"/>
+                <w:szCs w:val="20"/>
+              </w:rPr>
+              <w:t>createdBy</w:t>
+            </w:r>
+            <w:proofErr w:type="spellEnd"/>
             <w:r>
               <w:rPr>
                 <w:rFonts w:ascii="BC Sans" w:eastAsia="Times New Roman" w:hAnsi="BC Sans" w:cs="Times New Roman"/>
@@ -245,17 +324,52 @@
               </w:rPr>
               <w:t>Status: {</w:t>
             </w:r>
-            <w:r>
-              <w:rPr>
-                <w:rFonts w:ascii="BC Sans" w:eastAsia="Times New Roman" w:hAnsi="BC Sans" w:cs="Times New Roman"/>
-                <w:b w:val="0"/>
-                <w:bCs w:val="0"/>
-                <w:color w:val="000000" w:themeColor="text1"/>
-                <w:sz w:val="20"/>
-                <w:szCs w:val="20"/>
-              </w:rPr>
-              <w:t>d.status</w:t>
-            </w:r>
+            <w:proofErr w:type="spellStart"/>
+            <w:proofErr w:type="gramStart"/>
+            <w:r>
+              <w:rPr>
+                <w:rFonts w:ascii="BC Sans" w:eastAsia="Times New Roman" w:hAnsi="BC Sans" w:cs="Times New Roman"/>
+                <w:b w:val="0"/>
+                <w:bCs w:val="0"/>
+                <w:color w:val="000000" w:themeColor="text1"/>
+                <w:sz w:val="20"/>
+                <w:szCs w:val="20"/>
+              </w:rPr>
+              <w:t>d</w:t>
+            </w:r>
+            <w:r>
+              <w:rPr>
+                <w:rFonts w:ascii="BC Sans" w:eastAsia="BC Sans" w:hAnsi="BC Sans" w:cs="BC Sans"/>
+                <w:b w:val="0"/>
+                <w:bCs w:val="0"/>
+                <w:sz w:val="18"/>
+                <w:szCs w:val="18"/>
+              </w:rPr>
+              <w:t>.complaint</w:t>
+            </w:r>
+            <w:proofErr w:type="gramEnd"/>
+            <w:r>
+              <w:rPr>
+                <w:rFonts w:ascii="BC Sans" w:eastAsia="BC Sans" w:hAnsi="BC Sans" w:cs="BC Sans"/>
+                <w:b w:val="0"/>
+                <w:bCs w:val="0"/>
+                <w:sz w:val="18"/>
+                <w:szCs w:val="18"/>
+              </w:rPr>
+              <w:t>.</w:t>
+            </w:r>
+            <w:r>
+              <w:rPr>
+                <w:rFonts w:ascii="BC Sans" w:eastAsia="Times New Roman" w:hAnsi="BC Sans" w:cs="Times New Roman"/>
+                <w:b w:val="0"/>
+                <w:bCs w:val="0"/>
+                <w:color w:val="000000" w:themeColor="text1"/>
+                <w:sz w:val="20"/>
+                <w:szCs w:val="20"/>
+              </w:rPr>
+              <w:t>status</w:t>
+            </w:r>
+            <w:proofErr w:type="spellEnd"/>
             <w:r>
               <w:rPr>
                 <w:rFonts w:ascii="BC Sans" w:eastAsia="Times New Roman" w:hAnsi="BC Sans" w:cs="Times New Roman"/>
@@ -323,17 +437,60 @@
               </w:rPr>
               <w:t>{</w:t>
             </w:r>
-            <w:r>
-              <w:rPr>
-                <w:rFonts w:ascii="BC Sans" w:eastAsia="Times New Roman" w:hAnsi="BC Sans" w:cs="Times New Roman"/>
-                <w:b w:val="0"/>
-                <w:bCs w:val="0"/>
-                <w:color w:val="000000" w:themeColor="text1"/>
-                <w:sz w:val="20"/>
-                <w:szCs w:val="20"/>
-              </w:rPr>
-              <w:t>d.updatedOn</w:t>
-            </w:r>
+            <w:proofErr w:type="spellStart"/>
+            <w:proofErr w:type="gramStart"/>
+            <w:r>
+              <w:rPr>
+                <w:rFonts w:ascii="BC Sans" w:eastAsia="Times New Roman" w:hAnsi="BC Sans" w:cs="Times New Roman"/>
+                <w:b w:val="0"/>
+                <w:bCs w:val="0"/>
+                <w:color w:val="000000" w:themeColor="text1"/>
+                <w:sz w:val="20"/>
+                <w:szCs w:val="20"/>
+              </w:rPr>
+              <w:t>d</w:t>
+            </w:r>
+            <w:r>
+              <w:rPr>
+                <w:rFonts w:ascii="BC Sans" w:eastAsia="BC Sans" w:hAnsi="BC Sans" w:cs="BC Sans"/>
+                <w:sz w:val="18"/>
+                <w:szCs w:val="18"/>
+              </w:rPr>
+              <w:t>.</w:t>
+            </w:r>
+            <w:r>
+              <w:rPr>
+                <w:rFonts w:ascii="BC Sans" w:eastAsia="BC Sans" w:hAnsi="BC Sans" w:cs="BC Sans"/>
+                <w:b w:val="0"/>
+                <w:bCs w:val="0"/>
+                <w:sz w:val="18"/>
+                <w:szCs w:val="18"/>
+              </w:rPr>
+              <w:t>complaint</w:t>
+            </w:r>
+            <w:proofErr w:type="gramEnd"/>
+            <w:r>
+              <w:rPr>
+                <w:rFonts w:ascii="BC Sans" w:eastAsia="BC Sans" w:hAnsi="BC Sans" w:cs="BC Sans"/>
+                <w:b w:val="0"/>
+                <w:bCs w:val="0"/>
+                <w:sz w:val="18"/>
+                <w:szCs w:val="18"/>
+              </w:rPr>
+              <w:t>.</w:t>
+            </w:r>
+            <w:r>
+              <w:rPr>
+                <w:rFonts w:ascii="BC Sans" w:eastAsia="Times New Roman" w:hAnsi="BC Sans" w:cs="Times New Roman"/>
+                <w:b w:val="0"/>
+                <w:bCs w:val="0"/>
+                <w:color w:val="000000" w:themeColor="text1"/>
+                <w:sz w:val="20"/>
+                <w:szCs w:val="20"/>
+              </w:rPr>
+              <w:t>updatedOn</w:t>
+            </w:r>
+            <w:proofErr w:type="spellEnd"/>
             <w:r>
               <w:rPr>
                 <w:rFonts w:ascii="BC Sans" w:eastAsia="Times New Roman" w:hAnsi="BC Sans" w:cs="Times New Roman"/>
@@ -377,7 +534,64 @@
                 <w:sz w:val="20"/>
                 <w:szCs w:val="20"/>
               </w:rPr>
-              <w:t xml:space="preserve"> {d.officerAssigned}</w:t>
+              <w:t xml:space="preserve"> {</w:t>
+            </w:r>
+            <w:proofErr w:type="spellStart"/>
+            <w:proofErr w:type="gramStart"/>
+            <w:r>
+              <w:rPr>
+                <w:rFonts w:ascii="BC Sans" w:eastAsia="Times New Roman" w:hAnsi="BC Sans" w:cs="Times New Roman"/>
+                <w:color w:val="000000" w:themeColor="text1"/>
+                <w:sz w:val="20"/>
+                <w:szCs w:val="20"/>
+              </w:rPr>
+              <w:t>d</w:t>
+            </w:r>
+            <w:r>
+              <w:rPr>
+                <w:rFonts w:ascii="BC Sans" w:eastAsia="BC Sans" w:hAnsi="BC Sans" w:cs="BC Sans"/>
+                <w:sz w:val="18"/>
+                <w:szCs w:val="18"/>
+              </w:rPr>
+              <w:t>.</w:t>
+            </w:r>
+            <w:r>
+              <w:rPr>
+                <w:rFonts w:ascii="BC Sans" w:eastAsia="BC Sans" w:hAnsi="BC Sans" w:cs="BC Sans"/>
+                <w:sz w:val="18"/>
+                <w:szCs w:val="18"/>
+              </w:rPr>
+              <w:t>complaint</w:t>
+            </w:r>
+            <w:proofErr w:type="gramEnd"/>
+            <w:r>
+              <w:rPr>
+                <w:rFonts w:ascii="BC Sans" w:eastAsia="BC Sans" w:hAnsi="BC Sans" w:cs="BC Sans"/>
+                <w:b/>
+                <w:bCs/>
+                <w:sz w:val="18"/>
+                <w:szCs w:val="18"/>
+              </w:rPr>
+              <w:t>.</w:t>
+            </w:r>
+            <w:r>
+              <w:rPr>
+                <w:rFonts w:ascii="BC Sans" w:eastAsia="Times New Roman" w:hAnsi="BC Sans" w:cs="Times New Roman"/>
+                <w:color w:val="000000" w:themeColor="text1"/>
+                <w:sz w:val="20"/>
+                <w:szCs w:val="20"/>
+              </w:rPr>
+              <w:t>officerAssigned</w:t>
+            </w:r>
+            <w:proofErr w:type="spellEnd"/>
+            <w:r>
+              <w:rPr>
+                <w:rFonts w:ascii="BC Sans" w:eastAsia="Times New Roman" w:hAnsi="BC Sans" w:cs="Times New Roman"/>
+                <w:color w:val="000000" w:themeColor="text1"/>
+                <w:sz w:val="20"/>
+                <w:szCs w:val="20"/>
+              </w:rPr>
+              <w:t>}</w:t>
             </w:r>
           </w:p>
         </w:tc>
@@ -402,7 +616,101 @@
                 <w:sz w:val="20"/>
                 <w:szCs w:val="20"/>
               </w:rPr>
-              <w:t>{d.referenceNumber:ifEM:hideBegin}COORS number: {d.referenceNumber}{d.referenceNumber:hideEnd}</w:t>
+              <w:t>{</w:t>
+            </w:r>
+            <w:proofErr w:type="gramStart"/>
+            <w:r>
+              <w:rPr>
+                <w:rFonts w:ascii="BC Sans" w:eastAsia="Times New Roman" w:hAnsi="BC Sans" w:cs="Times New Roman"/>
+                <w:color w:val="000000" w:themeColor="text1"/>
+                <w:sz w:val="20"/>
+                <w:szCs w:val="20"/>
+              </w:rPr>
+              <w:t>d</w:t>
+            </w:r>
+            <w:r>
+              <w:rPr>
+                <w:rFonts w:ascii="BC Sans" w:eastAsia="BC Sans" w:hAnsi="BC Sans" w:cs="BC Sans"/>
+                <w:sz w:val="18"/>
+                <w:szCs w:val="18"/>
+              </w:rPr>
+              <w:t>.</w:t>
+            </w:r>
+            <w:r>
+              <w:rPr>
+                <w:rFonts w:ascii="BC Sans" w:eastAsia="BC Sans" w:hAnsi="BC Sans" w:cs="BC Sans"/>
+                <w:sz w:val="18"/>
+                <w:szCs w:val="18"/>
+              </w:rPr>
+              <w:t>complaint</w:t>
+            </w:r>
+            <w:proofErr w:type="gramEnd"/>
+            <w:r>
+              <w:rPr>
+                <w:rFonts w:ascii="BC Sans" w:eastAsia="BC Sans" w:hAnsi="BC Sans" w:cs="BC Sans"/>
+                <w:sz w:val="18"/>
+                <w:szCs w:val="18"/>
+              </w:rPr>
+              <w:t>.</w:t>
+            </w:r>
+            <w:r>
+              <w:rPr>
+                <w:rFonts w:ascii="BC Sans" w:eastAsia="Times New Roman" w:hAnsi="BC Sans" w:cs="Times New Roman"/>
+                <w:color w:val="000000" w:themeColor="text1"/>
+                <w:sz w:val="20"/>
+                <w:szCs w:val="20"/>
+              </w:rPr>
+              <w:t>referenceNumber:ifEM:hideBegin}COORS number: {d</w:t>
+            </w:r>
+            <w:r>
+              <w:rPr>
+                <w:rFonts w:ascii="BC Sans" w:eastAsia="BC Sans" w:hAnsi="BC Sans" w:cs="BC Sans"/>
+                <w:sz w:val="18"/>
+                <w:szCs w:val="18"/>
+              </w:rPr>
+              <w:t>.</w:t>
+            </w:r>
+            <w:r>
+              <w:rPr>
+                <w:rFonts w:ascii="BC Sans" w:eastAsia="BC Sans" w:hAnsi="BC Sans" w:cs="BC Sans"/>
+                <w:sz w:val="18"/>
+                <w:szCs w:val="18"/>
+              </w:rPr>
+              <w:t>complaint.</w:t>
+            </w:r>
+            <w:r>
+              <w:rPr>
+                <w:rFonts w:ascii="BC Sans" w:eastAsia="Times New Roman" w:hAnsi="BC Sans" w:cs="Times New Roman"/>
+                <w:color w:val="000000" w:themeColor="text1"/>
+                <w:sz w:val="20"/>
+                <w:szCs w:val="20"/>
+              </w:rPr>
+              <w:t>referenceNumber}{d</w:t>
+            </w:r>
+            <w:r>
+              <w:rPr>
+                <w:rFonts w:ascii="BC Sans" w:eastAsia="BC Sans" w:hAnsi="BC Sans" w:cs="BC Sans"/>
+                <w:sz w:val="18"/>
+                <w:szCs w:val="18"/>
+              </w:rPr>
+              <w:t>.</w:t>
+            </w:r>
+            <w:r>
+              <w:rPr>
+                <w:rFonts w:ascii="BC Sans" w:eastAsia="BC Sans" w:hAnsi="BC Sans" w:cs="BC Sans"/>
+                <w:sz w:val="18"/>
+                <w:szCs w:val="18"/>
+              </w:rPr>
+              <w:t>complaint.</w:t>
+            </w:r>
+            <w:r>
+              <w:rPr>
+                <w:rFonts w:ascii="BC Sans" w:eastAsia="Times New Roman" w:hAnsi="BC Sans" w:cs="Times New Roman"/>
+                <w:color w:val="000000" w:themeColor="text1"/>
+                <w:sz w:val="20"/>
+                <w:szCs w:val="20"/>
+              </w:rPr>
+              <w:t>referenceNumber:hideEnd}</w:t>
             </w:r>
           </w:p>
         </w:tc>
@@ -572,15 +880,46 @@
               </w:rPr>
               <w:t>{</w:t>
             </w:r>
-            <w:r>
-              <w:rPr>
-                <w:rFonts w:ascii="BC Sans" w:eastAsia="Times New Roman" w:hAnsi="BC Sans" w:cs="Times New Roman"/>
-                <w:color w:val="000000" w:themeColor="text1"/>
-                <w:sz w:val="20"/>
-                <w:szCs w:val="20"/>
-              </w:rPr>
-              <w:t>d.incidentDateTime</w:t>
-            </w:r>
+            <w:proofErr w:type="spellStart"/>
+            <w:proofErr w:type="gramStart"/>
+            <w:r>
+              <w:rPr>
+                <w:rFonts w:ascii="BC Sans" w:eastAsia="Times New Roman" w:hAnsi="BC Sans" w:cs="Times New Roman"/>
+                <w:color w:val="000000" w:themeColor="text1"/>
+                <w:sz w:val="20"/>
+                <w:szCs w:val="20"/>
+              </w:rPr>
+              <w:t>d.</w:t>
+            </w:r>
+            <w:r>
+              <w:rPr>
+                <w:rFonts w:ascii="BC Sans" w:eastAsia="Times New Roman" w:hAnsi="BC Sans" w:cs="Times New Roman"/>
+                <w:color w:val="000000" w:themeColor="text1"/>
+                <w:sz w:val="20"/>
+                <w:szCs w:val="20"/>
+              </w:rPr>
+              <w:t>complaint</w:t>
+            </w:r>
+            <w:proofErr w:type="gramEnd"/>
+            <w:r>
+              <w:rPr>
+                <w:rFonts w:ascii="BC Sans" w:eastAsia="Times New Roman" w:hAnsi="BC Sans" w:cs="Times New Roman"/>
+                <w:color w:val="000000" w:themeColor="text1"/>
+                <w:sz w:val="20"/>
+                <w:szCs w:val="20"/>
+              </w:rPr>
+              <w:t>.</w:t>
+            </w:r>
+            <w:r>
+              <w:rPr>
+                <w:rFonts w:ascii="BC Sans" w:eastAsia="Times New Roman" w:hAnsi="BC Sans" w:cs="Times New Roman"/>
+                <w:color w:val="000000" w:themeColor="text1"/>
+                <w:sz w:val="20"/>
+                <w:szCs w:val="20"/>
+              </w:rPr>
+              <w:t>incidentDateTime</w:t>
+            </w:r>
+            <w:proofErr w:type="spellEnd"/>
             <w:r>
               <w:rPr>
                 <w:rFonts w:ascii="BC Sans" w:eastAsia="Times New Roman" w:hAnsi="BC Sans" w:cs="Times New Roman"/>
@@ -675,15 +1014,38 @@
               </w:rPr>
               <w:t>{</w:t>
             </w:r>
-            <w:r>
-              <w:rPr>
-                <w:rFonts w:ascii="BC Sans" w:eastAsia="Times New Roman" w:hAnsi="BC Sans" w:cs="Times New Roman"/>
-                <w:color w:val="000000" w:themeColor="text1"/>
-                <w:sz w:val="20"/>
-                <w:szCs w:val="20"/>
-              </w:rPr>
-              <w:t>d.</w:t>
-            </w:r>
+            <w:proofErr w:type="spellStart"/>
+            <w:proofErr w:type="gramStart"/>
+            <w:r>
+              <w:rPr>
+                <w:rFonts w:ascii="BC Sans" w:eastAsia="Times New Roman" w:hAnsi="BC Sans" w:cs="Times New Roman"/>
+                <w:color w:val="000000" w:themeColor="text1"/>
+                <w:sz w:val="20"/>
+                <w:szCs w:val="20"/>
+              </w:rPr>
+              <w:t>d</w:t>
+            </w:r>
+            <w:r>
+              <w:rPr>
+                <w:rFonts w:ascii="BC Sans" w:eastAsia="Times New Roman" w:hAnsi="BC Sans" w:cs="Times New Roman"/>
+                <w:color w:val="000000" w:themeColor="text1"/>
+                <w:sz w:val="20"/>
+                <w:szCs w:val="20"/>
+              </w:rPr>
+              <w:t>.complaint</w:t>
+            </w:r>
+            <w:proofErr w:type="spellEnd"/>
+            <w:proofErr w:type="gramEnd"/>
+            <w:r>
+              <w:rPr>
+                <w:rFonts w:ascii="BC Sans" w:eastAsia="Times New Roman" w:hAnsi="BC Sans" w:cs="Times New Roman"/>
+                <w:color w:val="000000" w:themeColor="text1"/>
+                <w:sz w:val="20"/>
+                <w:szCs w:val="20"/>
+              </w:rPr>
+              <w:t>.</w:t>
+            </w:r>
+            <w:proofErr w:type="spellStart"/>
             <w:r>
               <w:rPr>
                 <w:rFonts w:ascii="BC Sans" w:eastAsia="Times New Roman" w:hAnsi="BC Sans" w:cs="Times New Roman"/>
@@ -694,6 +1056,7 @@
               </w:rPr>
               <w:t>complaintMethodReceivedCode</w:t>
             </w:r>
+            <w:proofErr w:type="spellEnd"/>
             <w:r>
               <w:rPr>
                 <w:rFonts w:ascii="BC Sans" w:hAnsi="BC Sans"/>
@@ -768,15 +1131,46 @@
               </w:rPr>
               <w:t>{</w:t>
             </w:r>
-            <w:r>
-              <w:rPr>
-                <w:rFonts w:ascii="BC Sans" w:eastAsia="Times New Roman" w:hAnsi="BC Sans" w:cs="Times New Roman"/>
-                <w:color w:val="000000" w:themeColor="text1"/>
-                <w:sz w:val="20"/>
-                <w:szCs w:val="20"/>
-              </w:rPr>
-              <w:t>d.violationType</w:t>
-            </w:r>
+            <w:proofErr w:type="spellStart"/>
+            <w:proofErr w:type="gramStart"/>
+            <w:r>
+              <w:rPr>
+                <w:rFonts w:ascii="BC Sans" w:eastAsia="Times New Roman" w:hAnsi="BC Sans" w:cs="Times New Roman"/>
+                <w:color w:val="000000" w:themeColor="text1"/>
+                <w:sz w:val="20"/>
+                <w:szCs w:val="20"/>
+              </w:rPr>
+              <w:t>d</w:t>
+            </w:r>
+            <w:r>
+              <w:rPr>
+                <w:rFonts w:ascii="BC Sans" w:eastAsia="Times New Roman" w:hAnsi="BC Sans" w:cs="Times New Roman"/>
+                <w:color w:val="000000" w:themeColor="text1"/>
+                <w:sz w:val="20"/>
+                <w:szCs w:val="20"/>
+              </w:rPr>
+              <w:t>.complaint</w:t>
+            </w:r>
+            <w:proofErr w:type="gramEnd"/>
+            <w:r>
+              <w:rPr>
+                <w:rFonts w:ascii="BC Sans" w:eastAsia="Times New Roman" w:hAnsi="BC Sans" w:cs="Times New Roman"/>
+                <w:color w:val="000000" w:themeColor="text1"/>
+                <w:sz w:val="20"/>
+                <w:szCs w:val="20"/>
+              </w:rPr>
+              <w:t>.</w:t>
+            </w:r>
+            <w:r>
+              <w:rPr>
+                <w:rFonts w:ascii="BC Sans" w:eastAsia="Times New Roman" w:hAnsi="BC Sans" w:cs="Times New Roman"/>
+                <w:color w:val="000000" w:themeColor="text1"/>
+                <w:sz w:val="20"/>
+                <w:szCs w:val="20"/>
+              </w:rPr>
+              <w:t>violationType</w:t>
+            </w:r>
+            <w:proofErr w:type="spellEnd"/>
             <w:r>
               <w:rPr>
                 <w:rFonts w:ascii="BC Sans" w:eastAsia="Times New Roman" w:hAnsi="BC Sans" w:cs="Times New Roman"/>
@@ -851,15 +1245,46 @@
               </w:rPr>
               <w:t>{</w:t>
             </w:r>
-            <w:r>
-              <w:rPr>
-                <w:rFonts w:ascii="BC Sans" w:eastAsia="Times New Roman" w:hAnsi="BC Sans" w:cs="Times New Roman"/>
-                <w:color w:val="000000" w:themeColor="text1"/>
-                <w:sz w:val="20"/>
-                <w:szCs w:val="20"/>
-              </w:rPr>
-              <w:t>d.inProgress</w:t>
-            </w:r>
+            <w:proofErr w:type="spellStart"/>
+            <w:proofErr w:type="gramStart"/>
+            <w:r>
+              <w:rPr>
+                <w:rFonts w:ascii="BC Sans" w:eastAsia="Times New Roman" w:hAnsi="BC Sans" w:cs="Times New Roman"/>
+                <w:color w:val="000000" w:themeColor="text1"/>
+                <w:sz w:val="20"/>
+                <w:szCs w:val="20"/>
+              </w:rPr>
+              <w:t>d</w:t>
+            </w:r>
+            <w:r>
+              <w:rPr>
+                <w:rFonts w:ascii="BC Sans" w:eastAsia="Times New Roman" w:hAnsi="BC Sans" w:cs="Times New Roman"/>
+                <w:color w:val="000000" w:themeColor="text1"/>
+                <w:sz w:val="20"/>
+                <w:szCs w:val="20"/>
+              </w:rPr>
+              <w:t>.complaint</w:t>
+            </w:r>
+            <w:proofErr w:type="gramEnd"/>
+            <w:r>
+              <w:rPr>
+                <w:rFonts w:ascii="BC Sans" w:eastAsia="Times New Roman" w:hAnsi="BC Sans" w:cs="Times New Roman"/>
+                <w:color w:val="000000" w:themeColor="text1"/>
+                <w:sz w:val="20"/>
+                <w:szCs w:val="20"/>
+              </w:rPr>
+              <w:t>.</w:t>
+            </w:r>
+            <w:r>
+              <w:rPr>
+                <w:rFonts w:ascii="BC Sans" w:eastAsia="Times New Roman" w:hAnsi="BC Sans" w:cs="Times New Roman"/>
+                <w:color w:val="000000" w:themeColor="text1"/>
+                <w:sz w:val="20"/>
+                <w:szCs w:val="20"/>
+              </w:rPr>
+              <w:t>inProgress</w:t>
+            </w:r>
+            <w:proofErr w:type="spellEnd"/>
             <w:r>
               <w:rPr>
                 <w:rFonts w:ascii="BC Sans" w:eastAsia="Times New Roman" w:hAnsi="BC Sans" w:cs="Times New Roman"/>
@@ -935,15 +1360,46 @@
               </w:rPr>
               <w:t>{</w:t>
             </w:r>
-            <w:r>
-              <w:rPr>
-                <w:rFonts w:ascii="BC Sans" w:eastAsia="Times New Roman" w:hAnsi="BC Sans" w:cs="Times New Roman"/>
-                <w:color w:val="000000" w:themeColor="text1"/>
-                <w:sz w:val="20"/>
-                <w:szCs w:val="20"/>
-              </w:rPr>
-              <w:t>d.wasObserved</w:t>
-            </w:r>
+            <w:proofErr w:type="spellStart"/>
+            <w:proofErr w:type="gramStart"/>
+            <w:r>
+              <w:rPr>
+                <w:rFonts w:ascii="BC Sans" w:eastAsia="Times New Roman" w:hAnsi="BC Sans" w:cs="Times New Roman"/>
+                <w:color w:val="000000" w:themeColor="text1"/>
+                <w:sz w:val="20"/>
+                <w:szCs w:val="20"/>
+              </w:rPr>
+              <w:t>d</w:t>
+            </w:r>
+            <w:r>
+              <w:rPr>
+                <w:rFonts w:ascii="BC Sans" w:eastAsia="Times New Roman" w:hAnsi="BC Sans" w:cs="Times New Roman"/>
+                <w:color w:val="000000" w:themeColor="text1"/>
+                <w:sz w:val="20"/>
+                <w:szCs w:val="20"/>
+              </w:rPr>
+              <w:t>.complaint</w:t>
+            </w:r>
+            <w:proofErr w:type="gramEnd"/>
+            <w:r>
+              <w:rPr>
+                <w:rFonts w:ascii="BC Sans" w:eastAsia="Times New Roman" w:hAnsi="BC Sans" w:cs="Times New Roman"/>
+                <w:color w:val="000000" w:themeColor="text1"/>
+                <w:sz w:val="20"/>
+                <w:szCs w:val="20"/>
+              </w:rPr>
+              <w:t>.</w:t>
+            </w:r>
+            <w:r>
+              <w:rPr>
+                <w:rFonts w:ascii="BC Sans" w:eastAsia="Times New Roman" w:hAnsi="BC Sans" w:cs="Times New Roman"/>
+                <w:color w:val="000000" w:themeColor="text1"/>
+                <w:sz w:val="20"/>
+                <w:szCs w:val="20"/>
+              </w:rPr>
+              <w:t>wasObserved</w:t>
+            </w:r>
+            <w:proofErr w:type="spellEnd"/>
             <w:r>
               <w:rPr>
                 <w:rFonts w:ascii="BC Sans" w:eastAsia="Times New Roman" w:hAnsi="BC Sans" w:cs="Times New Roman"/>
@@ -1021,6 +1477,8 @@
               </w:rPr>
               <w:t>{</w:t>
             </w:r>
+            <w:proofErr w:type="spellStart"/>
+            <w:proofErr w:type="gramStart"/>
             <w:r>
               <w:rPr>
                 <w:rFonts w:ascii="BC Sans" w:eastAsia="Times New Roman" w:hAnsi="BC Sans" w:cs="Times New Roman"/>
@@ -1030,8 +1488,39 @@
                 <w:szCs w:val="20"/>
                 <w14:ligatures w14:val="none"/>
               </w:rPr>
-              <w:t>d.location</w:t>
-            </w:r>
+              <w:t>d</w:t>
+            </w:r>
+            <w:r>
+              <w:rPr>
+                <w:rFonts w:ascii="BC Sans" w:eastAsia="Times New Roman" w:hAnsi="BC Sans" w:cs="Times New Roman"/>
+                <w:color w:val="000000" w:themeColor="text1"/>
+                <w:sz w:val="20"/>
+                <w:szCs w:val="20"/>
+              </w:rPr>
+              <w:t>.complaint</w:t>
+            </w:r>
+            <w:proofErr w:type="gramEnd"/>
+            <w:r>
+              <w:rPr>
+                <w:rFonts w:ascii="BC Sans" w:eastAsia="Times New Roman" w:hAnsi="BC Sans" w:cs="Times New Roman"/>
+                <w:color w:val="000000" w:themeColor="text1"/>
+                <w:sz w:val="20"/>
+                <w:szCs w:val="20"/>
+              </w:rPr>
+              <w:t>.</w:t>
+            </w:r>
+            <w:r>
+              <w:rPr>
+                <w:rFonts w:ascii="BC Sans" w:eastAsia="Times New Roman" w:hAnsi="BC Sans" w:cs="Times New Roman"/>
+                <w:color w:val="000000"/>
+                <w:kern w:val="0"/>
+                <w:sz w:val="20"/>
+                <w:szCs w:val="20"/>
+                <w14:ligatures w14:val="none"/>
+              </w:rPr>
+              <w:t>location</w:t>
+            </w:r>
+            <w:proofErr w:type="spellEnd"/>
             <w:r>
               <w:rPr>
                 <w:rFonts w:ascii="BC Sans" w:eastAsia="Times New Roman" w:hAnsi="BC Sans" w:cs="Times New Roman"/>
@@ -1082,10 +1571,8 @@
               </w:rPr>
               <w:t>Latitude/Longitude</w:t>
             </w:r>
-            <w:commentRangeStart w:id="3"/>
-          </w:p>
-        </w:tc>
-        <w:commentRangeEnd w:id="3"/>
+          </w:p>
+        </w:tc>
         <w:tc>
           <w:tcPr>
             <w:tcW w:w="8364" w:type="dxa"/>
@@ -1110,15 +1597,44 @@
                 <w:sz w:val="20"/>
                 <w:szCs w:val="20"/>
               </w:rPr>
-              <w:t>{d</w:t>
-            </w:r>
-            <w:r>
-              <w:rPr>
-                <w:rFonts w:ascii="BC Sans" w:hAnsi="BC Sans" w:cs="BC Sans Light"/>
-                <w:sz w:val="20"/>
-                <w:szCs w:val="20"/>
-              </w:rPr>
-              <w:t>.latitude</w:t>
+              <w:t>{</w:t>
+            </w:r>
+            <w:proofErr w:type="spellStart"/>
+            <w:proofErr w:type="gramStart"/>
+            <w:r>
+              <w:rPr>
+                <w:rFonts w:ascii="BC Sans" w:hAnsi="BC Sans" w:cs="BC Sans Light"/>
+                <w:sz w:val="20"/>
+                <w:szCs w:val="20"/>
+              </w:rPr>
+              <w:t>d</w:t>
+            </w:r>
+            <w:r>
+              <w:rPr>
+                <w:rFonts w:ascii="BC Sans" w:eastAsia="Times New Roman" w:hAnsi="BC Sans" w:cs="Times New Roman"/>
+                <w:color w:val="000000" w:themeColor="text1"/>
+                <w:sz w:val="20"/>
+                <w:szCs w:val="20"/>
+              </w:rPr>
+              <w:t>.complaint</w:t>
+            </w:r>
+            <w:proofErr w:type="gramEnd"/>
+            <w:r>
+              <w:rPr>
+                <w:rFonts w:ascii="BC Sans" w:eastAsia="Times New Roman" w:hAnsi="BC Sans" w:cs="Times New Roman"/>
+                <w:color w:val="000000" w:themeColor="text1"/>
+                <w:sz w:val="20"/>
+                <w:szCs w:val="20"/>
+              </w:rPr>
+              <w:t>.</w:t>
+            </w:r>
+            <w:r>
+              <w:rPr>
+                <w:rFonts w:ascii="BC Sans" w:hAnsi="BC Sans" w:cs="BC Sans Light"/>
+                <w:sz w:val="20"/>
+                <w:szCs w:val="20"/>
+              </w:rPr>
+              <w:t>latitude</w:t>
             </w:r>
             <w:r>
               <w:rPr>
@@ -1136,6 +1652,7 @@
               </w:rPr>
               <w:t>NE</w:t>
             </w:r>
+            <w:proofErr w:type="spellEnd"/>
             <w:r>
               <w:rPr>
                 <w:rFonts w:ascii="BC Sans" w:hAnsi="BC Sans" w:cs="BC Sans Light"/>
@@ -1158,7 +1675,25 @@
                 <w:sz w:val="20"/>
                 <w:szCs w:val="20"/>
               </w:rPr>
-              <w:t>):showBegin}</w:t>
+              <w:t>):</w:t>
+            </w:r>
+            <w:proofErr w:type="spellStart"/>
+            <w:r>
+              <w:rPr>
+                <w:rFonts w:ascii="BC Sans" w:hAnsi="BC Sans" w:cs="BC Sans Light"/>
+                <w:sz w:val="20"/>
+                <w:szCs w:val="20"/>
+              </w:rPr>
+              <w:t>showBegin</w:t>
+            </w:r>
+            <w:proofErr w:type="spellEnd"/>
+            <w:r>
+              <w:rPr>
+                <w:rFonts w:ascii="BC Sans" w:hAnsi="BC Sans" w:cs="BC Sans Light"/>
+                <w:sz w:val="20"/>
+                <w:szCs w:val="20"/>
+              </w:rPr>
+              <w:t>}</w:t>
             </w:r>
             <w:r>
               <w:rPr>
@@ -1169,15 +1704,35 @@
               </w:rPr>
               <w:t>{</w:t>
             </w:r>
-            <w:r>
-              <w:rPr>
-                <w:rFonts w:ascii="BC Sans" w:eastAsia="Times New Roman" w:hAnsi="BC Sans" w:cs="Times New Roman"/>
-                <w:color w:val="000000" w:themeColor="text1"/>
-                <w:sz w:val="20"/>
-                <w:szCs w:val="20"/>
-              </w:rPr>
-              <w:t>d.latitude</w:t>
-            </w:r>
+            <w:proofErr w:type="spellStart"/>
+            <w:r>
+              <w:rPr>
+                <w:rFonts w:ascii="BC Sans" w:eastAsia="Times New Roman" w:hAnsi="BC Sans" w:cs="Times New Roman"/>
+                <w:color w:val="000000" w:themeColor="text1"/>
+                <w:sz w:val="20"/>
+                <w:szCs w:val="20"/>
+              </w:rPr>
+              <w:t>d</w:t>
+            </w:r>
+            <w:r>
+              <w:rPr>
+                <w:rFonts w:ascii="BC Sans" w:eastAsia="Times New Roman" w:hAnsi="BC Sans" w:cs="Times New Roman"/>
+                <w:color w:val="000000" w:themeColor="text1"/>
+                <w:sz w:val="20"/>
+                <w:szCs w:val="20"/>
+              </w:rPr>
+              <w:t>.complaint.</w:t>
+            </w:r>
+            <w:r>
+              <w:rPr>
+                <w:rFonts w:ascii="BC Sans" w:eastAsia="Times New Roman" w:hAnsi="BC Sans" w:cs="Times New Roman"/>
+                <w:color w:val="000000" w:themeColor="text1"/>
+                <w:sz w:val="20"/>
+                <w:szCs w:val="20"/>
+              </w:rPr>
+              <w:t>latitude</w:t>
+            </w:r>
+            <w:proofErr w:type="spellEnd"/>
             <w:r>
               <w:rPr>
                 <w:rFonts w:ascii="BC Sans" w:eastAsia="Times New Roman" w:hAnsi="BC Sans" w:cs="Times New Roman"/>
@@ -1187,15 +1742,35 @@
               </w:rPr>
               <w:t>}, {</w:t>
             </w:r>
-            <w:r>
-              <w:rPr>
-                <w:rFonts w:ascii="BC Sans" w:eastAsia="Times New Roman" w:hAnsi="BC Sans" w:cs="Times New Roman"/>
-                <w:color w:val="000000" w:themeColor="text1"/>
-                <w:sz w:val="20"/>
-                <w:szCs w:val="20"/>
-              </w:rPr>
-              <w:t>d.longitude</w:t>
-            </w:r>
+            <w:proofErr w:type="spellStart"/>
+            <w:r>
+              <w:rPr>
+                <w:rFonts w:ascii="BC Sans" w:eastAsia="Times New Roman" w:hAnsi="BC Sans" w:cs="Times New Roman"/>
+                <w:color w:val="000000" w:themeColor="text1"/>
+                <w:sz w:val="20"/>
+                <w:szCs w:val="20"/>
+              </w:rPr>
+              <w:t>d</w:t>
+            </w:r>
+            <w:r>
+              <w:rPr>
+                <w:rFonts w:ascii="BC Sans" w:eastAsia="Times New Roman" w:hAnsi="BC Sans" w:cs="Times New Roman"/>
+                <w:color w:val="000000" w:themeColor="text1"/>
+                <w:sz w:val="20"/>
+                <w:szCs w:val="20"/>
+              </w:rPr>
+              <w:t>.complaint.</w:t>
+            </w:r>
+            <w:r>
+              <w:rPr>
+                <w:rFonts w:ascii="BC Sans" w:eastAsia="Times New Roman" w:hAnsi="BC Sans" w:cs="Times New Roman"/>
+                <w:color w:val="000000" w:themeColor="text1"/>
+                <w:sz w:val="20"/>
+                <w:szCs w:val="20"/>
+              </w:rPr>
+              <w:t>longitude</w:t>
+            </w:r>
+            <w:proofErr w:type="spellEnd"/>
             <w:r>
               <w:rPr>
                 <w:rFonts w:ascii="BC Sans" w:eastAsia="Times New Roman" w:hAnsi="BC Sans" w:cs="Times New Roman"/>
@@ -1207,25 +1782,37 @@
             </w:r>
             <w:r>
               <w:rPr>
-                <w:rStyle w:val="CommentReference"/>
-              </w:rPr>
-              <w:commentReference w:id="3"/>
-            </w:r>
-            <w:r>
-              <w:rPr>
-                <w:rFonts w:ascii="BC Sans" w:hAnsi="BC Sans" w:cs="BC Sans Light"/>
-                <w:sz w:val="20"/>
-                <w:szCs w:val="20"/>
-              </w:rPr>
-              <w:t>{d</w:t>
-            </w:r>
-            <w:r>
-              <w:rPr>
-                <w:rFonts w:ascii="BC Sans" w:hAnsi="BC Sans" w:cs="BC Sans Light"/>
-                <w:sz w:val="20"/>
-                <w:szCs w:val="20"/>
-              </w:rPr>
-              <w:t>.latitude</w:t>
+                <w:rFonts w:ascii="BC Sans" w:hAnsi="BC Sans" w:cs="BC Sans Light"/>
+                <w:sz w:val="20"/>
+                <w:szCs w:val="20"/>
+              </w:rPr>
+              <w:t>{</w:t>
+            </w:r>
+            <w:proofErr w:type="spellStart"/>
+            <w:r>
+              <w:rPr>
+                <w:rFonts w:ascii="BC Sans" w:hAnsi="BC Sans" w:cs="BC Sans Light"/>
+                <w:sz w:val="20"/>
+                <w:szCs w:val="20"/>
+              </w:rPr>
+              <w:t>d</w:t>
+            </w:r>
+            <w:r>
+              <w:rPr>
+                <w:rFonts w:ascii="BC Sans" w:eastAsia="Times New Roman" w:hAnsi="BC Sans" w:cs="Times New Roman"/>
+                <w:color w:val="000000" w:themeColor="text1"/>
+                <w:sz w:val="20"/>
+                <w:szCs w:val="20"/>
+              </w:rPr>
+              <w:t>.complaint.</w:t>
+            </w:r>
+            <w:r>
+              <w:rPr>
+                <w:rFonts w:ascii="BC Sans" w:hAnsi="BC Sans" w:cs="BC Sans Light"/>
+                <w:sz w:val="20"/>
+                <w:szCs w:val="20"/>
+              </w:rPr>
+              <w:t>latitude</w:t>
             </w:r>
             <w:r>
               <w:rPr>
@@ -1243,6 +1830,7 @@
               </w:rPr>
               <w:t>NE</w:t>
             </w:r>
+            <w:proofErr w:type="spellEnd"/>
             <w:r>
               <w:rPr>
                 <w:rFonts w:ascii="BC Sans" w:hAnsi="BC Sans" w:cs="BC Sans Light"/>
@@ -1265,7 +1853,16 @@
                 <w:sz w:val="20"/>
                 <w:szCs w:val="20"/>
               </w:rPr>
-              <w:t>):show</w:t>
+              <w:t>):</w:t>
+            </w:r>
+            <w:proofErr w:type="spellStart"/>
+            <w:r>
+              <w:rPr>
+                <w:rFonts w:ascii="BC Sans" w:hAnsi="BC Sans" w:cs="BC Sans Light"/>
+                <w:sz w:val="20"/>
+                <w:szCs w:val="20"/>
+              </w:rPr>
+              <w:t>show</w:t>
             </w:r>
             <w:r>
               <w:rPr>
@@ -1275,6 +1872,7 @@
               </w:rPr>
               <w:t>End</w:t>
             </w:r>
+            <w:proofErr w:type="spellEnd"/>
             <w:r>
               <w:rPr>
                 <w:rFonts w:ascii="BC Sans" w:hAnsi="BC Sans" w:cs="BC Sans Light"/>
@@ -1311,7 +1909,6 @@
                 <w:szCs w:val="20"/>
               </w:rPr>
             </w:pPr>
-            <w:commentRangeStart w:id="4"/>
             <w:r>
               <w:rPr>
                 <w:rFonts w:ascii="BC Sans" w:eastAsia="BC Sans" w:hAnsi="BC Sans" w:cs="BC Sans"/>
@@ -1326,7 +1923,6 @@
             </w:r>
           </w:p>
         </w:tc>
-        <w:commentRangeEnd w:id="4"/>
         <w:tc>
           <w:tcPr>
             <w:tcW w:w="8364" w:type="dxa"/>
@@ -1354,6 +1950,8 @@
               </w:rPr>
               <w:t>{</w:t>
             </w:r>
+            <w:proofErr w:type="spellStart"/>
+            <w:proofErr w:type="gramStart"/>
             <w:r>
               <w:rPr>
                 <w:rFonts w:ascii="BC Sans" w:eastAsia="BC Sans" w:hAnsi="BC Sans" w:cs="BC Sans"/>
@@ -1361,7 +1959,26 @@
                 <w:sz w:val="20"/>
                 <w:szCs w:val="20"/>
               </w:rPr>
-              <w:t>d.community</w:t>
+              <w:t>d</w:t>
+            </w:r>
+            <w:r>
+              <w:rPr>
+                <w:rFonts w:ascii="BC Sans" w:eastAsia="Times New Roman" w:hAnsi="BC Sans" w:cs="Times New Roman"/>
+                <w:color w:val="000000" w:themeColor="text1"/>
+                <w:sz w:val="20"/>
+                <w:szCs w:val="20"/>
+              </w:rPr>
+              <w:t>.complaint</w:t>
+            </w:r>
+            <w:proofErr w:type="gramEnd"/>
+            <w:r>
+              <w:rPr>
+                <w:rFonts w:ascii="BC Sans" w:eastAsia="Times New Roman" w:hAnsi="BC Sans" w:cs="Times New Roman"/>
+                <w:color w:val="000000" w:themeColor="text1"/>
+                <w:sz w:val="20"/>
+                <w:szCs w:val="20"/>
+              </w:rPr>
+              <w:t>.</w:t>
             </w:r>
             <w:r>
               <w:rPr>
@@ -1370,8 +1987,19 @@
                 <w:sz w:val="20"/>
                 <w:szCs w:val="20"/>
               </w:rPr>
+              <w:t>community</w:t>
+            </w:r>
+            <w:proofErr w:type="spellEnd"/>
+            <w:r>
+              <w:rPr>
+                <w:rFonts w:ascii="BC Sans" w:eastAsia="BC Sans" w:hAnsi="BC Sans" w:cs="BC Sans"/>
+                <w:color w:val="000000" w:themeColor="text1"/>
+                <w:sz w:val="20"/>
+                <w:szCs w:val="20"/>
+              </w:rPr>
               <w:t>}, {</w:t>
             </w:r>
+            <w:proofErr w:type="spellStart"/>
             <w:r>
               <w:rPr>
                 <w:rFonts w:ascii="BC Sans" w:eastAsia="BC Sans" w:hAnsi="BC Sans" w:cs="BC Sans"/>
@@ -1379,7 +2007,16 @@
                 <w:sz w:val="20"/>
                 <w:szCs w:val="20"/>
               </w:rPr>
-              <w:t>d.office</w:t>
+              <w:t>d</w:t>
+            </w:r>
+            <w:r>
+              <w:rPr>
+                <w:rFonts w:ascii="BC Sans" w:eastAsia="Times New Roman" w:hAnsi="BC Sans" w:cs="Times New Roman"/>
+                <w:color w:val="000000" w:themeColor="text1"/>
+                <w:sz w:val="20"/>
+                <w:szCs w:val="20"/>
+              </w:rPr>
+              <w:t>.complaint.</w:t>
             </w:r>
             <w:r>
               <w:rPr>
@@ -1388,14 +2025,9 @@
                 <w:sz w:val="20"/>
                 <w:szCs w:val="20"/>
               </w:rPr>
-              <w:t xml:space="preserve">}, </w:t>
-            </w:r>
-            <w:r>
-              <w:rPr>
-                <w:rStyle w:val="CommentReference"/>
-              </w:rPr>
-              <w:commentReference w:id="4"/>
-            </w:r>
+              <w:t>office</w:t>
+            </w:r>
+            <w:proofErr w:type="spellEnd"/>
             <w:r>
               <w:rPr>
                 <w:rFonts w:ascii="BC Sans" w:eastAsia="BC Sans" w:hAnsi="BC Sans" w:cs="BC Sans"/>
@@ -1403,8 +2035,9 @@
                 <w:sz w:val="20"/>
                 <w:szCs w:val="20"/>
               </w:rPr>
-              <w:t>{</w:t>
-            </w:r>
+              <w:t>}, {</w:t>
+            </w:r>
+            <w:proofErr w:type="spellStart"/>
             <w:r>
               <w:rPr>
                 <w:rFonts w:ascii="BC Sans" w:eastAsia="BC Sans" w:hAnsi="BC Sans" w:cs="BC Sans"/>
@@ -1412,7 +2045,16 @@
                 <w:sz w:val="20"/>
                 <w:szCs w:val="20"/>
               </w:rPr>
-              <w:t>d.zone</w:t>
+              <w:t>d</w:t>
+            </w:r>
+            <w:r>
+              <w:rPr>
+                <w:rFonts w:ascii="BC Sans" w:eastAsia="Times New Roman" w:hAnsi="BC Sans" w:cs="Times New Roman"/>
+                <w:color w:val="000000" w:themeColor="text1"/>
+                <w:sz w:val="20"/>
+                <w:szCs w:val="20"/>
+              </w:rPr>
+              <w:t>.complaint.</w:t>
             </w:r>
             <w:r>
               <w:rPr>
@@ -1421,8 +2063,19 @@
                 <w:sz w:val="20"/>
                 <w:szCs w:val="20"/>
               </w:rPr>
+              <w:t>zone</w:t>
+            </w:r>
+            <w:proofErr w:type="spellEnd"/>
+            <w:r>
+              <w:rPr>
+                <w:rFonts w:ascii="BC Sans" w:eastAsia="BC Sans" w:hAnsi="BC Sans" w:cs="BC Sans"/>
+                <w:color w:val="000000" w:themeColor="text1"/>
+                <w:sz w:val="20"/>
+                <w:szCs w:val="20"/>
+              </w:rPr>
               <w:t>}, {</w:t>
             </w:r>
+            <w:proofErr w:type="spellStart"/>
             <w:r>
               <w:rPr>
                 <w:rFonts w:ascii="BC Sans" w:eastAsia="BC Sans" w:hAnsi="BC Sans" w:cs="BC Sans"/>
@@ -1430,7 +2083,35 @@
                 <w:sz w:val="20"/>
                 <w:szCs w:val="20"/>
               </w:rPr>
-              <w:t>d.region}</w:t>
+              <w:t>d</w:t>
+            </w:r>
+            <w:r>
+              <w:rPr>
+                <w:rFonts w:ascii="BC Sans" w:eastAsia="Times New Roman" w:hAnsi="BC Sans" w:cs="Times New Roman"/>
+                <w:color w:val="000000" w:themeColor="text1"/>
+                <w:sz w:val="20"/>
+                <w:szCs w:val="20"/>
+              </w:rPr>
+              <w:t>.complaint.</w:t>
+            </w:r>
+            <w:r>
+              <w:rPr>
+                <w:rFonts w:ascii="BC Sans" w:eastAsia="BC Sans" w:hAnsi="BC Sans" w:cs="BC Sans"/>
+                <w:color w:val="000000" w:themeColor="text1"/>
+                <w:sz w:val="20"/>
+                <w:szCs w:val="20"/>
+              </w:rPr>
+              <w:t>region</w:t>
+            </w:r>
+            <w:proofErr w:type="spellEnd"/>
+            <w:r>
+              <w:rPr>
+                <w:rFonts w:ascii="BC Sans" w:eastAsia="BC Sans" w:hAnsi="BC Sans" w:cs="BC Sans"/>
+                <w:color w:val="000000" w:themeColor="text1"/>
+                <w:sz w:val="20"/>
+                <w:szCs w:val="20"/>
+              </w:rPr>
+              <w:t>}</w:t>
             </w:r>
           </w:p>
         </w:tc>
@@ -1497,15 +2178,46 @@
               </w:rPr>
               <w:t>{</w:t>
             </w:r>
-            <w:r>
-              <w:rPr>
-                <w:rFonts w:ascii="BC Sans" w:eastAsia="Times New Roman" w:hAnsi="BC Sans" w:cs="Times New Roman"/>
-                <w:color w:val="000000" w:themeColor="text1"/>
-                <w:sz w:val="20"/>
-                <w:szCs w:val="20"/>
-              </w:rPr>
-              <w:t>d.locationDescription</w:t>
-            </w:r>
+            <w:proofErr w:type="spellStart"/>
+            <w:proofErr w:type="gramStart"/>
+            <w:r>
+              <w:rPr>
+                <w:rFonts w:ascii="BC Sans" w:eastAsia="Times New Roman" w:hAnsi="BC Sans" w:cs="Times New Roman"/>
+                <w:color w:val="000000" w:themeColor="text1"/>
+                <w:sz w:val="20"/>
+                <w:szCs w:val="20"/>
+              </w:rPr>
+              <w:t>d</w:t>
+            </w:r>
+            <w:r>
+              <w:rPr>
+                <w:rFonts w:ascii="BC Sans" w:eastAsia="Times New Roman" w:hAnsi="BC Sans" w:cs="Times New Roman"/>
+                <w:color w:val="000000" w:themeColor="text1"/>
+                <w:sz w:val="20"/>
+                <w:szCs w:val="20"/>
+              </w:rPr>
+              <w:t>.complaint</w:t>
+            </w:r>
+            <w:proofErr w:type="gramEnd"/>
+            <w:r>
+              <w:rPr>
+                <w:rFonts w:ascii="BC Sans" w:eastAsia="Times New Roman" w:hAnsi="BC Sans" w:cs="Times New Roman"/>
+                <w:color w:val="000000" w:themeColor="text1"/>
+                <w:sz w:val="20"/>
+                <w:szCs w:val="20"/>
+              </w:rPr>
+              <w:t>.</w:t>
+            </w:r>
+            <w:r>
+              <w:rPr>
+                <w:rFonts w:ascii="BC Sans" w:eastAsia="Times New Roman" w:hAnsi="BC Sans" w:cs="Times New Roman"/>
+                <w:color w:val="000000" w:themeColor="text1"/>
+                <w:sz w:val="20"/>
+                <w:szCs w:val="20"/>
+              </w:rPr>
+              <w:t>locationDescription</w:t>
+            </w:r>
+            <w:proofErr w:type="spellEnd"/>
             <w:r>
               <w:rPr>
                 <w:rFonts w:ascii="BC Sans" w:eastAsia="Times New Roman" w:hAnsi="BC Sans" w:cs="Times New Roman"/>
@@ -1579,15 +2291,46 @@
               </w:rPr>
               <w:t>{</w:t>
             </w:r>
-            <w:r>
-              <w:rPr>
-                <w:rFonts w:ascii="BC Sans" w:eastAsia="Times New Roman" w:hAnsi="BC Sans" w:cs="Times New Roman"/>
-                <w:color w:val="000000" w:themeColor="text1"/>
-                <w:sz w:val="20"/>
-                <w:szCs w:val="20"/>
-              </w:rPr>
-              <w:t>d.description</w:t>
-            </w:r>
+            <w:proofErr w:type="spellStart"/>
+            <w:proofErr w:type="gramStart"/>
+            <w:r>
+              <w:rPr>
+                <w:rFonts w:ascii="BC Sans" w:eastAsia="Times New Roman" w:hAnsi="BC Sans" w:cs="Times New Roman"/>
+                <w:color w:val="000000" w:themeColor="text1"/>
+                <w:sz w:val="20"/>
+                <w:szCs w:val="20"/>
+              </w:rPr>
+              <w:t>d</w:t>
+            </w:r>
+            <w:r>
+              <w:rPr>
+                <w:rFonts w:ascii="BC Sans" w:eastAsia="Times New Roman" w:hAnsi="BC Sans" w:cs="Times New Roman"/>
+                <w:color w:val="000000" w:themeColor="text1"/>
+                <w:sz w:val="20"/>
+                <w:szCs w:val="20"/>
+              </w:rPr>
+              <w:t>.complaint</w:t>
+            </w:r>
+            <w:proofErr w:type="gramEnd"/>
+            <w:r>
+              <w:rPr>
+                <w:rFonts w:ascii="BC Sans" w:eastAsia="Times New Roman" w:hAnsi="BC Sans" w:cs="Times New Roman"/>
+                <w:color w:val="000000" w:themeColor="text1"/>
+                <w:sz w:val="20"/>
+                <w:szCs w:val="20"/>
+              </w:rPr>
+              <w:t>.</w:t>
+            </w:r>
+            <w:r>
+              <w:rPr>
+                <w:rFonts w:ascii="BC Sans" w:eastAsia="Times New Roman" w:hAnsi="BC Sans" w:cs="Times New Roman"/>
+                <w:color w:val="000000" w:themeColor="text1"/>
+                <w:sz w:val="20"/>
+                <w:szCs w:val="20"/>
+              </w:rPr>
+              <w:t>description</w:t>
+            </w:r>
+            <w:proofErr w:type="spellEnd"/>
             <w:r>
               <w:rPr>
                 <w:rFonts w:ascii="BC Sans" w:eastAsia="Times New Roman" w:hAnsi="BC Sans" w:cs="Times New Roman"/>
@@ -1689,7 +2432,56 @@
                 <w:sz w:val="20"/>
                 <w:szCs w:val="20"/>
               </w:rPr>
-              <w:t>{d.details}</w:t>
+              <w:t>{</w:t>
+            </w:r>
+            <w:proofErr w:type="spellStart"/>
+            <w:proofErr w:type="gramStart"/>
+            <w:r>
+              <w:rPr>
+                <w:rFonts w:ascii="BC Sans" w:eastAsia="BC Sans" w:hAnsi="BC Sans" w:cs="BC Sans"/>
+                <w:color w:val="000000" w:themeColor="text1"/>
+                <w:sz w:val="20"/>
+                <w:szCs w:val="20"/>
+              </w:rPr>
+              <w:t>d</w:t>
+            </w:r>
+            <w:r>
+              <w:rPr>
+                <w:rFonts w:ascii="BC Sans" w:eastAsia="Times New Roman" w:hAnsi="BC Sans" w:cs="Times New Roman"/>
+                <w:color w:val="000000" w:themeColor="text1"/>
+                <w:sz w:val="20"/>
+                <w:szCs w:val="20"/>
+              </w:rPr>
+              <w:t>.complaint</w:t>
+            </w:r>
+            <w:proofErr w:type="gramEnd"/>
+            <w:r>
+              <w:rPr>
+                <w:rFonts w:ascii="BC Sans" w:eastAsia="Times New Roman" w:hAnsi="BC Sans" w:cs="Times New Roman"/>
+                <w:color w:val="000000" w:themeColor="text1"/>
+                <w:sz w:val="20"/>
+                <w:szCs w:val="20"/>
+              </w:rPr>
+              <w:t>.</w:t>
+            </w:r>
+            <w:r>
+              <w:rPr>
+                <w:rFonts w:ascii="BC Sans" w:eastAsia="BC Sans" w:hAnsi="BC Sans" w:cs="BC Sans"/>
+                <w:color w:val="000000" w:themeColor="text1"/>
+                <w:sz w:val="20"/>
+                <w:szCs w:val="20"/>
+              </w:rPr>
+              <w:t>details</w:t>
+            </w:r>
+            <w:proofErr w:type="spellEnd"/>
+            <w:r>
+              <w:rPr>
+                <w:rFonts w:ascii="BC Sans" w:eastAsia="BC Sans" w:hAnsi="BC Sans" w:cs="BC Sans"/>
+                <w:color w:val="000000" w:themeColor="text1"/>
+                <w:sz w:val="20"/>
+                <w:szCs w:val="20"/>
+              </w:rPr>
+              <w:t>}</w:t>
             </w:r>
           </w:p>
         </w:tc>
@@ -1806,8 +2598,10 @@
                 <w:sz w:val="20"/>
                 <w:szCs w:val="20"/>
               </w:rPr>
-              <w:t>{d.</w:t>
-            </w:r>
+              <w:t>{</w:t>
+            </w:r>
+            <w:proofErr w:type="spellStart"/>
+            <w:proofErr w:type="gramStart"/>
             <w:r>
               <w:rPr>
                 <w:rFonts w:ascii="BC Sans" w:hAnsi="BC Sans" w:cs="BC Sans Light"/>
@@ -1817,8 +2611,53 @@
                 <w:sz w:val="20"/>
                 <w:szCs w:val="20"/>
               </w:rPr>
+              <w:t>d</w:t>
+            </w:r>
+            <w:r>
+              <w:rPr>
+                <w:rFonts w:ascii="BC Sans" w:eastAsia="Times New Roman" w:hAnsi="BC Sans" w:cs="Times New Roman"/>
+                <w:color w:val="000000" w:themeColor="text1"/>
+                <w:sz w:val="20"/>
+                <w:szCs w:val="20"/>
+              </w:rPr>
+              <w:t>.</w:t>
+            </w:r>
+            <w:r>
+              <w:rPr>
+                <w:rFonts w:ascii="BC Sans" w:eastAsia="Times New Roman" w:hAnsi="BC Sans" w:cs="Times New Roman"/>
+                <w:b w:val="0"/>
+                <w:bCs w:val="0"/>
+                <w:caps w:val="0"/>
+                <w:color w:val="000000" w:themeColor="text1"/>
+                <w:sz w:val="20"/>
+                <w:szCs w:val="20"/>
+              </w:rPr>
+              <w:t>complaint</w:t>
+            </w:r>
+            <w:proofErr w:type="gramEnd"/>
+            <w:r>
+              <w:rPr>
+                <w:rFonts w:ascii="BC Sans" w:eastAsia="Times New Roman" w:hAnsi="BC Sans" w:cs="Times New Roman"/>
+                <w:b w:val="0"/>
+                <w:bCs w:val="0"/>
+                <w:color w:val="000000" w:themeColor="text1"/>
+                <w:sz w:val="20"/>
+                <w:szCs w:val="20"/>
+              </w:rPr>
+              <w:t>.</w:t>
+            </w:r>
+            <w:r>
+              <w:rPr>
+                <w:rFonts w:ascii="BC Sans" w:hAnsi="BC Sans" w:cs="BC Sans Light"/>
+                <w:b w:val="0"/>
+                <w:bCs w:val="0"/>
+                <w:caps w:val="0"/>
+                <w:sz w:val="20"/>
+                <w:szCs w:val="20"/>
+              </w:rPr>
               <w:t>privacy</w:t>
             </w:r>
+            <w:proofErr w:type="spellEnd"/>
             <w:r>
               <w:rPr>
                 <w:rFonts w:ascii="BC Sans" w:hAnsi="BC Sans" w:cs="BC Sans Light"/>
@@ -1828,7 +2667,31 @@
                 <w:sz w:val="20"/>
                 <w:szCs w:val="20"/>
               </w:rPr>
-              <w:t>[i]</w:t>
+              <w:t>[</w:t>
+            </w:r>
+            <w:proofErr w:type="spellStart"/>
+            <w:r>
+              <w:rPr>
+                <w:rFonts w:ascii="BC Sans" w:hAnsi="BC Sans" w:cs="BC Sans Light"/>
+                <w:b w:val="0"/>
+                <w:bCs w:val="0"/>
+                <w:caps w:val="0"/>
+                <w:sz w:val="20"/>
+                <w:szCs w:val="20"/>
+              </w:rPr>
+              <w:t>i</w:t>
+            </w:r>
+            <w:proofErr w:type="spellEnd"/>
+            <w:r>
+              <w:rPr>
+                <w:rFonts w:ascii="BC Sans" w:hAnsi="BC Sans" w:cs="BC Sans Light"/>
+                <w:b w:val="0"/>
+                <w:bCs w:val="0"/>
+                <w:caps w:val="0"/>
+                <w:sz w:val="20"/>
+                <w:szCs w:val="20"/>
+              </w:rPr>
+              <w:t>]</w:t>
             </w:r>
             <w:r>
               <w:rPr>
@@ -1864,7 +2727,36 @@
                 <w:sz w:val="20"/>
                 <w:szCs w:val="20"/>
               </w:rPr>
-              <w:t>{d.</w:t>
+              <w:t>{</w:t>
+            </w:r>
+            <w:proofErr w:type="spellStart"/>
+            <w:proofErr w:type="gramStart"/>
+            <w:r>
+              <w:rPr>
+                <w:rFonts w:ascii="BC Sans" w:hAnsi="BC Sans" w:cs="BC Sans Light"/>
+                <w:sz w:val="20"/>
+                <w:szCs w:val="20"/>
+              </w:rPr>
+              <w:t>d</w:t>
+            </w:r>
+            <w:r>
+              <w:rPr>
+                <w:rFonts w:ascii="BC Sans" w:eastAsia="Times New Roman" w:hAnsi="BC Sans" w:cs="Times New Roman"/>
+                <w:color w:val="000000" w:themeColor="text1"/>
+                <w:sz w:val="20"/>
+                <w:szCs w:val="20"/>
+              </w:rPr>
+              <w:t>.complaint</w:t>
+            </w:r>
+            <w:proofErr w:type="gramEnd"/>
+            <w:r>
+              <w:rPr>
+                <w:rFonts w:ascii="BC Sans" w:eastAsia="Times New Roman" w:hAnsi="BC Sans" w:cs="Times New Roman"/>
+                <w:color w:val="000000" w:themeColor="text1"/>
+                <w:sz w:val="20"/>
+                <w:szCs w:val="20"/>
+              </w:rPr>
+              <w:t>.</w:t>
             </w:r>
             <w:r>
               <w:rPr>
@@ -1874,15 +2766,34 @@
               </w:rPr>
               <w:t>privacy</w:t>
             </w:r>
-            <w:r>
-              <w:rPr>
-                <w:rFonts w:ascii="BC Sans" w:hAnsi="BC Sans" w:cs="BC Sans Light"/>
-                <w:sz w:val="20"/>
-                <w:szCs w:val="20"/>
-              </w:rPr>
-              <w:t>[i].</w:t>
-            </w:r>
-            <w:commentRangeStart w:id="5"/>
+            <w:proofErr w:type="spellEnd"/>
+            <w:r>
+              <w:rPr>
+                <w:rFonts w:ascii="BC Sans" w:hAnsi="BC Sans" w:cs="BC Sans Light"/>
+                <w:sz w:val="20"/>
+                <w:szCs w:val="20"/>
+              </w:rPr>
+              <w:t>[</w:t>
+            </w:r>
+            <w:proofErr w:type="spellStart"/>
+            <w:r>
+              <w:rPr>
+                <w:rFonts w:ascii="BC Sans" w:hAnsi="BC Sans" w:cs="BC Sans Light"/>
+                <w:sz w:val="20"/>
+                <w:szCs w:val="20"/>
+              </w:rPr>
+              <w:t>i</w:t>
+            </w:r>
+            <w:proofErr w:type="spellEnd"/>
+            <w:r>
+              <w:rPr>
+                <w:rFonts w:ascii="BC Sans" w:hAnsi="BC Sans" w:cs="BC Sans Light"/>
+                <w:sz w:val="20"/>
+                <w:szCs w:val="20"/>
+              </w:rPr>
+              <w:t>].</w:t>
+            </w:r>
+            <w:commentRangeStart w:id="0"/>
             <w:r>
               <w:rPr>
                 <w:rFonts w:ascii="BC Sans" w:hAnsi="BC Sans" w:cs="BC Sans Light"/>
@@ -1891,12 +2802,12 @@
               </w:rPr>
               <w:t>value</w:t>
             </w:r>
-            <w:commentRangeEnd w:id="5"/>
+            <w:commentRangeEnd w:id="0"/>
             <w:r>
               <w:rPr>
                 <w:rStyle w:val="CommentReference"/>
               </w:rPr>
-              <w:commentReference w:id="5"/>
+              <w:commentReference w:id="0"/>
             </w:r>
             <w:r>
               <w:rPr>
@@ -1940,8 +2851,10 @@
                 <w:sz w:val="20"/>
                 <w:szCs w:val="20"/>
               </w:rPr>
-              <w:t>Privacy requested {d.</w:t>
-            </w:r>
+              <w:t>Privacy requested {</w:t>
+            </w:r>
+            <w:proofErr w:type="spellStart"/>
+            <w:proofErr w:type="gramStart"/>
             <w:r>
               <w:rPr>
                 <w:rFonts w:ascii="BC Sans" w:hAnsi="BC Sans" w:cs="BC Sans Light"/>
@@ -1951,8 +2864,53 @@
                 <w:sz w:val="20"/>
                 <w:szCs w:val="20"/>
               </w:rPr>
+              <w:t>d</w:t>
+            </w:r>
+            <w:r>
+              <w:rPr>
+                <w:rFonts w:ascii="BC Sans" w:eastAsia="Times New Roman" w:hAnsi="BC Sans" w:cs="Times New Roman"/>
+                <w:color w:val="000000" w:themeColor="text1"/>
+                <w:sz w:val="20"/>
+                <w:szCs w:val="20"/>
+              </w:rPr>
+              <w:t>.</w:t>
+            </w:r>
+            <w:r>
+              <w:rPr>
+                <w:rFonts w:ascii="BC Sans" w:eastAsia="Times New Roman" w:hAnsi="BC Sans" w:cs="Times New Roman"/>
+                <w:b w:val="0"/>
+                <w:bCs w:val="0"/>
+                <w:caps w:val="0"/>
+                <w:color w:val="000000" w:themeColor="text1"/>
+                <w:sz w:val="20"/>
+                <w:szCs w:val="20"/>
+              </w:rPr>
+              <w:t>complaint</w:t>
+            </w:r>
+            <w:proofErr w:type="gramEnd"/>
+            <w:r>
+              <w:rPr>
+                <w:rFonts w:ascii="BC Sans" w:eastAsia="Times New Roman" w:hAnsi="BC Sans" w:cs="Times New Roman"/>
+                <w:b w:val="0"/>
+                <w:bCs w:val="0"/>
+                <w:color w:val="000000" w:themeColor="text1"/>
+                <w:sz w:val="20"/>
+                <w:szCs w:val="20"/>
+              </w:rPr>
+              <w:t>.</w:t>
+            </w:r>
+            <w:r>
+              <w:rPr>
+                <w:rFonts w:ascii="BC Sans" w:hAnsi="BC Sans" w:cs="BC Sans Light"/>
+                <w:b w:val="0"/>
+                <w:bCs w:val="0"/>
+                <w:caps w:val="0"/>
+                <w:sz w:val="20"/>
+                <w:szCs w:val="20"/>
+              </w:rPr>
               <w:t>privacy</w:t>
             </w:r>
+            <w:proofErr w:type="spellEnd"/>
             <w:r>
               <w:rPr>
                 <w:rFonts w:ascii="BC Sans" w:hAnsi="BC Sans" w:cs="BC Sans Light"/>
@@ -2009,7 +2967,53 @@
                 <w:sz w:val="20"/>
                 <w:szCs w:val="20"/>
               </w:rPr>
-              <w:t>{d.privacy[i</w:t>
+              <w:t>{</w:t>
+            </w:r>
+            <w:proofErr w:type="spellStart"/>
+            <w:proofErr w:type="gramStart"/>
+            <w:r>
+              <w:rPr>
+                <w:rFonts w:ascii="BC Sans" w:hAnsi="BC Sans" w:cs="BC Sans Light"/>
+                <w:sz w:val="20"/>
+                <w:szCs w:val="20"/>
+              </w:rPr>
+              <w:t>d</w:t>
+            </w:r>
+            <w:r>
+              <w:rPr>
+                <w:rFonts w:ascii="BC Sans" w:eastAsia="Times New Roman" w:hAnsi="BC Sans" w:cs="Times New Roman"/>
+                <w:color w:val="000000" w:themeColor="text1"/>
+                <w:sz w:val="20"/>
+                <w:szCs w:val="20"/>
+              </w:rPr>
+              <w:t>.complaint</w:t>
+            </w:r>
+            <w:proofErr w:type="gramEnd"/>
+            <w:r>
+              <w:rPr>
+                <w:rFonts w:ascii="BC Sans" w:eastAsia="Times New Roman" w:hAnsi="BC Sans" w:cs="Times New Roman"/>
+                <w:color w:val="000000" w:themeColor="text1"/>
+                <w:sz w:val="20"/>
+                <w:szCs w:val="20"/>
+              </w:rPr>
+              <w:t>.</w:t>
+            </w:r>
+            <w:r>
+              <w:rPr>
+                <w:rFonts w:ascii="BC Sans" w:hAnsi="BC Sans" w:cs="BC Sans Light"/>
+                <w:sz w:val="20"/>
+                <w:szCs w:val="20"/>
+              </w:rPr>
+              <w:t>privacy</w:t>
+            </w:r>
+            <w:proofErr w:type="spellEnd"/>
+            <w:r>
+              <w:rPr>
+                <w:rFonts w:ascii="BC Sans" w:hAnsi="BC Sans" w:cs="BC Sans Light"/>
+                <w:sz w:val="20"/>
+                <w:szCs w:val="20"/>
+              </w:rPr>
+              <w:t>[i</w:t>
             </w:r>
             <w:r>
               <w:rPr>
@@ -2089,21 +3093,39 @@
               </w:rPr>
               <w:t>{</w:t>
             </w:r>
-            <w:r>
-              <w:rPr>
-                <w:rFonts w:ascii="BC Sans" w:hAnsi="BC Sans" w:cs="BC Sans Light"/>
-                <w:sz w:val="20"/>
-                <w:szCs w:val="20"/>
-              </w:rPr>
-              <w:t>d.</w:t>
-            </w:r>
-            <w:r>
-              <w:rPr>
-                <w:rFonts w:ascii="BC Sans" w:hAnsi="BC Sans" w:cs="BC Sans Light"/>
-                <w:sz w:val="20"/>
-                <w:szCs w:val="20"/>
-              </w:rPr>
-              <w:t>name}</w:t>
+            <w:proofErr w:type="gramStart"/>
+            <w:r>
+              <w:rPr>
+                <w:rFonts w:ascii="BC Sans" w:hAnsi="BC Sans" w:cs="BC Sans Light"/>
+                <w:sz w:val="20"/>
+                <w:szCs w:val="20"/>
+              </w:rPr>
+              <w:t>d</w:t>
+            </w:r>
+            <w:r>
+              <w:rPr>
+                <w:rFonts w:ascii="BC Sans" w:hAnsi="BC Sans" w:cs="BC Sans Light"/>
+                <w:sz w:val="20"/>
+                <w:szCs w:val="20"/>
+              </w:rPr>
+              <w:t>.complaint.</w:t>
+            </w:r>
+            <w:r>
+              <w:rPr>
+                <w:rFonts w:ascii="BC Sans" w:hAnsi="BC Sans" w:cs="BC Sans Light"/>
+                <w:sz w:val="20"/>
+                <w:szCs w:val="20"/>
+              </w:rPr>
+              <w:t>name</w:t>
+            </w:r>
+            <w:proofErr w:type="gramEnd"/>
+            <w:r>
+              <w:rPr>
+                <w:rFonts w:ascii="BC Sans" w:hAnsi="BC Sans" w:cs="BC Sans Light"/>
+                <w:sz w:val="20"/>
+                <w:szCs w:val="20"/>
+              </w:rPr>
+              <w:t>}</w:t>
             </w:r>
           </w:p>
         </w:tc>
@@ -2166,13 +3188,31 @@
               </w:rPr>
               <w:t>{</w:t>
             </w:r>
-            <w:r>
-              <w:rPr>
-                <w:rFonts w:ascii="BC Sans" w:hAnsi="BC Sans" w:cs="BC Sans Light"/>
-                <w:sz w:val="20"/>
-                <w:szCs w:val="20"/>
-              </w:rPr>
-              <w:t>d.</w:t>
+            <w:proofErr w:type="gramStart"/>
+            <w:r>
+              <w:rPr>
+                <w:rFonts w:ascii="BC Sans" w:hAnsi="BC Sans" w:cs="BC Sans Light"/>
+                <w:sz w:val="20"/>
+                <w:szCs w:val="20"/>
+              </w:rPr>
+              <w:t>d</w:t>
+            </w:r>
+            <w:r>
+              <w:rPr>
+                <w:rFonts w:ascii="BC Sans" w:hAnsi="BC Sans" w:cs="BC Sans Light"/>
+                <w:sz w:val="20"/>
+                <w:szCs w:val="20"/>
+              </w:rPr>
+              <w:t>.complaint</w:t>
+            </w:r>
+            <w:proofErr w:type="gramEnd"/>
+            <w:r>
+              <w:rPr>
+                <w:rFonts w:ascii="BC Sans" w:hAnsi="BC Sans" w:cs="BC Sans Light"/>
+                <w:sz w:val="20"/>
+                <w:szCs w:val="20"/>
+              </w:rPr>
+              <w:t>.</w:t>
             </w:r>
             <w:r>
               <w:rPr>
@@ -2260,13 +3300,31 @@
               </w:rPr>
               <w:t>{</w:t>
             </w:r>
-            <w:r>
-              <w:rPr>
-                <w:rFonts w:ascii="BC Sans" w:hAnsi="BC Sans" w:cs="BC Sans Light"/>
-                <w:sz w:val="20"/>
-                <w:szCs w:val="20"/>
-              </w:rPr>
-              <w:t>d.</w:t>
+            <w:proofErr w:type="gramStart"/>
+            <w:r>
+              <w:rPr>
+                <w:rFonts w:ascii="BC Sans" w:hAnsi="BC Sans" w:cs="BC Sans Light"/>
+                <w:sz w:val="20"/>
+                <w:szCs w:val="20"/>
+              </w:rPr>
+              <w:t>d</w:t>
+            </w:r>
+            <w:r>
+              <w:rPr>
+                <w:rFonts w:ascii="BC Sans" w:hAnsi="BC Sans" w:cs="BC Sans Light"/>
+                <w:sz w:val="20"/>
+                <w:szCs w:val="20"/>
+              </w:rPr>
+              <w:t>.complaint</w:t>
+            </w:r>
+            <w:proofErr w:type="gramEnd"/>
+            <w:r>
+              <w:rPr>
+                <w:rFonts w:ascii="BC Sans" w:hAnsi="BC Sans" w:cs="BC Sans Light"/>
+                <w:sz w:val="20"/>
+                <w:szCs w:val="20"/>
+              </w:rPr>
+              <w:t>.</w:t>
             </w:r>
             <w:r>
               <w:rPr>
@@ -2353,13 +3411,31 @@
               </w:rPr>
               <w:t>{</w:t>
             </w:r>
-            <w:r>
-              <w:rPr>
-                <w:rFonts w:ascii="BC Sans" w:hAnsi="BC Sans" w:cs="BC Sans Light"/>
-                <w:sz w:val="20"/>
-                <w:szCs w:val="20"/>
-              </w:rPr>
-              <w:t>d.</w:t>
+            <w:proofErr w:type="gramStart"/>
+            <w:r>
+              <w:rPr>
+                <w:rFonts w:ascii="BC Sans" w:hAnsi="BC Sans" w:cs="BC Sans Light"/>
+                <w:sz w:val="20"/>
+                <w:szCs w:val="20"/>
+              </w:rPr>
+              <w:t>d</w:t>
+            </w:r>
+            <w:r>
+              <w:rPr>
+                <w:rFonts w:ascii="BC Sans" w:hAnsi="BC Sans" w:cs="BC Sans Light"/>
+                <w:sz w:val="20"/>
+                <w:szCs w:val="20"/>
+              </w:rPr>
+              <w:t>.complaint</w:t>
+            </w:r>
+            <w:proofErr w:type="gramEnd"/>
+            <w:r>
+              <w:rPr>
+                <w:rFonts w:ascii="BC Sans" w:hAnsi="BC Sans" w:cs="BC Sans Light"/>
+                <w:sz w:val="20"/>
+                <w:szCs w:val="20"/>
+              </w:rPr>
+              <w:t>.</w:t>
             </w:r>
             <w:r>
               <w:rPr>
@@ -2447,21 +3523,49 @@
               </w:rPr>
               <w:t>{</w:t>
             </w:r>
-            <w:r>
-              <w:rPr>
-                <w:rFonts w:ascii="BC Sans" w:hAnsi="BC Sans" w:cs="BC Sans Light"/>
-                <w:sz w:val="20"/>
-                <w:szCs w:val="20"/>
-              </w:rPr>
-              <w:t>d.</w:t>
-            </w:r>
-            <w:r>
-              <w:rPr>
-                <w:rFonts w:ascii="BC Sans" w:hAnsi="BC Sans" w:cs="BC Sans Light"/>
-                <w:sz w:val="20"/>
-                <w:szCs w:val="20"/>
-              </w:rPr>
-              <w:t>address}</w:t>
+            <w:proofErr w:type="spellStart"/>
+            <w:proofErr w:type="gramStart"/>
+            <w:r>
+              <w:rPr>
+                <w:rFonts w:ascii="BC Sans" w:hAnsi="BC Sans" w:cs="BC Sans Light"/>
+                <w:sz w:val="20"/>
+                <w:szCs w:val="20"/>
+              </w:rPr>
+              <w:t>d</w:t>
+            </w:r>
+            <w:r>
+              <w:rPr>
+                <w:rFonts w:ascii="BC Sans" w:hAnsi="BC Sans" w:cs="BC Sans Light"/>
+                <w:sz w:val="20"/>
+                <w:szCs w:val="20"/>
+              </w:rPr>
+              <w:t>.complaint</w:t>
+            </w:r>
+            <w:proofErr w:type="gramEnd"/>
+            <w:r>
+              <w:rPr>
+                <w:rFonts w:ascii="BC Sans" w:hAnsi="BC Sans" w:cs="BC Sans Light"/>
+                <w:sz w:val="20"/>
+                <w:szCs w:val="20"/>
+              </w:rPr>
+              <w:t>.</w:t>
+            </w:r>
+            <w:r>
+              <w:rPr>
+                <w:rFonts w:ascii="BC Sans" w:hAnsi="BC Sans" w:cs="BC Sans Light"/>
+                <w:sz w:val="20"/>
+                <w:szCs w:val="20"/>
+              </w:rPr>
+              <w:t>address</w:t>
+            </w:r>
+            <w:proofErr w:type="spellEnd"/>
+            <w:r>
+              <w:rPr>
+                <w:rFonts w:ascii="BC Sans" w:hAnsi="BC Sans" w:cs="BC Sans Light"/>
+                <w:sz w:val="20"/>
+                <w:szCs w:val="20"/>
+              </w:rPr>
+              <w:t>}</w:t>
             </w:r>
           </w:p>
         </w:tc>
@@ -2524,21 +3628,49 @@
               </w:rPr>
               <w:t>{</w:t>
             </w:r>
-            <w:r>
-              <w:rPr>
-                <w:rFonts w:ascii="BC Sans" w:hAnsi="BC Sans" w:cs="BC Sans Light"/>
-                <w:sz w:val="20"/>
-                <w:szCs w:val="20"/>
-              </w:rPr>
-              <w:t>d.</w:t>
-            </w:r>
-            <w:r>
-              <w:rPr>
-                <w:rFonts w:ascii="BC Sans" w:hAnsi="BC Sans" w:cs="BC Sans Light"/>
-                <w:sz w:val="20"/>
-                <w:szCs w:val="20"/>
-              </w:rPr>
-              <w:t>email}</w:t>
+            <w:proofErr w:type="spellStart"/>
+            <w:proofErr w:type="gramStart"/>
+            <w:r>
+              <w:rPr>
+                <w:rFonts w:ascii="BC Sans" w:hAnsi="BC Sans" w:cs="BC Sans Light"/>
+                <w:sz w:val="20"/>
+                <w:szCs w:val="20"/>
+              </w:rPr>
+              <w:t>d</w:t>
+            </w:r>
+            <w:r>
+              <w:rPr>
+                <w:rFonts w:ascii="BC Sans" w:hAnsi="BC Sans" w:cs="BC Sans Light"/>
+                <w:sz w:val="20"/>
+                <w:szCs w:val="20"/>
+              </w:rPr>
+              <w:t>.complaint</w:t>
+            </w:r>
+            <w:proofErr w:type="gramEnd"/>
+            <w:r>
+              <w:rPr>
+                <w:rFonts w:ascii="BC Sans" w:hAnsi="BC Sans" w:cs="BC Sans Light"/>
+                <w:sz w:val="20"/>
+                <w:szCs w:val="20"/>
+              </w:rPr>
+              <w:t>.</w:t>
+            </w:r>
+            <w:r>
+              <w:rPr>
+                <w:rFonts w:ascii="BC Sans" w:hAnsi="BC Sans" w:cs="BC Sans Light"/>
+                <w:sz w:val="20"/>
+                <w:szCs w:val="20"/>
+              </w:rPr>
+              <w:t>email</w:t>
+            </w:r>
+            <w:proofErr w:type="spellEnd"/>
+            <w:r>
+              <w:rPr>
+                <w:rFonts w:ascii="BC Sans" w:hAnsi="BC Sans" w:cs="BC Sans Light"/>
+                <w:sz w:val="20"/>
+                <w:szCs w:val="20"/>
+              </w:rPr>
+              <w:t>}</w:t>
             </w:r>
           </w:p>
         </w:tc>
@@ -2602,14 +3734,42 @@
               </w:rPr>
               <w:t>{</w:t>
             </w:r>
-            <w:r>
-              <w:rPr>
-                <w:rFonts w:ascii="BC Sans" w:hAnsi="BC Sans" w:cs="BC Sans Light"/>
-                <w:sz w:val="20"/>
-                <w:szCs w:val="20"/>
-              </w:rPr>
-              <w:t>d.reportedBy</w:t>
-            </w:r>
+            <w:proofErr w:type="spellStart"/>
+            <w:proofErr w:type="gramStart"/>
+            <w:r>
+              <w:rPr>
+                <w:rFonts w:ascii="BC Sans" w:hAnsi="BC Sans" w:cs="BC Sans Light"/>
+                <w:sz w:val="20"/>
+                <w:szCs w:val="20"/>
+              </w:rPr>
+              <w:t>d</w:t>
+            </w:r>
+            <w:r>
+              <w:rPr>
+                <w:rFonts w:ascii="BC Sans" w:hAnsi="BC Sans" w:cs="BC Sans Light"/>
+                <w:sz w:val="20"/>
+                <w:szCs w:val="20"/>
+              </w:rPr>
+              <w:t>.complaint</w:t>
+            </w:r>
+            <w:proofErr w:type="gramEnd"/>
+            <w:r>
+              <w:rPr>
+                <w:rFonts w:ascii="BC Sans" w:hAnsi="BC Sans" w:cs="BC Sans Light"/>
+                <w:sz w:val="20"/>
+                <w:szCs w:val="20"/>
+              </w:rPr>
+              <w:t>.</w:t>
+            </w:r>
+            <w:r>
+              <w:rPr>
+                <w:rFonts w:ascii="BC Sans" w:hAnsi="BC Sans" w:cs="BC Sans Light"/>
+                <w:sz w:val="20"/>
+                <w:szCs w:val="20"/>
+              </w:rPr>
+              <w:t>reportedBy</w:t>
+            </w:r>
+            <w:proofErr w:type="spellEnd"/>
             <w:r>
               <w:rPr>
                 <w:rFonts w:ascii="BC Sans" w:hAnsi="BC Sans" w:cs="BC Sans Light"/>
@@ -2635,7 +3795,7 @@
       </w:tblPr>
       <w:tblGrid>
         <w:gridCol w:w="2552"/>
-        <w:gridCol w:w="8364"/>
+        <w:gridCol w:w="9054"/>
       </w:tblGrid>
       <w:tr>
         <w:trPr>
@@ -2671,13 +3831,12 @@
                 <w:szCs w:val="20"/>
                 <w14:ligatures w14:val="none"/>
               </w:rPr>
-              <w:t>Update #{d.updates[i].sequenceId}</w:t>
-            </w:r>
-            <w:r>
-              <w:rPr>
-                <w:rFonts w:ascii="BC Sans" w:eastAsia="Times New Roman" w:hAnsi="BC Sans" w:cs="Times New Roman"/>
-                <w:b w:val="0"/>
-                <w:bCs w:val="0"/>
+              <w:t>Update #{</w:t>
+            </w:r>
+            <w:proofErr w:type="gramStart"/>
+            <w:r>
+              <w:rPr>
+                <w:rFonts w:ascii="BC Sans" w:eastAsia="Times New Roman" w:hAnsi="BC Sans" w:cs="Times New Roman"/>
                 <w:caps w:val="0"/>
                 <w:color w:val="000000"/>
                 <w:kern w:val="0"/>
@@ -2685,7 +3844,191 @@
                 <w:szCs w:val="20"/>
                 <w14:ligatures w14:val="none"/>
               </w:rPr>
-              <w:t>, received: {d.updates[i].updateOn}</w:t>
+              <w:t>d.</w:t>
+            </w:r>
+            <w:r>
+              <w:rPr>
+                <w:rFonts w:ascii="BC Sans" w:eastAsia="Times New Roman" w:hAnsi="BC Sans" w:cs="Times New Roman"/>
+                <w:caps w:val="0"/>
+                <w:color w:val="000000"/>
+                <w:kern w:val="0"/>
+                <w:sz w:val="20"/>
+                <w:szCs w:val="20"/>
+                <w14:ligatures w14:val="none"/>
+              </w:rPr>
+              <w:t>complaint</w:t>
+            </w:r>
+            <w:proofErr w:type="gramEnd"/>
+            <w:r>
+              <w:rPr>
+                <w:rFonts w:ascii="BC Sans" w:eastAsia="Times New Roman" w:hAnsi="BC Sans" w:cs="Times New Roman"/>
+                <w:caps w:val="0"/>
+                <w:color w:val="000000"/>
+                <w:kern w:val="0"/>
+                <w:sz w:val="20"/>
+                <w:szCs w:val="20"/>
+                <w14:ligatures w14:val="none"/>
+              </w:rPr>
+              <w:t>.</w:t>
+            </w:r>
+            <w:r>
+              <w:rPr>
+                <w:rFonts w:ascii="BC Sans" w:eastAsia="Times New Roman" w:hAnsi="BC Sans" w:cs="Times New Roman"/>
+                <w:caps w:val="0"/>
+                <w:color w:val="000000"/>
+                <w:kern w:val="0"/>
+                <w:sz w:val="20"/>
+                <w:szCs w:val="20"/>
+                <w14:ligatures w14:val="none"/>
+              </w:rPr>
+              <w:t>updates[i].sequenceId}</w:t>
+            </w:r>
+            <w:r>
+              <w:rPr>
+                <w:rFonts w:ascii="BC Sans" w:eastAsia="Times New Roman" w:hAnsi="BC Sans" w:cs="Times New Roman"/>
+                <w:b w:val="0"/>
+                <w:bCs w:val="0"/>
+                <w:caps w:val="0"/>
+                <w:color w:val="000000"/>
+                <w:kern w:val="0"/>
+                <w:sz w:val="20"/>
+                <w:szCs w:val="20"/>
+                <w14:ligatures w14:val="none"/>
+              </w:rPr>
+              <w:t>, received: {</w:t>
+            </w:r>
+            <w:proofErr w:type="spellStart"/>
+            <w:r>
+              <w:rPr>
+                <w:rFonts w:ascii="BC Sans" w:eastAsia="Times New Roman" w:hAnsi="BC Sans" w:cs="Times New Roman"/>
+                <w:b w:val="0"/>
+                <w:bCs w:val="0"/>
+                <w:caps w:val="0"/>
+                <w:color w:val="000000"/>
+                <w:kern w:val="0"/>
+                <w:sz w:val="20"/>
+                <w:szCs w:val="20"/>
+                <w14:ligatures w14:val="none"/>
+              </w:rPr>
+              <w:t>d</w:t>
+            </w:r>
+            <w:r>
+              <w:rPr>
+                <w:rFonts w:ascii="BC Sans" w:hAnsi="BC Sans" w:cs="BC Sans Light"/>
+                <w:sz w:val="20"/>
+                <w:szCs w:val="20"/>
+              </w:rPr>
+              <w:t>.</w:t>
+            </w:r>
+            <w:r>
+              <w:rPr>
+                <w:rFonts w:ascii="BC Sans" w:hAnsi="BC Sans" w:cs="BC Sans Light"/>
+                <w:b w:val="0"/>
+                <w:bCs w:val="0"/>
+                <w:caps w:val="0"/>
+                <w:sz w:val="20"/>
+                <w:szCs w:val="20"/>
+              </w:rPr>
+              <w:t>complaint</w:t>
+            </w:r>
+            <w:r>
+              <w:rPr>
+                <w:rFonts w:ascii="BC Sans" w:hAnsi="BC Sans" w:cs="BC Sans Light"/>
+                <w:b w:val="0"/>
+                <w:bCs w:val="0"/>
+                <w:sz w:val="20"/>
+                <w:szCs w:val="20"/>
+              </w:rPr>
+              <w:t>.</w:t>
+            </w:r>
+            <w:r>
+              <w:rPr>
+                <w:rFonts w:ascii="BC Sans" w:eastAsia="Times New Roman" w:hAnsi="BC Sans" w:cs="Times New Roman"/>
+                <w:b w:val="0"/>
+                <w:bCs w:val="0"/>
+                <w:caps w:val="0"/>
+                <w:color w:val="000000"/>
+                <w:kern w:val="0"/>
+                <w:sz w:val="20"/>
+                <w:szCs w:val="20"/>
+                <w14:ligatures w14:val="none"/>
+              </w:rPr>
+              <w:t>updates</w:t>
+            </w:r>
+            <w:proofErr w:type="spellEnd"/>
+            <w:r>
+              <w:rPr>
+                <w:rFonts w:ascii="BC Sans" w:eastAsia="Times New Roman" w:hAnsi="BC Sans" w:cs="Times New Roman"/>
+                <w:b w:val="0"/>
+                <w:bCs w:val="0"/>
+                <w:caps w:val="0"/>
+                <w:color w:val="000000"/>
+                <w:kern w:val="0"/>
+                <w:sz w:val="20"/>
+                <w:szCs w:val="20"/>
+                <w14:ligatures w14:val="none"/>
+              </w:rPr>
+              <w:t>[</w:t>
+            </w:r>
+            <w:proofErr w:type="spellStart"/>
+            <w:r>
+              <w:rPr>
+                <w:rFonts w:ascii="BC Sans" w:eastAsia="Times New Roman" w:hAnsi="BC Sans" w:cs="Times New Roman"/>
+                <w:b w:val="0"/>
+                <w:bCs w:val="0"/>
+                <w:caps w:val="0"/>
+                <w:color w:val="000000"/>
+                <w:kern w:val="0"/>
+                <w:sz w:val="20"/>
+                <w:szCs w:val="20"/>
+                <w14:ligatures w14:val="none"/>
+              </w:rPr>
+              <w:t>i</w:t>
+            </w:r>
+            <w:proofErr w:type="spellEnd"/>
+            <w:r>
+              <w:rPr>
+                <w:rFonts w:ascii="BC Sans" w:eastAsia="Times New Roman" w:hAnsi="BC Sans" w:cs="Times New Roman"/>
+                <w:b w:val="0"/>
+                <w:bCs w:val="0"/>
+                <w:caps w:val="0"/>
+                <w:color w:val="000000"/>
+                <w:kern w:val="0"/>
+                <w:sz w:val="20"/>
+                <w:szCs w:val="20"/>
+                <w14:ligatures w14:val="none"/>
+              </w:rPr>
+              <w:t>].</w:t>
+            </w:r>
+            <w:proofErr w:type="spellStart"/>
+            <w:r>
+              <w:rPr>
+                <w:rFonts w:ascii="BC Sans" w:eastAsia="Times New Roman" w:hAnsi="BC Sans" w:cs="Times New Roman"/>
+                <w:b w:val="0"/>
+                <w:bCs w:val="0"/>
+                <w:caps w:val="0"/>
+                <w:color w:val="000000"/>
+                <w:kern w:val="0"/>
+                <w:sz w:val="20"/>
+                <w:szCs w:val="20"/>
+                <w14:ligatures w14:val="none"/>
+              </w:rPr>
+              <w:t>updateOn</w:t>
+            </w:r>
+            <w:proofErr w:type="spellEnd"/>
+            <w:r>
+              <w:rPr>
+                <w:rFonts w:ascii="BC Sans" w:eastAsia="Times New Roman" w:hAnsi="BC Sans" w:cs="Times New Roman"/>
+                <w:b w:val="0"/>
+                <w:bCs w:val="0"/>
+                <w:caps w:val="0"/>
+                <w:color w:val="000000"/>
+                <w:kern w:val="0"/>
+                <w:sz w:val="20"/>
+                <w:szCs w:val="20"/>
+                <w14:ligatures w14:val="none"/>
+              </w:rPr>
+              <w:t>}</w:t>
             </w:r>
             <w:r>
               <w:rPr>
@@ -2734,6 +4077,7 @@
                 <w:sz w:val="20"/>
                 <w:szCs w:val="20"/>
               </w:rPr>
+              <w:lastRenderedPageBreak/>
               <w:t>Description</w:t>
             </w:r>
           </w:p>
@@ -2761,13 +4105,67 @@
               </w:rPr>
               <w:t>{</w:t>
             </w:r>
-            <w:r>
-              <w:rPr>
-                <w:rFonts w:ascii="BC Sans" w:hAnsi="BC Sans" w:cs="BC Sans Light"/>
-                <w:sz w:val="20"/>
-                <w:szCs w:val="20"/>
-              </w:rPr>
-              <w:t>d.updates[i].description</w:t>
+            <w:proofErr w:type="spellStart"/>
+            <w:proofErr w:type="gramStart"/>
+            <w:r>
+              <w:rPr>
+                <w:rFonts w:ascii="BC Sans" w:hAnsi="BC Sans" w:cs="BC Sans Light"/>
+                <w:sz w:val="20"/>
+                <w:szCs w:val="20"/>
+              </w:rPr>
+              <w:t>d</w:t>
+            </w:r>
+            <w:r>
+              <w:rPr>
+                <w:rFonts w:ascii="BC Sans" w:hAnsi="BC Sans" w:cs="BC Sans Light"/>
+                <w:sz w:val="20"/>
+                <w:szCs w:val="20"/>
+              </w:rPr>
+              <w:t>.complaint</w:t>
+            </w:r>
+            <w:proofErr w:type="gramEnd"/>
+            <w:r>
+              <w:rPr>
+                <w:rFonts w:ascii="BC Sans" w:hAnsi="BC Sans" w:cs="BC Sans Light"/>
+                <w:sz w:val="20"/>
+                <w:szCs w:val="20"/>
+              </w:rPr>
+              <w:t>.</w:t>
+            </w:r>
+            <w:r>
+              <w:rPr>
+                <w:rFonts w:ascii="BC Sans" w:hAnsi="BC Sans" w:cs="BC Sans Light"/>
+                <w:sz w:val="20"/>
+                <w:szCs w:val="20"/>
+              </w:rPr>
+              <w:t>updates</w:t>
+            </w:r>
+            <w:proofErr w:type="spellEnd"/>
+            <w:r>
+              <w:rPr>
+                <w:rFonts w:ascii="BC Sans" w:hAnsi="BC Sans" w:cs="BC Sans Light"/>
+                <w:sz w:val="20"/>
+                <w:szCs w:val="20"/>
+              </w:rPr>
+              <w:t>[</w:t>
+            </w:r>
+            <w:proofErr w:type="spellStart"/>
+            <w:r>
+              <w:rPr>
+                <w:rFonts w:ascii="BC Sans" w:hAnsi="BC Sans" w:cs="BC Sans Light"/>
+                <w:sz w:val="20"/>
+                <w:szCs w:val="20"/>
+              </w:rPr>
+              <w:t>i</w:t>
+            </w:r>
+            <w:proofErr w:type="spellEnd"/>
+            <w:r>
+              <w:rPr>
+                <w:rFonts w:ascii="BC Sans" w:hAnsi="BC Sans" w:cs="BC Sans Light"/>
+                <w:sz w:val="20"/>
+                <w:szCs w:val="20"/>
+              </w:rPr>
+              <w:t>].description</w:t>
             </w:r>
             <w:r>
               <w:rPr>
@@ -2811,7 +4209,6 @@
                 <w:sz w:val="20"/>
                 <w:szCs w:val="20"/>
               </w:rPr>
-              <w:lastRenderedPageBreak/>
               <w:t>Location summary</w:t>
             </w:r>
           </w:p>
@@ -2839,14 +4236,78 @@
               </w:rPr>
               <w:t>{</w:t>
             </w:r>
-            <w:r>
-              <w:rPr>
-                <w:rFonts w:ascii="BC Sans" w:hAnsi="BC Sans" w:cs="BC Sans Light"/>
-                <w:sz w:val="20"/>
-                <w:szCs w:val="20"/>
-              </w:rPr>
-              <w:t>d.updates[i].location.summary</w:t>
-            </w:r>
+            <w:proofErr w:type="spellStart"/>
+            <w:proofErr w:type="gramStart"/>
+            <w:r>
+              <w:rPr>
+                <w:rFonts w:ascii="BC Sans" w:hAnsi="BC Sans" w:cs="BC Sans Light"/>
+                <w:sz w:val="20"/>
+                <w:szCs w:val="20"/>
+              </w:rPr>
+              <w:t>d</w:t>
+            </w:r>
+            <w:r>
+              <w:rPr>
+                <w:rFonts w:ascii="BC Sans" w:hAnsi="BC Sans" w:cs="BC Sans Light"/>
+                <w:sz w:val="20"/>
+                <w:szCs w:val="20"/>
+              </w:rPr>
+              <w:t>.complaint</w:t>
+            </w:r>
+            <w:proofErr w:type="gramEnd"/>
+            <w:r>
+              <w:rPr>
+                <w:rFonts w:ascii="BC Sans" w:hAnsi="BC Sans" w:cs="BC Sans Light"/>
+                <w:sz w:val="20"/>
+                <w:szCs w:val="20"/>
+              </w:rPr>
+              <w:t>.</w:t>
+            </w:r>
+            <w:r>
+              <w:rPr>
+                <w:rFonts w:ascii="BC Sans" w:hAnsi="BC Sans" w:cs="BC Sans Light"/>
+                <w:sz w:val="20"/>
+                <w:szCs w:val="20"/>
+              </w:rPr>
+              <w:t>updates</w:t>
+            </w:r>
+            <w:proofErr w:type="spellEnd"/>
+            <w:r>
+              <w:rPr>
+                <w:rFonts w:ascii="BC Sans" w:hAnsi="BC Sans" w:cs="BC Sans Light"/>
+                <w:sz w:val="20"/>
+                <w:szCs w:val="20"/>
+              </w:rPr>
+              <w:t>[</w:t>
+            </w:r>
+            <w:proofErr w:type="spellStart"/>
+            <w:r>
+              <w:rPr>
+                <w:rFonts w:ascii="BC Sans" w:hAnsi="BC Sans" w:cs="BC Sans Light"/>
+                <w:sz w:val="20"/>
+                <w:szCs w:val="20"/>
+              </w:rPr>
+              <w:t>i</w:t>
+            </w:r>
+            <w:proofErr w:type="spellEnd"/>
+            <w:r>
+              <w:rPr>
+                <w:rFonts w:ascii="BC Sans" w:hAnsi="BC Sans" w:cs="BC Sans Light"/>
+                <w:sz w:val="20"/>
+                <w:szCs w:val="20"/>
+              </w:rPr>
+              <w:t>].</w:t>
+            </w:r>
+            <w:proofErr w:type="spellStart"/>
+            <w:r>
+              <w:rPr>
+                <w:rFonts w:ascii="BC Sans" w:hAnsi="BC Sans" w:cs="BC Sans Light"/>
+                <w:sz w:val="20"/>
+                <w:szCs w:val="20"/>
+              </w:rPr>
+              <w:t>location.summary</w:t>
+            </w:r>
+            <w:proofErr w:type="spellEnd"/>
             <w:r>
               <w:rPr>
                 <w:rFonts w:ascii="BC Sans" w:hAnsi="BC Sans" w:cs="BC Sans Light"/>
@@ -2917,14 +4378,78 @@
               </w:rPr>
               <w:t>{</w:t>
             </w:r>
-            <w:r>
-              <w:rPr>
-                <w:rFonts w:ascii="BC Sans" w:hAnsi="BC Sans" w:cs="BC Sans Light"/>
-                <w:sz w:val="20"/>
-                <w:szCs w:val="20"/>
-              </w:rPr>
-              <w:t>d.updates[i].location.details</w:t>
-            </w:r>
+            <w:proofErr w:type="spellStart"/>
+            <w:proofErr w:type="gramStart"/>
+            <w:r>
+              <w:rPr>
+                <w:rFonts w:ascii="BC Sans" w:hAnsi="BC Sans" w:cs="BC Sans Light"/>
+                <w:sz w:val="20"/>
+                <w:szCs w:val="20"/>
+              </w:rPr>
+              <w:t>d</w:t>
+            </w:r>
+            <w:r>
+              <w:rPr>
+                <w:rFonts w:ascii="BC Sans" w:hAnsi="BC Sans" w:cs="BC Sans Light"/>
+                <w:sz w:val="20"/>
+                <w:szCs w:val="20"/>
+              </w:rPr>
+              <w:t>.complaint</w:t>
+            </w:r>
+            <w:proofErr w:type="gramEnd"/>
+            <w:r>
+              <w:rPr>
+                <w:rFonts w:ascii="BC Sans" w:hAnsi="BC Sans" w:cs="BC Sans Light"/>
+                <w:sz w:val="20"/>
+                <w:szCs w:val="20"/>
+              </w:rPr>
+              <w:t>.</w:t>
+            </w:r>
+            <w:r>
+              <w:rPr>
+                <w:rFonts w:ascii="BC Sans" w:hAnsi="BC Sans" w:cs="BC Sans Light"/>
+                <w:sz w:val="20"/>
+                <w:szCs w:val="20"/>
+              </w:rPr>
+              <w:t>updates</w:t>
+            </w:r>
+            <w:proofErr w:type="spellEnd"/>
+            <w:r>
+              <w:rPr>
+                <w:rFonts w:ascii="BC Sans" w:hAnsi="BC Sans" w:cs="BC Sans Light"/>
+                <w:sz w:val="20"/>
+                <w:szCs w:val="20"/>
+              </w:rPr>
+              <w:t>[</w:t>
+            </w:r>
+            <w:proofErr w:type="spellStart"/>
+            <w:r>
+              <w:rPr>
+                <w:rFonts w:ascii="BC Sans" w:hAnsi="BC Sans" w:cs="BC Sans Light"/>
+                <w:sz w:val="20"/>
+                <w:szCs w:val="20"/>
+              </w:rPr>
+              <w:t>i</w:t>
+            </w:r>
+            <w:proofErr w:type="spellEnd"/>
+            <w:r>
+              <w:rPr>
+                <w:rFonts w:ascii="BC Sans" w:hAnsi="BC Sans" w:cs="BC Sans Light"/>
+                <w:sz w:val="20"/>
+                <w:szCs w:val="20"/>
+              </w:rPr>
+              <w:t>].</w:t>
+            </w:r>
+            <w:proofErr w:type="spellStart"/>
+            <w:r>
+              <w:rPr>
+                <w:rFonts w:ascii="BC Sans" w:hAnsi="BC Sans" w:cs="BC Sans Light"/>
+                <w:sz w:val="20"/>
+                <w:szCs w:val="20"/>
+              </w:rPr>
+              <w:t>location.details</w:t>
+            </w:r>
+            <w:proofErr w:type="spellEnd"/>
             <w:r>
               <w:rPr>
                 <w:rFonts w:ascii="BC Sans" w:hAnsi="BC Sans" w:cs="BC Sans Light"/>
@@ -2992,7 +4517,33 @@
                 <w:sz w:val="20"/>
                 <w:szCs w:val="20"/>
               </w:rPr>
-              <w:t>{d.</w:t>
+              <w:t>{</w:t>
+            </w:r>
+            <w:proofErr w:type="gramStart"/>
+            <w:r>
+              <w:rPr>
+                <w:rFonts w:ascii="BC Sans" w:hAnsi="BC Sans" w:cs="BC Sans Light"/>
+                <w:sz w:val="20"/>
+                <w:szCs w:val="20"/>
+              </w:rPr>
+              <w:t>d</w:t>
+            </w:r>
+            <w:r>
+              <w:rPr>
+                <w:rFonts w:ascii="BC Sans" w:hAnsi="BC Sans" w:cs="BC Sans Light"/>
+                <w:sz w:val="20"/>
+                <w:szCs w:val="20"/>
+              </w:rPr>
+              <w:t>.complaint</w:t>
+            </w:r>
+            <w:proofErr w:type="gramEnd"/>
+            <w:r>
+              <w:rPr>
+                <w:rFonts w:ascii="BC Sans" w:hAnsi="BC Sans" w:cs="BC Sans Light"/>
+                <w:sz w:val="20"/>
+                <w:szCs w:val="20"/>
+              </w:rPr>
+              <w:t>.</w:t>
             </w:r>
             <w:r>
               <w:rPr>
@@ -3040,7 +4591,23 @@
                 <w:sz w:val="20"/>
                 <w:szCs w:val="20"/>
               </w:rPr>
-              <w:t>d.updates[i].location.latitude</w:t>
+              <w:t>d</w:t>
+            </w:r>
+            <w:r>
+              <w:rPr>
+                <w:rFonts w:ascii="BC Sans" w:hAnsi="BC Sans" w:cs="BC Sans Light"/>
+                <w:sz w:val="20"/>
+                <w:szCs w:val="20"/>
+              </w:rPr>
+              <w:t>.complaint.</w:t>
+            </w:r>
+            <w:r>
+              <w:rPr>
+                <w:rFonts w:ascii="BC Sans" w:hAnsi="BC Sans" w:cs="BC Sans Light"/>
+                <w:sz w:val="20"/>
+                <w:szCs w:val="20"/>
+              </w:rPr>
+              <w:t>updates[i].location.latitude</w:t>
             </w:r>
             <w:r>
               <w:rPr>
@@ -3072,7 +4639,23 @@
                 <w:sz w:val="20"/>
                 <w:szCs w:val="20"/>
               </w:rPr>
-              <w:t>d.updates[i].location.longitude</w:t>
+              <w:t>d</w:t>
+            </w:r>
+            <w:r>
+              <w:rPr>
+                <w:rFonts w:ascii="BC Sans" w:hAnsi="BC Sans" w:cs="BC Sans Light"/>
+                <w:sz w:val="20"/>
+                <w:szCs w:val="20"/>
+              </w:rPr>
+              <w:t>.complaint.</w:t>
+            </w:r>
+            <w:r>
+              <w:rPr>
+                <w:rFonts w:ascii="BC Sans" w:hAnsi="BC Sans" w:cs="BC Sans Light"/>
+                <w:sz w:val="20"/>
+                <w:szCs w:val="20"/>
+              </w:rPr>
+              <w:t>updates[i].location.longitude</w:t>
             </w:r>
             <w:r>
               <w:rPr>
@@ -3088,7 +4671,15 @@
                 <w:sz w:val="20"/>
                 <w:szCs w:val="20"/>
               </w:rPr>
-              <w:t>{d.</w:t>
+              <w:t>{d</w:t>
+            </w:r>
+            <w:r>
+              <w:rPr>
+                <w:rFonts w:ascii="BC Sans" w:hAnsi="BC Sans" w:cs="BC Sans Light"/>
+                <w:sz w:val="20"/>
+                <w:szCs w:val="20"/>
+              </w:rPr>
+              <w:t>.complaint.</w:t>
             </w:r>
             <w:r>
               <w:rPr>
@@ -3168,7 +4759,69 @@
           <w:szCs w:val="20"/>
         </w:rPr>
         <w:br/>
-        <w:t>{d.updates[i+1].sequenceId}</w:t>
+        <w:t>{</w:t>
+      </w:r>
+      <w:proofErr w:type="spellStart"/>
+      <w:proofErr w:type="gramStart"/>
+      <w:r>
+        <w:rPr>
+          <w:rFonts w:ascii="BC Sans" w:hAnsi="BC Sans"/>
+          <w:sz w:val="20"/>
+          <w:szCs w:val="20"/>
+        </w:rPr>
+        <w:t>d</w:t>
+      </w:r>
+      <w:r>
+        <w:rPr>
+          <w:rFonts w:ascii="BC Sans" w:hAnsi="BC Sans" w:cs="BC Sans Light"/>
+          <w:sz w:val="20"/>
+          <w:szCs w:val="20"/>
+        </w:rPr>
+        <w:t>.complaint</w:t>
+      </w:r>
+      <w:proofErr w:type="gramEnd"/>
+      <w:r>
+        <w:rPr>
+          <w:rFonts w:ascii="BC Sans" w:hAnsi="BC Sans" w:cs="BC Sans Light"/>
+          <w:sz w:val="20"/>
+          <w:szCs w:val="20"/>
+        </w:rPr>
+        <w:t>.</w:t>
+      </w:r>
+      <w:r>
+        <w:rPr>
+          <w:rFonts w:ascii="BC Sans" w:hAnsi="BC Sans"/>
+          <w:sz w:val="20"/>
+          <w:szCs w:val="20"/>
+        </w:rPr>
+        <w:t>updates</w:t>
+      </w:r>
+      <w:proofErr w:type="spellEnd"/>
+      <w:r>
+        <w:rPr>
+          <w:rFonts w:ascii="BC Sans" w:hAnsi="BC Sans"/>
+          <w:sz w:val="20"/>
+          <w:szCs w:val="20"/>
+        </w:rPr>
+        <w:t>[i+1].</w:t>
+      </w:r>
+      <w:proofErr w:type="spellStart"/>
+      <w:r>
+        <w:rPr>
+          <w:rFonts w:ascii="BC Sans" w:hAnsi="BC Sans"/>
+          <w:sz w:val="20"/>
+          <w:szCs w:val="20"/>
+        </w:rPr>
+        <w:t>sequenceId</w:t>
+      </w:r>
+      <w:proofErr w:type="spellEnd"/>
+      <w:r>
+        <w:rPr>
+          <w:rFonts w:ascii="BC Sans" w:hAnsi="BC Sans"/>
+          <w:sz w:val="20"/>
+          <w:szCs w:val="20"/>
+        </w:rPr>
+        <w:t>}</w:t>
       </w:r>
     </w:p>
     <w:p>
@@ -3181,13 +4834,1656 @@
         </w:rPr>
       </w:pPr>
     </w:p>
+    <w:p>
+      <w:pPr>
+        <w:spacing w:after="0"/>
+        <w:rPr>
+          <w:rFonts w:ascii="BC Sans" w:hAnsi="BC Sans"/>
+          <w:b/>
+          <w:bCs/>
+          <w:sz w:val="32"/>
+          <w:szCs w:val="32"/>
+          <w:lang w:val="fr-FR"/>
+        </w:rPr>
+      </w:pPr>
+      <w:proofErr w:type="spellStart"/>
+      <w:r>
+        <w:rPr>
+          <w:rFonts w:ascii="BC Sans" w:hAnsi="BC Sans"/>
+          <w:b/>
+          <w:bCs/>
+          <w:sz w:val="32"/>
+          <w:szCs w:val="32"/>
+          <w:lang w:val="fr-FR"/>
+        </w:rPr>
+        <w:t>Outcome</w:t>
+      </w:r>
+      <w:proofErr w:type="spellEnd"/>
+      <w:r>
+        <w:rPr>
+          <w:rFonts w:ascii="BC Sans" w:hAnsi="BC Sans"/>
+          <w:b/>
+          <w:bCs/>
+          <w:sz w:val="32"/>
+          <w:szCs w:val="32"/>
+          <w:lang w:val="fr-FR"/>
+        </w:rPr>
+        <w:t xml:space="preserve"> report</w:t>
+      </w:r>
+    </w:p>
+    <w:tbl>
+      <w:tblPr>
+        <w:tblW w:w="0" w:type="dxa"/>
+        <w:tblBorders>
+          <w:top w:val="outset" w:sz="6" w:space="0" w:color="auto"/>
+          <w:left w:val="outset" w:sz="6" w:space="0" w:color="auto"/>
+          <w:bottom w:val="outset" w:sz="6" w:space="0" w:color="auto"/>
+          <w:right w:val="outset" w:sz="6" w:space="0" w:color="auto"/>
+        </w:tblBorders>
+        <w:tblCellMar>
+          <w:left w:w="0" w:type="dxa"/>
+          <w:right w:w="0" w:type="dxa"/>
+        </w:tblCellMar>
+        <w:tblLook w:val="04A0" w:firstRow="1" w:lastRow="0" w:firstColumn="1" w:lastColumn="0" w:noHBand="0" w:noVBand="1"/>
+      </w:tblPr>
+      <w:tblGrid>
+        <w:gridCol w:w="2535"/>
+        <w:gridCol w:w="8265"/>
+      </w:tblGrid>
+      <w:tr>
+        <w:trPr>
+          <w:trHeight w:val="300"/>
+        </w:trPr>
+        <w:tc>
+          <w:tcPr>
+            <w:tcW w:w="10905" w:type="dxa"/>
+            <w:gridSpan w:val="2"/>
+            <w:tcBorders>
+              <w:top w:val="nil"/>
+              <w:left w:val="nil"/>
+              <w:bottom w:val="single" w:sz="6" w:space="0" w:color="7F7F7F"/>
+              <w:right w:val="nil"/>
+            </w:tcBorders>
+            <w:shd w:val="clear" w:color="auto" w:fill="auto"/>
+            <w:vAlign w:val="center"/>
+            <w:hideMark/>
+          </w:tcPr>
+          <w:p>
+            <w:pPr>
+              <w:spacing w:after="0"/>
+              <w:rPr>
+                <w:rFonts w:ascii="BC Sans" w:hAnsi="BC Sans"/>
+                <w:b/>
+                <w:bCs/>
+                <w:sz w:val="20"/>
+                <w:szCs w:val="20"/>
+                <w:lang w:val="en-CA"/>
+              </w:rPr>
+            </w:pPr>
+            <w:r>
+              <w:rPr>
+                <w:rFonts w:ascii="BC Sans" w:hAnsi="BC Sans"/>
+                <w:b/>
+                <w:bCs/>
+                <w:sz w:val="20"/>
+                <w:szCs w:val="20"/>
+              </w:rPr>
+              <w:t>Authorization</w:t>
+            </w:r>
+            <w:r>
+              <w:rPr>
+                <w:rFonts w:ascii="BC Sans" w:hAnsi="BC Sans"/>
+                <w:b/>
+                <w:bCs/>
+                <w:sz w:val="20"/>
+                <w:szCs w:val="20"/>
+                <w:lang w:val="en-CA"/>
+              </w:rPr>
+              <w:t> </w:t>
+            </w:r>
+          </w:p>
+        </w:tc>
+      </w:tr>
+      <w:tr>
+        <w:trPr>
+          <w:trHeight w:val="300"/>
+        </w:trPr>
+        <w:tc>
+          <w:tcPr>
+            <w:tcW w:w="2550" w:type="dxa"/>
+            <w:tcBorders>
+              <w:top w:val="nil"/>
+              <w:left w:val="nil"/>
+              <w:bottom w:val="nil"/>
+              <w:right w:val="single" w:sz="6" w:space="0" w:color="7F7F7F"/>
+            </w:tcBorders>
+            <w:shd w:val="clear" w:color="auto" w:fill="F2F2F2"/>
+            <w:vAlign w:val="center"/>
+            <w:hideMark/>
+          </w:tcPr>
+          <w:p>
+            <w:pPr>
+              <w:spacing w:after="0"/>
+              <w:rPr>
+                <w:rFonts w:ascii="BC Sans" w:hAnsi="BC Sans"/>
+                <w:b/>
+                <w:bCs/>
+                <w:sz w:val="20"/>
+                <w:szCs w:val="20"/>
+                <w:lang w:val="en-CA"/>
+              </w:rPr>
+            </w:pPr>
+            <w:r>
+              <w:rPr>
+                <w:rFonts w:ascii="BC Sans" w:hAnsi="BC Sans"/>
+                <w:sz w:val="20"/>
+                <w:szCs w:val="20"/>
+              </w:rPr>
+              <w:t>Authorization ID</w:t>
+            </w:r>
+            <w:r>
+              <w:rPr>
+                <w:rFonts w:ascii="BC Sans" w:hAnsi="BC Sans"/>
+                <w:b/>
+                <w:bCs/>
+                <w:sz w:val="20"/>
+                <w:szCs w:val="20"/>
+                <w:lang w:val="en-CA"/>
+              </w:rPr>
+              <w:t> </w:t>
+            </w:r>
+          </w:p>
+        </w:tc>
+        <w:tc>
+          <w:tcPr>
+            <w:tcW w:w="8355" w:type="dxa"/>
+            <w:tcBorders>
+              <w:top w:val="nil"/>
+              <w:left w:val="nil"/>
+              <w:bottom w:val="nil"/>
+              <w:right w:val="nil"/>
+            </w:tcBorders>
+            <w:shd w:val="clear" w:color="auto" w:fill="F2F2F2"/>
+            <w:vAlign w:val="center"/>
+            <w:hideMark/>
+          </w:tcPr>
+          <w:p>
+            <w:pPr>
+              <w:spacing w:after="0"/>
+              <w:rPr>
+                <w:rFonts w:ascii="BC Sans" w:hAnsi="BC Sans"/>
+                <w:sz w:val="20"/>
+                <w:szCs w:val="20"/>
+                <w:lang w:val="en-CA"/>
+              </w:rPr>
+            </w:pPr>
+            <w:r>
+              <w:rPr>
+                <w:rFonts w:ascii="BC Sans" w:hAnsi="BC Sans"/>
+                <w:sz w:val="20"/>
+                <w:szCs w:val="20"/>
+              </w:rPr>
+              <w:t>{ID}</w:t>
+            </w:r>
+            <w:r>
+              <w:rPr>
+                <w:rFonts w:ascii="BC Sans" w:hAnsi="BC Sans"/>
+                <w:sz w:val="20"/>
+                <w:szCs w:val="20"/>
+                <w:lang w:val="en-CA"/>
+              </w:rPr>
+              <w:t> </w:t>
+            </w:r>
+          </w:p>
+        </w:tc>
+      </w:tr>
+      <w:tr>
+        <w:trPr>
+          <w:trHeight w:val="300"/>
+        </w:trPr>
+        <w:tc>
+          <w:tcPr>
+            <w:tcW w:w="2550" w:type="dxa"/>
+            <w:tcBorders>
+              <w:top w:val="nil"/>
+              <w:left w:val="nil"/>
+              <w:bottom w:val="nil"/>
+              <w:right w:val="single" w:sz="6" w:space="0" w:color="7F7F7F"/>
+            </w:tcBorders>
+            <w:shd w:val="clear" w:color="auto" w:fill="auto"/>
+            <w:vAlign w:val="center"/>
+            <w:hideMark/>
+          </w:tcPr>
+          <w:p>
+            <w:pPr>
+              <w:spacing w:after="0"/>
+              <w:rPr>
+                <w:rFonts w:ascii="BC Sans" w:hAnsi="BC Sans"/>
+                <w:b/>
+                <w:bCs/>
+                <w:sz w:val="20"/>
+                <w:szCs w:val="20"/>
+                <w:lang w:val="en-CA"/>
+              </w:rPr>
+            </w:pPr>
+            <w:r>
+              <w:rPr>
+                <w:rFonts w:ascii="BC Sans" w:hAnsi="BC Sans"/>
+                <w:sz w:val="20"/>
+                <w:szCs w:val="20"/>
+              </w:rPr>
+              <w:t>Unauthorized site ID</w:t>
+            </w:r>
+            <w:r>
+              <w:rPr>
+                <w:rFonts w:ascii="BC Sans" w:hAnsi="BC Sans"/>
+                <w:b/>
+                <w:bCs/>
+                <w:sz w:val="20"/>
+                <w:szCs w:val="20"/>
+                <w:lang w:val="en-CA"/>
+              </w:rPr>
+              <w:t> </w:t>
+            </w:r>
+          </w:p>
+        </w:tc>
+        <w:tc>
+          <w:tcPr>
+            <w:tcW w:w="8355" w:type="dxa"/>
+            <w:tcBorders>
+              <w:top w:val="nil"/>
+              <w:left w:val="nil"/>
+              <w:bottom w:val="nil"/>
+              <w:right w:val="nil"/>
+            </w:tcBorders>
+            <w:shd w:val="clear" w:color="auto" w:fill="auto"/>
+            <w:vAlign w:val="center"/>
+            <w:hideMark/>
+          </w:tcPr>
+          <w:p>
+            <w:pPr>
+              <w:spacing w:after="0"/>
+              <w:rPr>
+                <w:rFonts w:ascii="BC Sans" w:hAnsi="BC Sans"/>
+                <w:sz w:val="20"/>
+                <w:szCs w:val="20"/>
+                <w:lang w:val="en-CA"/>
+              </w:rPr>
+            </w:pPr>
+            <w:r>
+              <w:rPr>
+                <w:rFonts w:ascii="BC Sans" w:hAnsi="BC Sans"/>
+                <w:sz w:val="20"/>
+                <w:szCs w:val="20"/>
+              </w:rPr>
+              <w:t>{ID}</w:t>
+            </w:r>
+            <w:r>
+              <w:rPr>
+                <w:rFonts w:ascii="BC Sans" w:hAnsi="BC Sans"/>
+                <w:sz w:val="20"/>
+                <w:szCs w:val="20"/>
+                <w:lang w:val="en-CA"/>
+              </w:rPr>
+              <w:t> </w:t>
+            </w:r>
+          </w:p>
+        </w:tc>
+      </w:tr>
+    </w:tbl>
+    <w:p>
+      <w:pPr>
+        <w:spacing w:after="0"/>
+        <w:rPr>
+          <w:rFonts w:ascii="BC Sans" w:hAnsi="BC Sans"/>
+          <w:sz w:val="20"/>
+          <w:szCs w:val="20"/>
+          <w:lang w:val="en-CA"/>
+        </w:rPr>
+      </w:pPr>
+      <w:r>
+        <w:rPr>
+          <w:rFonts w:ascii="BC Sans" w:hAnsi="BC Sans"/>
+          <w:sz w:val="20"/>
+          <w:szCs w:val="20"/>
+          <w:lang w:val="en-CA"/>
+        </w:rPr>
+        <w:t> </w:t>
+      </w:r>
+    </w:p>
+    <w:tbl>
+      <w:tblPr>
+        <w:tblW w:w="0" w:type="dxa"/>
+        <w:tblBorders>
+          <w:top w:val="outset" w:sz="6" w:space="0" w:color="auto"/>
+          <w:left w:val="outset" w:sz="6" w:space="0" w:color="auto"/>
+          <w:bottom w:val="outset" w:sz="6" w:space="0" w:color="auto"/>
+          <w:right w:val="outset" w:sz="6" w:space="0" w:color="auto"/>
+        </w:tblBorders>
+        <w:tblCellMar>
+          <w:left w:w="0" w:type="dxa"/>
+          <w:right w:w="0" w:type="dxa"/>
+        </w:tblCellMar>
+        <w:tblLook w:val="04A0" w:firstRow="1" w:lastRow="0" w:firstColumn="1" w:lastColumn="0" w:noHBand="0" w:noVBand="1"/>
+      </w:tblPr>
+      <w:tblGrid>
+        <w:gridCol w:w="2538"/>
+        <w:gridCol w:w="8262"/>
+      </w:tblGrid>
+      <w:tr>
+        <w:trPr>
+          <w:trHeight w:val="300"/>
+        </w:trPr>
+        <w:tc>
+          <w:tcPr>
+            <w:tcW w:w="10905" w:type="dxa"/>
+            <w:gridSpan w:val="2"/>
+            <w:tcBorders>
+              <w:top w:val="nil"/>
+              <w:left w:val="nil"/>
+              <w:bottom w:val="single" w:sz="6" w:space="0" w:color="7F7F7F"/>
+              <w:right w:val="nil"/>
+            </w:tcBorders>
+            <w:shd w:val="clear" w:color="auto" w:fill="auto"/>
+            <w:vAlign w:val="center"/>
+            <w:hideMark/>
+          </w:tcPr>
+          <w:p>
+            <w:pPr>
+              <w:spacing w:after="0"/>
+              <w:divId w:val="1257900924"/>
+              <w:rPr>
+                <w:rFonts w:ascii="BC Sans" w:hAnsi="BC Sans"/>
+                <w:b/>
+                <w:bCs/>
+                <w:sz w:val="20"/>
+                <w:szCs w:val="20"/>
+                <w:lang w:val="en-CA"/>
+              </w:rPr>
+            </w:pPr>
+            <w:r>
+              <w:rPr>
+                <w:rFonts w:ascii="BC Sans" w:hAnsi="BC Sans"/>
+                <w:b/>
+                <w:bCs/>
+                <w:sz w:val="20"/>
+                <w:szCs w:val="20"/>
+              </w:rPr>
+              <w:t>Decision</w:t>
+            </w:r>
+            <w:r>
+              <w:rPr>
+                <w:rFonts w:ascii="BC Sans" w:hAnsi="BC Sans"/>
+                <w:b/>
+                <w:bCs/>
+                <w:sz w:val="20"/>
+                <w:szCs w:val="20"/>
+                <w:lang w:val="en-CA"/>
+              </w:rPr>
+              <w:t> </w:t>
+            </w:r>
+          </w:p>
+        </w:tc>
+      </w:tr>
+      <w:tr>
+        <w:trPr>
+          <w:trHeight w:val="300"/>
+        </w:trPr>
+        <w:tc>
+          <w:tcPr>
+            <w:tcW w:w="2550" w:type="dxa"/>
+            <w:tcBorders>
+              <w:top w:val="nil"/>
+              <w:left w:val="nil"/>
+              <w:bottom w:val="nil"/>
+              <w:right w:val="single" w:sz="6" w:space="0" w:color="7F7F7F"/>
+            </w:tcBorders>
+            <w:shd w:val="clear" w:color="auto" w:fill="F2F2F2"/>
+            <w:vAlign w:val="center"/>
+            <w:hideMark/>
+          </w:tcPr>
+          <w:p>
+            <w:pPr>
+              <w:spacing w:after="0"/>
+              <w:rPr>
+                <w:rFonts w:ascii="BC Sans" w:hAnsi="BC Sans"/>
+                <w:b/>
+                <w:bCs/>
+                <w:sz w:val="20"/>
+                <w:szCs w:val="20"/>
+                <w:lang w:val="en-CA"/>
+              </w:rPr>
+            </w:pPr>
+            <w:r>
+              <w:rPr>
+                <w:rFonts w:ascii="BC Sans" w:hAnsi="BC Sans"/>
+                <w:sz w:val="20"/>
+                <w:szCs w:val="20"/>
+              </w:rPr>
+              <w:t>WDR schedule/IPM sector type</w:t>
+            </w:r>
+            <w:r>
+              <w:rPr>
+                <w:rFonts w:ascii="BC Sans" w:hAnsi="BC Sans"/>
+                <w:b/>
+                <w:bCs/>
+                <w:sz w:val="20"/>
+                <w:szCs w:val="20"/>
+                <w:lang w:val="en-CA"/>
+              </w:rPr>
+              <w:t> </w:t>
+            </w:r>
+          </w:p>
+        </w:tc>
+        <w:tc>
+          <w:tcPr>
+            <w:tcW w:w="8340" w:type="dxa"/>
+            <w:tcBorders>
+              <w:top w:val="nil"/>
+              <w:left w:val="nil"/>
+              <w:bottom w:val="nil"/>
+              <w:right w:val="nil"/>
+            </w:tcBorders>
+            <w:shd w:val="clear" w:color="auto" w:fill="F2F2F2"/>
+            <w:vAlign w:val="center"/>
+            <w:hideMark/>
+          </w:tcPr>
+          <w:p>
+            <w:pPr>
+              <w:spacing w:after="0"/>
+              <w:rPr>
+                <w:rFonts w:ascii="BC Sans" w:hAnsi="BC Sans"/>
+                <w:sz w:val="20"/>
+                <w:szCs w:val="20"/>
+                <w:lang w:val="en-CA"/>
+              </w:rPr>
+            </w:pPr>
+            <w:r>
+              <w:rPr>
+                <w:rFonts w:ascii="BC Sans" w:hAnsi="BC Sans"/>
+                <w:sz w:val="20"/>
+                <w:szCs w:val="20"/>
+                <w:lang w:val="en-CA"/>
+              </w:rPr>
+              <w:t> </w:t>
+            </w:r>
+          </w:p>
+        </w:tc>
+      </w:tr>
+      <w:tr>
+        <w:trPr>
+          <w:trHeight w:val="300"/>
+        </w:trPr>
+        <w:tc>
+          <w:tcPr>
+            <w:tcW w:w="2550" w:type="dxa"/>
+            <w:tcBorders>
+              <w:top w:val="nil"/>
+              <w:left w:val="nil"/>
+              <w:bottom w:val="nil"/>
+              <w:right w:val="single" w:sz="6" w:space="0" w:color="7F7F7F"/>
+            </w:tcBorders>
+            <w:shd w:val="clear" w:color="auto" w:fill="auto"/>
+            <w:vAlign w:val="center"/>
+            <w:hideMark/>
+          </w:tcPr>
+          <w:p>
+            <w:pPr>
+              <w:spacing w:after="0"/>
+              <w:rPr>
+                <w:rFonts w:ascii="BC Sans" w:hAnsi="BC Sans"/>
+                <w:b/>
+                <w:bCs/>
+                <w:sz w:val="20"/>
+                <w:szCs w:val="20"/>
+                <w:lang w:val="en-CA"/>
+              </w:rPr>
+            </w:pPr>
+            <w:r>
+              <w:rPr>
+                <w:rFonts w:ascii="BC Sans" w:hAnsi="BC Sans"/>
+                <w:sz w:val="20"/>
+                <w:szCs w:val="20"/>
+              </w:rPr>
+              <w:t>Sector/Category</w:t>
+            </w:r>
+            <w:r>
+              <w:rPr>
+                <w:rFonts w:ascii="BC Sans" w:hAnsi="BC Sans"/>
+                <w:b/>
+                <w:bCs/>
+                <w:sz w:val="20"/>
+                <w:szCs w:val="20"/>
+                <w:lang w:val="en-CA"/>
+              </w:rPr>
+              <w:t> </w:t>
+            </w:r>
+          </w:p>
+        </w:tc>
+        <w:tc>
+          <w:tcPr>
+            <w:tcW w:w="8340" w:type="dxa"/>
+            <w:tcBorders>
+              <w:top w:val="nil"/>
+              <w:left w:val="nil"/>
+              <w:bottom w:val="nil"/>
+              <w:right w:val="nil"/>
+            </w:tcBorders>
+            <w:shd w:val="clear" w:color="auto" w:fill="auto"/>
+            <w:vAlign w:val="center"/>
+            <w:hideMark/>
+          </w:tcPr>
+          <w:p>
+            <w:pPr>
+              <w:spacing w:after="0"/>
+              <w:rPr>
+                <w:rFonts w:ascii="BC Sans" w:hAnsi="BC Sans"/>
+                <w:sz w:val="20"/>
+                <w:szCs w:val="20"/>
+                <w:lang w:val="en-CA"/>
+              </w:rPr>
+            </w:pPr>
+            <w:r>
+              <w:rPr>
+                <w:rFonts w:ascii="BC Sans" w:hAnsi="BC Sans"/>
+                <w:sz w:val="20"/>
+                <w:szCs w:val="20"/>
+                <w:lang w:val="en-CA"/>
+              </w:rPr>
+              <w:t> </w:t>
+            </w:r>
+          </w:p>
+        </w:tc>
+      </w:tr>
+      <w:tr>
+        <w:trPr>
+          <w:trHeight w:val="300"/>
+        </w:trPr>
+        <w:tc>
+          <w:tcPr>
+            <w:tcW w:w="2550" w:type="dxa"/>
+            <w:tcBorders>
+              <w:top w:val="nil"/>
+              <w:left w:val="nil"/>
+              <w:bottom w:val="nil"/>
+              <w:right w:val="single" w:sz="6" w:space="0" w:color="7F7F7F"/>
+            </w:tcBorders>
+            <w:shd w:val="clear" w:color="auto" w:fill="F2F2F2"/>
+            <w:vAlign w:val="center"/>
+            <w:hideMark/>
+          </w:tcPr>
+          <w:p>
+            <w:pPr>
+              <w:spacing w:after="0"/>
+              <w:rPr>
+                <w:rFonts w:ascii="BC Sans" w:hAnsi="BC Sans"/>
+                <w:b/>
+                <w:bCs/>
+                <w:sz w:val="20"/>
+                <w:szCs w:val="20"/>
+                <w:lang w:val="en-CA"/>
+              </w:rPr>
+            </w:pPr>
+            <w:r>
+              <w:rPr>
+                <w:rFonts w:ascii="BC Sans" w:hAnsi="BC Sans"/>
+                <w:sz w:val="20"/>
+                <w:szCs w:val="20"/>
+              </w:rPr>
+              <w:t>Discharge type</w:t>
+            </w:r>
+            <w:r>
+              <w:rPr>
+                <w:rFonts w:ascii="BC Sans" w:hAnsi="BC Sans"/>
+                <w:b/>
+                <w:bCs/>
+                <w:sz w:val="20"/>
+                <w:szCs w:val="20"/>
+                <w:lang w:val="en-CA"/>
+              </w:rPr>
+              <w:t> </w:t>
+            </w:r>
+          </w:p>
+        </w:tc>
+        <w:tc>
+          <w:tcPr>
+            <w:tcW w:w="8340" w:type="dxa"/>
+            <w:tcBorders>
+              <w:top w:val="nil"/>
+              <w:left w:val="nil"/>
+              <w:bottom w:val="nil"/>
+              <w:right w:val="nil"/>
+            </w:tcBorders>
+            <w:shd w:val="clear" w:color="auto" w:fill="F2F2F2"/>
+            <w:vAlign w:val="center"/>
+            <w:hideMark/>
+          </w:tcPr>
+          <w:p>
+            <w:pPr>
+              <w:spacing w:after="0"/>
+              <w:rPr>
+                <w:rFonts w:ascii="BC Sans" w:hAnsi="BC Sans"/>
+                <w:sz w:val="20"/>
+                <w:szCs w:val="20"/>
+                <w:lang w:val="en-CA"/>
+              </w:rPr>
+            </w:pPr>
+            <w:r>
+              <w:rPr>
+                <w:rFonts w:ascii="BC Sans" w:hAnsi="BC Sans"/>
+                <w:sz w:val="20"/>
+                <w:szCs w:val="20"/>
+                <w:lang w:val="en-CA"/>
+              </w:rPr>
+              <w:t> </w:t>
+            </w:r>
+          </w:p>
+        </w:tc>
+      </w:tr>
+      <w:tr>
+        <w:trPr>
+          <w:trHeight w:val="300"/>
+        </w:trPr>
+        <w:tc>
+          <w:tcPr>
+            <w:tcW w:w="2550" w:type="dxa"/>
+            <w:tcBorders>
+              <w:top w:val="nil"/>
+              <w:left w:val="nil"/>
+              <w:bottom w:val="nil"/>
+              <w:right w:val="single" w:sz="6" w:space="0" w:color="7F7F7F"/>
+            </w:tcBorders>
+            <w:shd w:val="clear" w:color="auto" w:fill="auto"/>
+            <w:vAlign w:val="center"/>
+            <w:hideMark/>
+          </w:tcPr>
+          <w:p>
+            <w:pPr>
+              <w:spacing w:after="0"/>
+              <w:rPr>
+                <w:rFonts w:ascii="BC Sans" w:hAnsi="BC Sans"/>
+                <w:b/>
+                <w:bCs/>
+                <w:sz w:val="20"/>
+                <w:szCs w:val="20"/>
+                <w:lang w:val="en-CA"/>
+              </w:rPr>
+            </w:pPr>
+            <w:r>
+              <w:rPr>
+                <w:rFonts w:ascii="BC Sans" w:hAnsi="BC Sans"/>
+                <w:sz w:val="20"/>
+                <w:szCs w:val="20"/>
+              </w:rPr>
+              <w:t>Action taken</w:t>
+            </w:r>
+            <w:r>
+              <w:rPr>
+                <w:rFonts w:ascii="BC Sans" w:hAnsi="BC Sans"/>
+                <w:b/>
+                <w:bCs/>
+                <w:sz w:val="20"/>
+                <w:szCs w:val="20"/>
+                <w:lang w:val="en-CA"/>
+              </w:rPr>
+              <w:t> </w:t>
+            </w:r>
+          </w:p>
+        </w:tc>
+        <w:tc>
+          <w:tcPr>
+            <w:tcW w:w="8340" w:type="dxa"/>
+            <w:tcBorders>
+              <w:top w:val="nil"/>
+              <w:left w:val="nil"/>
+              <w:bottom w:val="nil"/>
+              <w:right w:val="nil"/>
+            </w:tcBorders>
+            <w:shd w:val="clear" w:color="auto" w:fill="auto"/>
+            <w:vAlign w:val="center"/>
+            <w:hideMark/>
+          </w:tcPr>
+          <w:p>
+            <w:pPr>
+              <w:spacing w:after="0"/>
+              <w:rPr>
+                <w:rFonts w:ascii="BC Sans" w:hAnsi="BC Sans"/>
+                <w:sz w:val="20"/>
+                <w:szCs w:val="20"/>
+                <w:lang w:val="en-CA"/>
+              </w:rPr>
+            </w:pPr>
+            <w:r>
+              <w:rPr>
+                <w:rFonts w:ascii="BC Sans" w:hAnsi="BC Sans"/>
+                <w:sz w:val="20"/>
+                <w:szCs w:val="20"/>
+                <w:lang w:val="en-CA"/>
+              </w:rPr>
+              <w:t> </w:t>
+            </w:r>
+          </w:p>
+        </w:tc>
+      </w:tr>
+      <w:tr>
+        <w:trPr>
+          <w:trHeight w:val="300"/>
+        </w:trPr>
+        <w:tc>
+          <w:tcPr>
+            <w:tcW w:w="2550" w:type="dxa"/>
+            <w:tcBorders>
+              <w:top w:val="nil"/>
+              <w:left w:val="nil"/>
+              <w:bottom w:val="nil"/>
+              <w:right w:val="single" w:sz="6" w:space="0" w:color="7F7F7F"/>
+            </w:tcBorders>
+            <w:shd w:val="clear" w:color="auto" w:fill="F2F2F2"/>
+            <w:vAlign w:val="center"/>
+            <w:hideMark/>
+          </w:tcPr>
+          <w:p>
+            <w:pPr>
+              <w:spacing w:after="0"/>
+              <w:rPr>
+                <w:rFonts w:ascii="BC Sans" w:hAnsi="BC Sans"/>
+                <w:b/>
+                <w:bCs/>
+                <w:sz w:val="20"/>
+                <w:szCs w:val="20"/>
+                <w:lang w:val="en-CA"/>
+              </w:rPr>
+            </w:pPr>
+            <w:r>
+              <w:rPr>
+                <w:rFonts w:ascii="BC Sans" w:hAnsi="BC Sans"/>
+                <w:sz w:val="20"/>
+                <w:szCs w:val="20"/>
+              </w:rPr>
+              <w:t>Lead agency</w:t>
+            </w:r>
+            <w:r>
+              <w:rPr>
+                <w:rFonts w:ascii="BC Sans" w:hAnsi="BC Sans"/>
+                <w:b/>
+                <w:bCs/>
+                <w:sz w:val="20"/>
+                <w:szCs w:val="20"/>
+                <w:lang w:val="en-CA"/>
+              </w:rPr>
+              <w:t> </w:t>
+            </w:r>
+          </w:p>
+        </w:tc>
+        <w:tc>
+          <w:tcPr>
+            <w:tcW w:w="8340" w:type="dxa"/>
+            <w:tcBorders>
+              <w:top w:val="nil"/>
+              <w:left w:val="nil"/>
+              <w:bottom w:val="nil"/>
+              <w:right w:val="nil"/>
+            </w:tcBorders>
+            <w:shd w:val="clear" w:color="auto" w:fill="F2F2F2"/>
+            <w:vAlign w:val="center"/>
+            <w:hideMark/>
+          </w:tcPr>
+          <w:p>
+            <w:pPr>
+              <w:spacing w:after="0"/>
+              <w:rPr>
+                <w:rFonts w:ascii="BC Sans" w:hAnsi="BC Sans"/>
+                <w:sz w:val="20"/>
+                <w:szCs w:val="20"/>
+                <w:lang w:val="en-CA"/>
+              </w:rPr>
+            </w:pPr>
+            <w:r>
+              <w:rPr>
+                <w:rFonts w:ascii="BC Sans" w:hAnsi="BC Sans"/>
+                <w:sz w:val="20"/>
+                <w:szCs w:val="20"/>
+                <w:lang w:val="en-CA"/>
+              </w:rPr>
+              <w:t> </w:t>
+            </w:r>
+          </w:p>
+        </w:tc>
+      </w:tr>
+      <w:tr>
+        <w:trPr>
+          <w:trHeight w:val="300"/>
+        </w:trPr>
+        <w:tc>
+          <w:tcPr>
+            <w:tcW w:w="2550" w:type="dxa"/>
+            <w:tcBorders>
+              <w:top w:val="nil"/>
+              <w:left w:val="nil"/>
+              <w:bottom w:val="nil"/>
+              <w:right w:val="single" w:sz="6" w:space="0" w:color="7F7F7F"/>
+            </w:tcBorders>
+            <w:shd w:val="clear" w:color="auto" w:fill="auto"/>
+            <w:vAlign w:val="center"/>
+            <w:hideMark/>
+          </w:tcPr>
+          <w:p>
+            <w:pPr>
+              <w:spacing w:after="0"/>
+              <w:rPr>
+                <w:rFonts w:ascii="BC Sans" w:hAnsi="BC Sans"/>
+                <w:b/>
+                <w:bCs/>
+                <w:sz w:val="20"/>
+                <w:szCs w:val="20"/>
+                <w:lang w:val="en-CA"/>
+              </w:rPr>
+            </w:pPr>
+            <w:r>
+              <w:rPr>
+                <w:rFonts w:ascii="BC Sans" w:hAnsi="BC Sans"/>
+                <w:sz w:val="20"/>
+                <w:szCs w:val="20"/>
+              </w:rPr>
+              <w:t>NRIS Inspection number</w:t>
+            </w:r>
+            <w:r>
+              <w:rPr>
+                <w:rFonts w:ascii="BC Sans" w:hAnsi="BC Sans"/>
+                <w:b/>
+                <w:bCs/>
+                <w:sz w:val="20"/>
+                <w:szCs w:val="20"/>
+                <w:lang w:val="en-CA"/>
+              </w:rPr>
+              <w:t> </w:t>
+            </w:r>
+          </w:p>
+        </w:tc>
+        <w:tc>
+          <w:tcPr>
+            <w:tcW w:w="8340" w:type="dxa"/>
+            <w:tcBorders>
+              <w:top w:val="nil"/>
+              <w:left w:val="nil"/>
+              <w:bottom w:val="nil"/>
+              <w:right w:val="nil"/>
+            </w:tcBorders>
+            <w:shd w:val="clear" w:color="auto" w:fill="auto"/>
+            <w:vAlign w:val="center"/>
+            <w:hideMark/>
+          </w:tcPr>
+          <w:p>
+            <w:pPr>
+              <w:spacing w:after="0"/>
+              <w:rPr>
+                <w:rFonts w:ascii="BC Sans" w:hAnsi="BC Sans"/>
+                <w:sz w:val="20"/>
+                <w:szCs w:val="20"/>
+                <w:lang w:val="en-CA"/>
+              </w:rPr>
+            </w:pPr>
+            <w:r>
+              <w:rPr>
+                <w:rFonts w:ascii="BC Sans" w:hAnsi="BC Sans"/>
+                <w:sz w:val="20"/>
+                <w:szCs w:val="20"/>
+                <w:lang w:val="en-CA"/>
+              </w:rPr>
+              <w:t> </w:t>
+            </w:r>
+          </w:p>
+        </w:tc>
+      </w:tr>
+      <w:tr>
+        <w:trPr>
+          <w:trHeight w:val="300"/>
+        </w:trPr>
+        <w:tc>
+          <w:tcPr>
+            <w:tcW w:w="2550" w:type="dxa"/>
+            <w:tcBorders>
+              <w:top w:val="nil"/>
+              <w:left w:val="nil"/>
+              <w:bottom w:val="nil"/>
+              <w:right w:val="single" w:sz="6" w:space="0" w:color="7F7F7F"/>
+            </w:tcBorders>
+            <w:shd w:val="clear" w:color="auto" w:fill="F2F2F2"/>
+            <w:vAlign w:val="center"/>
+            <w:hideMark/>
+          </w:tcPr>
+          <w:p>
+            <w:pPr>
+              <w:spacing w:after="0"/>
+              <w:rPr>
+                <w:rFonts w:ascii="BC Sans" w:hAnsi="BC Sans"/>
+                <w:b/>
+                <w:bCs/>
+                <w:sz w:val="20"/>
+                <w:szCs w:val="20"/>
+                <w:lang w:val="en-CA"/>
+              </w:rPr>
+            </w:pPr>
+            <w:r>
+              <w:rPr>
+                <w:rFonts w:ascii="BC Sans" w:hAnsi="BC Sans"/>
+                <w:sz w:val="20"/>
+                <w:szCs w:val="20"/>
+              </w:rPr>
+              <w:t>Non-compliance decision matrix</w:t>
+            </w:r>
+            <w:r>
+              <w:rPr>
+                <w:rFonts w:ascii="BC Sans" w:hAnsi="BC Sans"/>
+                <w:b/>
+                <w:bCs/>
+                <w:sz w:val="20"/>
+                <w:szCs w:val="20"/>
+                <w:lang w:val="en-CA"/>
+              </w:rPr>
+              <w:t> </w:t>
+            </w:r>
+          </w:p>
+        </w:tc>
+        <w:tc>
+          <w:tcPr>
+            <w:tcW w:w="8340" w:type="dxa"/>
+            <w:tcBorders>
+              <w:top w:val="nil"/>
+              <w:left w:val="nil"/>
+              <w:bottom w:val="nil"/>
+              <w:right w:val="nil"/>
+            </w:tcBorders>
+            <w:shd w:val="clear" w:color="auto" w:fill="F2F2F2"/>
+            <w:vAlign w:val="center"/>
+            <w:hideMark/>
+          </w:tcPr>
+          <w:p>
+            <w:pPr>
+              <w:spacing w:after="0"/>
+              <w:rPr>
+                <w:rFonts w:ascii="BC Sans" w:hAnsi="BC Sans"/>
+                <w:sz w:val="20"/>
+                <w:szCs w:val="20"/>
+                <w:lang w:val="en-CA"/>
+              </w:rPr>
+            </w:pPr>
+            <w:r>
+              <w:rPr>
+                <w:rFonts w:ascii="BC Sans" w:hAnsi="BC Sans"/>
+                <w:sz w:val="20"/>
+                <w:szCs w:val="20"/>
+                <w:lang w:val="en-CA"/>
+              </w:rPr>
+              <w:t> </w:t>
+            </w:r>
+          </w:p>
+        </w:tc>
+      </w:tr>
+      <w:tr>
+        <w:trPr>
+          <w:trHeight w:val="300"/>
+        </w:trPr>
+        <w:tc>
+          <w:tcPr>
+            <w:tcW w:w="2550" w:type="dxa"/>
+            <w:tcBorders>
+              <w:top w:val="nil"/>
+              <w:left w:val="nil"/>
+              <w:bottom w:val="nil"/>
+              <w:right w:val="single" w:sz="6" w:space="0" w:color="7F7F7F"/>
+            </w:tcBorders>
+            <w:shd w:val="clear" w:color="auto" w:fill="auto"/>
+            <w:vAlign w:val="center"/>
+            <w:hideMark/>
+          </w:tcPr>
+          <w:p>
+            <w:pPr>
+              <w:spacing w:after="0"/>
+              <w:rPr>
+                <w:rFonts w:ascii="BC Sans" w:hAnsi="BC Sans"/>
+                <w:b/>
+                <w:bCs/>
+                <w:sz w:val="20"/>
+                <w:szCs w:val="20"/>
+                <w:lang w:val="en-CA"/>
+              </w:rPr>
+            </w:pPr>
+            <w:r>
+              <w:rPr>
+                <w:rFonts w:ascii="BC Sans" w:hAnsi="BC Sans"/>
+                <w:sz w:val="20"/>
+                <w:szCs w:val="20"/>
+              </w:rPr>
+              <w:t>Rationale</w:t>
+            </w:r>
+            <w:r>
+              <w:rPr>
+                <w:rFonts w:ascii="BC Sans" w:hAnsi="BC Sans"/>
+                <w:b/>
+                <w:bCs/>
+                <w:sz w:val="20"/>
+                <w:szCs w:val="20"/>
+                <w:lang w:val="en-CA"/>
+              </w:rPr>
+              <w:t> </w:t>
+            </w:r>
+          </w:p>
+        </w:tc>
+        <w:tc>
+          <w:tcPr>
+            <w:tcW w:w="8340" w:type="dxa"/>
+            <w:tcBorders>
+              <w:top w:val="nil"/>
+              <w:left w:val="nil"/>
+              <w:bottom w:val="nil"/>
+              <w:right w:val="nil"/>
+            </w:tcBorders>
+            <w:shd w:val="clear" w:color="auto" w:fill="auto"/>
+            <w:vAlign w:val="center"/>
+            <w:hideMark/>
+          </w:tcPr>
+          <w:p>
+            <w:pPr>
+              <w:spacing w:after="0"/>
+              <w:rPr>
+                <w:rFonts w:ascii="BC Sans" w:hAnsi="BC Sans"/>
+                <w:sz w:val="20"/>
+                <w:szCs w:val="20"/>
+                <w:lang w:val="en-CA"/>
+              </w:rPr>
+            </w:pPr>
+            <w:r>
+              <w:rPr>
+                <w:rFonts w:ascii="BC Sans" w:hAnsi="BC Sans"/>
+                <w:sz w:val="20"/>
+                <w:szCs w:val="20"/>
+                <w:lang w:val="en-CA"/>
+              </w:rPr>
+              <w:t> </w:t>
+            </w:r>
+          </w:p>
+        </w:tc>
+      </w:tr>
+      <w:tr>
+        <w:trPr>
+          <w:trHeight w:val="300"/>
+        </w:trPr>
+        <w:tc>
+          <w:tcPr>
+            <w:tcW w:w="2550" w:type="dxa"/>
+            <w:tcBorders>
+              <w:top w:val="nil"/>
+              <w:left w:val="nil"/>
+              <w:bottom w:val="nil"/>
+              <w:right w:val="single" w:sz="6" w:space="0" w:color="7F7F7F"/>
+            </w:tcBorders>
+            <w:shd w:val="clear" w:color="auto" w:fill="F2F2F2"/>
+            <w:vAlign w:val="center"/>
+            <w:hideMark/>
+          </w:tcPr>
+          <w:p>
+            <w:pPr>
+              <w:spacing w:after="0"/>
+              <w:rPr>
+                <w:rFonts w:ascii="BC Sans" w:hAnsi="BC Sans"/>
+                <w:b/>
+                <w:bCs/>
+                <w:sz w:val="20"/>
+                <w:szCs w:val="20"/>
+                <w:lang w:val="en-CA"/>
+              </w:rPr>
+            </w:pPr>
+            <w:r>
+              <w:rPr>
+                <w:rFonts w:ascii="BC Sans" w:hAnsi="BC Sans"/>
+                <w:sz w:val="20"/>
+                <w:szCs w:val="20"/>
+              </w:rPr>
+              <w:t>Assigned to</w:t>
+            </w:r>
+            <w:r>
+              <w:rPr>
+                <w:rFonts w:ascii="BC Sans" w:hAnsi="BC Sans"/>
+                <w:b/>
+                <w:bCs/>
+                <w:sz w:val="20"/>
+                <w:szCs w:val="20"/>
+                <w:lang w:val="en-CA"/>
+              </w:rPr>
+              <w:t> </w:t>
+            </w:r>
+          </w:p>
+        </w:tc>
+        <w:tc>
+          <w:tcPr>
+            <w:tcW w:w="8340" w:type="dxa"/>
+            <w:tcBorders>
+              <w:top w:val="nil"/>
+              <w:left w:val="nil"/>
+              <w:bottom w:val="nil"/>
+              <w:right w:val="nil"/>
+            </w:tcBorders>
+            <w:shd w:val="clear" w:color="auto" w:fill="F2F2F2"/>
+            <w:vAlign w:val="center"/>
+            <w:hideMark/>
+          </w:tcPr>
+          <w:p>
+            <w:pPr>
+              <w:spacing w:after="0"/>
+              <w:rPr>
+                <w:rFonts w:ascii="BC Sans" w:hAnsi="BC Sans"/>
+                <w:sz w:val="20"/>
+                <w:szCs w:val="20"/>
+                <w:lang w:val="en-CA"/>
+              </w:rPr>
+            </w:pPr>
+            <w:r>
+              <w:rPr>
+                <w:rFonts w:ascii="BC Sans" w:hAnsi="BC Sans"/>
+                <w:sz w:val="20"/>
+                <w:szCs w:val="20"/>
+                <w:lang w:val="en-CA"/>
+              </w:rPr>
+              <w:t> </w:t>
+            </w:r>
+          </w:p>
+        </w:tc>
+      </w:tr>
+      <w:tr>
+        <w:trPr>
+          <w:trHeight w:val="300"/>
+        </w:trPr>
+        <w:tc>
+          <w:tcPr>
+            <w:tcW w:w="2550" w:type="dxa"/>
+            <w:tcBorders>
+              <w:top w:val="nil"/>
+              <w:left w:val="nil"/>
+              <w:bottom w:val="nil"/>
+              <w:right w:val="single" w:sz="6" w:space="0" w:color="7F7F7F"/>
+            </w:tcBorders>
+            <w:shd w:val="clear" w:color="auto" w:fill="auto"/>
+            <w:vAlign w:val="center"/>
+            <w:hideMark/>
+          </w:tcPr>
+          <w:p>
+            <w:pPr>
+              <w:spacing w:after="0"/>
+              <w:rPr>
+                <w:rFonts w:ascii="BC Sans" w:hAnsi="BC Sans"/>
+                <w:b/>
+                <w:bCs/>
+                <w:sz w:val="20"/>
+                <w:szCs w:val="20"/>
+                <w:lang w:val="en-CA"/>
+              </w:rPr>
+            </w:pPr>
+            <w:r>
+              <w:rPr>
+                <w:rFonts w:ascii="BC Sans" w:hAnsi="BC Sans"/>
+                <w:sz w:val="20"/>
+                <w:szCs w:val="20"/>
+              </w:rPr>
+              <w:t>Date action taken</w:t>
+            </w:r>
+            <w:r>
+              <w:rPr>
+                <w:rFonts w:ascii="BC Sans" w:hAnsi="BC Sans"/>
+                <w:b/>
+                <w:bCs/>
+                <w:sz w:val="20"/>
+                <w:szCs w:val="20"/>
+                <w:lang w:val="en-CA"/>
+              </w:rPr>
+              <w:t> </w:t>
+            </w:r>
+          </w:p>
+        </w:tc>
+        <w:tc>
+          <w:tcPr>
+            <w:tcW w:w="8340" w:type="dxa"/>
+            <w:tcBorders>
+              <w:top w:val="nil"/>
+              <w:left w:val="nil"/>
+              <w:bottom w:val="nil"/>
+              <w:right w:val="nil"/>
+            </w:tcBorders>
+            <w:shd w:val="clear" w:color="auto" w:fill="auto"/>
+            <w:vAlign w:val="center"/>
+            <w:hideMark/>
+          </w:tcPr>
+          <w:p>
+            <w:pPr>
+              <w:spacing w:after="0"/>
+              <w:rPr>
+                <w:rFonts w:ascii="BC Sans" w:hAnsi="BC Sans"/>
+                <w:sz w:val="20"/>
+                <w:szCs w:val="20"/>
+                <w:lang w:val="en-CA"/>
+              </w:rPr>
+            </w:pPr>
+            <w:r>
+              <w:rPr>
+                <w:rFonts w:ascii="BC Sans" w:hAnsi="BC Sans"/>
+                <w:sz w:val="20"/>
+                <w:szCs w:val="20"/>
+                <w:lang w:val="en-CA"/>
+              </w:rPr>
+              <w:t> </w:t>
+            </w:r>
+          </w:p>
+        </w:tc>
+      </w:tr>
+    </w:tbl>
+    <w:p>
+      <w:pPr>
+        <w:spacing w:after="0"/>
+        <w:rPr>
+          <w:rFonts w:ascii="BC Sans" w:hAnsi="BC Sans"/>
+          <w:sz w:val="20"/>
+          <w:szCs w:val="20"/>
+          <w:lang w:val="en-CA"/>
+        </w:rPr>
+      </w:pPr>
+      <w:r>
+        <w:rPr>
+          <w:rFonts w:ascii="BC Sans" w:hAnsi="BC Sans"/>
+          <w:sz w:val="20"/>
+          <w:szCs w:val="20"/>
+          <w:lang w:val="en-CA"/>
+        </w:rPr>
+        <w:t> </w:t>
+      </w:r>
+    </w:p>
+    <w:tbl>
+      <w:tblPr>
+        <w:tblW w:w="0" w:type="dxa"/>
+        <w:tblBorders>
+          <w:top w:val="outset" w:sz="6" w:space="0" w:color="auto"/>
+          <w:left w:val="outset" w:sz="6" w:space="0" w:color="auto"/>
+          <w:bottom w:val="outset" w:sz="6" w:space="0" w:color="auto"/>
+          <w:right w:val="outset" w:sz="6" w:space="0" w:color="auto"/>
+        </w:tblBorders>
+        <w:tblCellMar>
+          <w:left w:w="0" w:type="dxa"/>
+          <w:right w:w="0" w:type="dxa"/>
+        </w:tblCellMar>
+        <w:tblLook w:val="04A0" w:firstRow="1" w:lastRow="0" w:firstColumn="1" w:lastColumn="0" w:noHBand="0" w:noVBand="1"/>
+      </w:tblPr>
+      <w:tblGrid>
+        <w:gridCol w:w="2529"/>
+        <w:gridCol w:w="8271"/>
+      </w:tblGrid>
+      <w:tr>
+        <w:trPr>
+          <w:trHeight w:val="300"/>
+        </w:trPr>
+        <w:tc>
+          <w:tcPr>
+            <w:tcW w:w="10905" w:type="dxa"/>
+            <w:gridSpan w:val="2"/>
+            <w:tcBorders>
+              <w:top w:val="nil"/>
+              <w:left w:val="nil"/>
+              <w:bottom w:val="single" w:sz="6" w:space="0" w:color="7F7F7F"/>
+              <w:right w:val="nil"/>
+            </w:tcBorders>
+            <w:shd w:val="clear" w:color="auto" w:fill="auto"/>
+            <w:vAlign w:val="center"/>
+            <w:hideMark/>
+          </w:tcPr>
+          <w:p>
+            <w:pPr>
+              <w:spacing w:after="0"/>
+              <w:divId w:val="2016493214"/>
+              <w:rPr>
+                <w:rFonts w:ascii="BC Sans" w:hAnsi="BC Sans"/>
+                <w:b/>
+                <w:bCs/>
+                <w:sz w:val="20"/>
+                <w:szCs w:val="20"/>
+                <w:lang w:val="en-CA"/>
+              </w:rPr>
+            </w:pPr>
+            <w:r>
+              <w:rPr>
+                <w:rFonts w:ascii="BC Sans" w:hAnsi="BC Sans"/>
+                <w:b/>
+                <w:bCs/>
+                <w:sz w:val="20"/>
+                <w:szCs w:val="20"/>
+              </w:rPr>
+              <w:t>Additional notes</w:t>
+            </w:r>
+            <w:r>
+              <w:rPr>
+                <w:rFonts w:ascii="BC Sans" w:hAnsi="BC Sans"/>
+                <w:b/>
+                <w:bCs/>
+                <w:sz w:val="20"/>
+                <w:szCs w:val="20"/>
+                <w:lang w:val="en-CA"/>
+              </w:rPr>
+              <w:t> </w:t>
+            </w:r>
+          </w:p>
+        </w:tc>
+      </w:tr>
+      <w:tr>
+        <w:trPr>
+          <w:trHeight w:val="300"/>
+        </w:trPr>
+        <w:tc>
+          <w:tcPr>
+            <w:tcW w:w="2550" w:type="dxa"/>
+            <w:tcBorders>
+              <w:top w:val="nil"/>
+              <w:left w:val="nil"/>
+              <w:bottom w:val="nil"/>
+              <w:right w:val="single" w:sz="6" w:space="0" w:color="7F7F7F"/>
+            </w:tcBorders>
+            <w:shd w:val="clear" w:color="auto" w:fill="F2F2F2"/>
+            <w:vAlign w:val="center"/>
+            <w:hideMark/>
+          </w:tcPr>
+          <w:p>
+            <w:pPr>
+              <w:spacing w:after="0"/>
+              <w:rPr>
+                <w:rFonts w:ascii="BC Sans" w:hAnsi="BC Sans"/>
+                <w:b/>
+                <w:bCs/>
+                <w:sz w:val="20"/>
+                <w:szCs w:val="20"/>
+                <w:lang w:val="en-CA"/>
+              </w:rPr>
+            </w:pPr>
+            <w:r>
+              <w:rPr>
+                <w:rFonts w:ascii="BC Sans" w:hAnsi="BC Sans"/>
+                <w:sz w:val="20"/>
+                <w:szCs w:val="20"/>
+              </w:rPr>
+              <w:t>Note</w:t>
+            </w:r>
+            <w:r>
+              <w:rPr>
+                <w:rFonts w:ascii="BC Sans" w:hAnsi="BC Sans"/>
+                <w:b/>
+                <w:bCs/>
+                <w:sz w:val="20"/>
+                <w:szCs w:val="20"/>
+                <w:lang w:val="en-CA"/>
+              </w:rPr>
+              <w:t> </w:t>
+            </w:r>
+          </w:p>
+        </w:tc>
+        <w:tc>
+          <w:tcPr>
+            <w:tcW w:w="8355" w:type="dxa"/>
+            <w:tcBorders>
+              <w:top w:val="nil"/>
+              <w:left w:val="nil"/>
+              <w:bottom w:val="nil"/>
+              <w:right w:val="nil"/>
+            </w:tcBorders>
+            <w:shd w:val="clear" w:color="auto" w:fill="F2F2F2"/>
+            <w:vAlign w:val="center"/>
+            <w:hideMark/>
+          </w:tcPr>
+          <w:p>
+            <w:pPr>
+              <w:spacing w:after="0"/>
+              <w:rPr>
+                <w:rFonts w:ascii="BC Sans" w:hAnsi="BC Sans"/>
+                <w:sz w:val="20"/>
+                <w:szCs w:val="20"/>
+                <w:lang w:val="en-CA"/>
+              </w:rPr>
+            </w:pPr>
+            <w:r>
+              <w:rPr>
+                <w:rFonts w:ascii="BC Sans" w:hAnsi="BC Sans"/>
+                <w:sz w:val="20"/>
+                <w:szCs w:val="20"/>
+              </w:rPr>
+              <w:t>{Note}</w:t>
+            </w:r>
+            <w:r>
+              <w:rPr>
+                <w:rFonts w:ascii="BC Sans" w:hAnsi="BC Sans"/>
+                <w:sz w:val="20"/>
+                <w:szCs w:val="20"/>
+                <w:lang w:val="en-CA"/>
+              </w:rPr>
+              <w:t> </w:t>
+            </w:r>
+          </w:p>
+        </w:tc>
+      </w:tr>
+      <w:tr>
+        <w:trPr>
+          <w:trHeight w:val="300"/>
+        </w:trPr>
+        <w:tc>
+          <w:tcPr>
+            <w:tcW w:w="2550" w:type="dxa"/>
+            <w:tcBorders>
+              <w:top w:val="nil"/>
+              <w:left w:val="nil"/>
+              <w:bottom w:val="nil"/>
+              <w:right w:val="single" w:sz="6" w:space="0" w:color="7F7F7F"/>
+            </w:tcBorders>
+            <w:shd w:val="clear" w:color="auto" w:fill="auto"/>
+            <w:vAlign w:val="center"/>
+            <w:hideMark/>
+          </w:tcPr>
+          <w:p>
+            <w:pPr>
+              <w:spacing w:after="0"/>
+              <w:rPr>
+                <w:rFonts w:ascii="BC Sans" w:hAnsi="BC Sans"/>
+                <w:b/>
+                <w:bCs/>
+                <w:sz w:val="20"/>
+                <w:szCs w:val="20"/>
+                <w:lang w:val="en-CA"/>
+              </w:rPr>
+            </w:pPr>
+            <w:r>
+              <w:rPr>
+                <w:rFonts w:ascii="BC Sans" w:hAnsi="BC Sans"/>
+                <w:sz w:val="20"/>
+                <w:szCs w:val="20"/>
+              </w:rPr>
+              <w:t>Officer</w:t>
+            </w:r>
+            <w:r>
+              <w:rPr>
+                <w:rFonts w:ascii="BC Sans" w:hAnsi="BC Sans"/>
+                <w:b/>
+                <w:bCs/>
+                <w:sz w:val="20"/>
+                <w:szCs w:val="20"/>
+                <w:lang w:val="en-CA"/>
+              </w:rPr>
+              <w:t> </w:t>
+            </w:r>
+          </w:p>
+        </w:tc>
+        <w:tc>
+          <w:tcPr>
+            <w:tcW w:w="8355" w:type="dxa"/>
+            <w:tcBorders>
+              <w:top w:val="nil"/>
+              <w:left w:val="nil"/>
+              <w:bottom w:val="nil"/>
+              <w:right w:val="nil"/>
+            </w:tcBorders>
+            <w:shd w:val="clear" w:color="auto" w:fill="auto"/>
+            <w:vAlign w:val="center"/>
+            <w:hideMark/>
+          </w:tcPr>
+          <w:p>
+            <w:pPr>
+              <w:spacing w:after="0"/>
+              <w:rPr>
+                <w:rFonts w:ascii="BC Sans" w:hAnsi="BC Sans"/>
+                <w:sz w:val="20"/>
+                <w:szCs w:val="20"/>
+                <w:lang w:val="en-CA"/>
+              </w:rPr>
+            </w:pPr>
+            <w:r>
+              <w:rPr>
+                <w:rFonts w:ascii="BC Sans" w:hAnsi="BC Sans"/>
+                <w:sz w:val="20"/>
+                <w:szCs w:val="20"/>
+              </w:rPr>
+              <w:t>{officer}</w:t>
+            </w:r>
+            <w:r>
+              <w:rPr>
+                <w:rFonts w:ascii="BC Sans" w:hAnsi="BC Sans"/>
+                <w:sz w:val="20"/>
+                <w:szCs w:val="20"/>
+                <w:lang w:val="en-CA"/>
+              </w:rPr>
+              <w:t> </w:t>
+            </w:r>
+          </w:p>
+        </w:tc>
+      </w:tr>
+      <w:tr>
+        <w:trPr>
+          <w:trHeight w:val="300"/>
+        </w:trPr>
+        <w:tc>
+          <w:tcPr>
+            <w:tcW w:w="2550" w:type="dxa"/>
+            <w:tcBorders>
+              <w:top w:val="nil"/>
+              <w:left w:val="nil"/>
+              <w:bottom w:val="nil"/>
+              <w:right w:val="single" w:sz="6" w:space="0" w:color="7F7F7F"/>
+            </w:tcBorders>
+            <w:shd w:val="clear" w:color="auto" w:fill="F2F2F2"/>
+            <w:vAlign w:val="center"/>
+            <w:hideMark/>
+          </w:tcPr>
+          <w:p>
+            <w:pPr>
+              <w:spacing w:after="0"/>
+              <w:rPr>
+                <w:rFonts w:ascii="BC Sans" w:hAnsi="BC Sans"/>
+                <w:b/>
+                <w:bCs/>
+                <w:sz w:val="20"/>
+                <w:szCs w:val="20"/>
+                <w:lang w:val="en-CA"/>
+              </w:rPr>
+            </w:pPr>
+            <w:r>
+              <w:rPr>
+                <w:rFonts w:ascii="BC Sans" w:hAnsi="BC Sans"/>
+                <w:sz w:val="20"/>
+                <w:szCs w:val="20"/>
+              </w:rPr>
+              <w:t>Date</w:t>
+            </w:r>
+            <w:r>
+              <w:rPr>
+                <w:rFonts w:ascii="BC Sans" w:hAnsi="BC Sans"/>
+                <w:b/>
+                <w:bCs/>
+                <w:sz w:val="20"/>
+                <w:szCs w:val="20"/>
+                <w:lang w:val="en-CA"/>
+              </w:rPr>
+              <w:t> </w:t>
+            </w:r>
+          </w:p>
+        </w:tc>
+        <w:tc>
+          <w:tcPr>
+            <w:tcW w:w="8355" w:type="dxa"/>
+            <w:tcBorders>
+              <w:top w:val="nil"/>
+              <w:left w:val="nil"/>
+              <w:bottom w:val="nil"/>
+              <w:right w:val="nil"/>
+            </w:tcBorders>
+            <w:shd w:val="clear" w:color="auto" w:fill="F2F2F2"/>
+            <w:vAlign w:val="center"/>
+            <w:hideMark/>
+          </w:tcPr>
+          <w:p>
+            <w:pPr>
+              <w:spacing w:after="0"/>
+              <w:rPr>
+                <w:rFonts w:ascii="BC Sans" w:hAnsi="BC Sans"/>
+                <w:sz w:val="20"/>
+                <w:szCs w:val="20"/>
+                <w:lang w:val="en-CA"/>
+              </w:rPr>
+            </w:pPr>
+            <w:r>
+              <w:rPr>
+                <w:rFonts w:ascii="BC Sans" w:hAnsi="BC Sans"/>
+                <w:sz w:val="20"/>
+                <w:szCs w:val="20"/>
+              </w:rPr>
+              <w:t>{date}</w:t>
+            </w:r>
+            <w:r>
+              <w:rPr>
+                <w:rFonts w:ascii="BC Sans" w:hAnsi="BC Sans"/>
+                <w:sz w:val="20"/>
+                <w:szCs w:val="20"/>
+                <w:lang w:val="en-CA"/>
+              </w:rPr>
+              <w:t> </w:t>
+            </w:r>
+          </w:p>
+        </w:tc>
+      </w:tr>
+    </w:tbl>
+    <w:p>
+      <w:pPr>
+        <w:spacing w:after="0"/>
+        <w:rPr>
+          <w:rFonts w:ascii="BC Sans" w:hAnsi="BC Sans"/>
+          <w:sz w:val="20"/>
+          <w:szCs w:val="20"/>
+          <w:lang w:val="en-CA"/>
+        </w:rPr>
+      </w:pPr>
+      <w:r>
+        <w:rPr>
+          <w:rFonts w:ascii="BC Sans" w:hAnsi="BC Sans"/>
+          <w:sz w:val="20"/>
+          <w:szCs w:val="20"/>
+          <w:lang w:val="en-CA"/>
+        </w:rPr>
+        <w:t> </w:t>
+      </w:r>
+    </w:p>
+    <w:p>
+      <w:pPr>
+        <w:spacing w:after="0"/>
+        <w:rPr>
+          <w:rFonts w:ascii="BC Sans" w:hAnsi="BC Sans"/>
+          <w:sz w:val="20"/>
+          <w:szCs w:val="20"/>
+          <w:lang w:val="en-CA"/>
+        </w:rPr>
+      </w:pPr>
+    </w:p>
     <w:sectPr>
-      <w:headerReference w:type="even" r:id="rId13"/>
-      <w:headerReference w:type="default" r:id="rId14"/>
-      <w:footerReference w:type="even" r:id="rId15"/>
-      <w:footerReference w:type="default" r:id="rId16"/>
-      <w:headerReference w:type="first" r:id="rId17"/>
-      <w:footerReference w:type="first" r:id="rId18"/>
+      <w:headerReference w:type="default" r:id="rId13"/>
+      <w:footerReference w:type="default" r:id="rId14"/>
       <w:pgSz w:w="12240" w:h="15840"/>
       <w:pgMar w:top="720" w:right="720" w:bottom="720" w:left="720" w:header="708" w:footer="708" w:gutter="0"/>
       <w:cols w:space="708"/>
@@ -3199,87 +6495,7 @@
 
 <file path=word/comments.xml><?xml version="1.0" encoding="utf-8"?>
 <w:comments xmlns:wpc="http://schemas.microsoft.com/office/word/2010/wordprocessingCanvas" xmlns:cx="http://schemas.microsoft.com/office/drawing/2014/chartex" xmlns:cx1="http://schemas.microsoft.com/office/drawing/2015/9/8/chartex" xmlns:cx2="http://schemas.microsoft.com/office/drawing/2015/10/21/chartex" xmlns:cx3="http://schemas.microsoft.com/office/drawing/2016/5/9/chartex" xmlns:cx4="http://schemas.microsoft.com/office/drawing/2016/5/10/chartex" xmlns:cx5="http://schemas.microsoft.com/office/drawing/2016/5/11/chartex" xmlns:cx6="http://schemas.microsoft.com/office/drawing/2016/5/12/chartex" xmlns:cx7="http://schemas.microsoft.com/office/drawing/2016/5/13/chartex" xmlns:cx8="http://schemas.microsoft.com/office/drawing/2016/5/14/chartex" xmlns:mc="http://schemas.openxmlformats.org/markup-compatibility/2006" xmlns:aink="http://schemas.microsoft.com/office/drawing/2016/ink" xmlns:am3d="http://schemas.microsoft.com/office/drawing/2017/model3d" xmlns:o="urn:schemas-microsoft-com:office:office" xmlns:oel="http://schemas.microsoft.com/office/2019/extlst" xmlns:r="http://schemas.openxmlformats.org/officeDocument/2006/relationships" xmlns:m="http://schemas.openxmlformats.org/officeDocument/2006/math" xmlns:v="urn:schemas-microsoft-com:vml" xmlns:wp14="http://schemas.microsoft.com/office/word/2010/wordprocessingDrawing" xmlns:wp="http://schemas.openxmlformats.org/drawingml/2006/wordprocessingDrawing" xmlns:w10="urn:schemas-microsoft-com:office:word" xmlns:w="http://schemas.openxmlformats.org/wordprocessingml/2006/main" xmlns:w14="http://schemas.microsoft.com/office/word/2010/wordml" xmlns:w15="http://schemas.microsoft.com/office/word/2012/wordml" xmlns:w16cex="http://schemas.microsoft.com/office/word/2018/wordml/cex" xmlns:w16cid="http://schemas.microsoft.com/office/word/2016/wordml/cid" xmlns:w16="http://schemas.microsoft.com/office/word/2018/wordml" xmlns:w16du="http://schemas.microsoft.com/office/word/2023/wordml/word16du" xmlns:w16sdtdh="http://schemas.microsoft.com/office/word/2020/wordml/sdtdatahash" xmlns:w16se="http://schemas.microsoft.com/office/word/2015/wordml/symex" xmlns:wpg="http://schemas.microsoft.com/office/word/2010/wordprocessingGroup" xmlns:wpi="http://schemas.microsoft.com/office/word/2010/wordprocessingInk" xmlns:wne="http://schemas.microsoft.com/office/word/2006/wordml" xmlns:wps="http://schemas.microsoft.com/office/word/2010/wordprocessingShape" mc:Ignorable="w14 w15 w16se w16cid w16 w16cex w16sdtdh w16du wp14">
-  <w:comment w:id="0" w:author="Yates, Vita WLRS:EX" w:date="2024-05-16T09:24:00Z" w:initials="YW">
-    <w:p>
-      <w:pPr>
-        <w:pStyle w:val="CommentText"/>
-      </w:pPr>
-      <w:r>
-        <w:rPr>
-          <w:rStyle w:val="CommentReference"/>
-        </w:rPr>
-        <w:annotationRef/>
-      </w:r>
-      <w:r>
-        <w:t>missing in this 'header' info is status. Do we need to export this? Is it meaningful?</w:t>
-      </w:r>
-    </w:p>
-  </w:comment>
-  <w:comment w:id="1" w:author="Yates, Vita WLRS:EX" w:date="2024-05-16T09:24:00Z" w:initials="YW">
-    <w:p>
-      <w:pPr>
-        <w:pStyle w:val="CommentText"/>
-      </w:pPr>
-      <w:r>
-        <w:rPr>
-          <w:rStyle w:val="CommentReference"/>
-        </w:rPr>
-        <w:annotationRef/>
-      </w:r>
-      <w:r>
-        <w:t>I removed it to save space.</w:t>
-      </w:r>
-    </w:p>
-  </w:comment>
-  <w:comment w:id="2" w:author="Yates, Vita WLRS:EX" w:date="2024-05-16T17:12:00Z" w:initials="YW">
-    <w:p>
-      <w:pPr>
-        <w:pStyle w:val="CommentText"/>
-      </w:pPr>
-      <w:r>
-        <w:rPr>
-          <w:rStyle w:val="CommentReference"/>
-        </w:rPr>
-        <w:annotationRef/>
-      </w:r>
-      <w:r>
-        <w:t xml:space="preserve">width set to min needed for date and time </w:t>
-      </w:r>
-    </w:p>
-  </w:comment>
-  <w:comment w:id="3" w:author="Yates, Vita WLRS:EX" w:date="2024-05-16T09:56:00Z" w:initials="YW">
-    <w:p>
-      <w:pPr>
-        <w:pStyle w:val="CommentText"/>
-      </w:pPr>
-      <w:r>
-        <w:rPr>
-          <w:rStyle w:val="CommentReference"/>
-        </w:rPr>
-        <w:annotationRef/>
-      </w:r>
-      <w:r>
-        <w:t xml:space="preserve">what format are coordinates entered into COORs? </w:t>
-      </w:r>
-    </w:p>
-  </w:comment>
-  <w:comment w:id="4" w:author="Yates, Vita WLRS:EX" w:date="2024-05-16T17:10:00Z" w:initials="YW">
-    <w:p>
-      <w:pPr>
-        <w:pStyle w:val="CommentText"/>
-      </w:pPr>
-      <w:r>
-        <w:rPr>
-          <w:rStyle w:val="CommentReference"/>
-        </w:rPr>
-        <w:annotationRef/>
-      </w:r>
-      <w:r>
-        <w:t>combined into one row</w:t>
-      </w:r>
-    </w:p>
-  </w:comment>
-  <w:comment w:id="5" w:author="Mike Sears" w:date="2024-09-23T10:33:00Z" w:initials="M">
+  <w:comment w:id="0" w:author="Mike Sears" w:date="2024-09-23T10:33:00Z" w:initials="M">
     <w:p>
       <w:r>
         <w:rPr>
@@ -3302,33 +6518,18 @@
 
 <file path=word/commentsExtended.xml><?xml version="1.0" encoding="utf-8"?>
 <w15:commentsEx xmlns:wpc="http://schemas.microsoft.com/office/word/2010/wordprocessingCanvas" xmlns:cx="http://schemas.microsoft.com/office/drawing/2014/chartex" xmlns:cx1="http://schemas.microsoft.com/office/drawing/2015/9/8/chartex" xmlns:cx2="http://schemas.microsoft.com/office/drawing/2015/10/21/chartex" xmlns:cx3="http://schemas.microsoft.com/office/drawing/2016/5/9/chartex" xmlns:cx4="http://schemas.microsoft.com/office/drawing/2016/5/10/chartex" xmlns:cx5="http://schemas.microsoft.com/office/drawing/2016/5/11/chartex" xmlns:cx6="http://schemas.microsoft.com/office/drawing/2016/5/12/chartex" xmlns:cx7="http://schemas.microsoft.com/office/drawing/2016/5/13/chartex" xmlns:cx8="http://schemas.microsoft.com/office/drawing/2016/5/14/chartex" xmlns:mc="http://schemas.openxmlformats.org/markup-compatibility/2006" xmlns:aink="http://schemas.microsoft.com/office/drawing/2016/ink" xmlns:am3d="http://schemas.microsoft.com/office/drawing/2017/model3d" xmlns:o="urn:schemas-microsoft-com:office:office" xmlns:oel="http://schemas.microsoft.com/office/2019/extlst" xmlns:r="http://schemas.openxmlformats.org/officeDocument/2006/relationships" xmlns:m="http://schemas.openxmlformats.org/officeDocument/2006/math" xmlns:v="urn:schemas-microsoft-com:vml" xmlns:wp14="http://schemas.microsoft.com/office/word/2010/wordprocessingDrawing" xmlns:wp="http://schemas.openxmlformats.org/drawingml/2006/wordprocessingDrawing" xmlns:w10="urn:schemas-microsoft-com:office:word" xmlns:w="http://schemas.openxmlformats.org/wordprocessingml/2006/main" xmlns:w14="http://schemas.microsoft.com/office/word/2010/wordml" xmlns:w15="http://schemas.microsoft.com/office/word/2012/wordml" xmlns:w16cex="http://schemas.microsoft.com/office/word/2018/wordml/cex" xmlns:w16cid="http://schemas.microsoft.com/office/word/2016/wordml/cid" xmlns:w16="http://schemas.microsoft.com/office/word/2018/wordml" xmlns:w16du="http://schemas.microsoft.com/office/word/2023/wordml/word16du" xmlns:w16sdtdh="http://schemas.microsoft.com/office/word/2020/wordml/sdtdatahash" xmlns:w16se="http://schemas.microsoft.com/office/word/2015/wordml/symex" xmlns:wpg="http://schemas.microsoft.com/office/word/2010/wordprocessingGroup" xmlns:wpi="http://schemas.microsoft.com/office/word/2010/wordprocessingInk" xmlns:wne="http://schemas.microsoft.com/office/word/2006/wordml" xmlns:wps="http://schemas.microsoft.com/office/word/2010/wordprocessingShape" mc:Ignorable="w14 w15 w16se w16cid w16 w16cex w16sdtdh w16du wp14">
-  <w15:commentEx w15:paraId="061BE61B" w15:done="1"/>
-  <w15:commentEx w15:paraId="4564069E" w15:paraIdParent="061BE61B" w15:done="1"/>
-  <w15:commentEx w15:paraId="36E075D6" w15:done="1"/>
-  <w15:commentEx w15:paraId="2A23795E" w15:done="1"/>
-  <w15:commentEx w15:paraId="5E841539" w15:done="1"/>
   <w15:commentEx w15:paraId="40CF5EC2" w15:done="0"/>
 </w15:commentsEx>
 </file>
 
 <file path=word/commentsExtensible.xml><?xml version="1.0" encoding="utf-8"?>
 <w16cex:commentsExtensible xmlns:wpc="http://schemas.microsoft.com/office/word/2010/wordprocessingCanvas" xmlns:cx="http://schemas.microsoft.com/office/drawing/2014/chartex" xmlns:cx1="http://schemas.microsoft.com/office/drawing/2015/9/8/chartex" xmlns:cx2="http://schemas.microsoft.com/office/drawing/2015/10/21/chartex" xmlns:cx3="http://schemas.microsoft.com/office/drawing/2016/5/9/chartex" xmlns:cx4="http://schemas.microsoft.com/office/drawing/2016/5/10/chartex" xmlns:cx5="http://schemas.microsoft.com/office/drawing/2016/5/11/chartex" xmlns:cx6="http://schemas.microsoft.com/office/drawing/2016/5/12/chartex" xmlns:cx7="http://schemas.microsoft.com/office/drawing/2016/5/13/chartex" xmlns:cx8="http://schemas.microsoft.com/office/drawing/2016/5/14/chartex" xmlns:cr="http://schemas.microsoft.com/office/comments/2020/reactions" xmlns:mc="http://schemas.openxmlformats.org/markup-compatibility/2006" xmlns:aink="http://schemas.microsoft.com/office/drawing/2016/ink" xmlns:am3d="http://schemas.microsoft.com/office/drawing/2017/model3d" xmlns:o="urn:schemas-microsoft-com:office:office" xmlns:oel="http://schemas.microsoft.com/office/2019/extlst" xmlns:r="http://schemas.openxmlformats.org/officeDocument/2006/relationships" xmlns:m="http://schemas.openxmlformats.org/officeDocument/2006/math" xmlns:v="urn:schemas-microsoft-com:vml" xmlns:wp14="http://schemas.microsoft.com/office/word/2010/wordprocessingDrawing" xmlns:wp="http://schemas.openxmlformats.org/drawingml/2006/wordprocessingDrawing" xmlns:w10="urn:schemas-microsoft-com:office:word" xmlns:w="http://schemas.openxmlformats.org/wordprocessingml/2006/main" xmlns:w14="http://schemas.microsoft.com/office/word/2010/wordml" xmlns:w15="http://schemas.microsoft.com/office/word/2012/wordml" xmlns:w16cex="http://schemas.microsoft.com/office/word/2018/wordml/cex" xmlns:w16cid="http://schemas.microsoft.com/office/word/2016/wordml/cid" xmlns:w16="http://schemas.microsoft.com/office/word/2018/wordml" xmlns:w16du="http://schemas.microsoft.com/office/word/2023/wordml/word16du" xmlns:w16sdtdh="http://schemas.microsoft.com/office/word/2020/wordml/sdtdatahash" xmlns:w16se="http://schemas.microsoft.com/office/word/2015/wordml/symex" xmlns:wpg="http://schemas.microsoft.com/office/word/2010/wordprocessingGroup" xmlns:wpi="http://schemas.microsoft.com/office/word/2010/wordprocessingInk" xmlns:wne="http://schemas.microsoft.com/office/word/2006/wordml" xmlns:wps="http://schemas.microsoft.com/office/word/2010/wordprocessingShape" mc:Ignorable="w14 w15 w16se w16cid w16 w16cex w16sdtdh cr w16du wp14">
-  <w16cex:commentExtensible w16cex:durableId="255CB229" w16cex:dateUtc="2024-05-16T16:24:00Z"/>
-  <w16cex:commentExtensible w16cex:durableId="51C5703E" w16cex:dateUtc="2024-05-16T16:24:00Z"/>
-  <w16cex:commentExtensible w16cex:durableId="1FD22CE0" w16cex:dateUtc="2024-05-17T00:12:00Z"/>
-  <w16cex:commentExtensible w16cex:durableId="3B08B593" w16cex:dateUtc="2024-05-16T16:56:00Z"/>
-  <w16cex:commentExtensible w16cex:durableId="6729C259" w16cex:dateUtc="2024-05-17T00:10:00Z"/>
   <w16cex:commentExtensible w16cex:durableId="76E1BB1C" w16cex:dateUtc="2024-09-23T17:33:00Z"/>
 </w16cex:commentsExtensible>
 </file>
 
 <file path=word/commentsIds.xml><?xml version="1.0" encoding="utf-8"?>
 <w16cid:commentsIds xmlns:wpc="http://schemas.microsoft.com/office/word/2010/wordprocessingCanvas" xmlns:cx="http://schemas.microsoft.com/office/drawing/2014/chartex" xmlns:cx1="http://schemas.microsoft.com/office/drawing/2015/9/8/chartex" xmlns:cx2="http://schemas.microsoft.com/office/drawing/2015/10/21/chartex" xmlns:cx3="http://schemas.microsoft.com/office/drawing/2016/5/9/chartex" xmlns:cx4="http://schemas.microsoft.com/office/drawing/2016/5/10/chartex" xmlns:cx5="http://schemas.microsoft.com/office/drawing/2016/5/11/chartex" xmlns:cx6="http://schemas.microsoft.com/office/drawing/2016/5/12/chartex" xmlns:cx7="http://schemas.microsoft.com/office/drawing/2016/5/13/chartex" xmlns:cx8="http://schemas.microsoft.com/office/drawing/2016/5/14/chartex" xmlns:mc="http://schemas.openxmlformats.org/markup-compatibility/2006" xmlns:aink="http://schemas.microsoft.com/office/drawing/2016/ink" xmlns:am3d="http://schemas.microsoft.com/office/drawing/2017/model3d" xmlns:o="urn:schemas-microsoft-com:office:office" xmlns:oel="http://schemas.microsoft.com/office/2019/extlst" xmlns:r="http://schemas.openxmlformats.org/officeDocument/2006/relationships" xmlns:m="http://schemas.openxmlformats.org/officeDocument/2006/math" xmlns:v="urn:schemas-microsoft-com:vml" xmlns:wp14="http://schemas.microsoft.com/office/word/2010/wordprocessingDrawing" xmlns:wp="http://schemas.openxmlformats.org/drawingml/2006/wordprocessingDrawing" xmlns:w10="urn:schemas-microsoft-com:office:word" xmlns:w="http://schemas.openxmlformats.org/wordprocessingml/2006/main" xmlns:w14="http://schemas.microsoft.com/office/word/2010/wordml" xmlns:w15="http://schemas.microsoft.com/office/word/2012/wordml" xmlns:w16cex="http://schemas.microsoft.com/office/word/2018/wordml/cex" xmlns:w16cid="http://schemas.microsoft.com/office/word/2016/wordml/cid" xmlns:w16="http://schemas.microsoft.com/office/word/2018/wordml" xmlns:w16du="http://schemas.microsoft.com/office/word/2023/wordml/word16du" xmlns:w16sdtdh="http://schemas.microsoft.com/office/word/2020/wordml/sdtdatahash" xmlns:w16se="http://schemas.microsoft.com/office/word/2015/wordml/symex" xmlns:wpg="http://schemas.microsoft.com/office/word/2010/wordprocessingGroup" xmlns:wpi="http://schemas.microsoft.com/office/word/2010/wordprocessingInk" xmlns:wne="http://schemas.microsoft.com/office/word/2006/wordml" xmlns:wps="http://schemas.microsoft.com/office/word/2010/wordprocessingShape" mc:Ignorable="w14 w15 w16se w16cid w16 w16cex w16sdtdh w16du wp14">
-  <w16cid:commentId w16cid:paraId="061BE61B" w16cid:durableId="255CB229"/>
-  <w16cid:commentId w16cid:paraId="4564069E" w16cid:durableId="51C5703E"/>
-  <w16cid:commentId w16cid:paraId="36E075D6" w16cid:durableId="1FD22CE0"/>
-  <w16cid:commentId w16cid:paraId="2A23795E" w16cid:durableId="3B08B593"/>
-  <w16cid:commentId w16cid:paraId="5E841539" w16cid:durableId="6729C259"/>
   <w16cid:commentId w16cid:paraId="40CF5EC2" w16cid:durableId="76E1BB1C"/>
 </w16cid:commentsIds>
 </file>
@@ -3359,16 +6560,6 @@
 </file>
 
 <file path=word/footer1.xml><?xml version="1.0" encoding="utf-8"?>
-<w:ftr xmlns:wpc="http://schemas.microsoft.com/office/word/2010/wordprocessingCanvas" xmlns:cx="http://schemas.microsoft.com/office/drawing/2014/chartex" xmlns:cx1="http://schemas.microsoft.com/office/drawing/2015/9/8/chartex" xmlns:cx2="http://schemas.microsoft.com/office/drawing/2015/10/21/chartex" xmlns:cx3="http://schemas.microsoft.com/office/drawing/2016/5/9/chartex" xmlns:cx4="http://schemas.microsoft.com/office/drawing/2016/5/10/chartex" xmlns:cx5="http://schemas.microsoft.com/office/drawing/2016/5/11/chartex" xmlns:cx6="http://schemas.microsoft.com/office/drawing/2016/5/12/chartex" xmlns:cx7="http://schemas.microsoft.com/office/drawing/2016/5/13/chartex" xmlns:cx8="http://schemas.microsoft.com/office/drawing/2016/5/14/chartex" xmlns:mc="http://schemas.openxmlformats.org/markup-compatibility/2006" xmlns:aink="http://schemas.microsoft.com/office/drawing/2016/ink" xmlns:am3d="http://schemas.microsoft.com/office/drawing/2017/model3d" xmlns:o="urn:schemas-microsoft-com:office:office" xmlns:oel="http://schemas.microsoft.com/office/2019/extlst" xmlns:r="http://schemas.openxmlformats.org/officeDocument/2006/relationships" xmlns:m="http://schemas.openxmlformats.org/officeDocument/2006/math" xmlns:v="urn:schemas-microsoft-com:vml" xmlns:wp14="http://schemas.microsoft.com/office/word/2010/wordprocessingDrawing" xmlns:wp="http://schemas.openxmlformats.org/drawingml/2006/wordprocessingDrawing" xmlns:w10="urn:schemas-microsoft-com:office:word" xmlns:w="http://schemas.openxmlformats.org/wordprocessingml/2006/main" xmlns:w14="http://schemas.microsoft.com/office/word/2010/wordml" xmlns:w15="http://schemas.microsoft.com/office/word/2012/wordml" xmlns:w16cex="http://schemas.microsoft.com/office/word/2018/wordml/cex" xmlns:w16cid="http://schemas.microsoft.com/office/word/2016/wordml/cid" xmlns:w16="http://schemas.microsoft.com/office/word/2018/wordml" xmlns:w16du="http://schemas.microsoft.com/office/word/2023/wordml/word16du" xmlns:w16sdtdh="http://schemas.microsoft.com/office/word/2020/wordml/sdtdatahash" xmlns:w16se="http://schemas.microsoft.com/office/word/2015/wordml/symex" xmlns:wpg="http://schemas.microsoft.com/office/word/2010/wordprocessingGroup" xmlns:wpi="http://schemas.microsoft.com/office/word/2010/wordprocessingInk" xmlns:wne="http://schemas.microsoft.com/office/word/2006/wordml" xmlns:wps="http://schemas.microsoft.com/office/word/2010/wordprocessingShape" mc:Ignorable="w14 w15 w16se w16cid w16 w16cex w16sdtdh w16du wp14">
-  <w:p>
-    <w:pPr>
-      <w:pStyle w:val="Footer"/>
-    </w:pPr>
-  </w:p>
-</w:ftr>
-</file>
-
-<file path=word/footer2.xml><?xml version="1.0" encoding="utf-8"?>
 <w:ftr xmlns:wpc="http://schemas.microsoft.com/office/word/2010/wordprocessingCanvas" xmlns:cx="http://schemas.microsoft.com/office/drawing/2014/chartex" xmlns:cx1="http://schemas.microsoft.com/office/drawing/2015/9/8/chartex" xmlns:cx2="http://schemas.microsoft.com/office/drawing/2015/10/21/chartex" xmlns:cx3="http://schemas.microsoft.com/office/drawing/2016/5/9/chartex" xmlns:cx4="http://schemas.microsoft.com/office/drawing/2016/5/10/chartex" xmlns:cx5="http://schemas.microsoft.com/office/drawing/2016/5/11/chartex" xmlns:cx6="http://schemas.microsoft.com/office/drawing/2016/5/12/chartex" xmlns:cx7="http://schemas.microsoft.com/office/drawing/2016/5/13/chartex" xmlns:cx8="http://schemas.microsoft.com/office/drawing/2016/5/14/chartex" xmlns:mc="http://schemas.openxmlformats.org/markup-compatibility/2006" xmlns:aink="http://schemas.microsoft.com/office/drawing/2016/ink" xmlns:am3d="http://schemas.microsoft.com/office/drawing/2017/model3d" xmlns:o="urn:schemas-microsoft-com:office:office" xmlns:oel="http://schemas.microsoft.com/office/2019/extlst" xmlns:r="http://schemas.openxmlformats.org/officeDocument/2006/relationships" xmlns:m="http://schemas.openxmlformats.org/officeDocument/2006/math" xmlns:v="urn:schemas-microsoft-com:vml" xmlns:wp14="http://schemas.microsoft.com/office/word/2010/wordprocessingDrawing" xmlns:wp="http://schemas.openxmlformats.org/drawingml/2006/wordprocessingDrawing" xmlns:w10="urn:schemas-microsoft-com:office:word" xmlns:w="http://schemas.openxmlformats.org/wordprocessingml/2006/main" xmlns:w14="http://schemas.microsoft.com/office/word/2010/wordml" xmlns:w15="http://schemas.microsoft.com/office/word/2012/wordml" xmlns:w16cex="http://schemas.microsoft.com/office/word/2018/wordml/cex" xmlns:w16cid="http://schemas.microsoft.com/office/word/2016/wordml/cid" xmlns:w16="http://schemas.microsoft.com/office/word/2018/wordml" xmlns:w16du="http://schemas.microsoft.com/office/word/2023/wordml/word16du" xmlns:w16sdtdh="http://schemas.microsoft.com/office/word/2020/wordml/sdtdatahash" xmlns:w16se="http://schemas.microsoft.com/office/word/2015/wordml/symex" xmlns:wpg="http://schemas.microsoft.com/office/word/2010/wordprocessingGroup" xmlns:wpi="http://schemas.microsoft.com/office/word/2010/wordprocessingInk" xmlns:wne="http://schemas.microsoft.com/office/word/2006/wordml" xmlns:wps="http://schemas.microsoft.com/office/word/2010/wordprocessingShape" mc:Ignorable="w14 w15 w16se w16cid w16 w16cex w16sdtdh w16du wp14">
   <w:tbl>
     <w:tblPr>
@@ -3429,16 +6620,6 @@
 </w:ftr>
 </file>
 
-<file path=word/footer3.xml><?xml version="1.0" encoding="utf-8"?>
-<w:ftr xmlns:wpc="http://schemas.microsoft.com/office/word/2010/wordprocessingCanvas" xmlns:cx="http://schemas.microsoft.com/office/drawing/2014/chartex" xmlns:cx1="http://schemas.microsoft.com/office/drawing/2015/9/8/chartex" xmlns:cx2="http://schemas.microsoft.com/office/drawing/2015/10/21/chartex" xmlns:cx3="http://schemas.microsoft.com/office/drawing/2016/5/9/chartex" xmlns:cx4="http://schemas.microsoft.com/office/drawing/2016/5/10/chartex" xmlns:cx5="http://schemas.microsoft.com/office/drawing/2016/5/11/chartex" xmlns:cx6="http://schemas.microsoft.com/office/drawing/2016/5/12/chartex" xmlns:cx7="http://schemas.microsoft.com/office/drawing/2016/5/13/chartex" xmlns:cx8="http://schemas.microsoft.com/office/drawing/2016/5/14/chartex" xmlns:mc="http://schemas.openxmlformats.org/markup-compatibility/2006" xmlns:aink="http://schemas.microsoft.com/office/drawing/2016/ink" xmlns:am3d="http://schemas.microsoft.com/office/drawing/2017/model3d" xmlns:o="urn:schemas-microsoft-com:office:office" xmlns:oel="http://schemas.microsoft.com/office/2019/extlst" xmlns:r="http://schemas.openxmlformats.org/officeDocument/2006/relationships" xmlns:m="http://schemas.openxmlformats.org/officeDocument/2006/math" xmlns:v="urn:schemas-microsoft-com:vml" xmlns:wp14="http://schemas.microsoft.com/office/word/2010/wordprocessingDrawing" xmlns:wp="http://schemas.openxmlformats.org/drawingml/2006/wordprocessingDrawing" xmlns:w10="urn:schemas-microsoft-com:office:word" xmlns:w="http://schemas.openxmlformats.org/wordprocessingml/2006/main" xmlns:w14="http://schemas.microsoft.com/office/word/2010/wordml" xmlns:w15="http://schemas.microsoft.com/office/word/2012/wordml" xmlns:w16cex="http://schemas.microsoft.com/office/word/2018/wordml/cex" xmlns:w16cid="http://schemas.microsoft.com/office/word/2016/wordml/cid" xmlns:w16="http://schemas.microsoft.com/office/word/2018/wordml" xmlns:w16du="http://schemas.microsoft.com/office/word/2023/wordml/word16du" xmlns:w16sdtdh="http://schemas.microsoft.com/office/word/2020/wordml/sdtdatahash" xmlns:w16se="http://schemas.microsoft.com/office/word/2015/wordml/symex" xmlns:wpg="http://schemas.microsoft.com/office/word/2010/wordprocessingGroup" xmlns:wpi="http://schemas.microsoft.com/office/word/2010/wordprocessingInk" xmlns:wne="http://schemas.microsoft.com/office/word/2006/wordml" xmlns:wps="http://schemas.microsoft.com/office/word/2010/wordprocessingShape" mc:Ignorable="w14 w15 w16se w16cid w16 w16cex w16sdtdh w16du wp14">
-  <w:p>
-    <w:pPr>
-      <w:pStyle w:val="Footer"/>
-    </w:pPr>
-  </w:p>
-</w:ftr>
-</file>
-
 <file path=word/footnotes.xml><?xml version="1.0" encoding="utf-8"?>
 <w:footnotes xmlns:wpc="http://schemas.microsoft.com/office/word/2010/wordprocessingCanvas" xmlns:cx="http://schemas.microsoft.com/office/drawing/2014/chartex" xmlns:cx1="http://schemas.microsoft.com/office/drawing/2015/9/8/chartex" xmlns:cx2="http://schemas.microsoft.com/office/drawing/2015/10/21/chartex" xmlns:cx3="http://schemas.microsoft.com/office/drawing/2016/5/9/chartex" xmlns:cx4="http://schemas.microsoft.com/office/drawing/2016/5/10/chartex" xmlns:cx5="http://schemas.microsoft.com/office/drawing/2016/5/11/chartex" xmlns:cx6="http://schemas.microsoft.com/office/drawing/2016/5/12/chartex" xmlns:cx7="http://schemas.microsoft.com/office/drawing/2016/5/13/chartex" xmlns:cx8="http://schemas.microsoft.com/office/drawing/2016/5/14/chartex" xmlns:mc="http://schemas.openxmlformats.org/markup-compatibility/2006" xmlns:aink="http://schemas.microsoft.com/office/drawing/2016/ink" xmlns:am3d="http://schemas.microsoft.com/office/drawing/2017/model3d" xmlns:o="urn:schemas-microsoft-com:office:office" xmlns:oel="http://schemas.microsoft.com/office/2019/extlst" xmlns:r="http://schemas.openxmlformats.org/officeDocument/2006/relationships" xmlns:m="http://schemas.openxmlformats.org/officeDocument/2006/math" xmlns:v="urn:schemas-microsoft-com:vml" xmlns:wp14="http://schemas.microsoft.com/office/word/2010/wordprocessingDrawing" xmlns:wp="http://schemas.openxmlformats.org/drawingml/2006/wordprocessingDrawing" xmlns:w10="urn:schemas-microsoft-com:office:word" xmlns:w="http://schemas.openxmlformats.org/wordprocessingml/2006/main" xmlns:w14="http://schemas.microsoft.com/office/word/2010/wordml" xmlns:w15="http://schemas.microsoft.com/office/word/2012/wordml" xmlns:w16cex="http://schemas.microsoft.com/office/word/2018/wordml/cex" xmlns:w16cid="http://schemas.microsoft.com/office/word/2016/wordml/cid" xmlns:w16="http://schemas.microsoft.com/office/word/2018/wordml" xmlns:w16du="http://schemas.microsoft.com/office/word/2023/wordml/word16du" xmlns:w16sdtdh="http://schemas.microsoft.com/office/word/2020/wordml/sdtdatahash" xmlns:w16se="http://schemas.microsoft.com/office/word/2015/wordml/symex" xmlns:wpg="http://schemas.microsoft.com/office/word/2010/wordprocessingGroup" xmlns:wpi="http://schemas.microsoft.com/office/word/2010/wordprocessingInk" xmlns:wne="http://schemas.microsoft.com/office/word/2006/wordml" xmlns:wps="http://schemas.microsoft.com/office/word/2010/wordprocessingShape" mc:Ignorable="w14 w15 w16se w16cid w16 w16cex w16sdtdh w16du wp14">
   <w:footnote w:type="separator" w:id="-1">
@@ -3465,16 +6646,6 @@
 </file>
 
 <file path=word/header1.xml><?xml version="1.0" encoding="utf-8"?>
-<w:hdr xmlns:wpc="http://schemas.microsoft.com/office/word/2010/wordprocessingCanvas" xmlns:cx="http://schemas.microsoft.com/office/drawing/2014/chartex" xmlns:cx1="http://schemas.microsoft.com/office/drawing/2015/9/8/chartex" xmlns:cx2="http://schemas.microsoft.com/office/drawing/2015/10/21/chartex" xmlns:cx3="http://schemas.microsoft.com/office/drawing/2016/5/9/chartex" xmlns:cx4="http://schemas.microsoft.com/office/drawing/2016/5/10/chartex" xmlns:cx5="http://schemas.microsoft.com/office/drawing/2016/5/11/chartex" xmlns:cx6="http://schemas.microsoft.com/office/drawing/2016/5/12/chartex" xmlns:cx7="http://schemas.microsoft.com/office/drawing/2016/5/13/chartex" xmlns:cx8="http://schemas.microsoft.com/office/drawing/2016/5/14/chartex" xmlns:mc="http://schemas.openxmlformats.org/markup-compatibility/2006" xmlns:aink="http://schemas.microsoft.com/office/drawing/2016/ink" xmlns:am3d="http://schemas.microsoft.com/office/drawing/2017/model3d" xmlns:o="urn:schemas-microsoft-com:office:office" xmlns:oel="http://schemas.microsoft.com/office/2019/extlst" xmlns:r="http://schemas.openxmlformats.org/officeDocument/2006/relationships" xmlns:m="http://schemas.openxmlformats.org/officeDocument/2006/math" xmlns:v="urn:schemas-microsoft-com:vml" xmlns:wp14="http://schemas.microsoft.com/office/word/2010/wordprocessingDrawing" xmlns:wp="http://schemas.openxmlformats.org/drawingml/2006/wordprocessingDrawing" xmlns:w10="urn:schemas-microsoft-com:office:word" xmlns:w="http://schemas.openxmlformats.org/wordprocessingml/2006/main" xmlns:w14="http://schemas.microsoft.com/office/word/2010/wordml" xmlns:w15="http://schemas.microsoft.com/office/word/2012/wordml" xmlns:w16cex="http://schemas.microsoft.com/office/word/2018/wordml/cex" xmlns:w16cid="http://schemas.microsoft.com/office/word/2016/wordml/cid" xmlns:w16="http://schemas.microsoft.com/office/word/2018/wordml" xmlns:w16du="http://schemas.microsoft.com/office/word/2023/wordml/word16du" xmlns:w16sdtdh="http://schemas.microsoft.com/office/word/2020/wordml/sdtdatahash" xmlns:w16se="http://schemas.microsoft.com/office/word/2015/wordml/symex" xmlns:wpg="http://schemas.microsoft.com/office/word/2010/wordprocessingGroup" xmlns:wpi="http://schemas.microsoft.com/office/word/2010/wordprocessingInk" xmlns:wne="http://schemas.microsoft.com/office/word/2006/wordml" xmlns:wps="http://schemas.microsoft.com/office/word/2010/wordprocessingShape" mc:Ignorable="w14 w15 w16se w16cid w16 w16cex w16sdtdh w16du wp14">
-  <w:p>
-    <w:pPr>
-      <w:pStyle w:val="Header"/>
-    </w:pPr>
-  </w:p>
-</w:hdr>
-</file>
-
-<file path=word/header2.xml><?xml version="1.0" encoding="utf-8"?>
 <w:hdr xmlns:wpc="http://schemas.microsoft.com/office/word/2010/wordprocessingCanvas" xmlns:cx="http://schemas.microsoft.com/office/drawing/2014/chartex" xmlns:cx1="http://schemas.microsoft.com/office/drawing/2015/9/8/chartex" xmlns:cx2="http://schemas.microsoft.com/office/drawing/2015/10/21/chartex" xmlns:cx3="http://schemas.microsoft.com/office/drawing/2016/5/9/chartex" xmlns:cx4="http://schemas.microsoft.com/office/drawing/2016/5/10/chartex" xmlns:cx5="http://schemas.microsoft.com/office/drawing/2016/5/11/chartex" xmlns:cx6="http://schemas.microsoft.com/office/drawing/2016/5/12/chartex" xmlns:cx7="http://schemas.microsoft.com/office/drawing/2016/5/13/chartex" xmlns:cx8="http://schemas.microsoft.com/office/drawing/2016/5/14/chartex" xmlns:mc="http://schemas.openxmlformats.org/markup-compatibility/2006" xmlns:aink="http://schemas.microsoft.com/office/drawing/2016/ink" xmlns:am3d="http://schemas.microsoft.com/office/drawing/2017/model3d" xmlns:o="urn:schemas-microsoft-com:office:office" xmlns:oel="http://schemas.microsoft.com/office/2019/extlst" xmlns:r="http://schemas.openxmlformats.org/officeDocument/2006/relationships" xmlns:m="http://schemas.openxmlformats.org/officeDocument/2006/math" xmlns:v="urn:schemas-microsoft-com:vml" xmlns:wp14="http://schemas.microsoft.com/office/word/2010/wordprocessingDrawing" xmlns:wp="http://schemas.openxmlformats.org/drawingml/2006/wordprocessingDrawing" xmlns:w10="urn:schemas-microsoft-com:office:word" xmlns:w="http://schemas.openxmlformats.org/wordprocessingml/2006/main" xmlns:w14="http://schemas.microsoft.com/office/word/2010/wordml" xmlns:w15="http://schemas.microsoft.com/office/word/2012/wordml" xmlns:w16cex="http://schemas.microsoft.com/office/word/2018/wordml/cex" xmlns:w16cid="http://schemas.microsoft.com/office/word/2016/wordml/cid" xmlns:w16="http://schemas.microsoft.com/office/word/2018/wordml" xmlns:w16du="http://schemas.microsoft.com/office/word/2023/wordml/word16du" xmlns:w16sdtdh="http://schemas.microsoft.com/office/word/2020/wordml/sdtdatahash" xmlns:w16se="http://schemas.microsoft.com/office/word/2015/wordml/symex" xmlns:wpg="http://schemas.microsoft.com/office/word/2010/wordprocessingGroup" xmlns:wpi="http://schemas.microsoft.com/office/word/2010/wordprocessingInk" xmlns:wne="http://schemas.microsoft.com/office/word/2006/wordml" xmlns:wps="http://schemas.microsoft.com/office/word/2010/wordprocessingShape" mc:Ignorable="w14 w15 w16se w16cid w16 w16cex w16sdtdh w16du wp14">
   <w:tbl>
     <w:tblPr>
@@ -3629,6 +6800,8 @@
             </w:rPr>
             <w:t>Report printed on {</w:t>
           </w:r>
+          <w:proofErr w:type="spellStart"/>
+          <w:proofErr w:type="gramStart"/>
           <w:r>
             <w:rPr>
               <w:rFonts w:ascii="BC Sans" w:eastAsia="BC Sans" w:hAnsi="BC Sans" w:cs="BC Sans"/>
@@ -3643,8 +6816,34 @@
               <w:sz w:val="18"/>
               <w:szCs w:val="18"/>
             </w:rPr>
-            <w:t>.generatedOn</w:t>
+            <w:t>.</w:t>
           </w:r>
+          <w:r>
+            <w:rPr>
+              <w:rFonts w:ascii="BC Sans" w:eastAsia="BC Sans" w:hAnsi="BC Sans" w:cs="BC Sans"/>
+              <w:sz w:val="18"/>
+              <w:szCs w:val="18"/>
+            </w:rPr>
+            <w:t>complaint</w:t>
+          </w:r>
+          <w:proofErr w:type="gramEnd"/>
+          <w:r>
+            <w:rPr>
+              <w:rFonts w:ascii="BC Sans" w:eastAsia="BC Sans" w:hAnsi="BC Sans" w:cs="BC Sans"/>
+              <w:sz w:val="18"/>
+              <w:szCs w:val="18"/>
+            </w:rPr>
+            <w:t>.</w:t>
+          </w:r>
+          <w:r>
+            <w:rPr>
+              <w:rFonts w:ascii="BC Sans" w:eastAsia="BC Sans" w:hAnsi="BC Sans" w:cs="BC Sans"/>
+              <w:sz w:val="18"/>
+              <w:szCs w:val="18"/>
+            </w:rPr>
+            <w:t>generatedOn</w:t>
+          </w:r>
+          <w:proofErr w:type="spellEnd"/>
           <w:r>
             <w:rPr>
               <w:rFonts w:ascii="BC Sans" w:eastAsia="BC Sans" w:hAnsi="BC Sans" w:cs="BC Sans"/>
@@ -3665,21 +6864,8 @@
 </w:hdr>
 </file>
 
-<file path=word/header3.xml><?xml version="1.0" encoding="utf-8"?>
-<w:hdr xmlns:wpc="http://schemas.microsoft.com/office/word/2010/wordprocessingCanvas" xmlns:cx="http://schemas.microsoft.com/office/drawing/2014/chartex" xmlns:cx1="http://schemas.microsoft.com/office/drawing/2015/9/8/chartex" xmlns:cx2="http://schemas.microsoft.com/office/drawing/2015/10/21/chartex" xmlns:cx3="http://schemas.microsoft.com/office/drawing/2016/5/9/chartex" xmlns:cx4="http://schemas.microsoft.com/office/drawing/2016/5/10/chartex" xmlns:cx5="http://schemas.microsoft.com/office/drawing/2016/5/11/chartex" xmlns:cx6="http://schemas.microsoft.com/office/drawing/2016/5/12/chartex" xmlns:cx7="http://schemas.microsoft.com/office/drawing/2016/5/13/chartex" xmlns:cx8="http://schemas.microsoft.com/office/drawing/2016/5/14/chartex" xmlns:mc="http://schemas.openxmlformats.org/markup-compatibility/2006" xmlns:aink="http://schemas.microsoft.com/office/drawing/2016/ink" xmlns:am3d="http://schemas.microsoft.com/office/drawing/2017/model3d" xmlns:o="urn:schemas-microsoft-com:office:office" xmlns:oel="http://schemas.microsoft.com/office/2019/extlst" xmlns:r="http://schemas.openxmlformats.org/officeDocument/2006/relationships" xmlns:m="http://schemas.openxmlformats.org/officeDocument/2006/math" xmlns:v="urn:schemas-microsoft-com:vml" xmlns:wp14="http://schemas.microsoft.com/office/word/2010/wordprocessingDrawing" xmlns:wp="http://schemas.openxmlformats.org/drawingml/2006/wordprocessingDrawing" xmlns:w10="urn:schemas-microsoft-com:office:word" xmlns:w="http://schemas.openxmlformats.org/wordprocessingml/2006/main" xmlns:w14="http://schemas.microsoft.com/office/word/2010/wordml" xmlns:w15="http://schemas.microsoft.com/office/word/2012/wordml" xmlns:w16cex="http://schemas.microsoft.com/office/word/2018/wordml/cex" xmlns:w16cid="http://schemas.microsoft.com/office/word/2016/wordml/cid" xmlns:w16="http://schemas.microsoft.com/office/word/2018/wordml" xmlns:w16du="http://schemas.microsoft.com/office/word/2023/wordml/word16du" xmlns:w16sdtdh="http://schemas.microsoft.com/office/word/2020/wordml/sdtdatahash" xmlns:w16se="http://schemas.microsoft.com/office/word/2015/wordml/symex" xmlns:wpg="http://schemas.microsoft.com/office/word/2010/wordprocessingGroup" xmlns:wpi="http://schemas.microsoft.com/office/word/2010/wordprocessingInk" xmlns:wne="http://schemas.microsoft.com/office/word/2006/wordml" xmlns:wps="http://schemas.microsoft.com/office/word/2010/wordprocessingShape" mc:Ignorable="w14 w15 w16se w16cid w16 w16cex w16sdtdh w16du wp14">
-  <w:p>
-    <w:pPr>
-      <w:pStyle w:val="Header"/>
-    </w:pPr>
-  </w:p>
-</w:hdr>
-</file>
-
 <file path=word/people.xml><?xml version="1.0" encoding="utf-8"?>
 <w15:people xmlns:wpc="http://schemas.microsoft.com/office/word/2010/wordprocessingCanvas" xmlns:cx="http://schemas.microsoft.com/office/drawing/2014/chartex" xmlns:cx1="http://schemas.microsoft.com/office/drawing/2015/9/8/chartex" xmlns:cx2="http://schemas.microsoft.com/office/drawing/2015/10/21/chartex" xmlns:cx3="http://schemas.microsoft.com/office/drawing/2016/5/9/chartex" xmlns:cx4="http://schemas.microsoft.com/office/drawing/2016/5/10/chartex" xmlns:cx5="http://schemas.microsoft.com/office/drawing/2016/5/11/chartex" xmlns:cx6="http://schemas.microsoft.com/office/drawing/2016/5/12/chartex" xmlns:cx7="http://schemas.microsoft.com/office/drawing/2016/5/13/chartex" xmlns:cx8="http://schemas.microsoft.com/office/drawing/2016/5/14/chartex" xmlns:mc="http://schemas.openxmlformats.org/markup-compatibility/2006" xmlns:aink="http://schemas.microsoft.com/office/drawing/2016/ink" xmlns:am3d="http://schemas.microsoft.com/office/drawing/2017/model3d" xmlns:o="urn:schemas-microsoft-com:office:office" xmlns:oel="http://schemas.microsoft.com/office/2019/extlst" xmlns:r="http://schemas.openxmlformats.org/officeDocument/2006/relationships" xmlns:m="http://schemas.openxmlformats.org/officeDocument/2006/math" xmlns:v="urn:schemas-microsoft-com:vml" xmlns:wp14="http://schemas.microsoft.com/office/word/2010/wordprocessingDrawing" xmlns:wp="http://schemas.openxmlformats.org/drawingml/2006/wordprocessingDrawing" xmlns:w10="urn:schemas-microsoft-com:office:word" xmlns:w="http://schemas.openxmlformats.org/wordprocessingml/2006/main" xmlns:w14="http://schemas.microsoft.com/office/word/2010/wordml" xmlns:w15="http://schemas.microsoft.com/office/word/2012/wordml" xmlns:w16cex="http://schemas.microsoft.com/office/word/2018/wordml/cex" xmlns:w16cid="http://schemas.microsoft.com/office/word/2016/wordml/cid" xmlns:w16="http://schemas.microsoft.com/office/word/2018/wordml" xmlns:w16du="http://schemas.microsoft.com/office/word/2023/wordml/word16du" xmlns:w16sdtdh="http://schemas.microsoft.com/office/word/2020/wordml/sdtdatahash" xmlns:w16se="http://schemas.microsoft.com/office/word/2015/wordml/symex" xmlns:wpg="http://schemas.microsoft.com/office/word/2010/wordprocessingGroup" xmlns:wpi="http://schemas.microsoft.com/office/word/2010/wordprocessingInk" xmlns:wne="http://schemas.microsoft.com/office/word/2006/wordml" xmlns:wps="http://schemas.microsoft.com/office/word/2010/wordprocessingShape" mc:Ignorable="w14 w15 w16se w16cid w16 w16cex w16sdtdh w16du wp14">
-  <w15:person w15:author="Yates, Vita WLRS:EX">
-    <w15:presenceInfo w15:providerId="AD" w15:userId="S::vita.yates@gov.bc.ca::45be61f0-e889-4ccc-ab3e-dbcc2d1a132d"/>
-  </w15:person>
   <w15:person w15:author="Mike Sears">
     <w15:presenceInfo w15:providerId="AD" w15:userId="S::msears@parcsystems.ca::506795d7-c51c-44a4-9dba-fce4a2ad56d9"/>
   </w15:person>
@@ -4290,7 +7476,6 @@
   <w:style w:type="character" w:default="1" w:styleId="DefaultParagraphFont">
     <w:name w:val="Default Paragraph Font"/>
     <w:uiPriority w:val="1"/>
-    <w:semiHidden/>
     <w:unhideWhenUsed/>
   </w:style>
   <w:style w:type="table" w:default="1" w:styleId="TableNormal">

</xml_diff>

<commit_message>
feat: Split CEEB template
</commit_message>
<xml_diff>
--- a/backend/templates/complaint/CDOGS-ERS-COMPLAINT-TEMPLATE-v1.docx
+++ b/backend/templates/complaint/CDOGS-ERS-COMPLAINT-TEMPLATE-v1.docx
@@ -325,7 +325,6 @@
               <w:t>Status: {</w:t>
             </w:r>
             <w:proofErr w:type="spellStart"/>
-            <w:proofErr w:type="gramStart"/>
             <w:r>
               <w:rPr>
                 <w:rFonts w:ascii="BC Sans" w:eastAsia="Times New Roman" w:hAnsi="BC Sans" w:cs="Times New Roman"/>
@@ -345,18 +344,7 @@
                 <w:sz w:val="18"/>
                 <w:szCs w:val="18"/>
               </w:rPr>
-              <w:t>.complaint</w:t>
-            </w:r>
-            <w:proofErr w:type="gramEnd"/>
-            <w:r>
-              <w:rPr>
-                <w:rFonts w:ascii="BC Sans" w:eastAsia="BC Sans" w:hAnsi="BC Sans" w:cs="BC Sans"/>
-                <w:b w:val="0"/>
-                <w:bCs w:val="0"/>
-                <w:sz w:val="18"/>
-                <w:szCs w:val="18"/>
-              </w:rPr>
-              <w:t>.</w:t>
+              <w:t>.complaint.</w:t>
             </w:r>
             <w:r>
               <w:rPr>
@@ -438,7 +426,6 @@
               <w:t>{</w:t>
             </w:r>
             <w:proofErr w:type="spellStart"/>
-            <w:proofErr w:type="gramStart"/>
             <w:r>
               <w:rPr>
                 <w:rFonts w:ascii="BC Sans" w:eastAsia="Times New Roman" w:hAnsi="BC Sans" w:cs="Times New Roman"/>
@@ -466,18 +453,7 @@
                 <w:sz w:val="18"/>
                 <w:szCs w:val="18"/>
               </w:rPr>
-              <w:t>complaint</w:t>
-            </w:r>
-            <w:proofErr w:type="gramEnd"/>
-            <w:r>
-              <w:rPr>
-                <w:rFonts w:ascii="BC Sans" w:eastAsia="BC Sans" w:hAnsi="BC Sans" w:cs="BC Sans"/>
-                <w:b w:val="0"/>
-                <w:bCs w:val="0"/>
-                <w:sz w:val="18"/>
-                <w:szCs w:val="18"/>
-              </w:rPr>
-              <w:t>.</w:t>
+              <w:t>complaint.</w:t>
             </w:r>
             <w:r>
               <w:rPr>
@@ -537,7 +513,6 @@
               <w:t xml:space="preserve"> {</w:t>
             </w:r>
             <w:proofErr w:type="spellStart"/>
-            <w:proofErr w:type="gramStart"/>
             <w:r>
               <w:rPr>
                 <w:rFonts w:ascii="BC Sans" w:eastAsia="Times New Roman" w:hAnsi="BC Sans" w:cs="Times New Roman"/>
@@ -563,7 +538,6 @@
               </w:rPr>
               <w:t>complaint</w:t>
             </w:r>
-            <w:proofErr w:type="gramEnd"/>
             <w:r>
               <w:rPr>
                 <w:rFonts w:ascii="BC Sans" w:eastAsia="BC Sans" w:hAnsi="BC Sans" w:cs="BC Sans"/>
@@ -609,24 +583,15 @@
                 <w:szCs w:val="20"/>
               </w:rPr>
             </w:pPr>
-            <w:r>
-              <w:rPr>
-                <w:rFonts w:ascii="BC Sans" w:eastAsia="Times New Roman" w:hAnsi="BC Sans" w:cs="Times New Roman"/>
-                <w:color w:val="000000" w:themeColor="text1"/>
-                <w:sz w:val="20"/>
-                <w:szCs w:val="20"/>
-              </w:rPr>
-              <w:t>{</w:t>
-            </w:r>
-            <w:proofErr w:type="gramStart"/>
-            <w:r>
-              <w:rPr>
-                <w:rFonts w:ascii="BC Sans" w:eastAsia="Times New Roman" w:hAnsi="BC Sans" w:cs="Times New Roman"/>
-                <w:color w:val="000000" w:themeColor="text1"/>
-                <w:sz w:val="20"/>
-                <w:szCs w:val="20"/>
-              </w:rPr>
-              <w:t>d</w:t>
+            <w:commentRangeStart w:id="0"/>
+            <w:r>
+              <w:rPr>
+                <w:rFonts w:ascii="BC Sans" w:eastAsia="Times New Roman" w:hAnsi="BC Sans" w:cs="Times New Roman"/>
+                <w:color w:val="000000" w:themeColor="text1"/>
+                <w:sz w:val="20"/>
+                <w:szCs w:val="20"/>
+              </w:rPr>
+              <w:t>{d</w:t>
             </w:r>
             <w:r>
               <w:rPr>
@@ -642,25 +607,32 @@
                 <w:sz w:val="18"/>
                 <w:szCs w:val="18"/>
               </w:rPr>
-              <w:t>complaint</w:t>
-            </w:r>
-            <w:proofErr w:type="gramEnd"/>
-            <w:r>
-              <w:rPr>
-                <w:rFonts w:ascii="BC Sans" w:eastAsia="BC Sans" w:hAnsi="BC Sans" w:cs="BC Sans"/>
-                <w:sz w:val="18"/>
-                <w:szCs w:val="18"/>
-              </w:rPr>
-              <w:t>.</w:t>
-            </w:r>
-            <w:r>
-              <w:rPr>
-                <w:rFonts w:ascii="BC Sans" w:eastAsia="Times New Roman" w:hAnsi="BC Sans" w:cs="Times New Roman"/>
-                <w:color w:val="000000" w:themeColor="text1"/>
-                <w:sz w:val="20"/>
-                <w:szCs w:val="20"/>
-              </w:rPr>
-              <w:t>referenceNumber:ifEM:hideBegin}COORS number: {d</w:t>
+              <w:t>complaint.</w:t>
+            </w:r>
+            <w:r>
+              <w:rPr>
+                <w:rFonts w:ascii="BC Sans" w:eastAsia="Times New Roman" w:hAnsi="BC Sans" w:cs="Times New Roman"/>
+                <w:color w:val="000000" w:themeColor="text1"/>
+                <w:sz w:val="20"/>
+                <w:szCs w:val="20"/>
+              </w:rPr>
+              <w:t>referenceNumber:ifEM:hideBegin}</w:t>
+            </w:r>
+            <w:commentRangeEnd w:id="0"/>
+            <w:r>
+              <w:rPr>
+                <w:rStyle w:val="CommentReference"/>
+              </w:rPr>
+              <w:commentReference w:id="0"/>
+            </w:r>
+            <w:r>
+              <w:rPr>
+                <w:rFonts w:ascii="BC Sans" w:eastAsia="Times New Roman" w:hAnsi="BC Sans" w:cs="Times New Roman"/>
+                <w:color w:val="000000" w:themeColor="text1"/>
+                <w:sz w:val="20"/>
+                <w:szCs w:val="20"/>
+              </w:rPr>
+              <w:t>COORS number: {d</w:t>
             </w:r>
             <w:r>
               <w:rPr>
@@ -881,7 +853,6 @@
               <w:t>{</w:t>
             </w:r>
             <w:proofErr w:type="spellStart"/>
-            <w:proofErr w:type="gramStart"/>
             <w:r>
               <w:rPr>
                 <w:rFonts w:ascii="BC Sans" w:eastAsia="Times New Roman" w:hAnsi="BC Sans" w:cs="Times New Roman"/>
@@ -898,17 +869,7 @@
                 <w:sz w:val="20"/>
                 <w:szCs w:val="20"/>
               </w:rPr>
-              <w:t>complaint</w:t>
-            </w:r>
-            <w:proofErr w:type="gramEnd"/>
-            <w:r>
-              <w:rPr>
-                <w:rFonts w:ascii="BC Sans" w:eastAsia="Times New Roman" w:hAnsi="BC Sans" w:cs="Times New Roman"/>
-                <w:color w:val="000000" w:themeColor="text1"/>
-                <w:sz w:val="20"/>
-                <w:szCs w:val="20"/>
-              </w:rPr>
-              <w:t>.</w:t>
+              <w:t>complaint.</w:t>
             </w:r>
             <w:r>
               <w:rPr>
@@ -1015,7 +976,6 @@
               <w:t>{</w:t>
             </w:r>
             <w:proofErr w:type="spellStart"/>
-            <w:proofErr w:type="gramStart"/>
             <w:r>
               <w:rPr>
                 <w:rFonts w:ascii="BC Sans" w:eastAsia="Times New Roman" w:hAnsi="BC Sans" w:cs="Times New Roman"/>
@@ -1035,7 +995,6 @@
               <w:t>.complaint</w:t>
             </w:r>
             <w:proofErr w:type="spellEnd"/>
-            <w:proofErr w:type="gramEnd"/>
             <w:r>
               <w:rPr>
                 <w:rFonts w:ascii="BC Sans" w:eastAsia="Times New Roman" w:hAnsi="BC Sans" w:cs="Times New Roman"/>
@@ -1132,7 +1091,6 @@
               <w:t>{</w:t>
             </w:r>
             <w:proofErr w:type="spellStart"/>
-            <w:proofErr w:type="gramStart"/>
             <w:r>
               <w:rPr>
                 <w:rFonts w:ascii="BC Sans" w:eastAsia="Times New Roman" w:hAnsi="BC Sans" w:cs="Times New Roman"/>
@@ -1149,17 +1107,7 @@
                 <w:sz w:val="20"/>
                 <w:szCs w:val="20"/>
               </w:rPr>
-              <w:t>.complaint</w:t>
-            </w:r>
-            <w:proofErr w:type="gramEnd"/>
-            <w:r>
-              <w:rPr>
-                <w:rFonts w:ascii="BC Sans" w:eastAsia="Times New Roman" w:hAnsi="BC Sans" w:cs="Times New Roman"/>
-                <w:color w:val="000000" w:themeColor="text1"/>
-                <w:sz w:val="20"/>
-                <w:szCs w:val="20"/>
-              </w:rPr>
-              <w:t>.</w:t>
+              <w:t>.complaint.</w:t>
             </w:r>
             <w:r>
               <w:rPr>
@@ -2793,7 +2741,7 @@
               </w:rPr>
               <w:t>].</w:t>
             </w:r>
-            <w:commentRangeStart w:id="0"/>
+            <w:commentRangeStart w:id="1"/>
             <w:r>
               <w:rPr>
                 <w:rFonts w:ascii="BC Sans" w:hAnsi="BC Sans" w:cs="BC Sans Light"/>
@@ -2802,12 +2750,12 @@
               </w:rPr>
               <w:t>value</w:t>
             </w:r>
-            <w:commentRangeEnd w:id="0"/>
+            <w:commentRangeEnd w:id="1"/>
             <w:r>
               <w:rPr>
                 <w:rStyle w:val="CommentReference"/>
               </w:rPr>
-              <w:commentReference w:id="0"/>
+              <w:commentReference w:id="1"/>
             </w:r>
             <w:r>
               <w:rPr>
@@ -4824,1663 +4772,6 @@
         <w:t>}</w:t>
       </w:r>
     </w:p>
-    <w:p>
-      <w:pPr>
-        <w:spacing w:after="0"/>
-        <w:rPr>
-          <w:rFonts w:ascii="BC Sans" w:hAnsi="BC Sans"/>
-          <w:sz w:val="20"/>
-          <w:szCs w:val="20"/>
-        </w:rPr>
-      </w:pPr>
-    </w:p>
-    <w:p>
-      <w:pPr>
-        <w:spacing w:after="0"/>
-        <w:rPr>
-          <w:rFonts w:ascii="BC Sans" w:hAnsi="BC Sans"/>
-          <w:b/>
-          <w:bCs/>
-          <w:sz w:val="32"/>
-          <w:szCs w:val="32"/>
-          <w:lang w:val="fr-FR"/>
-        </w:rPr>
-      </w:pPr>
-      <w:proofErr w:type="spellStart"/>
-      <w:r>
-        <w:rPr>
-          <w:rFonts w:ascii="BC Sans" w:hAnsi="BC Sans"/>
-          <w:b/>
-          <w:bCs/>
-          <w:sz w:val="32"/>
-          <w:szCs w:val="32"/>
-          <w:lang w:val="fr-FR"/>
-        </w:rPr>
-        <w:t>Outcome</w:t>
-      </w:r>
-      <w:proofErr w:type="spellEnd"/>
-      <w:r>
-        <w:rPr>
-          <w:rFonts w:ascii="BC Sans" w:hAnsi="BC Sans"/>
-          <w:b/>
-          <w:bCs/>
-          <w:sz w:val="32"/>
-          <w:szCs w:val="32"/>
-          <w:lang w:val="fr-FR"/>
-        </w:rPr>
-        <w:t xml:space="preserve"> report</w:t>
-      </w:r>
-    </w:p>
-    <w:tbl>
-      <w:tblPr>
-        <w:tblW w:w="0" w:type="dxa"/>
-        <w:tblBorders>
-          <w:top w:val="outset" w:sz="6" w:space="0" w:color="auto"/>
-          <w:left w:val="outset" w:sz="6" w:space="0" w:color="auto"/>
-          <w:bottom w:val="outset" w:sz="6" w:space="0" w:color="auto"/>
-          <w:right w:val="outset" w:sz="6" w:space="0" w:color="auto"/>
-        </w:tblBorders>
-        <w:tblCellMar>
-          <w:left w:w="0" w:type="dxa"/>
-          <w:right w:w="0" w:type="dxa"/>
-        </w:tblCellMar>
-        <w:tblLook w:val="04A0" w:firstRow="1" w:lastRow="0" w:firstColumn="1" w:lastColumn="0" w:noHBand="0" w:noVBand="1"/>
-      </w:tblPr>
-      <w:tblGrid>
-        <w:gridCol w:w="2535"/>
-        <w:gridCol w:w="8265"/>
-      </w:tblGrid>
-      <w:tr>
-        <w:trPr>
-          <w:trHeight w:val="300"/>
-        </w:trPr>
-        <w:tc>
-          <w:tcPr>
-            <w:tcW w:w="10905" w:type="dxa"/>
-            <w:gridSpan w:val="2"/>
-            <w:tcBorders>
-              <w:top w:val="nil"/>
-              <w:left w:val="nil"/>
-              <w:bottom w:val="single" w:sz="6" w:space="0" w:color="7F7F7F"/>
-              <w:right w:val="nil"/>
-            </w:tcBorders>
-            <w:shd w:val="clear" w:color="auto" w:fill="auto"/>
-            <w:vAlign w:val="center"/>
-            <w:hideMark/>
-          </w:tcPr>
-          <w:p>
-            <w:pPr>
-              <w:spacing w:after="0"/>
-              <w:rPr>
-                <w:rFonts w:ascii="BC Sans" w:hAnsi="BC Sans"/>
-                <w:b/>
-                <w:bCs/>
-                <w:sz w:val="20"/>
-                <w:szCs w:val="20"/>
-                <w:lang w:val="en-CA"/>
-              </w:rPr>
-            </w:pPr>
-            <w:r>
-              <w:rPr>
-                <w:rFonts w:ascii="BC Sans" w:hAnsi="BC Sans"/>
-                <w:b/>
-                <w:bCs/>
-                <w:sz w:val="20"/>
-                <w:szCs w:val="20"/>
-              </w:rPr>
-              <w:t>Authorization</w:t>
-            </w:r>
-            <w:r>
-              <w:rPr>
-                <w:rFonts w:ascii="BC Sans" w:hAnsi="BC Sans"/>
-                <w:b/>
-                <w:bCs/>
-                <w:sz w:val="20"/>
-                <w:szCs w:val="20"/>
-                <w:lang w:val="en-CA"/>
-              </w:rPr>
-              <w:t> </w:t>
-            </w:r>
-          </w:p>
-        </w:tc>
-      </w:tr>
-      <w:tr>
-        <w:trPr>
-          <w:trHeight w:val="300"/>
-        </w:trPr>
-        <w:tc>
-          <w:tcPr>
-            <w:tcW w:w="2550" w:type="dxa"/>
-            <w:tcBorders>
-              <w:top w:val="nil"/>
-              <w:left w:val="nil"/>
-              <w:bottom w:val="nil"/>
-              <w:right w:val="single" w:sz="6" w:space="0" w:color="7F7F7F"/>
-            </w:tcBorders>
-            <w:shd w:val="clear" w:color="auto" w:fill="F2F2F2"/>
-            <w:vAlign w:val="center"/>
-            <w:hideMark/>
-          </w:tcPr>
-          <w:p>
-            <w:pPr>
-              <w:spacing w:after="0"/>
-              <w:rPr>
-                <w:rFonts w:ascii="BC Sans" w:hAnsi="BC Sans"/>
-                <w:b/>
-                <w:bCs/>
-                <w:sz w:val="20"/>
-                <w:szCs w:val="20"/>
-                <w:lang w:val="en-CA"/>
-              </w:rPr>
-            </w:pPr>
-            <w:r>
-              <w:rPr>
-                <w:rFonts w:ascii="BC Sans" w:hAnsi="BC Sans"/>
-                <w:sz w:val="20"/>
-                <w:szCs w:val="20"/>
-              </w:rPr>
-              <w:t>Authorization ID</w:t>
-            </w:r>
-            <w:r>
-              <w:rPr>
-                <w:rFonts w:ascii="BC Sans" w:hAnsi="BC Sans"/>
-                <w:b/>
-                <w:bCs/>
-                <w:sz w:val="20"/>
-                <w:szCs w:val="20"/>
-                <w:lang w:val="en-CA"/>
-              </w:rPr>
-              <w:t> </w:t>
-            </w:r>
-          </w:p>
-        </w:tc>
-        <w:tc>
-          <w:tcPr>
-            <w:tcW w:w="8355" w:type="dxa"/>
-            <w:tcBorders>
-              <w:top w:val="nil"/>
-              <w:left w:val="nil"/>
-              <w:bottom w:val="nil"/>
-              <w:right w:val="nil"/>
-            </w:tcBorders>
-            <w:shd w:val="clear" w:color="auto" w:fill="F2F2F2"/>
-            <w:vAlign w:val="center"/>
-            <w:hideMark/>
-          </w:tcPr>
-          <w:p>
-            <w:pPr>
-              <w:spacing w:after="0"/>
-              <w:rPr>
-                <w:rFonts w:ascii="BC Sans" w:hAnsi="BC Sans"/>
-                <w:sz w:val="20"/>
-                <w:szCs w:val="20"/>
-                <w:lang w:val="en-CA"/>
-              </w:rPr>
-            </w:pPr>
-            <w:r>
-              <w:rPr>
-                <w:rFonts w:ascii="BC Sans" w:hAnsi="BC Sans"/>
-                <w:sz w:val="20"/>
-                <w:szCs w:val="20"/>
-              </w:rPr>
-              <w:t>{ID}</w:t>
-            </w:r>
-            <w:r>
-              <w:rPr>
-                <w:rFonts w:ascii="BC Sans" w:hAnsi="BC Sans"/>
-                <w:sz w:val="20"/>
-                <w:szCs w:val="20"/>
-                <w:lang w:val="en-CA"/>
-              </w:rPr>
-              <w:t> </w:t>
-            </w:r>
-          </w:p>
-        </w:tc>
-      </w:tr>
-      <w:tr>
-        <w:trPr>
-          <w:trHeight w:val="300"/>
-        </w:trPr>
-        <w:tc>
-          <w:tcPr>
-            <w:tcW w:w="2550" w:type="dxa"/>
-            <w:tcBorders>
-              <w:top w:val="nil"/>
-              <w:left w:val="nil"/>
-              <w:bottom w:val="nil"/>
-              <w:right w:val="single" w:sz="6" w:space="0" w:color="7F7F7F"/>
-            </w:tcBorders>
-            <w:shd w:val="clear" w:color="auto" w:fill="auto"/>
-            <w:vAlign w:val="center"/>
-            <w:hideMark/>
-          </w:tcPr>
-          <w:p>
-            <w:pPr>
-              <w:spacing w:after="0"/>
-              <w:rPr>
-                <w:rFonts w:ascii="BC Sans" w:hAnsi="BC Sans"/>
-                <w:b/>
-                <w:bCs/>
-                <w:sz w:val="20"/>
-                <w:szCs w:val="20"/>
-                <w:lang w:val="en-CA"/>
-              </w:rPr>
-            </w:pPr>
-            <w:r>
-              <w:rPr>
-                <w:rFonts w:ascii="BC Sans" w:hAnsi="BC Sans"/>
-                <w:sz w:val="20"/>
-                <w:szCs w:val="20"/>
-              </w:rPr>
-              <w:t>Unauthorized site ID</w:t>
-            </w:r>
-            <w:r>
-              <w:rPr>
-                <w:rFonts w:ascii="BC Sans" w:hAnsi="BC Sans"/>
-                <w:b/>
-                <w:bCs/>
-                <w:sz w:val="20"/>
-                <w:szCs w:val="20"/>
-                <w:lang w:val="en-CA"/>
-              </w:rPr>
-              <w:t> </w:t>
-            </w:r>
-          </w:p>
-        </w:tc>
-        <w:tc>
-          <w:tcPr>
-            <w:tcW w:w="8355" w:type="dxa"/>
-            <w:tcBorders>
-              <w:top w:val="nil"/>
-              <w:left w:val="nil"/>
-              <w:bottom w:val="nil"/>
-              <w:right w:val="nil"/>
-            </w:tcBorders>
-            <w:shd w:val="clear" w:color="auto" w:fill="auto"/>
-            <w:vAlign w:val="center"/>
-            <w:hideMark/>
-          </w:tcPr>
-          <w:p>
-            <w:pPr>
-              <w:spacing w:after="0"/>
-              <w:rPr>
-                <w:rFonts w:ascii="BC Sans" w:hAnsi="BC Sans"/>
-                <w:sz w:val="20"/>
-                <w:szCs w:val="20"/>
-                <w:lang w:val="en-CA"/>
-              </w:rPr>
-            </w:pPr>
-            <w:r>
-              <w:rPr>
-                <w:rFonts w:ascii="BC Sans" w:hAnsi="BC Sans"/>
-                <w:sz w:val="20"/>
-                <w:szCs w:val="20"/>
-              </w:rPr>
-              <w:t>{ID}</w:t>
-            </w:r>
-            <w:r>
-              <w:rPr>
-                <w:rFonts w:ascii="BC Sans" w:hAnsi="BC Sans"/>
-                <w:sz w:val="20"/>
-                <w:szCs w:val="20"/>
-                <w:lang w:val="en-CA"/>
-              </w:rPr>
-              <w:t> </w:t>
-            </w:r>
-          </w:p>
-        </w:tc>
-      </w:tr>
-    </w:tbl>
-    <w:p>
-      <w:pPr>
-        <w:spacing w:after="0"/>
-        <w:rPr>
-          <w:rFonts w:ascii="BC Sans" w:hAnsi="BC Sans"/>
-          <w:sz w:val="20"/>
-          <w:szCs w:val="20"/>
-          <w:lang w:val="en-CA"/>
-        </w:rPr>
-      </w:pPr>
-      <w:r>
-        <w:rPr>
-          <w:rFonts w:ascii="BC Sans" w:hAnsi="BC Sans"/>
-          <w:sz w:val="20"/>
-          <w:szCs w:val="20"/>
-          <w:lang w:val="en-CA"/>
-        </w:rPr>
-        <w:t> </w:t>
-      </w:r>
-    </w:p>
-    <w:tbl>
-      <w:tblPr>
-        <w:tblW w:w="0" w:type="dxa"/>
-        <w:tblBorders>
-          <w:top w:val="outset" w:sz="6" w:space="0" w:color="auto"/>
-          <w:left w:val="outset" w:sz="6" w:space="0" w:color="auto"/>
-          <w:bottom w:val="outset" w:sz="6" w:space="0" w:color="auto"/>
-          <w:right w:val="outset" w:sz="6" w:space="0" w:color="auto"/>
-        </w:tblBorders>
-        <w:tblCellMar>
-          <w:left w:w="0" w:type="dxa"/>
-          <w:right w:w="0" w:type="dxa"/>
-        </w:tblCellMar>
-        <w:tblLook w:val="04A0" w:firstRow="1" w:lastRow="0" w:firstColumn="1" w:lastColumn="0" w:noHBand="0" w:noVBand="1"/>
-      </w:tblPr>
-      <w:tblGrid>
-        <w:gridCol w:w="2538"/>
-        <w:gridCol w:w="8262"/>
-      </w:tblGrid>
-      <w:tr>
-        <w:trPr>
-          <w:trHeight w:val="300"/>
-        </w:trPr>
-        <w:tc>
-          <w:tcPr>
-            <w:tcW w:w="10905" w:type="dxa"/>
-            <w:gridSpan w:val="2"/>
-            <w:tcBorders>
-              <w:top w:val="nil"/>
-              <w:left w:val="nil"/>
-              <w:bottom w:val="single" w:sz="6" w:space="0" w:color="7F7F7F"/>
-              <w:right w:val="nil"/>
-            </w:tcBorders>
-            <w:shd w:val="clear" w:color="auto" w:fill="auto"/>
-            <w:vAlign w:val="center"/>
-            <w:hideMark/>
-          </w:tcPr>
-          <w:p>
-            <w:pPr>
-              <w:spacing w:after="0"/>
-              <w:divId w:val="1257900924"/>
-              <w:rPr>
-                <w:rFonts w:ascii="BC Sans" w:hAnsi="BC Sans"/>
-                <w:b/>
-                <w:bCs/>
-                <w:sz w:val="20"/>
-                <w:szCs w:val="20"/>
-                <w:lang w:val="en-CA"/>
-              </w:rPr>
-            </w:pPr>
-            <w:r>
-              <w:rPr>
-                <w:rFonts w:ascii="BC Sans" w:hAnsi="BC Sans"/>
-                <w:b/>
-                <w:bCs/>
-                <w:sz w:val="20"/>
-                <w:szCs w:val="20"/>
-              </w:rPr>
-              <w:t>Decision</w:t>
-            </w:r>
-            <w:r>
-              <w:rPr>
-                <w:rFonts w:ascii="BC Sans" w:hAnsi="BC Sans"/>
-                <w:b/>
-                <w:bCs/>
-                <w:sz w:val="20"/>
-                <w:szCs w:val="20"/>
-                <w:lang w:val="en-CA"/>
-              </w:rPr>
-              <w:t> </w:t>
-            </w:r>
-          </w:p>
-        </w:tc>
-      </w:tr>
-      <w:tr>
-        <w:trPr>
-          <w:trHeight w:val="300"/>
-        </w:trPr>
-        <w:tc>
-          <w:tcPr>
-            <w:tcW w:w="2550" w:type="dxa"/>
-            <w:tcBorders>
-              <w:top w:val="nil"/>
-              <w:left w:val="nil"/>
-              <w:bottom w:val="nil"/>
-              <w:right w:val="single" w:sz="6" w:space="0" w:color="7F7F7F"/>
-            </w:tcBorders>
-            <w:shd w:val="clear" w:color="auto" w:fill="F2F2F2"/>
-            <w:vAlign w:val="center"/>
-            <w:hideMark/>
-          </w:tcPr>
-          <w:p>
-            <w:pPr>
-              <w:spacing w:after="0"/>
-              <w:rPr>
-                <w:rFonts w:ascii="BC Sans" w:hAnsi="BC Sans"/>
-                <w:b/>
-                <w:bCs/>
-                <w:sz w:val="20"/>
-                <w:szCs w:val="20"/>
-                <w:lang w:val="en-CA"/>
-              </w:rPr>
-            </w:pPr>
-            <w:r>
-              <w:rPr>
-                <w:rFonts w:ascii="BC Sans" w:hAnsi="BC Sans"/>
-                <w:sz w:val="20"/>
-                <w:szCs w:val="20"/>
-              </w:rPr>
-              <w:t>WDR schedule/IPM sector type</w:t>
-            </w:r>
-            <w:r>
-              <w:rPr>
-                <w:rFonts w:ascii="BC Sans" w:hAnsi="BC Sans"/>
-                <w:b/>
-                <w:bCs/>
-                <w:sz w:val="20"/>
-                <w:szCs w:val="20"/>
-                <w:lang w:val="en-CA"/>
-              </w:rPr>
-              <w:t> </w:t>
-            </w:r>
-          </w:p>
-        </w:tc>
-        <w:tc>
-          <w:tcPr>
-            <w:tcW w:w="8340" w:type="dxa"/>
-            <w:tcBorders>
-              <w:top w:val="nil"/>
-              <w:left w:val="nil"/>
-              <w:bottom w:val="nil"/>
-              <w:right w:val="nil"/>
-            </w:tcBorders>
-            <w:shd w:val="clear" w:color="auto" w:fill="F2F2F2"/>
-            <w:vAlign w:val="center"/>
-            <w:hideMark/>
-          </w:tcPr>
-          <w:p>
-            <w:pPr>
-              <w:spacing w:after="0"/>
-              <w:rPr>
-                <w:rFonts w:ascii="BC Sans" w:hAnsi="BC Sans"/>
-                <w:sz w:val="20"/>
-                <w:szCs w:val="20"/>
-                <w:lang w:val="en-CA"/>
-              </w:rPr>
-            </w:pPr>
-            <w:r>
-              <w:rPr>
-                <w:rFonts w:ascii="BC Sans" w:hAnsi="BC Sans"/>
-                <w:sz w:val="20"/>
-                <w:szCs w:val="20"/>
-                <w:lang w:val="en-CA"/>
-              </w:rPr>
-              <w:t> </w:t>
-            </w:r>
-          </w:p>
-        </w:tc>
-      </w:tr>
-      <w:tr>
-        <w:trPr>
-          <w:trHeight w:val="300"/>
-        </w:trPr>
-        <w:tc>
-          <w:tcPr>
-            <w:tcW w:w="2550" w:type="dxa"/>
-            <w:tcBorders>
-              <w:top w:val="nil"/>
-              <w:left w:val="nil"/>
-              <w:bottom w:val="nil"/>
-              <w:right w:val="single" w:sz="6" w:space="0" w:color="7F7F7F"/>
-            </w:tcBorders>
-            <w:shd w:val="clear" w:color="auto" w:fill="auto"/>
-            <w:vAlign w:val="center"/>
-            <w:hideMark/>
-          </w:tcPr>
-          <w:p>
-            <w:pPr>
-              <w:spacing w:after="0"/>
-              <w:rPr>
-                <w:rFonts w:ascii="BC Sans" w:hAnsi="BC Sans"/>
-                <w:b/>
-                <w:bCs/>
-                <w:sz w:val="20"/>
-                <w:szCs w:val="20"/>
-                <w:lang w:val="en-CA"/>
-              </w:rPr>
-            </w:pPr>
-            <w:r>
-              <w:rPr>
-                <w:rFonts w:ascii="BC Sans" w:hAnsi="BC Sans"/>
-                <w:sz w:val="20"/>
-                <w:szCs w:val="20"/>
-              </w:rPr>
-              <w:t>Sector/Category</w:t>
-            </w:r>
-            <w:r>
-              <w:rPr>
-                <w:rFonts w:ascii="BC Sans" w:hAnsi="BC Sans"/>
-                <w:b/>
-                <w:bCs/>
-                <w:sz w:val="20"/>
-                <w:szCs w:val="20"/>
-                <w:lang w:val="en-CA"/>
-              </w:rPr>
-              <w:t> </w:t>
-            </w:r>
-          </w:p>
-        </w:tc>
-        <w:tc>
-          <w:tcPr>
-            <w:tcW w:w="8340" w:type="dxa"/>
-            <w:tcBorders>
-              <w:top w:val="nil"/>
-              <w:left w:val="nil"/>
-              <w:bottom w:val="nil"/>
-              <w:right w:val="nil"/>
-            </w:tcBorders>
-            <w:shd w:val="clear" w:color="auto" w:fill="auto"/>
-            <w:vAlign w:val="center"/>
-            <w:hideMark/>
-          </w:tcPr>
-          <w:p>
-            <w:pPr>
-              <w:spacing w:after="0"/>
-              <w:rPr>
-                <w:rFonts w:ascii="BC Sans" w:hAnsi="BC Sans"/>
-                <w:sz w:val="20"/>
-                <w:szCs w:val="20"/>
-                <w:lang w:val="en-CA"/>
-              </w:rPr>
-            </w:pPr>
-            <w:r>
-              <w:rPr>
-                <w:rFonts w:ascii="BC Sans" w:hAnsi="BC Sans"/>
-                <w:sz w:val="20"/>
-                <w:szCs w:val="20"/>
-                <w:lang w:val="en-CA"/>
-              </w:rPr>
-              <w:t> </w:t>
-            </w:r>
-          </w:p>
-        </w:tc>
-      </w:tr>
-      <w:tr>
-        <w:trPr>
-          <w:trHeight w:val="300"/>
-        </w:trPr>
-        <w:tc>
-          <w:tcPr>
-            <w:tcW w:w="2550" w:type="dxa"/>
-            <w:tcBorders>
-              <w:top w:val="nil"/>
-              <w:left w:val="nil"/>
-              <w:bottom w:val="nil"/>
-              <w:right w:val="single" w:sz="6" w:space="0" w:color="7F7F7F"/>
-            </w:tcBorders>
-            <w:shd w:val="clear" w:color="auto" w:fill="F2F2F2"/>
-            <w:vAlign w:val="center"/>
-            <w:hideMark/>
-          </w:tcPr>
-          <w:p>
-            <w:pPr>
-              <w:spacing w:after="0"/>
-              <w:rPr>
-                <w:rFonts w:ascii="BC Sans" w:hAnsi="BC Sans"/>
-                <w:b/>
-                <w:bCs/>
-                <w:sz w:val="20"/>
-                <w:szCs w:val="20"/>
-                <w:lang w:val="en-CA"/>
-              </w:rPr>
-            </w:pPr>
-            <w:r>
-              <w:rPr>
-                <w:rFonts w:ascii="BC Sans" w:hAnsi="BC Sans"/>
-                <w:sz w:val="20"/>
-                <w:szCs w:val="20"/>
-              </w:rPr>
-              <w:t>Discharge type</w:t>
-            </w:r>
-            <w:r>
-              <w:rPr>
-                <w:rFonts w:ascii="BC Sans" w:hAnsi="BC Sans"/>
-                <w:b/>
-                <w:bCs/>
-                <w:sz w:val="20"/>
-                <w:szCs w:val="20"/>
-                <w:lang w:val="en-CA"/>
-              </w:rPr>
-              <w:t> </w:t>
-            </w:r>
-          </w:p>
-        </w:tc>
-        <w:tc>
-          <w:tcPr>
-            <w:tcW w:w="8340" w:type="dxa"/>
-            <w:tcBorders>
-              <w:top w:val="nil"/>
-              <w:left w:val="nil"/>
-              <w:bottom w:val="nil"/>
-              <w:right w:val="nil"/>
-            </w:tcBorders>
-            <w:shd w:val="clear" w:color="auto" w:fill="F2F2F2"/>
-            <w:vAlign w:val="center"/>
-            <w:hideMark/>
-          </w:tcPr>
-          <w:p>
-            <w:pPr>
-              <w:spacing w:after="0"/>
-              <w:rPr>
-                <w:rFonts w:ascii="BC Sans" w:hAnsi="BC Sans"/>
-                <w:sz w:val="20"/>
-                <w:szCs w:val="20"/>
-                <w:lang w:val="en-CA"/>
-              </w:rPr>
-            </w:pPr>
-            <w:r>
-              <w:rPr>
-                <w:rFonts w:ascii="BC Sans" w:hAnsi="BC Sans"/>
-                <w:sz w:val="20"/>
-                <w:szCs w:val="20"/>
-                <w:lang w:val="en-CA"/>
-              </w:rPr>
-              <w:t> </w:t>
-            </w:r>
-          </w:p>
-        </w:tc>
-      </w:tr>
-      <w:tr>
-        <w:trPr>
-          <w:trHeight w:val="300"/>
-        </w:trPr>
-        <w:tc>
-          <w:tcPr>
-            <w:tcW w:w="2550" w:type="dxa"/>
-            <w:tcBorders>
-              <w:top w:val="nil"/>
-              <w:left w:val="nil"/>
-              <w:bottom w:val="nil"/>
-              <w:right w:val="single" w:sz="6" w:space="0" w:color="7F7F7F"/>
-            </w:tcBorders>
-            <w:shd w:val="clear" w:color="auto" w:fill="auto"/>
-            <w:vAlign w:val="center"/>
-            <w:hideMark/>
-          </w:tcPr>
-          <w:p>
-            <w:pPr>
-              <w:spacing w:after="0"/>
-              <w:rPr>
-                <w:rFonts w:ascii="BC Sans" w:hAnsi="BC Sans"/>
-                <w:b/>
-                <w:bCs/>
-                <w:sz w:val="20"/>
-                <w:szCs w:val="20"/>
-                <w:lang w:val="en-CA"/>
-              </w:rPr>
-            </w:pPr>
-            <w:r>
-              <w:rPr>
-                <w:rFonts w:ascii="BC Sans" w:hAnsi="BC Sans"/>
-                <w:sz w:val="20"/>
-                <w:szCs w:val="20"/>
-              </w:rPr>
-              <w:t>Action taken</w:t>
-            </w:r>
-            <w:r>
-              <w:rPr>
-                <w:rFonts w:ascii="BC Sans" w:hAnsi="BC Sans"/>
-                <w:b/>
-                <w:bCs/>
-                <w:sz w:val="20"/>
-                <w:szCs w:val="20"/>
-                <w:lang w:val="en-CA"/>
-              </w:rPr>
-              <w:t> </w:t>
-            </w:r>
-          </w:p>
-        </w:tc>
-        <w:tc>
-          <w:tcPr>
-            <w:tcW w:w="8340" w:type="dxa"/>
-            <w:tcBorders>
-              <w:top w:val="nil"/>
-              <w:left w:val="nil"/>
-              <w:bottom w:val="nil"/>
-              <w:right w:val="nil"/>
-            </w:tcBorders>
-            <w:shd w:val="clear" w:color="auto" w:fill="auto"/>
-            <w:vAlign w:val="center"/>
-            <w:hideMark/>
-          </w:tcPr>
-          <w:p>
-            <w:pPr>
-              <w:spacing w:after="0"/>
-              <w:rPr>
-                <w:rFonts w:ascii="BC Sans" w:hAnsi="BC Sans"/>
-                <w:sz w:val="20"/>
-                <w:szCs w:val="20"/>
-                <w:lang w:val="en-CA"/>
-              </w:rPr>
-            </w:pPr>
-            <w:r>
-              <w:rPr>
-                <w:rFonts w:ascii="BC Sans" w:hAnsi="BC Sans"/>
-                <w:sz w:val="20"/>
-                <w:szCs w:val="20"/>
-                <w:lang w:val="en-CA"/>
-              </w:rPr>
-              <w:t> </w:t>
-            </w:r>
-          </w:p>
-        </w:tc>
-      </w:tr>
-      <w:tr>
-        <w:trPr>
-          <w:trHeight w:val="300"/>
-        </w:trPr>
-        <w:tc>
-          <w:tcPr>
-            <w:tcW w:w="2550" w:type="dxa"/>
-            <w:tcBorders>
-              <w:top w:val="nil"/>
-              <w:left w:val="nil"/>
-              <w:bottom w:val="nil"/>
-              <w:right w:val="single" w:sz="6" w:space="0" w:color="7F7F7F"/>
-            </w:tcBorders>
-            <w:shd w:val="clear" w:color="auto" w:fill="F2F2F2"/>
-            <w:vAlign w:val="center"/>
-            <w:hideMark/>
-          </w:tcPr>
-          <w:p>
-            <w:pPr>
-              <w:spacing w:after="0"/>
-              <w:rPr>
-                <w:rFonts w:ascii="BC Sans" w:hAnsi="BC Sans"/>
-                <w:b/>
-                <w:bCs/>
-                <w:sz w:val="20"/>
-                <w:szCs w:val="20"/>
-                <w:lang w:val="en-CA"/>
-              </w:rPr>
-            </w:pPr>
-            <w:r>
-              <w:rPr>
-                <w:rFonts w:ascii="BC Sans" w:hAnsi="BC Sans"/>
-                <w:sz w:val="20"/>
-                <w:szCs w:val="20"/>
-              </w:rPr>
-              <w:t>Lead agency</w:t>
-            </w:r>
-            <w:r>
-              <w:rPr>
-                <w:rFonts w:ascii="BC Sans" w:hAnsi="BC Sans"/>
-                <w:b/>
-                <w:bCs/>
-                <w:sz w:val="20"/>
-                <w:szCs w:val="20"/>
-                <w:lang w:val="en-CA"/>
-              </w:rPr>
-              <w:t> </w:t>
-            </w:r>
-          </w:p>
-        </w:tc>
-        <w:tc>
-          <w:tcPr>
-            <w:tcW w:w="8340" w:type="dxa"/>
-            <w:tcBorders>
-              <w:top w:val="nil"/>
-              <w:left w:val="nil"/>
-              <w:bottom w:val="nil"/>
-              <w:right w:val="nil"/>
-            </w:tcBorders>
-            <w:shd w:val="clear" w:color="auto" w:fill="F2F2F2"/>
-            <w:vAlign w:val="center"/>
-            <w:hideMark/>
-          </w:tcPr>
-          <w:p>
-            <w:pPr>
-              <w:spacing w:after="0"/>
-              <w:rPr>
-                <w:rFonts w:ascii="BC Sans" w:hAnsi="BC Sans"/>
-                <w:sz w:val="20"/>
-                <w:szCs w:val="20"/>
-                <w:lang w:val="en-CA"/>
-              </w:rPr>
-            </w:pPr>
-            <w:r>
-              <w:rPr>
-                <w:rFonts w:ascii="BC Sans" w:hAnsi="BC Sans"/>
-                <w:sz w:val="20"/>
-                <w:szCs w:val="20"/>
-                <w:lang w:val="en-CA"/>
-              </w:rPr>
-              <w:t> </w:t>
-            </w:r>
-          </w:p>
-        </w:tc>
-      </w:tr>
-      <w:tr>
-        <w:trPr>
-          <w:trHeight w:val="300"/>
-        </w:trPr>
-        <w:tc>
-          <w:tcPr>
-            <w:tcW w:w="2550" w:type="dxa"/>
-            <w:tcBorders>
-              <w:top w:val="nil"/>
-              <w:left w:val="nil"/>
-              <w:bottom w:val="nil"/>
-              <w:right w:val="single" w:sz="6" w:space="0" w:color="7F7F7F"/>
-            </w:tcBorders>
-            <w:shd w:val="clear" w:color="auto" w:fill="auto"/>
-            <w:vAlign w:val="center"/>
-            <w:hideMark/>
-          </w:tcPr>
-          <w:p>
-            <w:pPr>
-              <w:spacing w:after="0"/>
-              <w:rPr>
-                <w:rFonts w:ascii="BC Sans" w:hAnsi="BC Sans"/>
-                <w:b/>
-                <w:bCs/>
-                <w:sz w:val="20"/>
-                <w:szCs w:val="20"/>
-                <w:lang w:val="en-CA"/>
-              </w:rPr>
-            </w:pPr>
-            <w:r>
-              <w:rPr>
-                <w:rFonts w:ascii="BC Sans" w:hAnsi="BC Sans"/>
-                <w:sz w:val="20"/>
-                <w:szCs w:val="20"/>
-              </w:rPr>
-              <w:t>NRIS Inspection number</w:t>
-            </w:r>
-            <w:r>
-              <w:rPr>
-                <w:rFonts w:ascii="BC Sans" w:hAnsi="BC Sans"/>
-                <w:b/>
-                <w:bCs/>
-                <w:sz w:val="20"/>
-                <w:szCs w:val="20"/>
-                <w:lang w:val="en-CA"/>
-              </w:rPr>
-              <w:t> </w:t>
-            </w:r>
-          </w:p>
-        </w:tc>
-        <w:tc>
-          <w:tcPr>
-            <w:tcW w:w="8340" w:type="dxa"/>
-            <w:tcBorders>
-              <w:top w:val="nil"/>
-              <w:left w:val="nil"/>
-              <w:bottom w:val="nil"/>
-              <w:right w:val="nil"/>
-            </w:tcBorders>
-            <w:shd w:val="clear" w:color="auto" w:fill="auto"/>
-            <w:vAlign w:val="center"/>
-            <w:hideMark/>
-          </w:tcPr>
-          <w:p>
-            <w:pPr>
-              <w:spacing w:after="0"/>
-              <w:rPr>
-                <w:rFonts w:ascii="BC Sans" w:hAnsi="BC Sans"/>
-                <w:sz w:val="20"/>
-                <w:szCs w:val="20"/>
-                <w:lang w:val="en-CA"/>
-              </w:rPr>
-            </w:pPr>
-            <w:r>
-              <w:rPr>
-                <w:rFonts w:ascii="BC Sans" w:hAnsi="BC Sans"/>
-                <w:sz w:val="20"/>
-                <w:szCs w:val="20"/>
-                <w:lang w:val="en-CA"/>
-              </w:rPr>
-              <w:t> </w:t>
-            </w:r>
-          </w:p>
-        </w:tc>
-      </w:tr>
-      <w:tr>
-        <w:trPr>
-          <w:trHeight w:val="300"/>
-        </w:trPr>
-        <w:tc>
-          <w:tcPr>
-            <w:tcW w:w="2550" w:type="dxa"/>
-            <w:tcBorders>
-              <w:top w:val="nil"/>
-              <w:left w:val="nil"/>
-              <w:bottom w:val="nil"/>
-              <w:right w:val="single" w:sz="6" w:space="0" w:color="7F7F7F"/>
-            </w:tcBorders>
-            <w:shd w:val="clear" w:color="auto" w:fill="F2F2F2"/>
-            <w:vAlign w:val="center"/>
-            <w:hideMark/>
-          </w:tcPr>
-          <w:p>
-            <w:pPr>
-              <w:spacing w:after="0"/>
-              <w:rPr>
-                <w:rFonts w:ascii="BC Sans" w:hAnsi="BC Sans"/>
-                <w:b/>
-                <w:bCs/>
-                <w:sz w:val="20"/>
-                <w:szCs w:val="20"/>
-                <w:lang w:val="en-CA"/>
-              </w:rPr>
-            </w:pPr>
-            <w:r>
-              <w:rPr>
-                <w:rFonts w:ascii="BC Sans" w:hAnsi="BC Sans"/>
-                <w:sz w:val="20"/>
-                <w:szCs w:val="20"/>
-              </w:rPr>
-              <w:t>Non-compliance decision matrix</w:t>
-            </w:r>
-            <w:r>
-              <w:rPr>
-                <w:rFonts w:ascii="BC Sans" w:hAnsi="BC Sans"/>
-                <w:b/>
-                <w:bCs/>
-                <w:sz w:val="20"/>
-                <w:szCs w:val="20"/>
-                <w:lang w:val="en-CA"/>
-              </w:rPr>
-              <w:t> </w:t>
-            </w:r>
-          </w:p>
-        </w:tc>
-        <w:tc>
-          <w:tcPr>
-            <w:tcW w:w="8340" w:type="dxa"/>
-            <w:tcBorders>
-              <w:top w:val="nil"/>
-              <w:left w:val="nil"/>
-              <w:bottom w:val="nil"/>
-              <w:right w:val="nil"/>
-            </w:tcBorders>
-            <w:shd w:val="clear" w:color="auto" w:fill="F2F2F2"/>
-            <w:vAlign w:val="center"/>
-            <w:hideMark/>
-          </w:tcPr>
-          <w:p>
-            <w:pPr>
-              <w:spacing w:after="0"/>
-              <w:rPr>
-                <w:rFonts w:ascii="BC Sans" w:hAnsi="BC Sans"/>
-                <w:sz w:val="20"/>
-                <w:szCs w:val="20"/>
-                <w:lang w:val="en-CA"/>
-              </w:rPr>
-            </w:pPr>
-            <w:r>
-              <w:rPr>
-                <w:rFonts w:ascii="BC Sans" w:hAnsi="BC Sans"/>
-                <w:sz w:val="20"/>
-                <w:szCs w:val="20"/>
-                <w:lang w:val="en-CA"/>
-              </w:rPr>
-              <w:t> </w:t>
-            </w:r>
-          </w:p>
-        </w:tc>
-      </w:tr>
-      <w:tr>
-        <w:trPr>
-          <w:trHeight w:val="300"/>
-        </w:trPr>
-        <w:tc>
-          <w:tcPr>
-            <w:tcW w:w="2550" w:type="dxa"/>
-            <w:tcBorders>
-              <w:top w:val="nil"/>
-              <w:left w:val="nil"/>
-              <w:bottom w:val="nil"/>
-              <w:right w:val="single" w:sz="6" w:space="0" w:color="7F7F7F"/>
-            </w:tcBorders>
-            <w:shd w:val="clear" w:color="auto" w:fill="auto"/>
-            <w:vAlign w:val="center"/>
-            <w:hideMark/>
-          </w:tcPr>
-          <w:p>
-            <w:pPr>
-              <w:spacing w:after="0"/>
-              <w:rPr>
-                <w:rFonts w:ascii="BC Sans" w:hAnsi="BC Sans"/>
-                <w:b/>
-                <w:bCs/>
-                <w:sz w:val="20"/>
-                <w:szCs w:val="20"/>
-                <w:lang w:val="en-CA"/>
-              </w:rPr>
-            </w:pPr>
-            <w:r>
-              <w:rPr>
-                <w:rFonts w:ascii="BC Sans" w:hAnsi="BC Sans"/>
-                <w:sz w:val="20"/>
-                <w:szCs w:val="20"/>
-              </w:rPr>
-              <w:t>Rationale</w:t>
-            </w:r>
-            <w:r>
-              <w:rPr>
-                <w:rFonts w:ascii="BC Sans" w:hAnsi="BC Sans"/>
-                <w:b/>
-                <w:bCs/>
-                <w:sz w:val="20"/>
-                <w:szCs w:val="20"/>
-                <w:lang w:val="en-CA"/>
-              </w:rPr>
-              <w:t> </w:t>
-            </w:r>
-          </w:p>
-        </w:tc>
-        <w:tc>
-          <w:tcPr>
-            <w:tcW w:w="8340" w:type="dxa"/>
-            <w:tcBorders>
-              <w:top w:val="nil"/>
-              <w:left w:val="nil"/>
-              <w:bottom w:val="nil"/>
-              <w:right w:val="nil"/>
-            </w:tcBorders>
-            <w:shd w:val="clear" w:color="auto" w:fill="auto"/>
-            <w:vAlign w:val="center"/>
-            <w:hideMark/>
-          </w:tcPr>
-          <w:p>
-            <w:pPr>
-              <w:spacing w:after="0"/>
-              <w:rPr>
-                <w:rFonts w:ascii="BC Sans" w:hAnsi="BC Sans"/>
-                <w:sz w:val="20"/>
-                <w:szCs w:val="20"/>
-                <w:lang w:val="en-CA"/>
-              </w:rPr>
-            </w:pPr>
-            <w:r>
-              <w:rPr>
-                <w:rFonts w:ascii="BC Sans" w:hAnsi="BC Sans"/>
-                <w:sz w:val="20"/>
-                <w:szCs w:val="20"/>
-                <w:lang w:val="en-CA"/>
-              </w:rPr>
-              <w:t> </w:t>
-            </w:r>
-          </w:p>
-        </w:tc>
-      </w:tr>
-      <w:tr>
-        <w:trPr>
-          <w:trHeight w:val="300"/>
-        </w:trPr>
-        <w:tc>
-          <w:tcPr>
-            <w:tcW w:w="2550" w:type="dxa"/>
-            <w:tcBorders>
-              <w:top w:val="nil"/>
-              <w:left w:val="nil"/>
-              <w:bottom w:val="nil"/>
-              <w:right w:val="single" w:sz="6" w:space="0" w:color="7F7F7F"/>
-            </w:tcBorders>
-            <w:shd w:val="clear" w:color="auto" w:fill="F2F2F2"/>
-            <w:vAlign w:val="center"/>
-            <w:hideMark/>
-          </w:tcPr>
-          <w:p>
-            <w:pPr>
-              <w:spacing w:after="0"/>
-              <w:rPr>
-                <w:rFonts w:ascii="BC Sans" w:hAnsi="BC Sans"/>
-                <w:b/>
-                <w:bCs/>
-                <w:sz w:val="20"/>
-                <w:szCs w:val="20"/>
-                <w:lang w:val="en-CA"/>
-              </w:rPr>
-            </w:pPr>
-            <w:r>
-              <w:rPr>
-                <w:rFonts w:ascii="BC Sans" w:hAnsi="BC Sans"/>
-                <w:sz w:val="20"/>
-                <w:szCs w:val="20"/>
-              </w:rPr>
-              <w:t>Assigned to</w:t>
-            </w:r>
-            <w:r>
-              <w:rPr>
-                <w:rFonts w:ascii="BC Sans" w:hAnsi="BC Sans"/>
-                <w:b/>
-                <w:bCs/>
-                <w:sz w:val="20"/>
-                <w:szCs w:val="20"/>
-                <w:lang w:val="en-CA"/>
-              </w:rPr>
-              <w:t> </w:t>
-            </w:r>
-          </w:p>
-        </w:tc>
-        <w:tc>
-          <w:tcPr>
-            <w:tcW w:w="8340" w:type="dxa"/>
-            <w:tcBorders>
-              <w:top w:val="nil"/>
-              <w:left w:val="nil"/>
-              <w:bottom w:val="nil"/>
-              <w:right w:val="nil"/>
-            </w:tcBorders>
-            <w:shd w:val="clear" w:color="auto" w:fill="F2F2F2"/>
-            <w:vAlign w:val="center"/>
-            <w:hideMark/>
-          </w:tcPr>
-          <w:p>
-            <w:pPr>
-              <w:spacing w:after="0"/>
-              <w:rPr>
-                <w:rFonts w:ascii="BC Sans" w:hAnsi="BC Sans"/>
-                <w:sz w:val="20"/>
-                <w:szCs w:val="20"/>
-                <w:lang w:val="en-CA"/>
-              </w:rPr>
-            </w:pPr>
-            <w:r>
-              <w:rPr>
-                <w:rFonts w:ascii="BC Sans" w:hAnsi="BC Sans"/>
-                <w:sz w:val="20"/>
-                <w:szCs w:val="20"/>
-                <w:lang w:val="en-CA"/>
-              </w:rPr>
-              <w:t> </w:t>
-            </w:r>
-          </w:p>
-        </w:tc>
-      </w:tr>
-      <w:tr>
-        <w:trPr>
-          <w:trHeight w:val="300"/>
-        </w:trPr>
-        <w:tc>
-          <w:tcPr>
-            <w:tcW w:w="2550" w:type="dxa"/>
-            <w:tcBorders>
-              <w:top w:val="nil"/>
-              <w:left w:val="nil"/>
-              <w:bottom w:val="nil"/>
-              <w:right w:val="single" w:sz="6" w:space="0" w:color="7F7F7F"/>
-            </w:tcBorders>
-            <w:shd w:val="clear" w:color="auto" w:fill="auto"/>
-            <w:vAlign w:val="center"/>
-            <w:hideMark/>
-          </w:tcPr>
-          <w:p>
-            <w:pPr>
-              <w:spacing w:after="0"/>
-              <w:rPr>
-                <w:rFonts w:ascii="BC Sans" w:hAnsi="BC Sans"/>
-                <w:b/>
-                <w:bCs/>
-                <w:sz w:val="20"/>
-                <w:szCs w:val="20"/>
-                <w:lang w:val="en-CA"/>
-              </w:rPr>
-            </w:pPr>
-            <w:r>
-              <w:rPr>
-                <w:rFonts w:ascii="BC Sans" w:hAnsi="BC Sans"/>
-                <w:sz w:val="20"/>
-                <w:szCs w:val="20"/>
-              </w:rPr>
-              <w:t>Date action taken</w:t>
-            </w:r>
-            <w:r>
-              <w:rPr>
-                <w:rFonts w:ascii="BC Sans" w:hAnsi="BC Sans"/>
-                <w:b/>
-                <w:bCs/>
-                <w:sz w:val="20"/>
-                <w:szCs w:val="20"/>
-                <w:lang w:val="en-CA"/>
-              </w:rPr>
-              <w:t> </w:t>
-            </w:r>
-          </w:p>
-        </w:tc>
-        <w:tc>
-          <w:tcPr>
-            <w:tcW w:w="8340" w:type="dxa"/>
-            <w:tcBorders>
-              <w:top w:val="nil"/>
-              <w:left w:val="nil"/>
-              <w:bottom w:val="nil"/>
-              <w:right w:val="nil"/>
-            </w:tcBorders>
-            <w:shd w:val="clear" w:color="auto" w:fill="auto"/>
-            <w:vAlign w:val="center"/>
-            <w:hideMark/>
-          </w:tcPr>
-          <w:p>
-            <w:pPr>
-              <w:spacing w:after="0"/>
-              <w:rPr>
-                <w:rFonts w:ascii="BC Sans" w:hAnsi="BC Sans"/>
-                <w:sz w:val="20"/>
-                <w:szCs w:val="20"/>
-                <w:lang w:val="en-CA"/>
-              </w:rPr>
-            </w:pPr>
-            <w:r>
-              <w:rPr>
-                <w:rFonts w:ascii="BC Sans" w:hAnsi="BC Sans"/>
-                <w:sz w:val="20"/>
-                <w:szCs w:val="20"/>
-                <w:lang w:val="en-CA"/>
-              </w:rPr>
-              <w:t> </w:t>
-            </w:r>
-          </w:p>
-        </w:tc>
-      </w:tr>
-    </w:tbl>
-    <w:p>
-      <w:pPr>
-        <w:spacing w:after="0"/>
-        <w:rPr>
-          <w:rFonts w:ascii="BC Sans" w:hAnsi="BC Sans"/>
-          <w:sz w:val="20"/>
-          <w:szCs w:val="20"/>
-          <w:lang w:val="en-CA"/>
-        </w:rPr>
-      </w:pPr>
-      <w:r>
-        <w:rPr>
-          <w:rFonts w:ascii="BC Sans" w:hAnsi="BC Sans"/>
-          <w:sz w:val="20"/>
-          <w:szCs w:val="20"/>
-          <w:lang w:val="en-CA"/>
-        </w:rPr>
-        <w:t> </w:t>
-      </w:r>
-    </w:p>
-    <w:tbl>
-      <w:tblPr>
-        <w:tblW w:w="0" w:type="dxa"/>
-        <w:tblBorders>
-          <w:top w:val="outset" w:sz="6" w:space="0" w:color="auto"/>
-          <w:left w:val="outset" w:sz="6" w:space="0" w:color="auto"/>
-          <w:bottom w:val="outset" w:sz="6" w:space="0" w:color="auto"/>
-          <w:right w:val="outset" w:sz="6" w:space="0" w:color="auto"/>
-        </w:tblBorders>
-        <w:tblCellMar>
-          <w:left w:w="0" w:type="dxa"/>
-          <w:right w:w="0" w:type="dxa"/>
-        </w:tblCellMar>
-        <w:tblLook w:val="04A0" w:firstRow="1" w:lastRow="0" w:firstColumn="1" w:lastColumn="0" w:noHBand="0" w:noVBand="1"/>
-      </w:tblPr>
-      <w:tblGrid>
-        <w:gridCol w:w="2529"/>
-        <w:gridCol w:w="8271"/>
-      </w:tblGrid>
-      <w:tr>
-        <w:trPr>
-          <w:trHeight w:val="300"/>
-        </w:trPr>
-        <w:tc>
-          <w:tcPr>
-            <w:tcW w:w="10905" w:type="dxa"/>
-            <w:gridSpan w:val="2"/>
-            <w:tcBorders>
-              <w:top w:val="nil"/>
-              <w:left w:val="nil"/>
-              <w:bottom w:val="single" w:sz="6" w:space="0" w:color="7F7F7F"/>
-              <w:right w:val="nil"/>
-            </w:tcBorders>
-            <w:shd w:val="clear" w:color="auto" w:fill="auto"/>
-            <w:vAlign w:val="center"/>
-            <w:hideMark/>
-          </w:tcPr>
-          <w:p>
-            <w:pPr>
-              <w:spacing w:after="0"/>
-              <w:divId w:val="2016493214"/>
-              <w:rPr>
-                <w:rFonts w:ascii="BC Sans" w:hAnsi="BC Sans"/>
-                <w:b/>
-                <w:bCs/>
-                <w:sz w:val="20"/>
-                <w:szCs w:val="20"/>
-                <w:lang w:val="en-CA"/>
-              </w:rPr>
-            </w:pPr>
-            <w:r>
-              <w:rPr>
-                <w:rFonts w:ascii="BC Sans" w:hAnsi="BC Sans"/>
-                <w:b/>
-                <w:bCs/>
-                <w:sz w:val="20"/>
-                <w:szCs w:val="20"/>
-              </w:rPr>
-              <w:t>Additional notes</w:t>
-            </w:r>
-            <w:r>
-              <w:rPr>
-                <w:rFonts w:ascii="BC Sans" w:hAnsi="BC Sans"/>
-                <w:b/>
-                <w:bCs/>
-                <w:sz w:val="20"/>
-                <w:szCs w:val="20"/>
-                <w:lang w:val="en-CA"/>
-              </w:rPr>
-              <w:t> </w:t>
-            </w:r>
-          </w:p>
-        </w:tc>
-      </w:tr>
-      <w:tr>
-        <w:trPr>
-          <w:trHeight w:val="300"/>
-        </w:trPr>
-        <w:tc>
-          <w:tcPr>
-            <w:tcW w:w="2550" w:type="dxa"/>
-            <w:tcBorders>
-              <w:top w:val="nil"/>
-              <w:left w:val="nil"/>
-              <w:bottom w:val="nil"/>
-              <w:right w:val="single" w:sz="6" w:space="0" w:color="7F7F7F"/>
-            </w:tcBorders>
-            <w:shd w:val="clear" w:color="auto" w:fill="F2F2F2"/>
-            <w:vAlign w:val="center"/>
-            <w:hideMark/>
-          </w:tcPr>
-          <w:p>
-            <w:pPr>
-              <w:spacing w:after="0"/>
-              <w:rPr>
-                <w:rFonts w:ascii="BC Sans" w:hAnsi="BC Sans"/>
-                <w:b/>
-                <w:bCs/>
-                <w:sz w:val="20"/>
-                <w:szCs w:val="20"/>
-                <w:lang w:val="en-CA"/>
-              </w:rPr>
-            </w:pPr>
-            <w:r>
-              <w:rPr>
-                <w:rFonts w:ascii="BC Sans" w:hAnsi="BC Sans"/>
-                <w:sz w:val="20"/>
-                <w:szCs w:val="20"/>
-              </w:rPr>
-              <w:t>Note</w:t>
-            </w:r>
-            <w:r>
-              <w:rPr>
-                <w:rFonts w:ascii="BC Sans" w:hAnsi="BC Sans"/>
-                <w:b/>
-                <w:bCs/>
-                <w:sz w:val="20"/>
-                <w:szCs w:val="20"/>
-                <w:lang w:val="en-CA"/>
-              </w:rPr>
-              <w:t> </w:t>
-            </w:r>
-          </w:p>
-        </w:tc>
-        <w:tc>
-          <w:tcPr>
-            <w:tcW w:w="8355" w:type="dxa"/>
-            <w:tcBorders>
-              <w:top w:val="nil"/>
-              <w:left w:val="nil"/>
-              <w:bottom w:val="nil"/>
-              <w:right w:val="nil"/>
-            </w:tcBorders>
-            <w:shd w:val="clear" w:color="auto" w:fill="F2F2F2"/>
-            <w:vAlign w:val="center"/>
-            <w:hideMark/>
-          </w:tcPr>
-          <w:p>
-            <w:pPr>
-              <w:spacing w:after="0"/>
-              <w:rPr>
-                <w:rFonts w:ascii="BC Sans" w:hAnsi="BC Sans"/>
-                <w:sz w:val="20"/>
-                <w:szCs w:val="20"/>
-                <w:lang w:val="en-CA"/>
-              </w:rPr>
-            </w:pPr>
-            <w:r>
-              <w:rPr>
-                <w:rFonts w:ascii="BC Sans" w:hAnsi="BC Sans"/>
-                <w:sz w:val="20"/>
-                <w:szCs w:val="20"/>
-              </w:rPr>
-              <w:t>{Note}</w:t>
-            </w:r>
-            <w:r>
-              <w:rPr>
-                <w:rFonts w:ascii="BC Sans" w:hAnsi="BC Sans"/>
-                <w:sz w:val="20"/>
-                <w:szCs w:val="20"/>
-                <w:lang w:val="en-CA"/>
-              </w:rPr>
-              <w:t> </w:t>
-            </w:r>
-          </w:p>
-        </w:tc>
-      </w:tr>
-      <w:tr>
-        <w:trPr>
-          <w:trHeight w:val="300"/>
-        </w:trPr>
-        <w:tc>
-          <w:tcPr>
-            <w:tcW w:w="2550" w:type="dxa"/>
-            <w:tcBorders>
-              <w:top w:val="nil"/>
-              <w:left w:val="nil"/>
-              <w:bottom w:val="nil"/>
-              <w:right w:val="single" w:sz="6" w:space="0" w:color="7F7F7F"/>
-            </w:tcBorders>
-            <w:shd w:val="clear" w:color="auto" w:fill="auto"/>
-            <w:vAlign w:val="center"/>
-            <w:hideMark/>
-          </w:tcPr>
-          <w:p>
-            <w:pPr>
-              <w:spacing w:after="0"/>
-              <w:rPr>
-                <w:rFonts w:ascii="BC Sans" w:hAnsi="BC Sans"/>
-                <w:b/>
-                <w:bCs/>
-                <w:sz w:val="20"/>
-                <w:szCs w:val="20"/>
-                <w:lang w:val="en-CA"/>
-              </w:rPr>
-            </w:pPr>
-            <w:r>
-              <w:rPr>
-                <w:rFonts w:ascii="BC Sans" w:hAnsi="BC Sans"/>
-                <w:sz w:val="20"/>
-                <w:szCs w:val="20"/>
-              </w:rPr>
-              <w:t>Officer</w:t>
-            </w:r>
-            <w:r>
-              <w:rPr>
-                <w:rFonts w:ascii="BC Sans" w:hAnsi="BC Sans"/>
-                <w:b/>
-                <w:bCs/>
-                <w:sz w:val="20"/>
-                <w:szCs w:val="20"/>
-                <w:lang w:val="en-CA"/>
-              </w:rPr>
-              <w:t> </w:t>
-            </w:r>
-          </w:p>
-        </w:tc>
-        <w:tc>
-          <w:tcPr>
-            <w:tcW w:w="8355" w:type="dxa"/>
-            <w:tcBorders>
-              <w:top w:val="nil"/>
-              <w:left w:val="nil"/>
-              <w:bottom w:val="nil"/>
-              <w:right w:val="nil"/>
-            </w:tcBorders>
-            <w:shd w:val="clear" w:color="auto" w:fill="auto"/>
-            <w:vAlign w:val="center"/>
-            <w:hideMark/>
-          </w:tcPr>
-          <w:p>
-            <w:pPr>
-              <w:spacing w:after="0"/>
-              <w:rPr>
-                <w:rFonts w:ascii="BC Sans" w:hAnsi="BC Sans"/>
-                <w:sz w:val="20"/>
-                <w:szCs w:val="20"/>
-                <w:lang w:val="en-CA"/>
-              </w:rPr>
-            </w:pPr>
-            <w:r>
-              <w:rPr>
-                <w:rFonts w:ascii="BC Sans" w:hAnsi="BC Sans"/>
-                <w:sz w:val="20"/>
-                <w:szCs w:val="20"/>
-              </w:rPr>
-              <w:t>{officer}</w:t>
-            </w:r>
-            <w:r>
-              <w:rPr>
-                <w:rFonts w:ascii="BC Sans" w:hAnsi="BC Sans"/>
-                <w:sz w:val="20"/>
-                <w:szCs w:val="20"/>
-                <w:lang w:val="en-CA"/>
-              </w:rPr>
-              <w:t> </w:t>
-            </w:r>
-          </w:p>
-        </w:tc>
-      </w:tr>
-      <w:tr>
-        <w:trPr>
-          <w:trHeight w:val="300"/>
-        </w:trPr>
-        <w:tc>
-          <w:tcPr>
-            <w:tcW w:w="2550" w:type="dxa"/>
-            <w:tcBorders>
-              <w:top w:val="nil"/>
-              <w:left w:val="nil"/>
-              <w:bottom w:val="nil"/>
-              <w:right w:val="single" w:sz="6" w:space="0" w:color="7F7F7F"/>
-            </w:tcBorders>
-            <w:shd w:val="clear" w:color="auto" w:fill="F2F2F2"/>
-            <w:vAlign w:val="center"/>
-            <w:hideMark/>
-          </w:tcPr>
-          <w:p>
-            <w:pPr>
-              <w:spacing w:after="0"/>
-              <w:rPr>
-                <w:rFonts w:ascii="BC Sans" w:hAnsi="BC Sans"/>
-                <w:b/>
-                <w:bCs/>
-                <w:sz w:val="20"/>
-                <w:szCs w:val="20"/>
-                <w:lang w:val="en-CA"/>
-              </w:rPr>
-            </w:pPr>
-            <w:r>
-              <w:rPr>
-                <w:rFonts w:ascii="BC Sans" w:hAnsi="BC Sans"/>
-                <w:sz w:val="20"/>
-                <w:szCs w:val="20"/>
-              </w:rPr>
-              <w:t>Date</w:t>
-            </w:r>
-            <w:r>
-              <w:rPr>
-                <w:rFonts w:ascii="BC Sans" w:hAnsi="BC Sans"/>
-                <w:b/>
-                <w:bCs/>
-                <w:sz w:val="20"/>
-                <w:szCs w:val="20"/>
-                <w:lang w:val="en-CA"/>
-              </w:rPr>
-              <w:t> </w:t>
-            </w:r>
-          </w:p>
-        </w:tc>
-        <w:tc>
-          <w:tcPr>
-            <w:tcW w:w="8355" w:type="dxa"/>
-            <w:tcBorders>
-              <w:top w:val="nil"/>
-              <w:left w:val="nil"/>
-              <w:bottom w:val="nil"/>
-              <w:right w:val="nil"/>
-            </w:tcBorders>
-            <w:shd w:val="clear" w:color="auto" w:fill="F2F2F2"/>
-            <w:vAlign w:val="center"/>
-            <w:hideMark/>
-          </w:tcPr>
-          <w:p>
-            <w:pPr>
-              <w:spacing w:after="0"/>
-              <w:rPr>
-                <w:rFonts w:ascii="BC Sans" w:hAnsi="BC Sans"/>
-                <w:sz w:val="20"/>
-                <w:szCs w:val="20"/>
-                <w:lang w:val="en-CA"/>
-              </w:rPr>
-            </w:pPr>
-            <w:r>
-              <w:rPr>
-                <w:rFonts w:ascii="BC Sans" w:hAnsi="BC Sans"/>
-                <w:sz w:val="20"/>
-                <w:szCs w:val="20"/>
-              </w:rPr>
-              <w:t>{date}</w:t>
-            </w:r>
-            <w:r>
-              <w:rPr>
-                <w:rFonts w:ascii="BC Sans" w:hAnsi="BC Sans"/>
-                <w:sz w:val="20"/>
-                <w:szCs w:val="20"/>
-                <w:lang w:val="en-CA"/>
-              </w:rPr>
-              <w:t> </w:t>
-            </w:r>
-          </w:p>
-        </w:tc>
-      </w:tr>
-    </w:tbl>
-    <w:p>
-      <w:pPr>
-        <w:spacing w:after="0"/>
-        <w:rPr>
-          <w:rFonts w:ascii="BC Sans" w:hAnsi="BC Sans"/>
-          <w:sz w:val="20"/>
-          <w:szCs w:val="20"/>
-          <w:lang w:val="en-CA"/>
-        </w:rPr>
-      </w:pPr>
-      <w:r>
-        <w:rPr>
-          <w:rFonts w:ascii="BC Sans" w:hAnsi="BC Sans"/>
-          <w:sz w:val="20"/>
-          <w:szCs w:val="20"/>
-          <w:lang w:val="en-CA"/>
-        </w:rPr>
-        <w:t> </w:t>
-      </w:r>
-    </w:p>
-    <w:p>
-      <w:pPr>
-        <w:spacing w:after="0"/>
-        <w:rPr>
-          <w:rFonts w:ascii="BC Sans" w:hAnsi="BC Sans"/>
-          <w:sz w:val="20"/>
-          <w:szCs w:val="20"/>
-          <w:lang w:val="en-CA"/>
-        </w:rPr>
-      </w:pPr>
-    </w:p>
     <w:sectPr>
       <w:headerReference w:type="default" r:id="rId13"/>
       <w:footerReference w:type="default" r:id="rId14"/>
@@ -6495,7 +4786,26 @@
 
 <file path=word/comments.xml><?xml version="1.0" encoding="utf-8"?>
 <w:comments xmlns:wpc="http://schemas.microsoft.com/office/word/2010/wordprocessingCanvas" xmlns:cx="http://schemas.microsoft.com/office/drawing/2014/chartex" xmlns:cx1="http://schemas.microsoft.com/office/drawing/2015/9/8/chartex" xmlns:cx2="http://schemas.microsoft.com/office/drawing/2015/10/21/chartex" xmlns:cx3="http://schemas.microsoft.com/office/drawing/2016/5/9/chartex" xmlns:cx4="http://schemas.microsoft.com/office/drawing/2016/5/10/chartex" xmlns:cx5="http://schemas.microsoft.com/office/drawing/2016/5/11/chartex" xmlns:cx6="http://schemas.microsoft.com/office/drawing/2016/5/12/chartex" xmlns:cx7="http://schemas.microsoft.com/office/drawing/2016/5/13/chartex" xmlns:cx8="http://schemas.microsoft.com/office/drawing/2016/5/14/chartex" xmlns:mc="http://schemas.openxmlformats.org/markup-compatibility/2006" xmlns:aink="http://schemas.microsoft.com/office/drawing/2016/ink" xmlns:am3d="http://schemas.microsoft.com/office/drawing/2017/model3d" xmlns:o="urn:schemas-microsoft-com:office:office" xmlns:oel="http://schemas.microsoft.com/office/2019/extlst" xmlns:r="http://schemas.openxmlformats.org/officeDocument/2006/relationships" xmlns:m="http://schemas.openxmlformats.org/officeDocument/2006/math" xmlns:v="urn:schemas-microsoft-com:vml" xmlns:wp14="http://schemas.microsoft.com/office/word/2010/wordprocessingDrawing" xmlns:wp="http://schemas.openxmlformats.org/drawingml/2006/wordprocessingDrawing" xmlns:w10="urn:schemas-microsoft-com:office:word" xmlns:w="http://schemas.openxmlformats.org/wordprocessingml/2006/main" xmlns:w14="http://schemas.microsoft.com/office/word/2010/wordml" xmlns:w15="http://schemas.microsoft.com/office/word/2012/wordml" xmlns:w16cex="http://schemas.microsoft.com/office/word/2018/wordml/cex" xmlns:w16cid="http://schemas.microsoft.com/office/word/2016/wordml/cid" xmlns:w16="http://schemas.microsoft.com/office/word/2018/wordml" xmlns:w16du="http://schemas.microsoft.com/office/word/2023/wordml/word16du" xmlns:w16sdtdh="http://schemas.microsoft.com/office/word/2020/wordml/sdtdatahash" xmlns:w16se="http://schemas.microsoft.com/office/word/2015/wordml/symex" xmlns:wpg="http://schemas.microsoft.com/office/word/2010/wordprocessingGroup" xmlns:wpi="http://schemas.microsoft.com/office/word/2010/wordprocessingInk" xmlns:wne="http://schemas.microsoft.com/office/word/2006/wordml" xmlns:wps="http://schemas.microsoft.com/office/word/2010/wordprocessingShape" mc:Ignorable="w14 w15 w16se w16cid w16 w16cex w16sdtdh w16du wp14">
-  <w:comment w:id="0" w:author="Mike Sears" w:date="2024-09-23T10:33:00Z" w:initials="M">
+  <w:comment w:id="0" w:author="Alec Wilcox" w:date="2024-11-01T08:52:00Z" w:initials="AW">
+    <w:p>
+      <w:pPr>
+        <w:pStyle w:val="CommentText"/>
+      </w:pPr>
+      <w:r>
+        <w:rPr>
+          <w:rStyle w:val="CommentReference"/>
+        </w:rPr>
+        <w:annotationRef/>
+      </w:r>
+      <w:r>
+        <w:rPr>
+          <w:lang w:val="en-CA"/>
+        </w:rPr>
+        <w:t>Only render the COORS number (and label) if it is present</w:t>
+      </w:r>
+    </w:p>
+  </w:comment>
+  <w:comment w:id="1" w:author="Mike Sears" w:date="2024-09-23T10:33:00Z" w:initials="M">
     <w:p>
       <w:r>
         <w:rPr>
@@ -6518,18 +4828,21 @@
 
 <file path=word/commentsExtended.xml><?xml version="1.0" encoding="utf-8"?>
 <w15:commentsEx xmlns:wpc="http://schemas.microsoft.com/office/word/2010/wordprocessingCanvas" xmlns:cx="http://schemas.microsoft.com/office/drawing/2014/chartex" xmlns:cx1="http://schemas.microsoft.com/office/drawing/2015/9/8/chartex" xmlns:cx2="http://schemas.microsoft.com/office/drawing/2015/10/21/chartex" xmlns:cx3="http://schemas.microsoft.com/office/drawing/2016/5/9/chartex" xmlns:cx4="http://schemas.microsoft.com/office/drawing/2016/5/10/chartex" xmlns:cx5="http://schemas.microsoft.com/office/drawing/2016/5/11/chartex" xmlns:cx6="http://schemas.microsoft.com/office/drawing/2016/5/12/chartex" xmlns:cx7="http://schemas.microsoft.com/office/drawing/2016/5/13/chartex" xmlns:cx8="http://schemas.microsoft.com/office/drawing/2016/5/14/chartex" xmlns:mc="http://schemas.openxmlformats.org/markup-compatibility/2006" xmlns:aink="http://schemas.microsoft.com/office/drawing/2016/ink" xmlns:am3d="http://schemas.microsoft.com/office/drawing/2017/model3d" xmlns:o="urn:schemas-microsoft-com:office:office" xmlns:oel="http://schemas.microsoft.com/office/2019/extlst" xmlns:r="http://schemas.openxmlformats.org/officeDocument/2006/relationships" xmlns:m="http://schemas.openxmlformats.org/officeDocument/2006/math" xmlns:v="urn:schemas-microsoft-com:vml" xmlns:wp14="http://schemas.microsoft.com/office/word/2010/wordprocessingDrawing" xmlns:wp="http://schemas.openxmlformats.org/drawingml/2006/wordprocessingDrawing" xmlns:w10="urn:schemas-microsoft-com:office:word" xmlns:w="http://schemas.openxmlformats.org/wordprocessingml/2006/main" xmlns:w14="http://schemas.microsoft.com/office/word/2010/wordml" xmlns:w15="http://schemas.microsoft.com/office/word/2012/wordml" xmlns:w16cex="http://schemas.microsoft.com/office/word/2018/wordml/cex" xmlns:w16cid="http://schemas.microsoft.com/office/word/2016/wordml/cid" xmlns:w16="http://schemas.microsoft.com/office/word/2018/wordml" xmlns:w16du="http://schemas.microsoft.com/office/word/2023/wordml/word16du" xmlns:w16sdtdh="http://schemas.microsoft.com/office/word/2020/wordml/sdtdatahash" xmlns:w16se="http://schemas.microsoft.com/office/word/2015/wordml/symex" xmlns:wpg="http://schemas.microsoft.com/office/word/2010/wordprocessingGroup" xmlns:wpi="http://schemas.microsoft.com/office/word/2010/wordprocessingInk" xmlns:wne="http://schemas.microsoft.com/office/word/2006/wordml" xmlns:wps="http://schemas.microsoft.com/office/word/2010/wordprocessingShape" mc:Ignorable="w14 w15 w16se w16cid w16 w16cex w16sdtdh w16du wp14">
+  <w15:commentEx w15:paraId="27B779EA" w15:done="0"/>
   <w15:commentEx w15:paraId="40CF5EC2" w15:done="0"/>
 </w15:commentsEx>
 </file>
 
 <file path=word/commentsExtensible.xml><?xml version="1.0" encoding="utf-8"?>
 <w16cex:commentsExtensible xmlns:wpc="http://schemas.microsoft.com/office/word/2010/wordprocessingCanvas" xmlns:cx="http://schemas.microsoft.com/office/drawing/2014/chartex" xmlns:cx1="http://schemas.microsoft.com/office/drawing/2015/9/8/chartex" xmlns:cx2="http://schemas.microsoft.com/office/drawing/2015/10/21/chartex" xmlns:cx3="http://schemas.microsoft.com/office/drawing/2016/5/9/chartex" xmlns:cx4="http://schemas.microsoft.com/office/drawing/2016/5/10/chartex" xmlns:cx5="http://schemas.microsoft.com/office/drawing/2016/5/11/chartex" xmlns:cx6="http://schemas.microsoft.com/office/drawing/2016/5/12/chartex" xmlns:cx7="http://schemas.microsoft.com/office/drawing/2016/5/13/chartex" xmlns:cx8="http://schemas.microsoft.com/office/drawing/2016/5/14/chartex" xmlns:cr="http://schemas.microsoft.com/office/comments/2020/reactions" xmlns:mc="http://schemas.openxmlformats.org/markup-compatibility/2006" xmlns:aink="http://schemas.microsoft.com/office/drawing/2016/ink" xmlns:am3d="http://schemas.microsoft.com/office/drawing/2017/model3d" xmlns:o="urn:schemas-microsoft-com:office:office" xmlns:oel="http://schemas.microsoft.com/office/2019/extlst" xmlns:r="http://schemas.openxmlformats.org/officeDocument/2006/relationships" xmlns:m="http://schemas.openxmlformats.org/officeDocument/2006/math" xmlns:v="urn:schemas-microsoft-com:vml" xmlns:wp14="http://schemas.microsoft.com/office/word/2010/wordprocessingDrawing" xmlns:wp="http://schemas.openxmlformats.org/drawingml/2006/wordprocessingDrawing" xmlns:w10="urn:schemas-microsoft-com:office:word" xmlns:w="http://schemas.openxmlformats.org/wordprocessingml/2006/main" xmlns:w14="http://schemas.microsoft.com/office/word/2010/wordml" xmlns:w15="http://schemas.microsoft.com/office/word/2012/wordml" xmlns:w16cex="http://schemas.microsoft.com/office/word/2018/wordml/cex" xmlns:w16cid="http://schemas.microsoft.com/office/word/2016/wordml/cid" xmlns:w16="http://schemas.microsoft.com/office/word/2018/wordml" xmlns:w16du="http://schemas.microsoft.com/office/word/2023/wordml/word16du" xmlns:w16sdtdh="http://schemas.microsoft.com/office/word/2020/wordml/sdtdatahash" xmlns:w16se="http://schemas.microsoft.com/office/word/2015/wordml/symex" xmlns:wpg="http://schemas.microsoft.com/office/word/2010/wordprocessingGroup" xmlns:wpi="http://schemas.microsoft.com/office/word/2010/wordprocessingInk" xmlns:wne="http://schemas.microsoft.com/office/word/2006/wordml" xmlns:wps="http://schemas.microsoft.com/office/word/2010/wordprocessingShape" mc:Ignorable="w14 w15 w16se w16cid w16 w16cex w16sdtdh cr w16du wp14">
+  <w16cex:commentExtensible w16cex:durableId="590AF013" w16cex:dateUtc="2024-11-01T15:52:00Z"/>
   <w16cex:commentExtensible w16cex:durableId="76E1BB1C" w16cex:dateUtc="2024-09-23T17:33:00Z"/>
 </w16cex:commentsExtensible>
 </file>
 
 <file path=word/commentsIds.xml><?xml version="1.0" encoding="utf-8"?>
 <w16cid:commentsIds xmlns:wpc="http://schemas.microsoft.com/office/word/2010/wordprocessingCanvas" xmlns:cx="http://schemas.microsoft.com/office/drawing/2014/chartex" xmlns:cx1="http://schemas.microsoft.com/office/drawing/2015/9/8/chartex" xmlns:cx2="http://schemas.microsoft.com/office/drawing/2015/10/21/chartex" xmlns:cx3="http://schemas.microsoft.com/office/drawing/2016/5/9/chartex" xmlns:cx4="http://schemas.microsoft.com/office/drawing/2016/5/10/chartex" xmlns:cx5="http://schemas.microsoft.com/office/drawing/2016/5/11/chartex" xmlns:cx6="http://schemas.microsoft.com/office/drawing/2016/5/12/chartex" xmlns:cx7="http://schemas.microsoft.com/office/drawing/2016/5/13/chartex" xmlns:cx8="http://schemas.microsoft.com/office/drawing/2016/5/14/chartex" xmlns:mc="http://schemas.openxmlformats.org/markup-compatibility/2006" xmlns:aink="http://schemas.microsoft.com/office/drawing/2016/ink" xmlns:am3d="http://schemas.microsoft.com/office/drawing/2017/model3d" xmlns:o="urn:schemas-microsoft-com:office:office" xmlns:oel="http://schemas.microsoft.com/office/2019/extlst" xmlns:r="http://schemas.openxmlformats.org/officeDocument/2006/relationships" xmlns:m="http://schemas.openxmlformats.org/officeDocument/2006/math" xmlns:v="urn:schemas-microsoft-com:vml" xmlns:wp14="http://schemas.microsoft.com/office/word/2010/wordprocessingDrawing" xmlns:wp="http://schemas.openxmlformats.org/drawingml/2006/wordprocessingDrawing" xmlns:w10="urn:schemas-microsoft-com:office:word" xmlns:w="http://schemas.openxmlformats.org/wordprocessingml/2006/main" xmlns:w14="http://schemas.microsoft.com/office/word/2010/wordml" xmlns:w15="http://schemas.microsoft.com/office/word/2012/wordml" xmlns:w16cex="http://schemas.microsoft.com/office/word/2018/wordml/cex" xmlns:w16cid="http://schemas.microsoft.com/office/word/2016/wordml/cid" xmlns:w16="http://schemas.microsoft.com/office/word/2018/wordml" xmlns:w16du="http://schemas.microsoft.com/office/word/2023/wordml/word16du" xmlns:w16sdtdh="http://schemas.microsoft.com/office/word/2020/wordml/sdtdatahash" xmlns:w16se="http://schemas.microsoft.com/office/word/2015/wordml/symex" xmlns:wpg="http://schemas.microsoft.com/office/word/2010/wordprocessingGroup" xmlns:wpi="http://schemas.microsoft.com/office/word/2010/wordprocessingInk" xmlns:wne="http://schemas.microsoft.com/office/word/2006/wordml" xmlns:wps="http://schemas.microsoft.com/office/word/2010/wordprocessingShape" mc:Ignorable="w14 w15 w16se w16cid w16 w16cex w16sdtdh w16du wp14">
+  <w16cid:commentId w16cid:paraId="27B779EA" w16cid:durableId="590AF013"/>
   <w16cid:commentId w16cid:paraId="40CF5EC2" w16cid:durableId="76E1BB1C"/>
 </w16cid:commentsIds>
 </file>
@@ -6866,6 +5179,9 @@
 
 <file path=word/people.xml><?xml version="1.0" encoding="utf-8"?>
 <w15:people xmlns:wpc="http://schemas.microsoft.com/office/word/2010/wordprocessingCanvas" xmlns:cx="http://schemas.microsoft.com/office/drawing/2014/chartex" xmlns:cx1="http://schemas.microsoft.com/office/drawing/2015/9/8/chartex" xmlns:cx2="http://schemas.microsoft.com/office/drawing/2015/10/21/chartex" xmlns:cx3="http://schemas.microsoft.com/office/drawing/2016/5/9/chartex" xmlns:cx4="http://schemas.microsoft.com/office/drawing/2016/5/10/chartex" xmlns:cx5="http://schemas.microsoft.com/office/drawing/2016/5/11/chartex" xmlns:cx6="http://schemas.microsoft.com/office/drawing/2016/5/12/chartex" xmlns:cx7="http://schemas.microsoft.com/office/drawing/2016/5/13/chartex" xmlns:cx8="http://schemas.microsoft.com/office/drawing/2016/5/14/chartex" xmlns:mc="http://schemas.openxmlformats.org/markup-compatibility/2006" xmlns:aink="http://schemas.microsoft.com/office/drawing/2016/ink" xmlns:am3d="http://schemas.microsoft.com/office/drawing/2017/model3d" xmlns:o="urn:schemas-microsoft-com:office:office" xmlns:oel="http://schemas.microsoft.com/office/2019/extlst" xmlns:r="http://schemas.openxmlformats.org/officeDocument/2006/relationships" xmlns:m="http://schemas.openxmlformats.org/officeDocument/2006/math" xmlns:v="urn:schemas-microsoft-com:vml" xmlns:wp14="http://schemas.microsoft.com/office/word/2010/wordprocessingDrawing" xmlns:wp="http://schemas.openxmlformats.org/drawingml/2006/wordprocessingDrawing" xmlns:w10="urn:schemas-microsoft-com:office:word" xmlns:w="http://schemas.openxmlformats.org/wordprocessingml/2006/main" xmlns:w14="http://schemas.microsoft.com/office/word/2010/wordml" xmlns:w15="http://schemas.microsoft.com/office/word/2012/wordml" xmlns:w16cex="http://schemas.microsoft.com/office/word/2018/wordml/cex" xmlns:w16cid="http://schemas.microsoft.com/office/word/2016/wordml/cid" xmlns:w16="http://schemas.microsoft.com/office/word/2018/wordml" xmlns:w16du="http://schemas.microsoft.com/office/word/2023/wordml/word16du" xmlns:w16sdtdh="http://schemas.microsoft.com/office/word/2020/wordml/sdtdatahash" xmlns:w16se="http://schemas.microsoft.com/office/word/2015/wordml/symex" xmlns:wpg="http://schemas.microsoft.com/office/word/2010/wordprocessingGroup" xmlns:wpi="http://schemas.microsoft.com/office/word/2010/wordprocessingInk" xmlns:wne="http://schemas.microsoft.com/office/word/2006/wordml" xmlns:wps="http://schemas.microsoft.com/office/word/2010/wordprocessingShape" mc:Ignorable="w14 w15 w16se w16cid w16 w16cex w16sdtdh w16du wp14">
+  <w15:person w15:author="Alec Wilcox">
+    <w15:presenceInfo w15:providerId="Windows Live" w15:userId="408e3b2e41e1c130"/>
+  </w15:person>
   <w15:person w15:author="Mike Sears">
     <w15:presenceInfo w15:providerId="AD" w15:userId="S::msears@parcsystems.ca::506795d7-c51c-44a4-9dba-fce4a2ad56d9"/>
   </w15:person>
@@ -7476,6 +5792,7 @@
   <w:style w:type="character" w:default="1" w:styleId="DefaultParagraphFont">
     <w:name w:val="Default Paragraph Font"/>
     <w:uiPriority w:val="1"/>
+    <w:semiHidden/>
     <w:unhideWhenUsed/>
   </w:style>
   <w:style w:type="table" w:default="1" w:styleId="TableNormal">
@@ -8354,33 +6671,6 @@
 </file>
 
 <file path=customXml/item1.xml><?xml version="1.0" encoding="utf-8"?>
-<p:properties xmlns:p="http://schemas.microsoft.com/office/2006/metadata/properties" xmlns:xsi="http://www.w3.org/2001/XMLSchema-instance" xmlns:pc="http://schemas.microsoft.com/office/infopath/2007/PartnerControls">
-  <documentManagement>
-    <TaxCatchAll xmlns="cbeac988-4fd5-47cf-ad03-89cc7678fa90" xsi:nil="true"/>
-    <lcf76f155ced4ddcb4097134ff3c332f xmlns="aa9c99c1-69c1-4b58-9df5-4d4796c46f8a">
-      <Terms xmlns="http://schemas.microsoft.com/office/infopath/2007/PartnerControls"/>
-    </lcf76f155ced4ddcb4097134ff3c332f>
-    <SharedWithUsers xmlns="cbeac988-4fd5-47cf-ad03-89cc7678fa90">
-      <UserInfo>
-        <DisplayName/>
-        <AccountId xsi:nil="true"/>
-        <AccountType/>
-      </UserInfo>
-    </SharedWithUsers>
-  </documentManagement>
-</p:properties>
-</file>
-
-<file path=customXml/item2.xml><?xml version="1.0" encoding="utf-8"?>
-<?mso-contentType ?>
-<FormTemplates xmlns="http://schemas.microsoft.com/sharepoint/v3/contenttype/forms">
-  <Display>DocumentLibraryForm</Display>
-  <Edit>DocumentLibraryForm</Edit>
-  <New>DocumentLibraryForm</New>
-</FormTemplates>
-</file>
-
-<file path=customXml/item3.xml><?xml version="1.0" encoding="utf-8"?>
 <ct:contentTypeSchema xmlns:ct="http://schemas.microsoft.com/office/2006/metadata/contentType" xmlns:ma="http://schemas.microsoft.com/office/2006/metadata/properties/metaAttributes" ct:_="" ma:_="" ma:contentTypeName="Document" ma:contentTypeID="0x010100ED0089B3ED392A4CB3C10705735CFAD3" ma:contentTypeVersion="15" ma:contentTypeDescription="Create a new document." ma:contentTypeScope="" ma:versionID="e9715c4352d5d9c94cf397f6db7911f6">
   <xsd:schema xmlns:xsd="http://www.w3.org/2001/XMLSchema" xmlns:xs="http://www.w3.org/2001/XMLSchema" xmlns:p="http://schemas.microsoft.com/office/2006/metadata/properties" xmlns:ns2="aa9c99c1-69c1-4b58-9df5-4d4796c46f8a" xmlns:ns3="cbeac988-4fd5-47cf-ad03-89cc7678fa90" targetNamespace="http://schemas.microsoft.com/office/2006/metadata/properties" ma:root="true" ma:fieldsID="4a7b24a40f906d6832371abf7aef78d6" ns2:_="" ns3:_="">
     <xsd:import namespace="aa9c99c1-69c1-4b58-9df5-4d4796c46f8a"/>
@@ -8615,26 +6905,34 @@
 </ct:contentTypeSchema>
 </file>
 
-<file path=customXml/itemProps1.xml><?xml version="1.0" encoding="utf-8"?>
-<ds:datastoreItem xmlns:ds="http://schemas.openxmlformats.org/officeDocument/2006/customXml" ds:itemID="{C6C5DCE0-D69C-4B6E-96D9-C69B23DE6D4A}">
-  <ds:schemaRefs>
-    <ds:schemaRef ds:uri="http://schemas.microsoft.com/office/2006/metadata/properties"/>
-    <ds:schemaRef ds:uri="http://schemas.microsoft.com/office/infopath/2007/PartnerControls"/>
-    <ds:schemaRef ds:uri="cbeac988-4fd5-47cf-ad03-89cc7678fa90"/>
-    <ds:schemaRef ds:uri="aa9c99c1-69c1-4b58-9df5-4d4796c46f8a"/>
-  </ds:schemaRefs>
-</ds:datastoreItem>
+<file path=customXml/item2.xml><?xml version="1.0" encoding="utf-8"?>
+<?mso-contentType ?>
+<FormTemplates xmlns="http://schemas.microsoft.com/sharepoint/v3/contenttype/forms">
+  <Display>DocumentLibraryForm</Display>
+  <Edit>DocumentLibraryForm</Edit>
+  <New>DocumentLibraryForm</New>
+</FormTemplates>
 </file>
 
-<file path=customXml/itemProps2.xml><?xml version="1.0" encoding="utf-8"?>
-<ds:datastoreItem xmlns:ds="http://schemas.openxmlformats.org/officeDocument/2006/customXml" ds:itemID="{4BECF9F2-3A10-48CC-8D31-4F6E8664527E}">
-  <ds:schemaRefs>
-    <ds:schemaRef ds:uri="http://schemas.microsoft.com/sharepoint/v3/contenttype/forms"/>
-  </ds:schemaRefs>
-</ds:datastoreItem>
+<file path=customXml/item3.xml><?xml version="1.0" encoding="utf-8"?>
+<p:properties xmlns:p="http://schemas.microsoft.com/office/2006/metadata/properties" xmlns:xsi="http://www.w3.org/2001/XMLSchema-instance" xmlns:pc="http://schemas.microsoft.com/office/infopath/2007/PartnerControls">
+  <documentManagement>
+    <TaxCatchAll xmlns="cbeac988-4fd5-47cf-ad03-89cc7678fa90" xsi:nil="true"/>
+    <lcf76f155ced4ddcb4097134ff3c332f xmlns="aa9c99c1-69c1-4b58-9df5-4d4796c46f8a">
+      <Terms xmlns="http://schemas.microsoft.com/office/infopath/2007/PartnerControls"/>
+    </lcf76f155ced4ddcb4097134ff3c332f>
+    <SharedWithUsers xmlns="cbeac988-4fd5-47cf-ad03-89cc7678fa90">
+      <UserInfo>
+        <DisplayName/>
+        <AccountId xsi:nil="true"/>
+        <AccountType/>
+      </UserInfo>
+    </SharedWithUsers>
+  </documentManagement>
+</p:properties>
 </file>
 
-<file path=customXml/itemProps3.xml><?xml version="1.0" encoding="utf-8"?>
+<file path=customXml/itemProps1.xml><?xml version="1.0" encoding="utf-8"?>
 <ds:datastoreItem xmlns:ds="http://schemas.openxmlformats.org/officeDocument/2006/customXml" ds:itemID="{26FF9410-7F49-4DD5-9478-D670A139DF54}">
   <ds:schemaRefs>
     <ds:schemaRef ds:uri="http://schemas.microsoft.com/office/2006/metadata/contentType"/>
@@ -8651,4 +6949,23 @@
     <ds:schemaRef ds:uri="http://schemas.microsoft.com/internal/obd"/>
   </ds:schemaRefs>
 </ds:datastoreItem>
+</file>
+
+<file path=customXml/itemProps2.xml><?xml version="1.0" encoding="utf-8"?>
+<ds:datastoreItem xmlns:ds="http://schemas.openxmlformats.org/officeDocument/2006/customXml" ds:itemID="{4BECF9F2-3A10-48CC-8D31-4F6E8664527E}">
+  <ds:schemaRefs>
+    <ds:schemaRef ds:uri="http://schemas.microsoft.com/sharepoint/v3/contenttype/forms"/>
+  </ds:schemaRefs>
+</ds:datastoreItem>
+</file>
+
+<file path=customXml/itemProps3.xml><?xml version="1.0" encoding="utf-8"?>
+<ds:datastoreItem xmlns:ds="http://schemas.openxmlformats.org/officeDocument/2006/customXml" ds:itemID="{C6C5DCE0-D69C-4B6E-96D9-C69B23DE6D4A}">
+  <ds:schemaRefs>
+    <ds:schemaRef ds:uri="http://schemas.microsoft.com/office/2006/metadata/properties"/>
+    <ds:schemaRef ds:uri="http://schemas.microsoft.com/office/infopath/2007/PartnerControls"/>
+    <ds:schemaRef ds:uri="cbeac988-4fd5-47cf-ad03-89cc7678fa90"/>
+    <ds:schemaRef ds:uri="aa9c99c1-69c1-4b58-9df5-4d4796c46f8a"/>
+  </ds:schemaRefs>
+</ds:datastoreItem>
 </file>
</xml_diff>

<commit_message>
feat: CEEB Outcome export (#734)
</commit_message>
<xml_diff>
--- a/backend/templates/complaint/CDOGS-ERS-COMPLAINT-TEMPLATE-v1.docx
+++ b/backend/templates/complaint/CDOGS-ERS-COMPLAINT-TEMPLATE-v1.docx
@@ -10,6 +10,7 @@
           <w:bCs/>
           <w:sz w:val="32"/>
           <w:szCs w:val="32"/>
+          <w:lang w:val="fr-FR"/>
         </w:rPr>
       </w:pPr>
       <w:r>
@@ -19,6 +20,7 @@
           <w:bCs/>
           <w:sz w:val="32"/>
           <w:szCs w:val="32"/>
+          <w:lang w:val="fr-FR"/>
         </w:rPr>
         <w:t>Enforcement complaint report</w:t>
       </w:r>
@@ -29,6 +31,7 @@
           <w:bCs/>
           <w:sz w:val="32"/>
           <w:szCs w:val="32"/>
+          <w:lang w:val="fr-FR"/>
         </w:rPr>
         <w:t xml:space="preserve"> </w:t>
       </w:r>
@@ -39,6 +42,7 @@
           <w:bCs/>
           <w:sz w:val="32"/>
           <w:szCs w:val="32"/>
+          <w:lang w:val="fr-FR"/>
         </w:rPr>
         <w:t>#{</w:t>
       </w:r>
@@ -49,8 +53,9 @@
           <w:bCs/>
           <w:sz w:val="32"/>
           <w:szCs w:val="32"/>
+          <w:lang w:val="fr-FR"/>
         </w:rPr>
-        <w:t>d.id</w:t>
+        <w:t>d</w:t>
       </w:r>
       <w:r>
         <w:rPr>
@@ -59,6 +64,29 @@
           <w:bCs/>
           <w:sz w:val="32"/>
           <w:szCs w:val="32"/>
+          <w:lang w:val="fr-FR"/>
+        </w:rPr>
+        <w:t>.</w:t>
+      </w:r>
+      <w:r>
+        <w:rPr>
+          <w:rFonts w:ascii="BC Sans" w:hAnsi="BC Sans"/>
+          <w:b/>
+          <w:bCs/>
+          <w:sz w:val="32"/>
+          <w:szCs w:val="32"/>
+          <w:lang w:val="fr-FR"/>
+        </w:rPr>
+        <w:t>id</w:t>
+      </w:r>
+      <w:r>
+        <w:rPr>
+          <w:rFonts w:ascii="BC Sans" w:hAnsi="BC Sans"/>
+          <w:b/>
+          <w:bCs/>
+          <w:sz w:val="32"/>
+          <w:szCs w:val="32"/>
+          <w:lang w:val="fr-FR"/>
         </w:rPr>
         <w:t>}</w:t>
       </w:r>
@@ -96,44 +124,16 @@
                 <w:szCs w:val="20"/>
               </w:rPr>
             </w:pPr>
-            <w:commentRangeStart w:id="0"/>
-            <w:commentRangeStart w:id="1"/>
-            <w:commentRangeStart w:id="2"/>
-            <w:r>
-              <w:rPr>
-                <w:rFonts w:ascii="BC Sans" w:eastAsia="Times New Roman" w:hAnsi="BC Sans" w:cs="Times New Roman"/>
-                <w:b w:val="0"/>
-                <w:bCs w:val="0"/>
-                <w:color w:val="000000" w:themeColor="text1"/>
-                <w:sz w:val="20"/>
-                <w:szCs w:val="20"/>
-              </w:rPr>
-              <w:t>L</w:t>
-            </w:r>
-            <w:commentRangeEnd w:id="0"/>
-            <w:r>
-              <w:rPr>
-                <w:rStyle w:val="CommentReference"/>
-              </w:rPr>
-              <w:commentReference w:id="0"/>
-            </w:r>
-            <w:commentRangeEnd w:id="1"/>
-            <w:r>
-              <w:rPr>
-                <w:rStyle w:val="CommentReference"/>
-              </w:rPr>
-              <w:commentReference w:id="1"/>
-            </w:r>
-            <w:r>
-              <w:rPr>
-                <w:rFonts w:ascii="BC Sans" w:eastAsia="Times New Roman" w:hAnsi="BC Sans" w:cs="Times New Roman"/>
-                <w:b w:val="0"/>
-                <w:bCs w:val="0"/>
-                <w:color w:val="000000" w:themeColor="text1"/>
-                <w:sz w:val="20"/>
-                <w:szCs w:val="20"/>
-              </w:rPr>
-              <w:t xml:space="preserve">ogged: </w:t>
+            <w:r>
+              <w:rPr>
+                <w:rFonts w:ascii="BC Sans" w:eastAsia="Times New Roman" w:hAnsi="BC Sans" w:cs="Times New Roman"/>
+                <w:b w:val="0"/>
+                <w:bCs w:val="0"/>
+                <w:color w:val="000000" w:themeColor="text1"/>
+                <w:sz w:val="20"/>
+                <w:szCs w:val="20"/>
+              </w:rPr>
+              <w:t xml:space="preserve">Logged: </w:t>
             </w:r>
             <w:r>
               <w:rPr>
@@ -146,17 +146,38 @@
               </w:rPr>
               <w:t>{</w:t>
             </w:r>
-            <w:r>
-              <w:rPr>
-                <w:rFonts w:ascii="BC Sans" w:eastAsia="Times New Roman" w:hAnsi="BC Sans" w:cs="Times New Roman"/>
-                <w:b w:val="0"/>
-                <w:bCs w:val="0"/>
-                <w:color w:val="000000" w:themeColor="text1"/>
-                <w:sz w:val="20"/>
-                <w:szCs w:val="20"/>
-              </w:rPr>
-              <w:t>d.reportedOn</w:t>
-            </w:r>
+            <w:proofErr w:type="spellStart"/>
+            <w:r>
+              <w:rPr>
+                <w:rFonts w:ascii="BC Sans" w:eastAsia="Times New Roman" w:hAnsi="BC Sans" w:cs="Times New Roman"/>
+                <w:b w:val="0"/>
+                <w:bCs w:val="0"/>
+                <w:color w:val="000000" w:themeColor="text1"/>
+                <w:sz w:val="20"/>
+                <w:szCs w:val="20"/>
+              </w:rPr>
+              <w:t>d</w:t>
+            </w:r>
+            <w:r>
+              <w:rPr>
+                <w:rFonts w:ascii="BC Sans" w:eastAsia="BC Sans" w:hAnsi="BC Sans" w:cs="BC Sans"/>
+                <w:sz w:val="18"/>
+                <w:szCs w:val="18"/>
+              </w:rPr>
+              <w:t>.</w:t>
+            </w:r>
+            <w:r>
+              <w:rPr>
+                <w:rFonts w:ascii="BC Sans" w:eastAsia="Times New Roman" w:hAnsi="BC Sans" w:cs="Times New Roman"/>
+                <w:b w:val="0"/>
+                <w:bCs w:val="0"/>
+                <w:color w:val="000000" w:themeColor="text1"/>
+                <w:sz w:val="20"/>
+                <w:szCs w:val="20"/>
+              </w:rPr>
+              <w:t>reportedOn</w:t>
+            </w:r>
+            <w:proofErr w:type="spellEnd"/>
             <w:r>
               <w:rPr>
                 <w:rFonts w:ascii="BC Sans" w:eastAsia="Times New Roman" w:hAnsi="BC Sans" w:cs="Times New Roman"/>
@@ -167,13 +188,6 @@
                 <w:szCs w:val="20"/>
               </w:rPr>
               <w:t>}</w:t>
-            </w:r>
-            <w:commentRangeEnd w:id="2"/>
-            <w:r>
-              <w:rPr>
-                <w:rStyle w:val="CommentReference"/>
-              </w:rPr>
-              <w:commentReference w:id="2"/>
             </w:r>
           </w:p>
         </w:tc>
@@ -202,17 +216,40 @@
               </w:rPr>
               <w:t>Created by: {</w:t>
             </w:r>
-            <w:r>
-              <w:rPr>
-                <w:rFonts w:ascii="BC Sans" w:eastAsia="Times New Roman" w:hAnsi="BC Sans" w:cs="Times New Roman"/>
-                <w:b w:val="0"/>
-                <w:bCs w:val="0"/>
-                <w:color w:val="000000" w:themeColor="text1"/>
-                <w:sz w:val="20"/>
-                <w:szCs w:val="20"/>
-              </w:rPr>
-              <w:t>d.createdBy</w:t>
-            </w:r>
+            <w:proofErr w:type="spellStart"/>
+            <w:r>
+              <w:rPr>
+                <w:rFonts w:ascii="BC Sans" w:eastAsia="Times New Roman" w:hAnsi="BC Sans" w:cs="Times New Roman"/>
+                <w:b w:val="0"/>
+                <w:bCs w:val="0"/>
+                <w:color w:val="000000" w:themeColor="text1"/>
+                <w:sz w:val="20"/>
+                <w:szCs w:val="20"/>
+              </w:rPr>
+              <w:t>d</w:t>
+            </w:r>
+            <w:r>
+              <w:rPr>
+                <w:rFonts w:ascii="BC Sans" w:eastAsia="BC Sans" w:hAnsi="BC Sans" w:cs="BC Sans"/>
+                <w:b w:val="0"/>
+                <w:bCs w:val="0"/>
+                <w:sz w:val="18"/>
+                <w:szCs w:val="18"/>
+              </w:rPr>
+              <w:t>.</w:t>
+            </w:r>
+            <w:r>
+              <w:rPr>
+                <w:rFonts w:ascii="BC Sans" w:eastAsia="Times New Roman" w:hAnsi="BC Sans" w:cs="Times New Roman"/>
+                <w:b w:val="0"/>
+                <w:bCs w:val="0"/>
+                <w:color w:val="000000" w:themeColor="text1"/>
+                <w:sz w:val="20"/>
+                <w:szCs w:val="20"/>
+              </w:rPr>
+              <w:t>createdBy</w:t>
+            </w:r>
+            <w:proofErr w:type="spellEnd"/>
             <w:r>
               <w:rPr>
                 <w:rFonts w:ascii="BC Sans" w:eastAsia="Times New Roman" w:hAnsi="BC Sans" w:cs="Times New Roman"/>
@@ -245,17 +282,40 @@
               </w:rPr>
               <w:t>Status: {</w:t>
             </w:r>
-            <w:r>
-              <w:rPr>
-                <w:rFonts w:ascii="BC Sans" w:eastAsia="Times New Roman" w:hAnsi="BC Sans" w:cs="Times New Roman"/>
-                <w:b w:val="0"/>
-                <w:bCs w:val="0"/>
-                <w:color w:val="000000" w:themeColor="text1"/>
-                <w:sz w:val="20"/>
-                <w:szCs w:val="20"/>
-              </w:rPr>
-              <w:t>d.status</w:t>
-            </w:r>
+            <w:proofErr w:type="spellStart"/>
+            <w:r>
+              <w:rPr>
+                <w:rFonts w:ascii="BC Sans" w:eastAsia="Times New Roman" w:hAnsi="BC Sans" w:cs="Times New Roman"/>
+                <w:b w:val="0"/>
+                <w:bCs w:val="0"/>
+                <w:color w:val="000000" w:themeColor="text1"/>
+                <w:sz w:val="20"/>
+                <w:szCs w:val="20"/>
+              </w:rPr>
+              <w:t>d</w:t>
+            </w:r>
+            <w:r>
+              <w:rPr>
+                <w:rFonts w:ascii="BC Sans" w:eastAsia="BC Sans" w:hAnsi="BC Sans" w:cs="BC Sans"/>
+                <w:b w:val="0"/>
+                <w:bCs w:val="0"/>
+                <w:sz w:val="18"/>
+                <w:szCs w:val="18"/>
+              </w:rPr>
+              <w:t>.</w:t>
+            </w:r>
+            <w:r>
+              <w:rPr>
+                <w:rFonts w:ascii="BC Sans" w:eastAsia="Times New Roman" w:hAnsi="BC Sans" w:cs="Times New Roman"/>
+                <w:b w:val="0"/>
+                <w:bCs w:val="0"/>
+                <w:color w:val="000000" w:themeColor="text1"/>
+                <w:sz w:val="20"/>
+                <w:szCs w:val="20"/>
+              </w:rPr>
+              <w:t>status</w:t>
+            </w:r>
+            <w:proofErr w:type="spellEnd"/>
             <w:r>
               <w:rPr>
                 <w:rFonts w:ascii="BC Sans" w:eastAsia="Times New Roman" w:hAnsi="BC Sans" w:cs="Times New Roman"/>
@@ -323,17 +383,40 @@
               </w:rPr>
               <w:t>{</w:t>
             </w:r>
-            <w:r>
-              <w:rPr>
-                <w:rFonts w:ascii="BC Sans" w:eastAsia="Times New Roman" w:hAnsi="BC Sans" w:cs="Times New Roman"/>
-                <w:b w:val="0"/>
-                <w:bCs w:val="0"/>
-                <w:color w:val="000000" w:themeColor="text1"/>
-                <w:sz w:val="20"/>
-                <w:szCs w:val="20"/>
-              </w:rPr>
-              <w:t>d.updatedOn</w:t>
-            </w:r>
+            <w:proofErr w:type="spellStart"/>
+            <w:r>
+              <w:rPr>
+                <w:rFonts w:ascii="BC Sans" w:eastAsia="Times New Roman" w:hAnsi="BC Sans" w:cs="Times New Roman"/>
+                <w:b w:val="0"/>
+                <w:bCs w:val="0"/>
+                <w:color w:val="000000" w:themeColor="text1"/>
+                <w:sz w:val="20"/>
+                <w:szCs w:val="20"/>
+              </w:rPr>
+              <w:t>d</w:t>
+            </w:r>
+            <w:r>
+              <w:rPr>
+                <w:rFonts w:ascii="BC Sans" w:eastAsia="BC Sans" w:hAnsi="BC Sans" w:cs="BC Sans"/>
+                <w:b w:val="0"/>
+                <w:bCs w:val="0"/>
+                <w:sz w:val="18"/>
+                <w:szCs w:val="18"/>
+              </w:rPr>
+              <w:t>.</w:t>
+            </w:r>
+            <w:r>
+              <w:rPr>
+                <w:rFonts w:ascii="BC Sans" w:eastAsia="Times New Roman" w:hAnsi="BC Sans" w:cs="Times New Roman"/>
+                <w:b w:val="0"/>
+                <w:bCs w:val="0"/>
+                <w:color w:val="000000" w:themeColor="text1"/>
+                <w:sz w:val="20"/>
+                <w:szCs w:val="20"/>
+              </w:rPr>
+              <w:t>updatedOn</w:t>
+            </w:r>
+            <w:proofErr w:type="spellEnd"/>
             <w:r>
               <w:rPr>
                 <w:rFonts w:ascii="BC Sans" w:eastAsia="Times New Roman" w:hAnsi="BC Sans" w:cs="Times New Roman"/>
@@ -377,7 +460,46 @@
                 <w:sz w:val="20"/>
                 <w:szCs w:val="20"/>
               </w:rPr>
-              <w:t xml:space="preserve"> {d.officerAssigned}</w:t>
+              <w:t xml:space="preserve"> {</w:t>
+            </w:r>
+            <w:proofErr w:type="spellStart"/>
+            <w:r>
+              <w:rPr>
+                <w:rFonts w:ascii="BC Sans" w:eastAsia="Times New Roman" w:hAnsi="BC Sans" w:cs="Times New Roman"/>
+                <w:color w:val="000000" w:themeColor="text1"/>
+                <w:sz w:val="20"/>
+                <w:szCs w:val="20"/>
+              </w:rPr>
+              <w:t>d</w:t>
+            </w:r>
+            <w:r>
+              <w:rPr>
+                <w:rFonts w:ascii="BC Sans" w:eastAsia="BC Sans" w:hAnsi="BC Sans" w:cs="BC Sans"/>
+                <w:b/>
+                <w:bCs/>
+                <w:sz w:val="18"/>
+                <w:szCs w:val="18"/>
+              </w:rPr>
+              <w:t>.</w:t>
+            </w:r>
+            <w:r>
+              <w:rPr>
+                <w:rFonts w:ascii="BC Sans" w:eastAsia="Times New Roman" w:hAnsi="BC Sans" w:cs="Times New Roman"/>
+                <w:color w:val="000000" w:themeColor="text1"/>
+                <w:sz w:val="20"/>
+                <w:szCs w:val="20"/>
+              </w:rPr>
+              <w:t>officerAssigned</w:t>
+            </w:r>
+            <w:proofErr w:type="spellEnd"/>
+            <w:r>
+              <w:rPr>
+                <w:rFonts w:ascii="BC Sans" w:eastAsia="Times New Roman" w:hAnsi="BC Sans" w:cs="Times New Roman"/>
+                <w:color w:val="000000" w:themeColor="text1"/>
+                <w:sz w:val="20"/>
+                <w:szCs w:val="20"/>
+              </w:rPr>
+              <w:t>}</w:t>
             </w:r>
           </w:p>
         </w:tc>
@@ -395,14 +517,82 @@
                 <w:szCs w:val="20"/>
               </w:rPr>
             </w:pPr>
-            <w:r>
-              <w:rPr>
-                <w:rFonts w:ascii="BC Sans" w:eastAsia="Times New Roman" w:hAnsi="BC Sans" w:cs="Times New Roman"/>
-                <w:color w:val="000000" w:themeColor="text1"/>
-                <w:sz w:val="20"/>
-                <w:szCs w:val="20"/>
-              </w:rPr>
-              <w:t>{d.referenceNumber:ifEM:hideBegin}COORS number: {d.referenceNumber}{d.referenceNumber:hideEnd}</w:t>
+            <w:commentRangeStart w:id="0"/>
+            <w:r>
+              <w:rPr>
+                <w:rFonts w:ascii="BC Sans" w:eastAsia="Times New Roman" w:hAnsi="BC Sans" w:cs="Times New Roman"/>
+                <w:color w:val="000000" w:themeColor="text1"/>
+                <w:sz w:val="20"/>
+                <w:szCs w:val="20"/>
+              </w:rPr>
+              <w:t>{d</w:t>
+            </w:r>
+            <w:r>
+              <w:rPr>
+                <w:rFonts w:ascii="BC Sans" w:eastAsia="BC Sans" w:hAnsi="BC Sans" w:cs="BC Sans"/>
+                <w:sz w:val="18"/>
+                <w:szCs w:val="18"/>
+              </w:rPr>
+              <w:t>.</w:t>
+            </w:r>
+            <w:r>
+              <w:rPr>
+                <w:rFonts w:ascii="BC Sans" w:eastAsia="Times New Roman" w:hAnsi="BC Sans" w:cs="Times New Roman"/>
+                <w:color w:val="000000" w:themeColor="text1"/>
+                <w:sz w:val="20"/>
+                <w:szCs w:val="20"/>
+              </w:rPr>
+              <w:t>referenceNumber:ifEM:hideBegin}</w:t>
+            </w:r>
+            <w:commentRangeEnd w:id="0"/>
+            <w:r>
+              <w:rPr>
+                <w:rStyle w:val="CommentReference"/>
+              </w:rPr>
+              <w:commentReference w:id="0"/>
+            </w:r>
+            <w:r>
+              <w:rPr>
+                <w:rFonts w:ascii="BC Sans" w:eastAsia="Times New Roman" w:hAnsi="BC Sans" w:cs="Times New Roman"/>
+                <w:color w:val="000000" w:themeColor="text1"/>
+                <w:sz w:val="20"/>
+                <w:szCs w:val="20"/>
+              </w:rPr>
+              <w:t>COORS number: {d</w:t>
+            </w:r>
+            <w:r>
+              <w:rPr>
+                <w:rFonts w:ascii="BC Sans" w:eastAsia="BC Sans" w:hAnsi="BC Sans" w:cs="BC Sans"/>
+                <w:sz w:val="18"/>
+                <w:szCs w:val="18"/>
+              </w:rPr>
+              <w:t>.</w:t>
+            </w:r>
+            <w:r>
+              <w:rPr>
+                <w:rFonts w:ascii="BC Sans" w:eastAsia="Times New Roman" w:hAnsi="BC Sans" w:cs="Times New Roman"/>
+                <w:color w:val="000000" w:themeColor="text1"/>
+                <w:sz w:val="20"/>
+                <w:szCs w:val="20"/>
+              </w:rPr>
+              <w:t>referenceNumber}{d</w:t>
+            </w:r>
+            <w:r>
+              <w:rPr>
+                <w:rFonts w:ascii="BC Sans" w:eastAsia="BC Sans" w:hAnsi="BC Sans" w:cs="BC Sans"/>
+                <w:sz w:val="18"/>
+                <w:szCs w:val="18"/>
+              </w:rPr>
+              <w:t>.</w:t>
+            </w:r>
+            <w:r>
+              <w:rPr>
+                <w:rFonts w:ascii="BC Sans" w:eastAsia="Times New Roman" w:hAnsi="BC Sans" w:cs="Times New Roman"/>
+                <w:color w:val="000000" w:themeColor="text1"/>
+                <w:sz w:val="20"/>
+                <w:szCs w:val="20"/>
+              </w:rPr>
+              <w:t>referenceNumber:hideEnd}</w:t>
             </w:r>
           </w:p>
         </w:tc>
@@ -572,15 +762,35 @@
               </w:rPr>
               <w:t>{</w:t>
             </w:r>
-            <w:r>
-              <w:rPr>
-                <w:rFonts w:ascii="BC Sans" w:eastAsia="Times New Roman" w:hAnsi="BC Sans" w:cs="Times New Roman"/>
-                <w:color w:val="000000" w:themeColor="text1"/>
-                <w:sz w:val="20"/>
-                <w:szCs w:val="20"/>
-              </w:rPr>
-              <w:t>d.incidentDateTime</w:t>
-            </w:r>
+            <w:proofErr w:type="spellStart"/>
+            <w:r>
+              <w:rPr>
+                <w:rFonts w:ascii="BC Sans" w:eastAsia="Times New Roman" w:hAnsi="BC Sans" w:cs="Times New Roman"/>
+                <w:color w:val="000000" w:themeColor="text1"/>
+                <w:sz w:val="20"/>
+                <w:szCs w:val="20"/>
+              </w:rPr>
+              <w:t>d</w:t>
+            </w:r>
+            <w:r>
+              <w:rPr>
+                <w:rFonts w:ascii="BC Sans" w:eastAsia="Times New Roman" w:hAnsi="BC Sans" w:cs="Times New Roman"/>
+                <w:color w:val="000000" w:themeColor="text1"/>
+                <w:sz w:val="20"/>
+                <w:szCs w:val="20"/>
+              </w:rPr>
+              <w:t>.</w:t>
+            </w:r>
+            <w:r>
+              <w:rPr>
+                <w:rFonts w:ascii="BC Sans" w:eastAsia="Times New Roman" w:hAnsi="BC Sans" w:cs="Times New Roman"/>
+                <w:color w:val="000000" w:themeColor="text1"/>
+                <w:sz w:val="20"/>
+                <w:szCs w:val="20"/>
+              </w:rPr>
+              <w:t>incidentDateTime</w:t>
+            </w:r>
+            <w:proofErr w:type="spellEnd"/>
             <w:r>
               <w:rPr>
                 <w:rFonts w:ascii="BC Sans" w:eastAsia="Times New Roman" w:hAnsi="BC Sans" w:cs="Times New Roman"/>
@@ -682,8 +892,18 @@
                 <w:sz w:val="20"/>
                 <w:szCs w:val="20"/>
               </w:rPr>
-              <w:t>d.</w:t>
-            </w:r>
+              <w:t>d</w:t>
+            </w:r>
+            <w:r>
+              <w:rPr>
+                <w:rFonts w:ascii="BC Sans" w:eastAsia="Times New Roman" w:hAnsi="BC Sans" w:cs="Times New Roman"/>
+                <w:color w:val="000000" w:themeColor="text1"/>
+                <w:sz w:val="20"/>
+                <w:szCs w:val="20"/>
+              </w:rPr>
+              <w:t>.</w:t>
+            </w:r>
+            <w:proofErr w:type="spellStart"/>
             <w:r>
               <w:rPr>
                 <w:rFonts w:ascii="BC Sans" w:eastAsia="Times New Roman" w:hAnsi="BC Sans" w:cs="Times New Roman"/>
@@ -694,6 +914,7 @@
               </w:rPr>
               <w:t>complaintMethodReceivedCode</w:t>
             </w:r>
+            <w:proofErr w:type="spellEnd"/>
             <w:r>
               <w:rPr>
                 <w:rFonts w:ascii="BC Sans" w:hAnsi="BC Sans"/>
@@ -768,15 +989,35 @@
               </w:rPr>
               <w:t>{</w:t>
             </w:r>
-            <w:r>
-              <w:rPr>
-                <w:rFonts w:ascii="BC Sans" w:eastAsia="Times New Roman" w:hAnsi="BC Sans" w:cs="Times New Roman"/>
-                <w:color w:val="000000" w:themeColor="text1"/>
-                <w:sz w:val="20"/>
-                <w:szCs w:val="20"/>
-              </w:rPr>
-              <w:t>d.violationType</w:t>
-            </w:r>
+            <w:proofErr w:type="spellStart"/>
+            <w:r>
+              <w:rPr>
+                <w:rFonts w:ascii="BC Sans" w:eastAsia="Times New Roman" w:hAnsi="BC Sans" w:cs="Times New Roman"/>
+                <w:color w:val="000000" w:themeColor="text1"/>
+                <w:sz w:val="20"/>
+                <w:szCs w:val="20"/>
+              </w:rPr>
+              <w:t>d</w:t>
+            </w:r>
+            <w:r>
+              <w:rPr>
+                <w:rFonts w:ascii="BC Sans" w:eastAsia="Times New Roman" w:hAnsi="BC Sans" w:cs="Times New Roman"/>
+                <w:color w:val="000000" w:themeColor="text1"/>
+                <w:sz w:val="20"/>
+                <w:szCs w:val="20"/>
+              </w:rPr>
+              <w:t>.</w:t>
+            </w:r>
+            <w:r>
+              <w:rPr>
+                <w:rFonts w:ascii="BC Sans" w:eastAsia="Times New Roman" w:hAnsi="BC Sans" w:cs="Times New Roman"/>
+                <w:color w:val="000000" w:themeColor="text1"/>
+                <w:sz w:val="20"/>
+                <w:szCs w:val="20"/>
+              </w:rPr>
+              <w:t>violationType</w:t>
+            </w:r>
+            <w:proofErr w:type="spellEnd"/>
             <w:r>
               <w:rPr>
                 <w:rFonts w:ascii="BC Sans" w:eastAsia="Times New Roman" w:hAnsi="BC Sans" w:cs="Times New Roman"/>
@@ -851,15 +1092,35 @@
               </w:rPr>
               <w:t>{</w:t>
             </w:r>
-            <w:r>
-              <w:rPr>
-                <w:rFonts w:ascii="BC Sans" w:eastAsia="Times New Roman" w:hAnsi="BC Sans" w:cs="Times New Roman"/>
-                <w:color w:val="000000" w:themeColor="text1"/>
-                <w:sz w:val="20"/>
-                <w:szCs w:val="20"/>
-              </w:rPr>
-              <w:t>d.inProgress</w:t>
-            </w:r>
+            <w:proofErr w:type="spellStart"/>
+            <w:r>
+              <w:rPr>
+                <w:rFonts w:ascii="BC Sans" w:eastAsia="Times New Roman" w:hAnsi="BC Sans" w:cs="Times New Roman"/>
+                <w:color w:val="000000" w:themeColor="text1"/>
+                <w:sz w:val="20"/>
+                <w:szCs w:val="20"/>
+              </w:rPr>
+              <w:t>d</w:t>
+            </w:r>
+            <w:r>
+              <w:rPr>
+                <w:rFonts w:ascii="BC Sans" w:eastAsia="Times New Roman" w:hAnsi="BC Sans" w:cs="Times New Roman"/>
+                <w:color w:val="000000" w:themeColor="text1"/>
+                <w:sz w:val="20"/>
+                <w:szCs w:val="20"/>
+              </w:rPr>
+              <w:t>.</w:t>
+            </w:r>
+            <w:r>
+              <w:rPr>
+                <w:rFonts w:ascii="BC Sans" w:eastAsia="Times New Roman" w:hAnsi="BC Sans" w:cs="Times New Roman"/>
+                <w:color w:val="000000" w:themeColor="text1"/>
+                <w:sz w:val="20"/>
+                <w:szCs w:val="20"/>
+              </w:rPr>
+              <w:t>inProgress</w:t>
+            </w:r>
+            <w:proofErr w:type="spellEnd"/>
             <w:r>
               <w:rPr>
                 <w:rFonts w:ascii="BC Sans" w:eastAsia="Times New Roman" w:hAnsi="BC Sans" w:cs="Times New Roman"/>
@@ -935,15 +1196,35 @@
               </w:rPr>
               <w:t>{</w:t>
             </w:r>
-            <w:r>
-              <w:rPr>
-                <w:rFonts w:ascii="BC Sans" w:eastAsia="Times New Roman" w:hAnsi="BC Sans" w:cs="Times New Roman"/>
-                <w:color w:val="000000" w:themeColor="text1"/>
-                <w:sz w:val="20"/>
-                <w:szCs w:val="20"/>
-              </w:rPr>
-              <w:t>d.wasObserved</w:t>
-            </w:r>
+            <w:proofErr w:type="spellStart"/>
+            <w:r>
+              <w:rPr>
+                <w:rFonts w:ascii="BC Sans" w:eastAsia="Times New Roman" w:hAnsi="BC Sans" w:cs="Times New Roman"/>
+                <w:color w:val="000000" w:themeColor="text1"/>
+                <w:sz w:val="20"/>
+                <w:szCs w:val="20"/>
+              </w:rPr>
+              <w:t>d</w:t>
+            </w:r>
+            <w:r>
+              <w:rPr>
+                <w:rFonts w:ascii="BC Sans" w:eastAsia="Times New Roman" w:hAnsi="BC Sans" w:cs="Times New Roman"/>
+                <w:color w:val="000000" w:themeColor="text1"/>
+                <w:sz w:val="20"/>
+                <w:szCs w:val="20"/>
+              </w:rPr>
+              <w:t>.</w:t>
+            </w:r>
+            <w:r>
+              <w:rPr>
+                <w:rFonts w:ascii="BC Sans" w:eastAsia="Times New Roman" w:hAnsi="BC Sans" w:cs="Times New Roman"/>
+                <w:color w:val="000000" w:themeColor="text1"/>
+                <w:sz w:val="20"/>
+                <w:szCs w:val="20"/>
+              </w:rPr>
+              <w:t>wasObserved</w:t>
+            </w:r>
+            <w:proofErr w:type="spellEnd"/>
             <w:r>
               <w:rPr>
                 <w:rFonts w:ascii="BC Sans" w:eastAsia="Times New Roman" w:hAnsi="BC Sans" w:cs="Times New Roman"/>
@@ -1021,6 +1302,7 @@
               </w:rPr>
               <w:t>{</w:t>
             </w:r>
+            <w:proofErr w:type="spellStart"/>
             <w:r>
               <w:rPr>
                 <w:rFonts w:ascii="BC Sans" w:eastAsia="Times New Roman" w:hAnsi="BC Sans" w:cs="Times New Roman"/>
@@ -1030,8 +1312,29 @@
                 <w:szCs w:val="20"/>
                 <w14:ligatures w14:val="none"/>
               </w:rPr>
-              <w:t>d.location</w:t>
-            </w:r>
+              <w:t>d</w:t>
+            </w:r>
+            <w:r>
+              <w:rPr>
+                <w:rFonts w:ascii="BC Sans" w:eastAsia="Times New Roman" w:hAnsi="BC Sans" w:cs="Times New Roman"/>
+                <w:color w:val="000000" w:themeColor="text1"/>
+                <w:sz w:val="20"/>
+                <w:szCs w:val="20"/>
+              </w:rPr>
+              <w:t>.</w:t>
+            </w:r>
+            <w:r>
+              <w:rPr>
+                <w:rFonts w:ascii="BC Sans" w:eastAsia="Times New Roman" w:hAnsi="BC Sans" w:cs="Times New Roman"/>
+                <w:color w:val="000000"/>
+                <w:kern w:val="0"/>
+                <w:sz w:val="20"/>
+                <w:szCs w:val="20"/>
+                <w14:ligatures w14:val="none"/>
+              </w:rPr>
+              <w:t>location</w:t>
+            </w:r>
+            <w:proofErr w:type="spellEnd"/>
             <w:r>
               <w:rPr>
                 <w:rFonts w:ascii="BC Sans" w:eastAsia="Times New Roman" w:hAnsi="BC Sans" w:cs="Times New Roman"/>
@@ -1082,10 +1385,8 @@
               </w:rPr>
               <w:t>Latitude/Longitude</w:t>
             </w:r>
-            <w:commentRangeStart w:id="3"/>
           </w:p>
         </w:tc>
-        <w:commentRangeEnd w:id="3"/>
         <w:tc>
           <w:tcPr>
             <w:tcW w:w="8364" w:type="dxa"/>
@@ -1110,15 +1411,33 @@
                 <w:sz w:val="20"/>
                 <w:szCs w:val="20"/>
               </w:rPr>
-              <w:t>{d</w:t>
-            </w:r>
-            <w:r>
-              <w:rPr>
-                <w:rFonts w:ascii="BC Sans" w:hAnsi="BC Sans" w:cs="BC Sans Light"/>
-                <w:sz w:val="20"/>
-                <w:szCs w:val="20"/>
-              </w:rPr>
-              <w:t>.latitude</w:t>
+              <w:t>{</w:t>
+            </w:r>
+            <w:proofErr w:type="spellStart"/>
+            <w:r>
+              <w:rPr>
+                <w:rFonts w:ascii="BC Sans" w:hAnsi="BC Sans" w:cs="BC Sans Light"/>
+                <w:sz w:val="20"/>
+                <w:szCs w:val="20"/>
+              </w:rPr>
+              <w:t>d</w:t>
+            </w:r>
+            <w:r>
+              <w:rPr>
+                <w:rFonts w:ascii="BC Sans" w:eastAsia="Times New Roman" w:hAnsi="BC Sans" w:cs="Times New Roman"/>
+                <w:color w:val="000000" w:themeColor="text1"/>
+                <w:sz w:val="20"/>
+                <w:szCs w:val="20"/>
+              </w:rPr>
+              <w:t>.</w:t>
+            </w:r>
+            <w:r>
+              <w:rPr>
+                <w:rFonts w:ascii="BC Sans" w:hAnsi="BC Sans" w:cs="BC Sans Light"/>
+                <w:sz w:val="20"/>
+                <w:szCs w:val="20"/>
+              </w:rPr>
+              <w:t>latitude</w:t>
             </w:r>
             <w:r>
               <w:rPr>
@@ -1136,6 +1455,7 @@
               </w:rPr>
               <w:t>NE</w:t>
             </w:r>
+            <w:proofErr w:type="spellEnd"/>
             <w:r>
               <w:rPr>
                 <w:rFonts w:ascii="BC Sans" w:hAnsi="BC Sans" w:cs="BC Sans Light"/>
@@ -1158,7 +1478,25 @@
                 <w:sz w:val="20"/>
                 <w:szCs w:val="20"/>
               </w:rPr>
-              <w:t>):showBegin}</w:t>
+              <w:t>):</w:t>
+            </w:r>
+            <w:proofErr w:type="spellStart"/>
+            <w:r>
+              <w:rPr>
+                <w:rFonts w:ascii="BC Sans" w:hAnsi="BC Sans" w:cs="BC Sans Light"/>
+                <w:sz w:val="20"/>
+                <w:szCs w:val="20"/>
+              </w:rPr>
+              <w:t>showBegin</w:t>
+            </w:r>
+            <w:proofErr w:type="spellEnd"/>
+            <w:r>
+              <w:rPr>
+                <w:rFonts w:ascii="BC Sans" w:hAnsi="BC Sans" w:cs="BC Sans Light"/>
+                <w:sz w:val="20"/>
+                <w:szCs w:val="20"/>
+              </w:rPr>
+              <w:t>}</w:t>
             </w:r>
             <w:r>
               <w:rPr>
@@ -1169,15 +1507,35 @@
               </w:rPr>
               <w:t>{</w:t>
             </w:r>
-            <w:r>
-              <w:rPr>
-                <w:rFonts w:ascii="BC Sans" w:eastAsia="Times New Roman" w:hAnsi="BC Sans" w:cs="Times New Roman"/>
-                <w:color w:val="000000" w:themeColor="text1"/>
-                <w:sz w:val="20"/>
-                <w:szCs w:val="20"/>
-              </w:rPr>
-              <w:t>d.latitude</w:t>
-            </w:r>
+            <w:proofErr w:type="spellStart"/>
+            <w:r>
+              <w:rPr>
+                <w:rFonts w:ascii="BC Sans" w:eastAsia="Times New Roman" w:hAnsi="BC Sans" w:cs="Times New Roman"/>
+                <w:color w:val="000000" w:themeColor="text1"/>
+                <w:sz w:val="20"/>
+                <w:szCs w:val="20"/>
+              </w:rPr>
+              <w:t>d</w:t>
+            </w:r>
+            <w:r>
+              <w:rPr>
+                <w:rFonts w:ascii="BC Sans" w:eastAsia="Times New Roman" w:hAnsi="BC Sans" w:cs="Times New Roman"/>
+                <w:color w:val="000000" w:themeColor="text1"/>
+                <w:sz w:val="20"/>
+                <w:szCs w:val="20"/>
+              </w:rPr>
+              <w:t>.</w:t>
+            </w:r>
+            <w:r>
+              <w:rPr>
+                <w:rFonts w:ascii="BC Sans" w:eastAsia="Times New Roman" w:hAnsi="BC Sans" w:cs="Times New Roman"/>
+                <w:color w:val="000000" w:themeColor="text1"/>
+                <w:sz w:val="20"/>
+                <w:szCs w:val="20"/>
+              </w:rPr>
+              <w:t>latitude</w:t>
+            </w:r>
+            <w:proofErr w:type="spellEnd"/>
             <w:r>
               <w:rPr>
                 <w:rFonts w:ascii="BC Sans" w:eastAsia="Times New Roman" w:hAnsi="BC Sans" w:cs="Times New Roman"/>
@@ -1187,15 +1545,35 @@
               </w:rPr>
               <w:t>}, {</w:t>
             </w:r>
-            <w:r>
-              <w:rPr>
-                <w:rFonts w:ascii="BC Sans" w:eastAsia="Times New Roman" w:hAnsi="BC Sans" w:cs="Times New Roman"/>
-                <w:color w:val="000000" w:themeColor="text1"/>
-                <w:sz w:val="20"/>
-                <w:szCs w:val="20"/>
-              </w:rPr>
-              <w:t>d.longitude</w:t>
-            </w:r>
+            <w:proofErr w:type="spellStart"/>
+            <w:r>
+              <w:rPr>
+                <w:rFonts w:ascii="BC Sans" w:eastAsia="Times New Roman" w:hAnsi="BC Sans" w:cs="Times New Roman"/>
+                <w:color w:val="000000" w:themeColor="text1"/>
+                <w:sz w:val="20"/>
+                <w:szCs w:val="20"/>
+              </w:rPr>
+              <w:t>d</w:t>
+            </w:r>
+            <w:r>
+              <w:rPr>
+                <w:rFonts w:ascii="BC Sans" w:eastAsia="Times New Roman" w:hAnsi="BC Sans" w:cs="Times New Roman"/>
+                <w:color w:val="000000" w:themeColor="text1"/>
+                <w:sz w:val="20"/>
+                <w:szCs w:val="20"/>
+              </w:rPr>
+              <w:t>.</w:t>
+            </w:r>
+            <w:r>
+              <w:rPr>
+                <w:rFonts w:ascii="BC Sans" w:eastAsia="Times New Roman" w:hAnsi="BC Sans" w:cs="Times New Roman"/>
+                <w:color w:val="000000" w:themeColor="text1"/>
+                <w:sz w:val="20"/>
+                <w:szCs w:val="20"/>
+              </w:rPr>
+              <w:t>longitude</w:t>
+            </w:r>
+            <w:proofErr w:type="spellEnd"/>
             <w:r>
               <w:rPr>
                 <w:rFonts w:ascii="BC Sans" w:eastAsia="Times New Roman" w:hAnsi="BC Sans" w:cs="Times New Roman"/>
@@ -1207,25 +1585,37 @@
             </w:r>
             <w:r>
               <w:rPr>
-                <w:rStyle w:val="CommentReference"/>
-              </w:rPr>
-              <w:commentReference w:id="3"/>
-            </w:r>
-            <w:r>
-              <w:rPr>
-                <w:rFonts w:ascii="BC Sans" w:hAnsi="BC Sans" w:cs="BC Sans Light"/>
-                <w:sz w:val="20"/>
-                <w:szCs w:val="20"/>
-              </w:rPr>
-              <w:t>{d</w:t>
-            </w:r>
-            <w:r>
-              <w:rPr>
-                <w:rFonts w:ascii="BC Sans" w:hAnsi="BC Sans" w:cs="BC Sans Light"/>
-                <w:sz w:val="20"/>
-                <w:szCs w:val="20"/>
-              </w:rPr>
-              <w:t>.latitude</w:t>
+                <w:rFonts w:ascii="BC Sans" w:hAnsi="BC Sans" w:cs="BC Sans Light"/>
+                <w:sz w:val="20"/>
+                <w:szCs w:val="20"/>
+              </w:rPr>
+              <w:t>{</w:t>
+            </w:r>
+            <w:proofErr w:type="spellStart"/>
+            <w:r>
+              <w:rPr>
+                <w:rFonts w:ascii="BC Sans" w:hAnsi="BC Sans" w:cs="BC Sans Light"/>
+                <w:sz w:val="20"/>
+                <w:szCs w:val="20"/>
+              </w:rPr>
+              <w:t>d</w:t>
+            </w:r>
+            <w:r>
+              <w:rPr>
+                <w:rFonts w:ascii="BC Sans" w:eastAsia="Times New Roman" w:hAnsi="BC Sans" w:cs="Times New Roman"/>
+                <w:color w:val="000000" w:themeColor="text1"/>
+                <w:sz w:val="20"/>
+                <w:szCs w:val="20"/>
+              </w:rPr>
+              <w:t>.</w:t>
+            </w:r>
+            <w:r>
+              <w:rPr>
+                <w:rFonts w:ascii="BC Sans" w:hAnsi="BC Sans" w:cs="BC Sans Light"/>
+                <w:sz w:val="20"/>
+                <w:szCs w:val="20"/>
+              </w:rPr>
+              <w:t>latitude</w:t>
             </w:r>
             <w:r>
               <w:rPr>
@@ -1243,6 +1633,7 @@
               </w:rPr>
               <w:t>NE</w:t>
             </w:r>
+            <w:proofErr w:type="spellEnd"/>
             <w:r>
               <w:rPr>
                 <w:rFonts w:ascii="BC Sans" w:hAnsi="BC Sans" w:cs="BC Sans Light"/>
@@ -1265,7 +1656,16 @@
                 <w:sz w:val="20"/>
                 <w:szCs w:val="20"/>
               </w:rPr>
-              <w:t>):show</w:t>
+              <w:t>):</w:t>
+            </w:r>
+            <w:proofErr w:type="spellStart"/>
+            <w:r>
+              <w:rPr>
+                <w:rFonts w:ascii="BC Sans" w:hAnsi="BC Sans" w:cs="BC Sans Light"/>
+                <w:sz w:val="20"/>
+                <w:szCs w:val="20"/>
+              </w:rPr>
+              <w:t>show</w:t>
             </w:r>
             <w:r>
               <w:rPr>
@@ -1275,6 +1675,7 @@
               </w:rPr>
               <w:t>End</w:t>
             </w:r>
+            <w:proofErr w:type="spellEnd"/>
             <w:r>
               <w:rPr>
                 <w:rFonts w:ascii="BC Sans" w:hAnsi="BC Sans" w:cs="BC Sans Light"/>
@@ -1311,7 +1712,6 @@
                 <w:szCs w:val="20"/>
               </w:rPr>
             </w:pPr>
-            <w:commentRangeStart w:id="4"/>
             <w:r>
               <w:rPr>
                 <w:rFonts w:ascii="BC Sans" w:eastAsia="BC Sans" w:hAnsi="BC Sans" w:cs="BC Sans"/>
@@ -1326,7 +1726,6 @@
             </w:r>
           </w:p>
         </w:tc>
-        <w:commentRangeEnd w:id="4"/>
         <w:tc>
           <w:tcPr>
             <w:tcW w:w="8364" w:type="dxa"/>
@@ -1354,6 +1753,7 @@
               </w:rPr>
               <w:t>{</w:t>
             </w:r>
+            <w:proofErr w:type="spellStart"/>
             <w:r>
               <w:rPr>
                 <w:rFonts w:ascii="BC Sans" w:eastAsia="BC Sans" w:hAnsi="BC Sans" w:cs="BC Sans"/>
@@ -1361,7 +1761,16 @@
                 <w:sz w:val="20"/>
                 <w:szCs w:val="20"/>
               </w:rPr>
-              <w:t>d.community</w:t>
+              <w:t>d</w:t>
+            </w:r>
+            <w:r>
+              <w:rPr>
+                <w:rFonts w:ascii="BC Sans" w:eastAsia="Times New Roman" w:hAnsi="BC Sans" w:cs="Times New Roman"/>
+                <w:color w:val="000000" w:themeColor="text1"/>
+                <w:sz w:val="20"/>
+                <w:szCs w:val="20"/>
+              </w:rPr>
+              <w:t>.</w:t>
             </w:r>
             <w:r>
               <w:rPr>
@@ -1370,8 +1779,19 @@
                 <w:sz w:val="20"/>
                 <w:szCs w:val="20"/>
               </w:rPr>
+              <w:t>community</w:t>
+            </w:r>
+            <w:proofErr w:type="spellEnd"/>
+            <w:r>
+              <w:rPr>
+                <w:rFonts w:ascii="BC Sans" w:eastAsia="BC Sans" w:hAnsi="BC Sans" w:cs="BC Sans"/>
+                <w:color w:val="000000" w:themeColor="text1"/>
+                <w:sz w:val="20"/>
+                <w:szCs w:val="20"/>
+              </w:rPr>
               <w:t>}, {</w:t>
             </w:r>
+            <w:proofErr w:type="spellStart"/>
             <w:r>
               <w:rPr>
                 <w:rFonts w:ascii="BC Sans" w:eastAsia="BC Sans" w:hAnsi="BC Sans" w:cs="BC Sans"/>
@@ -1379,7 +1799,16 @@
                 <w:sz w:val="20"/>
                 <w:szCs w:val="20"/>
               </w:rPr>
-              <w:t>d.office</w:t>
+              <w:t>d</w:t>
+            </w:r>
+            <w:r>
+              <w:rPr>
+                <w:rFonts w:ascii="BC Sans" w:eastAsia="Times New Roman" w:hAnsi="BC Sans" w:cs="Times New Roman"/>
+                <w:color w:val="000000" w:themeColor="text1"/>
+                <w:sz w:val="20"/>
+                <w:szCs w:val="20"/>
+              </w:rPr>
+              <w:t>.</w:t>
             </w:r>
             <w:r>
               <w:rPr>
@@ -1388,14 +1817,9 @@
                 <w:sz w:val="20"/>
                 <w:szCs w:val="20"/>
               </w:rPr>
-              <w:t xml:space="preserve">}, </w:t>
-            </w:r>
-            <w:r>
-              <w:rPr>
-                <w:rStyle w:val="CommentReference"/>
-              </w:rPr>
-              <w:commentReference w:id="4"/>
-            </w:r>
+              <w:t>office</w:t>
+            </w:r>
+            <w:proofErr w:type="spellEnd"/>
             <w:r>
               <w:rPr>
                 <w:rFonts w:ascii="BC Sans" w:eastAsia="BC Sans" w:hAnsi="BC Sans" w:cs="BC Sans"/>
@@ -1403,8 +1827,9 @@
                 <w:sz w:val="20"/>
                 <w:szCs w:val="20"/>
               </w:rPr>
-              <w:t>{</w:t>
-            </w:r>
+              <w:t>}, {</w:t>
+            </w:r>
+            <w:proofErr w:type="spellStart"/>
             <w:r>
               <w:rPr>
                 <w:rFonts w:ascii="BC Sans" w:eastAsia="BC Sans" w:hAnsi="BC Sans" w:cs="BC Sans"/>
@@ -1412,7 +1837,16 @@
                 <w:sz w:val="20"/>
                 <w:szCs w:val="20"/>
               </w:rPr>
-              <w:t>d.zone</w:t>
+              <w:t>d</w:t>
+            </w:r>
+            <w:r>
+              <w:rPr>
+                <w:rFonts w:ascii="BC Sans" w:eastAsia="Times New Roman" w:hAnsi="BC Sans" w:cs="Times New Roman"/>
+                <w:color w:val="000000" w:themeColor="text1"/>
+                <w:sz w:val="20"/>
+                <w:szCs w:val="20"/>
+              </w:rPr>
+              <w:t>.</w:t>
             </w:r>
             <w:r>
               <w:rPr>
@@ -1421,8 +1855,19 @@
                 <w:sz w:val="20"/>
                 <w:szCs w:val="20"/>
               </w:rPr>
+              <w:t>zone</w:t>
+            </w:r>
+            <w:proofErr w:type="spellEnd"/>
+            <w:r>
+              <w:rPr>
+                <w:rFonts w:ascii="BC Sans" w:eastAsia="BC Sans" w:hAnsi="BC Sans" w:cs="BC Sans"/>
+                <w:color w:val="000000" w:themeColor="text1"/>
+                <w:sz w:val="20"/>
+                <w:szCs w:val="20"/>
+              </w:rPr>
               <w:t>}, {</w:t>
             </w:r>
+            <w:proofErr w:type="spellStart"/>
             <w:r>
               <w:rPr>
                 <w:rFonts w:ascii="BC Sans" w:eastAsia="BC Sans" w:hAnsi="BC Sans" w:cs="BC Sans"/>
@@ -1430,7 +1875,35 @@
                 <w:sz w:val="20"/>
                 <w:szCs w:val="20"/>
               </w:rPr>
-              <w:t>d.region}</w:t>
+              <w:t>d</w:t>
+            </w:r>
+            <w:r>
+              <w:rPr>
+                <w:rFonts w:ascii="BC Sans" w:eastAsia="Times New Roman" w:hAnsi="BC Sans" w:cs="Times New Roman"/>
+                <w:color w:val="000000" w:themeColor="text1"/>
+                <w:sz w:val="20"/>
+                <w:szCs w:val="20"/>
+              </w:rPr>
+              <w:t>.</w:t>
+            </w:r>
+            <w:r>
+              <w:rPr>
+                <w:rFonts w:ascii="BC Sans" w:eastAsia="BC Sans" w:hAnsi="BC Sans" w:cs="BC Sans"/>
+                <w:color w:val="000000" w:themeColor="text1"/>
+                <w:sz w:val="20"/>
+                <w:szCs w:val="20"/>
+              </w:rPr>
+              <w:t>region</w:t>
+            </w:r>
+            <w:proofErr w:type="spellEnd"/>
+            <w:r>
+              <w:rPr>
+                <w:rFonts w:ascii="BC Sans" w:eastAsia="BC Sans" w:hAnsi="BC Sans" w:cs="BC Sans"/>
+                <w:color w:val="000000" w:themeColor="text1"/>
+                <w:sz w:val="20"/>
+                <w:szCs w:val="20"/>
+              </w:rPr>
+              <w:t>}</w:t>
             </w:r>
           </w:p>
         </w:tc>
@@ -1497,15 +1970,35 @@
               </w:rPr>
               <w:t>{</w:t>
             </w:r>
-            <w:r>
-              <w:rPr>
-                <w:rFonts w:ascii="BC Sans" w:eastAsia="Times New Roman" w:hAnsi="BC Sans" w:cs="Times New Roman"/>
-                <w:color w:val="000000" w:themeColor="text1"/>
-                <w:sz w:val="20"/>
-                <w:szCs w:val="20"/>
-              </w:rPr>
-              <w:t>d.locationDescription</w:t>
-            </w:r>
+            <w:proofErr w:type="spellStart"/>
+            <w:r>
+              <w:rPr>
+                <w:rFonts w:ascii="BC Sans" w:eastAsia="Times New Roman" w:hAnsi="BC Sans" w:cs="Times New Roman"/>
+                <w:color w:val="000000" w:themeColor="text1"/>
+                <w:sz w:val="20"/>
+                <w:szCs w:val="20"/>
+              </w:rPr>
+              <w:t>d</w:t>
+            </w:r>
+            <w:r>
+              <w:rPr>
+                <w:rFonts w:ascii="BC Sans" w:eastAsia="Times New Roman" w:hAnsi="BC Sans" w:cs="Times New Roman"/>
+                <w:color w:val="000000" w:themeColor="text1"/>
+                <w:sz w:val="20"/>
+                <w:szCs w:val="20"/>
+              </w:rPr>
+              <w:t>.</w:t>
+            </w:r>
+            <w:r>
+              <w:rPr>
+                <w:rFonts w:ascii="BC Sans" w:eastAsia="Times New Roman" w:hAnsi="BC Sans" w:cs="Times New Roman"/>
+                <w:color w:val="000000" w:themeColor="text1"/>
+                <w:sz w:val="20"/>
+                <w:szCs w:val="20"/>
+              </w:rPr>
+              <w:t>locationDescription</w:t>
+            </w:r>
+            <w:proofErr w:type="spellEnd"/>
             <w:r>
               <w:rPr>
                 <w:rFonts w:ascii="BC Sans" w:eastAsia="Times New Roman" w:hAnsi="BC Sans" w:cs="Times New Roman"/>
@@ -1579,15 +2072,35 @@
               </w:rPr>
               <w:t>{</w:t>
             </w:r>
-            <w:r>
-              <w:rPr>
-                <w:rFonts w:ascii="BC Sans" w:eastAsia="Times New Roman" w:hAnsi="BC Sans" w:cs="Times New Roman"/>
-                <w:color w:val="000000" w:themeColor="text1"/>
-                <w:sz w:val="20"/>
-                <w:szCs w:val="20"/>
-              </w:rPr>
-              <w:t>d.description</w:t>
-            </w:r>
+            <w:proofErr w:type="spellStart"/>
+            <w:r>
+              <w:rPr>
+                <w:rFonts w:ascii="BC Sans" w:eastAsia="Times New Roman" w:hAnsi="BC Sans" w:cs="Times New Roman"/>
+                <w:color w:val="000000" w:themeColor="text1"/>
+                <w:sz w:val="20"/>
+                <w:szCs w:val="20"/>
+              </w:rPr>
+              <w:t>d</w:t>
+            </w:r>
+            <w:r>
+              <w:rPr>
+                <w:rFonts w:ascii="BC Sans" w:eastAsia="Times New Roman" w:hAnsi="BC Sans" w:cs="Times New Roman"/>
+                <w:color w:val="000000" w:themeColor="text1"/>
+                <w:sz w:val="20"/>
+                <w:szCs w:val="20"/>
+              </w:rPr>
+              <w:t>.</w:t>
+            </w:r>
+            <w:r>
+              <w:rPr>
+                <w:rFonts w:ascii="BC Sans" w:eastAsia="Times New Roman" w:hAnsi="BC Sans" w:cs="Times New Roman"/>
+                <w:color w:val="000000" w:themeColor="text1"/>
+                <w:sz w:val="20"/>
+                <w:szCs w:val="20"/>
+              </w:rPr>
+              <w:t>description</w:t>
+            </w:r>
+            <w:proofErr w:type="spellEnd"/>
             <w:r>
               <w:rPr>
                 <w:rFonts w:ascii="BC Sans" w:eastAsia="Times New Roman" w:hAnsi="BC Sans" w:cs="Times New Roman"/>
@@ -1689,7 +2202,45 @@
                 <w:sz w:val="20"/>
                 <w:szCs w:val="20"/>
               </w:rPr>
-              <w:t>{d.details}</w:t>
+              <w:t>{</w:t>
+            </w:r>
+            <w:proofErr w:type="spellStart"/>
+            <w:r>
+              <w:rPr>
+                <w:rFonts w:ascii="BC Sans" w:eastAsia="BC Sans" w:hAnsi="BC Sans" w:cs="BC Sans"/>
+                <w:color w:val="000000" w:themeColor="text1"/>
+                <w:sz w:val="20"/>
+                <w:szCs w:val="20"/>
+              </w:rPr>
+              <w:t>d</w:t>
+            </w:r>
+            <w:r>
+              <w:rPr>
+                <w:rFonts w:ascii="BC Sans" w:eastAsia="Times New Roman" w:hAnsi="BC Sans" w:cs="Times New Roman"/>
+                <w:color w:val="000000" w:themeColor="text1"/>
+                <w:sz w:val="20"/>
+                <w:szCs w:val="20"/>
+              </w:rPr>
+              <w:t>.</w:t>
+            </w:r>
+            <w:r>
+              <w:rPr>
+                <w:rFonts w:ascii="BC Sans" w:eastAsia="BC Sans" w:hAnsi="BC Sans" w:cs="BC Sans"/>
+                <w:color w:val="000000" w:themeColor="text1"/>
+                <w:sz w:val="20"/>
+                <w:szCs w:val="20"/>
+              </w:rPr>
+              <w:t>details</w:t>
+            </w:r>
+            <w:proofErr w:type="spellEnd"/>
+            <w:r>
+              <w:rPr>
+                <w:rFonts w:ascii="BC Sans" w:eastAsia="BC Sans" w:hAnsi="BC Sans" w:cs="BC Sans"/>
+                <w:color w:val="000000" w:themeColor="text1"/>
+                <w:sz w:val="20"/>
+                <w:szCs w:val="20"/>
+              </w:rPr>
+              <w:t>}</w:t>
             </w:r>
           </w:p>
         </w:tc>
@@ -1806,8 +2357,9 @@
                 <w:sz w:val="20"/>
                 <w:szCs w:val="20"/>
               </w:rPr>
-              <w:t>{d.</w:t>
-            </w:r>
+              <w:t>{</w:t>
+            </w:r>
+            <w:proofErr w:type="spellStart"/>
             <w:r>
               <w:rPr>
                 <w:rFonts w:ascii="BC Sans" w:hAnsi="BC Sans" w:cs="BC Sans Light"/>
@@ -1817,8 +2369,31 @@
                 <w:sz w:val="20"/>
                 <w:szCs w:val="20"/>
               </w:rPr>
+              <w:t>d</w:t>
+            </w:r>
+            <w:r>
+              <w:rPr>
+                <w:rFonts w:ascii="BC Sans" w:eastAsia="Times New Roman" w:hAnsi="BC Sans" w:cs="Times New Roman"/>
+                <w:b w:val="0"/>
+                <w:bCs w:val="0"/>
+                <w:color w:val="000000" w:themeColor="text1"/>
+                <w:sz w:val="20"/>
+                <w:szCs w:val="20"/>
+              </w:rPr>
+              <w:t>.</w:t>
+            </w:r>
+            <w:r>
+              <w:rPr>
+                <w:rFonts w:ascii="BC Sans" w:hAnsi="BC Sans" w:cs="BC Sans Light"/>
+                <w:b w:val="0"/>
+                <w:bCs w:val="0"/>
+                <w:caps w:val="0"/>
+                <w:sz w:val="20"/>
+                <w:szCs w:val="20"/>
+              </w:rPr>
               <w:t>privacy</w:t>
             </w:r>
+            <w:proofErr w:type="spellEnd"/>
             <w:r>
               <w:rPr>
                 <w:rFonts w:ascii="BC Sans" w:hAnsi="BC Sans" w:cs="BC Sans Light"/>
@@ -1828,7 +2403,31 @@
                 <w:sz w:val="20"/>
                 <w:szCs w:val="20"/>
               </w:rPr>
-              <w:t>[i]</w:t>
+              <w:t>[</w:t>
+            </w:r>
+            <w:proofErr w:type="spellStart"/>
+            <w:r>
+              <w:rPr>
+                <w:rFonts w:ascii="BC Sans" w:hAnsi="BC Sans" w:cs="BC Sans Light"/>
+                <w:b w:val="0"/>
+                <w:bCs w:val="0"/>
+                <w:caps w:val="0"/>
+                <w:sz w:val="20"/>
+                <w:szCs w:val="20"/>
+              </w:rPr>
+              <w:t>i</w:t>
+            </w:r>
+            <w:proofErr w:type="spellEnd"/>
+            <w:r>
+              <w:rPr>
+                <w:rFonts w:ascii="BC Sans" w:hAnsi="BC Sans" w:cs="BC Sans Light"/>
+                <w:b w:val="0"/>
+                <w:bCs w:val="0"/>
+                <w:caps w:val="0"/>
+                <w:sz w:val="20"/>
+                <w:szCs w:val="20"/>
+              </w:rPr>
+              <w:t>]</w:t>
             </w:r>
             <w:r>
               <w:rPr>
@@ -1864,7 +2463,25 @@
                 <w:sz w:val="20"/>
                 <w:szCs w:val="20"/>
               </w:rPr>
-              <w:t>{d.</w:t>
+              <w:t>{</w:t>
+            </w:r>
+            <w:proofErr w:type="spellStart"/>
+            <w:r>
+              <w:rPr>
+                <w:rFonts w:ascii="BC Sans" w:hAnsi="BC Sans" w:cs="BC Sans Light"/>
+                <w:sz w:val="20"/>
+                <w:szCs w:val="20"/>
+              </w:rPr>
+              <w:t>d</w:t>
+            </w:r>
+            <w:r>
+              <w:rPr>
+                <w:rFonts w:ascii="BC Sans" w:eastAsia="Times New Roman" w:hAnsi="BC Sans" w:cs="Times New Roman"/>
+                <w:color w:val="000000" w:themeColor="text1"/>
+                <w:sz w:val="20"/>
+                <w:szCs w:val="20"/>
+              </w:rPr>
+              <w:t>.</w:t>
             </w:r>
             <w:r>
               <w:rPr>
@@ -1874,15 +2491,34 @@
               </w:rPr>
               <w:t>privacy</w:t>
             </w:r>
-            <w:r>
-              <w:rPr>
-                <w:rFonts w:ascii="BC Sans" w:hAnsi="BC Sans" w:cs="BC Sans Light"/>
-                <w:sz w:val="20"/>
-                <w:szCs w:val="20"/>
-              </w:rPr>
-              <w:t>[i].</w:t>
-            </w:r>
-            <w:commentRangeStart w:id="5"/>
+            <w:proofErr w:type="spellEnd"/>
+            <w:r>
+              <w:rPr>
+                <w:rFonts w:ascii="BC Sans" w:hAnsi="BC Sans" w:cs="BC Sans Light"/>
+                <w:sz w:val="20"/>
+                <w:szCs w:val="20"/>
+              </w:rPr>
+              <w:t>[</w:t>
+            </w:r>
+            <w:proofErr w:type="spellStart"/>
+            <w:r>
+              <w:rPr>
+                <w:rFonts w:ascii="BC Sans" w:hAnsi="BC Sans" w:cs="BC Sans Light"/>
+                <w:sz w:val="20"/>
+                <w:szCs w:val="20"/>
+              </w:rPr>
+              <w:t>i</w:t>
+            </w:r>
+            <w:proofErr w:type="spellEnd"/>
+            <w:r>
+              <w:rPr>
+                <w:rFonts w:ascii="BC Sans" w:hAnsi="BC Sans" w:cs="BC Sans Light"/>
+                <w:sz w:val="20"/>
+                <w:szCs w:val="20"/>
+              </w:rPr>
+              <w:t>].</w:t>
+            </w:r>
+            <w:commentRangeStart w:id="1"/>
             <w:r>
               <w:rPr>
                 <w:rFonts w:ascii="BC Sans" w:hAnsi="BC Sans" w:cs="BC Sans Light"/>
@@ -1891,12 +2527,12 @@
               </w:rPr>
               <w:t>value</w:t>
             </w:r>
-            <w:commentRangeEnd w:id="5"/>
+            <w:commentRangeEnd w:id="1"/>
             <w:r>
               <w:rPr>
                 <w:rStyle w:val="CommentReference"/>
               </w:rPr>
-              <w:commentReference w:id="5"/>
+              <w:commentReference w:id="1"/>
             </w:r>
             <w:r>
               <w:rPr>
@@ -1940,8 +2576,9 @@
                 <w:sz w:val="20"/>
                 <w:szCs w:val="20"/>
               </w:rPr>
-              <w:t>Privacy requested {d.</w:t>
-            </w:r>
+              <w:t>Privacy requested {</w:t>
+            </w:r>
+            <w:proofErr w:type="spellStart"/>
             <w:r>
               <w:rPr>
                 <w:rFonts w:ascii="BC Sans" w:hAnsi="BC Sans" w:cs="BC Sans Light"/>
@@ -1951,8 +2588,31 @@
                 <w:sz w:val="20"/>
                 <w:szCs w:val="20"/>
               </w:rPr>
+              <w:t>d</w:t>
+            </w:r>
+            <w:r>
+              <w:rPr>
+                <w:rFonts w:ascii="BC Sans" w:eastAsia="Times New Roman" w:hAnsi="BC Sans" w:cs="Times New Roman"/>
+                <w:b w:val="0"/>
+                <w:bCs w:val="0"/>
+                <w:color w:val="000000" w:themeColor="text1"/>
+                <w:sz w:val="20"/>
+                <w:szCs w:val="20"/>
+              </w:rPr>
+              <w:t>.</w:t>
+            </w:r>
+            <w:r>
+              <w:rPr>
+                <w:rFonts w:ascii="BC Sans" w:hAnsi="BC Sans" w:cs="BC Sans Light"/>
+                <w:b w:val="0"/>
+                <w:bCs w:val="0"/>
+                <w:caps w:val="0"/>
+                <w:sz w:val="20"/>
+                <w:szCs w:val="20"/>
+              </w:rPr>
               <w:t>privacy</w:t>
             </w:r>
+            <w:proofErr w:type="spellEnd"/>
             <w:r>
               <w:rPr>
                 <w:rFonts w:ascii="BC Sans" w:hAnsi="BC Sans" w:cs="BC Sans Light"/>
@@ -2009,7 +2669,42 @@
                 <w:sz w:val="20"/>
                 <w:szCs w:val="20"/>
               </w:rPr>
-              <w:t>{d.privacy[i</w:t>
+              <w:t>{</w:t>
+            </w:r>
+            <w:proofErr w:type="spellStart"/>
+            <w:r>
+              <w:rPr>
+                <w:rFonts w:ascii="BC Sans" w:hAnsi="BC Sans" w:cs="BC Sans Light"/>
+                <w:sz w:val="20"/>
+                <w:szCs w:val="20"/>
+              </w:rPr>
+              <w:t>d</w:t>
+            </w:r>
+            <w:r>
+              <w:rPr>
+                <w:rFonts w:ascii="BC Sans" w:eastAsia="Times New Roman" w:hAnsi="BC Sans" w:cs="Times New Roman"/>
+                <w:color w:val="000000" w:themeColor="text1"/>
+                <w:sz w:val="20"/>
+                <w:szCs w:val="20"/>
+              </w:rPr>
+              <w:t>.</w:t>
+            </w:r>
+            <w:r>
+              <w:rPr>
+                <w:rFonts w:ascii="BC Sans" w:hAnsi="BC Sans" w:cs="BC Sans Light"/>
+                <w:sz w:val="20"/>
+                <w:szCs w:val="20"/>
+              </w:rPr>
+              <w:t>privacy</w:t>
+            </w:r>
+            <w:proofErr w:type="spellEnd"/>
+            <w:r>
+              <w:rPr>
+                <w:rFonts w:ascii="BC Sans" w:hAnsi="BC Sans" w:cs="BC Sans Light"/>
+                <w:sz w:val="20"/>
+                <w:szCs w:val="20"/>
+              </w:rPr>
+              <w:t>[i</w:t>
             </w:r>
             <w:r>
               <w:rPr>
@@ -2095,7 +2790,15 @@
                 <w:sz w:val="20"/>
                 <w:szCs w:val="20"/>
               </w:rPr>
-              <w:t>d.</w:t>
+              <w:t>d</w:t>
+            </w:r>
+            <w:r>
+              <w:rPr>
+                <w:rFonts w:ascii="BC Sans" w:hAnsi="BC Sans" w:cs="BC Sans Light"/>
+                <w:sz w:val="20"/>
+                <w:szCs w:val="20"/>
+              </w:rPr>
+              <w:t>.</w:t>
             </w:r>
             <w:r>
               <w:rPr>
@@ -2172,7 +2875,15 @@
                 <w:sz w:val="20"/>
                 <w:szCs w:val="20"/>
               </w:rPr>
-              <w:t>d.</w:t>
+              <w:t>d</w:t>
+            </w:r>
+            <w:r>
+              <w:rPr>
+                <w:rFonts w:ascii="BC Sans" w:hAnsi="BC Sans" w:cs="BC Sans Light"/>
+                <w:sz w:val="20"/>
+                <w:szCs w:val="20"/>
+              </w:rPr>
+              <w:t>.</w:t>
             </w:r>
             <w:r>
               <w:rPr>
@@ -2266,7 +2977,15 @@
                 <w:sz w:val="20"/>
                 <w:szCs w:val="20"/>
               </w:rPr>
-              <w:t>d.</w:t>
+              <w:t>d</w:t>
+            </w:r>
+            <w:r>
+              <w:rPr>
+                <w:rFonts w:ascii="BC Sans" w:hAnsi="BC Sans" w:cs="BC Sans Light"/>
+                <w:sz w:val="20"/>
+                <w:szCs w:val="20"/>
+              </w:rPr>
+              <w:t>.</w:t>
             </w:r>
             <w:r>
               <w:rPr>
@@ -2359,7 +3078,15 @@
                 <w:sz w:val="20"/>
                 <w:szCs w:val="20"/>
               </w:rPr>
-              <w:t>d.</w:t>
+              <w:t>d</w:t>
+            </w:r>
+            <w:r>
+              <w:rPr>
+                <w:rFonts w:ascii="BC Sans" w:hAnsi="BC Sans" w:cs="BC Sans Light"/>
+                <w:sz w:val="20"/>
+                <w:szCs w:val="20"/>
+              </w:rPr>
+              <w:t>.</w:t>
             </w:r>
             <w:r>
               <w:rPr>
@@ -2447,21 +3174,39 @@
               </w:rPr>
               <w:t>{</w:t>
             </w:r>
-            <w:r>
-              <w:rPr>
-                <w:rFonts w:ascii="BC Sans" w:hAnsi="BC Sans" w:cs="BC Sans Light"/>
-                <w:sz w:val="20"/>
-                <w:szCs w:val="20"/>
-              </w:rPr>
-              <w:t>d.</w:t>
-            </w:r>
-            <w:r>
-              <w:rPr>
-                <w:rFonts w:ascii="BC Sans" w:hAnsi="BC Sans" w:cs="BC Sans Light"/>
-                <w:sz w:val="20"/>
-                <w:szCs w:val="20"/>
-              </w:rPr>
-              <w:t>address}</w:t>
+            <w:proofErr w:type="spellStart"/>
+            <w:r>
+              <w:rPr>
+                <w:rFonts w:ascii="BC Sans" w:hAnsi="BC Sans" w:cs="BC Sans Light"/>
+                <w:sz w:val="20"/>
+                <w:szCs w:val="20"/>
+              </w:rPr>
+              <w:t>d</w:t>
+            </w:r>
+            <w:r>
+              <w:rPr>
+                <w:rFonts w:ascii="BC Sans" w:hAnsi="BC Sans" w:cs="BC Sans Light"/>
+                <w:sz w:val="20"/>
+                <w:szCs w:val="20"/>
+              </w:rPr>
+              <w:t>.</w:t>
+            </w:r>
+            <w:r>
+              <w:rPr>
+                <w:rFonts w:ascii="BC Sans" w:hAnsi="BC Sans" w:cs="BC Sans Light"/>
+                <w:sz w:val="20"/>
+                <w:szCs w:val="20"/>
+              </w:rPr>
+              <w:t>address</w:t>
+            </w:r>
+            <w:proofErr w:type="spellEnd"/>
+            <w:r>
+              <w:rPr>
+                <w:rFonts w:ascii="BC Sans" w:hAnsi="BC Sans" w:cs="BC Sans Light"/>
+                <w:sz w:val="20"/>
+                <w:szCs w:val="20"/>
+              </w:rPr>
+              <w:t>}</w:t>
             </w:r>
           </w:p>
         </w:tc>
@@ -2524,21 +3269,39 @@
               </w:rPr>
               <w:t>{</w:t>
             </w:r>
-            <w:r>
-              <w:rPr>
-                <w:rFonts w:ascii="BC Sans" w:hAnsi="BC Sans" w:cs="BC Sans Light"/>
-                <w:sz w:val="20"/>
-                <w:szCs w:val="20"/>
-              </w:rPr>
-              <w:t>d.</w:t>
-            </w:r>
-            <w:r>
-              <w:rPr>
-                <w:rFonts w:ascii="BC Sans" w:hAnsi="BC Sans" w:cs="BC Sans Light"/>
-                <w:sz w:val="20"/>
-                <w:szCs w:val="20"/>
-              </w:rPr>
-              <w:t>email}</w:t>
+            <w:proofErr w:type="spellStart"/>
+            <w:r>
+              <w:rPr>
+                <w:rFonts w:ascii="BC Sans" w:hAnsi="BC Sans" w:cs="BC Sans Light"/>
+                <w:sz w:val="20"/>
+                <w:szCs w:val="20"/>
+              </w:rPr>
+              <w:t>d</w:t>
+            </w:r>
+            <w:r>
+              <w:rPr>
+                <w:rFonts w:ascii="BC Sans" w:hAnsi="BC Sans" w:cs="BC Sans Light"/>
+                <w:sz w:val="20"/>
+                <w:szCs w:val="20"/>
+              </w:rPr>
+              <w:t>.</w:t>
+            </w:r>
+            <w:r>
+              <w:rPr>
+                <w:rFonts w:ascii="BC Sans" w:hAnsi="BC Sans" w:cs="BC Sans Light"/>
+                <w:sz w:val="20"/>
+                <w:szCs w:val="20"/>
+              </w:rPr>
+              <w:t>email</w:t>
+            </w:r>
+            <w:proofErr w:type="spellEnd"/>
+            <w:r>
+              <w:rPr>
+                <w:rFonts w:ascii="BC Sans" w:hAnsi="BC Sans" w:cs="BC Sans Light"/>
+                <w:sz w:val="20"/>
+                <w:szCs w:val="20"/>
+              </w:rPr>
+              <w:t>}</w:t>
             </w:r>
           </w:p>
         </w:tc>
@@ -2602,14 +3365,32 @@
               </w:rPr>
               <w:t>{</w:t>
             </w:r>
-            <w:r>
-              <w:rPr>
-                <w:rFonts w:ascii="BC Sans" w:hAnsi="BC Sans" w:cs="BC Sans Light"/>
-                <w:sz w:val="20"/>
-                <w:szCs w:val="20"/>
-              </w:rPr>
-              <w:t>d.reportedBy</w:t>
-            </w:r>
+            <w:proofErr w:type="spellStart"/>
+            <w:r>
+              <w:rPr>
+                <w:rFonts w:ascii="BC Sans" w:hAnsi="BC Sans" w:cs="BC Sans Light"/>
+                <w:sz w:val="20"/>
+                <w:szCs w:val="20"/>
+              </w:rPr>
+              <w:t>d</w:t>
+            </w:r>
+            <w:r>
+              <w:rPr>
+                <w:rFonts w:ascii="BC Sans" w:hAnsi="BC Sans" w:cs="BC Sans Light"/>
+                <w:sz w:val="20"/>
+                <w:szCs w:val="20"/>
+              </w:rPr>
+              <w:t>.</w:t>
+            </w:r>
+            <w:r>
+              <w:rPr>
+                <w:rFonts w:ascii="BC Sans" w:hAnsi="BC Sans" w:cs="BC Sans Light"/>
+                <w:sz w:val="20"/>
+                <w:szCs w:val="20"/>
+              </w:rPr>
+              <w:t>reportedBy</w:t>
+            </w:r>
+            <w:proofErr w:type="spellEnd"/>
             <w:r>
               <w:rPr>
                 <w:rFonts w:ascii="BC Sans" w:hAnsi="BC Sans" w:cs="BC Sans Light"/>
@@ -2671,13 +3452,11 @@
                 <w:szCs w:val="20"/>
                 <w14:ligatures w14:val="none"/>
               </w:rPr>
-              <w:t>Update #{d.updates[i].sequenceId}</w:t>
-            </w:r>
-            <w:r>
-              <w:rPr>
-                <w:rFonts w:ascii="BC Sans" w:eastAsia="Times New Roman" w:hAnsi="BC Sans" w:cs="Times New Roman"/>
-                <w:b w:val="0"/>
-                <w:bCs w:val="0"/>
+              <w:t>Update #{d</w:t>
+            </w:r>
+            <w:r>
+              <w:rPr>
+                <w:rFonts w:ascii="BC Sans" w:eastAsia="Times New Roman" w:hAnsi="BC Sans" w:cs="Times New Roman"/>
                 <w:caps w:val="0"/>
                 <w:color w:val="000000"/>
                 <w:kern w:val="0"/>
@@ -2685,7 +3464,147 @@
                 <w:szCs w:val="20"/>
                 <w14:ligatures w14:val="none"/>
               </w:rPr>
-              <w:t>, received: {d.updates[i].updateOn}</w:t>
+              <w:t>.</w:t>
+            </w:r>
+            <w:r>
+              <w:rPr>
+                <w:rFonts w:ascii="BC Sans" w:eastAsia="Times New Roman" w:hAnsi="BC Sans" w:cs="Times New Roman"/>
+                <w:caps w:val="0"/>
+                <w:color w:val="000000"/>
+                <w:kern w:val="0"/>
+                <w:sz w:val="20"/>
+                <w:szCs w:val="20"/>
+                <w14:ligatures w14:val="none"/>
+              </w:rPr>
+              <w:t>updates[i].sequenceId}</w:t>
+            </w:r>
+            <w:r>
+              <w:rPr>
+                <w:rFonts w:ascii="BC Sans" w:eastAsia="Times New Roman" w:hAnsi="BC Sans" w:cs="Times New Roman"/>
+                <w:b w:val="0"/>
+                <w:bCs w:val="0"/>
+                <w:caps w:val="0"/>
+                <w:color w:val="000000"/>
+                <w:kern w:val="0"/>
+                <w:sz w:val="20"/>
+                <w:szCs w:val="20"/>
+                <w14:ligatures w14:val="none"/>
+              </w:rPr>
+              <w:t>, received: {</w:t>
+            </w:r>
+            <w:proofErr w:type="spellStart"/>
+            <w:r>
+              <w:rPr>
+                <w:rFonts w:ascii="BC Sans" w:eastAsia="Times New Roman" w:hAnsi="BC Sans" w:cs="Times New Roman"/>
+                <w:b w:val="0"/>
+                <w:bCs w:val="0"/>
+                <w:caps w:val="0"/>
+                <w:color w:val="000000"/>
+                <w:kern w:val="0"/>
+                <w:sz w:val="20"/>
+                <w:szCs w:val="20"/>
+                <w14:ligatures w14:val="none"/>
+              </w:rPr>
+              <w:t>d</w:t>
+            </w:r>
+            <w:r>
+              <w:rPr>
+                <w:rFonts w:ascii="BC Sans" w:hAnsi="BC Sans" w:cs="BC Sans Light"/>
+                <w:b w:val="0"/>
+                <w:bCs w:val="0"/>
+                <w:sz w:val="20"/>
+                <w:szCs w:val="20"/>
+              </w:rPr>
+              <w:t>.</w:t>
+            </w:r>
+            <w:r>
+              <w:rPr>
+                <w:rFonts w:ascii="BC Sans" w:eastAsia="Times New Roman" w:hAnsi="BC Sans" w:cs="Times New Roman"/>
+                <w:b w:val="0"/>
+                <w:bCs w:val="0"/>
+                <w:caps w:val="0"/>
+                <w:color w:val="000000"/>
+                <w:kern w:val="0"/>
+                <w:sz w:val="20"/>
+                <w:szCs w:val="20"/>
+                <w14:ligatures w14:val="none"/>
+              </w:rPr>
+              <w:t>updates</w:t>
+            </w:r>
+            <w:proofErr w:type="spellEnd"/>
+            <w:r>
+              <w:rPr>
+                <w:rFonts w:ascii="BC Sans" w:eastAsia="Times New Roman" w:hAnsi="BC Sans" w:cs="Times New Roman"/>
+                <w:b w:val="0"/>
+                <w:bCs w:val="0"/>
+                <w:caps w:val="0"/>
+                <w:color w:val="000000"/>
+                <w:kern w:val="0"/>
+                <w:sz w:val="20"/>
+                <w:szCs w:val="20"/>
+                <w14:ligatures w14:val="none"/>
+              </w:rPr>
+              <w:t>[</w:t>
+            </w:r>
+            <w:proofErr w:type="spellStart"/>
+            <w:r>
+              <w:rPr>
+                <w:rFonts w:ascii="BC Sans" w:eastAsia="Times New Roman" w:hAnsi="BC Sans" w:cs="Times New Roman"/>
+                <w:b w:val="0"/>
+                <w:bCs w:val="0"/>
+                <w:caps w:val="0"/>
+                <w:color w:val="000000"/>
+                <w:kern w:val="0"/>
+                <w:sz w:val="20"/>
+                <w:szCs w:val="20"/>
+                <w14:ligatures w14:val="none"/>
+              </w:rPr>
+              <w:t>i</w:t>
+            </w:r>
+            <w:proofErr w:type="spellEnd"/>
+            <w:r>
+              <w:rPr>
+                <w:rFonts w:ascii="BC Sans" w:eastAsia="Times New Roman" w:hAnsi="BC Sans" w:cs="Times New Roman"/>
+                <w:b w:val="0"/>
+                <w:bCs w:val="0"/>
+                <w:caps w:val="0"/>
+                <w:color w:val="000000"/>
+                <w:kern w:val="0"/>
+                <w:sz w:val="20"/>
+                <w:szCs w:val="20"/>
+                <w14:ligatures w14:val="none"/>
+              </w:rPr>
+              <w:t>].</w:t>
+            </w:r>
+            <w:proofErr w:type="spellStart"/>
+            <w:r>
+              <w:rPr>
+                <w:rFonts w:ascii="BC Sans" w:eastAsia="Times New Roman" w:hAnsi="BC Sans" w:cs="Times New Roman"/>
+                <w:b w:val="0"/>
+                <w:bCs w:val="0"/>
+                <w:caps w:val="0"/>
+                <w:color w:val="000000"/>
+                <w:kern w:val="0"/>
+                <w:sz w:val="20"/>
+                <w:szCs w:val="20"/>
+                <w14:ligatures w14:val="none"/>
+              </w:rPr>
+              <w:t>updateOn</w:t>
+            </w:r>
+            <w:proofErr w:type="spellEnd"/>
+            <w:r>
+              <w:rPr>
+                <w:rFonts w:ascii="BC Sans" w:eastAsia="Times New Roman" w:hAnsi="BC Sans" w:cs="Times New Roman"/>
+                <w:b w:val="0"/>
+                <w:bCs w:val="0"/>
+                <w:caps w:val="0"/>
+                <w:color w:val="000000"/>
+                <w:kern w:val="0"/>
+                <w:sz w:val="20"/>
+                <w:szCs w:val="20"/>
+                <w14:ligatures w14:val="none"/>
+              </w:rPr>
+              <w:t>}</w:t>
             </w:r>
             <w:r>
               <w:rPr>
@@ -2761,13 +3680,57 @@
               </w:rPr>
               <w:t>{</w:t>
             </w:r>
-            <w:r>
-              <w:rPr>
-                <w:rFonts w:ascii="BC Sans" w:hAnsi="BC Sans" w:cs="BC Sans Light"/>
-                <w:sz w:val="20"/>
-                <w:szCs w:val="20"/>
-              </w:rPr>
-              <w:t>d.updates[i].description</w:t>
+            <w:proofErr w:type="spellStart"/>
+            <w:r>
+              <w:rPr>
+                <w:rFonts w:ascii="BC Sans" w:hAnsi="BC Sans" w:cs="BC Sans Light"/>
+                <w:sz w:val="20"/>
+                <w:szCs w:val="20"/>
+              </w:rPr>
+              <w:t>d</w:t>
+            </w:r>
+            <w:r>
+              <w:rPr>
+                <w:rFonts w:ascii="BC Sans" w:hAnsi="BC Sans" w:cs="BC Sans Light"/>
+                <w:sz w:val="20"/>
+                <w:szCs w:val="20"/>
+              </w:rPr>
+              <w:t>.</w:t>
+            </w:r>
+            <w:r>
+              <w:rPr>
+                <w:rFonts w:ascii="BC Sans" w:hAnsi="BC Sans" w:cs="BC Sans Light"/>
+                <w:sz w:val="20"/>
+                <w:szCs w:val="20"/>
+              </w:rPr>
+              <w:t>updates</w:t>
+            </w:r>
+            <w:proofErr w:type="spellEnd"/>
+            <w:r>
+              <w:rPr>
+                <w:rFonts w:ascii="BC Sans" w:hAnsi="BC Sans" w:cs="BC Sans Light"/>
+                <w:sz w:val="20"/>
+                <w:szCs w:val="20"/>
+              </w:rPr>
+              <w:t>[</w:t>
+            </w:r>
+            <w:proofErr w:type="spellStart"/>
+            <w:r>
+              <w:rPr>
+                <w:rFonts w:ascii="BC Sans" w:hAnsi="BC Sans" w:cs="BC Sans Light"/>
+                <w:sz w:val="20"/>
+                <w:szCs w:val="20"/>
+              </w:rPr>
+              <w:t>i</w:t>
+            </w:r>
+            <w:proofErr w:type="spellEnd"/>
+            <w:r>
+              <w:rPr>
+                <w:rFonts w:ascii="BC Sans" w:hAnsi="BC Sans" w:cs="BC Sans Light"/>
+                <w:sz w:val="20"/>
+                <w:szCs w:val="20"/>
+              </w:rPr>
+              <w:t>].description</w:t>
             </w:r>
             <w:r>
               <w:rPr>
@@ -2839,14 +3802,68 @@
               </w:rPr>
               <w:t>{</w:t>
             </w:r>
-            <w:r>
-              <w:rPr>
-                <w:rFonts w:ascii="BC Sans" w:hAnsi="BC Sans" w:cs="BC Sans Light"/>
-                <w:sz w:val="20"/>
-                <w:szCs w:val="20"/>
-              </w:rPr>
-              <w:t>d.updates[i].location.summary</w:t>
-            </w:r>
+            <w:proofErr w:type="spellStart"/>
+            <w:r>
+              <w:rPr>
+                <w:rFonts w:ascii="BC Sans" w:hAnsi="BC Sans" w:cs="BC Sans Light"/>
+                <w:sz w:val="20"/>
+                <w:szCs w:val="20"/>
+              </w:rPr>
+              <w:t>d</w:t>
+            </w:r>
+            <w:r>
+              <w:rPr>
+                <w:rFonts w:ascii="BC Sans" w:hAnsi="BC Sans" w:cs="BC Sans Light"/>
+                <w:sz w:val="20"/>
+                <w:szCs w:val="20"/>
+              </w:rPr>
+              <w:t>.</w:t>
+            </w:r>
+            <w:r>
+              <w:rPr>
+                <w:rFonts w:ascii="BC Sans" w:hAnsi="BC Sans" w:cs="BC Sans Light"/>
+                <w:sz w:val="20"/>
+                <w:szCs w:val="20"/>
+              </w:rPr>
+              <w:t>updates</w:t>
+            </w:r>
+            <w:proofErr w:type="spellEnd"/>
+            <w:r>
+              <w:rPr>
+                <w:rFonts w:ascii="BC Sans" w:hAnsi="BC Sans" w:cs="BC Sans Light"/>
+                <w:sz w:val="20"/>
+                <w:szCs w:val="20"/>
+              </w:rPr>
+              <w:t>[</w:t>
+            </w:r>
+            <w:proofErr w:type="spellStart"/>
+            <w:r>
+              <w:rPr>
+                <w:rFonts w:ascii="BC Sans" w:hAnsi="BC Sans" w:cs="BC Sans Light"/>
+                <w:sz w:val="20"/>
+                <w:szCs w:val="20"/>
+              </w:rPr>
+              <w:t>i</w:t>
+            </w:r>
+            <w:proofErr w:type="spellEnd"/>
+            <w:r>
+              <w:rPr>
+                <w:rFonts w:ascii="BC Sans" w:hAnsi="BC Sans" w:cs="BC Sans Light"/>
+                <w:sz w:val="20"/>
+                <w:szCs w:val="20"/>
+              </w:rPr>
+              <w:t>].</w:t>
+            </w:r>
+            <w:proofErr w:type="spellStart"/>
+            <w:r>
+              <w:rPr>
+                <w:rFonts w:ascii="BC Sans" w:hAnsi="BC Sans" w:cs="BC Sans Light"/>
+                <w:sz w:val="20"/>
+                <w:szCs w:val="20"/>
+              </w:rPr>
+              <w:t>location.summary</w:t>
+            </w:r>
+            <w:proofErr w:type="spellEnd"/>
             <w:r>
               <w:rPr>
                 <w:rFonts w:ascii="BC Sans" w:hAnsi="BC Sans" w:cs="BC Sans Light"/>
@@ -2917,14 +3934,68 @@
               </w:rPr>
               <w:t>{</w:t>
             </w:r>
-            <w:r>
-              <w:rPr>
-                <w:rFonts w:ascii="BC Sans" w:hAnsi="BC Sans" w:cs="BC Sans Light"/>
-                <w:sz w:val="20"/>
-                <w:szCs w:val="20"/>
-              </w:rPr>
-              <w:t>d.updates[i].location.details</w:t>
-            </w:r>
+            <w:proofErr w:type="spellStart"/>
+            <w:r>
+              <w:rPr>
+                <w:rFonts w:ascii="BC Sans" w:hAnsi="BC Sans" w:cs="BC Sans Light"/>
+                <w:sz w:val="20"/>
+                <w:szCs w:val="20"/>
+              </w:rPr>
+              <w:t>d</w:t>
+            </w:r>
+            <w:r>
+              <w:rPr>
+                <w:rFonts w:ascii="BC Sans" w:hAnsi="BC Sans" w:cs="BC Sans Light"/>
+                <w:sz w:val="20"/>
+                <w:szCs w:val="20"/>
+              </w:rPr>
+              <w:t>.</w:t>
+            </w:r>
+            <w:r>
+              <w:rPr>
+                <w:rFonts w:ascii="BC Sans" w:hAnsi="BC Sans" w:cs="BC Sans Light"/>
+                <w:sz w:val="20"/>
+                <w:szCs w:val="20"/>
+              </w:rPr>
+              <w:t>updates</w:t>
+            </w:r>
+            <w:proofErr w:type="spellEnd"/>
+            <w:r>
+              <w:rPr>
+                <w:rFonts w:ascii="BC Sans" w:hAnsi="BC Sans" w:cs="BC Sans Light"/>
+                <w:sz w:val="20"/>
+                <w:szCs w:val="20"/>
+              </w:rPr>
+              <w:t>[</w:t>
+            </w:r>
+            <w:proofErr w:type="spellStart"/>
+            <w:r>
+              <w:rPr>
+                <w:rFonts w:ascii="BC Sans" w:hAnsi="BC Sans" w:cs="BC Sans Light"/>
+                <w:sz w:val="20"/>
+                <w:szCs w:val="20"/>
+              </w:rPr>
+              <w:t>i</w:t>
+            </w:r>
+            <w:proofErr w:type="spellEnd"/>
+            <w:r>
+              <w:rPr>
+                <w:rFonts w:ascii="BC Sans" w:hAnsi="BC Sans" w:cs="BC Sans Light"/>
+                <w:sz w:val="20"/>
+                <w:szCs w:val="20"/>
+              </w:rPr>
+              <w:t>].</w:t>
+            </w:r>
+            <w:proofErr w:type="spellStart"/>
+            <w:r>
+              <w:rPr>
+                <w:rFonts w:ascii="BC Sans" w:hAnsi="BC Sans" w:cs="BC Sans Light"/>
+                <w:sz w:val="20"/>
+                <w:szCs w:val="20"/>
+              </w:rPr>
+              <w:t>location.details</w:t>
+            </w:r>
+            <w:proofErr w:type="spellEnd"/>
             <w:r>
               <w:rPr>
                 <w:rFonts w:ascii="BC Sans" w:hAnsi="BC Sans" w:cs="BC Sans Light"/>
@@ -2992,7 +4063,15 @@
                 <w:sz w:val="20"/>
                 <w:szCs w:val="20"/>
               </w:rPr>
-              <w:t>{d.</w:t>
+              <w:t>{d</w:t>
+            </w:r>
+            <w:r>
+              <w:rPr>
+                <w:rFonts w:ascii="BC Sans" w:hAnsi="BC Sans" w:cs="BC Sans Light"/>
+                <w:sz w:val="20"/>
+                <w:szCs w:val="20"/>
+              </w:rPr>
+              <w:t>.</w:t>
             </w:r>
             <w:r>
               <w:rPr>
@@ -3040,7 +4119,23 @@
                 <w:sz w:val="20"/>
                 <w:szCs w:val="20"/>
               </w:rPr>
-              <w:t>d.updates[i].location.latitude</w:t>
+              <w:t>d</w:t>
+            </w:r>
+            <w:r>
+              <w:rPr>
+                <w:rFonts w:ascii="BC Sans" w:hAnsi="BC Sans" w:cs="BC Sans Light"/>
+                <w:sz w:val="20"/>
+                <w:szCs w:val="20"/>
+              </w:rPr>
+              <w:t>.</w:t>
+            </w:r>
+            <w:r>
+              <w:rPr>
+                <w:rFonts w:ascii="BC Sans" w:hAnsi="BC Sans" w:cs="BC Sans Light"/>
+                <w:sz w:val="20"/>
+                <w:szCs w:val="20"/>
+              </w:rPr>
+              <w:t>updates[i].location.latitude</w:t>
             </w:r>
             <w:r>
               <w:rPr>
@@ -3072,7 +4167,23 @@
                 <w:sz w:val="20"/>
                 <w:szCs w:val="20"/>
               </w:rPr>
-              <w:t>d.updates[i].location.longitude</w:t>
+              <w:t>d</w:t>
+            </w:r>
+            <w:r>
+              <w:rPr>
+                <w:rFonts w:ascii="BC Sans" w:hAnsi="BC Sans" w:cs="BC Sans Light"/>
+                <w:sz w:val="20"/>
+                <w:szCs w:val="20"/>
+              </w:rPr>
+              <w:t>.</w:t>
+            </w:r>
+            <w:r>
+              <w:rPr>
+                <w:rFonts w:ascii="BC Sans" w:hAnsi="BC Sans" w:cs="BC Sans Light"/>
+                <w:sz w:val="20"/>
+                <w:szCs w:val="20"/>
+              </w:rPr>
+              <w:t>updates[i].location.longitude</w:t>
             </w:r>
             <w:r>
               <w:rPr>
@@ -3088,7 +4199,15 @@
                 <w:sz w:val="20"/>
                 <w:szCs w:val="20"/>
               </w:rPr>
-              <w:t>{d.</w:t>
+              <w:t>{d</w:t>
+            </w:r>
+            <w:r>
+              <w:rPr>
+                <w:rFonts w:ascii="BC Sans" w:hAnsi="BC Sans" w:cs="BC Sans Light"/>
+                <w:sz w:val="20"/>
+                <w:szCs w:val="20"/>
+              </w:rPr>
+              <w:t>.</w:t>
             </w:r>
             <w:r>
               <w:rPr>
@@ -3168,26 +4287,64 @@
           <w:szCs w:val="20"/>
         </w:rPr>
         <w:br/>
-        <w:t>{d.updates[i+1].sequenceId}</w:t>
+        <w:t>{</w:t>
       </w:r>
-    </w:p>
-    <w:p>
-      <w:pPr>
-        <w:spacing w:after="0"/>
+      <w:proofErr w:type="spellStart"/>
+      <w:r>
         <w:rPr>
           <w:rFonts w:ascii="BC Sans" w:hAnsi="BC Sans"/>
           <w:sz w:val="20"/>
           <w:szCs w:val="20"/>
         </w:rPr>
-      </w:pPr>
+        <w:t>d</w:t>
+      </w:r>
+      <w:r>
+        <w:rPr>
+          <w:rFonts w:ascii="BC Sans" w:hAnsi="BC Sans" w:cs="BC Sans Light"/>
+          <w:sz w:val="20"/>
+          <w:szCs w:val="20"/>
+        </w:rPr>
+        <w:t>.</w:t>
+      </w:r>
+      <w:r>
+        <w:rPr>
+          <w:rFonts w:ascii="BC Sans" w:hAnsi="BC Sans"/>
+          <w:sz w:val="20"/>
+          <w:szCs w:val="20"/>
+        </w:rPr>
+        <w:t>updates</w:t>
+      </w:r>
+      <w:proofErr w:type="spellEnd"/>
+      <w:r>
+        <w:rPr>
+          <w:rFonts w:ascii="BC Sans" w:hAnsi="BC Sans"/>
+          <w:sz w:val="20"/>
+          <w:szCs w:val="20"/>
+        </w:rPr>
+        <w:t>[i+1].</w:t>
+      </w:r>
+      <w:proofErr w:type="spellStart"/>
+      <w:r>
+        <w:rPr>
+          <w:rFonts w:ascii="BC Sans" w:hAnsi="BC Sans"/>
+          <w:sz w:val="20"/>
+          <w:szCs w:val="20"/>
+        </w:rPr>
+        <w:t>sequenceId</w:t>
+      </w:r>
+      <w:proofErr w:type="spellEnd"/>
+      <w:r>
+        <w:rPr>
+          <w:rFonts w:ascii="BC Sans" w:hAnsi="BC Sans"/>
+          <w:sz w:val="20"/>
+          <w:szCs w:val="20"/>
+        </w:rPr>
+        <w:t>}</w:t>
+      </w:r>
     </w:p>
     <w:sectPr>
-      <w:headerReference w:type="even" r:id="rId13"/>
-      <w:headerReference w:type="default" r:id="rId14"/>
-      <w:footerReference w:type="even" r:id="rId15"/>
-      <w:footerReference w:type="default" r:id="rId16"/>
-      <w:headerReference w:type="first" r:id="rId17"/>
-      <w:footerReference w:type="first" r:id="rId18"/>
+      <w:headerReference w:type="default" r:id="rId13"/>
+      <w:footerReference w:type="default" r:id="rId14"/>
       <w:pgSz w:w="12240" w:h="15840"/>
       <w:pgMar w:top="720" w:right="720" w:bottom="720" w:left="720" w:header="708" w:footer="708" w:gutter="0"/>
       <w:cols w:space="708"/>
@@ -3199,7 +4356,7 @@
 
 <file path=word/comments.xml><?xml version="1.0" encoding="utf-8"?>
 <w:comments xmlns:wpc="http://schemas.microsoft.com/office/word/2010/wordprocessingCanvas" xmlns:cx="http://schemas.microsoft.com/office/drawing/2014/chartex" xmlns:cx1="http://schemas.microsoft.com/office/drawing/2015/9/8/chartex" xmlns:cx2="http://schemas.microsoft.com/office/drawing/2015/10/21/chartex" xmlns:cx3="http://schemas.microsoft.com/office/drawing/2016/5/9/chartex" xmlns:cx4="http://schemas.microsoft.com/office/drawing/2016/5/10/chartex" xmlns:cx5="http://schemas.microsoft.com/office/drawing/2016/5/11/chartex" xmlns:cx6="http://schemas.microsoft.com/office/drawing/2016/5/12/chartex" xmlns:cx7="http://schemas.microsoft.com/office/drawing/2016/5/13/chartex" xmlns:cx8="http://schemas.microsoft.com/office/drawing/2016/5/14/chartex" xmlns:mc="http://schemas.openxmlformats.org/markup-compatibility/2006" xmlns:aink="http://schemas.microsoft.com/office/drawing/2016/ink" xmlns:am3d="http://schemas.microsoft.com/office/drawing/2017/model3d" xmlns:o="urn:schemas-microsoft-com:office:office" xmlns:oel="http://schemas.microsoft.com/office/2019/extlst" xmlns:r="http://schemas.openxmlformats.org/officeDocument/2006/relationships" xmlns:m="http://schemas.openxmlformats.org/officeDocument/2006/math" xmlns:v="urn:schemas-microsoft-com:vml" xmlns:wp14="http://schemas.microsoft.com/office/word/2010/wordprocessingDrawing" xmlns:wp="http://schemas.openxmlformats.org/drawingml/2006/wordprocessingDrawing" xmlns:w10="urn:schemas-microsoft-com:office:word" xmlns:w="http://schemas.openxmlformats.org/wordprocessingml/2006/main" xmlns:w14="http://schemas.microsoft.com/office/word/2010/wordml" xmlns:w15="http://schemas.microsoft.com/office/word/2012/wordml" xmlns:w16cex="http://schemas.microsoft.com/office/word/2018/wordml/cex" xmlns:w16cid="http://schemas.microsoft.com/office/word/2016/wordml/cid" xmlns:w16="http://schemas.microsoft.com/office/word/2018/wordml" xmlns:w16du="http://schemas.microsoft.com/office/word/2023/wordml/word16du" xmlns:w16sdtdh="http://schemas.microsoft.com/office/word/2020/wordml/sdtdatahash" xmlns:w16se="http://schemas.microsoft.com/office/word/2015/wordml/symex" xmlns:wpg="http://schemas.microsoft.com/office/word/2010/wordprocessingGroup" xmlns:wpi="http://schemas.microsoft.com/office/word/2010/wordprocessingInk" xmlns:wne="http://schemas.microsoft.com/office/word/2006/wordml" xmlns:wps="http://schemas.microsoft.com/office/word/2010/wordprocessingShape" mc:Ignorable="w14 w15 w16se w16cid w16 w16cex w16sdtdh w16du wp14">
-  <w:comment w:id="0" w:author="Yates, Vita WLRS:EX" w:date="2024-05-16T09:24:00Z" w:initials="YW">
+  <w:comment w:id="0" w:author="Alec Wilcox" w:date="2024-11-01T08:52:00Z" w:initials="AW">
     <w:p>
       <w:pPr>
         <w:pStyle w:val="CommentText"/>
@@ -3211,75 +4368,14 @@
         <w:annotationRef/>
       </w:r>
       <w:r>
-        <w:t>missing in this 'header' info is status. Do we need to export this? Is it meaningful?</w:t>
+        <w:rPr>
+          <w:lang w:val="en-CA"/>
+        </w:rPr>
+        <w:t>Only render the COORS number (and label) if it is present</w:t>
       </w:r>
     </w:p>
   </w:comment>
-  <w:comment w:id="1" w:author="Yates, Vita WLRS:EX" w:date="2024-05-16T09:24:00Z" w:initials="YW">
-    <w:p>
-      <w:pPr>
-        <w:pStyle w:val="CommentText"/>
-      </w:pPr>
-      <w:r>
-        <w:rPr>
-          <w:rStyle w:val="CommentReference"/>
-        </w:rPr>
-        <w:annotationRef/>
-      </w:r>
-      <w:r>
-        <w:t>I removed it to save space.</w:t>
-      </w:r>
-    </w:p>
-  </w:comment>
-  <w:comment w:id="2" w:author="Yates, Vita WLRS:EX" w:date="2024-05-16T17:12:00Z" w:initials="YW">
-    <w:p>
-      <w:pPr>
-        <w:pStyle w:val="CommentText"/>
-      </w:pPr>
-      <w:r>
-        <w:rPr>
-          <w:rStyle w:val="CommentReference"/>
-        </w:rPr>
-        <w:annotationRef/>
-      </w:r>
-      <w:r>
-        <w:t xml:space="preserve">width set to min needed for date and time </w:t>
-      </w:r>
-    </w:p>
-  </w:comment>
-  <w:comment w:id="3" w:author="Yates, Vita WLRS:EX" w:date="2024-05-16T09:56:00Z" w:initials="YW">
-    <w:p>
-      <w:pPr>
-        <w:pStyle w:val="CommentText"/>
-      </w:pPr>
-      <w:r>
-        <w:rPr>
-          <w:rStyle w:val="CommentReference"/>
-        </w:rPr>
-        <w:annotationRef/>
-      </w:r>
-      <w:r>
-        <w:t xml:space="preserve">what format are coordinates entered into COORs? </w:t>
-      </w:r>
-    </w:p>
-  </w:comment>
-  <w:comment w:id="4" w:author="Yates, Vita WLRS:EX" w:date="2024-05-16T17:10:00Z" w:initials="YW">
-    <w:p>
-      <w:pPr>
-        <w:pStyle w:val="CommentText"/>
-      </w:pPr>
-      <w:r>
-        <w:rPr>
-          <w:rStyle w:val="CommentReference"/>
-        </w:rPr>
-        <w:annotationRef/>
-      </w:r>
-      <w:r>
-        <w:t>combined into one row</w:t>
-      </w:r>
-    </w:p>
-  </w:comment>
-  <w:comment w:id="5" w:author="Mike Sears" w:date="2024-09-23T10:33:00Z" w:initials="M">
+  <w:comment w:id="1" w:author="Mike Sears" w:date="2024-09-23T10:33:00Z" w:initials="M">
     <w:p>
       <w:r>
         <w:rPr>
@@ -3302,33 +4398,21 @@
 
 <file path=word/commentsExtended.xml><?xml version="1.0" encoding="utf-8"?>
 <w15:commentsEx xmlns:wpc="http://schemas.microsoft.com/office/word/2010/wordprocessingCanvas" xmlns:cx="http://schemas.microsoft.com/office/drawing/2014/chartex" xmlns:cx1="http://schemas.microsoft.com/office/drawing/2015/9/8/chartex" xmlns:cx2="http://schemas.microsoft.com/office/drawing/2015/10/21/chartex" xmlns:cx3="http://schemas.microsoft.com/office/drawing/2016/5/9/chartex" xmlns:cx4="http://schemas.microsoft.com/office/drawing/2016/5/10/chartex" xmlns:cx5="http://schemas.microsoft.com/office/drawing/2016/5/11/chartex" xmlns:cx6="http://schemas.microsoft.com/office/drawing/2016/5/12/chartex" xmlns:cx7="http://schemas.microsoft.com/office/drawing/2016/5/13/chartex" xmlns:cx8="http://schemas.microsoft.com/office/drawing/2016/5/14/chartex" xmlns:mc="http://schemas.openxmlformats.org/markup-compatibility/2006" xmlns:aink="http://schemas.microsoft.com/office/drawing/2016/ink" xmlns:am3d="http://schemas.microsoft.com/office/drawing/2017/model3d" xmlns:o="urn:schemas-microsoft-com:office:office" xmlns:oel="http://schemas.microsoft.com/office/2019/extlst" xmlns:r="http://schemas.openxmlformats.org/officeDocument/2006/relationships" xmlns:m="http://schemas.openxmlformats.org/officeDocument/2006/math" xmlns:v="urn:schemas-microsoft-com:vml" xmlns:wp14="http://schemas.microsoft.com/office/word/2010/wordprocessingDrawing" xmlns:wp="http://schemas.openxmlformats.org/drawingml/2006/wordprocessingDrawing" xmlns:w10="urn:schemas-microsoft-com:office:word" xmlns:w="http://schemas.openxmlformats.org/wordprocessingml/2006/main" xmlns:w14="http://schemas.microsoft.com/office/word/2010/wordml" xmlns:w15="http://schemas.microsoft.com/office/word/2012/wordml" xmlns:w16cex="http://schemas.microsoft.com/office/word/2018/wordml/cex" xmlns:w16cid="http://schemas.microsoft.com/office/word/2016/wordml/cid" xmlns:w16="http://schemas.microsoft.com/office/word/2018/wordml" xmlns:w16du="http://schemas.microsoft.com/office/word/2023/wordml/word16du" xmlns:w16sdtdh="http://schemas.microsoft.com/office/word/2020/wordml/sdtdatahash" xmlns:w16se="http://schemas.microsoft.com/office/word/2015/wordml/symex" xmlns:wpg="http://schemas.microsoft.com/office/word/2010/wordprocessingGroup" xmlns:wpi="http://schemas.microsoft.com/office/word/2010/wordprocessingInk" xmlns:wne="http://schemas.microsoft.com/office/word/2006/wordml" xmlns:wps="http://schemas.microsoft.com/office/word/2010/wordprocessingShape" mc:Ignorable="w14 w15 w16se w16cid w16 w16cex w16sdtdh w16du wp14">
-  <w15:commentEx w15:paraId="061BE61B" w15:done="1"/>
-  <w15:commentEx w15:paraId="4564069E" w15:paraIdParent="061BE61B" w15:done="1"/>
-  <w15:commentEx w15:paraId="36E075D6" w15:done="1"/>
-  <w15:commentEx w15:paraId="2A23795E" w15:done="1"/>
-  <w15:commentEx w15:paraId="5E841539" w15:done="1"/>
+  <w15:commentEx w15:paraId="27B779EA" w15:done="0"/>
   <w15:commentEx w15:paraId="40CF5EC2" w15:done="0"/>
 </w15:commentsEx>
 </file>
 
 <file path=word/commentsExtensible.xml><?xml version="1.0" encoding="utf-8"?>
 <w16cex:commentsExtensible xmlns:wpc="http://schemas.microsoft.com/office/word/2010/wordprocessingCanvas" xmlns:cx="http://schemas.microsoft.com/office/drawing/2014/chartex" xmlns:cx1="http://schemas.microsoft.com/office/drawing/2015/9/8/chartex" xmlns:cx2="http://schemas.microsoft.com/office/drawing/2015/10/21/chartex" xmlns:cx3="http://schemas.microsoft.com/office/drawing/2016/5/9/chartex" xmlns:cx4="http://schemas.microsoft.com/office/drawing/2016/5/10/chartex" xmlns:cx5="http://schemas.microsoft.com/office/drawing/2016/5/11/chartex" xmlns:cx6="http://schemas.microsoft.com/office/drawing/2016/5/12/chartex" xmlns:cx7="http://schemas.microsoft.com/office/drawing/2016/5/13/chartex" xmlns:cx8="http://schemas.microsoft.com/office/drawing/2016/5/14/chartex" xmlns:cr="http://schemas.microsoft.com/office/comments/2020/reactions" xmlns:mc="http://schemas.openxmlformats.org/markup-compatibility/2006" xmlns:aink="http://schemas.microsoft.com/office/drawing/2016/ink" xmlns:am3d="http://schemas.microsoft.com/office/drawing/2017/model3d" xmlns:o="urn:schemas-microsoft-com:office:office" xmlns:oel="http://schemas.microsoft.com/office/2019/extlst" xmlns:r="http://schemas.openxmlformats.org/officeDocument/2006/relationships" xmlns:m="http://schemas.openxmlformats.org/officeDocument/2006/math" xmlns:v="urn:schemas-microsoft-com:vml" xmlns:wp14="http://schemas.microsoft.com/office/word/2010/wordprocessingDrawing" xmlns:wp="http://schemas.openxmlformats.org/drawingml/2006/wordprocessingDrawing" xmlns:w10="urn:schemas-microsoft-com:office:word" xmlns:w="http://schemas.openxmlformats.org/wordprocessingml/2006/main" xmlns:w14="http://schemas.microsoft.com/office/word/2010/wordml" xmlns:w15="http://schemas.microsoft.com/office/word/2012/wordml" xmlns:w16cex="http://schemas.microsoft.com/office/word/2018/wordml/cex" xmlns:w16cid="http://schemas.microsoft.com/office/word/2016/wordml/cid" xmlns:w16="http://schemas.microsoft.com/office/word/2018/wordml" xmlns:w16du="http://schemas.microsoft.com/office/word/2023/wordml/word16du" xmlns:w16sdtdh="http://schemas.microsoft.com/office/word/2020/wordml/sdtdatahash" xmlns:w16se="http://schemas.microsoft.com/office/word/2015/wordml/symex" xmlns:wpg="http://schemas.microsoft.com/office/word/2010/wordprocessingGroup" xmlns:wpi="http://schemas.microsoft.com/office/word/2010/wordprocessingInk" xmlns:wne="http://schemas.microsoft.com/office/word/2006/wordml" xmlns:wps="http://schemas.microsoft.com/office/word/2010/wordprocessingShape" mc:Ignorable="w14 w15 w16se w16cid w16 w16cex w16sdtdh cr w16du wp14">
-  <w16cex:commentExtensible w16cex:durableId="255CB229" w16cex:dateUtc="2024-05-16T16:24:00Z"/>
-  <w16cex:commentExtensible w16cex:durableId="51C5703E" w16cex:dateUtc="2024-05-16T16:24:00Z"/>
-  <w16cex:commentExtensible w16cex:durableId="1FD22CE0" w16cex:dateUtc="2024-05-17T00:12:00Z"/>
-  <w16cex:commentExtensible w16cex:durableId="3B08B593" w16cex:dateUtc="2024-05-16T16:56:00Z"/>
-  <w16cex:commentExtensible w16cex:durableId="6729C259" w16cex:dateUtc="2024-05-17T00:10:00Z"/>
+  <w16cex:commentExtensible w16cex:durableId="590AF013" w16cex:dateUtc="2024-11-01T15:52:00Z"/>
   <w16cex:commentExtensible w16cex:durableId="76E1BB1C" w16cex:dateUtc="2024-09-23T17:33:00Z"/>
 </w16cex:commentsExtensible>
 </file>
 
 <file path=word/commentsIds.xml><?xml version="1.0" encoding="utf-8"?>
 <w16cid:commentsIds xmlns:wpc="http://schemas.microsoft.com/office/word/2010/wordprocessingCanvas" xmlns:cx="http://schemas.microsoft.com/office/drawing/2014/chartex" xmlns:cx1="http://schemas.microsoft.com/office/drawing/2015/9/8/chartex" xmlns:cx2="http://schemas.microsoft.com/office/drawing/2015/10/21/chartex" xmlns:cx3="http://schemas.microsoft.com/office/drawing/2016/5/9/chartex" xmlns:cx4="http://schemas.microsoft.com/office/drawing/2016/5/10/chartex" xmlns:cx5="http://schemas.microsoft.com/office/drawing/2016/5/11/chartex" xmlns:cx6="http://schemas.microsoft.com/office/drawing/2016/5/12/chartex" xmlns:cx7="http://schemas.microsoft.com/office/drawing/2016/5/13/chartex" xmlns:cx8="http://schemas.microsoft.com/office/drawing/2016/5/14/chartex" xmlns:mc="http://schemas.openxmlformats.org/markup-compatibility/2006" xmlns:aink="http://schemas.microsoft.com/office/drawing/2016/ink" xmlns:am3d="http://schemas.microsoft.com/office/drawing/2017/model3d" xmlns:o="urn:schemas-microsoft-com:office:office" xmlns:oel="http://schemas.microsoft.com/office/2019/extlst" xmlns:r="http://schemas.openxmlformats.org/officeDocument/2006/relationships" xmlns:m="http://schemas.openxmlformats.org/officeDocument/2006/math" xmlns:v="urn:schemas-microsoft-com:vml" xmlns:wp14="http://schemas.microsoft.com/office/word/2010/wordprocessingDrawing" xmlns:wp="http://schemas.openxmlformats.org/drawingml/2006/wordprocessingDrawing" xmlns:w10="urn:schemas-microsoft-com:office:word" xmlns:w="http://schemas.openxmlformats.org/wordprocessingml/2006/main" xmlns:w14="http://schemas.microsoft.com/office/word/2010/wordml" xmlns:w15="http://schemas.microsoft.com/office/word/2012/wordml" xmlns:w16cex="http://schemas.microsoft.com/office/word/2018/wordml/cex" xmlns:w16cid="http://schemas.microsoft.com/office/word/2016/wordml/cid" xmlns:w16="http://schemas.microsoft.com/office/word/2018/wordml" xmlns:w16du="http://schemas.microsoft.com/office/word/2023/wordml/word16du" xmlns:w16sdtdh="http://schemas.microsoft.com/office/word/2020/wordml/sdtdatahash" xmlns:w16se="http://schemas.microsoft.com/office/word/2015/wordml/symex" xmlns:wpg="http://schemas.microsoft.com/office/word/2010/wordprocessingGroup" xmlns:wpi="http://schemas.microsoft.com/office/word/2010/wordprocessingInk" xmlns:wne="http://schemas.microsoft.com/office/word/2006/wordml" xmlns:wps="http://schemas.microsoft.com/office/word/2010/wordprocessingShape" mc:Ignorable="w14 w15 w16se w16cid w16 w16cex w16sdtdh w16du wp14">
-  <w16cid:commentId w16cid:paraId="061BE61B" w16cid:durableId="255CB229"/>
-  <w16cid:commentId w16cid:paraId="4564069E" w16cid:durableId="51C5703E"/>
-  <w16cid:commentId w16cid:paraId="36E075D6" w16cid:durableId="1FD22CE0"/>
-  <w16cid:commentId w16cid:paraId="2A23795E" w16cid:durableId="3B08B593"/>
-  <w16cid:commentId w16cid:paraId="5E841539" w16cid:durableId="6729C259"/>
+  <w16cid:commentId w16cid:paraId="27B779EA" w16cid:durableId="590AF013"/>
   <w16cid:commentId w16cid:paraId="40CF5EC2" w16cid:durableId="76E1BB1C"/>
 </w16cid:commentsIds>
 </file>
@@ -3359,16 +4443,6 @@
 </file>
 
 <file path=word/footer1.xml><?xml version="1.0" encoding="utf-8"?>
-<w:ftr xmlns:wpc="http://schemas.microsoft.com/office/word/2010/wordprocessingCanvas" xmlns:cx="http://schemas.microsoft.com/office/drawing/2014/chartex" xmlns:cx1="http://schemas.microsoft.com/office/drawing/2015/9/8/chartex" xmlns:cx2="http://schemas.microsoft.com/office/drawing/2015/10/21/chartex" xmlns:cx3="http://schemas.microsoft.com/office/drawing/2016/5/9/chartex" xmlns:cx4="http://schemas.microsoft.com/office/drawing/2016/5/10/chartex" xmlns:cx5="http://schemas.microsoft.com/office/drawing/2016/5/11/chartex" xmlns:cx6="http://schemas.microsoft.com/office/drawing/2016/5/12/chartex" xmlns:cx7="http://schemas.microsoft.com/office/drawing/2016/5/13/chartex" xmlns:cx8="http://schemas.microsoft.com/office/drawing/2016/5/14/chartex" xmlns:mc="http://schemas.openxmlformats.org/markup-compatibility/2006" xmlns:aink="http://schemas.microsoft.com/office/drawing/2016/ink" xmlns:am3d="http://schemas.microsoft.com/office/drawing/2017/model3d" xmlns:o="urn:schemas-microsoft-com:office:office" xmlns:oel="http://schemas.microsoft.com/office/2019/extlst" xmlns:r="http://schemas.openxmlformats.org/officeDocument/2006/relationships" xmlns:m="http://schemas.openxmlformats.org/officeDocument/2006/math" xmlns:v="urn:schemas-microsoft-com:vml" xmlns:wp14="http://schemas.microsoft.com/office/word/2010/wordprocessingDrawing" xmlns:wp="http://schemas.openxmlformats.org/drawingml/2006/wordprocessingDrawing" xmlns:w10="urn:schemas-microsoft-com:office:word" xmlns:w="http://schemas.openxmlformats.org/wordprocessingml/2006/main" xmlns:w14="http://schemas.microsoft.com/office/word/2010/wordml" xmlns:w15="http://schemas.microsoft.com/office/word/2012/wordml" xmlns:w16cex="http://schemas.microsoft.com/office/word/2018/wordml/cex" xmlns:w16cid="http://schemas.microsoft.com/office/word/2016/wordml/cid" xmlns:w16="http://schemas.microsoft.com/office/word/2018/wordml" xmlns:w16du="http://schemas.microsoft.com/office/word/2023/wordml/word16du" xmlns:w16sdtdh="http://schemas.microsoft.com/office/word/2020/wordml/sdtdatahash" xmlns:w16se="http://schemas.microsoft.com/office/word/2015/wordml/symex" xmlns:wpg="http://schemas.microsoft.com/office/word/2010/wordprocessingGroup" xmlns:wpi="http://schemas.microsoft.com/office/word/2010/wordprocessingInk" xmlns:wne="http://schemas.microsoft.com/office/word/2006/wordml" xmlns:wps="http://schemas.microsoft.com/office/word/2010/wordprocessingShape" mc:Ignorable="w14 w15 w16se w16cid w16 w16cex w16sdtdh w16du wp14">
-  <w:p>
-    <w:pPr>
-      <w:pStyle w:val="Footer"/>
-    </w:pPr>
-  </w:p>
-</w:ftr>
-</file>
-
-<file path=word/footer2.xml><?xml version="1.0" encoding="utf-8"?>
 <w:ftr xmlns:wpc="http://schemas.microsoft.com/office/word/2010/wordprocessingCanvas" xmlns:cx="http://schemas.microsoft.com/office/drawing/2014/chartex" xmlns:cx1="http://schemas.microsoft.com/office/drawing/2015/9/8/chartex" xmlns:cx2="http://schemas.microsoft.com/office/drawing/2015/10/21/chartex" xmlns:cx3="http://schemas.microsoft.com/office/drawing/2016/5/9/chartex" xmlns:cx4="http://schemas.microsoft.com/office/drawing/2016/5/10/chartex" xmlns:cx5="http://schemas.microsoft.com/office/drawing/2016/5/11/chartex" xmlns:cx6="http://schemas.microsoft.com/office/drawing/2016/5/12/chartex" xmlns:cx7="http://schemas.microsoft.com/office/drawing/2016/5/13/chartex" xmlns:cx8="http://schemas.microsoft.com/office/drawing/2016/5/14/chartex" xmlns:mc="http://schemas.openxmlformats.org/markup-compatibility/2006" xmlns:aink="http://schemas.microsoft.com/office/drawing/2016/ink" xmlns:am3d="http://schemas.microsoft.com/office/drawing/2017/model3d" xmlns:o="urn:schemas-microsoft-com:office:office" xmlns:oel="http://schemas.microsoft.com/office/2019/extlst" xmlns:r="http://schemas.openxmlformats.org/officeDocument/2006/relationships" xmlns:m="http://schemas.openxmlformats.org/officeDocument/2006/math" xmlns:v="urn:schemas-microsoft-com:vml" xmlns:wp14="http://schemas.microsoft.com/office/word/2010/wordprocessingDrawing" xmlns:wp="http://schemas.openxmlformats.org/drawingml/2006/wordprocessingDrawing" xmlns:w10="urn:schemas-microsoft-com:office:word" xmlns:w="http://schemas.openxmlformats.org/wordprocessingml/2006/main" xmlns:w14="http://schemas.microsoft.com/office/word/2010/wordml" xmlns:w15="http://schemas.microsoft.com/office/word/2012/wordml" xmlns:w16cex="http://schemas.microsoft.com/office/word/2018/wordml/cex" xmlns:w16cid="http://schemas.microsoft.com/office/word/2016/wordml/cid" xmlns:w16="http://schemas.microsoft.com/office/word/2018/wordml" xmlns:w16du="http://schemas.microsoft.com/office/word/2023/wordml/word16du" xmlns:w16sdtdh="http://schemas.microsoft.com/office/word/2020/wordml/sdtdatahash" xmlns:w16se="http://schemas.microsoft.com/office/word/2015/wordml/symex" xmlns:wpg="http://schemas.microsoft.com/office/word/2010/wordprocessingGroup" xmlns:wpi="http://schemas.microsoft.com/office/word/2010/wordprocessingInk" xmlns:wne="http://schemas.microsoft.com/office/word/2006/wordml" xmlns:wps="http://schemas.microsoft.com/office/word/2010/wordprocessingShape" mc:Ignorable="w14 w15 w16se w16cid w16 w16cex w16sdtdh w16du wp14">
   <w:tbl>
     <w:tblPr>
@@ -3429,16 +4503,6 @@
 </w:ftr>
 </file>
 
-<file path=word/footer3.xml><?xml version="1.0" encoding="utf-8"?>
-<w:ftr xmlns:wpc="http://schemas.microsoft.com/office/word/2010/wordprocessingCanvas" xmlns:cx="http://schemas.microsoft.com/office/drawing/2014/chartex" xmlns:cx1="http://schemas.microsoft.com/office/drawing/2015/9/8/chartex" xmlns:cx2="http://schemas.microsoft.com/office/drawing/2015/10/21/chartex" xmlns:cx3="http://schemas.microsoft.com/office/drawing/2016/5/9/chartex" xmlns:cx4="http://schemas.microsoft.com/office/drawing/2016/5/10/chartex" xmlns:cx5="http://schemas.microsoft.com/office/drawing/2016/5/11/chartex" xmlns:cx6="http://schemas.microsoft.com/office/drawing/2016/5/12/chartex" xmlns:cx7="http://schemas.microsoft.com/office/drawing/2016/5/13/chartex" xmlns:cx8="http://schemas.microsoft.com/office/drawing/2016/5/14/chartex" xmlns:mc="http://schemas.openxmlformats.org/markup-compatibility/2006" xmlns:aink="http://schemas.microsoft.com/office/drawing/2016/ink" xmlns:am3d="http://schemas.microsoft.com/office/drawing/2017/model3d" xmlns:o="urn:schemas-microsoft-com:office:office" xmlns:oel="http://schemas.microsoft.com/office/2019/extlst" xmlns:r="http://schemas.openxmlformats.org/officeDocument/2006/relationships" xmlns:m="http://schemas.openxmlformats.org/officeDocument/2006/math" xmlns:v="urn:schemas-microsoft-com:vml" xmlns:wp14="http://schemas.microsoft.com/office/word/2010/wordprocessingDrawing" xmlns:wp="http://schemas.openxmlformats.org/drawingml/2006/wordprocessingDrawing" xmlns:w10="urn:schemas-microsoft-com:office:word" xmlns:w="http://schemas.openxmlformats.org/wordprocessingml/2006/main" xmlns:w14="http://schemas.microsoft.com/office/word/2010/wordml" xmlns:w15="http://schemas.microsoft.com/office/word/2012/wordml" xmlns:w16cex="http://schemas.microsoft.com/office/word/2018/wordml/cex" xmlns:w16cid="http://schemas.microsoft.com/office/word/2016/wordml/cid" xmlns:w16="http://schemas.microsoft.com/office/word/2018/wordml" xmlns:w16du="http://schemas.microsoft.com/office/word/2023/wordml/word16du" xmlns:w16sdtdh="http://schemas.microsoft.com/office/word/2020/wordml/sdtdatahash" xmlns:w16se="http://schemas.microsoft.com/office/word/2015/wordml/symex" xmlns:wpg="http://schemas.microsoft.com/office/word/2010/wordprocessingGroup" xmlns:wpi="http://schemas.microsoft.com/office/word/2010/wordprocessingInk" xmlns:wne="http://schemas.microsoft.com/office/word/2006/wordml" xmlns:wps="http://schemas.microsoft.com/office/word/2010/wordprocessingShape" mc:Ignorable="w14 w15 w16se w16cid w16 w16cex w16sdtdh w16du wp14">
-  <w:p>
-    <w:pPr>
-      <w:pStyle w:val="Footer"/>
-    </w:pPr>
-  </w:p>
-</w:ftr>
-</file>
-
 <file path=word/footnotes.xml><?xml version="1.0" encoding="utf-8"?>
 <w:footnotes xmlns:wpc="http://schemas.microsoft.com/office/word/2010/wordprocessingCanvas" xmlns:cx="http://schemas.microsoft.com/office/drawing/2014/chartex" xmlns:cx1="http://schemas.microsoft.com/office/drawing/2015/9/8/chartex" xmlns:cx2="http://schemas.microsoft.com/office/drawing/2015/10/21/chartex" xmlns:cx3="http://schemas.microsoft.com/office/drawing/2016/5/9/chartex" xmlns:cx4="http://schemas.microsoft.com/office/drawing/2016/5/10/chartex" xmlns:cx5="http://schemas.microsoft.com/office/drawing/2016/5/11/chartex" xmlns:cx6="http://schemas.microsoft.com/office/drawing/2016/5/12/chartex" xmlns:cx7="http://schemas.microsoft.com/office/drawing/2016/5/13/chartex" xmlns:cx8="http://schemas.microsoft.com/office/drawing/2016/5/14/chartex" xmlns:mc="http://schemas.openxmlformats.org/markup-compatibility/2006" xmlns:aink="http://schemas.microsoft.com/office/drawing/2016/ink" xmlns:am3d="http://schemas.microsoft.com/office/drawing/2017/model3d" xmlns:o="urn:schemas-microsoft-com:office:office" xmlns:oel="http://schemas.microsoft.com/office/2019/extlst" xmlns:r="http://schemas.openxmlformats.org/officeDocument/2006/relationships" xmlns:m="http://schemas.openxmlformats.org/officeDocument/2006/math" xmlns:v="urn:schemas-microsoft-com:vml" xmlns:wp14="http://schemas.microsoft.com/office/word/2010/wordprocessingDrawing" xmlns:wp="http://schemas.openxmlformats.org/drawingml/2006/wordprocessingDrawing" xmlns:w10="urn:schemas-microsoft-com:office:word" xmlns:w="http://schemas.openxmlformats.org/wordprocessingml/2006/main" xmlns:w14="http://schemas.microsoft.com/office/word/2010/wordml" xmlns:w15="http://schemas.microsoft.com/office/word/2012/wordml" xmlns:w16cex="http://schemas.microsoft.com/office/word/2018/wordml/cex" xmlns:w16cid="http://schemas.microsoft.com/office/word/2016/wordml/cid" xmlns:w16="http://schemas.microsoft.com/office/word/2018/wordml" xmlns:w16du="http://schemas.microsoft.com/office/word/2023/wordml/word16du" xmlns:w16sdtdh="http://schemas.microsoft.com/office/word/2020/wordml/sdtdatahash" xmlns:w16se="http://schemas.microsoft.com/office/word/2015/wordml/symex" xmlns:wpg="http://schemas.microsoft.com/office/word/2010/wordprocessingGroup" xmlns:wpi="http://schemas.microsoft.com/office/word/2010/wordprocessingInk" xmlns:wne="http://schemas.microsoft.com/office/word/2006/wordml" xmlns:wps="http://schemas.microsoft.com/office/word/2010/wordprocessingShape" mc:Ignorable="w14 w15 w16se w16cid w16 w16cex w16sdtdh w16du wp14">
   <w:footnote w:type="separator" w:id="-1">
@@ -3465,16 +4529,6 @@
 </file>
 
 <file path=word/header1.xml><?xml version="1.0" encoding="utf-8"?>
-<w:hdr xmlns:wpc="http://schemas.microsoft.com/office/word/2010/wordprocessingCanvas" xmlns:cx="http://schemas.microsoft.com/office/drawing/2014/chartex" xmlns:cx1="http://schemas.microsoft.com/office/drawing/2015/9/8/chartex" xmlns:cx2="http://schemas.microsoft.com/office/drawing/2015/10/21/chartex" xmlns:cx3="http://schemas.microsoft.com/office/drawing/2016/5/9/chartex" xmlns:cx4="http://schemas.microsoft.com/office/drawing/2016/5/10/chartex" xmlns:cx5="http://schemas.microsoft.com/office/drawing/2016/5/11/chartex" xmlns:cx6="http://schemas.microsoft.com/office/drawing/2016/5/12/chartex" xmlns:cx7="http://schemas.microsoft.com/office/drawing/2016/5/13/chartex" xmlns:cx8="http://schemas.microsoft.com/office/drawing/2016/5/14/chartex" xmlns:mc="http://schemas.openxmlformats.org/markup-compatibility/2006" xmlns:aink="http://schemas.microsoft.com/office/drawing/2016/ink" xmlns:am3d="http://schemas.microsoft.com/office/drawing/2017/model3d" xmlns:o="urn:schemas-microsoft-com:office:office" xmlns:oel="http://schemas.microsoft.com/office/2019/extlst" xmlns:r="http://schemas.openxmlformats.org/officeDocument/2006/relationships" xmlns:m="http://schemas.openxmlformats.org/officeDocument/2006/math" xmlns:v="urn:schemas-microsoft-com:vml" xmlns:wp14="http://schemas.microsoft.com/office/word/2010/wordprocessingDrawing" xmlns:wp="http://schemas.openxmlformats.org/drawingml/2006/wordprocessingDrawing" xmlns:w10="urn:schemas-microsoft-com:office:word" xmlns:w="http://schemas.openxmlformats.org/wordprocessingml/2006/main" xmlns:w14="http://schemas.microsoft.com/office/word/2010/wordml" xmlns:w15="http://schemas.microsoft.com/office/word/2012/wordml" xmlns:w16cex="http://schemas.microsoft.com/office/word/2018/wordml/cex" xmlns:w16cid="http://schemas.microsoft.com/office/word/2016/wordml/cid" xmlns:w16="http://schemas.microsoft.com/office/word/2018/wordml" xmlns:w16du="http://schemas.microsoft.com/office/word/2023/wordml/word16du" xmlns:w16sdtdh="http://schemas.microsoft.com/office/word/2020/wordml/sdtdatahash" xmlns:w16se="http://schemas.microsoft.com/office/word/2015/wordml/symex" xmlns:wpg="http://schemas.microsoft.com/office/word/2010/wordprocessingGroup" xmlns:wpi="http://schemas.microsoft.com/office/word/2010/wordprocessingInk" xmlns:wne="http://schemas.microsoft.com/office/word/2006/wordml" xmlns:wps="http://schemas.microsoft.com/office/word/2010/wordprocessingShape" mc:Ignorable="w14 w15 w16se w16cid w16 w16cex w16sdtdh w16du wp14">
-  <w:p>
-    <w:pPr>
-      <w:pStyle w:val="Header"/>
-    </w:pPr>
-  </w:p>
-</w:hdr>
-</file>
-
-<file path=word/header2.xml><?xml version="1.0" encoding="utf-8"?>
 <w:hdr xmlns:wpc="http://schemas.microsoft.com/office/word/2010/wordprocessingCanvas" xmlns:cx="http://schemas.microsoft.com/office/drawing/2014/chartex" xmlns:cx1="http://schemas.microsoft.com/office/drawing/2015/9/8/chartex" xmlns:cx2="http://schemas.microsoft.com/office/drawing/2015/10/21/chartex" xmlns:cx3="http://schemas.microsoft.com/office/drawing/2016/5/9/chartex" xmlns:cx4="http://schemas.microsoft.com/office/drawing/2016/5/10/chartex" xmlns:cx5="http://schemas.microsoft.com/office/drawing/2016/5/11/chartex" xmlns:cx6="http://schemas.microsoft.com/office/drawing/2016/5/12/chartex" xmlns:cx7="http://schemas.microsoft.com/office/drawing/2016/5/13/chartex" xmlns:cx8="http://schemas.microsoft.com/office/drawing/2016/5/14/chartex" xmlns:mc="http://schemas.openxmlformats.org/markup-compatibility/2006" xmlns:aink="http://schemas.microsoft.com/office/drawing/2016/ink" xmlns:am3d="http://schemas.microsoft.com/office/drawing/2017/model3d" xmlns:o="urn:schemas-microsoft-com:office:office" xmlns:oel="http://schemas.microsoft.com/office/2019/extlst" xmlns:r="http://schemas.openxmlformats.org/officeDocument/2006/relationships" xmlns:m="http://schemas.openxmlformats.org/officeDocument/2006/math" xmlns:v="urn:schemas-microsoft-com:vml" xmlns:wp14="http://schemas.microsoft.com/office/word/2010/wordprocessingDrawing" xmlns:wp="http://schemas.openxmlformats.org/drawingml/2006/wordprocessingDrawing" xmlns:w10="urn:schemas-microsoft-com:office:word" xmlns:w="http://schemas.openxmlformats.org/wordprocessingml/2006/main" xmlns:w14="http://schemas.microsoft.com/office/word/2010/wordml" xmlns:w15="http://schemas.microsoft.com/office/word/2012/wordml" xmlns:w16cex="http://schemas.microsoft.com/office/word/2018/wordml/cex" xmlns:w16cid="http://schemas.microsoft.com/office/word/2016/wordml/cid" xmlns:w16="http://schemas.microsoft.com/office/word/2018/wordml" xmlns:w16du="http://schemas.microsoft.com/office/word/2023/wordml/word16du" xmlns:w16sdtdh="http://schemas.microsoft.com/office/word/2020/wordml/sdtdatahash" xmlns:w16se="http://schemas.microsoft.com/office/word/2015/wordml/symex" xmlns:wpg="http://schemas.microsoft.com/office/word/2010/wordprocessingGroup" xmlns:wpi="http://schemas.microsoft.com/office/word/2010/wordprocessingInk" xmlns:wne="http://schemas.microsoft.com/office/word/2006/wordml" xmlns:wps="http://schemas.microsoft.com/office/word/2010/wordprocessingShape" mc:Ignorable="w14 w15 w16se w16cid w16 w16cex w16sdtdh w16du wp14">
   <w:tbl>
     <w:tblPr>
@@ -3629,6 +4683,7 @@
             </w:rPr>
             <w:t>Report printed on {</w:t>
           </w:r>
+          <w:proofErr w:type="spellStart"/>
           <w:r>
             <w:rPr>
               <w:rFonts w:ascii="BC Sans" w:eastAsia="BC Sans" w:hAnsi="BC Sans" w:cs="BC Sans"/>
@@ -3643,8 +4698,17 @@
               <w:sz w:val="18"/>
               <w:szCs w:val="18"/>
             </w:rPr>
-            <w:t>.generatedOn</w:t>
+            <w:t>.</w:t>
           </w:r>
+          <w:r>
+            <w:rPr>
+              <w:rFonts w:ascii="BC Sans" w:eastAsia="BC Sans" w:hAnsi="BC Sans" w:cs="BC Sans"/>
+              <w:sz w:val="18"/>
+              <w:szCs w:val="18"/>
+            </w:rPr>
+            <w:t>generatedOn</w:t>
+          </w:r>
+          <w:proofErr w:type="spellEnd"/>
           <w:r>
             <w:rPr>
               <w:rFonts w:ascii="BC Sans" w:eastAsia="BC Sans" w:hAnsi="BC Sans" w:cs="BC Sans"/>
@@ -3665,20 +4729,10 @@
 </w:hdr>
 </file>
 
-<file path=word/header3.xml><?xml version="1.0" encoding="utf-8"?>
-<w:hdr xmlns:wpc="http://schemas.microsoft.com/office/word/2010/wordprocessingCanvas" xmlns:cx="http://schemas.microsoft.com/office/drawing/2014/chartex" xmlns:cx1="http://schemas.microsoft.com/office/drawing/2015/9/8/chartex" xmlns:cx2="http://schemas.microsoft.com/office/drawing/2015/10/21/chartex" xmlns:cx3="http://schemas.microsoft.com/office/drawing/2016/5/9/chartex" xmlns:cx4="http://schemas.microsoft.com/office/drawing/2016/5/10/chartex" xmlns:cx5="http://schemas.microsoft.com/office/drawing/2016/5/11/chartex" xmlns:cx6="http://schemas.microsoft.com/office/drawing/2016/5/12/chartex" xmlns:cx7="http://schemas.microsoft.com/office/drawing/2016/5/13/chartex" xmlns:cx8="http://schemas.microsoft.com/office/drawing/2016/5/14/chartex" xmlns:mc="http://schemas.openxmlformats.org/markup-compatibility/2006" xmlns:aink="http://schemas.microsoft.com/office/drawing/2016/ink" xmlns:am3d="http://schemas.microsoft.com/office/drawing/2017/model3d" xmlns:o="urn:schemas-microsoft-com:office:office" xmlns:oel="http://schemas.microsoft.com/office/2019/extlst" xmlns:r="http://schemas.openxmlformats.org/officeDocument/2006/relationships" xmlns:m="http://schemas.openxmlformats.org/officeDocument/2006/math" xmlns:v="urn:schemas-microsoft-com:vml" xmlns:wp14="http://schemas.microsoft.com/office/word/2010/wordprocessingDrawing" xmlns:wp="http://schemas.openxmlformats.org/drawingml/2006/wordprocessingDrawing" xmlns:w10="urn:schemas-microsoft-com:office:word" xmlns:w="http://schemas.openxmlformats.org/wordprocessingml/2006/main" xmlns:w14="http://schemas.microsoft.com/office/word/2010/wordml" xmlns:w15="http://schemas.microsoft.com/office/word/2012/wordml" xmlns:w16cex="http://schemas.microsoft.com/office/word/2018/wordml/cex" xmlns:w16cid="http://schemas.microsoft.com/office/word/2016/wordml/cid" xmlns:w16="http://schemas.microsoft.com/office/word/2018/wordml" xmlns:w16du="http://schemas.microsoft.com/office/word/2023/wordml/word16du" xmlns:w16sdtdh="http://schemas.microsoft.com/office/word/2020/wordml/sdtdatahash" xmlns:w16se="http://schemas.microsoft.com/office/word/2015/wordml/symex" xmlns:wpg="http://schemas.microsoft.com/office/word/2010/wordprocessingGroup" xmlns:wpi="http://schemas.microsoft.com/office/word/2010/wordprocessingInk" xmlns:wne="http://schemas.microsoft.com/office/word/2006/wordml" xmlns:wps="http://schemas.microsoft.com/office/word/2010/wordprocessingShape" mc:Ignorable="w14 w15 w16se w16cid w16 w16cex w16sdtdh w16du wp14">
-  <w:p>
-    <w:pPr>
-      <w:pStyle w:val="Header"/>
-    </w:pPr>
-  </w:p>
-</w:hdr>
-</file>
-
 <file path=word/people.xml><?xml version="1.0" encoding="utf-8"?>
 <w15:people xmlns:wpc="http://schemas.microsoft.com/office/word/2010/wordprocessingCanvas" xmlns:cx="http://schemas.microsoft.com/office/drawing/2014/chartex" xmlns:cx1="http://schemas.microsoft.com/office/drawing/2015/9/8/chartex" xmlns:cx2="http://schemas.microsoft.com/office/drawing/2015/10/21/chartex" xmlns:cx3="http://schemas.microsoft.com/office/drawing/2016/5/9/chartex" xmlns:cx4="http://schemas.microsoft.com/office/drawing/2016/5/10/chartex" xmlns:cx5="http://schemas.microsoft.com/office/drawing/2016/5/11/chartex" xmlns:cx6="http://schemas.microsoft.com/office/drawing/2016/5/12/chartex" xmlns:cx7="http://schemas.microsoft.com/office/drawing/2016/5/13/chartex" xmlns:cx8="http://schemas.microsoft.com/office/drawing/2016/5/14/chartex" xmlns:mc="http://schemas.openxmlformats.org/markup-compatibility/2006" xmlns:aink="http://schemas.microsoft.com/office/drawing/2016/ink" xmlns:am3d="http://schemas.microsoft.com/office/drawing/2017/model3d" xmlns:o="urn:schemas-microsoft-com:office:office" xmlns:oel="http://schemas.microsoft.com/office/2019/extlst" xmlns:r="http://schemas.openxmlformats.org/officeDocument/2006/relationships" xmlns:m="http://schemas.openxmlformats.org/officeDocument/2006/math" xmlns:v="urn:schemas-microsoft-com:vml" xmlns:wp14="http://schemas.microsoft.com/office/word/2010/wordprocessingDrawing" xmlns:wp="http://schemas.openxmlformats.org/drawingml/2006/wordprocessingDrawing" xmlns:w10="urn:schemas-microsoft-com:office:word" xmlns:w="http://schemas.openxmlformats.org/wordprocessingml/2006/main" xmlns:w14="http://schemas.microsoft.com/office/word/2010/wordml" xmlns:w15="http://schemas.microsoft.com/office/word/2012/wordml" xmlns:w16cex="http://schemas.microsoft.com/office/word/2018/wordml/cex" xmlns:w16cid="http://schemas.microsoft.com/office/word/2016/wordml/cid" xmlns:w16="http://schemas.microsoft.com/office/word/2018/wordml" xmlns:w16du="http://schemas.microsoft.com/office/word/2023/wordml/word16du" xmlns:w16sdtdh="http://schemas.microsoft.com/office/word/2020/wordml/sdtdatahash" xmlns:w16se="http://schemas.microsoft.com/office/word/2015/wordml/symex" xmlns:wpg="http://schemas.microsoft.com/office/word/2010/wordprocessingGroup" xmlns:wpi="http://schemas.microsoft.com/office/word/2010/wordprocessingInk" xmlns:wne="http://schemas.microsoft.com/office/word/2006/wordml" xmlns:wps="http://schemas.microsoft.com/office/word/2010/wordprocessingShape" mc:Ignorable="w14 w15 w16se w16cid w16 w16cex w16sdtdh w16du wp14">
-  <w15:person w15:author="Yates, Vita WLRS:EX">
-    <w15:presenceInfo w15:providerId="AD" w15:userId="S::vita.yates@gov.bc.ca::45be61f0-e889-4ccc-ab3e-dbcc2d1a132d"/>
+  <w15:person w15:author="Alec Wilcox">
+    <w15:presenceInfo w15:providerId="Windows Live" w15:userId="408e3b2e41e1c130"/>
   </w15:person>
   <w15:person w15:author="Mike Sears">
     <w15:presenceInfo w15:providerId="AD" w15:userId="S::msears@parcsystems.ca::506795d7-c51c-44a4-9dba-fce4a2ad56d9"/>

</xml_diff>

<commit_message>
add park name to exports
</commit_message>
<xml_diff>
--- a/backend/templates/complaint/CDOGS-ERS-COMPLAINT-TEMPLATE-v1.docx
+++ b/backend/templates/complaint/CDOGS-ERS-COMPLAINT-TEMPLATE-v1.docx
@@ -13,6 +13,7 @@
           <w:lang w:val="fr-FR"/>
         </w:rPr>
       </w:pPr>
+      <w:proofErr w:type="spellStart"/>
       <w:r>
         <w:rPr>
           <w:rFonts w:ascii="BC Sans" w:hAnsi="BC Sans"/>
@@ -22,7 +23,19 @@
           <w:szCs w:val="32"/>
           <w:lang w:val="fr-FR"/>
         </w:rPr>
-        <w:t>Enforcement complaint report</w:t>
+        <w:t>Enforcement</w:t>
+      </w:r>
+      <w:proofErr w:type="spellEnd"/>
+      <w:r>
+        <w:rPr>
+          <w:rFonts w:ascii="BC Sans" w:hAnsi="BC Sans"/>
+          <w:b/>
+          <w:bCs/>
+          <w:sz w:val="32"/>
+          <w:szCs w:val="32"/>
+          <w:lang w:val="fr-FR"/>
+        </w:rPr>
+        <w:t xml:space="preserve"> complaint report</w:t>
       </w:r>
       <w:r>
         <w:rPr>
@@ -146,6 +159,7 @@
               </w:rPr>
               <w:t>{</w:t>
             </w:r>
+            <w:proofErr w:type="spellStart"/>
             <w:r>
               <w:rPr>
                 <w:rFonts w:ascii="BC Sans" w:eastAsia="Times New Roman" w:hAnsi="BC Sans" w:cs="Times New Roman"/>
@@ -176,6 +190,7 @@
               </w:rPr>
               <w:t>reportedOn</w:t>
             </w:r>
+            <w:proofErr w:type="spellEnd"/>
             <w:r>
               <w:rPr>
                 <w:rFonts w:ascii="BC Sans" w:eastAsia="Times New Roman" w:hAnsi="BC Sans" w:cs="Times New Roman"/>
@@ -214,6 +229,7 @@
               </w:rPr>
               <w:t>Created by: {</w:t>
             </w:r>
+            <w:proofErr w:type="spellStart"/>
             <w:r>
               <w:rPr>
                 <w:rFonts w:ascii="BC Sans" w:eastAsia="Times New Roman" w:hAnsi="BC Sans" w:cs="Times New Roman"/>
@@ -246,6 +262,7 @@
               </w:rPr>
               <w:t>createdBy</w:t>
             </w:r>
+            <w:proofErr w:type="spellEnd"/>
             <w:r>
               <w:rPr>
                 <w:rFonts w:ascii="BC Sans" w:eastAsia="Times New Roman" w:hAnsi="BC Sans" w:cs="Times New Roman"/>
@@ -278,6 +295,7 @@
               </w:rPr>
               <w:t>Status: {</w:t>
             </w:r>
+            <w:proofErr w:type="spellStart"/>
             <w:r>
               <w:rPr>
                 <w:rFonts w:ascii="BC Sans" w:eastAsia="Times New Roman" w:hAnsi="BC Sans" w:cs="Times New Roman"/>
@@ -310,6 +328,7 @@
               </w:rPr>
               <w:t>status</w:t>
             </w:r>
+            <w:proofErr w:type="spellEnd"/>
             <w:r>
               <w:rPr>
                 <w:rFonts w:ascii="BC Sans" w:eastAsia="Times New Roman" w:hAnsi="BC Sans" w:cs="Times New Roman"/>
@@ -377,6 +396,7 @@
               </w:rPr>
               <w:t>{</w:t>
             </w:r>
+            <w:proofErr w:type="spellStart"/>
             <w:r>
               <w:rPr>
                 <w:rFonts w:ascii="BC Sans" w:eastAsia="Times New Roman" w:hAnsi="BC Sans" w:cs="Times New Roman"/>
@@ -409,6 +429,7 @@
               </w:rPr>
               <w:t>updatedOn</w:t>
             </w:r>
+            <w:proofErr w:type="spellEnd"/>
             <w:r>
               <w:rPr>
                 <w:rFonts w:ascii="BC Sans" w:eastAsia="Times New Roman" w:hAnsi="BC Sans" w:cs="Times New Roman"/>
@@ -452,7 +473,17 @@
                 <w:sz w:val="20"/>
                 <w:szCs w:val="20"/>
               </w:rPr>
-              <w:t xml:space="preserve"> {d</w:t>
+              <w:t xml:space="preserve"> {</w:t>
+            </w:r>
+            <w:proofErr w:type="spellStart"/>
+            <w:r>
+              <w:rPr>
+                <w:rFonts w:ascii="BC Sans" w:eastAsia="Times New Roman" w:hAnsi="BC Sans" w:cs="Times New Roman"/>
+                <w:color w:val="000000" w:themeColor="text1"/>
+                <w:sz w:val="20"/>
+                <w:szCs w:val="20"/>
+              </w:rPr>
+              <w:t>d</w:t>
             </w:r>
             <w:r>
               <w:rPr>
@@ -471,7 +502,17 @@
                 <w:sz w:val="20"/>
                 <w:szCs w:val="20"/>
               </w:rPr>
-              <w:t>officerAssigned}</w:t>
+              <w:t>officerAssigned</w:t>
+            </w:r>
+            <w:proofErr w:type="spellEnd"/>
+            <w:r>
+              <w:rPr>
+                <w:rFonts w:ascii="BC Sans" w:eastAsia="Times New Roman" w:hAnsi="BC Sans" w:cs="Times New Roman"/>
+                <w:color w:val="000000" w:themeColor="text1"/>
+                <w:sz w:val="20"/>
+                <w:szCs w:val="20"/>
+              </w:rPr>
+              <w:t>}</w:t>
             </w:r>
           </w:p>
         </w:tc>
@@ -734,6 +775,7 @@
               </w:rPr>
               <w:t>{</w:t>
             </w:r>
+            <w:proofErr w:type="spellStart"/>
             <w:r>
               <w:rPr>
                 <w:rFonts w:ascii="BC Sans" w:eastAsia="Times New Roman" w:hAnsi="BC Sans" w:cs="Times New Roman"/>
@@ -761,6 +803,7 @@
               </w:rPr>
               <w:t>incidentDateTime</w:t>
             </w:r>
+            <w:proofErr w:type="spellEnd"/>
             <w:r>
               <w:rPr>
                 <w:rFonts w:ascii="BC Sans" w:eastAsia="Times New Roman" w:hAnsi="BC Sans" w:cs="Times New Roman"/>
@@ -873,6 +916,7 @@
               </w:rPr>
               <w:t>.</w:t>
             </w:r>
+            <w:proofErr w:type="spellStart"/>
             <w:r>
               <w:rPr>
                 <w:rFonts w:ascii="BC Sans" w:eastAsia="Times New Roman" w:hAnsi="BC Sans" w:cs="Times New Roman"/>
@@ -883,6 +927,7 @@
               </w:rPr>
               <w:t>complaintMethodReceivedCode</w:t>
             </w:r>
+            <w:proofErr w:type="spellEnd"/>
             <w:r>
               <w:rPr>
                 <w:rFonts w:ascii="BC Sans" w:hAnsi="BC Sans"/>
@@ -957,6 +1002,7 @@
               </w:rPr>
               <w:t>{</w:t>
             </w:r>
+            <w:proofErr w:type="spellStart"/>
             <w:r>
               <w:rPr>
                 <w:rFonts w:ascii="BC Sans" w:eastAsia="Times New Roman" w:hAnsi="BC Sans" w:cs="Times New Roman"/>
@@ -984,6 +1030,7 @@
               </w:rPr>
               <w:t>violationType</w:t>
             </w:r>
+            <w:proofErr w:type="spellEnd"/>
             <w:r>
               <w:rPr>
                 <w:rFonts w:ascii="BC Sans" w:eastAsia="Times New Roman" w:hAnsi="BC Sans" w:cs="Times New Roman"/>
@@ -1058,6 +1105,7 @@
               </w:rPr>
               <w:t>{</w:t>
             </w:r>
+            <w:proofErr w:type="spellStart"/>
             <w:r>
               <w:rPr>
                 <w:rFonts w:ascii="BC Sans" w:eastAsia="Times New Roman" w:hAnsi="BC Sans" w:cs="Times New Roman"/>
@@ -1085,6 +1133,7 @@
               </w:rPr>
               <w:t>inProgress</w:t>
             </w:r>
+            <w:proofErr w:type="spellEnd"/>
             <w:r>
               <w:rPr>
                 <w:rFonts w:ascii="BC Sans" w:eastAsia="Times New Roman" w:hAnsi="BC Sans" w:cs="Times New Roman"/>
@@ -1160,6 +1209,7 @@
               </w:rPr>
               <w:t>{</w:t>
             </w:r>
+            <w:proofErr w:type="spellStart"/>
             <w:r>
               <w:rPr>
                 <w:rFonts w:ascii="BC Sans" w:eastAsia="Times New Roman" w:hAnsi="BC Sans" w:cs="Times New Roman"/>
@@ -1187,6 +1237,7 @@
               </w:rPr>
               <w:t>wasObserved</w:t>
             </w:r>
+            <w:proofErr w:type="spellEnd"/>
             <w:r>
               <w:rPr>
                 <w:rFonts w:ascii="BC Sans" w:eastAsia="Times New Roman" w:hAnsi="BC Sans" w:cs="Times New Roman"/>
@@ -1255,6 +1306,7 @@
               </w:rPr>
               <w:t>{</w:t>
             </w:r>
+            <w:proofErr w:type="spellStart"/>
             <w:r>
               <w:rPr>
                 <w:rFonts w:ascii="BC Sans" w:eastAsia="Times New Roman" w:hAnsi="BC Sans" w:cs="Times New Roman"/>
@@ -1286,6 +1338,7 @@
               </w:rPr>
               <w:t>location</w:t>
             </w:r>
+            <w:proofErr w:type="spellEnd"/>
             <w:r>
               <w:rPr>
                 <w:rFonts w:ascii="BC Sans" w:eastAsia="Times New Roman" w:hAnsi="BC Sans" w:cs="Times New Roman"/>
@@ -1384,7 +1437,16 @@
                 <w:sz w:val="20"/>
                 <w:szCs w:val="20"/>
               </w:rPr>
-              <w:t>{d</w:t>
+              <w:t>{</w:t>
+            </w:r>
+            <w:proofErr w:type="spellStart"/>
+            <w:r>
+              <w:rPr>
+                <w:rFonts w:ascii="BC Sans" w:hAnsi="BC Sans" w:cs="BC Sans Light"/>
+                <w:sz w:val="20"/>
+                <w:szCs w:val="20"/>
+              </w:rPr>
+              <w:t>d</w:t>
             </w:r>
             <w:r>
               <w:rPr>
@@ -1419,6 +1481,7 @@
               </w:rPr>
               <w:t>NE</w:t>
             </w:r>
+            <w:proofErr w:type="spellEnd"/>
             <w:r>
               <w:rPr>
                 <w:rFonts w:ascii="BC Sans" w:hAnsi="BC Sans" w:cs="BC Sans Light"/>
@@ -1441,7 +1504,25 @@
                 <w:sz w:val="20"/>
                 <w:szCs w:val="20"/>
               </w:rPr>
-              <w:t>):showBegin}</w:t>
+              <w:t>):</w:t>
+            </w:r>
+            <w:proofErr w:type="spellStart"/>
+            <w:r>
+              <w:rPr>
+                <w:rFonts w:ascii="BC Sans" w:hAnsi="BC Sans" w:cs="BC Sans Light"/>
+                <w:sz w:val="20"/>
+                <w:szCs w:val="20"/>
+              </w:rPr>
+              <w:t>showBegin</w:t>
+            </w:r>
+            <w:proofErr w:type="spellEnd"/>
+            <w:r>
+              <w:rPr>
+                <w:rFonts w:ascii="BC Sans" w:hAnsi="BC Sans" w:cs="BC Sans Light"/>
+                <w:sz w:val="20"/>
+                <w:szCs w:val="20"/>
+              </w:rPr>
+              <w:t>}</w:t>
             </w:r>
             <w:r>
               <w:rPr>
@@ -1452,6 +1533,7 @@
               </w:rPr>
               <w:t>{</w:t>
             </w:r>
+            <w:proofErr w:type="spellStart"/>
             <w:r>
               <w:rPr>
                 <w:rFonts w:ascii="BC Sans" w:eastAsia="Times New Roman" w:hAnsi="BC Sans" w:cs="Times New Roman"/>
@@ -1479,6 +1561,7 @@
               </w:rPr>
               <w:t>latitude</w:t>
             </w:r>
+            <w:proofErr w:type="spellEnd"/>
             <w:r>
               <w:rPr>
                 <w:rFonts w:ascii="BC Sans" w:eastAsia="Times New Roman" w:hAnsi="BC Sans" w:cs="Times New Roman"/>
@@ -1488,6 +1571,7 @@
               </w:rPr>
               <w:t>}, {</w:t>
             </w:r>
+            <w:proofErr w:type="spellStart"/>
             <w:r>
               <w:rPr>
                 <w:rFonts w:ascii="BC Sans" w:eastAsia="Times New Roman" w:hAnsi="BC Sans" w:cs="Times New Roman"/>
@@ -1515,6 +1599,7 @@
               </w:rPr>
               <w:t>longitude</w:t>
             </w:r>
+            <w:proofErr w:type="spellEnd"/>
             <w:r>
               <w:rPr>
                 <w:rFonts w:ascii="BC Sans" w:eastAsia="Times New Roman" w:hAnsi="BC Sans" w:cs="Times New Roman"/>
@@ -1530,7 +1615,16 @@
                 <w:sz w:val="20"/>
                 <w:szCs w:val="20"/>
               </w:rPr>
-              <w:t>{d</w:t>
+              <w:t>{</w:t>
+            </w:r>
+            <w:proofErr w:type="spellStart"/>
+            <w:r>
+              <w:rPr>
+                <w:rFonts w:ascii="BC Sans" w:hAnsi="BC Sans" w:cs="BC Sans Light"/>
+                <w:sz w:val="20"/>
+                <w:szCs w:val="20"/>
+              </w:rPr>
+              <w:t>d</w:t>
             </w:r>
             <w:r>
               <w:rPr>
@@ -1565,6 +1659,7 @@
               </w:rPr>
               <w:t>NE</w:t>
             </w:r>
+            <w:proofErr w:type="spellEnd"/>
             <w:r>
               <w:rPr>
                 <w:rFonts w:ascii="BC Sans" w:hAnsi="BC Sans" w:cs="BC Sans Light"/>
@@ -1587,7 +1682,16 @@
                 <w:sz w:val="20"/>
                 <w:szCs w:val="20"/>
               </w:rPr>
-              <w:t>):show</w:t>
+              <w:t>):</w:t>
+            </w:r>
+            <w:proofErr w:type="spellStart"/>
+            <w:r>
+              <w:rPr>
+                <w:rFonts w:ascii="BC Sans" w:hAnsi="BC Sans" w:cs="BC Sans Light"/>
+                <w:sz w:val="20"/>
+                <w:szCs w:val="20"/>
+              </w:rPr>
+              <w:t>show</w:t>
             </w:r>
             <w:r>
               <w:rPr>
@@ -1597,6 +1701,7 @@
               </w:rPr>
               <w:t>End</w:t>
             </w:r>
+            <w:proofErr w:type="spellEnd"/>
             <w:r>
               <w:rPr>
                 <w:rFonts w:ascii="BC Sans" w:hAnsi="BC Sans" w:cs="BC Sans Light"/>
@@ -1618,104 +1723,25 @@
             <w:tcW w:w="2552" w:type="dxa"/>
             <w:noWrap/>
             <w:vAlign w:val="center"/>
-            <w:hideMark/>
           </w:tcPr>
           <w:p>
             <w:pPr>
-              <w:spacing w:line="259" w:lineRule="auto"/>
-              <w:rPr>
-                <w:rFonts w:ascii="BC Sans" w:eastAsia="BC Sans" w:hAnsi="BC Sans" w:cs="BC Sans"/>
-                <w:b w:val="0"/>
-                <w:bCs w:val="0"/>
-                <w:caps w:val="0"/>
-                <w:color w:val="000000" w:themeColor="text1"/>
+              <w:rPr>
+                <w:rFonts w:ascii="BC Sans" w:hAnsi="BC Sans"/>
                 <w:sz w:val="20"/>
                 <w:szCs w:val="20"/>
               </w:rPr>
             </w:pPr>
             <w:r>
               <w:rPr>
-                <w:rFonts w:ascii="BC Sans" w:eastAsia="BC Sans" w:hAnsi="BC Sans" w:cs="BC Sans"/>
-                <w:b w:val="0"/>
-                <w:bCs w:val="0"/>
-                <w:caps w:val="0"/>
-                <w:color w:val="000000" w:themeColor="text1"/>
-                <w:sz w:val="20"/>
-                <w:szCs w:val="20"/>
-              </w:rPr>
-              <w:t xml:space="preserve">Community, </w:t>
-            </w:r>
-            <w:r>
-              <w:rPr>
-                <w:rFonts w:ascii="BC Sans" w:eastAsia="BC Sans" w:hAnsi="BC Sans" w:cs="BC Sans"/>
-                <w:b w:val="0"/>
-                <w:bCs w:val="0"/>
-                <w:caps w:val="0"/>
-                <w:color w:val="000000" w:themeColor="text1"/>
-                <w:sz w:val="20"/>
-                <w:szCs w:val="20"/>
-              </w:rPr>
-              <w:t>o</w:t>
-            </w:r>
-            <w:r>
-              <w:rPr>
-                <w:rFonts w:ascii="BC Sans" w:eastAsia="BC Sans" w:hAnsi="BC Sans" w:cs="BC Sans"/>
-                <w:b w:val="0"/>
-                <w:bCs w:val="0"/>
-                <w:caps w:val="0"/>
-                <w:color w:val="000000" w:themeColor="text1"/>
-                <w:sz w:val="20"/>
-                <w:szCs w:val="20"/>
-              </w:rPr>
-              <w:t xml:space="preserve">ffice, </w:t>
-            </w:r>
-            <w:r>
-              <w:rPr>
-                <w:rFonts w:ascii="BC Sans" w:eastAsia="BC Sans" w:hAnsi="BC Sans" w:cs="BC Sans"/>
-                <w:b w:val="0"/>
-                <w:bCs w:val="0"/>
-                <w:caps w:val="0"/>
-                <w:color w:val="000000" w:themeColor="text1"/>
-                <w:sz w:val="20"/>
-                <w:szCs w:val="20"/>
-              </w:rPr>
-              <w:t>z</w:t>
-            </w:r>
-            <w:r>
-              <w:rPr>
-                <w:rFonts w:ascii="BC Sans" w:eastAsia="BC Sans" w:hAnsi="BC Sans" w:cs="BC Sans"/>
-                <w:b w:val="0"/>
-                <w:bCs w:val="0"/>
-                <w:caps w:val="0"/>
-                <w:color w:val="000000" w:themeColor="text1"/>
-                <w:sz w:val="20"/>
-                <w:szCs w:val="20"/>
-              </w:rPr>
-              <w:t xml:space="preserve">one, </w:t>
-            </w:r>
-            <w:r>
-              <w:rPr>
-                <w:rFonts w:ascii="BC Sans" w:eastAsia="BC Sans" w:hAnsi="BC Sans" w:cs="BC Sans"/>
-                <w:b w:val="0"/>
-                <w:bCs w:val="0"/>
-                <w:caps w:val="0"/>
-                <w:color w:val="000000" w:themeColor="text1"/>
-                <w:sz w:val="20"/>
-                <w:szCs w:val="20"/>
-              </w:rPr>
-              <w:t>r</w:t>
-            </w:r>
-            <w:r>
-              <w:rPr>
-                <w:rFonts w:ascii="BC Sans" w:eastAsia="BC Sans" w:hAnsi="BC Sans" w:cs="BC Sans"/>
-                <w:b w:val="0"/>
-                <w:bCs w:val="0"/>
-                <w:caps w:val="0"/>
-                <w:color w:val="000000" w:themeColor="text1"/>
-                <w:sz w:val="20"/>
-                <w:szCs w:val="20"/>
-              </w:rPr>
-              <w:t>egion</w:t>
+                <w:rFonts w:ascii="BC Sans" w:hAnsi="BC Sans"/>
+                <w:b w:val="0"/>
+                <w:bCs w:val="0"/>
+                <w:caps w:val="0"/>
+                <w:sz w:val="20"/>
+                <w:szCs w:val="20"/>
+              </w:rPr>
+              <w:t>Park</w:t>
             </w:r>
           </w:p>
         </w:tc>
@@ -1724,332 +1750,28 @@
             <w:tcW w:w="8364" w:type="dxa"/>
             <w:noWrap/>
             <w:vAlign w:val="center"/>
-            <w:hideMark/>
-          </w:tcPr>
-          <w:p>
-            <w:pPr>
-              <w:spacing w:line="259" w:lineRule="auto"/>
-              <w:cnfStyle w:val="000000000000" w:firstRow="0" w:lastRow="0" w:firstColumn="0" w:lastColumn="0" w:oddVBand="0" w:evenVBand="0" w:oddHBand="0" w:evenHBand="0" w:firstRowFirstColumn="0" w:firstRowLastColumn="0" w:lastRowFirstColumn="0" w:lastRowLastColumn="0"/>
-              <w:rPr>
-                <w:rFonts w:ascii="BC Sans" w:eastAsia="BC Sans" w:hAnsi="BC Sans" w:cs="BC Sans"/>
-                <w:color w:val="000000" w:themeColor="text1"/>
-                <w:sz w:val="20"/>
-                <w:szCs w:val="20"/>
-              </w:rPr>
-            </w:pPr>
-            <w:r>
-              <w:rPr>
-                <w:rFonts w:ascii="BC Sans" w:eastAsia="BC Sans" w:hAnsi="BC Sans" w:cs="BC Sans"/>
-                <w:color w:val="000000" w:themeColor="text1"/>
-                <w:sz w:val="20"/>
-                <w:szCs w:val="20"/>
-              </w:rPr>
-              <w:t>{</w:t>
-            </w:r>
-            <w:r>
-              <w:rPr>
-                <w:rFonts w:ascii="BC Sans" w:eastAsia="BC Sans" w:hAnsi="BC Sans" w:cs="BC Sans"/>
-                <w:color w:val="000000" w:themeColor="text1"/>
-                <w:sz w:val="20"/>
-                <w:szCs w:val="20"/>
-              </w:rPr>
-              <w:t>d</w:t>
-            </w:r>
-            <w:r>
-              <w:rPr>
-                <w:rFonts w:ascii="BC Sans" w:eastAsia="Times New Roman" w:hAnsi="BC Sans" w:cs="Times New Roman"/>
-                <w:color w:val="000000" w:themeColor="text1"/>
-                <w:sz w:val="20"/>
-                <w:szCs w:val="20"/>
-              </w:rPr>
-              <w:t>.</w:t>
-            </w:r>
-            <w:r>
-              <w:rPr>
-                <w:rFonts w:ascii="BC Sans" w:eastAsia="BC Sans" w:hAnsi="BC Sans" w:cs="BC Sans"/>
-                <w:color w:val="000000" w:themeColor="text1"/>
-                <w:sz w:val="20"/>
-                <w:szCs w:val="20"/>
-              </w:rPr>
-              <w:t>community</w:t>
-            </w:r>
-            <w:r>
-              <w:rPr>
-                <w:rFonts w:ascii="BC Sans" w:eastAsia="BC Sans" w:hAnsi="BC Sans" w:cs="BC Sans"/>
-                <w:color w:val="000000" w:themeColor="text1"/>
-                <w:sz w:val="20"/>
-                <w:szCs w:val="20"/>
-              </w:rPr>
-              <w:t>}, {</w:t>
-            </w:r>
-            <w:r>
-              <w:rPr>
-                <w:rFonts w:ascii="BC Sans" w:eastAsia="BC Sans" w:hAnsi="BC Sans" w:cs="BC Sans"/>
-                <w:color w:val="000000" w:themeColor="text1"/>
-                <w:sz w:val="20"/>
-                <w:szCs w:val="20"/>
-              </w:rPr>
-              <w:t>d</w:t>
-            </w:r>
-            <w:r>
-              <w:rPr>
-                <w:rFonts w:ascii="BC Sans" w:eastAsia="Times New Roman" w:hAnsi="BC Sans" w:cs="Times New Roman"/>
-                <w:color w:val="000000" w:themeColor="text1"/>
-                <w:sz w:val="20"/>
-                <w:szCs w:val="20"/>
-              </w:rPr>
-              <w:t>.</w:t>
-            </w:r>
-            <w:r>
-              <w:rPr>
-                <w:rFonts w:ascii="BC Sans" w:eastAsia="BC Sans" w:hAnsi="BC Sans" w:cs="BC Sans"/>
-                <w:color w:val="000000" w:themeColor="text1"/>
-                <w:sz w:val="20"/>
-                <w:szCs w:val="20"/>
-              </w:rPr>
-              <w:t>office</w:t>
-            </w:r>
-            <w:r>
-              <w:rPr>
-                <w:rFonts w:ascii="BC Sans" w:eastAsia="BC Sans" w:hAnsi="BC Sans" w:cs="BC Sans"/>
-                <w:color w:val="000000" w:themeColor="text1"/>
-                <w:sz w:val="20"/>
-                <w:szCs w:val="20"/>
-              </w:rPr>
-              <w:t>}, {</w:t>
-            </w:r>
-            <w:r>
-              <w:rPr>
-                <w:rFonts w:ascii="BC Sans" w:eastAsia="BC Sans" w:hAnsi="BC Sans" w:cs="BC Sans"/>
-                <w:color w:val="000000" w:themeColor="text1"/>
-                <w:sz w:val="20"/>
-                <w:szCs w:val="20"/>
-              </w:rPr>
-              <w:t>d</w:t>
-            </w:r>
-            <w:r>
-              <w:rPr>
-                <w:rFonts w:ascii="BC Sans" w:eastAsia="Times New Roman" w:hAnsi="BC Sans" w:cs="Times New Roman"/>
-                <w:color w:val="000000" w:themeColor="text1"/>
-                <w:sz w:val="20"/>
-                <w:szCs w:val="20"/>
-              </w:rPr>
-              <w:t>.</w:t>
-            </w:r>
-            <w:r>
-              <w:rPr>
-                <w:rFonts w:ascii="BC Sans" w:eastAsia="BC Sans" w:hAnsi="BC Sans" w:cs="BC Sans"/>
-                <w:color w:val="000000" w:themeColor="text1"/>
-                <w:sz w:val="20"/>
-                <w:szCs w:val="20"/>
-              </w:rPr>
-              <w:t>zone</w:t>
-            </w:r>
-            <w:r>
-              <w:rPr>
-                <w:rFonts w:ascii="BC Sans" w:eastAsia="BC Sans" w:hAnsi="BC Sans" w:cs="BC Sans"/>
-                <w:color w:val="000000" w:themeColor="text1"/>
-                <w:sz w:val="20"/>
-                <w:szCs w:val="20"/>
-              </w:rPr>
-              <w:t>}, {</w:t>
-            </w:r>
-            <w:r>
-              <w:rPr>
-                <w:rFonts w:ascii="BC Sans" w:eastAsia="BC Sans" w:hAnsi="BC Sans" w:cs="BC Sans"/>
-                <w:color w:val="000000" w:themeColor="text1"/>
-                <w:sz w:val="20"/>
-                <w:szCs w:val="20"/>
-              </w:rPr>
-              <w:t>d</w:t>
-            </w:r>
-            <w:r>
-              <w:rPr>
-                <w:rFonts w:ascii="BC Sans" w:eastAsia="Times New Roman" w:hAnsi="BC Sans" w:cs="Times New Roman"/>
-                <w:color w:val="000000" w:themeColor="text1"/>
-                <w:sz w:val="20"/>
-                <w:szCs w:val="20"/>
-              </w:rPr>
-              <w:t>.</w:t>
-            </w:r>
-            <w:r>
-              <w:rPr>
-                <w:rFonts w:ascii="BC Sans" w:eastAsia="BC Sans" w:hAnsi="BC Sans" w:cs="BC Sans"/>
-                <w:color w:val="000000" w:themeColor="text1"/>
-                <w:sz w:val="20"/>
-                <w:szCs w:val="20"/>
-              </w:rPr>
-              <w:t>region}</w:t>
-            </w:r>
-          </w:p>
-        </w:tc>
-      </w:tr>
-      <w:tr>
-        <w:trPr>
-          <w:cnfStyle w:val="000000100000" w:firstRow="0" w:lastRow="0" w:firstColumn="0" w:lastColumn="0" w:oddVBand="0" w:evenVBand="0" w:oddHBand="1" w:evenHBand="0" w:firstRowFirstColumn="0" w:firstRowLastColumn="0" w:lastRowFirstColumn="0" w:lastRowLastColumn="0"/>
-          <w:trHeight w:val="360"/>
-        </w:trPr>
-        <w:tc>
-          <w:tcPr>
-            <w:cnfStyle w:val="001000000000" w:firstRow="0" w:lastRow="0" w:firstColumn="1" w:lastColumn="0" w:oddVBand="0" w:evenVBand="0" w:oddHBand="0" w:evenHBand="0" w:firstRowFirstColumn="0" w:firstRowLastColumn="0" w:lastRowFirstColumn="0" w:lastRowLastColumn="0"/>
-            <w:tcW w:w="2552" w:type="dxa"/>
-            <w:noWrap/>
-            <w:vAlign w:val="center"/>
-            <w:hideMark/>
-          </w:tcPr>
-          <w:p>
-            <w:pPr>
-              <w:rPr>
-                <w:rFonts w:ascii="BC Sans" w:hAnsi="BC Sans"/>
-                <w:b w:val="0"/>
-                <w:bCs w:val="0"/>
-                <w:sz w:val="20"/>
-                <w:szCs w:val="20"/>
-              </w:rPr>
-            </w:pPr>
-            <w:r>
-              <w:rPr>
-                <w:rFonts w:ascii="BC Sans" w:hAnsi="BC Sans"/>
-                <w:b w:val="0"/>
-                <w:bCs w:val="0"/>
-                <w:caps w:val="0"/>
-                <w:sz w:val="20"/>
-                <w:szCs w:val="20"/>
-              </w:rPr>
-              <w:t>Location description</w:t>
-            </w:r>
-          </w:p>
-        </w:tc>
-        <w:tc>
-          <w:tcPr>
-            <w:tcW w:w="8364" w:type="dxa"/>
-            <w:noWrap/>
-            <w:vAlign w:val="center"/>
-            <w:hideMark/>
-          </w:tcPr>
-          <w:p>
-            <w:pPr>
-              <w:cnfStyle w:val="000000100000" w:firstRow="0" w:lastRow="0" w:firstColumn="0" w:lastColumn="0" w:oddVBand="0" w:evenVBand="0" w:oddHBand="1" w:evenHBand="0" w:firstRowFirstColumn="0" w:firstRowLastColumn="0" w:lastRowFirstColumn="0" w:lastRowLastColumn="0"/>
-              <w:rPr>
-                <w:rFonts w:ascii="BC Sans" w:eastAsia="Times New Roman" w:hAnsi="BC Sans" w:cs="Times New Roman"/>
-                <w:color w:val="000000" w:themeColor="text1"/>
-                <w:sz w:val="20"/>
-                <w:szCs w:val="20"/>
-              </w:rPr>
-            </w:pPr>
-            <w:r>
-              <w:rPr>
-                <w:rFonts w:ascii="BC Sans" w:eastAsia="Times New Roman" w:hAnsi="BC Sans" w:cs="Times New Roman"/>
-                <w:color w:val="000000" w:themeColor="text1"/>
-                <w:sz w:val="20"/>
-                <w:szCs w:val="20"/>
-              </w:rPr>
-              <w:t>{</w:t>
-            </w:r>
-            <w:r>
-              <w:rPr>
-                <w:rFonts w:ascii="BC Sans" w:eastAsia="Times New Roman" w:hAnsi="BC Sans" w:cs="Times New Roman"/>
-                <w:color w:val="000000" w:themeColor="text1"/>
-                <w:sz w:val="20"/>
-                <w:szCs w:val="20"/>
-              </w:rPr>
-              <w:t>d</w:t>
-            </w:r>
-            <w:r>
-              <w:rPr>
-                <w:rFonts w:ascii="BC Sans" w:eastAsia="Times New Roman" w:hAnsi="BC Sans" w:cs="Times New Roman"/>
-                <w:color w:val="000000" w:themeColor="text1"/>
-                <w:sz w:val="20"/>
-                <w:szCs w:val="20"/>
-              </w:rPr>
-              <w:t>.</w:t>
-            </w:r>
-            <w:r>
-              <w:rPr>
-                <w:rFonts w:ascii="BC Sans" w:eastAsia="Times New Roman" w:hAnsi="BC Sans" w:cs="Times New Roman"/>
-                <w:color w:val="000000" w:themeColor="text1"/>
-                <w:sz w:val="20"/>
-                <w:szCs w:val="20"/>
-              </w:rPr>
-              <w:t>locationDescription</w:t>
-            </w:r>
-            <w:r>
-              <w:rPr>
-                <w:rFonts w:ascii="BC Sans" w:eastAsia="Times New Roman" w:hAnsi="BC Sans" w:cs="Times New Roman"/>
-                <w:color w:val="000000" w:themeColor="text1"/>
-                <w:sz w:val="20"/>
-                <w:szCs w:val="20"/>
-              </w:rPr>
-              <w:t>}</w:t>
-            </w:r>
-          </w:p>
-        </w:tc>
-      </w:tr>
-      <w:tr>
-        <w:trPr>
-          <w:trHeight w:val="360"/>
-        </w:trPr>
-        <w:tc>
-          <w:tcPr>
-            <w:cnfStyle w:val="001000000000" w:firstRow="0" w:lastRow="0" w:firstColumn="1" w:lastColumn="0" w:oddVBand="0" w:evenVBand="0" w:oddHBand="0" w:evenHBand="0" w:firstRowFirstColumn="0" w:firstRowLastColumn="0" w:lastRowFirstColumn="0" w:lastRowLastColumn="0"/>
-            <w:tcW w:w="2552" w:type="dxa"/>
-            <w:noWrap/>
-            <w:vAlign w:val="center"/>
-            <w:hideMark/>
-          </w:tcPr>
-          <w:p>
-            <w:pPr>
-              <w:rPr>
-                <w:rFonts w:ascii="BC Sans" w:hAnsi="BC Sans"/>
-                <w:b w:val="0"/>
-                <w:bCs w:val="0"/>
-                <w:sz w:val="20"/>
-                <w:szCs w:val="20"/>
-              </w:rPr>
-            </w:pPr>
-            <w:r>
-              <w:rPr>
-                <w:rFonts w:ascii="BC Sans" w:hAnsi="BC Sans"/>
-                <w:b w:val="0"/>
-                <w:bCs w:val="0"/>
-                <w:caps w:val="0"/>
-                <w:sz w:val="20"/>
-                <w:szCs w:val="20"/>
-              </w:rPr>
-              <w:t>Complaint description</w:t>
-            </w:r>
-          </w:p>
-        </w:tc>
-        <w:tc>
-          <w:tcPr>
-            <w:tcW w:w="8364" w:type="dxa"/>
-            <w:noWrap/>
-            <w:vAlign w:val="center"/>
-            <w:hideMark/>
           </w:tcPr>
           <w:p>
             <w:pPr>
               <w:cnfStyle w:val="000000000000" w:firstRow="0" w:lastRow="0" w:firstColumn="0" w:lastColumn="0" w:oddVBand="0" w:evenVBand="0" w:oddHBand="0" w:evenHBand="0" w:firstRowFirstColumn="0" w:firstRowLastColumn="0" w:lastRowFirstColumn="0" w:lastRowLastColumn="0"/>
               <w:rPr>
-                <w:rFonts w:ascii="BC Sans" w:eastAsia="Times New Roman" w:hAnsi="BC Sans" w:cs="Times New Roman"/>
-                <w:color w:val="000000" w:themeColor="text1"/>
+                <w:rFonts w:ascii="BC Sans" w:hAnsi="BC Sans" w:cs="BC Sans Light"/>
                 <w:sz w:val="20"/>
                 <w:szCs w:val="20"/>
               </w:rPr>
             </w:pPr>
             <w:r>
               <w:rPr>
-                <w:rFonts w:ascii="BC Sans" w:eastAsia="Times New Roman" w:hAnsi="BC Sans" w:cs="Times New Roman"/>
-                <w:color w:val="000000" w:themeColor="text1"/>
+                <w:rFonts w:ascii="BC Sans" w:hAnsi="BC Sans" w:cs="BC Sans Light"/>
                 <w:sz w:val="20"/>
                 <w:szCs w:val="20"/>
               </w:rPr>
               <w:t>{</w:t>
             </w:r>
-            <w:r>
-              <w:rPr>
-                <w:rFonts w:ascii="BC Sans" w:eastAsia="Times New Roman" w:hAnsi="BC Sans" w:cs="Times New Roman"/>
-                <w:color w:val="000000" w:themeColor="text1"/>
+            <w:proofErr w:type="spellStart"/>
+            <w:r>
+              <w:rPr>
+                <w:rFonts w:ascii="BC Sans" w:hAnsi="BC Sans" w:cs="BC Sans Light"/>
                 <w:sz w:val="20"/>
                 <w:szCs w:val="20"/>
               </w:rPr>
@@ -2057,26 +1779,16 @@
             </w:r>
             <w:r>
               <w:rPr>
-                <w:rFonts w:ascii="BC Sans" w:eastAsia="Times New Roman" w:hAnsi="BC Sans" w:cs="Times New Roman"/>
-                <w:color w:val="000000" w:themeColor="text1"/>
-                <w:sz w:val="20"/>
-                <w:szCs w:val="20"/>
-              </w:rPr>
-              <w:t>.</w:t>
-            </w:r>
-            <w:r>
-              <w:rPr>
-                <w:rFonts w:ascii="BC Sans" w:eastAsia="Times New Roman" w:hAnsi="BC Sans" w:cs="Times New Roman"/>
-                <w:color w:val="000000" w:themeColor="text1"/>
-                <w:sz w:val="20"/>
-                <w:szCs w:val="20"/>
-              </w:rPr>
-              <w:t>description</w:t>
-            </w:r>
-            <w:r>
-              <w:rPr>
-                <w:rFonts w:ascii="BC Sans" w:eastAsia="Times New Roman" w:hAnsi="BC Sans" w:cs="Times New Roman"/>
-                <w:color w:val="000000" w:themeColor="text1"/>
+                <w:rFonts w:ascii="BC Sans" w:hAnsi="BC Sans" w:cs="BC Sans Light"/>
+                <w:sz w:val="20"/>
+                <w:szCs w:val="20"/>
+              </w:rPr>
+              <w:t>.park</w:t>
+            </w:r>
+            <w:proofErr w:type="spellEnd"/>
+            <w:r>
+              <w:rPr>
+                <w:rFonts w:ascii="BC Sans" w:hAnsi="BC Sans" w:cs="BC Sans Light"/>
                 <w:sz w:val="20"/>
                 <w:szCs w:val="20"/>
               </w:rPr>
@@ -2121,7 +1833,7 @@
                 <w:sz w:val="20"/>
                 <w:szCs w:val="20"/>
               </w:rPr>
-              <w:t>Subject of complaint/</w:t>
+              <w:t xml:space="preserve">Community, </w:t>
             </w:r>
             <w:r>
               <w:rPr>
@@ -2133,7 +1845,7 @@
                 <w:sz w:val="20"/>
                 <w:szCs w:val="20"/>
               </w:rPr>
-              <w:t xml:space="preserve"> </w:t>
+              <w:t>o</w:t>
             </w:r>
             <w:r>
               <w:rPr>
@@ -2145,7 +1857,55 @@
                 <w:sz w:val="20"/>
                 <w:szCs w:val="20"/>
               </w:rPr>
-              <w:t>witness details</w:t>
+              <w:t xml:space="preserve">ffice, </w:t>
+            </w:r>
+            <w:r>
+              <w:rPr>
+                <w:rFonts w:ascii="BC Sans" w:eastAsia="BC Sans" w:hAnsi="BC Sans" w:cs="BC Sans"/>
+                <w:b w:val="0"/>
+                <w:bCs w:val="0"/>
+                <w:caps w:val="0"/>
+                <w:color w:val="000000" w:themeColor="text1"/>
+                <w:sz w:val="20"/>
+                <w:szCs w:val="20"/>
+              </w:rPr>
+              <w:t>z</w:t>
+            </w:r>
+            <w:r>
+              <w:rPr>
+                <w:rFonts w:ascii="BC Sans" w:eastAsia="BC Sans" w:hAnsi="BC Sans" w:cs="BC Sans"/>
+                <w:b w:val="0"/>
+                <w:bCs w:val="0"/>
+                <w:caps w:val="0"/>
+                <w:color w:val="000000" w:themeColor="text1"/>
+                <w:sz w:val="20"/>
+                <w:szCs w:val="20"/>
+              </w:rPr>
+              <w:t xml:space="preserve">one, </w:t>
+            </w:r>
+            <w:r>
+              <w:rPr>
+                <w:rFonts w:ascii="BC Sans" w:eastAsia="BC Sans" w:hAnsi="BC Sans" w:cs="BC Sans"/>
+                <w:b w:val="0"/>
+                <w:bCs w:val="0"/>
+                <w:caps w:val="0"/>
+                <w:color w:val="000000" w:themeColor="text1"/>
+                <w:sz w:val="20"/>
+                <w:szCs w:val="20"/>
+              </w:rPr>
+              <w:t>r</w:t>
+            </w:r>
+            <w:r>
+              <w:rPr>
+                <w:rFonts w:ascii="BC Sans" w:eastAsia="BC Sans" w:hAnsi="BC Sans" w:cs="BC Sans"/>
+                <w:b w:val="0"/>
+                <w:bCs w:val="0"/>
+                <w:caps w:val="0"/>
+                <w:color w:val="000000" w:themeColor="text1"/>
+                <w:sz w:val="20"/>
+                <w:szCs w:val="20"/>
+              </w:rPr>
+              <w:t>egion</w:t>
             </w:r>
           </w:p>
         </w:tc>
@@ -2174,7 +1934,17 @@
                 <w:sz w:val="20"/>
                 <w:szCs w:val="20"/>
               </w:rPr>
-              <w:t>{d</w:t>
+              <w:t>{</w:t>
+            </w:r>
+            <w:proofErr w:type="spellStart"/>
+            <w:r>
+              <w:rPr>
+                <w:rFonts w:ascii="BC Sans" w:eastAsia="BC Sans" w:hAnsi="BC Sans" w:cs="BC Sans"/>
+                <w:color w:val="000000" w:themeColor="text1"/>
+                <w:sz w:val="20"/>
+                <w:szCs w:val="20"/>
+              </w:rPr>
+              <w:t>d</w:t>
             </w:r>
             <w:r>
               <w:rPr>
@@ -2192,7 +1962,467 @@
                 <w:sz w:val="20"/>
                 <w:szCs w:val="20"/>
               </w:rPr>
-              <w:t>details}</w:t>
+              <w:t>community</w:t>
+            </w:r>
+            <w:proofErr w:type="spellEnd"/>
+            <w:r>
+              <w:rPr>
+                <w:rFonts w:ascii="BC Sans" w:eastAsia="BC Sans" w:hAnsi="BC Sans" w:cs="BC Sans"/>
+                <w:color w:val="000000" w:themeColor="text1"/>
+                <w:sz w:val="20"/>
+                <w:szCs w:val="20"/>
+              </w:rPr>
+              <w:t>}, {</w:t>
+            </w:r>
+            <w:proofErr w:type="spellStart"/>
+            <w:r>
+              <w:rPr>
+                <w:rFonts w:ascii="BC Sans" w:eastAsia="BC Sans" w:hAnsi="BC Sans" w:cs="BC Sans"/>
+                <w:color w:val="000000" w:themeColor="text1"/>
+                <w:sz w:val="20"/>
+                <w:szCs w:val="20"/>
+              </w:rPr>
+              <w:t>d</w:t>
+            </w:r>
+            <w:r>
+              <w:rPr>
+                <w:rFonts w:ascii="BC Sans" w:eastAsia="Times New Roman" w:hAnsi="BC Sans" w:cs="Times New Roman"/>
+                <w:color w:val="000000" w:themeColor="text1"/>
+                <w:sz w:val="20"/>
+                <w:szCs w:val="20"/>
+              </w:rPr>
+              <w:t>.</w:t>
+            </w:r>
+            <w:r>
+              <w:rPr>
+                <w:rFonts w:ascii="BC Sans" w:eastAsia="BC Sans" w:hAnsi="BC Sans" w:cs="BC Sans"/>
+                <w:color w:val="000000" w:themeColor="text1"/>
+                <w:sz w:val="20"/>
+                <w:szCs w:val="20"/>
+              </w:rPr>
+              <w:t>office</w:t>
+            </w:r>
+            <w:proofErr w:type="spellEnd"/>
+            <w:r>
+              <w:rPr>
+                <w:rFonts w:ascii="BC Sans" w:eastAsia="BC Sans" w:hAnsi="BC Sans" w:cs="BC Sans"/>
+                <w:color w:val="000000" w:themeColor="text1"/>
+                <w:sz w:val="20"/>
+                <w:szCs w:val="20"/>
+              </w:rPr>
+              <w:t>}, {</w:t>
+            </w:r>
+            <w:proofErr w:type="spellStart"/>
+            <w:r>
+              <w:rPr>
+                <w:rFonts w:ascii="BC Sans" w:eastAsia="BC Sans" w:hAnsi="BC Sans" w:cs="BC Sans"/>
+                <w:color w:val="000000" w:themeColor="text1"/>
+                <w:sz w:val="20"/>
+                <w:szCs w:val="20"/>
+              </w:rPr>
+              <w:t>d</w:t>
+            </w:r>
+            <w:r>
+              <w:rPr>
+                <w:rFonts w:ascii="BC Sans" w:eastAsia="Times New Roman" w:hAnsi="BC Sans" w:cs="Times New Roman"/>
+                <w:color w:val="000000" w:themeColor="text1"/>
+                <w:sz w:val="20"/>
+                <w:szCs w:val="20"/>
+              </w:rPr>
+              <w:t>.</w:t>
+            </w:r>
+            <w:r>
+              <w:rPr>
+                <w:rFonts w:ascii="BC Sans" w:eastAsia="BC Sans" w:hAnsi="BC Sans" w:cs="BC Sans"/>
+                <w:color w:val="000000" w:themeColor="text1"/>
+                <w:sz w:val="20"/>
+                <w:szCs w:val="20"/>
+              </w:rPr>
+              <w:t>zone</w:t>
+            </w:r>
+            <w:proofErr w:type="spellEnd"/>
+            <w:r>
+              <w:rPr>
+                <w:rFonts w:ascii="BC Sans" w:eastAsia="BC Sans" w:hAnsi="BC Sans" w:cs="BC Sans"/>
+                <w:color w:val="000000" w:themeColor="text1"/>
+                <w:sz w:val="20"/>
+                <w:szCs w:val="20"/>
+              </w:rPr>
+              <w:t>}, {</w:t>
+            </w:r>
+            <w:proofErr w:type="spellStart"/>
+            <w:r>
+              <w:rPr>
+                <w:rFonts w:ascii="BC Sans" w:eastAsia="BC Sans" w:hAnsi="BC Sans" w:cs="BC Sans"/>
+                <w:color w:val="000000" w:themeColor="text1"/>
+                <w:sz w:val="20"/>
+                <w:szCs w:val="20"/>
+              </w:rPr>
+              <w:t>d</w:t>
+            </w:r>
+            <w:r>
+              <w:rPr>
+                <w:rFonts w:ascii="BC Sans" w:eastAsia="Times New Roman" w:hAnsi="BC Sans" w:cs="Times New Roman"/>
+                <w:color w:val="000000" w:themeColor="text1"/>
+                <w:sz w:val="20"/>
+                <w:szCs w:val="20"/>
+              </w:rPr>
+              <w:t>.</w:t>
+            </w:r>
+            <w:r>
+              <w:rPr>
+                <w:rFonts w:ascii="BC Sans" w:eastAsia="BC Sans" w:hAnsi="BC Sans" w:cs="BC Sans"/>
+                <w:color w:val="000000" w:themeColor="text1"/>
+                <w:sz w:val="20"/>
+                <w:szCs w:val="20"/>
+              </w:rPr>
+              <w:t>region</w:t>
+            </w:r>
+            <w:proofErr w:type="spellEnd"/>
+            <w:r>
+              <w:rPr>
+                <w:rFonts w:ascii="BC Sans" w:eastAsia="BC Sans" w:hAnsi="BC Sans" w:cs="BC Sans"/>
+                <w:color w:val="000000" w:themeColor="text1"/>
+                <w:sz w:val="20"/>
+                <w:szCs w:val="20"/>
+              </w:rPr>
+              <w:t>}</w:t>
+            </w:r>
+          </w:p>
+        </w:tc>
+      </w:tr>
+      <w:tr>
+        <w:trPr>
+          <w:trHeight w:val="360"/>
+        </w:trPr>
+        <w:tc>
+          <w:tcPr>
+            <w:cnfStyle w:val="001000000000" w:firstRow="0" w:lastRow="0" w:firstColumn="1" w:lastColumn="0" w:oddVBand="0" w:evenVBand="0" w:oddHBand="0" w:evenHBand="0" w:firstRowFirstColumn="0" w:firstRowLastColumn="0" w:lastRowFirstColumn="0" w:lastRowLastColumn="0"/>
+            <w:tcW w:w="2552" w:type="dxa"/>
+            <w:noWrap/>
+            <w:vAlign w:val="center"/>
+            <w:hideMark/>
+          </w:tcPr>
+          <w:p>
+            <w:pPr>
+              <w:rPr>
+                <w:rFonts w:ascii="BC Sans" w:hAnsi="BC Sans"/>
+                <w:b w:val="0"/>
+                <w:bCs w:val="0"/>
+                <w:sz w:val="20"/>
+                <w:szCs w:val="20"/>
+              </w:rPr>
+            </w:pPr>
+            <w:r>
+              <w:rPr>
+                <w:rFonts w:ascii="BC Sans" w:hAnsi="BC Sans"/>
+                <w:b w:val="0"/>
+                <w:bCs w:val="0"/>
+                <w:caps w:val="0"/>
+                <w:sz w:val="20"/>
+                <w:szCs w:val="20"/>
+              </w:rPr>
+              <w:t>Location description</w:t>
+            </w:r>
+          </w:p>
+        </w:tc>
+        <w:tc>
+          <w:tcPr>
+            <w:tcW w:w="8364" w:type="dxa"/>
+            <w:noWrap/>
+            <w:vAlign w:val="center"/>
+            <w:hideMark/>
+          </w:tcPr>
+          <w:p>
+            <w:pPr>
+              <w:cnfStyle w:val="000000000000" w:firstRow="0" w:lastRow="0" w:firstColumn="0" w:lastColumn="0" w:oddVBand="0" w:evenVBand="0" w:oddHBand="0" w:evenHBand="0" w:firstRowFirstColumn="0" w:firstRowLastColumn="0" w:lastRowFirstColumn="0" w:lastRowLastColumn="0"/>
+              <w:rPr>
+                <w:rFonts w:ascii="BC Sans" w:eastAsia="Times New Roman" w:hAnsi="BC Sans" w:cs="Times New Roman"/>
+                <w:color w:val="000000" w:themeColor="text1"/>
+                <w:sz w:val="20"/>
+                <w:szCs w:val="20"/>
+              </w:rPr>
+            </w:pPr>
+            <w:r>
+              <w:rPr>
+                <w:rFonts w:ascii="BC Sans" w:eastAsia="Times New Roman" w:hAnsi="BC Sans" w:cs="Times New Roman"/>
+                <w:color w:val="000000" w:themeColor="text1"/>
+                <w:sz w:val="20"/>
+                <w:szCs w:val="20"/>
+              </w:rPr>
+              <w:t>{</w:t>
+            </w:r>
+            <w:proofErr w:type="spellStart"/>
+            <w:r>
+              <w:rPr>
+                <w:rFonts w:ascii="BC Sans" w:eastAsia="Times New Roman" w:hAnsi="BC Sans" w:cs="Times New Roman"/>
+                <w:color w:val="000000" w:themeColor="text1"/>
+                <w:sz w:val="20"/>
+                <w:szCs w:val="20"/>
+              </w:rPr>
+              <w:t>d</w:t>
+            </w:r>
+            <w:r>
+              <w:rPr>
+                <w:rFonts w:ascii="BC Sans" w:eastAsia="Times New Roman" w:hAnsi="BC Sans" w:cs="Times New Roman"/>
+                <w:color w:val="000000" w:themeColor="text1"/>
+                <w:sz w:val="20"/>
+                <w:szCs w:val="20"/>
+              </w:rPr>
+              <w:t>.</w:t>
+            </w:r>
+            <w:r>
+              <w:rPr>
+                <w:rFonts w:ascii="BC Sans" w:eastAsia="Times New Roman" w:hAnsi="BC Sans" w:cs="Times New Roman"/>
+                <w:color w:val="000000" w:themeColor="text1"/>
+                <w:sz w:val="20"/>
+                <w:szCs w:val="20"/>
+              </w:rPr>
+              <w:t>locationDescription</w:t>
+            </w:r>
+            <w:proofErr w:type="spellEnd"/>
+            <w:r>
+              <w:rPr>
+                <w:rFonts w:ascii="BC Sans" w:eastAsia="Times New Roman" w:hAnsi="BC Sans" w:cs="Times New Roman"/>
+                <w:color w:val="000000" w:themeColor="text1"/>
+                <w:sz w:val="20"/>
+                <w:szCs w:val="20"/>
+              </w:rPr>
+              <w:t>}</w:t>
+            </w:r>
+          </w:p>
+        </w:tc>
+      </w:tr>
+      <w:tr>
+        <w:trPr>
+          <w:cnfStyle w:val="000000100000" w:firstRow="0" w:lastRow="0" w:firstColumn="0" w:lastColumn="0" w:oddVBand="0" w:evenVBand="0" w:oddHBand="1" w:evenHBand="0" w:firstRowFirstColumn="0" w:firstRowLastColumn="0" w:lastRowFirstColumn="0" w:lastRowLastColumn="0"/>
+          <w:trHeight w:val="360"/>
+        </w:trPr>
+        <w:tc>
+          <w:tcPr>
+            <w:cnfStyle w:val="001000000000" w:firstRow="0" w:lastRow="0" w:firstColumn="1" w:lastColumn="0" w:oddVBand="0" w:evenVBand="0" w:oddHBand="0" w:evenHBand="0" w:firstRowFirstColumn="0" w:firstRowLastColumn="0" w:lastRowFirstColumn="0" w:lastRowLastColumn="0"/>
+            <w:tcW w:w="2552" w:type="dxa"/>
+            <w:noWrap/>
+            <w:vAlign w:val="center"/>
+            <w:hideMark/>
+          </w:tcPr>
+          <w:p>
+            <w:pPr>
+              <w:rPr>
+                <w:rFonts w:ascii="BC Sans" w:hAnsi="BC Sans"/>
+                <w:b w:val="0"/>
+                <w:bCs w:val="0"/>
+                <w:sz w:val="20"/>
+                <w:szCs w:val="20"/>
+              </w:rPr>
+            </w:pPr>
+            <w:r>
+              <w:rPr>
+                <w:rFonts w:ascii="BC Sans" w:hAnsi="BC Sans"/>
+                <w:b w:val="0"/>
+                <w:bCs w:val="0"/>
+                <w:caps w:val="0"/>
+                <w:sz w:val="20"/>
+                <w:szCs w:val="20"/>
+              </w:rPr>
+              <w:t>Complaint description</w:t>
+            </w:r>
+          </w:p>
+        </w:tc>
+        <w:tc>
+          <w:tcPr>
+            <w:tcW w:w="8364" w:type="dxa"/>
+            <w:noWrap/>
+            <w:vAlign w:val="center"/>
+            <w:hideMark/>
+          </w:tcPr>
+          <w:p>
+            <w:pPr>
+              <w:cnfStyle w:val="000000100000" w:firstRow="0" w:lastRow="0" w:firstColumn="0" w:lastColumn="0" w:oddVBand="0" w:evenVBand="0" w:oddHBand="1" w:evenHBand="0" w:firstRowFirstColumn="0" w:firstRowLastColumn="0" w:lastRowFirstColumn="0" w:lastRowLastColumn="0"/>
+              <w:rPr>
+                <w:rFonts w:ascii="BC Sans" w:eastAsia="Times New Roman" w:hAnsi="BC Sans" w:cs="Times New Roman"/>
+                <w:color w:val="000000" w:themeColor="text1"/>
+                <w:sz w:val="20"/>
+                <w:szCs w:val="20"/>
+              </w:rPr>
+            </w:pPr>
+            <w:r>
+              <w:rPr>
+                <w:rFonts w:ascii="BC Sans" w:eastAsia="Times New Roman" w:hAnsi="BC Sans" w:cs="Times New Roman"/>
+                <w:color w:val="000000" w:themeColor="text1"/>
+                <w:sz w:val="20"/>
+                <w:szCs w:val="20"/>
+              </w:rPr>
+              <w:t>{</w:t>
+            </w:r>
+            <w:proofErr w:type="spellStart"/>
+            <w:r>
+              <w:rPr>
+                <w:rFonts w:ascii="BC Sans" w:eastAsia="Times New Roman" w:hAnsi="BC Sans" w:cs="Times New Roman"/>
+                <w:color w:val="000000" w:themeColor="text1"/>
+                <w:sz w:val="20"/>
+                <w:szCs w:val="20"/>
+              </w:rPr>
+              <w:t>d</w:t>
+            </w:r>
+            <w:r>
+              <w:rPr>
+                <w:rFonts w:ascii="BC Sans" w:eastAsia="Times New Roman" w:hAnsi="BC Sans" w:cs="Times New Roman"/>
+                <w:color w:val="000000" w:themeColor="text1"/>
+                <w:sz w:val="20"/>
+                <w:szCs w:val="20"/>
+              </w:rPr>
+              <w:t>.</w:t>
+            </w:r>
+            <w:r>
+              <w:rPr>
+                <w:rFonts w:ascii="BC Sans" w:eastAsia="Times New Roman" w:hAnsi="BC Sans" w:cs="Times New Roman"/>
+                <w:color w:val="000000" w:themeColor="text1"/>
+                <w:sz w:val="20"/>
+                <w:szCs w:val="20"/>
+              </w:rPr>
+              <w:t>description</w:t>
+            </w:r>
+            <w:proofErr w:type="spellEnd"/>
+            <w:r>
+              <w:rPr>
+                <w:rFonts w:ascii="BC Sans" w:eastAsia="Times New Roman" w:hAnsi="BC Sans" w:cs="Times New Roman"/>
+                <w:color w:val="000000" w:themeColor="text1"/>
+                <w:sz w:val="20"/>
+                <w:szCs w:val="20"/>
+              </w:rPr>
+              <w:t>}</w:t>
+            </w:r>
+          </w:p>
+        </w:tc>
+      </w:tr>
+      <w:tr>
+        <w:trPr>
+          <w:trHeight w:val="360"/>
+        </w:trPr>
+        <w:tc>
+          <w:tcPr>
+            <w:cnfStyle w:val="001000000000" w:firstRow="0" w:lastRow="0" w:firstColumn="1" w:lastColumn="0" w:oddVBand="0" w:evenVBand="0" w:oddHBand="0" w:evenHBand="0" w:firstRowFirstColumn="0" w:firstRowLastColumn="0" w:lastRowFirstColumn="0" w:lastRowLastColumn="0"/>
+            <w:tcW w:w="2552" w:type="dxa"/>
+            <w:noWrap/>
+            <w:vAlign w:val="center"/>
+            <w:hideMark/>
+          </w:tcPr>
+          <w:p>
+            <w:pPr>
+              <w:spacing w:line="259" w:lineRule="auto"/>
+              <w:rPr>
+                <w:rFonts w:ascii="BC Sans" w:eastAsia="BC Sans" w:hAnsi="BC Sans" w:cs="BC Sans"/>
+                <w:b w:val="0"/>
+                <w:bCs w:val="0"/>
+                <w:caps w:val="0"/>
+                <w:color w:val="000000" w:themeColor="text1"/>
+                <w:sz w:val="20"/>
+                <w:szCs w:val="20"/>
+              </w:rPr>
+            </w:pPr>
+            <w:r>
+              <w:rPr>
+                <w:rFonts w:ascii="BC Sans" w:eastAsia="BC Sans" w:hAnsi="BC Sans" w:cs="BC Sans"/>
+                <w:b w:val="0"/>
+                <w:bCs w:val="0"/>
+                <w:caps w:val="0"/>
+                <w:color w:val="000000" w:themeColor="text1"/>
+                <w:sz w:val="20"/>
+                <w:szCs w:val="20"/>
+              </w:rPr>
+              <w:t>Subject of complaint/</w:t>
+            </w:r>
+            <w:r>
+              <w:rPr>
+                <w:rFonts w:ascii="BC Sans" w:eastAsia="BC Sans" w:hAnsi="BC Sans" w:cs="BC Sans"/>
+                <w:b w:val="0"/>
+                <w:bCs w:val="0"/>
+                <w:caps w:val="0"/>
+                <w:color w:val="000000" w:themeColor="text1"/>
+                <w:sz w:val="20"/>
+                <w:szCs w:val="20"/>
+              </w:rPr>
+              <w:t xml:space="preserve"> </w:t>
+            </w:r>
+            <w:r>
+              <w:rPr>
+                <w:rFonts w:ascii="BC Sans" w:eastAsia="BC Sans" w:hAnsi="BC Sans" w:cs="BC Sans"/>
+                <w:b w:val="0"/>
+                <w:bCs w:val="0"/>
+                <w:caps w:val="0"/>
+                <w:color w:val="000000" w:themeColor="text1"/>
+                <w:sz w:val="20"/>
+                <w:szCs w:val="20"/>
+              </w:rPr>
+              <w:t>witness details</w:t>
+            </w:r>
+          </w:p>
+        </w:tc>
+        <w:tc>
+          <w:tcPr>
+            <w:tcW w:w="8364" w:type="dxa"/>
+            <w:noWrap/>
+            <w:vAlign w:val="center"/>
+            <w:hideMark/>
+          </w:tcPr>
+          <w:p>
+            <w:pPr>
+              <w:spacing w:line="259" w:lineRule="auto"/>
+              <w:cnfStyle w:val="000000000000" w:firstRow="0" w:lastRow="0" w:firstColumn="0" w:lastColumn="0" w:oddVBand="0" w:evenVBand="0" w:oddHBand="0" w:evenHBand="0" w:firstRowFirstColumn="0" w:firstRowLastColumn="0" w:lastRowFirstColumn="0" w:lastRowLastColumn="0"/>
+              <w:rPr>
+                <w:rFonts w:ascii="BC Sans" w:eastAsia="BC Sans" w:hAnsi="BC Sans" w:cs="BC Sans"/>
+                <w:color w:val="000000" w:themeColor="text1"/>
+                <w:sz w:val="20"/>
+                <w:szCs w:val="20"/>
+              </w:rPr>
+            </w:pPr>
+            <w:r>
+              <w:rPr>
+                <w:rFonts w:ascii="BC Sans" w:eastAsia="BC Sans" w:hAnsi="BC Sans" w:cs="BC Sans"/>
+                <w:color w:val="000000" w:themeColor="text1"/>
+                <w:sz w:val="20"/>
+                <w:szCs w:val="20"/>
+              </w:rPr>
+              <w:t>{</w:t>
+            </w:r>
+            <w:proofErr w:type="spellStart"/>
+            <w:r>
+              <w:rPr>
+                <w:rFonts w:ascii="BC Sans" w:eastAsia="BC Sans" w:hAnsi="BC Sans" w:cs="BC Sans"/>
+                <w:color w:val="000000" w:themeColor="text1"/>
+                <w:sz w:val="20"/>
+                <w:szCs w:val="20"/>
+              </w:rPr>
+              <w:t>d</w:t>
+            </w:r>
+            <w:r>
+              <w:rPr>
+                <w:rFonts w:ascii="BC Sans" w:eastAsia="Times New Roman" w:hAnsi="BC Sans" w:cs="Times New Roman"/>
+                <w:color w:val="000000" w:themeColor="text1"/>
+                <w:sz w:val="20"/>
+                <w:szCs w:val="20"/>
+              </w:rPr>
+              <w:t>.</w:t>
+            </w:r>
+            <w:r>
+              <w:rPr>
+                <w:rFonts w:ascii="BC Sans" w:eastAsia="BC Sans" w:hAnsi="BC Sans" w:cs="BC Sans"/>
+                <w:color w:val="000000" w:themeColor="text1"/>
+                <w:sz w:val="20"/>
+                <w:szCs w:val="20"/>
+              </w:rPr>
+              <w:t>details</w:t>
+            </w:r>
+            <w:proofErr w:type="spellEnd"/>
+            <w:r>
+              <w:rPr>
+                <w:rFonts w:ascii="BC Sans" w:eastAsia="BC Sans" w:hAnsi="BC Sans" w:cs="BC Sans"/>
+                <w:color w:val="000000" w:themeColor="text1"/>
+                <w:sz w:val="20"/>
+                <w:szCs w:val="20"/>
+              </w:rPr>
+              <w:t>}</w:t>
             </w:r>
           </w:p>
         </w:tc>
@@ -2309,7 +2539,19 @@
                 <w:sz w:val="20"/>
                 <w:szCs w:val="20"/>
               </w:rPr>
-              <w:t>{d</w:t>
+              <w:t>{</w:t>
+            </w:r>
+            <w:proofErr w:type="spellStart"/>
+            <w:r>
+              <w:rPr>
+                <w:rFonts w:ascii="BC Sans" w:hAnsi="BC Sans" w:cs="BC Sans Light"/>
+                <w:b w:val="0"/>
+                <w:bCs w:val="0"/>
+                <w:caps w:val="0"/>
+                <w:sz w:val="20"/>
+                <w:szCs w:val="20"/>
+              </w:rPr>
+              <w:t>d</w:t>
             </w:r>
             <w:r>
               <w:rPr>
@@ -2333,16 +2575,41 @@
               </w:rPr>
               <w:t>privacy</w:t>
             </w:r>
-            <w:r>
-              <w:rPr>
-                <w:rFonts w:ascii="BC Sans" w:hAnsi="BC Sans" w:cs="BC Sans Light"/>
-                <w:b w:val="0"/>
-                <w:bCs w:val="0"/>
-                <w:caps w:val="0"/>
-                <w:sz w:val="20"/>
-                <w:szCs w:val="20"/>
-              </w:rPr>
-              <w:t>[i]</w:t>
+            <w:proofErr w:type="spellEnd"/>
+            <w:r>
+              <w:rPr>
+                <w:rFonts w:ascii="BC Sans" w:hAnsi="BC Sans" w:cs="BC Sans Light"/>
+                <w:b w:val="0"/>
+                <w:bCs w:val="0"/>
+                <w:caps w:val="0"/>
+                <w:sz w:val="20"/>
+                <w:szCs w:val="20"/>
+              </w:rPr>
+              <w:t>[</w:t>
+            </w:r>
+            <w:proofErr w:type="spellStart"/>
+            <w:r>
+              <w:rPr>
+                <w:rFonts w:ascii="BC Sans" w:hAnsi="BC Sans" w:cs="BC Sans Light"/>
+                <w:b w:val="0"/>
+                <w:bCs w:val="0"/>
+                <w:caps w:val="0"/>
+                <w:sz w:val="20"/>
+                <w:szCs w:val="20"/>
+              </w:rPr>
+              <w:t>i</w:t>
+            </w:r>
+            <w:proofErr w:type="spellEnd"/>
+            <w:r>
+              <w:rPr>
+                <w:rFonts w:ascii="BC Sans" w:hAnsi="BC Sans" w:cs="BC Sans Light"/>
+                <w:b w:val="0"/>
+                <w:bCs w:val="0"/>
+                <w:caps w:val="0"/>
+                <w:sz w:val="20"/>
+                <w:szCs w:val="20"/>
+              </w:rPr>
+              <w:t>]</w:t>
             </w:r>
             <w:r>
               <w:rPr>
@@ -2378,7 +2645,16 @@
                 <w:sz w:val="20"/>
                 <w:szCs w:val="20"/>
               </w:rPr>
-              <w:t>{d</w:t>
+              <w:t>{</w:t>
+            </w:r>
+            <w:proofErr w:type="spellStart"/>
+            <w:r>
+              <w:rPr>
+                <w:rFonts w:ascii="BC Sans" w:hAnsi="BC Sans" w:cs="BC Sans Light"/>
+                <w:sz w:val="20"/>
+                <w:szCs w:val="20"/>
+              </w:rPr>
+              <w:t>d</w:t>
             </w:r>
             <w:r>
               <w:rPr>
@@ -2397,13 +2673,32 @@
               </w:rPr>
               <w:t>privacy</w:t>
             </w:r>
-            <w:r>
-              <w:rPr>
-                <w:rFonts w:ascii="BC Sans" w:hAnsi="BC Sans" w:cs="BC Sans Light"/>
-                <w:sz w:val="20"/>
-                <w:szCs w:val="20"/>
-              </w:rPr>
-              <w:t>[i].</w:t>
+            <w:proofErr w:type="spellEnd"/>
+            <w:r>
+              <w:rPr>
+                <w:rFonts w:ascii="BC Sans" w:hAnsi="BC Sans" w:cs="BC Sans Light"/>
+                <w:sz w:val="20"/>
+                <w:szCs w:val="20"/>
+              </w:rPr>
+              <w:t>[</w:t>
+            </w:r>
+            <w:proofErr w:type="spellStart"/>
+            <w:r>
+              <w:rPr>
+                <w:rFonts w:ascii="BC Sans" w:hAnsi="BC Sans" w:cs="BC Sans Light"/>
+                <w:sz w:val="20"/>
+                <w:szCs w:val="20"/>
+              </w:rPr>
+              <w:t>i</w:t>
+            </w:r>
+            <w:proofErr w:type="spellEnd"/>
+            <w:r>
+              <w:rPr>
+                <w:rFonts w:ascii="BC Sans" w:hAnsi="BC Sans" w:cs="BC Sans Light"/>
+                <w:sz w:val="20"/>
+                <w:szCs w:val="20"/>
+              </w:rPr>
+              <w:t>].</w:t>
             </w:r>
             <w:commentRangeStart w:id="1"/>
             <w:r>
@@ -2463,7 +2758,19 @@
                 <w:sz w:val="20"/>
                 <w:szCs w:val="20"/>
               </w:rPr>
-              <w:t>Privacy requested {d</w:t>
+              <w:t>Privacy requested {</w:t>
+            </w:r>
+            <w:proofErr w:type="spellStart"/>
+            <w:r>
+              <w:rPr>
+                <w:rFonts w:ascii="BC Sans" w:hAnsi="BC Sans" w:cs="BC Sans Light"/>
+                <w:b w:val="0"/>
+                <w:bCs w:val="0"/>
+                <w:caps w:val="0"/>
+                <w:sz w:val="20"/>
+                <w:szCs w:val="20"/>
+              </w:rPr>
+              <w:t>d</w:t>
             </w:r>
             <w:r>
               <w:rPr>
@@ -2487,6 +2794,7 @@
               </w:rPr>
               <w:t>privacy</w:t>
             </w:r>
+            <w:proofErr w:type="spellEnd"/>
             <w:r>
               <w:rPr>
                 <w:rFonts w:ascii="BC Sans" w:hAnsi="BC Sans" w:cs="BC Sans Light"/>
@@ -2543,7 +2851,16 @@
                 <w:sz w:val="20"/>
                 <w:szCs w:val="20"/>
               </w:rPr>
-              <w:t>{d</w:t>
+              <w:t>{</w:t>
+            </w:r>
+            <w:proofErr w:type="spellStart"/>
+            <w:r>
+              <w:rPr>
+                <w:rFonts w:ascii="BC Sans" w:hAnsi="BC Sans" w:cs="BC Sans Light"/>
+                <w:sz w:val="20"/>
+                <w:szCs w:val="20"/>
+              </w:rPr>
+              <w:t>d</w:t>
             </w:r>
             <w:r>
               <w:rPr>
@@ -2560,7 +2877,16 @@
                 <w:sz w:val="20"/>
                 <w:szCs w:val="20"/>
               </w:rPr>
-              <w:t>privacy[i</w:t>
+              <w:t>privacy</w:t>
+            </w:r>
+            <w:proofErr w:type="spellEnd"/>
+            <w:r>
+              <w:rPr>
+                <w:rFonts w:ascii="BC Sans" w:hAnsi="BC Sans" w:cs="BC Sans Light"/>
+                <w:sz w:val="20"/>
+                <w:szCs w:val="20"/>
+              </w:rPr>
+              <w:t>[i</w:t>
             </w:r>
             <w:r>
               <w:rPr>
@@ -3030,6 +3356,7 @@
               </w:rPr>
               <w:t>{</w:t>
             </w:r>
+            <w:proofErr w:type="spellStart"/>
             <w:r>
               <w:rPr>
                 <w:rFonts w:ascii="BC Sans" w:hAnsi="BC Sans" w:cs="BC Sans Light"/>
@@ -3052,7 +3379,16 @@
                 <w:sz w:val="20"/>
                 <w:szCs w:val="20"/>
               </w:rPr>
-              <w:t>address}</w:t>
+              <w:t>address</w:t>
+            </w:r>
+            <w:proofErr w:type="spellEnd"/>
+            <w:r>
+              <w:rPr>
+                <w:rFonts w:ascii="BC Sans" w:hAnsi="BC Sans" w:cs="BC Sans Light"/>
+                <w:sz w:val="20"/>
+                <w:szCs w:val="20"/>
+              </w:rPr>
+              <w:t>}</w:t>
             </w:r>
           </w:p>
         </w:tc>
@@ -3115,6 +3451,7 @@
               </w:rPr>
               <w:t>{</w:t>
             </w:r>
+            <w:proofErr w:type="spellStart"/>
             <w:r>
               <w:rPr>
                 <w:rFonts w:ascii="BC Sans" w:hAnsi="BC Sans" w:cs="BC Sans Light"/>
@@ -3137,7 +3474,16 @@
                 <w:sz w:val="20"/>
                 <w:szCs w:val="20"/>
               </w:rPr>
-              <w:t>email}</w:t>
+              <w:t>email</w:t>
+            </w:r>
+            <w:proofErr w:type="spellEnd"/>
+            <w:r>
+              <w:rPr>
+                <w:rFonts w:ascii="BC Sans" w:hAnsi="BC Sans" w:cs="BC Sans Light"/>
+                <w:sz w:val="20"/>
+                <w:szCs w:val="20"/>
+              </w:rPr>
+              <w:t>}</w:t>
             </w:r>
           </w:p>
         </w:tc>
@@ -3201,6 +3547,7 @@
               </w:rPr>
               <w:t>{</w:t>
             </w:r>
+            <w:proofErr w:type="spellStart"/>
             <w:r>
               <w:rPr>
                 <w:rFonts w:ascii="BC Sans" w:hAnsi="BC Sans" w:cs="BC Sans Light"/>
@@ -3225,6 +3572,7 @@
               </w:rPr>
               <w:t>reportedBy</w:t>
             </w:r>
+            <w:proofErr w:type="spellEnd"/>
             <w:r>
               <w:rPr>
                 <w:rFonts w:ascii="BC Sans" w:hAnsi="BC Sans" w:cs="BC Sans Light"/>
@@ -3293,7 +3641,20 @@
                 <w:sz w:val="20"/>
                 <w:szCs w:val="20"/>
               </w:rPr>
-              <w:t>, received: {d</w:t>
+              <w:t>, received: {</w:t>
+            </w:r>
+            <w:proofErr w:type="spellStart"/>
+            <w:r>
+              <w:rPr>
+                <w:rFonts w:ascii="BC Sans" w:eastAsia="Times New Roman" w:hAnsi="BC Sans" w:cs="Times New Roman"/>
+                <w:b w:val="0"/>
+                <w:bCs w:val="0"/>
+                <w:caps w:val="0"/>
+                <w:color w:val="000000" w:themeColor="text1"/>
+                <w:sz w:val="20"/>
+                <w:szCs w:val="20"/>
+              </w:rPr>
+              <w:t>d</w:t>
             </w:r>
             <w:r>
               <w:rPr>
@@ -3317,18 +3678,46 @@
               </w:rPr>
               <w:t>actions</w:t>
             </w:r>
-            <w:r>
-              <w:rPr>
-                <w:rFonts w:ascii="BC Sans" w:eastAsia="Times New Roman" w:hAnsi="BC Sans" w:cs="Times New Roman"/>
-                <w:b w:val="0"/>
-                <w:bCs w:val="0"/>
-                <w:caps w:val="0"/>
-                <w:color w:val="000000" w:themeColor="text1"/>
-                <w:sz w:val="20"/>
-                <w:szCs w:val="20"/>
-              </w:rPr>
-              <w:t>[i].</w:t>
-            </w:r>
+            <w:proofErr w:type="spellEnd"/>
+            <w:r>
+              <w:rPr>
+                <w:rFonts w:ascii="BC Sans" w:eastAsia="Times New Roman" w:hAnsi="BC Sans" w:cs="Times New Roman"/>
+                <w:b w:val="0"/>
+                <w:bCs w:val="0"/>
+                <w:caps w:val="0"/>
+                <w:color w:val="000000" w:themeColor="text1"/>
+                <w:sz w:val="20"/>
+                <w:szCs w:val="20"/>
+              </w:rPr>
+              <w:t>[</w:t>
+            </w:r>
+            <w:proofErr w:type="spellStart"/>
+            <w:r>
+              <w:rPr>
+                <w:rFonts w:ascii="BC Sans" w:eastAsia="Times New Roman" w:hAnsi="BC Sans" w:cs="Times New Roman"/>
+                <w:b w:val="0"/>
+                <w:bCs w:val="0"/>
+                <w:caps w:val="0"/>
+                <w:color w:val="000000" w:themeColor="text1"/>
+                <w:sz w:val="20"/>
+                <w:szCs w:val="20"/>
+              </w:rPr>
+              <w:t>i</w:t>
+            </w:r>
+            <w:proofErr w:type="spellEnd"/>
+            <w:r>
+              <w:rPr>
+                <w:rFonts w:ascii="BC Sans" w:eastAsia="Times New Roman" w:hAnsi="BC Sans" w:cs="Times New Roman"/>
+                <w:b w:val="0"/>
+                <w:bCs w:val="0"/>
+                <w:caps w:val="0"/>
+                <w:color w:val="000000" w:themeColor="text1"/>
+                <w:sz w:val="20"/>
+                <w:szCs w:val="20"/>
+              </w:rPr>
+              <w:t>].</w:t>
+            </w:r>
+            <w:proofErr w:type="spellStart"/>
             <w:r>
               <w:rPr>
                 <w:rFonts w:ascii="BC Sans" w:eastAsia="Times New Roman" w:hAnsi="BC Sans" w:cs="Times New Roman"/>
@@ -3341,6 +3730,7 @@
               </w:rPr>
               <w:t>actionLogged</w:t>
             </w:r>
+            <w:proofErr w:type="spellEnd"/>
             <w:r>
               <w:rPr>
                 <w:rFonts w:ascii="BC Sans" w:eastAsia="Times New Roman" w:hAnsi="BC Sans" w:cs="Times New Roman"/>
@@ -3396,6 +3786,7 @@
                 <w:sz w:val="20"/>
                 <w:szCs w:val="20"/>
               </w:rPr>
+              <w:lastRenderedPageBreak/>
               <w:t>De</w:t>
             </w:r>
             <w:r>
@@ -3433,7 +3824,67 @@
                 <w:sz w:val="20"/>
                 <w:szCs w:val="20"/>
               </w:rPr>
-              <w:t>{d.actions[i].actionDetailsTxt}</w:t>
+              <w:t>{</w:t>
+            </w:r>
+            <w:proofErr w:type="spellStart"/>
+            <w:r>
+              <w:rPr>
+                <w:rFonts w:ascii="BC Sans" w:eastAsia="BC Sans" w:hAnsi="BC Sans" w:cs="BC Sans"/>
+                <w:color w:val="000000" w:themeColor="text1"/>
+                <w:sz w:val="20"/>
+                <w:szCs w:val="20"/>
+              </w:rPr>
+              <w:t>d.actions</w:t>
+            </w:r>
+            <w:proofErr w:type="spellEnd"/>
+            <w:r>
+              <w:rPr>
+                <w:rFonts w:ascii="BC Sans" w:eastAsia="BC Sans" w:hAnsi="BC Sans" w:cs="BC Sans"/>
+                <w:color w:val="000000" w:themeColor="text1"/>
+                <w:sz w:val="20"/>
+                <w:szCs w:val="20"/>
+              </w:rPr>
+              <w:t>[</w:t>
+            </w:r>
+            <w:proofErr w:type="spellStart"/>
+            <w:r>
+              <w:rPr>
+                <w:rFonts w:ascii="BC Sans" w:eastAsia="BC Sans" w:hAnsi="BC Sans" w:cs="BC Sans"/>
+                <w:color w:val="000000" w:themeColor="text1"/>
+                <w:sz w:val="20"/>
+                <w:szCs w:val="20"/>
+              </w:rPr>
+              <w:t>i</w:t>
+            </w:r>
+            <w:proofErr w:type="spellEnd"/>
+            <w:r>
+              <w:rPr>
+                <w:rFonts w:ascii="BC Sans" w:eastAsia="BC Sans" w:hAnsi="BC Sans" w:cs="BC Sans"/>
+                <w:color w:val="000000" w:themeColor="text1"/>
+                <w:sz w:val="20"/>
+                <w:szCs w:val="20"/>
+              </w:rPr>
+              <w:t>].</w:t>
+            </w:r>
+            <w:proofErr w:type="spellStart"/>
+            <w:r>
+              <w:rPr>
+                <w:rFonts w:ascii="BC Sans" w:eastAsia="BC Sans" w:hAnsi="BC Sans" w:cs="BC Sans"/>
+                <w:color w:val="000000" w:themeColor="text1"/>
+                <w:sz w:val="20"/>
+                <w:szCs w:val="20"/>
+              </w:rPr>
+              <w:t>actionDetailsTxt</w:t>
+            </w:r>
+            <w:proofErr w:type="spellEnd"/>
+            <w:r>
+              <w:rPr>
+                <w:rFonts w:ascii="BC Sans" w:eastAsia="BC Sans" w:hAnsi="BC Sans" w:cs="BC Sans"/>
+                <w:color w:val="000000" w:themeColor="text1"/>
+                <w:sz w:val="20"/>
+                <w:szCs w:val="20"/>
+              </w:rPr>
+              <w:t>}</w:t>
             </w:r>
           </w:p>
         </w:tc>
@@ -3482,7 +3933,16 @@
                 <w:sz w:val="20"/>
                 <w:szCs w:val="20"/>
               </w:rPr>
-              <w:t>{d.</w:t>
+              <w:t>{</w:t>
+            </w:r>
+            <w:proofErr w:type="spellStart"/>
+            <w:r>
+              <w:rPr>
+                <w:rFonts w:ascii="BC Sans" w:hAnsi="BC Sans" w:cs="BC Sans Light"/>
+                <w:sz w:val="20"/>
+                <w:szCs w:val="20"/>
+              </w:rPr>
+              <w:t>d.</w:t>
             </w:r>
             <w:r>
               <w:rPr>
@@ -3492,13 +3952,41 @@
               </w:rPr>
               <w:t>actions</w:t>
             </w:r>
-            <w:r>
-              <w:rPr>
-                <w:rFonts w:ascii="BC Sans" w:hAnsi="BC Sans" w:cs="BC Sans Light"/>
-                <w:sz w:val="20"/>
-                <w:szCs w:val="20"/>
-              </w:rPr>
-              <w:t>[i].l</w:t>
+            <w:proofErr w:type="spellEnd"/>
+            <w:r>
+              <w:rPr>
+                <w:rFonts w:ascii="BC Sans" w:hAnsi="BC Sans" w:cs="BC Sans Light"/>
+                <w:sz w:val="20"/>
+                <w:szCs w:val="20"/>
+              </w:rPr>
+              <w:t>[</w:t>
+            </w:r>
+            <w:proofErr w:type="spellStart"/>
+            <w:r>
+              <w:rPr>
+                <w:rFonts w:ascii="BC Sans" w:hAnsi="BC Sans" w:cs="BC Sans Light"/>
+                <w:sz w:val="20"/>
+                <w:szCs w:val="20"/>
+              </w:rPr>
+              <w:t>i</w:t>
+            </w:r>
+            <w:proofErr w:type="spellEnd"/>
+            <w:r>
+              <w:rPr>
+                <w:rFonts w:ascii="BC Sans" w:hAnsi="BC Sans" w:cs="BC Sans Light"/>
+                <w:sz w:val="20"/>
+                <w:szCs w:val="20"/>
+              </w:rPr>
+              <w:t>].</w:t>
+            </w:r>
+            <w:proofErr w:type="spellStart"/>
+            <w:r>
+              <w:rPr>
+                <w:rFonts w:ascii="BC Sans" w:hAnsi="BC Sans" w:cs="BC Sans Light"/>
+                <w:sz w:val="20"/>
+                <w:szCs w:val="20"/>
+              </w:rPr>
+              <w:t>l</w:t>
             </w:r>
             <w:r>
               <w:rPr>
@@ -3508,6 +3996,7 @@
               </w:rPr>
               <w:t>oggedByTxt</w:t>
             </w:r>
+            <w:proofErr w:type="spellEnd"/>
             <w:r>
               <w:rPr>
                 <w:rFonts w:ascii="BC Sans" w:hAnsi="BC Sans" w:cs="BC Sans Light"/>
@@ -3523,7 +4012,23 @@
     <w:p/>
     <w:p>
       <w:r>
-        <w:t>{d.actions[i+1].actionLogged}</w:t>
+        <w:t>{</w:t>
+      </w:r>
+      <w:proofErr w:type="spellStart"/>
+      <w:r>
+        <w:t>d.actions</w:t>
+      </w:r>
+      <w:proofErr w:type="spellEnd"/>
+      <w:r>
+        <w:t>[i+1].</w:t>
+      </w:r>
+      <w:proofErr w:type="spellStart"/>
+      <w:r>
+        <w:t>actionLogged</w:t>
+      </w:r>
+      <w:proofErr w:type="spellEnd"/>
+      <w:r>
+        <w:t>}</w:t>
       </w:r>
     </w:p>
     <w:tbl>
@@ -3608,18 +4113,9 @@
                 <w:szCs w:val="20"/>
                 <w14:ligatures w14:val="none"/>
               </w:rPr>
-              <w:t>, received: {d</w:t>
-            </w:r>
-            <w:r>
-              <w:rPr>
-                <w:rFonts w:ascii="BC Sans" w:hAnsi="BC Sans" w:cs="BC Sans Light"/>
-                <w:b w:val="0"/>
-                <w:bCs w:val="0"/>
-                <w:sz w:val="20"/>
-                <w:szCs w:val="20"/>
-              </w:rPr>
-              <w:t>.</w:t>
-            </w:r>
+              <w:t>, received: {</w:t>
+            </w:r>
+            <w:proofErr w:type="spellStart"/>
             <w:r>
               <w:rPr>
                 <w:rFonts w:ascii="BC Sans" w:eastAsia="Times New Roman" w:hAnsi="BC Sans" w:cs="Times New Roman"/>
@@ -3632,7 +4128,106 @@
                 <w:szCs w:val="20"/>
                 <w14:ligatures w14:val="none"/>
               </w:rPr>
-              <w:t>updates[i].updateOn}</w:t>
+              <w:t>d</w:t>
+            </w:r>
+            <w:r>
+              <w:rPr>
+                <w:rFonts w:ascii="BC Sans" w:hAnsi="BC Sans" w:cs="BC Sans Light"/>
+                <w:b w:val="0"/>
+                <w:bCs w:val="0"/>
+                <w:sz w:val="20"/>
+                <w:szCs w:val="20"/>
+              </w:rPr>
+              <w:t>.</w:t>
+            </w:r>
+            <w:r>
+              <w:rPr>
+                <w:rFonts w:ascii="BC Sans" w:eastAsia="Times New Roman" w:hAnsi="BC Sans" w:cs="Times New Roman"/>
+                <w:b w:val="0"/>
+                <w:bCs w:val="0"/>
+                <w:caps w:val="0"/>
+                <w:color w:val="000000"/>
+                <w:kern w:val="0"/>
+                <w:sz w:val="20"/>
+                <w:szCs w:val="20"/>
+                <w14:ligatures w14:val="none"/>
+              </w:rPr>
+              <w:t>updates</w:t>
+            </w:r>
+            <w:proofErr w:type="spellEnd"/>
+            <w:r>
+              <w:rPr>
+                <w:rFonts w:ascii="BC Sans" w:eastAsia="Times New Roman" w:hAnsi="BC Sans" w:cs="Times New Roman"/>
+                <w:b w:val="0"/>
+                <w:bCs w:val="0"/>
+                <w:caps w:val="0"/>
+                <w:color w:val="000000"/>
+                <w:kern w:val="0"/>
+                <w:sz w:val="20"/>
+                <w:szCs w:val="20"/>
+                <w14:ligatures w14:val="none"/>
+              </w:rPr>
+              <w:t>[</w:t>
+            </w:r>
+            <w:proofErr w:type="spellStart"/>
+            <w:r>
+              <w:rPr>
+                <w:rFonts w:ascii="BC Sans" w:eastAsia="Times New Roman" w:hAnsi="BC Sans" w:cs="Times New Roman"/>
+                <w:b w:val="0"/>
+                <w:bCs w:val="0"/>
+                <w:caps w:val="0"/>
+                <w:color w:val="000000"/>
+                <w:kern w:val="0"/>
+                <w:sz w:val="20"/>
+                <w:szCs w:val="20"/>
+                <w14:ligatures w14:val="none"/>
+              </w:rPr>
+              <w:t>i</w:t>
+            </w:r>
+            <w:proofErr w:type="spellEnd"/>
+            <w:r>
+              <w:rPr>
+                <w:rFonts w:ascii="BC Sans" w:eastAsia="Times New Roman" w:hAnsi="BC Sans" w:cs="Times New Roman"/>
+                <w:b w:val="0"/>
+                <w:bCs w:val="0"/>
+                <w:caps w:val="0"/>
+                <w:color w:val="000000"/>
+                <w:kern w:val="0"/>
+                <w:sz w:val="20"/>
+                <w:szCs w:val="20"/>
+                <w14:ligatures w14:val="none"/>
+              </w:rPr>
+              <w:t>].</w:t>
+            </w:r>
+            <w:proofErr w:type="spellStart"/>
+            <w:r>
+              <w:rPr>
+                <w:rFonts w:ascii="BC Sans" w:eastAsia="Times New Roman" w:hAnsi="BC Sans" w:cs="Times New Roman"/>
+                <w:b w:val="0"/>
+                <w:bCs w:val="0"/>
+                <w:caps w:val="0"/>
+                <w:color w:val="000000"/>
+                <w:kern w:val="0"/>
+                <w:sz w:val="20"/>
+                <w:szCs w:val="20"/>
+                <w14:ligatures w14:val="none"/>
+              </w:rPr>
+              <w:t>updateOn</w:t>
+            </w:r>
+            <w:proofErr w:type="spellEnd"/>
+            <w:r>
+              <w:rPr>
+                <w:rFonts w:ascii="BC Sans" w:eastAsia="Times New Roman" w:hAnsi="BC Sans" w:cs="Times New Roman"/>
+                <w:b w:val="0"/>
+                <w:bCs w:val="0"/>
+                <w:caps w:val="0"/>
+                <w:color w:val="000000"/>
+                <w:kern w:val="0"/>
+                <w:sz w:val="20"/>
+                <w:szCs w:val="20"/>
+                <w14:ligatures w14:val="none"/>
+              </w:rPr>
+              <w:t>}</w:t>
             </w:r>
             <w:r>
               <w:rPr>
@@ -3708,6 +4303,7 @@
               </w:rPr>
               <w:t>{</w:t>
             </w:r>
+            <w:proofErr w:type="spellStart"/>
             <w:r>
               <w:rPr>
                 <w:rFonts w:ascii="BC Sans" w:hAnsi="BC Sans" w:cs="BC Sans Light"/>
@@ -3730,7 +4326,34 @@
                 <w:sz w:val="20"/>
                 <w:szCs w:val="20"/>
               </w:rPr>
-              <w:t>updates[i].description</w:t>
+              <w:t>updates</w:t>
+            </w:r>
+            <w:proofErr w:type="spellEnd"/>
+            <w:r>
+              <w:rPr>
+                <w:rFonts w:ascii="BC Sans" w:hAnsi="BC Sans" w:cs="BC Sans Light"/>
+                <w:sz w:val="20"/>
+                <w:szCs w:val="20"/>
+              </w:rPr>
+              <w:t>[</w:t>
+            </w:r>
+            <w:proofErr w:type="spellStart"/>
+            <w:r>
+              <w:rPr>
+                <w:rFonts w:ascii="BC Sans" w:hAnsi="BC Sans" w:cs="BC Sans Light"/>
+                <w:sz w:val="20"/>
+                <w:szCs w:val="20"/>
+              </w:rPr>
+              <w:t>i</w:t>
+            </w:r>
+            <w:proofErr w:type="spellEnd"/>
+            <w:r>
+              <w:rPr>
+                <w:rFonts w:ascii="BC Sans" w:hAnsi="BC Sans" w:cs="BC Sans Light"/>
+                <w:sz w:val="20"/>
+                <w:szCs w:val="20"/>
+              </w:rPr>
+              <w:t>].description</w:t>
             </w:r>
             <w:r>
               <w:rPr>
@@ -3801,6 +4424,7 @@
               </w:rPr>
               <w:t>{</w:t>
             </w:r>
+            <w:proofErr w:type="spellStart"/>
             <w:r>
               <w:rPr>
                 <w:rFonts w:ascii="BC Sans" w:hAnsi="BC Sans" w:cs="BC Sans Light"/>
@@ -3823,8 +4447,45 @@
                 <w:sz w:val="20"/>
                 <w:szCs w:val="20"/>
               </w:rPr>
-              <w:t>updates[i].location.summary</w:t>
-            </w:r>
+              <w:t>updates</w:t>
+            </w:r>
+            <w:proofErr w:type="spellEnd"/>
+            <w:r>
+              <w:rPr>
+                <w:rFonts w:ascii="BC Sans" w:hAnsi="BC Sans" w:cs="BC Sans Light"/>
+                <w:sz w:val="20"/>
+                <w:szCs w:val="20"/>
+              </w:rPr>
+              <w:t>[</w:t>
+            </w:r>
+            <w:proofErr w:type="spellStart"/>
+            <w:r>
+              <w:rPr>
+                <w:rFonts w:ascii="BC Sans" w:hAnsi="BC Sans" w:cs="BC Sans Light"/>
+                <w:sz w:val="20"/>
+                <w:szCs w:val="20"/>
+              </w:rPr>
+              <w:t>i</w:t>
+            </w:r>
+            <w:proofErr w:type="spellEnd"/>
+            <w:r>
+              <w:rPr>
+                <w:rFonts w:ascii="BC Sans" w:hAnsi="BC Sans" w:cs="BC Sans Light"/>
+                <w:sz w:val="20"/>
+                <w:szCs w:val="20"/>
+              </w:rPr>
+              <w:t>].</w:t>
+            </w:r>
+            <w:proofErr w:type="spellStart"/>
+            <w:r>
+              <w:rPr>
+                <w:rFonts w:ascii="BC Sans" w:hAnsi="BC Sans" w:cs="BC Sans Light"/>
+                <w:sz w:val="20"/>
+                <w:szCs w:val="20"/>
+              </w:rPr>
+              <w:t>location.summary</w:t>
+            </w:r>
+            <w:proofErr w:type="spellEnd"/>
             <w:r>
               <w:rPr>
                 <w:rFonts w:ascii="BC Sans" w:hAnsi="BC Sans" w:cs="BC Sans Light"/>
@@ -3895,6 +4556,7 @@
               </w:rPr>
               <w:t>{</w:t>
             </w:r>
+            <w:proofErr w:type="spellStart"/>
             <w:r>
               <w:rPr>
                 <w:rFonts w:ascii="BC Sans" w:hAnsi="BC Sans" w:cs="BC Sans Light"/>
@@ -3917,8 +4579,45 @@
                 <w:sz w:val="20"/>
                 <w:szCs w:val="20"/>
               </w:rPr>
-              <w:t>updates[i].location.details</w:t>
-            </w:r>
+              <w:t>updates</w:t>
+            </w:r>
+            <w:proofErr w:type="spellEnd"/>
+            <w:r>
+              <w:rPr>
+                <w:rFonts w:ascii="BC Sans" w:hAnsi="BC Sans" w:cs="BC Sans Light"/>
+                <w:sz w:val="20"/>
+                <w:szCs w:val="20"/>
+              </w:rPr>
+              <w:t>[</w:t>
+            </w:r>
+            <w:proofErr w:type="spellStart"/>
+            <w:r>
+              <w:rPr>
+                <w:rFonts w:ascii="BC Sans" w:hAnsi="BC Sans" w:cs="BC Sans Light"/>
+                <w:sz w:val="20"/>
+                <w:szCs w:val="20"/>
+              </w:rPr>
+              <w:t>i</w:t>
+            </w:r>
+            <w:proofErr w:type="spellEnd"/>
+            <w:r>
+              <w:rPr>
+                <w:rFonts w:ascii="BC Sans" w:hAnsi="BC Sans" w:cs="BC Sans Light"/>
+                <w:sz w:val="20"/>
+                <w:szCs w:val="20"/>
+              </w:rPr>
+              <w:t>].</w:t>
+            </w:r>
+            <w:proofErr w:type="spellStart"/>
+            <w:r>
+              <w:rPr>
+                <w:rFonts w:ascii="BC Sans" w:hAnsi="BC Sans" w:cs="BC Sans Light"/>
+                <w:sz w:val="20"/>
+                <w:szCs w:val="20"/>
+              </w:rPr>
+              <w:t>location.details</w:t>
+            </w:r>
+            <w:proofErr w:type="spellEnd"/>
             <w:r>
               <w:rPr>
                 <w:rFonts w:ascii="BC Sans" w:hAnsi="BC Sans" w:cs="BC Sans Light"/>
@@ -4270,7 +4969,16 @@
                 <w:sz w:val="20"/>
                 <w:szCs w:val="20"/>
               </w:rPr>
-              <w:t>{d</w:t>
+              <w:t>{</w:t>
+            </w:r>
+            <w:proofErr w:type="spellStart"/>
+            <w:r>
+              <w:rPr>
+                <w:rFonts w:ascii="BC Sans" w:hAnsi="BC Sans" w:cs="BC Sans Light"/>
+                <w:sz w:val="20"/>
+                <w:szCs w:val="20"/>
+              </w:rPr>
+              <w:t>d</w:t>
             </w:r>
             <w:r>
               <w:rPr>
@@ -4287,7 +4995,34 @@
                 <w:sz w:val="20"/>
                 <w:szCs w:val="20"/>
               </w:rPr>
-              <w:t>updates[i].caller.name}</w:t>
+              <w:t>updates</w:t>
+            </w:r>
+            <w:proofErr w:type="spellEnd"/>
+            <w:r>
+              <w:rPr>
+                <w:rFonts w:ascii="BC Sans" w:hAnsi="BC Sans" w:cs="BC Sans Light"/>
+                <w:sz w:val="20"/>
+                <w:szCs w:val="20"/>
+              </w:rPr>
+              <w:t>[</w:t>
+            </w:r>
+            <w:proofErr w:type="spellStart"/>
+            <w:r>
+              <w:rPr>
+                <w:rFonts w:ascii="BC Sans" w:hAnsi="BC Sans" w:cs="BC Sans Light"/>
+                <w:sz w:val="20"/>
+                <w:szCs w:val="20"/>
+              </w:rPr>
+              <w:t>i</w:t>
+            </w:r>
+            <w:proofErr w:type="spellEnd"/>
+            <w:r>
+              <w:rPr>
+                <w:rFonts w:ascii="BC Sans" w:hAnsi="BC Sans" w:cs="BC Sans Light"/>
+                <w:sz w:val="20"/>
+                <w:szCs w:val="20"/>
+              </w:rPr>
+              <w:t>].caller.name}</w:t>
             </w:r>
           </w:p>
         </w:tc>
@@ -4346,7 +5081,16 @@
                 <w:sz w:val="20"/>
                 <w:szCs w:val="20"/>
               </w:rPr>
-              <w:t>{d</w:t>
+              <w:t>{</w:t>
+            </w:r>
+            <w:proofErr w:type="spellStart"/>
+            <w:r>
+              <w:rPr>
+                <w:rFonts w:ascii="BC Sans" w:hAnsi="BC Sans" w:cs="BC Sans Light"/>
+                <w:sz w:val="20"/>
+                <w:szCs w:val="20"/>
+              </w:rPr>
+              <w:t>d</w:t>
             </w:r>
             <w:r>
               <w:rPr>
@@ -4363,7 +5107,52 @@
                 <w:sz w:val="20"/>
                 <w:szCs w:val="20"/>
               </w:rPr>
-              <w:t>updates[i].caller.primaryPhone}</w:t>
+              <w:t>updates</w:t>
+            </w:r>
+            <w:proofErr w:type="spellEnd"/>
+            <w:r>
+              <w:rPr>
+                <w:rFonts w:ascii="BC Sans" w:hAnsi="BC Sans" w:cs="BC Sans Light"/>
+                <w:sz w:val="20"/>
+                <w:szCs w:val="20"/>
+              </w:rPr>
+              <w:t>[</w:t>
+            </w:r>
+            <w:proofErr w:type="spellStart"/>
+            <w:r>
+              <w:rPr>
+                <w:rFonts w:ascii="BC Sans" w:hAnsi="BC Sans" w:cs="BC Sans Light"/>
+                <w:sz w:val="20"/>
+                <w:szCs w:val="20"/>
+              </w:rPr>
+              <w:t>i</w:t>
+            </w:r>
+            <w:proofErr w:type="spellEnd"/>
+            <w:r>
+              <w:rPr>
+                <w:rFonts w:ascii="BC Sans" w:hAnsi="BC Sans" w:cs="BC Sans Light"/>
+                <w:sz w:val="20"/>
+                <w:szCs w:val="20"/>
+              </w:rPr>
+              <w:t>].</w:t>
+            </w:r>
+            <w:proofErr w:type="spellStart"/>
+            <w:r>
+              <w:rPr>
+                <w:rFonts w:ascii="BC Sans" w:hAnsi="BC Sans" w:cs="BC Sans Light"/>
+                <w:sz w:val="20"/>
+                <w:szCs w:val="20"/>
+              </w:rPr>
+              <w:t>caller.primaryPhone</w:t>
+            </w:r>
+            <w:proofErr w:type="spellEnd"/>
+            <w:r>
+              <w:rPr>
+                <w:rFonts w:ascii="BC Sans" w:hAnsi="BC Sans" w:cs="BC Sans Light"/>
+                <w:sz w:val="20"/>
+                <w:szCs w:val="20"/>
+              </w:rPr>
+              <w:t>}</w:t>
             </w:r>
           </w:p>
         </w:tc>
@@ -4423,7 +5212,16 @@
                 <w:sz w:val="20"/>
                 <w:szCs w:val="20"/>
               </w:rPr>
-              <w:t>{d</w:t>
+              <w:t>{</w:t>
+            </w:r>
+            <w:proofErr w:type="spellStart"/>
+            <w:r>
+              <w:rPr>
+                <w:rFonts w:ascii="BC Sans" w:hAnsi="BC Sans" w:cs="BC Sans Light"/>
+                <w:sz w:val="20"/>
+                <w:szCs w:val="20"/>
+              </w:rPr>
+              <w:t>d</w:t>
             </w:r>
             <w:r>
               <w:rPr>
@@ -4440,7 +5238,34 @@
                 <w:sz w:val="20"/>
                 <w:szCs w:val="20"/>
               </w:rPr>
-              <w:t>updates[i].caller.alternativePhone1}</w:t>
+              <w:t>updates</w:t>
+            </w:r>
+            <w:proofErr w:type="spellEnd"/>
+            <w:r>
+              <w:rPr>
+                <w:rFonts w:ascii="BC Sans" w:hAnsi="BC Sans" w:cs="BC Sans Light"/>
+                <w:sz w:val="20"/>
+                <w:szCs w:val="20"/>
+              </w:rPr>
+              <w:t>[</w:t>
+            </w:r>
+            <w:proofErr w:type="spellStart"/>
+            <w:r>
+              <w:rPr>
+                <w:rFonts w:ascii="BC Sans" w:hAnsi="BC Sans" w:cs="BC Sans Light"/>
+                <w:sz w:val="20"/>
+                <w:szCs w:val="20"/>
+              </w:rPr>
+              <w:t>i</w:t>
+            </w:r>
+            <w:proofErr w:type="spellEnd"/>
+            <w:r>
+              <w:rPr>
+                <w:rFonts w:ascii="BC Sans" w:hAnsi="BC Sans" w:cs="BC Sans Light"/>
+                <w:sz w:val="20"/>
+                <w:szCs w:val="20"/>
+              </w:rPr>
+              <w:t>].caller.alternativePhone1}</w:t>
             </w:r>
           </w:p>
         </w:tc>
@@ -4499,7 +5324,16 @@
                 <w:sz w:val="20"/>
                 <w:szCs w:val="20"/>
               </w:rPr>
-              <w:t>{d</w:t>
+              <w:t>{</w:t>
+            </w:r>
+            <w:proofErr w:type="spellStart"/>
+            <w:r>
+              <w:rPr>
+                <w:rFonts w:ascii="BC Sans" w:hAnsi="BC Sans" w:cs="BC Sans Light"/>
+                <w:sz w:val="20"/>
+                <w:szCs w:val="20"/>
+              </w:rPr>
+              <w:t>d</w:t>
             </w:r>
             <w:r>
               <w:rPr>
@@ -4516,7 +5350,34 @@
                 <w:sz w:val="20"/>
                 <w:szCs w:val="20"/>
               </w:rPr>
-              <w:t>updates[i].caller.alternativePhone2}</w:t>
+              <w:t>updates</w:t>
+            </w:r>
+            <w:proofErr w:type="spellEnd"/>
+            <w:r>
+              <w:rPr>
+                <w:rFonts w:ascii="BC Sans" w:hAnsi="BC Sans" w:cs="BC Sans Light"/>
+                <w:sz w:val="20"/>
+                <w:szCs w:val="20"/>
+              </w:rPr>
+              <w:t>[</w:t>
+            </w:r>
+            <w:proofErr w:type="spellStart"/>
+            <w:r>
+              <w:rPr>
+                <w:rFonts w:ascii="BC Sans" w:hAnsi="BC Sans" w:cs="BC Sans Light"/>
+                <w:sz w:val="20"/>
+                <w:szCs w:val="20"/>
+              </w:rPr>
+              <w:t>i</w:t>
+            </w:r>
+            <w:proofErr w:type="spellEnd"/>
+            <w:r>
+              <w:rPr>
+                <w:rFonts w:ascii="BC Sans" w:hAnsi="BC Sans" w:cs="BC Sans Light"/>
+                <w:sz w:val="20"/>
+                <w:szCs w:val="20"/>
+              </w:rPr>
+              <w:t>].caller.alternativePhone2}</w:t>
             </w:r>
           </w:p>
         </w:tc>
@@ -4576,7 +5437,16 @@
                 <w:sz w:val="20"/>
                 <w:szCs w:val="20"/>
               </w:rPr>
-              <w:t>{d</w:t>
+              <w:t>{</w:t>
+            </w:r>
+            <w:proofErr w:type="spellStart"/>
+            <w:r>
+              <w:rPr>
+                <w:rFonts w:ascii="BC Sans" w:hAnsi="BC Sans" w:cs="BC Sans Light"/>
+                <w:sz w:val="20"/>
+                <w:szCs w:val="20"/>
+              </w:rPr>
+              <w:t>d</w:t>
             </w:r>
             <w:r>
               <w:rPr>
@@ -4593,7 +5463,52 @@
                 <w:sz w:val="20"/>
                 <w:szCs w:val="20"/>
               </w:rPr>
-              <w:t>updates[i].caller.address}</w:t>
+              <w:t>updates</w:t>
+            </w:r>
+            <w:proofErr w:type="spellEnd"/>
+            <w:r>
+              <w:rPr>
+                <w:rFonts w:ascii="BC Sans" w:hAnsi="BC Sans" w:cs="BC Sans Light"/>
+                <w:sz w:val="20"/>
+                <w:szCs w:val="20"/>
+              </w:rPr>
+              <w:t>[</w:t>
+            </w:r>
+            <w:proofErr w:type="spellStart"/>
+            <w:r>
+              <w:rPr>
+                <w:rFonts w:ascii="BC Sans" w:hAnsi="BC Sans" w:cs="BC Sans Light"/>
+                <w:sz w:val="20"/>
+                <w:szCs w:val="20"/>
+              </w:rPr>
+              <w:t>i</w:t>
+            </w:r>
+            <w:proofErr w:type="spellEnd"/>
+            <w:r>
+              <w:rPr>
+                <w:rFonts w:ascii="BC Sans" w:hAnsi="BC Sans" w:cs="BC Sans Light"/>
+                <w:sz w:val="20"/>
+                <w:szCs w:val="20"/>
+              </w:rPr>
+              <w:t>].</w:t>
+            </w:r>
+            <w:proofErr w:type="spellStart"/>
+            <w:r>
+              <w:rPr>
+                <w:rFonts w:ascii="BC Sans" w:hAnsi="BC Sans" w:cs="BC Sans Light"/>
+                <w:sz w:val="20"/>
+                <w:szCs w:val="20"/>
+              </w:rPr>
+              <w:t>caller.address</w:t>
+            </w:r>
+            <w:proofErr w:type="spellEnd"/>
+            <w:r>
+              <w:rPr>
+                <w:rFonts w:ascii="BC Sans" w:hAnsi="BC Sans" w:cs="BC Sans Light"/>
+                <w:sz w:val="20"/>
+                <w:szCs w:val="20"/>
+              </w:rPr>
+              <w:t>}</w:t>
             </w:r>
           </w:p>
         </w:tc>
@@ -4652,7 +5567,16 @@
                 <w:sz w:val="20"/>
                 <w:szCs w:val="20"/>
               </w:rPr>
-              <w:t>{d</w:t>
+              <w:t>{</w:t>
+            </w:r>
+            <w:proofErr w:type="spellStart"/>
+            <w:r>
+              <w:rPr>
+                <w:rFonts w:ascii="BC Sans" w:hAnsi="BC Sans" w:cs="BC Sans Light"/>
+                <w:sz w:val="20"/>
+                <w:szCs w:val="20"/>
+              </w:rPr>
+              <w:t>d</w:t>
             </w:r>
             <w:r>
               <w:rPr>
@@ -4669,7 +5593,52 @@
                 <w:sz w:val="20"/>
                 <w:szCs w:val="20"/>
               </w:rPr>
-              <w:t>updates[i].caller.email}</w:t>
+              <w:t>updates</w:t>
+            </w:r>
+            <w:proofErr w:type="spellEnd"/>
+            <w:r>
+              <w:rPr>
+                <w:rFonts w:ascii="BC Sans" w:hAnsi="BC Sans" w:cs="BC Sans Light"/>
+                <w:sz w:val="20"/>
+                <w:szCs w:val="20"/>
+              </w:rPr>
+              <w:t>[</w:t>
+            </w:r>
+            <w:proofErr w:type="spellStart"/>
+            <w:r>
+              <w:rPr>
+                <w:rFonts w:ascii="BC Sans" w:hAnsi="BC Sans" w:cs="BC Sans Light"/>
+                <w:sz w:val="20"/>
+                <w:szCs w:val="20"/>
+              </w:rPr>
+              <w:t>i</w:t>
+            </w:r>
+            <w:proofErr w:type="spellEnd"/>
+            <w:r>
+              <w:rPr>
+                <w:rFonts w:ascii="BC Sans" w:hAnsi="BC Sans" w:cs="BC Sans Light"/>
+                <w:sz w:val="20"/>
+                <w:szCs w:val="20"/>
+              </w:rPr>
+              <w:t>].</w:t>
+            </w:r>
+            <w:proofErr w:type="spellStart"/>
+            <w:r>
+              <w:rPr>
+                <w:rFonts w:ascii="BC Sans" w:hAnsi="BC Sans" w:cs="BC Sans Light"/>
+                <w:sz w:val="20"/>
+                <w:szCs w:val="20"/>
+              </w:rPr>
+              <w:t>caller.email</w:t>
+            </w:r>
+            <w:proofErr w:type="spellEnd"/>
+            <w:r>
+              <w:rPr>
+                <w:rFonts w:ascii="BC Sans" w:hAnsi="BC Sans" w:cs="BC Sans Light"/>
+                <w:sz w:val="20"/>
+                <w:szCs w:val="20"/>
+              </w:rPr>
+              <w:t>}</w:t>
             </w:r>
           </w:p>
         </w:tc>
@@ -4729,7 +5698,16 @@
                 <w:sz w:val="20"/>
                 <w:szCs w:val="20"/>
               </w:rPr>
-              <w:t>{d</w:t>
+              <w:t>{</w:t>
+            </w:r>
+            <w:proofErr w:type="spellStart"/>
+            <w:r>
+              <w:rPr>
+                <w:rFonts w:ascii="BC Sans" w:hAnsi="BC Sans" w:cs="BC Sans Light"/>
+                <w:sz w:val="20"/>
+                <w:szCs w:val="20"/>
+              </w:rPr>
+              <w:t>d</w:t>
             </w:r>
             <w:r>
               <w:rPr>
@@ -4746,7 +5724,52 @@
                 <w:sz w:val="20"/>
                 <w:szCs w:val="20"/>
               </w:rPr>
-              <w:t>updates[i].caller.organizationReportingComplaint}</w:t>
+              <w:t>updates</w:t>
+            </w:r>
+            <w:proofErr w:type="spellEnd"/>
+            <w:r>
+              <w:rPr>
+                <w:rFonts w:ascii="BC Sans" w:hAnsi="BC Sans" w:cs="BC Sans Light"/>
+                <w:sz w:val="20"/>
+                <w:szCs w:val="20"/>
+              </w:rPr>
+              <w:t>[</w:t>
+            </w:r>
+            <w:proofErr w:type="spellStart"/>
+            <w:r>
+              <w:rPr>
+                <w:rFonts w:ascii="BC Sans" w:hAnsi="BC Sans" w:cs="BC Sans Light"/>
+                <w:sz w:val="20"/>
+                <w:szCs w:val="20"/>
+              </w:rPr>
+              <w:t>i</w:t>
+            </w:r>
+            <w:proofErr w:type="spellEnd"/>
+            <w:r>
+              <w:rPr>
+                <w:rFonts w:ascii="BC Sans" w:hAnsi="BC Sans" w:cs="BC Sans Light"/>
+                <w:sz w:val="20"/>
+                <w:szCs w:val="20"/>
+              </w:rPr>
+              <w:t>].</w:t>
+            </w:r>
+            <w:proofErr w:type="spellStart"/>
+            <w:r>
+              <w:rPr>
+                <w:rFonts w:ascii="BC Sans" w:hAnsi="BC Sans" w:cs="BC Sans Light"/>
+                <w:sz w:val="20"/>
+                <w:szCs w:val="20"/>
+              </w:rPr>
+              <w:t>caller.organizationReportingComplaint</w:t>
+            </w:r>
+            <w:proofErr w:type="spellEnd"/>
+            <w:r>
+              <w:rPr>
+                <w:rFonts w:ascii="BC Sans" w:hAnsi="BC Sans" w:cs="BC Sans Light"/>
+                <w:sz w:val="20"/>
+                <w:szCs w:val="20"/>
+              </w:rPr>
+              <w:t>}</w:t>
             </w:r>
           </w:p>
         </w:tc>
@@ -4778,7 +5801,16 @@
           <w:szCs w:val="20"/>
         </w:rPr>
         <w:br/>
-        <w:t>{d</w:t>
+        <w:t>{</w:t>
+      </w:r>
+      <w:proofErr w:type="spellStart"/>
+      <w:r>
+        <w:rPr>
+          <w:rFonts w:ascii="BC Sans" w:hAnsi="BC Sans"/>
+          <w:sz w:val="20"/>
+          <w:szCs w:val="20"/>
+        </w:rPr>
+        <w:t>d</w:t>
       </w:r>
       <w:r>
         <w:rPr>
@@ -4794,7 +5826,34 @@
           <w:sz w:val="20"/>
           <w:szCs w:val="20"/>
         </w:rPr>
-        <w:t>updates[i+1].sequenceId}</w:t>
+        <w:t>updates</w:t>
+      </w:r>
+      <w:proofErr w:type="spellEnd"/>
+      <w:r>
+        <w:rPr>
+          <w:rFonts w:ascii="BC Sans" w:hAnsi="BC Sans"/>
+          <w:sz w:val="20"/>
+          <w:szCs w:val="20"/>
+        </w:rPr>
+        <w:t>[i+1].</w:t>
+      </w:r>
+      <w:proofErr w:type="spellStart"/>
+      <w:r>
+        <w:rPr>
+          <w:rFonts w:ascii="BC Sans" w:hAnsi="BC Sans"/>
+          <w:sz w:val="20"/>
+          <w:szCs w:val="20"/>
+        </w:rPr>
+        <w:t>sequenceId</w:t>
+      </w:r>
+      <w:proofErr w:type="spellEnd"/>
+      <w:r>
+        <w:rPr>
+          <w:rFonts w:ascii="BC Sans" w:hAnsi="BC Sans"/>
+          <w:sz w:val="20"/>
+          <w:szCs w:val="20"/>
+        </w:rPr>
+        <w:t>}</w:t>
       </w:r>
     </w:p>
     <w:p>
@@ -4820,7 +5879,20 @@
           <w:lang w:eastAsia="en-CA"/>
           <w14:ligatures w14:val="none"/>
         </w:rPr>
-        <w:t>{d.</w:t>
+        <w:t>{</w:t>
+      </w:r>
+      <w:proofErr w:type="spellStart"/>
+      <w:r>
+        <w:rPr>
+          <w:rFonts w:ascii="BC Sans" w:eastAsia="Times New Roman" w:hAnsi="BC Sans" w:cs="Segoe UI"/>
+          <w:color w:val="000000"/>
+          <w:kern w:val="0"/>
+          <w:sz w:val="20"/>
+          <w:szCs w:val="20"/>
+          <w:lang w:eastAsia="en-CA"/>
+          <w14:ligatures w14:val="none"/>
+        </w:rPr>
+        <w:t>d.</w:t>
       </w:r>
       <w:r>
         <w:rPr>
@@ -4844,7 +5916,46 @@
           <w:lang w:eastAsia="en-CA"/>
           <w14:ligatures w14:val="none"/>
         </w:rPr>
-        <w:t>ComplaintAttachments:ifEQ(true):showBegin}</w:t>
+        <w:t>ComplaintAttachments:ifEQ</w:t>
+      </w:r>
+      <w:proofErr w:type="spellEnd"/>
+      <w:r>
+        <w:rPr>
+          <w:rFonts w:ascii="BC Sans" w:eastAsia="Times New Roman" w:hAnsi="BC Sans" w:cs="Segoe UI"/>
+          <w:color w:val="000000"/>
+          <w:kern w:val="0"/>
+          <w:sz w:val="20"/>
+          <w:szCs w:val="20"/>
+          <w:lang w:eastAsia="en-CA"/>
+          <w14:ligatures w14:val="none"/>
+        </w:rPr>
+        <w:t>(true):</w:t>
+      </w:r>
+      <w:proofErr w:type="spellStart"/>
+      <w:r>
+        <w:rPr>
+          <w:rFonts w:ascii="BC Sans" w:eastAsia="Times New Roman" w:hAnsi="BC Sans" w:cs="Segoe UI"/>
+          <w:color w:val="000000"/>
+          <w:kern w:val="0"/>
+          <w:sz w:val="20"/>
+          <w:szCs w:val="20"/>
+          <w:lang w:eastAsia="en-CA"/>
+          <w14:ligatures w14:val="none"/>
+        </w:rPr>
+        <w:t>showBegin</w:t>
+      </w:r>
+      <w:proofErr w:type="spellEnd"/>
+      <w:r>
+        <w:rPr>
+          <w:rFonts w:ascii="BC Sans" w:eastAsia="Times New Roman" w:hAnsi="BC Sans" w:cs="Segoe UI"/>
+          <w:color w:val="000000"/>
+          <w:kern w:val="0"/>
+          <w:sz w:val="20"/>
+          <w:szCs w:val="20"/>
+          <w:lang w:eastAsia="en-CA"/>
+          <w14:ligatures w14:val="none"/>
+        </w:rPr>
+        <w:t>}</w:t>
       </w:r>
     </w:p>
     <w:tbl>
@@ -4999,6 +6110,7 @@
               </w:rPr>
               <w:t>{</w:t>
             </w:r>
+            <w:proofErr w:type="spellStart"/>
             <w:r>
               <w:rPr>
                 <w:rFonts w:ascii="BC Sans" w:eastAsia="Times New Roman" w:hAnsi="BC Sans" w:cs="Times New Roman"/>
@@ -5023,18 +6135,46 @@
               </w:rPr>
               <w:t>cAtts</w:t>
             </w:r>
-            <w:r>
-              <w:rPr>
-                <w:rFonts w:ascii="BC Sans" w:eastAsia="Times New Roman" w:hAnsi="BC Sans" w:cs="Times New Roman"/>
-                <w:b w:val="0"/>
-                <w:bCs w:val="0"/>
-                <w:caps w:val="0"/>
-                <w:color w:val="000000" w:themeColor="text1"/>
-                <w:sz w:val="20"/>
-                <w:szCs w:val="20"/>
-              </w:rPr>
-              <w:t>[i].</w:t>
-            </w:r>
+            <w:proofErr w:type="spellEnd"/>
+            <w:r>
+              <w:rPr>
+                <w:rFonts w:ascii="BC Sans" w:eastAsia="Times New Roman" w:hAnsi="BC Sans" w:cs="Times New Roman"/>
+                <w:b w:val="0"/>
+                <w:bCs w:val="0"/>
+                <w:caps w:val="0"/>
+                <w:color w:val="000000" w:themeColor="text1"/>
+                <w:sz w:val="20"/>
+                <w:szCs w:val="20"/>
+              </w:rPr>
+              <w:t>[</w:t>
+            </w:r>
+            <w:proofErr w:type="spellStart"/>
+            <w:r>
+              <w:rPr>
+                <w:rFonts w:ascii="BC Sans" w:eastAsia="Times New Roman" w:hAnsi="BC Sans" w:cs="Times New Roman"/>
+                <w:b w:val="0"/>
+                <w:bCs w:val="0"/>
+                <w:caps w:val="0"/>
+                <w:color w:val="000000" w:themeColor="text1"/>
+                <w:sz w:val="20"/>
+                <w:szCs w:val="20"/>
+              </w:rPr>
+              <w:t>i</w:t>
+            </w:r>
+            <w:proofErr w:type="spellEnd"/>
+            <w:r>
+              <w:rPr>
+                <w:rFonts w:ascii="BC Sans" w:eastAsia="Times New Roman" w:hAnsi="BC Sans" w:cs="Times New Roman"/>
+                <w:b w:val="0"/>
+                <w:bCs w:val="0"/>
+                <w:caps w:val="0"/>
+                <w:color w:val="000000" w:themeColor="text1"/>
+                <w:sz w:val="20"/>
+                <w:szCs w:val="20"/>
+              </w:rPr>
+              <w:t>].</w:t>
+            </w:r>
+            <w:proofErr w:type="spellStart"/>
             <w:r>
               <w:rPr>
                 <w:rFonts w:ascii="BC Sans" w:eastAsia="Times New Roman" w:hAnsi="BC Sans" w:cs="Times New Roman"/>
@@ -5047,6 +6187,7 @@
               </w:rPr>
               <w:t>fileType</w:t>
             </w:r>
+            <w:proofErr w:type="spellEnd"/>
             <w:r>
               <w:rPr>
                 <w:rFonts w:ascii="BC Sans" w:eastAsia="Times New Roman" w:hAnsi="BC Sans" w:cs="Times New Roman"/>
@@ -5086,7 +6227,17 @@
                 <w:sz w:val="20"/>
                 <w:szCs w:val="20"/>
               </w:rPr>
-              <w:t>{d.</w:t>
+              <w:t>{</w:t>
+            </w:r>
+            <w:proofErr w:type="spellStart"/>
+            <w:r>
+              <w:rPr>
+                <w:rFonts w:ascii="BC Sans" w:eastAsia="Times New Roman" w:hAnsi="BC Sans" w:cs="Times New Roman"/>
+                <w:color w:val="000000" w:themeColor="text1"/>
+                <w:sz w:val="20"/>
+                <w:szCs w:val="20"/>
+              </w:rPr>
+              <w:t>d.</w:t>
             </w:r>
             <w:r>
               <w:rPr>
@@ -5097,14 +6248,35 @@
               </w:rPr>
               <w:t>cAtts</w:t>
             </w:r>
-            <w:r>
-              <w:rPr>
-                <w:rFonts w:ascii="BC Sans" w:eastAsia="Times New Roman" w:hAnsi="BC Sans" w:cs="Times New Roman"/>
-                <w:color w:val="000000" w:themeColor="text1"/>
-                <w:sz w:val="20"/>
-                <w:szCs w:val="20"/>
-              </w:rPr>
-              <w:t>[i].</w:t>
+            <w:proofErr w:type="spellEnd"/>
+            <w:r>
+              <w:rPr>
+                <w:rFonts w:ascii="BC Sans" w:eastAsia="Times New Roman" w:hAnsi="BC Sans" w:cs="Times New Roman"/>
+                <w:color w:val="000000" w:themeColor="text1"/>
+                <w:sz w:val="20"/>
+                <w:szCs w:val="20"/>
+              </w:rPr>
+              <w:t>[</w:t>
+            </w:r>
+            <w:proofErr w:type="spellStart"/>
+            <w:r>
+              <w:rPr>
+                <w:rFonts w:ascii="BC Sans" w:eastAsia="Times New Roman" w:hAnsi="BC Sans" w:cs="Times New Roman"/>
+                <w:color w:val="000000" w:themeColor="text1"/>
+                <w:sz w:val="20"/>
+                <w:szCs w:val="20"/>
+              </w:rPr>
+              <w:t>i</w:t>
+            </w:r>
+            <w:proofErr w:type="spellEnd"/>
+            <w:r>
+              <w:rPr>
+                <w:rFonts w:ascii="BC Sans" w:eastAsia="Times New Roman" w:hAnsi="BC Sans" w:cs="Times New Roman"/>
+                <w:color w:val="000000" w:themeColor="text1"/>
+                <w:sz w:val="20"/>
+                <w:szCs w:val="20"/>
+              </w:rPr>
+              <w:t>].</w:t>
             </w:r>
             <w:r>
               <w:rPr>
@@ -5163,6 +6335,7 @@
               </w:rPr>
               <w:t>{</w:t>
             </w:r>
+            <w:proofErr w:type="spellStart"/>
             <w:r>
               <w:rPr>
                 <w:rFonts w:ascii="BC Sans" w:eastAsia="Times New Roman" w:hAnsi="BC Sans" w:cs="Times New Roman"/>
@@ -5187,6 +6360,7 @@
               </w:rPr>
               <w:t>cAtts</w:t>
             </w:r>
+            <w:proofErr w:type="spellEnd"/>
             <w:r>
               <w:rPr>
                 <w:rFonts w:ascii="BC Sans" w:eastAsia="Times New Roman" w:hAnsi="BC Sans" w:cs="Times New Roman"/>
@@ -5223,6 +6397,7 @@
               </w:rPr>
               <w:t>].</w:t>
             </w:r>
+            <w:proofErr w:type="spellStart"/>
             <w:r>
               <w:rPr>
                 <w:rFonts w:ascii="BC Sans" w:eastAsia="Times New Roman" w:hAnsi="BC Sans" w:cs="Times New Roman"/>
@@ -5235,6 +6410,7 @@
               </w:rPr>
               <w:t>fileType</w:t>
             </w:r>
+            <w:proofErr w:type="spellEnd"/>
             <w:r>
               <w:rPr>
                 <w:rFonts w:ascii="BC Sans" w:eastAsia="Times New Roman" w:hAnsi="BC Sans" w:cs="Times New Roman"/>
@@ -5271,7 +6447,17 @@
                 <w:sz w:val="20"/>
                 <w:szCs w:val="20"/>
               </w:rPr>
-              <w:t>{d.</w:t>
+              <w:t>{</w:t>
+            </w:r>
+            <w:proofErr w:type="spellStart"/>
+            <w:r>
+              <w:rPr>
+                <w:rFonts w:ascii="BC Sans" w:eastAsia="Times New Roman" w:hAnsi="BC Sans" w:cs="Times New Roman"/>
+                <w:color w:val="000000" w:themeColor="text1"/>
+                <w:sz w:val="20"/>
+                <w:szCs w:val="20"/>
+              </w:rPr>
+              <w:t>d.</w:t>
             </w:r>
             <w:r>
               <w:rPr>
@@ -5282,6 +6468,7 @@
               </w:rPr>
               <w:t>cAtts</w:t>
             </w:r>
+            <w:proofErr w:type="spellEnd"/>
             <w:r>
               <w:rPr>
                 <w:rFonts w:ascii="BC Sans" w:eastAsia="Times New Roman" w:hAnsi="BC Sans" w:cs="Times New Roman"/>
@@ -5355,7 +6542,20 @@
           <w:lang w:eastAsia="en-CA"/>
           <w14:ligatures w14:val="none"/>
         </w:rPr>
-        <w:t>{d.</w:t>
+        <w:t>{</w:t>
+      </w:r>
+      <w:proofErr w:type="spellStart"/>
+      <w:r>
+        <w:rPr>
+          <w:rFonts w:ascii="BC Sans" w:eastAsia="Times New Roman" w:hAnsi="BC Sans" w:cs="Segoe UI"/>
+          <w:color w:val="000000"/>
+          <w:kern w:val="0"/>
+          <w:sz w:val="20"/>
+          <w:szCs w:val="20"/>
+          <w:lang w:eastAsia="en-CA"/>
+          <w14:ligatures w14:val="none"/>
+        </w:rPr>
+        <w:t>d.</w:t>
       </w:r>
       <w:r>
         <w:rPr>
@@ -5379,7 +6579,20 @@
           <w:lang w:eastAsia="en-CA"/>
           <w14:ligatures w14:val="none"/>
         </w:rPr>
-        <w:t>ComplaintAttachments:showEnd}</w:t>
+        <w:t>ComplaintAttachments:showEnd</w:t>
+      </w:r>
+      <w:proofErr w:type="spellEnd"/>
+      <w:r>
+        <w:rPr>
+          <w:rFonts w:ascii="BC Sans" w:eastAsia="Times New Roman" w:hAnsi="BC Sans" w:cs="Segoe UI"/>
+          <w:color w:val="000000"/>
+          <w:kern w:val="0"/>
+          <w:sz w:val="20"/>
+          <w:szCs w:val="20"/>
+          <w:lang w:eastAsia="en-CA"/>
+          <w14:ligatures w14:val="none"/>
+        </w:rPr>
+        <w:t>}</w:t>
       </w:r>
     </w:p>
     <w:p>
@@ -5687,6 +6900,7 @@
             </w:rPr>
             <w:t>Report printed on {</w:t>
           </w:r>
+          <w:proofErr w:type="spellStart"/>
           <w:r>
             <w:rPr>
               <w:rFonts w:ascii="BC Sans" w:eastAsia="BC Sans" w:hAnsi="BC Sans" w:cs="BC Sans"/>
@@ -5711,6 +6925,7 @@
             </w:rPr>
             <w:t>generatedOn</w:t>
           </w:r>
+          <w:proofErr w:type="spellEnd"/>
           <w:r>
             <w:rPr>
               <w:rFonts w:ascii="BC Sans" w:eastAsia="BC Sans" w:hAnsi="BC Sans" w:cs="BC Sans"/>

</xml_diff>

<commit_message>
feat: Release - Sus' Sasquatch (#1029)
Co-authored-by: team-wolverine-nrm-repo-updater[bot] <203337993+team-wolverine-nrm-repo-updater[bot]@users.noreply.github.com>
Co-authored-by: Scarlett <35635257+Scarlett-Truong@users.noreply.github.com>
Co-authored-by: Ryan Rondeau <nayr974@users.noreply.github.com>
Co-authored-by: renovate[bot] <29139614+renovate[bot]@users.noreply.github.com>
Co-authored-by: Mike Vesprini <11034827+mikevespi@users.noreply.github.com>
Co-authored-by: Mike Vesprini <mike@button.is>
Co-authored-by: Dmitri <108112696+dk-bcps@users.noreply.github.com>
Co-authored-by: Scarlett <scarlett.truong307@gmail.com>
</commit_message>
<xml_diff>
--- a/backend/templates/complaint/CDOGS-ERS-COMPLAINT-TEMPLATE-v1.docx
+++ b/backend/templates/complaint/CDOGS-ERS-COMPLAINT-TEMPLATE-v1.docx
@@ -13,6 +13,7 @@
           <w:lang w:val="fr-FR"/>
         </w:rPr>
       </w:pPr>
+      <w:proofErr w:type="spellStart"/>
       <w:r>
         <w:rPr>
           <w:rFonts w:ascii="BC Sans" w:hAnsi="BC Sans"/>
@@ -22,7 +23,19 @@
           <w:szCs w:val="32"/>
           <w:lang w:val="fr-FR"/>
         </w:rPr>
-        <w:t>Enforcement complaint report</w:t>
+        <w:t>Enforcement</w:t>
+      </w:r>
+      <w:proofErr w:type="spellEnd"/>
+      <w:r>
+        <w:rPr>
+          <w:rFonts w:ascii="BC Sans" w:hAnsi="BC Sans"/>
+          <w:b/>
+          <w:bCs/>
+          <w:sz w:val="32"/>
+          <w:szCs w:val="32"/>
+          <w:lang w:val="fr-FR"/>
+        </w:rPr>
+        <w:t xml:space="preserve"> complaint report</w:t>
       </w:r>
       <w:r>
         <w:rPr>
@@ -146,6 +159,7 @@
               </w:rPr>
               <w:t>{</w:t>
             </w:r>
+            <w:proofErr w:type="spellStart"/>
             <w:r>
               <w:rPr>
                 <w:rFonts w:ascii="BC Sans" w:eastAsia="Times New Roman" w:hAnsi="BC Sans" w:cs="Times New Roman"/>
@@ -176,6 +190,7 @@
               </w:rPr>
               <w:t>reportedOn</w:t>
             </w:r>
+            <w:proofErr w:type="spellEnd"/>
             <w:r>
               <w:rPr>
                 <w:rFonts w:ascii="BC Sans" w:eastAsia="Times New Roman" w:hAnsi="BC Sans" w:cs="Times New Roman"/>
@@ -214,6 +229,7 @@
               </w:rPr>
               <w:t>Created by: {</w:t>
             </w:r>
+            <w:proofErr w:type="spellStart"/>
             <w:r>
               <w:rPr>
                 <w:rFonts w:ascii="BC Sans" w:eastAsia="Times New Roman" w:hAnsi="BC Sans" w:cs="Times New Roman"/>
@@ -246,6 +262,7 @@
               </w:rPr>
               <w:t>createdBy</w:t>
             </w:r>
+            <w:proofErr w:type="spellEnd"/>
             <w:r>
               <w:rPr>
                 <w:rFonts w:ascii="BC Sans" w:eastAsia="Times New Roman" w:hAnsi="BC Sans" w:cs="Times New Roman"/>
@@ -278,6 +295,7 @@
               </w:rPr>
               <w:t>Status: {</w:t>
             </w:r>
+            <w:proofErr w:type="spellStart"/>
             <w:r>
               <w:rPr>
                 <w:rFonts w:ascii="BC Sans" w:eastAsia="Times New Roman" w:hAnsi="BC Sans" w:cs="Times New Roman"/>
@@ -310,6 +328,7 @@
               </w:rPr>
               <w:t>status</w:t>
             </w:r>
+            <w:proofErr w:type="spellEnd"/>
             <w:r>
               <w:rPr>
                 <w:rFonts w:ascii="BC Sans" w:eastAsia="Times New Roman" w:hAnsi="BC Sans" w:cs="Times New Roman"/>
@@ -377,6 +396,7 @@
               </w:rPr>
               <w:t>{</w:t>
             </w:r>
+            <w:proofErr w:type="spellStart"/>
             <w:r>
               <w:rPr>
                 <w:rFonts w:ascii="BC Sans" w:eastAsia="Times New Roman" w:hAnsi="BC Sans" w:cs="Times New Roman"/>
@@ -409,6 +429,7 @@
               </w:rPr>
               <w:t>updatedOn</w:t>
             </w:r>
+            <w:proofErr w:type="spellEnd"/>
             <w:r>
               <w:rPr>
                 <w:rFonts w:ascii="BC Sans" w:eastAsia="Times New Roman" w:hAnsi="BC Sans" w:cs="Times New Roman"/>
@@ -452,7 +473,17 @@
                 <w:sz w:val="20"/>
                 <w:szCs w:val="20"/>
               </w:rPr>
-              <w:t xml:space="preserve"> {d</w:t>
+              <w:t xml:space="preserve"> {</w:t>
+            </w:r>
+            <w:proofErr w:type="spellStart"/>
+            <w:r>
+              <w:rPr>
+                <w:rFonts w:ascii="BC Sans" w:eastAsia="Times New Roman" w:hAnsi="BC Sans" w:cs="Times New Roman"/>
+                <w:color w:val="000000" w:themeColor="text1"/>
+                <w:sz w:val="20"/>
+                <w:szCs w:val="20"/>
+              </w:rPr>
+              <w:t>d</w:t>
             </w:r>
             <w:r>
               <w:rPr>
@@ -471,7 +502,17 @@
                 <w:sz w:val="20"/>
                 <w:szCs w:val="20"/>
               </w:rPr>
-              <w:t>officerAssigned}</w:t>
+              <w:t>officerAssigned</w:t>
+            </w:r>
+            <w:proofErr w:type="spellEnd"/>
+            <w:r>
+              <w:rPr>
+                <w:rFonts w:ascii="BC Sans" w:eastAsia="Times New Roman" w:hAnsi="BC Sans" w:cs="Times New Roman"/>
+                <w:color w:val="000000" w:themeColor="text1"/>
+                <w:sz w:val="20"/>
+                <w:szCs w:val="20"/>
+              </w:rPr>
+              <w:t>}</w:t>
             </w:r>
           </w:p>
         </w:tc>
@@ -734,6 +775,7 @@
               </w:rPr>
               <w:t>{</w:t>
             </w:r>
+            <w:proofErr w:type="spellStart"/>
             <w:r>
               <w:rPr>
                 <w:rFonts w:ascii="BC Sans" w:eastAsia="Times New Roman" w:hAnsi="BC Sans" w:cs="Times New Roman"/>
@@ -761,6 +803,7 @@
               </w:rPr>
               <w:t>incidentDateTime</w:t>
             </w:r>
+            <w:proofErr w:type="spellEnd"/>
             <w:r>
               <w:rPr>
                 <w:rFonts w:ascii="BC Sans" w:eastAsia="Times New Roman" w:hAnsi="BC Sans" w:cs="Times New Roman"/>
@@ -873,6 +916,7 @@
               </w:rPr>
               <w:t>.</w:t>
             </w:r>
+            <w:proofErr w:type="spellStart"/>
             <w:r>
               <w:rPr>
                 <w:rFonts w:ascii="BC Sans" w:eastAsia="Times New Roman" w:hAnsi="BC Sans" w:cs="Times New Roman"/>
@@ -883,6 +927,7 @@
               </w:rPr>
               <w:t>complaintMethodReceivedCode</w:t>
             </w:r>
+            <w:proofErr w:type="spellEnd"/>
             <w:r>
               <w:rPr>
                 <w:rFonts w:ascii="BC Sans" w:hAnsi="BC Sans"/>
@@ -957,6 +1002,7 @@
               </w:rPr>
               <w:t>{</w:t>
             </w:r>
+            <w:proofErr w:type="spellStart"/>
             <w:r>
               <w:rPr>
                 <w:rFonts w:ascii="BC Sans" w:eastAsia="Times New Roman" w:hAnsi="BC Sans" w:cs="Times New Roman"/>
@@ -984,6 +1030,7 @@
               </w:rPr>
               <w:t>violationType</w:t>
             </w:r>
+            <w:proofErr w:type="spellEnd"/>
             <w:r>
               <w:rPr>
                 <w:rFonts w:ascii="BC Sans" w:eastAsia="Times New Roman" w:hAnsi="BC Sans" w:cs="Times New Roman"/>
@@ -1058,6 +1105,7 @@
               </w:rPr>
               <w:t>{</w:t>
             </w:r>
+            <w:proofErr w:type="spellStart"/>
             <w:r>
               <w:rPr>
                 <w:rFonts w:ascii="BC Sans" w:eastAsia="Times New Roman" w:hAnsi="BC Sans" w:cs="Times New Roman"/>
@@ -1085,6 +1133,7 @@
               </w:rPr>
               <w:t>inProgress</w:t>
             </w:r>
+            <w:proofErr w:type="spellEnd"/>
             <w:r>
               <w:rPr>
                 <w:rFonts w:ascii="BC Sans" w:eastAsia="Times New Roman" w:hAnsi="BC Sans" w:cs="Times New Roman"/>
@@ -1160,6 +1209,7 @@
               </w:rPr>
               <w:t>{</w:t>
             </w:r>
+            <w:proofErr w:type="spellStart"/>
             <w:r>
               <w:rPr>
                 <w:rFonts w:ascii="BC Sans" w:eastAsia="Times New Roman" w:hAnsi="BC Sans" w:cs="Times New Roman"/>
@@ -1187,6 +1237,7 @@
               </w:rPr>
               <w:t>wasObserved</w:t>
             </w:r>
+            <w:proofErr w:type="spellEnd"/>
             <w:r>
               <w:rPr>
                 <w:rFonts w:ascii="BC Sans" w:eastAsia="Times New Roman" w:hAnsi="BC Sans" w:cs="Times New Roman"/>
@@ -1255,6 +1306,7 @@
               </w:rPr>
               <w:t>{</w:t>
             </w:r>
+            <w:proofErr w:type="spellStart"/>
             <w:r>
               <w:rPr>
                 <w:rFonts w:ascii="BC Sans" w:eastAsia="Times New Roman" w:hAnsi="BC Sans" w:cs="Times New Roman"/>
@@ -1286,6 +1338,7 @@
               </w:rPr>
               <w:t>location</w:t>
             </w:r>
+            <w:proofErr w:type="spellEnd"/>
             <w:r>
               <w:rPr>
                 <w:rFonts w:ascii="BC Sans" w:eastAsia="Times New Roman" w:hAnsi="BC Sans" w:cs="Times New Roman"/>
@@ -1384,7 +1437,16 @@
                 <w:sz w:val="20"/>
                 <w:szCs w:val="20"/>
               </w:rPr>
-              <w:t>{d</w:t>
+              <w:t>{</w:t>
+            </w:r>
+            <w:proofErr w:type="spellStart"/>
+            <w:r>
+              <w:rPr>
+                <w:rFonts w:ascii="BC Sans" w:hAnsi="BC Sans" w:cs="BC Sans Light"/>
+                <w:sz w:val="20"/>
+                <w:szCs w:val="20"/>
+              </w:rPr>
+              <w:t>d</w:t>
             </w:r>
             <w:r>
               <w:rPr>
@@ -1419,6 +1481,7 @@
               </w:rPr>
               <w:t>NE</w:t>
             </w:r>
+            <w:proofErr w:type="spellEnd"/>
             <w:r>
               <w:rPr>
                 <w:rFonts w:ascii="BC Sans" w:hAnsi="BC Sans" w:cs="BC Sans Light"/>
@@ -1441,7 +1504,25 @@
                 <w:sz w:val="20"/>
                 <w:szCs w:val="20"/>
               </w:rPr>
-              <w:t>):showBegin}</w:t>
+              <w:t>):</w:t>
+            </w:r>
+            <w:proofErr w:type="spellStart"/>
+            <w:r>
+              <w:rPr>
+                <w:rFonts w:ascii="BC Sans" w:hAnsi="BC Sans" w:cs="BC Sans Light"/>
+                <w:sz w:val="20"/>
+                <w:szCs w:val="20"/>
+              </w:rPr>
+              <w:t>showBegin</w:t>
+            </w:r>
+            <w:proofErr w:type="spellEnd"/>
+            <w:r>
+              <w:rPr>
+                <w:rFonts w:ascii="BC Sans" w:hAnsi="BC Sans" w:cs="BC Sans Light"/>
+                <w:sz w:val="20"/>
+                <w:szCs w:val="20"/>
+              </w:rPr>
+              <w:t>}</w:t>
             </w:r>
             <w:r>
               <w:rPr>
@@ -1452,6 +1533,7 @@
               </w:rPr>
               <w:t>{</w:t>
             </w:r>
+            <w:proofErr w:type="spellStart"/>
             <w:r>
               <w:rPr>
                 <w:rFonts w:ascii="BC Sans" w:eastAsia="Times New Roman" w:hAnsi="BC Sans" w:cs="Times New Roman"/>
@@ -1479,6 +1561,7 @@
               </w:rPr>
               <w:t>latitude</w:t>
             </w:r>
+            <w:proofErr w:type="spellEnd"/>
             <w:r>
               <w:rPr>
                 <w:rFonts w:ascii="BC Sans" w:eastAsia="Times New Roman" w:hAnsi="BC Sans" w:cs="Times New Roman"/>
@@ -1488,6 +1571,7 @@
               </w:rPr>
               <w:t>}, {</w:t>
             </w:r>
+            <w:proofErr w:type="spellStart"/>
             <w:r>
               <w:rPr>
                 <w:rFonts w:ascii="BC Sans" w:eastAsia="Times New Roman" w:hAnsi="BC Sans" w:cs="Times New Roman"/>
@@ -1515,6 +1599,7 @@
               </w:rPr>
               <w:t>longitude</w:t>
             </w:r>
+            <w:proofErr w:type="spellEnd"/>
             <w:r>
               <w:rPr>
                 <w:rFonts w:ascii="BC Sans" w:eastAsia="Times New Roman" w:hAnsi="BC Sans" w:cs="Times New Roman"/>
@@ -1530,7 +1615,16 @@
                 <w:sz w:val="20"/>
                 <w:szCs w:val="20"/>
               </w:rPr>
-              <w:t>{d</w:t>
+              <w:t>{</w:t>
+            </w:r>
+            <w:proofErr w:type="spellStart"/>
+            <w:r>
+              <w:rPr>
+                <w:rFonts w:ascii="BC Sans" w:hAnsi="BC Sans" w:cs="BC Sans Light"/>
+                <w:sz w:val="20"/>
+                <w:szCs w:val="20"/>
+              </w:rPr>
+              <w:t>d</w:t>
             </w:r>
             <w:r>
               <w:rPr>
@@ -1565,6 +1659,7 @@
               </w:rPr>
               <w:t>NE</w:t>
             </w:r>
+            <w:proofErr w:type="spellEnd"/>
             <w:r>
               <w:rPr>
                 <w:rFonts w:ascii="BC Sans" w:hAnsi="BC Sans" w:cs="BC Sans Light"/>
@@ -1587,7 +1682,16 @@
                 <w:sz w:val="20"/>
                 <w:szCs w:val="20"/>
               </w:rPr>
-              <w:t>):show</w:t>
+              <w:t>):</w:t>
+            </w:r>
+            <w:proofErr w:type="spellStart"/>
+            <w:r>
+              <w:rPr>
+                <w:rFonts w:ascii="BC Sans" w:hAnsi="BC Sans" w:cs="BC Sans Light"/>
+                <w:sz w:val="20"/>
+                <w:szCs w:val="20"/>
+              </w:rPr>
+              <w:t>show</w:t>
             </w:r>
             <w:r>
               <w:rPr>
@@ -1597,6 +1701,7 @@
               </w:rPr>
               <w:t>End</w:t>
             </w:r>
+            <w:proofErr w:type="spellEnd"/>
             <w:r>
               <w:rPr>
                 <w:rFonts w:ascii="BC Sans" w:hAnsi="BC Sans" w:cs="BC Sans Light"/>
@@ -1618,104 +1723,25 @@
             <w:tcW w:w="2552" w:type="dxa"/>
             <w:noWrap/>
             <w:vAlign w:val="center"/>
-            <w:hideMark/>
           </w:tcPr>
           <w:p>
             <w:pPr>
-              <w:spacing w:line="259" w:lineRule="auto"/>
-              <w:rPr>
-                <w:rFonts w:ascii="BC Sans" w:eastAsia="BC Sans" w:hAnsi="BC Sans" w:cs="BC Sans"/>
-                <w:b w:val="0"/>
-                <w:bCs w:val="0"/>
-                <w:caps w:val="0"/>
-                <w:color w:val="000000" w:themeColor="text1"/>
+              <w:rPr>
+                <w:rFonts w:ascii="BC Sans" w:hAnsi="BC Sans"/>
                 <w:sz w:val="20"/>
                 <w:szCs w:val="20"/>
               </w:rPr>
             </w:pPr>
             <w:r>
               <w:rPr>
-                <w:rFonts w:ascii="BC Sans" w:eastAsia="BC Sans" w:hAnsi="BC Sans" w:cs="BC Sans"/>
-                <w:b w:val="0"/>
-                <w:bCs w:val="0"/>
-                <w:caps w:val="0"/>
-                <w:color w:val="000000" w:themeColor="text1"/>
-                <w:sz w:val="20"/>
-                <w:szCs w:val="20"/>
-              </w:rPr>
-              <w:t xml:space="preserve">Community, </w:t>
-            </w:r>
-            <w:r>
-              <w:rPr>
-                <w:rFonts w:ascii="BC Sans" w:eastAsia="BC Sans" w:hAnsi="BC Sans" w:cs="BC Sans"/>
-                <w:b w:val="0"/>
-                <w:bCs w:val="0"/>
-                <w:caps w:val="0"/>
-                <w:color w:val="000000" w:themeColor="text1"/>
-                <w:sz w:val="20"/>
-                <w:szCs w:val="20"/>
-              </w:rPr>
-              <w:t>o</w:t>
-            </w:r>
-            <w:r>
-              <w:rPr>
-                <w:rFonts w:ascii="BC Sans" w:eastAsia="BC Sans" w:hAnsi="BC Sans" w:cs="BC Sans"/>
-                <w:b w:val="0"/>
-                <w:bCs w:val="0"/>
-                <w:caps w:val="0"/>
-                <w:color w:val="000000" w:themeColor="text1"/>
-                <w:sz w:val="20"/>
-                <w:szCs w:val="20"/>
-              </w:rPr>
-              <w:t xml:space="preserve">ffice, </w:t>
-            </w:r>
-            <w:r>
-              <w:rPr>
-                <w:rFonts w:ascii="BC Sans" w:eastAsia="BC Sans" w:hAnsi="BC Sans" w:cs="BC Sans"/>
-                <w:b w:val="0"/>
-                <w:bCs w:val="0"/>
-                <w:caps w:val="0"/>
-                <w:color w:val="000000" w:themeColor="text1"/>
-                <w:sz w:val="20"/>
-                <w:szCs w:val="20"/>
-              </w:rPr>
-              <w:t>z</w:t>
-            </w:r>
-            <w:r>
-              <w:rPr>
-                <w:rFonts w:ascii="BC Sans" w:eastAsia="BC Sans" w:hAnsi="BC Sans" w:cs="BC Sans"/>
-                <w:b w:val="0"/>
-                <w:bCs w:val="0"/>
-                <w:caps w:val="0"/>
-                <w:color w:val="000000" w:themeColor="text1"/>
-                <w:sz w:val="20"/>
-                <w:szCs w:val="20"/>
-              </w:rPr>
-              <w:t xml:space="preserve">one, </w:t>
-            </w:r>
-            <w:r>
-              <w:rPr>
-                <w:rFonts w:ascii="BC Sans" w:eastAsia="BC Sans" w:hAnsi="BC Sans" w:cs="BC Sans"/>
-                <w:b w:val="0"/>
-                <w:bCs w:val="0"/>
-                <w:caps w:val="0"/>
-                <w:color w:val="000000" w:themeColor="text1"/>
-                <w:sz w:val="20"/>
-                <w:szCs w:val="20"/>
-              </w:rPr>
-              <w:t>r</w:t>
-            </w:r>
-            <w:r>
-              <w:rPr>
-                <w:rFonts w:ascii="BC Sans" w:eastAsia="BC Sans" w:hAnsi="BC Sans" w:cs="BC Sans"/>
-                <w:b w:val="0"/>
-                <w:bCs w:val="0"/>
-                <w:caps w:val="0"/>
-                <w:color w:val="000000" w:themeColor="text1"/>
-                <w:sz w:val="20"/>
-                <w:szCs w:val="20"/>
-              </w:rPr>
-              <w:t>egion</w:t>
+                <w:rFonts w:ascii="BC Sans" w:hAnsi="BC Sans"/>
+                <w:b w:val="0"/>
+                <w:bCs w:val="0"/>
+                <w:caps w:val="0"/>
+                <w:sz w:val="20"/>
+                <w:szCs w:val="20"/>
+              </w:rPr>
+              <w:t>Park</w:t>
             </w:r>
           </w:p>
         </w:tc>
@@ -1724,332 +1750,28 @@
             <w:tcW w:w="8364" w:type="dxa"/>
             <w:noWrap/>
             <w:vAlign w:val="center"/>
-            <w:hideMark/>
-          </w:tcPr>
-          <w:p>
-            <w:pPr>
-              <w:spacing w:line="259" w:lineRule="auto"/>
-              <w:cnfStyle w:val="000000000000" w:firstRow="0" w:lastRow="0" w:firstColumn="0" w:lastColumn="0" w:oddVBand="0" w:evenVBand="0" w:oddHBand="0" w:evenHBand="0" w:firstRowFirstColumn="0" w:firstRowLastColumn="0" w:lastRowFirstColumn="0" w:lastRowLastColumn="0"/>
-              <w:rPr>
-                <w:rFonts w:ascii="BC Sans" w:eastAsia="BC Sans" w:hAnsi="BC Sans" w:cs="BC Sans"/>
-                <w:color w:val="000000" w:themeColor="text1"/>
-                <w:sz w:val="20"/>
-                <w:szCs w:val="20"/>
-              </w:rPr>
-            </w:pPr>
-            <w:r>
-              <w:rPr>
-                <w:rFonts w:ascii="BC Sans" w:eastAsia="BC Sans" w:hAnsi="BC Sans" w:cs="BC Sans"/>
-                <w:color w:val="000000" w:themeColor="text1"/>
-                <w:sz w:val="20"/>
-                <w:szCs w:val="20"/>
-              </w:rPr>
-              <w:t>{</w:t>
-            </w:r>
-            <w:r>
-              <w:rPr>
-                <w:rFonts w:ascii="BC Sans" w:eastAsia="BC Sans" w:hAnsi="BC Sans" w:cs="BC Sans"/>
-                <w:color w:val="000000" w:themeColor="text1"/>
-                <w:sz w:val="20"/>
-                <w:szCs w:val="20"/>
-              </w:rPr>
-              <w:t>d</w:t>
-            </w:r>
-            <w:r>
-              <w:rPr>
-                <w:rFonts w:ascii="BC Sans" w:eastAsia="Times New Roman" w:hAnsi="BC Sans" w:cs="Times New Roman"/>
-                <w:color w:val="000000" w:themeColor="text1"/>
-                <w:sz w:val="20"/>
-                <w:szCs w:val="20"/>
-              </w:rPr>
-              <w:t>.</w:t>
-            </w:r>
-            <w:r>
-              <w:rPr>
-                <w:rFonts w:ascii="BC Sans" w:eastAsia="BC Sans" w:hAnsi="BC Sans" w:cs="BC Sans"/>
-                <w:color w:val="000000" w:themeColor="text1"/>
-                <w:sz w:val="20"/>
-                <w:szCs w:val="20"/>
-              </w:rPr>
-              <w:t>community</w:t>
-            </w:r>
-            <w:r>
-              <w:rPr>
-                <w:rFonts w:ascii="BC Sans" w:eastAsia="BC Sans" w:hAnsi="BC Sans" w:cs="BC Sans"/>
-                <w:color w:val="000000" w:themeColor="text1"/>
-                <w:sz w:val="20"/>
-                <w:szCs w:val="20"/>
-              </w:rPr>
-              <w:t>}, {</w:t>
-            </w:r>
-            <w:r>
-              <w:rPr>
-                <w:rFonts w:ascii="BC Sans" w:eastAsia="BC Sans" w:hAnsi="BC Sans" w:cs="BC Sans"/>
-                <w:color w:val="000000" w:themeColor="text1"/>
-                <w:sz w:val="20"/>
-                <w:szCs w:val="20"/>
-              </w:rPr>
-              <w:t>d</w:t>
-            </w:r>
-            <w:r>
-              <w:rPr>
-                <w:rFonts w:ascii="BC Sans" w:eastAsia="Times New Roman" w:hAnsi="BC Sans" w:cs="Times New Roman"/>
-                <w:color w:val="000000" w:themeColor="text1"/>
-                <w:sz w:val="20"/>
-                <w:szCs w:val="20"/>
-              </w:rPr>
-              <w:t>.</w:t>
-            </w:r>
-            <w:r>
-              <w:rPr>
-                <w:rFonts w:ascii="BC Sans" w:eastAsia="BC Sans" w:hAnsi="BC Sans" w:cs="BC Sans"/>
-                <w:color w:val="000000" w:themeColor="text1"/>
-                <w:sz w:val="20"/>
-                <w:szCs w:val="20"/>
-              </w:rPr>
-              <w:t>office</w:t>
-            </w:r>
-            <w:r>
-              <w:rPr>
-                <w:rFonts w:ascii="BC Sans" w:eastAsia="BC Sans" w:hAnsi="BC Sans" w:cs="BC Sans"/>
-                <w:color w:val="000000" w:themeColor="text1"/>
-                <w:sz w:val="20"/>
-                <w:szCs w:val="20"/>
-              </w:rPr>
-              <w:t>}, {</w:t>
-            </w:r>
-            <w:r>
-              <w:rPr>
-                <w:rFonts w:ascii="BC Sans" w:eastAsia="BC Sans" w:hAnsi="BC Sans" w:cs="BC Sans"/>
-                <w:color w:val="000000" w:themeColor="text1"/>
-                <w:sz w:val="20"/>
-                <w:szCs w:val="20"/>
-              </w:rPr>
-              <w:t>d</w:t>
-            </w:r>
-            <w:r>
-              <w:rPr>
-                <w:rFonts w:ascii="BC Sans" w:eastAsia="Times New Roman" w:hAnsi="BC Sans" w:cs="Times New Roman"/>
-                <w:color w:val="000000" w:themeColor="text1"/>
-                <w:sz w:val="20"/>
-                <w:szCs w:val="20"/>
-              </w:rPr>
-              <w:t>.</w:t>
-            </w:r>
-            <w:r>
-              <w:rPr>
-                <w:rFonts w:ascii="BC Sans" w:eastAsia="BC Sans" w:hAnsi="BC Sans" w:cs="BC Sans"/>
-                <w:color w:val="000000" w:themeColor="text1"/>
-                <w:sz w:val="20"/>
-                <w:szCs w:val="20"/>
-              </w:rPr>
-              <w:t>zone</w:t>
-            </w:r>
-            <w:r>
-              <w:rPr>
-                <w:rFonts w:ascii="BC Sans" w:eastAsia="BC Sans" w:hAnsi="BC Sans" w:cs="BC Sans"/>
-                <w:color w:val="000000" w:themeColor="text1"/>
-                <w:sz w:val="20"/>
-                <w:szCs w:val="20"/>
-              </w:rPr>
-              <w:t>}, {</w:t>
-            </w:r>
-            <w:r>
-              <w:rPr>
-                <w:rFonts w:ascii="BC Sans" w:eastAsia="BC Sans" w:hAnsi="BC Sans" w:cs="BC Sans"/>
-                <w:color w:val="000000" w:themeColor="text1"/>
-                <w:sz w:val="20"/>
-                <w:szCs w:val="20"/>
-              </w:rPr>
-              <w:t>d</w:t>
-            </w:r>
-            <w:r>
-              <w:rPr>
-                <w:rFonts w:ascii="BC Sans" w:eastAsia="Times New Roman" w:hAnsi="BC Sans" w:cs="Times New Roman"/>
-                <w:color w:val="000000" w:themeColor="text1"/>
-                <w:sz w:val="20"/>
-                <w:szCs w:val="20"/>
-              </w:rPr>
-              <w:t>.</w:t>
-            </w:r>
-            <w:r>
-              <w:rPr>
-                <w:rFonts w:ascii="BC Sans" w:eastAsia="BC Sans" w:hAnsi="BC Sans" w:cs="BC Sans"/>
-                <w:color w:val="000000" w:themeColor="text1"/>
-                <w:sz w:val="20"/>
-                <w:szCs w:val="20"/>
-              </w:rPr>
-              <w:t>region}</w:t>
-            </w:r>
-          </w:p>
-        </w:tc>
-      </w:tr>
-      <w:tr>
-        <w:trPr>
-          <w:cnfStyle w:val="000000100000" w:firstRow="0" w:lastRow="0" w:firstColumn="0" w:lastColumn="0" w:oddVBand="0" w:evenVBand="0" w:oddHBand="1" w:evenHBand="0" w:firstRowFirstColumn="0" w:firstRowLastColumn="0" w:lastRowFirstColumn="0" w:lastRowLastColumn="0"/>
-          <w:trHeight w:val="360"/>
-        </w:trPr>
-        <w:tc>
-          <w:tcPr>
-            <w:cnfStyle w:val="001000000000" w:firstRow="0" w:lastRow="0" w:firstColumn="1" w:lastColumn="0" w:oddVBand="0" w:evenVBand="0" w:oddHBand="0" w:evenHBand="0" w:firstRowFirstColumn="0" w:firstRowLastColumn="0" w:lastRowFirstColumn="0" w:lastRowLastColumn="0"/>
-            <w:tcW w:w="2552" w:type="dxa"/>
-            <w:noWrap/>
-            <w:vAlign w:val="center"/>
-            <w:hideMark/>
-          </w:tcPr>
-          <w:p>
-            <w:pPr>
-              <w:rPr>
-                <w:rFonts w:ascii="BC Sans" w:hAnsi="BC Sans"/>
-                <w:b w:val="0"/>
-                <w:bCs w:val="0"/>
-                <w:sz w:val="20"/>
-                <w:szCs w:val="20"/>
-              </w:rPr>
-            </w:pPr>
-            <w:r>
-              <w:rPr>
-                <w:rFonts w:ascii="BC Sans" w:hAnsi="BC Sans"/>
-                <w:b w:val="0"/>
-                <w:bCs w:val="0"/>
-                <w:caps w:val="0"/>
-                <w:sz w:val="20"/>
-                <w:szCs w:val="20"/>
-              </w:rPr>
-              <w:t>Location description</w:t>
-            </w:r>
-          </w:p>
-        </w:tc>
-        <w:tc>
-          <w:tcPr>
-            <w:tcW w:w="8364" w:type="dxa"/>
-            <w:noWrap/>
-            <w:vAlign w:val="center"/>
-            <w:hideMark/>
-          </w:tcPr>
-          <w:p>
-            <w:pPr>
-              <w:cnfStyle w:val="000000100000" w:firstRow="0" w:lastRow="0" w:firstColumn="0" w:lastColumn="0" w:oddVBand="0" w:evenVBand="0" w:oddHBand="1" w:evenHBand="0" w:firstRowFirstColumn="0" w:firstRowLastColumn="0" w:lastRowFirstColumn="0" w:lastRowLastColumn="0"/>
-              <w:rPr>
-                <w:rFonts w:ascii="BC Sans" w:eastAsia="Times New Roman" w:hAnsi="BC Sans" w:cs="Times New Roman"/>
-                <w:color w:val="000000" w:themeColor="text1"/>
-                <w:sz w:val="20"/>
-                <w:szCs w:val="20"/>
-              </w:rPr>
-            </w:pPr>
-            <w:r>
-              <w:rPr>
-                <w:rFonts w:ascii="BC Sans" w:eastAsia="Times New Roman" w:hAnsi="BC Sans" w:cs="Times New Roman"/>
-                <w:color w:val="000000" w:themeColor="text1"/>
-                <w:sz w:val="20"/>
-                <w:szCs w:val="20"/>
-              </w:rPr>
-              <w:t>{</w:t>
-            </w:r>
-            <w:r>
-              <w:rPr>
-                <w:rFonts w:ascii="BC Sans" w:eastAsia="Times New Roman" w:hAnsi="BC Sans" w:cs="Times New Roman"/>
-                <w:color w:val="000000" w:themeColor="text1"/>
-                <w:sz w:val="20"/>
-                <w:szCs w:val="20"/>
-              </w:rPr>
-              <w:t>d</w:t>
-            </w:r>
-            <w:r>
-              <w:rPr>
-                <w:rFonts w:ascii="BC Sans" w:eastAsia="Times New Roman" w:hAnsi="BC Sans" w:cs="Times New Roman"/>
-                <w:color w:val="000000" w:themeColor="text1"/>
-                <w:sz w:val="20"/>
-                <w:szCs w:val="20"/>
-              </w:rPr>
-              <w:t>.</w:t>
-            </w:r>
-            <w:r>
-              <w:rPr>
-                <w:rFonts w:ascii="BC Sans" w:eastAsia="Times New Roman" w:hAnsi="BC Sans" w:cs="Times New Roman"/>
-                <w:color w:val="000000" w:themeColor="text1"/>
-                <w:sz w:val="20"/>
-                <w:szCs w:val="20"/>
-              </w:rPr>
-              <w:t>locationDescription</w:t>
-            </w:r>
-            <w:r>
-              <w:rPr>
-                <w:rFonts w:ascii="BC Sans" w:eastAsia="Times New Roman" w:hAnsi="BC Sans" w:cs="Times New Roman"/>
-                <w:color w:val="000000" w:themeColor="text1"/>
-                <w:sz w:val="20"/>
-                <w:szCs w:val="20"/>
-              </w:rPr>
-              <w:t>}</w:t>
-            </w:r>
-          </w:p>
-        </w:tc>
-      </w:tr>
-      <w:tr>
-        <w:trPr>
-          <w:trHeight w:val="360"/>
-        </w:trPr>
-        <w:tc>
-          <w:tcPr>
-            <w:cnfStyle w:val="001000000000" w:firstRow="0" w:lastRow="0" w:firstColumn="1" w:lastColumn="0" w:oddVBand="0" w:evenVBand="0" w:oddHBand="0" w:evenHBand="0" w:firstRowFirstColumn="0" w:firstRowLastColumn="0" w:lastRowFirstColumn="0" w:lastRowLastColumn="0"/>
-            <w:tcW w:w="2552" w:type="dxa"/>
-            <w:noWrap/>
-            <w:vAlign w:val="center"/>
-            <w:hideMark/>
-          </w:tcPr>
-          <w:p>
-            <w:pPr>
-              <w:rPr>
-                <w:rFonts w:ascii="BC Sans" w:hAnsi="BC Sans"/>
-                <w:b w:val="0"/>
-                <w:bCs w:val="0"/>
-                <w:sz w:val="20"/>
-                <w:szCs w:val="20"/>
-              </w:rPr>
-            </w:pPr>
-            <w:r>
-              <w:rPr>
-                <w:rFonts w:ascii="BC Sans" w:hAnsi="BC Sans"/>
-                <w:b w:val="0"/>
-                <w:bCs w:val="0"/>
-                <w:caps w:val="0"/>
-                <w:sz w:val="20"/>
-                <w:szCs w:val="20"/>
-              </w:rPr>
-              <w:t>Complaint description</w:t>
-            </w:r>
-          </w:p>
-        </w:tc>
-        <w:tc>
-          <w:tcPr>
-            <w:tcW w:w="8364" w:type="dxa"/>
-            <w:noWrap/>
-            <w:vAlign w:val="center"/>
-            <w:hideMark/>
           </w:tcPr>
           <w:p>
             <w:pPr>
               <w:cnfStyle w:val="000000000000" w:firstRow="0" w:lastRow="0" w:firstColumn="0" w:lastColumn="0" w:oddVBand="0" w:evenVBand="0" w:oddHBand="0" w:evenHBand="0" w:firstRowFirstColumn="0" w:firstRowLastColumn="0" w:lastRowFirstColumn="0" w:lastRowLastColumn="0"/>
               <w:rPr>
-                <w:rFonts w:ascii="BC Sans" w:eastAsia="Times New Roman" w:hAnsi="BC Sans" w:cs="Times New Roman"/>
-                <w:color w:val="000000" w:themeColor="text1"/>
+                <w:rFonts w:ascii="BC Sans" w:hAnsi="BC Sans" w:cs="BC Sans Light"/>
                 <w:sz w:val="20"/>
                 <w:szCs w:val="20"/>
               </w:rPr>
             </w:pPr>
             <w:r>
               <w:rPr>
-                <w:rFonts w:ascii="BC Sans" w:eastAsia="Times New Roman" w:hAnsi="BC Sans" w:cs="Times New Roman"/>
-                <w:color w:val="000000" w:themeColor="text1"/>
+                <w:rFonts w:ascii="BC Sans" w:hAnsi="BC Sans" w:cs="BC Sans Light"/>
                 <w:sz w:val="20"/>
                 <w:szCs w:val="20"/>
               </w:rPr>
               <w:t>{</w:t>
             </w:r>
-            <w:r>
-              <w:rPr>
-                <w:rFonts w:ascii="BC Sans" w:eastAsia="Times New Roman" w:hAnsi="BC Sans" w:cs="Times New Roman"/>
-                <w:color w:val="000000" w:themeColor="text1"/>
+            <w:proofErr w:type="spellStart"/>
+            <w:r>
+              <w:rPr>
+                <w:rFonts w:ascii="BC Sans" w:hAnsi="BC Sans" w:cs="BC Sans Light"/>
                 <w:sz w:val="20"/>
                 <w:szCs w:val="20"/>
               </w:rPr>
@@ -2057,26 +1779,16 @@
             </w:r>
             <w:r>
               <w:rPr>
-                <w:rFonts w:ascii="BC Sans" w:eastAsia="Times New Roman" w:hAnsi="BC Sans" w:cs="Times New Roman"/>
-                <w:color w:val="000000" w:themeColor="text1"/>
-                <w:sz w:val="20"/>
-                <w:szCs w:val="20"/>
-              </w:rPr>
-              <w:t>.</w:t>
-            </w:r>
-            <w:r>
-              <w:rPr>
-                <w:rFonts w:ascii="BC Sans" w:eastAsia="Times New Roman" w:hAnsi="BC Sans" w:cs="Times New Roman"/>
-                <w:color w:val="000000" w:themeColor="text1"/>
-                <w:sz w:val="20"/>
-                <w:szCs w:val="20"/>
-              </w:rPr>
-              <w:t>description</w:t>
-            </w:r>
-            <w:r>
-              <w:rPr>
-                <w:rFonts w:ascii="BC Sans" w:eastAsia="Times New Roman" w:hAnsi="BC Sans" w:cs="Times New Roman"/>
-                <w:color w:val="000000" w:themeColor="text1"/>
+                <w:rFonts w:ascii="BC Sans" w:hAnsi="BC Sans" w:cs="BC Sans Light"/>
+                <w:sz w:val="20"/>
+                <w:szCs w:val="20"/>
+              </w:rPr>
+              <w:t>.park</w:t>
+            </w:r>
+            <w:proofErr w:type="spellEnd"/>
+            <w:r>
+              <w:rPr>
+                <w:rFonts w:ascii="BC Sans" w:hAnsi="BC Sans" w:cs="BC Sans Light"/>
                 <w:sz w:val="20"/>
                 <w:szCs w:val="20"/>
               </w:rPr>
@@ -2121,7 +1833,7 @@
                 <w:sz w:val="20"/>
                 <w:szCs w:val="20"/>
               </w:rPr>
-              <w:t>Subject of complaint/</w:t>
+              <w:t xml:space="preserve">Community, </w:t>
             </w:r>
             <w:r>
               <w:rPr>
@@ -2133,7 +1845,7 @@
                 <w:sz w:val="20"/>
                 <w:szCs w:val="20"/>
               </w:rPr>
-              <w:t xml:space="preserve"> </w:t>
+              <w:t>o</w:t>
             </w:r>
             <w:r>
               <w:rPr>
@@ -2145,7 +1857,55 @@
                 <w:sz w:val="20"/>
                 <w:szCs w:val="20"/>
               </w:rPr>
-              <w:t>witness details</w:t>
+              <w:t xml:space="preserve">ffice, </w:t>
+            </w:r>
+            <w:r>
+              <w:rPr>
+                <w:rFonts w:ascii="BC Sans" w:eastAsia="BC Sans" w:hAnsi="BC Sans" w:cs="BC Sans"/>
+                <w:b w:val="0"/>
+                <w:bCs w:val="0"/>
+                <w:caps w:val="0"/>
+                <w:color w:val="000000" w:themeColor="text1"/>
+                <w:sz w:val="20"/>
+                <w:szCs w:val="20"/>
+              </w:rPr>
+              <w:t>z</w:t>
+            </w:r>
+            <w:r>
+              <w:rPr>
+                <w:rFonts w:ascii="BC Sans" w:eastAsia="BC Sans" w:hAnsi="BC Sans" w:cs="BC Sans"/>
+                <w:b w:val="0"/>
+                <w:bCs w:val="0"/>
+                <w:caps w:val="0"/>
+                <w:color w:val="000000" w:themeColor="text1"/>
+                <w:sz w:val="20"/>
+                <w:szCs w:val="20"/>
+              </w:rPr>
+              <w:t xml:space="preserve">one, </w:t>
+            </w:r>
+            <w:r>
+              <w:rPr>
+                <w:rFonts w:ascii="BC Sans" w:eastAsia="BC Sans" w:hAnsi="BC Sans" w:cs="BC Sans"/>
+                <w:b w:val="0"/>
+                <w:bCs w:val="0"/>
+                <w:caps w:val="0"/>
+                <w:color w:val="000000" w:themeColor="text1"/>
+                <w:sz w:val="20"/>
+                <w:szCs w:val="20"/>
+              </w:rPr>
+              <w:t>r</w:t>
+            </w:r>
+            <w:r>
+              <w:rPr>
+                <w:rFonts w:ascii="BC Sans" w:eastAsia="BC Sans" w:hAnsi="BC Sans" w:cs="BC Sans"/>
+                <w:b w:val="0"/>
+                <w:bCs w:val="0"/>
+                <w:caps w:val="0"/>
+                <w:color w:val="000000" w:themeColor="text1"/>
+                <w:sz w:val="20"/>
+                <w:szCs w:val="20"/>
+              </w:rPr>
+              <w:t>egion</w:t>
             </w:r>
           </w:p>
         </w:tc>
@@ -2174,7 +1934,17 @@
                 <w:sz w:val="20"/>
                 <w:szCs w:val="20"/>
               </w:rPr>
-              <w:t>{d</w:t>
+              <w:t>{</w:t>
+            </w:r>
+            <w:proofErr w:type="spellStart"/>
+            <w:r>
+              <w:rPr>
+                <w:rFonts w:ascii="BC Sans" w:eastAsia="BC Sans" w:hAnsi="BC Sans" w:cs="BC Sans"/>
+                <w:color w:val="000000" w:themeColor="text1"/>
+                <w:sz w:val="20"/>
+                <w:szCs w:val="20"/>
+              </w:rPr>
+              <w:t>d</w:t>
             </w:r>
             <w:r>
               <w:rPr>
@@ -2192,7 +1962,467 @@
                 <w:sz w:val="20"/>
                 <w:szCs w:val="20"/>
               </w:rPr>
-              <w:t>details}</w:t>
+              <w:t>community</w:t>
+            </w:r>
+            <w:proofErr w:type="spellEnd"/>
+            <w:r>
+              <w:rPr>
+                <w:rFonts w:ascii="BC Sans" w:eastAsia="BC Sans" w:hAnsi="BC Sans" w:cs="BC Sans"/>
+                <w:color w:val="000000" w:themeColor="text1"/>
+                <w:sz w:val="20"/>
+                <w:szCs w:val="20"/>
+              </w:rPr>
+              <w:t>}, {</w:t>
+            </w:r>
+            <w:proofErr w:type="spellStart"/>
+            <w:r>
+              <w:rPr>
+                <w:rFonts w:ascii="BC Sans" w:eastAsia="BC Sans" w:hAnsi="BC Sans" w:cs="BC Sans"/>
+                <w:color w:val="000000" w:themeColor="text1"/>
+                <w:sz w:val="20"/>
+                <w:szCs w:val="20"/>
+              </w:rPr>
+              <w:t>d</w:t>
+            </w:r>
+            <w:r>
+              <w:rPr>
+                <w:rFonts w:ascii="BC Sans" w:eastAsia="Times New Roman" w:hAnsi="BC Sans" w:cs="Times New Roman"/>
+                <w:color w:val="000000" w:themeColor="text1"/>
+                <w:sz w:val="20"/>
+                <w:szCs w:val="20"/>
+              </w:rPr>
+              <w:t>.</w:t>
+            </w:r>
+            <w:r>
+              <w:rPr>
+                <w:rFonts w:ascii="BC Sans" w:eastAsia="BC Sans" w:hAnsi="BC Sans" w:cs="BC Sans"/>
+                <w:color w:val="000000" w:themeColor="text1"/>
+                <w:sz w:val="20"/>
+                <w:szCs w:val="20"/>
+              </w:rPr>
+              <w:t>office</w:t>
+            </w:r>
+            <w:proofErr w:type="spellEnd"/>
+            <w:r>
+              <w:rPr>
+                <w:rFonts w:ascii="BC Sans" w:eastAsia="BC Sans" w:hAnsi="BC Sans" w:cs="BC Sans"/>
+                <w:color w:val="000000" w:themeColor="text1"/>
+                <w:sz w:val="20"/>
+                <w:szCs w:val="20"/>
+              </w:rPr>
+              <w:t>}, {</w:t>
+            </w:r>
+            <w:proofErr w:type="spellStart"/>
+            <w:r>
+              <w:rPr>
+                <w:rFonts w:ascii="BC Sans" w:eastAsia="BC Sans" w:hAnsi="BC Sans" w:cs="BC Sans"/>
+                <w:color w:val="000000" w:themeColor="text1"/>
+                <w:sz w:val="20"/>
+                <w:szCs w:val="20"/>
+              </w:rPr>
+              <w:t>d</w:t>
+            </w:r>
+            <w:r>
+              <w:rPr>
+                <w:rFonts w:ascii="BC Sans" w:eastAsia="Times New Roman" w:hAnsi="BC Sans" w:cs="Times New Roman"/>
+                <w:color w:val="000000" w:themeColor="text1"/>
+                <w:sz w:val="20"/>
+                <w:szCs w:val="20"/>
+              </w:rPr>
+              <w:t>.</w:t>
+            </w:r>
+            <w:r>
+              <w:rPr>
+                <w:rFonts w:ascii="BC Sans" w:eastAsia="BC Sans" w:hAnsi="BC Sans" w:cs="BC Sans"/>
+                <w:color w:val="000000" w:themeColor="text1"/>
+                <w:sz w:val="20"/>
+                <w:szCs w:val="20"/>
+              </w:rPr>
+              <w:t>zone</w:t>
+            </w:r>
+            <w:proofErr w:type="spellEnd"/>
+            <w:r>
+              <w:rPr>
+                <w:rFonts w:ascii="BC Sans" w:eastAsia="BC Sans" w:hAnsi="BC Sans" w:cs="BC Sans"/>
+                <w:color w:val="000000" w:themeColor="text1"/>
+                <w:sz w:val="20"/>
+                <w:szCs w:val="20"/>
+              </w:rPr>
+              <w:t>}, {</w:t>
+            </w:r>
+            <w:proofErr w:type="spellStart"/>
+            <w:r>
+              <w:rPr>
+                <w:rFonts w:ascii="BC Sans" w:eastAsia="BC Sans" w:hAnsi="BC Sans" w:cs="BC Sans"/>
+                <w:color w:val="000000" w:themeColor="text1"/>
+                <w:sz w:val="20"/>
+                <w:szCs w:val="20"/>
+              </w:rPr>
+              <w:t>d</w:t>
+            </w:r>
+            <w:r>
+              <w:rPr>
+                <w:rFonts w:ascii="BC Sans" w:eastAsia="Times New Roman" w:hAnsi="BC Sans" w:cs="Times New Roman"/>
+                <w:color w:val="000000" w:themeColor="text1"/>
+                <w:sz w:val="20"/>
+                <w:szCs w:val="20"/>
+              </w:rPr>
+              <w:t>.</w:t>
+            </w:r>
+            <w:r>
+              <w:rPr>
+                <w:rFonts w:ascii="BC Sans" w:eastAsia="BC Sans" w:hAnsi="BC Sans" w:cs="BC Sans"/>
+                <w:color w:val="000000" w:themeColor="text1"/>
+                <w:sz w:val="20"/>
+                <w:szCs w:val="20"/>
+              </w:rPr>
+              <w:t>region</w:t>
+            </w:r>
+            <w:proofErr w:type="spellEnd"/>
+            <w:r>
+              <w:rPr>
+                <w:rFonts w:ascii="BC Sans" w:eastAsia="BC Sans" w:hAnsi="BC Sans" w:cs="BC Sans"/>
+                <w:color w:val="000000" w:themeColor="text1"/>
+                <w:sz w:val="20"/>
+                <w:szCs w:val="20"/>
+              </w:rPr>
+              <w:t>}</w:t>
+            </w:r>
+          </w:p>
+        </w:tc>
+      </w:tr>
+      <w:tr>
+        <w:trPr>
+          <w:trHeight w:val="360"/>
+        </w:trPr>
+        <w:tc>
+          <w:tcPr>
+            <w:cnfStyle w:val="001000000000" w:firstRow="0" w:lastRow="0" w:firstColumn="1" w:lastColumn="0" w:oddVBand="0" w:evenVBand="0" w:oddHBand="0" w:evenHBand="0" w:firstRowFirstColumn="0" w:firstRowLastColumn="0" w:lastRowFirstColumn="0" w:lastRowLastColumn="0"/>
+            <w:tcW w:w="2552" w:type="dxa"/>
+            <w:noWrap/>
+            <w:vAlign w:val="center"/>
+            <w:hideMark/>
+          </w:tcPr>
+          <w:p>
+            <w:pPr>
+              <w:rPr>
+                <w:rFonts w:ascii="BC Sans" w:hAnsi="BC Sans"/>
+                <w:b w:val="0"/>
+                <w:bCs w:val="0"/>
+                <w:sz w:val="20"/>
+                <w:szCs w:val="20"/>
+              </w:rPr>
+            </w:pPr>
+            <w:r>
+              <w:rPr>
+                <w:rFonts w:ascii="BC Sans" w:hAnsi="BC Sans"/>
+                <w:b w:val="0"/>
+                <w:bCs w:val="0"/>
+                <w:caps w:val="0"/>
+                <w:sz w:val="20"/>
+                <w:szCs w:val="20"/>
+              </w:rPr>
+              <w:t>Location description</w:t>
+            </w:r>
+          </w:p>
+        </w:tc>
+        <w:tc>
+          <w:tcPr>
+            <w:tcW w:w="8364" w:type="dxa"/>
+            <w:noWrap/>
+            <w:vAlign w:val="center"/>
+            <w:hideMark/>
+          </w:tcPr>
+          <w:p>
+            <w:pPr>
+              <w:cnfStyle w:val="000000000000" w:firstRow="0" w:lastRow="0" w:firstColumn="0" w:lastColumn="0" w:oddVBand="0" w:evenVBand="0" w:oddHBand="0" w:evenHBand="0" w:firstRowFirstColumn="0" w:firstRowLastColumn="0" w:lastRowFirstColumn="0" w:lastRowLastColumn="0"/>
+              <w:rPr>
+                <w:rFonts w:ascii="BC Sans" w:eastAsia="Times New Roman" w:hAnsi="BC Sans" w:cs="Times New Roman"/>
+                <w:color w:val="000000" w:themeColor="text1"/>
+                <w:sz w:val="20"/>
+                <w:szCs w:val="20"/>
+              </w:rPr>
+            </w:pPr>
+            <w:r>
+              <w:rPr>
+                <w:rFonts w:ascii="BC Sans" w:eastAsia="Times New Roman" w:hAnsi="BC Sans" w:cs="Times New Roman"/>
+                <w:color w:val="000000" w:themeColor="text1"/>
+                <w:sz w:val="20"/>
+                <w:szCs w:val="20"/>
+              </w:rPr>
+              <w:t>{</w:t>
+            </w:r>
+            <w:proofErr w:type="spellStart"/>
+            <w:r>
+              <w:rPr>
+                <w:rFonts w:ascii="BC Sans" w:eastAsia="Times New Roman" w:hAnsi="BC Sans" w:cs="Times New Roman"/>
+                <w:color w:val="000000" w:themeColor="text1"/>
+                <w:sz w:val="20"/>
+                <w:szCs w:val="20"/>
+              </w:rPr>
+              <w:t>d</w:t>
+            </w:r>
+            <w:r>
+              <w:rPr>
+                <w:rFonts w:ascii="BC Sans" w:eastAsia="Times New Roman" w:hAnsi="BC Sans" w:cs="Times New Roman"/>
+                <w:color w:val="000000" w:themeColor="text1"/>
+                <w:sz w:val="20"/>
+                <w:szCs w:val="20"/>
+              </w:rPr>
+              <w:t>.</w:t>
+            </w:r>
+            <w:r>
+              <w:rPr>
+                <w:rFonts w:ascii="BC Sans" w:eastAsia="Times New Roman" w:hAnsi="BC Sans" w:cs="Times New Roman"/>
+                <w:color w:val="000000" w:themeColor="text1"/>
+                <w:sz w:val="20"/>
+                <w:szCs w:val="20"/>
+              </w:rPr>
+              <w:t>locationDescription</w:t>
+            </w:r>
+            <w:proofErr w:type="spellEnd"/>
+            <w:r>
+              <w:rPr>
+                <w:rFonts w:ascii="BC Sans" w:eastAsia="Times New Roman" w:hAnsi="BC Sans" w:cs="Times New Roman"/>
+                <w:color w:val="000000" w:themeColor="text1"/>
+                <w:sz w:val="20"/>
+                <w:szCs w:val="20"/>
+              </w:rPr>
+              <w:t>}</w:t>
+            </w:r>
+          </w:p>
+        </w:tc>
+      </w:tr>
+      <w:tr>
+        <w:trPr>
+          <w:cnfStyle w:val="000000100000" w:firstRow="0" w:lastRow="0" w:firstColumn="0" w:lastColumn="0" w:oddVBand="0" w:evenVBand="0" w:oddHBand="1" w:evenHBand="0" w:firstRowFirstColumn="0" w:firstRowLastColumn="0" w:lastRowFirstColumn="0" w:lastRowLastColumn="0"/>
+          <w:trHeight w:val="360"/>
+        </w:trPr>
+        <w:tc>
+          <w:tcPr>
+            <w:cnfStyle w:val="001000000000" w:firstRow="0" w:lastRow="0" w:firstColumn="1" w:lastColumn="0" w:oddVBand="0" w:evenVBand="0" w:oddHBand="0" w:evenHBand="0" w:firstRowFirstColumn="0" w:firstRowLastColumn="0" w:lastRowFirstColumn="0" w:lastRowLastColumn="0"/>
+            <w:tcW w:w="2552" w:type="dxa"/>
+            <w:noWrap/>
+            <w:vAlign w:val="center"/>
+            <w:hideMark/>
+          </w:tcPr>
+          <w:p>
+            <w:pPr>
+              <w:rPr>
+                <w:rFonts w:ascii="BC Sans" w:hAnsi="BC Sans"/>
+                <w:b w:val="0"/>
+                <w:bCs w:val="0"/>
+                <w:sz w:val="20"/>
+                <w:szCs w:val="20"/>
+              </w:rPr>
+            </w:pPr>
+            <w:r>
+              <w:rPr>
+                <w:rFonts w:ascii="BC Sans" w:hAnsi="BC Sans"/>
+                <w:b w:val="0"/>
+                <w:bCs w:val="0"/>
+                <w:caps w:val="0"/>
+                <w:sz w:val="20"/>
+                <w:szCs w:val="20"/>
+              </w:rPr>
+              <w:t>Complaint description</w:t>
+            </w:r>
+          </w:p>
+        </w:tc>
+        <w:tc>
+          <w:tcPr>
+            <w:tcW w:w="8364" w:type="dxa"/>
+            <w:noWrap/>
+            <w:vAlign w:val="center"/>
+            <w:hideMark/>
+          </w:tcPr>
+          <w:p>
+            <w:pPr>
+              <w:cnfStyle w:val="000000100000" w:firstRow="0" w:lastRow="0" w:firstColumn="0" w:lastColumn="0" w:oddVBand="0" w:evenVBand="0" w:oddHBand="1" w:evenHBand="0" w:firstRowFirstColumn="0" w:firstRowLastColumn="0" w:lastRowFirstColumn="0" w:lastRowLastColumn="0"/>
+              <w:rPr>
+                <w:rFonts w:ascii="BC Sans" w:eastAsia="Times New Roman" w:hAnsi="BC Sans" w:cs="Times New Roman"/>
+                <w:color w:val="000000" w:themeColor="text1"/>
+                <w:sz w:val="20"/>
+                <w:szCs w:val="20"/>
+              </w:rPr>
+            </w:pPr>
+            <w:r>
+              <w:rPr>
+                <w:rFonts w:ascii="BC Sans" w:eastAsia="Times New Roman" w:hAnsi="BC Sans" w:cs="Times New Roman"/>
+                <w:color w:val="000000" w:themeColor="text1"/>
+                <w:sz w:val="20"/>
+                <w:szCs w:val="20"/>
+              </w:rPr>
+              <w:t>{</w:t>
+            </w:r>
+            <w:proofErr w:type="spellStart"/>
+            <w:r>
+              <w:rPr>
+                <w:rFonts w:ascii="BC Sans" w:eastAsia="Times New Roman" w:hAnsi="BC Sans" w:cs="Times New Roman"/>
+                <w:color w:val="000000" w:themeColor="text1"/>
+                <w:sz w:val="20"/>
+                <w:szCs w:val="20"/>
+              </w:rPr>
+              <w:t>d</w:t>
+            </w:r>
+            <w:r>
+              <w:rPr>
+                <w:rFonts w:ascii="BC Sans" w:eastAsia="Times New Roman" w:hAnsi="BC Sans" w:cs="Times New Roman"/>
+                <w:color w:val="000000" w:themeColor="text1"/>
+                <w:sz w:val="20"/>
+                <w:szCs w:val="20"/>
+              </w:rPr>
+              <w:t>.</w:t>
+            </w:r>
+            <w:r>
+              <w:rPr>
+                <w:rFonts w:ascii="BC Sans" w:eastAsia="Times New Roman" w:hAnsi="BC Sans" w:cs="Times New Roman"/>
+                <w:color w:val="000000" w:themeColor="text1"/>
+                <w:sz w:val="20"/>
+                <w:szCs w:val="20"/>
+              </w:rPr>
+              <w:t>description</w:t>
+            </w:r>
+            <w:proofErr w:type="spellEnd"/>
+            <w:r>
+              <w:rPr>
+                <w:rFonts w:ascii="BC Sans" w:eastAsia="Times New Roman" w:hAnsi="BC Sans" w:cs="Times New Roman"/>
+                <w:color w:val="000000" w:themeColor="text1"/>
+                <w:sz w:val="20"/>
+                <w:szCs w:val="20"/>
+              </w:rPr>
+              <w:t>}</w:t>
+            </w:r>
+          </w:p>
+        </w:tc>
+      </w:tr>
+      <w:tr>
+        <w:trPr>
+          <w:trHeight w:val="360"/>
+        </w:trPr>
+        <w:tc>
+          <w:tcPr>
+            <w:cnfStyle w:val="001000000000" w:firstRow="0" w:lastRow="0" w:firstColumn="1" w:lastColumn="0" w:oddVBand="0" w:evenVBand="0" w:oddHBand="0" w:evenHBand="0" w:firstRowFirstColumn="0" w:firstRowLastColumn="0" w:lastRowFirstColumn="0" w:lastRowLastColumn="0"/>
+            <w:tcW w:w="2552" w:type="dxa"/>
+            <w:noWrap/>
+            <w:vAlign w:val="center"/>
+            <w:hideMark/>
+          </w:tcPr>
+          <w:p>
+            <w:pPr>
+              <w:spacing w:line="259" w:lineRule="auto"/>
+              <w:rPr>
+                <w:rFonts w:ascii="BC Sans" w:eastAsia="BC Sans" w:hAnsi="BC Sans" w:cs="BC Sans"/>
+                <w:b w:val="0"/>
+                <w:bCs w:val="0"/>
+                <w:caps w:val="0"/>
+                <w:color w:val="000000" w:themeColor="text1"/>
+                <w:sz w:val="20"/>
+                <w:szCs w:val="20"/>
+              </w:rPr>
+            </w:pPr>
+            <w:r>
+              <w:rPr>
+                <w:rFonts w:ascii="BC Sans" w:eastAsia="BC Sans" w:hAnsi="BC Sans" w:cs="BC Sans"/>
+                <w:b w:val="0"/>
+                <w:bCs w:val="0"/>
+                <w:caps w:val="0"/>
+                <w:color w:val="000000" w:themeColor="text1"/>
+                <w:sz w:val="20"/>
+                <w:szCs w:val="20"/>
+              </w:rPr>
+              <w:t>Subject of complaint/</w:t>
+            </w:r>
+            <w:r>
+              <w:rPr>
+                <w:rFonts w:ascii="BC Sans" w:eastAsia="BC Sans" w:hAnsi="BC Sans" w:cs="BC Sans"/>
+                <w:b w:val="0"/>
+                <w:bCs w:val="0"/>
+                <w:caps w:val="0"/>
+                <w:color w:val="000000" w:themeColor="text1"/>
+                <w:sz w:val="20"/>
+                <w:szCs w:val="20"/>
+              </w:rPr>
+              <w:t xml:space="preserve"> </w:t>
+            </w:r>
+            <w:r>
+              <w:rPr>
+                <w:rFonts w:ascii="BC Sans" w:eastAsia="BC Sans" w:hAnsi="BC Sans" w:cs="BC Sans"/>
+                <w:b w:val="0"/>
+                <w:bCs w:val="0"/>
+                <w:caps w:val="0"/>
+                <w:color w:val="000000" w:themeColor="text1"/>
+                <w:sz w:val="20"/>
+                <w:szCs w:val="20"/>
+              </w:rPr>
+              <w:t>witness details</w:t>
+            </w:r>
+          </w:p>
+        </w:tc>
+        <w:tc>
+          <w:tcPr>
+            <w:tcW w:w="8364" w:type="dxa"/>
+            <w:noWrap/>
+            <w:vAlign w:val="center"/>
+            <w:hideMark/>
+          </w:tcPr>
+          <w:p>
+            <w:pPr>
+              <w:spacing w:line="259" w:lineRule="auto"/>
+              <w:cnfStyle w:val="000000000000" w:firstRow="0" w:lastRow="0" w:firstColumn="0" w:lastColumn="0" w:oddVBand="0" w:evenVBand="0" w:oddHBand="0" w:evenHBand="0" w:firstRowFirstColumn="0" w:firstRowLastColumn="0" w:lastRowFirstColumn="0" w:lastRowLastColumn="0"/>
+              <w:rPr>
+                <w:rFonts w:ascii="BC Sans" w:eastAsia="BC Sans" w:hAnsi="BC Sans" w:cs="BC Sans"/>
+                <w:color w:val="000000" w:themeColor="text1"/>
+                <w:sz w:val="20"/>
+                <w:szCs w:val="20"/>
+              </w:rPr>
+            </w:pPr>
+            <w:r>
+              <w:rPr>
+                <w:rFonts w:ascii="BC Sans" w:eastAsia="BC Sans" w:hAnsi="BC Sans" w:cs="BC Sans"/>
+                <w:color w:val="000000" w:themeColor="text1"/>
+                <w:sz w:val="20"/>
+                <w:szCs w:val="20"/>
+              </w:rPr>
+              <w:t>{</w:t>
+            </w:r>
+            <w:proofErr w:type="spellStart"/>
+            <w:r>
+              <w:rPr>
+                <w:rFonts w:ascii="BC Sans" w:eastAsia="BC Sans" w:hAnsi="BC Sans" w:cs="BC Sans"/>
+                <w:color w:val="000000" w:themeColor="text1"/>
+                <w:sz w:val="20"/>
+                <w:szCs w:val="20"/>
+              </w:rPr>
+              <w:t>d</w:t>
+            </w:r>
+            <w:r>
+              <w:rPr>
+                <w:rFonts w:ascii="BC Sans" w:eastAsia="Times New Roman" w:hAnsi="BC Sans" w:cs="Times New Roman"/>
+                <w:color w:val="000000" w:themeColor="text1"/>
+                <w:sz w:val="20"/>
+                <w:szCs w:val="20"/>
+              </w:rPr>
+              <w:t>.</w:t>
+            </w:r>
+            <w:r>
+              <w:rPr>
+                <w:rFonts w:ascii="BC Sans" w:eastAsia="BC Sans" w:hAnsi="BC Sans" w:cs="BC Sans"/>
+                <w:color w:val="000000" w:themeColor="text1"/>
+                <w:sz w:val="20"/>
+                <w:szCs w:val="20"/>
+              </w:rPr>
+              <w:t>details</w:t>
+            </w:r>
+            <w:proofErr w:type="spellEnd"/>
+            <w:r>
+              <w:rPr>
+                <w:rFonts w:ascii="BC Sans" w:eastAsia="BC Sans" w:hAnsi="BC Sans" w:cs="BC Sans"/>
+                <w:color w:val="000000" w:themeColor="text1"/>
+                <w:sz w:val="20"/>
+                <w:szCs w:val="20"/>
+              </w:rPr>
+              <w:t>}</w:t>
             </w:r>
           </w:p>
         </w:tc>
@@ -2309,7 +2539,19 @@
                 <w:sz w:val="20"/>
                 <w:szCs w:val="20"/>
               </w:rPr>
-              <w:t>{d</w:t>
+              <w:t>{</w:t>
+            </w:r>
+            <w:proofErr w:type="spellStart"/>
+            <w:r>
+              <w:rPr>
+                <w:rFonts w:ascii="BC Sans" w:hAnsi="BC Sans" w:cs="BC Sans Light"/>
+                <w:b w:val="0"/>
+                <w:bCs w:val="0"/>
+                <w:caps w:val="0"/>
+                <w:sz w:val="20"/>
+                <w:szCs w:val="20"/>
+              </w:rPr>
+              <w:t>d</w:t>
             </w:r>
             <w:r>
               <w:rPr>
@@ -2333,16 +2575,41 @@
               </w:rPr>
               <w:t>privacy</w:t>
             </w:r>
-            <w:r>
-              <w:rPr>
-                <w:rFonts w:ascii="BC Sans" w:hAnsi="BC Sans" w:cs="BC Sans Light"/>
-                <w:b w:val="0"/>
-                <w:bCs w:val="0"/>
-                <w:caps w:val="0"/>
-                <w:sz w:val="20"/>
-                <w:szCs w:val="20"/>
-              </w:rPr>
-              <w:t>[i]</w:t>
+            <w:proofErr w:type="spellEnd"/>
+            <w:r>
+              <w:rPr>
+                <w:rFonts w:ascii="BC Sans" w:hAnsi="BC Sans" w:cs="BC Sans Light"/>
+                <w:b w:val="0"/>
+                <w:bCs w:val="0"/>
+                <w:caps w:val="0"/>
+                <w:sz w:val="20"/>
+                <w:szCs w:val="20"/>
+              </w:rPr>
+              <w:t>[</w:t>
+            </w:r>
+            <w:proofErr w:type="spellStart"/>
+            <w:r>
+              <w:rPr>
+                <w:rFonts w:ascii="BC Sans" w:hAnsi="BC Sans" w:cs="BC Sans Light"/>
+                <w:b w:val="0"/>
+                <w:bCs w:val="0"/>
+                <w:caps w:val="0"/>
+                <w:sz w:val="20"/>
+                <w:szCs w:val="20"/>
+              </w:rPr>
+              <w:t>i</w:t>
+            </w:r>
+            <w:proofErr w:type="spellEnd"/>
+            <w:r>
+              <w:rPr>
+                <w:rFonts w:ascii="BC Sans" w:hAnsi="BC Sans" w:cs="BC Sans Light"/>
+                <w:b w:val="0"/>
+                <w:bCs w:val="0"/>
+                <w:caps w:val="0"/>
+                <w:sz w:val="20"/>
+                <w:szCs w:val="20"/>
+              </w:rPr>
+              <w:t>]</w:t>
             </w:r>
             <w:r>
               <w:rPr>
@@ -2378,7 +2645,16 @@
                 <w:sz w:val="20"/>
                 <w:szCs w:val="20"/>
               </w:rPr>
-              <w:t>{d</w:t>
+              <w:t>{</w:t>
+            </w:r>
+            <w:proofErr w:type="spellStart"/>
+            <w:r>
+              <w:rPr>
+                <w:rFonts w:ascii="BC Sans" w:hAnsi="BC Sans" w:cs="BC Sans Light"/>
+                <w:sz w:val="20"/>
+                <w:szCs w:val="20"/>
+              </w:rPr>
+              <w:t>d</w:t>
             </w:r>
             <w:r>
               <w:rPr>
@@ -2397,13 +2673,32 @@
               </w:rPr>
               <w:t>privacy</w:t>
             </w:r>
-            <w:r>
-              <w:rPr>
-                <w:rFonts w:ascii="BC Sans" w:hAnsi="BC Sans" w:cs="BC Sans Light"/>
-                <w:sz w:val="20"/>
-                <w:szCs w:val="20"/>
-              </w:rPr>
-              <w:t>[i].</w:t>
+            <w:proofErr w:type="spellEnd"/>
+            <w:r>
+              <w:rPr>
+                <w:rFonts w:ascii="BC Sans" w:hAnsi="BC Sans" w:cs="BC Sans Light"/>
+                <w:sz w:val="20"/>
+                <w:szCs w:val="20"/>
+              </w:rPr>
+              <w:t>[</w:t>
+            </w:r>
+            <w:proofErr w:type="spellStart"/>
+            <w:r>
+              <w:rPr>
+                <w:rFonts w:ascii="BC Sans" w:hAnsi="BC Sans" w:cs="BC Sans Light"/>
+                <w:sz w:val="20"/>
+                <w:szCs w:val="20"/>
+              </w:rPr>
+              <w:t>i</w:t>
+            </w:r>
+            <w:proofErr w:type="spellEnd"/>
+            <w:r>
+              <w:rPr>
+                <w:rFonts w:ascii="BC Sans" w:hAnsi="BC Sans" w:cs="BC Sans Light"/>
+                <w:sz w:val="20"/>
+                <w:szCs w:val="20"/>
+              </w:rPr>
+              <w:t>].</w:t>
             </w:r>
             <w:commentRangeStart w:id="1"/>
             <w:r>
@@ -2463,7 +2758,19 @@
                 <w:sz w:val="20"/>
                 <w:szCs w:val="20"/>
               </w:rPr>
-              <w:t>Privacy requested {d</w:t>
+              <w:t>Privacy requested {</w:t>
+            </w:r>
+            <w:proofErr w:type="spellStart"/>
+            <w:r>
+              <w:rPr>
+                <w:rFonts w:ascii="BC Sans" w:hAnsi="BC Sans" w:cs="BC Sans Light"/>
+                <w:b w:val="0"/>
+                <w:bCs w:val="0"/>
+                <w:caps w:val="0"/>
+                <w:sz w:val="20"/>
+                <w:szCs w:val="20"/>
+              </w:rPr>
+              <w:t>d</w:t>
             </w:r>
             <w:r>
               <w:rPr>
@@ -2487,6 +2794,7 @@
               </w:rPr>
               <w:t>privacy</w:t>
             </w:r>
+            <w:proofErr w:type="spellEnd"/>
             <w:r>
               <w:rPr>
                 <w:rFonts w:ascii="BC Sans" w:hAnsi="BC Sans" w:cs="BC Sans Light"/>
@@ -2543,7 +2851,16 @@
                 <w:sz w:val="20"/>
                 <w:szCs w:val="20"/>
               </w:rPr>
-              <w:t>{d</w:t>
+              <w:t>{</w:t>
+            </w:r>
+            <w:proofErr w:type="spellStart"/>
+            <w:r>
+              <w:rPr>
+                <w:rFonts w:ascii="BC Sans" w:hAnsi="BC Sans" w:cs="BC Sans Light"/>
+                <w:sz w:val="20"/>
+                <w:szCs w:val="20"/>
+              </w:rPr>
+              <w:t>d</w:t>
             </w:r>
             <w:r>
               <w:rPr>
@@ -2560,7 +2877,16 @@
                 <w:sz w:val="20"/>
                 <w:szCs w:val="20"/>
               </w:rPr>
-              <w:t>privacy[i</w:t>
+              <w:t>privacy</w:t>
+            </w:r>
+            <w:proofErr w:type="spellEnd"/>
+            <w:r>
+              <w:rPr>
+                <w:rFonts w:ascii="BC Sans" w:hAnsi="BC Sans" w:cs="BC Sans Light"/>
+                <w:sz w:val="20"/>
+                <w:szCs w:val="20"/>
+              </w:rPr>
+              <w:t>[i</w:t>
             </w:r>
             <w:r>
               <w:rPr>
@@ -3030,6 +3356,7 @@
               </w:rPr>
               <w:t>{</w:t>
             </w:r>
+            <w:proofErr w:type="spellStart"/>
             <w:r>
               <w:rPr>
                 <w:rFonts w:ascii="BC Sans" w:hAnsi="BC Sans" w:cs="BC Sans Light"/>
@@ -3052,7 +3379,16 @@
                 <w:sz w:val="20"/>
                 <w:szCs w:val="20"/>
               </w:rPr>
-              <w:t>address}</w:t>
+              <w:t>address</w:t>
+            </w:r>
+            <w:proofErr w:type="spellEnd"/>
+            <w:r>
+              <w:rPr>
+                <w:rFonts w:ascii="BC Sans" w:hAnsi="BC Sans" w:cs="BC Sans Light"/>
+                <w:sz w:val="20"/>
+                <w:szCs w:val="20"/>
+              </w:rPr>
+              <w:t>}</w:t>
             </w:r>
           </w:p>
         </w:tc>
@@ -3115,6 +3451,7 @@
               </w:rPr>
               <w:t>{</w:t>
             </w:r>
+            <w:proofErr w:type="spellStart"/>
             <w:r>
               <w:rPr>
                 <w:rFonts w:ascii="BC Sans" w:hAnsi="BC Sans" w:cs="BC Sans Light"/>
@@ -3137,7 +3474,16 @@
                 <w:sz w:val="20"/>
                 <w:szCs w:val="20"/>
               </w:rPr>
-              <w:t>email}</w:t>
+              <w:t>email</w:t>
+            </w:r>
+            <w:proofErr w:type="spellEnd"/>
+            <w:r>
+              <w:rPr>
+                <w:rFonts w:ascii="BC Sans" w:hAnsi="BC Sans" w:cs="BC Sans Light"/>
+                <w:sz w:val="20"/>
+                <w:szCs w:val="20"/>
+              </w:rPr>
+              <w:t>}</w:t>
             </w:r>
           </w:p>
         </w:tc>
@@ -3201,6 +3547,7 @@
               </w:rPr>
               <w:t>{</w:t>
             </w:r>
+            <w:proofErr w:type="spellStart"/>
             <w:r>
               <w:rPr>
                 <w:rFonts w:ascii="BC Sans" w:hAnsi="BC Sans" w:cs="BC Sans Light"/>
@@ -3225,6 +3572,7 @@
               </w:rPr>
               <w:t>reportedBy</w:t>
             </w:r>
+            <w:proofErr w:type="spellEnd"/>
             <w:r>
               <w:rPr>
                 <w:rFonts w:ascii="BC Sans" w:hAnsi="BC Sans" w:cs="BC Sans Light"/>
@@ -3293,7 +3641,20 @@
                 <w:sz w:val="20"/>
                 <w:szCs w:val="20"/>
               </w:rPr>
-              <w:t>, received: {d</w:t>
+              <w:t>, received: {</w:t>
+            </w:r>
+            <w:proofErr w:type="spellStart"/>
+            <w:r>
+              <w:rPr>
+                <w:rFonts w:ascii="BC Sans" w:eastAsia="Times New Roman" w:hAnsi="BC Sans" w:cs="Times New Roman"/>
+                <w:b w:val="0"/>
+                <w:bCs w:val="0"/>
+                <w:caps w:val="0"/>
+                <w:color w:val="000000" w:themeColor="text1"/>
+                <w:sz w:val="20"/>
+                <w:szCs w:val="20"/>
+              </w:rPr>
+              <w:t>d</w:t>
             </w:r>
             <w:r>
               <w:rPr>
@@ -3317,18 +3678,46 @@
               </w:rPr>
               <w:t>actions</w:t>
             </w:r>
-            <w:r>
-              <w:rPr>
-                <w:rFonts w:ascii="BC Sans" w:eastAsia="Times New Roman" w:hAnsi="BC Sans" w:cs="Times New Roman"/>
-                <w:b w:val="0"/>
-                <w:bCs w:val="0"/>
-                <w:caps w:val="0"/>
-                <w:color w:val="000000" w:themeColor="text1"/>
-                <w:sz w:val="20"/>
-                <w:szCs w:val="20"/>
-              </w:rPr>
-              <w:t>[i].</w:t>
-            </w:r>
+            <w:proofErr w:type="spellEnd"/>
+            <w:r>
+              <w:rPr>
+                <w:rFonts w:ascii="BC Sans" w:eastAsia="Times New Roman" w:hAnsi="BC Sans" w:cs="Times New Roman"/>
+                <w:b w:val="0"/>
+                <w:bCs w:val="0"/>
+                <w:caps w:val="0"/>
+                <w:color w:val="000000" w:themeColor="text1"/>
+                <w:sz w:val="20"/>
+                <w:szCs w:val="20"/>
+              </w:rPr>
+              <w:t>[</w:t>
+            </w:r>
+            <w:proofErr w:type="spellStart"/>
+            <w:r>
+              <w:rPr>
+                <w:rFonts w:ascii="BC Sans" w:eastAsia="Times New Roman" w:hAnsi="BC Sans" w:cs="Times New Roman"/>
+                <w:b w:val="0"/>
+                <w:bCs w:val="0"/>
+                <w:caps w:val="0"/>
+                <w:color w:val="000000" w:themeColor="text1"/>
+                <w:sz w:val="20"/>
+                <w:szCs w:val="20"/>
+              </w:rPr>
+              <w:t>i</w:t>
+            </w:r>
+            <w:proofErr w:type="spellEnd"/>
+            <w:r>
+              <w:rPr>
+                <w:rFonts w:ascii="BC Sans" w:eastAsia="Times New Roman" w:hAnsi="BC Sans" w:cs="Times New Roman"/>
+                <w:b w:val="0"/>
+                <w:bCs w:val="0"/>
+                <w:caps w:val="0"/>
+                <w:color w:val="000000" w:themeColor="text1"/>
+                <w:sz w:val="20"/>
+                <w:szCs w:val="20"/>
+              </w:rPr>
+              <w:t>].</w:t>
+            </w:r>
+            <w:proofErr w:type="spellStart"/>
             <w:r>
               <w:rPr>
                 <w:rFonts w:ascii="BC Sans" w:eastAsia="Times New Roman" w:hAnsi="BC Sans" w:cs="Times New Roman"/>
@@ -3341,6 +3730,7 @@
               </w:rPr>
               <w:t>actionLogged</w:t>
             </w:r>
+            <w:proofErr w:type="spellEnd"/>
             <w:r>
               <w:rPr>
                 <w:rFonts w:ascii="BC Sans" w:eastAsia="Times New Roman" w:hAnsi="BC Sans" w:cs="Times New Roman"/>
@@ -3396,6 +3786,7 @@
                 <w:sz w:val="20"/>
                 <w:szCs w:val="20"/>
               </w:rPr>
+              <w:lastRenderedPageBreak/>
               <w:t>De</w:t>
             </w:r>
             <w:r>
@@ -3433,7 +3824,67 @@
                 <w:sz w:val="20"/>
                 <w:szCs w:val="20"/>
               </w:rPr>
-              <w:t>{d.actions[i].actionDetailsTxt}</w:t>
+              <w:t>{</w:t>
+            </w:r>
+            <w:proofErr w:type="spellStart"/>
+            <w:r>
+              <w:rPr>
+                <w:rFonts w:ascii="BC Sans" w:eastAsia="BC Sans" w:hAnsi="BC Sans" w:cs="BC Sans"/>
+                <w:color w:val="000000" w:themeColor="text1"/>
+                <w:sz w:val="20"/>
+                <w:szCs w:val="20"/>
+              </w:rPr>
+              <w:t>d.actions</w:t>
+            </w:r>
+            <w:proofErr w:type="spellEnd"/>
+            <w:r>
+              <w:rPr>
+                <w:rFonts w:ascii="BC Sans" w:eastAsia="BC Sans" w:hAnsi="BC Sans" w:cs="BC Sans"/>
+                <w:color w:val="000000" w:themeColor="text1"/>
+                <w:sz w:val="20"/>
+                <w:szCs w:val="20"/>
+              </w:rPr>
+              <w:t>[</w:t>
+            </w:r>
+            <w:proofErr w:type="spellStart"/>
+            <w:r>
+              <w:rPr>
+                <w:rFonts w:ascii="BC Sans" w:eastAsia="BC Sans" w:hAnsi="BC Sans" w:cs="BC Sans"/>
+                <w:color w:val="000000" w:themeColor="text1"/>
+                <w:sz w:val="20"/>
+                <w:szCs w:val="20"/>
+              </w:rPr>
+              <w:t>i</w:t>
+            </w:r>
+            <w:proofErr w:type="spellEnd"/>
+            <w:r>
+              <w:rPr>
+                <w:rFonts w:ascii="BC Sans" w:eastAsia="BC Sans" w:hAnsi="BC Sans" w:cs="BC Sans"/>
+                <w:color w:val="000000" w:themeColor="text1"/>
+                <w:sz w:val="20"/>
+                <w:szCs w:val="20"/>
+              </w:rPr>
+              <w:t>].</w:t>
+            </w:r>
+            <w:proofErr w:type="spellStart"/>
+            <w:r>
+              <w:rPr>
+                <w:rFonts w:ascii="BC Sans" w:eastAsia="BC Sans" w:hAnsi="BC Sans" w:cs="BC Sans"/>
+                <w:color w:val="000000" w:themeColor="text1"/>
+                <w:sz w:val="20"/>
+                <w:szCs w:val="20"/>
+              </w:rPr>
+              <w:t>actionDetailsTxt</w:t>
+            </w:r>
+            <w:proofErr w:type="spellEnd"/>
+            <w:r>
+              <w:rPr>
+                <w:rFonts w:ascii="BC Sans" w:eastAsia="BC Sans" w:hAnsi="BC Sans" w:cs="BC Sans"/>
+                <w:color w:val="000000" w:themeColor="text1"/>
+                <w:sz w:val="20"/>
+                <w:szCs w:val="20"/>
+              </w:rPr>
+              <w:t>}</w:t>
             </w:r>
           </w:p>
         </w:tc>
@@ -3482,7 +3933,16 @@
                 <w:sz w:val="20"/>
                 <w:szCs w:val="20"/>
               </w:rPr>
-              <w:t>{d.</w:t>
+              <w:t>{</w:t>
+            </w:r>
+            <w:proofErr w:type="spellStart"/>
+            <w:r>
+              <w:rPr>
+                <w:rFonts w:ascii="BC Sans" w:hAnsi="BC Sans" w:cs="BC Sans Light"/>
+                <w:sz w:val="20"/>
+                <w:szCs w:val="20"/>
+              </w:rPr>
+              <w:t>d.</w:t>
             </w:r>
             <w:r>
               <w:rPr>
@@ -3492,13 +3952,41 @@
               </w:rPr>
               <w:t>actions</w:t>
             </w:r>
-            <w:r>
-              <w:rPr>
-                <w:rFonts w:ascii="BC Sans" w:hAnsi="BC Sans" w:cs="BC Sans Light"/>
-                <w:sz w:val="20"/>
-                <w:szCs w:val="20"/>
-              </w:rPr>
-              <w:t>[i].l</w:t>
+            <w:proofErr w:type="spellEnd"/>
+            <w:r>
+              <w:rPr>
+                <w:rFonts w:ascii="BC Sans" w:hAnsi="BC Sans" w:cs="BC Sans Light"/>
+                <w:sz w:val="20"/>
+                <w:szCs w:val="20"/>
+              </w:rPr>
+              <w:t>[</w:t>
+            </w:r>
+            <w:proofErr w:type="spellStart"/>
+            <w:r>
+              <w:rPr>
+                <w:rFonts w:ascii="BC Sans" w:hAnsi="BC Sans" w:cs="BC Sans Light"/>
+                <w:sz w:val="20"/>
+                <w:szCs w:val="20"/>
+              </w:rPr>
+              <w:t>i</w:t>
+            </w:r>
+            <w:proofErr w:type="spellEnd"/>
+            <w:r>
+              <w:rPr>
+                <w:rFonts w:ascii="BC Sans" w:hAnsi="BC Sans" w:cs="BC Sans Light"/>
+                <w:sz w:val="20"/>
+                <w:szCs w:val="20"/>
+              </w:rPr>
+              <w:t>].</w:t>
+            </w:r>
+            <w:proofErr w:type="spellStart"/>
+            <w:r>
+              <w:rPr>
+                <w:rFonts w:ascii="BC Sans" w:hAnsi="BC Sans" w:cs="BC Sans Light"/>
+                <w:sz w:val="20"/>
+                <w:szCs w:val="20"/>
+              </w:rPr>
+              <w:t>l</w:t>
             </w:r>
             <w:r>
               <w:rPr>
@@ -3508,6 +3996,7 @@
               </w:rPr>
               <w:t>oggedByTxt</w:t>
             </w:r>
+            <w:proofErr w:type="spellEnd"/>
             <w:r>
               <w:rPr>
                 <w:rFonts w:ascii="BC Sans" w:hAnsi="BC Sans" w:cs="BC Sans Light"/>
@@ -3523,7 +4012,23 @@
     <w:p/>
     <w:p>
       <w:r>
-        <w:t>{d.actions[i+1].actionLogged}</w:t>
+        <w:t>{</w:t>
+      </w:r>
+      <w:proofErr w:type="spellStart"/>
+      <w:r>
+        <w:t>d.actions</w:t>
+      </w:r>
+      <w:proofErr w:type="spellEnd"/>
+      <w:r>
+        <w:t>[i+1].</w:t>
+      </w:r>
+      <w:proofErr w:type="spellStart"/>
+      <w:r>
+        <w:t>actionLogged</w:t>
+      </w:r>
+      <w:proofErr w:type="spellEnd"/>
+      <w:r>
+        <w:t>}</w:t>
       </w:r>
     </w:p>
     <w:tbl>
@@ -3608,18 +4113,9 @@
                 <w:szCs w:val="20"/>
                 <w14:ligatures w14:val="none"/>
               </w:rPr>
-              <w:t>, received: {d</w:t>
-            </w:r>
-            <w:r>
-              <w:rPr>
-                <w:rFonts w:ascii="BC Sans" w:hAnsi="BC Sans" w:cs="BC Sans Light"/>
-                <w:b w:val="0"/>
-                <w:bCs w:val="0"/>
-                <w:sz w:val="20"/>
-                <w:szCs w:val="20"/>
-              </w:rPr>
-              <w:t>.</w:t>
-            </w:r>
+              <w:t>, received: {</w:t>
+            </w:r>
+            <w:proofErr w:type="spellStart"/>
             <w:r>
               <w:rPr>
                 <w:rFonts w:ascii="BC Sans" w:eastAsia="Times New Roman" w:hAnsi="BC Sans" w:cs="Times New Roman"/>
@@ -3632,7 +4128,106 @@
                 <w:szCs w:val="20"/>
                 <w14:ligatures w14:val="none"/>
               </w:rPr>
-              <w:t>updates[i].updateOn}</w:t>
+              <w:t>d</w:t>
+            </w:r>
+            <w:r>
+              <w:rPr>
+                <w:rFonts w:ascii="BC Sans" w:hAnsi="BC Sans" w:cs="BC Sans Light"/>
+                <w:b w:val="0"/>
+                <w:bCs w:val="0"/>
+                <w:sz w:val="20"/>
+                <w:szCs w:val="20"/>
+              </w:rPr>
+              <w:t>.</w:t>
+            </w:r>
+            <w:r>
+              <w:rPr>
+                <w:rFonts w:ascii="BC Sans" w:eastAsia="Times New Roman" w:hAnsi="BC Sans" w:cs="Times New Roman"/>
+                <w:b w:val="0"/>
+                <w:bCs w:val="0"/>
+                <w:caps w:val="0"/>
+                <w:color w:val="000000"/>
+                <w:kern w:val="0"/>
+                <w:sz w:val="20"/>
+                <w:szCs w:val="20"/>
+                <w14:ligatures w14:val="none"/>
+              </w:rPr>
+              <w:t>updates</w:t>
+            </w:r>
+            <w:proofErr w:type="spellEnd"/>
+            <w:r>
+              <w:rPr>
+                <w:rFonts w:ascii="BC Sans" w:eastAsia="Times New Roman" w:hAnsi="BC Sans" w:cs="Times New Roman"/>
+                <w:b w:val="0"/>
+                <w:bCs w:val="0"/>
+                <w:caps w:val="0"/>
+                <w:color w:val="000000"/>
+                <w:kern w:val="0"/>
+                <w:sz w:val="20"/>
+                <w:szCs w:val="20"/>
+                <w14:ligatures w14:val="none"/>
+              </w:rPr>
+              <w:t>[</w:t>
+            </w:r>
+            <w:proofErr w:type="spellStart"/>
+            <w:r>
+              <w:rPr>
+                <w:rFonts w:ascii="BC Sans" w:eastAsia="Times New Roman" w:hAnsi="BC Sans" w:cs="Times New Roman"/>
+                <w:b w:val="0"/>
+                <w:bCs w:val="0"/>
+                <w:caps w:val="0"/>
+                <w:color w:val="000000"/>
+                <w:kern w:val="0"/>
+                <w:sz w:val="20"/>
+                <w:szCs w:val="20"/>
+                <w14:ligatures w14:val="none"/>
+              </w:rPr>
+              <w:t>i</w:t>
+            </w:r>
+            <w:proofErr w:type="spellEnd"/>
+            <w:r>
+              <w:rPr>
+                <w:rFonts w:ascii="BC Sans" w:eastAsia="Times New Roman" w:hAnsi="BC Sans" w:cs="Times New Roman"/>
+                <w:b w:val="0"/>
+                <w:bCs w:val="0"/>
+                <w:caps w:val="0"/>
+                <w:color w:val="000000"/>
+                <w:kern w:val="0"/>
+                <w:sz w:val="20"/>
+                <w:szCs w:val="20"/>
+                <w14:ligatures w14:val="none"/>
+              </w:rPr>
+              <w:t>].</w:t>
+            </w:r>
+            <w:proofErr w:type="spellStart"/>
+            <w:r>
+              <w:rPr>
+                <w:rFonts w:ascii="BC Sans" w:eastAsia="Times New Roman" w:hAnsi="BC Sans" w:cs="Times New Roman"/>
+                <w:b w:val="0"/>
+                <w:bCs w:val="0"/>
+                <w:caps w:val="0"/>
+                <w:color w:val="000000"/>
+                <w:kern w:val="0"/>
+                <w:sz w:val="20"/>
+                <w:szCs w:val="20"/>
+                <w14:ligatures w14:val="none"/>
+              </w:rPr>
+              <w:t>updateOn</w:t>
+            </w:r>
+            <w:proofErr w:type="spellEnd"/>
+            <w:r>
+              <w:rPr>
+                <w:rFonts w:ascii="BC Sans" w:eastAsia="Times New Roman" w:hAnsi="BC Sans" w:cs="Times New Roman"/>
+                <w:b w:val="0"/>
+                <w:bCs w:val="0"/>
+                <w:caps w:val="0"/>
+                <w:color w:val="000000"/>
+                <w:kern w:val="0"/>
+                <w:sz w:val="20"/>
+                <w:szCs w:val="20"/>
+                <w14:ligatures w14:val="none"/>
+              </w:rPr>
+              <w:t>}</w:t>
             </w:r>
             <w:r>
               <w:rPr>
@@ -3708,6 +4303,7 @@
               </w:rPr>
               <w:t>{</w:t>
             </w:r>
+            <w:proofErr w:type="spellStart"/>
             <w:r>
               <w:rPr>
                 <w:rFonts w:ascii="BC Sans" w:hAnsi="BC Sans" w:cs="BC Sans Light"/>
@@ -3730,7 +4326,34 @@
                 <w:sz w:val="20"/>
                 <w:szCs w:val="20"/>
               </w:rPr>
-              <w:t>updates[i].description</w:t>
+              <w:t>updates</w:t>
+            </w:r>
+            <w:proofErr w:type="spellEnd"/>
+            <w:r>
+              <w:rPr>
+                <w:rFonts w:ascii="BC Sans" w:hAnsi="BC Sans" w:cs="BC Sans Light"/>
+                <w:sz w:val="20"/>
+                <w:szCs w:val="20"/>
+              </w:rPr>
+              <w:t>[</w:t>
+            </w:r>
+            <w:proofErr w:type="spellStart"/>
+            <w:r>
+              <w:rPr>
+                <w:rFonts w:ascii="BC Sans" w:hAnsi="BC Sans" w:cs="BC Sans Light"/>
+                <w:sz w:val="20"/>
+                <w:szCs w:val="20"/>
+              </w:rPr>
+              <w:t>i</w:t>
+            </w:r>
+            <w:proofErr w:type="spellEnd"/>
+            <w:r>
+              <w:rPr>
+                <w:rFonts w:ascii="BC Sans" w:hAnsi="BC Sans" w:cs="BC Sans Light"/>
+                <w:sz w:val="20"/>
+                <w:szCs w:val="20"/>
+              </w:rPr>
+              <w:t>].description</w:t>
             </w:r>
             <w:r>
               <w:rPr>
@@ -3801,6 +4424,7 @@
               </w:rPr>
               <w:t>{</w:t>
             </w:r>
+            <w:proofErr w:type="spellStart"/>
             <w:r>
               <w:rPr>
                 <w:rFonts w:ascii="BC Sans" w:hAnsi="BC Sans" w:cs="BC Sans Light"/>
@@ -3823,8 +4447,45 @@
                 <w:sz w:val="20"/>
                 <w:szCs w:val="20"/>
               </w:rPr>
-              <w:t>updates[i].location.summary</w:t>
-            </w:r>
+              <w:t>updates</w:t>
+            </w:r>
+            <w:proofErr w:type="spellEnd"/>
+            <w:r>
+              <w:rPr>
+                <w:rFonts w:ascii="BC Sans" w:hAnsi="BC Sans" w:cs="BC Sans Light"/>
+                <w:sz w:val="20"/>
+                <w:szCs w:val="20"/>
+              </w:rPr>
+              <w:t>[</w:t>
+            </w:r>
+            <w:proofErr w:type="spellStart"/>
+            <w:r>
+              <w:rPr>
+                <w:rFonts w:ascii="BC Sans" w:hAnsi="BC Sans" w:cs="BC Sans Light"/>
+                <w:sz w:val="20"/>
+                <w:szCs w:val="20"/>
+              </w:rPr>
+              <w:t>i</w:t>
+            </w:r>
+            <w:proofErr w:type="spellEnd"/>
+            <w:r>
+              <w:rPr>
+                <w:rFonts w:ascii="BC Sans" w:hAnsi="BC Sans" w:cs="BC Sans Light"/>
+                <w:sz w:val="20"/>
+                <w:szCs w:val="20"/>
+              </w:rPr>
+              <w:t>].</w:t>
+            </w:r>
+            <w:proofErr w:type="spellStart"/>
+            <w:r>
+              <w:rPr>
+                <w:rFonts w:ascii="BC Sans" w:hAnsi="BC Sans" w:cs="BC Sans Light"/>
+                <w:sz w:val="20"/>
+                <w:szCs w:val="20"/>
+              </w:rPr>
+              <w:t>location.summary</w:t>
+            </w:r>
+            <w:proofErr w:type="spellEnd"/>
             <w:r>
               <w:rPr>
                 <w:rFonts w:ascii="BC Sans" w:hAnsi="BC Sans" w:cs="BC Sans Light"/>
@@ -3895,6 +4556,7 @@
               </w:rPr>
               <w:t>{</w:t>
             </w:r>
+            <w:proofErr w:type="spellStart"/>
             <w:r>
               <w:rPr>
                 <w:rFonts w:ascii="BC Sans" w:hAnsi="BC Sans" w:cs="BC Sans Light"/>
@@ -3917,8 +4579,45 @@
                 <w:sz w:val="20"/>
                 <w:szCs w:val="20"/>
               </w:rPr>
-              <w:t>updates[i].location.details</w:t>
-            </w:r>
+              <w:t>updates</w:t>
+            </w:r>
+            <w:proofErr w:type="spellEnd"/>
+            <w:r>
+              <w:rPr>
+                <w:rFonts w:ascii="BC Sans" w:hAnsi="BC Sans" w:cs="BC Sans Light"/>
+                <w:sz w:val="20"/>
+                <w:szCs w:val="20"/>
+              </w:rPr>
+              <w:t>[</w:t>
+            </w:r>
+            <w:proofErr w:type="spellStart"/>
+            <w:r>
+              <w:rPr>
+                <w:rFonts w:ascii="BC Sans" w:hAnsi="BC Sans" w:cs="BC Sans Light"/>
+                <w:sz w:val="20"/>
+                <w:szCs w:val="20"/>
+              </w:rPr>
+              <w:t>i</w:t>
+            </w:r>
+            <w:proofErr w:type="spellEnd"/>
+            <w:r>
+              <w:rPr>
+                <w:rFonts w:ascii="BC Sans" w:hAnsi="BC Sans" w:cs="BC Sans Light"/>
+                <w:sz w:val="20"/>
+                <w:szCs w:val="20"/>
+              </w:rPr>
+              <w:t>].</w:t>
+            </w:r>
+            <w:proofErr w:type="spellStart"/>
+            <w:r>
+              <w:rPr>
+                <w:rFonts w:ascii="BC Sans" w:hAnsi="BC Sans" w:cs="BC Sans Light"/>
+                <w:sz w:val="20"/>
+                <w:szCs w:val="20"/>
+              </w:rPr>
+              <w:t>location.details</w:t>
+            </w:r>
+            <w:proofErr w:type="spellEnd"/>
             <w:r>
               <w:rPr>
                 <w:rFonts w:ascii="BC Sans" w:hAnsi="BC Sans" w:cs="BC Sans Light"/>
@@ -4270,7 +4969,16 @@
                 <w:sz w:val="20"/>
                 <w:szCs w:val="20"/>
               </w:rPr>
-              <w:t>{d</w:t>
+              <w:t>{</w:t>
+            </w:r>
+            <w:proofErr w:type="spellStart"/>
+            <w:r>
+              <w:rPr>
+                <w:rFonts w:ascii="BC Sans" w:hAnsi="BC Sans" w:cs="BC Sans Light"/>
+                <w:sz w:val="20"/>
+                <w:szCs w:val="20"/>
+              </w:rPr>
+              <w:t>d</w:t>
             </w:r>
             <w:r>
               <w:rPr>
@@ -4287,7 +4995,34 @@
                 <w:sz w:val="20"/>
                 <w:szCs w:val="20"/>
               </w:rPr>
-              <w:t>updates[i].caller.name}</w:t>
+              <w:t>updates</w:t>
+            </w:r>
+            <w:proofErr w:type="spellEnd"/>
+            <w:r>
+              <w:rPr>
+                <w:rFonts w:ascii="BC Sans" w:hAnsi="BC Sans" w:cs="BC Sans Light"/>
+                <w:sz w:val="20"/>
+                <w:szCs w:val="20"/>
+              </w:rPr>
+              <w:t>[</w:t>
+            </w:r>
+            <w:proofErr w:type="spellStart"/>
+            <w:r>
+              <w:rPr>
+                <w:rFonts w:ascii="BC Sans" w:hAnsi="BC Sans" w:cs="BC Sans Light"/>
+                <w:sz w:val="20"/>
+                <w:szCs w:val="20"/>
+              </w:rPr>
+              <w:t>i</w:t>
+            </w:r>
+            <w:proofErr w:type="spellEnd"/>
+            <w:r>
+              <w:rPr>
+                <w:rFonts w:ascii="BC Sans" w:hAnsi="BC Sans" w:cs="BC Sans Light"/>
+                <w:sz w:val="20"/>
+                <w:szCs w:val="20"/>
+              </w:rPr>
+              <w:t>].caller.name}</w:t>
             </w:r>
           </w:p>
         </w:tc>
@@ -4346,7 +5081,16 @@
                 <w:sz w:val="20"/>
                 <w:szCs w:val="20"/>
               </w:rPr>
-              <w:t>{d</w:t>
+              <w:t>{</w:t>
+            </w:r>
+            <w:proofErr w:type="spellStart"/>
+            <w:r>
+              <w:rPr>
+                <w:rFonts w:ascii="BC Sans" w:hAnsi="BC Sans" w:cs="BC Sans Light"/>
+                <w:sz w:val="20"/>
+                <w:szCs w:val="20"/>
+              </w:rPr>
+              <w:t>d</w:t>
             </w:r>
             <w:r>
               <w:rPr>
@@ -4363,7 +5107,52 @@
                 <w:sz w:val="20"/>
                 <w:szCs w:val="20"/>
               </w:rPr>
-              <w:t>updates[i].caller.primaryPhone}</w:t>
+              <w:t>updates</w:t>
+            </w:r>
+            <w:proofErr w:type="spellEnd"/>
+            <w:r>
+              <w:rPr>
+                <w:rFonts w:ascii="BC Sans" w:hAnsi="BC Sans" w:cs="BC Sans Light"/>
+                <w:sz w:val="20"/>
+                <w:szCs w:val="20"/>
+              </w:rPr>
+              <w:t>[</w:t>
+            </w:r>
+            <w:proofErr w:type="spellStart"/>
+            <w:r>
+              <w:rPr>
+                <w:rFonts w:ascii="BC Sans" w:hAnsi="BC Sans" w:cs="BC Sans Light"/>
+                <w:sz w:val="20"/>
+                <w:szCs w:val="20"/>
+              </w:rPr>
+              <w:t>i</w:t>
+            </w:r>
+            <w:proofErr w:type="spellEnd"/>
+            <w:r>
+              <w:rPr>
+                <w:rFonts w:ascii="BC Sans" w:hAnsi="BC Sans" w:cs="BC Sans Light"/>
+                <w:sz w:val="20"/>
+                <w:szCs w:val="20"/>
+              </w:rPr>
+              <w:t>].</w:t>
+            </w:r>
+            <w:proofErr w:type="spellStart"/>
+            <w:r>
+              <w:rPr>
+                <w:rFonts w:ascii="BC Sans" w:hAnsi="BC Sans" w:cs="BC Sans Light"/>
+                <w:sz w:val="20"/>
+                <w:szCs w:val="20"/>
+              </w:rPr>
+              <w:t>caller.primaryPhone</w:t>
+            </w:r>
+            <w:proofErr w:type="spellEnd"/>
+            <w:r>
+              <w:rPr>
+                <w:rFonts w:ascii="BC Sans" w:hAnsi="BC Sans" w:cs="BC Sans Light"/>
+                <w:sz w:val="20"/>
+                <w:szCs w:val="20"/>
+              </w:rPr>
+              <w:t>}</w:t>
             </w:r>
           </w:p>
         </w:tc>
@@ -4423,7 +5212,16 @@
                 <w:sz w:val="20"/>
                 <w:szCs w:val="20"/>
               </w:rPr>
-              <w:t>{d</w:t>
+              <w:t>{</w:t>
+            </w:r>
+            <w:proofErr w:type="spellStart"/>
+            <w:r>
+              <w:rPr>
+                <w:rFonts w:ascii="BC Sans" w:hAnsi="BC Sans" w:cs="BC Sans Light"/>
+                <w:sz w:val="20"/>
+                <w:szCs w:val="20"/>
+              </w:rPr>
+              <w:t>d</w:t>
             </w:r>
             <w:r>
               <w:rPr>
@@ -4440,7 +5238,34 @@
                 <w:sz w:val="20"/>
                 <w:szCs w:val="20"/>
               </w:rPr>
-              <w:t>updates[i].caller.alternativePhone1}</w:t>
+              <w:t>updates</w:t>
+            </w:r>
+            <w:proofErr w:type="spellEnd"/>
+            <w:r>
+              <w:rPr>
+                <w:rFonts w:ascii="BC Sans" w:hAnsi="BC Sans" w:cs="BC Sans Light"/>
+                <w:sz w:val="20"/>
+                <w:szCs w:val="20"/>
+              </w:rPr>
+              <w:t>[</w:t>
+            </w:r>
+            <w:proofErr w:type="spellStart"/>
+            <w:r>
+              <w:rPr>
+                <w:rFonts w:ascii="BC Sans" w:hAnsi="BC Sans" w:cs="BC Sans Light"/>
+                <w:sz w:val="20"/>
+                <w:szCs w:val="20"/>
+              </w:rPr>
+              <w:t>i</w:t>
+            </w:r>
+            <w:proofErr w:type="spellEnd"/>
+            <w:r>
+              <w:rPr>
+                <w:rFonts w:ascii="BC Sans" w:hAnsi="BC Sans" w:cs="BC Sans Light"/>
+                <w:sz w:val="20"/>
+                <w:szCs w:val="20"/>
+              </w:rPr>
+              <w:t>].caller.alternativePhone1}</w:t>
             </w:r>
           </w:p>
         </w:tc>
@@ -4499,7 +5324,16 @@
                 <w:sz w:val="20"/>
                 <w:szCs w:val="20"/>
               </w:rPr>
-              <w:t>{d</w:t>
+              <w:t>{</w:t>
+            </w:r>
+            <w:proofErr w:type="spellStart"/>
+            <w:r>
+              <w:rPr>
+                <w:rFonts w:ascii="BC Sans" w:hAnsi="BC Sans" w:cs="BC Sans Light"/>
+                <w:sz w:val="20"/>
+                <w:szCs w:val="20"/>
+              </w:rPr>
+              <w:t>d</w:t>
             </w:r>
             <w:r>
               <w:rPr>
@@ -4516,7 +5350,34 @@
                 <w:sz w:val="20"/>
                 <w:szCs w:val="20"/>
               </w:rPr>
-              <w:t>updates[i].caller.alternativePhone2}</w:t>
+              <w:t>updates</w:t>
+            </w:r>
+            <w:proofErr w:type="spellEnd"/>
+            <w:r>
+              <w:rPr>
+                <w:rFonts w:ascii="BC Sans" w:hAnsi="BC Sans" w:cs="BC Sans Light"/>
+                <w:sz w:val="20"/>
+                <w:szCs w:val="20"/>
+              </w:rPr>
+              <w:t>[</w:t>
+            </w:r>
+            <w:proofErr w:type="spellStart"/>
+            <w:r>
+              <w:rPr>
+                <w:rFonts w:ascii="BC Sans" w:hAnsi="BC Sans" w:cs="BC Sans Light"/>
+                <w:sz w:val="20"/>
+                <w:szCs w:val="20"/>
+              </w:rPr>
+              <w:t>i</w:t>
+            </w:r>
+            <w:proofErr w:type="spellEnd"/>
+            <w:r>
+              <w:rPr>
+                <w:rFonts w:ascii="BC Sans" w:hAnsi="BC Sans" w:cs="BC Sans Light"/>
+                <w:sz w:val="20"/>
+                <w:szCs w:val="20"/>
+              </w:rPr>
+              <w:t>].caller.alternativePhone2}</w:t>
             </w:r>
           </w:p>
         </w:tc>
@@ -4576,7 +5437,16 @@
                 <w:sz w:val="20"/>
                 <w:szCs w:val="20"/>
               </w:rPr>
-              <w:t>{d</w:t>
+              <w:t>{</w:t>
+            </w:r>
+            <w:proofErr w:type="spellStart"/>
+            <w:r>
+              <w:rPr>
+                <w:rFonts w:ascii="BC Sans" w:hAnsi="BC Sans" w:cs="BC Sans Light"/>
+                <w:sz w:val="20"/>
+                <w:szCs w:val="20"/>
+              </w:rPr>
+              <w:t>d</w:t>
             </w:r>
             <w:r>
               <w:rPr>
@@ -4593,7 +5463,52 @@
                 <w:sz w:val="20"/>
                 <w:szCs w:val="20"/>
               </w:rPr>
-              <w:t>updates[i].caller.address}</w:t>
+              <w:t>updates</w:t>
+            </w:r>
+            <w:proofErr w:type="spellEnd"/>
+            <w:r>
+              <w:rPr>
+                <w:rFonts w:ascii="BC Sans" w:hAnsi="BC Sans" w:cs="BC Sans Light"/>
+                <w:sz w:val="20"/>
+                <w:szCs w:val="20"/>
+              </w:rPr>
+              <w:t>[</w:t>
+            </w:r>
+            <w:proofErr w:type="spellStart"/>
+            <w:r>
+              <w:rPr>
+                <w:rFonts w:ascii="BC Sans" w:hAnsi="BC Sans" w:cs="BC Sans Light"/>
+                <w:sz w:val="20"/>
+                <w:szCs w:val="20"/>
+              </w:rPr>
+              <w:t>i</w:t>
+            </w:r>
+            <w:proofErr w:type="spellEnd"/>
+            <w:r>
+              <w:rPr>
+                <w:rFonts w:ascii="BC Sans" w:hAnsi="BC Sans" w:cs="BC Sans Light"/>
+                <w:sz w:val="20"/>
+                <w:szCs w:val="20"/>
+              </w:rPr>
+              <w:t>].</w:t>
+            </w:r>
+            <w:proofErr w:type="spellStart"/>
+            <w:r>
+              <w:rPr>
+                <w:rFonts w:ascii="BC Sans" w:hAnsi="BC Sans" w:cs="BC Sans Light"/>
+                <w:sz w:val="20"/>
+                <w:szCs w:val="20"/>
+              </w:rPr>
+              <w:t>caller.address</w:t>
+            </w:r>
+            <w:proofErr w:type="spellEnd"/>
+            <w:r>
+              <w:rPr>
+                <w:rFonts w:ascii="BC Sans" w:hAnsi="BC Sans" w:cs="BC Sans Light"/>
+                <w:sz w:val="20"/>
+                <w:szCs w:val="20"/>
+              </w:rPr>
+              <w:t>}</w:t>
             </w:r>
           </w:p>
         </w:tc>
@@ -4652,7 +5567,16 @@
                 <w:sz w:val="20"/>
                 <w:szCs w:val="20"/>
               </w:rPr>
-              <w:t>{d</w:t>
+              <w:t>{</w:t>
+            </w:r>
+            <w:proofErr w:type="spellStart"/>
+            <w:r>
+              <w:rPr>
+                <w:rFonts w:ascii="BC Sans" w:hAnsi="BC Sans" w:cs="BC Sans Light"/>
+                <w:sz w:val="20"/>
+                <w:szCs w:val="20"/>
+              </w:rPr>
+              <w:t>d</w:t>
             </w:r>
             <w:r>
               <w:rPr>
@@ -4669,7 +5593,52 @@
                 <w:sz w:val="20"/>
                 <w:szCs w:val="20"/>
               </w:rPr>
-              <w:t>updates[i].caller.email}</w:t>
+              <w:t>updates</w:t>
+            </w:r>
+            <w:proofErr w:type="spellEnd"/>
+            <w:r>
+              <w:rPr>
+                <w:rFonts w:ascii="BC Sans" w:hAnsi="BC Sans" w:cs="BC Sans Light"/>
+                <w:sz w:val="20"/>
+                <w:szCs w:val="20"/>
+              </w:rPr>
+              <w:t>[</w:t>
+            </w:r>
+            <w:proofErr w:type="spellStart"/>
+            <w:r>
+              <w:rPr>
+                <w:rFonts w:ascii="BC Sans" w:hAnsi="BC Sans" w:cs="BC Sans Light"/>
+                <w:sz w:val="20"/>
+                <w:szCs w:val="20"/>
+              </w:rPr>
+              <w:t>i</w:t>
+            </w:r>
+            <w:proofErr w:type="spellEnd"/>
+            <w:r>
+              <w:rPr>
+                <w:rFonts w:ascii="BC Sans" w:hAnsi="BC Sans" w:cs="BC Sans Light"/>
+                <w:sz w:val="20"/>
+                <w:szCs w:val="20"/>
+              </w:rPr>
+              <w:t>].</w:t>
+            </w:r>
+            <w:proofErr w:type="spellStart"/>
+            <w:r>
+              <w:rPr>
+                <w:rFonts w:ascii="BC Sans" w:hAnsi="BC Sans" w:cs="BC Sans Light"/>
+                <w:sz w:val="20"/>
+                <w:szCs w:val="20"/>
+              </w:rPr>
+              <w:t>caller.email</w:t>
+            </w:r>
+            <w:proofErr w:type="spellEnd"/>
+            <w:r>
+              <w:rPr>
+                <w:rFonts w:ascii="BC Sans" w:hAnsi="BC Sans" w:cs="BC Sans Light"/>
+                <w:sz w:val="20"/>
+                <w:szCs w:val="20"/>
+              </w:rPr>
+              <w:t>}</w:t>
             </w:r>
           </w:p>
         </w:tc>
@@ -4729,7 +5698,16 @@
                 <w:sz w:val="20"/>
                 <w:szCs w:val="20"/>
               </w:rPr>
-              <w:t>{d</w:t>
+              <w:t>{</w:t>
+            </w:r>
+            <w:proofErr w:type="spellStart"/>
+            <w:r>
+              <w:rPr>
+                <w:rFonts w:ascii="BC Sans" w:hAnsi="BC Sans" w:cs="BC Sans Light"/>
+                <w:sz w:val="20"/>
+                <w:szCs w:val="20"/>
+              </w:rPr>
+              <w:t>d</w:t>
             </w:r>
             <w:r>
               <w:rPr>
@@ -4746,7 +5724,52 @@
                 <w:sz w:val="20"/>
                 <w:szCs w:val="20"/>
               </w:rPr>
-              <w:t>updates[i].caller.organizationReportingComplaint}</w:t>
+              <w:t>updates</w:t>
+            </w:r>
+            <w:proofErr w:type="spellEnd"/>
+            <w:r>
+              <w:rPr>
+                <w:rFonts w:ascii="BC Sans" w:hAnsi="BC Sans" w:cs="BC Sans Light"/>
+                <w:sz w:val="20"/>
+                <w:szCs w:val="20"/>
+              </w:rPr>
+              <w:t>[</w:t>
+            </w:r>
+            <w:proofErr w:type="spellStart"/>
+            <w:r>
+              <w:rPr>
+                <w:rFonts w:ascii="BC Sans" w:hAnsi="BC Sans" w:cs="BC Sans Light"/>
+                <w:sz w:val="20"/>
+                <w:szCs w:val="20"/>
+              </w:rPr>
+              <w:t>i</w:t>
+            </w:r>
+            <w:proofErr w:type="spellEnd"/>
+            <w:r>
+              <w:rPr>
+                <w:rFonts w:ascii="BC Sans" w:hAnsi="BC Sans" w:cs="BC Sans Light"/>
+                <w:sz w:val="20"/>
+                <w:szCs w:val="20"/>
+              </w:rPr>
+              <w:t>].</w:t>
+            </w:r>
+            <w:proofErr w:type="spellStart"/>
+            <w:r>
+              <w:rPr>
+                <w:rFonts w:ascii="BC Sans" w:hAnsi="BC Sans" w:cs="BC Sans Light"/>
+                <w:sz w:val="20"/>
+                <w:szCs w:val="20"/>
+              </w:rPr>
+              <w:t>caller.organizationReportingComplaint</w:t>
+            </w:r>
+            <w:proofErr w:type="spellEnd"/>
+            <w:r>
+              <w:rPr>
+                <w:rFonts w:ascii="BC Sans" w:hAnsi="BC Sans" w:cs="BC Sans Light"/>
+                <w:sz w:val="20"/>
+                <w:szCs w:val="20"/>
+              </w:rPr>
+              <w:t>}</w:t>
             </w:r>
           </w:p>
         </w:tc>
@@ -4778,7 +5801,16 @@
           <w:szCs w:val="20"/>
         </w:rPr>
         <w:br/>
-        <w:t>{d</w:t>
+        <w:t>{</w:t>
+      </w:r>
+      <w:proofErr w:type="spellStart"/>
+      <w:r>
+        <w:rPr>
+          <w:rFonts w:ascii="BC Sans" w:hAnsi="BC Sans"/>
+          <w:sz w:val="20"/>
+          <w:szCs w:val="20"/>
+        </w:rPr>
+        <w:t>d</w:t>
       </w:r>
       <w:r>
         <w:rPr>
@@ -4794,7 +5826,34 @@
           <w:sz w:val="20"/>
           <w:szCs w:val="20"/>
         </w:rPr>
-        <w:t>updates[i+1].sequenceId}</w:t>
+        <w:t>updates</w:t>
+      </w:r>
+      <w:proofErr w:type="spellEnd"/>
+      <w:r>
+        <w:rPr>
+          <w:rFonts w:ascii="BC Sans" w:hAnsi="BC Sans"/>
+          <w:sz w:val="20"/>
+          <w:szCs w:val="20"/>
+        </w:rPr>
+        <w:t>[i+1].</w:t>
+      </w:r>
+      <w:proofErr w:type="spellStart"/>
+      <w:r>
+        <w:rPr>
+          <w:rFonts w:ascii="BC Sans" w:hAnsi="BC Sans"/>
+          <w:sz w:val="20"/>
+          <w:szCs w:val="20"/>
+        </w:rPr>
+        <w:t>sequenceId</w:t>
+      </w:r>
+      <w:proofErr w:type="spellEnd"/>
+      <w:r>
+        <w:rPr>
+          <w:rFonts w:ascii="BC Sans" w:hAnsi="BC Sans"/>
+          <w:sz w:val="20"/>
+          <w:szCs w:val="20"/>
+        </w:rPr>
+        <w:t>}</w:t>
       </w:r>
     </w:p>
     <w:p>
@@ -4820,7 +5879,20 @@
           <w:lang w:eastAsia="en-CA"/>
           <w14:ligatures w14:val="none"/>
         </w:rPr>
-        <w:t>{d.</w:t>
+        <w:t>{</w:t>
+      </w:r>
+      <w:proofErr w:type="spellStart"/>
+      <w:r>
+        <w:rPr>
+          <w:rFonts w:ascii="BC Sans" w:eastAsia="Times New Roman" w:hAnsi="BC Sans" w:cs="Segoe UI"/>
+          <w:color w:val="000000"/>
+          <w:kern w:val="0"/>
+          <w:sz w:val="20"/>
+          <w:szCs w:val="20"/>
+          <w:lang w:eastAsia="en-CA"/>
+          <w14:ligatures w14:val="none"/>
+        </w:rPr>
+        <w:t>d.</w:t>
       </w:r>
       <w:r>
         <w:rPr>
@@ -4844,7 +5916,46 @@
           <w:lang w:eastAsia="en-CA"/>
           <w14:ligatures w14:val="none"/>
         </w:rPr>
-        <w:t>ComplaintAttachments:ifEQ(true):showBegin}</w:t>
+        <w:t>ComplaintAttachments:ifEQ</w:t>
+      </w:r>
+      <w:proofErr w:type="spellEnd"/>
+      <w:r>
+        <w:rPr>
+          <w:rFonts w:ascii="BC Sans" w:eastAsia="Times New Roman" w:hAnsi="BC Sans" w:cs="Segoe UI"/>
+          <w:color w:val="000000"/>
+          <w:kern w:val="0"/>
+          <w:sz w:val="20"/>
+          <w:szCs w:val="20"/>
+          <w:lang w:eastAsia="en-CA"/>
+          <w14:ligatures w14:val="none"/>
+        </w:rPr>
+        <w:t>(true):</w:t>
+      </w:r>
+      <w:proofErr w:type="spellStart"/>
+      <w:r>
+        <w:rPr>
+          <w:rFonts w:ascii="BC Sans" w:eastAsia="Times New Roman" w:hAnsi="BC Sans" w:cs="Segoe UI"/>
+          <w:color w:val="000000"/>
+          <w:kern w:val="0"/>
+          <w:sz w:val="20"/>
+          <w:szCs w:val="20"/>
+          <w:lang w:eastAsia="en-CA"/>
+          <w14:ligatures w14:val="none"/>
+        </w:rPr>
+        <w:t>showBegin</w:t>
+      </w:r>
+      <w:proofErr w:type="spellEnd"/>
+      <w:r>
+        <w:rPr>
+          <w:rFonts w:ascii="BC Sans" w:eastAsia="Times New Roman" w:hAnsi="BC Sans" w:cs="Segoe UI"/>
+          <w:color w:val="000000"/>
+          <w:kern w:val="0"/>
+          <w:sz w:val="20"/>
+          <w:szCs w:val="20"/>
+          <w:lang w:eastAsia="en-CA"/>
+          <w14:ligatures w14:val="none"/>
+        </w:rPr>
+        <w:t>}</w:t>
       </w:r>
     </w:p>
     <w:tbl>
@@ -4999,6 +6110,7 @@
               </w:rPr>
               <w:t>{</w:t>
             </w:r>
+            <w:proofErr w:type="spellStart"/>
             <w:r>
               <w:rPr>
                 <w:rFonts w:ascii="BC Sans" w:eastAsia="Times New Roman" w:hAnsi="BC Sans" w:cs="Times New Roman"/>
@@ -5023,18 +6135,46 @@
               </w:rPr>
               <w:t>cAtts</w:t>
             </w:r>
-            <w:r>
-              <w:rPr>
-                <w:rFonts w:ascii="BC Sans" w:eastAsia="Times New Roman" w:hAnsi="BC Sans" w:cs="Times New Roman"/>
-                <w:b w:val="0"/>
-                <w:bCs w:val="0"/>
-                <w:caps w:val="0"/>
-                <w:color w:val="000000" w:themeColor="text1"/>
-                <w:sz w:val="20"/>
-                <w:szCs w:val="20"/>
-              </w:rPr>
-              <w:t>[i].</w:t>
-            </w:r>
+            <w:proofErr w:type="spellEnd"/>
+            <w:r>
+              <w:rPr>
+                <w:rFonts w:ascii="BC Sans" w:eastAsia="Times New Roman" w:hAnsi="BC Sans" w:cs="Times New Roman"/>
+                <w:b w:val="0"/>
+                <w:bCs w:val="0"/>
+                <w:caps w:val="0"/>
+                <w:color w:val="000000" w:themeColor="text1"/>
+                <w:sz w:val="20"/>
+                <w:szCs w:val="20"/>
+              </w:rPr>
+              <w:t>[</w:t>
+            </w:r>
+            <w:proofErr w:type="spellStart"/>
+            <w:r>
+              <w:rPr>
+                <w:rFonts w:ascii="BC Sans" w:eastAsia="Times New Roman" w:hAnsi="BC Sans" w:cs="Times New Roman"/>
+                <w:b w:val="0"/>
+                <w:bCs w:val="0"/>
+                <w:caps w:val="0"/>
+                <w:color w:val="000000" w:themeColor="text1"/>
+                <w:sz w:val="20"/>
+                <w:szCs w:val="20"/>
+              </w:rPr>
+              <w:t>i</w:t>
+            </w:r>
+            <w:proofErr w:type="spellEnd"/>
+            <w:r>
+              <w:rPr>
+                <w:rFonts w:ascii="BC Sans" w:eastAsia="Times New Roman" w:hAnsi="BC Sans" w:cs="Times New Roman"/>
+                <w:b w:val="0"/>
+                <w:bCs w:val="0"/>
+                <w:caps w:val="0"/>
+                <w:color w:val="000000" w:themeColor="text1"/>
+                <w:sz w:val="20"/>
+                <w:szCs w:val="20"/>
+              </w:rPr>
+              <w:t>].</w:t>
+            </w:r>
+            <w:proofErr w:type="spellStart"/>
             <w:r>
               <w:rPr>
                 <w:rFonts w:ascii="BC Sans" w:eastAsia="Times New Roman" w:hAnsi="BC Sans" w:cs="Times New Roman"/>
@@ -5047,6 +6187,7 @@
               </w:rPr>
               <w:t>fileType</w:t>
             </w:r>
+            <w:proofErr w:type="spellEnd"/>
             <w:r>
               <w:rPr>
                 <w:rFonts w:ascii="BC Sans" w:eastAsia="Times New Roman" w:hAnsi="BC Sans" w:cs="Times New Roman"/>
@@ -5086,7 +6227,17 @@
                 <w:sz w:val="20"/>
                 <w:szCs w:val="20"/>
               </w:rPr>
-              <w:t>{d.</w:t>
+              <w:t>{</w:t>
+            </w:r>
+            <w:proofErr w:type="spellStart"/>
+            <w:r>
+              <w:rPr>
+                <w:rFonts w:ascii="BC Sans" w:eastAsia="Times New Roman" w:hAnsi="BC Sans" w:cs="Times New Roman"/>
+                <w:color w:val="000000" w:themeColor="text1"/>
+                <w:sz w:val="20"/>
+                <w:szCs w:val="20"/>
+              </w:rPr>
+              <w:t>d.</w:t>
             </w:r>
             <w:r>
               <w:rPr>
@@ -5097,14 +6248,35 @@
               </w:rPr>
               <w:t>cAtts</w:t>
             </w:r>
-            <w:r>
-              <w:rPr>
-                <w:rFonts w:ascii="BC Sans" w:eastAsia="Times New Roman" w:hAnsi="BC Sans" w:cs="Times New Roman"/>
-                <w:color w:val="000000" w:themeColor="text1"/>
-                <w:sz w:val="20"/>
-                <w:szCs w:val="20"/>
-              </w:rPr>
-              <w:t>[i].</w:t>
+            <w:proofErr w:type="spellEnd"/>
+            <w:r>
+              <w:rPr>
+                <w:rFonts w:ascii="BC Sans" w:eastAsia="Times New Roman" w:hAnsi="BC Sans" w:cs="Times New Roman"/>
+                <w:color w:val="000000" w:themeColor="text1"/>
+                <w:sz w:val="20"/>
+                <w:szCs w:val="20"/>
+              </w:rPr>
+              <w:t>[</w:t>
+            </w:r>
+            <w:proofErr w:type="spellStart"/>
+            <w:r>
+              <w:rPr>
+                <w:rFonts w:ascii="BC Sans" w:eastAsia="Times New Roman" w:hAnsi="BC Sans" w:cs="Times New Roman"/>
+                <w:color w:val="000000" w:themeColor="text1"/>
+                <w:sz w:val="20"/>
+                <w:szCs w:val="20"/>
+              </w:rPr>
+              <w:t>i</w:t>
+            </w:r>
+            <w:proofErr w:type="spellEnd"/>
+            <w:r>
+              <w:rPr>
+                <w:rFonts w:ascii="BC Sans" w:eastAsia="Times New Roman" w:hAnsi="BC Sans" w:cs="Times New Roman"/>
+                <w:color w:val="000000" w:themeColor="text1"/>
+                <w:sz w:val="20"/>
+                <w:szCs w:val="20"/>
+              </w:rPr>
+              <w:t>].</w:t>
             </w:r>
             <w:r>
               <w:rPr>
@@ -5163,6 +6335,7 @@
               </w:rPr>
               <w:t>{</w:t>
             </w:r>
+            <w:proofErr w:type="spellStart"/>
             <w:r>
               <w:rPr>
                 <w:rFonts w:ascii="BC Sans" w:eastAsia="Times New Roman" w:hAnsi="BC Sans" w:cs="Times New Roman"/>
@@ -5187,6 +6360,7 @@
               </w:rPr>
               <w:t>cAtts</w:t>
             </w:r>
+            <w:proofErr w:type="spellEnd"/>
             <w:r>
               <w:rPr>
                 <w:rFonts w:ascii="BC Sans" w:eastAsia="Times New Roman" w:hAnsi="BC Sans" w:cs="Times New Roman"/>
@@ -5223,6 +6397,7 @@
               </w:rPr>
               <w:t>].</w:t>
             </w:r>
+            <w:proofErr w:type="spellStart"/>
             <w:r>
               <w:rPr>
                 <w:rFonts w:ascii="BC Sans" w:eastAsia="Times New Roman" w:hAnsi="BC Sans" w:cs="Times New Roman"/>
@@ -5235,6 +6410,7 @@
               </w:rPr>
               <w:t>fileType</w:t>
             </w:r>
+            <w:proofErr w:type="spellEnd"/>
             <w:r>
               <w:rPr>
                 <w:rFonts w:ascii="BC Sans" w:eastAsia="Times New Roman" w:hAnsi="BC Sans" w:cs="Times New Roman"/>
@@ -5271,7 +6447,17 @@
                 <w:sz w:val="20"/>
                 <w:szCs w:val="20"/>
               </w:rPr>
-              <w:t>{d.</w:t>
+              <w:t>{</w:t>
+            </w:r>
+            <w:proofErr w:type="spellStart"/>
+            <w:r>
+              <w:rPr>
+                <w:rFonts w:ascii="BC Sans" w:eastAsia="Times New Roman" w:hAnsi="BC Sans" w:cs="Times New Roman"/>
+                <w:color w:val="000000" w:themeColor="text1"/>
+                <w:sz w:val="20"/>
+                <w:szCs w:val="20"/>
+              </w:rPr>
+              <w:t>d.</w:t>
             </w:r>
             <w:r>
               <w:rPr>
@@ -5282,6 +6468,7 @@
               </w:rPr>
               <w:t>cAtts</w:t>
             </w:r>
+            <w:proofErr w:type="spellEnd"/>
             <w:r>
               <w:rPr>
                 <w:rFonts w:ascii="BC Sans" w:eastAsia="Times New Roman" w:hAnsi="BC Sans" w:cs="Times New Roman"/>
@@ -5355,7 +6542,20 @@
           <w:lang w:eastAsia="en-CA"/>
           <w14:ligatures w14:val="none"/>
         </w:rPr>
-        <w:t>{d.</w:t>
+        <w:t>{</w:t>
+      </w:r>
+      <w:proofErr w:type="spellStart"/>
+      <w:r>
+        <w:rPr>
+          <w:rFonts w:ascii="BC Sans" w:eastAsia="Times New Roman" w:hAnsi="BC Sans" w:cs="Segoe UI"/>
+          <w:color w:val="000000"/>
+          <w:kern w:val="0"/>
+          <w:sz w:val="20"/>
+          <w:szCs w:val="20"/>
+          <w:lang w:eastAsia="en-CA"/>
+          <w14:ligatures w14:val="none"/>
+        </w:rPr>
+        <w:t>d.</w:t>
       </w:r>
       <w:r>
         <w:rPr>
@@ -5379,7 +6579,20 @@
           <w:lang w:eastAsia="en-CA"/>
           <w14:ligatures w14:val="none"/>
         </w:rPr>
-        <w:t>ComplaintAttachments:showEnd}</w:t>
+        <w:t>ComplaintAttachments:showEnd</w:t>
+      </w:r>
+      <w:proofErr w:type="spellEnd"/>
+      <w:r>
+        <w:rPr>
+          <w:rFonts w:ascii="BC Sans" w:eastAsia="Times New Roman" w:hAnsi="BC Sans" w:cs="Segoe UI"/>
+          <w:color w:val="000000"/>
+          <w:kern w:val="0"/>
+          <w:sz w:val="20"/>
+          <w:szCs w:val="20"/>
+          <w:lang w:eastAsia="en-CA"/>
+          <w14:ligatures w14:val="none"/>
+        </w:rPr>
+        <w:t>}</w:t>
       </w:r>
     </w:p>
     <w:p>
@@ -5687,6 +6900,7 @@
             </w:rPr>
             <w:t>Report printed on {</w:t>
           </w:r>
+          <w:proofErr w:type="spellStart"/>
           <w:r>
             <w:rPr>
               <w:rFonts w:ascii="BC Sans" w:eastAsia="BC Sans" w:hAnsi="BC Sans" w:cs="BC Sans"/>
@@ -5711,6 +6925,7 @@
             </w:rPr>
             <w:t>generatedOn</w:t>
           </w:r>
+          <w:proofErr w:type="spellEnd"/>
           <w:r>
             <w:rPr>
               <w:rFonts w:ascii="BC Sans" w:eastAsia="BC Sans" w:hAnsi="BC Sans" w:cs="BC Sans"/>

</xml_diff>

<commit_message>
Add referrals to PDF export
</commit_message>
<xml_diff>
--- a/backend/templates/complaint/CDOGS-ERS-COMPLAINT-TEMPLATE-v1.docx
+++ b/backend/templates/complaint/CDOGS-ERS-COMPLAINT-TEMPLATE-v1.docx
@@ -129,7 +129,7 @@
           <w:p>
             <w:pPr>
               <w:rPr>
-                <w:rFonts w:ascii="BC Sans" w:eastAsia="Times New Roman" w:hAnsi="BC Sans" w:cs="Times New Roman"/>
+                <w:rFonts w:ascii="BC Sans" w:hAnsi="BC Sans" w:eastAsia="Times New Roman" w:cs="Times New Roman"/>
                 <w:b w:val="0"/>
                 <w:bCs w:val="0"/>
                 <w:color w:val="000000" w:themeColor="text1"/>
@@ -139,7 +139,7 @@
             </w:pPr>
             <w:r>
               <w:rPr>
-                <w:rFonts w:ascii="BC Sans" w:eastAsia="Times New Roman" w:hAnsi="BC Sans" w:cs="Times New Roman"/>
+                <w:rFonts w:ascii="BC Sans" w:hAnsi="BC Sans" w:eastAsia="Times New Roman" w:cs="Times New Roman"/>
                 <w:b w:val="0"/>
                 <w:bCs w:val="0"/>
                 <w:color w:val="000000" w:themeColor="text1"/>
@@ -150,7 +150,7 @@
             </w:r>
             <w:r>
               <w:rPr>
-                <w:rFonts w:ascii="BC Sans" w:eastAsia="Times New Roman" w:hAnsi="BC Sans" w:cs="Times New Roman"/>
+                <w:rFonts w:ascii="BC Sans" w:hAnsi="BC Sans" w:eastAsia="Times New Roman" w:cs="Times New Roman"/>
                 <w:b w:val="0"/>
                 <w:bCs w:val="0"/>
                 <w:color w:val="000000" w:themeColor="text1"/>
@@ -162,7 +162,7 @@
             <w:proofErr w:type="spellStart"/>
             <w:r>
               <w:rPr>
-                <w:rFonts w:ascii="BC Sans" w:eastAsia="Times New Roman" w:hAnsi="BC Sans" w:cs="Times New Roman"/>
+                <w:rFonts w:ascii="BC Sans" w:hAnsi="BC Sans" w:eastAsia="Times New Roman" w:cs="Times New Roman"/>
                 <w:b w:val="0"/>
                 <w:bCs w:val="0"/>
                 <w:color w:val="000000" w:themeColor="text1"/>
@@ -173,7 +173,7 @@
             </w:r>
             <w:r>
               <w:rPr>
-                <w:rFonts w:ascii="BC Sans" w:eastAsia="BC Sans" w:hAnsi="BC Sans" w:cs="BC Sans"/>
+                <w:rFonts w:ascii="BC Sans" w:hAnsi="BC Sans" w:eastAsia="BC Sans" w:cs="BC Sans"/>
                 <w:sz w:val="18"/>
                 <w:szCs w:val="18"/>
               </w:rPr>
@@ -181,7 +181,7 @@
             </w:r>
             <w:r>
               <w:rPr>
-                <w:rFonts w:ascii="BC Sans" w:eastAsia="Times New Roman" w:hAnsi="BC Sans" w:cs="Times New Roman"/>
+                <w:rFonts w:ascii="BC Sans" w:hAnsi="BC Sans" w:eastAsia="Times New Roman" w:cs="Times New Roman"/>
                 <w:b w:val="0"/>
                 <w:bCs w:val="0"/>
                 <w:color w:val="000000" w:themeColor="text1"/>
@@ -193,7 +193,7 @@
             <w:proofErr w:type="spellEnd"/>
             <w:r>
               <w:rPr>
-                <w:rFonts w:ascii="BC Sans" w:eastAsia="Times New Roman" w:hAnsi="BC Sans" w:cs="Times New Roman"/>
+                <w:rFonts w:ascii="BC Sans" w:hAnsi="BC Sans" w:eastAsia="Times New Roman" w:cs="Times New Roman"/>
                 <w:b w:val="0"/>
                 <w:bCs w:val="0"/>
                 <w:color w:val="000000" w:themeColor="text1"/>
@@ -212,7 +212,7 @@
             <w:pPr>
               <w:cnfStyle w:val="100000000000" w:firstRow="1" w:lastRow="0" w:firstColumn="0" w:lastColumn="0" w:oddVBand="0" w:evenVBand="0" w:oddHBand="0" w:evenHBand="0" w:firstRowFirstColumn="0" w:firstRowLastColumn="0" w:lastRowFirstColumn="0" w:lastRowLastColumn="0"/>
               <w:rPr>
-                <w:rFonts w:ascii="BC Sans" w:eastAsia="Times New Roman" w:hAnsi="BC Sans" w:cs="Times New Roman"/>
+                <w:rFonts w:ascii="BC Sans" w:hAnsi="BC Sans" w:eastAsia="Times New Roman" w:cs="Times New Roman"/>
                 <w:color w:val="000000" w:themeColor="text1"/>
                 <w:sz w:val="20"/>
                 <w:szCs w:val="20"/>
@@ -220,7 +220,7 @@
             </w:pPr>
             <w:r>
               <w:rPr>
-                <w:rFonts w:ascii="BC Sans" w:eastAsia="Times New Roman" w:hAnsi="BC Sans" w:cs="Times New Roman"/>
+                <w:rFonts w:ascii="BC Sans" w:hAnsi="BC Sans" w:eastAsia="Times New Roman" w:cs="Times New Roman"/>
                 <w:b w:val="0"/>
                 <w:bCs w:val="0"/>
                 <w:color w:val="000000" w:themeColor="text1"/>
@@ -232,7 +232,7 @@
             <w:proofErr w:type="spellStart"/>
             <w:r>
               <w:rPr>
-                <w:rFonts w:ascii="BC Sans" w:eastAsia="Times New Roman" w:hAnsi="BC Sans" w:cs="Times New Roman"/>
+                <w:rFonts w:ascii="BC Sans" w:hAnsi="BC Sans" w:eastAsia="Times New Roman" w:cs="Times New Roman"/>
                 <w:b w:val="0"/>
                 <w:bCs w:val="0"/>
                 <w:color w:val="000000" w:themeColor="text1"/>
@@ -243,7 +243,7 @@
             </w:r>
             <w:r>
               <w:rPr>
-                <w:rFonts w:ascii="BC Sans" w:eastAsia="BC Sans" w:hAnsi="BC Sans" w:cs="BC Sans"/>
+                <w:rFonts w:ascii="BC Sans" w:hAnsi="BC Sans" w:eastAsia="BC Sans" w:cs="BC Sans"/>
                 <w:b w:val="0"/>
                 <w:bCs w:val="0"/>
                 <w:sz w:val="18"/>
@@ -253,7 +253,7 @@
             </w:r>
             <w:r>
               <w:rPr>
-                <w:rFonts w:ascii="BC Sans" w:eastAsia="Times New Roman" w:hAnsi="BC Sans" w:cs="Times New Roman"/>
+                <w:rFonts w:ascii="BC Sans" w:hAnsi="BC Sans" w:eastAsia="Times New Roman" w:cs="Times New Roman"/>
                 <w:b w:val="0"/>
                 <w:bCs w:val="0"/>
                 <w:color w:val="000000" w:themeColor="text1"/>
@@ -265,7 +265,7 @@
             <w:proofErr w:type="spellEnd"/>
             <w:r>
               <w:rPr>
-                <w:rFonts w:ascii="BC Sans" w:eastAsia="Times New Roman" w:hAnsi="BC Sans" w:cs="Times New Roman"/>
+                <w:rFonts w:ascii="BC Sans" w:hAnsi="BC Sans" w:eastAsia="Times New Roman" w:cs="Times New Roman"/>
                 <w:b w:val="0"/>
                 <w:bCs w:val="0"/>
                 <w:color w:val="000000" w:themeColor="text1"/>
@@ -286,7 +286,7 @@
             </w:pPr>
             <w:r>
               <w:rPr>
-                <w:rFonts w:ascii="BC Sans" w:eastAsia="Times New Roman" w:hAnsi="BC Sans" w:cs="Times New Roman"/>
+                <w:rFonts w:ascii="BC Sans" w:hAnsi="BC Sans" w:eastAsia="Times New Roman" w:cs="Times New Roman"/>
                 <w:b w:val="0"/>
                 <w:bCs w:val="0"/>
                 <w:color w:val="000000" w:themeColor="text1"/>
@@ -298,7 +298,7 @@
             <w:proofErr w:type="spellStart"/>
             <w:r>
               <w:rPr>
-                <w:rFonts w:ascii="BC Sans" w:eastAsia="Times New Roman" w:hAnsi="BC Sans" w:cs="Times New Roman"/>
+                <w:rFonts w:ascii="BC Sans" w:hAnsi="BC Sans" w:eastAsia="Times New Roman" w:cs="Times New Roman"/>
                 <w:b w:val="0"/>
                 <w:bCs w:val="0"/>
                 <w:color w:val="000000" w:themeColor="text1"/>
@@ -309,7 +309,7 @@
             </w:r>
             <w:r>
               <w:rPr>
-                <w:rFonts w:ascii="BC Sans" w:eastAsia="BC Sans" w:hAnsi="BC Sans" w:cs="BC Sans"/>
+                <w:rFonts w:ascii="BC Sans" w:hAnsi="BC Sans" w:eastAsia="BC Sans" w:cs="BC Sans"/>
                 <w:b w:val="0"/>
                 <w:bCs w:val="0"/>
                 <w:sz w:val="18"/>
@@ -319,7 +319,7 @@
             </w:r>
             <w:r>
               <w:rPr>
-                <w:rFonts w:ascii="BC Sans" w:eastAsia="Times New Roman" w:hAnsi="BC Sans" w:cs="Times New Roman"/>
+                <w:rFonts w:ascii="BC Sans" w:hAnsi="BC Sans" w:eastAsia="Times New Roman" w:cs="Times New Roman"/>
                 <w:b w:val="0"/>
                 <w:bCs w:val="0"/>
                 <w:color w:val="000000" w:themeColor="text1"/>
@@ -331,7 +331,7 @@
             <w:proofErr w:type="spellEnd"/>
             <w:r>
               <w:rPr>
-                <w:rFonts w:ascii="BC Sans" w:eastAsia="Times New Roman" w:hAnsi="BC Sans" w:cs="Times New Roman"/>
+                <w:rFonts w:ascii="BC Sans" w:hAnsi="BC Sans" w:eastAsia="Times New Roman" w:cs="Times New Roman"/>
                 <w:b w:val="0"/>
                 <w:bCs w:val="0"/>
                 <w:color w:val="000000" w:themeColor="text1"/>
@@ -355,7 +355,7 @@
           <w:p>
             <w:pPr>
               <w:rPr>
-                <w:rFonts w:ascii="BC Sans" w:eastAsia="Times New Roman" w:hAnsi="BC Sans" w:cs="Times New Roman"/>
+                <w:rFonts w:ascii="BC Sans" w:hAnsi="BC Sans" w:eastAsia="Times New Roman" w:cs="Times New Roman"/>
                 <w:b w:val="0"/>
                 <w:bCs w:val="0"/>
                 <w:color w:val="000000" w:themeColor="text1"/>
@@ -365,7 +365,7 @@
             </w:pPr>
             <w:r>
               <w:rPr>
-                <w:rFonts w:ascii="BC Sans" w:eastAsia="Times New Roman" w:hAnsi="BC Sans" w:cs="Times New Roman"/>
+                <w:rFonts w:ascii="BC Sans" w:hAnsi="BC Sans" w:eastAsia="Times New Roman" w:cs="Times New Roman"/>
                 <w:b w:val="0"/>
                 <w:bCs w:val="0"/>
                 <w:color w:val="000000" w:themeColor="text1"/>
@@ -376,7 +376,7 @@
             </w:r>
             <w:r>
               <w:rPr>
-                <w:rFonts w:ascii="BC Sans" w:eastAsia="Times New Roman" w:hAnsi="BC Sans" w:cs="Times New Roman"/>
+                <w:rFonts w:ascii="BC Sans" w:hAnsi="BC Sans" w:eastAsia="Times New Roman" w:cs="Times New Roman"/>
                 <w:b w:val="0"/>
                 <w:bCs w:val="0"/>
                 <w:color w:val="000000" w:themeColor="text1"/>
@@ -387,7 +387,7 @@
             </w:r>
             <w:r>
               <w:rPr>
-                <w:rFonts w:ascii="BC Sans" w:eastAsia="Times New Roman" w:hAnsi="BC Sans" w:cs="Times New Roman"/>
+                <w:rFonts w:ascii="BC Sans" w:hAnsi="BC Sans" w:eastAsia="Times New Roman" w:cs="Times New Roman"/>
                 <w:b w:val="0"/>
                 <w:bCs w:val="0"/>
                 <w:color w:val="000000" w:themeColor="text1"/>
@@ -399,7 +399,7 @@
             <w:proofErr w:type="spellStart"/>
             <w:r>
               <w:rPr>
-                <w:rFonts w:ascii="BC Sans" w:eastAsia="Times New Roman" w:hAnsi="BC Sans" w:cs="Times New Roman"/>
+                <w:rFonts w:ascii="BC Sans" w:hAnsi="BC Sans" w:eastAsia="Times New Roman" w:cs="Times New Roman"/>
                 <w:b w:val="0"/>
                 <w:bCs w:val="0"/>
                 <w:color w:val="000000" w:themeColor="text1"/>
@@ -410,7 +410,7 @@
             </w:r>
             <w:r>
               <w:rPr>
-                <w:rFonts w:ascii="BC Sans" w:eastAsia="BC Sans" w:hAnsi="BC Sans" w:cs="BC Sans"/>
+                <w:rFonts w:ascii="BC Sans" w:hAnsi="BC Sans" w:eastAsia="BC Sans" w:cs="BC Sans"/>
                 <w:b w:val="0"/>
                 <w:bCs w:val="0"/>
                 <w:sz w:val="18"/>
@@ -420,7 +420,7 @@
             </w:r>
             <w:r>
               <w:rPr>
-                <w:rFonts w:ascii="BC Sans" w:eastAsia="Times New Roman" w:hAnsi="BC Sans" w:cs="Times New Roman"/>
+                <w:rFonts w:ascii="BC Sans" w:hAnsi="BC Sans" w:eastAsia="Times New Roman" w:cs="Times New Roman"/>
                 <w:b w:val="0"/>
                 <w:bCs w:val="0"/>
                 <w:color w:val="000000" w:themeColor="text1"/>
@@ -432,7 +432,7 @@
             <w:proofErr w:type="spellEnd"/>
             <w:r>
               <w:rPr>
-                <w:rFonts w:ascii="BC Sans" w:eastAsia="Times New Roman" w:hAnsi="BC Sans" w:cs="Times New Roman"/>
+                <w:rFonts w:ascii="BC Sans" w:hAnsi="BC Sans" w:eastAsia="Times New Roman" w:cs="Times New Roman"/>
                 <w:b w:val="0"/>
                 <w:bCs w:val="0"/>
                 <w:color w:val="000000" w:themeColor="text1"/>
@@ -451,7 +451,7 @@
             <w:pPr>
               <w:cnfStyle w:val="000000000000" w:firstRow="0" w:lastRow="0" w:firstColumn="0" w:lastColumn="0" w:oddVBand="0" w:evenVBand="0" w:oddHBand="0" w:evenHBand="0" w:firstRowFirstColumn="0" w:firstRowLastColumn="0" w:lastRowFirstColumn="0" w:lastRowLastColumn="0"/>
               <w:rPr>
-                <w:rFonts w:ascii="BC Sans" w:eastAsia="Times New Roman" w:hAnsi="BC Sans" w:cs="Times New Roman"/>
+                <w:rFonts w:ascii="BC Sans" w:hAnsi="BC Sans" w:eastAsia="Times New Roman" w:cs="Times New Roman"/>
                 <w:color w:val="000000" w:themeColor="text1"/>
                 <w:sz w:val="20"/>
                 <w:szCs w:val="20"/>
@@ -459,7 +459,7 @@
             </w:pPr>
             <w:r>
               <w:rPr>
-                <w:rFonts w:ascii="BC Sans" w:eastAsia="Times New Roman" w:hAnsi="BC Sans" w:cs="Times New Roman"/>
+                <w:rFonts w:ascii="BC Sans" w:hAnsi="BC Sans" w:eastAsia="Times New Roman" w:cs="Times New Roman"/>
                 <w:color w:val="000000" w:themeColor="text1"/>
                 <w:sz w:val="20"/>
                 <w:szCs w:val="20"/>
@@ -468,7 +468,7 @@
             </w:r>
             <w:r>
               <w:rPr>
-                <w:rFonts w:ascii="BC Sans" w:eastAsia="Times New Roman" w:hAnsi="BC Sans" w:cs="Times New Roman"/>
+                <w:rFonts w:ascii="BC Sans" w:hAnsi="BC Sans" w:eastAsia="Times New Roman" w:cs="Times New Roman"/>
                 <w:color w:val="000000" w:themeColor="text1"/>
                 <w:sz w:val="20"/>
                 <w:szCs w:val="20"/>
@@ -478,7 +478,7 @@
             <w:proofErr w:type="spellStart"/>
             <w:r>
               <w:rPr>
-                <w:rFonts w:ascii="BC Sans" w:eastAsia="Times New Roman" w:hAnsi="BC Sans" w:cs="Times New Roman"/>
+                <w:rFonts w:ascii="BC Sans" w:hAnsi="BC Sans" w:eastAsia="Times New Roman" w:cs="Times New Roman"/>
                 <w:color w:val="000000" w:themeColor="text1"/>
                 <w:sz w:val="20"/>
                 <w:szCs w:val="20"/>
@@ -487,7 +487,7 @@
             </w:r>
             <w:r>
               <w:rPr>
-                <w:rFonts w:ascii="BC Sans" w:eastAsia="BC Sans" w:hAnsi="BC Sans" w:cs="BC Sans"/>
+                <w:rFonts w:ascii="BC Sans" w:hAnsi="BC Sans" w:eastAsia="BC Sans" w:cs="BC Sans"/>
                 <w:b/>
                 <w:bCs/>
                 <w:sz w:val="18"/>
@@ -497,7 +497,7 @@
             </w:r>
             <w:r>
               <w:rPr>
-                <w:rFonts w:ascii="BC Sans" w:eastAsia="Times New Roman" w:hAnsi="BC Sans" w:cs="Times New Roman"/>
+                <w:rFonts w:ascii="BC Sans" w:hAnsi="BC Sans" w:eastAsia="Times New Roman" w:cs="Times New Roman"/>
                 <w:color w:val="000000" w:themeColor="text1"/>
                 <w:sz w:val="20"/>
                 <w:szCs w:val="20"/>
@@ -507,7 +507,7 @@
             <w:proofErr w:type="spellEnd"/>
             <w:r>
               <w:rPr>
-                <w:rFonts w:ascii="BC Sans" w:eastAsia="Times New Roman" w:hAnsi="BC Sans" w:cs="Times New Roman"/>
+                <w:rFonts w:ascii="BC Sans" w:hAnsi="BC Sans" w:eastAsia="Times New Roman" w:cs="Times New Roman"/>
                 <w:color w:val="000000" w:themeColor="text1"/>
                 <w:sz w:val="20"/>
                 <w:szCs w:val="20"/>
@@ -524,7 +524,7 @@
             <w:pPr>
               <w:cnfStyle w:val="000000000000" w:firstRow="0" w:lastRow="0" w:firstColumn="0" w:lastColumn="0" w:oddVBand="0" w:evenVBand="0" w:oddHBand="0" w:evenHBand="0" w:firstRowFirstColumn="0" w:firstRowLastColumn="0" w:lastRowFirstColumn="0" w:lastRowLastColumn="0"/>
               <w:rPr>
-                <w:rFonts w:ascii="BC Sans" w:eastAsia="Times New Roman" w:hAnsi="BC Sans" w:cs="Times New Roman"/>
+                <w:rFonts w:ascii="BC Sans" w:hAnsi="BC Sans" w:eastAsia="Times New Roman" w:cs="Times New Roman"/>
                 <w:color w:val="000000" w:themeColor="text1"/>
                 <w:sz w:val="20"/>
                 <w:szCs w:val="20"/>
@@ -533,7 +533,7 @@
             <w:commentRangeStart w:id="0"/>
             <w:r>
               <w:rPr>
-                <w:rFonts w:ascii="BC Sans" w:eastAsia="Times New Roman" w:hAnsi="BC Sans" w:cs="Times New Roman"/>
+                <w:rFonts w:ascii="BC Sans" w:hAnsi="BC Sans" w:eastAsia="Times New Roman" w:cs="Times New Roman"/>
                 <w:color w:val="000000" w:themeColor="text1"/>
                 <w:sz w:val="20"/>
                 <w:szCs w:val="20"/>
@@ -542,7 +542,7 @@
             </w:r>
             <w:r>
               <w:rPr>
-                <w:rFonts w:ascii="BC Sans" w:eastAsia="BC Sans" w:hAnsi="BC Sans" w:cs="BC Sans"/>
+                <w:rFonts w:ascii="BC Sans" w:hAnsi="BC Sans" w:eastAsia="BC Sans" w:cs="BC Sans"/>
                 <w:sz w:val="18"/>
                 <w:szCs w:val="18"/>
               </w:rPr>
@@ -550,7 +550,7 @@
             </w:r>
             <w:r>
               <w:rPr>
-                <w:rFonts w:ascii="BC Sans" w:eastAsia="Times New Roman" w:hAnsi="BC Sans" w:cs="Times New Roman"/>
+                <w:rFonts w:ascii="BC Sans" w:hAnsi="BC Sans" w:eastAsia="Times New Roman" w:cs="Times New Roman"/>
                 <w:color w:val="000000" w:themeColor="text1"/>
                 <w:sz w:val="20"/>
                 <w:szCs w:val="20"/>
@@ -566,7 +566,7 @@
             </w:r>
             <w:r>
               <w:rPr>
-                <w:rFonts w:ascii="BC Sans" w:eastAsia="Times New Roman" w:hAnsi="BC Sans" w:cs="Times New Roman"/>
+                <w:rFonts w:ascii="BC Sans" w:hAnsi="BC Sans" w:eastAsia="Times New Roman" w:cs="Times New Roman"/>
                 <w:color w:val="000000" w:themeColor="text1"/>
                 <w:sz w:val="20"/>
                 <w:szCs w:val="20"/>
@@ -575,7 +575,7 @@
             </w:r>
             <w:r>
               <w:rPr>
-                <w:rFonts w:ascii="BC Sans" w:eastAsia="BC Sans" w:hAnsi="BC Sans" w:cs="BC Sans"/>
+                <w:rFonts w:ascii="BC Sans" w:hAnsi="BC Sans" w:eastAsia="BC Sans" w:cs="BC Sans"/>
                 <w:sz w:val="18"/>
                 <w:szCs w:val="18"/>
               </w:rPr>
@@ -583,7 +583,7 @@
             </w:r>
             <w:r>
               <w:rPr>
-                <w:rFonts w:ascii="BC Sans" w:eastAsia="Times New Roman" w:hAnsi="BC Sans" w:cs="Times New Roman"/>
+                <w:rFonts w:ascii="BC Sans" w:hAnsi="BC Sans" w:eastAsia="Times New Roman" w:cs="Times New Roman"/>
                 <w:color w:val="000000" w:themeColor="text1"/>
                 <w:sz w:val="20"/>
                 <w:szCs w:val="20"/>
@@ -592,7 +592,7 @@
             </w:r>
             <w:r>
               <w:rPr>
-                <w:rFonts w:ascii="BC Sans" w:eastAsia="BC Sans" w:hAnsi="BC Sans" w:cs="BC Sans"/>
+                <w:rFonts w:ascii="BC Sans" w:hAnsi="BC Sans" w:eastAsia="BC Sans" w:cs="BC Sans"/>
                 <w:sz w:val="18"/>
                 <w:szCs w:val="18"/>
               </w:rPr>
@@ -600,7 +600,7 @@
             </w:r>
             <w:r>
               <w:rPr>
-                <w:rFonts w:ascii="BC Sans" w:eastAsia="Times New Roman" w:hAnsi="BC Sans" w:cs="Times New Roman"/>
+                <w:rFonts w:ascii="BC Sans" w:hAnsi="BC Sans" w:eastAsia="Times New Roman" w:cs="Times New Roman"/>
                 <w:color w:val="000000" w:themeColor="text1"/>
                 <w:sz w:val="20"/>
                 <w:szCs w:val="20"/>
@@ -615,7 +615,7 @@
       <w:pPr>
         <w:spacing w:after="0"/>
         <w:rPr>
-          <w:rFonts w:ascii="BC Sans" w:eastAsia="Times New Roman" w:hAnsi="BC Sans" w:cs="Times New Roman"/>
+          <w:rFonts w:ascii="BC Sans" w:hAnsi="BC Sans" w:eastAsia="Times New Roman" w:cs="Times New Roman"/>
           <w:color w:val="000000" w:themeColor="text1"/>
           <w:sz w:val="20"/>
           <w:szCs w:val="20"/>
@@ -647,7 +647,7 @@
           <w:p>
             <w:pPr>
               <w:rPr>
-                <w:rFonts w:ascii="BC Sans" w:eastAsia="Times New Roman" w:hAnsi="BC Sans" w:cs="Times New Roman"/>
+                <w:rFonts w:ascii="BC Sans" w:hAnsi="BC Sans" w:eastAsia="Times New Roman" w:cs="Times New Roman"/>
                 <w:color w:val="000000"/>
                 <w:kern w:val="0"/>
                 <w:sz w:val="20"/>
@@ -657,7 +657,7 @@
             </w:pPr>
             <w:r>
               <w:rPr>
-                <w:rFonts w:ascii="BC Sans" w:eastAsia="Times New Roman" w:hAnsi="BC Sans" w:cs="Times New Roman"/>
+                <w:rFonts w:ascii="BC Sans" w:hAnsi="BC Sans" w:eastAsia="Times New Roman" w:cs="Times New Roman"/>
                 <w:caps w:val="0"/>
                 <w:color w:val="000000"/>
                 <w:kern w:val="0"/>
@@ -679,7 +679,7 @@
             <w:pPr>
               <w:cnfStyle w:val="100000000000" w:firstRow="1" w:lastRow="0" w:firstColumn="0" w:lastColumn="0" w:oddVBand="0" w:evenVBand="0" w:oddHBand="0" w:evenHBand="0" w:firstRowFirstColumn="0" w:firstRowLastColumn="0" w:lastRowFirstColumn="0" w:lastRowLastColumn="0"/>
               <w:rPr>
-                <w:rFonts w:ascii="BC Sans" w:eastAsia="Times New Roman" w:hAnsi="BC Sans" w:cs="Times New Roman"/>
+                <w:rFonts w:ascii="BC Sans" w:hAnsi="BC Sans" w:eastAsia="Times New Roman" w:cs="Times New Roman"/>
                 <w:color w:val="000000"/>
                 <w:kern w:val="0"/>
                 <w:sz w:val="20"/>
@@ -760,7 +760,7 @@
               <w:spacing w:line="259" w:lineRule="auto"/>
               <w:cnfStyle w:val="000000100000" w:firstRow="0" w:lastRow="0" w:firstColumn="0" w:lastColumn="0" w:oddVBand="0" w:evenVBand="0" w:oddHBand="1" w:evenHBand="0" w:firstRowFirstColumn="0" w:firstRowLastColumn="0" w:lastRowFirstColumn="0" w:lastRowLastColumn="0"/>
               <w:rPr>
-                <w:rFonts w:ascii="BC Sans" w:eastAsia="Times New Roman" w:hAnsi="BC Sans" w:cs="Times New Roman"/>
+                <w:rFonts w:ascii="BC Sans" w:hAnsi="BC Sans" w:eastAsia="Times New Roman" w:cs="Times New Roman"/>
                 <w:color w:val="000000" w:themeColor="text1"/>
                 <w:sz w:val="18"/>
                 <w:szCs w:val="18"/>
@@ -768,7 +768,7 @@
             </w:pPr>
             <w:r>
               <w:rPr>
-                <w:rFonts w:ascii="BC Sans" w:eastAsia="Times New Roman" w:hAnsi="BC Sans" w:cs="Times New Roman"/>
+                <w:rFonts w:ascii="BC Sans" w:hAnsi="BC Sans" w:eastAsia="Times New Roman" w:cs="Times New Roman"/>
                 <w:color w:val="000000" w:themeColor="text1"/>
                 <w:sz w:val="20"/>
                 <w:szCs w:val="20"/>
@@ -778,7 +778,7 @@
             <w:proofErr w:type="spellStart"/>
             <w:r>
               <w:rPr>
-                <w:rFonts w:ascii="BC Sans" w:eastAsia="Times New Roman" w:hAnsi="BC Sans" w:cs="Times New Roman"/>
+                <w:rFonts w:ascii="BC Sans" w:hAnsi="BC Sans" w:eastAsia="Times New Roman" w:cs="Times New Roman"/>
                 <w:color w:val="000000" w:themeColor="text1"/>
                 <w:sz w:val="20"/>
                 <w:szCs w:val="20"/>
@@ -787,7 +787,7 @@
             </w:r>
             <w:r>
               <w:rPr>
-                <w:rFonts w:ascii="BC Sans" w:eastAsia="Times New Roman" w:hAnsi="BC Sans" w:cs="Times New Roman"/>
+                <w:rFonts w:ascii="BC Sans" w:hAnsi="BC Sans" w:eastAsia="Times New Roman" w:cs="Times New Roman"/>
                 <w:color w:val="000000" w:themeColor="text1"/>
                 <w:sz w:val="20"/>
                 <w:szCs w:val="20"/>
@@ -796,7 +796,7 @@
             </w:r>
             <w:r>
               <w:rPr>
-                <w:rFonts w:ascii="BC Sans" w:eastAsia="Times New Roman" w:hAnsi="BC Sans" w:cs="Times New Roman"/>
+                <w:rFonts w:ascii="BC Sans" w:hAnsi="BC Sans" w:eastAsia="Times New Roman" w:cs="Times New Roman"/>
                 <w:color w:val="000000" w:themeColor="text1"/>
                 <w:sz w:val="20"/>
                 <w:szCs w:val="20"/>
@@ -806,7 +806,7 @@
             <w:proofErr w:type="spellEnd"/>
             <w:r>
               <w:rPr>
-                <w:rFonts w:ascii="BC Sans" w:eastAsia="Times New Roman" w:hAnsi="BC Sans" w:cs="Times New Roman"/>
+                <w:rFonts w:ascii="BC Sans" w:hAnsi="BC Sans" w:eastAsia="Times New Roman" w:cs="Times New Roman"/>
                 <w:color w:val="000000" w:themeColor="text1"/>
                 <w:sz w:val="20"/>
                 <w:szCs w:val="20"/>
@@ -883,7 +883,7 @@
             <w:pPr>
               <w:cnfStyle w:val="000000000000" w:firstRow="0" w:lastRow="0" w:firstColumn="0" w:lastColumn="0" w:oddVBand="0" w:evenVBand="0" w:oddHBand="0" w:evenHBand="0" w:firstRowFirstColumn="0" w:firstRowLastColumn="0" w:lastRowFirstColumn="0" w:lastRowLastColumn="0"/>
               <w:rPr>
-                <w:rFonts w:ascii="BC Sans" w:eastAsia="Times New Roman" w:hAnsi="BC Sans" w:cs="Times New Roman"/>
+                <w:rFonts w:ascii="BC Sans" w:hAnsi="BC Sans" w:eastAsia="Times New Roman" w:cs="Times New Roman"/>
                 <w:color w:val="000000" w:themeColor="text1"/>
                 <w:sz w:val="20"/>
                 <w:szCs w:val="20"/>
@@ -891,7 +891,7 @@
             </w:pPr>
             <w:r>
               <w:rPr>
-                <w:rFonts w:ascii="BC Sans" w:eastAsia="Times New Roman" w:hAnsi="BC Sans" w:cs="Times New Roman"/>
+                <w:rFonts w:ascii="BC Sans" w:hAnsi="BC Sans" w:eastAsia="Times New Roman" w:cs="Times New Roman"/>
                 <w:color w:val="000000" w:themeColor="text1"/>
                 <w:sz w:val="20"/>
                 <w:szCs w:val="20"/>
@@ -900,7 +900,7 @@
             </w:r>
             <w:r>
               <w:rPr>
-                <w:rFonts w:ascii="BC Sans" w:eastAsia="Times New Roman" w:hAnsi="BC Sans" w:cs="Times New Roman"/>
+                <w:rFonts w:ascii="BC Sans" w:hAnsi="BC Sans" w:eastAsia="Times New Roman" w:cs="Times New Roman"/>
                 <w:color w:val="000000" w:themeColor="text1"/>
                 <w:sz w:val="20"/>
                 <w:szCs w:val="20"/>
@@ -909,7 +909,7 @@
             </w:r>
             <w:r>
               <w:rPr>
-                <w:rFonts w:ascii="BC Sans" w:eastAsia="Times New Roman" w:hAnsi="BC Sans" w:cs="Times New Roman"/>
+                <w:rFonts w:ascii="BC Sans" w:hAnsi="BC Sans" w:eastAsia="Times New Roman" w:cs="Times New Roman"/>
                 <w:color w:val="000000" w:themeColor="text1"/>
                 <w:sz w:val="20"/>
                 <w:szCs w:val="20"/>
@@ -919,7 +919,7 @@
             <w:proofErr w:type="spellStart"/>
             <w:r>
               <w:rPr>
-                <w:rFonts w:ascii="BC Sans" w:eastAsia="Times New Roman" w:hAnsi="BC Sans" w:cs="Times New Roman"/>
+                <w:rFonts w:ascii="BC Sans" w:hAnsi="BC Sans" w:eastAsia="Times New Roman" w:cs="Times New Roman"/>
                 <w:color w:val="000000" w:themeColor="text1"/>
                 <w:sz w:val="20"/>
                 <w:szCs w:val="20"/>
@@ -987,7 +987,7 @@
               <w:spacing w:line="259" w:lineRule="auto"/>
               <w:cnfStyle w:val="000000100000" w:firstRow="0" w:lastRow="0" w:firstColumn="0" w:lastColumn="0" w:oddVBand="0" w:evenVBand="0" w:oddHBand="1" w:evenHBand="0" w:firstRowFirstColumn="0" w:firstRowLastColumn="0" w:lastRowFirstColumn="0" w:lastRowLastColumn="0"/>
               <w:rPr>
-                <w:rFonts w:ascii="BC Sans" w:eastAsia="Times New Roman" w:hAnsi="BC Sans" w:cs="Times New Roman"/>
+                <w:rFonts w:ascii="BC Sans" w:hAnsi="BC Sans" w:eastAsia="Times New Roman" w:cs="Times New Roman"/>
                 <w:color w:val="000000" w:themeColor="text1"/>
                 <w:sz w:val="18"/>
                 <w:szCs w:val="18"/>
@@ -995,7 +995,7 @@
             </w:pPr>
             <w:r>
               <w:rPr>
-                <w:rFonts w:ascii="BC Sans" w:eastAsia="Times New Roman" w:hAnsi="BC Sans" w:cs="Times New Roman"/>
+                <w:rFonts w:ascii="BC Sans" w:hAnsi="BC Sans" w:eastAsia="Times New Roman" w:cs="Times New Roman"/>
                 <w:color w:val="000000" w:themeColor="text1"/>
                 <w:sz w:val="20"/>
                 <w:szCs w:val="20"/>
@@ -1005,7 +1005,7 @@
             <w:proofErr w:type="spellStart"/>
             <w:r>
               <w:rPr>
-                <w:rFonts w:ascii="BC Sans" w:eastAsia="Times New Roman" w:hAnsi="BC Sans" w:cs="Times New Roman"/>
+                <w:rFonts w:ascii="BC Sans" w:hAnsi="BC Sans" w:eastAsia="Times New Roman" w:cs="Times New Roman"/>
                 <w:color w:val="000000" w:themeColor="text1"/>
                 <w:sz w:val="20"/>
                 <w:szCs w:val="20"/>
@@ -1014,7 +1014,7 @@
             </w:r>
             <w:r>
               <w:rPr>
-                <w:rFonts w:ascii="BC Sans" w:eastAsia="Times New Roman" w:hAnsi="BC Sans" w:cs="Times New Roman"/>
+                <w:rFonts w:ascii="BC Sans" w:hAnsi="BC Sans" w:eastAsia="Times New Roman" w:cs="Times New Roman"/>
                 <w:color w:val="000000" w:themeColor="text1"/>
                 <w:sz w:val="20"/>
                 <w:szCs w:val="20"/>
@@ -1023,7 +1023,7 @@
             </w:r>
             <w:r>
               <w:rPr>
-                <w:rFonts w:ascii="BC Sans" w:eastAsia="Times New Roman" w:hAnsi="BC Sans" w:cs="Times New Roman"/>
+                <w:rFonts w:ascii="BC Sans" w:hAnsi="BC Sans" w:eastAsia="Times New Roman" w:cs="Times New Roman"/>
                 <w:color w:val="000000" w:themeColor="text1"/>
                 <w:sz w:val="20"/>
                 <w:szCs w:val="20"/>
@@ -1033,7 +1033,7 @@
             <w:proofErr w:type="spellEnd"/>
             <w:r>
               <w:rPr>
-                <w:rFonts w:ascii="BC Sans" w:eastAsia="Times New Roman" w:hAnsi="BC Sans" w:cs="Times New Roman"/>
+                <w:rFonts w:ascii="BC Sans" w:hAnsi="BC Sans" w:eastAsia="Times New Roman" w:cs="Times New Roman"/>
                 <w:color w:val="000000" w:themeColor="text1"/>
                 <w:sz w:val="20"/>
                 <w:szCs w:val="20"/>
@@ -1090,7 +1090,7 @@
             <w:pPr>
               <w:cnfStyle w:val="000000000000" w:firstRow="0" w:lastRow="0" w:firstColumn="0" w:lastColumn="0" w:oddVBand="0" w:evenVBand="0" w:oddHBand="0" w:evenHBand="0" w:firstRowFirstColumn="0" w:firstRowLastColumn="0" w:lastRowFirstColumn="0" w:lastRowLastColumn="0"/>
               <w:rPr>
-                <w:rFonts w:ascii="BC Sans" w:eastAsia="Times New Roman" w:hAnsi="BC Sans" w:cs="Times New Roman"/>
+                <w:rFonts w:ascii="BC Sans" w:hAnsi="BC Sans" w:eastAsia="Times New Roman" w:cs="Times New Roman"/>
                 <w:color w:val="000000" w:themeColor="text1"/>
                 <w:sz w:val="20"/>
                 <w:szCs w:val="20"/>
@@ -1098,7 +1098,7 @@
             </w:pPr>
             <w:r>
               <w:rPr>
-                <w:rFonts w:ascii="BC Sans" w:eastAsia="Times New Roman" w:hAnsi="BC Sans" w:cs="Times New Roman"/>
+                <w:rFonts w:ascii="BC Sans" w:hAnsi="BC Sans" w:eastAsia="Times New Roman" w:cs="Times New Roman"/>
                 <w:color w:val="000000" w:themeColor="text1"/>
                 <w:sz w:val="20"/>
                 <w:szCs w:val="20"/>
@@ -1108,7 +1108,7 @@
             <w:proofErr w:type="spellStart"/>
             <w:r>
               <w:rPr>
-                <w:rFonts w:ascii="BC Sans" w:eastAsia="Times New Roman" w:hAnsi="BC Sans" w:cs="Times New Roman"/>
+                <w:rFonts w:ascii="BC Sans" w:hAnsi="BC Sans" w:eastAsia="Times New Roman" w:cs="Times New Roman"/>
                 <w:color w:val="000000" w:themeColor="text1"/>
                 <w:sz w:val="20"/>
                 <w:szCs w:val="20"/>
@@ -1117,7 +1117,7 @@
             </w:r>
             <w:r>
               <w:rPr>
-                <w:rFonts w:ascii="BC Sans" w:eastAsia="Times New Roman" w:hAnsi="BC Sans" w:cs="Times New Roman"/>
+                <w:rFonts w:ascii="BC Sans" w:hAnsi="BC Sans" w:eastAsia="Times New Roman" w:cs="Times New Roman"/>
                 <w:color w:val="000000" w:themeColor="text1"/>
                 <w:sz w:val="20"/>
                 <w:szCs w:val="20"/>
@@ -1126,7 +1126,7 @@
             </w:r>
             <w:r>
               <w:rPr>
-                <w:rFonts w:ascii="BC Sans" w:eastAsia="Times New Roman" w:hAnsi="BC Sans" w:cs="Times New Roman"/>
+                <w:rFonts w:ascii="BC Sans" w:hAnsi="BC Sans" w:eastAsia="Times New Roman" w:cs="Times New Roman"/>
                 <w:color w:val="000000" w:themeColor="text1"/>
                 <w:sz w:val="20"/>
                 <w:szCs w:val="20"/>
@@ -1136,7 +1136,7 @@
             <w:proofErr w:type="spellEnd"/>
             <w:r>
               <w:rPr>
-                <w:rFonts w:ascii="BC Sans" w:eastAsia="Times New Roman" w:hAnsi="BC Sans" w:cs="Times New Roman"/>
+                <w:rFonts w:ascii="BC Sans" w:hAnsi="BC Sans" w:eastAsia="Times New Roman" w:cs="Times New Roman"/>
                 <w:color w:val="000000" w:themeColor="text1"/>
                 <w:sz w:val="20"/>
                 <w:szCs w:val="20"/>
@@ -1194,7 +1194,7 @@
             <w:pPr>
               <w:cnfStyle w:val="000000100000" w:firstRow="0" w:lastRow="0" w:firstColumn="0" w:lastColumn="0" w:oddVBand="0" w:evenVBand="0" w:oddHBand="1" w:evenHBand="0" w:firstRowFirstColumn="0" w:firstRowLastColumn="0" w:lastRowFirstColumn="0" w:lastRowLastColumn="0"/>
               <w:rPr>
-                <w:rFonts w:ascii="BC Sans" w:eastAsia="Times New Roman" w:hAnsi="BC Sans" w:cs="Times New Roman"/>
+                <w:rFonts w:ascii="BC Sans" w:hAnsi="BC Sans" w:eastAsia="Times New Roman" w:cs="Times New Roman"/>
                 <w:color w:val="000000" w:themeColor="text1"/>
                 <w:sz w:val="20"/>
                 <w:szCs w:val="20"/>
@@ -1202,7 +1202,7 @@
             </w:pPr>
             <w:r>
               <w:rPr>
-                <w:rFonts w:ascii="BC Sans" w:eastAsia="Times New Roman" w:hAnsi="BC Sans" w:cs="Times New Roman"/>
+                <w:rFonts w:ascii="BC Sans" w:hAnsi="BC Sans" w:eastAsia="Times New Roman" w:cs="Times New Roman"/>
                 <w:color w:val="000000" w:themeColor="text1"/>
                 <w:sz w:val="20"/>
                 <w:szCs w:val="20"/>
@@ -1212,7 +1212,7 @@
             <w:proofErr w:type="spellStart"/>
             <w:r>
               <w:rPr>
-                <w:rFonts w:ascii="BC Sans" w:eastAsia="Times New Roman" w:hAnsi="BC Sans" w:cs="Times New Roman"/>
+                <w:rFonts w:ascii="BC Sans" w:hAnsi="BC Sans" w:eastAsia="Times New Roman" w:cs="Times New Roman"/>
                 <w:color w:val="000000" w:themeColor="text1"/>
                 <w:sz w:val="20"/>
                 <w:szCs w:val="20"/>
@@ -1221,7 +1221,7 @@
             </w:r>
             <w:r>
               <w:rPr>
-                <w:rFonts w:ascii="BC Sans" w:eastAsia="Times New Roman" w:hAnsi="BC Sans" w:cs="Times New Roman"/>
+                <w:rFonts w:ascii="BC Sans" w:hAnsi="BC Sans" w:eastAsia="Times New Roman" w:cs="Times New Roman"/>
                 <w:color w:val="000000" w:themeColor="text1"/>
                 <w:sz w:val="20"/>
                 <w:szCs w:val="20"/>
@@ -1230,7 +1230,7 @@
             </w:r>
             <w:r>
               <w:rPr>
-                <w:rFonts w:ascii="BC Sans" w:eastAsia="Times New Roman" w:hAnsi="BC Sans" w:cs="Times New Roman"/>
+                <w:rFonts w:ascii="BC Sans" w:hAnsi="BC Sans" w:eastAsia="Times New Roman" w:cs="Times New Roman"/>
                 <w:color w:val="000000" w:themeColor="text1"/>
                 <w:sz w:val="20"/>
                 <w:szCs w:val="20"/>
@@ -1240,7 +1240,7 @@
             <w:proofErr w:type="spellEnd"/>
             <w:r>
               <w:rPr>
-                <w:rFonts w:ascii="BC Sans" w:eastAsia="Times New Roman" w:hAnsi="BC Sans" w:cs="Times New Roman"/>
+                <w:rFonts w:ascii="BC Sans" w:hAnsi="BC Sans" w:eastAsia="Times New Roman" w:cs="Times New Roman"/>
                 <w:color w:val="000000" w:themeColor="text1"/>
                 <w:sz w:val="20"/>
                 <w:szCs w:val="20"/>
@@ -1287,7 +1287,7 @@
             <w:pPr>
               <w:cnfStyle w:val="000000000000" w:firstRow="0" w:lastRow="0" w:firstColumn="0" w:lastColumn="0" w:oddVBand="0" w:evenVBand="0" w:oddHBand="0" w:evenHBand="0" w:firstRowFirstColumn="0" w:firstRowLastColumn="0" w:lastRowFirstColumn="0" w:lastRowLastColumn="0"/>
               <w:rPr>
-                <w:rFonts w:ascii="BC Sans" w:eastAsia="Times New Roman" w:hAnsi="BC Sans" w:cs="Times New Roman"/>
+                <w:rFonts w:ascii="BC Sans" w:hAnsi="BC Sans" w:eastAsia="Times New Roman" w:cs="Times New Roman"/>
                 <w:color w:val="000000"/>
                 <w:kern w:val="0"/>
                 <w:sz w:val="20"/>
@@ -1297,7 +1297,7 @@
             </w:pPr>
             <w:r>
               <w:rPr>
-                <w:rFonts w:ascii="BC Sans" w:eastAsia="Times New Roman" w:hAnsi="BC Sans" w:cs="Times New Roman"/>
+                <w:rFonts w:ascii="BC Sans" w:hAnsi="BC Sans" w:eastAsia="Times New Roman" w:cs="Times New Roman"/>
                 <w:color w:val="000000"/>
                 <w:kern w:val="0"/>
                 <w:sz w:val="20"/>
@@ -1309,7 +1309,7 @@
             <w:proofErr w:type="spellStart"/>
             <w:r>
               <w:rPr>
-                <w:rFonts w:ascii="BC Sans" w:eastAsia="Times New Roman" w:hAnsi="BC Sans" w:cs="Times New Roman"/>
+                <w:rFonts w:ascii="BC Sans" w:hAnsi="BC Sans" w:eastAsia="Times New Roman" w:cs="Times New Roman"/>
                 <w:color w:val="000000"/>
                 <w:kern w:val="0"/>
                 <w:sz w:val="20"/>
@@ -1320,7 +1320,7 @@
             </w:r>
             <w:r>
               <w:rPr>
-                <w:rFonts w:ascii="BC Sans" w:eastAsia="Times New Roman" w:hAnsi="BC Sans" w:cs="Times New Roman"/>
+                <w:rFonts w:ascii="BC Sans" w:hAnsi="BC Sans" w:eastAsia="Times New Roman" w:cs="Times New Roman"/>
                 <w:color w:val="000000" w:themeColor="text1"/>
                 <w:sz w:val="20"/>
                 <w:szCs w:val="20"/>
@@ -1329,7 +1329,7 @@
             </w:r>
             <w:r>
               <w:rPr>
-                <w:rFonts w:ascii="BC Sans" w:eastAsia="Times New Roman" w:hAnsi="BC Sans" w:cs="Times New Roman"/>
+                <w:rFonts w:ascii="BC Sans" w:hAnsi="BC Sans" w:eastAsia="Times New Roman" w:cs="Times New Roman"/>
                 <w:color w:val="000000"/>
                 <w:kern w:val="0"/>
                 <w:sz w:val="20"/>
@@ -1341,7 +1341,7 @@
             <w:proofErr w:type="spellEnd"/>
             <w:r>
               <w:rPr>
-                <w:rFonts w:ascii="BC Sans" w:eastAsia="Times New Roman" w:hAnsi="BC Sans" w:cs="Times New Roman"/>
+                <w:rFonts w:ascii="BC Sans" w:hAnsi="BC Sans" w:eastAsia="Times New Roman" w:cs="Times New Roman"/>
                 <w:color w:val="000000"/>
                 <w:kern w:val="0"/>
                 <w:sz w:val="20"/>
@@ -1425,7 +1425,7 @@
               <w:spacing w:line="259" w:lineRule="auto"/>
               <w:cnfStyle w:val="000000100000" w:firstRow="0" w:lastRow="0" w:firstColumn="0" w:lastColumn="0" w:oddVBand="0" w:evenVBand="0" w:oddHBand="1" w:evenHBand="0" w:firstRowFirstColumn="0" w:firstRowLastColumn="0" w:lastRowFirstColumn="0" w:lastRowLastColumn="0"/>
               <w:rPr>
-                <w:rFonts w:ascii="BC Sans" w:eastAsia="Times New Roman" w:hAnsi="BC Sans" w:cs="Times New Roman"/>
+                <w:rFonts w:ascii="BC Sans" w:hAnsi="BC Sans" w:eastAsia="Times New Roman" w:cs="Times New Roman"/>
                 <w:color w:val="000000" w:themeColor="text1"/>
                 <w:sz w:val="18"/>
                 <w:szCs w:val="18"/>
@@ -1450,7 +1450,7 @@
             </w:r>
             <w:r>
               <w:rPr>
-                <w:rFonts w:ascii="BC Sans" w:eastAsia="Times New Roman" w:hAnsi="BC Sans" w:cs="Times New Roman"/>
+                <w:rFonts w:ascii="BC Sans" w:hAnsi="BC Sans" w:eastAsia="Times New Roman" w:cs="Times New Roman"/>
                 <w:color w:val="000000" w:themeColor="text1"/>
                 <w:sz w:val="20"/>
                 <w:szCs w:val="20"/>
@@ -1526,7 +1526,7 @@
             </w:r>
             <w:r>
               <w:rPr>
-                <w:rFonts w:ascii="BC Sans" w:eastAsia="Times New Roman" w:hAnsi="BC Sans" w:cs="Times New Roman"/>
+                <w:rFonts w:ascii="BC Sans" w:hAnsi="BC Sans" w:eastAsia="Times New Roman" w:cs="Times New Roman"/>
                 <w:color w:val="000000" w:themeColor="text1"/>
                 <w:sz w:val="20"/>
                 <w:szCs w:val="20"/>
@@ -1536,7 +1536,7 @@
             <w:proofErr w:type="spellStart"/>
             <w:r>
               <w:rPr>
-                <w:rFonts w:ascii="BC Sans" w:eastAsia="Times New Roman" w:hAnsi="BC Sans" w:cs="Times New Roman"/>
+                <w:rFonts w:ascii="BC Sans" w:hAnsi="BC Sans" w:eastAsia="Times New Roman" w:cs="Times New Roman"/>
                 <w:color w:val="000000" w:themeColor="text1"/>
                 <w:sz w:val="20"/>
                 <w:szCs w:val="20"/>
@@ -1545,7 +1545,7 @@
             </w:r>
             <w:r>
               <w:rPr>
-                <w:rFonts w:ascii="BC Sans" w:eastAsia="Times New Roman" w:hAnsi="BC Sans" w:cs="Times New Roman"/>
+                <w:rFonts w:ascii="BC Sans" w:hAnsi="BC Sans" w:eastAsia="Times New Roman" w:cs="Times New Roman"/>
                 <w:color w:val="000000" w:themeColor="text1"/>
                 <w:sz w:val="20"/>
                 <w:szCs w:val="20"/>
@@ -1554,7 +1554,7 @@
             </w:r>
             <w:r>
               <w:rPr>
-                <w:rFonts w:ascii="BC Sans" w:eastAsia="Times New Roman" w:hAnsi="BC Sans" w:cs="Times New Roman"/>
+                <w:rFonts w:ascii="BC Sans" w:hAnsi="BC Sans" w:eastAsia="Times New Roman" w:cs="Times New Roman"/>
                 <w:color w:val="000000" w:themeColor="text1"/>
                 <w:sz w:val="20"/>
                 <w:szCs w:val="20"/>
@@ -1564,7 +1564,7 @@
             <w:proofErr w:type="spellEnd"/>
             <w:r>
               <w:rPr>
-                <w:rFonts w:ascii="BC Sans" w:eastAsia="Times New Roman" w:hAnsi="BC Sans" w:cs="Times New Roman"/>
+                <w:rFonts w:ascii="BC Sans" w:hAnsi="BC Sans" w:eastAsia="Times New Roman" w:cs="Times New Roman"/>
                 <w:color w:val="000000" w:themeColor="text1"/>
                 <w:sz w:val="20"/>
                 <w:szCs w:val="20"/>
@@ -1574,7 +1574,7 @@
             <w:proofErr w:type="spellStart"/>
             <w:r>
               <w:rPr>
-                <w:rFonts w:ascii="BC Sans" w:eastAsia="Times New Roman" w:hAnsi="BC Sans" w:cs="Times New Roman"/>
+                <w:rFonts w:ascii="BC Sans" w:hAnsi="BC Sans" w:eastAsia="Times New Roman" w:cs="Times New Roman"/>
                 <w:color w:val="000000" w:themeColor="text1"/>
                 <w:sz w:val="20"/>
                 <w:szCs w:val="20"/>
@@ -1583,7 +1583,7 @@
             </w:r>
             <w:r>
               <w:rPr>
-                <w:rFonts w:ascii="BC Sans" w:eastAsia="Times New Roman" w:hAnsi="BC Sans" w:cs="Times New Roman"/>
+                <w:rFonts w:ascii="BC Sans" w:hAnsi="BC Sans" w:eastAsia="Times New Roman" w:cs="Times New Roman"/>
                 <w:color w:val="000000" w:themeColor="text1"/>
                 <w:sz w:val="20"/>
                 <w:szCs w:val="20"/>
@@ -1592,7 +1592,7 @@
             </w:r>
             <w:r>
               <w:rPr>
-                <w:rFonts w:ascii="BC Sans" w:eastAsia="Times New Roman" w:hAnsi="BC Sans" w:cs="Times New Roman"/>
+                <w:rFonts w:ascii="BC Sans" w:hAnsi="BC Sans" w:eastAsia="Times New Roman" w:cs="Times New Roman"/>
                 <w:color w:val="000000" w:themeColor="text1"/>
                 <w:sz w:val="20"/>
                 <w:szCs w:val="20"/>
@@ -1602,7 +1602,7 @@
             <w:proofErr w:type="spellEnd"/>
             <w:r>
               <w:rPr>
-                <w:rFonts w:ascii="BC Sans" w:eastAsia="Times New Roman" w:hAnsi="BC Sans" w:cs="Times New Roman"/>
+                <w:rFonts w:ascii="BC Sans" w:hAnsi="BC Sans" w:eastAsia="Times New Roman" w:cs="Times New Roman"/>
                 <w:color w:val="000000" w:themeColor="text1"/>
                 <w:sz w:val="20"/>
                 <w:szCs w:val="20"/>
@@ -1628,7 +1628,7 @@
             </w:r>
             <w:r>
               <w:rPr>
-                <w:rFonts w:ascii="BC Sans" w:eastAsia="Times New Roman" w:hAnsi="BC Sans" w:cs="Times New Roman"/>
+                <w:rFonts w:ascii="BC Sans" w:hAnsi="BC Sans" w:eastAsia="Times New Roman" w:cs="Times New Roman"/>
                 <w:color w:val="000000" w:themeColor="text1"/>
                 <w:sz w:val="20"/>
                 <w:szCs w:val="20"/>
@@ -1814,7 +1814,7 @@
             <w:pPr>
               <w:spacing w:line="259" w:lineRule="auto"/>
               <w:rPr>
-                <w:rFonts w:ascii="BC Sans" w:eastAsia="BC Sans" w:hAnsi="BC Sans" w:cs="BC Sans"/>
+                <w:rFonts w:ascii="BC Sans" w:hAnsi="BC Sans" w:eastAsia="BC Sans" w:cs="BC Sans"/>
                 <w:b w:val="0"/>
                 <w:bCs w:val="0"/>
                 <w:caps w:val="0"/>
@@ -1825,7 +1825,7 @@
             </w:pPr>
             <w:r>
               <w:rPr>
-                <w:rFonts w:ascii="BC Sans" w:eastAsia="BC Sans" w:hAnsi="BC Sans" w:cs="BC Sans"/>
+                <w:rFonts w:ascii="BC Sans" w:hAnsi="BC Sans" w:eastAsia="BC Sans" w:cs="BC Sans"/>
                 <w:b w:val="0"/>
                 <w:bCs w:val="0"/>
                 <w:caps w:val="0"/>
@@ -1837,7 +1837,7 @@
             </w:r>
             <w:r>
               <w:rPr>
-                <w:rFonts w:ascii="BC Sans" w:eastAsia="BC Sans" w:hAnsi="BC Sans" w:cs="BC Sans"/>
+                <w:rFonts w:ascii="BC Sans" w:hAnsi="BC Sans" w:eastAsia="BC Sans" w:cs="BC Sans"/>
                 <w:b w:val="0"/>
                 <w:bCs w:val="0"/>
                 <w:caps w:val="0"/>
@@ -1849,7 +1849,7 @@
             </w:r>
             <w:r>
               <w:rPr>
-                <w:rFonts w:ascii="BC Sans" w:eastAsia="BC Sans" w:hAnsi="BC Sans" w:cs="BC Sans"/>
+                <w:rFonts w:ascii="BC Sans" w:hAnsi="BC Sans" w:eastAsia="BC Sans" w:cs="BC Sans"/>
                 <w:b w:val="0"/>
                 <w:bCs w:val="0"/>
                 <w:caps w:val="0"/>
@@ -1861,7 +1861,7 @@
             </w:r>
             <w:r>
               <w:rPr>
-                <w:rFonts w:ascii="BC Sans" w:eastAsia="BC Sans" w:hAnsi="BC Sans" w:cs="BC Sans"/>
+                <w:rFonts w:ascii="BC Sans" w:hAnsi="BC Sans" w:eastAsia="BC Sans" w:cs="BC Sans"/>
                 <w:b w:val="0"/>
                 <w:bCs w:val="0"/>
                 <w:caps w:val="0"/>
@@ -1873,7 +1873,7 @@
             </w:r>
             <w:r>
               <w:rPr>
-                <w:rFonts w:ascii="BC Sans" w:eastAsia="BC Sans" w:hAnsi="BC Sans" w:cs="BC Sans"/>
+                <w:rFonts w:ascii="BC Sans" w:hAnsi="BC Sans" w:eastAsia="BC Sans" w:cs="BC Sans"/>
                 <w:b w:val="0"/>
                 <w:bCs w:val="0"/>
                 <w:caps w:val="0"/>
@@ -1885,7 +1885,7 @@
             </w:r>
             <w:r>
               <w:rPr>
-                <w:rFonts w:ascii="BC Sans" w:eastAsia="BC Sans" w:hAnsi="BC Sans" w:cs="BC Sans"/>
+                <w:rFonts w:ascii="BC Sans" w:hAnsi="BC Sans" w:eastAsia="BC Sans" w:cs="BC Sans"/>
                 <w:b w:val="0"/>
                 <w:bCs w:val="0"/>
                 <w:caps w:val="0"/>
@@ -1897,7 +1897,7 @@
             </w:r>
             <w:r>
               <w:rPr>
-                <w:rFonts w:ascii="BC Sans" w:eastAsia="BC Sans" w:hAnsi="BC Sans" w:cs="BC Sans"/>
+                <w:rFonts w:ascii="BC Sans" w:hAnsi="BC Sans" w:eastAsia="BC Sans" w:cs="BC Sans"/>
                 <w:b w:val="0"/>
                 <w:bCs w:val="0"/>
                 <w:caps w:val="0"/>
@@ -1921,7 +1921,7 @@
               <w:spacing w:line="259" w:lineRule="auto"/>
               <w:cnfStyle w:val="000000100000" w:firstRow="0" w:lastRow="0" w:firstColumn="0" w:lastColumn="0" w:oddVBand="0" w:evenVBand="0" w:oddHBand="1" w:evenHBand="0" w:firstRowFirstColumn="0" w:firstRowLastColumn="0" w:lastRowFirstColumn="0" w:lastRowLastColumn="0"/>
               <w:rPr>
-                <w:rFonts w:ascii="BC Sans" w:eastAsia="BC Sans" w:hAnsi="BC Sans" w:cs="BC Sans"/>
+                <w:rFonts w:ascii="BC Sans" w:hAnsi="BC Sans" w:eastAsia="BC Sans" w:cs="BC Sans"/>
                 <w:color w:val="000000" w:themeColor="text1"/>
                 <w:sz w:val="20"/>
                 <w:szCs w:val="20"/>
@@ -1929,7 +1929,7 @@
             </w:pPr>
             <w:r>
               <w:rPr>
-                <w:rFonts w:ascii="BC Sans" w:eastAsia="BC Sans" w:hAnsi="BC Sans" w:cs="BC Sans"/>
+                <w:rFonts w:ascii="BC Sans" w:hAnsi="BC Sans" w:eastAsia="BC Sans" w:cs="BC Sans"/>
                 <w:color w:val="000000" w:themeColor="text1"/>
                 <w:sz w:val="20"/>
                 <w:szCs w:val="20"/>
@@ -1939,7 +1939,7 @@
             <w:proofErr w:type="spellStart"/>
             <w:r>
               <w:rPr>
-                <w:rFonts w:ascii="BC Sans" w:eastAsia="BC Sans" w:hAnsi="BC Sans" w:cs="BC Sans"/>
+                <w:rFonts w:ascii="BC Sans" w:hAnsi="BC Sans" w:eastAsia="BC Sans" w:cs="BC Sans"/>
                 <w:color w:val="000000" w:themeColor="text1"/>
                 <w:sz w:val="20"/>
                 <w:szCs w:val="20"/>
@@ -1948,7 +1948,7 @@
             </w:r>
             <w:r>
               <w:rPr>
-                <w:rFonts w:ascii="BC Sans" w:eastAsia="Times New Roman" w:hAnsi="BC Sans" w:cs="Times New Roman"/>
+                <w:rFonts w:ascii="BC Sans" w:hAnsi="BC Sans" w:eastAsia="Times New Roman" w:cs="Times New Roman"/>
                 <w:color w:val="000000" w:themeColor="text1"/>
                 <w:sz w:val="20"/>
                 <w:szCs w:val="20"/>
@@ -1957,7 +1957,7 @@
             </w:r>
             <w:r>
               <w:rPr>
-                <w:rFonts w:ascii="BC Sans" w:eastAsia="BC Sans" w:hAnsi="BC Sans" w:cs="BC Sans"/>
+                <w:rFonts w:ascii="BC Sans" w:hAnsi="BC Sans" w:eastAsia="BC Sans" w:cs="BC Sans"/>
                 <w:color w:val="000000" w:themeColor="text1"/>
                 <w:sz w:val="20"/>
                 <w:szCs w:val="20"/>
@@ -1967,7 +1967,7 @@
             <w:proofErr w:type="spellEnd"/>
             <w:r>
               <w:rPr>
-                <w:rFonts w:ascii="BC Sans" w:eastAsia="BC Sans" w:hAnsi="BC Sans" w:cs="BC Sans"/>
+                <w:rFonts w:ascii="BC Sans" w:hAnsi="BC Sans" w:eastAsia="BC Sans" w:cs="BC Sans"/>
                 <w:color w:val="000000" w:themeColor="text1"/>
                 <w:sz w:val="20"/>
                 <w:szCs w:val="20"/>
@@ -1977,7 +1977,7 @@
             <w:proofErr w:type="spellStart"/>
             <w:r>
               <w:rPr>
-                <w:rFonts w:ascii="BC Sans" w:eastAsia="BC Sans" w:hAnsi="BC Sans" w:cs="BC Sans"/>
+                <w:rFonts w:ascii="BC Sans" w:hAnsi="BC Sans" w:eastAsia="BC Sans" w:cs="BC Sans"/>
                 <w:color w:val="000000" w:themeColor="text1"/>
                 <w:sz w:val="20"/>
                 <w:szCs w:val="20"/>
@@ -1986,7 +1986,7 @@
             </w:r>
             <w:r>
               <w:rPr>
-                <w:rFonts w:ascii="BC Sans" w:eastAsia="Times New Roman" w:hAnsi="BC Sans" w:cs="Times New Roman"/>
+                <w:rFonts w:ascii="BC Sans" w:hAnsi="BC Sans" w:eastAsia="Times New Roman" w:cs="Times New Roman"/>
                 <w:color w:val="000000" w:themeColor="text1"/>
                 <w:sz w:val="20"/>
                 <w:szCs w:val="20"/>
@@ -1995,7 +1995,7 @@
             </w:r>
             <w:r>
               <w:rPr>
-                <w:rFonts w:ascii="BC Sans" w:eastAsia="BC Sans" w:hAnsi="BC Sans" w:cs="BC Sans"/>
+                <w:rFonts w:ascii="BC Sans" w:hAnsi="BC Sans" w:eastAsia="BC Sans" w:cs="BC Sans"/>
                 <w:color w:val="000000" w:themeColor="text1"/>
                 <w:sz w:val="20"/>
                 <w:szCs w:val="20"/>
@@ -2005,7 +2005,7 @@
             <w:proofErr w:type="spellEnd"/>
             <w:r>
               <w:rPr>
-                <w:rFonts w:ascii="BC Sans" w:eastAsia="BC Sans" w:hAnsi="BC Sans" w:cs="BC Sans"/>
+                <w:rFonts w:ascii="BC Sans" w:hAnsi="BC Sans" w:eastAsia="BC Sans" w:cs="BC Sans"/>
                 <w:color w:val="000000" w:themeColor="text1"/>
                 <w:sz w:val="20"/>
                 <w:szCs w:val="20"/>
@@ -2015,7 +2015,7 @@
             <w:proofErr w:type="spellStart"/>
             <w:r>
               <w:rPr>
-                <w:rFonts w:ascii="BC Sans" w:eastAsia="BC Sans" w:hAnsi="BC Sans" w:cs="BC Sans"/>
+                <w:rFonts w:ascii="BC Sans" w:hAnsi="BC Sans" w:eastAsia="BC Sans" w:cs="BC Sans"/>
                 <w:color w:val="000000" w:themeColor="text1"/>
                 <w:sz w:val="20"/>
                 <w:szCs w:val="20"/>
@@ -2024,7 +2024,7 @@
             </w:r>
             <w:r>
               <w:rPr>
-                <w:rFonts w:ascii="BC Sans" w:eastAsia="Times New Roman" w:hAnsi="BC Sans" w:cs="Times New Roman"/>
+                <w:rFonts w:ascii="BC Sans" w:hAnsi="BC Sans" w:eastAsia="Times New Roman" w:cs="Times New Roman"/>
                 <w:color w:val="000000" w:themeColor="text1"/>
                 <w:sz w:val="20"/>
                 <w:szCs w:val="20"/>
@@ -2033,7 +2033,7 @@
             </w:r>
             <w:r>
               <w:rPr>
-                <w:rFonts w:ascii="BC Sans" w:eastAsia="BC Sans" w:hAnsi="BC Sans" w:cs="BC Sans"/>
+                <w:rFonts w:ascii="BC Sans" w:hAnsi="BC Sans" w:eastAsia="BC Sans" w:cs="BC Sans"/>
                 <w:color w:val="000000" w:themeColor="text1"/>
                 <w:sz w:val="20"/>
                 <w:szCs w:val="20"/>
@@ -2043,7 +2043,7 @@
             <w:proofErr w:type="spellEnd"/>
             <w:r>
               <w:rPr>
-                <w:rFonts w:ascii="BC Sans" w:eastAsia="BC Sans" w:hAnsi="BC Sans" w:cs="BC Sans"/>
+                <w:rFonts w:ascii="BC Sans" w:hAnsi="BC Sans" w:eastAsia="BC Sans" w:cs="BC Sans"/>
                 <w:color w:val="000000" w:themeColor="text1"/>
                 <w:sz w:val="20"/>
                 <w:szCs w:val="20"/>
@@ -2053,7 +2053,7 @@
             <w:proofErr w:type="spellStart"/>
             <w:r>
               <w:rPr>
-                <w:rFonts w:ascii="BC Sans" w:eastAsia="BC Sans" w:hAnsi="BC Sans" w:cs="BC Sans"/>
+                <w:rFonts w:ascii="BC Sans" w:hAnsi="BC Sans" w:eastAsia="BC Sans" w:cs="BC Sans"/>
                 <w:color w:val="000000" w:themeColor="text1"/>
                 <w:sz w:val="20"/>
                 <w:szCs w:val="20"/>
@@ -2062,7 +2062,7 @@
             </w:r>
             <w:r>
               <w:rPr>
-                <w:rFonts w:ascii="BC Sans" w:eastAsia="Times New Roman" w:hAnsi="BC Sans" w:cs="Times New Roman"/>
+                <w:rFonts w:ascii="BC Sans" w:hAnsi="BC Sans" w:eastAsia="Times New Roman" w:cs="Times New Roman"/>
                 <w:color w:val="000000" w:themeColor="text1"/>
                 <w:sz w:val="20"/>
                 <w:szCs w:val="20"/>
@@ -2071,7 +2071,7 @@
             </w:r>
             <w:r>
               <w:rPr>
-                <w:rFonts w:ascii="BC Sans" w:eastAsia="BC Sans" w:hAnsi="BC Sans" w:cs="BC Sans"/>
+                <w:rFonts w:ascii="BC Sans" w:hAnsi="BC Sans" w:eastAsia="BC Sans" w:cs="BC Sans"/>
                 <w:color w:val="000000" w:themeColor="text1"/>
                 <w:sz w:val="20"/>
                 <w:szCs w:val="20"/>
@@ -2081,7 +2081,7 @@
             <w:proofErr w:type="spellEnd"/>
             <w:r>
               <w:rPr>
-                <w:rFonts w:ascii="BC Sans" w:eastAsia="BC Sans" w:hAnsi="BC Sans" w:cs="BC Sans"/>
+                <w:rFonts w:ascii="BC Sans" w:hAnsi="BC Sans" w:eastAsia="BC Sans" w:cs="BC Sans"/>
                 <w:color w:val="000000" w:themeColor="text1"/>
                 <w:sz w:val="20"/>
                 <w:szCs w:val="20"/>
@@ -2137,7 +2137,7 @@
             <w:pPr>
               <w:cnfStyle w:val="000000000000" w:firstRow="0" w:lastRow="0" w:firstColumn="0" w:lastColumn="0" w:oddVBand="0" w:evenVBand="0" w:oddHBand="0" w:evenHBand="0" w:firstRowFirstColumn="0" w:firstRowLastColumn="0" w:lastRowFirstColumn="0" w:lastRowLastColumn="0"/>
               <w:rPr>
-                <w:rFonts w:ascii="BC Sans" w:eastAsia="Times New Roman" w:hAnsi="BC Sans" w:cs="Times New Roman"/>
+                <w:rFonts w:ascii="BC Sans" w:hAnsi="BC Sans" w:eastAsia="Times New Roman" w:cs="Times New Roman"/>
                 <w:color w:val="000000" w:themeColor="text1"/>
                 <w:sz w:val="20"/>
                 <w:szCs w:val="20"/>
@@ -2145,7 +2145,7 @@
             </w:pPr>
             <w:r>
               <w:rPr>
-                <w:rFonts w:ascii="BC Sans" w:eastAsia="Times New Roman" w:hAnsi="BC Sans" w:cs="Times New Roman"/>
+                <w:rFonts w:ascii="BC Sans" w:hAnsi="BC Sans" w:eastAsia="Times New Roman" w:cs="Times New Roman"/>
                 <w:color w:val="000000" w:themeColor="text1"/>
                 <w:sz w:val="20"/>
                 <w:szCs w:val="20"/>
@@ -2155,7 +2155,7 @@
             <w:proofErr w:type="spellStart"/>
             <w:r>
               <w:rPr>
-                <w:rFonts w:ascii="BC Sans" w:eastAsia="Times New Roman" w:hAnsi="BC Sans" w:cs="Times New Roman"/>
+                <w:rFonts w:ascii="BC Sans" w:hAnsi="BC Sans" w:eastAsia="Times New Roman" w:cs="Times New Roman"/>
                 <w:color w:val="000000" w:themeColor="text1"/>
                 <w:sz w:val="20"/>
                 <w:szCs w:val="20"/>
@@ -2164,7 +2164,7 @@
             </w:r>
             <w:r>
               <w:rPr>
-                <w:rFonts w:ascii="BC Sans" w:eastAsia="Times New Roman" w:hAnsi="BC Sans" w:cs="Times New Roman"/>
+                <w:rFonts w:ascii="BC Sans" w:hAnsi="BC Sans" w:eastAsia="Times New Roman" w:cs="Times New Roman"/>
                 <w:color w:val="000000" w:themeColor="text1"/>
                 <w:sz w:val="20"/>
                 <w:szCs w:val="20"/>
@@ -2173,7 +2173,7 @@
             </w:r>
             <w:r>
               <w:rPr>
-                <w:rFonts w:ascii="BC Sans" w:eastAsia="Times New Roman" w:hAnsi="BC Sans" w:cs="Times New Roman"/>
+                <w:rFonts w:ascii="BC Sans" w:hAnsi="BC Sans" w:eastAsia="Times New Roman" w:cs="Times New Roman"/>
                 <w:color w:val="000000" w:themeColor="text1"/>
                 <w:sz w:val="20"/>
                 <w:szCs w:val="20"/>
@@ -2183,7 +2183,7 @@
             <w:proofErr w:type="spellEnd"/>
             <w:r>
               <w:rPr>
-                <w:rFonts w:ascii="BC Sans" w:eastAsia="Times New Roman" w:hAnsi="BC Sans" w:cs="Times New Roman"/>
+                <w:rFonts w:ascii="BC Sans" w:hAnsi="BC Sans" w:eastAsia="Times New Roman" w:cs="Times New Roman"/>
                 <w:color w:val="000000" w:themeColor="text1"/>
                 <w:sz w:val="20"/>
                 <w:szCs w:val="20"/>
@@ -2240,7 +2240,7 @@
             <w:pPr>
               <w:cnfStyle w:val="000000100000" w:firstRow="0" w:lastRow="0" w:firstColumn="0" w:lastColumn="0" w:oddVBand="0" w:evenVBand="0" w:oddHBand="1" w:evenHBand="0" w:firstRowFirstColumn="0" w:firstRowLastColumn="0" w:lastRowFirstColumn="0" w:lastRowLastColumn="0"/>
               <w:rPr>
-                <w:rFonts w:ascii="BC Sans" w:eastAsia="Times New Roman" w:hAnsi="BC Sans" w:cs="Times New Roman"/>
+                <w:rFonts w:ascii="BC Sans" w:hAnsi="BC Sans" w:eastAsia="Times New Roman" w:cs="Times New Roman"/>
                 <w:color w:val="000000" w:themeColor="text1"/>
                 <w:sz w:val="20"/>
                 <w:szCs w:val="20"/>
@@ -2248,7 +2248,7 @@
             </w:pPr>
             <w:r>
               <w:rPr>
-                <w:rFonts w:ascii="BC Sans" w:eastAsia="Times New Roman" w:hAnsi="BC Sans" w:cs="Times New Roman"/>
+                <w:rFonts w:ascii="BC Sans" w:hAnsi="BC Sans" w:eastAsia="Times New Roman" w:cs="Times New Roman"/>
                 <w:color w:val="000000" w:themeColor="text1"/>
                 <w:sz w:val="20"/>
                 <w:szCs w:val="20"/>
@@ -2258,7 +2258,7 @@
             <w:proofErr w:type="spellStart"/>
             <w:r>
               <w:rPr>
-                <w:rFonts w:ascii="BC Sans" w:eastAsia="Times New Roman" w:hAnsi="BC Sans" w:cs="Times New Roman"/>
+                <w:rFonts w:ascii="BC Sans" w:hAnsi="BC Sans" w:eastAsia="Times New Roman" w:cs="Times New Roman"/>
                 <w:color w:val="000000" w:themeColor="text1"/>
                 <w:sz w:val="20"/>
                 <w:szCs w:val="20"/>
@@ -2267,7 +2267,7 @@
             </w:r>
             <w:r>
               <w:rPr>
-                <w:rFonts w:ascii="BC Sans" w:eastAsia="Times New Roman" w:hAnsi="BC Sans" w:cs="Times New Roman"/>
+                <w:rFonts w:ascii="BC Sans" w:hAnsi="BC Sans" w:eastAsia="Times New Roman" w:cs="Times New Roman"/>
                 <w:color w:val="000000" w:themeColor="text1"/>
                 <w:sz w:val="20"/>
                 <w:szCs w:val="20"/>
@@ -2276,7 +2276,7 @@
             </w:r>
             <w:r>
               <w:rPr>
-                <w:rFonts w:ascii="BC Sans" w:eastAsia="Times New Roman" w:hAnsi="BC Sans" w:cs="Times New Roman"/>
+                <w:rFonts w:ascii="BC Sans" w:hAnsi="BC Sans" w:eastAsia="Times New Roman" w:cs="Times New Roman"/>
                 <w:color w:val="000000" w:themeColor="text1"/>
                 <w:sz w:val="20"/>
                 <w:szCs w:val="20"/>
@@ -2286,7 +2286,7 @@
             <w:proofErr w:type="spellEnd"/>
             <w:r>
               <w:rPr>
-                <w:rFonts w:ascii="BC Sans" w:eastAsia="Times New Roman" w:hAnsi="BC Sans" w:cs="Times New Roman"/>
+                <w:rFonts w:ascii="BC Sans" w:hAnsi="BC Sans" w:eastAsia="Times New Roman" w:cs="Times New Roman"/>
                 <w:color w:val="000000" w:themeColor="text1"/>
                 <w:sz w:val="20"/>
                 <w:szCs w:val="20"/>
@@ -2312,7 +2312,7 @@
             <w:pPr>
               <w:spacing w:line="259" w:lineRule="auto"/>
               <w:rPr>
-                <w:rFonts w:ascii="BC Sans" w:eastAsia="BC Sans" w:hAnsi="BC Sans" w:cs="BC Sans"/>
+                <w:rFonts w:ascii="BC Sans" w:hAnsi="BC Sans" w:eastAsia="BC Sans" w:cs="BC Sans"/>
                 <w:b w:val="0"/>
                 <w:bCs w:val="0"/>
                 <w:caps w:val="0"/>
@@ -2323,7 +2323,7 @@
             </w:pPr>
             <w:r>
               <w:rPr>
-                <w:rFonts w:ascii="BC Sans" w:eastAsia="BC Sans" w:hAnsi="BC Sans" w:cs="BC Sans"/>
+                <w:rFonts w:ascii="BC Sans" w:hAnsi="BC Sans" w:eastAsia="BC Sans" w:cs="BC Sans"/>
                 <w:b w:val="0"/>
                 <w:bCs w:val="0"/>
                 <w:caps w:val="0"/>
@@ -2335,7 +2335,7 @@
             </w:r>
             <w:r>
               <w:rPr>
-                <w:rFonts w:ascii="BC Sans" w:eastAsia="BC Sans" w:hAnsi="BC Sans" w:cs="BC Sans"/>
+                <w:rFonts w:ascii="BC Sans" w:hAnsi="BC Sans" w:eastAsia="BC Sans" w:cs="BC Sans"/>
                 <w:b w:val="0"/>
                 <w:bCs w:val="0"/>
                 <w:caps w:val="0"/>
@@ -2347,7 +2347,7 @@
             </w:r>
             <w:r>
               <w:rPr>
-                <w:rFonts w:ascii="BC Sans" w:eastAsia="BC Sans" w:hAnsi="BC Sans" w:cs="BC Sans"/>
+                <w:rFonts w:ascii="BC Sans" w:hAnsi="BC Sans" w:eastAsia="BC Sans" w:cs="BC Sans"/>
                 <w:b w:val="0"/>
                 <w:bCs w:val="0"/>
                 <w:caps w:val="0"/>
@@ -2371,7 +2371,7 @@
               <w:spacing w:line="259" w:lineRule="auto"/>
               <w:cnfStyle w:val="000000000000" w:firstRow="0" w:lastRow="0" w:firstColumn="0" w:lastColumn="0" w:oddVBand="0" w:evenVBand="0" w:oddHBand="0" w:evenHBand="0" w:firstRowFirstColumn="0" w:firstRowLastColumn="0" w:lastRowFirstColumn="0" w:lastRowLastColumn="0"/>
               <w:rPr>
-                <w:rFonts w:ascii="BC Sans" w:eastAsia="BC Sans" w:hAnsi="BC Sans" w:cs="BC Sans"/>
+                <w:rFonts w:ascii="BC Sans" w:hAnsi="BC Sans" w:eastAsia="BC Sans" w:cs="BC Sans"/>
                 <w:color w:val="000000" w:themeColor="text1"/>
                 <w:sz w:val="20"/>
                 <w:szCs w:val="20"/>
@@ -2379,7 +2379,7 @@
             </w:pPr>
             <w:r>
               <w:rPr>
-                <w:rFonts w:ascii="BC Sans" w:eastAsia="BC Sans" w:hAnsi="BC Sans" w:cs="BC Sans"/>
+                <w:rFonts w:ascii="BC Sans" w:hAnsi="BC Sans" w:eastAsia="BC Sans" w:cs="BC Sans"/>
                 <w:color w:val="000000" w:themeColor="text1"/>
                 <w:sz w:val="20"/>
                 <w:szCs w:val="20"/>
@@ -2389,7 +2389,7 @@
             <w:proofErr w:type="spellStart"/>
             <w:r>
               <w:rPr>
-                <w:rFonts w:ascii="BC Sans" w:eastAsia="BC Sans" w:hAnsi="BC Sans" w:cs="BC Sans"/>
+                <w:rFonts w:ascii="BC Sans" w:hAnsi="BC Sans" w:eastAsia="BC Sans" w:cs="BC Sans"/>
                 <w:color w:val="000000" w:themeColor="text1"/>
                 <w:sz w:val="20"/>
                 <w:szCs w:val="20"/>
@@ -2398,7 +2398,7 @@
             </w:r>
             <w:r>
               <w:rPr>
-                <w:rFonts w:ascii="BC Sans" w:eastAsia="Times New Roman" w:hAnsi="BC Sans" w:cs="Times New Roman"/>
+                <w:rFonts w:ascii="BC Sans" w:hAnsi="BC Sans" w:eastAsia="Times New Roman" w:cs="Times New Roman"/>
                 <w:color w:val="000000" w:themeColor="text1"/>
                 <w:sz w:val="20"/>
                 <w:szCs w:val="20"/>
@@ -2407,7 +2407,7 @@
             </w:r>
             <w:r>
               <w:rPr>
-                <w:rFonts w:ascii="BC Sans" w:eastAsia="BC Sans" w:hAnsi="BC Sans" w:cs="BC Sans"/>
+                <w:rFonts w:ascii="BC Sans" w:hAnsi="BC Sans" w:eastAsia="BC Sans" w:cs="BC Sans"/>
                 <w:color w:val="000000" w:themeColor="text1"/>
                 <w:sz w:val="20"/>
                 <w:szCs w:val="20"/>
@@ -2417,7 +2417,7 @@
             <w:proofErr w:type="spellEnd"/>
             <w:r>
               <w:rPr>
-                <w:rFonts w:ascii="BC Sans" w:eastAsia="BC Sans" w:hAnsi="BC Sans" w:cs="BC Sans"/>
+                <w:rFonts w:ascii="BC Sans" w:hAnsi="BC Sans" w:eastAsia="BC Sans" w:cs="BC Sans"/>
                 <w:color w:val="000000" w:themeColor="text1"/>
                 <w:sz w:val="20"/>
                 <w:szCs w:val="20"/>
@@ -2464,7 +2464,7 @@
           <w:p>
             <w:pPr>
               <w:rPr>
-                <w:rFonts w:ascii="BC Sans" w:eastAsia="Times New Roman" w:hAnsi="BC Sans" w:cs="Times New Roman"/>
+                <w:rFonts w:ascii="BC Sans" w:hAnsi="BC Sans" w:eastAsia="Times New Roman" w:cs="Times New Roman"/>
                 <w:color w:val="000000"/>
                 <w:kern w:val="0"/>
                 <w:sz w:val="20"/>
@@ -2474,7 +2474,7 @@
             </w:pPr>
             <w:r>
               <w:rPr>
-                <w:rFonts w:ascii="BC Sans" w:eastAsia="Times New Roman" w:hAnsi="BC Sans" w:cs="Times New Roman"/>
+                <w:rFonts w:ascii="BC Sans" w:hAnsi="BC Sans" w:eastAsia="Times New Roman" w:cs="Times New Roman"/>
                 <w:caps w:val="0"/>
                 <w:color w:val="000000"/>
                 <w:kern w:val="0"/>
@@ -2555,7 +2555,7 @@
             </w:r>
             <w:r>
               <w:rPr>
-                <w:rFonts w:ascii="BC Sans" w:eastAsia="Times New Roman" w:hAnsi="BC Sans" w:cs="Times New Roman"/>
+                <w:rFonts w:ascii="BC Sans" w:hAnsi="BC Sans" w:eastAsia="Times New Roman" w:cs="Times New Roman"/>
                 <w:b w:val="0"/>
                 <w:bCs w:val="0"/>
                 <w:color w:val="000000" w:themeColor="text1"/>
@@ -2658,7 +2658,7 @@
             </w:r>
             <w:r>
               <w:rPr>
-                <w:rFonts w:ascii="BC Sans" w:eastAsia="Times New Roman" w:hAnsi="BC Sans" w:cs="Times New Roman"/>
+                <w:rFonts w:ascii="BC Sans" w:hAnsi="BC Sans" w:eastAsia="Times New Roman" w:cs="Times New Roman"/>
                 <w:color w:val="000000" w:themeColor="text1"/>
                 <w:sz w:val="20"/>
                 <w:szCs w:val="20"/>
@@ -2774,7 +2774,7 @@
             </w:r>
             <w:r>
               <w:rPr>
-                <w:rFonts w:ascii="BC Sans" w:eastAsia="Times New Roman" w:hAnsi="BC Sans" w:cs="Times New Roman"/>
+                <w:rFonts w:ascii="BC Sans" w:hAnsi="BC Sans" w:eastAsia="Times New Roman" w:cs="Times New Roman"/>
                 <w:b w:val="0"/>
                 <w:bCs w:val="0"/>
                 <w:color w:val="000000" w:themeColor="text1"/>
@@ -2864,7 +2864,7 @@
             </w:r>
             <w:r>
               <w:rPr>
-                <w:rFonts w:ascii="BC Sans" w:eastAsia="Times New Roman" w:hAnsi="BC Sans" w:cs="Times New Roman"/>
+                <w:rFonts w:ascii="BC Sans" w:hAnsi="BC Sans" w:eastAsia="Times New Roman" w:cs="Times New Roman"/>
                 <w:color w:val="000000" w:themeColor="text1"/>
                 <w:sz w:val="20"/>
                 <w:szCs w:val="20"/>
@@ -3615,7 +3615,7 @@
           <w:p>
             <w:pPr>
               <w:rPr>
-                <w:rFonts w:ascii="BC Sans" w:eastAsia="Times New Roman" w:hAnsi="BC Sans" w:cs="Times New Roman"/>
+                <w:rFonts w:ascii="BC Sans" w:hAnsi="BC Sans" w:eastAsia="Times New Roman" w:cs="Times New Roman"/>
                 <w:color w:val="000000" w:themeColor="text1"/>
                 <w:sz w:val="20"/>
                 <w:szCs w:val="20"/>
@@ -3623,7 +3623,7 @@
             </w:pPr>
             <w:r>
               <w:rPr>
-                <w:rFonts w:ascii="BC Sans" w:eastAsia="Times New Roman" w:hAnsi="BC Sans" w:cs="Times New Roman"/>
+                <w:rFonts w:ascii="BC Sans" w:hAnsi="BC Sans" w:eastAsia="Times New Roman" w:cs="Times New Roman"/>
                 <w:caps w:val="0"/>
                 <w:color w:val="000000" w:themeColor="text1"/>
                 <w:sz w:val="20"/>
@@ -3633,7 +3633,7 @@
             </w:r>
             <w:r>
               <w:rPr>
-                <w:rFonts w:ascii="BC Sans" w:eastAsia="Times New Roman" w:hAnsi="BC Sans" w:cs="Times New Roman"/>
+                <w:rFonts w:ascii="BC Sans" w:hAnsi="BC Sans" w:eastAsia="Times New Roman" w:cs="Times New Roman"/>
                 <w:b w:val="0"/>
                 <w:bCs w:val="0"/>
                 <w:caps w:val="0"/>
@@ -3646,7 +3646,7 @@
             <w:proofErr w:type="spellStart"/>
             <w:r>
               <w:rPr>
-                <w:rFonts w:ascii="BC Sans" w:eastAsia="Times New Roman" w:hAnsi="BC Sans" w:cs="Times New Roman"/>
+                <w:rFonts w:ascii="BC Sans" w:hAnsi="BC Sans" w:eastAsia="Times New Roman" w:cs="Times New Roman"/>
                 <w:b w:val="0"/>
                 <w:bCs w:val="0"/>
                 <w:caps w:val="0"/>
@@ -3668,7 +3668,7 @@
             </w:r>
             <w:r>
               <w:rPr>
-                <w:rFonts w:ascii="BC Sans" w:eastAsia="Times New Roman" w:hAnsi="BC Sans" w:cs="Times New Roman"/>
+                <w:rFonts w:ascii="BC Sans" w:hAnsi="BC Sans" w:eastAsia="Times New Roman" w:cs="Times New Roman"/>
                 <w:b w:val="0"/>
                 <w:bCs w:val="0"/>
                 <w:caps w:val="0"/>
@@ -3681,7 +3681,7 @@
             <w:proofErr w:type="spellEnd"/>
             <w:r>
               <w:rPr>
-                <w:rFonts w:ascii="BC Sans" w:eastAsia="Times New Roman" w:hAnsi="BC Sans" w:cs="Times New Roman"/>
+                <w:rFonts w:ascii="BC Sans" w:hAnsi="BC Sans" w:eastAsia="Times New Roman" w:cs="Times New Roman"/>
                 <w:b w:val="0"/>
                 <w:bCs w:val="0"/>
                 <w:caps w:val="0"/>
@@ -3694,7 +3694,7 @@
             <w:proofErr w:type="spellStart"/>
             <w:r>
               <w:rPr>
-                <w:rFonts w:ascii="BC Sans" w:eastAsia="Times New Roman" w:hAnsi="BC Sans" w:cs="Times New Roman"/>
+                <w:rFonts w:ascii="BC Sans" w:hAnsi="BC Sans" w:eastAsia="Times New Roman" w:cs="Times New Roman"/>
                 <w:b w:val="0"/>
                 <w:bCs w:val="0"/>
                 <w:caps w:val="0"/>
@@ -3707,7 +3707,7 @@
             <w:proofErr w:type="spellEnd"/>
             <w:r>
               <w:rPr>
-                <w:rFonts w:ascii="BC Sans" w:eastAsia="Times New Roman" w:hAnsi="BC Sans" w:cs="Times New Roman"/>
+                <w:rFonts w:ascii="BC Sans" w:hAnsi="BC Sans" w:eastAsia="Times New Roman" w:cs="Times New Roman"/>
                 <w:b w:val="0"/>
                 <w:bCs w:val="0"/>
                 <w:caps w:val="0"/>
@@ -3720,7 +3720,7 @@
             <w:proofErr w:type="spellStart"/>
             <w:r>
               <w:rPr>
-                <w:rFonts w:ascii="BC Sans" w:eastAsia="Times New Roman" w:hAnsi="BC Sans" w:cs="Times New Roman"/>
+                <w:rFonts w:ascii="BC Sans" w:hAnsi="BC Sans" w:eastAsia="Times New Roman" w:cs="Times New Roman"/>
                 <w:b w:val="0"/>
                 <w:bCs w:val="0"/>
                 <w:caps w:val="0"/>
@@ -3733,7 +3733,7 @@
             <w:proofErr w:type="spellEnd"/>
             <w:r>
               <w:rPr>
-                <w:rFonts w:ascii="BC Sans" w:eastAsia="Times New Roman" w:hAnsi="BC Sans" w:cs="Times New Roman"/>
+                <w:rFonts w:ascii="BC Sans" w:hAnsi="BC Sans" w:eastAsia="Times New Roman" w:cs="Times New Roman"/>
                 <w:b w:val="0"/>
                 <w:bCs w:val="0"/>
                 <w:caps w:val="0"/>
@@ -3745,7 +3745,7 @@
             </w:r>
             <w:r>
               <w:rPr>
-                <w:rFonts w:ascii="BC Sans" w:eastAsia="Times New Roman" w:hAnsi="BC Sans" w:cs="Times New Roman"/>
+                <w:rFonts w:ascii="BC Sans" w:hAnsi="BC Sans" w:eastAsia="Times New Roman" w:cs="Times New Roman"/>
                 <w:caps w:val="0"/>
                 <w:color w:val="000000" w:themeColor="text1"/>
                 <w:sz w:val="20"/>
@@ -3786,7 +3786,6 @@
                 <w:sz w:val="20"/>
                 <w:szCs w:val="20"/>
               </w:rPr>
-              <w:lastRenderedPageBreak/>
               <w:t>De</w:t>
             </w:r>
             <w:r>
@@ -3811,7 +3810,7 @@
             <w:pPr>
               <w:cnfStyle w:val="000000100000" w:firstRow="0" w:lastRow="0" w:firstColumn="0" w:lastColumn="0" w:oddVBand="0" w:evenVBand="0" w:oddHBand="1" w:evenHBand="0" w:firstRowFirstColumn="0" w:firstRowLastColumn="0" w:lastRowFirstColumn="0" w:lastRowLastColumn="0"/>
               <w:rPr>
-                <w:rFonts w:ascii="BC Sans" w:eastAsia="BC Sans" w:hAnsi="BC Sans" w:cs="BC Sans"/>
+                <w:rFonts w:ascii="BC Sans" w:hAnsi="BC Sans" w:eastAsia="BC Sans" w:cs="BC Sans"/>
                 <w:color w:val="000000" w:themeColor="text1"/>
                 <w:sz w:val="20"/>
                 <w:szCs w:val="20"/>
@@ -3819,7 +3818,7 @@
             </w:pPr>
             <w:r>
               <w:rPr>
-                <w:rFonts w:ascii="BC Sans" w:eastAsia="BC Sans" w:hAnsi="BC Sans" w:cs="BC Sans"/>
+                <w:rFonts w:ascii="BC Sans" w:hAnsi="BC Sans" w:eastAsia="BC Sans" w:cs="BC Sans"/>
                 <w:color w:val="000000" w:themeColor="text1"/>
                 <w:sz w:val="20"/>
                 <w:szCs w:val="20"/>
@@ -3829,7 +3828,7 @@
             <w:proofErr w:type="spellStart"/>
             <w:r>
               <w:rPr>
-                <w:rFonts w:ascii="BC Sans" w:eastAsia="BC Sans" w:hAnsi="BC Sans" w:cs="BC Sans"/>
+                <w:rFonts w:ascii="BC Sans" w:hAnsi="BC Sans" w:eastAsia="BC Sans" w:cs="BC Sans"/>
                 <w:color w:val="000000" w:themeColor="text1"/>
                 <w:sz w:val="20"/>
                 <w:szCs w:val="20"/>
@@ -3839,7 +3838,7 @@
             <w:proofErr w:type="spellEnd"/>
             <w:r>
               <w:rPr>
-                <w:rFonts w:ascii="BC Sans" w:eastAsia="BC Sans" w:hAnsi="BC Sans" w:cs="BC Sans"/>
+                <w:rFonts w:ascii="BC Sans" w:hAnsi="BC Sans" w:eastAsia="BC Sans" w:cs="BC Sans"/>
                 <w:color w:val="000000" w:themeColor="text1"/>
                 <w:sz w:val="20"/>
                 <w:szCs w:val="20"/>
@@ -3849,7 +3848,7 @@
             <w:proofErr w:type="spellStart"/>
             <w:r>
               <w:rPr>
-                <w:rFonts w:ascii="BC Sans" w:eastAsia="BC Sans" w:hAnsi="BC Sans" w:cs="BC Sans"/>
+                <w:rFonts w:ascii="BC Sans" w:hAnsi="BC Sans" w:eastAsia="BC Sans" w:cs="BC Sans"/>
                 <w:color w:val="000000" w:themeColor="text1"/>
                 <w:sz w:val="20"/>
                 <w:szCs w:val="20"/>
@@ -3859,7 +3858,7 @@
             <w:proofErr w:type="spellEnd"/>
             <w:r>
               <w:rPr>
-                <w:rFonts w:ascii="BC Sans" w:eastAsia="BC Sans" w:hAnsi="BC Sans" w:cs="BC Sans"/>
+                <w:rFonts w:ascii="BC Sans" w:hAnsi="BC Sans" w:eastAsia="BC Sans" w:cs="BC Sans"/>
                 <w:color w:val="000000" w:themeColor="text1"/>
                 <w:sz w:val="20"/>
                 <w:szCs w:val="20"/>
@@ -3869,7 +3868,7 @@
             <w:proofErr w:type="spellStart"/>
             <w:r>
               <w:rPr>
-                <w:rFonts w:ascii="BC Sans" w:eastAsia="BC Sans" w:hAnsi="BC Sans" w:cs="BC Sans"/>
+                <w:rFonts w:ascii="BC Sans" w:hAnsi="BC Sans" w:eastAsia="BC Sans" w:cs="BC Sans"/>
                 <w:color w:val="000000" w:themeColor="text1"/>
                 <w:sz w:val="20"/>
                 <w:szCs w:val="20"/>
@@ -3879,7 +3878,7 @@
             <w:proofErr w:type="spellEnd"/>
             <w:r>
               <w:rPr>
-                <w:rFonts w:ascii="BC Sans" w:eastAsia="BC Sans" w:hAnsi="BC Sans" w:cs="BC Sans"/>
+                <w:rFonts w:ascii="BC Sans" w:hAnsi="BC Sans" w:eastAsia="BC Sans" w:cs="BC Sans"/>
                 <w:color w:val="000000" w:themeColor="text1"/>
                 <w:sz w:val="20"/>
                 <w:szCs w:val="20"/>
@@ -4011,25 +4010,73 @@
     </w:tbl>
     <w:p/>
     <w:p>
+      <w:pPr>
+        <w:spacing w:after="0" w:afterAutospacing="off"/>
+      </w:pPr>
       <w:r>
+        <w:rPr/>
         <w:t>{</w:t>
       </w:r>
-      <w:proofErr w:type="spellStart"/>
       <w:r>
+        <w:rPr/>
         <w:t>d.actions</w:t>
       </w:r>
-      <w:proofErr w:type="spellEnd"/>
       <w:r>
+        <w:rPr/>
         <w:t>[i+1].</w:t>
       </w:r>
-      <w:proofErr w:type="spellStart"/>
       <w:r>
+        <w:rPr/>
         <w:t>actionLogged</w:t>
       </w:r>
-      <w:proofErr w:type="spellEnd"/>
       <w:r>
+        <w:rPr/>
         <w:t>}</w:t>
       </w:r>
+      <w:r>
+        <w:br/>
+      </w:r>
+      <w:r>
+        <w:rPr/>
+        <w:t>{</w:t>
+      </w:r>
+      <w:r>
+        <w:rPr/>
+        <w:t>d.updates</w:t>
+      </w:r>
+      <w:r>
+        <w:rPr/>
+        <w:t>[</w:t>
+      </w:r>
+      <w:r>
+        <w:rPr/>
+        <w:t>i</w:t>
+      </w:r>
+      <w:r>
+        <w:rPr/>
+        <w:t>].</w:t>
+      </w:r>
+      <w:r>
+        <w:rPr/>
+        <w:t>updateType:ifEQ</w:t>
+      </w:r>
+      <w:r>
+        <w:rPr/>
+        <w:t>(UPDATE):</w:t>
+      </w:r>
+      <w:r>
+        <w:rPr/>
+        <w:t>showBegin</w:t>
+      </w:r>
+      <w:r>
+        <w:rPr/>
+        <w:t>}</w:t>
+      </w:r>
+    </w:p>
+    <w:p>
+      <w:pPr>
+        <w:spacing w:after="0" w:afterAutospacing="off"/>
+      </w:pPr>
     </w:p>
     <w:tbl>
       <w:tblPr>
@@ -4057,7 +4104,7 @@
           <w:p>
             <w:pPr>
               <w:rPr>
-                <w:rFonts w:ascii="BC Sans" w:eastAsia="Times New Roman" w:hAnsi="BC Sans" w:cs="Times New Roman"/>
+                <w:rFonts w:ascii="BC Sans" w:hAnsi="BC Sans" w:eastAsia="Times New Roman" w:cs="Times New Roman"/>
                 <w:color w:val="000000"/>
                 <w:kern w:val="0"/>
                 <w:sz w:val="20"/>
@@ -4067,7 +4114,7 @@
             </w:pPr>
             <w:r>
               <w:rPr>
-                <w:rFonts w:ascii="BC Sans" w:eastAsia="Times New Roman" w:hAnsi="BC Sans" w:cs="Times New Roman"/>
+                <w:rFonts w:ascii="BC Sans" w:hAnsi="BC Sans" w:eastAsia="Times New Roman" w:cs="Times New Roman"/>
                 <w:caps w:val="0"/>
                 <w:color w:val="000000"/>
                 <w:kern w:val="0"/>
@@ -4079,7 +4126,7 @@
             </w:r>
             <w:r>
               <w:rPr>
-                <w:rFonts w:ascii="BC Sans" w:eastAsia="Times New Roman" w:hAnsi="BC Sans" w:cs="Times New Roman"/>
+                <w:rFonts w:ascii="BC Sans" w:hAnsi="BC Sans" w:eastAsia="Times New Roman" w:cs="Times New Roman"/>
                 <w:caps w:val="0"/>
                 <w:color w:val="000000"/>
                 <w:kern w:val="0"/>
@@ -4091,7 +4138,7 @@
             </w:r>
             <w:r>
               <w:rPr>
-                <w:rFonts w:ascii="BC Sans" w:eastAsia="Times New Roman" w:hAnsi="BC Sans" w:cs="Times New Roman"/>
+                <w:rFonts w:ascii="BC Sans" w:hAnsi="BC Sans" w:eastAsia="Times New Roman" w:cs="Times New Roman"/>
                 <w:caps w:val="0"/>
                 <w:color w:val="000000"/>
                 <w:kern w:val="0"/>
@@ -4103,7 +4150,7 @@
             </w:r>
             <w:r>
               <w:rPr>
-                <w:rFonts w:ascii="BC Sans" w:eastAsia="Times New Roman" w:hAnsi="BC Sans" w:cs="Times New Roman"/>
+                <w:rFonts w:ascii="BC Sans" w:hAnsi="BC Sans" w:eastAsia="Times New Roman" w:cs="Times New Roman"/>
                 <w:b w:val="0"/>
                 <w:bCs w:val="0"/>
                 <w:caps w:val="0"/>
@@ -4118,7 +4165,7 @@
             <w:proofErr w:type="spellStart"/>
             <w:r>
               <w:rPr>
-                <w:rFonts w:ascii="BC Sans" w:eastAsia="Times New Roman" w:hAnsi="BC Sans" w:cs="Times New Roman"/>
+                <w:rFonts w:ascii="BC Sans" w:hAnsi="BC Sans" w:eastAsia="Times New Roman" w:cs="Times New Roman"/>
                 <w:b w:val="0"/>
                 <w:bCs w:val="0"/>
                 <w:caps w:val="0"/>
@@ -4142,7 +4189,7 @@
             </w:r>
             <w:r>
               <w:rPr>
-                <w:rFonts w:ascii="BC Sans" w:eastAsia="Times New Roman" w:hAnsi="BC Sans" w:cs="Times New Roman"/>
+                <w:rFonts w:ascii="BC Sans" w:hAnsi="BC Sans" w:eastAsia="Times New Roman" w:cs="Times New Roman"/>
                 <w:b w:val="0"/>
                 <w:bCs w:val="0"/>
                 <w:caps w:val="0"/>
@@ -4157,7 +4204,7 @@
             <w:proofErr w:type="spellEnd"/>
             <w:r>
               <w:rPr>
-                <w:rFonts w:ascii="BC Sans" w:eastAsia="Times New Roman" w:hAnsi="BC Sans" w:cs="Times New Roman"/>
+                <w:rFonts w:ascii="BC Sans" w:hAnsi="BC Sans" w:eastAsia="Times New Roman" w:cs="Times New Roman"/>
                 <w:b w:val="0"/>
                 <w:bCs w:val="0"/>
                 <w:caps w:val="0"/>
@@ -4172,7 +4219,7 @@
             <w:proofErr w:type="spellStart"/>
             <w:r>
               <w:rPr>
-                <w:rFonts w:ascii="BC Sans" w:eastAsia="Times New Roman" w:hAnsi="BC Sans" w:cs="Times New Roman"/>
+                <w:rFonts w:ascii="BC Sans" w:hAnsi="BC Sans" w:eastAsia="Times New Roman" w:cs="Times New Roman"/>
                 <w:b w:val="0"/>
                 <w:bCs w:val="0"/>
                 <w:caps w:val="0"/>
@@ -4187,7 +4234,7 @@
             <w:proofErr w:type="spellEnd"/>
             <w:r>
               <w:rPr>
-                <w:rFonts w:ascii="BC Sans" w:eastAsia="Times New Roman" w:hAnsi="BC Sans" w:cs="Times New Roman"/>
+                <w:rFonts w:ascii="BC Sans" w:hAnsi="BC Sans" w:eastAsia="Times New Roman" w:cs="Times New Roman"/>
                 <w:b w:val="0"/>
                 <w:bCs w:val="0"/>
                 <w:caps w:val="0"/>
@@ -4202,7 +4249,7 @@
             <w:proofErr w:type="spellStart"/>
             <w:r>
               <w:rPr>
-                <w:rFonts w:ascii="BC Sans" w:eastAsia="Times New Roman" w:hAnsi="BC Sans" w:cs="Times New Roman"/>
+                <w:rFonts w:ascii="BC Sans" w:hAnsi="BC Sans" w:eastAsia="Times New Roman" w:cs="Times New Roman"/>
                 <w:b w:val="0"/>
                 <w:bCs w:val="0"/>
                 <w:caps w:val="0"/>
@@ -4217,7 +4264,7 @@
             <w:proofErr w:type="spellEnd"/>
             <w:r>
               <w:rPr>
-                <w:rFonts w:ascii="BC Sans" w:eastAsia="Times New Roman" w:hAnsi="BC Sans" w:cs="Times New Roman"/>
+                <w:rFonts w:ascii="BC Sans" w:hAnsi="BC Sans" w:eastAsia="Times New Roman" w:cs="Times New Roman"/>
                 <w:b w:val="0"/>
                 <w:bCs w:val="0"/>
                 <w:caps w:val="0"/>
@@ -4231,7 +4278,7 @@
             </w:r>
             <w:r>
               <w:rPr>
-                <w:rFonts w:ascii="BC Sans" w:eastAsia="Times New Roman" w:hAnsi="BC Sans" w:cs="Times New Roman"/>
+                <w:rFonts w:ascii="BC Sans" w:hAnsi="BC Sans" w:eastAsia="Times New Roman" w:cs="Times New Roman"/>
                 <w:caps w:val="0"/>
                 <w:color w:val="000000"/>
                 <w:kern w:val="0"/>
@@ -4982,7 +5029,7 @@
             </w:r>
             <w:r>
               <w:rPr>
-                <w:rFonts w:ascii="BC Sans" w:eastAsia="Times New Roman" w:hAnsi="BC Sans" w:cs="Times New Roman"/>
+                <w:rFonts w:ascii="BC Sans" w:hAnsi="BC Sans" w:eastAsia="Times New Roman" w:cs="Times New Roman"/>
                 <w:color w:val="000000" w:themeColor="text1"/>
                 <w:sz w:val="20"/>
                 <w:szCs w:val="20"/>
@@ -5094,7 +5141,7 @@
             </w:r>
             <w:r>
               <w:rPr>
-                <w:rFonts w:ascii="BC Sans" w:eastAsia="Times New Roman" w:hAnsi="BC Sans" w:cs="Times New Roman"/>
+                <w:rFonts w:ascii="BC Sans" w:hAnsi="BC Sans" w:eastAsia="Times New Roman" w:cs="Times New Roman"/>
                 <w:color w:val="000000" w:themeColor="text1"/>
                 <w:sz w:val="20"/>
                 <w:szCs w:val="20"/>
@@ -5225,7 +5272,7 @@
             </w:r>
             <w:r>
               <w:rPr>
-                <w:rFonts w:ascii="BC Sans" w:eastAsia="Times New Roman" w:hAnsi="BC Sans" w:cs="Times New Roman"/>
+                <w:rFonts w:ascii="BC Sans" w:hAnsi="BC Sans" w:eastAsia="Times New Roman" w:cs="Times New Roman"/>
                 <w:color w:val="000000" w:themeColor="text1"/>
                 <w:sz w:val="20"/>
                 <w:szCs w:val="20"/>
@@ -5337,7 +5384,7 @@
             </w:r>
             <w:r>
               <w:rPr>
-                <w:rFonts w:ascii="BC Sans" w:eastAsia="Times New Roman" w:hAnsi="BC Sans" w:cs="Times New Roman"/>
+                <w:rFonts w:ascii="BC Sans" w:hAnsi="BC Sans" w:eastAsia="Times New Roman" w:cs="Times New Roman"/>
                 <w:color w:val="000000" w:themeColor="text1"/>
                 <w:sz w:val="20"/>
                 <w:szCs w:val="20"/>
@@ -5450,7 +5497,7 @@
             </w:r>
             <w:r>
               <w:rPr>
-                <w:rFonts w:ascii="BC Sans" w:eastAsia="Times New Roman" w:hAnsi="BC Sans" w:cs="Times New Roman"/>
+                <w:rFonts w:ascii="BC Sans" w:hAnsi="BC Sans" w:eastAsia="Times New Roman" w:cs="Times New Roman"/>
                 <w:color w:val="000000" w:themeColor="text1"/>
                 <w:sz w:val="20"/>
                 <w:szCs w:val="20"/>
@@ -5580,7 +5627,7 @@
             </w:r>
             <w:r>
               <w:rPr>
-                <w:rFonts w:ascii="BC Sans" w:eastAsia="Times New Roman" w:hAnsi="BC Sans" w:cs="Times New Roman"/>
+                <w:rFonts w:ascii="BC Sans" w:hAnsi="BC Sans" w:eastAsia="Times New Roman" w:cs="Times New Roman"/>
                 <w:color w:val="000000" w:themeColor="text1"/>
                 <w:sz w:val="20"/>
                 <w:szCs w:val="20"/>
@@ -5711,7 +5758,7 @@
             </w:r>
             <w:r>
               <w:rPr>
-                <w:rFonts w:ascii="BC Sans" w:eastAsia="Times New Roman" w:hAnsi="BC Sans" w:cs="Times New Roman"/>
+                <w:rFonts w:ascii="BC Sans" w:hAnsi="BC Sans" w:eastAsia="Times New Roman" w:cs="Times New Roman"/>
                 <w:color w:val="000000" w:themeColor="text1"/>
                 <w:sz w:val="20"/>
                 <w:szCs w:val="20"/>
@@ -5775,16 +5822,6 @@
         </w:tc>
       </w:tr>
     </w:tbl>
-    <w:p>
-      <w:pPr>
-        <w:spacing w:after="0"/>
-        <w:rPr>
-          <w:rFonts w:ascii="BC Sans" w:hAnsi="BC Sans"/>
-          <w:sz w:val="20"/>
-          <w:szCs w:val="20"/>
-        </w:rPr>
-      </w:pPr>
-    </w:p>
     <w:p>
       <w:pPr>
         <w:spacing w:after="0"/>
@@ -5800,25 +5837,7 @@
           <w:sz w:val="20"/>
           <w:szCs w:val="20"/>
         </w:rPr>
-        <w:br/>
         <w:t>{</w:t>
-      </w:r>
-      <w:proofErr w:type="spellStart"/>
-      <w:r>
-        <w:rPr>
-          <w:rFonts w:ascii="BC Sans" w:hAnsi="BC Sans"/>
-          <w:sz w:val="20"/>
-          <w:szCs w:val="20"/>
-        </w:rPr>
-        <w:t>d</w:t>
-      </w:r>
-      <w:r>
-        <w:rPr>
-          <w:rFonts w:ascii="BC Sans" w:hAnsi="BC Sans" w:cs="BC Sans Light"/>
-          <w:sz w:val="20"/>
-          <w:szCs w:val="20"/>
-        </w:rPr>
-        <w:t>.</w:t>
       </w:r>
       <w:r>
         <w:rPr>
@@ -5826,27 +5845,104 @@
           <w:sz w:val="20"/>
           <w:szCs w:val="20"/>
         </w:rPr>
-        <w:t>updates</w:t>
+        <w:t>d.updates</w:t>
       </w:r>
-      <w:proofErr w:type="spellEnd"/>
       <w:r>
         <w:rPr>
           <w:rFonts w:ascii="BC Sans" w:hAnsi="BC Sans"/>
           <w:sz w:val="20"/>
           <w:szCs w:val="20"/>
         </w:rPr>
-        <w:t>[i+1].</w:t>
+        <w:t>[</w:t>
       </w:r>
-      <w:proofErr w:type="spellStart"/>
       <w:r>
         <w:rPr>
           <w:rFonts w:ascii="BC Sans" w:hAnsi="BC Sans"/>
           <w:sz w:val="20"/>
           <w:szCs w:val="20"/>
         </w:rPr>
-        <w:t>sequenceId</w:t>
+        <w:t>i</w:t>
       </w:r>
-      <w:proofErr w:type="spellEnd"/>
+      <w:r>
+        <w:rPr>
+          <w:rFonts w:ascii="BC Sans" w:hAnsi="BC Sans"/>
+          <w:sz w:val="20"/>
+          <w:szCs w:val="20"/>
+        </w:rPr>
+        <w:t>].</w:t>
+      </w:r>
+      <w:r>
+        <w:rPr>
+          <w:rFonts w:ascii="BC Sans" w:hAnsi="BC Sans"/>
+          <w:sz w:val="20"/>
+          <w:szCs w:val="20"/>
+        </w:rPr>
+        <w:t>updateType:showEnd</w:t>
+      </w:r>
+      <w:r>
+        <w:rPr>
+          <w:rFonts w:ascii="BC Sans" w:hAnsi="BC Sans"/>
+          <w:sz w:val="20"/>
+          <w:szCs w:val="20"/>
+        </w:rPr>
+        <w:t>}{</w:t>
+      </w:r>
+      <w:r>
+        <w:rPr>
+          <w:rFonts w:ascii="BC Sans" w:hAnsi="BC Sans"/>
+          <w:sz w:val="20"/>
+          <w:szCs w:val="20"/>
+        </w:rPr>
+        <w:t>d.updates</w:t>
+      </w:r>
+      <w:r>
+        <w:rPr>
+          <w:rFonts w:ascii="BC Sans" w:hAnsi="BC Sans"/>
+          <w:sz w:val="20"/>
+          <w:szCs w:val="20"/>
+        </w:rPr>
+        <w:t>[</w:t>
+      </w:r>
+      <w:r>
+        <w:rPr>
+          <w:rFonts w:ascii="BC Sans" w:hAnsi="BC Sans"/>
+          <w:sz w:val="20"/>
+          <w:szCs w:val="20"/>
+        </w:rPr>
+        <w:t>i</w:t>
+      </w:r>
+      <w:r>
+        <w:rPr>
+          <w:rFonts w:ascii="BC Sans" w:hAnsi="BC Sans"/>
+          <w:sz w:val="20"/>
+          <w:szCs w:val="20"/>
+        </w:rPr>
+        <w:t>].</w:t>
+      </w:r>
+      <w:r>
+        <w:rPr>
+          <w:rFonts w:ascii="BC Sans" w:hAnsi="BC Sans"/>
+          <w:sz w:val="20"/>
+          <w:szCs w:val="20"/>
+        </w:rPr>
+        <w:t>updateType:ifEQ</w:t>
+      </w:r>
+      <w:r>
+        <w:rPr>
+          <w:rFonts w:ascii="BC Sans" w:hAnsi="BC Sans"/>
+          <w:sz w:val="20"/>
+          <w:szCs w:val="20"/>
+        </w:rPr>
+        <w:t>(REFERRAL):</w:t>
+      </w:r>
+      <w:r>
+        <w:rPr>
+          <w:rFonts w:ascii="BC Sans" w:hAnsi="BC Sans"/>
+          <w:sz w:val="20"/>
+          <w:szCs w:val="20"/>
+        </w:rPr>
+        <w:t>showBegin</w:t>
+      </w:r>
       <w:r>
         <w:rPr>
           <w:rFonts w:ascii="BC Sans" w:hAnsi="BC Sans"/>
@@ -5856,11 +5952,785 @@
         <w:t>}</w:t>
       </w:r>
     </w:p>
+    <w:tbl>
+      <w:tblPr>
+        <w:tblStyle w:val="PlainTable3"/>
+        <w:tblW w:w="0" w:type="auto"/>
+        <w:tblLook w:val="04A0" w:firstRow="1" w:lastRow="0" w:firstColumn="1" w:lastColumn="0" w:noHBand="0" w:noVBand="1"/>
+      </w:tblPr>
+      <w:tblGrid>
+        <w:gridCol w:w="2552"/>
+        <w:gridCol w:w="8364"/>
+      </w:tblGrid>
+      <w:tr>
+        <w:trPr>
+          <w:trHeight w:val="300"/>
+        </w:trPr>
+        <w:tc>
+          <w:tcPr>
+            <w:cnfStyle w:val="001000000100" w:firstRow="0" w:lastRow="0" w:firstColumn="1" w:lastColumn="0" w:oddVBand="0" w:evenVBand="0" w:oddHBand="0" w:evenHBand="0" w:firstRowFirstColumn="1" w:firstRowLastColumn="0" w:lastRowFirstColumn="0" w:lastRowLastColumn="0"/>
+            <w:tcW w:w="10916" w:type="dxa"/>
+            <w:gridSpan w:val="2"/>
+            <w:tcMar/>
+            <w:vAlign w:val="center"/>
+          </w:tcPr>
+          <w:p>
+            <w:pPr>
+              <w:rPr>
+                <w:rFonts w:ascii="BC Sans" w:hAnsi="BC Sans" w:eastAsia="BC Sans" w:cs="BC Sans"/>
+                <w:b w:val="1"/>
+                <w:bCs w:val="1"/>
+                <w:i w:val="0"/>
+                <w:iCs w:val="0"/>
+                <w:caps w:val="1"/>
+                <w:noProof w:val="0"/>
+                <w:color w:val="000000" w:themeColor="text1" w:themeTint="FF" w:themeShade="FF"/>
+                <w:sz w:val="20"/>
+                <w:szCs w:val="20"/>
+                <w:lang w:val="en-US"/>
+              </w:rPr>
+            </w:pPr>
+            <w:r>
+              <w:rPr>
+                <w:rFonts w:ascii="BC Sans" w:hAnsi="BC Sans" w:eastAsia="BC Sans" w:cs="BC Sans"/>
+                <w:b w:val="1"/>
+                <w:bCs w:val="1"/>
+                <w:i w:val="0"/>
+                <w:iCs w:val="0"/>
+                <w:caps w:val="0"/>
+                <w:smallCaps w:val="0"/>
+                <w:noProof w:val="0"/>
+                <w:color w:val="000000" w:themeColor="text1" w:themeTint="FF" w:themeShade="FF"/>
+                <w:sz w:val="20"/>
+                <w:szCs w:val="20"/>
+                <w:lang w:val="en-US"/>
+              </w:rPr>
+              <w:t>Update #{</w:t>
+            </w:r>
+            <w:r>
+              <w:rPr>
+                <w:rFonts w:ascii="BC Sans" w:hAnsi="BC Sans" w:eastAsia="BC Sans" w:cs="BC Sans"/>
+                <w:b w:val="1"/>
+                <w:bCs w:val="1"/>
+                <w:i w:val="0"/>
+                <w:iCs w:val="0"/>
+                <w:caps w:val="0"/>
+                <w:smallCaps w:val="0"/>
+                <w:noProof w:val="0"/>
+                <w:color w:val="000000" w:themeColor="text1" w:themeTint="FF" w:themeShade="FF"/>
+                <w:sz w:val="20"/>
+                <w:szCs w:val="20"/>
+                <w:lang w:val="en-US"/>
+              </w:rPr>
+              <w:t>d</w:t>
+            </w:r>
+            <w:r>
+              <w:rPr>
+                <w:rFonts w:ascii="BC Sans" w:hAnsi="BC Sans" w:eastAsia="BC Sans" w:cs="BC Sans"/>
+                <w:b w:val="1"/>
+                <w:bCs w:val="1"/>
+                <w:i w:val="0"/>
+                <w:iCs w:val="0"/>
+                <w:caps w:val="1"/>
+                <w:noProof w:val="0"/>
+                <w:color w:val="000000" w:themeColor="text1" w:themeTint="FF" w:themeShade="FF"/>
+                <w:sz w:val="20"/>
+                <w:szCs w:val="20"/>
+                <w:lang w:val="en-US"/>
+              </w:rPr>
+              <w:t>.</w:t>
+            </w:r>
+            <w:r>
+              <w:rPr>
+                <w:rFonts w:ascii="BC Sans" w:hAnsi="BC Sans" w:eastAsia="BC Sans" w:cs="BC Sans"/>
+                <w:b w:val="1"/>
+                <w:bCs w:val="1"/>
+                <w:i w:val="0"/>
+                <w:iCs w:val="0"/>
+                <w:caps w:val="0"/>
+                <w:smallCaps w:val="0"/>
+                <w:noProof w:val="0"/>
+                <w:color w:val="000000" w:themeColor="text1" w:themeTint="FF" w:themeShade="FF"/>
+                <w:sz w:val="20"/>
+                <w:szCs w:val="20"/>
+                <w:lang w:val="en-US"/>
+              </w:rPr>
+              <w:t>updates</w:t>
+            </w:r>
+            <w:r>
+              <w:rPr>
+                <w:rFonts w:ascii="BC Sans" w:hAnsi="BC Sans" w:eastAsia="BC Sans" w:cs="BC Sans"/>
+                <w:b w:val="1"/>
+                <w:bCs w:val="1"/>
+                <w:i w:val="0"/>
+                <w:iCs w:val="0"/>
+                <w:caps w:val="0"/>
+                <w:smallCaps w:val="0"/>
+                <w:noProof w:val="0"/>
+                <w:color w:val="000000" w:themeColor="text1" w:themeTint="FF" w:themeShade="FF"/>
+                <w:sz w:val="20"/>
+                <w:szCs w:val="20"/>
+                <w:lang w:val="en-US"/>
+              </w:rPr>
+              <w:t>[i</w:t>
+            </w:r>
+            <w:r>
+              <w:rPr>
+                <w:rFonts w:ascii="BC Sans" w:hAnsi="BC Sans" w:eastAsia="BC Sans" w:cs="BC Sans"/>
+                <w:b w:val="1"/>
+                <w:bCs w:val="1"/>
+                <w:i w:val="0"/>
+                <w:iCs w:val="0"/>
+                <w:caps w:val="0"/>
+                <w:smallCaps w:val="0"/>
+                <w:noProof w:val="0"/>
+                <w:color w:val="000000" w:themeColor="text1" w:themeTint="FF" w:themeShade="FF"/>
+                <w:sz w:val="20"/>
+                <w:szCs w:val="20"/>
+                <w:lang w:val="en-US"/>
+              </w:rPr>
+              <w:t>].sequenceId</w:t>
+            </w:r>
+            <w:r>
+              <w:rPr>
+                <w:rFonts w:ascii="BC Sans" w:hAnsi="BC Sans" w:eastAsia="BC Sans" w:cs="BC Sans"/>
+                <w:b w:val="1"/>
+                <w:bCs w:val="1"/>
+                <w:i w:val="0"/>
+                <w:iCs w:val="0"/>
+                <w:caps w:val="0"/>
+                <w:smallCaps w:val="0"/>
+                <w:noProof w:val="0"/>
+                <w:color w:val="000000" w:themeColor="text1" w:themeTint="FF" w:themeShade="FF"/>
+                <w:sz w:val="20"/>
+                <w:szCs w:val="20"/>
+                <w:lang w:val="en-US"/>
+              </w:rPr>
+              <w:t>}</w:t>
+            </w:r>
+            <w:r>
+              <w:rPr>
+                <w:rFonts w:ascii="BC Sans" w:hAnsi="BC Sans" w:eastAsia="BC Sans" w:cs="BC Sans"/>
+                <w:b w:val="0"/>
+                <w:bCs w:val="0"/>
+                <w:i w:val="0"/>
+                <w:iCs w:val="0"/>
+                <w:caps w:val="0"/>
+                <w:smallCaps w:val="0"/>
+                <w:noProof w:val="0"/>
+                <w:color w:val="000000" w:themeColor="text1" w:themeTint="FF" w:themeShade="FF"/>
+                <w:sz w:val="20"/>
+                <w:szCs w:val="20"/>
+                <w:lang w:val="en-US"/>
+              </w:rPr>
+              <w:t>, complaint referred: {</w:t>
+            </w:r>
+            <w:r>
+              <w:rPr>
+                <w:rFonts w:ascii="BC Sans" w:hAnsi="BC Sans" w:eastAsia="BC Sans" w:cs="BC Sans"/>
+                <w:b w:val="0"/>
+                <w:bCs w:val="0"/>
+                <w:i w:val="0"/>
+                <w:iCs w:val="0"/>
+                <w:caps w:val="0"/>
+                <w:smallCaps w:val="0"/>
+                <w:noProof w:val="0"/>
+                <w:color w:val="000000" w:themeColor="text1" w:themeTint="FF" w:themeShade="FF"/>
+                <w:sz w:val="20"/>
+                <w:szCs w:val="20"/>
+                <w:lang w:val="en-US"/>
+              </w:rPr>
+              <w:t>d.updates</w:t>
+            </w:r>
+            <w:r>
+              <w:rPr>
+                <w:rFonts w:ascii="BC Sans" w:hAnsi="BC Sans" w:eastAsia="BC Sans" w:cs="BC Sans"/>
+                <w:b w:val="0"/>
+                <w:bCs w:val="0"/>
+                <w:i w:val="0"/>
+                <w:iCs w:val="0"/>
+                <w:caps w:val="0"/>
+                <w:smallCaps w:val="0"/>
+                <w:noProof w:val="0"/>
+                <w:color w:val="000000" w:themeColor="text1" w:themeTint="FF" w:themeShade="FF"/>
+                <w:sz w:val="20"/>
+                <w:szCs w:val="20"/>
+                <w:lang w:val="en-US"/>
+              </w:rPr>
+              <w:t>[</w:t>
+            </w:r>
+            <w:r>
+              <w:rPr>
+                <w:rFonts w:ascii="BC Sans" w:hAnsi="BC Sans" w:eastAsia="BC Sans" w:cs="BC Sans"/>
+                <w:b w:val="0"/>
+                <w:bCs w:val="0"/>
+                <w:i w:val="0"/>
+                <w:iCs w:val="0"/>
+                <w:caps w:val="0"/>
+                <w:smallCaps w:val="0"/>
+                <w:noProof w:val="0"/>
+                <w:color w:val="000000" w:themeColor="text1" w:themeTint="FF" w:themeShade="FF"/>
+                <w:sz w:val="20"/>
+                <w:szCs w:val="20"/>
+                <w:lang w:val="en-US"/>
+              </w:rPr>
+              <w:t>i</w:t>
+            </w:r>
+            <w:r>
+              <w:rPr>
+                <w:rFonts w:ascii="BC Sans" w:hAnsi="BC Sans" w:eastAsia="BC Sans" w:cs="BC Sans"/>
+                <w:b w:val="0"/>
+                <w:bCs w:val="0"/>
+                <w:i w:val="0"/>
+                <w:iCs w:val="0"/>
+                <w:caps w:val="0"/>
+                <w:smallCaps w:val="0"/>
+                <w:noProof w:val="0"/>
+                <w:color w:val="000000" w:themeColor="text1" w:themeTint="FF" w:themeShade="FF"/>
+                <w:sz w:val="20"/>
+                <w:szCs w:val="20"/>
+                <w:lang w:val="en-US"/>
+              </w:rPr>
+              <w:t>].</w:t>
+            </w:r>
+            <w:r>
+              <w:rPr>
+                <w:rFonts w:ascii="BC Sans" w:hAnsi="BC Sans" w:eastAsia="BC Sans" w:cs="BC Sans"/>
+                <w:b w:val="0"/>
+                <w:bCs w:val="0"/>
+                <w:i w:val="0"/>
+                <w:iCs w:val="0"/>
+                <w:caps w:val="0"/>
+                <w:smallCaps w:val="0"/>
+                <w:noProof w:val="0"/>
+                <w:color w:val="000000" w:themeColor="text1" w:themeTint="FF" w:themeShade="FF"/>
+                <w:sz w:val="20"/>
+                <w:szCs w:val="20"/>
+                <w:lang w:val="en-US"/>
+              </w:rPr>
+              <w:t>updateOn</w:t>
+            </w:r>
+            <w:r>
+              <w:rPr>
+                <w:rFonts w:ascii="BC Sans" w:hAnsi="BC Sans" w:eastAsia="BC Sans" w:cs="BC Sans"/>
+                <w:b w:val="0"/>
+                <w:bCs w:val="0"/>
+                <w:i w:val="0"/>
+                <w:iCs w:val="0"/>
+                <w:caps w:val="0"/>
+                <w:smallCaps w:val="0"/>
+                <w:noProof w:val="0"/>
+                <w:color w:val="000000" w:themeColor="text1" w:themeTint="FF" w:themeShade="FF"/>
+                <w:sz w:val="20"/>
+                <w:szCs w:val="20"/>
+                <w:lang w:val="en-US"/>
+              </w:rPr>
+              <w:t>}</w:t>
+            </w:r>
+            <w:r>
+              <w:rPr>
+                <w:rFonts w:ascii="BC Sans" w:hAnsi="BC Sans" w:eastAsia="BC Sans" w:cs="BC Sans"/>
+                <w:b w:val="0"/>
+                <w:bCs w:val="0"/>
+                <w:i w:val="0"/>
+                <w:iCs w:val="0"/>
+                <w:caps w:val="0"/>
+                <w:smallCaps w:val="0"/>
+                <w:noProof w:val="0"/>
+                <w:color w:val="000000" w:themeColor="text1" w:themeTint="FF" w:themeShade="FF"/>
+                <w:sz w:val="20"/>
+                <w:szCs w:val="20"/>
+                <w:lang w:val="en-US"/>
+              </w:rPr>
+              <w:t xml:space="preserve"> </w:t>
+            </w:r>
+            <w:r>
+              <w:rPr>
+                <w:rFonts w:ascii="BC Sans" w:hAnsi="BC Sans" w:eastAsia="BC Sans" w:cs="BC Sans"/>
+                <w:b w:val="0"/>
+                <w:bCs w:val="0"/>
+                <w:i w:val="0"/>
+                <w:iCs w:val="0"/>
+                <w:caps w:val="0"/>
+                <w:smallCaps w:val="0"/>
+                <w:noProof w:val="0"/>
+                <w:color w:val="000000" w:themeColor="text1" w:themeTint="FF" w:themeShade="FF"/>
+                <w:sz w:val="20"/>
+                <w:szCs w:val="20"/>
+                <w:lang w:val="en-US"/>
+              </w:rPr>
+              <w:t>by</w:t>
+            </w:r>
+            <w:r>
+              <w:rPr>
+                <w:rFonts w:ascii="BC Sans" w:hAnsi="BC Sans" w:eastAsia="BC Sans" w:cs="BC Sans"/>
+                <w:b w:val="0"/>
+                <w:bCs w:val="0"/>
+                <w:i w:val="0"/>
+                <w:iCs w:val="0"/>
+                <w:caps w:val="0"/>
+                <w:smallCaps w:val="0"/>
+                <w:noProof w:val="0"/>
+                <w:color w:val="000000" w:themeColor="text1" w:themeTint="FF" w:themeShade="FF"/>
+                <w:sz w:val="20"/>
+                <w:szCs w:val="20"/>
+                <w:lang w:val="en-US"/>
+              </w:rPr>
+              <w:t xml:space="preserve"> </w:t>
+            </w:r>
+            <w:r>
+              <w:rPr>
+                <w:rFonts w:ascii="BC Sans" w:hAnsi="BC Sans" w:eastAsia="BC Sans" w:cs="BC Sans"/>
+                <w:b w:val="0"/>
+                <w:bCs w:val="0"/>
+                <w:i w:val="0"/>
+                <w:iCs w:val="0"/>
+                <w:caps w:val="0"/>
+                <w:smallCaps w:val="0"/>
+                <w:noProof w:val="0"/>
+                <w:color w:val="000000" w:themeColor="text1" w:themeTint="FF" w:themeShade="FF"/>
+                <w:sz w:val="20"/>
+                <w:szCs w:val="20"/>
+                <w:lang w:val="en-US"/>
+              </w:rPr>
+              <w:t>{</w:t>
+            </w:r>
+            <w:r>
+              <w:rPr>
+                <w:rFonts w:ascii="BC Sans" w:hAnsi="BC Sans" w:eastAsia="BC Sans" w:cs="BC Sans"/>
+                <w:b w:val="0"/>
+                <w:bCs w:val="0"/>
+                <w:i w:val="0"/>
+                <w:iCs w:val="0"/>
+                <w:caps w:val="0"/>
+                <w:smallCaps w:val="0"/>
+                <w:noProof w:val="0"/>
+                <w:color w:val="000000" w:themeColor="text1" w:themeTint="FF" w:themeShade="FF"/>
+                <w:sz w:val="20"/>
+                <w:szCs w:val="20"/>
+                <w:lang w:val="en-US"/>
+              </w:rPr>
+              <w:t>d.updates</w:t>
+            </w:r>
+            <w:r>
+              <w:rPr>
+                <w:rFonts w:ascii="BC Sans" w:hAnsi="BC Sans" w:eastAsia="BC Sans" w:cs="BC Sans"/>
+                <w:b w:val="0"/>
+                <w:bCs w:val="0"/>
+                <w:i w:val="0"/>
+                <w:iCs w:val="0"/>
+                <w:caps w:val="0"/>
+                <w:smallCaps w:val="0"/>
+                <w:noProof w:val="0"/>
+                <w:color w:val="000000" w:themeColor="text1" w:themeTint="FF" w:themeShade="FF"/>
+                <w:sz w:val="20"/>
+                <w:szCs w:val="20"/>
+                <w:lang w:val="en-US"/>
+              </w:rPr>
+              <w:t>[</w:t>
+            </w:r>
+            <w:r>
+              <w:rPr>
+                <w:rFonts w:ascii="BC Sans" w:hAnsi="BC Sans" w:eastAsia="BC Sans" w:cs="BC Sans"/>
+                <w:b w:val="0"/>
+                <w:bCs w:val="0"/>
+                <w:i w:val="0"/>
+                <w:iCs w:val="0"/>
+                <w:caps w:val="0"/>
+                <w:smallCaps w:val="0"/>
+                <w:noProof w:val="0"/>
+                <w:color w:val="000000" w:themeColor="text1" w:themeTint="FF" w:themeShade="FF"/>
+                <w:sz w:val="20"/>
+                <w:szCs w:val="20"/>
+                <w:lang w:val="en-US"/>
+              </w:rPr>
+              <w:t>i</w:t>
+            </w:r>
+            <w:r>
+              <w:rPr>
+                <w:rFonts w:ascii="BC Sans" w:hAnsi="BC Sans" w:eastAsia="BC Sans" w:cs="BC Sans"/>
+                <w:b w:val="0"/>
+                <w:bCs w:val="0"/>
+                <w:i w:val="0"/>
+                <w:iCs w:val="0"/>
+                <w:caps w:val="0"/>
+                <w:smallCaps w:val="0"/>
+                <w:noProof w:val="0"/>
+                <w:color w:val="000000" w:themeColor="text1" w:themeTint="FF" w:themeShade="FF"/>
+                <w:sz w:val="20"/>
+                <w:szCs w:val="20"/>
+                <w:lang w:val="en-US"/>
+              </w:rPr>
+              <w:t>].</w:t>
+            </w:r>
+            <w:r>
+              <w:rPr>
+                <w:rFonts w:ascii="BC Sans" w:hAnsi="BC Sans" w:eastAsia="BC Sans" w:cs="BC Sans"/>
+                <w:b w:val="0"/>
+                <w:bCs w:val="0"/>
+                <w:i w:val="0"/>
+                <w:iCs w:val="0"/>
+                <w:caps w:val="0"/>
+                <w:smallCaps w:val="0"/>
+                <w:noProof w:val="0"/>
+                <w:color w:val="000000" w:themeColor="text1" w:themeTint="FF" w:themeShade="FF"/>
+                <w:sz w:val="20"/>
+                <w:szCs w:val="20"/>
+                <w:lang w:val="en-US"/>
+              </w:rPr>
+              <w:t>referral.referredBy.firstName</w:t>
+            </w:r>
+            <w:r>
+              <w:rPr>
+                <w:rFonts w:ascii="BC Sans" w:hAnsi="BC Sans" w:eastAsia="BC Sans" w:cs="BC Sans"/>
+                <w:b w:val="0"/>
+                <w:bCs w:val="0"/>
+                <w:i w:val="0"/>
+                <w:iCs w:val="0"/>
+                <w:caps w:val="0"/>
+                <w:smallCaps w:val="0"/>
+                <w:noProof w:val="0"/>
+                <w:color w:val="000000" w:themeColor="text1" w:themeTint="FF" w:themeShade="FF"/>
+                <w:sz w:val="20"/>
+                <w:szCs w:val="20"/>
+                <w:lang w:val="en-US"/>
+              </w:rPr>
+              <w:t>}</w:t>
+            </w:r>
+            <w:r>
+              <w:rPr>
+                <w:rFonts w:ascii="BC Sans" w:hAnsi="BC Sans" w:eastAsia="BC Sans" w:cs="BC Sans"/>
+                <w:b w:val="0"/>
+                <w:bCs w:val="0"/>
+                <w:i w:val="0"/>
+                <w:iCs w:val="0"/>
+                <w:caps w:val="0"/>
+                <w:smallCaps w:val="0"/>
+                <w:noProof w:val="0"/>
+                <w:color w:val="000000" w:themeColor="text1" w:themeTint="FF" w:themeShade="FF"/>
+                <w:sz w:val="20"/>
+                <w:szCs w:val="20"/>
+                <w:lang w:val="en-US"/>
+              </w:rPr>
+              <w:t xml:space="preserve"> </w:t>
+            </w:r>
+            <w:r>
+              <w:rPr>
+                <w:rFonts w:ascii="BC Sans" w:hAnsi="BC Sans" w:eastAsia="BC Sans" w:cs="BC Sans"/>
+                <w:b w:val="0"/>
+                <w:bCs w:val="0"/>
+                <w:i w:val="0"/>
+                <w:iCs w:val="0"/>
+                <w:caps w:val="0"/>
+                <w:smallCaps w:val="0"/>
+                <w:noProof w:val="0"/>
+                <w:color w:val="000000" w:themeColor="text1" w:themeTint="FF" w:themeShade="FF"/>
+                <w:sz w:val="20"/>
+                <w:szCs w:val="20"/>
+                <w:lang w:val="en-US"/>
+              </w:rPr>
+              <w:t>{</w:t>
+            </w:r>
+            <w:r>
+              <w:rPr>
+                <w:rFonts w:ascii="BC Sans" w:hAnsi="BC Sans" w:eastAsia="BC Sans" w:cs="BC Sans"/>
+                <w:b w:val="0"/>
+                <w:bCs w:val="0"/>
+                <w:i w:val="0"/>
+                <w:iCs w:val="0"/>
+                <w:caps w:val="0"/>
+                <w:smallCaps w:val="0"/>
+                <w:noProof w:val="0"/>
+                <w:color w:val="000000" w:themeColor="text1" w:themeTint="FF" w:themeShade="FF"/>
+                <w:sz w:val="20"/>
+                <w:szCs w:val="20"/>
+                <w:lang w:val="en-US"/>
+              </w:rPr>
+              <w:t>d.updates</w:t>
+            </w:r>
+            <w:r>
+              <w:rPr>
+                <w:rFonts w:ascii="BC Sans" w:hAnsi="BC Sans" w:eastAsia="BC Sans" w:cs="BC Sans"/>
+                <w:b w:val="0"/>
+                <w:bCs w:val="0"/>
+                <w:i w:val="0"/>
+                <w:iCs w:val="0"/>
+                <w:caps w:val="0"/>
+                <w:smallCaps w:val="0"/>
+                <w:noProof w:val="0"/>
+                <w:color w:val="000000" w:themeColor="text1" w:themeTint="FF" w:themeShade="FF"/>
+                <w:sz w:val="20"/>
+                <w:szCs w:val="20"/>
+                <w:lang w:val="en-US"/>
+              </w:rPr>
+              <w:t>[</w:t>
+            </w:r>
+            <w:r>
+              <w:rPr>
+                <w:rFonts w:ascii="BC Sans" w:hAnsi="BC Sans" w:eastAsia="BC Sans" w:cs="BC Sans"/>
+                <w:b w:val="0"/>
+                <w:bCs w:val="0"/>
+                <w:i w:val="0"/>
+                <w:iCs w:val="0"/>
+                <w:caps w:val="0"/>
+                <w:smallCaps w:val="0"/>
+                <w:noProof w:val="0"/>
+                <w:color w:val="000000" w:themeColor="text1" w:themeTint="FF" w:themeShade="FF"/>
+                <w:sz w:val="20"/>
+                <w:szCs w:val="20"/>
+                <w:lang w:val="en-US"/>
+              </w:rPr>
+              <w:t>i</w:t>
+            </w:r>
+            <w:r>
+              <w:rPr>
+                <w:rFonts w:ascii="BC Sans" w:hAnsi="BC Sans" w:eastAsia="BC Sans" w:cs="BC Sans"/>
+                <w:b w:val="0"/>
+                <w:bCs w:val="0"/>
+                <w:i w:val="0"/>
+                <w:iCs w:val="0"/>
+                <w:caps w:val="0"/>
+                <w:smallCaps w:val="0"/>
+                <w:noProof w:val="0"/>
+                <w:color w:val="000000" w:themeColor="text1" w:themeTint="FF" w:themeShade="FF"/>
+                <w:sz w:val="20"/>
+                <w:szCs w:val="20"/>
+                <w:lang w:val="en-US"/>
+              </w:rPr>
+              <w:t>].</w:t>
+            </w:r>
+            <w:r>
+              <w:rPr>
+                <w:rFonts w:ascii="BC Sans" w:hAnsi="BC Sans" w:eastAsia="BC Sans" w:cs="BC Sans"/>
+                <w:b w:val="0"/>
+                <w:bCs w:val="0"/>
+                <w:i w:val="0"/>
+                <w:iCs w:val="0"/>
+                <w:caps w:val="0"/>
+                <w:smallCaps w:val="0"/>
+                <w:noProof w:val="0"/>
+                <w:color w:val="000000" w:themeColor="text1" w:themeTint="FF" w:themeShade="FF"/>
+                <w:sz w:val="20"/>
+                <w:szCs w:val="20"/>
+                <w:lang w:val="en-US"/>
+              </w:rPr>
+              <w:t>referral.referredBy.lastName</w:t>
+            </w:r>
+            <w:r>
+              <w:rPr>
+                <w:rFonts w:ascii="BC Sans" w:hAnsi="BC Sans" w:eastAsia="BC Sans" w:cs="BC Sans"/>
+                <w:b w:val="0"/>
+                <w:bCs w:val="0"/>
+                <w:i w:val="0"/>
+                <w:iCs w:val="0"/>
+                <w:caps w:val="0"/>
+                <w:smallCaps w:val="0"/>
+                <w:noProof w:val="0"/>
+                <w:color w:val="000000" w:themeColor="text1" w:themeTint="FF" w:themeShade="FF"/>
+                <w:sz w:val="20"/>
+                <w:szCs w:val="20"/>
+                <w:lang w:val="en-US"/>
+              </w:rPr>
+              <w:t>}</w:t>
+            </w:r>
+          </w:p>
+        </w:tc>
+      </w:tr>
+      <w:tr>
+        <w:trPr>
+          <w:trHeight w:val="300"/>
+        </w:trPr>
+        <w:tc>
+          <w:tcPr>
+            <w:cnfStyle w:val="001000000000" w:firstRow="0" w:lastRow="0" w:firstColumn="1" w:lastColumn="0" w:oddVBand="0" w:evenVBand="0" w:oddHBand="0" w:evenHBand="0" w:firstRowFirstColumn="0" w:firstRowLastColumn="0" w:lastRowFirstColumn="0" w:lastRowLastColumn="0"/>
+            <w:tcW w:w="2552" w:type="dxa"/>
+            <w:tcMar/>
+            <w:vAlign w:val="center"/>
+          </w:tcPr>
+          <w:p>
+            <w:pPr>
+              <w:rPr>
+                <w:rFonts w:ascii="BC Sans" w:hAnsi="BC Sans" w:cs="BC Sans Light"/>
+                <w:b w:val="0"/>
+                <w:bCs w:val="0"/>
+                <w:caps w:val="0"/>
+                <w:smallCaps w:val="0"/>
+                <w:sz w:val="20"/>
+                <w:szCs w:val="20"/>
+              </w:rPr>
+            </w:pPr>
+            <w:r>
+              <w:rPr>
+                <w:rFonts w:ascii="BC Sans" w:hAnsi="BC Sans" w:cs="BC Sans Light"/>
+                <w:b w:val="0"/>
+                <w:bCs w:val="0"/>
+                <w:caps w:val="0"/>
+                <w:smallCaps w:val="0"/>
+                <w:sz w:val="20"/>
+                <w:szCs w:val="20"/>
+              </w:rPr>
+              <w:t>Previous agency</w:t>
+            </w:r>
+          </w:p>
+        </w:tc>
+        <w:tc>
+          <w:tcPr>
+            <w:cnfStyle w:val="000000000000" w:firstRow="0" w:lastRow="0" w:firstColumn="0" w:lastColumn="0" w:oddVBand="0" w:evenVBand="0" w:oddHBand="0" w:evenHBand="0" w:firstRowFirstColumn="0" w:firstRowLastColumn="0" w:lastRowFirstColumn="0" w:lastRowLastColumn="0"/>
+            <w:tcW w:w="8364" w:type="dxa"/>
+            <w:tcMar/>
+            <w:vAlign w:val="center"/>
+          </w:tcPr>
+          <w:p>
+            <w:pPr>
+              <w:rPr>
+                <w:rFonts w:ascii="BC Sans" w:hAnsi="BC Sans" w:cs="BC Sans Light"/>
+                <w:sz w:val="20"/>
+                <w:szCs w:val="20"/>
+              </w:rPr>
+            </w:pPr>
+            <w:r>
+              <w:rPr>
+                <w:rFonts w:ascii="BC Sans" w:hAnsi="BC Sans" w:cs="BC Sans Light"/>
+                <w:sz w:val="20"/>
+                <w:szCs w:val="20"/>
+              </w:rPr>
+              <w:t>{d.updates[i].referral.previousAgency}</w:t>
+            </w:r>
+          </w:p>
+        </w:tc>
+      </w:tr>
+      <w:tr>
+        <w:trPr>
+          <w:trHeight w:val="300"/>
+        </w:trPr>
+        <w:tc>
+          <w:tcPr>
+            <w:cnfStyle w:val="001000000000" w:firstRow="0" w:lastRow="0" w:firstColumn="1" w:lastColumn="0" w:oddVBand="0" w:evenVBand="0" w:oddHBand="0" w:evenHBand="0" w:firstRowFirstColumn="0" w:firstRowLastColumn="0" w:lastRowFirstColumn="0" w:lastRowLastColumn="0"/>
+            <w:tcW w:w="2552" w:type="dxa"/>
+            <w:tcMar/>
+            <w:vAlign w:val="center"/>
+          </w:tcPr>
+          <w:p>
+            <w:pPr>
+              <w:rPr>
+                <w:rFonts w:ascii="BC Sans" w:hAnsi="BC Sans" w:cs="BC Sans Light"/>
+                <w:b w:val="0"/>
+                <w:bCs w:val="0"/>
+                <w:caps w:val="0"/>
+                <w:smallCaps w:val="0"/>
+                <w:sz w:val="20"/>
+                <w:szCs w:val="20"/>
+              </w:rPr>
+            </w:pPr>
+            <w:r>
+              <w:rPr>
+                <w:rFonts w:ascii="BC Sans" w:hAnsi="BC Sans" w:cs="BC Sans Light"/>
+                <w:b w:val="0"/>
+                <w:bCs w:val="0"/>
+                <w:caps w:val="0"/>
+                <w:smallCaps w:val="0"/>
+                <w:sz w:val="20"/>
+                <w:szCs w:val="20"/>
+              </w:rPr>
+              <w:t>New lead agency</w:t>
+            </w:r>
+          </w:p>
+        </w:tc>
+        <w:tc>
+          <w:tcPr>
+            <w:cnfStyle w:val="000000000000" w:firstRow="0" w:lastRow="0" w:firstColumn="0" w:lastColumn="0" w:oddVBand="0" w:evenVBand="0" w:oddHBand="0" w:evenHBand="0" w:firstRowFirstColumn="0" w:firstRowLastColumn="0" w:lastRowFirstColumn="0" w:lastRowLastColumn="0"/>
+            <w:tcW w:w="8364" w:type="dxa"/>
+            <w:tcMar/>
+            <w:vAlign w:val="center"/>
+          </w:tcPr>
+          <w:p>
+            <w:pPr>
+              <w:rPr>
+                <w:rFonts w:ascii="BC Sans" w:hAnsi="BC Sans" w:cs="BC Sans Light"/>
+                <w:sz w:val="20"/>
+                <w:szCs w:val="20"/>
+              </w:rPr>
+            </w:pPr>
+            <w:r>
+              <w:rPr>
+                <w:rFonts w:ascii="BC Sans" w:hAnsi="BC Sans" w:cs="BC Sans Light"/>
+                <w:sz w:val="20"/>
+                <w:szCs w:val="20"/>
+              </w:rPr>
+              <w:t>{d.updates[i].referral.newAgency}</w:t>
+            </w:r>
+          </w:p>
+        </w:tc>
+      </w:tr>
+      <w:tr>
+        <w:trPr>
+          <w:trHeight w:val="300"/>
+        </w:trPr>
+        <w:tc>
+          <w:tcPr>
+            <w:cnfStyle w:val="001000000000" w:firstRow="0" w:lastRow="0" w:firstColumn="1" w:lastColumn="0" w:oddVBand="0" w:evenVBand="0" w:oddHBand="0" w:evenHBand="0" w:firstRowFirstColumn="0" w:firstRowLastColumn="0" w:lastRowFirstColumn="0" w:lastRowLastColumn="0"/>
+            <w:tcW w:w="2552" w:type="dxa"/>
+            <w:tcMar/>
+            <w:vAlign w:val="center"/>
+          </w:tcPr>
+          <w:p>
+            <w:pPr>
+              <w:rPr>
+                <w:rFonts w:ascii="BC Sans" w:hAnsi="BC Sans" w:cs="BC Sans Light"/>
+                <w:b w:val="0"/>
+                <w:bCs w:val="0"/>
+                <w:caps w:val="0"/>
+                <w:smallCaps w:val="0"/>
+                <w:sz w:val="20"/>
+                <w:szCs w:val="20"/>
+              </w:rPr>
+            </w:pPr>
+            <w:r>
+              <w:rPr>
+                <w:rFonts w:ascii="BC Sans" w:hAnsi="BC Sans" w:cs="BC Sans Light"/>
+                <w:b w:val="0"/>
+                <w:bCs w:val="0"/>
+                <w:caps w:val="0"/>
+                <w:smallCaps w:val="0"/>
+                <w:sz w:val="20"/>
+                <w:szCs w:val="20"/>
+              </w:rPr>
+              <w:t>Reason for referral</w:t>
+            </w:r>
+          </w:p>
+        </w:tc>
+        <w:tc>
+          <w:tcPr>
+            <w:cnfStyle w:val="000000000000" w:firstRow="0" w:lastRow="0" w:firstColumn="0" w:lastColumn="0" w:oddVBand="0" w:evenVBand="0" w:oddHBand="0" w:evenHBand="0" w:firstRowFirstColumn="0" w:firstRowLastColumn="0" w:lastRowFirstColumn="0" w:lastRowLastColumn="0"/>
+            <w:tcW w:w="8364" w:type="dxa"/>
+            <w:tcMar/>
+            <w:vAlign w:val="center"/>
+          </w:tcPr>
+          <w:p>
+            <w:pPr>
+              <w:rPr>
+                <w:rFonts w:ascii="BC Sans" w:hAnsi="BC Sans" w:cs="BC Sans Light"/>
+                <w:sz w:val="20"/>
+                <w:szCs w:val="20"/>
+              </w:rPr>
+            </w:pPr>
+            <w:r>
+              <w:rPr>
+                <w:rFonts w:ascii="BC Sans" w:hAnsi="BC Sans" w:cs="BC Sans Light"/>
+                <w:sz w:val="20"/>
+                <w:szCs w:val="20"/>
+              </w:rPr>
+              <w:t>{d.updates[i].referral.referralReason}</w:t>
+            </w:r>
+          </w:p>
+        </w:tc>
+      </w:tr>
+    </w:tbl>
     <w:p>
       <w:pPr>
         <w:spacing w:after="0"/>
         <w:rPr>
-          <w:rFonts w:ascii="BC Sans" w:eastAsia="Times New Roman" w:hAnsi="BC Sans" w:cs="Segoe UI"/>
+          <w:rFonts w:ascii="BC Sans" w:hAnsi="BC Sans" w:eastAsia="Times New Roman" w:cs="Segoe UI"/>
           <w:color w:val="000000"/>
           <w:kern w:val="0"/>
           <w:sz w:val="20"/>
@@ -5871,7 +6741,197 @@
       </w:pPr>
       <w:r>
         <w:rPr>
-          <w:rFonts w:ascii="BC Sans" w:eastAsia="Times New Roman" w:hAnsi="BC Sans" w:cs="Segoe UI"/>
+          <w:rFonts w:ascii="Aptos" w:hAnsi="Aptos" w:eastAsia="Aptos" w:cs="Aptos"/>
+          <w:b w:val="0"/>
+          <w:bCs w:val="0"/>
+          <w:i w:val="0"/>
+          <w:iCs w:val="0"/>
+          <w:caps w:val="0"/>
+          <w:smallCaps w:val="0"/>
+          <w:noProof w:val="0"/>
+          <w:color w:val="000000" w:themeColor="text1" w:themeTint="FF" w:themeShade="FF"/>
+          <w:sz w:val="22"/>
+          <w:szCs w:val="22"/>
+          <w:lang w:val="en-US"/>
+        </w:rPr>
+        <w:t>{</w:t>
+      </w:r>
+      <w:r>
+        <w:rPr>
+          <w:rFonts w:ascii="Aptos" w:hAnsi="Aptos" w:eastAsia="Aptos" w:cs="Aptos"/>
+          <w:b w:val="0"/>
+          <w:bCs w:val="0"/>
+          <w:i w:val="0"/>
+          <w:iCs w:val="0"/>
+          <w:caps w:val="0"/>
+          <w:smallCaps w:val="0"/>
+          <w:noProof w:val="0"/>
+          <w:color w:val="000000" w:themeColor="text1" w:themeTint="FF" w:themeShade="FF"/>
+          <w:sz w:val="22"/>
+          <w:szCs w:val="22"/>
+          <w:lang w:val="en-US"/>
+        </w:rPr>
+        <w:t>d.updates</w:t>
+      </w:r>
+      <w:r>
+        <w:rPr>
+          <w:rFonts w:ascii="Aptos" w:hAnsi="Aptos" w:eastAsia="Aptos" w:cs="Aptos"/>
+          <w:b w:val="0"/>
+          <w:bCs w:val="0"/>
+          <w:i w:val="0"/>
+          <w:iCs w:val="0"/>
+          <w:caps w:val="0"/>
+          <w:smallCaps w:val="0"/>
+          <w:noProof w:val="0"/>
+          <w:color w:val="000000" w:themeColor="text1" w:themeTint="FF" w:themeShade="FF"/>
+          <w:sz w:val="22"/>
+          <w:szCs w:val="22"/>
+          <w:lang w:val="en-US"/>
+        </w:rPr>
+        <w:t>[</w:t>
+      </w:r>
+      <w:r>
+        <w:rPr>
+          <w:rFonts w:ascii="Aptos" w:hAnsi="Aptos" w:eastAsia="Aptos" w:cs="Aptos"/>
+          <w:b w:val="0"/>
+          <w:bCs w:val="0"/>
+          <w:i w:val="0"/>
+          <w:iCs w:val="0"/>
+          <w:caps w:val="0"/>
+          <w:smallCaps w:val="0"/>
+          <w:noProof w:val="0"/>
+          <w:color w:val="000000" w:themeColor="text1" w:themeTint="FF" w:themeShade="FF"/>
+          <w:sz w:val="22"/>
+          <w:szCs w:val="22"/>
+          <w:lang w:val="en-US"/>
+        </w:rPr>
+        <w:t>i</w:t>
+      </w:r>
+      <w:r>
+        <w:rPr>
+          <w:rFonts w:ascii="Aptos" w:hAnsi="Aptos" w:eastAsia="Aptos" w:cs="Aptos"/>
+          <w:b w:val="0"/>
+          <w:bCs w:val="0"/>
+          <w:i w:val="0"/>
+          <w:iCs w:val="0"/>
+          <w:caps w:val="0"/>
+          <w:smallCaps w:val="0"/>
+          <w:noProof w:val="0"/>
+          <w:color w:val="000000" w:themeColor="text1" w:themeTint="FF" w:themeShade="FF"/>
+          <w:sz w:val="22"/>
+          <w:szCs w:val="22"/>
+          <w:lang w:val="en-US"/>
+        </w:rPr>
+        <w:t>].</w:t>
+      </w:r>
+      <w:r>
+        <w:rPr>
+          <w:rFonts w:ascii="Aptos" w:hAnsi="Aptos" w:eastAsia="Aptos" w:cs="Aptos"/>
+          <w:b w:val="0"/>
+          <w:bCs w:val="0"/>
+          <w:i w:val="0"/>
+          <w:iCs w:val="0"/>
+          <w:caps w:val="0"/>
+          <w:smallCaps w:val="0"/>
+          <w:noProof w:val="0"/>
+          <w:color w:val="000000" w:themeColor="text1" w:themeTint="FF" w:themeShade="FF"/>
+          <w:sz w:val="22"/>
+          <w:szCs w:val="22"/>
+          <w:lang w:val="en-US"/>
+        </w:rPr>
+        <w:t>updateType:showEnd</w:t>
+      </w:r>
+      <w:r>
+        <w:rPr>
+          <w:rFonts w:ascii="Aptos" w:hAnsi="Aptos" w:eastAsia="Aptos" w:cs="Aptos"/>
+          <w:b w:val="0"/>
+          <w:bCs w:val="0"/>
+          <w:i w:val="0"/>
+          <w:iCs w:val="0"/>
+          <w:caps w:val="0"/>
+          <w:smallCaps w:val="0"/>
+          <w:noProof w:val="0"/>
+          <w:color w:val="000000" w:themeColor="text1" w:themeTint="FF" w:themeShade="FF"/>
+          <w:sz w:val="22"/>
+          <w:szCs w:val="22"/>
+          <w:lang w:val="en-US"/>
+        </w:rPr>
+        <w:t>}{</w:t>
+      </w:r>
+      <w:r>
+        <w:rPr>
+          <w:rFonts w:ascii="Aptos" w:hAnsi="Aptos" w:eastAsia="Aptos" w:cs="Aptos"/>
+          <w:b w:val="0"/>
+          <w:bCs w:val="0"/>
+          <w:i w:val="0"/>
+          <w:iCs w:val="0"/>
+          <w:caps w:val="0"/>
+          <w:smallCaps w:val="0"/>
+          <w:noProof w:val="0"/>
+          <w:color w:val="000000" w:themeColor="text1" w:themeTint="FF" w:themeShade="FF"/>
+          <w:sz w:val="22"/>
+          <w:szCs w:val="22"/>
+          <w:lang w:val="en-US"/>
+        </w:rPr>
+        <w:t>d.updates</w:t>
+      </w:r>
+      <w:r>
+        <w:rPr>
+          <w:rFonts w:ascii="Aptos" w:hAnsi="Aptos" w:eastAsia="Aptos" w:cs="Aptos"/>
+          <w:b w:val="0"/>
+          <w:bCs w:val="0"/>
+          <w:i w:val="0"/>
+          <w:iCs w:val="0"/>
+          <w:caps w:val="0"/>
+          <w:smallCaps w:val="0"/>
+          <w:noProof w:val="0"/>
+          <w:color w:val="000000" w:themeColor="text1" w:themeTint="FF" w:themeShade="FF"/>
+          <w:sz w:val="22"/>
+          <w:szCs w:val="22"/>
+          <w:lang w:val="en-US"/>
+        </w:rPr>
+        <w:t>[i+1].</w:t>
+      </w:r>
+      <w:r>
+        <w:rPr>
+          <w:rFonts w:ascii="Aptos" w:hAnsi="Aptos" w:eastAsia="Aptos" w:cs="Aptos"/>
+          <w:b w:val="0"/>
+          <w:bCs w:val="0"/>
+          <w:i w:val="0"/>
+          <w:iCs w:val="0"/>
+          <w:caps w:val="0"/>
+          <w:smallCaps w:val="0"/>
+          <w:noProof w:val="0"/>
+          <w:color w:val="000000" w:themeColor="text1" w:themeTint="FF" w:themeShade="FF"/>
+          <w:sz w:val="22"/>
+          <w:szCs w:val="22"/>
+          <w:lang w:val="en-US"/>
+        </w:rPr>
+        <w:t>sequenceId</w:t>
+      </w:r>
+      <w:r>
+        <w:rPr>
+          <w:rFonts w:ascii="Aptos" w:hAnsi="Aptos" w:eastAsia="Aptos" w:cs="Aptos"/>
+          <w:b w:val="0"/>
+          <w:bCs w:val="0"/>
+          <w:i w:val="0"/>
+          <w:iCs w:val="0"/>
+          <w:caps w:val="0"/>
+          <w:smallCaps w:val="0"/>
+          <w:noProof w:val="0"/>
+          <w:color w:val="000000" w:themeColor="text1" w:themeTint="FF" w:themeShade="FF"/>
+          <w:sz w:val="22"/>
+          <w:szCs w:val="22"/>
+          <w:lang w:val="en-US"/>
+        </w:rPr>
+        <w:t>}</w:t>
+      </w:r>
+      <w:r>
+        <w:br/>
+      </w:r>
+      <w:r>
+        <w:rPr>
+          <w:rFonts w:ascii="BC Sans" w:hAnsi="BC Sans" w:eastAsia="Times New Roman" w:cs="Segoe UI"/>
           <w:color w:val="000000"/>
           <w:kern w:val="0"/>
           <w:sz w:val="20"/>
@@ -5881,10 +6941,9 @@
         </w:rPr>
         <w:t>{</w:t>
       </w:r>
-      <w:proofErr w:type="spellStart"/>
       <w:r>
         <w:rPr>
-          <w:rFonts w:ascii="BC Sans" w:eastAsia="Times New Roman" w:hAnsi="BC Sans" w:cs="Segoe UI"/>
+          <w:rFonts w:ascii="BC Sans" w:hAnsi="BC Sans" w:eastAsia="Times New Roman" w:cs="Segoe UI"/>
           <w:color w:val="000000"/>
           <w:kern w:val="0"/>
           <w:sz w:val="20"/>
@@ -5896,7 +6955,7 @@
       </w:r>
       <w:r>
         <w:rPr>
-          <w:rFonts w:ascii="BC Sans" w:eastAsia="Times New Roman" w:hAnsi="BC Sans" w:cs="Segoe UI"/>
+          <w:rFonts w:ascii="BC Sans" w:hAnsi="BC Sans" w:eastAsia="Times New Roman" w:cs="Segoe UI"/>
           <w:color w:val="000000"/>
           <w:kern w:val="0"/>
           <w:sz w:val="20"/>
@@ -5908,7 +6967,7 @@
       </w:r>
       <w:r>
         <w:rPr>
-          <w:rFonts w:ascii="BC Sans" w:eastAsia="Times New Roman" w:hAnsi="BC Sans" w:cs="Segoe UI"/>
+          <w:rFonts w:ascii="BC Sans" w:hAnsi="BC Sans" w:eastAsia="Times New Roman" w:cs="Segoe UI"/>
           <w:color w:val="000000"/>
           <w:kern w:val="0"/>
           <w:sz w:val="20"/>
@@ -5918,10 +6977,9 @@
         </w:rPr>
         <w:t>ComplaintAttachments:ifEQ</w:t>
       </w:r>
-      <w:proofErr w:type="spellEnd"/>
       <w:r>
         <w:rPr>
-          <w:rFonts w:ascii="BC Sans" w:eastAsia="Times New Roman" w:hAnsi="BC Sans" w:cs="Segoe UI"/>
+          <w:rFonts w:ascii="BC Sans" w:hAnsi="BC Sans" w:eastAsia="Times New Roman" w:cs="Segoe UI"/>
           <w:color w:val="000000"/>
           <w:kern w:val="0"/>
           <w:sz w:val="20"/>
@@ -5931,10 +6989,9 @@
         </w:rPr>
         <w:t>(true):</w:t>
       </w:r>
-      <w:proofErr w:type="spellStart"/>
       <w:r>
         <w:rPr>
-          <w:rFonts w:ascii="BC Sans" w:eastAsia="Times New Roman" w:hAnsi="BC Sans" w:cs="Segoe UI"/>
+          <w:rFonts w:ascii="BC Sans" w:hAnsi="BC Sans" w:eastAsia="Times New Roman" w:cs="Segoe UI"/>
           <w:color w:val="000000"/>
           <w:kern w:val="0"/>
           <w:sz w:val="20"/>
@@ -5944,10 +7001,9 @@
         </w:rPr>
         <w:t>showBegin</w:t>
       </w:r>
-      <w:proofErr w:type="spellEnd"/>
       <w:r>
         <w:rPr>
-          <w:rFonts w:ascii="BC Sans" w:eastAsia="Times New Roman" w:hAnsi="BC Sans" w:cs="Segoe UI"/>
+          <w:rFonts w:ascii="BC Sans" w:hAnsi="BC Sans" w:eastAsia="Times New Roman" w:cs="Segoe UI"/>
           <w:color w:val="000000"/>
           <w:kern w:val="0"/>
           <w:sz w:val="20"/>
@@ -5984,7 +7040,7 @@
           <w:p>
             <w:pPr>
               <w:rPr>
-                <w:rFonts w:ascii="BC Sans" w:eastAsia="Times New Roman" w:hAnsi="BC Sans" w:cs="Times New Roman"/>
+                <w:rFonts w:ascii="BC Sans" w:hAnsi="BC Sans" w:eastAsia="Times New Roman" w:cs="Times New Roman"/>
                 <w:color w:val="000000"/>
                 <w:kern w:val="0"/>
                 <w:sz w:val="20"/>
@@ -5994,7 +7050,7 @@
             </w:pPr>
             <w:r>
               <w:rPr>
-                <w:rFonts w:ascii="BC Sans" w:eastAsia="Times New Roman" w:hAnsi="BC Sans" w:cs="Times New Roman"/>
+                <w:rFonts w:ascii="BC Sans" w:hAnsi="BC Sans" w:eastAsia="Times New Roman" w:cs="Times New Roman"/>
                 <w:caps w:val="0"/>
                 <w:color w:val="000000"/>
                 <w:kern w:val="0"/>
@@ -6006,7 +7062,7 @@
             </w:r>
             <w:r>
               <w:rPr>
-                <w:rFonts w:ascii="BC Sans" w:eastAsia="Times New Roman" w:hAnsi="BC Sans" w:cs="Times New Roman"/>
+                <w:rFonts w:ascii="BC Sans" w:hAnsi="BC Sans" w:eastAsia="Times New Roman" w:cs="Times New Roman"/>
                 <w:caps w:val="0"/>
                 <w:color w:val="000000"/>
                 <w:kern w:val="0"/>
@@ -6022,7 +7078,7 @@
       <w:tr>
         <w:trPr>
           <w:cnfStyle w:val="000000100000" w:firstRow="0" w:lastRow="0" w:firstColumn="0" w:lastColumn="0" w:oddVBand="0" w:evenVBand="0" w:oddHBand="1" w:evenHBand="0" w:firstRowFirstColumn="0" w:firstRowLastColumn="0" w:lastRowFirstColumn="0" w:lastRowLastColumn="0"/>
-          <w:trHeight w:hRule="exact" w:val="20"/>
+          <w:trHeight w:val="20" w:hRule="exact"/>
         </w:trPr>
         <w:tc>
           <w:tcPr>
@@ -6030,7 +7086,7 @@
             <w:tcW w:w="10916" w:type="dxa"/>
             <w:gridSpan w:val="2"/>
             <w:tcBorders>
-              <w:right w:val="none" w:sz="0" w:space="0" w:color="auto"/>
+              <w:right w:val="none" w:color="auto" w:sz="0" w:space="0"/>
             </w:tcBorders>
             <w:noWrap/>
             <w:vAlign w:val="center"/>
@@ -6039,7 +7095,7 @@
             <w:pPr>
               <w:spacing w:line="259" w:lineRule="auto"/>
               <w:rPr>
-                <w:rFonts w:ascii="BC Sans" w:eastAsia="Times New Roman" w:hAnsi="BC Sans" w:cs="Times New Roman"/>
+                <w:rFonts w:ascii="BC Sans" w:hAnsi="BC Sans" w:eastAsia="Times New Roman" w:cs="Times New Roman"/>
                 <w:color w:val="000000" w:themeColor="text1"/>
                 <w:sz w:val="18"/>
                 <w:szCs w:val="18"/>
@@ -6050,7 +7106,7 @@
       </w:tr>
       <w:tr>
         <w:trPr>
-          <w:trHeight w:hRule="exact" w:val="20"/>
+          <w:trHeight w:val="20" w:hRule="exact"/>
         </w:trPr>
         <w:tc>
           <w:tcPr>
@@ -6058,7 +7114,7 @@
             <w:tcW w:w="10916" w:type="dxa"/>
             <w:gridSpan w:val="2"/>
             <w:tcBorders>
-              <w:right w:val="none" w:sz="0" w:space="0" w:color="auto"/>
+              <w:right w:val="none" w:color="auto" w:sz="0" w:space="0"/>
             </w:tcBorders>
             <w:noWrap/>
             <w:vAlign w:val="center"/>
@@ -6066,7 +7122,7 @@
           <w:p>
             <w:pPr>
               <w:rPr>
-                <w:rFonts w:ascii="BC Sans" w:eastAsia="Times New Roman" w:hAnsi="BC Sans" w:cs="Times New Roman"/>
+                <w:rFonts w:ascii="BC Sans" w:hAnsi="BC Sans" w:eastAsia="Times New Roman" w:cs="Times New Roman"/>
                 <w:color w:val="000000" w:themeColor="text1"/>
                 <w:sz w:val="20"/>
                 <w:szCs w:val="20"/>
@@ -6091,7 +7147,7 @@
           <w:p>
             <w:pPr>
               <w:rPr>
-                <w:rFonts w:ascii="BC Sans" w:eastAsia="Times New Roman" w:hAnsi="BC Sans" w:cs="Times New Roman"/>
+                <w:rFonts w:ascii="BC Sans" w:hAnsi="BC Sans" w:eastAsia="Times New Roman" w:cs="Times New Roman"/>
                 <w:caps w:val="0"/>
                 <w:color w:val="000000" w:themeColor="text1"/>
                 <w:sz w:val="18"/>
@@ -6100,7 +7156,7 @@
             </w:pPr>
             <w:r>
               <w:rPr>
-                <w:rFonts w:ascii="BC Sans" w:eastAsia="Times New Roman" w:hAnsi="BC Sans" w:cs="Times New Roman"/>
+                <w:rFonts w:ascii="BC Sans" w:hAnsi="BC Sans" w:eastAsia="Times New Roman" w:cs="Times New Roman"/>
                 <w:b w:val="0"/>
                 <w:bCs w:val="0"/>
                 <w:caps w:val="0"/>
@@ -6113,7 +7169,7 @@
             <w:proofErr w:type="spellStart"/>
             <w:r>
               <w:rPr>
-                <w:rFonts w:ascii="BC Sans" w:eastAsia="Times New Roman" w:hAnsi="BC Sans" w:cs="Times New Roman"/>
+                <w:rFonts w:ascii="BC Sans" w:hAnsi="BC Sans" w:eastAsia="Times New Roman" w:cs="Times New Roman"/>
                 <w:b w:val="0"/>
                 <w:bCs w:val="0"/>
                 <w:caps w:val="0"/>
@@ -6125,7 +7181,7 @@
             </w:r>
             <w:r>
               <w:rPr>
-                <w:rFonts w:ascii="BC Sans" w:eastAsia="Times New Roman" w:hAnsi="BC Sans" w:cs="Times New Roman"/>
+                <w:rFonts w:ascii="BC Sans" w:hAnsi="BC Sans" w:eastAsia="Times New Roman" w:cs="Times New Roman"/>
                 <w:b w:val="0"/>
                 <w:bCs w:val="0"/>
                 <w:caps w:val="0"/>
@@ -6138,7 +7194,7 @@
             <w:proofErr w:type="spellEnd"/>
             <w:r>
               <w:rPr>
-                <w:rFonts w:ascii="BC Sans" w:eastAsia="Times New Roman" w:hAnsi="BC Sans" w:cs="Times New Roman"/>
+                <w:rFonts w:ascii="BC Sans" w:hAnsi="BC Sans" w:eastAsia="Times New Roman" w:cs="Times New Roman"/>
                 <w:b w:val="0"/>
                 <w:bCs w:val="0"/>
                 <w:caps w:val="0"/>
@@ -6151,7 +7207,7 @@
             <w:proofErr w:type="spellStart"/>
             <w:r>
               <w:rPr>
-                <w:rFonts w:ascii="BC Sans" w:eastAsia="Times New Roman" w:hAnsi="BC Sans" w:cs="Times New Roman"/>
+                <w:rFonts w:ascii="BC Sans" w:hAnsi="BC Sans" w:eastAsia="Times New Roman" w:cs="Times New Roman"/>
                 <w:b w:val="0"/>
                 <w:bCs w:val="0"/>
                 <w:caps w:val="0"/>
@@ -6164,7 +7220,7 @@
             <w:proofErr w:type="spellEnd"/>
             <w:r>
               <w:rPr>
-                <w:rFonts w:ascii="BC Sans" w:eastAsia="Times New Roman" w:hAnsi="BC Sans" w:cs="Times New Roman"/>
+                <w:rFonts w:ascii="BC Sans" w:hAnsi="BC Sans" w:eastAsia="Times New Roman" w:cs="Times New Roman"/>
                 <w:b w:val="0"/>
                 <w:bCs w:val="0"/>
                 <w:caps w:val="0"/>
@@ -6177,7 +7233,7 @@
             <w:proofErr w:type="spellStart"/>
             <w:r>
               <w:rPr>
-                <w:rFonts w:ascii="BC Sans" w:eastAsia="Times New Roman" w:hAnsi="BC Sans" w:cs="Times New Roman"/>
+                <w:rFonts w:ascii="BC Sans" w:hAnsi="BC Sans" w:eastAsia="Times New Roman" w:cs="Times New Roman"/>
                 <w:b w:val="0"/>
                 <w:bCs w:val="0"/>
                 <w:caps w:val="0"/>
@@ -6190,7 +7246,7 @@
             <w:proofErr w:type="spellEnd"/>
             <w:r>
               <w:rPr>
-                <w:rFonts w:ascii="BC Sans" w:eastAsia="Times New Roman" w:hAnsi="BC Sans" w:cs="Times New Roman"/>
+                <w:rFonts w:ascii="BC Sans" w:hAnsi="BC Sans" w:eastAsia="Times New Roman" w:cs="Times New Roman"/>
                 <w:b w:val="0"/>
                 <w:bCs w:val="0"/>
                 <w:caps w:val="0"/>
@@ -6212,7 +7268,7 @@
               <w:spacing w:line="259" w:lineRule="auto"/>
               <w:cnfStyle w:val="000000100000" w:firstRow="0" w:lastRow="0" w:firstColumn="0" w:lastColumn="0" w:oddVBand="0" w:evenVBand="0" w:oddHBand="1" w:evenHBand="0" w:firstRowFirstColumn="0" w:firstRowLastColumn="0" w:lastRowFirstColumn="0" w:lastRowLastColumn="0"/>
               <w:rPr>
-                <w:rFonts w:ascii="BC Sans" w:eastAsia="Times New Roman" w:hAnsi="BC Sans" w:cs="Times New Roman"/>
+                <w:rFonts w:ascii="BC Sans" w:hAnsi="BC Sans" w:eastAsia="Times New Roman" w:cs="Times New Roman"/>
                 <w:b/>
                 <w:bCs/>
                 <w:color w:val="000000" w:themeColor="text1"/>
@@ -6222,7 +7278,7 @@
             </w:pPr>
             <w:r>
               <w:rPr>
-                <w:rFonts w:ascii="BC Sans" w:eastAsia="Times New Roman" w:hAnsi="BC Sans" w:cs="Times New Roman"/>
+                <w:rFonts w:ascii="BC Sans" w:hAnsi="BC Sans" w:eastAsia="Times New Roman" w:cs="Times New Roman"/>
                 <w:color w:val="000000" w:themeColor="text1"/>
                 <w:sz w:val="20"/>
                 <w:szCs w:val="20"/>
@@ -6232,7 +7288,7 @@
             <w:proofErr w:type="spellStart"/>
             <w:r>
               <w:rPr>
-                <w:rFonts w:ascii="BC Sans" w:eastAsia="Times New Roman" w:hAnsi="BC Sans" w:cs="Times New Roman"/>
+                <w:rFonts w:ascii="BC Sans" w:hAnsi="BC Sans" w:eastAsia="Times New Roman" w:cs="Times New Roman"/>
                 <w:color w:val="000000" w:themeColor="text1"/>
                 <w:sz w:val="20"/>
                 <w:szCs w:val="20"/>
@@ -6241,7 +7297,7 @@
             </w:r>
             <w:r>
               <w:rPr>
-                <w:rFonts w:ascii="BC Sans" w:eastAsia="Times New Roman" w:hAnsi="BC Sans" w:cs="Times New Roman"/>
+                <w:rFonts w:ascii="BC Sans" w:hAnsi="BC Sans" w:eastAsia="Times New Roman" w:cs="Times New Roman"/>
                 <w:color w:val="000000" w:themeColor="text1"/>
                 <w:sz w:val="20"/>
                 <w:szCs w:val="20"/>
@@ -6251,7 +7307,7 @@
             <w:proofErr w:type="spellEnd"/>
             <w:r>
               <w:rPr>
-                <w:rFonts w:ascii="BC Sans" w:eastAsia="Times New Roman" w:hAnsi="BC Sans" w:cs="Times New Roman"/>
+                <w:rFonts w:ascii="BC Sans" w:hAnsi="BC Sans" w:eastAsia="Times New Roman" w:cs="Times New Roman"/>
                 <w:color w:val="000000" w:themeColor="text1"/>
                 <w:sz w:val="20"/>
                 <w:szCs w:val="20"/>
@@ -6261,7 +7317,7 @@
             <w:proofErr w:type="spellStart"/>
             <w:r>
               <w:rPr>
-                <w:rFonts w:ascii="BC Sans" w:eastAsia="Times New Roman" w:hAnsi="BC Sans" w:cs="Times New Roman"/>
+                <w:rFonts w:ascii="BC Sans" w:hAnsi="BC Sans" w:eastAsia="Times New Roman" w:cs="Times New Roman"/>
                 <w:color w:val="000000" w:themeColor="text1"/>
                 <w:sz w:val="20"/>
                 <w:szCs w:val="20"/>
@@ -6271,7 +7327,7 @@
             <w:proofErr w:type="spellEnd"/>
             <w:r>
               <w:rPr>
-                <w:rFonts w:ascii="BC Sans" w:eastAsia="Times New Roman" w:hAnsi="BC Sans" w:cs="Times New Roman"/>
+                <w:rFonts w:ascii="BC Sans" w:hAnsi="BC Sans" w:eastAsia="Times New Roman" w:cs="Times New Roman"/>
                 <w:color w:val="000000" w:themeColor="text1"/>
                 <w:sz w:val="20"/>
                 <w:szCs w:val="20"/>
@@ -6280,7 +7336,7 @@
             </w:r>
             <w:r>
               <w:rPr>
-                <w:rFonts w:ascii="BC Sans" w:eastAsia="Times New Roman" w:hAnsi="BC Sans" w:cs="Times New Roman"/>
+                <w:rFonts w:ascii="BC Sans" w:hAnsi="BC Sans" w:eastAsia="Times New Roman" w:cs="Times New Roman"/>
                 <w:color w:val="000000" w:themeColor="text1"/>
                 <w:sz w:val="20"/>
                 <w:szCs w:val="20"/>
@@ -6289,7 +7345,7 @@
             </w:r>
             <w:r>
               <w:rPr>
-                <w:rFonts w:ascii="BC Sans" w:eastAsia="Times New Roman" w:hAnsi="BC Sans" w:cs="Times New Roman"/>
+                <w:rFonts w:ascii="BC Sans" w:hAnsi="BC Sans" w:eastAsia="Times New Roman" w:cs="Times New Roman"/>
                 <w:color w:val="000000" w:themeColor="text1"/>
                 <w:sz w:val="20"/>
                 <w:szCs w:val="20"/>
@@ -6314,7 +7370,7 @@
           <w:p>
             <w:pPr>
               <w:rPr>
-                <w:rFonts w:ascii="BC Sans" w:eastAsia="Times New Roman" w:hAnsi="BC Sans" w:cs="Times New Roman"/>
+                <w:rFonts w:ascii="BC Sans" w:hAnsi="BC Sans" w:eastAsia="Times New Roman" w:cs="Times New Roman"/>
                 <w:b w:val="0"/>
                 <w:bCs w:val="0"/>
                 <w:caps w:val="0"/>
@@ -6325,7 +7381,7 @@
             </w:pPr>
             <w:r>
               <w:rPr>
-                <w:rFonts w:ascii="BC Sans" w:eastAsia="Times New Roman" w:hAnsi="BC Sans" w:cs="Times New Roman"/>
+                <w:rFonts w:ascii="BC Sans" w:hAnsi="BC Sans" w:eastAsia="Times New Roman" w:cs="Times New Roman"/>
                 <w:b w:val="0"/>
                 <w:bCs w:val="0"/>
                 <w:caps w:val="0"/>
@@ -6338,7 +7394,7 @@
             <w:proofErr w:type="spellStart"/>
             <w:r>
               <w:rPr>
-                <w:rFonts w:ascii="BC Sans" w:eastAsia="Times New Roman" w:hAnsi="BC Sans" w:cs="Times New Roman"/>
+                <w:rFonts w:ascii="BC Sans" w:hAnsi="BC Sans" w:eastAsia="Times New Roman" w:cs="Times New Roman"/>
                 <w:b w:val="0"/>
                 <w:bCs w:val="0"/>
                 <w:caps w:val="0"/>
@@ -6350,7 +7406,7 @@
             </w:r>
             <w:r>
               <w:rPr>
-                <w:rFonts w:ascii="BC Sans" w:eastAsia="Times New Roman" w:hAnsi="BC Sans" w:cs="Times New Roman"/>
+                <w:rFonts w:ascii="BC Sans" w:hAnsi="BC Sans" w:eastAsia="Times New Roman" w:cs="Times New Roman"/>
                 <w:b w:val="0"/>
                 <w:bCs w:val="0"/>
                 <w:caps w:val="0"/>
@@ -6363,7 +7419,7 @@
             <w:proofErr w:type="spellEnd"/>
             <w:r>
               <w:rPr>
-                <w:rFonts w:ascii="BC Sans" w:eastAsia="Times New Roman" w:hAnsi="BC Sans" w:cs="Times New Roman"/>
+                <w:rFonts w:ascii="BC Sans" w:hAnsi="BC Sans" w:eastAsia="Times New Roman" w:cs="Times New Roman"/>
                 <w:b w:val="0"/>
                 <w:bCs w:val="0"/>
                 <w:caps w:val="0"/>
@@ -6375,7 +7431,7 @@
             </w:r>
             <w:r>
               <w:rPr>
-                <w:rFonts w:ascii="BC Sans" w:eastAsia="Times New Roman" w:hAnsi="BC Sans" w:cs="Times New Roman"/>
+                <w:rFonts w:ascii="BC Sans" w:hAnsi="BC Sans" w:eastAsia="Times New Roman" w:cs="Times New Roman"/>
                 <w:b w:val="0"/>
                 <w:bCs w:val="0"/>
                 <w:caps w:val="0"/>
@@ -6387,7 +7443,7 @@
             </w:r>
             <w:r>
               <w:rPr>
-                <w:rFonts w:ascii="BC Sans" w:eastAsia="Times New Roman" w:hAnsi="BC Sans" w:cs="Times New Roman"/>
+                <w:rFonts w:ascii="BC Sans" w:hAnsi="BC Sans" w:eastAsia="Times New Roman" w:cs="Times New Roman"/>
                 <w:b w:val="0"/>
                 <w:bCs w:val="0"/>
                 <w:caps w:val="0"/>
@@ -6400,7 +7456,7 @@
             <w:proofErr w:type="spellStart"/>
             <w:r>
               <w:rPr>
-                <w:rFonts w:ascii="BC Sans" w:eastAsia="Times New Roman" w:hAnsi="BC Sans" w:cs="Times New Roman"/>
+                <w:rFonts w:ascii="BC Sans" w:hAnsi="BC Sans" w:eastAsia="Times New Roman" w:cs="Times New Roman"/>
                 <w:b w:val="0"/>
                 <w:bCs w:val="0"/>
                 <w:caps w:val="0"/>
@@ -6413,7 +7469,7 @@
             <w:proofErr w:type="spellEnd"/>
             <w:r>
               <w:rPr>
-                <w:rFonts w:ascii="BC Sans" w:eastAsia="Times New Roman" w:hAnsi="BC Sans" w:cs="Times New Roman"/>
+                <w:rFonts w:ascii="BC Sans" w:hAnsi="BC Sans" w:eastAsia="Times New Roman" w:cs="Times New Roman"/>
                 <w:b w:val="0"/>
                 <w:bCs w:val="0"/>
                 <w:caps w:val="0"/>
@@ -6434,7 +7490,7 @@
             <w:pPr>
               <w:cnfStyle w:val="000000000000" w:firstRow="0" w:lastRow="0" w:firstColumn="0" w:lastColumn="0" w:oddVBand="0" w:evenVBand="0" w:oddHBand="0" w:evenHBand="0" w:firstRowFirstColumn="0" w:firstRowLastColumn="0" w:lastRowFirstColumn="0" w:lastRowLastColumn="0"/>
               <w:rPr>
-                <w:rFonts w:ascii="BC Sans" w:eastAsia="Times New Roman" w:hAnsi="BC Sans" w:cs="Times New Roman"/>
+                <w:rFonts w:ascii="BC Sans" w:hAnsi="BC Sans" w:eastAsia="Times New Roman" w:cs="Times New Roman"/>
                 <w:color w:val="000000" w:themeColor="text1"/>
                 <w:sz w:val="20"/>
                 <w:szCs w:val="20"/>
@@ -6442,7 +7498,7 @@
             </w:pPr>
             <w:r>
               <w:rPr>
-                <w:rFonts w:ascii="BC Sans" w:eastAsia="Times New Roman" w:hAnsi="BC Sans" w:cs="Times New Roman"/>
+                <w:rFonts w:ascii="BC Sans" w:hAnsi="BC Sans" w:eastAsia="Times New Roman" w:cs="Times New Roman"/>
                 <w:color w:val="000000" w:themeColor="text1"/>
                 <w:sz w:val="20"/>
                 <w:szCs w:val="20"/>
@@ -6452,7 +7508,7 @@
             <w:proofErr w:type="spellStart"/>
             <w:r>
               <w:rPr>
-                <w:rFonts w:ascii="BC Sans" w:eastAsia="Times New Roman" w:hAnsi="BC Sans" w:cs="Times New Roman"/>
+                <w:rFonts w:ascii="BC Sans" w:hAnsi="BC Sans" w:eastAsia="Times New Roman" w:cs="Times New Roman"/>
                 <w:color w:val="000000" w:themeColor="text1"/>
                 <w:sz w:val="20"/>
                 <w:szCs w:val="20"/>
@@ -6461,7 +7517,7 @@
             </w:r>
             <w:r>
               <w:rPr>
-                <w:rFonts w:ascii="BC Sans" w:eastAsia="Times New Roman" w:hAnsi="BC Sans" w:cs="Times New Roman"/>
+                <w:rFonts w:ascii="BC Sans" w:hAnsi="BC Sans" w:eastAsia="Times New Roman" w:cs="Times New Roman"/>
                 <w:color w:val="000000" w:themeColor="text1"/>
                 <w:sz w:val="20"/>
                 <w:szCs w:val="20"/>
@@ -6471,7 +7527,7 @@
             <w:proofErr w:type="spellEnd"/>
             <w:r>
               <w:rPr>
-                <w:rFonts w:ascii="BC Sans" w:eastAsia="Times New Roman" w:hAnsi="BC Sans" w:cs="Times New Roman"/>
+                <w:rFonts w:ascii="BC Sans" w:hAnsi="BC Sans" w:eastAsia="Times New Roman" w:cs="Times New Roman"/>
                 <w:color w:val="000000" w:themeColor="text1"/>
                 <w:sz w:val="20"/>
                 <w:szCs w:val="20"/>
@@ -6480,7 +7536,7 @@
             </w:r>
             <w:r>
               <w:rPr>
-                <w:rFonts w:ascii="BC Sans" w:eastAsia="Times New Roman" w:hAnsi="BC Sans" w:cs="Times New Roman"/>
+                <w:rFonts w:ascii="BC Sans" w:hAnsi="BC Sans" w:eastAsia="Times New Roman" w:cs="Times New Roman"/>
                 <w:color w:val="000000" w:themeColor="text1"/>
                 <w:sz w:val="20"/>
                 <w:szCs w:val="20"/>
@@ -6489,7 +7545,7 @@
             </w:r>
             <w:r>
               <w:rPr>
-                <w:rFonts w:ascii="BC Sans" w:eastAsia="Times New Roman" w:hAnsi="BC Sans" w:cs="Times New Roman"/>
+                <w:rFonts w:ascii="BC Sans" w:hAnsi="BC Sans" w:eastAsia="Times New Roman" w:cs="Times New Roman"/>
                 <w:color w:val="000000" w:themeColor="text1"/>
                 <w:sz w:val="20"/>
                 <w:szCs w:val="20"/>
@@ -6498,7 +7554,7 @@
             </w:r>
             <w:r>
               <w:rPr>
-                <w:rFonts w:ascii="BC Sans" w:eastAsia="Times New Roman" w:hAnsi="BC Sans" w:cs="Times New Roman"/>
+                <w:rFonts w:ascii="BC Sans" w:hAnsi="BC Sans" w:eastAsia="Times New Roman" w:cs="Times New Roman"/>
                 <w:color w:val="000000" w:themeColor="text1"/>
                 <w:sz w:val="20"/>
                 <w:szCs w:val="20"/>
@@ -6507,7 +7563,7 @@
             </w:r>
             <w:r>
               <w:rPr>
-                <w:rFonts w:ascii="BC Sans" w:eastAsia="Times New Roman" w:hAnsi="BC Sans" w:cs="Times New Roman"/>
+                <w:rFonts w:ascii="BC Sans" w:hAnsi="BC Sans" w:eastAsia="Times New Roman" w:cs="Times New Roman"/>
                 <w:color w:val="000000" w:themeColor="text1"/>
                 <w:sz w:val="20"/>
                 <w:szCs w:val="20"/>
@@ -6523,7 +7579,7 @@
         <w:spacing w:after="0" w:line="240" w:lineRule="auto"/>
         <w:textAlignment w:val="baseline"/>
         <w:rPr>
-          <w:rFonts w:ascii="BC Sans" w:eastAsia="Times New Roman" w:hAnsi="BC Sans" w:cs="Segoe UI"/>
+          <w:rFonts w:ascii="BC Sans" w:hAnsi="BC Sans" w:eastAsia="Times New Roman" w:cs="Segoe UI"/>
           <w:color w:val="000000"/>
           <w:kern w:val="0"/>
           <w:sz w:val="20"/>
@@ -6534,7 +7590,7 @@
       </w:pPr>
       <w:r>
         <w:rPr>
-          <w:rFonts w:ascii="BC Sans" w:eastAsia="Times New Roman" w:hAnsi="BC Sans" w:cs="Segoe UI"/>
+          <w:rFonts w:ascii="BC Sans" w:hAnsi="BC Sans" w:eastAsia="Times New Roman" w:cs="Segoe UI"/>
           <w:color w:val="000000"/>
           <w:kern w:val="0"/>
           <w:sz w:val="20"/>
@@ -6547,7 +7603,7 @@
       <w:proofErr w:type="spellStart"/>
       <w:r>
         <w:rPr>
-          <w:rFonts w:ascii="BC Sans" w:eastAsia="Times New Roman" w:hAnsi="BC Sans" w:cs="Segoe UI"/>
+          <w:rFonts w:ascii="BC Sans" w:hAnsi="BC Sans" w:eastAsia="Times New Roman" w:cs="Segoe UI"/>
           <w:color w:val="000000"/>
           <w:kern w:val="0"/>
           <w:sz w:val="20"/>
@@ -6559,7 +7615,7 @@
       </w:r>
       <w:r>
         <w:rPr>
-          <w:rFonts w:ascii="BC Sans" w:eastAsia="Times New Roman" w:hAnsi="BC Sans" w:cs="Segoe UI"/>
+          <w:rFonts w:ascii="BC Sans" w:hAnsi="BC Sans" w:eastAsia="Times New Roman" w:cs="Segoe UI"/>
           <w:color w:val="000000"/>
           <w:kern w:val="0"/>
           <w:sz w:val="20"/>
@@ -6571,7 +7627,7 @@
       </w:r>
       <w:r>
         <w:rPr>
-          <w:rFonts w:ascii="BC Sans" w:eastAsia="Times New Roman" w:hAnsi="BC Sans" w:cs="Segoe UI"/>
+          <w:rFonts w:ascii="BC Sans" w:hAnsi="BC Sans" w:eastAsia="Times New Roman" w:cs="Segoe UI"/>
           <w:color w:val="000000"/>
           <w:kern w:val="0"/>
           <w:sz w:val="20"/>
@@ -6584,7 +7640,7 @@
       <w:proofErr w:type="spellEnd"/>
       <w:r>
         <w:rPr>
-          <w:rFonts w:ascii="BC Sans" w:eastAsia="Times New Roman" w:hAnsi="BC Sans" w:cs="Segoe UI"/>
+          <w:rFonts w:ascii="BC Sans" w:hAnsi="BC Sans" w:eastAsia="Times New Roman" w:cs="Segoe UI"/>
           <w:color w:val="000000"/>
           <w:kern w:val="0"/>
           <w:sz w:val="20"/>
@@ -6608,7 +7664,7 @@
     <w:sectPr>
       <w:headerReference w:type="default" r:id="rId13"/>
       <w:footerReference w:type="default" r:id="rId14"/>
-      <w:pgSz w:w="12240" w:h="15840"/>
+      <w:pgSz w:w="12240" w:h="15840" w:orient="portrait"/>
       <w:pgMar w:top="720" w:right="720" w:bottom="720" w:left="720" w:header="708" w:footer="708" w:gutter="0"/>
       <w:cols w:space="708"/>
       <w:docGrid w:linePitch="360"/>
@@ -6619,7 +7675,7 @@
 
 <file path=word/comments.xml><?xml version="1.0" encoding="utf-8"?>
 <w:comments xmlns:wpc="http://schemas.microsoft.com/office/word/2010/wordprocessingCanvas" xmlns:cx="http://schemas.microsoft.com/office/drawing/2014/chartex" xmlns:cx1="http://schemas.microsoft.com/office/drawing/2015/9/8/chartex" xmlns:cx2="http://schemas.microsoft.com/office/drawing/2015/10/21/chartex" xmlns:cx3="http://schemas.microsoft.com/office/drawing/2016/5/9/chartex" xmlns:cx4="http://schemas.microsoft.com/office/drawing/2016/5/10/chartex" xmlns:cx5="http://schemas.microsoft.com/office/drawing/2016/5/11/chartex" xmlns:cx6="http://schemas.microsoft.com/office/drawing/2016/5/12/chartex" xmlns:cx7="http://schemas.microsoft.com/office/drawing/2016/5/13/chartex" xmlns:cx8="http://schemas.microsoft.com/office/drawing/2016/5/14/chartex" xmlns:mc="http://schemas.openxmlformats.org/markup-compatibility/2006" xmlns:aink="http://schemas.microsoft.com/office/drawing/2016/ink" xmlns:am3d="http://schemas.microsoft.com/office/drawing/2017/model3d" xmlns:o="urn:schemas-microsoft-com:office:office" xmlns:oel="http://schemas.microsoft.com/office/2019/extlst" xmlns:r="http://schemas.openxmlformats.org/officeDocument/2006/relationships" xmlns:m="http://schemas.openxmlformats.org/officeDocument/2006/math" xmlns:v="urn:schemas-microsoft-com:vml" xmlns:wp14="http://schemas.microsoft.com/office/word/2010/wordprocessingDrawing" xmlns:wp="http://schemas.openxmlformats.org/drawingml/2006/wordprocessingDrawing" xmlns:w10="urn:schemas-microsoft-com:office:word" xmlns:w="http://schemas.openxmlformats.org/wordprocessingml/2006/main" xmlns:w14="http://schemas.microsoft.com/office/word/2010/wordml" xmlns:w15="http://schemas.microsoft.com/office/word/2012/wordml" xmlns:w16cex="http://schemas.microsoft.com/office/word/2018/wordml/cex" xmlns:w16cid="http://schemas.microsoft.com/office/word/2016/wordml/cid" xmlns:w16="http://schemas.microsoft.com/office/word/2018/wordml" xmlns:w16du="http://schemas.microsoft.com/office/word/2023/wordml/word16du" xmlns:w16sdtdh="http://schemas.microsoft.com/office/word/2020/wordml/sdtdatahash" xmlns:w16sdtfl="http://schemas.microsoft.com/office/word/2024/wordml/sdtformatlock" xmlns:w16se="http://schemas.microsoft.com/office/word/2015/wordml/symex" xmlns:wpg="http://schemas.microsoft.com/office/word/2010/wordprocessingGroup" xmlns:wpi="http://schemas.microsoft.com/office/word/2010/wordprocessingInk" xmlns:wne="http://schemas.microsoft.com/office/word/2006/wordml" xmlns:wps="http://schemas.microsoft.com/office/word/2010/wordprocessingShape" mc:Ignorable="w14 w15 w16se w16cid w16 w16cex w16sdtdh w16sdtfl w16du wp14">
-  <w:comment w:id="0" w:author="Alec Wilcox" w:date="2024-11-01T08:52:00Z" w:initials="AW">
+  <w:comment w:initials="AW" w:author="Alec Wilcox" w:date="2024-11-01T08:52:00Z" w:id="0">
     <w:p>
       <w:pPr>
         <w:pStyle w:val="CommentText"/>
@@ -6638,7 +7694,7 @@
       </w:r>
     </w:p>
   </w:comment>
-  <w:comment w:id="1" w:author="Mike Sears" w:date="2024-09-23T10:33:00Z" w:initials="M">
+  <w:comment w:initials="M" w:author="Mike Sears" w:date="2024-09-23T10:33:00Z" w:id="1">
     <w:p>
       <w:r>
         <w:rPr>
@@ -6792,7 +7848,7 @@
 </file>
 
 <file path=word/header1.xml><?xml version="1.0" encoding="utf-8"?>
-<w:hdr xmlns:wpc="http://schemas.microsoft.com/office/word/2010/wordprocessingCanvas" xmlns:cx="http://schemas.microsoft.com/office/drawing/2014/chartex" xmlns:cx1="http://schemas.microsoft.com/office/drawing/2015/9/8/chartex" xmlns:cx2="http://schemas.microsoft.com/office/drawing/2015/10/21/chartex" xmlns:cx3="http://schemas.microsoft.com/office/drawing/2016/5/9/chartex" xmlns:cx4="http://schemas.microsoft.com/office/drawing/2016/5/10/chartex" xmlns:cx5="http://schemas.microsoft.com/office/drawing/2016/5/11/chartex" xmlns:cx6="http://schemas.microsoft.com/office/drawing/2016/5/12/chartex" xmlns:cx7="http://schemas.microsoft.com/office/drawing/2016/5/13/chartex" xmlns:cx8="http://schemas.microsoft.com/office/drawing/2016/5/14/chartex" xmlns:mc="http://schemas.openxmlformats.org/markup-compatibility/2006" xmlns:aink="http://schemas.microsoft.com/office/drawing/2016/ink" xmlns:am3d="http://schemas.microsoft.com/office/drawing/2017/model3d" xmlns:o="urn:schemas-microsoft-com:office:office" xmlns:oel="http://schemas.microsoft.com/office/2019/extlst" xmlns:r="http://schemas.openxmlformats.org/officeDocument/2006/relationships" xmlns:m="http://schemas.openxmlformats.org/officeDocument/2006/math" xmlns:v="urn:schemas-microsoft-com:vml" xmlns:wp14="http://schemas.microsoft.com/office/word/2010/wordprocessingDrawing" xmlns:wp="http://schemas.openxmlformats.org/drawingml/2006/wordprocessingDrawing" xmlns:w10="urn:schemas-microsoft-com:office:word" xmlns:w="http://schemas.openxmlformats.org/wordprocessingml/2006/main" xmlns:w14="http://schemas.microsoft.com/office/word/2010/wordml" xmlns:w15="http://schemas.microsoft.com/office/word/2012/wordml" xmlns:w16cex="http://schemas.microsoft.com/office/word/2018/wordml/cex" xmlns:w16cid="http://schemas.microsoft.com/office/word/2016/wordml/cid" xmlns:w16="http://schemas.microsoft.com/office/word/2018/wordml" xmlns:w16du="http://schemas.microsoft.com/office/word/2023/wordml/word16du" xmlns:w16sdtdh="http://schemas.microsoft.com/office/word/2020/wordml/sdtdatahash" xmlns:w16sdtfl="http://schemas.microsoft.com/office/word/2024/wordml/sdtformatlock" xmlns:w16se="http://schemas.microsoft.com/office/word/2015/wordml/symex" xmlns:wpg="http://schemas.microsoft.com/office/word/2010/wordprocessingGroup" xmlns:wpi="http://schemas.microsoft.com/office/word/2010/wordprocessingInk" xmlns:wne="http://schemas.microsoft.com/office/word/2006/wordml" xmlns:wps="http://schemas.microsoft.com/office/word/2010/wordprocessingShape" mc:Ignorable="w14 w15 w16se w16cid w16 w16cex w16sdtdh w16sdtfl w16du wp14">
+<w:hdr xmlns:wpc="http://schemas.microsoft.com/office/word/2010/wordprocessingCanvas" xmlns:cx="http://schemas.microsoft.com/office/drawing/2014/chartex" xmlns:cx1="http://schemas.microsoft.com/office/drawing/2015/9/8/chartex" xmlns:cx2="http://schemas.microsoft.com/office/drawing/2015/10/21/chartex" xmlns:cx3="http://schemas.microsoft.com/office/drawing/2016/5/9/chartex" xmlns:cx4="http://schemas.microsoft.com/office/drawing/2016/5/10/chartex" xmlns:cx5="http://schemas.microsoft.com/office/drawing/2016/5/11/chartex" xmlns:cx6="http://schemas.microsoft.com/office/drawing/2016/5/12/chartex" xmlns:cx7="http://schemas.microsoft.com/office/drawing/2016/5/13/chartex" xmlns:cx8="http://schemas.microsoft.com/office/drawing/2016/5/14/chartex" xmlns:mc="http://schemas.openxmlformats.org/markup-compatibility/2006" xmlns:aink="http://schemas.microsoft.com/office/drawing/2016/ink" xmlns:am3d="http://schemas.microsoft.com/office/drawing/2017/model3d" xmlns:o="urn:schemas-microsoft-com:office:office" xmlns:oel="http://schemas.microsoft.com/office/2019/extlst" xmlns:r="http://schemas.openxmlformats.org/officeDocument/2006/relationships" xmlns:m="http://schemas.openxmlformats.org/officeDocument/2006/math" xmlns:v="urn:schemas-microsoft-com:vml" xmlns:wp14="http://schemas.microsoft.com/office/word/2010/wordprocessingDrawing" xmlns:wp="http://schemas.openxmlformats.org/drawingml/2006/wordprocessingDrawing" xmlns:w10="urn:schemas-microsoft-com:office:word" xmlns:w="http://schemas.openxmlformats.org/wordprocessingml/2006/main" xmlns:w14="http://schemas.microsoft.com/office/word/2010/wordml" xmlns:w15="http://schemas.microsoft.com/office/word/2012/wordml" xmlns:w16cex="http://schemas.microsoft.com/office/word/2018/wordml/cex" xmlns:w16cid="http://schemas.microsoft.com/office/word/2016/wordml/cid" xmlns:w16="http://schemas.microsoft.com/office/word/2018/wordml" xmlns:w16du="http://schemas.microsoft.com/office/word/2023/wordml/word16du" xmlns:w16sdtdh="http://schemas.microsoft.com/office/word/2020/wordml/sdtdatahash" xmlns:w16sdtfl="http://schemas.microsoft.com/office/word/2024/wordml/sdtformatlock" xmlns:w16se="http://schemas.microsoft.com/office/word/2015/wordml/symex" xmlns:wpg="http://schemas.microsoft.com/office/word/2010/wordprocessingGroup" xmlns:wpi="http://schemas.microsoft.com/office/word/2010/wordprocessingInk" xmlns:wne="http://schemas.microsoft.com/office/word/2006/wordml" xmlns:wps="http://schemas.microsoft.com/office/word/2010/wordprocessingShape" xmlns:a="http://schemas.openxmlformats.org/drawingml/2006/main" xmlns:pic="http://schemas.openxmlformats.org/drawingml/2006/picture" xmlns:a14="http://schemas.microsoft.com/office/drawing/2010/main" mc:Ignorable="w14 w15 w16se w16cid w16 w16cex w16sdtdh w16sdtfl w16du wp14">
   <w:tbl>
     <w:tblPr>
       <w:tblW w:w="10802" w:type="dxa"/>
@@ -6887,14 +7943,14 @@
             <w:ind w:right="-115"/>
             <w:jc w:val="right"/>
             <w:rPr>
-              <w:rFonts w:ascii="BC Sans" w:eastAsia="BC Sans" w:hAnsi="BC Sans" w:cs="BC Sans"/>
+              <w:rFonts w:ascii="BC Sans" w:hAnsi="BC Sans" w:eastAsia="BC Sans" w:cs="BC Sans"/>
               <w:sz w:val="18"/>
               <w:szCs w:val="18"/>
             </w:rPr>
           </w:pPr>
           <w:r>
             <w:rPr>
-              <w:rFonts w:ascii="BC Sans" w:eastAsia="BC Sans" w:hAnsi="BC Sans" w:cs="BC Sans"/>
+              <w:rFonts w:ascii="BC Sans" w:hAnsi="BC Sans" w:eastAsia="BC Sans" w:cs="BC Sans"/>
               <w:sz w:val="18"/>
               <w:szCs w:val="18"/>
             </w:rPr>
@@ -6903,7 +7959,7 @@
           <w:proofErr w:type="spellStart"/>
           <w:r>
             <w:rPr>
-              <w:rFonts w:ascii="BC Sans" w:eastAsia="BC Sans" w:hAnsi="BC Sans" w:cs="BC Sans"/>
+              <w:rFonts w:ascii="BC Sans" w:hAnsi="BC Sans" w:eastAsia="BC Sans" w:cs="BC Sans"/>
               <w:sz w:val="18"/>
               <w:szCs w:val="18"/>
             </w:rPr>
@@ -6911,7 +7967,7 @@
           </w:r>
           <w:r>
             <w:rPr>
-              <w:rFonts w:ascii="BC Sans" w:eastAsia="BC Sans" w:hAnsi="BC Sans" w:cs="BC Sans"/>
+              <w:rFonts w:ascii="BC Sans" w:hAnsi="BC Sans" w:eastAsia="BC Sans" w:cs="BC Sans"/>
               <w:sz w:val="18"/>
               <w:szCs w:val="18"/>
             </w:rPr>
@@ -6919,7 +7975,7 @@
           </w:r>
           <w:r>
             <w:rPr>
-              <w:rFonts w:ascii="BC Sans" w:eastAsia="BC Sans" w:hAnsi="BC Sans" w:cs="BC Sans"/>
+              <w:rFonts w:ascii="BC Sans" w:hAnsi="BC Sans" w:eastAsia="BC Sans" w:cs="BC Sans"/>
               <w:sz w:val="18"/>
               <w:szCs w:val="18"/>
             </w:rPr>
@@ -6928,7 +7984,7 @@
           <w:proofErr w:type="spellEnd"/>
           <w:r>
             <w:rPr>
-              <w:rFonts w:ascii="BC Sans" w:eastAsia="BC Sans" w:hAnsi="BC Sans" w:cs="BC Sans"/>
+              <w:rFonts w:ascii="BC Sans" w:hAnsi="BC Sans" w:eastAsia="BC Sans" w:cs="BC Sans"/>
               <w:sz w:val="18"/>
               <w:szCs w:val="18"/>
             </w:rPr>
@@ -6958,11 +8014,11 @@
 </file>
 
 <file path=word/styles.xml><?xml version="1.0" encoding="utf-8"?>
-<w:styles xmlns:mc="http://schemas.openxmlformats.org/markup-compatibility/2006" xmlns:r="http://schemas.openxmlformats.org/officeDocument/2006/relationships" xmlns:w="http://schemas.openxmlformats.org/wordprocessingml/2006/main" xmlns:w14="http://schemas.microsoft.com/office/word/2010/wordml" xmlns:w15="http://schemas.microsoft.com/office/word/2012/wordml" xmlns:w16cex="http://schemas.microsoft.com/office/word/2018/wordml/cex" xmlns:w16cid="http://schemas.microsoft.com/office/word/2016/wordml/cid" xmlns:w16="http://schemas.microsoft.com/office/word/2018/wordml" xmlns:w16du="http://schemas.microsoft.com/office/word/2023/wordml/word16du" xmlns:w16sdtdh="http://schemas.microsoft.com/office/word/2020/wordml/sdtdatahash" xmlns:w16sdtfl="http://schemas.microsoft.com/office/word/2024/wordml/sdtformatlock" xmlns:w16se="http://schemas.microsoft.com/office/word/2015/wordml/symex" mc:Ignorable="w14 w15 w16se w16cid w16 w16cex w16sdtdh w16sdtfl w16du">
+<w:styles xmlns:wp14="http://schemas.microsoft.com/office/word/2010/wordprocessingDrawing" xmlns:mc="http://schemas.openxmlformats.org/markup-compatibility/2006" xmlns:r="http://schemas.openxmlformats.org/officeDocument/2006/relationships" xmlns:w="http://schemas.openxmlformats.org/wordprocessingml/2006/main" xmlns:w14="http://schemas.microsoft.com/office/word/2010/wordml" xmlns:w15="http://schemas.microsoft.com/office/word/2012/wordml" xmlns:w16cex="http://schemas.microsoft.com/office/word/2018/wordml/cex" xmlns:w16cid="http://schemas.microsoft.com/office/word/2016/wordml/cid" xmlns:w16="http://schemas.microsoft.com/office/word/2018/wordml" xmlns:w16du="http://schemas.microsoft.com/office/word/2023/wordml/word16du" xmlns:w16sdtdh="http://schemas.microsoft.com/office/word/2020/wordml/sdtdatahash" xmlns:w16sdtfl="http://schemas.microsoft.com/office/word/2024/wordml/sdtformatlock" xmlns:w16se="http://schemas.microsoft.com/office/word/2015/wordml/symex" mc:Ignorable="w14 w15 w16se w16cid w16 w16cex w16sdtdh w16sdtfl w16du wp14">
   <w:docDefaults>
     <w:rPrDefault>
       <w:rPr>
-        <w:rFonts w:asciiTheme="minorHAnsi" w:eastAsiaTheme="minorHAnsi" w:hAnsiTheme="minorHAnsi" w:cstheme="minorBidi"/>
+        <w:rFonts w:asciiTheme="minorHAnsi" w:hAnsiTheme="minorHAnsi" w:eastAsiaTheme="minorHAnsi" w:cstheme="minorBidi"/>
         <w:kern w:val="2"/>
         <w:sz w:val="22"/>
         <w:szCs w:val="22"/>
@@ -6979,14 +8035,14 @@
   <w:latentStyles w:defLockedState="0" w:defUIPriority="99" w:defSemiHidden="0" w:defUnhideWhenUsed="0" w:defQFormat="0" w:count="376">
     <w:lsdException w:name="Normal" w:uiPriority="0" w:qFormat="1"/>
     <w:lsdException w:name="heading 1" w:uiPriority="9" w:qFormat="1"/>
-    <w:lsdException w:name="heading 2" w:semiHidden="1" w:uiPriority="9" w:unhideWhenUsed="1" w:qFormat="1"/>
-    <w:lsdException w:name="heading 3" w:semiHidden="1" w:uiPriority="9" w:unhideWhenUsed="1" w:qFormat="1"/>
-    <w:lsdException w:name="heading 4" w:semiHidden="1" w:uiPriority="9" w:unhideWhenUsed="1" w:qFormat="1"/>
-    <w:lsdException w:name="heading 5" w:semiHidden="1" w:uiPriority="9" w:unhideWhenUsed="1" w:qFormat="1"/>
-    <w:lsdException w:name="heading 6" w:semiHidden="1" w:uiPriority="9" w:unhideWhenUsed="1" w:qFormat="1"/>
-    <w:lsdException w:name="heading 7" w:semiHidden="1" w:uiPriority="9" w:unhideWhenUsed="1" w:qFormat="1"/>
-    <w:lsdException w:name="heading 8" w:semiHidden="1" w:uiPriority="9" w:unhideWhenUsed="1" w:qFormat="1"/>
-    <w:lsdException w:name="heading 9" w:semiHidden="1" w:uiPriority="9" w:unhideWhenUsed="1" w:qFormat="1"/>
+    <w:lsdException w:name="heading 2" w:uiPriority="9" w:semiHidden="1" w:unhideWhenUsed="1" w:qFormat="1"/>
+    <w:lsdException w:name="heading 3" w:uiPriority="9" w:semiHidden="1" w:unhideWhenUsed="1" w:qFormat="1"/>
+    <w:lsdException w:name="heading 4" w:uiPriority="9" w:semiHidden="1" w:unhideWhenUsed="1" w:qFormat="1"/>
+    <w:lsdException w:name="heading 5" w:uiPriority="9" w:semiHidden="1" w:unhideWhenUsed="1" w:qFormat="1"/>
+    <w:lsdException w:name="heading 6" w:uiPriority="9" w:semiHidden="1" w:unhideWhenUsed="1" w:qFormat="1"/>
+    <w:lsdException w:name="heading 7" w:uiPriority="9" w:semiHidden="1" w:unhideWhenUsed="1" w:qFormat="1"/>
+    <w:lsdException w:name="heading 8" w:uiPriority="9" w:semiHidden="1" w:unhideWhenUsed="1" w:qFormat="1"/>
+    <w:lsdException w:name="heading 9" w:uiPriority="9" w:semiHidden="1" w:unhideWhenUsed="1" w:qFormat="1"/>
     <w:lsdException w:name="index 1" w:semiHidden="1" w:unhideWhenUsed="1"/>
     <w:lsdException w:name="index 2" w:semiHidden="1" w:unhideWhenUsed="1"/>
     <w:lsdException w:name="index 3" w:semiHidden="1" w:unhideWhenUsed="1"/>
@@ -6996,22 +8052,22 @@
     <w:lsdException w:name="index 7" w:semiHidden="1" w:unhideWhenUsed="1"/>
     <w:lsdException w:name="index 8" w:semiHidden="1" w:unhideWhenUsed="1"/>
     <w:lsdException w:name="index 9" w:semiHidden="1" w:unhideWhenUsed="1"/>
-    <w:lsdException w:name="toc 1" w:semiHidden="1" w:uiPriority="39" w:unhideWhenUsed="1"/>
-    <w:lsdException w:name="toc 2" w:semiHidden="1" w:uiPriority="39" w:unhideWhenUsed="1"/>
-    <w:lsdException w:name="toc 3" w:semiHidden="1" w:uiPriority="39" w:unhideWhenUsed="1"/>
-    <w:lsdException w:name="toc 4" w:semiHidden="1" w:uiPriority="39" w:unhideWhenUsed="1"/>
-    <w:lsdException w:name="toc 5" w:semiHidden="1" w:uiPriority="39" w:unhideWhenUsed="1"/>
-    <w:lsdException w:name="toc 6" w:semiHidden="1" w:uiPriority="39" w:unhideWhenUsed="1"/>
-    <w:lsdException w:name="toc 7" w:semiHidden="1" w:uiPriority="39" w:unhideWhenUsed="1"/>
-    <w:lsdException w:name="toc 8" w:semiHidden="1" w:uiPriority="39" w:unhideWhenUsed="1"/>
-    <w:lsdException w:name="toc 9" w:semiHidden="1" w:uiPriority="39" w:unhideWhenUsed="1"/>
+    <w:lsdException w:name="toc 1" w:uiPriority="39" w:semiHidden="1" w:unhideWhenUsed="1"/>
+    <w:lsdException w:name="toc 2" w:uiPriority="39" w:semiHidden="1" w:unhideWhenUsed="1"/>
+    <w:lsdException w:name="toc 3" w:uiPriority="39" w:semiHidden="1" w:unhideWhenUsed="1"/>
+    <w:lsdException w:name="toc 4" w:uiPriority="39" w:semiHidden="1" w:unhideWhenUsed="1"/>
+    <w:lsdException w:name="toc 5" w:uiPriority="39" w:semiHidden="1" w:unhideWhenUsed="1"/>
+    <w:lsdException w:name="toc 6" w:uiPriority="39" w:semiHidden="1" w:unhideWhenUsed="1"/>
+    <w:lsdException w:name="toc 7" w:uiPriority="39" w:semiHidden="1" w:unhideWhenUsed="1"/>
+    <w:lsdException w:name="toc 8" w:uiPriority="39" w:semiHidden="1" w:unhideWhenUsed="1"/>
+    <w:lsdException w:name="toc 9" w:uiPriority="39" w:semiHidden="1" w:unhideWhenUsed="1"/>
     <w:lsdException w:name="Normal Indent" w:semiHidden="1" w:unhideWhenUsed="1"/>
     <w:lsdException w:name="footnote text" w:semiHidden="1" w:unhideWhenUsed="1"/>
     <w:lsdException w:name="annotation text" w:semiHidden="1" w:unhideWhenUsed="1"/>
     <w:lsdException w:name="header" w:semiHidden="1" w:unhideWhenUsed="1"/>
     <w:lsdException w:name="footer" w:semiHidden="1" w:unhideWhenUsed="1"/>
     <w:lsdException w:name="index heading" w:semiHidden="1" w:unhideWhenUsed="1"/>
-    <w:lsdException w:name="caption" w:semiHidden="1" w:uiPriority="35" w:unhideWhenUsed="1" w:qFormat="1"/>
+    <w:lsdException w:name="caption" w:uiPriority="35" w:semiHidden="1" w:unhideWhenUsed="1" w:qFormat="1"/>
     <w:lsdException w:name="table of figures" w:semiHidden="1" w:unhideWhenUsed="1"/>
     <w:lsdException w:name="envelope address" w:semiHidden="1" w:unhideWhenUsed="1"/>
     <w:lsdException w:name="envelope return" w:semiHidden="1" w:unhideWhenUsed="1"/>
@@ -7042,7 +8098,7 @@
     <w:lsdException w:name="Title" w:uiPriority="10" w:qFormat="1"/>
     <w:lsdException w:name="Closing" w:semiHidden="1" w:unhideWhenUsed="1"/>
     <w:lsdException w:name="Signature" w:semiHidden="1" w:unhideWhenUsed="1"/>
-    <w:lsdException w:name="Default Paragraph Font" w:semiHidden="1" w:uiPriority="1" w:unhideWhenUsed="1"/>
+    <w:lsdException w:name="Default Paragraph Font" w:uiPriority="1" w:semiHidden="1" w:unhideWhenUsed="1"/>
     <w:lsdException w:name="Body Text" w:semiHidden="1" w:unhideWhenUsed="1"/>
     <w:lsdException w:name="Body Text Indent" w:semiHidden="1" w:unhideWhenUsed="1"/>
     <w:lsdException w:name="List Continue" w:semiHidden="1" w:unhideWhenUsed="1"/>
@@ -7242,8 +8298,8 @@
     <w:lsdException w:name="Subtle Reference" w:uiPriority="31" w:qFormat="1"/>
     <w:lsdException w:name="Intense Reference" w:uiPriority="32" w:qFormat="1"/>
     <w:lsdException w:name="Book Title" w:uiPriority="33" w:qFormat="1"/>
-    <w:lsdException w:name="Bibliography" w:semiHidden="1" w:uiPriority="37" w:unhideWhenUsed="1"/>
-    <w:lsdException w:name="TOC Heading" w:semiHidden="1" w:uiPriority="39" w:unhideWhenUsed="1" w:qFormat="1"/>
+    <w:lsdException w:name="Bibliography" w:uiPriority="37" w:semiHidden="1" w:unhideWhenUsed="1"/>
+    <w:lsdException w:name="TOC Heading" w:uiPriority="39" w:semiHidden="1" w:unhideWhenUsed="1" w:qFormat="1"/>
     <w:lsdException w:name="Plain Table 1" w:uiPriority="41"/>
     <w:lsdException w:name="Plain Table 2" w:uiPriority="42"/>
     <w:lsdException w:name="Plain Table 3" w:uiPriority="43"/>
@@ -7354,7 +8410,7 @@
     <w:lsdException w:name="Unresolved Mention" w:semiHidden="1" w:unhideWhenUsed="1"/>
     <w:lsdException w:name="Smart Link" w:semiHidden="1" w:unhideWhenUsed="1"/>
   </w:latentStyles>
-  <w:style w:type="paragraph" w:default="1" w:styleId="Normal">
+  <w:style w:type="paragraph" w:styleId="Normal" w:default="1">
     <w:name w:val="Normal"/>
     <w:qFormat/>
     <w:rsid w:val="00F113CA"/>
@@ -7374,7 +8430,7 @@
       <w:outlineLvl w:val="0"/>
     </w:pPr>
     <w:rPr>
-      <w:rFonts w:asciiTheme="majorHAnsi" w:eastAsiaTheme="majorEastAsia" w:hAnsiTheme="majorHAnsi" w:cstheme="majorBidi"/>
+      <w:rFonts w:asciiTheme="majorHAnsi" w:hAnsiTheme="majorHAnsi" w:eastAsiaTheme="majorEastAsia" w:cstheme="majorBidi"/>
       <w:color w:val="0F4761" w:themeColor="accent1" w:themeShade="BF"/>
       <w:sz w:val="40"/>
       <w:szCs w:val="40"/>
@@ -7397,7 +8453,7 @@
       <w:outlineLvl w:val="1"/>
     </w:pPr>
     <w:rPr>
-      <w:rFonts w:asciiTheme="majorHAnsi" w:eastAsiaTheme="majorEastAsia" w:hAnsiTheme="majorHAnsi" w:cstheme="majorBidi"/>
+      <w:rFonts w:asciiTheme="majorHAnsi" w:hAnsiTheme="majorHAnsi" w:eastAsiaTheme="majorEastAsia" w:cstheme="majorBidi"/>
       <w:color w:val="0F4761" w:themeColor="accent1" w:themeShade="BF"/>
       <w:sz w:val="32"/>
       <w:szCs w:val="32"/>
@@ -7558,13 +8614,13 @@
       <w:color w:val="272727" w:themeColor="text1" w:themeTint="D8"/>
     </w:rPr>
   </w:style>
-  <w:style w:type="character" w:default="1" w:styleId="DefaultParagraphFont">
+  <w:style w:type="character" w:styleId="DefaultParagraphFont" w:default="1">
     <w:name w:val="Default Paragraph Font"/>
     <w:uiPriority w:val="1"/>
     <w:semiHidden/>
     <w:unhideWhenUsed/>
   </w:style>
-  <w:style w:type="table" w:default="1" w:styleId="TableNormal">
+  <w:style w:type="table" w:styleId="TableNormal" w:default="1">
     <w:name w:val="Normal Table"/>
     <w:uiPriority w:val="99"/>
     <w:semiHidden/>
@@ -7579,26 +8635,26 @@
       </w:tblCellMar>
     </w:tblPr>
   </w:style>
-  <w:style w:type="numbering" w:default="1" w:styleId="NoList">
+  <w:style w:type="numbering" w:styleId="NoList" w:default="1">
     <w:name w:val="No List"/>
     <w:uiPriority w:val="99"/>
     <w:semiHidden/>
     <w:unhideWhenUsed/>
   </w:style>
-  <w:style w:type="character" w:customStyle="1" w:styleId="Heading1Char">
+  <w:style w:type="character" w:styleId="Heading1Char" w:customStyle="1">
     <w:name w:val="Heading 1 Char"/>
     <w:basedOn w:val="DefaultParagraphFont"/>
     <w:link w:val="Heading1"/>
     <w:uiPriority w:val="9"/>
     <w:rsid w:val="002E5CD8"/>
     <w:rPr>
-      <w:rFonts w:asciiTheme="majorHAnsi" w:eastAsiaTheme="majorEastAsia" w:hAnsiTheme="majorHAnsi" w:cstheme="majorBidi"/>
+      <w:rFonts w:asciiTheme="majorHAnsi" w:hAnsiTheme="majorHAnsi" w:eastAsiaTheme="majorEastAsia" w:cstheme="majorBidi"/>
       <w:color w:val="0F4761" w:themeColor="accent1" w:themeShade="BF"/>
       <w:sz w:val="40"/>
       <w:szCs w:val="40"/>
     </w:rPr>
   </w:style>
-  <w:style w:type="character" w:customStyle="1" w:styleId="Heading2Char">
+  <w:style w:type="character" w:styleId="Heading2Char" w:customStyle="1">
     <w:name w:val="Heading 2 Char"/>
     <w:basedOn w:val="DefaultParagraphFont"/>
     <w:link w:val="Heading2"/>
@@ -7606,13 +8662,13 @@
     <w:semiHidden/>
     <w:rsid w:val="002E5CD8"/>
     <w:rPr>
-      <w:rFonts w:asciiTheme="majorHAnsi" w:eastAsiaTheme="majorEastAsia" w:hAnsiTheme="majorHAnsi" w:cstheme="majorBidi"/>
+      <w:rFonts w:asciiTheme="majorHAnsi" w:hAnsiTheme="majorHAnsi" w:eastAsiaTheme="majorEastAsia" w:cstheme="majorBidi"/>
       <w:color w:val="0F4761" w:themeColor="accent1" w:themeShade="BF"/>
       <w:sz w:val="32"/>
       <w:szCs w:val="32"/>
     </w:rPr>
   </w:style>
-  <w:style w:type="character" w:customStyle="1" w:styleId="Heading3Char">
+  <w:style w:type="character" w:styleId="Heading3Char" w:customStyle="1">
     <w:name w:val="Heading 3 Char"/>
     <w:basedOn w:val="DefaultParagraphFont"/>
     <w:link w:val="Heading3"/>
@@ -7626,7 +8682,7 @@
       <w:szCs w:val="28"/>
     </w:rPr>
   </w:style>
-  <w:style w:type="character" w:customStyle="1" w:styleId="Heading4Char">
+  <w:style w:type="character" w:styleId="Heading4Char" w:customStyle="1">
     <w:name w:val="Heading 4 Char"/>
     <w:basedOn w:val="DefaultParagraphFont"/>
     <w:link w:val="Heading4"/>
@@ -7640,7 +8696,7 @@
       <w:color w:val="0F4761" w:themeColor="accent1" w:themeShade="BF"/>
     </w:rPr>
   </w:style>
-  <w:style w:type="character" w:customStyle="1" w:styleId="Heading5Char">
+  <w:style w:type="character" w:styleId="Heading5Char" w:customStyle="1">
     <w:name w:val="Heading 5 Char"/>
     <w:basedOn w:val="DefaultParagraphFont"/>
     <w:link w:val="Heading5"/>
@@ -7652,7 +8708,7 @@
       <w:color w:val="0F4761" w:themeColor="accent1" w:themeShade="BF"/>
     </w:rPr>
   </w:style>
-  <w:style w:type="character" w:customStyle="1" w:styleId="Heading6Char">
+  <w:style w:type="character" w:styleId="Heading6Char" w:customStyle="1">
     <w:name w:val="Heading 6 Char"/>
     <w:basedOn w:val="DefaultParagraphFont"/>
     <w:link w:val="Heading6"/>
@@ -7666,7 +8722,7 @@
       <w:color w:val="595959" w:themeColor="text1" w:themeTint="A6"/>
     </w:rPr>
   </w:style>
-  <w:style w:type="character" w:customStyle="1" w:styleId="Heading7Char">
+  <w:style w:type="character" w:styleId="Heading7Char" w:customStyle="1">
     <w:name w:val="Heading 7 Char"/>
     <w:basedOn w:val="DefaultParagraphFont"/>
     <w:link w:val="Heading7"/>
@@ -7678,7 +8734,7 @@
       <w:color w:val="595959" w:themeColor="text1" w:themeTint="A6"/>
     </w:rPr>
   </w:style>
-  <w:style w:type="character" w:customStyle="1" w:styleId="Heading8Char">
+  <w:style w:type="character" w:styleId="Heading8Char" w:customStyle="1">
     <w:name w:val="Heading 8 Char"/>
     <w:basedOn w:val="DefaultParagraphFont"/>
     <w:link w:val="Heading8"/>
@@ -7692,7 +8748,7 @@
       <w:color w:val="272727" w:themeColor="text1" w:themeTint="D8"/>
     </w:rPr>
   </w:style>
-  <w:style w:type="character" w:customStyle="1" w:styleId="Heading9Char">
+  <w:style w:type="character" w:styleId="Heading9Char" w:customStyle="1">
     <w:name w:val="Heading 9 Char"/>
     <w:basedOn w:val="DefaultParagraphFont"/>
     <w:link w:val="Heading9"/>
@@ -7717,21 +8773,21 @@
       <w:contextualSpacing/>
     </w:pPr>
     <w:rPr>
-      <w:rFonts w:asciiTheme="majorHAnsi" w:eastAsiaTheme="majorEastAsia" w:hAnsiTheme="majorHAnsi" w:cstheme="majorBidi"/>
+      <w:rFonts w:asciiTheme="majorHAnsi" w:hAnsiTheme="majorHAnsi" w:eastAsiaTheme="majorEastAsia" w:cstheme="majorBidi"/>
       <w:spacing w:val="-10"/>
       <w:kern w:val="28"/>
       <w:sz w:val="56"/>
       <w:szCs w:val="56"/>
     </w:rPr>
   </w:style>
-  <w:style w:type="character" w:customStyle="1" w:styleId="TitleChar">
+  <w:style w:type="character" w:styleId="TitleChar" w:customStyle="1">
     <w:name w:val="Title Char"/>
     <w:basedOn w:val="DefaultParagraphFont"/>
     <w:link w:val="Title"/>
     <w:uiPriority w:val="10"/>
     <w:rsid w:val="002E5CD8"/>
     <w:rPr>
-      <w:rFonts w:asciiTheme="majorHAnsi" w:eastAsiaTheme="majorEastAsia" w:hAnsiTheme="majorHAnsi" w:cstheme="majorBidi"/>
+      <w:rFonts w:asciiTheme="majorHAnsi" w:hAnsiTheme="majorHAnsi" w:eastAsiaTheme="majorEastAsia" w:cstheme="majorBidi"/>
       <w:spacing w:val="-10"/>
       <w:kern w:val="28"/>
       <w:sz w:val="56"/>
@@ -7759,7 +8815,7 @@
       <w:szCs w:val="28"/>
     </w:rPr>
   </w:style>
-  <w:style w:type="character" w:customStyle="1" w:styleId="SubtitleChar">
+  <w:style w:type="character" w:styleId="SubtitleChar" w:customStyle="1">
     <w:name w:val="Subtitle Char"/>
     <w:basedOn w:val="DefaultParagraphFont"/>
     <w:link w:val="Subtitle"/>
@@ -7791,7 +8847,7 @@
       <w:color w:val="404040" w:themeColor="text1" w:themeTint="BF"/>
     </w:rPr>
   </w:style>
-  <w:style w:type="character" w:customStyle="1" w:styleId="QuoteChar">
+  <w:style w:type="character" w:styleId="QuoteChar" w:customStyle="1">
     <w:name w:val="Quote Char"/>
     <w:basedOn w:val="DefaultParagraphFont"/>
     <w:link w:val="Quote"/>
@@ -7836,8 +8892,8 @@
     <w:rsid w:val="002E5CD8"/>
     <w:pPr>
       <w:pBdr>
-        <w:top w:val="single" w:sz="4" w:space="10" w:color="0F4761" w:themeColor="accent1" w:themeShade="BF"/>
-        <w:bottom w:val="single" w:sz="4" w:space="10" w:color="0F4761" w:themeColor="accent1" w:themeShade="BF"/>
+        <w:top w:val="single" w:color="0F4761" w:themeColor="accent1" w:themeShade="BF" w:sz="4" w:space="10"/>
+        <w:bottom w:val="single" w:color="0F4761" w:themeColor="accent1" w:themeShade="BF" w:sz="4" w:space="10"/>
       </w:pBdr>
       <w:spacing w:before="360" w:after="360"/>
       <w:ind w:left="864" w:right="864"/>
@@ -7849,7 +8905,7 @@
       <w:color w:val="0F4761" w:themeColor="accent1" w:themeShade="BF"/>
     </w:rPr>
   </w:style>
-  <w:style w:type="character" w:customStyle="1" w:styleId="IntenseQuoteChar">
+  <w:style w:type="character" w:styleId="IntenseQuoteChar" w:customStyle="1">
     <w:name w:val="Intense Quote Char"/>
     <w:basedOn w:val="DefaultParagraphFont"/>
     <w:link w:val="IntenseQuote"/>
@@ -7885,12 +8941,12 @@
     </w:pPr>
     <w:tblPr>
       <w:tblBorders>
-        <w:top w:val="single" w:sz="4" w:space="0" w:color="auto"/>
-        <w:left w:val="single" w:sz="4" w:space="0" w:color="auto"/>
-        <w:bottom w:val="single" w:sz="4" w:space="0" w:color="auto"/>
-        <w:right w:val="single" w:sz="4" w:space="0" w:color="auto"/>
-        <w:insideH w:val="single" w:sz="4" w:space="0" w:color="auto"/>
-        <w:insideV w:val="single" w:sz="4" w:space="0" w:color="auto"/>
+        <w:top w:val="single" w:color="auto" w:sz="4" w:space="0"/>
+        <w:left w:val="single" w:color="auto" w:sz="4" w:space="0"/>
+        <w:bottom w:val="single" w:color="auto" w:sz="4" w:space="0"/>
+        <w:right w:val="single" w:color="auto" w:sz="4" w:space="0"/>
+        <w:insideH w:val="single" w:color="auto" w:sz="4" w:space="0"/>
+        <w:insideV w:val="single" w:color="auto" w:sz="4" w:space="0"/>
       </w:tblBorders>
     </w:tblPr>
   </w:style>
@@ -7915,7 +8971,7 @@
       <w:tblPr/>
       <w:tcPr>
         <w:tcBorders>
-          <w:bottom w:val="single" w:sz="4" w:space="0" w:color="7F7F7F" w:themeColor="text1" w:themeTint="80"/>
+          <w:bottom w:val="single" w:color="7F7F7F" w:themeColor="text1" w:themeTint="80" w:sz="4" w:space="0"/>
         </w:tcBorders>
       </w:tcPr>
     </w:tblStylePr>
@@ -7941,7 +8997,7 @@
       <w:tblPr/>
       <w:tcPr>
         <w:tcBorders>
-          <w:right w:val="single" w:sz="4" w:space="0" w:color="7F7F7F" w:themeColor="text1" w:themeTint="80"/>
+          <w:right w:val="single" w:color="7F7F7F" w:themeColor="text1" w:themeTint="80" w:sz="4" w:space="0"/>
         </w:tcBorders>
       </w:tcPr>
     </w:tblStylePr>
@@ -8014,7 +9070,7 @@
       <w:szCs w:val="20"/>
     </w:rPr>
   </w:style>
-  <w:style w:type="character" w:customStyle="1" w:styleId="CommentTextChar">
+  <w:style w:type="character" w:styleId="CommentTextChar" w:customStyle="1">
     <w:name w:val="Comment Text Char"/>
     <w:basedOn w:val="DefaultParagraphFont"/>
     <w:link w:val="CommentText"/>
@@ -8039,7 +9095,7 @@
       <w:bCs/>
     </w:rPr>
   </w:style>
-  <w:style w:type="character" w:customStyle="1" w:styleId="CommentSubjectChar">
+  <w:style w:type="character" w:styleId="CommentSubjectChar" w:customStyle="1">
     <w:name w:val="Comment Subject Char"/>
     <w:basedOn w:val="CommentTextChar"/>
     <w:link w:val="CommentSubject"/>
@@ -8053,7 +9109,7 @@
       <w:szCs w:val="20"/>
     </w:rPr>
   </w:style>
-  <w:style w:type="character" w:customStyle="1" w:styleId="HeaderChar">
+  <w:style w:type="character" w:styleId="HeaderChar" w:customStyle="1">
     <w:name w:val="Header Char"/>
     <w:basedOn w:val="DefaultParagraphFont"/>
     <w:link w:val="Header"/>
@@ -8073,7 +9129,7 @@
       <w:spacing w:after="0" w:line="240" w:lineRule="auto"/>
     </w:pPr>
   </w:style>
-  <w:style w:type="character" w:customStyle="1" w:styleId="FooterChar">
+  <w:style w:type="character" w:styleId="FooterChar" w:customStyle="1">
     <w:name w:val="Footer Char"/>
     <w:basedOn w:val="DefaultParagraphFont"/>
     <w:link w:val="Footer"/>

</xml_diff>

<commit_message>
Fix lack of space after Referrals section
</commit_message>
<xml_diff>
--- a/backend/templates/complaint/CDOGS-ERS-COMPLAINT-TEMPLATE-v1.docx
+++ b/backend/templates/complaint/CDOGS-ERS-COMPLAINT-TEMPLATE-v1.docx
@@ -3371,6 +3371,7 @@
                 <w:sz w:val="20"/>
                 <w:szCs w:val="20"/>
               </w:rPr>
+              <w:lastRenderedPageBreak/>
               <w:t>Call center action</w:t>
             </w:r>
             <w:r>
@@ -3486,7 +3487,6 @@
                 <w:sz w:val="20"/>
                 <w:szCs w:val="20"/>
               </w:rPr>
-              <w:lastRenderedPageBreak/>
               <w:t>De</w:t>
             </w:r>
             <w:r>
@@ -5261,6 +5261,20 @@
         </w:rPr>
         <w:t>ComplaintAttachments:ifEQ(true):showBegin}</w:t>
       </w:r>
+    </w:p>
+    <w:p>
+      <w:pPr>
+        <w:spacing w:after="0"/>
+        <w:rPr>
+          <w:rFonts w:ascii="BC Sans" w:eastAsia="Times New Roman" w:hAnsi="BC Sans" w:cs="Segoe UI"/>
+          <w:color w:val="000000"/>
+          <w:kern w:val="0"/>
+          <w:sz w:val="20"/>
+          <w:szCs w:val="20"/>
+          <w:lang w:eastAsia="en-CA"/>
+          <w14:ligatures w14:val="none"/>
+        </w:rPr>
+      </w:pPr>
     </w:p>
     <w:tbl>
       <w:tblPr>
@@ -7875,6 +7889,15 @@
 </file>
 
 <file path=customXml/item2.xml><?xml version="1.0" encoding="utf-8"?>
+<?mso-contentType ?>
+<FormTemplates xmlns="http://schemas.microsoft.com/sharepoint/v3/contenttype/forms">
+  <Display>DocumentLibraryForm</Display>
+  <Edit>DocumentLibraryForm</Edit>
+  <New>DocumentLibraryForm</New>
+</FormTemplates>
+</file>
+
+<file path=customXml/item3.xml><?xml version="1.0" encoding="utf-8"?>
 <p:properties xmlns:p="http://schemas.microsoft.com/office/2006/metadata/properties" xmlns:xsi="http://www.w3.org/2001/XMLSchema-instance" xmlns:pc="http://schemas.microsoft.com/office/infopath/2007/PartnerControls">
   <documentManagement>
     <TaxCatchAll xmlns="cbeac988-4fd5-47cf-ad03-89cc7678fa90" xsi:nil="true"/>
@@ -7890,15 +7913,6 @@
     </SharedWithUsers>
   </documentManagement>
 </p:properties>
-</file>
-
-<file path=customXml/item3.xml><?xml version="1.0" encoding="utf-8"?>
-<?mso-contentType ?>
-<FormTemplates xmlns="http://schemas.microsoft.com/sharepoint/v3/contenttype/forms">
-  <Display>DocumentLibraryForm</Display>
-  <Edit>DocumentLibraryForm</Edit>
-  <New>DocumentLibraryForm</New>
-</FormTemplates>
 </file>
 
 <file path=customXml/itemProps1.xml><?xml version="1.0" encoding="utf-8"?>
@@ -7921,6 +7935,14 @@
 </file>
 
 <file path=customXml/itemProps2.xml><?xml version="1.0" encoding="utf-8"?>
+<ds:datastoreItem xmlns:ds="http://schemas.openxmlformats.org/officeDocument/2006/customXml" ds:itemID="{4BECF9F2-3A10-48CC-8D31-4F6E8664527E}">
+  <ds:schemaRefs>
+    <ds:schemaRef ds:uri="http://schemas.microsoft.com/sharepoint/v3/contenttype/forms"/>
+  </ds:schemaRefs>
+</ds:datastoreItem>
+</file>
+
+<file path=customXml/itemProps3.xml><?xml version="1.0" encoding="utf-8"?>
 <ds:datastoreItem xmlns:ds="http://schemas.openxmlformats.org/officeDocument/2006/customXml" ds:itemID="{C6C5DCE0-D69C-4B6E-96D9-C69B23DE6D4A}">
   <ds:schemaRefs>
     <ds:schemaRef ds:uri="http://schemas.microsoft.com/office/2006/metadata/properties"/>
@@ -7929,12 +7951,4 @@
     <ds:schemaRef ds:uri="aa9c99c1-69c1-4b58-9df5-4d4796c46f8a"/>
   </ds:schemaRefs>
 </ds:datastoreItem>
-</file>
-
-<file path=customXml/itemProps3.xml><?xml version="1.0" encoding="utf-8"?>
-<ds:datastoreItem xmlns:ds="http://schemas.openxmlformats.org/officeDocument/2006/customXml" ds:itemID="{4BECF9F2-3A10-48CC-8D31-4F6E8664527E}">
-  <ds:schemaRefs>
-    <ds:schemaRef ds:uri="http://schemas.microsoft.com/sharepoint/v3/contenttype/forms"/>
-  </ds:schemaRefs>
-</ds:datastoreItem>
 </file>
</xml_diff>

<commit_message>
fix: CE-1646 PDF export adjustments (#1109)
Co-authored-by: afwilcox <alecwilcox@gmail.com>
Co-authored-by: team-wolverine-nrm-repo-updater[bot] <203337993+team-wolverine-nrm-repo-updater[bot]@users.noreply.github.com>
</commit_message>
<xml_diff>
--- a/backend/templates/complaint/CDOGS-ERS-COMPLAINT-TEMPLATE-v1.docx
+++ b/backend/templates/complaint/CDOGS-ERS-COMPLAINT-TEMPLATE-v1.docx
@@ -3371,6 +3371,7 @@
                 <w:sz w:val="20"/>
                 <w:szCs w:val="20"/>
               </w:rPr>
+              <w:lastRenderedPageBreak/>
               <w:t>Call center action</w:t>
             </w:r>
             <w:r>
@@ -3486,7 +3487,6 @@
                 <w:sz w:val="20"/>
                 <w:szCs w:val="20"/>
               </w:rPr>
-              <w:lastRenderedPageBreak/>
               <w:t>De</w:t>
             </w:r>
             <w:r>
@@ -5261,6 +5261,20 @@
         </w:rPr>
         <w:t>ComplaintAttachments:ifEQ(true):showBegin}</w:t>
       </w:r>
+    </w:p>
+    <w:p>
+      <w:pPr>
+        <w:spacing w:after="0"/>
+        <w:rPr>
+          <w:rFonts w:ascii="BC Sans" w:eastAsia="Times New Roman" w:hAnsi="BC Sans" w:cs="Segoe UI"/>
+          <w:color w:val="000000"/>
+          <w:kern w:val="0"/>
+          <w:sz w:val="20"/>
+          <w:szCs w:val="20"/>
+          <w:lang w:eastAsia="en-CA"/>
+          <w14:ligatures w14:val="none"/>
+        </w:rPr>
+      </w:pPr>
     </w:p>
     <w:tbl>
       <w:tblPr>
@@ -7875,6 +7889,15 @@
 </file>
 
 <file path=customXml/item2.xml><?xml version="1.0" encoding="utf-8"?>
+<?mso-contentType ?>
+<FormTemplates xmlns="http://schemas.microsoft.com/sharepoint/v3/contenttype/forms">
+  <Display>DocumentLibraryForm</Display>
+  <Edit>DocumentLibraryForm</Edit>
+  <New>DocumentLibraryForm</New>
+</FormTemplates>
+</file>
+
+<file path=customXml/item3.xml><?xml version="1.0" encoding="utf-8"?>
 <p:properties xmlns:p="http://schemas.microsoft.com/office/2006/metadata/properties" xmlns:xsi="http://www.w3.org/2001/XMLSchema-instance" xmlns:pc="http://schemas.microsoft.com/office/infopath/2007/PartnerControls">
   <documentManagement>
     <TaxCatchAll xmlns="cbeac988-4fd5-47cf-ad03-89cc7678fa90" xsi:nil="true"/>
@@ -7890,15 +7913,6 @@
     </SharedWithUsers>
   </documentManagement>
 </p:properties>
-</file>
-
-<file path=customXml/item3.xml><?xml version="1.0" encoding="utf-8"?>
-<?mso-contentType ?>
-<FormTemplates xmlns="http://schemas.microsoft.com/sharepoint/v3/contenttype/forms">
-  <Display>DocumentLibraryForm</Display>
-  <Edit>DocumentLibraryForm</Edit>
-  <New>DocumentLibraryForm</New>
-</FormTemplates>
 </file>
 
 <file path=customXml/itemProps1.xml><?xml version="1.0" encoding="utf-8"?>
@@ -7921,6 +7935,14 @@
 </file>
 
 <file path=customXml/itemProps2.xml><?xml version="1.0" encoding="utf-8"?>
+<ds:datastoreItem xmlns:ds="http://schemas.openxmlformats.org/officeDocument/2006/customXml" ds:itemID="{4BECF9F2-3A10-48CC-8D31-4F6E8664527E}">
+  <ds:schemaRefs>
+    <ds:schemaRef ds:uri="http://schemas.microsoft.com/sharepoint/v3/contenttype/forms"/>
+  </ds:schemaRefs>
+</ds:datastoreItem>
+</file>
+
+<file path=customXml/itemProps3.xml><?xml version="1.0" encoding="utf-8"?>
 <ds:datastoreItem xmlns:ds="http://schemas.openxmlformats.org/officeDocument/2006/customXml" ds:itemID="{C6C5DCE0-D69C-4B6E-96D9-C69B23DE6D4A}">
   <ds:schemaRefs>
     <ds:schemaRef ds:uri="http://schemas.microsoft.com/office/2006/metadata/properties"/>
@@ -7929,12 +7951,4 @@
     <ds:schemaRef ds:uri="aa9c99c1-69c1-4b58-9df5-4d4796c46f8a"/>
   </ds:schemaRefs>
 </ds:datastoreItem>
-</file>
-
-<file path=customXml/itemProps3.xml><?xml version="1.0" encoding="utf-8"?>
-<ds:datastoreItem xmlns:ds="http://schemas.openxmlformats.org/officeDocument/2006/customXml" ds:itemID="{4BECF9F2-3A10-48CC-8D31-4F6E8664527E}">
-  <ds:schemaRefs>
-    <ds:schemaRef ds:uri="http://schemas.microsoft.com/sharepoint/v3/contenttype/forms"/>
-  </ds:schemaRefs>
-</ds:datastoreItem>
 </file>
</xml_diff>

<commit_message>
feat: release 2.0 - Superstitious Sumo Citrus (#1122)
Co-authored-by: Mike Vesprini <11034827+mikevespi@users.noreply.github.com>
Co-authored-by: Scarlett <35635257+Scarlett-Truong@users.noreply.github.com>
Co-authored-by: team-wolverine-nrm-repo-updater[bot] <203337993+team-wolverine-nrm-repo-updater[bot]@users.noreply.github.com>
Co-authored-by: Ryan Rondeau <nayr974@users.noreply.github.com>
Co-authored-by: Dmitri <108112696+dk-bcps@users.noreply.github.com>
Co-authored-by: Ryan Rondeau <ryan_rondeau@live.ca>
Co-authored-by: jon-funk <johnthomasfunk@gmail.com>
</commit_message>
<xml_diff>
--- a/backend/templates/complaint/CDOGS-ERS-COMPLAINT-TEMPLATE-v1.docx
+++ b/backend/templates/complaint/CDOGS-ERS-COMPLAINT-TEMPLATE-v1.docx
@@ -3371,6 +3371,7 @@
                 <w:sz w:val="20"/>
                 <w:szCs w:val="20"/>
               </w:rPr>
+              <w:lastRenderedPageBreak/>
               <w:t>Call center action</w:t>
             </w:r>
             <w:r>
@@ -3486,7 +3487,6 @@
                 <w:sz w:val="20"/>
                 <w:szCs w:val="20"/>
               </w:rPr>
-              <w:lastRenderedPageBreak/>
               <w:t>De</w:t>
             </w:r>
             <w:r>
@@ -5261,6 +5261,20 @@
         </w:rPr>
         <w:t>ComplaintAttachments:ifEQ(true):showBegin}</w:t>
       </w:r>
+    </w:p>
+    <w:p>
+      <w:pPr>
+        <w:spacing w:after="0"/>
+        <w:rPr>
+          <w:rFonts w:ascii="BC Sans" w:eastAsia="Times New Roman" w:hAnsi="BC Sans" w:cs="Segoe UI"/>
+          <w:color w:val="000000"/>
+          <w:kern w:val="0"/>
+          <w:sz w:val="20"/>
+          <w:szCs w:val="20"/>
+          <w:lang w:eastAsia="en-CA"/>
+          <w14:ligatures w14:val="none"/>
+        </w:rPr>
+      </w:pPr>
     </w:p>
     <w:tbl>
       <w:tblPr>
@@ -7875,6 +7889,15 @@
 </file>
 
 <file path=customXml/item2.xml><?xml version="1.0" encoding="utf-8"?>
+<?mso-contentType ?>
+<FormTemplates xmlns="http://schemas.microsoft.com/sharepoint/v3/contenttype/forms">
+  <Display>DocumentLibraryForm</Display>
+  <Edit>DocumentLibraryForm</Edit>
+  <New>DocumentLibraryForm</New>
+</FormTemplates>
+</file>
+
+<file path=customXml/item3.xml><?xml version="1.0" encoding="utf-8"?>
 <p:properties xmlns:p="http://schemas.microsoft.com/office/2006/metadata/properties" xmlns:xsi="http://www.w3.org/2001/XMLSchema-instance" xmlns:pc="http://schemas.microsoft.com/office/infopath/2007/PartnerControls">
   <documentManagement>
     <TaxCatchAll xmlns="cbeac988-4fd5-47cf-ad03-89cc7678fa90" xsi:nil="true"/>
@@ -7890,15 +7913,6 @@
     </SharedWithUsers>
   </documentManagement>
 </p:properties>
-</file>
-
-<file path=customXml/item3.xml><?xml version="1.0" encoding="utf-8"?>
-<?mso-contentType ?>
-<FormTemplates xmlns="http://schemas.microsoft.com/sharepoint/v3/contenttype/forms">
-  <Display>DocumentLibraryForm</Display>
-  <Edit>DocumentLibraryForm</Edit>
-  <New>DocumentLibraryForm</New>
-</FormTemplates>
 </file>
 
 <file path=customXml/itemProps1.xml><?xml version="1.0" encoding="utf-8"?>
@@ -7921,6 +7935,14 @@
 </file>
 
 <file path=customXml/itemProps2.xml><?xml version="1.0" encoding="utf-8"?>
+<ds:datastoreItem xmlns:ds="http://schemas.openxmlformats.org/officeDocument/2006/customXml" ds:itemID="{4BECF9F2-3A10-48CC-8D31-4F6E8664527E}">
+  <ds:schemaRefs>
+    <ds:schemaRef ds:uri="http://schemas.microsoft.com/sharepoint/v3/contenttype/forms"/>
+  </ds:schemaRefs>
+</ds:datastoreItem>
+</file>
+
+<file path=customXml/itemProps3.xml><?xml version="1.0" encoding="utf-8"?>
 <ds:datastoreItem xmlns:ds="http://schemas.openxmlformats.org/officeDocument/2006/customXml" ds:itemID="{C6C5DCE0-D69C-4B6E-96D9-C69B23DE6D4A}">
   <ds:schemaRefs>
     <ds:schemaRef ds:uri="http://schemas.microsoft.com/office/2006/metadata/properties"/>
@@ -7929,12 +7951,4 @@
     <ds:schemaRef ds:uri="aa9c99c1-69c1-4b58-9df5-4d4796c46f8a"/>
   </ds:schemaRefs>
 </ds:datastoreItem>
-</file>
-
-<file path=customXml/itemProps3.xml><?xml version="1.0" encoding="utf-8"?>
-<ds:datastoreItem xmlns:ds="http://schemas.openxmlformats.org/officeDocument/2006/customXml" ds:itemID="{4BECF9F2-3A10-48CC-8D31-4F6E8664527E}">
-  <ds:schemaRefs>
-    <ds:schemaRef ds:uri="http://schemas.microsoft.com/sharepoint/v3/contenttype/forms"/>
-  </ds:schemaRefs>
-</ds:datastoreItem>
 </file>
</xml_diff>

<commit_message>
fix: display order of webeoc updates
</commit_message>
<xml_diff>
--- a/backend/templates/complaint/CDOGS-ERS-COMPLAINT-TEMPLATE-v1.docx
+++ b/backend/templates/complaint/CDOGS-ERS-COMPLAINT-TEMPLATE-v1.docx
@@ -3331,305 +3331,12 @@
       <w:pPr>
         <w:spacing w:after="0"/>
       </w:pPr>
-    </w:p>
-    <w:tbl>
-      <w:tblPr>
-        <w:tblStyle w:val="PlainTable3"/>
-        <w:tblW w:w="0" w:type="auto"/>
-        <w:tblLook w:val="04A0" w:firstRow="1" w:lastRow="0" w:firstColumn="1" w:lastColumn="0" w:noHBand="0" w:noVBand="1"/>
-      </w:tblPr>
-      <w:tblGrid>
-        <w:gridCol w:w="2525"/>
-        <w:gridCol w:w="8275"/>
-      </w:tblGrid>
-      <w:tr>
-        <w:trPr>
-          <w:cnfStyle w:val="100000000000" w:firstRow="1" w:lastRow="0" w:firstColumn="0" w:lastColumn="0" w:oddVBand="0" w:evenVBand="0" w:oddHBand="0" w:evenHBand="0" w:firstRowFirstColumn="0" w:firstRowLastColumn="0" w:lastRowFirstColumn="0" w:lastRowLastColumn="0"/>
-          <w:trHeight w:val="300"/>
-        </w:trPr>
-        <w:tc>
-          <w:tcPr>
-            <w:cnfStyle w:val="001000000100" w:firstRow="0" w:lastRow="0" w:firstColumn="1" w:lastColumn="0" w:oddVBand="0" w:evenVBand="0" w:oddHBand="0" w:evenHBand="0" w:firstRowFirstColumn="1" w:firstRowLastColumn="0" w:lastRowFirstColumn="0" w:lastRowLastColumn="0"/>
-            <w:tcW w:w="10916" w:type="dxa"/>
-            <w:gridSpan w:val="2"/>
-            <w:vAlign w:val="center"/>
-          </w:tcPr>
-          <w:p>
-            <w:pPr>
-              <w:rPr>
-                <w:rFonts w:ascii="BC Sans" w:eastAsia="Times New Roman" w:hAnsi="BC Sans" w:cs="Times New Roman"/>
-                <w:color w:val="000000" w:themeColor="text1"/>
-                <w:sz w:val="20"/>
-                <w:szCs w:val="20"/>
-              </w:rPr>
-            </w:pPr>
-            <w:r>
-              <w:rPr>
-                <w:rFonts w:ascii="BC Sans" w:eastAsia="Times New Roman" w:hAnsi="BC Sans" w:cs="Times New Roman"/>
-                <w:caps w:val="0"/>
-                <w:color w:val="000000" w:themeColor="text1"/>
-                <w:sz w:val="20"/>
-                <w:szCs w:val="20"/>
-              </w:rPr>
-              <w:lastRenderedPageBreak/>
-              <w:t>Call center action</w:t>
-            </w:r>
-            <w:r>
-              <w:rPr>
-                <w:rFonts w:ascii="BC Sans" w:eastAsia="Times New Roman" w:hAnsi="BC Sans" w:cs="Times New Roman"/>
-                <w:b w:val="0"/>
-                <w:bCs w:val="0"/>
-                <w:caps w:val="0"/>
-                <w:color w:val="000000" w:themeColor="text1"/>
-                <w:sz w:val="20"/>
-                <w:szCs w:val="20"/>
-              </w:rPr>
-              <w:t>, received: {d</w:t>
-            </w:r>
-            <w:r>
-              <w:rPr>
-                <w:rFonts w:ascii="BC Sans" w:hAnsi="BC Sans" w:cs="BC Sans Light"/>
-                <w:b w:val="0"/>
-                <w:bCs w:val="0"/>
-                <w:sz w:val="20"/>
-                <w:szCs w:val="20"/>
-              </w:rPr>
-              <w:t>.</w:t>
-            </w:r>
-            <w:r>
-              <w:rPr>
-                <w:rFonts w:ascii="BC Sans" w:eastAsia="Times New Roman" w:hAnsi="BC Sans" w:cs="Times New Roman"/>
-                <w:b w:val="0"/>
-                <w:bCs w:val="0"/>
-                <w:caps w:val="0"/>
-                <w:color w:val="000000" w:themeColor="text1"/>
-                <w:sz w:val="20"/>
-                <w:szCs w:val="20"/>
-              </w:rPr>
-              <w:t>actions</w:t>
-            </w:r>
-            <w:r>
-              <w:rPr>
-                <w:rFonts w:ascii="BC Sans" w:eastAsia="Times New Roman" w:hAnsi="BC Sans" w:cs="Times New Roman"/>
-                <w:b w:val="0"/>
-                <w:bCs w:val="0"/>
-                <w:caps w:val="0"/>
-                <w:color w:val="000000" w:themeColor="text1"/>
-                <w:sz w:val="20"/>
-                <w:szCs w:val="20"/>
-              </w:rPr>
-              <w:t>[i].</w:t>
-            </w:r>
-            <w:r>
-              <w:rPr>
-                <w:rFonts w:ascii="BC Sans" w:eastAsia="Times New Roman" w:hAnsi="BC Sans" w:cs="Times New Roman"/>
-                <w:b w:val="0"/>
-                <w:bCs w:val="0"/>
-                <w:caps w:val="0"/>
-                <w:color w:val="000000" w:themeColor="text1"/>
-                <w:sz w:val="20"/>
-                <w:szCs w:val="20"/>
-              </w:rPr>
-              <w:t>actionLogged</w:t>
-            </w:r>
-            <w:r>
-              <w:rPr>
-                <w:rFonts w:ascii="BC Sans" w:eastAsia="Times New Roman" w:hAnsi="BC Sans" w:cs="Times New Roman"/>
-                <w:b w:val="0"/>
-                <w:bCs w:val="0"/>
-                <w:caps w:val="0"/>
-                <w:color w:val="000000" w:themeColor="text1"/>
-                <w:sz w:val="20"/>
-                <w:szCs w:val="20"/>
-              </w:rPr>
-              <w:t>}</w:t>
-            </w:r>
-            <w:r>
-              <w:rPr>
-                <w:rFonts w:ascii="BC Sans" w:eastAsia="Times New Roman" w:hAnsi="BC Sans" w:cs="Times New Roman"/>
-                <w:caps w:val="0"/>
-                <w:color w:val="000000" w:themeColor="text1"/>
-                <w:sz w:val="20"/>
-                <w:szCs w:val="20"/>
-              </w:rPr>
-              <w:t xml:space="preserve"> </w:t>
-            </w:r>
-          </w:p>
-        </w:tc>
-      </w:tr>
-      <w:tr>
-        <w:trPr>
-          <w:cnfStyle w:val="000000100000" w:firstRow="0" w:lastRow="0" w:firstColumn="0" w:lastColumn="0" w:oddVBand="0" w:evenVBand="0" w:oddHBand="1" w:evenHBand="0" w:firstRowFirstColumn="0" w:firstRowLastColumn="0" w:lastRowFirstColumn="0" w:lastRowLastColumn="0"/>
-          <w:trHeight w:val="300"/>
-        </w:trPr>
-        <w:tc>
-          <w:tcPr>
-            <w:cnfStyle w:val="001000000000" w:firstRow="0" w:lastRow="0" w:firstColumn="1" w:lastColumn="0" w:oddVBand="0" w:evenVBand="0" w:oddHBand="0" w:evenHBand="0" w:firstRowFirstColumn="0" w:firstRowLastColumn="0" w:lastRowFirstColumn="0" w:lastRowLastColumn="0"/>
-            <w:tcW w:w="2552" w:type="dxa"/>
-            <w:vAlign w:val="center"/>
-          </w:tcPr>
-          <w:p>
-            <w:pPr>
-              <w:rPr>
-                <w:rFonts w:ascii="BC Sans" w:hAnsi="BC Sans" w:cs="BC Sans Light"/>
-                <w:b w:val="0"/>
-                <w:bCs w:val="0"/>
-                <w:sz w:val="20"/>
-                <w:szCs w:val="20"/>
-              </w:rPr>
-            </w:pPr>
-            <w:r>
-              <w:rPr>
-                <w:rFonts w:ascii="BC Sans" w:hAnsi="BC Sans" w:cs="BC Sans Light"/>
-                <w:b w:val="0"/>
-                <w:bCs w:val="0"/>
-                <w:caps w:val="0"/>
-                <w:sz w:val="20"/>
-                <w:szCs w:val="20"/>
-              </w:rPr>
-              <w:t>De</w:t>
-            </w:r>
-            <w:r>
-              <w:rPr>
-                <w:rFonts w:ascii="BC Sans" w:hAnsi="BC Sans" w:cs="BC Sans Light"/>
-                <w:b w:val="0"/>
-                <w:bCs w:val="0"/>
-                <w:caps w:val="0"/>
-                <w:sz w:val="20"/>
-                <w:szCs w:val="20"/>
-              </w:rPr>
-              <w:t>tails</w:t>
-            </w:r>
-          </w:p>
-        </w:tc>
-        <w:tc>
-          <w:tcPr>
-            <w:tcW w:w="8364" w:type="dxa"/>
-            <w:vAlign w:val="center"/>
-          </w:tcPr>
-          <w:p>
-            <w:pPr>
-              <w:cnfStyle w:val="000000100000" w:firstRow="0" w:lastRow="0" w:firstColumn="0" w:lastColumn="0" w:oddVBand="0" w:evenVBand="0" w:oddHBand="1" w:evenHBand="0" w:firstRowFirstColumn="0" w:firstRowLastColumn="0" w:lastRowFirstColumn="0" w:lastRowLastColumn="0"/>
-              <w:rPr>
-                <w:rFonts w:ascii="BC Sans" w:eastAsia="BC Sans" w:hAnsi="BC Sans" w:cs="BC Sans"/>
-                <w:color w:val="000000" w:themeColor="text1"/>
-                <w:sz w:val="20"/>
-                <w:szCs w:val="20"/>
-              </w:rPr>
-            </w:pPr>
-            <w:r>
-              <w:rPr>
-                <w:rFonts w:ascii="BC Sans" w:eastAsia="BC Sans" w:hAnsi="BC Sans" w:cs="BC Sans"/>
-                <w:color w:val="000000" w:themeColor="text1"/>
-                <w:sz w:val="20"/>
-                <w:szCs w:val="20"/>
-              </w:rPr>
-              <w:t>{d.actions[i].actionDetailsTxt}</w:t>
-            </w:r>
-          </w:p>
-        </w:tc>
-      </w:tr>
-      <w:tr>
-        <w:trPr>
-          <w:trHeight w:val="300"/>
-        </w:trPr>
-        <w:tc>
-          <w:tcPr>
-            <w:cnfStyle w:val="001000000000" w:firstRow="0" w:lastRow="0" w:firstColumn="1" w:lastColumn="0" w:oddVBand="0" w:evenVBand="0" w:oddHBand="0" w:evenHBand="0" w:firstRowFirstColumn="0" w:firstRowLastColumn="0" w:lastRowFirstColumn="0" w:lastRowLastColumn="0"/>
-            <w:tcW w:w="2552" w:type="dxa"/>
-            <w:vAlign w:val="center"/>
-          </w:tcPr>
-          <w:p>
-            <w:r>
-              <w:rPr>
-                <w:rFonts w:ascii="BC Sans" w:hAnsi="BC Sans" w:cs="BC Sans Light"/>
-                <w:b w:val="0"/>
-                <w:bCs w:val="0"/>
-                <w:caps w:val="0"/>
-                <w:sz w:val="20"/>
-                <w:szCs w:val="20"/>
-              </w:rPr>
-              <w:t>Logged by</w:t>
-            </w:r>
-          </w:p>
-        </w:tc>
-        <w:tc>
-          <w:tcPr>
-            <w:tcW w:w="8364" w:type="dxa"/>
-            <w:vAlign w:val="center"/>
-          </w:tcPr>
-          <w:p>
-            <w:pPr>
-              <w:cnfStyle w:val="000000000000" w:firstRow="0" w:lastRow="0" w:firstColumn="0" w:lastColumn="0" w:oddVBand="0" w:evenVBand="0" w:oddHBand="0" w:evenHBand="0" w:firstRowFirstColumn="0" w:firstRowLastColumn="0" w:lastRowFirstColumn="0" w:lastRowLastColumn="0"/>
-              <w:rPr>
-                <w:rFonts w:ascii="BC Sans" w:hAnsi="BC Sans" w:cs="BC Sans Light"/>
-                <w:sz w:val="20"/>
-                <w:szCs w:val="20"/>
-              </w:rPr>
-            </w:pPr>
-            <w:r>
-              <w:rPr>
-                <w:rFonts w:ascii="BC Sans" w:hAnsi="BC Sans" w:cs="BC Sans Light"/>
-                <w:sz w:val="20"/>
-                <w:szCs w:val="20"/>
-              </w:rPr>
-              <w:t>{d.</w:t>
-            </w:r>
-            <w:r>
-              <w:rPr>
-                <w:rFonts w:ascii="BC Sans" w:hAnsi="BC Sans" w:cs="BC Sans Light"/>
-                <w:sz w:val="20"/>
-                <w:szCs w:val="20"/>
-              </w:rPr>
-              <w:t>actions</w:t>
-            </w:r>
-            <w:r>
-              <w:rPr>
-                <w:rFonts w:ascii="BC Sans" w:hAnsi="BC Sans" w:cs="BC Sans Light"/>
-                <w:sz w:val="20"/>
-                <w:szCs w:val="20"/>
-              </w:rPr>
-              <w:t>[i].l</w:t>
-            </w:r>
-            <w:r>
-              <w:rPr>
-                <w:rFonts w:ascii="BC Sans" w:hAnsi="BC Sans" w:cs="BC Sans Light"/>
-                <w:sz w:val="20"/>
-                <w:szCs w:val="20"/>
-              </w:rPr>
-              <w:t>oggedByTxt</w:t>
-            </w:r>
-            <w:r>
-              <w:rPr>
-                <w:rFonts w:ascii="BC Sans" w:hAnsi="BC Sans" w:cs="BC Sans Light"/>
-                <w:sz w:val="20"/>
-                <w:szCs w:val="20"/>
-              </w:rPr>
-              <w:t>}</w:t>
-            </w:r>
-          </w:p>
-        </w:tc>
-      </w:tr>
-    </w:tbl>
-    <w:p/>
-    <w:p>
-      <w:pPr>
-        <w:spacing w:after="0"/>
-      </w:pPr>
-      <w:r>
-        <w:t>{d.actions[i+1].actionLogged}</w:t>
-      </w:r>
       <w:r>
         <w:br/>
       </w:r>
       <w:r>
         <w:t>{d.updates[i].updateType:ifEQ(UPDATE):showBegin}</w:t>
       </w:r>
-    </w:p>
-    <w:p>
-      <w:pPr>
-        <w:spacing w:after="0"/>
-      </w:pPr>
     </w:p>
     <w:tbl>
       <w:tblPr>
@@ -3675,6 +3382,7 @@
                 <w:szCs w:val="20"/>
                 <w14:ligatures w14:val="none"/>
               </w:rPr>
+              <w:lastRenderedPageBreak/>
               <w:t>Update #{d</w:t>
             </w:r>
             <w:r>
@@ -3713,7 +3421,35 @@
                 <w:szCs w:val="20"/>
                 <w14:ligatures w14:val="none"/>
               </w:rPr>
-              <w:t>, received: {d</w:t>
+              <w:t xml:space="preserve">, </w:t>
+            </w:r>
+            <w:r>
+              <w:rPr>
+                <w:rFonts w:ascii="BC Sans" w:eastAsia="Times New Roman" w:hAnsi="BC Sans" w:cs="Times New Roman"/>
+                <w:b w:val="0"/>
+                <w:bCs w:val="0"/>
+                <w:caps w:val="0"/>
+                <w:color w:val="000000"/>
+                <w:kern w:val="0"/>
+                <w:sz w:val="20"/>
+                <w:szCs w:val="20"/>
+                <w14:ligatures w14:val="none"/>
+              </w:rPr>
+              <w:t>complaint details update</w:t>
+            </w:r>
+            <w:r>
+              <w:rPr>
+                <w:rFonts w:ascii="BC Sans" w:eastAsia="Times New Roman" w:hAnsi="BC Sans" w:cs="Times New Roman"/>
+                <w:b w:val="0"/>
+                <w:bCs w:val="0"/>
+                <w:caps w:val="0"/>
+                <w:color w:val="000000"/>
+                <w:kern w:val="0"/>
+                <w:sz w:val="20"/>
+                <w:szCs w:val="20"/>
+                <w14:ligatures w14:val="none"/>
+              </w:rPr>
+              <w:t>: {d</w:t>
             </w:r>
             <w:r>
               <w:rPr>
@@ -4893,7 +4629,7 @@
         <w:tc>
           <w:tcPr>
             <w:cnfStyle w:val="001000000100" w:firstRow="0" w:lastRow="0" w:firstColumn="1" w:lastColumn="0" w:oddVBand="0" w:evenVBand="0" w:oddHBand="0" w:evenHBand="0" w:firstRowFirstColumn="1" w:firstRowLastColumn="0" w:lastRowFirstColumn="0" w:lastRowLastColumn="0"/>
-            <w:tcW w:w="10916" w:type="dxa"/>
+            <w:tcW w:w="10800" w:type="dxa"/>
             <w:gridSpan w:val="2"/>
             <w:vAlign w:val="center"/>
           </w:tcPr>
@@ -5030,7 +4766,7 @@
         <w:tc>
           <w:tcPr>
             <w:cnfStyle w:val="001000000000" w:firstRow="0" w:lastRow="0" w:firstColumn="1" w:lastColumn="0" w:oddVBand="0" w:evenVBand="0" w:oddHBand="0" w:evenHBand="0" w:firstRowFirstColumn="0" w:firstRowLastColumn="0" w:lastRowFirstColumn="0" w:lastRowLastColumn="0"/>
-            <w:tcW w:w="2552" w:type="dxa"/>
+            <w:tcW w:w="2523" w:type="dxa"/>
             <w:vAlign w:val="center"/>
           </w:tcPr>
           <w:p>
@@ -5059,7 +4795,7 @@
         </w:tc>
         <w:tc>
           <w:tcPr>
-            <w:tcW w:w="8364" w:type="dxa"/>
+            <w:tcW w:w="8277" w:type="dxa"/>
             <w:vAlign w:val="center"/>
           </w:tcPr>
           <w:p>
@@ -5089,7 +4825,7 @@
         <w:tc>
           <w:tcPr>
             <w:cnfStyle w:val="001000000000" w:firstRow="0" w:lastRow="0" w:firstColumn="1" w:lastColumn="0" w:oddVBand="0" w:evenVBand="0" w:oddHBand="0" w:evenHBand="0" w:firstRowFirstColumn="0" w:firstRowLastColumn="0" w:lastRowFirstColumn="0" w:lastRowLastColumn="0"/>
-            <w:tcW w:w="2552" w:type="dxa"/>
+            <w:tcW w:w="2523" w:type="dxa"/>
             <w:vAlign w:val="center"/>
           </w:tcPr>
           <w:p>
@@ -5118,7 +4854,7 @@
         </w:tc>
         <w:tc>
           <w:tcPr>
-            <w:tcW w:w="8364" w:type="dxa"/>
+            <w:tcW w:w="8277" w:type="dxa"/>
             <w:vAlign w:val="center"/>
           </w:tcPr>
           <w:p>
@@ -5149,7 +4885,7 @@
         <w:tc>
           <w:tcPr>
             <w:cnfStyle w:val="001000000000" w:firstRow="0" w:lastRow="0" w:firstColumn="1" w:lastColumn="0" w:oddVBand="0" w:evenVBand="0" w:oddHBand="0" w:evenHBand="0" w:firstRowFirstColumn="0" w:firstRowLastColumn="0" w:lastRowFirstColumn="0" w:lastRowLastColumn="0"/>
-            <w:tcW w:w="2552" w:type="dxa"/>
+            <w:tcW w:w="2523" w:type="dxa"/>
             <w:vAlign w:val="center"/>
           </w:tcPr>
           <w:p>
@@ -5178,7 +4914,7 @@
         </w:tc>
         <w:tc>
           <w:tcPr>
-            <w:tcW w:w="8364" w:type="dxa"/>
+            <w:tcW w:w="8277" w:type="dxa"/>
             <w:vAlign w:val="center"/>
           </w:tcPr>
           <w:p>
@@ -5197,6 +4933,333 @@
                 <w:szCs w:val="20"/>
               </w:rPr>
               <w:t>{d.updates[i].referral.referralReason}</w:t>
+            </w:r>
+          </w:p>
+        </w:tc>
+      </w:tr>
+    </w:tbl>
+    <w:p>
+      <w:pPr>
+        <w:spacing w:after="0"/>
+        <w:rPr>
+          <w:rFonts w:ascii="BC Sans" w:hAnsi="BC Sans"/>
+          <w:sz w:val="20"/>
+          <w:szCs w:val="20"/>
+        </w:rPr>
+      </w:pPr>
+      <w:r>
+        <w:rPr>
+          <w:rFonts w:ascii="BC Sans" w:hAnsi="BC Sans"/>
+          <w:sz w:val="20"/>
+          <w:szCs w:val="20"/>
+        </w:rPr>
+        <w:t>{d.updates[i].updateType:showEnd}</w:t>
+      </w:r>
+      <w:r>
+        <w:t>{d.updates[i].updateType:ifEQ(ACTIONTAKEN):showBegin}</w:t>
+      </w:r>
+    </w:p>
+    <w:tbl>
+      <w:tblPr>
+        <w:tblStyle w:val="PlainTable3"/>
+        <w:tblW w:w="0" w:type="auto"/>
+        <w:tblLook w:val="04A0" w:firstRow="1" w:lastRow="0" w:firstColumn="1" w:lastColumn="0" w:noHBand="0" w:noVBand="1"/>
+      </w:tblPr>
+      <w:tblGrid>
+        <w:gridCol w:w="2523"/>
+        <w:gridCol w:w="8277"/>
+      </w:tblGrid>
+      <w:tr>
+        <w:trPr>
+          <w:cnfStyle w:val="100000000000" w:firstRow="1" w:lastRow="0" w:firstColumn="0" w:lastColumn="0" w:oddVBand="0" w:evenVBand="0" w:oddHBand="0" w:evenHBand="0" w:firstRowFirstColumn="0" w:firstRowLastColumn="0" w:lastRowFirstColumn="0" w:lastRowLastColumn="0"/>
+          <w:trHeight w:val="300"/>
+        </w:trPr>
+        <w:tc>
+          <w:tcPr>
+            <w:cnfStyle w:val="001000000100" w:firstRow="0" w:lastRow="0" w:firstColumn="1" w:lastColumn="0" w:oddVBand="0" w:evenVBand="0" w:oddHBand="0" w:evenHBand="0" w:firstRowFirstColumn="1" w:firstRowLastColumn="0" w:lastRowFirstColumn="0" w:lastRowLastColumn="0"/>
+            <w:tcW w:w="10800" w:type="dxa"/>
+            <w:gridSpan w:val="2"/>
+            <w:vAlign w:val="center"/>
+          </w:tcPr>
+          <w:p>
+            <w:pPr>
+              <w:rPr>
+                <w:rFonts w:ascii="BC Sans" w:eastAsia="Times New Roman" w:hAnsi="BC Sans" w:cs="Times New Roman"/>
+                <w:b w:val="0"/>
+                <w:bCs w:val="0"/>
+                <w:caps w:val="0"/>
+                <w:color w:val="000000" w:themeColor="text1"/>
+                <w:sz w:val="20"/>
+                <w:szCs w:val="20"/>
+              </w:rPr>
+            </w:pPr>
+            <w:r>
+              <w:rPr>
+                <w:rFonts w:ascii="BC Sans" w:eastAsia="Times New Roman" w:hAnsi="BC Sans" w:cs="Times New Roman"/>
+                <w:caps w:val="0"/>
+                <w:color w:val="000000" w:themeColor="text1"/>
+                <w:sz w:val="20"/>
+                <w:szCs w:val="20"/>
+              </w:rPr>
+              <w:t>Update #{d</w:t>
+            </w:r>
+            <w:r>
+              <w:rPr>
+                <w:rFonts w:ascii="BC Sans" w:eastAsia="Times New Roman" w:hAnsi="BC Sans" w:cs="Times New Roman"/>
+                <w:color w:val="000000" w:themeColor="text1"/>
+                <w:sz w:val="20"/>
+                <w:szCs w:val="20"/>
+              </w:rPr>
+              <w:t>.</w:t>
+            </w:r>
+            <w:r>
+              <w:rPr>
+                <w:rFonts w:ascii="BC Sans" w:eastAsia="Times New Roman" w:hAnsi="BC Sans" w:cs="Times New Roman"/>
+                <w:caps w:val="0"/>
+                <w:color w:val="000000" w:themeColor="text1"/>
+                <w:sz w:val="20"/>
+                <w:szCs w:val="20"/>
+              </w:rPr>
+              <w:t>updates[i].sequenceId}</w:t>
+            </w:r>
+            <w:r>
+              <w:rPr>
+                <w:rFonts w:ascii="BC Sans" w:eastAsia="Times New Roman" w:hAnsi="BC Sans" w:cs="Times New Roman"/>
+                <w:b w:val="0"/>
+                <w:bCs w:val="0"/>
+                <w:caps w:val="0"/>
+                <w:color w:val="000000" w:themeColor="text1"/>
+                <w:sz w:val="20"/>
+                <w:szCs w:val="20"/>
+              </w:rPr>
+              <w:t xml:space="preserve">, </w:t>
+            </w:r>
+            <w:r>
+              <w:rPr>
+                <w:rFonts w:ascii="BC Sans" w:eastAsia="Times New Roman" w:hAnsi="BC Sans" w:cs="Times New Roman"/>
+                <w:b w:val="0"/>
+                <w:bCs w:val="0"/>
+                <w:caps w:val="0"/>
+                <w:color w:val="000000" w:themeColor="text1"/>
+                <w:sz w:val="20"/>
+                <w:szCs w:val="20"/>
+              </w:rPr>
+              <w:t>call center action</w:t>
+            </w:r>
+            <w:r>
+              <w:rPr>
+                <w:rFonts w:ascii="BC Sans" w:eastAsia="Times New Roman" w:hAnsi="BC Sans" w:cs="Times New Roman"/>
+                <w:b w:val="0"/>
+                <w:bCs w:val="0"/>
+                <w:caps w:val="0"/>
+                <w:color w:val="000000" w:themeColor="text1"/>
+                <w:sz w:val="20"/>
+                <w:szCs w:val="20"/>
+              </w:rPr>
+              <w:t>: {d.updates[i].updateOn}</w:t>
+            </w:r>
+          </w:p>
+        </w:tc>
+      </w:tr>
+      <w:tr>
+        <w:trPr>
+          <w:cnfStyle w:val="000000100000" w:firstRow="0" w:lastRow="0" w:firstColumn="0" w:lastColumn="0" w:oddVBand="0" w:evenVBand="0" w:oddHBand="1" w:evenHBand="0" w:firstRowFirstColumn="0" w:firstRowLastColumn="0" w:lastRowFirstColumn="0" w:lastRowLastColumn="0"/>
+          <w:trHeight w:val="300"/>
+        </w:trPr>
+        <w:tc>
+          <w:tcPr>
+            <w:cnfStyle w:val="001000000000" w:firstRow="0" w:lastRow="0" w:firstColumn="1" w:lastColumn="0" w:oddVBand="0" w:evenVBand="0" w:oddHBand="0" w:evenHBand="0" w:firstRowFirstColumn="0" w:firstRowLastColumn="0" w:lastRowFirstColumn="0" w:lastRowLastColumn="0"/>
+            <w:tcW w:w="2523" w:type="dxa"/>
+            <w:vAlign w:val="center"/>
+          </w:tcPr>
+          <w:p>
+            <w:pPr>
+              <w:rPr>
+                <w:rFonts w:ascii="BC Sans" w:hAnsi="BC Sans" w:cs="BC Sans Light"/>
+                <w:b w:val="0"/>
+                <w:bCs w:val="0"/>
+                <w:caps w:val="0"/>
+                <w:sz w:val="20"/>
+                <w:szCs w:val="20"/>
+              </w:rPr>
+            </w:pPr>
+            <w:r>
+              <w:rPr>
+                <w:rFonts w:ascii="BC Sans" w:hAnsi="BC Sans" w:cs="BC Sans Light"/>
+                <w:b w:val="0"/>
+                <w:bCs w:val="0"/>
+                <w:caps w:val="0"/>
+                <w:sz w:val="20"/>
+                <w:szCs w:val="20"/>
+              </w:rPr>
+              <w:t>Details</w:t>
+            </w:r>
+          </w:p>
+        </w:tc>
+        <w:tc>
+          <w:tcPr>
+            <w:tcW w:w="8277" w:type="dxa"/>
+            <w:vAlign w:val="center"/>
+          </w:tcPr>
+          <w:p>
+            <w:pPr>
+              <w:cnfStyle w:val="000000100000" w:firstRow="0" w:lastRow="0" w:firstColumn="0" w:lastColumn="0" w:oddVBand="0" w:evenVBand="0" w:oddHBand="1" w:evenHBand="0" w:firstRowFirstColumn="0" w:firstRowLastColumn="0" w:lastRowFirstColumn="0" w:lastRowLastColumn="0"/>
+              <w:rPr>
+                <w:rFonts w:ascii="BC Sans" w:hAnsi="BC Sans" w:cs="BC Sans Light"/>
+                <w:sz w:val="20"/>
+                <w:szCs w:val="20"/>
+              </w:rPr>
+            </w:pPr>
+            <w:r>
+              <w:rPr>
+                <w:rFonts w:ascii="BC Sans" w:hAnsi="BC Sans" w:cs="BC Sans Light"/>
+                <w:sz w:val="20"/>
+                <w:szCs w:val="20"/>
+              </w:rPr>
+              <w:t>{d</w:t>
+            </w:r>
+            <w:r>
+              <w:rPr>
+                <w:rFonts w:ascii="BC Sans" w:eastAsia="Times New Roman" w:hAnsi="BC Sans" w:cs="Times New Roman"/>
+                <w:color w:val="000000" w:themeColor="text1"/>
+                <w:sz w:val="20"/>
+                <w:szCs w:val="20"/>
+              </w:rPr>
+              <w:t>.</w:t>
+            </w:r>
+            <w:r>
+              <w:rPr>
+                <w:rFonts w:ascii="BC Sans" w:eastAsia="Times New Roman" w:hAnsi="BC Sans" w:cs="Times New Roman"/>
+                <w:color w:val="000000" w:themeColor="text1"/>
+                <w:sz w:val="20"/>
+                <w:szCs w:val="20"/>
+              </w:rPr>
+              <w:t>updates</w:t>
+            </w:r>
+            <w:r>
+              <w:rPr>
+                <w:rFonts w:ascii="BC Sans" w:hAnsi="BC Sans" w:cs="BC Sans Light"/>
+                <w:sz w:val="20"/>
+                <w:szCs w:val="20"/>
+              </w:rPr>
+              <w:t>[i]</w:t>
+            </w:r>
+            <w:r>
+              <w:rPr>
+                <w:rFonts w:ascii="BC Sans" w:hAnsi="BC Sans" w:cs="BC Sans Light"/>
+                <w:sz w:val="20"/>
+                <w:szCs w:val="20"/>
+              </w:rPr>
+              <w:t>.actionTaken</w:t>
+            </w:r>
+            <w:r>
+              <w:rPr>
+                <w:rFonts w:ascii="BC Sans" w:hAnsi="BC Sans" w:cs="BC Sans Light"/>
+                <w:sz w:val="20"/>
+                <w:szCs w:val="20"/>
+              </w:rPr>
+              <w:t>.actionDetailsTxt}</w:t>
+            </w:r>
+          </w:p>
+        </w:tc>
+      </w:tr>
+      <w:tr>
+        <w:trPr>
+          <w:trHeight w:val="300"/>
+        </w:trPr>
+        <w:tc>
+          <w:tcPr>
+            <w:cnfStyle w:val="001000000000" w:firstRow="0" w:lastRow="0" w:firstColumn="1" w:lastColumn="0" w:oddVBand="0" w:evenVBand="0" w:oddHBand="0" w:evenHBand="0" w:firstRowFirstColumn="0" w:firstRowLastColumn="0" w:lastRowFirstColumn="0" w:lastRowLastColumn="0"/>
+            <w:tcW w:w="2523" w:type="dxa"/>
+            <w:vAlign w:val="center"/>
+          </w:tcPr>
+          <w:p>
+            <w:pPr>
+              <w:rPr>
+                <w:rFonts w:ascii="BC Sans" w:hAnsi="BC Sans" w:cs="BC Sans Light"/>
+                <w:b w:val="0"/>
+                <w:bCs w:val="0"/>
+                <w:caps w:val="0"/>
+                <w:sz w:val="20"/>
+                <w:szCs w:val="20"/>
+              </w:rPr>
+            </w:pPr>
+            <w:r>
+              <w:rPr>
+                <w:rFonts w:ascii="BC Sans" w:hAnsi="BC Sans" w:cs="BC Sans Light"/>
+                <w:b w:val="0"/>
+                <w:bCs w:val="0"/>
+                <w:caps w:val="0"/>
+                <w:sz w:val="20"/>
+                <w:szCs w:val="20"/>
+              </w:rPr>
+              <w:t>Logged by</w:t>
+            </w:r>
+          </w:p>
+        </w:tc>
+        <w:tc>
+          <w:tcPr>
+            <w:tcW w:w="8277" w:type="dxa"/>
+            <w:vAlign w:val="center"/>
+          </w:tcPr>
+          <w:p>
+            <w:pPr>
+              <w:cnfStyle w:val="000000000000" w:firstRow="0" w:lastRow="0" w:firstColumn="0" w:lastColumn="0" w:oddVBand="0" w:evenVBand="0" w:oddHBand="0" w:evenHBand="0" w:firstRowFirstColumn="0" w:firstRowLastColumn="0" w:lastRowFirstColumn="0" w:lastRowLastColumn="0"/>
+              <w:rPr>
+                <w:rFonts w:ascii="BC Sans" w:hAnsi="BC Sans" w:cs="BC Sans Light"/>
+                <w:sz w:val="20"/>
+                <w:szCs w:val="20"/>
+              </w:rPr>
+            </w:pPr>
+            <w:r>
+              <w:rPr>
+                <w:rFonts w:ascii="BC Sans" w:hAnsi="BC Sans" w:cs="BC Sans Light"/>
+                <w:sz w:val="20"/>
+                <w:szCs w:val="20"/>
+              </w:rPr>
+              <w:t>{d</w:t>
+            </w:r>
+            <w:r>
+              <w:rPr>
+                <w:rFonts w:ascii="BC Sans" w:eastAsia="Times New Roman" w:hAnsi="BC Sans" w:cs="Times New Roman"/>
+                <w:color w:val="000000" w:themeColor="text1"/>
+                <w:sz w:val="20"/>
+                <w:szCs w:val="20"/>
+              </w:rPr>
+              <w:t>.</w:t>
+            </w:r>
+            <w:r>
+              <w:rPr>
+                <w:rFonts w:ascii="BC Sans" w:eastAsia="Times New Roman" w:hAnsi="BC Sans" w:cs="Times New Roman"/>
+                <w:color w:val="000000" w:themeColor="text1"/>
+                <w:sz w:val="20"/>
+                <w:szCs w:val="20"/>
+              </w:rPr>
+              <w:t>updates</w:t>
+            </w:r>
+            <w:r>
+              <w:rPr>
+                <w:rFonts w:ascii="BC Sans" w:hAnsi="BC Sans" w:cs="BC Sans Light"/>
+                <w:sz w:val="20"/>
+                <w:szCs w:val="20"/>
+              </w:rPr>
+              <w:t>[i].</w:t>
+            </w:r>
+            <w:r>
+              <w:rPr>
+                <w:rFonts w:ascii="BC Sans" w:hAnsi="BC Sans" w:cs="BC Sans Light"/>
+                <w:sz w:val="20"/>
+                <w:szCs w:val="20"/>
+              </w:rPr>
+              <w:t>actionTaken.</w:t>
+            </w:r>
+            <w:r>
+              <w:rPr>
+                <w:rFonts w:ascii="BC Sans" w:hAnsi="BC Sans" w:cs="BC Sans Light"/>
+                <w:sz w:val="20"/>
+                <w:szCs w:val="20"/>
+              </w:rPr>
+              <w:t>loggedByTxt}</w:t>
             </w:r>
           </w:p>
         </w:tc>
@@ -7654,6 +7717,24 @@
 </file>
 
 <file path=customXml/item1.xml><?xml version="1.0" encoding="utf-8"?>
+<p:properties xmlns:p="http://schemas.microsoft.com/office/2006/metadata/properties" xmlns:xsi="http://www.w3.org/2001/XMLSchema-instance" xmlns:pc="http://schemas.microsoft.com/office/infopath/2007/PartnerControls">
+  <documentManagement>
+    <TaxCatchAll xmlns="cbeac988-4fd5-47cf-ad03-89cc7678fa90" xsi:nil="true"/>
+    <lcf76f155ced4ddcb4097134ff3c332f xmlns="aa9c99c1-69c1-4b58-9df5-4d4796c46f8a">
+      <Terms xmlns="http://schemas.microsoft.com/office/infopath/2007/PartnerControls"/>
+    </lcf76f155ced4ddcb4097134ff3c332f>
+    <SharedWithUsers xmlns="cbeac988-4fd5-47cf-ad03-89cc7678fa90">
+      <UserInfo>
+        <DisplayName/>
+        <AccountId xsi:nil="true"/>
+        <AccountType/>
+      </UserInfo>
+    </SharedWithUsers>
+  </documentManagement>
+</p:properties>
+</file>
+
+<file path=customXml/item2.xml><?xml version="1.0" encoding="utf-8"?>
 <ct:contentTypeSchema xmlns:ct="http://schemas.microsoft.com/office/2006/metadata/contentType" xmlns:ma="http://schemas.microsoft.com/office/2006/metadata/properties/metaAttributes" ct:_="" ma:_="" ma:contentTypeName="Document" ma:contentTypeID="0x010100ED0089B3ED392A4CB3C10705735CFAD3" ma:contentTypeVersion="15" ma:contentTypeDescription="Create a new document." ma:contentTypeScope="" ma:versionID="e9715c4352d5d9c94cf397f6db7911f6">
   <xsd:schema xmlns:xsd="http://www.w3.org/2001/XMLSchema" xmlns:xs="http://www.w3.org/2001/XMLSchema" xmlns:p="http://schemas.microsoft.com/office/2006/metadata/properties" xmlns:ns2="aa9c99c1-69c1-4b58-9df5-4d4796c46f8a" xmlns:ns3="cbeac988-4fd5-47cf-ad03-89cc7678fa90" targetNamespace="http://schemas.microsoft.com/office/2006/metadata/properties" ma:root="true" ma:fieldsID="4a7b24a40f906d6832371abf7aef78d6" ns2:_="" ns3:_="">
     <xsd:import namespace="aa9c99c1-69c1-4b58-9df5-4d4796c46f8a"/>
@@ -7888,7 +7969,7 @@
 </ct:contentTypeSchema>
 </file>
 
-<file path=customXml/item2.xml><?xml version="1.0" encoding="utf-8"?>
+<file path=customXml/item3.xml><?xml version="1.0" encoding="utf-8"?>
 <?mso-contentType ?>
 <FormTemplates xmlns="http://schemas.microsoft.com/sharepoint/v3/contenttype/forms">
   <Display>DocumentLibraryForm</Display>
@@ -7897,25 +7978,18 @@
 </FormTemplates>
 </file>
 
-<file path=customXml/item3.xml><?xml version="1.0" encoding="utf-8"?>
-<p:properties xmlns:p="http://schemas.microsoft.com/office/2006/metadata/properties" xmlns:xsi="http://www.w3.org/2001/XMLSchema-instance" xmlns:pc="http://schemas.microsoft.com/office/infopath/2007/PartnerControls">
-  <documentManagement>
-    <TaxCatchAll xmlns="cbeac988-4fd5-47cf-ad03-89cc7678fa90" xsi:nil="true"/>
-    <lcf76f155ced4ddcb4097134ff3c332f xmlns="aa9c99c1-69c1-4b58-9df5-4d4796c46f8a">
-      <Terms xmlns="http://schemas.microsoft.com/office/infopath/2007/PartnerControls"/>
-    </lcf76f155ced4ddcb4097134ff3c332f>
-    <SharedWithUsers xmlns="cbeac988-4fd5-47cf-ad03-89cc7678fa90">
-      <UserInfo>
-        <DisplayName/>
-        <AccountId xsi:nil="true"/>
-        <AccountType/>
-      </UserInfo>
-    </SharedWithUsers>
-  </documentManagement>
-</p:properties>
+<file path=customXml/itemProps1.xml><?xml version="1.0" encoding="utf-8"?>
+<ds:datastoreItem xmlns:ds="http://schemas.openxmlformats.org/officeDocument/2006/customXml" ds:itemID="{C6C5DCE0-D69C-4B6E-96D9-C69B23DE6D4A}">
+  <ds:schemaRefs>
+    <ds:schemaRef ds:uri="http://schemas.microsoft.com/office/2006/metadata/properties"/>
+    <ds:schemaRef ds:uri="http://schemas.microsoft.com/office/infopath/2007/PartnerControls"/>
+    <ds:schemaRef ds:uri="cbeac988-4fd5-47cf-ad03-89cc7678fa90"/>
+    <ds:schemaRef ds:uri="aa9c99c1-69c1-4b58-9df5-4d4796c46f8a"/>
+  </ds:schemaRefs>
+</ds:datastoreItem>
 </file>
 
-<file path=customXml/itemProps1.xml><?xml version="1.0" encoding="utf-8"?>
+<file path=customXml/itemProps2.xml><?xml version="1.0" encoding="utf-8"?>
 <ds:datastoreItem xmlns:ds="http://schemas.openxmlformats.org/officeDocument/2006/customXml" ds:itemID="{26FF9410-7F49-4DD5-9478-D670A139DF54}">
   <ds:schemaRefs>
     <ds:schemaRef ds:uri="http://schemas.microsoft.com/office/2006/metadata/contentType"/>
@@ -7934,21 +8008,10 @@
 </ds:datastoreItem>
 </file>
 
-<file path=customXml/itemProps2.xml><?xml version="1.0" encoding="utf-8"?>
+<file path=customXml/itemProps3.xml><?xml version="1.0" encoding="utf-8"?>
 <ds:datastoreItem xmlns:ds="http://schemas.openxmlformats.org/officeDocument/2006/customXml" ds:itemID="{4BECF9F2-3A10-48CC-8D31-4F6E8664527E}">
   <ds:schemaRefs>
     <ds:schemaRef ds:uri="http://schemas.microsoft.com/sharepoint/v3/contenttype/forms"/>
   </ds:schemaRefs>
 </ds:datastoreItem>
-</file>
-
-<file path=customXml/itemProps3.xml><?xml version="1.0" encoding="utf-8"?>
-<ds:datastoreItem xmlns:ds="http://schemas.openxmlformats.org/officeDocument/2006/customXml" ds:itemID="{C6C5DCE0-D69C-4B6E-96D9-C69B23DE6D4A}">
-  <ds:schemaRefs>
-    <ds:schemaRef ds:uri="http://schemas.microsoft.com/office/2006/metadata/properties"/>
-    <ds:schemaRef ds:uri="http://schemas.microsoft.com/office/infopath/2007/PartnerControls"/>
-    <ds:schemaRef ds:uri="cbeac988-4fd5-47cf-ad03-89cc7678fa90"/>
-    <ds:schemaRef ds:uri="aa9c99c1-69c1-4b58-9df5-4d4796c46f8a"/>
-  </ds:schemaRefs>
-</ds:datastoreItem>
 </file>
</xml_diff>

<commit_message>
fix: CE-1544 display order of webeoc updates (#1124)
Co-authored-by: Mike Vesprini <11034827+mikevespi@users.noreply.github.com>
Co-authored-by: team-wolverine-nrm-repo-updater[bot] <203337993+team-wolverine-nrm-repo-updater[bot]@users.noreply.github.com>
Co-authored-by: Ryan Rondeau <nayr974@users.noreply.github.com>
Co-authored-by: afwilcox <alecwilcox@gmail.com>
Co-authored-by: Dmitri <108112696+dk-bcps@users.noreply.github.com>
Co-authored-by: Ryan Rondeau <ryan_rondeau@live.ca>
Co-authored-by: jon-funk <johnthomasfunk@gmail.com>
</commit_message>
<xml_diff>
--- a/backend/templates/complaint/CDOGS-ERS-COMPLAINT-TEMPLATE-v1.docx
+++ b/backend/templates/complaint/CDOGS-ERS-COMPLAINT-TEMPLATE-v1.docx
@@ -3331,305 +3331,12 @@
       <w:pPr>
         <w:spacing w:after="0"/>
       </w:pPr>
-    </w:p>
-    <w:tbl>
-      <w:tblPr>
-        <w:tblStyle w:val="PlainTable3"/>
-        <w:tblW w:w="0" w:type="auto"/>
-        <w:tblLook w:val="04A0" w:firstRow="1" w:lastRow="0" w:firstColumn="1" w:lastColumn="0" w:noHBand="0" w:noVBand="1"/>
-      </w:tblPr>
-      <w:tblGrid>
-        <w:gridCol w:w="2525"/>
-        <w:gridCol w:w="8275"/>
-      </w:tblGrid>
-      <w:tr>
-        <w:trPr>
-          <w:cnfStyle w:val="100000000000" w:firstRow="1" w:lastRow="0" w:firstColumn="0" w:lastColumn="0" w:oddVBand="0" w:evenVBand="0" w:oddHBand="0" w:evenHBand="0" w:firstRowFirstColumn="0" w:firstRowLastColumn="0" w:lastRowFirstColumn="0" w:lastRowLastColumn="0"/>
-          <w:trHeight w:val="300"/>
-        </w:trPr>
-        <w:tc>
-          <w:tcPr>
-            <w:cnfStyle w:val="001000000100" w:firstRow="0" w:lastRow="0" w:firstColumn="1" w:lastColumn="0" w:oddVBand="0" w:evenVBand="0" w:oddHBand="0" w:evenHBand="0" w:firstRowFirstColumn="1" w:firstRowLastColumn="0" w:lastRowFirstColumn="0" w:lastRowLastColumn="0"/>
-            <w:tcW w:w="10916" w:type="dxa"/>
-            <w:gridSpan w:val="2"/>
-            <w:vAlign w:val="center"/>
-          </w:tcPr>
-          <w:p>
-            <w:pPr>
-              <w:rPr>
-                <w:rFonts w:ascii="BC Sans" w:eastAsia="Times New Roman" w:hAnsi="BC Sans" w:cs="Times New Roman"/>
-                <w:color w:val="000000" w:themeColor="text1"/>
-                <w:sz w:val="20"/>
-                <w:szCs w:val="20"/>
-              </w:rPr>
-            </w:pPr>
-            <w:r>
-              <w:rPr>
-                <w:rFonts w:ascii="BC Sans" w:eastAsia="Times New Roman" w:hAnsi="BC Sans" w:cs="Times New Roman"/>
-                <w:caps w:val="0"/>
-                <w:color w:val="000000" w:themeColor="text1"/>
-                <w:sz w:val="20"/>
-                <w:szCs w:val="20"/>
-              </w:rPr>
-              <w:lastRenderedPageBreak/>
-              <w:t>Call center action</w:t>
-            </w:r>
-            <w:r>
-              <w:rPr>
-                <w:rFonts w:ascii="BC Sans" w:eastAsia="Times New Roman" w:hAnsi="BC Sans" w:cs="Times New Roman"/>
-                <w:b w:val="0"/>
-                <w:bCs w:val="0"/>
-                <w:caps w:val="0"/>
-                <w:color w:val="000000" w:themeColor="text1"/>
-                <w:sz w:val="20"/>
-                <w:szCs w:val="20"/>
-              </w:rPr>
-              <w:t>, received: {d</w:t>
-            </w:r>
-            <w:r>
-              <w:rPr>
-                <w:rFonts w:ascii="BC Sans" w:hAnsi="BC Sans" w:cs="BC Sans Light"/>
-                <w:b w:val="0"/>
-                <w:bCs w:val="0"/>
-                <w:sz w:val="20"/>
-                <w:szCs w:val="20"/>
-              </w:rPr>
-              <w:t>.</w:t>
-            </w:r>
-            <w:r>
-              <w:rPr>
-                <w:rFonts w:ascii="BC Sans" w:eastAsia="Times New Roman" w:hAnsi="BC Sans" w:cs="Times New Roman"/>
-                <w:b w:val="0"/>
-                <w:bCs w:val="0"/>
-                <w:caps w:val="0"/>
-                <w:color w:val="000000" w:themeColor="text1"/>
-                <w:sz w:val="20"/>
-                <w:szCs w:val="20"/>
-              </w:rPr>
-              <w:t>actions</w:t>
-            </w:r>
-            <w:r>
-              <w:rPr>
-                <w:rFonts w:ascii="BC Sans" w:eastAsia="Times New Roman" w:hAnsi="BC Sans" w:cs="Times New Roman"/>
-                <w:b w:val="0"/>
-                <w:bCs w:val="0"/>
-                <w:caps w:val="0"/>
-                <w:color w:val="000000" w:themeColor="text1"/>
-                <w:sz w:val="20"/>
-                <w:szCs w:val="20"/>
-              </w:rPr>
-              <w:t>[i].</w:t>
-            </w:r>
-            <w:r>
-              <w:rPr>
-                <w:rFonts w:ascii="BC Sans" w:eastAsia="Times New Roman" w:hAnsi="BC Sans" w:cs="Times New Roman"/>
-                <w:b w:val="0"/>
-                <w:bCs w:val="0"/>
-                <w:caps w:val="0"/>
-                <w:color w:val="000000" w:themeColor="text1"/>
-                <w:sz w:val="20"/>
-                <w:szCs w:val="20"/>
-              </w:rPr>
-              <w:t>actionLogged</w:t>
-            </w:r>
-            <w:r>
-              <w:rPr>
-                <w:rFonts w:ascii="BC Sans" w:eastAsia="Times New Roman" w:hAnsi="BC Sans" w:cs="Times New Roman"/>
-                <w:b w:val="0"/>
-                <w:bCs w:val="0"/>
-                <w:caps w:val="0"/>
-                <w:color w:val="000000" w:themeColor="text1"/>
-                <w:sz w:val="20"/>
-                <w:szCs w:val="20"/>
-              </w:rPr>
-              <w:t>}</w:t>
-            </w:r>
-            <w:r>
-              <w:rPr>
-                <w:rFonts w:ascii="BC Sans" w:eastAsia="Times New Roman" w:hAnsi="BC Sans" w:cs="Times New Roman"/>
-                <w:caps w:val="0"/>
-                <w:color w:val="000000" w:themeColor="text1"/>
-                <w:sz w:val="20"/>
-                <w:szCs w:val="20"/>
-              </w:rPr>
-              <w:t xml:space="preserve"> </w:t>
-            </w:r>
-          </w:p>
-        </w:tc>
-      </w:tr>
-      <w:tr>
-        <w:trPr>
-          <w:cnfStyle w:val="000000100000" w:firstRow="0" w:lastRow="0" w:firstColumn="0" w:lastColumn="0" w:oddVBand="0" w:evenVBand="0" w:oddHBand="1" w:evenHBand="0" w:firstRowFirstColumn="0" w:firstRowLastColumn="0" w:lastRowFirstColumn="0" w:lastRowLastColumn="0"/>
-          <w:trHeight w:val="300"/>
-        </w:trPr>
-        <w:tc>
-          <w:tcPr>
-            <w:cnfStyle w:val="001000000000" w:firstRow="0" w:lastRow="0" w:firstColumn="1" w:lastColumn="0" w:oddVBand="0" w:evenVBand="0" w:oddHBand="0" w:evenHBand="0" w:firstRowFirstColumn="0" w:firstRowLastColumn="0" w:lastRowFirstColumn="0" w:lastRowLastColumn="0"/>
-            <w:tcW w:w="2552" w:type="dxa"/>
-            <w:vAlign w:val="center"/>
-          </w:tcPr>
-          <w:p>
-            <w:pPr>
-              <w:rPr>
-                <w:rFonts w:ascii="BC Sans" w:hAnsi="BC Sans" w:cs="BC Sans Light"/>
-                <w:b w:val="0"/>
-                <w:bCs w:val="0"/>
-                <w:sz w:val="20"/>
-                <w:szCs w:val="20"/>
-              </w:rPr>
-            </w:pPr>
-            <w:r>
-              <w:rPr>
-                <w:rFonts w:ascii="BC Sans" w:hAnsi="BC Sans" w:cs="BC Sans Light"/>
-                <w:b w:val="0"/>
-                <w:bCs w:val="0"/>
-                <w:caps w:val="0"/>
-                <w:sz w:val="20"/>
-                <w:szCs w:val="20"/>
-              </w:rPr>
-              <w:t>De</w:t>
-            </w:r>
-            <w:r>
-              <w:rPr>
-                <w:rFonts w:ascii="BC Sans" w:hAnsi="BC Sans" w:cs="BC Sans Light"/>
-                <w:b w:val="0"/>
-                <w:bCs w:val="0"/>
-                <w:caps w:val="0"/>
-                <w:sz w:val="20"/>
-                <w:szCs w:val="20"/>
-              </w:rPr>
-              <w:t>tails</w:t>
-            </w:r>
-          </w:p>
-        </w:tc>
-        <w:tc>
-          <w:tcPr>
-            <w:tcW w:w="8364" w:type="dxa"/>
-            <w:vAlign w:val="center"/>
-          </w:tcPr>
-          <w:p>
-            <w:pPr>
-              <w:cnfStyle w:val="000000100000" w:firstRow="0" w:lastRow="0" w:firstColumn="0" w:lastColumn="0" w:oddVBand="0" w:evenVBand="0" w:oddHBand="1" w:evenHBand="0" w:firstRowFirstColumn="0" w:firstRowLastColumn="0" w:lastRowFirstColumn="0" w:lastRowLastColumn="0"/>
-              <w:rPr>
-                <w:rFonts w:ascii="BC Sans" w:eastAsia="BC Sans" w:hAnsi="BC Sans" w:cs="BC Sans"/>
-                <w:color w:val="000000" w:themeColor="text1"/>
-                <w:sz w:val="20"/>
-                <w:szCs w:val="20"/>
-              </w:rPr>
-            </w:pPr>
-            <w:r>
-              <w:rPr>
-                <w:rFonts w:ascii="BC Sans" w:eastAsia="BC Sans" w:hAnsi="BC Sans" w:cs="BC Sans"/>
-                <w:color w:val="000000" w:themeColor="text1"/>
-                <w:sz w:val="20"/>
-                <w:szCs w:val="20"/>
-              </w:rPr>
-              <w:t>{d.actions[i].actionDetailsTxt}</w:t>
-            </w:r>
-          </w:p>
-        </w:tc>
-      </w:tr>
-      <w:tr>
-        <w:trPr>
-          <w:trHeight w:val="300"/>
-        </w:trPr>
-        <w:tc>
-          <w:tcPr>
-            <w:cnfStyle w:val="001000000000" w:firstRow="0" w:lastRow="0" w:firstColumn="1" w:lastColumn="0" w:oddVBand="0" w:evenVBand="0" w:oddHBand="0" w:evenHBand="0" w:firstRowFirstColumn="0" w:firstRowLastColumn="0" w:lastRowFirstColumn="0" w:lastRowLastColumn="0"/>
-            <w:tcW w:w="2552" w:type="dxa"/>
-            <w:vAlign w:val="center"/>
-          </w:tcPr>
-          <w:p>
-            <w:r>
-              <w:rPr>
-                <w:rFonts w:ascii="BC Sans" w:hAnsi="BC Sans" w:cs="BC Sans Light"/>
-                <w:b w:val="0"/>
-                <w:bCs w:val="0"/>
-                <w:caps w:val="0"/>
-                <w:sz w:val="20"/>
-                <w:szCs w:val="20"/>
-              </w:rPr>
-              <w:t>Logged by</w:t>
-            </w:r>
-          </w:p>
-        </w:tc>
-        <w:tc>
-          <w:tcPr>
-            <w:tcW w:w="8364" w:type="dxa"/>
-            <w:vAlign w:val="center"/>
-          </w:tcPr>
-          <w:p>
-            <w:pPr>
-              <w:cnfStyle w:val="000000000000" w:firstRow="0" w:lastRow="0" w:firstColumn="0" w:lastColumn="0" w:oddVBand="0" w:evenVBand="0" w:oddHBand="0" w:evenHBand="0" w:firstRowFirstColumn="0" w:firstRowLastColumn="0" w:lastRowFirstColumn="0" w:lastRowLastColumn="0"/>
-              <w:rPr>
-                <w:rFonts w:ascii="BC Sans" w:hAnsi="BC Sans" w:cs="BC Sans Light"/>
-                <w:sz w:val="20"/>
-                <w:szCs w:val="20"/>
-              </w:rPr>
-            </w:pPr>
-            <w:r>
-              <w:rPr>
-                <w:rFonts w:ascii="BC Sans" w:hAnsi="BC Sans" w:cs="BC Sans Light"/>
-                <w:sz w:val="20"/>
-                <w:szCs w:val="20"/>
-              </w:rPr>
-              <w:t>{d.</w:t>
-            </w:r>
-            <w:r>
-              <w:rPr>
-                <w:rFonts w:ascii="BC Sans" w:hAnsi="BC Sans" w:cs="BC Sans Light"/>
-                <w:sz w:val="20"/>
-                <w:szCs w:val="20"/>
-              </w:rPr>
-              <w:t>actions</w:t>
-            </w:r>
-            <w:r>
-              <w:rPr>
-                <w:rFonts w:ascii="BC Sans" w:hAnsi="BC Sans" w:cs="BC Sans Light"/>
-                <w:sz w:val="20"/>
-                <w:szCs w:val="20"/>
-              </w:rPr>
-              <w:t>[i].l</w:t>
-            </w:r>
-            <w:r>
-              <w:rPr>
-                <w:rFonts w:ascii="BC Sans" w:hAnsi="BC Sans" w:cs="BC Sans Light"/>
-                <w:sz w:val="20"/>
-                <w:szCs w:val="20"/>
-              </w:rPr>
-              <w:t>oggedByTxt</w:t>
-            </w:r>
-            <w:r>
-              <w:rPr>
-                <w:rFonts w:ascii="BC Sans" w:hAnsi="BC Sans" w:cs="BC Sans Light"/>
-                <w:sz w:val="20"/>
-                <w:szCs w:val="20"/>
-              </w:rPr>
-              <w:t>}</w:t>
-            </w:r>
-          </w:p>
-        </w:tc>
-      </w:tr>
-    </w:tbl>
-    <w:p/>
-    <w:p>
-      <w:pPr>
-        <w:spacing w:after="0"/>
-      </w:pPr>
-      <w:r>
-        <w:t>{d.actions[i+1].actionLogged}</w:t>
-      </w:r>
       <w:r>
         <w:br/>
       </w:r>
       <w:r>
         <w:t>{d.updates[i].updateType:ifEQ(UPDATE):showBegin}</w:t>
       </w:r>
-    </w:p>
-    <w:p>
-      <w:pPr>
-        <w:spacing w:after="0"/>
-      </w:pPr>
     </w:p>
     <w:tbl>
       <w:tblPr>
@@ -3675,6 +3382,7 @@
                 <w:szCs w:val="20"/>
                 <w14:ligatures w14:val="none"/>
               </w:rPr>
+              <w:lastRenderedPageBreak/>
               <w:t>Update #{d</w:t>
             </w:r>
             <w:r>
@@ -3713,7 +3421,35 @@
                 <w:szCs w:val="20"/>
                 <w14:ligatures w14:val="none"/>
               </w:rPr>
-              <w:t>, received: {d</w:t>
+              <w:t xml:space="preserve">, </w:t>
+            </w:r>
+            <w:r>
+              <w:rPr>
+                <w:rFonts w:ascii="BC Sans" w:eastAsia="Times New Roman" w:hAnsi="BC Sans" w:cs="Times New Roman"/>
+                <w:b w:val="0"/>
+                <w:bCs w:val="0"/>
+                <w:caps w:val="0"/>
+                <w:color w:val="000000"/>
+                <w:kern w:val="0"/>
+                <w:sz w:val="20"/>
+                <w:szCs w:val="20"/>
+                <w14:ligatures w14:val="none"/>
+              </w:rPr>
+              <w:t>complaint details update</w:t>
+            </w:r>
+            <w:r>
+              <w:rPr>
+                <w:rFonts w:ascii="BC Sans" w:eastAsia="Times New Roman" w:hAnsi="BC Sans" w:cs="Times New Roman"/>
+                <w:b w:val="0"/>
+                <w:bCs w:val="0"/>
+                <w:caps w:val="0"/>
+                <w:color w:val="000000"/>
+                <w:kern w:val="0"/>
+                <w:sz w:val="20"/>
+                <w:szCs w:val="20"/>
+                <w14:ligatures w14:val="none"/>
+              </w:rPr>
+              <w:t>: {d</w:t>
             </w:r>
             <w:r>
               <w:rPr>
@@ -4893,7 +4629,7 @@
         <w:tc>
           <w:tcPr>
             <w:cnfStyle w:val="001000000100" w:firstRow="0" w:lastRow="0" w:firstColumn="1" w:lastColumn="0" w:oddVBand="0" w:evenVBand="0" w:oddHBand="0" w:evenHBand="0" w:firstRowFirstColumn="1" w:firstRowLastColumn="0" w:lastRowFirstColumn="0" w:lastRowLastColumn="0"/>
-            <w:tcW w:w="10916" w:type="dxa"/>
+            <w:tcW w:w="10800" w:type="dxa"/>
             <w:gridSpan w:val="2"/>
             <w:vAlign w:val="center"/>
           </w:tcPr>
@@ -5030,7 +4766,7 @@
         <w:tc>
           <w:tcPr>
             <w:cnfStyle w:val="001000000000" w:firstRow="0" w:lastRow="0" w:firstColumn="1" w:lastColumn="0" w:oddVBand="0" w:evenVBand="0" w:oddHBand="0" w:evenHBand="0" w:firstRowFirstColumn="0" w:firstRowLastColumn="0" w:lastRowFirstColumn="0" w:lastRowLastColumn="0"/>
-            <w:tcW w:w="2552" w:type="dxa"/>
+            <w:tcW w:w="2523" w:type="dxa"/>
             <w:vAlign w:val="center"/>
           </w:tcPr>
           <w:p>
@@ -5059,7 +4795,7 @@
         </w:tc>
         <w:tc>
           <w:tcPr>
-            <w:tcW w:w="8364" w:type="dxa"/>
+            <w:tcW w:w="8277" w:type="dxa"/>
             <w:vAlign w:val="center"/>
           </w:tcPr>
           <w:p>
@@ -5089,7 +4825,7 @@
         <w:tc>
           <w:tcPr>
             <w:cnfStyle w:val="001000000000" w:firstRow="0" w:lastRow="0" w:firstColumn="1" w:lastColumn="0" w:oddVBand="0" w:evenVBand="0" w:oddHBand="0" w:evenHBand="0" w:firstRowFirstColumn="0" w:firstRowLastColumn="0" w:lastRowFirstColumn="0" w:lastRowLastColumn="0"/>
-            <w:tcW w:w="2552" w:type="dxa"/>
+            <w:tcW w:w="2523" w:type="dxa"/>
             <w:vAlign w:val="center"/>
           </w:tcPr>
           <w:p>
@@ -5118,7 +4854,7 @@
         </w:tc>
         <w:tc>
           <w:tcPr>
-            <w:tcW w:w="8364" w:type="dxa"/>
+            <w:tcW w:w="8277" w:type="dxa"/>
             <w:vAlign w:val="center"/>
           </w:tcPr>
           <w:p>
@@ -5149,7 +4885,7 @@
         <w:tc>
           <w:tcPr>
             <w:cnfStyle w:val="001000000000" w:firstRow="0" w:lastRow="0" w:firstColumn="1" w:lastColumn="0" w:oddVBand="0" w:evenVBand="0" w:oddHBand="0" w:evenHBand="0" w:firstRowFirstColumn="0" w:firstRowLastColumn="0" w:lastRowFirstColumn="0" w:lastRowLastColumn="0"/>
-            <w:tcW w:w="2552" w:type="dxa"/>
+            <w:tcW w:w="2523" w:type="dxa"/>
             <w:vAlign w:val="center"/>
           </w:tcPr>
           <w:p>
@@ -5178,7 +4914,7 @@
         </w:tc>
         <w:tc>
           <w:tcPr>
-            <w:tcW w:w="8364" w:type="dxa"/>
+            <w:tcW w:w="8277" w:type="dxa"/>
             <w:vAlign w:val="center"/>
           </w:tcPr>
           <w:p>
@@ -5197,6 +4933,333 @@
                 <w:szCs w:val="20"/>
               </w:rPr>
               <w:t>{d.updates[i].referral.referralReason}</w:t>
+            </w:r>
+          </w:p>
+        </w:tc>
+      </w:tr>
+    </w:tbl>
+    <w:p>
+      <w:pPr>
+        <w:spacing w:after="0"/>
+        <w:rPr>
+          <w:rFonts w:ascii="BC Sans" w:hAnsi="BC Sans"/>
+          <w:sz w:val="20"/>
+          <w:szCs w:val="20"/>
+        </w:rPr>
+      </w:pPr>
+      <w:r>
+        <w:rPr>
+          <w:rFonts w:ascii="BC Sans" w:hAnsi="BC Sans"/>
+          <w:sz w:val="20"/>
+          <w:szCs w:val="20"/>
+        </w:rPr>
+        <w:t>{d.updates[i].updateType:showEnd}</w:t>
+      </w:r>
+      <w:r>
+        <w:t>{d.updates[i].updateType:ifEQ(ACTIONTAKEN):showBegin}</w:t>
+      </w:r>
+    </w:p>
+    <w:tbl>
+      <w:tblPr>
+        <w:tblStyle w:val="PlainTable3"/>
+        <w:tblW w:w="0" w:type="auto"/>
+        <w:tblLook w:val="04A0" w:firstRow="1" w:lastRow="0" w:firstColumn="1" w:lastColumn="0" w:noHBand="0" w:noVBand="1"/>
+      </w:tblPr>
+      <w:tblGrid>
+        <w:gridCol w:w="2523"/>
+        <w:gridCol w:w="8277"/>
+      </w:tblGrid>
+      <w:tr>
+        <w:trPr>
+          <w:cnfStyle w:val="100000000000" w:firstRow="1" w:lastRow="0" w:firstColumn="0" w:lastColumn="0" w:oddVBand="0" w:evenVBand="0" w:oddHBand="0" w:evenHBand="0" w:firstRowFirstColumn="0" w:firstRowLastColumn="0" w:lastRowFirstColumn="0" w:lastRowLastColumn="0"/>
+          <w:trHeight w:val="300"/>
+        </w:trPr>
+        <w:tc>
+          <w:tcPr>
+            <w:cnfStyle w:val="001000000100" w:firstRow="0" w:lastRow="0" w:firstColumn="1" w:lastColumn="0" w:oddVBand="0" w:evenVBand="0" w:oddHBand="0" w:evenHBand="0" w:firstRowFirstColumn="1" w:firstRowLastColumn="0" w:lastRowFirstColumn="0" w:lastRowLastColumn="0"/>
+            <w:tcW w:w="10800" w:type="dxa"/>
+            <w:gridSpan w:val="2"/>
+            <w:vAlign w:val="center"/>
+          </w:tcPr>
+          <w:p>
+            <w:pPr>
+              <w:rPr>
+                <w:rFonts w:ascii="BC Sans" w:eastAsia="Times New Roman" w:hAnsi="BC Sans" w:cs="Times New Roman"/>
+                <w:b w:val="0"/>
+                <w:bCs w:val="0"/>
+                <w:caps w:val="0"/>
+                <w:color w:val="000000" w:themeColor="text1"/>
+                <w:sz w:val="20"/>
+                <w:szCs w:val="20"/>
+              </w:rPr>
+            </w:pPr>
+            <w:r>
+              <w:rPr>
+                <w:rFonts w:ascii="BC Sans" w:eastAsia="Times New Roman" w:hAnsi="BC Sans" w:cs="Times New Roman"/>
+                <w:caps w:val="0"/>
+                <w:color w:val="000000" w:themeColor="text1"/>
+                <w:sz w:val="20"/>
+                <w:szCs w:val="20"/>
+              </w:rPr>
+              <w:t>Update #{d</w:t>
+            </w:r>
+            <w:r>
+              <w:rPr>
+                <w:rFonts w:ascii="BC Sans" w:eastAsia="Times New Roman" w:hAnsi="BC Sans" w:cs="Times New Roman"/>
+                <w:color w:val="000000" w:themeColor="text1"/>
+                <w:sz w:val="20"/>
+                <w:szCs w:val="20"/>
+              </w:rPr>
+              <w:t>.</w:t>
+            </w:r>
+            <w:r>
+              <w:rPr>
+                <w:rFonts w:ascii="BC Sans" w:eastAsia="Times New Roman" w:hAnsi="BC Sans" w:cs="Times New Roman"/>
+                <w:caps w:val="0"/>
+                <w:color w:val="000000" w:themeColor="text1"/>
+                <w:sz w:val="20"/>
+                <w:szCs w:val="20"/>
+              </w:rPr>
+              <w:t>updates[i].sequenceId}</w:t>
+            </w:r>
+            <w:r>
+              <w:rPr>
+                <w:rFonts w:ascii="BC Sans" w:eastAsia="Times New Roman" w:hAnsi="BC Sans" w:cs="Times New Roman"/>
+                <w:b w:val="0"/>
+                <w:bCs w:val="0"/>
+                <w:caps w:val="0"/>
+                <w:color w:val="000000" w:themeColor="text1"/>
+                <w:sz w:val="20"/>
+                <w:szCs w:val="20"/>
+              </w:rPr>
+              <w:t xml:space="preserve">, </w:t>
+            </w:r>
+            <w:r>
+              <w:rPr>
+                <w:rFonts w:ascii="BC Sans" w:eastAsia="Times New Roman" w:hAnsi="BC Sans" w:cs="Times New Roman"/>
+                <w:b w:val="0"/>
+                <w:bCs w:val="0"/>
+                <w:caps w:val="0"/>
+                <w:color w:val="000000" w:themeColor="text1"/>
+                <w:sz w:val="20"/>
+                <w:szCs w:val="20"/>
+              </w:rPr>
+              <w:t>call center action</w:t>
+            </w:r>
+            <w:r>
+              <w:rPr>
+                <w:rFonts w:ascii="BC Sans" w:eastAsia="Times New Roman" w:hAnsi="BC Sans" w:cs="Times New Roman"/>
+                <w:b w:val="0"/>
+                <w:bCs w:val="0"/>
+                <w:caps w:val="0"/>
+                <w:color w:val="000000" w:themeColor="text1"/>
+                <w:sz w:val="20"/>
+                <w:szCs w:val="20"/>
+              </w:rPr>
+              <w:t>: {d.updates[i].updateOn}</w:t>
+            </w:r>
+          </w:p>
+        </w:tc>
+      </w:tr>
+      <w:tr>
+        <w:trPr>
+          <w:cnfStyle w:val="000000100000" w:firstRow="0" w:lastRow="0" w:firstColumn="0" w:lastColumn="0" w:oddVBand="0" w:evenVBand="0" w:oddHBand="1" w:evenHBand="0" w:firstRowFirstColumn="0" w:firstRowLastColumn="0" w:lastRowFirstColumn="0" w:lastRowLastColumn="0"/>
+          <w:trHeight w:val="300"/>
+        </w:trPr>
+        <w:tc>
+          <w:tcPr>
+            <w:cnfStyle w:val="001000000000" w:firstRow="0" w:lastRow="0" w:firstColumn="1" w:lastColumn="0" w:oddVBand="0" w:evenVBand="0" w:oddHBand="0" w:evenHBand="0" w:firstRowFirstColumn="0" w:firstRowLastColumn="0" w:lastRowFirstColumn="0" w:lastRowLastColumn="0"/>
+            <w:tcW w:w="2523" w:type="dxa"/>
+            <w:vAlign w:val="center"/>
+          </w:tcPr>
+          <w:p>
+            <w:pPr>
+              <w:rPr>
+                <w:rFonts w:ascii="BC Sans" w:hAnsi="BC Sans" w:cs="BC Sans Light"/>
+                <w:b w:val="0"/>
+                <w:bCs w:val="0"/>
+                <w:caps w:val="0"/>
+                <w:sz w:val="20"/>
+                <w:szCs w:val="20"/>
+              </w:rPr>
+            </w:pPr>
+            <w:r>
+              <w:rPr>
+                <w:rFonts w:ascii="BC Sans" w:hAnsi="BC Sans" w:cs="BC Sans Light"/>
+                <w:b w:val="0"/>
+                <w:bCs w:val="0"/>
+                <w:caps w:val="0"/>
+                <w:sz w:val="20"/>
+                <w:szCs w:val="20"/>
+              </w:rPr>
+              <w:t>Details</w:t>
+            </w:r>
+          </w:p>
+        </w:tc>
+        <w:tc>
+          <w:tcPr>
+            <w:tcW w:w="8277" w:type="dxa"/>
+            <w:vAlign w:val="center"/>
+          </w:tcPr>
+          <w:p>
+            <w:pPr>
+              <w:cnfStyle w:val="000000100000" w:firstRow="0" w:lastRow="0" w:firstColumn="0" w:lastColumn="0" w:oddVBand="0" w:evenVBand="0" w:oddHBand="1" w:evenHBand="0" w:firstRowFirstColumn="0" w:firstRowLastColumn="0" w:lastRowFirstColumn="0" w:lastRowLastColumn="0"/>
+              <w:rPr>
+                <w:rFonts w:ascii="BC Sans" w:hAnsi="BC Sans" w:cs="BC Sans Light"/>
+                <w:sz w:val="20"/>
+                <w:szCs w:val="20"/>
+              </w:rPr>
+            </w:pPr>
+            <w:r>
+              <w:rPr>
+                <w:rFonts w:ascii="BC Sans" w:hAnsi="BC Sans" w:cs="BC Sans Light"/>
+                <w:sz w:val="20"/>
+                <w:szCs w:val="20"/>
+              </w:rPr>
+              <w:t>{d</w:t>
+            </w:r>
+            <w:r>
+              <w:rPr>
+                <w:rFonts w:ascii="BC Sans" w:eastAsia="Times New Roman" w:hAnsi="BC Sans" w:cs="Times New Roman"/>
+                <w:color w:val="000000" w:themeColor="text1"/>
+                <w:sz w:val="20"/>
+                <w:szCs w:val="20"/>
+              </w:rPr>
+              <w:t>.</w:t>
+            </w:r>
+            <w:r>
+              <w:rPr>
+                <w:rFonts w:ascii="BC Sans" w:eastAsia="Times New Roman" w:hAnsi="BC Sans" w:cs="Times New Roman"/>
+                <w:color w:val="000000" w:themeColor="text1"/>
+                <w:sz w:val="20"/>
+                <w:szCs w:val="20"/>
+              </w:rPr>
+              <w:t>updates</w:t>
+            </w:r>
+            <w:r>
+              <w:rPr>
+                <w:rFonts w:ascii="BC Sans" w:hAnsi="BC Sans" w:cs="BC Sans Light"/>
+                <w:sz w:val="20"/>
+                <w:szCs w:val="20"/>
+              </w:rPr>
+              <w:t>[i]</w:t>
+            </w:r>
+            <w:r>
+              <w:rPr>
+                <w:rFonts w:ascii="BC Sans" w:hAnsi="BC Sans" w:cs="BC Sans Light"/>
+                <w:sz w:val="20"/>
+                <w:szCs w:val="20"/>
+              </w:rPr>
+              <w:t>.actionTaken</w:t>
+            </w:r>
+            <w:r>
+              <w:rPr>
+                <w:rFonts w:ascii="BC Sans" w:hAnsi="BC Sans" w:cs="BC Sans Light"/>
+                <w:sz w:val="20"/>
+                <w:szCs w:val="20"/>
+              </w:rPr>
+              <w:t>.actionDetailsTxt}</w:t>
+            </w:r>
+          </w:p>
+        </w:tc>
+      </w:tr>
+      <w:tr>
+        <w:trPr>
+          <w:trHeight w:val="300"/>
+        </w:trPr>
+        <w:tc>
+          <w:tcPr>
+            <w:cnfStyle w:val="001000000000" w:firstRow="0" w:lastRow="0" w:firstColumn="1" w:lastColumn="0" w:oddVBand="0" w:evenVBand="0" w:oddHBand="0" w:evenHBand="0" w:firstRowFirstColumn="0" w:firstRowLastColumn="0" w:lastRowFirstColumn="0" w:lastRowLastColumn="0"/>
+            <w:tcW w:w="2523" w:type="dxa"/>
+            <w:vAlign w:val="center"/>
+          </w:tcPr>
+          <w:p>
+            <w:pPr>
+              <w:rPr>
+                <w:rFonts w:ascii="BC Sans" w:hAnsi="BC Sans" w:cs="BC Sans Light"/>
+                <w:b w:val="0"/>
+                <w:bCs w:val="0"/>
+                <w:caps w:val="0"/>
+                <w:sz w:val="20"/>
+                <w:szCs w:val="20"/>
+              </w:rPr>
+            </w:pPr>
+            <w:r>
+              <w:rPr>
+                <w:rFonts w:ascii="BC Sans" w:hAnsi="BC Sans" w:cs="BC Sans Light"/>
+                <w:b w:val="0"/>
+                <w:bCs w:val="0"/>
+                <w:caps w:val="0"/>
+                <w:sz w:val="20"/>
+                <w:szCs w:val="20"/>
+              </w:rPr>
+              <w:t>Logged by</w:t>
+            </w:r>
+          </w:p>
+        </w:tc>
+        <w:tc>
+          <w:tcPr>
+            <w:tcW w:w="8277" w:type="dxa"/>
+            <w:vAlign w:val="center"/>
+          </w:tcPr>
+          <w:p>
+            <w:pPr>
+              <w:cnfStyle w:val="000000000000" w:firstRow="0" w:lastRow="0" w:firstColumn="0" w:lastColumn="0" w:oddVBand="0" w:evenVBand="0" w:oddHBand="0" w:evenHBand="0" w:firstRowFirstColumn="0" w:firstRowLastColumn="0" w:lastRowFirstColumn="0" w:lastRowLastColumn="0"/>
+              <w:rPr>
+                <w:rFonts w:ascii="BC Sans" w:hAnsi="BC Sans" w:cs="BC Sans Light"/>
+                <w:sz w:val="20"/>
+                <w:szCs w:val="20"/>
+              </w:rPr>
+            </w:pPr>
+            <w:r>
+              <w:rPr>
+                <w:rFonts w:ascii="BC Sans" w:hAnsi="BC Sans" w:cs="BC Sans Light"/>
+                <w:sz w:val="20"/>
+                <w:szCs w:val="20"/>
+              </w:rPr>
+              <w:t>{d</w:t>
+            </w:r>
+            <w:r>
+              <w:rPr>
+                <w:rFonts w:ascii="BC Sans" w:eastAsia="Times New Roman" w:hAnsi="BC Sans" w:cs="Times New Roman"/>
+                <w:color w:val="000000" w:themeColor="text1"/>
+                <w:sz w:val="20"/>
+                <w:szCs w:val="20"/>
+              </w:rPr>
+              <w:t>.</w:t>
+            </w:r>
+            <w:r>
+              <w:rPr>
+                <w:rFonts w:ascii="BC Sans" w:eastAsia="Times New Roman" w:hAnsi="BC Sans" w:cs="Times New Roman"/>
+                <w:color w:val="000000" w:themeColor="text1"/>
+                <w:sz w:val="20"/>
+                <w:szCs w:val="20"/>
+              </w:rPr>
+              <w:t>updates</w:t>
+            </w:r>
+            <w:r>
+              <w:rPr>
+                <w:rFonts w:ascii="BC Sans" w:hAnsi="BC Sans" w:cs="BC Sans Light"/>
+                <w:sz w:val="20"/>
+                <w:szCs w:val="20"/>
+              </w:rPr>
+              <w:t>[i].</w:t>
+            </w:r>
+            <w:r>
+              <w:rPr>
+                <w:rFonts w:ascii="BC Sans" w:hAnsi="BC Sans" w:cs="BC Sans Light"/>
+                <w:sz w:val="20"/>
+                <w:szCs w:val="20"/>
+              </w:rPr>
+              <w:t>actionTaken.</w:t>
+            </w:r>
+            <w:r>
+              <w:rPr>
+                <w:rFonts w:ascii="BC Sans" w:hAnsi="BC Sans" w:cs="BC Sans Light"/>
+                <w:sz w:val="20"/>
+                <w:szCs w:val="20"/>
+              </w:rPr>
+              <w:t>loggedByTxt}</w:t>
             </w:r>
           </w:p>
         </w:tc>
@@ -7654,6 +7717,24 @@
 </file>
 
 <file path=customXml/item1.xml><?xml version="1.0" encoding="utf-8"?>
+<p:properties xmlns:p="http://schemas.microsoft.com/office/2006/metadata/properties" xmlns:xsi="http://www.w3.org/2001/XMLSchema-instance" xmlns:pc="http://schemas.microsoft.com/office/infopath/2007/PartnerControls">
+  <documentManagement>
+    <TaxCatchAll xmlns="cbeac988-4fd5-47cf-ad03-89cc7678fa90" xsi:nil="true"/>
+    <lcf76f155ced4ddcb4097134ff3c332f xmlns="aa9c99c1-69c1-4b58-9df5-4d4796c46f8a">
+      <Terms xmlns="http://schemas.microsoft.com/office/infopath/2007/PartnerControls"/>
+    </lcf76f155ced4ddcb4097134ff3c332f>
+    <SharedWithUsers xmlns="cbeac988-4fd5-47cf-ad03-89cc7678fa90">
+      <UserInfo>
+        <DisplayName/>
+        <AccountId xsi:nil="true"/>
+        <AccountType/>
+      </UserInfo>
+    </SharedWithUsers>
+  </documentManagement>
+</p:properties>
+</file>
+
+<file path=customXml/item2.xml><?xml version="1.0" encoding="utf-8"?>
 <ct:contentTypeSchema xmlns:ct="http://schemas.microsoft.com/office/2006/metadata/contentType" xmlns:ma="http://schemas.microsoft.com/office/2006/metadata/properties/metaAttributes" ct:_="" ma:_="" ma:contentTypeName="Document" ma:contentTypeID="0x010100ED0089B3ED392A4CB3C10705735CFAD3" ma:contentTypeVersion="15" ma:contentTypeDescription="Create a new document." ma:contentTypeScope="" ma:versionID="e9715c4352d5d9c94cf397f6db7911f6">
   <xsd:schema xmlns:xsd="http://www.w3.org/2001/XMLSchema" xmlns:xs="http://www.w3.org/2001/XMLSchema" xmlns:p="http://schemas.microsoft.com/office/2006/metadata/properties" xmlns:ns2="aa9c99c1-69c1-4b58-9df5-4d4796c46f8a" xmlns:ns3="cbeac988-4fd5-47cf-ad03-89cc7678fa90" targetNamespace="http://schemas.microsoft.com/office/2006/metadata/properties" ma:root="true" ma:fieldsID="4a7b24a40f906d6832371abf7aef78d6" ns2:_="" ns3:_="">
     <xsd:import namespace="aa9c99c1-69c1-4b58-9df5-4d4796c46f8a"/>
@@ -7888,7 +7969,7 @@
 </ct:contentTypeSchema>
 </file>
 
-<file path=customXml/item2.xml><?xml version="1.0" encoding="utf-8"?>
+<file path=customXml/item3.xml><?xml version="1.0" encoding="utf-8"?>
 <?mso-contentType ?>
 <FormTemplates xmlns="http://schemas.microsoft.com/sharepoint/v3/contenttype/forms">
   <Display>DocumentLibraryForm</Display>
@@ -7897,25 +7978,18 @@
 </FormTemplates>
 </file>
 
-<file path=customXml/item3.xml><?xml version="1.0" encoding="utf-8"?>
-<p:properties xmlns:p="http://schemas.microsoft.com/office/2006/metadata/properties" xmlns:xsi="http://www.w3.org/2001/XMLSchema-instance" xmlns:pc="http://schemas.microsoft.com/office/infopath/2007/PartnerControls">
-  <documentManagement>
-    <TaxCatchAll xmlns="cbeac988-4fd5-47cf-ad03-89cc7678fa90" xsi:nil="true"/>
-    <lcf76f155ced4ddcb4097134ff3c332f xmlns="aa9c99c1-69c1-4b58-9df5-4d4796c46f8a">
-      <Terms xmlns="http://schemas.microsoft.com/office/infopath/2007/PartnerControls"/>
-    </lcf76f155ced4ddcb4097134ff3c332f>
-    <SharedWithUsers xmlns="cbeac988-4fd5-47cf-ad03-89cc7678fa90">
-      <UserInfo>
-        <DisplayName/>
-        <AccountId xsi:nil="true"/>
-        <AccountType/>
-      </UserInfo>
-    </SharedWithUsers>
-  </documentManagement>
-</p:properties>
+<file path=customXml/itemProps1.xml><?xml version="1.0" encoding="utf-8"?>
+<ds:datastoreItem xmlns:ds="http://schemas.openxmlformats.org/officeDocument/2006/customXml" ds:itemID="{C6C5DCE0-D69C-4B6E-96D9-C69B23DE6D4A}">
+  <ds:schemaRefs>
+    <ds:schemaRef ds:uri="http://schemas.microsoft.com/office/2006/metadata/properties"/>
+    <ds:schemaRef ds:uri="http://schemas.microsoft.com/office/infopath/2007/PartnerControls"/>
+    <ds:schemaRef ds:uri="cbeac988-4fd5-47cf-ad03-89cc7678fa90"/>
+    <ds:schemaRef ds:uri="aa9c99c1-69c1-4b58-9df5-4d4796c46f8a"/>
+  </ds:schemaRefs>
+</ds:datastoreItem>
 </file>
 
-<file path=customXml/itemProps1.xml><?xml version="1.0" encoding="utf-8"?>
+<file path=customXml/itemProps2.xml><?xml version="1.0" encoding="utf-8"?>
 <ds:datastoreItem xmlns:ds="http://schemas.openxmlformats.org/officeDocument/2006/customXml" ds:itemID="{26FF9410-7F49-4DD5-9478-D670A139DF54}">
   <ds:schemaRefs>
     <ds:schemaRef ds:uri="http://schemas.microsoft.com/office/2006/metadata/contentType"/>
@@ -7934,21 +8008,10 @@
 </ds:datastoreItem>
 </file>
 
-<file path=customXml/itemProps2.xml><?xml version="1.0" encoding="utf-8"?>
+<file path=customXml/itemProps3.xml><?xml version="1.0" encoding="utf-8"?>
 <ds:datastoreItem xmlns:ds="http://schemas.openxmlformats.org/officeDocument/2006/customXml" ds:itemID="{4BECF9F2-3A10-48CC-8D31-4F6E8664527E}">
   <ds:schemaRefs>
     <ds:schemaRef ds:uri="http://schemas.microsoft.com/sharepoint/v3/contenttype/forms"/>
   </ds:schemaRefs>
 </ds:datastoreItem>
-</file>
-
-<file path=customXml/itemProps3.xml><?xml version="1.0" encoding="utf-8"?>
-<ds:datastoreItem xmlns:ds="http://schemas.openxmlformats.org/officeDocument/2006/customXml" ds:itemID="{C6C5DCE0-D69C-4B6E-96D9-C69B23DE6D4A}">
-  <ds:schemaRefs>
-    <ds:schemaRef ds:uri="http://schemas.microsoft.com/office/2006/metadata/properties"/>
-    <ds:schemaRef ds:uri="http://schemas.microsoft.com/office/infopath/2007/PartnerControls"/>
-    <ds:schemaRef ds:uri="cbeac988-4fd5-47cf-ad03-89cc7678fa90"/>
-    <ds:schemaRef ds:uri="aa9c99c1-69c1-4b58-9df5-4d4796c46f8a"/>
-  </ds:schemaRefs>
-</ds:datastoreItem>
 </file>
</xml_diff>

<commit_message>
feat: Release - Chatty Chicken Lips (#1150)
Co-authored-by: Scarlett <35635257+Scarlett-Truong@users.noreply.github.com>
Co-authored-by: Mike Vesprini <11034827+mikevespi@users.noreply.github.com>
Co-authored-by: team-wolverine-nrm-repo-updater[bot] <203337993+team-wolverine-nrm-repo-updater[bot]@users.noreply.github.com>
Co-authored-by: Ryan Rondeau <nayr974@users.noreply.github.com>
Co-authored-by: Dmitri <108112696+dk-bcps@users.noreply.github.com>
Co-authored-by: Ryan Rondeau <ryan_rondeau@live.ca>
Co-authored-by: jon-funk <johnthomasfunk@gmail.com>
</commit_message>
<xml_diff>
--- a/backend/templates/complaint/CDOGS-ERS-COMPLAINT-TEMPLATE-v1.docx
+++ b/backend/templates/complaint/CDOGS-ERS-COMPLAINT-TEMPLATE-v1.docx
@@ -3331,305 +3331,12 @@
       <w:pPr>
         <w:spacing w:after="0"/>
       </w:pPr>
-    </w:p>
-    <w:tbl>
-      <w:tblPr>
-        <w:tblStyle w:val="PlainTable3"/>
-        <w:tblW w:w="0" w:type="auto"/>
-        <w:tblLook w:val="04A0" w:firstRow="1" w:lastRow="0" w:firstColumn="1" w:lastColumn="0" w:noHBand="0" w:noVBand="1"/>
-      </w:tblPr>
-      <w:tblGrid>
-        <w:gridCol w:w="2525"/>
-        <w:gridCol w:w="8275"/>
-      </w:tblGrid>
-      <w:tr>
-        <w:trPr>
-          <w:cnfStyle w:val="100000000000" w:firstRow="1" w:lastRow="0" w:firstColumn="0" w:lastColumn="0" w:oddVBand="0" w:evenVBand="0" w:oddHBand="0" w:evenHBand="0" w:firstRowFirstColumn="0" w:firstRowLastColumn="0" w:lastRowFirstColumn="0" w:lastRowLastColumn="0"/>
-          <w:trHeight w:val="300"/>
-        </w:trPr>
-        <w:tc>
-          <w:tcPr>
-            <w:cnfStyle w:val="001000000100" w:firstRow="0" w:lastRow="0" w:firstColumn="1" w:lastColumn="0" w:oddVBand="0" w:evenVBand="0" w:oddHBand="0" w:evenHBand="0" w:firstRowFirstColumn="1" w:firstRowLastColumn="0" w:lastRowFirstColumn="0" w:lastRowLastColumn="0"/>
-            <w:tcW w:w="10916" w:type="dxa"/>
-            <w:gridSpan w:val="2"/>
-            <w:vAlign w:val="center"/>
-          </w:tcPr>
-          <w:p>
-            <w:pPr>
-              <w:rPr>
-                <w:rFonts w:ascii="BC Sans" w:eastAsia="Times New Roman" w:hAnsi="BC Sans" w:cs="Times New Roman"/>
-                <w:color w:val="000000" w:themeColor="text1"/>
-                <w:sz w:val="20"/>
-                <w:szCs w:val="20"/>
-              </w:rPr>
-            </w:pPr>
-            <w:r>
-              <w:rPr>
-                <w:rFonts w:ascii="BC Sans" w:eastAsia="Times New Roman" w:hAnsi="BC Sans" w:cs="Times New Roman"/>
-                <w:caps w:val="0"/>
-                <w:color w:val="000000" w:themeColor="text1"/>
-                <w:sz w:val="20"/>
-                <w:szCs w:val="20"/>
-              </w:rPr>
-              <w:lastRenderedPageBreak/>
-              <w:t>Call center action</w:t>
-            </w:r>
-            <w:r>
-              <w:rPr>
-                <w:rFonts w:ascii="BC Sans" w:eastAsia="Times New Roman" w:hAnsi="BC Sans" w:cs="Times New Roman"/>
-                <w:b w:val="0"/>
-                <w:bCs w:val="0"/>
-                <w:caps w:val="0"/>
-                <w:color w:val="000000" w:themeColor="text1"/>
-                <w:sz w:val="20"/>
-                <w:szCs w:val="20"/>
-              </w:rPr>
-              <w:t>, received: {d</w:t>
-            </w:r>
-            <w:r>
-              <w:rPr>
-                <w:rFonts w:ascii="BC Sans" w:hAnsi="BC Sans" w:cs="BC Sans Light"/>
-                <w:b w:val="0"/>
-                <w:bCs w:val="0"/>
-                <w:sz w:val="20"/>
-                <w:szCs w:val="20"/>
-              </w:rPr>
-              <w:t>.</w:t>
-            </w:r>
-            <w:r>
-              <w:rPr>
-                <w:rFonts w:ascii="BC Sans" w:eastAsia="Times New Roman" w:hAnsi="BC Sans" w:cs="Times New Roman"/>
-                <w:b w:val="0"/>
-                <w:bCs w:val="0"/>
-                <w:caps w:val="0"/>
-                <w:color w:val="000000" w:themeColor="text1"/>
-                <w:sz w:val="20"/>
-                <w:szCs w:val="20"/>
-              </w:rPr>
-              <w:t>actions</w:t>
-            </w:r>
-            <w:r>
-              <w:rPr>
-                <w:rFonts w:ascii="BC Sans" w:eastAsia="Times New Roman" w:hAnsi="BC Sans" w:cs="Times New Roman"/>
-                <w:b w:val="0"/>
-                <w:bCs w:val="0"/>
-                <w:caps w:val="0"/>
-                <w:color w:val="000000" w:themeColor="text1"/>
-                <w:sz w:val="20"/>
-                <w:szCs w:val="20"/>
-              </w:rPr>
-              <w:t>[i].</w:t>
-            </w:r>
-            <w:r>
-              <w:rPr>
-                <w:rFonts w:ascii="BC Sans" w:eastAsia="Times New Roman" w:hAnsi="BC Sans" w:cs="Times New Roman"/>
-                <w:b w:val="0"/>